<commit_message>
Actualizacion hasta el ejercicio 2.17
</commit_message>
<xml_diff>
--- a/EJERCICIOS FUNDAMENTOS DE ECONOMÍA CUANTITATIVA (2).docx
+++ b/EJERCICIOS FUNDAMENTOS DE ECONOMÍA CUANTITATIVA (2).docx
@@ -2633,7 +2633,7 @@
           </mc:Choice>
           <mc:Fallback>
             <w:pict>
-              <v:line w14:anchorId="318CE5F7" id="1 Conector recto" o:spid="_x0000_s1026" style="position:absolute;z-index:251659264;visibility:visible;mso-wrap-style:square;mso-wrap-distance-left:9pt;mso-wrap-distance-top:0;mso-wrap-distance-right:9pt;mso-wrap-distance-bottom:0;mso-position-horizontal:absolute;mso-position-horizontal-relative:text;mso-position-vertical:absolute;mso-position-vertical-relative:text" from="34.9pt,-.1pt" to="133.05pt,-.1pt" o:gfxdata="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" strokecolor="black [3040]"/>
+              <v:line w14:anchorId="55472496" id="1 Conector recto" o:spid="_x0000_s1026" style="position:absolute;z-index:251659264;visibility:visible;mso-wrap-style:square;mso-wrap-distance-left:9pt;mso-wrap-distance-top:0;mso-wrap-distance-right:9pt;mso-wrap-distance-bottom:0;mso-position-horizontal:absolute;mso-position-horizontal-relative:text;mso-position-vertical:absolute;mso-position-vertical-relative:text" from="34.9pt,-.1pt" to="133.05pt,-.1pt" o:gfxdata="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" strokecolor="black [3040]"/>
             </w:pict>
           </mc:Fallback>
         </mc:AlternateContent>
@@ -2805,7 +2805,7 @@
           </mc:Choice>
           <mc:Fallback>
             <w:pict>
-              <v:line w14:anchorId="69A82528" id="2 Conector recto" o:spid="_x0000_s1026" style="position:absolute;z-index:251661312;visibility:visible;mso-wrap-style:square;mso-wrap-distance-left:9pt;mso-wrap-distance-top:0;mso-wrap-distance-right:9pt;mso-wrap-distance-bottom:0;mso-position-horizontal:absolute;mso-position-horizontal-relative:text;mso-position-vertical:absolute;mso-position-vertical-relative:text" from="35.3pt,.35pt" to="133.45pt,.35pt" o:gfxdata="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" strokecolor="black [3040]"/>
+              <v:line w14:anchorId="708D2C07" id="2 Conector recto" o:spid="_x0000_s1026" style="position:absolute;z-index:251661312;visibility:visible;mso-wrap-style:square;mso-wrap-distance-left:9pt;mso-wrap-distance-top:0;mso-wrap-distance-right:9pt;mso-wrap-distance-bottom:0;mso-position-horizontal:absolute;mso-position-horizontal-relative:text;mso-position-vertical:absolute;mso-position-vertical-relative:text" from="35.3pt,.35pt" to="133.45pt,.35pt" o:gfxdata="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" strokecolor="black [3040]"/>
             </w:pict>
           </mc:Fallback>
         </mc:AlternateContent>
@@ -3165,7 +3165,7 @@
           </mc:Choice>
           <mc:Fallback>
             <w:pict>
-              <v:line w14:anchorId="1CB5C745" id="3 Conector recto" o:spid="_x0000_s1026" style="position:absolute;z-index:251663360;visibility:visible;mso-wrap-style:square;mso-wrap-distance-left:9pt;mso-wrap-distance-top:0;mso-wrap-distance-right:9pt;mso-wrap-distance-bottom:0;mso-position-horizontal:absolute;mso-position-horizontal-relative:text;mso-position-vertical:absolute;mso-position-vertical-relative:text" from="31.85pt,1pt" to="130pt,1pt" o:gfxdata="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" strokecolor="black [3040]"/>
+              <v:line w14:anchorId="74CA4D6C" id="3 Conector recto" o:spid="_x0000_s1026" style="position:absolute;z-index:251663360;visibility:visible;mso-wrap-style:square;mso-wrap-distance-left:9pt;mso-wrap-distance-top:0;mso-wrap-distance-right:9pt;mso-wrap-distance-bottom:0;mso-position-horizontal:absolute;mso-position-horizontal-relative:text;mso-position-vertical:absolute;mso-position-vertical-relative:text" from="31.85pt,1pt" to="130pt,1pt" o:gfxdata="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" strokecolor="black [3040]"/>
             </w:pict>
           </mc:Fallback>
         </mc:AlternateContent>
@@ -4162,7 +4162,7 @@
           </mc:Choice>
           <mc:Fallback>
             <w:pict>
-              <v:line w14:anchorId="75BAD25C" id="4 Conector recto" o:spid="_x0000_s1026" style="position:absolute;z-index:251665408;visibility:visible;mso-wrap-style:square;mso-width-percent:0;mso-wrap-distance-left:9pt;mso-wrap-distance-top:0;mso-wrap-distance-right:9pt;mso-wrap-distance-bottom:0;mso-position-horizontal:absolute;mso-position-horizontal-relative:text;mso-position-vertical:absolute;mso-position-vertical-relative:text;mso-width-percent:0;mso-width-relative:margin" from="33.65pt,1pt" to="200.1pt,1pt" o:gfxdata="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" strokecolor="black [3040]"/>
+              <v:line w14:anchorId="5AE59039" id="4 Conector recto" o:spid="_x0000_s1026" style="position:absolute;z-index:251665408;visibility:visible;mso-wrap-style:square;mso-width-percent:0;mso-wrap-distance-left:9pt;mso-wrap-distance-top:0;mso-wrap-distance-right:9pt;mso-wrap-distance-bottom:0;mso-position-horizontal:absolute;mso-position-horizontal-relative:text;mso-position-vertical:absolute;mso-position-vertical-relative:text;mso-width-percent:0;mso-width-relative:margin" from="33.65pt,1pt" to="200.1pt,1pt" o:gfxdata="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" strokecolor="black [3040]"/>
             </w:pict>
           </mc:Fallback>
         </mc:AlternateContent>
@@ -8227,7 +8227,7 @@
           </mc:Choice>
           <mc:Fallback>
             <w:pict>
-              <v:shapetype w14:anchorId="288B15BE" id="_x0000_t88" coordsize="21600,21600" o:spt="88" adj="1800,10800" path="m,qx10800@0l10800@2qy21600@11,10800@3l10800@1qy,21600e" filled="f">
+              <v:shapetype w14:anchorId="3D5BDFE4" id="_x0000_t88" coordsize="21600,21600" o:spt="88" adj="1800,10800" path="m,qx10800@0l10800@2qy21600@11,10800@3l10800@1qy,21600e" filled="f">
                 <v:formulas>
                   <v:f eqn="val #0"/>
                   <v:f eqn="sum 21600 0 #0"/>
@@ -8532,7 +8532,7 @@
                 </mc:Choice>
                 <mc:Fallback>
                   <w:pict>
-                    <v:shapetype w14:anchorId="45179870" id="_x0000_t32" coordsize="21600,21600" o:spt="32" o:oned="t" path="m,l21600,21600e" filled="f">
+                    <v:shapetype w14:anchorId="27CE0D10" id="_x0000_t32" coordsize="21600,21600" o:spt="32" o:oned="t" path="m,l21600,21600e" filled="f">
                       <v:path arrowok="t" fillok="f" o:connecttype="none"/>
                       <o:lock v:ext="edit" shapetype="t"/>
                     </v:shapetype>
@@ -8631,7 +8631,7 @@
                 </mc:Choice>
                 <mc:Fallback>
                   <w:pict>
-                    <v:shape w14:anchorId="29193C38" id="7 Conector recto de flecha" o:spid="_x0000_s1026" type="#_x0000_t32" style="position:absolute;margin-left:9.05pt;margin-top:2.9pt;width:0;height:61.8pt;flip:y;z-index:251667456;visibility:visible;mso-wrap-style:square;mso-width-percent:0;mso-height-percent:0;mso-wrap-distance-left:9pt;mso-wrap-distance-top:0;mso-wrap-distance-right:9pt;mso-wrap-distance-bottom:0;mso-position-horizontal:absolute;mso-position-horizontal-relative:text;mso-position-vertical:absolute;mso-position-vertical-relative:text;mso-width-percent:0;mso-height-percent:0;mso-width-relative:margin;mso-height-relative:margin" o:gfxdata="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" strokecolor="black [3040]">
+                    <v:shape w14:anchorId="7B4ECE3D" id="7 Conector recto de flecha" o:spid="_x0000_s1026" type="#_x0000_t32" style="position:absolute;margin-left:9.05pt;margin-top:2.9pt;width:0;height:61.8pt;flip:y;z-index:251667456;visibility:visible;mso-wrap-style:square;mso-width-percent:0;mso-height-percent:0;mso-wrap-distance-left:9pt;mso-wrap-distance-top:0;mso-wrap-distance-right:9pt;mso-wrap-distance-bottom:0;mso-position-horizontal:absolute;mso-position-horizontal-relative:text;mso-position-vertical:absolute;mso-position-vertical-relative:text;mso-width-percent:0;mso-height-percent:0;mso-width-relative:margin;mso-height-relative:margin" o:gfxdata="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" strokecolor="black [3040]">
                       <v:stroke endarrow="open"/>
                     </v:shape>
                   </w:pict>
@@ -9210,15 +9210,7 @@
         </w:tabs>
       </w:pPr>
       <w:r>
-        <w:t xml:space="preserve">Al trasladarse de E a C el costo de oportunidad en términos de bienes de consumo es de 4 toneladas, mientras que de C a </w:t>
-      </w:r>
-      <w:proofErr w:type="spellStart"/>
-      <w:r>
-        <w:t>A</w:t>
-      </w:r>
-      <w:proofErr w:type="spellEnd"/>
-      <w:r>
-        <w:t xml:space="preserve"> es de 4 toneladas.</w:t>
+        <w:t>Al trasladarse de E a C el costo de oportunidad en términos de bienes de consumo es de 4 toneladas, mientras que de C a A es de 4 toneladas.</w:t>
       </w:r>
     </w:p>
     <w:p>
@@ -9443,7 +9435,7 @@
                 </v:shape>
                 <w10:wrap type="square" anchorx="margin" anchory="margin"/>
               </v:group>
-              <o:OLEObject Type="Embed" ProgID="Excel.Chart.8" ShapeID="Gráfico 9" DrawAspect="Content" ObjectID="_1629793989" r:id="rId8">
+              <o:OLEObject Type="Embed" ProgID="Excel.Chart.8" ShapeID="Gráfico 9" DrawAspect="Content" ObjectID="_1629796617" r:id="rId8">
                 <o:FieldCodes>\s</o:FieldCodes>
               </o:OLEObject>
             </w:pict>
@@ -9725,7 +9717,7 @@
                 </mc:Choice>
                 <mc:Fallback>
                   <w:pict>
-                    <v:shape w14:anchorId="0F180649" id="6 Conector recto de flecha" o:spid="_x0000_s1026" type="#_x0000_t32" style="position:absolute;margin-left:1.6pt;margin-top:3.1pt;width:0;height:66.35pt;z-index:251671552;visibility:visible;mso-wrap-style:square;mso-width-percent:0;mso-wrap-distance-left:9pt;mso-wrap-distance-top:0;mso-wrap-distance-right:9pt;mso-wrap-distance-bottom:0;mso-position-horizontal:absolute;mso-position-horizontal-relative:text;mso-position-vertical:absolute;mso-position-vertical-relative:text;mso-width-percent:0;mso-width-relative:margin" o:gfxdata="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" strokecolor="black [3040]">
+                    <v:shape w14:anchorId="017B3E58" id="6 Conector recto de flecha" o:spid="_x0000_s1026" type="#_x0000_t32" style="position:absolute;margin-left:1.6pt;margin-top:3.1pt;width:0;height:66.35pt;z-index:251671552;visibility:visible;mso-wrap-style:square;mso-width-percent:0;mso-wrap-distance-left:9pt;mso-wrap-distance-top:0;mso-wrap-distance-right:9pt;mso-wrap-distance-bottom:0;mso-position-horizontal:absolute;mso-position-horizontal-relative:text;mso-position-vertical:absolute;mso-position-vertical-relative:text;mso-width-percent:0;mso-width-relative:margin" o:gfxdata="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" strokecolor="black [3040]">
                       <v:stroke endarrow="open"/>
                     </v:shape>
                   </w:pict>
@@ -9814,7 +9806,7 @@
                 </mc:Choice>
                 <mc:Fallback>
                   <w:pict>
-                    <v:shape w14:anchorId="6225943A" id="12 Conector recto de flecha" o:spid="_x0000_s1026" type="#_x0000_t32" style="position:absolute;margin-left:1.7pt;margin-top:3.1pt;width:0;height:66.3pt;flip:x y;z-index:251672576;visibility:visible;mso-wrap-style:square;mso-width-percent:0;mso-height-percent:0;mso-wrap-distance-left:9pt;mso-wrap-distance-top:0;mso-wrap-distance-right:9pt;mso-wrap-distance-bottom:0;mso-position-horizontal:absolute;mso-position-horizontal-relative:text;mso-position-vertical:absolute;mso-position-vertical-relative:text;mso-width-percent:0;mso-height-percent:0;mso-width-relative:margin;mso-height-relative:margin" o:gfxdata="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" strokecolor="black [3040]">
+                    <v:shape w14:anchorId="34283F84" id="12 Conector recto de flecha" o:spid="_x0000_s1026" type="#_x0000_t32" style="position:absolute;margin-left:1.7pt;margin-top:3.1pt;width:0;height:66.3pt;flip:x y;z-index:251672576;visibility:visible;mso-wrap-style:square;mso-width-percent:0;mso-height-percent:0;mso-wrap-distance-left:9pt;mso-wrap-distance-top:0;mso-wrap-distance-right:9pt;mso-wrap-distance-bottom:0;mso-position-horizontal:absolute;mso-position-horizontal-relative:text;mso-position-vertical:absolute;mso-position-vertical-relative:text;mso-width-percent:0;mso-height-percent:0;mso-width-relative:margin;mso-height-relative:margin" o:gfxdata="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" strokecolor="black [3040]">
                       <v:stroke endarrow="open"/>
                     </v:shape>
                   </w:pict>
@@ -10536,7 +10528,7 @@
                 </mc:Choice>
                 <mc:Fallback>
                   <w:pict>
-                    <v:shape w14:anchorId="50CE5754" id="13 Conector recto de flecha" o:spid="_x0000_s1026" type="#_x0000_t32" style="position:absolute;margin-left:1.6pt;margin-top:3.1pt;width:0;height:66.35pt;z-index:251674624;visibility:visible;mso-wrap-style:square;mso-width-percent:0;mso-wrap-distance-left:9pt;mso-wrap-distance-top:0;mso-wrap-distance-right:9pt;mso-wrap-distance-bottom:0;mso-position-horizontal:absolute;mso-position-horizontal-relative:text;mso-position-vertical:absolute;mso-position-vertical-relative:text;mso-width-percent:0;mso-width-relative:margin" o:gfxdata="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" strokecolor="black [3040]">
+                    <v:shape w14:anchorId="6412F3EB" id="13 Conector recto de flecha" o:spid="_x0000_s1026" type="#_x0000_t32" style="position:absolute;margin-left:1.6pt;margin-top:3.1pt;width:0;height:66.35pt;z-index:251674624;visibility:visible;mso-wrap-style:square;mso-width-percent:0;mso-wrap-distance-left:9pt;mso-wrap-distance-top:0;mso-wrap-distance-right:9pt;mso-wrap-distance-bottom:0;mso-position-horizontal:absolute;mso-position-horizontal-relative:text;mso-position-vertical:absolute;mso-position-vertical-relative:text;mso-width-percent:0;mso-width-relative:margin" o:gfxdata="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" strokecolor="black [3040]">
                       <v:stroke endarrow="open"/>
                     </v:shape>
                   </w:pict>
@@ -10625,7 +10617,7 @@
                 </mc:Choice>
                 <mc:Fallback>
                   <w:pict>
-                    <v:shape w14:anchorId="31975DC2" id="14 Conector recto de flecha" o:spid="_x0000_s1026" type="#_x0000_t32" style="position:absolute;margin-left:1.7pt;margin-top:3.1pt;width:0;height:66.3pt;flip:x y;z-index:251675648;visibility:visible;mso-wrap-style:square;mso-width-percent:0;mso-height-percent:0;mso-wrap-distance-left:9pt;mso-wrap-distance-top:0;mso-wrap-distance-right:9pt;mso-wrap-distance-bottom:0;mso-position-horizontal:absolute;mso-position-horizontal-relative:text;mso-position-vertical:absolute;mso-position-vertical-relative:text;mso-width-percent:0;mso-height-percent:0;mso-width-relative:margin;mso-height-relative:margin" o:gfxdata="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" strokecolor="black [3040]">
+                    <v:shape w14:anchorId="5455D6A7" id="14 Conector recto de flecha" o:spid="_x0000_s1026" type="#_x0000_t32" style="position:absolute;margin-left:1.7pt;margin-top:3.1pt;width:0;height:66.3pt;flip:x y;z-index:251675648;visibility:visible;mso-wrap-style:square;mso-width-percent:0;mso-height-percent:0;mso-wrap-distance-left:9pt;mso-wrap-distance-top:0;mso-wrap-distance-right:9pt;mso-wrap-distance-bottom:0;mso-position-horizontal:absolute;mso-position-horizontal-relative:text;mso-position-vertical:absolute;mso-position-vertical-relative:text;mso-width-percent:0;mso-height-percent:0;mso-width-relative:margin;mso-height-relative:margin" o:gfxdata="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" strokecolor="black [3040]">
                       <v:stroke endarrow="open"/>
                     </v:shape>
                   </w:pict>
@@ -12787,16 +12779,8 @@
         <w:rPr>
           <w:rFonts w:eastAsiaTheme="minorEastAsia"/>
         </w:rPr>
-        <w:t>K=</w:t>
-      </w:r>
-      <w:proofErr w:type="spellStart"/>
-      <w:r>
-        <w:rPr>
-          <w:rFonts w:eastAsiaTheme="minorEastAsia"/>
-        </w:rPr>
-        <w:t>Intereses+Ganancias</w:t>
-      </w:r>
-      <w:proofErr w:type="spellEnd"/>
+        <w:t>K=Intereses+Ganancias</w:t>
+      </w:r>
     </w:p>
     <w:p>
       <w:pPr>
@@ -25073,16 +25057,8 @@
         <w:rPr>
           <w:rFonts w:eastAsiaTheme="minorEastAsia"/>
         </w:rPr>
-        <w:t xml:space="preserve">a) Porque las 17 </w:t>
-      </w:r>
-      <w:proofErr w:type="spellStart"/>
-      <w:r>
-        <w:rPr>
-          <w:rFonts w:eastAsiaTheme="minorEastAsia"/>
-        </w:rPr>
-        <w:t>u.m</w:t>
-      </w:r>
-      <w:proofErr w:type="spellEnd"/>
+        <w:t>a) Porque las 17 u.m</w:t>
+      </w:r>
       <w:r>
         <w:rPr>
           <w:rFonts w:eastAsiaTheme="minorEastAsia"/>
@@ -25142,13 +25118,7 @@
           <w:rPr>
             <w:rFonts w:ascii="Cambria Math" w:eastAsiaTheme="minorEastAsia" w:hAnsi="Cambria Math"/>
           </w:rPr>
-          <m:t>VA = K+L+</m:t>
-        </m:r>
-        <m:r>
-          <w:rPr>
-            <w:rFonts w:ascii="Cambria Math" w:eastAsiaTheme="minorEastAsia" w:hAnsi="Cambria Math"/>
-          </w:rPr>
-          <m:t>T</m:t>
+          <m:t>VA = K+L+T</m:t>
         </m:r>
       </m:oMath>
       <w:r>
@@ -25197,21 +25167,7 @@
         <w:rPr>
           <w:rFonts w:eastAsiaTheme="minorEastAsia"/>
         </w:rPr>
-        <w:t xml:space="preserve">que las empresas gastan en insumos sus propios fondos dinerarios, y los insumos representan los bienes necesarios para la generación de otros bienes, las 45 </w:t>
-      </w:r>
-      <w:proofErr w:type="spellStart"/>
-      <w:r>
-        <w:rPr>
-          <w:rFonts w:eastAsiaTheme="minorEastAsia"/>
-        </w:rPr>
-        <w:t>u.m</w:t>
-      </w:r>
-      <w:proofErr w:type="spellEnd"/>
-      <w:r>
-        <w:rPr>
-          <w:rFonts w:eastAsiaTheme="minorEastAsia"/>
-        </w:rPr>
-        <w:t xml:space="preserve">. representan el valor de los bienes intermedios o insumos intermedios y </w:t>
+        <w:t xml:space="preserve">que las empresas gastan en insumos sus propios fondos dinerarios, y los insumos representan los bienes necesarios para la generación de otros bienes, las 45 u.m. representan el valor de los bienes intermedios o insumos intermedios y </w:t>
       </w:r>
       <w:r>
         <w:rPr>
@@ -25700,13 +25656,7 @@
           <w:rPr>
             <w:rFonts w:ascii="Cambria Math" w:eastAsiaTheme="minorEastAsia" w:hAnsi="Cambria Math"/>
           </w:rPr>
-          <m:t>VA=C=Y=P</m:t>
-        </m:r>
-        <m:r>
-          <w:rPr>
-            <w:rFonts w:ascii="Cambria Math" w:eastAsiaTheme="minorEastAsia" w:hAnsi="Cambria Math"/>
-          </w:rPr>
-          <m:t>=4</m:t>
+          <m:t>VA=C=Y=P=4</m:t>
         </m:r>
       </m:oMath>
       <w:r>
@@ -25810,13 +25760,7 @@
           <w:rPr>
             <w:rFonts w:ascii="Cambria Math" w:eastAsiaTheme="minorEastAsia" w:hAnsi="Cambria Math"/>
           </w:rPr>
-          <m:t>VBP=1</m:t>
-        </m:r>
-        <m:r>
-          <w:rPr>
-            <w:rFonts w:ascii="Cambria Math" w:eastAsiaTheme="minorEastAsia" w:hAnsi="Cambria Math"/>
-          </w:rPr>
-          <m:t>30</m:t>
+          <m:t>VBP=130</m:t>
         </m:r>
       </m:oMath>
       <w:r>
@@ -25856,19 +25800,7 @@
           <w:rPr>
             <w:rFonts w:ascii="Cambria Math" w:eastAsiaTheme="minorEastAsia" w:hAnsi="Cambria Math"/>
           </w:rPr>
-          <m:t>=</m:t>
-        </m:r>
-        <m:r>
-          <w:rPr>
-            <w:rFonts w:ascii="Cambria Math" w:eastAsiaTheme="minorEastAsia" w:hAnsi="Cambria Math"/>
-          </w:rPr>
-          <m:t>2.</m:t>
-        </m:r>
-        <m:r>
-          <w:rPr>
-            <w:rFonts w:ascii="Cambria Math" w:eastAsiaTheme="minorEastAsia" w:hAnsi="Cambria Math"/>
-          </w:rPr>
-          <m:t>5</m:t>
+          <m:t>=2.5</m:t>
         </m:r>
       </m:oMath>
       <w:r>
@@ -25882,37 +25814,7 @@
           <w:rPr>
             <w:rFonts w:ascii="Cambria Math" w:eastAsiaTheme="minorEastAsia" w:hAnsi="Cambria Math"/>
           </w:rPr>
-          <m:t>VA=1</m:t>
-        </m:r>
-        <m:r>
-          <w:rPr>
-            <w:rFonts w:ascii="Cambria Math" w:eastAsiaTheme="minorEastAsia" w:hAnsi="Cambria Math"/>
-          </w:rPr>
-          <m:t>30</m:t>
-        </m:r>
-        <m:r>
-          <w:rPr>
-            <w:rFonts w:ascii="Cambria Math" w:eastAsiaTheme="minorEastAsia" w:hAnsi="Cambria Math"/>
-          </w:rPr>
-          <m:t>-</m:t>
-        </m:r>
-        <m:r>
-          <w:rPr>
-            <w:rFonts w:ascii="Cambria Math" w:eastAsiaTheme="minorEastAsia" w:hAnsi="Cambria Math"/>
-          </w:rPr>
-          <m:t>2.5</m:t>
-        </m:r>
-        <m:r>
-          <w:rPr>
-            <w:rFonts w:ascii="Cambria Math" w:eastAsiaTheme="minorEastAsia" w:hAnsi="Cambria Math"/>
-          </w:rPr>
-          <m:t>=</m:t>
-        </m:r>
-        <m:r>
-          <w:rPr>
-            <w:rFonts w:ascii="Cambria Math" w:eastAsiaTheme="minorEastAsia" w:hAnsi="Cambria Math"/>
-          </w:rPr>
-          <m:t>127.5</m:t>
+          <m:t>VA=130-2.5=127.5</m:t>
         </m:r>
       </m:oMath>
       <w:r>
@@ -25926,13 +25828,7 @@
           <w:rPr>
             <w:rFonts w:ascii="Cambria Math" w:eastAsiaTheme="minorEastAsia" w:hAnsi="Cambria Math"/>
           </w:rPr>
-          <m:t>VA=C=Y=P</m:t>
-        </m:r>
-        <m:r>
-          <w:rPr>
-            <w:rFonts w:ascii="Cambria Math" w:eastAsiaTheme="minorEastAsia" w:hAnsi="Cambria Math"/>
-          </w:rPr>
-          <m:t>=127.5</m:t>
+          <m:t>VA=C=Y=P=127.5</m:t>
         </m:r>
       </m:oMath>
       <w:r>
@@ -26037,13 +25933,7 @@
           <w:rPr>
             <w:rFonts w:ascii="Cambria Math" w:eastAsiaTheme="minorEastAsia" w:hAnsi="Cambria Math"/>
           </w:rPr>
-          <m:t>VBP=</m:t>
-        </m:r>
-        <m:r>
-          <w:rPr>
-            <w:rFonts w:ascii="Cambria Math" w:eastAsiaTheme="minorEastAsia" w:hAnsi="Cambria Math"/>
-          </w:rPr>
-          <m:t>1115</m:t>
+          <m:t>VBP=1115</m:t>
         </m:r>
       </m:oMath>
       <w:r>
@@ -26083,13 +25973,7 @@
           <w:rPr>
             <w:rFonts w:ascii="Cambria Math" w:eastAsiaTheme="minorEastAsia" w:hAnsi="Cambria Math"/>
           </w:rPr>
-          <m:t>=5</m:t>
-        </m:r>
-        <m:r>
-          <w:rPr>
-            <w:rFonts w:ascii="Cambria Math" w:eastAsiaTheme="minorEastAsia" w:hAnsi="Cambria Math"/>
-          </w:rPr>
-          <m:t>07</m:t>
+          <m:t>=507</m:t>
         </m:r>
       </m:oMath>
       <w:r>
@@ -26103,37 +25987,7 @@
           <w:rPr>
             <w:rFonts w:ascii="Cambria Math" w:eastAsiaTheme="minorEastAsia" w:hAnsi="Cambria Math"/>
           </w:rPr>
-          <m:t>VA=</m:t>
-        </m:r>
-        <m:r>
-          <w:rPr>
-            <w:rFonts w:ascii="Cambria Math" w:eastAsiaTheme="minorEastAsia" w:hAnsi="Cambria Math"/>
-          </w:rPr>
-          <m:t>1115</m:t>
-        </m:r>
-        <m:r>
-          <w:rPr>
-            <w:rFonts w:ascii="Cambria Math" w:eastAsiaTheme="minorEastAsia" w:hAnsi="Cambria Math"/>
-          </w:rPr>
-          <m:t>-</m:t>
-        </m:r>
-        <m:r>
-          <w:rPr>
-            <w:rFonts w:ascii="Cambria Math" w:eastAsiaTheme="minorEastAsia" w:hAnsi="Cambria Math"/>
-          </w:rPr>
-          <m:t>507</m:t>
-        </m:r>
-        <m:r>
-          <w:rPr>
-            <w:rFonts w:ascii="Cambria Math" w:eastAsiaTheme="minorEastAsia" w:hAnsi="Cambria Math"/>
-          </w:rPr>
-          <m:t>=</m:t>
-        </m:r>
-        <m:r>
-          <w:rPr>
-            <w:rFonts w:ascii="Cambria Math" w:eastAsiaTheme="minorEastAsia" w:hAnsi="Cambria Math"/>
-          </w:rPr>
-          <m:t>608</m:t>
+          <m:t>VA=1115-507=608</m:t>
         </m:r>
       </m:oMath>
       <w:r>
@@ -26147,13 +26001,7 @@
           <w:rPr>
             <w:rFonts w:ascii="Cambria Math" w:eastAsiaTheme="minorEastAsia" w:hAnsi="Cambria Math"/>
           </w:rPr>
-          <m:t>VA=C=Y=P</m:t>
-        </m:r>
-        <m:r>
-          <w:rPr>
-            <w:rFonts w:ascii="Cambria Math" w:eastAsiaTheme="minorEastAsia" w:hAnsi="Cambria Math"/>
-          </w:rPr>
-          <m:t>=608</m:t>
+          <m:t>VA=C=Y=P=608</m:t>
         </m:r>
       </m:oMath>
       <w:r>
@@ -26447,13 +26295,7 @@
           <w:rPr>
             <w:rFonts w:ascii="Cambria Math" w:eastAsiaTheme="minorEastAsia" w:hAnsi="Cambria Math"/>
           </w:rPr>
-          <m:t>Y</m:t>
-        </m:r>
-        <m:r>
-          <w:rPr>
-            <w:rFonts w:ascii="Cambria Math" w:eastAsiaTheme="minorEastAsia" w:hAnsi="Cambria Math"/>
-          </w:rPr>
-          <m:t>+</m:t>
+          <m:t>Y+</m:t>
         </m:r>
         <m:f>
           <m:fPr>
@@ -26485,13 +26327,7 @@
           <w:rPr>
             <w:rFonts w:ascii="Cambria Math" w:eastAsiaTheme="minorEastAsia" w:hAnsi="Cambria Math"/>
           </w:rPr>
-          <m:t>Y</m:t>
-        </m:r>
-        <m:r>
-          <w:rPr>
-            <w:rFonts w:ascii="Cambria Math" w:eastAsiaTheme="minorEastAsia" w:hAnsi="Cambria Math"/>
-          </w:rPr>
-          <m:t>+</m:t>
+          <m:t>Y+</m:t>
         </m:r>
         <m:f>
           <m:fPr>
@@ -26685,13 +26521,7 @@
               <w:rPr>
                 <w:rFonts w:ascii="Cambria Math" w:eastAsiaTheme="minorEastAsia" w:hAnsi="Cambria Math"/>
               </w:rPr>
-              <m:t>1</m:t>
-            </m:r>
-            <m:r>
-              <w:rPr>
-                <w:rFonts w:ascii="Cambria Math" w:eastAsiaTheme="minorEastAsia" w:hAnsi="Cambria Math"/>
-              </w:rPr>
-              <m:t>6</m:t>
+              <m:t>16</m:t>
             </m:r>
           </m:den>
         </m:f>
@@ -26731,13 +26561,7 @@
           <w:rPr>
             <w:rFonts w:ascii="Cambria Math" w:eastAsiaTheme="minorEastAsia" w:hAnsi="Cambria Math"/>
           </w:rPr>
-          <m:t>T</m:t>
-        </m:r>
-        <m:r>
-          <w:rPr>
-            <w:rFonts w:ascii="Cambria Math" w:eastAsiaTheme="minorEastAsia" w:hAnsi="Cambria Math"/>
-          </w:rPr>
-          <m:t>=</m:t>
+          <m:t>T=</m:t>
         </m:r>
         <m:f>
           <m:fPr>
@@ -26761,13 +26585,7 @@
               <w:rPr>
                 <w:rFonts w:ascii="Cambria Math" w:eastAsiaTheme="minorEastAsia" w:hAnsi="Cambria Math"/>
               </w:rPr>
-              <m:t>1</m:t>
-            </m:r>
-            <m:r>
-              <w:rPr>
-                <w:rFonts w:ascii="Cambria Math" w:eastAsiaTheme="minorEastAsia" w:hAnsi="Cambria Math"/>
-              </w:rPr>
-              <m:t>6</m:t>
+              <m:t>16</m:t>
             </m:r>
           </m:den>
         </m:f>
@@ -26821,13 +26639,7 @@
           <w:rPr>
             <w:rFonts w:ascii="Cambria Math" w:eastAsiaTheme="minorEastAsia" w:hAnsi="Cambria Math"/>
           </w:rPr>
-          <m:t>Y</m:t>
-        </m:r>
-        <m:r>
-          <w:rPr>
-            <w:rFonts w:ascii="Cambria Math" w:eastAsiaTheme="minorEastAsia" w:hAnsi="Cambria Math"/>
-          </w:rPr>
-          <m:t>+</m:t>
+          <m:t>Y+</m:t>
         </m:r>
         <m:f>
           <m:fPr>
@@ -26859,13 +26671,7 @@
           <w:rPr>
             <w:rFonts w:ascii="Cambria Math" w:eastAsiaTheme="minorEastAsia" w:hAnsi="Cambria Math"/>
           </w:rPr>
-          <m:t>Y</m:t>
-        </m:r>
-        <m:r>
-          <w:rPr>
-            <w:rFonts w:ascii="Cambria Math" w:eastAsiaTheme="minorEastAsia" w:hAnsi="Cambria Math"/>
-          </w:rPr>
-          <m:t>+</m:t>
+          <m:t>Y+</m:t>
         </m:r>
         <m:f>
           <m:fPr>
@@ -26889,13 +26695,7 @@
               <w:rPr>
                 <w:rFonts w:ascii="Cambria Math" w:eastAsiaTheme="minorEastAsia" w:hAnsi="Cambria Math"/>
               </w:rPr>
-              <m:t>1</m:t>
-            </m:r>
-            <m:r>
-              <w:rPr>
-                <w:rFonts w:ascii="Cambria Math" w:eastAsiaTheme="minorEastAsia" w:hAnsi="Cambria Math"/>
-              </w:rPr>
-              <m:t>6</m:t>
+              <m:t>16</m:t>
             </m:r>
           </m:den>
         </m:f>
@@ -26924,8 +26724,322 @@
           <w:rFonts w:eastAsiaTheme="minorEastAsia"/>
         </w:rPr>
       </w:pPr>
-      <w:bookmarkStart w:id="0" w:name="_GoBack"/>
-      <w:bookmarkEnd w:id="0"/>
+      <w:r>
+        <w:rPr>
+          <w:rFonts w:eastAsiaTheme="minorEastAsia"/>
+        </w:rPr>
+        <w:t>2.17</w:t>
+      </w:r>
+    </w:p>
+    <w:p>
+      <w:pPr>
+        <w:pStyle w:val="Prrafodelista"/>
+        <w:tabs>
+          <w:tab w:val="left" w:pos="7553"/>
+        </w:tabs>
+        <w:ind w:left="708"/>
+        <w:rPr>
+          <w:rFonts w:eastAsiaTheme="minorEastAsia"/>
+        </w:rPr>
+      </w:pPr>
+      <w:r>
+        <w:rPr>
+          <w:rFonts w:eastAsiaTheme="minorEastAsia"/>
+        </w:rPr>
+        <w:t xml:space="preserve">Dada la identidad del valor agregado </w:t>
+      </w:r>
+      <m:oMath>
+        <m:r>
+          <w:rPr>
+            <w:rFonts w:ascii="Cambria Math" w:eastAsiaTheme="minorEastAsia" w:hAnsi="Cambria Math"/>
+          </w:rPr>
+          <m:t>VA=L+K+T</m:t>
+        </m:r>
+      </m:oMath>
+      <w:r>
+        <w:rPr>
+          <w:rFonts w:eastAsiaTheme="minorEastAsia"/>
+        </w:rPr>
+        <w:t xml:space="preserve">, y la relación entre éste y el consumo, </w:t>
+      </w:r>
+      <m:oMath>
+        <m:r>
+          <w:rPr>
+            <w:rFonts w:ascii="Cambria Math" w:eastAsiaTheme="minorEastAsia" w:hAnsi="Cambria Math"/>
+          </w:rPr>
+          <m:t>VA=C</m:t>
+        </m:r>
+      </m:oMath>
+      <w:r>
+        <w:rPr>
+          <w:rFonts w:eastAsiaTheme="minorEastAsia"/>
+        </w:rPr>
+        <w:t xml:space="preserve">, se puede sustituir </w:t>
+      </w:r>
+      <m:oMath>
+        <m:r>
+          <w:rPr>
+            <w:rFonts w:ascii="Cambria Math" w:eastAsiaTheme="minorEastAsia" w:hAnsi="Cambria Math"/>
+          </w:rPr>
+          <m:t>Y=L+K+T+S</m:t>
+        </m:r>
+      </m:oMath>
+      <w:r>
+        <w:rPr>
+          <w:rFonts w:eastAsiaTheme="minorEastAsia"/>
+        </w:rPr>
+        <w:t xml:space="preserve">, luego, </w:t>
+      </w:r>
+      <m:oMath>
+        <m:r>
+          <w:rPr>
+            <w:rFonts w:ascii="Cambria Math" w:eastAsiaTheme="minorEastAsia" w:hAnsi="Cambria Math"/>
+          </w:rPr>
+          <m:t>L=</m:t>
+        </m:r>
+        <m:f>
+          <m:fPr>
+            <m:ctrlPr>
+              <w:rPr>
+                <w:rFonts w:ascii="Cambria Math" w:eastAsiaTheme="minorEastAsia" w:hAnsi="Cambria Math"/>
+                <w:i/>
+              </w:rPr>
+            </m:ctrlPr>
+          </m:fPr>
+          <m:num>
+            <m:r>
+              <w:rPr>
+                <w:rFonts w:ascii="Cambria Math" w:eastAsiaTheme="minorEastAsia" w:hAnsi="Cambria Math"/>
+              </w:rPr>
+              <m:t>2</m:t>
+            </m:r>
+          </m:num>
+          <m:den>
+            <m:r>
+              <w:rPr>
+                <w:rFonts w:ascii="Cambria Math" w:eastAsiaTheme="minorEastAsia" w:hAnsi="Cambria Math"/>
+              </w:rPr>
+              <m:t>3</m:t>
+            </m:r>
+          </m:den>
+        </m:f>
+        <m:r>
+          <w:rPr>
+            <w:rFonts w:ascii="Cambria Math" w:eastAsiaTheme="minorEastAsia" w:hAnsi="Cambria Math"/>
+          </w:rPr>
+          <m:t>Y</m:t>
+        </m:r>
+      </m:oMath>
+      <w:r>
+        <w:rPr>
+          <w:rFonts w:eastAsiaTheme="minorEastAsia"/>
+        </w:rPr>
+        <w:t xml:space="preserve">, </w:t>
+      </w:r>
+      <m:oMath>
+        <m:r>
+          <w:rPr>
+            <w:rFonts w:ascii="Cambria Math" w:eastAsiaTheme="minorEastAsia" w:hAnsi="Cambria Math"/>
+          </w:rPr>
+          <m:t>K=</m:t>
+        </m:r>
+        <m:f>
+          <m:fPr>
+            <m:ctrlPr>
+              <w:rPr>
+                <w:rFonts w:ascii="Cambria Math" w:eastAsiaTheme="minorEastAsia" w:hAnsi="Cambria Math"/>
+                <w:i/>
+              </w:rPr>
+            </m:ctrlPr>
+          </m:fPr>
+          <m:num>
+            <m:r>
+              <w:rPr>
+                <w:rFonts w:ascii="Cambria Math" w:eastAsiaTheme="minorEastAsia" w:hAnsi="Cambria Math"/>
+              </w:rPr>
+              <m:t>2</m:t>
+            </m:r>
+          </m:num>
+          <m:den>
+            <m:r>
+              <w:rPr>
+                <w:rFonts w:ascii="Cambria Math" w:eastAsiaTheme="minorEastAsia" w:hAnsi="Cambria Math"/>
+              </w:rPr>
+              <m:t>9</m:t>
+            </m:r>
+          </m:den>
+        </m:f>
+        <m:r>
+          <w:rPr>
+            <w:rFonts w:ascii="Cambria Math" w:eastAsiaTheme="minorEastAsia" w:hAnsi="Cambria Math"/>
+          </w:rPr>
+          <m:t>Y</m:t>
+        </m:r>
+      </m:oMath>
+      <w:r>
+        <w:rPr>
+          <w:rFonts w:eastAsiaTheme="minorEastAsia"/>
+        </w:rPr>
+        <w:t xml:space="preserve">  y    </w:t>
+      </w:r>
+      <m:oMath>
+        <m:r>
+          <w:rPr>
+            <w:rFonts w:ascii="Cambria Math" w:eastAsiaTheme="minorEastAsia" w:hAnsi="Cambria Math"/>
+          </w:rPr>
+          <m:t>T=</m:t>
+        </m:r>
+        <m:f>
+          <m:fPr>
+            <m:ctrlPr>
+              <w:rPr>
+                <w:rFonts w:ascii="Cambria Math" w:eastAsiaTheme="minorEastAsia" w:hAnsi="Cambria Math"/>
+                <w:i/>
+              </w:rPr>
+            </m:ctrlPr>
+          </m:fPr>
+          <m:num>
+            <m:r>
+              <w:rPr>
+                <w:rFonts w:ascii="Cambria Math" w:eastAsiaTheme="minorEastAsia" w:hAnsi="Cambria Math"/>
+              </w:rPr>
+              <m:t>1</m:t>
+            </m:r>
+          </m:num>
+          <m:den>
+            <m:r>
+              <w:rPr>
+                <w:rFonts w:ascii="Cambria Math" w:eastAsiaTheme="minorEastAsia" w:hAnsi="Cambria Math"/>
+              </w:rPr>
+              <m:t>9</m:t>
+            </m:r>
+          </m:den>
+        </m:f>
+        <m:r>
+          <w:rPr>
+            <w:rFonts w:ascii="Cambria Math" w:eastAsiaTheme="minorEastAsia" w:hAnsi="Cambria Math"/>
+          </w:rPr>
+          <m:t>Y</m:t>
+        </m:r>
+      </m:oMath>
+      <w:r>
+        <w:rPr>
+          <w:rFonts w:eastAsiaTheme="minorEastAsia"/>
+        </w:rPr>
+        <w:t xml:space="preserve">, por tanto </w:t>
+      </w:r>
+      <m:oMath>
+        <m:r>
+          <w:rPr>
+            <w:rFonts w:ascii="Cambria Math" w:eastAsiaTheme="minorEastAsia" w:hAnsi="Cambria Math"/>
+          </w:rPr>
+          <m:t>Y=</m:t>
+        </m:r>
+        <m:f>
+          <m:fPr>
+            <m:ctrlPr>
+              <w:rPr>
+                <w:rFonts w:ascii="Cambria Math" w:eastAsiaTheme="minorEastAsia" w:hAnsi="Cambria Math"/>
+                <w:i/>
+              </w:rPr>
+            </m:ctrlPr>
+          </m:fPr>
+          <m:num>
+            <m:r>
+              <w:rPr>
+                <w:rFonts w:ascii="Cambria Math" w:eastAsiaTheme="minorEastAsia" w:hAnsi="Cambria Math"/>
+              </w:rPr>
+              <m:t>2</m:t>
+            </m:r>
+          </m:num>
+          <m:den>
+            <m:r>
+              <w:rPr>
+                <w:rFonts w:ascii="Cambria Math" w:eastAsiaTheme="minorEastAsia" w:hAnsi="Cambria Math"/>
+              </w:rPr>
+              <m:t>3</m:t>
+            </m:r>
+          </m:den>
+        </m:f>
+        <m:r>
+          <w:rPr>
+            <w:rFonts w:ascii="Cambria Math" w:eastAsiaTheme="minorEastAsia" w:hAnsi="Cambria Math"/>
+          </w:rPr>
+          <m:t>Y+</m:t>
+        </m:r>
+        <m:f>
+          <m:fPr>
+            <m:ctrlPr>
+              <w:rPr>
+                <w:rFonts w:ascii="Cambria Math" w:eastAsiaTheme="minorEastAsia" w:hAnsi="Cambria Math"/>
+                <w:i/>
+              </w:rPr>
+            </m:ctrlPr>
+          </m:fPr>
+          <m:num>
+            <m:r>
+              <w:rPr>
+                <w:rFonts w:ascii="Cambria Math" w:eastAsiaTheme="minorEastAsia" w:hAnsi="Cambria Math"/>
+              </w:rPr>
+              <m:t>2</m:t>
+            </m:r>
+          </m:num>
+          <m:den>
+            <m:r>
+              <w:rPr>
+                <w:rFonts w:ascii="Cambria Math" w:eastAsiaTheme="minorEastAsia" w:hAnsi="Cambria Math"/>
+              </w:rPr>
+              <m:t>9</m:t>
+            </m:r>
+          </m:den>
+        </m:f>
+        <m:r>
+          <w:rPr>
+            <w:rFonts w:ascii="Cambria Math" w:eastAsiaTheme="minorEastAsia" w:hAnsi="Cambria Math"/>
+          </w:rPr>
+          <m:t>Y+</m:t>
+        </m:r>
+        <m:f>
+          <m:fPr>
+            <m:ctrlPr>
+              <w:rPr>
+                <w:rFonts w:ascii="Cambria Math" w:eastAsiaTheme="minorEastAsia" w:hAnsi="Cambria Math"/>
+                <w:i/>
+              </w:rPr>
+            </m:ctrlPr>
+          </m:fPr>
+          <m:num>
+            <m:r>
+              <w:rPr>
+                <w:rFonts w:ascii="Cambria Math" w:eastAsiaTheme="minorEastAsia" w:hAnsi="Cambria Math"/>
+              </w:rPr>
+              <m:t>1</m:t>
+            </m:r>
+          </m:num>
+          <m:den>
+            <m:r>
+              <w:rPr>
+                <w:rFonts w:ascii="Cambria Math" w:eastAsiaTheme="minorEastAsia" w:hAnsi="Cambria Math"/>
+              </w:rPr>
+              <m:t>9</m:t>
+            </m:r>
+            <w:bookmarkStart w:id="0" w:name="_GoBack"/>
+            <w:bookmarkEnd w:id="0"/>
+          </m:den>
+        </m:f>
+        <m:r>
+          <w:rPr>
+            <w:rFonts w:ascii="Cambria Math" w:eastAsiaTheme="minorEastAsia" w:hAnsi="Cambria Math"/>
+          </w:rPr>
+          <m:t>Y+S</m:t>
+        </m:r>
+      </m:oMath>
+      <w:r>
+        <w:rPr>
+          <w:rFonts w:eastAsiaTheme="minorEastAsia"/>
+        </w:rPr>
+        <w:t>.</w:t>
+      </w:r>
     </w:p>
     <w:p>
       <w:pPr>
@@ -33817,7 +33931,7 @@
 </file>
 
 <file path=customXml/itemProps1.xml><?xml version="1.0" encoding="utf-8"?>
-<ds:datastoreItem xmlns:ds="http://schemas.openxmlformats.org/officeDocument/2006/customXml" ds:itemID="{751E45DC-45FF-445F-A612-BC0970E9FD4F}">
+<ds:datastoreItem xmlns:ds="http://schemas.openxmlformats.org/officeDocument/2006/customXml" ds:itemID="{4AA2EDF1-98D6-4BE0-9735-17441D59FEA2}">
   <ds:schemaRefs>
     <ds:schemaRef ds:uri="http://schemas.openxmlformats.org/officeDocument/2006/bibliography"/>
   </ds:schemaRefs>

</xml_diff>

<commit_message>
Actulizacion hasta el ejercicio 2.18
</commit_message>
<xml_diff>
--- a/EJERCICIOS FUNDAMENTOS DE ECONOMÍA CUANTITATIVA (2).docx
+++ b/EJERCICIOS FUNDAMENTOS DE ECONOMÍA CUANTITATIVA (2).docx
@@ -2633,7 +2633,7 @@
           </mc:Choice>
           <mc:Fallback>
             <w:pict>
-              <v:line w14:anchorId="55472496" id="1 Conector recto" o:spid="_x0000_s1026" style="position:absolute;z-index:251659264;visibility:visible;mso-wrap-style:square;mso-wrap-distance-left:9pt;mso-wrap-distance-top:0;mso-wrap-distance-right:9pt;mso-wrap-distance-bottom:0;mso-position-horizontal:absolute;mso-position-horizontal-relative:text;mso-position-vertical:absolute;mso-position-vertical-relative:text" from="34.9pt,-.1pt" to="133.05pt,-.1pt" o:gfxdata="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" strokecolor="black [3040]"/>
+              <v:line w14:anchorId="3B978932" id="1 Conector recto" o:spid="_x0000_s1026" style="position:absolute;z-index:251659264;visibility:visible;mso-wrap-style:square;mso-wrap-distance-left:9pt;mso-wrap-distance-top:0;mso-wrap-distance-right:9pt;mso-wrap-distance-bottom:0;mso-position-horizontal:absolute;mso-position-horizontal-relative:text;mso-position-vertical:absolute;mso-position-vertical-relative:text" from="34.9pt,-.1pt" to="133.05pt,-.1pt" o:gfxdata="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" strokecolor="black [3040]"/>
             </w:pict>
           </mc:Fallback>
         </mc:AlternateContent>
@@ -2805,7 +2805,7 @@
           </mc:Choice>
           <mc:Fallback>
             <w:pict>
-              <v:line w14:anchorId="708D2C07" id="2 Conector recto" o:spid="_x0000_s1026" style="position:absolute;z-index:251661312;visibility:visible;mso-wrap-style:square;mso-wrap-distance-left:9pt;mso-wrap-distance-top:0;mso-wrap-distance-right:9pt;mso-wrap-distance-bottom:0;mso-position-horizontal:absolute;mso-position-horizontal-relative:text;mso-position-vertical:absolute;mso-position-vertical-relative:text" from="35.3pt,.35pt" to="133.45pt,.35pt" o:gfxdata="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" strokecolor="black [3040]"/>
+              <v:line w14:anchorId="57FDE887" id="2 Conector recto" o:spid="_x0000_s1026" style="position:absolute;z-index:251661312;visibility:visible;mso-wrap-style:square;mso-wrap-distance-left:9pt;mso-wrap-distance-top:0;mso-wrap-distance-right:9pt;mso-wrap-distance-bottom:0;mso-position-horizontal:absolute;mso-position-horizontal-relative:text;mso-position-vertical:absolute;mso-position-vertical-relative:text" from="35.3pt,.35pt" to="133.45pt,.35pt" o:gfxdata="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" strokecolor="black [3040]"/>
             </w:pict>
           </mc:Fallback>
         </mc:AlternateContent>
@@ -3165,7 +3165,7 @@
           </mc:Choice>
           <mc:Fallback>
             <w:pict>
-              <v:line w14:anchorId="74CA4D6C" id="3 Conector recto" o:spid="_x0000_s1026" style="position:absolute;z-index:251663360;visibility:visible;mso-wrap-style:square;mso-wrap-distance-left:9pt;mso-wrap-distance-top:0;mso-wrap-distance-right:9pt;mso-wrap-distance-bottom:0;mso-position-horizontal:absolute;mso-position-horizontal-relative:text;mso-position-vertical:absolute;mso-position-vertical-relative:text" from="31.85pt,1pt" to="130pt,1pt" o:gfxdata="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" strokecolor="black [3040]"/>
+              <v:line w14:anchorId="1459301D" id="3 Conector recto" o:spid="_x0000_s1026" style="position:absolute;z-index:251663360;visibility:visible;mso-wrap-style:square;mso-wrap-distance-left:9pt;mso-wrap-distance-top:0;mso-wrap-distance-right:9pt;mso-wrap-distance-bottom:0;mso-position-horizontal:absolute;mso-position-horizontal-relative:text;mso-position-vertical:absolute;mso-position-vertical-relative:text" from="31.85pt,1pt" to="130pt,1pt" o:gfxdata="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" strokecolor="black [3040]"/>
             </w:pict>
           </mc:Fallback>
         </mc:AlternateContent>
@@ -4162,7 +4162,7 @@
           </mc:Choice>
           <mc:Fallback>
             <w:pict>
-              <v:line w14:anchorId="5AE59039" id="4 Conector recto" o:spid="_x0000_s1026" style="position:absolute;z-index:251665408;visibility:visible;mso-wrap-style:square;mso-width-percent:0;mso-wrap-distance-left:9pt;mso-wrap-distance-top:0;mso-wrap-distance-right:9pt;mso-wrap-distance-bottom:0;mso-position-horizontal:absolute;mso-position-horizontal-relative:text;mso-position-vertical:absolute;mso-position-vertical-relative:text;mso-width-percent:0;mso-width-relative:margin" from="33.65pt,1pt" to="200.1pt,1pt" o:gfxdata="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" strokecolor="black [3040]"/>
+              <v:line w14:anchorId="7D733348" id="4 Conector recto" o:spid="_x0000_s1026" style="position:absolute;z-index:251665408;visibility:visible;mso-wrap-style:square;mso-width-percent:0;mso-wrap-distance-left:9pt;mso-wrap-distance-top:0;mso-wrap-distance-right:9pt;mso-wrap-distance-bottom:0;mso-position-horizontal:absolute;mso-position-horizontal-relative:text;mso-position-vertical:absolute;mso-position-vertical-relative:text;mso-width-percent:0;mso-width-relative:margin" from="33.65pt,1pt" to="200.1pt,1pt" o:gfxdata="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" strokecolor="black [3040]"/>
             </w:pict>
           </mc:Fallback>
         </mc:AlternateContent>
@@ -8227,7 +8227,7 @@
           </mc:Choice>
           <mc:Fallback>
             <w:pict>
-              <v:shapetype w14:anchorId="3D5BDFE4" id="_x0000_t88" coordsize="21600,21600" o:spt="88" adj="1800,10800" path="m,qx10800@0l10800@2qy21600@11,10800@3l10800@1qy,21600e" filled="f">
+              <v:shapetype w14:anchorId="5C81A966" id="_x0000_t88" coordsize="21600,21600" o:spt="88" adj="1800,10800" path="m,qx10800@0l10800@2qy21600@11,10800@3l10800@1qy,21600e" filled="f">
                 <v:formulas>
                   <v:f eqn="val #0"/>
                   <v:f eqn="sum 21600 0 #0"/>
@@ -8532,7 +8532,7 @@
                 </mc:Choice>
                 <mc:Fallback>
                   <w:pict>
-                    <v:shapetype w14:anchorId="27CE0D10" id="_x0000_t32" coordsize="21600,21600" o:spt="32" o:oned="t" path="m,l21600,21600e" filled="f">
+                    <v:shapetype w14:anchorId="65676D84" id="_x0000_t32" coordsize="21600,21600" o:spt="32" o:oned="t" path="m,l21600,21600e" filled="f">
                       <v:path arrowok="t" fillok="f" o:connecttype="none"/>
                       <o:lock v:ext="edit" shapetype="t"/>
                     </v:shapetype>
@@ -8631,7 +8631,7 @@
                 </mc:Choice>
                 <mc:Fallback>
                   <w:pict>
-                    <v:shape w14:anchorId="7B4ECE3D" id="7 Conector recto de flecha" o:spid="_x0000_s1026" type="#_x0000_t32" style="position:absolute;margin-left:9.05pt;margin-top:2.9pt;width:0;height:61.8pt;flip:y;z-index:251667456;visibility:visible;mso-wrap-style:square;mso-width-percent:0;mso-height-percent:0;mso-wrap-distance-left:9pt;mso-wrap-distance-top:0;mso-wrap-distance-right:9pt;mso-wrap-distance-bottom:0;mso-position-horizontal:absolute;mso-position-horizontal-relative:text;mso-position-vertical:absolute;mso-position-vertical-relative:text;mso-width-percent:0;mso-height-percent:0;mso-width-relative:margin;mso-height-relative:margin" o:gfxdata="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" strokecolor="black [3040]">
+                    <v:shape w14:anchorId="111046A7" id="7 Conector recto de flecha" o:spid="_x0000_s1026" type="#_x0000_t32" style="position:absolute;margin-left:9.05pt;margin-top:2.9pt;width:0;height:61.8pt;flip:y;z-index:251667456;visibility:visible;mso-wrap-style:square;mso-width-percent:0;mso-height-percent:0;mso-wrap-distance-left:9pt;mso-wrap-distance-top:0;mso-wrap-distance-right:9pt;mso-wrap-distance-bottom:0;mso-position-horizontal:absolute;mso-position-horizontal-relative:text;mso-position-vertical:absolute;mso-position-vertical-relative:text;mso-width-percent:0;mso-height-percent:0;mso-width-relative:margin;mso-height-relative:margin" o:gfxdata="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" strokecolor="black [3040]">
                       <v:stroke endarrow="open"/>
                     </v:shape>
                   </w:pict>
@@ -9210,7 +9210,15 @@
         </w:tabs>
       </w:pPr>
       <w:r>
-        <w:t>Al trasladarse de E a C el costo de oportunidad en términos de bienes de consumo es de 4 toneladas, mientras que de C a A es de 4 toneladas.</w:t>
+        <w:t xml:space="preserve">Al trasladarse de E a C el costo de oportunidad en términos de bienes de consumo es de 4 toneladas, mientras que de C a </w:t>
+      </w:r>
+      <w:proofErr w:type="spellStart"/>
+      <w:r>
+        <w:t>A</w:t>
+      </w:r>
+      <w:proofErr w:type="spellEnd"/>
+      <w:r>
+        <w:t xml:space="preserve"> es de 4 toneladas.</w:t>
       </w:r>
     </w:p>
     <w:p>
@@ -9435,7 +9443,7 @@
                 </v:shape>
                 <w10:wrap type="square" anchorx="margin" anchory="margin"/>
               </v:group>
-              <o:OLEObject Type="Embed" ProgID="Excel.Chart.8" ShapeID="Gráfico 9" DrawAspect="Content" ObjectID="_1629796617" r:id="rId8">
+              <o:OLEObject Type="Embed" ProgID="Excel.Chart.8" ShapeID="Gráfico 9" DrawAspect="Content" ObjectID="_1629797762" r:id="rId8">
                 <o:FieldCodes>\s</o:FieldCodes>
               </o:OLEObject>
             </w:pict>
@@ -9717,7 +9725,7 @@
                 </mc:Choice>
                 <mc:Fallback>
                   <w:pict>
-                    <v:shape w14:anchorId="017B3E58" id="6 Conector recto de flecha" o:spid="_x0000_s1026" type="#_x0000_t32" style="position:absolute;margin-left:1.6pt;margin-top:3.1pt;width:0;height:66.35pt;z-index:251671552;visibility:visible;mso-wrap-style:square;mso-width-percent:0;mso-wrap-distance-left:9pt;mso-wrap-distance-top:0;mso-wrap-distance-right:9pt;mso-wrap-distance-bottom:0;mso-position-horizontal:absolute;mso-position-horizontal-relative:text;mso-position-vertical:absolute;mso-position-vertical-relative:text;mso-width-percent:0;mso-width-relative:margin" o:gfxdata="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" strokecolor="black [3040]">
+                    <v:shape w14:anchorId="64DA1B38" id="6 Conector recto de flecha" o:spid="_x0000_s1026" type="#_x0000_t32" style="position:absolute;margin-left:1.6pt;margin-top:3.1pt;width:0;height:66.35pt;z-index:251671552;visibility:visible;mso-wrap-style:square;mso-width-percent:0;mso-wrap-distance-left:9pt;mso-wrap-distance-top:0;mso-wrap-distance-right:9pt;mso-wrap-distance-bottom:0;mso-position-horizontal:absolute;mso-position-horizontal-relative:text;mso-position-vertical:absolute;mso-position-vertical-relative:text;mso-width-percent:0;mso-width-relative:margin" o:gfxdata="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" strokecolor="black [3040]">
                       <v:stroke endarrow="open"/>
                     </v:shape>
                   </w:pict>
@@ -9806,7 +9814,7 @@
                 </mc:Choice>
                 <mc:Fallback>
                   <w:pict>
-                    <v:shape w14:anchorId="34283F84" id="12 Conector recto de flecha" o:spid="_x0000_s1026" type="#_x0000_t32" style="position:absolute;margin-left:1.7pt;margin-top:3.1pt;width:0;height:66.3pt;flip:x y;z-index:251672576;visibility:visible;mso-wrap-style:square;mso-width-percent:0;mso-height-percent:0;mso-wrap-distance-left:9pt;mso-wrap-distance-top:0;mso-wrap-distance-right:9pt;mso-wrap-distance-bottom:0;mso-position-horizontal:absolute;mso-position-horizontal-relative:text;mso-position-vertical:absolute;mso-position-vertical-relative:text;mso-width-percent:0;mso-height-percent:0;mso-width-relative:margin;mso-height-relative:margin" o:gfxdata="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" strokecolor="black [3040]">
+                    <v:shape w14:anchorId="3EFDB47C" id="12 Conector recto de flecha" o:spid="_x0000_s1026" type="#_x0000_t32" style="position:absolute;margin-left:1.7pt;margin-top:3.1pt;width:0;height:66.3pt;flip:x y;z-index:251672576;visibility:visible;mso-wrap-style:square;mso-width-percent:0;mso-height-percent:0;mso-wrap-distance-left:9pt;mso-wrap-distance-top:0;mso-wrap-distance-right:9pt;mso-wrap-distance-bottom:0;mso-position-horizontal:absolute;mso-position-horizontal-relative:text;mso-position-vertical:absolute;mso-position-vertical-relative:text;mso-width-percent:0;mso-height-percent:0;mso-width-relative:margin;mso-height-relative:margin" o:gfxdata="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" strokecolor="black [3040]">
                       <v:stroke endarrow="open"/>
                     </v:shape>
                   </w:pict>
@@ -10528,7 +10536,7 @@
                 </mc:Choice>
                 <mc:Fallback>
                   <w:pict>
-                    <v:shape w14:anchorId="6412F3EB" id="13 Conector recto de flecha" o:spid="_x0000_s1026" type="#_x0000_t32" style="position:absolute;margin-left:1.6pt;margin-top:3.1pt;width:0;height:66.35pt;z-index:251674624;visibility:visible;mso-wrap-style:square;mso-width-percent:0;mso-wrap-distance-left:9pt;mso-wrap-distance-top:0;mso-wrap-distance-right:9pt;mso-wrap-distance-bottom:0;mso-position-horizontal:absolute;mso-position-horizontal-relative:text;mso-position-vertical:absolute;mso-position-vertical-relative:text;mso-width-percent:0;mso-width-relative:margin" o:gfxdata="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" strokecolor="black [3040]">
+                    <v:shape w14:anchorId="2B377E53" id="13 Conector recto de flecha" o:spid="_x0000_s1026" type="#_x0000_t32" style="position:absolute;margin-left:1.6pt;margin-top:3.1pt;width:0;height:66.35pt;z-index:251674624;visibility:visible;mso-wrap-style:square;mso-width-percent:0;mso-wrap-distance-left:9pt;mso-wrap-distance-top:0;mso-wrap-distance-right:9pt;mso-wrap-distance-bottom:0;mso-position-horizontal:absolute;mso-position-horizontal-relative:text;mso-position-vertical:absolute;mso-position-vertical-relative:text;mso-width-percent:0;mso-width-relative:margin" o:gfxdata="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" strokecolor="black [3040]">
                       <v:stroke endarrow="open"/>
                     </v:shape>
                   </w:pict>
@@ -10617,7 +10625,7 @@
                 </mc:Choice>
                 <mc:Fallback>
                   <w:pict>
-                    <v:shape w14:anchorId="5455D6A7" id="14 Conector recto de flecha" o:spid="_x0000_s1026" type="#_x0000_t32" style="position:absolute;margin-left:1.7pt;margin-top:3.1pt;width:0;height:66.3pt;flip:x y;z-index:251675648;visibility:visible;mso-wrap-style:square;mso-width-percent:0;mso-height-percent:0;mso-wrap-distance-left:9pt;mso-wrap-distance-top:0;mso-wrap-distance-right:9pt;mso-wrap-distance-bottom:0;mso-position-horizontal:absolute;mso-position-horizontal-relative:text;mso-position-vertical:absolute;mso-position-vertical-relative:text;mso-width-percent:0;mso-height-percent:0;mso-width-relative:margin;mso-height-relative:margin" o:gfxdata="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" strokecolor="black [3040]">
+                    <v:shape w14:anchorId="5BE94AB1" id="14 Conector recto de flecha" o:spid="_x0000_s1026" type="#_x0000_t32" style="position:absolute;margin-left:1.7pt;margin-top:3.1pt;width:0;height:66.3pt;flip:x y;z-index:251675648;visibility:visible;mso-wrap-style:square;mso-width-percent:0;mso-height-percent:0;mso-wrap-distance-left:9pt;mso-wrap-distance-top:0;mso-wrap-distance-right:9pt;mso-wrap-distance-bottom:0;mso-position-horizontal:absolute;mso-position-horizontal-relative:text;mso-position-vertical:absolute;mso-position-vertical-relative:text;mso-width-percent:0;mso-height-percent:0;mso-width-relative:margin;mso-height-relative:margin" o:gfxdata="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" strokecolor="black [3040]">
                       <v:stroke endarrow="open"/>
                     </v:shape>
                   </w:pict>
@@ -12779,8 +12787,16 @@
         <w:rPr>
           <w:rFonts w:eastAsiaTheme="minorEastAsia"/>
         </w:rPr>
-        <w:t>K=Intereses+Ganancias</w:t>
-      </w:r>
+        <w:t>K=</w:t>
+      </w:r>
+      <w:proofErr w:type="spellStart"/>
+      <w:r>
+        <w:rPr>
+          <w:rFonts w:eastAsiaTheme="minorEastAsia"/>
+        </w:rPr>
+        <w:t>Intereses+Ganancias</w:t>
+      </w:r>
+      <w:proofErr w:type="spellEnd"/>
     </w:p>
     <w:p>
       <w:pPr>
@@ -25057,8 +25073,16 @@
         <w:rPr>
           <w:rFonts w:eastAsiaTheme="minorEastAsia"/>
         </w:rPr>
-        <w:t>a) Porque las 17 u.m</w:t>
-      </w:r>
+        <w:t xml:space="preserve">a) Porque las 17 </w:t>
+      </w:r>
+      <w:proofErr w:type="spellStart"/>
+      <w:r>
+        <w:rPr>
+          <w:rFonts w:eastAsiaTheme="minorEastAsia"/>
+        </w:rPr>
+        <w:t>u.m</w:t>
+      </w:r>
+      <w:proofErr w:type="spellEnd"/>
       <w:r>
         <w:rPr>
           <w:rFonts w:eastAsiaTheme="minorEastAsia"/>
@@ -25167,7 +25191,21 @@
         <w:rPr>
           <w:rFonts w:eastAsiaTheme="minorEastAsia"/>
         </w:rPr>
-        <w:t xml:space="preserve">que las empresas gastan en insumos sus propios fondos dinerarios, y los insumos representan los bienes necesarios para la generación de otros bienes, las 45 u.m. representan el valor de los bienes intermedios o insumos intermedios y </w:t>
+        <w:t xml:space="preserve">que las empresas gastan en insumos sus propios fondos dinerarios, y los insumos representan los bienes necesarios para la generación de otros bienes, las 45 </w:t>
+      </w:r>
+      <w:proofErr w:type="spellStart"/>
+      <w:r>
+        <w:rPr>
+          <w:rFonts w:eastAsiaTheme="minorEastAsia"/>
+        </w:rPr>
+        <w:t>u.m</w:t>
+      </w:r>
+      <w:proofErr w:type="spellEnd"/>
+      <w:r>
+        <w:rPr>
+          <w:rFonts w:eastAsiaTheme="minorEastAsia"/>
+        </w:rPr>
+        <w:t xml:space="preserve">. representan el valor de los bienes intermedios o insumos intermedios y </w:t>
       </w:r>
       <w:r>
         <w:rPr>
@@ -27023,8 +27061,6 @@
               </w:rPr>
               <m:t>9</m:t>
             </m:r>
-            <w:bookmarkStart w:id="0" w:name="_GoBack"/>
-            <w:bookmarkEnd w:id="0"/>
           </m:den>
         </m:f>
         <m:r>
@@ -27052,6 +27088,334 @@
           <w:rFonts w:eastAsiaTheme="minorEastAsia"/>
         </w:rPr>
       </w:pPr>
+      <w:r>
+        <w:rPr>
+          <w:rFonts w:eastAsiaTheme="minorEastAsia"/>
+        </w:rPr>
+        <w:t>2.18</w:t>
+      </w:r>
+    </w:p>
+    <w:p>
+      <w:pPr>
+        <w:pStyle w:val="Prrafodelista"/>
+        <w:tabs>
+          <w:tab w:val="left" w:pos="7553"/>
+        </w:tabs>
+        <w:ind w:left="708"/>
+        <w:rPr>
+          <w:rFonts w:eastAsiaTheme="minorEastAsia"/>
+        </w:rPr>
+      </w:pPr>
+      <w:r>
+        <w:rPr>
+          <w:rFonts w:eastAsiaTheme="minorEastAsia"/>
+        </w:rPr>
+        <w:t xml:space="preserve">Dada la identidad del valor agregado </w:t>
+      </w:r>
+      <m:oMath>
+        <m:r>
+          <w:rPr>
+            <w:rFonts w:ascii="Cambria Math" w:eastAsiaTheme="minorEastAsia" w:hAnsi="Cambria Math"/>
+          </w:rPr>
+          <m:t>VA=L+K+T</m:t>
+        </m:r>
+      </m:oMath>
+      <w:r>
+        <w:rPr>
+          <w:rFonts w:eastAsiaTheme="minorEastAsia"/>
+        </w:rPr>
+        <w:t xml:space="preserve">, y la relación entre éste y el consumo, </w:t>
+      </w:r>
+      <m:oMath>
+        <m:r>
+          <w:rPr>
+            <w:rFonts w:ascii="Cambria Math" w:eastAsiaTheme="minorEastAsia" w:hAnsi="Cambria Math"/>
+          </w:rPr>
+          <m:t>VA=C</m:t>
+        </m:r>
+      </m:oMath>
+      <w:r>
+        <w:rPr>
+          <w:rFonts w:eastAsiaTheme="minorEastAsia"/>
+        </w:rPr>
+        <w:t xml:space="preserve">, se puede sustituir </w:t>
+      </w:r>
+      <m:oMath>
+        <m:r>
+          <w:rPr>
+            <w:rFonts w:ascii="Cambria Math" w:eastAsiaTheme="minorEastAsia" w:hAnsi="Cambria Math"/>
+          </w:rPr>
+          <m:t>Y=L+K+T+S</m:t>
+        </m:r>
+      </m:oMath>
+      <w:r>
+        <w:rPr>
+          <w:rFonts w:eastAsiaTheme="minorEastAsia"/>
+        </w:rPr>
+        <w:t xml:space="preserve">, luego, </w:t>
+      </w:r>
+      <m:oMath>
+        <m:r>
+          <w:rPr>
+            <w:rFonts w:ascii="Cambria Math" w:eastAsiaTheme="minorEastAsia" w:hAnsi="Cambria Math"/>
+          </w:rPr>
+          <m:t>L=</m:t>
+        </m:r>
+        <m:f>
+          <m:fPr>
+            <m:ctrlPr>
+              <w:rPr>
+                <w:rFonts w:ascii="Cambria Math" w:eastAsiaTheme="minorEastAsia" w:hAnsi="Cambria Math"/>
+                <w:i/>
+              </w:rPr>
+            </m:ctrlPr>
+          </m:fPr>
+          <m:num>
+            <m:r>
+              <w:rPr>
+                <w:rFonts w:ascii="Cambria Math" w:eastAsiaTheme="minorEastAsia" w:hAnsi="Cambria Math"/>
+              </w:rPr>
+              <m:t>5</m:t>
+            </m:r>
+          </m:num>
+          <m:den>
+            <m:r>
+              <w:rPr>
+                <w:rFonts w:ascii="Cambria Math" w:eastAsiaTheme="minorEastAsia" w:hAnsi="Cambria Math"/>
+              </w:rPr>
+              <m:t>8</m:t>
+            </m:r>
+          </m:den>
+        </m:f>
+        <m:r>
+          <w:rPr>
+            <w:rFonts w:ascii="Cambria Math" w:eastAsiaTheme="minorEastAsia" w:hAnsi="Cambria Math"/>
+          </w:rPr>
+          <m:t>Y</m:t>
+        </m:r>
+      </m:oMath>
+      <w:r>
+        <w:rPr>
+          <w:rFonts w:eastAsiaTheme="minorEastAsia"/>
+        </w:rPr>
+        <w:t xml:space="preserve">, </w:t>
+      </w:r>
+      <m:oMath>
+        <m:r>
+          <w:rPr>
+            <w:rFonts w:ascii="Cambria Math" w:eastAsiaTheme="minorEastAsia" w:hAnsi="Cambria Math"/>
+          </w:rPr>
+          <m:t>K=</m:t>
+        </m:r>
+        <m:f>
+          <m:fPr>
+            <m:ctrlPr>
+              <w:rPr>
+                <w:rFonts w:ascii="Cambria Math" w:eastAsiaTheme="minorEastAsia" w:hAnsi="Cambria Math"/>
+                <w:i/>
+              </w:rPr>
+            </m:ctrlPr>
+          </m:fPr>
+          <m:num>
+            <m:r>
+              <w:rPr>
+                <w:rFonts w:ascii="Cambria Math" w:eastAsiaTheme="minorEastAsia" w:hAnsi="Cambria Math"/>
+              </w:rPr>
+              <m:t>1</m:t>
+            </m:r>
+          </m:num>
+          <m:den>
+            <m:r>
+              <w:rPr>
+                <w:rFonts w:ascii="Cambria Math" w:eastAsiaTheme="minorEastAsia" w:hAnsi="Cambria Math"/>
+              </w:rPr>
+              <m:t>8</m:t>
+            </m:r>
+          </m:den>
+        </m:f>
+        <m:r>
+          <w:rPr>
+            <w:rFonts w:ascii="Cambria Math" w:eastAsiaTheme="minorEastAsia" w:hAnsi="Cambria Math"/>
+          </w:rPr>
+          <m:t>Y</m:t>
+        </m:r>
+      </m:oMath>
+      <w:r>
+        <w:rPr>
+          <w:rFonts w:eastAsiaTheme="minorEastAsia"/>
+        </w:rPr>
+        <w:t xml:space="preserve">  y    </w:t>
+      </w:r>
+      <m:oMath>
+        <m:r>
+          <w:rPr>
+            <w:rFonts w:ascii="Cambria Math" w:eastAsiaTheme="minorEastAsia" w:hAnsi="Cambria Math"/>
+          </w:rPr>
+          <m:t>T=</m:t>
+        </m:r>
+        <m:f>
+          <m:fPr>
+            <m:ctrlPr>
+              <w:rPr>
+                <w:rFonts w:ascii="Cambria Math" w:eastAsiaTheme="minorEastAsia" w:hAnsi="Cambria Math"/>
+                <w:i/>
+              </w:rPr>
+            </m:ctrlPr>
+          </m:fPr>
+          <m:num>
+            <m:r>
+              <w:rPr>
+                <w:rFonts w:ascii="Cambria Math" w:eastAsiaTheme="minorEastAsia" w:hAnsi="Cambria Math"/>
+              </w:rPr>
+              <m:t>1</m:t>
+            </m:r>
+          </m:num>
+          <m:den>
+            <m:r>
+              <w:rPr>
+                <w:rFonts w:ascii="Cambria Math" w:eastAsiaTheme="minorEastAsia" w:hAnsi="Cambria Math"/>
+              </w:rPr>
+              <m:t>4</m:t>
+            </m:r>
+          </m:den>
+        </m:f>
+        <m:r>
+          <w:rPr>
+            <w:rFonts w:ascii="Cambria Math" w:eastAsiaTheme="minorEastAsia" w:hAnsi="Cambria Math"/>
+          </w:rPr>
+          <m:t>Y</m:t>
+        </m:r>
+      </m:oMath>
+      <w:r>
+        <w:rPr>
+          <w:rFonts w:eastAsiaTheme="minorEastAsia"/>
+        </w:rPr>
+        <w:t xml:space="preserve">, por tanto </w:t>
+      </w:r>
+      <m:oMath>
+        <m:r>
+          <w:rPr>
+            <w:rFonts w:ascii="Cambria Math" w:eastAsiaTheme="minorEastAsia" w:hAnsi="Cambria Math"/>
+          </w:rPr>
+          <m:t>Y=</m:t>
+        </m:r>
+        <m:f>
+          <m:fPr>
+            <m:ctrlPr>
+              <w:rPr>
+                <w:rFonts w:ascii="Cambria Math" w:eastAsiaTheme="minorEastAsia" w:hAnsi="Cambria Math"/>
+                <w:i/>
+              </w:rPr>
+            </m:ctrlPr>
+          </m:fPr>
+          <m:num>
+            <m:r>
+              <w:rPr>
+                <w:rFonts w:ascii="Cambria Math" w:eastAsiaTheme="minorEastAsia" w:hAnsi="Cambria Math"/>
+              </w:rPr>
+              <m:t>5</m:t>
+            </m:r>
+          </m:num>
+          <m:den>
+            <m:r>
+              <w:rPr>
+                <w:rFonts w:ascii="Cambria Math" w:eastAsiaTheme="minorEastAsia" w:hAnsi="Cambria Math"/>
+              </w:rPr>
+              <m:t>8</m:t>
+            </m:r>
+          </m:den>
+        </m:f>
+        <m:r>
+          <w:rPr>
+            <w:rFonts w:ascii="Cambria Math" w:eastAsiaTheme="minorEastAsia" w:hAnsi="Cambria Math"/>
+          </w:rPr>
+          <m:t>Y+</m:t>
+        </m:r>
+        <m:f>
+          <m:fPr>
+            <m:ctrlPr>
+              <w:rPr>
+                <w:rFonts w:ascii="Cambria Math" w:eastAsiaTheme="minorEastAsia" w:hAnsi="Cambria Math"/>
+                <w:i/>
+              </w:rPr>
+            </m:ctrlPr>
+          </m:fPr>
+          <m:num>
+            <m:r>
+              <w:rPr>
+                <w:rFonts w:ascii="Cambria Math" w:eastAsiaTheme="minorEastAsia" w:hAnsi="Cambria Math"/>
+              </w:rPr>
+              <m:t>1</m:t>
+            </m:r>
+          </m:num>
+          <m:den>
+            <m:r>
+              <w:rPr>
+                <w:rFonts w:ascii="Cambria Math" w:eastAsiaTheme="minorEastAsia" w:hAnsi="Cambria Math"/>
+              </w:rPr>
+              <m:t>8</m:t>
+            </m:r>
+          </m:den>
+        </m:f>
+        <m:r>
+          <w:rPr>
+            <w:rFonts w:ascii="Cambria Math" w:eastAsiaTheme="minorEastAsia" w:hAnsi="Cambria Math"/>
+          </w:rPr>
+          <m:t>Y+</m:t>
+        </m:r>
+        <m:f>
+          <m:fPr>
+            <m:ctrlPr>
+              <w:rPr>
+                <w:rFonts w:ascii="Cambria Math" w:eastAsiaTheme="minorEastAsia" w:hAnsi="Cambria Math"/>
+                <w:i/>
+              </w:rPr>
+            </m:ctrlPr>
+          </m:fPr>
+          <m:num>
+            <m:r>
+              <w:rPr>
+                <w:rFonts w:ascii="Cambria Math" w:eastAsiaTheme="minorEastAsia" w:hAnsi="Cambria Math"/>
+              </w:rPr>
+              <m:t>1</m:t>
+            </m:r>
+          </m:num>
+          <m:den>
+            <m:r>
+              <w:rPr>
+                <w:rFonts w:ascii="Cambria Math" w:eastAsiaTheme="minorEastAsia" w:hAnsi="Cambria Math"/>
+              </w:rPr>
+              <m:t>4</m:t>
+            </m:r>
+          </m:den>
+        </m:f>
+        <m:r>
+          <w:rPr>
+            <w:rFonts w:ascii="Cambria Math" w:eastAsiaTheme="minorEastAsia" w:hAnsi="Cambria Math"/>
+          </w:rPr>
+          <m:t>Y+S</m:t>
+        </m:r>
+      </m:oMath>
+      <w:r>
+        <w:rPr>
+          <w:rFonts w:eastAsiaTheme="minorEastAsia"/>
+        </w:rPr>
+        <w:t>.</w:t>
+      </w:r>
+    </w:p>
+    <w:p>
+      <w:pPr>
+        <w:pStyle w:val="Prrafodelista"/>
+        <w:tabs>
+          <w:tab w:val="left" w:pos="7553"/>
+        </w:tabs>
+        <w:ind w:left="426"/>
+        <w:rPr>
+          <w:rFonts w:eastAsiaTheme="minorEastAsia"/>
+        </w:rPr>
+      </w:pPr>
+      <w:bookmarkStart w:id="0" w:name="_GoBack"/>
+      <w:bookmarkEnd w:id="0"/>
     </w:p>
     <w:p>
       <w:pPr>
@@ -33931,7 +34295,7 @@
 </file>
 
 <file path=customXml/itemProps1.xml><?xml version="1.0" encoding="utf-8"?>
-<ds:datastoreItem xmlns:ds="http://schemas.openxmlformats.org/officeDocument/2006/customXml" ds:itemID="{4AA2EDF1-98D6-4BE0-9735-17441D59FEA2}">
+<ds:datastoreItem xmlns:ds="http://schemas.openxmlformats.org/officeDocument/2006/customXml" ds:itemID="{B6FFC1DC-9885-4FE3-AD3D-1FC8FDB970AA}">
   <ds:schemaRefs>
     <ds:schemaRef ds:uri="http://schemas.openxmlformats.org/officeDocument/2006/bibliography"/>
   </ds:schemaRefs>

</xml_diff>

<commit_message>
Actualizacion hasta el ejercicio 2.21
</commit_message>
<xml_diff>
--- a/EJERCICIOS FUNDAMENTOS DE ECONOMÍA CUANTITATIVA (2).docx
+++ b/EJERCICIOS FUNDAMENTOS DE ECONOMÍA CUANTITATIVA (2).docx
@@ -2633,7 +2633,7 @@
           </mc:Choice>
           <mc:Fallback>
             <w:pict>
-              <v:line w14:anchorId="3B978932" id="1 Conector recto" o:spid="_x0000_s1026" style="position:absolute;z-index:251659264;visibility:visible;mso-wrap-style:square;mso-wrap-distance-left:9pt;mso-wrap-distance-top:0;mso-wrap-distance-right:9pt;mso-wrap-distance-bottom:0;mso-position-horizontal:absolute;mso-position-horizontal-relative:text;mso-position-vertical:absolute;mso-position-vertical-relative:text" from="34.9pt,-.1pt" to="133.05pt,-.1pt" o:gfxdata="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" strokecolor="black [3040]"/>
+              <v:line w14:anchorId="279BA568" id="1 Conector recto" o:spid="_x0000_s1026" style="position:absolute;z-index:251659264;visibility:visible;mso-wrap-style:square;mso-wrap-distance-left:9pt;mso-wrap-distance-top:0;mso-wrap-distance-right:9pt;mso-wrap-distance-bottom:0;mso-position-horizontal:absolute;mso-position-horizontal-relative:text;mso-position-vertical:absolute;mso-position-vertical-relative:text" from="34.9pt,-.1pt" to="133.05pt,-.1pt" o:gfxdata="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" strokecolor="black [3040]"/>
             </w:pict>
           </mc:Fallback>
         </mc:AlternateContent>
@@ -2805,7 +2805,7 @@
           </mc:Choice>
           <mc:Fallback>
             <w:pict>
-              <v:line w14:anchorId="57FDE887" id="2 Conector recto" o:spid="_x0000_s1026" style="position:absolute;z-index:251661312;visibility:visible;mso-wrap-style:square;mso-wrap-distance-left:9pt;mso-wrap-distance-top:0;mso-wrap-distance-right:9pt;mso-wrap-distance-bottom:0;mso-position-horizontal:absolute;mso-position-horizontal-relative:text;mso-position-vertical:absolute;mso-position-vertical-relative:text" from="35.3pt,.35pt" to="133.45pt,.35pt" o:gfxdata="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" strokecolor="black [3040]"/>
+              <v:line w14:anchorId="2ED2B255" id="2 Conector recto" o:spid="_x0000_s1026" style="position:absolute;z-index:251661312;visibility:visible;mso-wrap-style:square;mso-wrap-distance-left:9pt;mso-wrap-distance-top:0;mso-wrap-distance-right:9pt;mso-wrap-distance-bottom:0;mso-position-horizontal:absolute;mso-position-horizontal-relative:text;mso-position-vertical:absolute;mso-position-vertical-relative:text" from="35.3pt,.35pt" to="133.45pt,.35pt" o:gfxdata="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" strokecolor="black [3040]"/>
             </w:pict>
           </mc:Fallback>
         </mc:AlternateContent>
@@ -3165,7 +3165,7 @@
           </mc:Choice>
           <mc:Fallback>
             <w:pict>
-              <v:line w14:anchorId="1459301D" id="3 Conector recto" o:spid="_x0000_s1026" style="position:absolute;z-index:251663360;visibility:visible;mso-wrap-style:square;mso-wrap-distance-left:9pt;mso-wrap-distance-top:0;mso-wrap-distance-right:9pt;mso-wrap-distance-bottom:0;mso-position-horizontal:absolute;mso-position-horizontal-relative:text;mso-position-vertical:absolute;mso-position-vertical-relative:text" from="31.85pt,1pt" to="130pt,1pt" o:gfxdata="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" strokecolor="black [3040]"/>
+              <v:line w14:anchorId="4660D666" id="3 Conector recto" o:spid="_x0000_s1026" style="position:absolute;z-index:251663360;visibility:visible;mso-wrap-style:square;mso-wrap-distance-left:9pt;mso-wrap-distance-top:0;mso-wrap-distance-right:9pt;mso-wrap-distance-bottom:0;mso-position-horizontal:absolute;mso-position-horizontal-relative:text;mso-position-vertical:absolute;mso-position-vertical-relative:text" from="31.85pt,1pt" to="130pt,1pt" o:gfxdata="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" strokecolor="black [3040]"/>
             </w:pict>
           </mc:Fallback>
         </mc:AlternateContent>
@@ -4162,7 +4162,7 @@
           </mc:Choice>
           <mc:Fallback>
             <w:pict>
-              <v:line w14:anchorId="7D733348" id="4 Conector recto" o:spid="_x0000_s1026" style="position:absolute;z-index:251665408;visibility:visible;mso-wrap-style:square;mso-width-percent:0;mso-wrap-distance-left:9pt;mso-wrap-distance-top:0;mso-wrap-distance-right:9pt;mso-wrap-distance-bottom:0;mso-position-horizontal:absolute;mso-position-horizontal-relative:text;mso-position-vertical:absolute;mso-position-vertical-relative:text;mso-width-percent:0;mso-width-relative:margin" from="33.65pt,1pt" to="200.1pt,1pt" o:gfxdata="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" strokecolor="black [3040]"/>
+              <v:line w14:anchorId="52E7F75E" id="4 Conector recto" o:spid="_x0000_s1026" style="position:absolute;z-index:251665408;visibility:visible;mso-wrap-style:square;mso-width-percent:0;mso-wrap-distance-left:9pt;mso-wrap-distance-top:0;mso-wrap-distance-right:9pt;mso-wrap-distance-bottom:0;mso-position-horizontal:absolute;mso-position-horizontal-relative:text;mso-position-vertical:absolute;mso-position-vertical-relative:text;mso-width-percent:0;mso-width-relative:margin" from="33.65pt,1pt" to="200.1pt,1pt" o:gfxdata="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" strokecolor="black [3040]"/>
             </w:pict>
           </mc:Fallback>
         </mc:AlternateContent>
@@ -8227,7 +8227,7 @@
           </mc:Choice>
           <mc:Fallback>
             <w:pict>
-              <v:shapetype w14:anchorId="5C81A966" id="_x0000_t88" coordsize="21600,21600" o:spt="88" adj="1800,10800" path="m,qx10800@0l10800@2qy21600@11,10800@3l10800@1qy,21600e" filled="f">
+              <v:shapetype w14:anchorId="4DA30124" id="_x0000_t88" coordsize="21600,21600" o:spt="88" adj="1800,10800" path="m,qx10800@0l10800@2qy21600@11,10800@3l10800@1qy,21600e" filled="f">
                 <v:formulas>
                   <v:f eqn="val #0"/>
                   <v:f eqn="sum 21600 0 #0"/>
@@ -8532,7 +8532,7 @@
                 </mc:Choice>
                 <mc:Fallback>
                   <w:pict>
-                    <v:shapetype w14:anchorId="65676D84" id="_x0000_t32" coordsize="21600,21600" o:spt="32" o:oned="t" path="m,l21600,21600e" filled="f">
+                    <v:shapetype w14:anchorId="12752F5B" id="_x0000_t32" coordsize="21600,21600" o:spt="32" o:oned="t" path="m,l21600,21600e" filled="f">
                       <v:path arrowok="t" fillok="f" o:connecttype="none"/>
                       <o:lock v:ext="edit" shapetype="t"/>
                     </v:shapetype>
@@ -8631,7 +8631,7 @@
                 </mc:Choice>
                 <mc:Fallback>
                   <w:pict>
-                    <v:shape w14:anchorId="111046A7" id="7 Conector recto de flecha" o:spid="_x0000_s1026" type="#_x0000_t32" style="position:absolute;margin-left:9.05pt;margin-top:2.9pt;width:0;height:61.8pt;flip:y;z-index:251667456;visibility:visible;mso-wrap-style:square;mso-width-percent:0;mso-height-percent:0;mso-wrap-distance-left:9pt;mso-wrap-distance-top:0;mso-wrap-distance-right:9pt;mso-wrap-distance-bottom:0;mso-position-horizontal:absolute;mso-position-horizontal-relative:text;mso-position-vertical:absolute;mso-position-vertical-relative:text;mso-width-percent:0;mso-height-percent:0;mso-width-relative:margin;mso-height-relative:margin" o:gfxdata="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" strokecolor="black [3040]">
+                    <v:shape w14:anchorId="52C9E6D8" id="7 Conector recto de flecha" o:spid="_x0000_s1026" type="#_x0000_t32" style="position:absolute;margin-left:9.05pt;margin-top:2.9pt;width:0;height:61.8pt;flip:y;z-index:251667456;visibility:visible;mso-wrap-style:square;mso-width-percent:0;mso-height-percent:0;mso-wrap-distance-left:9pt;mso-wrap-distance-top:0;mso-wrap-distance-right:9pt;mso-wrap-distance-bottom:0;mso-position-horizontal:absolute;mso-position-horizontal-relative:text;mso-position-vertical:absolute;mso-position-vertical-relative:text;mso-width-percent:0;mso-height-percent:0;mso-width-relative:margin;mso-height-relative:margin" o:gfxdata="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" strokecolor="black [3040]">
                       <v:stroke endarrow="open"/>
                     </v:shape>
                   </w:pict>
@@ -9443,7 +9443,7 @@
                 </v:shape>
                 <w10:wrap type="square" anchorx="margin" anchory="margin"/>
               </v:group>
-              <o:OLEObject Type="Embed" ProgID="Excel.Chart.8" ShapeID="Gráfico 9" DrawAspect="Content" ObjectID="_1629797762" r:id="rId8">
+              <o:OLEObject Type="Embed" ProgID="Excel.Chart.8" ShapeID="Gráfico 9" DrawAspect="Content" ObjectID="_1629898934" r:id="rId8">
                 <o:FieldCodes>\s</o:FieldCodes>
               </o:OLEObject>
             </w:pict>
@@ -9725,7 +9725,7 @@
                 </mc:Choice>
                 <mc:Fallback>
                   <w:pict>
-                    <v:shape w14:anchorId="64DA1B38" id="6 Conector recto de flecha" o:spid="_x0000_s1026" type="#_x0000_t32" style="position:absolute;margin-left:1.6pt;margin-top:3.1pt;width:0;height:66.35pt;z-index:251671552;visibility:visible;mso-wrap-style:square;mso-width-percent:0;mso-wrap-distance-left:9pt;mso-wrap-distance-top:0;mso-wrap-distance-right:9pt;mso-wrap-distance-bottom:0;mso-position-horizontal:absolute;mso-position-horizontal-relative:text;mso-position-vertical:absolute;mso-position-vertical-relative:text;mso-width-percent:0;mso-width-relative:margin" o:gfxdata="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" strokecolor="black [3040]">
+                    <v:shape w14:anchorId="6B63FAB7" id="6 Conector recto de flecha" o:spid="_x0000_s1026" type="#_x0000_t32" style="position:absolute;margin-left:1.6pt;margin-top:3.1pt;width:0;height:66.35pt;z-index:251671552;visibility:visible;mso-wrap-style:square;mso-width-percent:0;mso-wrap-distance-left:9pt;mso-wrap-distance-top:0;mso-wrap-distance-right:9pt;mso-wrap-distance-bottom:0;mso-position-horizontal:absolute;mso-position-horizontal-relative:text;mso-position-vertical:absolute;mso-position-vertical-relative:text;mso-width-percent:0;mso-width-relative:margin" o:gfxdata="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" strokecolor="black [3040]">
                       <v:stroke endarrow="open"/>
                     </v:shape>
                   </w:pict>
@@ -9814,7 +9814,7 @@
                 </mc:Choice>
                 <mc:Fallback>
                   <w:pict>
-                    <v:shape w14:anchorId="3EFDB47C" id="12 Conector recto de flecha" o:spid="_x0000_s1026" type="#_x0000_t32" style="position:absolute;margin-left:1.7pt;margin-top:3.1pt;width:0;height:66.3pt;flip:x y;z-index:251672576;visibility:visible;mso-wrap-style:square;mso-width-percent:0;mso-height-percent:0;mso-wrap-distance-left:9pt;mso-wrap-distance-top:0;mso-wrap-distance-right:9pt;mso-wrap-distance-bottom:0;mso-position-horizontal:absolute;mso-position-horizontal-relative:text;mso-position-vertical:absolute;mso-position-vertical-relative:text;mso-width-percent:0;mso-height-percent:0;mso-width-relative:margin;mso-height-relative:margin" o:gfxdata="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" strokecolor="black [3040]">
+                    <v:shape w14:anchorId="361F3B03" id="12 Conector recto de flecha" o:spid="_x0000_s1026" type="#_x0000_t32" style="position:absolute;margin-left:1.7pt;margin-top:3.1pt;width:0;height:66.3pt;flip:x y;z-index:251672576;visibility:visible;mso-wrap-style:square;mso-width-percent:0;mso-height-percent:0;mso-wrap-distance-left:9pt;mso-wrap-distance-top:0;mso-wrap-distance-right:9pt;mso-wrap-distance-bottom:0;mso-position-horizontal:absolute;mso-position-horizontal-relative:text;mso-position-vertical:absolute;mso-position-vertical-relative:text;mso-width-percent:0;mso-height-percent:0;mso-width-relative:margin;mso-height-relative:margin" o:gfxdata="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" strokecolor="black [3040]">
                       <v:stroke endarrow="open"/>
                     </v:shape>
                   </w:pict>
@@ -10536,7 +10536,7 @@
                 </mc:Choice>
                 <mc:Fallback>
                   <w:pict>
-                    <v:shape w14:anchorId="2B377E53" id="13 Conector recto de flecha" o:spid="_x0000_s1026" type="#_x0000_t32" style="position:absolute;margin-left:1.6pt;margin-top:3.1pt;width:0;height:66.35pt;z-index:251674624;visibility:visible;mso-wrap-style:square;mso-width-percent:0;mso-wrap-distance-left:9pt;mso-wrap-distance-top:0;mso-wrap-distance-right:9pt;mso-wrap-distance-bottom:0;mso-position-horizontal:absolute;mso-position-horizontal-relative:text;mso-position-vertical:absolute;mso-position-vertical-relative:text;mso-width-percent:0;mso-width-relative:margin" o:gfxdata="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" strokecolor="black [3040]">
+                    <v:shape w14:anchorId="3F367BF6" id="13 Conector recto de flecha" o:spid="_x0000_s1026" type="#_x0000_t32" style="position:absolute;margin-left:1.6pt;margin-top:3.1pt;width:0;height:66.35pt;z-index:251674624;visibility:visible;mso-wrap-style:square;mso-width-percent:0;mso-wrap-distance-left:9pt;mso-wrap-distance-top:0;mso-wrap-distance-right:9pt;mso-wrap-distance-bottom:0;mso-position-horizontal:absolute;mso-position-horizontal-relative:text;mso-position-vertical:absolute;mso-position-vertical-relative:text;mso-width-percent:0;mso-width-relative:margin" o:gfxdata="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" strokecolor="black [3040]">
                       <v:stroke endarrow="open"/>
                     </v:shape>
                   </w:pict>
@@ -10625,7 +10625,7 @@
                 </mc:Choice>
                 <mc:Fallback>
                   <w:pict>
-                    <v:shape w14:anchorId="5BE94AB1" id="14 Conector recto de flecha" o:spid="_x0000_s1026" type="#_x0000_t32" style="position:absolute;margin-left:1.7pt;margin-top:3.1pt;width:0;height:66.3pt;flip:x y;z-index:251675648;visibility:visible;mso-wrap-style:square;mso-width-percent:0;mso-height-percent:0;mso-wrap-distance-left:9pt;mso-wrap-distance-top:0;mso-wrap-distance-right:9pt;mso-wrap-distance-bottom:0;mso-position-horizontal:absolute;mso-position-horizontal-relative:text;mso-position-vertical:absolute;mso-position-vertical-relative:text;mso-width-percent:0;mso-height-percent:0;mso-width-relative:margin;mso-height-relative:margin" o:gfxdata="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" strokecolor="black [3040]">
+                    <v:shape w14:anchorId="61D76029" id="14 Conector recto de flecha" o:spid="_x0000_s1026" type="#_x0000_t32" style="position:absolute;margin-left:1.7pt;margin-top:3.1pt;width:0;height:66.3pt;flip:x y;z-index:251675648;visibility:visible;mso-wrap-style:square;mso-width-percent:0;mso-height-percent:0;mso-wrap-distance-left:9pt;mso-wrap-distance-top:0;mso-wrap-distance-right:9pt;mso-wrap-distance-bottom:0;mso-position-horizontal:absolute;mso-position-horizontal-relative:text;mso-position-vertical:absolute;mso-position-vertical-relative:text;mso-width-percent:0;mso-height-percent:0;mso-width-relative:margin;mso-height-relative:margin" o:gfxdata="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" strokecolor="black [3040]">
                       <v:stroke endarrow="open"/>
                     </v:shape>
                   </w:pict>
@@ -27244,7 +27244,19 @@
         <w:rPr>
           <w:rFonts w:eastAsiaTheme="minorEastAsia"/>
         </w:rPr>
-        <w:t xml:space="preserve">  y    </w:t>
+        <w:t xml:space="preserve">  y   </w:t>
+      </w:r>
+      <w:r>
+        <w:rPr>
+          <w:rFonts w:eastAsiaTheme="minorEastAsia"/>
+        </w:rPr>
+        <w:t xml:space="preserve">  </w:t>
+      </w:r>
+      <w:r>
+        <w:rPr>
+          <w:rFonts w:eastAsiaTheme="minorEastAsia"/>
+        </w:rPr>
+        <w:t xml:space="preserve"> </w:t>
       </w:r>
       <m:oMath>
         <m:r>
@@ -27414,8 +27426,998 @@
           <w:rFonts w:eastAsiaTheme="minorEastAsia"/>
         </w:rPr>
       </w:pPr>
+      <w:r>
+        <w:rPr>
+          <w:rFonts w:eastAsiaTheme="minorEastAsia"/>
+        </w:rPr>
+        <w:t>2.19</w:t>
+      </w:r>
+    </w:p>
+    <w:p>
+      <w:pPr>
+        <w:pStyle w:val="Prrafodelista"/>
+        <w:tabs>
+          <w:tab w:val="left" w:pos="7553"/>
+        </w:tabs>
+        <w:ind w:left="708"/>
+        <w:rPr>
+          <w:rFonts w:eastAsiaTheme="minorEastAsia"/>
+        </w:rPr>
+      </w:pPr>
+      <w:r>
+        <w:rPr>
+          <w:rFonts w:eastAsiaTheme="minorEastAsia"/>
+        </w:rPr>
+        <w:t xml:space="preserve">Dada la identidad del valor agregado </w:t>
+      </w:r>
+      <m:oMath>
+        <m:r>
+          <w:rPr>
+            <w:rFonts w:ascii="Cambria Math" w:eastAsiaTheme="minorEastAsia" w:hAnsi="Cambria Math"/>
+          </w:rPr>
+          <m:t>VA=L+K+T</m:t>
+        </m:r>
+      </m:oMath>
+      <w:r>
+        <w:rPr>
+          <w:rFonts w:eastAsiaTheme="minorEastAsia"/>
+        </w:rPr>
+        <w:t xml:space="preserve">, y la relación entre éste y el consumo, </w:t>
+      </w:r>
+      <m:oMath>
+        <m:r>
+          <w:rPr>
+            <w:rFonts w:ascii="Cambria Math" w:eastAsiaTheme="minorEastAsia" w:hAnsi="Cambria Math"/>
+          </w:rPr>
+          <m:t>VA=C</m:t>
+        </m:r>
+      </m:oMath>
+      <w:r>
+        <w:rPr>
+          <w:rFonts w:eastAsiaTheme="minorEastAsia"/>
+        </w:rPr>
+        <w:t xml:space="preserve">, se puede sustituir </w:t>
+      </w:r>
+      <m:oMath>
+        <m:r>
+          <w:rPr>
+            <w:rFonts w:ascii="Cambria Math" w:eastAsiaTheme="minorEastAsia" w:hAnsi="Cambria Math"/>
+          </w:rPr>
+          <m:t>Y=L+K+T+S</m:t>
+        </m:r>
+      </m:oMath>
+      <w:r>
+        <w:rPr>
+          <w:rFonts w:eastAsiaTheme="minorEastAsia"/>
+        </w:rPr>
+        <w:t xml:space="preserve">, luego, </w:t>
+      </w:r>
+      <m:oMath>
+        <m:r>
+          <w:rPr>
+            <w:rFonts w:ascii="Cambria Math" w:eastAsiaTheme="minorEastAsia" w:hAnsi="Cambria Math"/>
+          </w:rPr>
+          <m:t>L=</m:t>
+        </m:r>
+        <m:f>
+          <m:fPr>
+            <m:ctrlPr>
+              <w:rPr>
+                <w:rFonts w:ascii="Cambria Math" w:eastAsiaTheme="minorEastAsia" w:hAnsi="Cambria Math"/>
+                <w:i/>
+              </w:rPr>
+            </m:ctrlPr>
+          </m:fPr>
+          <m:num>
+            <m:r>
+              <w:rPr>
+                <w:rFonts w:ascii="Cambria Math" w:eastAsiaTheme="minorEastAsia" w:hAnsi="Cambria Math"/>
+              </w:rPr>
+              <m:t>3</m:t>
+            </m:r>
+          </m:num>
+          <m:den>
+            <m:r>
+              <w:rPr>
+                <w:rFonts w:ascii="Cambria Math" w:eastAsiaTheme="minorEastAsia" w:hAnsi="Cambria Math"/>
+              </w:rPr>
+              <m:t>5</m:t>
+            </m:r>
+          </m:den>
+        </m:f>
+        <m:r>
+          <w:rPr>
+            <w:rFonts w:ascii="Cambria Math" w:eastAsiaTheme="minorEastAsia" w:hAnsi="Cambria Math"/>
+          </w:rPr>
+          <m:t>Y</m:t>
+        </m:r>
+      </m:oMath>
+      <w:r>
+        <w:rPr>
+          <w:rFonts w:eastAsiaTheme="minorEastAsia"/>
+        </w:rPr>
+        <w:t xml:space="preserve">, </w:t>
+      </w:r>
+      <m:oMath>
+        <m:r>
+          <w:rPr>
+            <w:rFonts w:ascii="Cambria Math" w:eastAsiaTheme="minorEastAsia" w:hAnsi="Cambria Math"/>
+          </w:rPr>
+          <m:t>K=</m:t>
+        </m:r>
+        <m:f>
+          <m:fPr>
+            <m:ctrlPr>
+              <w:rPr>
+                <w:rFonts w:ascii="Cambria Math" w:eastAsiaTheme="minorEastAsia" w:hAnsi="Cambria Math"/>
+                <w:i/>
+              </w:rPr>
+            </m:ctrlPr>
+          </m:fPr>
+          <m:num>
+            <m:r>
+              <w:rPr>
+                <w:rFonts w:ascii="Cambria Math" w:eastAsiaTheme="minorEastAsia" w:hAnsi="Cambria Math"/>
+              </w:rPr>
+              <m:t>3</m:t>
+            </m:r>
+          </m:num>
+          <m:den>
+            <m:r>
+              <w:rPr>
+                <w:rFonts w:ascii="Cambria Math" w:eastAsiaTheme="minorEastAsia" w:hAnsi="Cambria Math"/>
+              </w:rPr>
+              <m:t>20</m:t>
+            </m:r>
+          </m:den>
+        </m:f>
+        <m:r>
+          <w:rPr>
+            <w:rFonts w:ascii="Cambria Math" w:eastAsiaTheme="minorEastAsia" w:hAnsi="Cambria Math"/>
+          </w:rPr>
+          <m:t>Y</m:t>
+        </m:r>
+      </m:oMath>
+      <w:r>
+        <w:rPr>
+          <w:rFonts w:eastAsiaTheme="minorEastAsia"/>
+        </w:rPr>
+        <w:t xml:space="preserve">  y    </w:t>
+      </w:r>
+      <m:oMath>
+        <m:r>
+          <w:rPr>
+            <w:rFonts w:ascii="Cambria Math" w:eastAsiaTheme="minorEastAsia" w:hAnsi="Cambria Math"/>
+          </w:rPr>
+          <m:t>T=</m:t>
+        </m:r>
+        <m:f>
+          <m:fPr>
+            <m:ctrlPr>
+              <w:rPr>
+                <w:rFonts w:ascii="Cambria Math" w:eastAsiaTheme="minorEastAsia" w:hAnsi="Cambria Math"/>
+                <w:i/>
+              </w:rPr>
+            </m:ctrlPr>
+          </m:fPr>
+          <m:num>
+            <m:r>
+              <w:rPr>
+                <w:rFonts w:ascii="Cambria Math" w:eastAsiaTheme="minorEastAsia" w:hAnsi="Cambria Math"/>
+              </w:rPr>
+              <m:t>1</m:t>
+            </m:r>
+          </m:num>
+          <m:den>
+            <m:r>
+              <w:rPr>
+                <w:rFonts w:ascii="Cambria Math" w:eastAsiaTheme="minorEastAsia" w:hAnsi="Cambria Math"/>
+              </w:rPr>
+              <m:t>4</m:t>
+            </m:r>
+          </m:den>
+        </m:f>
+        <m:r>
+          <w:rPr>
+            <w:rFonts w:ascii="Cambria Math" w:eastAsiaTheme="minorEastAsia" w:hAnsi="Cambria Math"/>
+          </w:rPr>
+          <m:t>Y</m:t>
+        </m:r>
+      </m:oMath>
+      <w:r>
+        <w:rPr>
+          <w:rFonts w:eastAsiaTheme="minorEastAsia"/>
+        </w:rPr>
+        <w:t xml:space="preserve">, por tanto </w:t>
+      </w:r>
+      <m:oMath>
+        <m:r>
+          <w:rPr>
+            <w:rFonts w:ascii="Cambria Math" w:eastAsiaTheme="minorEastAsia" w:hAnsi="Cambria Math"/>
+          </w:rPr>
+          <m:t>Y=</m:t>
+        </m:r>
+        <m:f>
+          <m:fPr>
+            <m:ctrlPr>
+              <w:rPr>
+                <w:rFonts w:ascii="Cambria Math" w:eastAsiaTheme="minorEastAsia" w:hAnsi="Cambria Math"/>
+                <w:i/>
+              </w:rPr>
+            </m:ctrlPr>
+          </m:fPr>
+          <m:num>
+            <m:r>
+              <w:rPr>
+                <w:rFonts w:ascii="Cambria Math" w:eastAsiaTheme="minorEastAsia" w:hAnsi="Cambria Math"/>
+              </w:rPr>
+              <m:t>3</m:t>
+            </m:r>
+          </m:num>
+          <m:den>
+            <m:r>
+              <w:rPr>
+                <w:rFonts w:ascii="Cambria Math" w:eastAsiaTheme="minorEastAsia" w:hAnsi="Cambria Math"/>
+              </w:rPr>
+              <m:t>5</m:t>
+            </m:r>
+          </m:den>
+        </m:f>
+        <m:r>
+          <w:rPr>
+            <w:rFonts w:ascii="Cambria Math" w:eastAsiaTheme="minorEastAsia" w:hAnsi="Cambria Math"/>
+          </w:rPr>
+          <m:t>Y+</m:t>
+        </m:r>
+        <m:f>
+          <m:fPr>
+            <m:ctrlPr>
+              <w:rPr>
+                <w:rFonts w:ascii="Cambria Math" w:eastAsiaTheme="minorEastAsia" w:hAnsi="Cambria Math"/>
+                <w:i/>
+              </w:rPr>
+            </m:ctrlPr>
+          </m:fPr>
+          <m:num>
+            <m:r>
+              <w:rPr>
+                <w:rFonts w:ascii="Cambria Math" w:eastAsiaTheme="minorEastAsia" w:hAnsi="Cambria Math"/>
+              </w:rPr>
+              <m:t>3</m:t>
+            </m:r>
+          </m:num>
+          <m:den>
+            <m:r>
+              <w:rPr>
+                <w:rFonts w:ascii="Cambria Math" w:eastAsiaTheme="minorEastAsia" w:hAnsi="Cambria Math"/>
+              </w:rPr>
+              <m:t>20</m:t>
+            </m:r>
+          </m:den>
+        </m:f>
+        <m:r>
+          <w:rPr>
+            <w:rFonts w:ascii="Cambria Math" w:eastAsiaTheme="minorEastAsia" w:hAnsi="Cambria Math"/>
+          </w:rPr>
+          <m:t>Y+</m:t>
+        </m:r>
+        <m:f>
+          <m:fPr>
+            <m:ctrlPr>
+              <w:rPr>
+                <w:rFonts w:ascii="Cambria Math" w:eastAsiaTheme="minorEastAsia" w:hAnsi="Cambria Math"/>
+                <w:i/>
+              </w:rPr>
+            </m:ctrlPr>
+          </m:fPr>
+          <m:num>
+            <m:r>
+              <w:rPr>
+                <w:rFonts w:ascii="Cambria Math" w:eastAsiaTheme="minorEastAsia" w:hAnsi="Cambria Math"/>
+              </w:rPr>
+              <m:t>1</m:t>
+            </m:r>
+          </m:num>
+          <m:den>
+            <m:r>
+              <w:rPr>
+                <w:rFonts w:ascii="Cambria Math" w:eastAsiaTheme="minorEastAsia" w:hAnsi="Cambria Math"/>
+              </w:rPr>
+              <m:t>4</m:t>
+            </m:r>
+          </m:den>
+        </m:f>
+        <m:r>
+          <w:rPr>
+            <w:rFonts w:ascii="Cambria Math" w:eastAsiaTheme="minorEastAsia" w:hAnsi="Cambria Math"/>
+          </w:rPr>
+          <m:t>Y+S</m:t>
+        </m:r>
+      </m:oMath>
+      <w:r>
+        <w:rPr>
+          <w:rFonts w:eastAsiaTheme="minorEastAsia"/>
+        </w:rPr>
+        <w:t>.</w:t>
+      </w:r>
+    </w:p>
+    <w:p>
+      <w:pPr>
+        <w:pStyle w:val="Prrafodelista"/>
+        <w:tabs>
+          <w:tab w:val="left" w:pos="7553"/>
+        </w:tabs>
+        <w:ind w:left="426"/>
+        <w:rPr>
+          <w:rFonts w:eastAsiaTheme="minorEastAsia"/>
+        </w:rPr>
+      </w:pPr>
+      <w:r>
+        <w:rPr>
+          <w:rFonts w:eastAsiaTheme="minorEastAsia"/>
+        </w:rPr>
+        <w:t>2.20</w:t>
+      </w:r>
+    </w:p>
+    <w:p>
+      <w:pPr>
+        <w:pStyle w:val="Prrafodelista"/>
+        <w:tabs>
+          <w:tab w:val="left" w:pos="7553"/>
+        </w:tabs>
+        <w:ind w:left="708"/>
+        <w:rPr>
+          <w:rFonts w:eastAsiaTheme="minorEastAsia"/>
+        </w:rPr>
+      </w:pPr>
+      <w:r>
+        <w:rPr>
+          <w:rFonts w:eastAsiaTheme="minorEastAsia"/>
+        </w:rPr>
+        <w:t xml:space="preserve">Dada la identidad del valor agregado </w:t>
+      </w:r>
+      <m:oMath>
+        <m:r>
+          <w:rPr>
+            <w:rFonts w:ascii="Cambria Math" w:eastAsiaTheme="minorEastAsia" w:hAnsi="Cambria Math"/>
+          </w:rPr>
+          <m:t>VA=L+K+T</m:t>
+        </m:r>
+      </m:oMath>
+      <w:r>
+        <w:rPr>
+          <w:rFonts w:eastAsiaTheme="minorEastAsia"/>
+        </w:rPr>
+        <w:t xml:space="preserve">, y la relación entre éste y el consumo, </w:t>
+      </w:r>
+      <m:oMath>
+        <m:r>
+          <w:rPr>
+            <w:rFonts w:ascii="Cambria Math" w:eastAsiaTheme="minorEastAsia" w:hAnsi="Cambria Math"/>
+          </w:rPr>
+          <m:t>VA=C</m:t>
+        </m:r>
+      </m:oMath>
+      <w:r>
+        <w:rPr>
+          <w:rFonts w:eastAsiaTheme="minorEastAsia"/>
+        </w:rPr>
+        <w:t xml:space="preserve">, se puede sustituir </w:t>
+      </w:r>
+      <m:oMath>
+        <m:r>
+          <w:rPr>
+            <w:rFonts w:ascii="Cambria Math" w:eastAsiaTheme="minorEastAsia" w:hAnsi="Cambria Math"/>
+          </w:rPr>
+          <m:t>Y=L+K+T+S</m:t>
+        </m:r>
+      </m:oMath>
+      <w:r>
+        <w:rPr>
+          <w:rFonts w:eastAsiaTheme="minorEastAsia"/>
+        </w:rPr>
+        <w:t xml:space="preserve">, luego, </w:t>
+      </w:r>
+      <m:oMath>
+        <m:r>
+          <w:rPr>
+            <w:rFonts w:ascii="Cambria Math" w:eastAsiaTheme="minorEastAsia" w:hAnsi="Cambria Math"/>
+          </w:rPr>
+          <m:t>L=</m:t>
+        </m:r>
+        <m:f>
+          <m:fPr>
+            <m:ctrlPr>
+              <w:rPr>
+                <w:rFonts w:ascii="Cambria Math" w:eastAsiaTheme="minorEastAsia" w:hAnsi="Cambria Math"/>
+                <w:i/>
+              </w:rPr>
+            </m:ctrlPr>
+          </m:fPr>
+          <m:num>
+            <m:r>
+              <w:rPr>
+                <w:rFonts w:ascii="Cambria Math" w:eastAsiaTheme="minorEastAsia" w:hAnsi="Cambria Math"/>
+              </w:rPr>
+              <m:t>7</m:t>
+            </m:r>
+          </m:num>
+          <m:den>
+            <m:r>
+              <w:rPr>
+                <w:rFonts w:ascii="Cambria Math" w:eastAsiaTheme="minorEastAsia" w:hAnsi="Cambria Math"/>
+              </w:rPr>
+              <m:t>10</m:t>
+            </m:r>
+          </m:den>
+        </m:f>
+        <m:r>
+          <w:rPr>
+            <w:rFonts w:ascii="Cambria Math" w:eastAsiaTheme="minorEastAsia" w:hAnsi="Cambria Math"/>
+          </w:rPr>
+          <m:t>Y</m:t>
+        </m:r>
+      </m:oMath>
+      <w:r>
+        <w:rPr>
+          <w:rFonts w:eastAsiaTheme="minorEastAsia"/>
+        </w:rPr>
+        <w:t xml:space="preserve">, </w:t>
+      </w:r>
+      <m:oMath>
+        <m:r>
+          <w:rPr>
+            <w:rFonts w:ascii="Cambria Math" w:eastAsiaTheme="minorEastAsia" w:hAnsi="Cambria Math"/>
+          </w:rPr>
+          <m:t>K=</m:t>
+        </m:r>
+        <m:f>
+          <m:fPr>
+            <m:ctrlPr>
+              <w:rPr>
+                <w:rFonts w:ascii="Cambria Math" w:eastAsiaTheme="minorEastAsia" w:hAnsi="Cambria Math"/>
+                <w:i/>
+              </w:rPr>
+            </m:ctrlPr>
+          </m:fPr>
+          <m:num>
+            <m:r>
+              <w:rPr>
+                <w:rFonts w:ascii="Cambria Math" w:eastAsiaTheme="minorEastAsia" w:hAnsi="Cambria Math"/>
+              </w:rPr>
+              <m:t>1</m:t>
+            </m:r>
+          </m:num>
+          <m:den>
+            <m:r>
+              <w:rPr>
+                <w:rFonts w:ascii="Cambria Math" w:eastAsiaTheme="minorEastAsia" w:hAnsi="Cambria Math"/>
+              </w:rPr>
+              <m:t>5</m:t>
+            </m:r>
+          </m:den>
+        </m:f>
+        <m:r>
+          <w:rPr>
+            <w:rFonts w:ascii="Cambria Math" w:eastAsiaTheme="minorEastAsia" w:hAnsi="Cambria Math"/>
+          </w:rPr>
+          <m:t>Y</m:t>
+        </m:r>
+      </m:oMath>
+      <w:r>
+        <w:rPr>
+          <w:rFonts w:eastAsiaTheme="minorEastAsia"/>
+        </w:rPr>
+        <w:t xml:space="preserve">  y    </w:t>
+      </w:r>
+      <m:oMath>
+        <m:r>
+          <w:rPr>
+            <w:rFonts w:ascii="Cambria Math" w:eastAsiaTheme="minorEastAsia" w:hAnsi="Cambria Math"/>
+          </w:rPr>
+          <m:t>T=</m:t>
+        </m:r>
+        <m:f>
+          <m:fPr>
+            <m:ctrlPr>
+              <w:rPr>
+                <w:rFonts w:ascii="Cambria Math" w:eastAsiaTheme="minorEastAsia" w:hAnsi="Cambria Math"/>
+                <w:i/>
+              </w:rPr>
+            </m:ctrlPr>
+          </m:fPr>
+          <m:num>
+            <m:r>
+              <w:rPr>
+                <w:rFonts w:ascii="Cambria Math" w:eastAsiaTheme="minorEastAsia" w:hAnsi="Cambria Math"/>
+              </w:rPr>
+              <m:t>1</m:t>
+            </m:r>
+          </m:num>
+          <m:den>
+            <m:r>
+              <w:rPr>
+                <w:rFonts w:ascii="Cambria Math" w:eastAsiaTheme="minorEastAsia" w:hAnsi="Cambria Math"/>
+              </w:rPr>
+              <m:t>10</m:t>
+            </m:r>
+          </m:den>
+        </m:f>
+        <m:r>
+          <w:rPr>
+            <w:rFonts w:ascii="Cambria Math" w:eastAsiaTheme="minorEastAsia" w:hAnsi="Cambria Math"/>
+          </w:rPr>
+          <m:t>Y</m:t>
+        </m:r>
+      </m:oMath>
+      <w:r>
+        <w:rPr>
+          <w:rFonts w:eastAsiaTheme="minorEastAsia"/>
+        </w:rPr>
+        <w:t xml:space="preserve">, por tanto </w:t>
+      </w:r>
+      <m:oMath>
+        <m:r>
+          <w:rPr>
+            <w:rFonts w:ascii="Cambria Math" w:eastAsiaTheme="minorEastAsia" w:hAnsi="Cambria Math"/>
+          </w:rPr>
+          <m:t>Y=</m:t>
+        </m:r>
+        <m:f>
+          <m:fPr>
+            <m:ctrlPr>
+              <w:rPr>
+                <w:rFonts w:ascii="Cambria Math" w:eastAsiaTheme="minorEastAsia" w:hAnsi="Cambria Math"/>
+                <w:i/>
+              </w:rPr>
+            </m:ctrlPr>
+          </m:fPr>
+          <m:num>
+            <m:r>
+              <w:rPr>
+                <w:rFonts w:ascii="Cambria Math" w:eastAsiaTheme="minorEastAsia" w:hAnsi="Cambria Math"/>
+              </w:rPr>
+              <m:t>7</m:t>
+            </m:r>
+          </m:num>
+          <m:den>
+            <m:r>
+              <w:rPr>
+                <w:rFonts w:ascii="Cambria Math" w:eastAsiaTheme="minorEastAsia" w:hAnsi="Cambria Math"/>
+              </w:rPr>
+              <m:t>10</m:t>
+            </m:r>
+          </m:den>
+        </m:f>
+        <m:r>
+          <w:rPr>
+            <w:rFonts w:ascii="Cambria Math" w:eastAsiaTheme="minorEastAsia" w:hAnsi="Cambria Math"/>
+          </w:rPr>
+          <m:t>Y+</m:t>
+        </m:r>
+        <m:f>
+          <m:fPr>
+            <m:ctrlPr>
+              <w:rPr>
+                <w:rFonts w:ascii="Cambria Math" w:eastAsiaTheme="minorEastAsia" w:hAnsi="Cambria Math"/>
+                <w:i/>
+              </w:rPr>
+            </m:ctrlPr>
+          </m:fPr>
+          <m:num>
+            <m:r>
+              <w:rPr>
+                <w:rFonts w:ascii="Cambria Math" w:eastAsiaTheme="minorEastAsia" w:hAnsi="Cambria Math"/>
+              </w:rPr>
+              <m:t>1</m:t>
+            </m:r>
+          </m:num>
+          <m:den>
+            <m:r>
+              <w:rPr>
+                <w:rFonts w:ascii="Cambria Math" w:eastAsiaTheme="minorEastAsia" w:hAnsi="Cambria Math"/>
+              </w:rPr>
+              <m:t>5</m:t>
+            </m:r>
+          </m:den>
+        </m:f>
+        <m:r>
+          <w:rPr>
+            <w:rFonts w:ascii="Cambria Math" w:eastAsiaTheme="minorEastAsia" w:hAnsi="Cambria Math"/>
+          </w:rPr>
+          <m:t>Y+</m:t>
+        </m:r>
+        <m:f>
+          <m:fPr>
+            <m:ctrlPr>
+              <w:rPr>
+                <w:rFonts w:ascii="Cambria Math" w:eastAsiaTheme="minorEastAsia" w:hAnsi="Cambria Math"/>
+                <w:i/>
+              </w:rPr>
+            </m:ctrlPr>
+          </m:fPr>
+          <m:num>
+            <m:r>
+              <w:rPr>
+                <w:rFonts w:ascii="Cambria Math" w:eastAsiaTheme="minorEastAsia" w:hAnsi="Cambria Math"/>
+              </w:rPr>
+              <m:t>1</m:t>
+            </m:r>
+          </m:num>
+          <m:den>
+            <m:r>
+              <w:rPr>
+                <w:rFonts w:ascii="Cambria Math" w:eastAsiaTheme="minorEastAsia" w:hAnsi="Cambria Math"/>
+              </w:rPr>
+              <m:t>10</m:t>
+            </m:r>
+          </m:den>
+        </m:f>
+        <m:r>
+          <w:rPr>
+            <w:rFonts w:ascii="Cambria Math" w:eastAsiaTheme="minorEastAsia" w:hAnsi="Cambria Math"/>
+          </w:rPr>
+          <m:t>Y+S</m:t>
+        </m:r>
+      </m:oMath>
+      <w:r>
+        <w:rPr>
+          <w:rFonts w:eastAsiaTheme="minorEastAsia"/>
+        </w:rPr>
+        <w:t>.</w:t>
+      </w:r>
+    </w:p>
+    <w:p>
+      <w:pPr>
+        <w:pStyle w:val="Prrafodelista"/>
+        <w:tabs>
+          <w:tab w:val="left" w:pos="7553"/>
+        </w:tabs>
+        <w:ind w:left="426"/>
+        <w:rPr>
+          <w:rFonts w:eastAsiaTheme="minorEastAsia"/>
+        </w:rPr>
+      </w:pPr>
+      <w:r>
+        <w:rPr>
+          <w:rFonts w:eastAsiaTheme="minorEastAsia"/>
+        </w:rPr>
+        <w:t>2.21</w:t>
+      </w:r>
+    </w:p>
+    <w:p>
+      <w:pPr>
+        <w:pStyle w:val="Prrafodelista"/>
+        <w:tabs>
+          <w:tab w:val="left" w:pos="7553"/>
+        </w:tabs>
+        <w:ind w:left="708"/>
+        <w:rPr>
+          <w:rFonts w:eastAsiaTheme="minorEastAsia"/>
+        </w:rPr>
+      </w:pPr>
+      <w:r>
+        <w:rPr>
+          <w:rFonts w:eastAsiaTheme="minorEastAsia"/>
+        </w:rPr>
+        <w:t xml:space="preserve">Dada la identidad del valor agregado </w:t>
+      </w:r>
+      <m:oMath>
+        <m:r>
+          <w:rPr>
+            <w:rFonts w:ascii="Cambria Math" w:eastAsiaTheme="minorEastAsia" w:hAnsi="Cambria Math"/>
+          </w:rPr>
+          <m:t>VA=L+K+T</m:t>
+        </m:r>
+      </m:oMath>
+      <w:r>
+        <w:rPr>
+          <w:rFonts w:eastAsiaTheme="minorEastAsia"/>
+        </w:rPr>
+        <w:t xml:space="preserve">, y la relación entre éste y el consumo, </w:t>
+      </w:r>
+      <m:oMath>
+        <m:r>
+          <w:rPr>
+            <w:rFonts w:ascii="Cambria Math" w:eastAsiaTheme="minorEastAsia" w:hAnsi="Cambria Math"/>
+          </w:rPr>
+          <m:t>VA=C</m:t>
+        </m:r>
+      </m:oMath>
+      <w:r>
+        <w:rPr>
+          <w:rFonts w:eastAsiaTheme="minorEastAsia"/>
+        </w:rPr>
+        <w:t xml:space="preserve">, se puede sustituir </w:t>
+      </w:r>
+      <m:oMath>
+        <m:r>
+          <w:rPr>
+            <w:rFonts w:ascii="Cambria Math" w:eastAsiaTheme="minorEastAsia" w:hAnsi="Cambria Math"/>
+          </w:rPr>
+          <m:t>Y=L+K+T+S</m:t>
+        </m:r>
+      </m:oMath>
+      <w:r>
+        <w:rPr>
+          <w:rFonts w:eastAsiaTheme="minorEastAsia"/>
+        </w:rPr>
+        <w:t xml:space="preserve">, luego, </w:t>
+      </w:r>
+      <m:oMath>
+        <m:r>
+          <w:rPr>
+            <w:rFonts w:ascii="Cambria Math" w:eastAsiaTheme="minorEastAsia" w:hAnsi="Cambria Math"/>
+          </w:rPr>
+          <m:t>L=</m:t>
+        </m:r>
+        <m:f>
+          <m:fPr>
+            <m:ctrlPr>
+              <w:rPr>
+                <w:rFonts w:ascii="Cambria Math" w:eastAsiaTheme="minorEastAsia" w:hAnsi="Cambria Math"/>
+                <w:i/>
+              </w:rPr>
+            </m:ctrlPr>
+          </m:fPr>
+          <m:num>
+            <m:r>
+              <w:rPr>
+                <w:rFonts w:ascii="Cambria Math" w:eastAsiaTheme="minorEastAsia" w:hAnsi="Cambria Math"/>
+              </w:rPr>
+              <m:t>2</m:t>
+            </m:r>
+          </m:num>
+          <m:den>
+            <m:r>
+              <w:rPr>
+                <w:rFonts w:ascii="Cambria Math" w:eastAsiaTheme="minorEastAsia" w:hAnsi="Cambria Math"/>
+              </w:rPr>
+              <m:t>3</m:t>
+            </m:r>
+          </m:den>
+        </m:f>
+        <m:r>
+          <w:rPr>
+            <w:rFonts w:ascii="Cambria Math" w:eastAsiaTheme="minorEastAsia" w:hAnsi="Cambria Math"/>
+          </w:rPr>
+          <m:t>Y</m:t>
+        </m:r>
+      </m:oMath>
+      <w:r>
+        <w:rPr>
+          <w:rFonts w:eastAsiaTheme="minorEastAsia"/>
+        </w:rPr>
+        <w:t xml:space="preserve">, </w:t>
+      </w:r>
+      <m:oMath>
+        <m:r>
+          <w:rPr>
+            <w:rFonts w:ascii="Cambria Math" w:eastAsiaTheme="minorEastAsia" w:hAnsi="Cambria Math"/>
+          </w:rPr>
+          <m:t>K=</m:t>
+        </m:r>
+        <m:f>
+          <m:fPr>
+            <m:ctrlPr>
+              <w:rPr>
+                <w:rFonts w:ascii="Cambria Math" w:eastAsiaTheme="minorEastAsia" w:hAnsi="Cambria Math"/>
+                <w:i/>
+              </w:rPr>
+            </m:ctrlPr>
+          </m:fPr>
+          <m:num>
+            <m:r>
+              <w:rPr>
+                <w:rFonts w:ascii="Cambria Math" w:eastAsiaTheme="minorEastAsia" w:hAnsi="Cambria Math"/>
+              </w:rPr>
+              <m:t>2</m:t>
+            </m:r>
+          </m:num>
+          <m:den>
+            <m:r>
+              <w:rPr>
+                <w:rFonts w:ascii="Cambria Math" w:eastAsiaTheme="minorEastAsia" w:hAnsi="Cambria Math"/>
+              </w:rPr>
+              <m:t>9</m:t>
+            </m:r>
+          </m:den>
+        </m:f>
+        <m:r>
+          <w:rPr>
+            <w:rFonts w:ascii="Cambria Math" w:eastAsiaTheme="minorEastAsia" w:hAnsi="Cambria Math"/>
+          </w:rPr>
+          <m:t>Y</m:t>
+        </m:r>
+      </m:oMath>
+      <w:r>
+        <w:rPr>
+          <w:rFonts w:eastAsiaTheme="minorEastAsia"/>
+        </w:rPr>
+        <w:t xml:space="preserve">  y      </w:t>
+      </w:r>
+      <m:oMath>
+        <m:r>
+          <w:rPr>
+            <w:rFonts w:ascii="Cambria Math" w:eastAsiaTheme="minorEastAsia" w:hAnsi="Cambria Math"/>
+          </w:rPr>
+          <m:t>T=</m:t>
+        </m:r>
+        <m:f>
+          <m:fPr>
+            <m:ctrlPr>
+              <w:rPr>
+                <w:rFonts w:ascii="Cambria Math" w:eastAsiaTheme="minorEastAsia" w:hAnsi="Cambria Math"/>
+                <w:i/>
+              </w:rPr>
+            </m:ctrlPr>
+          </m:fPr>
+          <m:num>
+            <m:r>
+              <w:rPr>
+                <w:rFonts w:ascii="Cambria Math" w:eastAsiaTheme="minorEastAsia" w:hAnsi="Cambria Math"/>
+              </w:rPr>
+              <m:t>1</m:t>
+            </m:r>
+          </m:num>
+          <m:den>
+            <m:r>
+              <w:rPr>
+                <w:rFonts w:ascii="Cambria Math" w:eastAsiaTheme="minorEastAsia" w:hAnsi="Cambria Math"/>
+              </w:rPr>
+              <m:t>9</m:t>
+            </m:r>
+          </m:den>
+        </m:f>
+        <m:r>
+          <w:rPr>
+            <w:rFonts w:ascii="Cambria Math" w:eastAsiaTheme="minorEastAsia" w:hAnsi="Cambria Math"/>
+          </w:rPr>
+          <m:t>Y</m:t>
+        </m:r>
+      </m:oMath>
+      <w:r>
+        <w:rPr>
+          <w:rFonts w:eastAsiaTheme="minorEastAsia"/>
+        </w:rPr>
+        <w:t xml:space="preserve">, por tanto </w:t>
+      </w:r>
+      <m:oMath>
+        <m:r>
+          <w:rPr>
+            <w:rFonts w:ascii="Cambria Math" w:eastAsiaTheme="minorEastAsia" w:hAnsi="Cambria Math"/>
+          </w:rPr>
+          <m:t>Y=</m:t>
+        </m:r>
+        <m:f>
+          <m:fPr>
+            <m:ctrlPr>
+              <w:rPr>
+                <w:rFonts w:ascii="Cambria Math" w:eastAsiaTheme="minorEastAsia" w:hAnsi="Cambria Math"/>
+                <w:i/>
+              </w:rPr>
+            </m:ctrlPr>
+          </m:fPr>
+          <m:num>
+            <m:r>
+              <w:rPr>
+                <w:rFonts w:ascii="Cambria Math" w:eastAsiaTheme="minorEastAsia" w:hAnsi="Cambria Math"/>
+              </w:rPr>
+              <m:t>2</m:t>
+            </m:r>
+          </m:num>
+          <m:den>
+            <m:r>
+              <w:rPr>
+                <w:rFonts w:ascii="Cambria Math" w:eastAsiaTheme="minorEastAsia" w:hAnsi="Cambria Math"/>
+              </w:rPr>
+              <m:t>3</m:t>
+            </m:r>
+          </m:den>
+        </m:f>
+        <m:r>
+          <w:rPr>
+            <w:rFonts w:ascii="Cambria Math" w:eastAsiaTheme="minorEastAsia" w:hAnsi="Cambria Math"/>
+          </w:rPr>
+          <m:t>Y+</m:t>
+        </m:r>
+        <m:f>
+          <m:fPr>
+            <m:ctrlPr>
+              <w:rPr>
+                <w:rFonts w:ascii="Cambria Math" w:eastAsiaTheme="minorEastAsia" w:hAnsi="Cambria Math"/>
+                <w:i/>
+              </w:rPr>
+            </m:ctrlPr>
+          </m:fPr>
+          <m:num>
+            <m:r>
+              <w:rPr>
+                <w:rFonts w:ascii="Cambria Math" w:eastAsiaTheme="minorEastAsia" w:hAnsi="Cambria Math"/>
+              </w:rPr>
+              <m:t>2</m:t>
+            </m:r>
+          </m:num>
+          <m:den>
+            <m:r>
+              <w:rPr>
+                <w:rFonts w:ascii="Cambria Math" w:eastAsiaTheme="minorEastAsia" w:hAnsi="Cambria Math"/>
+              </w:rPr>
+              <m:t>9</m:t>
+            </m:r>
+          </m:den>
+        </m:f>
+        <m:r>
+          <w:rPr>
+            <w:rFonts w:ascii="Cambria Math" w:eastAsiaTheme="minorEastAsia" w:hAnsi="Cambria Math"/>
+          </w:rPr>
+          <m:t>Y+</m:t>
+        </m:r>
+        <m:f>
+          <m:fPr>
+            <m:ctrlPr>
+              <w:rPr>
+                <w:rFonts w:ascii="Cambria Math" w:eastAsiaTheme="minorEastAsia" w:hAnsi="Cambria Math"/>
+                <w:i/>
+              </w:rPr>
+            </m:ctrlPr>
+          </m:fPr>
+          <m:num>
+            <m:r>
+              <w:rPr>
+                <w:rFonts w:ascii="Cambria Math" w:eastAsiaTheme="minorEastAsia" w:hAnsi="Cambria Math"/>
+              </w:rPr>
+              <m:t>1</m:t>
+            </m:r>
+          </m:num>
+          <m:den>
+            <m:r>
+              <w:rPr>
+                <w:rFonts w:ascii="Cambria Math" w:eastAsiaTheme="minorEastAsia" w:hAnsi="Cambria Math"/>
+              </w:rPr>
+              <m:t>9</m:t>
+            </m:r>
+          </m:den>
+        </m:f>
+        <m:r>
+          <w:rPr>
+            <w:rFonts w:ascii="Cambria Math" w:eastAsiaTheme="minorEastAsia" w:hAnsi="Cambria Math"/>
+          </w:rPr>
+          <m:t>Y+S</m:t>
+        </m:r>
+      </m:oMath>
+      <w:r>
+        <w:rPr>
+          <w:rFonts w:eastAsiaTheme="minorEastAsia"/>
+        </w:rPr>
+        <w:t>.</w:t>
+      </w:r>
+    </w:p>
+    <w:p>
+      <w:pPr>
+        <w:pStyle w:val="Prrafodelista"/>
+        <w:tabs>
+          <w:tab w:val="left" w:pos="7553"/>
+        </w:tabs>
+        <w:ind w:left="426"/>
+        <w:rPr>
+          <w:rFonts w:eastAsiaTheme="minorEastAsia"/>
+        </w:rPr>
+      </w:pPr>
       <w:bookmarkStart w:id="0" w:name="_GoBack"/>
       <w:bookmarkEnd w:id="0"/>
+    </w:p>
+    <w:p>
+      <w:pPr>
+        <w:pStyle w:val="Prrafodelista"/>
+        <w:tabs>
+          <w:tab w:val="left" w:pos="7553"/>
+        </w:tabs>
+        <w:ind w:left="426"/>
+        <w:rPr>
+          <w:rFonts w:eastAsiaTheme="minorEastAsia"/>
+        </w:rPr>
+      </w:pPr>
     </w:p>
     <w:p>
       <w:pPr>
@@ -34295,7 +35297,7 @@
 </file>
 
 <file path=customXml/itemProps1.xml><?xml version="1.0" encoding="utf-8"?>
-<ds:datastoreItem xmlns:ds="http://schemas.openxmlformats.org/officeDocument/2006/customXml" ds:itemID="{B6FFC1DC-9885-4FE3-AD3D-1FC8FDB970AA}">
+<ds:datastoreItem xmlns:ds="http://schemas.openxmlformats.org/officeDocument/2006/customXml" ds:itemID="{093FB6F5-F965-4184-837F-171E7CB42763}">
   <ds:schemaRefs>
     <ds:schemaRef ds:uri="http://schemas.openxmlformats.org/officeDocument/2006/bibliography"/>
   </ds:schemaRefs>

</xml_diff>

<commit_message>
Actualizacion hasta el ejercicio 2.30
</commit_message>
<xml_diff>
--- a/EJERCICIOS FUNDAMENTOS DE ECONOMÍA CUANTITATIVA (2).docx
+++ b/EJERCICIOS FUNDAMENTOS DE ECONOMÍA CUANTITATIVA (2).docx
@@ -2633,7 +2633,7 @@
           </mc:Choice>
           <mc:Fallback>
             <w:pict>
-              <v:line w14:anchorId="279BA568" id="1 Conector recto" o:spid="_x0000_s1026" style="position:absolute;z-index:251659264;visibility:visible;mso-wrap-style:square;mso-wrap-distance-left:9pt;mso-wrap-distance-top:0;mso-wrap-distance-right:9pt;mso-wrap-distance-bottom:0;mso-position-horizontal:absolute;mso-position-horizontal-relative:text;mso-position-vertical:absolute;mso-position-vertical-relative:text" from="34.9pt,-.1pt" to="133.05pt,-.1pt" o:gfxdata="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" strokecolor="black [3040]"/>
+              <v:line w14:anchorId="2B4E99DA" id="1 Conector recto" o:spid="_x0000_s1026" style="position:absolute;z-index:251659264;visibility:visible;mso-wrap-style:square;mso-wrap-distance-left:9pt;mso-wrap-distance-top:0;mso-wrap-distance-right:9pt;mso-wrap-distance-bottom:0;mso-position-horizontal:absolute;mso-position-horizontal-relative:text;mso-position-vertical:absolute;mso-position-vertical-relative:text" from="34.9pt,-.1pt" to="133.05pt,-.1pt" o:gfxdata="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" strokecolor="black [3040]"/>
             </w:pict>
           </mc:Fallback>
         </mc:AlternateContent>
@@ -2805,7 +2805,7 @@
           </mc:Choice>
           <mc:Fallback>
             <w:pict>
-              <v:line w14:anchorId="2ED2B255" id="2 Conector recto" o:spid="_x0000_s1026" style="position:absolute;z-index:251661312;visibility:visible;mso-wrap-style:square;mso-wrap-distance-left:9pt;mso-wrap-distance-top:0;mso-wrap-distance-right:9pt;mso-wrap-distance-bottom:0;mso-position-horizontal:absolute;mso-position-horizontal-relative:text;mso-position-vertical:absolute;mso-position-vertical-relative:text" from="35.3pt,.35pt" to="133.45pt,.35pt" o:gfxdata="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" strokecolor="black [3040]"/>
+              <v:line w14:anchorId="3C9250C2" id="2 Conector recto" o:spid="_x0000_s1026" style="position:absolute;z-index:251661312;visibility:visible;mso-wrap-style:square;mso-wrap-distance-left:9pt;mso-wrap-distance-top:0;mso-wrap-distance-right:9pt;mso-wrap-distance-bottom:0;mso-position-horizontal:absolute;mso-position-horizontal-relative:text;mso-position-vertical:absolute;mso-position-vertical-relative:text" from="35.3pt,.35pt" to="133.45pt,.35pt" o:gfxdata="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" strokecolor="black [3040]"/>
             </w:pict>
           </mc:Fallback>
         </mc:AlternateContent>
@@ -3165,7 +3165,7 @@
           </mc:Choice>
           <mc:Fallback>
             <w:pict>
-              <v:line w14:anchorId="4660D666" id="3 Conector recto" o:spid="_x0000_s1026" style="position:absolute;z-index:251663360;visibility:visible;mso-wrap-style:square;mso-wrap-distance-left:9pt;mso-wrap-distance-top:0;mso-wrap-distance-right:9pt;mso-wrap-distance-bottom:0;mso-position-horizontal:absolute;mso-position-horizontal-relative:text;mso-position-vertical:absolute;mso-position-vertical-relative:text" from="31.85pt,1pt" to="130pt,1pt" o:gfxdata="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" strokecolor="black [3040]"/>
+              <v:line w14:anchorId="228451D0" id="3 Conector recto" o:spid="_x0000_s1026" style="position:absolute;z-index:251663360;visibility:visible;mso-wrap-style:square;mso-wrap-distance-left:9pt;mso-wrap-distance-top:0;mso-wrap-distance-right:9pt;mso-wrap-distance-bottom:0;mso-position-horizontal:absolute;mso-position-horizontal-relative:text;mso-position-vertical:absolute;mso-position-vertical-relative:text" from="31.85pt,1pt" to="130pt,1pt" o:gfxdata="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" strokecolor="black [3040]"/>
             </w:pict>
           </mc:Fallback>
         </mc:AlternateContent>
@@ -4162,7 +4162,7 @@
           </mc:Choice>
           <mc:Fallback>
             <w:pict>
-              <v:line w14:anchorId="52E7F75E" id="4 Conector recto" o:spid="_x0000_s1026" style="position:absolute;z-index:251665408;visibility:visible;mso-wrap-style:square;mso-width-percent:0;mso-wrap-distance-left:9pt;mso-wrap-distance-top:0;mso-wrap-distance-right:9pt;mso-wrap-distance-bottom:0;mso-position-horizontal:absolute;mso-position-horizontal-relative:text;mso-position-vertical:absolute;mso-position-vertical-relative:text;mso-width-percent:0;mso-width-relative:margin" from="33.65pt,1pt" to="200.1pt,1pt" o:gfxdata="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" strokecolor="black [3040]"/>
+              <v:line w14:anchorId="43A415B3" id="4 Conector recto" o:spid="_x0000_s1026" style="position:absolute;z-index:251665408;visibility:visible;mso-wrap-style:square;mso-width-percent:0;mso-wrap-distance-left:9pt;mso-wrap-distance-top:0;mso-wrap-distance-right:9pt;mso-wrap-distance-bottom:0;mso-position-horizontal:absolute;mso-position-horizontal-relative:text;mso-position-vertical:absolute;mso-position-vertical-relative:text;mso-width-percent:0;mso-width-relative:margin" from="33.65pt,1pt" to="200.1pt,1pt" o:gfxdata="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" strokecolor="black [3040]"/>
             </w:pict>
           </mc:Fallback>
         </mc:AlternateContent>
@@ -8227,7 +8227,7 @@
           </mc:Choice>
           <mc:Fallback>
             <w:pict>
-              <v:shapetype w14:anchorId="4DA30124" id="_x0000_t88" coordsize="21600,21600" o:spt="88" adj="1800,10800" path="m,qx10800@0l10800@2qy21600@11,10800@3l10800@1qy,21600e" filled="f">
+              <v:shapetype w14:anchorId="082F0EBA" id="_x0000_t88" coordsize="21600,21600" o:spt="88" adj="1800,10800" path="m,qx10800@0l10800@2qy21600@11,10800@3l10800@1qy,21600e" filled="f">
                 <v:formulas>
                   <v:f eqn="val #0"/>
                   <v:f eqn="sum 21600 0 #0"/>
@@ -8532,7 +8532,7 @@
                 </mc:Choice>
                 <mc:Fallback>
                   <w:pict>
-                    <v:shapetype w14:anchorId="12752F5B" id="_x0000_t32" coordsize="21600,21600" o:spt="32" o:oned="t" path="m,l21600,21600e" filled="f">
+                    <v:shapetype w14:anchorId="59DF81CE" id="_x0000_t32" coordsize="21600,21600" o:spt="32" o:oned="t" path="m,l21600,21600e" filled="f">
                       <v:path arrowok="t" fillok="f" o:connecttype="none"/>
                       <o:lock v:ext="edit" shapetype="t"/>
                     </v:shapetype>
@@ -8631,7 +8631,7 @@
                 </mc:Choice>
                 <mc:Fallback>
                   <w:pict>
-                    <v:shape w14:anchorId="52C9E6D8" id="7 Conector recto de flecha" o:spid="_x0000_s1026" type="#_x0000_t32" style="position:absolute;margin-left:9.05pt;margin-top:2.9pt;width:0;height:61.8pt;flip:y;z-index:251667456;visibility:visible;mso-wrap-style:square;mso-width-percent:0;mso-height-percent:0;mso-wrap-distance-left:9pt;mso-wrap-distance-top:0;mso-wrap-distance-right:9pt;mso-wrap-distance-bottom:0;mso-position-horizontal:absolute;mso-position-horizontal-relative:text;mso-position-vertical:absolute;mso-position-vertical-relative:text;mso-width-percent:0;mso-height-percent:0;mso-width-relative:margin;mso-height-relative:margin" o:gfxdata="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" strokecolor="black [3040]">
+                    <v:shape w14:anchorId="676C5C6A" id="7 Conector recto de flecha" o:spid="_x0000_s1026" type="#_x0000_t32" style="position:absolute;margin-left:9.05pt;margin-top:2.9pt;width:0;height:61.8pt;flip:y;z-index:251667456;visibility:visible;mso-wrap-style:square;mso-width-percent:0;mso-height-percent:0;mso-wrap-distance-left:9pt;mso-wrap-distance-top:0;mso-wrap-distance-right:9pt;mso-wrap-distance-bottom:0;mso-position-horizontal:absolute;mso-position-horizontal-relative:text;mso-position-vertical:absolute;mso-position-vertical-relative:text;mso-width-percent:0;mso-height-percent:0;mso-width-relative:margin;mso-height-relative:margin" o:gfxdata="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" strokecolor="black [3040]">
                       <v:stroke endarrow="open"/>
                     </v:shape>
                   </w:pict>
@@ -9443,7 +9443,7 @@
                 </v:shape>
                 <w10:wrap type="square" anchorx="margin" anchory="margin"/>
               </v:group>
-              <o:OLEObject Type="Embed" ProgID="Excel.Chart.8" ShapeID="Gráfico 9" DrawAspect="Content" ObjectID="_1629898934" r:id="rId8">
+              <o:OLEObject Type="Embed" ProgID="Excel.Chart.8" ShapeID="Gráfico 9" DrawAspect="Content" ObjectID="_1629977335" r:id="rId8">
                 <o:FieldCodes>\s</o:FieldCodes>
               </o:OLEObject>
             </w:pict>
@@ -9725,7 +9725,7 @@
                 </mc:Choice>
                 <mc:Fallback>
                   <w:pict>
-                    <v:shape w14:anchorId="6B63FAB7" id="6 Conector recto de flecha" o:spid="_x0000_s1026" type="#_x0000_t32" style="position:absolute;margin-left:1.6pt;margin-top:3.1pt;width:0;height:66.35pt;z-index:251671552;visibility:visible;mso-wrap-style:square;mso-width-percent:0;mso-wrap-distance-left:9pt;mso-wrap-distance-top:0;mso-wrap-distance-right:9pt;mso-wrap-distance-bottom:0;mso-position-horizontal:absolute;mso-position-horizontal-relative:text;mso-position-vertical:absolute;mso-position-vertical-relative:text;mso-width-percent:0;mso-width-relative:margin" o:gfxdata="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" strokecolor="black [3040]">
+                    <v:shape w14:anchorId="5D5219FB" id="6 Conector recto de flecha" o:spid="_x0000_s1026" type="#_x0000_t32" style="position:absolute;margin-left:1.6pt;margin-top:3.1pt;width:0;height:66.35pt;z-index:251671552;visibility:visible;mso-wrap-style:square;mso-width-percent:0;mso-wrap-distance-left:9pt;mso-wrap-distance-top:0;mso-wrap-distance-right:9pt;mso-wrap-distance-bottom:0;mso-position-horizontal:absolute;mso-position-horizontal-relative:text;mso-position-vertical:absolute;mso-position-vertical-relative:text;mso-width-percent:0;mso-width-relative:margin" o:gfxdata="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" strokecolor="black [3040]">
                       <v:stroke endarrow="open"/>
                     </v:shape>
                   </w:pict>
@@ -9814,7 +9814,7 @@
                 </mc:Choice>
                 <mc:Fallback>
                   <w:pict>
-                    <v:shape w14:anchorId="361F3B03" id="12 Conector recto de flecha" o:spid="_x0000_s1026" type="#_x0000_t32" style="position:absolute;margin-left:1.7pt;margin-top:3.1pt;width:0;height:66.3pt;flip:x y;z-index:251672576;visibility:visible;mso-wrap-style:square;mso-width-percent:0;mso-height-percent:0;mso-wrap-distance-left:9pt;mso-wrap-distance-top:0;mso-wrap-distance-right:9pt;mso-wrap-distance-bottom:0;mso-position-horizontal:absolute;mso-position-horizontal-relative:text;mso-position-vertical:absolute;mso-position-vertical-relative:text;mso-width-percent:0;mso-height-percent:0;mso-width-relative:margin;mso-height-relative:margin" o:gfxdata="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" strokecolor="black [3040]">
+                    <v:shape w14:anchorId="3B372AA0" id="12 Conector recto de flecha" o:spid="_x0000_s1026" type="#_x0000_t32" style="position:absolute;margin-left:1.7pt;margin-top:3.1pt;width:0;height:66.3pt;flip:x y;z-index:251672576;visibility:visible;mso-wrap-style:square;mso-width-percent:0;mso-height-percent:0;mso-wrap-distance-left:9pt;mso-wrap-distance-top:0;mso-wrap-distance-right:9pt;mso-wrap-distance-bottom:0;mso-position-horizontal:absolute;mso-position-horizontal-relative:text;mso-position-vertical:absolute;mso-position-vertical-relative:text;mso-width-percent:0;mso-height-percent:0;mso-width-relative:margin;mso-height-relative:margin" o:gfxdata="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" strokecolor="black [3040]">
                       <v:stroke endarrow="open"/>
                     </v:shape>
                   </w:pict>
@@ -10536,7 +10536,7 @@
                 </mc:Choice>
                 <mc:Fallback>
                   <w:pict>
-                    <v:shape w14:anchorId="3F367BF6" id="13 Conector recto de flecha" o:spid="_x0000_s1026" type="#_x0000_t32" style="position:absolute;margin-left:1.6pt;margin-top:3.1pt;width:0;height:66.35pt;z-index:251674624;visibility:visible;mso-wrap-style:square;mso-width-percent:0;mso-wrap-distance-left:9pt;mso-wrap-distance-top:0;mso-wrap-distance-right:9pt;mso-wrap-distance-bottom:0;mso-position-horizontal:absolute;mso-position-horizontal-relative:text;mso-position-vertical:absolute;mso-position-vertical-relative:text;mso-width-percent:0;mso-width-relative:margin" o:gfxdata="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" strokecolor="black [3040]">
+                    <v:shape w14:anchorId="111E833E" id="13 Conector recto de flecha" o:spid="_x0000_s1026" type="#_x0000_t32" style="position:absolute;margin-left:1.6pt;margin-top:3.1pt;width:0;height:66.35pt;z-index:251674624;visibility:visible;mso-wrap-style:square;mso-width-percent:0;mso-wrap-distance-left:9pt;mso-wrap-distance-top:0;mso-wrap-distance-right:9pt;mso-wrap-distance-bottom:0;mso-position-horizontal:absolute;mso-position-horizontal-relative:text;mso-position-vertical:absolute;mso-position-vertical-relative:text;mso-width-percent:0;mso-width-relative:margin" o:gfxdata="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" strokecolor="black [3040]">
                       <v:stroke endarrow="open"/>
                     </v:shape>
                   </w:pict>
@@ -10625,7 +10625,7 @@
                 </mc:Choice>
                 <mc:Fallback>
                   <w:pict>
-                    <v:shape w14:anchorId="61D76029" id="14 Conector recto de flecha" o:spid="_x0000_s1026" type="#_x0000_t32" style="position:absolute;margin-left:1.7pt;margin-top:3.1pt;width:0;height:66.3pt;flip:x y;z-index:251675648;visibility:visible;mso-wrap-style:square;mso-width-percent:0;mso-height-percent:0;mso-wrap-distance-left:9pt;mso-wrap-distance-top:0;mso-wrap-distance-right:9pt;mso-wrap-distance-bottom:0;mso-position-horizontal:absolute;mso-position-horizontal-relative:text;mso-position-vertical:absolute;mso-position-vertical-relative:text;mso-width-percent:0;mso-height-percent:0;mso-width-relative:margin;mso-height-relative:margin" o:gfxdata="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" strokecolor="black [3040]">
+                    <v:shape w14:anchorId="39A17C73" id="14 Conector recto de flecha" o:spid="_x0000_s1026" type="#_x0000_t32" style="position:absolute;margin-left:1.7pt;margin-top:3.1pt;width:0;height:66.3pt;flip:x y;z-index:251675648;visibility:visible;mso-wrap-style:square;mso-width-percent:0;mso-height-percent:0;mso-wrap-distance-left:9pt;mso-wrap-distance-top:0;mso-wrap-distance-right:9pt;mso-wrap-distance-bottom:0;mso-position-horizontal:absolute;mso-position-horizontal-relative:text;mso-position-vertical:absolute;mso-position-vertical-relative:text;mso-width-percent:0;mso-height-percent:0;mso-width-relative:margin;mso-height-relative:margin" o:gfxdata="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" strokecolor="black [3040]">
                       <v:stroke endarrow="open"/>
                     </v:shape>
                   </w:pict>
@@ -28404,8 +28404,320 @@
           <w:rFonts w:eastAsiaTheme="minorEastAsia"/>
         </w:rPr>
       </w:pPr>
-      <w:bookmarkStart w:id="0" w:name="_GoBack"/>
-      <w:bookmarkEnd w:id="0"/>
+      <w:r>
+        <w:rPr>
+          <w:rFonts w:eastAsiaTheme="minorEastAsia"/>
+        </w:rPr>
+        <w:t>2.22</w:t>
+      </w:r>
+    </w:p>
+    <w:p>
+      <w:pPr>
+        <w:pStyle w:val="Prrafodelista"/>
+        <w:tabs>
+          <w:tab w:val="left" w:pos="7553"/>
+        </w:tabs>
+        <w:ind w:left="708"/>
+        <w:rPr>
+          <w:rFonts w:eastAsiaTheme="minorEastAsia"/>
+        </w:rPr>
+      </w:pPr>
+      <w:r>
+        <w:rPr>
+          <w:rFonts w:eastAsiaTheme="minorEastAsia"/>
+        </w:rPr>
+        <w:t xml:space="preserve">Dada la identidad del valor agregado </w:t>
+      </w:r>
+      <m:oMath>
+        <m:r>
+          <w:rPr>
+            <w:rFonts w:ascii="Cambria Math" w:eastAsiaTheme="minorEastAsia" w:hAnsi="Cambria Math"/>
+          </w:rPr>
+          <m:t>VA=L+K+T</m:t>
+        </m:r>
+      </m:oMath>
+      <w:r>
+        <w:rPr>
+          <w:rFonts w:eastAsiaTheme="minorEastAsia"/>
+        </w:rPr>
+        <w:t xml:space="preserve">, y la relación entre éste y el consumo, </w:t>
+      </w:r>
+      <m:oMath>
+        <m:r>
+          <w:rPr>
+            <w:rFonts w:ascii="Cambria Math" w:eastAsiaTheme="minorEastAsia" w:hAnsi="Cambria Math"/>
+          </w:rPr>
+          <m:t>VA=C</m:t>
+        </m:r>
+      </m:oMath>
+      <w:r>
+        <w:rPr>
+          <w:rFonts w:eastAsiaTheme="minorEastAsia"/>
+        </w:rPr>
+        <w:t xml:space="preserve">, se puede sustituir </w:t>
+      </w:r>
+      <m:oMath>
+        <m:r>
+          <w:rPr>
+            <w:rFonts w:ascii="Cambria Math" w:eastAsiaTheme="minorEastAsia" w:hAnsi="Cambria Math"/>
+          </w:rPr>
+          <m:t>Y=L+K+T+S</m:t>
+        </m:r>
+      </m:oMath>
+      <w:r>
+        <w:rPr>
+          <w:rFonts w:eastAsiaTheme="minorEastAsia"/>
+        </w:rPr>
+        <w:t xml:space="preserve">, luego, </w:t>
+      </w:r>
+      <m:oMath>
+        <m:r>
+          <w:rPr>
+            <w:rFonts w:ascii="Cambria Math" w:eastAsiaTheme="minorEastAsia" w:hAnsi="Cambria Math"/>
+          </w:rPr>
+          <m:t>L=</m:t>
+        </m:r>
+        <m:f>
+          <m:fPr>
+            <m:ctrlPr>
+              <w:rPr>
+                <w:rFonts w:ascii="Cambria Math" w:eastAsiaTheme="minorEastAsia" w:hAnsi="Cambria Math"/>
+                <w:i/>
+              </w:rPr>
+            </m:ctrlPr>
+          </m:fPr>
+          <m:num>
+            <m:r>
+              <w:rPr>
+                <w:rFonts w:ascii="Cambria Math" w:eastAsiaTheme="minorEastAsia" w:hAnsi="Cambria Math"/>
+              </w:rPr>
+              <m:t>5</m:t>
+            </m:r>
+          </m:num>
+          <m:den>
+            <m:r>
+              <w:rPr>
+                <w:rFonts w:ascii="Cambria Math" w:eastAsiaTheme="minorEastAsia" w:hAnsi="Cambria Math"/>
+              </w:rPr>
+              <m:t>8</m:t>
+            </m:r>
+          </m:den>
+        </m:f>
+        <m:r>
+          <w:rPr>
+            <w:rFonts w:ascii="Cambria Math" w:eastAsiaTheme="minorEastAsia" w:hAnsi="Cambria Math"/>
+          </w:rPr>
+          <m:t>Y</m:t>
+        </m:r>
+      </m:oMath>
+      <w:r>
+        <w:rPr>
+          <w:rFonts w:eastAsiaTheme="minorEastAsia"/>
+        </w:rPr>
+        <w:t xml:space="preserve">, </w:t>
+      </w:r>
+      <m:oMath>
+        <m:r>
+          <w:rPr>
+            <w:rFonts w:ascii="Cambria Math" w:eastAsiaTheme="minorEastAsia" w:hAnsi="Cambria Math"/>
+          </w:rPr>
+          <m:t>K=</m:t>
+        </m:r>
+        <m:f>
+          <m:fPr>
+            <m:ctrlPr>
+              <w:rPr>
+                <w:rFonts w:ascii="Cambria Math" w:eastAsiaTheme="minorEastAsia" w:hAnsi="Cambria Math"/>
+                <w:i/>
+              </w:rPr>
+            </m:ctrlPr>
+          </m:fPr>
+          <m:num>
+            <m:r>
+              <w:rPr>
+                <w:rFonts w:ascii="Cambria Math" w:eastAsiaTheme="minorEastAsia" w:hAnsi="Cambria Math"/>
+              </w:rPr>
+              <m:t>1</m:t>
+            </m:r>
+          </m:num>
+          <m:den>
+            <m:r>
+              <w:rPr>
+                <w:rFonts w:ascii="Cambria Math" w:eastAsiaTheme="minorEastAsia" w:hAnsi="Cambria Math"/>
+              </w:rPr>
+              <m:t>8</m:t>
+            </m:r>
+          </m:den>
+        </m:f>
+        <m:r>
+          <w:rPr>
+            <w:rFonts w:ascii="Cambria Math" w:eastAsiaTheme="minorEastAsia" w:hAnsi="Cambria Math"/>
+          </w:rPr>
+          <m:t>Y</m:t>
+        </m:r>
+      </m:oMath>
+      <w:r>
+        <w:rPr>
+          <w:rFonts w:eastAsiaTheme="minorEastAsia"/>
+        </w:rPr>
+        <w:t xml:space="preserve">  y      </w:t>
+      </w:r>
+      <m:oMath>
+        <m:r>
+          <w:rPr>
+            <w:rFonts w:ascii="Cambria Math" w:eastAsiaTheme="minorEastAsia" w:hAnsi="Cambria Math"/>
+          </w:rPr>
+          <m:t>T=</m:t>
+        </m:r>
+        <m:f>
+          <m:fPr>
+            <m:ctrlPr>
+              <w:rPr>
+                <w:rFonts w:ascii="Cambria Math" w:eastAsiaTheme="minorEastAsia" w:hAnsi="Cambria Math"/>
+                <w:i/>
+              </w:rPr>
+            </m:ctrlPr>
+          </m:fPr>
+          <m:num>
+            <m:r>
+              <w:rPr>
+                <w:rFonts w:ascii="Cambria Math" w:eastAsiaTheme="minorEastAsia" w:hAnsi="Cambria Math"/>
+              </w:rPr>
+              <m:t>1</m:t>
+            </m:r>
+          </m:num>
+          <m:den>
+            <m:r>
+              <w:rPr>
+                <w:rFonts w:ascii="Cambria Math" w:eastAsiaTheme="minorEastAsia" w:hAnsi="Cambria Math"/>
+              </w:rPr>
+              <m:t>4</m:t>
+            </m:r>
+          </m:den>
+        </m:f>
+        <m:r>
+          <w:rPr>
+            <w:rFonts w:ascii="Cambria Math" w:eastAsiaTheme="minorEastAsia" w:hAnsi="Cambria Math"/>
+          </w:rPr>
+          <m:t>Y</m:t>
+        </m:r>
+      </m:oMath>
+      <w:r>
+        <w:rPr>
+          <w:rFonts w:eastAsiaTheme="minorEastAsia"/>
+        </w:rPr>
+        <w:t xml:space="preserve">, por tanto </w:t>
+      </w:r>
+      <m:oMath>
+        <m:r>
+          <w:rPr>
+            <w:rFonts w:ascii="Cambria Math" w:eastAsiaTheme="minorEastAsia" w:hAnsi="Cambria Math"/>
+          </w:rPr>
+          <m:t>Y=</m:t>
+        </m:r>
+        <m:f>
+          <m:fPr>
+            <m:ctrlPr>
+              <w:rPr>
+                <w:rFonts w:ascii="Cambria Math" w:eastAsiaTheme="minorEastAsia" w:hAnsi="Cambria Math"/>
+                <w:i/>
+              </w:rPr>
+            </m:ctrlPr>
+          </m:fPr>
+          <m:num>
+            <m:r>
+              <w:rPr>
+                <w:rFonts w:ascii="Cambria Math" w:eastAsiaTheme="minorEastAsia" w:hAnsi="Cambria Math"/>
+              </w:rPr>
+              <m:t>5</m:t>
+            </m:r>
+          </m:num>
+          <m:den>
+            <m:r>
+              <w:rPr>
+                <w:rFonts w:ascii="Cambria Math" w:eastAsiaTheme="minorEastAsia" w:hAnsi="Cambria Math"/>
+              </w:rPr>
+              <m:t>8</m:t>
+            </m:r>
+          </m:den>
+        </m:f>
+        <m:r>
+          <w:rPr>
+            <w:rFonts w:ascii="Cambria Math" w:eastAsiaTheme="minorEastAsia" w:hAnsi="Cambria Math"/>
+          </w:rPr>
+          <m:t>Y+</m:t>
+        </m:r>
+        <m:f>
+          <m:fPr>
+            <m:ctrlPr>
+              <w:rPr>
+                <w:rFonts w:ascii="Cambria Math" w:eastAsiaTheme="minorEastAsia" w:hAnsi="Cambria Math"/>
+                <w:i/>
+              </w:rPr>
+            </m:ctrlPr>
+          </m:fPr>
+          <m:num>
+            <m:r>
+              <w:rPr>
+                <w:rFonts w:ascii="Cambria Math" w:eastAsiaTheme="minorEastAsia" w:hAnsi="Cambria Math"/>
+              </w:rPr>
+              <m:t>1</m:t>
+            </m:r>
+          </m:num>
+          <m:den>
+            <m:r>
+              <w:rPr>
+                <w:rFonts w:ascii="Cambria Math" w:eastAsiaTheme="minorEastAsia" w:hAnsi="Cambria Math"/>
+              </w:rPr>
+              <m:t>8</m:t>
+            </m:r>
+          </m:den>
+        </m:f>
+        <m:r>
+          <w:rPr>
+            <w:rFonts w:ascii="Cambria Math" w:eastAsiaTheme="minorEastAsia" w:hAnsi="Cambria Math"/>
+          </w:rPr>
+          <m:t>Y+</m:t>
+        </m:r>
+        <m:f>
+          <m:fPr>
+            <m:ctrlPr>
+              <w:rPr>
+                <w:rFonts w:ascii="Cambria Math" w:eastAsiaTheme="minorEastAsia" w:hAnsi="Cambria Math"/>
+                <w:i/>
+              </w:rPr>
+            </m:ctrlPr>
+          </m:fPr>
+          <m:num>
+            <m:r>
+              <w:rPr>
+                <w:rFonts w:ascii="Cambria Math" w:eastAsiaTheme="minorEastAsia" w:hAnsi="Cambria Math"/>
+              </w:rPr>
+              <m:t>1</m:t>
+            </m:r>
+          </m:num>
+          <m:den>
+            <m:r>
+              <w:rPr>
+                <w:rFonts w:ascii="Cambria Math" w:eastAsiaTheme="minorEastAsia" w:hAnsi="Cambria Math"/>
+              </w:rPr>
+              <m:t>4</m:t>
+            </m:r>
+          </m:den>
+        </m:f>
+        <m:r>
+          <w:rPr>
+            <w:rFonts w:ascii="Cambria Math" w:eastAsiaTheme="minorEastAsia" w:hAnsi="Cambria Math"/>
+          </w:rPr>
+          <m:t>Y+S</m:t>
+        </m:r>
+      </m:oMath>
+      <w:r>
+        <w:rPr>
+          <w:rFonts w:eastAsiaTheme="minorEastAsia"/>
+        </w:rPr>
+        <w:t>.</w:t>
+      </w:r>
     </w:p>
     <w:p>
       <w:pPr>
@@ -28418,6 +28730,321 @@
           <w:rFonts w:eastAsiaTheme="minorEastAsia"/>
         </w:rPr>
       </w:pPr>
+      <w:r>
+        <w:rPr>
+          <w:rFonts w:eastAsiaTheme="minorEastAsia"/>
+        </w:rPr>
+        <w:t>2.23</w:t>
+      </w:r>
+    </w:p>
+    <w:p>
+      <w:pPr>
+        <w:pStyle w:val="Prrafodelista"/>
+        <w:tabs>
+          <w:tab w:val="left" w:pos="7553"/>
+        </w:tabs>
+        <w:ind w:left="708"/>
+        <w:rPr>
+          <w:rFonts w:eastAsiaTheme="minorEastAsia"/>
+        </w:rPr>
+      </w:pPr>
+      <w:r>
+        <w:rPr>
+          <w:rFonts w:eastAsiaTheme="minorEastAsia"/>
+        </w:rPr>
+        <w:lastRenderedPageBreak/>
+        <w:t xml:space="preserve">Dada la identidad del valor agregado </w:t>
+      </w:r>
+      <m:oMath>
+        <m:r>
+          <w:rPr>
+            <w:rFonts w:ascii="Cambria Math" w:eastAsiaTheme="minorEastAsia" w:hAnsi="Cambria Math"/>
+          </w:rPr>
+          <m:t>VA=L+K+T</m:t>
+        </m:r>
+      </m:oMath>
+      <w:r>
+        <w:rPr>
+          <w:rFonts w:eastAsiaTheme="minorEastAsia"/>
+        </w:rPr>
+        <w:t xml:space="preserve">, y la relación entre éste y el consumo, </w:t>
+      </w:r>
+      <m:oMath>
+        <m:r>
+          <w:rPr>
+            <w:rFonts w:ascii="Cambria Math" w:eastAsiaTheme="minorEastAsia" w:hAnsi="Cambria Math"/>
+          </w:rPr>
+          <m:t>VA=C</m:t>
+        </m:r>
+      </m:oMath>
+      <w:r>
+        <w:rPr>
+          <w:rFonts w:eastAsiaTheme="minorEastAsia"/>
+        </w:rPr>
+        <w:t xml:space="preserve">, se puede sustituir </w:t>
+      </w:r>
+      <m:oMath>
+        <m:r>
+          <w:rPr>
+            <w:rFonts w:ascii="Cambria Math" w:eastAsiaTheme="minorEastAsia" w:hAnsi="Cambria Math"/>
+          </w:rPr>
+          <m:t>Y=L+K+T+S</m:t>
+        </m:r>
+      </m:oMath>
+      <w:r>
+        <w:rPr>
+          <w:rFonts w:eastAsiaTheme="minorEastAsia"/>
+        </w:rPr>
+        <w:t xml:space="preserve">, luego, </w:t>
+      </w:r>
+      <m:oMath>
+        <m:r>
+          <w:rPr>
+            <w:rFonts w:ascii="Cambria Math" w:eastAsiaTheme="minorEastAsia" w:hAnsi="Cambria Math"/>
+          </w:rPr>
+          <m:t>L=</m:t>
+        </m:r>
+        <m:f>
+          <m:fPr>
+            <m:ctrlPr>
+              <w:rPr>
+                <w:rFonts w:ascii="Cambria Math" w:eastAsiaTheme="minorEastAsia" w:hAnsi="Cambria Math"/>
+                <w:i/>
+              </w:rPr>
+            </m:ctrlPr>
+          </m:fPr>
+          <m:num>
+            <m:r>
+              <w:rPr>
+                <w:rFonts w:ascii="Cambria Math" w:eastAsiaTheme="minorEastAsia" w:hAnsi="Cambria Math"/>
+              </w:rPr>
+              <m:t>3</m:t>
+            </m:r>
+          </m:num>
+          <m:den>
+            <m:r>
+              <w:rPr>
+                <w:rFonts w:ascii="Cambria Math" w:eastAsiaTheme="minorEastAsia" w:hAnsi="Cambria Math"/>
+              </w:rPr>
+              <m:t>5</m:t>
+            </m:r>
+          </m:den>
+        </m:f>
+        <m:r>
+          <w:rPr>
+            <w:rFonts w:ascii="Cambria Math" w:eastAsiaTheme="minorEastAsia" w:hAnsi="Cambria Math"/>
+          </w:rPr>
+          <m:t>Y</m:t>
+        </m:r>
+      </m:oMath>
+      <w:r>
+        <w:rPr>
+          <w:rFonts w:eastAsiaTheme="minorEastAsia"/>
+        </w:rPr>
+        <w:t xml:space="preserve">, </w:t>
+      </w:r>
+      <m:oMath>
+        <m:r>
+          <w:rPr>
+            <w:rFonts w:ascii="Cambria Math" w:eastAsiaTheme="minorEastAsia" w:hAnsi="Cambria Math"/>
+          </w:rPr>
+          <m:t>K=</m:t>
+        </m:r>
+        <m:f>
+          <m:fPr>
+            <m:ctrlPr>
+              <w:rPr>
+                <w:rFonts w:ascii="Cambria Math" w:eastAsiaTheme="minorEastAsia" w:hAnsi="Cambria Math"/>
+                <w:i/>
+              </w:rPr>
+            </m:ctrlPr>
+          </m:fPr>
+          <m:num>
+            <m:r>
+              <w:rPr>
+                <w:rFonts w:ascii="Cambria Math" w:eastAsiaTheme="minorEastAsia" w:hAnsi="Cambria Math"/>
+              </w:rPr>
+              <m:t>3</m:t>
+            </m:r>
+          </m:num>
+          <m:den>
+            <m:r>
+              <w:rPr>
+                <w:rFonts w:ascii="Cambria Math" w:eastAsiaTheme="minorEastAsia" w:hAnsi="Cambria Math"/>
+              </w:rPr>
+              <m:t>20</m:t>
+            </m:r>
+          </m:den>
+        </m:f>
+        <m:r>
+          <w:rPr>
+            <w:rFonts w:ascii="Cambria Math" w:eastAsiaTheme="minorEastAsia" w:hAnsi="Cambria Math"/>
+          </w:rPr>
+          <m:t>Y</m:t>
+        </m:r>
+      </m:oMath>
+      <w:r>
+        <w:rPr>
+          <w:rFonts w:eastAsiaTheme="minorEastAsia"/>
+        </w:rPr>
+        <w:t xml:space="preserve">  y      </w:t>
+      </w:r>
+      <m:oMath>
+        <m:r>
+          <w:rPr>
+            <w:rFonts w:ascii="Cambria Math" w:eastAsiaTheme="minorEastAsia" w:hAnsi="Cambria Math"/>
+          </w:rPr>
+          <m:t>T=</m:t>
+        </m:r>
+        <m:f>
+          <m:fPr>
+            <m:ctrlPr>
+              <w:rPr>
+                <w:rFonts w:ascii="Cambria Math" w:eastAsiaTheme="minorEastAsia" w:hAnsi="Cambria Math"/>
+                <w:i/>
+              </w:rPr>
+            </m:ctrlPr>
+          </m:fPr>
+          <m:num>
+            <m:r>
+              <w:rPr>
+                <w:rFonts w:ascii="Cambria Math" w:eastAsiaTheme="minorEastAsia" w:hAnsi="Cambria Math"/>
+              </w:rPr>
+              <m:t>1</m:t>
+            </m:r>
+          </m:num>
+          <m:den>
+            <m:r>
+              <w:rPr>
+                <w:rFonts w:ascii="Cambria Math" w:eastAsiaTheme="minorEastAsia" w:hAnsi="Cambria Math"/>
+              </w:rPr>
+              <m:t>4</m:t>
+            </m:r>
+          </m:den>
+        </m:f>
+        <m:r>
+          <w:rPr>
+            <w:rFonts w:ascii="Cambria Math" w:eastAsiaTheme="minorEastAsia" w:hAnsi="Cambria Math"/>
+          </w:rPr>
+          <m:t>Y</m:t>
+        </m:r>
+      </m:oMath>
+      <w:r>
+        <w:rPr>
+          <w:rFonts w:eastAsiaTheme="minorEastAsia"/>
+        </w:rPr>
+        <w:t xml:space="preserve">, por tanto </w:t>
+      </w:r>
+      <m:oMath>
+        <m:r>
+          <w:rPr>
+            <w:rFonts w:ascii="Cambria Math" w:eastAsiaTheme="minorEastAsia" w:hAnsi="Cambria Math"/>
+          </w:rPr>
+          <m:t>Y=</m:t>
+        </m:r>
+        <m:f>
+          <m:fPr>
+            <m:ctrlPr>
+              <w:rPr>
+                <w:rFonts w:ascii="Cambria Math" w:eastAsiaTheme="minorEastAsia" w:hAnsi="Cambria Math"/>
+                <w:i/>
+              </w:rPr>
+            </m:ctrlPr>
+          </m:fPr>
+          <m:num>
+            <m:r>
+              <w:rPr>
+                <w:rFonts w:ascii="Cambria Math" w:eastAsiaTheme="minorEastAsia" w:hAnsi="Cambria Math"/>
+              </w:rPr>
+              <m:t>3</m:t>
+            </m:r>
+          </m:num>
+          <m:den>
+            <m:r>
+              <w:rPr>
+                <w:rFonts w:ascii="Cambria Math" w:eastAsiaTheme="minorEastAsia" w:hAnsi="Cambria Math"/>
+              </w:rPr>
+              <m:t>5</m:t>
+            </m:r>
+          </m:den>
+        </m:f>
+        <m:r>
+          <w:rPr>
+            <w:rFonts w:ascii="Cambria Math" w:eastAsiaTheme="minorEastAsia" w:hAnsi="Cambria Math"/>
+          </w:rPr>
+          <m:t>Y+</m:t>
+        </m:r>
+        <m:f>
+          <m:fPr>
+            <m:ctrlPr>
+              <w:rPr>
+                <w:rFonts w:ascii="Cambria Math" w:eastAsiaTheme="minorEastAsia" w:hAnsi="Cambria Math"/>
+                <w:i/>
+              </w:rPr>
+            </m:ctrlPr>
+          </m:fPr>
+          <m:num>
+            <m:r>
+              <w:rPr>
+                <w:rFonts w:ascii="Cambria Math" w:eastAsiaTheme="minorEastAsia" w:hAnsi="Cambria Math"/>
+              </w:rPr>
+              <m:t>3</m:t>
+            </m:r>
+          </m:num>
+          <m:den>
+            <m:r>
+              <w:rPr>
+                <w:rFonts w:ascii="Cambria Math" w:eastAsiaTheme="minorEastAsia" w:hAnsi="Cambria Math"/>
+              </w:rPr>
+              <m:t>20</m:t>
+            </m:r>
+          </m:den>
+        </m:f>
+        <m:r>
+          <w:rPr>
+            <w:rFonts w:ascii="Cambria Math" w:eastAsiaTheme="minorEastAsia" w:hAnsi="Cambria Math"/>
+          </w:rPr>
+          <m:t>Y+</m:t>
+        </m:r>
+        <m:f>
+          <m:fPr>
+            <m:ctrlPr>
+              <w:rPr>
+                <w:rFonts w:ascii="Cambria Math" w:eastAsiaTheme="minorEastAsia" w:hAnsi="Cambria Math"/>
+                <w:i/>
+              </w:rPr>
+            </m:ctrlPr>
+          </m:fPr>
+          <m:num>
+            <m:r>
+              <w:rPr>
+                <w:rFonts w:ascii="Cambria Math" w:eastAsiaTheme="minorEastAsia" w:hAnsi="Cambria Math"/>
+              </w:rPr>
+              <m:t>1</m:t>
+            </m:r>
+          </m:num>
+          <m:den>
+            <m:r>
+              <w:rPr>
+                <w:rFonts w:ascii="Cambria Math" w:eastAsiaTheme="minorEastAsia" w:hAnsi="Cambria Math"/>
+              </w:rPr>
+              <m:t>4</m:t>
+            </m:r>
+          </m:den>
+        </m:f>
+        <m:r>
+          <w:rPr>
+            <w:rFonts w:ascii="Cambria Math" w:eastAsiaTheme="minorEastAsia" w:hAnsi="Cambria Math"/>
+          </w:rPr>
+          <m:t>Y+S</m:t>
+        </m:r>
+      </m:oMath>
+      <w:r>
+        <w:rPr>
+          <w:rFonts w:eastAsiaTheme="minorEastAsia"/>
+        </w:rPr>
+        <w:t>.</w:t>
+      </w:r>
     </w:p>
     <w:p>
       <w:pPr>
@@ -28430,6 +29057,2457 @@
           <w:rFonts w:eastAsiaTheme="minorEastAsia"/>
         </w:rPr>
       </w:pPr>
+      <w:r>
+        <w:rPr>
+          <w:rFonts w:eastAsiaTheme="minorEastAsia"/>
+        </w:rPr>
+        <w:t>2.24</w:t>
+      </w:r>
+    </w:p>
+    <w:p>
+      <w:pPr>
+        <w:pStyle w:val="Prrafodelista"/>
+        <w:tabs>
+          <w:tab w:val="left" w:pos="7553"/>
+        </w:tabs>
+        <w:ind w:left="708"/>
+        <w:rPr>
+          <w:rFonts w:eastAsiaTheme="minorEastAsia"/>
+        </w:rPr>
+      </w:pPr>
+      <w:r>
+        <w:rPr>
+          <w:rFonts w:eastAsiaTheme="minorEastAsia"/>
+        </w:rPr>
+        <w:t xml:space="preserve">Dada la identidad del valor agregado </w:t>
+      </w:r>
+      <m:oMath>
+        <m:r>
+          <w:rPr>
+            <w:rFonts w:ascii="Cambria Math" w:eastAsiaTheme="minorEastAsia" w:hAnsi="Cambria Math"/>
+          </w:rPr>
+          <m:t>VA=L+K+T</m:t>
+        </m:r>
+      </m:oMath>
+      <w:r>
+        <w:rPr>
+          <w:rFonts w:eastAsiaTheme="minorEastAsia"/>
+        </w:rPr>
+        <w:t xml:space="preserve">, y la relación entre éste y el consumo, </w:t>
+      </w:r>
+      <m:oMath>
+        <m:r>
+          <w:rPr>
+            <w:rFonts w:ascii="Cambria Math" w:eastAsiaTheme="minorEastAsia" w:hAnsi="Cambria Math"/>
+          </w:rPr>
+          <m:t>VA=C</m:t>
+        </m:r>
+      </m:oMath>
+      <w:r>
+        <w:rPr>
+          <w:rFonts w:eastAsiaTheme="minorEastAsia"/>
+        </w:rPr>
+        <w:t xml:space="preserve">, se puede sustituir </w:t>
+      </w:r>
+      <m:oMath>
+        <m:r>
+          <w:rPr>
+            <w:rFonts w:ascii="Cambria Math" w:eastAsiaTheme="minorEastAsia" w:hAnsi="Cambria Math"/>
+          </w:rPr>
+          <m:t>Y=L+K+T+S</m:t>
+        </m:r>
+      </m:oMath>
+      <w:r>
+        <w:rPr>
+          <w:rFonts w:eastAsiaTheme="minorEastAsia"/>
+        </w:rPr>
+        <w:t xml:space="preserve">, luego, </w:t>
+      </w:r>
+      <m:oMath>
+        <m:r>
+          <w:rPr>
+            <w:rFonts w:ascii="Cambria Math" w:eastAsiaTheme="minorEastAsia" w:hAnsi="Cambria Math"/>
+          </w:rPr>
+          <m:t>L=</m:t>
+        </m:r>
+        <m:f>
+          <m:fPr>
+            <m:ctrlPr>
+              <w:rPr>
+                <w:rFonts w:ascii="Cambria Math" w:eastAsiaTheme="minorEastAsia" w:hAnsi="Cambria Math"/>
+                <w:i/>
+              </w:rPr>
+            </m:ctrlPr>
+          </m:fPr>
+          <m:num>
+            <m:r>
+              <w:rPr>
+                <w:rFonts w:ascii="Cambria Math" w:eastAsiaTheme="minorEastAsia" w:hAnsi="Cambria Math"/>
+              </w:rPr>
+              <m:t>7</m:t>
+            </m:r>
+          </m:num>
+          <m:den>
+            <m:r>
+              <w:rPr>
+                <w:rFonts w:ascii="Cambria Math" w:eastAsiaTheme="minorEastAsia" w:hAnsi="Cambria Math"/>
+              </w:rPr>
+              <m:t>10</m:t>
+            </m:r>
+          </m:den>
+        </m:f>
+        <m:r>
+          <w:rPr>
+            <w:rFonts w:ascii="Cambria Math" w:eastAsiaTheme="minorEastAsia" w:hAnsi="Cambria Math"/>
+          </w:rPr>
+          <m:t>Y</m:t>
+        </m:r>
+      </m:oMath>
+      <w:r>
+        <w:rPr>
+          <w:rFonts w:eastAsiaTheme="minorEastAsia"/>
+        </w:rPr>
+        <w:t xml:space="preserve">, </w:t>
+      </w:r>
+      <m:oMath>
+        <m:r>
+          <w:rPr>
+            <w:rFonts w:ascii="Cambria Math" w:eastAsiaTheme="minorEastAsia" w:hAnsi="Cambria Math"/>
+          </w:rPr>
+          <m:t>K=</m:t>
+        </m:r>
+        <m:f>
+          <m:fPr>
+            <m:ctrlPr>
+              <w:rPr>
+                <w:rFonts w:ascii="Cambria Math" w:eastAsiaTheme="minorEastAsia" w:hAnsi="Cambria Math"/>
+                <w:i/>
+              </w:rPr>
+            </m:ctrlPr>
+          </m:fPr>
+          <m:num>
+            <m:r>
+              <w:rPr>
+                <w:rFonts w:ascii="Cambria Math" w:eastAsiaTheme="minorEastAsia" w:hAnsi="Cambria Math"/>
+              </w:rPr>
+              <m:t>1</m:t>
+            </m:r>
+          </m:num>
+          <m:den>
+            <m:r>
+              <w:rPr>
+                <w:rFonts w:ascii="Cambria Math" w:eastAsiaTheme="minorEastAsia" w:hAnsi="Cambria Math"/>
+              </w:rPr>
+              <m:t>5</m:t>
+            </m:r>
+          </m:den>
+        </m:f>
+        <m:r>
+          <w:rPr>
+            <w:rFonts w:ascii="Cambria Math" w:eastAsiaTheme="minorEastAsia" w:hAnsi="Cambria Math"/>
+          </w:rPr>
+          <m:t>Y</m:t>
+        </m:r>
+      </m:oMath>
+      <w:r>
+        <w:rPr>
+          <w:rFonts w:eastAsiaTheme="minorEastAsia"/>
+        </w:rPr>
+        <w:t xml:space="preserve">  y      </w:t>
+      </w:r>
+      <m:oMath>
+        <m:r>
+          <w:rPr>
+            <w:rFonts w:ascii="Cambria Math" w:eastAsiaTheme="minorEastAsia" w:hAnsi="Cambria Math"/>
+          </w:rPr>
+          <m:t>T=</m:t>
+        </m:r>
+        <m:f>
+          <m:fPr>
+            <m:ctrlPr>
+              <w:rPr>
+                <w:rFonts w:ascii="Cambria Math" w:eastAsiaTheme="minorEastAsia" w:hAnsi="Cambria Math"/>
+                <w:i/>
+              </w:rPr>
+            </m:ctrlPr>
+          </m:fPr>
+          <m:num>
+            <m:r>
+              <w:rPr>
+                <w:rFonts w:ascii="Cambria Math" w:eastAsiaTheme="minorEastAsia" w:hAnsi="Cambria Math"/>
+              </w:rPr>
+              <m:t>1</m:t>
+            </m:r>
+          </m:num>
+          <m:den>
+            <m:r>
+              <w:rPr>
+                <w:rFonts w:ascii="Cambria Math" w:eastAsiaTheme="minorEastAsia" w:hAnsi="Cambria Math"/>
+              </w:rPr>
+              <m:t>10</m:t>
+            </m:r>
+          </m:den>
+        </m:f>
+        <m:r>
+          <w:rPr>
+            <w:rFonts w:ascii="Cambria Math" w:eastAsiaTheme="minorEastAsia" w:hAnsi="Cambria Math"/>
+          </w:rPr>
+          <m:t>Y</m:t>
+        </m:r>
+      </m:oMath>
+      <w:r>
+        <w:rPr>
+          <w:rFonts w:eastAsiaTheme="minorEastAsia"/>
+        </w:rPr>
+        <w:t xml:space="preserve">, por tanto </w:t>
+      </w:r>
+      <m:oMath>
+        <m:r>
+          <w:rPr>
+            <w:rFonts w:ascii="Cambria Math" w:eastAsiaTheme="minorEastAsia" w:hAnsi="Cambria Math"/>
+          </w:rPr>
+          <m:t>Y=</m:t>
+        </m:r>
+        <m:f>
+          <m:fPr>
+            <m:ctrlPr>
+              <w:rPr>
+                <w:rFonts w:ascii="Cambria Math" w:eastAsiaTheme="minorEastAsia" w:hAnsi="Cambria Math"/>
+                <w:i/>
+              </w:rPr>
+            </m:ctrlPr>
+          </m:fPr>
+          <m:num>
+            <m:r>
+              <w:rPr>
+                <w:rFonts w:ascii="Cambria Math" w:eastAsiaTheme="minorEastAsia" w:hAnsi="Cambria Math"/>
+              </w:rPr>
+              <m:t>7</m:t>
+            </m:r>
+          </m:num>
+          <m:den>
+            <m:r>
+              <w:rPr>
+                <w:rFonts w:ascii="Cambria Math" w:eastAsiaTheme="minorEastAsia" w:hAnsi="Cambria Math"/>
+              </w:rPr>
+              <m:t>10</m:t>
+            </m:r>
+          </m:den>
+        </m:f>
+        <m:r>
+          <w:rPr>
+            <w:rFonts w:ascii="Cambria Math" w:eastAsiaTheme="minorEastAsia" w:hAnsi="Cambria Math"/>
+          </w:rPr>
+          <m:t>Y+</m:t>
+        </m:r>
+        <m:f>
+          <m:fPr>
+            <m:ctrlPr>
+              <w:rPr>
+                <w:rFonts w:ascii="Cambria Math" w:eastAsiaTheme="minorEastAsia" w:hAnsi="Cambria Math"/>
+                <w:i/>
+              </w:rPr>
+            </m:ctrlPr>
+          </m:fPr>
+          <m:num>
+            <m:r>
+              <w:rPr>
+                <w:rFonts w:ascii="Cambria Math" w:eastAsiaTheme="minorEastAsia" w:hAnsi="Cambria Math"/>
+              </w:rPr>
+              <m:t>1</m:t>
+            </m:r>
+          </m:num>
+          <m:den>
+            <m:r>
+              <w:rPr>
+                <w:rFonts w:ascii="Cambria Math" w:eastAsiaTheme="minorEastAsia" w:hAnsi="Cambria Math"/>
+              </w:rPr>
+              <m:t>5</m:t>
+            </m:r>
+          </m:den>
+        </m:f>
+        <m:r>
+          <w:rPr>
+            <w:rFonts w:ascii="Cambria Math" w:eastAsiaTheme="minorEastAsia" w:hAnsi="Cambria Math"/>
+          </w:rPr>
+          <m:t>Y+</m:t>
+        </m:r>
+        <m:f>
+          <m:fPr>
+            <m:ctrlPr>
+              <w:rPr>
+                <w:rFonts w:ascii="Cambria Math" w:eastAsiaTheme="minorEastAsia" w:hAnsi="Cambria Math"/>
+                <w:i/>
+              </w:rPr>
+            </m:ctrlPr>
+          </m:fPr>
+          <m:num>
+            <m:r>
+              <w:rPr>
+                <w:rFonts w:ascii="Cambria Math" w:eastAsiaTheme="minorEastAsia" w:hAnsi="Cambria Math"/>
+              </w:rPr>
+              <m:t>1</m:t>
+            </m:r>
+          </m:num>
+          <m:den>
+            <m:r>
+              <w:rPr>
+                <w:rFonts w:ascii="Cambria Math" w:eastAsiaTheme="minorEastAsia" w:hAnsi="Cambria Math"/>
+              </w:rPr>
+              <m:t>10</m:t>
+            </m:r>
+          </m:den>
+        </m:f>
+        <m:r>
+          <w:rPr>
+            <w:rFonts w:ascii="Cambria Math" w:eastAsiaTheme="minorEastAsia" w:hAnsi="Cambria Math"/>
+          </w:rPr>
+          <m:t>Y+S</m:t>
+        </m:r>
+      </m:oMath>
+      <w:r>
+        <w:rPr>
+          <w:rFonts w:eastAsiaTheme="minorEastAsia"/>
+        </w:rPr>
+        <w:t>.</w:t>
+      </w:r>
+    </w:p>
+    <w:p>
+      <w:pPr>
+        <w:pStyle w:val="Prrafodelista"/>
+        <w:tabs>
+          <w:tab w:val="left" w:pos="7553"/>
+        </w:tabs>
+        <w:ind w:left="426"/>
+        <w:rPr>
+          <w:rFonts w:eastAsiaTheme="minorEastAsia"/>
+        </w:rPr>
+      </w:pPr>
+      <w:r>
+        <w:rPr>
+          <w:rFonts w:eastAsiaTheme="minorEastAsia"/>
+        </w:rPr>
+        <w:t>2.25</w:t>
+      </w:r>
+    </w:p>
+    <w:p>
+      <w:pPr>
+        <w:pStyle w:val="Prrafodelista"/>
+        <w:tabs>
+          <w:tab w:val="left" w:pos="7553"/>
+        </w:tabs>
+        <w:ind w:left="708"/>
+        <w:rPr>
+          <w:rFonts w:eastAsiaTheme="minorEastAsia"/>
+        </w:rPr>
+      </w:pPr>
+      <w:r>
+        <w:rPr>
+          <w:rFonts w:eastAsiaTheme="minorEastAsia"/>
+        </w:rPr>
+        <w:t xml:space="preserve">a) </w:t>
+      </w:r>
+      <m:oMath>
+        <m:r>
+          <w:rPr>
+            <w:rFonts w:ascii="Cambria Math" w:eastAsiaTheme="minorEastAsia" w:hAnsi="Cambria Math"/>
+          </w:rPr>
+          <m:t>VBP=BI+BF=</m:t>
+        </m:r>
+        <m:sSub>
+          <m:sSubPr>
+            <m:ctrlPr>
+              <w:rPr>
+                <w:rFonts w:ascii="Cambria Math" w:eastAsiaTheme="minorEastAsia" w:hAnsi="Cambria Math"/>
+                <w:i/>
+              </w:rPr>
+            </m:ctrlPr>
+          </m:sSubPr>
+          <m:e>
+            <m:r>
+              <w:rPr>
+                <w:rFonts w:ascii="Cambria Math" w:eastAsiaTheme="minorEastAsia" w:hAnsi="Cambria Math"/>
+              </w:rPr>
+              <m:t>I</m:t>
+            </m:r>
+          </m:e>
+          <m:sub>
+            <m:r>
+              <w:rPr>
+                <w:rFonts w:ascii="Cambria Math" w:eastAsiaTheme="minorEastAsia" w:hAnsi="Cambria Math"/>
+              </w:rPr>
+              <m:t>I</m:t>
+            </m:r>
+          </m:sub>
+        </m:sSub>
+        <m:r>
+          <w:rPr>
+            <w:rFonts w:ascii="Cambria Math" w:eastAsiaTheme="minorEastAsia" w:hAnsi="Cambria Math"/>
+          </w:rPr>
+          <m:t>+VA</m:t>
+        </m:r>
+      </m:oMath>
+      <w:r>
+        <w:rPr>
+          <w:rFonts w:eastAsiaTheme="minorEastAsia"/>
+        </w:rPr>
+        <w:t xml:space="preserve">, </w:t>
+      </w:r>
+      <w:r>
+        <w:rPr>
+          <w:rFonts w:eastAsiaTheme="minorEastAsia"/>
+        </w:rPr>
+        <w:t xml:space="preserve">despejando para obtener </w:t>
+      </w:r>
+      <m:oMath>
+        <m:r>
+          <w:rPr>
+            <w:rFonts w:ascii="Cambria Math" w:eastAsiaTheme="minorEastAsia" w:hAnsi="Cambria Math"/>
+          </w:rPr>
+          <m:t>VA</m:t>
+        </m:r>
+      </m:oMath>
+      <w:r>
+        <w:rPr>
+          <w:rFonts w:eastAsiaTheme="minorEastAsia"/>
+        </w:rPr>
+        <w:t xml:space="preserve">, </w:t>
+      </w:r>
+      <m:oMath>
+        <m:r>
+          <w:rPr>
+            <w:rFonts w:ascii="Cambria Math" w:eastAsiaTheme="minorEastAsia" w:hAnsi="Cambria Math"/>
+          </w:rPr>
+          <m:t>VBP-</m:t>
+        </m:r>
+        <m:sSub>
+          <m:sSubPr>
+            <m:ctrlPr>
+              <w:rPr>
+                <w:rFonts w:ascii="Cambria Math" w:eastAsiaTheme="minorEastAsia" w:hAnsi="Cambria Math"/>
+                <w:i/>
+              </w:rPr>
+            </m:ctrlPr>
+          </m:sSubPr>
+          <m:e>
+            <m:r>
+              <w:rPr>
+                <w:rFonts w:ascii="Cambria Math" w:eastAsiaTheme="minorEastAsia" w:hAnsi="Cambria Math"/>
+              </w:rPr>
+              <m:t>I</m:t>
+            </m:r>
+          </m:e>
+          <m:sub>
+            <m:r>
+              <w:rPr>
+                <w:rFonts w:ascii="Cambria Math" w:eastAsiaTheme="minorEastAsia" w:hAnsi="Cambria Math"/>
+              </w:rPr>
+              <m:t>I</m:t>
+            </m:r>
+          </m:sub>
+        </m:sSub>
+        <m:r>
+          <w:rPr>
+            <w:rFonts w:ascii="Cambria Math" w:eastAsiaTheme="minorEastAsia" w:hAnsi="Cambria Math"/>
+          </w:rPr>
+          <m:t>=VA</m:t>
+        </m:r>
+      </m:oMath>
+      <w:r>
+        <w:rPr>
+          <w:rFonts w:eastAsiaTheme="minorEastAsia"/>
+        </w:rPr>
+        <w:t>, sustituyendo</w:t>
+      </w:r>
+      <w:r>
+        <w:rPr>
+          <w:rFonts w:eastAsiaTheme="minorEastAsia"/>
+        </w:rPr>
+        <w:t xml:space="preserve">, </w:t>
+      </w:r>
+      <m:oMath>
+        <m:r>
+          <w:rPr>
+            <w:rFonts w:ascii="Cambria Math" w:eastAsiaTheme="minorEastAsia" w:hAnsi="Cambria Math"/>
+          </w:rPr>
+          <m:t>V</m:t>
+        </m:r>
+        <m:r>
+          <w:rPr>
+            <w:rFonts w:ascii="Cambria Math" w:eastAsiaTheme="minorEastAsia" w:hAnsi="Cambria Math"/>
+          </w:rPr>
+          <m:t>A</m:t>
+        </m:r>
+        <m:r>
+          <w:rPr>
+            <w:rFonts w:ascii="Cambria Math" w:eastAsiaTheme="minorEastAsia" w:hAnsi="Cambria Math"/>
+          </w:rPr>
+          <m:t>=130</m:t>
+        </m:r>
+        <m:r>
+          <w:rPr>
+            <w:rFonts w:ascii="Cambria Math" w:eastAsiaTheme="minorEastAsia" w:hAnsi="Cambria Math"/>
+          </w:rPr>
+          <m:t>-</m:t>
+        </m:r>
+        <m:r>
+          <w:rPr>
+            <w:rFonts w:ascii="Cambria Math" w:eastAsiaTheme="minorEastAsia" w:hAnsi="Cambria Math"/>
+          </w:rPr>
+          <m:t>45</m:t>
+        </m:r>
+        <m:r>
+          <w:rPr>
+            <w:rFonts w:ascii="Cambria Math" w:eastAsiaTheme="minorEastAsia" w:hAnsi="Cambria Math"/>
+          </w:rPr>
+          <m:t>=</m:t>
+        </m:r>
+        <m:r>
+          <w:rPr>
+            <w:rFonts w:ascii="Cambria Math" w:eastAsiaTheme="minorEastAsia" w:hAnsi="Cambria Math"/>
+          </w:rPr>
+          <m:t>8</m:t>
+        </m:r>
+        <m:r>
+          <w:rPr>
+            <w:rFonts w:ascii="Cambria Math" w:eastAsiaTheme="minorEastAsia" w:hAnsi="Cambria Math"/>
+          </w:rPr>
+          <m:t>5</m:t>
+        </m:r>
+      </m:oMath>
+      <w:r>
+        <w:rPr>
+          <w:rFonts w:eastAsiaTheme="minorEastAsia"/>
+        </w:rPr>
+        <w:t>.</w:t>
+      </w:r>
+    </w:p>
+    <w:p>
+      <w:pPr>
+        <w:pStyle w:val="Prrafodelista"/>
+        <w:tabs>
+          <w:tab w:val="left" w:pos="7553"/>
+        </w:tabs>
+        <w:ind w:left="708"/>
+        <w:rPr>
+          <w:rFonts w:eastAsiaTheme="minorEastAsia"/>
+        </w:rPr>
+      </w:pPr>
+      <w:r>
+        <w:rPr>
+          <w:rFonts w:eastAsiaTheme="minorEastAsia"/>
+        </w:rPr>
+        <w:t xml:space="preserve">b) </w:t>
+      </w:r>
+      <w:r>
+        <w:rPr>
+          <w:rFonts w:eastAsiaTheme="minorEastAsia"/>
+        </w:rPr>
+        <w:t xml:space="preserve">Ante los supuestos dados </w:t>
+      </w:r>
+      <m:oMath>
+        <m:r>
+          <w:rPr>
+            <w:rFonts w:ascii="Cambria Math" w:eastAsiaTheme="minorEastAsia" w:hAnsi="Cambria Math"/>
+          </w:rPr>
+          <m:t>BF=VA=C=Y</m:t>
+        </m:r>
+      </m:oMath>
+      <w:r>
+        <w:rPr>
+          <w:rFonts w:eastAsiaTheme="minorEastAsia"/>
+        </w:rPr>
+        <w:t xml:space="preserve">, luego entonces, al sustituir se tiene que </w:t>
+      </w:r>
+      <w:r>
+        <w:rPr>
+          <w:rFonts w:eastAsiaTheme="minorEastAsia"/>
+        </w:rPr>
+        <w:t xml:space="preserve">    </w:t>
+      </w:r>
+      <m:oMath>
+        <m:r>
+          <w:rPr>
+            <w:rFonts w:ascii="Cambria Math" w:eastAsiaTheme="minorEastAsia" w:hAnsi="Cambria Math"/>
+          </w:rPr>
+          <m:t>Y=</m:t>
+        </m:r>
+        <m:r>
+          <w:rPr>
+            <w:rFonts w:ascii="Cambria Math" w:eastAsiaTheme="minorEastAsia" w:hAnsi="Cambria Math"/>
+          </w:rPr>
+          <m:t>85</m:t>
+        </m:r>
+      </m:oMath>
+      <w:r>
+        <w:rPr>
+          <w:rFonts w:eastAsiaTheme="minorEastAsia"/>
+        </w:rPr>
+        <w:t>.</w:t>
+      </w:r>
+    </w:p>
+    <w:p>
+      <w:pPr>
+        <w:pStyle w:val="Prrafodelista"/>
+        <w:tabs>
+          <w:tab w:val="left" w:pos="7553"/>
+        </w:tabs>
+        <w:ind w:left="708"/>
+        <w:rPr>
+          <w:rFonts w:eastAsiaTheme="minorEastAsia"/>
+        </w:rPr>
+      </w:pPr>
+      <w:r>
+        <w:rPr>
+          <w:rFonts w:eastAsiaTheme="minorEastAsia"/>
+        </w:rPr>
+        <w:t xml:space="preserve">c) </w:t>
+      </w:r>
+      <m:oMath>
+        <m:r>
+          <w:rPr>
+            <w:rFonts w:ascii="Cambria Math" w:eastAsiaTheme="minorEastAsia" w:hAnsi="Cambria Math"/>
+          </w:rPr>
+          <m:t>C+S=Y</m:t>
+        </m:r>
+      </m:oMath>
+      <w:r>
+        <w:rPr>
+          <w:rFonts w:eastAsiaTheme="minorEastAsia"/>
+        </w:rPr>
+        <w:t xml:space="preserve">, dado </w:t>
+      </w:r>
+      <m:oMath>
+        <m:r>
+          <w:rPr>
+            <w:rFonts w:ascii="Cambria Math" w:eastAsiaTheme="minorEastAsia" w:hAnsi="Cambria Math"/>
+          </w:rPr>
+          <m:t>S=0</m:t>
+        </m:r>
+      </m:oMath>
+      <w:r>
+        <w:rPr>
+          <w:rFonts w:eastAsiaTheme="minorEastAsia"/>
+        </w:rPr>
+        <w:t xml:space="preserve">, </w:t>
+      </w:r>
+      <m:oMath>
+        <m:r>
+          <w:rPr>
+            <w:rFonts w:ascii="Cambria Math" w:eastAsiaTheme="minorEastAsia" w:hAnsi="Cambria Math"/>
+          </w:rPr>
+          <m:t>C=Y</m:t>
+        </m:r>
+      </m:oMath>
+      <w:r>
+        <w:rPr>
+          <w:rFonts w:eastAsiaTheme="minorEastAsia"/>
+        </w:rPr>
+        <w:t xml:space="preserve">,sustituyendo, </w:t>
+      </w:r>
+      <m:oMath>
+        <m:r>
+          <w:rPr>
+            <w:rFonts w:ascii="Cambria Math" w:eastAsiaTheme="minorEastAsia" w:hAnsi="Cambria Math"/>
+          </w:rPr>
+          <m:t>Y=</m:t>
+        </m:r>
+        <m:r>
+          <w:rPr>
+            <w:rFonts w:ascii="Cambria Math" w:eastAsiaTheme="minorEastAsia" w:hAnsi="Cambria Math"/>
+          </w:rPr>
+          <m:t>85</m:t>
+        </m:r>
+      </m:oMath>
+      <w:r>
+        <w:rPr>
+          <w:rFonts w:eastAsiaTheme="minorEastAsia"/>
+        </w:rPr>
+        <w:t>.</w:t>
+      </w:r>
+    </w:p>
+    <w:p>
+      <w:pPr>
+        <w:pStyle w:val="Prrafodelista"/>
+        <w:tabs>
+          <w:tab w:val="left" w:pos="7553"/>
+        </w:tabs>
+        <w:ind w:left="708"/>
+        <w:rPr>
+          <w:rFonts w:eastAsiaTheme="minorEastAsia"/>
+        </w:rPr>
+      </w:pPr>
+      <w:r>
+        <w:rPr>
+          <w:rFonts w:eastAsiaTheme="minorEastAsia"/>
+        </w:rPr>
+        <w:t xml:space="preserve">d) </w:t>
+      </w:r>
+      <m:oMath>
+        <m:r>
+          <w:rPr>
+            <w:rFonts w:ascii="Cambria Math" w:eastAsiaTheme="minorEastAsia" w:hAnsi="Cambria Math"/>
+          </w:rPr>
+          <m:t>C+S=Y=P=C+I</m:t>
+        </m:r>
+      </m:oMath>
+      <w:r>
+        <w:rPr>
+          <w:rFonts w:eastAsiaTheme="minorEastAsia"/>
+        </w:rPr>
+        <w:t xml:space="preserve">, al sustituir </w:t>
+      </w:r>
+      <w:r>
+        <w:rPr>
+          <w:rFonts w:eastAsiaTheme="minorEastAsia"/>
+        </w:rPr>
+        <w:t>85</w:t>
+      </w:r>
+      <w:r>
+        <w:rPr>
+          <w:rFonts w:eastAsiaTheme="minorEastAsia"/>
+        </w:rPr>
+        <w:t>+0</w:t>
+      </w:r>
+      <w:r>
+        <w:rPr>
+          <w:rFonts w:eastAsiaTheme="minorEastAsia"/>
+        </w:rPr>
+        <w:t>=85</w:t>
+      </w:r>
+      <w:r>
+        <w:rPr>
+          <w:rFonts w:eastAsiaTheme="minorEastAsia"/>
+        </w:rPr>
+        <w:t>=</w:t>
+      </w:r>
+      <w:r>
+        <w:rPr>
+          <w:rFonts w:eastAsiaTheme="minorEastAsia"/>
+        </w:rPr>
+        <w:t>85</w:t>
+      </w:r>
+      <w:r>
+        <w:rPr>
+          <w:rFonts w:eastAsiaTheme="minorEastAsia"/>
+        </w:rPr>
+        <w:t>+0</w:t>
+      </w:r>
+      <w:r>
+        <w:rPr>
+          <w:rFonts w:eastAsiaTheme="minorEastAsia"/>
+        </w:rPr>
+        <w:t>.</w:t>
+      </w:r>
+    </w:p>
+    <w:p>
+      <w:pPr>
+        <w:pStyle w:val="Prrafodelista"/>
+        <w:tabs>
+          <w:tab w:val="left" w:pos="7553"/>
+        </w:tabs>
+        <w:ind w:left="426"/>
+        <w:rPr>
+          <w:rFonts w:eastAsiaTheme="minorEastAsia"/>
+        </w:rPr>
+      </w:pPr>
+      <w:r>
+        <w:rPr>
+          <w:rFonts w:eastAsiaTheme="minorEastAsia"/>
+        </w:rPr>
+        <w:t>2.26</w:t>
+      </w:r>
+    </w:p>
+    <w:p>
+      <w:pPr>
+        <w:pStyle w:val="Prrafodelista"/>
+        <w:tabs>
+          <w:tab w:val="left" w:pos="7553"/>
+        </w:tabs>
+        <w:ind w:left="708"/>
+        <w:rPr>
+          <w:rFonts w:eastAsiaTheme="minorEastAsia"/>
+        </w:rPr>
+      </w:pPr>
+      <w:r>
+        <w:rPr>
+          <w:rFonts w:eastAsiaTheme="minorEastAsia"/>
+        </w:rPr>
+        <w:t xml:space="preserve">a) </w:t>
+      </w:r>
+      <m:oMath>
+        <m:r>
+          <w:rPr>
+            <w:rFonts w:ascii="Cambria Math" w:eastAsiaTheme="minorEastAsia" w:hAnsi="Cambria Math"/>
+          </w:rPr>
+          <m:t>VBP=BI+BF=</m:t>
+        </m:r>
+        <m:sSub>
+          <m:sSubPr>
+            <m:ctrlPr>
+              <w:rPr>
+                <w:rFonts w:ascii="Cambria Math" w:eastAsiaTheme="minorEastAsia" w:hAnsi="Cambria Math"/>
+                <w:i/>
+              </w:rPr>
+            </m:ctrlPr>
+          </m:sSubPr>
+          <m:e>
+            <m:r>
+              <w:rPr>
+                <w:rFonts w:ascii="Cambria Math" w:eastAsiaTheme="minorEastAsia" w:hAnsi="Cambria Math"/>
+              </w:rPr>
+              <m:t>I</m:t>
+            </m:r>
+          </m:e>
+          <m:sub>
+            <m:r>
+              <w:rPr>
+                <w:rFonts w:ascii="Cambria Math" w:eastAsiaTheme="minorEastAsia" w:hAnsi="Cambria Math"/>
+              </w:rPr>
+              <m:t>I</m:t>
+            </m:r>
+          </m:sub>
+        </m:sSub>
+        <m:r>
+          <w:rPr>
+            <w:rFonts w:ascii="Cambria Math" w:eastAsiaTheme="minorEastAsia" w:hAnsi="Cambria Math"/>
+          </w:rPr>
+          <m:t>+VA</m:t>
+        </m:r>
+      </m:oMath>
+      <w:r>
+        <w:rPr>
+          <w:rFonts w:eastAsiaTheme="minorEastAsia"/>
+        </w:rPr>
+        <w:t xml:space="preserve">, despejando para obtener </w:t>
+      </w:r>
+      <m:oMath>
+        <m:r>
+          <w:rPr>
+            <w:rFonts w:ascii="Cambria Math" w:eastAsiaTheme="minorEastAsia" w:hAnsi="Cambria Math"/>
+          </w:rPr>
+          <m:t>VA</m:t>
+        </m:r>
+      </m:oMath>
+      <w:r>
+        <w:rPr>
+          <w:rFonts w:eastAsiaTheme="minorEastAsia"/>
+        </w:rPr>
+        <w:t xml:space="preserve">, </w:t>
+      </w:r>
+      <m:oMath>
+        <m:r>
+          <w:rPr>
+            <w:rFonts w:ascii="Cambria Math" w:eastAsiaTheme="minorEastAsia" w:hAnsi="Cambria Math"/>
+          </w:rPr>
+          <m:t>VBP-</m:t>
+        </m:r>
+        <m:sSub>
+          <m:sSubPr>
+            <m:ctrlPr>
+              <w:rPr>
+                <w:rFonts w:ascii="Cambria Math" w:eastAsiaTheme="minorEastAsia" w:hAnsi="Cambria Math"/>
+                <w:i/>
+              </w:rPr>
+            </m:ctrlPr>
+          </m:sSubPr>
+          <m:e>
+            <m:r>
+              <w:rPr>
+                <w:rFonts w:ascii="Cambria Math" w:eastAsiaTheme="minorEastAsia" w:hAnsi="Cambria Math"/>
+              </w:rPr>
+              <m:t>I</m:t>
+            </m:r>
+          </m:e>
+          <m:sub>
+            <m:r>
+              <w:rPr>
+                <w:rFonts w:ascii="Cambria Math" w:eastAsiaTheme="minorEastAsia" w:hAnsi="Cambria Math"/>
+              </w:rPr>
+              <m:t>I</m:t>
+            </m:r>
+          </m:sub>
+        </m:sSub>
+        <m:r>
+          <w:rPr>
+            <w:rFonts w:ascii="Cambria Math" w:eastAsiaTheme="minorEastAsia" w:hAnsi="Cambria Math"/>
+          </w:rPr>
+          <m:t>=VA</m:t>
+        </m:r>
+      </m:oMath>
+      <w:r>
+        <w:rPr>
+          <w:rFonts w:eastAsiaTheme="minorEastAsia"/>
+        </w:rPr>
+        <w:t xml:space="preserve">, sustituyendo, </w:t>
+      </w:r>
+      <m:oMath>
+        <m:r>
+          <w:rPr>
+            <w:rFonts w:ascii="Cambria Math" w:eastAsiaTheme="minorEastAsia" w:hAnsi="Cambria Math"/>
+          </w:rPr>
+          <m:t>V</m:t>
+        </m:r>
+        <m:r>
+          <w:rPr>
+            <w:rFonts w:ascii="Cambria Math" w:eastAsiaTheme="minorEastAsia" w:hAnsi="Cambria Math"/>
+          </w:rPr>
+          <m:t>A=</m:t>
+        </m:r>
+        <m:r>
+          <w:rPr>
+            <w:rFonts w:ascii="Cambria Math" w:eastAsiaTheme="minorEastAsia" w:hAnsi="Cambria Math"/>
+          </w:rPr>
+          <m:t>215</m:t>
+        </m:r>
+        <m:r>
+          <w:rPr>
+            <w:rFonts w:ascii="Cambria Math" w:eastAsiaTheme="minorEastAsia" w:hAnsi="Cambria Math"/>
+          </w:rPr>
+          <m:t>-</m:t>
+        </m:r>
+        <m:r>
+          <w:rPr>
+            <w:rFonts w:ascii="Cambria Math" w:eastAsiaTheme="minorEastAsia" w:hAnsi="Cambria Math"/>
+          </w:rPr>
+          <m:t>30</m:t>
+        </m:r>
+        <m:r>
+          <w:rPr>
+            <w:rFonts w:ascii="Cambria Math" w:eastAsiaTheme="minorEastAsia" w:hAnsi="Cambria Math"/>
+          </w:rPr>
+          <m:t>=</m:t>
+        </m:r>
+        <m:r>
+          <w:rPr>
+            <w:rFonts w:ascii="Cambria Math" w:eastAsiaTheme="minorEastAsia" w:hAnsi="Cambria Math"/>
+          </w:rPr>
+          <m:t>1</m:t>
+        </m:r>
+        <m:r>
+          <w:rPr>
+            <w:rFonts w:ascii="Cambria Math" w:eastAsiaTheme="minorEastAsia" w:hAnsi="Cambria Math"/>
+          </w:rPr>
+          <m:t>85</m:t>
+        </m:r>
+      </m:oMath>
+      <w:r>
+        <w:rPr>
+          <w:rFonts w:eastAsiaTheme="minorEastAsia"/>
+        </w:rPr>
+        <w:t>.</w:t>
+      </w:r>
+    </w:p>
+    <w:p>
+      <w:pPr>
+        <w:pStyle w:val="Prrafodelista"/>
+        <w:tabs>
+          <w:tab w:val="left" w:pos="7553"/>
+        </w:tabs>
+        <w:ind w:left="708"/>
+        <w:rPr>
+          <w:rFonts w:eastAsiaTheme="minorEastAsia"/>
+        </w:rPr>
+      </w:pPr>
+      <w:r>
+        <w:rPr>
+          <w:rFonts w:eastAsiaTheme="minorEastAsia"/>
+        </w:rPr>
+        <w:t xml:space="preserve">b) </w:t>
+      </w:r>
+      <w:r>
+        <w:rPr>
+          <w:rFonts w:eastAsiaTheme="minorEastAsia"/>
+        </w:rPr>
+        <w:t>A</w:t>
+      </w:r>
+      <w:r>
+        <w:rPr>
+          <w:rFonts w:eastAsiaTheme="minorEastAsia"/>
+        </w:rPr>
+        <w:t>nte los supuestos dados</w:t>
+      </w:r>
+      <w:r>
+        <w:rPr>
+          <w:rFonts w:eastAsiaTheme="minorEastAsia"/>
+        </w:rPr>
+        <w:t xml:space="preserve"> </w:t>
+      </w:r>
+      <m:oMath>
+        <m:r>
+          <w:rPr>
+            <w:rFonts w:ascii="Cambria Math" w:eastAsiaTheme="minorEastAsia" w:hAnsi="Cambria Math"/>
+          </w:rPr>
+          <m:t>BF=VA=C=Y</m:t>
+        </m:r>
+      </m:oMath>
+      <w:r>
+        <w:rPr>
+          <w:rFonts w:eastAsiaTheme="minorEastAsia"/>
+        </w:rPr>
+        <w:t>,</w:t>
+      </w:r>
+      <w:r>
+        <w:rPr>
+          <w:rFonts w:eastAsiaTheme="minorEastAsia"/>
+        </w:rPr>
+        <w:t xml:space="preserve"> luego entonces, al sustituir se tiene que     </w:t>
+      </w:r>
+      <m:oMath>
+        <m:r>
+          <w:rPr>
+            <w:rFonts w:ascii="Cambria Math" w:eastAsiaTheme="minorEastAsia" w:hAnsi="Cambria Math"/>
+          </w:rPr>
+          <m:t>Y=</m:t>
+        </m:r>
+        <m:r>
+          <w:rPr>
+            <w:rFonts w:ascii="Cambria Math" w:eastAsiaTheme="minorEastAsia" w:hAnsi="Cambria Math"/>
+          </w:rPr>
+          <m:t>185</m:t>
+        </m:r>
+      </m:oMath>
+      <w:r>
+        <w:rPr>
+          <w:rFonts w:eastAsiaTheme="minorEastAsia"/>
+        </w:rPr>
+        <w:t>.</w:t>
+      </w:r>
+    </w:p>
+    <w:p>
+      <w:pPr>
+        <w:pStyle w:val="Prrafodelista"/>
+        <w:tabs>
+          <w:tab w:val="left" w:pos="7553"/>
+        </w:tabs>
+        <w:ind w:left="708"/>
+        <w:rPr>
+          <w:rFonts w:eastAsiaTheme="minorEastAsia"/>
+        </w:rPr>
+      </w:pPr>
+      <w:r>
+        <w:rPr>
+          <w:rFonts w:eastAsiaTheme="minorEastAsia"/>
+        </w:rPr>
+        <w:t xml:space="preserve">c) </w:t>
+      </w:r>
+      <m:oMath>
+        <m:r>
+          <w:rPr>
+            <w:rFonts w:ascii="Cambria Math" w:eastAsiaTheme="minorEastAsia" w:hAnsi="Cambria Math"/>
+          </w:rPr>
+          <m:t>C+S=Y</m:t>
+        </m:r>
+      </m:oMath>
+      <w:r>
+        <w:rPr>
+          <w:rFonts w:eastAsiaTheme="minorEastAsia"/>
+        </w:rPr>
+        <w:t xml:space="preserve">, dado </w:t>
+      </w:r>
+      <m:oMath>
+        <m:r>
+          <w:rPr>
+            <w:rFonts w:ascii="Cambria Math" w:eastAsiaTheme="minorEastAsia" w:hAnsi="Cambria Math"/>
+          </w:rPr>
+          <m:t>S=0</m:t>
+        </m:r>
+      </m:oMath>
+      <w:r>
+        <w:rPr>
+          <w:rFonts w:eastAsiaTheme="minorEastAsia"/>
+        </w:rPr>
+        <w:t xml:space="preserve">, </w:t>
+      </w:r>
+      <m:oMath>
+        <m:r>
+          <w:rPr>
+            <w:rFonts w:ascii="Cambria Math" w:eastAsiaTheme="minorEastAsia" w:hAnsi="Cambria Math"/>
+          </w:rPr>
+          <m:t>C=Y</m:t>
+        </m:r>
+      </m:oMath>
+      <w:r>
+        <w:rPr>
+          <w:rFonts w:eastAsiaTheme="minorEastAsia"/>
+        </w:rPr>
+        <w:t xml:space="preserve">,sustituyendo, </w:t>
+      </w:r>
+      <m:oMath>
+        <m:r>
+          <w:rPr>
+            <w:rFonts w:ascii="Cambria Math" w:eastAsiaTheme="minorEastAsia" w:hAnsi="Cambria Math"/>
+          </w:rPr>
+          <m:t>Y=</m:t>
+        </m:r>
+        <m:r>
+          <w:rPr>
+            <w:rFonts w:ascii="Cambria Math" w:eastAsiaTheme="minorEastAsia" w:hAnsi="Cambria Math"/>
+          </w:rPr>
+          <m:t>1</m:t>
+        </m:r>
+        <m:r>
+          <w:rPr>
+            <w:rFonts w:ascii="Cambria Math" w:eastAsiaTheme="minorEastAsia" w:hAnsi="Cambria Math"/>
+          </w:rPr>
+          <m:t>85</m:t>
+        </m:r>
+      </m:oMath>
+      <w:r>
+        <w:rPr>
+          <w:rFonts w:eastAsiaTheme="minorEastAsia"/>
+        </w:rPr>
+        <w:t>.</w:t>
+      </w:r>
+    </w:p>
+    <w:p>
+      <w:pPr>
+        <w:pStyle w:val="Prrafodelista"/>
+        <w:tabs>
+          <w:tab w:val="left" w:pos="7553"/>
+        </w:tabs>
+        <w:ind w:left="708"/>
+        <w:rPr>
+          <w:rFonts w:eastAsiaTheme="minorEastAsia"/>
+        </w:rPr>
+      </w:pPr>
+      <w:r>
+        <w:rPr>
+          <w:rFonts w:eastAsiaTheme="minorEastAsia"/>
+        </w:rPr>
+        <w:t xml:space="preserve">d) </w:t>
+      </w:r>
+      <m:oMath>
+        <m:r>
+          <w:rPr>
+            <w:rFonts w:ascii="Cambria Math" w:eastAsiaTheme="minorEastAsia" w:hAnsi="Cambria Math"/>
+          </w:rPr>
+          <m:t>C+S=Y=P=C+I</m:t>
+        </m:r>
+      </m:oMath>
+      <w:r>
+        <w:rPr>
+          <w:rFonts w:eastAsiaTheme="minorEastAsia"/>
+        </w:rPr>
+        <w:t xml:space="preserve">, al sustituir </w:t>
+      </w:r>
+      <m:oMath>
+        <m:r>
+          <w:rPr>
+            <w:rFonts w:ascii="Cambria Math" w:eastAsiaTheme="minorEastAsia" w:hAnsi="Cambria Math"/>
+          </w:rPr>
+          <m:t>1</m:t>
+        </m:r>
+        <m:r>
+          <w:rPr>
+            <w:rFonts w:ascii="Cambria Math" w:eastAsiaTheme="minorEastAsia" w:hAnsi="Cambria Math"/>
+          </w:rPr>
+          <m:t>85+0=</m:t>
+        </m:r>
+        <m:r>
+          <w:rPr>
+            <w:rFonts w:ascii="Cambria Math" w:eastAsiaTheme="minorEastAsia" w:hAnsi="Cambria Math"/>
+          </w:rPr>
+          <m:t>1</m:t>
+        </m:r>
+        <m:r>
+          <w:rPr>
+            <w:rFonts w:ascii="Cambria Math" w:eastAsiaTheme="minorEastAsia" w:hAnsi="Cambria Math"/>
+          </w:rPr>
+          <m:t>85=</m:t>
+        </m:r>
+        <m:r>
+          <w:rPr>
+            <w:rFonts w:ascii="Cambria Math" w:eastAsiaTheme="minorEastAsia" w:hAnsi="Cambria Math"/>
+          </w:rPr>
+          <m:t>1</m:t>
+        </m:r>
+        <m:r>
+          <w:rPr>
+            <w:rFonts w:ascii="Cambria Math" w:eastAsiaTheme="minorEastAsia" w:hAnsi="Cambria Math"/>
+          </w:rPr>
+          <m:t>85+0</m:t>
+        </m:r>
+      </m:oMath>
+      <w:r>
+        <w:rPr>
+          <w:rFonts w:eastAsiaTheme="minorEastAsia"/>
+        </w:rPr>
+        <w:t>.</w:t>
+      </w:r>
+    </w:p>
+    <w:p>
+      <w:pPr>
+        <w:pStyle w:val="Prrafodelista"/>
+        <w:tabs>
+          <w:tab w:val="left" w:pos="7553"/>
+        </w:tabs>
+        <w:ind w:left="426"/>
+        <w:rPr>
+          <w:rFonts w:eastAsiaTheme="minorEastAsia"/>
+        </w:rPr>
+      </w:pPr>
+      <w:r>
+        <w:rPr>
+          <w:rFonts w:eastAsiaTheme="minorEastAsia"/>
+        </w:rPr>
+        <w:t>2.27</w:t>
+      </w:r>
+    </w:p>
+    <w:p>
+      <w:pPr>
+        <w:pStyle w:val="Prrafodelista"/>
+        <w:tabs>
+          <w:tab w:val="left" w:pos="7553"/>
+        </w:tabs>
+        <w:ind w:left="708"/>
+        <w:rPr>
+          <w:rFonts w:eastAsiaTheme="minorEastAsia"/>
+        </w:rPr>
+      </w:pPr>
+      <w:r>
+        <w:rPr>
+          <w:rFonts w:eastAsiaTheme="minorEastAsia"/>
+        </w:rPr>
+        <w:t xml:space="preserve">a) </w:t>
+      </w:r>
+      <m:oMath>
+        <m:r>
+          <w:rPr>
+            <w:rFonts w:ascii="Cambria Math" w:eastAsiaTheme="minorEastAsia" w:hAnsi="Cambria Math"/>
+          </w:rPr>
+          <m:t>VBP=BI+BF=</m:t>
+        </m:r>
+        <m:sSub>
+          <m:sSubPr>
+            <m:ctrlPr>
+              <w:rPr>
+                <w:rFonts w:ascii="Cambria Math" w:eastAsiaTheme="minorEastAsia" w:hAnsi="Cambria Math"/>
+                <w:i/>
+              </w:rPr>
+            </m:ctrlPr>
+          </m:sSubPr>
+          <m:e>
+            <m:r>
+              <w:rPr>
+                <w:rFonts w:ascii="Cambria Math" w:eastAsiaTheme="minorEastAsia" w:hAnsi="Cambria Math"/>
+              </w:rPr>
+              <m:t>I</m:t>
+            </m:r>
+          </m:e>
+          <m:sub>
+            <m:r>
+              <w:rPr>
+                <w:rFonts w:ascii="Cambria Math" w:eastAsiaTheme="minorEastAsia" w:hAnsi="Cambria Math"/>
+              </w:rPr>
+              <m:t>I</m:t>
+            </m:r>
+          </m:sub>
+        </m:sSub>
+        <m:r>
+          <w:rPr>
+            <w:rFonts w:ascii="Cambria Math" w:eastAsiaTheme="minorEastAsia" w:hAnsi="Cambria Math"/>
+          </w:rPr>
+          <m:t>+VA</m:t>
+        </m:r>
+      </m:oMath>
+      <w:r>
+        <w:rPr>
+          <w:rFonts w:eastAsiaTheme="minorEastAsia"/>
+        </w:rPr>
+        <w:t xml:space="preserve">, despejando para obtener </w:t>
+      </w:r>
+      <m:oMath>
+        <m:r>
+          <w:rPr>
+            <w:rFonts w:ascii="Cambria Math" w:eastAsiaTheme="minorEastAsia" w:hAnsi="Cambria Math"/>
+          </w:rPr>
+          <m:t>VA</m:t>
+        </m:r>
+      </m:oMath>
+      <w:r>
+        <w:rPr>
+          <w:rFonts w:eastAsiaTheme="minorEastAsia"/>
+        </w:rPr>
+        <w:t xml:space="preserve">, </w:t>
+      </w:r>
+      <m:oMath>
+        <m:r>
+          <w:rPr>
+            <w:rFonts w:ascii="Cambria Math" w:eastAsiaTheme="minorEastAsia" w:hAnsi="Cambria Math"/>
+          </w:rPr>
+          <m:t>VBP-</m:t>
+        </m:r>
+        <m:sSub>
+          <m:sSubPr>
+            <m:ctrlPr>
+              <w:rPr>
+                <w:rFonts w:ascii="Cambria Math" w:eastAsiaTheme="minorEastAsia" w:hAnsi="Cambria Math"/>
+                <w:i/>
+              </w:rPr>
+            </m:ctrlPr>
+          </m:sSubPr>
+          <m:e>
+            <m:r>
+              <w:rPr>
+                <w:rFonts w:ascii="Cambria Math" w:eastAsiaTheme="minorEastAsia" w:hAnsi="Cambria Math"/>
+              </w:rPr>
+              <m:t>I</m:t>
+            </m:r>
+          </m:e>
+          <m:sub>
+            <m:r>
+              <w:rPr>
+                <w:rFonts w:ascii="Cambria Math" w:eastAsiaTheme="minorEastAsia" w:hAnsi="Cambria Math"/>
+              </w:rPr>
+              <m:t>I</m:t>
+            </m:r>
+          </m:sub>
+        </m:sSub>
+        <m:r>
+          <w:rPr>
+            <w:rFonts w:ascii="Cambria Math" w:eastAsiaTheme="minorEastAsia" w:hAnsi="Cambria Math"/>
+          </w:rPr>
+          <m:t>=VA</m:t>
+        </m:r>
+      </m:oMath>
+      <w:r>
+        <w:rPr>
+          <w:rFonts w:eastAsiaTheme="minorEastAsia"/>
+        </w:rPr>
+        <w:t xml:space="preserve">, sustituyendo, </w:t>
+      </w:r>
+      <m:oMath>
+        <m:r>
+          <w:rPr>
+            <w:rFonts w:ascii="Cambria Math" w:eastAsiaTheme="minorEastAsia" w:hAnsi="Cambria Math"/>
+          </w:rPr>
+          <m:t>V</m:t>
+        </m:r>
+        <m:r>
+          <w:rPr>
+            <w:rFonts w:ascii="Cambria Math" w:eastAsiaTheme="minorEastAsia" w:hAnsi="Cambria Math"/>
+          </w:rPr>
+          <m:t>A=1</m:t>
+        </m:r>
+        <m:r>
+          <w:rPr>
+            <w:rFonts w:ascii="Cambria Math" w:eastAsiaTheme="minorEastAsia" w:hAnsi="Cambria Math"/>
+          </w:rPr>
+          <m:t>99</m:t>
+        </m:r>
+        <m:r>
+          <w:rPr>
+            <w:rFonts w:ascii="Cambria Math" w:eastAsiaTheme="minorEastAsia" w:hAnsi="Cambria Math"/>
+          </w:rPr>
+          <m:t>-</m:t>
+        </m:r>
+        <m:r>
+          <w:rPr>
+            <w:rFonts w:ascii="Cambria Math" w:eastAsiaTheme="minorEastAsia" w:hAnsi="Cambria Math"/>
+          </w:rPr>
+          <m:t>195</m:t>
+        </m:r>
+        <m:r>
+          <w:rPr>
+            <w:rFonts w:ascii="Cambria Math" w:eastAsiaTheme="minorEastAsia" w:hAnsi="Cambria Math"/>
+          </w:rPr>
+          <m:t>=5</m:t>
+        </m:r>
+      </m:oMath>
+      <w:r>
+        <w:rPr>
+          <w:rFonts w:eastAsiaTheme="minorEastAsia"/>
+        </w:rPr>
+        <w:t>.</w:t>
+      </w:r>
+    </w:p>
+    <w:p>
+      <w:pPr>
+        <w:pStyle w:val="Prrafodelista"/>
+        <w:tabs>
+          <w:tab w:val="left" w:pos="7553"/>
+        </w:tabs>
+        <w:ind w:left="708"/>
+        <w:rPr>
+          <w:rFonts w:eastAsiaTheme="minorEastAsia"/>
+        </w:rPr>
+      </w:pPr>
+      <w:r>
+        <w:rPr>
+          <w:rFonts w:eastAsiaTheme="minorEastAsia"/>
+        </w:rPr>
+        <w:t xml:space="preserve">b) Ante los supuestos dados </w:t>
+      </w:r>
+      <m:oMath>
+        <m:r>
+          <w:rPr>
+            <w:rFonts w:ascii="Cambria Math" w:eastAsiaTheme="minorEastAsia" w:hAnsi="Cambria Math"/>
+          </w:rPr>
+          <m:t>BF=VA=C=Y</m:t>
+        </m:r>
+      </m:oMath>
+      <w:r>
+        <w:rPr>
+          <w:rFonts w:eastAsiaTheme="minorEastAsia"/>
+        </w:rPr>
+        <w:t xml:space="preserve">, luego entonces, al sustituir se tiene que     </w:t>
+      </w:r>
+      <m:oMath>
+        <m:r>
+          <w:rPr>
+            <w:rFonts w:ascii="Cambria Math" w:eastAsiaTheme="minorEastAsia" w:hAnsi="Cambria Math"/>
+          </w:rPr>
+          <m:t>Y=</m:t>
+        </m:r>
+        <m:r>
+          <w:rPr>
+            <w:rFonts w:ascii="Cambria Math" w:eastAsiaTheme="minorEastAsia" w:hAnsi="Cambria Math"/>
+          </w:rPr>
+          <m:t>5</m:t>
+        </m:r>
+      </m:oMath>
+      <w:r>
+        <w:rPr>
+          <w:rFonts w:eastAsiaTheme="minorEastAsia"/>
+        </w:rPr>
+        <w:t>.</w:t>
+      </w:r>
+    </w:p>
+    <w:p>
+      <w:pPr>
+        <w:pStyle w:val="Prrafodelista"/>
+        <w:tabs>
+          <w:tab w:val="left" w:pos="7553"/>
+        </w:tabs>
+        <w:ind w:left="708"/>
+        <w:rPr>
+          <w:rFonts w:eastAsiaTheme="minorEastAsia"/>
+        </w:rPr>
+      </w:pPr>
+      <w:r>
+        <w:rPr>
+          <w:rFonts w:eastAsiaTheme="minorEastAsia"/>
+        </w:rPr>
+        <w:t xml:space="preserve">c) </w:t>
+      </w:r>
+      <m:oMath>
+        <m:r>
+          <w:rPr>
+            <w:rFonts w:ascii="Cambria Math" w:eastAsiaTheme="minorEastAsia" w:hAnsi="Cambria Math"/>
+          </w:rPr>
+          <m:t>C+S=Y</m:t>
+        </m:r>
+      </m:oMath>
+      <w:r>
+        <w:rPr>
+          <w:rFonts w:eastAsiaTheme="minorEastAsia"/>
+        </w:rPr>
+        <w:t xml:space="preserve">, dado </w:t>
+      </w:r>
+      <m:oMath>
+        <m:r>
+          <w:rPr>
+            <w:rFonts w:ascii="Cambria Math" w:eastAsiaTheme="minorEastAsia" w:hAnsi="Cambria Math"/>
+          </w:rPr>
+          <m:t>S=0</m:t>
+        </m:r>
+      </m:oMath>
+      <w:r>
+        <w:rPr>
+          <w:rFonts w:eastAsiaTheme="minorEastAsia"/>
+        </w:rPr>
+        <w:t xml:space="preserve">, </w:t>
+      </w:r>
+      <m:oMath>
+        <m:r>
+          <w:rPr>
+            <w:rFonts w:ascii="Cambria Math" w:eastAsiaTheme="minorEastAsia" w:hAnsi="Cambria Math"/>
+          </w:rPr>
+          <m:t>C=Y</m:t>
+        </m:r>
+      </m:oMath>
+      <w:r>
+        <w:rPr>
+          <w:rFonts w:eastAsiaTheme="minorEastAsia"/>
+        </w:rPr>
+        <w:t xml:space="preserve">,sustituyendo, </w:t>
+      </w:r>
+      <m:oMath>
+        <m:r>
+          <w:rPr>
+            <w:rFonts w:ascii="Cambria Math" w:eastAsiaTheme="minorEastAsia" w:hAnsi="Cambria Math"/>
+          </w:rPr>
+          <m:t>Y=</m:t>
+        </m:r>
+        <m:r>
+          <w:rPr>
+            <w:rFonts w:ascii="Cambria Math" w:eastAsiaTheme="minorEastAsia" w:hAnsi="Cambria Math"/>
+          </w:rPr>
+          <m:t>5</m:t>
+        </m:r>
+      </m:oMath>
+      <w:r>
+        <w:rPr>
+          <w:rFonts w:eastAsiaTheme="minorEastAsia"/>
+        </w:rPr>
+        <w:t>.</w:t>
+      </w:r>
+    </w:p>
+    <w:p>
+      <w:pPr>
+        <w:pStyle w:val="Prrafodelista"/>
+        <w:tabs>
+          <w:tab w:val="left" w:pos="7553"/>
+        </w:tabs>
+        <w:ind w:left="708"/>
+        <w:rPr>
+          <w:rFonts w:eastAsiaTheme="minorEastAsia"/>
+        </w:rPr>
+      </w:pPr>
+      <w:r>
+        <w:rPr>
+          <w:rFonts w:eastAsiaTheme="minorEastAsia"/>
+        </w:rPr>
+        <w:t xml:space="preserve">d) </w:t>
+      </w:r>
+      <m:oMath>
+        <m:r>
+          <w:rPr>
+            <w:rFonts w:ascii="Cambria Math" w:eastAsiaTheme="minorEastAsia" w:hAnsi="Cambria Math"/>
+          </w:rPr>
+          <m:t>C+S=Y=P=C+I</m:t>
+        </m:r>
+      </m:oMath>
+      <w:r>
+        <w:rPr>
+          <w:rFonts w:eastAsiaTheme="minorEastAsia"/>
+        </w:rPr>
+        <w:t xml:space="preserve">, al sustituir </w:t>
+      </w:r>
+      <m:oMath>
+        <m:r>
+          <w:rPr>
+            <w:rFonts w:ascii="Cambria Math" w:eastAsiaTheme="minorEastAsia" w:hAnsi="Cambria Math"/>
+          </w:rPr>
+          <m:t>5+0=5=5+0</m:t>
+        </m:r>
+      </m:oMath>
+      <w:r>
+        <w:rPr>
+          <w:rFonts w:eastAsiaTheme="minorEastAsia"/>
+        </w:rPr>
+        <w:t>.</w:t>
+      </w:r>
+    </w:p>
+    <w:p>
+      <w:pPr>
+        <w:pStyle w:val="Prrafodelista"/>
+        <w:tabs>
+          <w:tab w:val="left" w:pos="7553"/>
+        </w:tabs>
+        <w:ind w:left="426"/>
+        <w:rPr>
+          <w:rFonts w:eastAsiaTheme="minorEastAsia"/>
+        </w:rPr>
+      </w:pPr>
+      <w:r>
+        <w:rPr>
+          <w:rFonts w:eastAsiaTheme="minorEastAsia"/>
+        </w:rPr>
+        <w:t>2.28</w:t>
+      </w:r>
+    </w:p>
+    <w:p>
+      <w:pPr>
+        <w:pStyle w:val="Prrafodelista"/>
+        <w:tabs>
+          <w:tab w:val="left" w:pos="7553"/>
+        </w:tabs>
+        <w:ind w:left="708"/>
+        <w:rPr>
+          <w:rFonts w:eastAsiaTheme="minorEastAsia"/>
+        </w:rPr>
+      </w:pPr>
+      <w:r>
+        <w:rPr>
+          <w:rFonts w:eastAsiaTheme="minorEastAsia"/>
+        </w:rPr>
+        <w:t xml:space="preserve">a) </w:t>
+      </w:r>
+      <m:oMath>
+        <m:r>
+          <w:rPr>
+            <w:rFonts w:ascii="Cambria Math" w:eastAsiaTheme="minorEastAsia" w:hAnsi="Cambria Math"/>
+          </w:rPr>
+          <m:t>VBP=BI+BF=</m:t>
+        </m:r>
+        <m:sSub>
+          <m:sSubPr>
+            <m:ctrlPr>
+              <w:rPr>
+                <w:rFonts w:ascii="Cambria Math" w:eastAsiaTheme="minorEastAsia" w:hAnsi="Cambria Math"/>
+                <w:i/>
+              </w:rPr>
+            </m:ctrlPr>
+          </m:sSubPr>
+          <m:e>
+            <m:r>
+              <w:rPr>
+                <w:rFonts w:ascii="Cambria Math" w:eastAsiaTheme="minorEastAsia" w:hAnsi="Cambria Math"/>
+              </w:rPr>
+              <m:t>I</m:t>
+            </m:r>
+          </m:e>
+          <m:sub>
+            <m:r>
+              <w:rPr>
+                <w:rFonts w:ascii="Cambria Math" w:eastAsiaTheme="minorEastAsia" w:hAnsi="Cambria Math"/>
+              </w:rPr>
+              <m:t>I</m:t>
+            </m:r>
+          </m:sub>
+        </m:sSub>
+        <m:r>
+          <w:rPr>
+            <w:rFonts w:ascii="Cambria Math" w:eastAsiaTheme="minorEastAsia" w:hAnsi="Cambria Math"/>
+          </w:rPr>
+          <m:t>+VA</m:t>
+        </m:r>
+      </m:oMath>
+      <w:r>
+        <w:rPr>
+          <w:rFonts w:eastAsiaTheme="minorEastAsia"/>
+        </w:rPr>
+        <w:t xml:space="preserve">, despejando para obtener </w:t>
+      </w:r>
+      <m:oMath>
+        <m:r>
+          <w:rPr>
+            <w:rFonts w:ascii="Cambria Math" w:eastAsiaTheme="minorEastAsia" w:hAnsi="Cambria Math"/>
+          </w:rPr>
+          <m:t>VA</m:t>
+        </m:r>
+      </m:oMath>
+      <w:r>
+        <w:rPr>
+          <w:rFonts w:eastAsiaTheme="minorEastAsia"/>
+        </w:rPr>
+        <w:t xml:space="preserve">, </w:t>
+      </w:r>
+      <m:oMath>
+        <m:r>
+          <w:rPr>
+            <w:rFonts w:ascii="Cambria Math" w:eastAsiaTheme="minorEastAsia" w:hAnsi="Cambria Math"/>
+          </w:rPr>
+          <m:t>VBP-</m:t>
+        </m:r>
+        <m:sSub>
+          <m:sSubPr>
+            <m:ctrlPr>
+              <w:rPr>
+                <w:rFonts w:ascii="Cambria Math" w:eastAsiaTheme="minorEastAsia" w:hAnsi="Cambria Math"/>
+                <w:i/>
+              </w:rPr>
+            </m:ctrlPr>
+          </m:sSubPr>
+          <m:e>
+            <m:r>
+              <w:rPr>
+                <w:rFonts w:ascii="Cambria Math" w:eastAsiaTheme="minorEastAsia" w:hAnsi="Cambria Math"/>
+              </w:rPr>
+              <m:t>I</m:t>
+            </m:r>
+          </m:e>
+          <m:sub>
+            <m:r>
+              <w:rPr>
+                <w:rFonts w:ascii="Cambria Math" w:eastAsiaTheme="minorEastAsia" w:hAnsi="Cambria Math"/>
+              </w:rPr>
+              <m:t>I</m:t>
+            </m:r>
+          </m:sub>
+        </m:sSub>
+        <m:r>
+          <w:rPr>
+            <w:rFonts w:ascii="Cambria Math" w:eastAsiaTheme="minorEastAsia" w:hAnsi="Cambria Math"/>
+          </w:rPr>
+          <m:t>=VA</m:t>
+        </m:r>
+      </m:oMath>
+      <w:r>
+        <w:rPr>
+          <w:rFonts w:eastAsiaTheme="minorEastAsia"/>
+        </w:rPr>
+        <w:t xml:space="preserve">, sustituyendo, </w:t>
+      </w:r>
+      <m:oMath>
+        <m:r>
+          <w:rPr>
+            <w:rFonts w:ascii="Cambria Math" w:eastAsiaTheme="minorEastAsia" w:hAnsi="Cambria Math"/>
+          </w:rPr>
+          <m:t>V</m:t>
+        </m:r>
+        <m:r>
+          <w:rPr>
+            <w:rFonts w:ascii="Cambria Math" w:eastAsiaTheme="minorEastAsia" w:hAnsi="Cambria Math"/>
+          </w:rPr>
+          <m:t>A=1</m:t>
+        </m:r>
+        <m:r>
+          <w:rPr>
+            <w:rFonts w:ascii="Cambria Math" w:eastAsiaTheme="minorEastAsia" w:hAnsi="Cambria Math"/>
+          </w:rPr>
+          <m:t>30</m:t>
+        </m:r>
+        <m:r>
+          <w:rPr>
+            <w:rFonts w:ascii="Cambria Math" w:eastAsiaTheme="minorEastAsia" w:hAnsi="Cambria Math"/>
+          </w:rPr>
+          <m:t>-</m:t>
+        </m:r>
+        <m:r>
+          <w:rPr>
+            <w:rFonts w:ascii="Cambria Math" w:eastAsiaTheme="minorEastAsia" w:hAnsi="Cambria Math"/>
+          </w:rPr>
+          <m:t>2.</m:t>
+        </m:r>
+        <m:r>
+          <w:rPr>
+            <w:rFonts w:ascii="Cambria Math" w:eastAsiaTheme="minorEastAsia" w:hAnsi="Cambria Math"/>
+          </w:rPr>
+          <m:t>5=</m:t>
+        </m:r>
+        <m:r>
+          <w:rPr>
+            <w:rFonts w:ascii="Cambria Math" w:eastAsiaTheme="minorEastAsia" w:hAnsi="Cambria Math"/>
+          </w:rPr>
+          <m:t>127.</m:t>
+        </m:r>
+        <m:r>
+          <w:rPr>
+            <w:rFonts w:ascii="Cambria Math" w:eastAsiaTheme="minorEastAsia" w:hAnsi="Cambria Math"/>
+          </w:rPr>
+          <m:t>5</m:t>
+        </m:r>
+      </m:oMath>
+      <w:r>
+        <w:rPr>
+          <w:rFonts w:eastAsiaTheme="minorEastAsia"/>
+        </w:rPr>
+        <w:t>.</w:t>
+      </w:r>
+    </w:p>
+    <w:p>
+      <w:pPr>
+        <w:pStyle w:val="Prrafodelista"/>
+        <w:tabs>
+          <w:tab w:val="left" w:pos="7553"/>
+        </w:tabs>
+        <w:ind w:left="708"/>
+        <w:rPr>
+          <w:rFonts w:eastAsiaTheme="minorEastAsia"/>
+        </w:rPr>
+      </w:pPr>
+      <w:r>
+        <w:rPr>
+          <w:rFonts w:eastAsiaTheme="minorEastAsia"/>
+        </w:rPr>
+        <w:t xml:space="preserve">b) Ante los supuestos dados </w:t>
+      </w:r>
+      <m:oMath>
+        <m:r>
+          <w:rPr>
+            <w:rFonts w:ascii="Cambria Math" w:eastAsiaTheme="minorEastAsia" w:hAnsi="Cambria Math"/>
+          </w:rPr>
+          <m:t>BF=VA=C=Y</m:t>
+        </m:r>
+      </m:oMath>
+      <w:r>
+        <w:rPr>
+          <w:rFonts w:eastAsiaTheme="minorEastAsia"/>
+        </w:rPr>
+        <w:t xml:space="preserve">, luego entonces, al sustituir se tiene que     </w:t>
+      </w:r>
+      <m:oMath>
+        <m:r>
+          <w:rPr>
+            <w:rFonts w:ascii="Cambria Math" w:eastAsiaTheme="minorEastAsia" w:hAnsi="Cambria Math"/>
+          </w:rPr>
+          <m:t>Y=</m:t>
+        </m:r>
+        <m:r>
+          <w:rPr>
+            <w:rFonts w:ascii="Cambria Math" w:eastAsiaTheme="minorEastAsia" w:hAnsi="Cambria Math"/>
+          </w:rPr>
+          <m:t>127.5</m:t>
+        </m:r>
+      </m:oMath>
+      <w:r>
+        <w:rPr>
+          <w:rFonts w:eastAsiaTheme="minorEastAsia"/>
+        </w:rPr>
+        <w:t>.</w:t>
+      </w:r>
+    </w:p>
+    <w:p>
+      <w:pPr>
+        <w:pStyle w:val="Prrafodelista"/>
+        <w:tabs>
+          <w:tab w:val="left" w:pos="7553"/>
+        </w:tabs>
+        <w:ind w:left="708"/>
+        <w:rPr>
+          <w:rFonts w:eastAsiaTheme="minorEastAsia"/>
+        </w:rPr>
+      </w:pPr>
+      <w:r>
+        <w:rPr>
+          <w:rFonts w:eastAsiaTheme="minorEastAsia"/>
+        </w:rPr>
+        <w:t xml:space="preserve">c) </w:t>
+      </w:r>
+      <m:oMath>
+        <m:r>
+          <w:rPr>
+            <w:rFonts w:ascii="Cambria Math" w:eastAsiaTheme="minorEastAsia" w:hAnsi="Cambria Math"/>
+          </w:rPr>
+          <m:t>C+S=Y</m:t>
+        </m:r>
+      </m:oMath>
+      <w:r>
+        <w:rPr>
+          <w:rFonts w:eastAsiaTheme="minorEastAsia"/>
+        </w:rPr>
+        <w:t xml:space="preserve">, dado </w:t>
+      </w:r>
+      <m:oMath>
+        <m:r>
+          <w:rPr>
+            <w:rFonts w:ascii="Cambria Math" w:eastAsiaTheme="minorEastAsia" w:hAnsi="Cambria Math"/>
+          </w:rPr>
+          <m:t>S=0</m:t>
+        </m:r>
+      </m:oMath>
+      <w:r>
+        <w:rPr>
+          <w:rFonts w:eastAsiaTheme="minorEastAsia"/>
+        </w:rPr>
+        <w:t xml:space="preserve">, </w:t>
+      </w:r>
+      <m:oMath>
+        <m:r>
+          <w:rPr>
+            <w:rFonts w:ascii="Cambria Math" w:eastAsiaTheme="minorEastAsia" w:hAnsi="Cambria Math"/>
+          </w:rPr>
+          <m:t>C=Y</m:t>
+        </m:r>
+      </m:oMath>
+      <w:r>
+        <w:rPr>
+          <w:rFonts w:eastAsiaTheme="minorEastAsia"/>
+        </w:rPr>
+        <w:t xml:space="preserve">,sustituyendo, </w:t>
+      </w:r>
+      <m:oMath>
+        <m:r>
+          <w:rPr>
+            <w:rFonts w:ascii="Cambria Math" w:eastAsiaTheme="minorEastAsia" w:hAnsi="Cambria Math"/>
+          </w:rPr>
+          <m:t>Y=</m:t>
+        </m:r>
+        <m:r>
+          <w:rPr>
+            <w:rFonts w:ascii="Cambria Math" w:eastAsiaTheme="minorEastAsia" w:hAnsi="Cambria Math"/>
+          </w:rPr>
+          <m:t>127.5</m:t>
+        </m:r>
+      </m:oMath>
+      <w:r>
+        <w:rPr>
+          <w:rFonts w:eastAsiaTheme="minorEastAsia"/>
+        </w:rPr>
+        <w:t>.</w:t>
+      </w:r>
+    </w:p>
+    <w:p>
+      <w:pPr>
+        <w:pStyle w:val="Prrafodelista"/>
+        <w:tabs>
+          <w:tab w:val="left" w:pos="7553"/>
+        </w:tabs>
+        <w:ind w:left="708"/>
+        <w:rPr>
+          <w:rFonts w:eastAsiaTheme="minorEastAsia"/>
+        </w:rPr>
+      </w:pPr>
+      <w:r>
+        <w:rPr>
+          <w:rFonts w:eastAsiaTheme="minorEastAsia"/>
+        </w:rPr>
+        <w:t xml:space="preserve">d) </w:t>
+      </w:r>
+      <m:oMath>
+        <m:r>
+          <w:rPr>
+            <w:rFonts w:ascii="Cambria Math" w:eastAsiaTheme="minorEastAsia" w:hAnsi="Cambria Math"/>
+          </w:rPr>
+          <m:t>C+S=Y=P=C+I</m:t>
+        </m:r>
+      </m:oMath>
+      <w:r>
+        <w:rPr>
+          <w:rFonts w:eastAsiaTheme="minorEastAsia"/>
+        </w:rPr>
+        <w:t xml:space="preserve">, al sustituir </w:t>
+      </w:r>
+      <m:oMath>
+        <m:r>
+          <w:rPr>
+            <w:rFonts w:ascii="Cambria Math" w:eastAsiaTheme="minorEastAsia" w:hAnsi="Cambria Math"/>
+          </w:rPr>
+          <m:t>127.5</m:t>
+        </m:r>
+        <m:r>
+          <w:rPr>
+            <w:rFonts w:ascii="Cambria Math" w:eastAsiaTheme="minorEastAsia" w:hAnsi="Cambria Math"/>
+          </w:rPr>
+          <m:t>+0=</m:t>
+        </m:r>
+        <m:r>
+          <w:rPr>
+            <w:rFonts w:ascii="Cambria Math" w:eastAsiaTheme="minorEastAsia" w:hAnsi="Cambria Math"/>
+          </w:rPr>
+          <m:t>127.5</m:t>
+        </m:r>
+        <m:r>
+          <w:rPr>
+            <w:rFonts w:ascii="Cambria Math" w:eastAsiaTheme="minorEastAsia" w:hAnsi="Cambria Math"/>
+          </w:rPr>
+          <m:t>=</m:t>
+        </m:r>
+        <m:r>
+          <w:rPr>
+            <w:rFonts w:ascii="Cambria Math" w:eastAsiaTheme="minorEastAsia" w:hAnsi="Cambria Math"/>
+          </w:rPr>
+          <m:t>127.5</m:t>
+        </m:r>
+        <m:r>
+          <w:rPr>
+            <w:rFonts w:ascii="Cambria Math" w:eastAsiaTheme="minorEastAsia" w:hAnsi="Cambria Math"/>
+          </w:rPr>
+          <m:t>+0</m:t>
+        </m:r>
+      </m:oMath>
+      <w:r>
+        <w:rPr>
+          <w:rFonts w:eastAsiaTheme="minorEastAsia"/>
+        </w:rPr>
+        <w:t>.</w:t>
+      </w:r>
+    </w:p>
+    <w:p>
+      <w:pPr>
+        <w:pStyle w:val="Prrafodelista"/>
+        <w:tabs>
+          <w:tab w:val="left" w:pos="7553"/>
+        </w:tabs>
+        <w:ind w:left="426"/>
+        <w:rPr>
+          <w:rFonts w:eastAsiaTheme="minorEastAsia"/>
+        </w:rPr>
+      </w:pPr>
+      <w:r>
+        <w:rPr>
+          <w:rFonts w:eastAsiaTheme="minorEastAsia"/>
+        </w:rPr>
+        <w:t>2.29</w:t>
+      </w:r>
+    </w:p>
+    <w:p>
+      <w:pPr>
+        <w:pStyle w:val="Prrafodelista"/>
+        <w:tabs>
+          <w:tab w:val="left" w:pos="7553"/>
+        </w:tabs>
+        <w:ind w:left="708"/>
+        <w:rPr>
+          <w:rFonts w:eastAsiaTheme="minorEastAsia"/>
+        </w:rPr>
+      </w:pPr>
+      <w:r>
+        <w:rPr>
+          <w:rFonts w:eastAsiaTheme="minorEastAsia"/>
+        </w:rPr>
+        <w:t xml:space="preserve">a) </w:t>
+      </w:r>
+      <m:oMath>
+        <m:r>
+          <w:rPr>
+            <w:rFonts w:ascii="Cambria Math" w:eastAsiaTheme="minorEastAsia" w:hAnsi="Cambria Math"/>
+          </w:rPr>
+          <m:t>VBP=BI+BF=</m:t>
+        </m:r>
+        <m:sSub>
+          <m:sSubPr>
+            <m:ctrlPr>
+              <w:rPr>
+                <w:rFonts w:ascii="Cambria Math" w:eastAsiaTheme="minorEastAsia" w:hAnsi="Cambria Math"/>
+                <w:i/>
+              </w:rPr>
+            </m:ctrlPr>
+          </m:sSubPr>
+          <m:e>
+            <m:r>
+              <w:rPr>
+                <w:rFonts w:ascii="Cambria Math" w:eastAsiaTheme="minorEastAsia" w:hAnsi="Cambria Math"/>
+              </w:rPr>
+              <m:t>I</m:t>
+            </m:r>
+          </m:e>
+          <m:sub>
+            <m:r>
+              <w:rPr>
+                <w:rFonts w:ascii="Cambria Math" w:eastAsiaTheme="minorEastAsia" w:hAnsi="Cambria Math"/>
+              </w:rPr>
+              <m:t>I</m:t>
+            </m:r>
+          </m:sub>
+        </m:sSub>
+        <m:r>
+          <w:rPr>
+            <w:rFonts w:ascii="Cambria Math" w:eastAsiaTheme="minorEastAsia" w:hAnsi="Cambria Math"/>
+          </w:rPr>
+          <m:t>+VA</m:t>
+        </m:r>
+      </m:oMath>
+      <w:r>
+        <w:rPr>
+          <w:rFonts w:eastAsiaTheme="minorEastAsia"/>
+        </w:rPr>
+        <w:t xml:space="preserve">, despejando para obtener </w:t>
+      </w:r>
+      <m:oMath>
+        <m:r>
+          <w:rPr>
+            <w:rFonts w:ascii="Cambria Math" w:eastAsiaTheme="minorEastAsia" w:hAnsi="Cambria Math"/>
+          </w:rPr>
+          <m:t>VA</m:t>
+        </m:r>
+      </m:oMath>
+      <w:r>
+        <w:rPr>
+          <w:rFonts w:eastAsiaTheme="minorEastAsia"/>
+        </w:rPr>
+        <w:t xml:space="preserve">, </w:t>
+      </w:r>
+      <m:oMath>
+        <m:r>
+          <w:rPr>
+            <w:rFonts w:ascii="Cambria Math" w:eastAsiaTheme="minorEastAsia" w:hAnsi="Cambria Math"/>
+          </w:rPr>
+          <m:t>VBP-</m:t>
+        </m:r>
+        <m:sSub>
+          <m:sSubPr>
+            <m:ctrlPr>
+              <w:rPr>
+                <w:rFonts w:ascii="Cambria Math" w:eastAsiaTheme="minorEastAsia" w:hAnsi="Cambria Math"/>
+                <w:i/>
+              </w:rPr>
+            </m:ctrlPr>
+          </m:sSubPr>
+          <m:e>
+            <m:r>
+              <w:rPr>
+                <w:rFonts w:ascii="Cambria Math" w:eastAsiaTheme="minorEastAsia" w:hAnsi="Cambria Math"/>
+              </w:rPr>
+              <m:t>I</m:t>
+            </m:r>
+          </m:e>
+          <m:sub>
+            <m:r>
+              <w:rPr>
+                <w:rFonts w:ascii="Cambria Math" w:eastAsiaTheme="minorEastAsia" w:hAnsi="Cambria Math"/>
+              </w:rPr>
+              <m:t>I</m:t>
+            </m:r>
+          </m:sub>
+        </m:sSub>
+        <m:r>
+          <w:rPr>
+            <w:rFonts w:ascii="Cambria Math" w:eastAsiaTheme="minorEastAsia" w:hAnsi="Cambria Math"/>
+          </w:rPr>
+          <m:t>=VA</m:t>
+        </m:r>
+      </m:oMath>
+      <w:r>
+        <w:rPr>
+          <w:rFonts w:eastAsiaTheme="minorEastAsia"/>
+        </w:rPr>
+        <w:t xml:space="preserve">, sustituyendo, </w:t>
+      </w:r>
+      <m:oMath>
+        <m:r>
+          <w:rPr>
+            <w:rFonts w:ascii="Cambria Math" w:eastAsiaTheme="minorEastAsia" w:hAnsi="Cambria Math"/>
+          </w:rPr>
+          <m:t>V</m:t>
+        </m:r>
+        <m:r>
+          <w:rPr>
+            <w:rFonts w:ascii="Cambria Math" w:eastAsiaTheme="minorEastAsia" w:hAnsi="Cambria Math"/>
+          </w:rPr>
+          <m:t>A=1</m:t>
+        </m:r>
+        <m:r>
+          <w:rPr>
+            <w:rFonts w:ascii="Cambria Math" w:eastAsiaTheme="minorEastAsia" w:hAnsi="Cambria Math"/>
+          </w:rPr>
+          <m:t>115</m:t>
+        </m:r>
+        <m:r>
+          <w:rPr>
+            <w:rFonts w:ascii="Cambria Math" w:eastAsiaTheme="minorEastAsia" w:hAnsi="Cambria Math"/>
+          </w:rPr>
+          <m:t>-5</m:t>
+        </m:r>
+        <m:r>
+          <w:rPr>
+            <w:rFonts w:ascii="Cambria Math" w:eastAsiaTheme="minorEastAsia" w:hAnsi="Cambria Math"/>
+          </w:rPr>
+          <m:t>07</m:t>
+        </m:r>
+        <m:r>
+          <w:rPr>
+            <w:rFonts w:ascii="Cambria Math" w:eastAsiaTheme="minorEastAsia" w:hAnsi="Cambria Math"/>
+          </w:rPr>
+          <m:t>=</m:t>
+        </m:r>
+        <m:r>
+          <w:rPr>
+            <w:rFonts w:ascii="Cambria Math" w:eastAsiaTheme="minorEastAsia" w:hAnsi="Cambria Math"/>
+          </w:rPr>
+          <m:t>608</m:t>
+        </m:r>
+      </m:oMath>
+      <w:r>
+        <w:rPr>
+          <w:rFonts w:eastAsiaTheme="minorEastAsia"/>
+        </w:rPr>
+        <w:t>.</w:t>
+      </w:r>
+    </w:p>
+    <w:p>
+      <w:pPr>
+        <w:pStyle w:val="Prrafodelista"/>
+        <w:tabs>
+          <w:tab w:val="left" w:pos="7553"/>
+        </w:tabs>
+        <w:ind w:left="708"/>
+        <w:rPr>
+          <w:rFonts w:eastAsiaTheme="minorEastAsia"/>
+        </w:rPr>
+      </w:pPr>
+      <w:r>
+        <w:rPr>
+          <w:rFonts w:eastAsiaTheme="minorEastAsia"/>
+        </w:rPr>
+        <w:t xml:space="preserve">b) Ante los supuestos dados </w:t>
+      </w:r>
+      <m:oMath>
+        <m:r>
+          <w:rPr>
+            <w:rFonts w:ascii="Cambria Math" w:eastAsiaTheme="minorEastAsia" w:hAnsi="Cambria Math"/>
+          </w:rPr>
+          <m:t>BF=VA=C=Y</m:t>
+        </m:r>
+      </m:oMath>
+      <w:r>
+        <w:rPr>
+          <w:rFonts w:eastAsiaTheme="minorEastAsia"/>
+        </w:rPr>
+        <w:t xml:space="preserve">, luego entonces, al sustituir se tiene que     </w:t>
+      </w:r>
+      <m:oMath>
+        <m:r>
+          <w:rPr>
+            <w:rFonts w:ascii="Cambria Math" w:eastAsiaTheme="minorEastAsia" w:hAnsi="Cambria Math"/>
+          </w:rPr>
+          <m:t>Y=</m:t>
+        </m:r>
+        <m:r>
+          <w:rPr>
+            <w:rFonts w:ascii="Cambria Math" w:eastAsiaTheme="minorEastAsia" w:hAnsi="Cambria Math"/>
+          </w:rPr>
+          <m:t>608</m:t>
+        </m:r>
+      </m:oMath>
+      <w:r>
+        <w:rPr>
+          <w:rFonts w:eastAsiaTheme="minorEastAsia"/>
+        </w:rPr>
+        <w:t>.</w:t>
+      </w:r>
+    </w:p>
+    <w:p>
+      <w:pPr>
+        <w:pStyle w:val="Prrafodelista"/>
+        <w:tabs>
+          <w:tab w:val="left" w:pos="7553"/>
+        </w:tabs>
+        <w:ind w:left="708"/>
+        <w:rPr>
+          <w:rFonts w:eastAsiaTheme="minorEastAsia"/>
+        </w:rPr>
+      </w:pPr>
+      <w:r>
+        <w:rPr>
+          <w:rFonts w:eastAsiaTheme="minorEastAsia"/>
+        </w:rPr>
+        <w:lastRenderedPageBreak/>
+        <w:t xml:space="preserve">c) </w:t>
+      </w:r>
+      <m:oMath>
+        <m:r>
+          <w:rPr>
+            <w:rFonts w:ascii="Cambria Math" w:eastAsiaTheme="minorEastAsia" w:hAnsi="Cambria Math"/>
+          </w:rPr>
+          <m:t>C+S=Y</m:t>
+        </m:r>
+      </m:oMath>
+      <w:r>
+        <w:rPr>
+          <w:rFonts w:eastAsiaTheme="minorEastAsia"/>
+        </w:rPr>
+        <w:t xml:space="preserve">, dado </w:t>
+      </w:r>
+      <m:oMath>
+        <m:r>
+          <w:rPr>
+            <w:rFonts w:ascii="Cambria Math" w:eastAsiaTheme="minorEastAsia" w:hAnsi="Cambria Math"/>
+          </w:rPr>
+          <m:t>S=0</m:t>
+        </m:r>
+      </m:oMath>
+      <w:r>
+        <w:rPr>
+          <w:rFonts w:eastAsiaTheme="minorEastAsia"/>
+        </w:rPr>
+        <w:t xml:space="preserve">, </w:t>
+      </w:r>
+      <m:oMath>
+        <m:r>
+          <w:rPr>
+            <w:rFonts w:ascii="Cambria Math" w:eastAsiaTheme="minorEastAsia" w:hAnsi="Cambria Math"/>
+          </w:rPr>
+          <m:t>C=Y</m:t>
+        </m:r>
+      </m:oMath>
+      <w:r>
+        <w:rPr>
+          <w:rFonts w:eastAsiaTheme="minorEastAsia"/>
+        </w:rPr>
+        <w:t xml:space="preserve">,sustituyendo, </w:t>
+      </w:r>
+      <m:oMath>
+        <m:r>
+          <w:rPr>
+            <w:rFonts w:ascii="Cambria Math" w:eastAsiaTheme="minorEastAsia" w:hAnsi="Cambria Math"/>
+          </w:rPr>
+          <m:t>Y=</m:t>
+        </m:r>
+        <m:r>
+          <w:rPr>
+            <w:rFonts w:ascii="Cambria Math" w:eastAsiaTheme="minorEastAsia" w:hAnsi="Cambria Math"/>
+          </w:rPr>
+          <m:t>608</m:t>
+        </m:r>
+      </m:oMath>
+      <w:r>
+        <w:rPr>
+          <w:rFonts w:eastAsiaTheme="minorEastAsia"/>
+        </w:rPr>
+        <w:t>.</w:t>
+      </w:r>
+    </w:p>
+    <w:p>
+      <w:pPr>
+        <w:pStyle w:val="Prrafodelista"/>
+        <w:tabs>
+          <w:tab w:val="left" w:pos="7553"/>
+        </w:tabs>
+        <w:ind w:left="708"/>
+        <w:rPr>
+          <w:rFonts w:eastAsiaTheme="minorEastAsia"/>
+        </w:rPr>
+      </w:pPr>
+      <w:r>
+        <w:rPr>
+          <w:rFonts w:eastAsiaTheme="minorEastAsia"/>
+        </w:rPr>
+        <w:t xml:space="preserve">d) </w:t>
+      </w:r>
+      <m:oMath>
+        <m:r>
+          <w:rPr>
+            <w:rFonts w:ascii="Cambria Math" w:eastAsiaTheme="minorEastAsia" w:hAnsi="Cambria Math"/>
+          </w:rPr>
+          <m:t>C+S=Y=P=C+I</m:t>
+        </m:r>
+      </m:oMath>
+      <w:r>
+        <w:rPr>
+          <w:rFonts w:eastAsiaTheme="minorEastAsia"/>
+        </w:rPr>
+        <w:t xml:space="preserve">, al sustituir </w:t>
+      </w:r>
+      <m:oMath>
+        <m:r>
+          <w:rPr>
+            <w:rFonts w:ascii="Cambria Math" w:eastAsiaTheme="minorEastAsia" w:hAnsi="Cambria Math"/>
+          </w:rPr>
+          <m:t>608</m:t>
+        </m:r>
+        <m:r>
+          <w:rPr>
+            <w:rFonts w:ascii="Cambria Math" w:eastAsiaTheme="minorEastAsia" w:hAnsi="Cambria Math"/>
+          </w:rPr>
+          <m:t>+0=</m:t>
+        </m:r>
+        <m:r>
+          <w:rPr>
+            <w:rFonts w:ascii="Cambria Math" w:eastAsiaTheme="minorEastAsia" w:hAnsi="Cambria Math"/>
+          </w:rPr>
+          <m:t>608</m:t>
+        </m:r>
+        <m:r>
+          <w:rPr>
+            <w:rFonts w:ascii="Cambria Math" w:eastAsiaTheme="minorEastAsia" w:hAnsi="Cambria Math"/>
+          </w:rPr>
+          <m:t>=</m:t>
+        </m:r>
+        <m:r>
+          <w:rPr>
+            <w:rFonts w:ascii="Cambria Math" w:eastAsiaTheme="minorEastAsia" w:hAnsi="Cambria Math"/>
+          </w:rPr>
+          <m:t>608</m:t>
+        </m:r>
+        <m:r>
+          <w:rPr>
+            <w:rFonts w:ascii="Cambria Math" w:eastAsiaTheme="minorEastAsia" w:hAnsi="Cambria Math"/>
+          </w:rPr>
+          <m:t>+0</m:t>
+        </m:r>
+      </m:oMath>
+      <w:r>
+        <w:rPr>
+          <w:rFonts w:eastAsiaTheme="minorEastAsia"/>
+        </w:rPr>
+        <w:t>.</w:t>
+      </w:r>
+    </w:p>
+    <w:p>
+      <w:pPr>
+        <w:pStyle w:val="Prrafodelista"/>
+        <w:tabs>
+          <w:tab w:val="left" w:pos="7553"/>
+        </w:tabs>
+        <w:ind w:left="426"/>
+        <w:rPr>
+          <w:rFonts w:eastAsiaTheme="minorEastAsia"/>
+        </w:rPr>
+      </w:pPr>
+      <w:r>
+        <w:rPr>
+          <w:rFonts w:eastAsiaTheme="minorEastAsia"/>
+        </w:rPr>
+        <w:t>2.30</w:t>
+      </w:r>
+    </w:p>
+    <w:p>
+      <w:pPr>
+        <w:pStyle w:val="Prrafodelista"/>
+        <w:tabs>
+          <w:tab w:val="left" w:pos="7553"/>
+        </w:tabs>
+        <w:ind w:left="426"/>
+        <w:rPr>
+          <w:rFonts w:eastAsiaTheme="minorEastAsia"/>
+        </w:rPr>
+      </w:pPr>
+      <w:r>
+        <w:rPr>
+          <w:rFonts w:eastAsiaTheme="minorEastAsia"/>
+        </w:rPr>
+        <w:t xml:space="preserve">Los bienes de capital </w:t>
+      </w:r>
+      <w:r>
+        <w:rPr>
+          <w:rFonts w:eastAsiaTheme="minorEastAsia"/>
+        </w:rPr>
+        <w:t xml:space="preserve">junto con los bienes intermedios </w:t>
+      </w:r>
+      <w:r>
+        <w:rPr>
+          <w:rFonts w:eastAsiaTheme="minorEastAsia"/>
+        </w:rPr>
+        <w:t>están incluidos en los insumos intermedios,</w:t>
+      </w:r>
+      <w:r>
+        <w:rPr>
+          <w:rFonts w:eastAsiaTheme="minorEastAsia"/>
+        </w:rPr>
+        <w:t xml:space="preserve"> en conjunto son </w:t>
+      </w:r>
+      <w:r>
+        <w:rPr>
+          <w:rFonts w:eastAsiaTheme="minorEastAsia"/>
+        </w:rPr>
+        <w:t xml:space="preserve">representados por la literal </w:t>
+      </w:r>
+      <m:oMath>
+        <m:sSub>
+          <m:sSubPr>
+            <m:ctrlPr>
+              <w:rPr>
+                <w:rFonts w:ascii="Cambria Math" w:eastAsiaTheme="minorEastAsia" w:hAnsi="Cambria Math"/>
+                <w:i/>
+              </w:rPr>
+            </m:ctrlPr>
+          </m:sSubPr>
+          <m:e>
+            <m:r>
+              <w:rPr>
+                <w:rFonts w:ascii="Cambria Math" w:eastAsiaTheme="minorEastAsia" w:hAnsi="Cambria Math"/>
+              </w:rPr>
+              <m:t>I</m:t>
+            </m:r>
+          </m:e>
+          <m:sub>
+            <m:r>
+              <w:rPr>
+                <w:rFonts w:ascii="Cambria Math" w:eastAsiaTheme="minorEastAsia" w:hAnsi="Cambria Math"/>
+              </w:rPr>
+              <m:t>I</m:t>
+            </m:r>
+          </m:sub>
+        </m:sSub>
+      </m:oMath>
+      <w:r>
+        <w:rPr>
+          <w:rFonts w:eastAsiaTheme="minorEastAsia"/>
+        </w:rPr>
+        <w:t xml:space="preserve">, </w:t>
+      </w:r>
+      <w:r>
+        <w:rPr>
+          <w:rFonts w:eastAsiaTheme="minorEastAsia"/>
+        </w:rPr>
+        <w:t>y son contabilizados en el Valor Bruto de la Producción.</w:t>
+      </w:r>
+      <w:bookmarkStart w:id="0" w:name="_GoBack"/>
+      <w:bookmarkEnd w:id="0"/>
     </w:p>
     <w:p>
       <w:pPr>
@@ -35297,7 +38375,7 @@
 </file>
 
 <file path=customXml/itemProps1.xml><?xml version="1.0" encoding="utf-8"?>
-<ds:datastoreItem xmlns:ds="http://schemas.openxmlformats.org/officeDocument/2006/customXml" ds:itemID="{093FB6F5-F965-4184-837F-171E7CB42763}">
+<ds:datastoreItem xmlns:ds="http://schemas.openxmlformats.org/officeDocument/2006/customXml" ds:itemID="{78FB4C98-A4E1-4ADC-B281-4F4ACC9D4ED5}">
   <ds:schemaRefs>
     <ds:schemaRef ds:uri="http://schemas.openxmlformats.org/officeDocument/2006/bibliography"/>
   </ds:schemaRefs>

</xml_diff>

<commit_message>
Actualizacion hasta el ejercicio 2.32
</commit_message>
<xml_diff>
--- a/EJERCICIOS FUNDAMENTOS DE ECONOMÍA CUANTITATIVA (2).docx
+++ b/EJERCICIOS FUNDAMENTOS DE ECONOMÍA CUANTITATIVA (2).docx
@@ -2633,7 +2633,7 @@
           </mc:Choice>
           <mc:Fallback>
             <w:pict>
-              <v:line w14:anchorId="2B4E99DA" id="1 Conector recto" o:spid="_x0000_s1026" style="position:absolute;z-index:251659264;visibility:visible;mso-wrap-style:square;mso-wrap-distance-left:9pt;mso-wrap-distance-top:0;mso-wrap-distance-right:9pt;mso-wrap-distance-bottom:0;mso-position-horizontal:absolute;mso-position-horizontal-relative:text;mso-position-vertical:absolute;mso-position-vertical-relative:text" from="34.9pt,-.1pt" to="133.05pt,-.1pt" o:gfxdata="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" strokecolor="black [3040]"/>
+              <v:line w14:anchorId="36655DAC" id="1 Conector recto" o:spid="_x0000_s1026" style="position:absolute;z-index:251659264;visibility:visible;mso-wrap-style:square;mso-wrap-distance-left:9pt;mso-wrap-distance-top:0;mso-wrap-distance-right:9pt;mso-wrap-distance-bottom:0;mso-position-horizontal:absolute;mso-position-horizontal-relative:text;mso-position-vertical:absolute;mso-position-vertical-relative:text" from="34.9pt,-.1pt" to="133.05pt,-.1pt" o:gfxdata="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" strokecolor="black [3040]"/>
             </w:pict>
           </mc:Fallback>
         </mc:AlternateContent>
@@ -2805,7 +2805,7 @@
           </mc:Choice>
           <mc:Fallback>
             <w:pict>
-              <v:line w14:anchorId="3C9250C2" id="2 Conector recto" o:spid="_x0000_s1026" style="position:absolute;z-index:251661312;visibility:visible;mso-wrap-style:square;mso-wrap-distance-left:9pt;mso-wrap-distance-top:0;mso-wrap-distance-right:9pt;mso-wrap-distance-bottom:0;mso-position-horizontal:absolute;mso-position-horizontal-relative:text;mso-position-vertical:absolute;mso-position-vertical-relative:text" from="35.3pt,.35pt" to="133.45pt,.35pt" o:gfxdata="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" strokecolor="black [3040]"/>
+              <v:line w14:anchorId="78D88176" id="2 Conector recto" o:spid="_x0000_s1026" style="position:absolute;z-index:251661312;visibility:visible;mso-wrap-style:square;mso-wrap-distance-left:9pt;mso-wrap-distance-top:0;mso-wrap-distance-right:9pt;mso-wrap-distance-bottom:0;mso-position-horizontal:absolute;mso-position-horizontal-relative:text;mso-position-vertical:absolute;mso-position-vertical-relative:text" from="35.3pt,.35pt" to="133.45pt,.35pt" o:gfxdata="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" strokecolor="black [3040]"/>
             </w:pict>
           </mc:Fallback>
         </mc:AlternateContent>
@@ -3165,7 +3165,7 @@
           </mc:Choice>
           <mc:Fallback>
             <w:pict>
-              <v:line w14:anchorId="228451D0" id="3 Conector recto" o:spid="_x0000_s1026" style="position:absolute;z-index:251663360;visibility:visible;mso-wrap-style:square;mso-wrap-distance-left:9pt;mso-wrap-distance-top:0;mso-wrap-distance-right:9pt;mso-wrap-distance-bottom:0;mso-position-horizontal:absolute;mso-position-horizontal-relative:text;mso-position-vertical:absolute;mso-position-vertical-relative:text" from="31.85pt,1pt" to="130pt,1pt" o:gfxdata="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" strokecolor="black [3040]"/>
+              <v:line w14:anchorId="35DDC6AA" id="3 Conector recto" o:spid="_x0000_s1026" style="position:absolute;z-index:251663360;visibility:visible;mso-wrap-style:square;mso-wrap-distance-left:9pt;mso-wrap-distance-top:0;mso-wrap-distance-right:9pt;mso-wrap-distance-bottom:0;mso-position-horizontal:absolute;mso-position-horizontal-relative:text;mso-position-vertical:absolute;mso-position-vertical-relative:text" from="31.85pt,1pt" to="130pt,1pt" o:gfxdata="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" strokecolor="black [3040]"/>
             </w:pict>
           </mc:Fallback>
         </mc:AlternateContent>
@@ -4162,7 +4162,7 @@
           </mc:Choice>
           <mc:Fallback>
             <w:pict>
-              <v:line w14:anchorId="43A415B3" id="4 Conector recto" o:spid="_x0000_s1026" style="position:absolute;z-index:251665408;visibility:visible;mso-wrap-style:square;mso-width-percent:0;mso-wrap-distance-left:9pt;mso-wrap-distance-top:0;mso-wrap-distance-right:9pt;mso-wrap-distance-bottom:0;mso-position-horizontal:absolute;mso-position-horizontal-relative:text;mso-position-vertical:absolute;mso-position-vertical-relative:text;mso-width-percent:0;mso-width-relative:margin" from="33.65pt,1pt" to="200.1pt,1pt" o:gfxdata="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" strokecolor="black [3040]"/>
+              <v:line w14:anchorId="3CC22411" id="4 Conector recto" o:spid="_x0000_s1026" style="position:absolute;z-index:251665408;visibility:visible;mso-wrap-style:square;mso-width-percent:0;mso-wrap-distance-left:9pt;mso-wrap-distance-top:0;mso-wrap-distance-right:9pt;mso-wrap-distance-bottom:0;mso-position-horizontal:absolute;mso-position-horizontal-relative:text;mso-position-vertical:absolute;mso-position-vertical-relative:text;mso-width-percent:0;mso-width-relative:margin" from="33.65pt,1pt" to="200.1pt,1pt" o:gfxdata="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" strokecolor="black [3040]"/>
             </w:pict>
           </mc:Fallback>
         </mc:AlternateContent>
@@ -8227,7 +8227,7 @@
           </mc:Choice>
           <mc:Fallback>
             <w:pict>
-              <v:shapetype w14:anchorId="082F0EBA" id="_x0000_t88" coordsize="21600,21600" o:spt="88" adj="1800,10800" path="m,qx10800@0l10800@2qy21600@11,10800@3l10800@1qy,21600e" filled="f">
+              <v:shapetype w14:anchorId="5A660EF7" id="_x0000_t88" coordsize="21600,21600" o:spt="88" adj="1800,10800" path="m,qx10800@0l10800@2qy21600@11,10800@3l10800@1qy,21600e" filled="f">
                 <v:formulas>
                   <v:f eqn="val #0"/>
                   <v:f eqn="sum 21600 0 #0"/>
@@ -8532,7 +8532,7 @@
                 </mc:Choice>
                 <mc:Fallback>
                   <w:pict>
-                    <v:shapetype w14:anchorId="59DF81CE" id="_x0000_t32" coordsize="21600,21600" o:spt="32" o:oned="t" path="m,l21600,21600e" filled="f">
+                    <v:shapetype w14:anchorId="365097EE" id="_x0000_t32" coordsize="21600,21600" o:spt="32" o:oned="t" path="m,l21600,21600e" filled="f">
                       <v:path arrowok="t" fillok="f" o:connecttype="none"/>
                       <o:lock v:ext="edit" shapetype="t"/>
                     </v:shapetype>
@@ -8631,7 +8631,7 @@
                 </mc:Choice>
                 <mc:Fallback>
                   <w:pict>
-                    <v:shape w14:anchorId="676C5C6A" id="7 Conector recto de flecha" o:spid="_x0000_s1026" type="#_x0000_t32" style="position:absolute;margin-left:9.05pt;margin-top:2.9pt;width:0;height:61.8pt;flip:y;z-index:251667456;visibility:visible;mso-wrap-style:square;mso-width-percent:0;mso-height-percent:0;mso-wrap-distance-left:9pt;mso-wrap-distance-top:0;mso-wrap-distance-right:9pt;mso-wrap-distance-bottom:0;mso-position-horizontal:absolute;mso-position-horizontal-relative:text;mso-position-vertical:absolute;mso-position-vertical-relative:text;mso-width-percent:0;mso-height-percent:0;mso-width-relative:margin;mso-height-relative:margin" o:gfxdata="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" strokecolor="black [3040]">
+                    <v:shape w14:anchorId="1B675672" id="7 Conector recto de flecha" o:spid="_x0000_s1026" type="#_x0000_t32" style="position:absolute;margin-left:9.05pt;margin-top:2.9pt;width:0;height:61.8pt;flip:y;z-index:251667456;visibility:visible;mso-wrap-style:square;mso-width-percent:0;mso-height-percent:0;mso-wrap-distance-left:9pt;mso-wrap-distance-top:0;mso-wrap-distance-right:9pt;mso-wrap-distance-bottom:0;mso-position-horizontal:absolute;mso-position-horizontal-relative:text;mso-position-vertical:absolute;mso-position-vertical-relative:text;mso-width-percent:0;mso-height-percent:0;mso-width-relative:margin;mso-height-relative:margin" o:gfxdata="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" strokecolor="black [3040]">
                       <v:stroke endarrow="open"/>
                     </v:shape>
                   </w:pict>
@@ -9210,15 +9210,7 @@
         </w:tabs>
       </w:pPr>
       <w:r>
-        <w:t xml:space="preserve">Al trasladarse de E a C el costo de oportunidad en términos de bienes de consumo es de 4 toneladas, mientras que de C a </w:t>
-      </w:r>
-      <w:proofErr w:type="spellStart"/>
-      <w:r>
-        <w:t>A</w:t>
-      </w:r>
-      <w:proofErr w:type="spellEnd"/>
-      <w:r>
-        <w:t xml:space="preserve"> es de 4 toneladas.</w:t>
+        <w:t>Al trasladarse de E a C el costo de oportunidad en términos de bienes de consumo es de 4 toneladas, mientras que de C a A es de 4 toneladas.</w:t>
       </w:r>
     </w:p>
     <w:p>
@@ -9443,7 +9435,7 @@
                 </v:shape>
                 <w10:wrap type="square" anchorx="margin" anchory="margin"/>
               </v:group>
-              <o:OLEObject Type="Embed" ProgID="Excel.Chart.8" ShapeID="Gráfico 9" DrawAspect="Content" ObjectID="_1629977335" r:id="rId8">
+              <o:OLEObject Type="Embed" ProgID="Excel.Chart.8" ShapeID="Gráfico 9" DrawAspect="Content" ObjectID="_1630245200" r:id="rId8">
                 <o:FieldCodes>\s</o:FieldCodes>
               </o:OLEObject>
             </w:pict>
@@ -9725,7 +9717,7 @@
                 </mc:Choice>
                 <mc:Fallback>
                   <w:pict>
-                    <v:shape w14:anchorId="5D5219FB" id="6 Conector recto de flecha" o:spid="_x0000_s1026" type="#_x0000_t32" style="position:absolute;margin-left:1.6pt;margin-top:3.1pt;width:0;height:66.35pt;z-index:251671552;visibility:visible;mso-wrap-style:square;mso-width-percent:0;mso-wrap-distance-left:9pt;mso-wrap-distance-top:0;mso-wrap-distance-right:9pt;mso-wrap-distance-bottom:0;mso-position-horizontal:absolute;mso-position-horizontal-relative:text;mso-position-vertical:absolute;mso-position-vertical-relative:text;mso-width-percent:0;mso-width-relative:margin" o:gfxdata="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" strokecolor="black [3040]">
+                    <v:shape w14:anchorId="5AE32AEC" id="6 Conector recto de flecha" o:spid="_x0000_s1026" type="#_x0000_t32" style="position:absolute;margin-left:1.6pt;margin-top:3.1pt;width:0;height:66.35pt;z-index:251671552;visibility:visible;mso-wrap-style:square;mso-width-percent:0;mso-wrap-distance-left:9pt;mso-wrap-distance-top:0;mso-wrap-distance-right:9pt;mso-wrap-distance-bottom:0;mso-position-horizontal:absolute;mso-position-horizontal-relative:text;mso-position-vertical:absolute;mso-position-vertical-relative:text;mso-width-percent:0;mso-width-relative:margin" o:gfxdata="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" strokecolor="black [3040]">
                       <v:stroke endarrow="open"/>
                     </v:shape>
                   </w:pict>
@@ -9814,7 +9806,7 @@
                 </mc:Choice>
                 <mc:Fallback>
                   <w:pict>
-                    <v:shape w14:anchorId="3B372AA0" id="12 Conector recto de flecha" o:spid="_x0000_s1026" type="#_x0000_t32" style="position:absolute;margin-left:1.7pt;margin-top:3.1pt;width:0;height:66.3pt;flip:x y;z-index:251672576;visibility:visible;mso-wrap-style:square;mso-width-percent:0;mso-height-percent:0;mso-wrap-distance-left:9pt;mso-wrap-distance-top:0;mso-wrap-distance-right:9pt;mso-wrap-distance-bottom:0;mso-position-horizontal:absolute;mso-position-horizontal-relative:text;mso-position-vertical:absolute;mso-position-vertical-relative:text;mso-width-percent:0;mso-height-percent:0;mso-width-relative:margin;mso-height-relative:margin" o:gfxdata="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" strokecolor="black [3040]">
+                    <v:shape w14:anchorId="2DF0539D" id="12 Conector recto de flecha" o:spid="_x0000_s1026" type="#_x0000_t32" style="position:absolute;margin-left:1.7pt;margin-top:3.1pt;width:0;height:66.3pt;flip:x y;z-index:251672576;visibility:visible;mso-wrap-style:square;mso-width-percent:0;mso-height-percent:0;mso-wrap-distance-left:9pt;mso-wrap-distance-top:0;mso-wrap-distance-right:9pt;mso-wrap-distance-bottom:0;mso-position-horizontal:absolute;mso-position-horizontal-relative:text;mso-position-vertical:absolute;mso-position-vertical-relative:text;mso-width-percent:0;mso-height-percent:0;mso-width-relative:margin;mso-height-relative:margin" o:gfxdata="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" strokecolor="black [3040]">
                       <v:stroke endarrow="open"/>
                     </v:shape>
                   </w:pict>
@@ -10536,7 +10528,7 @@
                 </mc:Choice>
                 <mc:Fallback>
                   <w:pict>
-                    <v:shape w14:anchorId="111E833E" id="13 Conector recto de flecha" o:spid="_x0000_s1026" type="#_x0000_t32" style="position:absolute;margin-left:1.6pt;margin-top:3.1pt;width:0;height:66.35pt;z-index:251674624;visibility:visible;mso-wrap-style:square;mso-width-percent:0;mso-wrap-distance-left:9pt;mso-wrap-distance-top:0;mso-wrap-distance-right:9pt;mso-wrap-distance-bottom:0;mso-position-horizontal:absolute;mso-position-horizontal-relative:text;mso-position-vertical:absolute;mso-position-vertical-relative:text;mso-width-percent:0;mso-width-relative:margin" o:gfxdata="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" strokecolor="black [3040]">
+                    <v:shape w14:anchorId="6BBBAF5B" id="13 Conector recto de flecha" o:spid="_x0000_s1026" type="#_x0000_t32" style="position:absolute;margin-left:1.6pt;margin-top:3.1pt;width:0;height:66.35pt;z-index:251674624;visibility:visible;mso-wrap-style:square;mso-width-percent:0;mso-wrap-distance-left:9pt;mso-wrap-distance-top:0;mso-wrap-distance-right:9pt;mso-wrap-distance-bottom:0;mso-position-horizontal:absolute;mso-position-horizontal-relative:text;mso-position-vertical:absolute;mso-position-vertical-relative:text;mso-width-percent:0;mso-width-relative:margin" o:gfxdata="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" strokecolor="black [3040]">
                       <v:stroke endarrow="open"/>
                     </v:shape>
                   </w:pict>
@@ -10625,7 +10617,7 @@
                 </mc:Choice>
                 <mc:Fallback>
                   <w:pict>
-                    <v:shape w14:anchorId="39A17C73" id="14 Conector recto de flecha" o:spid="_x0000_s1026" type="#_x0000_t32" style="position:absolute;margin-left:1.7pt;margin-top:3.1pt;width:0;height:66.3pt;flip:x y;z-index:251675648;visibility:visible;mso-wrap-style:square;mso-width-percent:0;mso-height-percent:0;mso-wrap-distance-left:9pt;mso-wrap-distance-top:0;mso-wrap-distance-right:9pt;mso-wrap-distance-bottom:0;mso-position-horizontal:absolute;mso-position-horizontal-relative:text;mso-position-vertical:absolute;mso-position-vertical-relative:text;mso-width-percent:0;mso-height-percent:0;mso-width-relative:margin;mso-height-relative:margin" o:gfxdata="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" strokecolor="black [3040]">
+                    <v:shape w14:anchorId="6A75AD7F" id="14 Conector recto de flecha" o:spid="_x0000_s1026" type="#_x0000_t32" style="position:absolute;margin-left:1.7pt;margin-top:3.1pt;width:0;height:66.3pt;flip:x y;z-index:251675648;visibility:visible;mso-wrap-style:square;mso-width-percent:0;mso-height-percent:0;mso-wrap-distance-left:9pt;mso-wrap-distance-top:0;mso-wrap-distance-right:9pt;mso-wrap-distance-bottom:0;mso-position-horizontal:absolute;mso-position-horizontal-relative:text;mso-position-vertical:absolute;mso-position-vertical-relative:text;mso-width-percent:0;mso-height-percent:0;mso-width-relative:margin;mso-height-relative:margin" o:gfxdata="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" strokecolor="black [3040]">
                       <v:stroke endarrow="open"/>
                     </v:shape>
                   </w:pict>
@@ -11516,21 +11508,7 @@
         <w:rPr>
           <w:rFonts w:eastAsiaTheme="minorEastAsia"/>
         </w:rPr>
-        <w:t>Y= 2</w:t>
-      </w:r>
-      <w:proofErr w:type="gramStart"/>
-      <w:r>
-        <w:rPr>
-          <w:rFonts w:eastAsiaTheme="minorEastAsia"/>
-        </w:rPr>
-        <w:t>W :</w:t>
-      </w:r>
-      <w:proofErr w:type="gramEnd"/>
-      <w:r>
-        <w:rPr>
-          <w:rFonts w:eastAsiaTheme="minorEastAsia"/>
-        </w:rPr>
-        <w:t>. W</w:t>
+        <w:t>Y= 2W :. W</w:t>
       </w:r>
       <w:r>
         <w:rPr>
@@ -12787,16 +12765,8 @@
         <w:rPr>
           <w:rFonts w:eastAsiaTheme="minorEastAsia"/>
         </w:rPr>
-        <w:t>K=</w:t>
-      </w:r>
-      <w:proofErr w:type="spellStart"/>
-      <w:r>
-        <w:rPr>
-          <w:rFonts w:eastAsiaTheme="minorEastAsia"/>
-        </w:rPr>
-        <w:t>Intereses+Ganancias</w:t>
-      </w:r>
-      <w:proofErr w:type="spellEnd"/>
+        <w:t>K=Intereses+Ganancias</w:t>
+      </w:r>
     </w:p>
     <w:p>
       <w:pPr>
@@ -25073,16 +25043,8 @@
         <w:rPr>
           <w:rFonts w:eastAsiaTheme="minorEastAsia"/>
         </w:rPr>
-        <w:t xml:space="preserve">a) Porque las 17 </w:t>
-      </w:r>
-      <w:proofErr w:type="spellStart"/>
-      <w:r>
-        <w:rPr>
-          <w:rFonts w:eastAsiaTheme="minorEastAsia"/>
-        </w:rPr>
-        <w:t>u.m</w:t>
-      </w:r>
-      <w:proofErr w:type="spellEnd"/>
+        <w:t>a) Porque las 17 u.m</w:t>
+      </w:r>
       <w:r>
         <w:rPr>
           <w:rFonts w:eastAsiaTheme="minorEastAsia"/>
@@ -25142,7 +25104,13 @@
           <w:rPr>
             <w:rFonts w:ascii="Cambria Math" w:eastAsiaTheme="minorEastAsia" w:hAnsi="Cambria Math"/>
           </w:rPr>
-          <m:t>VA = K+L+T</m:t>
+          <m:t>VA = K+L+</m:t>
+        </m:r>
+        <m:r>
+          <w:rPr>
+            <w:rFonts w:ascii="Cambria Math" w:eastAsiaTheme="minorEastAsia" w:hAnsi="Cambria Math"/>
+          </w:rPr>
+          <m:t>W</m:t>
         </m:r>
       </m:oMath>
       <w:r>
@@ -25191,21 +25159,7 @@
         <w:rPr>
           <w:rFonts w:eastAsiaTheme="minorEastAsia"/>
         </w:rPr>
-        <w:t xml:space="preserve">que las empresas gastan en insumos sus propios fondos dinerarios, y los insumos representan los bienes necesarios para la generación de otros bienes, las 45 </w:t>
-      </w:r>
-      <w:proofErr w:type="spellStart"/>
-      <w:r>
-        <w:rPr>
-          <w:rFonts w:eastAsiaTheme="minorEastAsia"/>
-        </w:rPr>
-        <w:t>u.m</w:t>
-      </w:r>
-      <w:proofErr w:type="spellEnd"/>
-      <w:r>
-        <w:rPr>
-          <w:rFonts w:eastAsiaTheme="minorEastAsia"/>
-        </w:rPr>
-        <w:t xml:space="preserve">. representan el valor de los bienes intermedios o insumos intermedios y </w:t>
+        <w:t xml:space="preserve">que las empresas gastan en insumos sus propios fondos dinerarios, y los insumos representan los bienes necesarios para la generación de otros bienes, las 45 u.m. representan el valor de los bienes intermedios o insumos intermedios y </w:t>
       </w:r>
       <w:r>
         <w:rPr>
@@ -26103,7 +26057,13 @@
           <w:rPr>
             <w:rFonts w:ascii="Cambria Math" w:eastAsiaTheme="minorEastAsia" w:hAnsi="Cambria Math"/>
           </w:rPr>
-          <m:t>VA=L+K+T</m:t>
+          <m:t>VA=L+K+</m:t>
+        </m:r>
+        <m:r>
+          <w:rPr>
+            <w:rFonts w:ascii="Cambria Math" w:eastAsiaTheme="minorEastAsia" w:hAnsi="Cambria Math"/>
+          </w:rPr>
+          <m:t>W</m:t>
         </m:r>
       </m:oMath>
       <w:r>
@@ -26143,7 +26103,19 @@
           <w:rPr>
             <w:rFonts w:ascii="Cambria Math" w:eastAsiaTheme="minorEastAsia" w:hAnsi="Cambria Math"/>
           </w:rPr>
-          <m:t>Y=L+K+T+S</m:t>
+          <m:t>Y=L+K+</m:t>
+        </m:r>
+        <m:r>
+          <w:rPr>
+            <w:rFonts w:ascii="Cambria Math" w:eastAsiaTheme="minorEastAsia" w:hAnsi="Cambria Math"/>
+          </w:rPr>
+          <m:t>W</m:t>
+        </m:r>
+        <m:r>
+          <w:rPr>
+            <w:rFonts w:ascii="Cambria Math" w:eastAsiaTheme="minorEastAsia" w:hAnsi="Cambria Math"/>
+          </w:rPr>
+          <m:t>+S</m:t>
         </m:r>
       </m:oMath>
       <w:r>
@@ -26249,7 +26221,13 @@
           <w:rPr>
             <w:rFonts w:ascii="Cambria Math" w:eastAsiaTheme="minorEastAsia" w:hAnsi="Cambria Math"/>
           </w:rPr>
-          <m:t>T=</m:t>
+          <m:t>W</m:t>
+        </m:r>
+        <m:r>
+          <w:rPr>
+            <w:rFonts w:ascii="Cambria Math" w:eastAsiaTheme="minorEastAsia" w:hAnsi="Cambria Math"/>
+          </w:rPr>
+          <m:t>=</m:t>
         </m:r>
         <m:f>
           <m:fPr>
@@ -26447,7 +26425,13 @@
           <w:rPr>
             <w:rFonts w:ascii="Cambria Math" w:eastAsiaTheme="minorEastAsia" w:hAnsi="Cambria Math"/>
           </w:rPr>
-          <m:t>VA=L+K+T</m:t>
+          <m:t>VA=L+K+</m:t>
+        </m:r>
+        <m:r>
+          <w:rPr>
+            <w:rFonts w:ascii="Cambria Math" w:eastAsiaTheme="minorEastAsia" w:hAnsi="Cambria Math"/>
+          </w:rPr>
+          <m:t>W</m:t>
         </m:r>
       </m:oMath>
       <w:r>
@@ -26475,7 +26459,19 @@
           <w:rPr>
             <w:rFonts w:ascii="Cambria Math" w:eastAsiaTheme="minorEastAsia" w:hAnsi="Cambria Math"/>
           </w:rPr>
-          <m:t>Y=L+K+T+S</m:t>
+          <m:t>Y=L+K+</m:t>
+        </m:r>
+        <m:r>
+          <w:rPr>
+            <w:rFonts w:ascii="Cambria Math" w:eastAsiaTheme="minorEastAsia" w:hAnsi="Cambria Math"/>
+          </w:rPr>
+          <m:t>W</m:t>
+        </m:r>
+        <m:r>
+          <w:rPr>
+            <w:rFonts w:ascii="Cambria Math" w:eastAsiaTheme="minorEastAsia" w:hAnsi="Cambria Math"/>
+          </w:rPr>
+          <m:t>+S</m:t>
         </m:r>
       </m:oMath>
       <w:r>
@@ -26599,7 +26595,13 @@
           <w:rPr>
             <w:rFonts w:ascii="Cambria Math" w:eastAsiaTheme="minorEastAsia" w:hAnsi="Cambria Math"/>
           </w:rPr>
-          <m:t>T=</m:t>
+          <m:t>W</m:t>
+        </m:r>
+        <m:r>
+          <w:rPr>
+            <w:rFonts w:ascii="Cambria Math" w:eastAsiaTheme="minorEastAsia" w:hAnsi="Cambria Math"/>
+          </w:rPr>
+          <m:t>=</m:t>
         </m:r>
         <m:f>
           <m:fPr>
@@ -26791,7 +26793,13 @@
           <w:rPr>
             <w:rFonts w:ascii="Cambria Math" w:eastAsiaTheme="minorEastAsia" w:hAnsi="Cambria Math"/>
           </w:rPr>
-          <m:t>VA=L+K+T</m:t>
+          <m:t>VA=L+K+</m:t>
+        </m:r>
+        <m:r>
+          <w:rPr>
+            <w:rFonts w:ascii="Cambria Math" w:eastAsiaTheme="minorEastAsia" w:hAnsi="Cambria Math"/>
+          </w:rPr>
+          <m:t>W</m:t>
         </m:r>
       </m:oMath>
       <w:r>
@@ -26819,7 +26827,19 @@
           <w:rPr>
             <w:rFonts w:ascii="Cambria Math" w:eastAsiaTheme="minorEastAsia" w:hAnsi="Cambria Math"/>
           </w:rPr>
-          <m:t>Y=L+K+T+S</m:t>
+          <m:t>Y=L+K+</m:t>
+        </m:r>
+        <m:r>
+          <w:rPr>
+            <w:rFonts w:ascii="Cambria Math" w:eastAsiaTheme="minorEastAsia" w:hAnsi="Cambria Math"/>
+          </w:rPr>
+          <m:t>W</m:t>
+        </m:r>
+        <m:r>
+          <w:rPr>
+            <w:rFonts w:ascii="Cambria Math" w:eastAsiaTheme="minorEastAsia" w:hAnsi="Cambria Math"/>
+          </w:rPr>
+          <m:t>+S</m:t>
         </m:r>
       </m:oMath>
       <w:r>
@@ -26925,7 +26945,13 @@
           <w:rPr>
             <w:rFonts w:ascii="Cambria Math" w:eastAsiaTheme="minorEastAsia" w:hAnsi="Cambria Math"/>
           </w:rPr>
-          <m:t>T=</m:t>
+          <m:t>W</m:t>
+        </m:r>
+        <m:r>
+          <w:rPr>
+            <w:rFonts w:ascii="Cambria Math" w:eastAsiaTheme="minorEastAsia" w:hAnsi="Cambria Math"/>
+          </w:rPr>
+          <m:t>=</m:t>
         </m:r>
         <m:f>
           <m:fPr>
@@ -27117,7 +27143,13 @@
           <w:rPr>
             <w:rFonts w:ascii="Cambria Math" w:eastAsiaTheme="minorEastAsia" w:hAnsi="Cambria Math"/>
           </w:rPr>
-          <m:t>VA=L+K+T</m:t>
+          <m:t>VA=L+K+</m:t>
+        </m:r>
+        <m:r>
+          <w:rPr>
+            <w:rFonts w:ascii="Cambria Math" w:eastAsiaTheme="minorEastAsia" w:hAnsi="Cambria Math"/>
+          </w:rPr>
+          <m:t>W</m:t>
         </m:r>
       </m:oMath>
       <w:r>
@@ -27145,7 +27177,19 @@
           <w:rPr>
             <w:rFonts w:ascii="Cambria Math" w:eastAsiaTheme="minorEastAsia" w:hAnsi="Cambria Math"/>
           </w:rPr>
-          <m:t>Y=L+K+T+S</m:t>
+          <m:t>Y=L+K+</m:t>
+        </m:r>
+        <m:r>
+          <w:rPr>
+            <w:rFonts w:ascii="Cambria Math" w:eastAsiaTheme="minorEastAsia" w:hAnsi="Cambria Math"/>
+          </w:rPr>
+          <m:t>W</m:t>
+        </m:r>
+        <m:r>
+          <w:rPr>
+            <w:rFonts w:ascii="Cambria Math" w:eastAsiaTheme="minorEastAsia" w:hAnsi="Cambria Math"/>
+          </w:rPr>
+          <m:t>+S</m:t>
         </m:r>
       </m:oMath>
       <w:r>
@@ -27263,7 +27307,13 @@
           <w:rPr>
             <w:rFonts w:ascii="Cambria Math" w:eastAsiaTheme="minorEastAsia" w:hAnsi="Cambria Math"/>
           </w:rPr>
-          <m:t>T=</m:t>
+          <m:t>=</m:t>
+        </m:r>
+        <m:r>
+          <w:rPr>
+            <w:rFonts w:ascii="Cambria Math" w:eastAsiaTheme="minorEastAsia" w:hAnsi="Cambria Math"/>
+          </w:rPr>
+          <m:t>W</m:t>
         </m:r>
         <m:f>
           <m:fPr>
@@ -27455,7 +27505,13 @@
           <w:rPr>
             <w:rFonts w:ascii="Cambria Math" w:eastAsiaTheme="minorEastAsia" w:hAnsi="Cambria Math"/>
           </w:rPr>
-          <m:t>VA=L+K+T</m:t>
+          <m:t>VA=L+K+</m:t>
+        </m:r>
+        <m:r>
+          <w:rPr>
+            <w:rFonts w:ascii="Cambria Math" w:eastAsiaTheme="minorEastAsia" w:hAnsi="Cambria Math"/>
+          </w:rPr>
+          <m:t>W</m:t>
         </m:r>
       </m:oMath>
       <w:r>
@@ -27483,7 +27539,19 @@
           <w:rPr>
             <w:rFonts w:ascii="Cambria Math" w:eastAsiaTheme="minorEastAsia" w:hAnsi="Cambria Math"/>
           </w:rPr>
-          <m:t>Y=L+K+T+S</m:t>
+          <m:t>Y=L+K+</m:t>
+        </m:r>
+        <m:r>
+          <w:rPr>
+            <w:rFonts w:ascii="Cambria Math" w:eastAsiaTheme="minorEastAsia" w:hAnsi="Cambria Math"/>
+          </w:rPr>
+          <m:t>W</m:t>
+        </m:r>
+        <m:r>
+          <w:rPr>
+            <w:rFonts w:ascii="Cambria Math" w:eastAsiaTheme="minorEastAsia" w:hAnsi="Cambria Math"/>
+          </w:rPr>
+          <m:t>+S</m:t>
         </m:r>
       </m:oMath>
       <w:r>
@@ -27589,7 +27657,13 @@
           <w:rPr>
             <w:rFonts w:ascii="Cambria Math" w:eastAsiaTheme="minorEastAsia" w:hAnsi="Cambria Math"/>
           </w:rPr>
-          <m:t>T=</m:t>
+          <m:t>W</m:t>
+        </m:r>
+        <m:r>
+          <w:rPr>
+            <w:rFonts w:ascii="Cambria Math" w:eastAsiaTheme="minorEastAsia" w:hAnsi="Cambria Math"/>
+          </w:rPr>
+          <m:t>=</m:t>
         </m:r>
         <m:f>
           <m:fPr>
@@ -27781,7 +27855,13 @@
           <w:rPr>
             <w:rFonts w:ascii="Cambria Math" w:eastAsiaTheme="minorEastAsia" w:hAnsi="Cambria Math"/>
           </w:rPr>
-          <m:t>VA=L+K+T</m:t>
+          <m:t>VA=L+K+</m:t>
+        </m:r>
+        <m:r>
+          <w:rPr>
+            <w:rFonts w:ascii="Cambria Math" w:eastAsiaTheme="minorEastAsia" w:hAnsi="Cambria Math"/>
+          </w:rPr>
+          <m:t>W</m:t>
         </m:r>
       </m:oMath>
       <w:r>
@@ -27809,7 +27889,19 @@
           <w:rPr>
             <w:rFonts w:ascii="Cambria Math" w:eastAsiaTheme="minorEastAsia" w:hAnsi="Cambria Math"/>
           </w:rPr>
-          <m:t>Y=L+K+T+S</m:t>
+          <m:t>Y=L+K+</m:t>
+        </m:r>
+        <m:r>
+          <w:rPr>
+            <w:rFonts w:ascii="Cambria Math" w:eastAsiaTheme="minorEastAsia" w:hAnsi="Cambria Math"/>
+          </w:rPr>
+          <m:t>W</m:t>
+        </m:r>
+        <m:r>
+          <w:rPr>
+            <w:rFonts w:ascii="Cambria Math" w:eastAsiaTheme="minorEastAsia" w:hAnsi="Cambria Math"/>
+          </w:rPr>
+          <m:t>+S</m:t>
         </m:r>
       </m:oMath>
       <w:r>
@@ -27915,7 +28007,13 @@
           <w:rPr>
             <w:rFonts w:ascii="Cambria Math" w:eastAsiaTheme="minorEastAsia" w:hAnsi="Cambria Math"/>
           </w:rPr>
-          <m:t>T=</m:t>
+          <m:t>W</m:t>
+        </m:r>
+        <m:r>
+          <w:rPr>
+            <w:rFonts w:ascii="Cambria Math" w:eastAsiaTheme="minorEastAsia" w:hAnsi="Cambria Math"/>
+          </w:rPr>
+          <m:t>=</m:t>
         </m:r>
         <m:f>
           <m:fPr>
@@ -28107,7 +28205,13 @@
           <w:rPr>
             <w:rFonts w:ascii="Cambria Math" w:eastAsiaTheme="minorEastAsia" w:hAnsi="Cambria Math"/>
           </w:rPr>
-          <m:t>VA=L+K+T</m:t>
+          <m:t>VA=L+K+</m:t>
+        </m:r>
+        <m:r>
+          <w:rPr>
+            <w:rFonts w:ascii="Cambria Math" w:eastAsiaTheme="minorEastAsia" w:hAnsi="Cambria Math"/>
+          </w:rPr>
+          <m:t>W</m:t>
         </m:r>
       </m:oMath>
       <w:r>
@@ -28135,7 +28239,19 @@
           <w:rPr>
             <w:rFonts w:ascii="Cambria Math" w:eastAsiaTheme="minorEastAsia" w:hAnsi="Cambria Math"/>
           </w:rPr>
-          <m:t>Y=L+K+T+S</m:t>
+          <m:t>Y=L+K+</m:t>
+        </m:r>
+        <m:r>
+          <w:rPr>
+            <w:rFonts w:ascii="Cambria Math" w:eastAsiaTheme="minorEastAsia" w:hAnsi="Cambria Math"/>
+          </w:rPr>
+          <m:t>W</m:t>
+        </m:r>
+        <m:r>
+          <w:rPr>
+            <w:rFonts w:ascii="Cambria Math" w:eastAsiaTheme="minorEastAsia" w:hAnsi="Cambria Math"/>
+          </w:rPr>
+          <m:t>+S</m:t>
         </m:r>
       </m:oMath>
       <w:r>
@@ -28241,7 +28357,13 @@
           <w:rPr>
             <w:rFonts w:ascii="Cambria Math" w:eastAsiaTheme="minorEastAsia" w:hAnsi="Cambria Math"/>
           </w:rPr>
-          <m:t>T=</m:t>
+          <m:t>W</m:t>
+        </m:r>
+        <m:r>
+          <w:rPr>
+            <w:rFonts w:ascii="Cambria Math" w:eastAsiaTheme="minorEastAsia" w:hAnsi="Cambria Math"/>
+          </w:rPr>
+          <m:t>=</m:t>
         </m:r>
         <m:f>
           <m:fPr>
@@ -28433,7 +28555,13 @@
           <w:rPr>
             <w:rFonts w:ascii="Cambria Math" w:eastAsiaTheme="minorEastAsia" w:hAnsi="Cambria Math"/>
           </w:rPr>
-          <m:t>VA=L+K+T</m:t>
+          <m:t>VA=L+K+</m:t>
+        </m:r>
+        <m:r>
+          <w:rPr>
+            <w:rFonts w:ascii="Cambria Math" w:eastAsiaTheme="minorEastAsia" w:hAnsi="Cambria Math"/>
+          </w:rPr>
+          <m:t>W</m:t>
         </m:r>
       </m:oMath>
       <w:r>
@@ -28461,7 +28589,19 @@
           <w:rPr>
             <w:rFonts w:ascii="Cambria Math" w:eastAsiaTheme="minorEastAsia" w:hAnsi="Cambria Math"/>
           </w:rPr>
-          <m:t>Y=L+K+T+S</m:t>
+          <m:t>Y=L+K+</m:t>
+        </m:r>
+        <m:r>
+          <w:rPr>
+            <w:rFonts w:ascii="Cambria Math" w:eastAsiaTheme="minorEastAsia" w:hAnsi="Cambria Math"/>
+          </w:rPr>
+          <m:t>W</m:t>
+        </m:r>
+        <m:r>
+          <w:rPr>
+            <w:rFonts w:ascii="Cambria Math" w:eastAsiaTheme="minorEastAsia" w:hAnsi="Cambria Math"/>
+          </w:rPr>
+          <m:t>+S</m:t>
         </m:r>
       </m:oMath>
       <w:r>
@@ -28567,7 +28707,13 @@
           <w:rPr>
             <w:rFonts w:ascii="Cambria Math" w:eastAsiaTheme="minorEastAsia" w:hAnsi="Cambria Math"/>
           </w:rPr>
-          <m:t>T=</m:t>
+          <m:t>W</m:t>
+        </m:r>
+        <m:r>
+          <w:rPr>
+            <w:rFonts w:ascii="Cambria Math" w:eastAsiaTheme="minorEastAsia" w:hAnsi="Cambria Math"/>
+          </w:rPr>
+          <m:t>=</m:t>
         </m:r>
         <m:f>
           <m:fPr>
@@ -28760,7 +28906,13 @@
           <w:rPr>
             <w:rFonts w:ascii="Cambria Math" w:eastAsiaTheme="minorEastAsia" w:hAnsi="Cambria Math"/>
           </w:rPr>
-          <m:t>VA=L+K+T</m:t>
+          <m:t>VA=L+K+</m:t>
+        </m:r>
+        <m:r>
+          <w:rPr>
+            <w:rFonts w:ascii="Cambria Math" w:eastAsiaTheme="minorEastAsia" w:hAnsi="Cambria Math"/>
+          </w:rPr>
+          <m:t>W</m:t>
         </m:r>
       </m:oMath>
       <w:r>
@@ -28788,7 +28940,19 @@
           <w:rPr>
             <w:rFonts w:ascii="Cambria Math" w:eastAsiaTheme="minorEastAsia" w:hAnsi="Cambria Math"/>
           </w:rPr>
-          <m:t>Y=L+K+T+S</m:t>
+          <m:t>Y=L+K+</m:t>
+        </m:r>
+        <m:r>
+          <w:rPr>
+            <w:rFonts w:ascii="Cambria Math" w:eastAsiaTheme="minorEastAsia" w:hAnsi="Cambria Math"/>
+          </w:rPr>
+          <m:t>W</m:t>
+        </m:r>
+        <m:r>
+          <w:rPr>
+            <w:rFonts w:ascii="Cambria Math" w:eastAsiaTheme="minorEastAsia" w:hAnsi="Cambria Math"/>
+          </w:rPr>
+          <m:t>+S</m:t>
         </m:r>
       </m:oMath>
       <w:r>
@@ -28894,7 +29058,13 @@
           <w:rPr>
             <w:rFonts w:ascii="Cambria Math" w:eastAsiaTheme="minorEastAsia" w:hAnsi="Cambria Math"/>
           </w:rPr>
-          <m:t>T=</m:t>
+          <m:t>W</m:t>
+        </m:r>
+        <m:r>
+          <w:rPr>
+            <w:rFonts w:ascii="Cambria Math" w:eastAsiaTheme="minorEastAsia" w:hAnsi="Cambria Math"/>
+          </w:rPr>
+          <m:t>=</m:t>
         </m:r>
         <m:f>
           <m:fPr>
@@ -29086,7 +29256,13 @@
           <w:rPr>
             <w:rFonts w:ascii="Cambria Math" w:eastAsiaTheme="minorEastAsia" w:hAnsi="Cambria Math"/>
           </w:rPr>
-          <m:t>VA=L+K+T</m:t>
+          <m:t>VA=L+K+</m:t>
+        </m:r>
+        <m:r>
+          <w:rPr>
+            <w:rFonts w:ascii="Cambria Math" w:eastAsiaTheme="minorEastAsia" w:hAnsi="Cambria Math"/>
+          </w:rPr>
+          <m:t>W</m:t>
         </m:r>
       </m:oMath>
       <w:r>
@@ -29114,7 +29290,19 @@
           <w:rPr>
             <w:rFonts w:ascii="Cambria Math" w:eastAsiaTheme="minorEastAsia" w:hAnsi="Cambria Math"/>
           </w:rPr>
-          <m:t>Y=L+K+T+S</m:t>
+          <m:t>Y=L+K+</m:t>
+        </m:r>
+        <m:r>
+          <w:rPr>
+            <w:rFonts w:ascii="Cambria Math" w:eastAsiaTheme="minorEastAsia" w:hAnsi="Cambria Math"/>
+          </w:rPr>
+          <m:t>W</m:t>
+        </m:r>
+        <m:r>
+          <w:rPr>
+            <w:rFonts w:ascii="Cambria Math" w:eastAsiaTheme="minorEastAsia" w:hAnsi="Cambria Math"/>
+          </w:rPr>
+          <m:t>+S</m:t>
         </m:r>
       </m:oMath>
       <w:r>
@@ -29220,7 +29408,13 @@
           <w:rPr>
             <w:rFonts w:ascii="Cambria Math" w:eastAsiaTheme="minorEastAsia" w:hAnsi="Cambria Math"/>
           </w:rPr>
-          <m:t>T=</m:t>
+          <m:t>W</m:t>
+        </m:r>
+        <m:r>
+          <w:rPr>
+            <w:rFonts w:ascii="Cambria Math" w:eastAsiaTheme="minorEastAsia" w:hAnsi="Cambria Math"/>
+          </w:rPr>
+          <m:t>=</m:t>
         </m:r>
         <m:f>
           <m:fPr>
@@ -29530,49 +29724,7 @@
           <w:rPr>
             <w:rFonts w:ascii="Cambria Math" w:eastAsiaTheme="minorEastAsia" w:hAnsi="Cambria Math"/>
           </w:rPr>
-          <m:t>V</m:t>
-        </m:r>
-        <m:r>
-          <w:rPr>
-            <w:rFonts w:ascii="Cambria Math" w:eastAsiaTheme="minorEastAsia" w:hAnsi="Cambria Math"/>
-          </w:rPr>
-          <m:t>A</m:t>
-        </m:r>
-        <m:r>
-          <w:rPr>
-            <w:rFonts w:ascii="Cambria Math" w:eastAsiaTheme="minorEastAsia" w:hAnsi="Cambria Math"/>
-          </w:rPr>
-          <m:t>=130</m:t>
-        </m:r>
-        <m:r>
-          <w:rPr>
-            <w:rFonts w:ascii="Cambria Math" w:eastAsiaTheme="minorEastAsia" w:hAnsi="Cambria Math"/>
-          </w:rPr>
-          <m:t>-</m:t>
-        </m:r>
-        <m:r>
-          <w:rPr>
-            <w:rFonts w:ascii="Cambria Math" w:eastAsiaTheme="minorEastAsia" w:hAnsi="Cambria Math"/>
-          </w:rPr>
-          <m:t>45</m:t>
-        </m:r>
-        <m:r>
-          <w:rPr>
-            <w:rFonts w:ascii="Cambria Math" w:eastAsiaTheme="minorEastAsia" w:hAnsi="Cambria Math"/>
-          </w:rPr>
-          <m:t>=</m:t>
-        </m:r>
-        <m:r>
-          <w:rPr>
-            <w:rFonts w:ascii="Cambria Math" w:eastAsiaTheme="minorEastAsia" w:hAnsi="Cambria Math"/>
-          </w:rPr>
-          <m:t>8</m:t>
-        </m:r>
-        <m:r>
-          <w:rPr>
-            <w:rFonts w:ascii="Cambria Math" w:eastAsiaTheme="minorEastAsia" w:hAnsi="Cambria Math"/>
-          </w:rPr>
-          <m:t>5</m:t>
+          <m:t>VA=130-45=85</m:t>
         </m:r>
       </m:oMath>
       <w:r>
@@ -29630,13 +29782,7 @@
           <w:rPr>
             <w:rFonts w:ascii="Cambria Math" w:eastAsiaTheme="minorEastAsia" w:hAnsi="Cambria Math"/>
           </w:rPr>
-          <m:t>Y=</m:t>
-        </m:r>
-        <m:r>
-          <w:rPr>
-            <w:rFonts w:ascii="Cambria Math" w:eastAsiaTheme="minorEastAsia" w:hAnsi="Cambria Math"/>
-          </w:rPr>
-          <m:t>85</m:t>
+          <m:t>Y=85</m:t>
         </m:r>
       </m:oMath>
       <w:r>
@@ -29710,13 +29856,7 @@
           <w:rPr>
             <w:rFonts w:ascii="Cambria Math" w:eastAsiaTheme="minorEastAsia" w:hAnsi="Cambria Math"/>
           </w:rPr>
-          <m:t>Y=</m:t>
-        </m:r>
-        <m:r>
-          <w:rPr>
-            <w:rFonts w:ascii="Cambria Math" w:eastAsiaTheme="minorEastAsia" w:hAnsi="Cambria Math"/>
-          </w:rPr>
-          <m:t>85</m:t>
+          <m:t>Y=85</m:t>
         </m:r>
       </m:oMath>
       <w:r>
@@ -29946,49 +30086,7 @@
           <w:rPr>
             <w:rFonts w:ascii="Cambria Math" w:eastAsiaTheme="minorEastAsia" w:hAnsi="Cambria Math"/>
           </w:rPr>
-          <m:t>V</m:t>
-        </m:r>
-        <m:r>
-          <w:rPr>
-            <w:rFonts w:ascii="Cambria Math" w:eastAsiaTheme="minorEastAsia" w:hAnsi="Cambria Math"/>
-          </w:rPr>
-          <m:t>A=</m:t>
-        </m:r>
-        <m:r>
-          <w:rPr>
-            <w:rFonts w:ascii="Cambria Math" w:eastAsiaTheme="minorEastAsia" w:hAnsi="Cambria Math"/>
-          </w:rPr>
-          <m:t>215</m:t>
-        </m:r>
-        <m:r>
-          <w:rPr>
-            <w:rFonts w:ascii="Cambria Math" w:eastAsiaTheme="minorEastAsia" w:hAnsi="Cambria Math"/>
-          </w:rPr>
-          <m:t>-</m:t>
-        </m:r>
-        <m:r>
-          <w:rPr>
-            <w:rFonts w:ascii="Cambria Math" w:eastAsiaTheme="minorEastAsia" w:hAnsi="Cambria Math"/>
-          </w:rPr>
-          <m:t>30</m:t>
-        </m:r>
-        <m:r>
-          <w:rPr>
-            <w:rFonts w:ascii="Cambria Math" w:eastAsiaTheme="minorEastAsia" w:hAnsi="Cambria Math"/>
-          </w:rPr>
-          <m:t>=</m:t>
-        </m:r>
-        <m:r>
-          <w:rPr>
-            <w:rFonts w:ascii="Cambria Math" w:eastAsiaTheme="minorEastAsia" w:hAnsi="Cambria Math"/>
-          </w:rPr>
-          <m:t>1</m:t>
-        </m:r>
-        <m:r>
-          <w:rPr>
-            <w:rFonts w:ascii="Cambria Math" w:eastAsiaTheme="minorEastAsia" w:hAnsi="Cambria Math"/>
-          </w:rPr>
-          <m:t>85</m:t>
+          <m:t>VA=215-30=185</m:t>
         </m:r>
       </m:oMath>
       <w:r>
@@ -30019,19 +30117,7 @@
         <w:rPr>
           <w:rFonts w:eastAsiaTheme="minorEastAsia"/>
         </w:rPr>
-        <w:t>A</w:t>
-      </w:r>
-      <w:r>
-        <w:rPr>
-          <w:rFonts w:eastAsiaTheme="minorEastAsia"/>
-        </w:rPr>
-        <w:t>nte los supuestos dados</w:t>
-      </w:r>
-      <w:r>
-        <w:rPr>
-          <w:rFonts w:eastAsiaTheme="minorEastAsia"/>
-        </w:rPr>
-        <w:t xml:space="preserve"> </w:t>
+        <w:t xml:space="preserve">Ante los supuestos dados </w:t>
       </w:r>
       <m:oMath>
         <m:r>
@@ -30058,13 +30144,7 @@
           <w:rPr>
             <w:rFonts w:ascii="Cambria Math" w:eastAsiaTheme="minorEastAsia" w:hAnsi="Cambria Math"/>
           </w:rPr>
-          <m:t>Y=</m:t>
-        </m:r>
-        <m:r>
-          <w:rPr>
-            <w:rFonts w:ascii="Cambria Math" w:eastAsiaTheme="minorEastAsia" w:hAnsi="Cambria Math"/>
-          </w:rPr>
-          <m:t>185</m:t>
+          <m:t>Y=185</m:t>
         </m:r>
       </m:oMath>
       <w:r>
@@ -30138,19 +30218,7 @@
           <w:rPr>
             <w:rFonts w:ascii="Cambria Math" w:eastAsiaTheme="minorEastAsia" w:hAnsi="Cambria Math"/>
           </w:rPr>
-          <m:t>Y=</m:t>
-        </m:r>
-        <m:r>
-          <w:rPr>
-            <w:rFonts w:ascii="Cambria Math" w:eastAsiaTheme="minorEastAsia" w:hAnsi="Cambria Math"/>
-          </w:rPr>
-          <m:t>1</m:t>
-        </m:r>
-        <m:r>
-          <w:rPr>
-            <w:rFonts w:ascii="Cambria Math" w:eastAsiaTheme="minorEastAsia" w:hAnsi="Cambria Math"/>
-          </w:rPr>
-          <m:t>85</m:t>
+          <m:t>Y=185</m:t>
         </m:r>
       </m:oMath>
       <w:r>
@@ -30196,37 +30264,7 @@
           <w:rPr>
             <w:rFonts w:ascii="Cambria Math" w:eastAsiaTheme="minorEastAsia" w:hAnsi="Cambria Math"/>
           </w:rPr>
-          <m:t>1</m:t>
-        </m:r>
-        <m:r>
-          <w:rPr>
-            <w:rFonts w:ascii="Cambria Math" w:eastAsiaTheme="minorEastAsia" w:hAnsi="Cambria Math"/>
-          </w:rPr>
-          <m:t>85+0=</m:t>
-        </m:r>
-        <m:r>
-          <w:rPr>
-            <w:rFonts w:ascii="Cambria Math" w:eastAsiaTheme="minorEastAsia" w:hAnsi="Cambria Math"/>
-          </w:rPr>
-          <m:t>1</m:t>
-        </m:r>
-        <m:r>
-          <w:rPr>
-            <w:rFonts w:ascii="Cambria Math" w:eastAsiaTheme="minorEastAsia" w:hAnsi="Cambria Math"/>
-          </w:rPr>
-          <m:t>85=</m:t>
-        </m:r>
-        <m:r>
-          <w:rPr>
-            <w:rFonts w:ascii="Cambria Math" w:eastAsiaTheme="minorEastAsia" w:hAnsi="Cambria Math"/>
-          </w:rPr>
-          <m:t>1</m:t>
-        </m:r>
-        <m:r>
-          <w:rPr>
-            <w:rFonts w:ascii="Cambria Math" w:eastAsiaTheme="minorEastAsia" w:hAnsi="Cambria Math"/>
-          </w:rPr>
-          <m:t>85+0</m:t>
+          <m:t>185+0=185=185+0</m:t>
         </m:r>
       </m:oMath>
       <w:r>
@@ -30382,37 +30420,7 @@
           <w:rPr>
             <w:rFonts w:ascii="Cambria Math" w:eastAsiaTheme="minorEastAsia" w:hAnsi="Cambria Math"/>
           </w:rPr>
-          <m:t>V</m:t>
-        </m:r>
-        <m:r>
-          <w:rPr>
-            <w:rFonts w:ascii="Cambria Math" w:eastAsiaTheme="minorEastAsia" w:hAnsi="Cambria Math"/>
-          </w:rPr>
-          <m:t>A=1</m:t>
-        </m:r>
-        <m:r>
-          <w:rPr>
-            <w:rFonts w:ascii="Cambria Math" w:eastAsiaTheme="minorEastAsia" w:hAnsi="Cambria Math"/>
-          </w:rPr>
-          <m:t>99</m:t>
-        </m:r>
-        <m:r>
-          <w:rPr>
-            <w:rFonts w:ascii="Cambria Math" w:eastAsiaTheme="minorEastAsia" w:hAnsi="Cambria Math"/>
-          </w:rPr>
-          <m:t>-</m:t>
-        </m:r>
-        <m:r>
-          <w:rPr>
-            <w:rFonts w:ascii="Cambria Math" w:eastAsiaTheme="minorEastAsia" w:hAnsi="Cambria Math"/>
-          </w:rPr>
-          <m:t>195</m:t>
-        </m:r>
-        <m:r>
-          <w:rPr>
-            <w:rFonts w:ascii="Cambria Math" w:eastAsiaTheme="minorEastAsia" w:hAnsi="Cambria Math"/>
-          </w:rPr>
-          <m:t>=5</m:t>
+          <m:t>VA=199-195=5</m:t>
         </m:r>
       </m:oMath>
       <w:r>
@@ -30458,13 +30466,7 @@
           <w:rPr>
             <w:rFonts w:ascii="Cambria Math" w:eastAsiaTheme="minorEastAsia" w:hAnsi="Cambria Math"/>
           </w:rPr>
-          <m:t>Y=</m:t>
-        </m:r>
-        <m:r>
-          <w:rPr>
-            <w:rFonts w:ascii="Cambria Math" w:eastAsiaTheme="minorEastAsia" w:hAnsi="Cambria Math"/>
-          </w:rPr>
-          <m:t>5</m:t>
+          <m:t>Y=5</m:t>
         </m:r>
       </m:oMath>
       <w:r>
@@ -30538,13 +30540,7 @@
           <w:rPr>
             <w:rFonts w:ascii="Cambria Math" w:eastAsiaTheme="minorEastAsia" w:hAnsi="Cambria Math"/>
           </w:rPr>
-          <m:t>Y=</m:t>
-        </m:r>
-        <m:r>
-          <w:rPr>
-            <w:rFonts w:ascii="Cambria Math" w:eastAsiaTheme="minorEastAsia" w:hAnsi="Cambria Math"/>
-          </w:rPr>
-          <m:t>5</m:t>
+          <m:t>Y=5</m:t>
         </m:r>
       </m:oMath>
       <w:r>
@@ -30746,49 +30742,7 @@
           <w:rPr>
             <w:rFonts w:ascii="Cambria Math" w:eastAsiaTheme="minorEastAsia" w:hAnsi="Cambria Math"/>
           </w:rPr>
-          <m:t>V</m:t>
-        </m:r>
-        <m:r>
-          <w:rPr>
-            <w:rFonts w:ascii="Cambria Math" w:eastAsiaTheme="minorEastAsia" w:hAnsi="Cambria Math"/>
-          </w:rPr>
-          <m:t>A=1</m:t>
-        </m:r>
-        <m:r>
-          <w:rPr>
-            <w:rFonts w:ascii="Cambria Math" w:eastAsiaTheme="minorEastAsia" w:hAnsi="Cambria Math"/>
-          </w:rPr>
-          <m:t>30</m:t>
-        </m:r>
-        <m:r>
-          <w:rPr>
-            <w:rFonts w:ascii="Cambria Math" w:eastAsiaTheme="minorEastAsia" w:hAnsi="Cambria Math"/>
-          </w:rPr>
-          <m:t>-</m:t>
-        </m:r>
-        <m:r>
-          <w:rPr>
-            <w:rFonts w:ascii="Cambria Math" w:eastAsiaTheme="minorEastAsia" w:hAnsi="Cambria Math"/>
-          </w:rPr>
-          <m:t>2.</m:t>
-        </m:r>
-        <m:r>
-          <w:rPr>
-            <w:rFonts w:ascii="Cambria Math" w:eastAsiaTheme="minorEastAsia" w:hAnsi="Cambria Math"/>
-          </w:rPr>
-          <m:t>5=</m:t>
-        </m:r>
-        <m:r>
-          <w:rPr>
-            <w:rFonts w:ascii="Cambria Math" w:eastAsiaTheme="minorEastAsia" w:hAnsi="Cambria Math"/>
-          </w:rPr>
-          <m:t>127.</m:t>
-        </m:r>
-        <m:r>
-          <w:rPr>
-            <w:rFonts w:ascii="Cambria Math" w:eastAsiaTheme="minorEastAsia" w:hAnsi="Cambria Math"/>
-          </w:rPr>
-          <m:t>5</m:t>
+          <m:t>VA=130-2.5=127.5</m:t>
         </m:r>
       </m:oMath>
       <w:r>
@@ -30834,13 +30788,7 @@
           <w:rPr>
             <w:rFonts w:ascii="Cambria Math" w:eastAsiaTheme="minorEastAsia" w:hAnsi="Cambria Math"/>
           </w:rPr>
-          <m:t>Y=</m:t>
-        </m:r>
-        <m:r>
-          <w:rPr>
-            <w:rFonts w:ascii="Cambria Math" w:eastAsiaTheme="minorEastAsia" w:hAnsi="Cambria Math"/>
-          </w:rPr>
-          <m:t>127.5</m:t>
+          <m:t>Y=127.5</m:t>
         </m:r>
       </m:oMath>
       <w:r>
@@ -30914,13 +30862,7 @@
           <w:rPr>
             <w:rFonts w:ascii="Cambria Math" w:eastAsiaTheme="minorEastAsia" w:hAnsi="Cambria Math"/>
           </w:rPr>
-          <m:t>Y=</m:t>
-        </m:r>
-        <m:r>
-          <w:rPr>
-            <w:rFonts w:ascii="Cambria Math" w:eastAsiaTheme="minorEastAsia" w:hAnsi="Cambria Math"/>
-          </w:rPr>
-          <m:t>127.5</m:t>
+          <m:t>Y=127.5</m:t>
         </m:r>
       </m:oMath>
       <w:r>
@@ -30966,37 +30908,7 @@
           <w:rPr>
             <w:rFonts w:ascii="Cambria Math" w:eastAsiaTheme="minorEastAsia" w:hAnsi="Cambria Math"/>
           </w:rPr>
-          <m:t>127.5</m:t>
-        </m:r>
-        <m:r>
-          <w:rPr>
-            <w:rFonts w:ascii="Cambria Math" w:eastAsiaTheme="minorEastAsia" w:hAnsi="Cambria Math"/>
-          </w:rPr>
-          <m:t>+0=</m:t>
-        </m:r>
-        <m:r>
-          <w:rPr>
-            <w:rFonts w:ascii="Cambria Math" w:eastAsiaTheme="minorEastAsia" w:hAnsi="Cambria Math"/>
-          </w:rPr>
-          <m:t>127.5</m:t>
-        </m:r>
-        <m:r>
-          <w:rPr>
-            <w:rFonts w:ascii="Cambria Math" w:eastAsiaTheme="minorEastAsia" w:hAnsi="Cambria Math"/>
-          </w:rPr>
-          <m:t>=</m:t>
-        </m:r>
-        <m:r>
-          <w:rPr>
-            <w:rFonts w:ascii="Cambria Math" w:eastAsiaTheme="minorEastAsia" w:hAnsi="Cambria Math"/>
-          </w:rPr>
-          <m:t>127.5</m:t>
-        </m:r>
-        <m:r>
-          <w:rPr>
-            <w:rFonts w:ascii="Cambria Math" w:eastAsiaTheme="minorEastAsia" w:hAnsi="Cambria Math"/>
-          </w:rPr>
-          <m:t>+0</m:t>
+          <m:t>127.5+0=127.5=127.5+0</m:t>
         </m:r>
       </m:oMath>
       <w:r>
@@ -31152,43 +31064,7 @@
           <w:rPr>
             <w:rFonts w:ascii="Cambria Math" w:eastAsiaTheme="minorEastAsia" w:hAnsi="Cambria Math"/>
           </w:rPr>
-          <m:t>V</m:t>
-        </m:r>
-        <m:r>
-          <w:rPr>
-            <w:rFonts w:ascii="Cambria Math" w:eastAsiaTheme="minorEastAsia" w:hAnsi="Cambria Math"/>
-          </w:rPr>
-          <m:t>A=1</m:t>
-        </m:r>
-        <m:r>
-          <w:rPr>
-            <w:rFonts w:ascii="Cambria Math" w:eastAsiaTheme="minorEastAsia" w:hAnsi="Cambria Math"/>
-          </w:rPr>
-          <m:t>115</m:t>
-        </m:r>
-        <m:r>
-          <w:rPr>
-            <w:rFonts w:ascii="Cambria Math" w:eastAsiaTheme="minorEastAsia" w:hAnsi="Cambria Math"/>
-          </w:rPr>
-          <m:t>-5</m:t>
-        </m:r>
-        <m:r>
-          <w:rPr>
-            <w:rFonts w:ascii="Cambria Math" w:eastAsiaTheme="minorEastAsia" w:hAnsi="Cambria Math"/>
-          </w:rPr>
-          <m:t>07</m:t>
-        </m:r>
-        <m:r>
-          <w:rPr>
-            <w:rFonts w:ascii="Cambria Math" w:eastAsiaTheme="minorEastAsia" w:hAnsi="Cambria Math"/>
-          </w:rPr>
-          <m:t>=</m:t>
-        </m:r>
-        <m:r>
-          <w:rPr>
-            <w:rFonts w:ascii="Cambria Math" w:eastAsiaTheme="minorEastAsia" w:hAnsi="Cambria Math"/>
-          </w:rPr>
-          <m:t>608</m:t>
+          <m:t>VA=1115-507=608</m:t>
         </m:r>
       </m:oMath>
       <w:r>
@@ -31234,13 +31110,7 @@
           <w:rPr>
             <w:rFonts w:ascii="Cambria Math" w:eastAsiaTheme="minorEastAsia" w:hAnsi="Cambria Math"/>
           </w:rPr>
-          <m:t>Y=</m:t>
-        </m:r>
-        <m:r>
-          <w:rPr>
-            <w:rFonts w:ascii="Cambria Math" w:eastAsiaTheme="minorEastAsia" w:hAnsi="Cambria Math"/>
-          </w:rPr>
-          <m:t>608</m:t>
+          <m:t>Y=608</m:t>
         </m:r>
       </m:oMath>
       <w:r>
@@ -31315,13 +31185,7 @@
           <w:rPr>
             <w:rFonts w:ascii="Cambria Math" w:eastAsiaTheme="minorEastAsia" w:hAnsi="Cambria Math"/>
           </w:rPr>
-          <m:t>Y=</m:t>
-        </m:r>
-        <m:r>
-          <w:rPr>
-            <w:rFonts w:ascii="Cambria Math" w:eastAsiaTheme="minorEastAsia" w:hAnsi="Cambria Math"/>
-          </w:rPr>
-          <m:t>608</m:t>
+          <m:t>Y=608</m:t>
         </m:r>
       </m:oMath>
       <w:r>
@@ -31367,37 +31231,7 @@
           <w:rPr>
             <w:rFonts w:ascii="Cambria Math" w:eastAsiaTheme="minorEastAsia" w:hAnsi="Cambria Math"/>
           </w:rPr>
-          <m:t>608</m:t>
-        </m:r>
-        <m:r>
-          <w:rPr>
-            <w:rFonts w:ascii="Cambria Math" w:eastAsiaTheme="minorEastAsia" w:hAnsi="Cambria Math"/>
-          </w:rPr>
-          <m:t>+0=</m:t>
-        </m:r>
-        <m:r>
-          <w:rPr>
-            <w:rFonts w:ascii="Cambria Math" w:eastAsiaTheme="minorEastAsia" w:hAnsi="Cambria Math"/>
-          </w:rPr>
-          <m:t>608</m:t>
-        </m:r>
-        <m:r>
-          <w:rPr>
-            <w:rFonts w:ascii="Cambria Math" w:eastAsiaTheme="minorEastAsia" w:hAnsi="Cambria Math"/>
-          </w:rPr>
-          <m:t>=</m:t>
-        </m:r>
-        <m:r>
-          <w:rPr>
-            <w:rFonts w:ascii="Cambria Math" w:eastAsiaTheme="minorEastAsia" w:hAnsi="Cambria Math"/>
-          </w:rPr>
-          <m:t>608</m:t>
-        </m:r>
-        <m:r>
-          <w:rPr>
-            <w:rFonts w:ascii="Cambria Math" w:eastAsiaTheme="minorEastAsia" w:hAnsi="Cambria Math"/>
-          </w:rPr>
-          <m:t>+0</m:t>
+          <m:t>608+0=608=608+0</m:t>
         </m:r>
       </m:oMath>
       <w:r>
@@ -31431,7 +31265,7 @@
         <w:tabs>
           <w:tab w:val="left" w:pos="7553"/>
         </w:tabs>
-        <w:ind w:left="426"/>
+        <w:ind w:left="708"/>
         <w:rPr>
           <w:rFonts w:eastAsiaTheme="minorEastAsia"/>
         </w:rPr>
@@ -31506,8 +31340,464 @@
         </w:rPr>
         <w:t>y son contabilizados en el Valor Bruto de la Producción.</w:t>
       </w:r>
+    </w:p>
+    <w:p>
+      <w:pPr>
+        <w:pStyle w:val="Prrafodelista"/>
+        <w:tabs>
+          <w:tab w:val="left" w:pos="7553"/>
+        </w:tabs>
+        <w:ind w:left="426"/>
+        <w:rPr>
+          <w:rFonts w:eastAsiaTheme="minorEastAsia"/>
+        </w:rPr>
+      </w:pPr>
+    </w:p>
+    <w:p>
+      <w:pPr>
+        <w:pStyle w:val="Prrafodelista"/>
+        <w:tabs>
+          <w:tab w:val="left" w:pos="7553"/>
+        </w:tabs>
+        <w:ind w:left="426"/>
+        <w:rPr>
+          <w:rFonts w:eastAsiaTheme="minorEastAsia"/>
+        </w:rPr>
+      </w:pPr>
+      <w:r>
+        <w:rPr>
+          <w:rFonts w:eastAsiaTheme="minorEastAsia"/>
+        </w:rPr>
+        <w:t>2.31</w:t>
+      </w:r>
+    </w:p>
+    <w:p>
+      <w:pPr>
+        <w:pStyle w:val="Prrafodelista"/>
+        <w:tabs>
+          <w:tab w:val="left" w:pos="7553"/>
+        </w:tabs>
+        <w:ind w:left="708"/>
+        <w:rPr>
+          <w:rFonts w:eastAsiaTheme="minorEastAsia"/>
+        </w:rPr>
+      </w:pPr>
+      <w:r>
+        <w:rPr>
+          <w:rFonts w:eastAsiaTheme="minorEastAsia"/>
+        </w:rPr>
+        <w:t xml:space="preserve">a) </w:t>
+      </w:r>
+      <m:oMath>
+        <m:r>
+          <w:rPr>
+            <w:rFonts w:ascii="Cambria Math" w:eastAsiaTheme="minorEastAsia" w:hAnsi="Cambria Math"/>
+          </w:rPr>
+          <m:t>K=i*k</m:t>
+        </m:r>
+      </m:oMath>
+      <w:r>
+        <w:rPr>
+          <w:rFonts w:eastAsiaTheme="minorEastAsia"/>
+        </w:rPr>
+        <w:t xml:space="preserve"> </w:t>
+      </w:r>
+    </w:p>
+    <w:p>
+      <w:pPr>
+        <w:pStyle w:val="Prrafodelista"/>
+        <w:tabs>
+          <w:tab w:val="left" w:pos="7553"/>
+        </w:tabs>
+        <w:ind w:left="708"/>
+        <w:rPr>
+          <w:rFonts w:eastAsiaTheme="minorEastAsia"/>
+        </w:rPr>
+      </w:pPr>
+      <w:r>
+        <w:rPr>
+          <w:rFonts w:eastAsiaTheme="minorEastAsia"/>
+        </w:rPr>
+        <w:t xml:space="preserve">Dónde: </w:t>
+      </w:r>
+      <m:oMath>
+        <m:r>
+          <w:rPr>
+            <w:rFonts w:ascii="Cambria Math" w:eastAsiaTheme="minorEastAsia" w:hAnsi="Cambria Math"/>
+          </w:rPr>
+          <m:t>K=</m:t>
+        </m:r>
+      </m:oMath>
+      <w:r>
+        <w:rPr>
+          <w:rFonts w:eastAsiaTheme="minorEastAsia"/>
+        </w:rPr>
+        <w:t xml:space="preserve"> </w:t>
+      </w:r>
+      <w:r>
+        <w:rPr>
+          <w:rFonts w:eastAsiaTheme="minorEastAsia"/>
+        </w:rPr>
+        <w:t>ingresos por intereses del factor capital</w:t>
+      </w:r>
+    </w:p>
+    <w:p>
+      <w:pPr>
+        <w:pStyle w:val="Prrafodelista"/>
+        <w:tabs>
+          <w:tab w:val="left" w:pos="7553"/>
+        </w:tabs>
+        <w:ind w:left="1416"/>
+        <w:rPr>
+          <w:rFonts w:eastAsiaTheme="minorEastAsia"/>
+        </w:rPr>
+      </w:pPr>
+      <m:oMath>
+        <m:r>
+          <w:rPr>
+            <w:rFonts w:ascii="Cambria Math" w:eastAsiaTheme="minorEastAsia" w:hAnsi="Cambria Math"/>
+          </w:rPr>
+          <m:t>i=</m:t>
+        </m:r>
+      </m:oMath>
+      <w:r>
+        <w:rPr>
+          <w:rFonts w:eastAsiaTheme="minorEastAsia"/>
+        </w:rPr>
+        <w:t xml:space="preserve"> </w:t>
+      </w:r>
+      <w:r>
+        <w:rPr>
+          <w:rFonts w:eastAsiaTheme="minorEastAsia"/>
+        </w:rPr>
+        <w:t>tasa de interés</w:t>
+      </w:r>
+    </w:p>
+    <w:p>
+      <w:pPr>
+        <w:pStyle w:val="Prrafodelista"/>
+        <w:tabs>
+          <w:tab w:val="left" w:pos="7553"/>
+        </w:tabs>
+        <w:ind w:left="1416"/>
+        <w:rPr>
+          <w:rFonts w:eastAsiaTheme="minorEastAsia"/>
+        </w:rPr>
+      </w:pPr>
+      <m:oMath>
+        <m:r>
+          <w:rPr>
+            <w:rFonts w:ascii="Cambria Math" w:eastAsiaTheme="minorEastAsia" w:hAnsi="Cambria Math"/>
+          </w:rPr>
+          <m:t>k=</m:t>
+        </m:r>
+      </m:oMath>
+      <w:r>
+        <w:rPr>
+          <w:rFonts w:eastAsiaTheme="minorEastAsia"/>
+        </w:rPr>
+        <w:t xml:space="preserve"> </w:t>
+      </w:r>
+      <w:r>
+        <w:rPr>
+          <w:rFonts w:eastAsiaTheme="minorEastAsia"/>
+        </w:rPr>
+        <w:t>riqueza financiera (beneficios derivados directamente de la producción</w:t>
+      </w:r>
+      <w:r>
+        <w:rPr>
+          <w:rFonts w:eastAsiaTheme="minorEastAsia"/>
+        </w:rPr>
+        <w:t>, se formaron con ingresos anteriores y se integraron al sistema financiero como ahorros</w:t>
+      </w:r>
+      <w:r>
+        <w:rPr>
+          <w:rFonts w:eastAsiaTheme="minorEastAsia"/>
+        </w:rPr>
+        <w:t>)</w:t>
+      </w:r>
+    </w:p>
+    <w:p>
+      <w:pPr>
+        <w:pStyle w:val="Prrafodelista"/>
+        <w:tabs>
+          <w:tab w:val="left" w:pos="7553"/>
+        </w:tabs>
+        <w:ind w:left="1416"/>
+        <w:rPr>
+          <w:rFonts w:eastAsiaTheme="minorEastAsia"/>
+        </w:rPr>
+      </w:pPr>
+      <w:r>
+        <w:rPr>
+          <w:rFonts w:eastAsiaTheme="minorEastAsia"/>
+        </w:rPr>
+        <w:t>K=0.05</w:t>
+      </w:r>
+      <w:r>
+        <w:rPr>
+          <w:rFonts w:eastAsiaTheme="minorEastAsia"/>
+        </w:rPr>
+        <w:t>*</w:t>
+      </w:r>
+      <w:r>
+        <w:rPr>
+          <w:rFonts w:eastAsiaTheme="minorEastAsia"/>
+        </w:rPr>
+        <w:t>400=20</w:t>
+      </w:r>
+    </w:p>
+    <w:p>
+      <w:pPr>
+        <w:pStyle w:val="Prrafodelista"/>
+        <w:tabs>
+          <w:tab w:val="left" w:pos="7553"/>
+        </w:tabs>
+        <w:ind w:left="708"/>
+        <w:rPr>
+          <w:rFonts w:eastAsiaTheme="minorEastAsia"/>
+        </w:rPr>
+      </w:pPr>
+      <w:r>
+        <w:rPr>
+          <w:rFonts w:eastAsiaTheme="minorEastAsia"/>
+        </w:rPr>
+        <w:t>b)</w:t>
+      </w:r>
+      <m:oMath>
+        <m:r>
+          <w:rPr>
+            <w:rFonts w:ascii="Cambria Math" w:eastAsiaTheme="minorEastAsia" w:hAnsi="Cambria Math"/>
+          </w:rPr>
+          <m:t>Y=L+</m:t>
+        </m:r>
+        <m:r>
+          <w:rPr>
+            <w:rFonts w:ascii="Cambria Math" w:eastAsiaTheme="minorEastAsia" w:hAnsi="Cambria Math"/>
+          </w:rPr>
+          <m:t>W+K</m:t>
+        </m:r>
+        <m:r>
+          <w:rPr>
+            <w:rFonts w:ascii="Cambria Math" w:eastAsiaTheme="minorEastAsia" w:hAnsi="Cambria Math"/>
+          </w:rPr>
+          <m:t>+S</m:t>
+        </m:r>
+      </m:oMath>
+      <w:r>
+        <w:rPr>
+          <w:rFonts w:eastAsiaTheme="minorEastAsia"/>
+        </w:rPr>
+        <w:t>, a pesar de que hay riqueza financiera los ahorros siguen siendo cero</w:t>
+      </w:r>
+    </w:p>
+    <w:p>
+      <w:pPr>
+        <w:pStyle w:val="Prrafodelista"/>
+        <w:tabs>
+          <w:tab w:val="left" w:pos="7553"/>
+        </w:tabs>
+        <w:ind w:left="708"/>
+        <w:rPr>
+          <w:rFonts w:eastAsiaTheme="minorEastAsia"/>
+        </w:rPr>
+      </w:pPr>
+      <w:r>
+        <w:rPr>
+          <w:rFonts w:eastAsiaTheme="minorEastAsia"/>
+        </w:rPr>
+        <w:t xml:space="preserve">luego, como </w:t>
+      </w:r>
+      <m:oMath>
+        <m:r>
+          <w:rPr>
+            <w:rFonts w:ascii="Cambria Math" w:eastAsiaTheme="minorEastAsia" w:hAnsi="Cambria Math"/>
+          </w:rPr>
+          <m:t>Y=100</m:t>
+        </m:r>
+      </m:oMath>
+      <w:r>
+        <w:rPr>
+          <w:rFonts w:eastAsiaTheme="minorEastAsia"/>
+        </w:rPr>
+        <w:t xml:space="preserve"> y </w:t>
+      </w:r>
+      <m:oMath>
+        <m:r>
+          <w:rPr>
+            <w:rFonts w:ascii="Cambria Math" w:eastAsiaTheme="minorEastAsia" w:hAnsi="Cambria Math"/>
+          </w:rPr>
+          <m:t>K=20</m:t>
+        </m:r>
+      </m:oMath>
+      <w:r>
+        <w:rPr>
+          <w:rFonts w:eastAsiaTheme="minorEastAsia"/>
+        </w:rPr>
+        <w:t xml:space="preserve">, </w:t>
+      </w:r>
+      <m:oMath>
+        <m:r>
+          <w:rPr>
+            <w:rFonts w:ascii="Cambria Math" w:eastAsiaTheme="minorEastAsia" w:hAnsi="Cambria Math"/>
+          </w:rPr>
+          <m:t>L+</m:t>
+        </m:r>
+        <m:r>
+          <w:rPr>
+            <w:rFonts w:ascii="Cambria Math" w:eastAsiaTheme="minorEastAsia" w:hAnsi="Cambria Math"/>
+          </w:rPr>
+          <m:t>W</m:t>
+        </m:r>
+        <m:r>
+          <w:rPr>
+            <w:rFonts w:ascii="Cambria Math" w:eastAsiaTheme="minorEastAsia" w:hAnsi="Cambria Math"/>
+          </w:rPr>
+          <m:t>=80</m:t>
+        </m:r>
+      </m:oMath>
+      <w:r>
+        <w:rPr>
+          <w:rFonts w:eastAsiaTheme="minorEastAsia"/>
+        </w:rPr>
+        <w:t xml:space="preserve">, sustituyendo: </w:t>
+      </w:r>
+      <m:oMath>
+        <m:r>
+          <w:rPr>
+            <w:rFonts w:ascii="Cambria Math" w:eastAsiaTheme="minorEastAsia" w:hAnsi="Cambria Math"/>
+          </w:rPr>
+          <m:t>Y=100=80+20</m:t>
+        </m:r>
+      </m:oMath>
+    </w:p>
+    <w:p>
+      <w:pPr>
+        <w:pStyle w:val="Prrafodelista"/>
+        <w:tabs>
+          <w:tab w:val="left" w:pos="7553"/>
+        </w:tabs>
+        <w:ind w:left="426"/>
+        <w:rPr>
+          <w:rFonts w:eastAsiaTheme="minorEastAsia"/>
+        </w:rPr>
+      </w:pPr>
+      <w:r>
+        <w:rPr>
+          <w:rFonts w:eastAsiaTheme="minorEastAsia"/>
+        </w:rPr>
+        <w:t>2.32</w:t>
+      </w:r>
+    </w:p>
+    <w:p>
+      <w:pPr>
+        <w:pStyle w:val="Prrafodelista"/>
+        <w:tabs>
+          <w:tab w:val="left" w:pos="7553"/>
+        </w:tabs>
+        <w:ind w:left="708"/>
+        <w:rPr>
+          <w:rFonts w:eastAsiaTheme="minorEastAsia"/>
+        </w:rPr>
+      </w:pPr>
+      <w:r>
+        <w:rPr>
+          <w:rFonts w:eastAsiaTheme="minorEastAsia"/>
+        </w:rPr>
+        <w:t xml:space="preserve">a) Dado </w:t>
+      </w:r>
+      <m:oMath>
+        <m:r>
+          <w:rPr>
+            <w:rFonts w:ascii="Cambria Math" w:eastAsiaTheme="minorEastAsia" w:hAnsi="Cambria Math"/>
+          </w:rPr>
+          <m:t>C=VA=K+L+W</m:t>
+        </m:r>
+      </m:oMath>
+      <w:r>
+        <w:rPr>
+          <w:rFonts w:eastAsiaTheme="minorEastAsia"/>
+        </w:rPr>
+        <w:t xml:space="preserve">, entonces </w:t>
+      </w:r>
+      <m:oMath>
+        <m:r>
+          <w:rPr>
+            <w:rFonts w:ascii="Cambria Math" w:eastAsiaTheme="minorEastAsia" w:hAnsi="Cambria Math"/>
+          </w:rPr>
+          <m:t>K+L+W+S=Y=P=C+I</m:t>
+        </m:r>
+      </m:oMath>
+    </w:p>
+    <w:p>
+      <w:pPr>
+        <w:pStyle w:val="Prrafodelista"/>
+        <w:tabs>
+          <w:tab w:val="left" w:pos="7553"/>
+        </w:tabs>
+        <w:ind w:left="708"/>
+        <w:rPr>
+          <w:rFonts w:eastAsiaTheme="minorEastAsia"/>
+        </w:rPr>
+      </w:pPr>
+      <w:r>
+        <w:rPr>
+          <w:rFonts w:eastAsiaTheme="minorEastAsia"/>
+        </w:rPr>
+        <w:t xml:space="preserve">b) </w:t>
+      </w:r>
+      <m:oMath>
+        <m:r>
+          <w:rPr>
+            <w:rFonts w:ascii="Cambria Math" w:eastAsiaTheme="minorEastAsia" w:hAnsi="Cambria Math"/>
+          </w:rPr>
+          <m:t>20+80+0=100=Y=P=100+0</m:t>
+        </m:r>
+      </m:oMath>
+    </w:p>
+    <w:p>
+      <w:pPr>
+        <w:pStyle w:val="Prrafodelista"/>
+        <w:tabs>
+          <w:tab w:val="left" w:pos="7553"/>
+        </w:tabs>
+        <w:ind w:left="426"/>
+        <w:rPr>
+          <w:rFonts w:eastAsiaTheme="minorEastAsia"/>
+        </w:rPr>
+      </w:pPr>
+      <w:r>
+        <w:rPr>
+          <w:rFonts w:eastAsiaTheme="minorEastAsia"/>
+        </w:rPr>
+        <w:t>2.33</w:t>
+      </w:r>
       <w:bookmarkStart w:id="0" w:name="_GoBack"/>
       <w:bookmarkEnd w:id="0"/>
+    </w:p>
+    <w:p>
+      <w:pPr>
+        <w:pStyle w:val="Prrafodelista"/>
+        <w:tabs>
+          <w:tab w:val="left" w:pos="7553"/>
+        </w:tabs>
+        <w:ind w:left="426"/>
+        <w:rPr>
+          <w:rFonts w:eastAsiaTheme="minorEastAsia"/>
+        </w:rPr>
+      </w:pPr>
+    </w:p>
+    <w:p>
+      <w:pPr>
+        <w:pStyle w:val="Prrafodelista"/>
+        <w:tabs>
+          <w:tab w:val="left" w:pos="7553"/>
+        </w:tabs>
+        <w:ind w:left="426"/>
+        <w:rPr>
+          <w:rFonts w:eastAsiaTheme="minorEastAsia"/>
+        </w:rPr>
+      </w:pPr>
     </w:p>
     <w:p>
       <w:pPr>
@@ -38375,7 +38665,7 @@
 </file>
 
 <file path=customXml/itemProps1.xml><?xml version="1.0" encoding="utf-8"?>
-<ds:datastoreItem xmlns:ds="http://schemas.openxmlformats.org/officeDocument/2006/customXml" ds:itemID="{78FB4C98-A4E1-4ADC-B281-4F4ACC9D4ED5}">
+<ds:datastoreItem xmlns:ds="http://schemas.openxmlformats.org/officeDocument/2006/customXml" ds:itemID="{E199DE14-49CE-4520-A0AD-7EF05859CBF2}">
   <ds:schemaRefs>
     <ds:schemaRef ds:uri="http://schemas.openxmlformats.org/officeDocument/2006/bibliography"/>
   </ds:schemaRefs>

</xml_diff>

<commit_message>
Actualizacion hasta el ejercicio 2.34
</commit_message>
<xml_diff>
--- a/EJERCICIOS FUNDAMENTOS DE ECONOMÍA CUANTITATIVA (2).docx
+++ b/EJERCICIOS FUNDAMENTOS DE ECONOMÍA CUANTITATIVA (2).docx
@@ -655,7 +655,15 @@
         </w:numPr>
       </w:pPr>
       <w:r>
-        <w:t>7.53 = 7  53/100</w:t>
+        <w:t xml:space="preserve">7.53 = </w:t>
+      </w:r>
+      <w:proofErr w:type="gramStart"/>
+      <w:r>
+        <w:t>7  53</w:t>
+      </w:r>
+      <w:proofErr w:type="gramEnd"/>
+      <w:r>
+        <w:t>/100</w:t>
       </w:r>
     </w:p>
     <w:p>
@@ -2633,7 +2641,7 @@
           </mc:Choice>
           <mc:Fallback>
             <w:pict>
-              <v:line w14:anchorId="36655DAC" id="1 Conector recto" o:spid="_x0000_s1026" style="position:absolute;z-index:251659264;visibility:visible;mso-wrap-style:square;mso-wrap-distance-left:9pt;mso-wrap-distance-top:0;mso-wrap-distance-right:9pt;mso-wrap-distance-bottom:0;mso-position-horizontal:absolute;mso-position-horizontal-relative:text;mso-position-vertical:absolute;mso-position-vertical-relative:text" from="34.9pt,-.1pt" to="133.05pt,-.1pt" o:gfxdata="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" strokecolor="black [3040]"/>
+              <v:line w14:anchorId="2887D6AE" id="1 Conector recto" o:spid="_x0000_s1026" style="position:absolute;z-index:251659264;visibility:visible;mso-wrap-style:square;mso-wrap-distance-left:9pt;mso-wrap-distance-top:0;mso-wrap-distance-right:9pt;mso-wrap-distance-bottom:0;mso-position-horizontal:absolute;mso-position-horizontal-relative:text;mso-position-vertical:absolute;mso-position-vertical-relative:text" from="34.9pt,-.1pt" to="133.05pt,-.1pt" o:gfxdata="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" strokecolor="black [3040]"/>
             </w:pict>
           </mc:Fallback>
         </mc:AlternateContent>
@@ -2805,7 +2813,7 @@
           </mc:Choice>
           <mc:Fallback>
             <w:pict>
-              <v:line w14:anchorId="78D88176" id="2 Conector recto" o:spid="_x0000_s1026" style="position:absolute;z-index:251661312;visibility:visible;mso-wrap-style:square;mso-wrap-distance-left:9pt;mso-wrap-distance-top:0;mso-wrap-distance-right:9pt;mso-wrap-distance-bottom:0;mso-position-horizontal:absolute;mso-position-horizontal-relative:text;mso-position-vertical:absolute;mso-position-vertical-relative:text" from="35.3pt,.35pt" to="133.45pt,.35pt" o:gfxdata="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" strokecolor="black [3040]"/>
+              <v:line w14:anchorId="6346E81E" id="2 Conector recto" o:spid="_x0000_s1026" style="position:absolute;z-index:251661312;visibility:visible;mso-wrap-style:square;mso-wrap-distance-left:9pt;mso-wrap-distance-top:0;mso-wrap-distance-right:9pt;mso-wrap-distance-bottom:0;mso-position-horizontal:absolute;mso-position-horizontal-relative:text;mso-position-vertical:absolute;mso-position-vertical-relative:text" from="35.3pt,.35pt" to="133.45pt,.35pt" o:gfxdata="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" strokecolor="black [3040]"/>
             </w:pict>
           </mc:Fallback>
         </mc:AlternateContent>
@@ -3165,7 +3173,7 @@
           </mc:Choice>
           <mc:Fallback>
             <w:pict>
-              <v:line w14:anchorId="35DDC6AA" id="3 Conector recto" o:spid="_x0000_s1026" style="position:absolute;z-index:251663360;visibility:visible;mso-wrap-style:square;mso-wrap-distance-left:9pt;mso-wrap-distance-top:0;mso-wrap-distance-right:9pt;mso-wrap-distance-bottom:0;mso-position-horizontal:absolute;mso-position-horizontal-relative:text;mso-position-vertical:absolute;mso-position-vertical-relative:text" from="31.85pt,1pt" to="130pt,1pt" o:gfxdata="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" strokecolor="black [3040]"/>
+              <v:line w14:anchorId="24C96170" id="3 Conector recto" o:spid="_x0000_s1026" style="position:absolute;z-index:251663360;visibility:visible;mso-wrap-style:square;mso-wrap-distance-left:9pt;mso-wrap-distance-top:0;mso-wrap-distance-right:9pt;mso-wrap-distance-bottom:0;mso-position-horizontal:absolute;mso-position-horizontal-relative:text;mso-position-vertical:absolute;mso-position-vertical-relative:text" from="31.85pt,1pt" to="130pt,1pt" o:gfxdata="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" strokecolor="black [3040]"/>
             </w:pict>
           </mc:Fallback>
         </mc:AlternateContent>
@@ -4162,7 +4170,7 @@
           </mc:Choice>
           <mc:Fallback>
             <w:pict>
-              <v:line w14:anchorId="3CC22411" id="4 Conector recto" o:spid="_x0000_s1026" style="position:absolute;z-index:251665408;visibility:visible;mso-wrap-style:square;mso-width-percent:0;mso-wrap-distance-left:9pt;mso-wrap-distance-top:0;mso-wrap-distance-right:9pt;mso-wrap-distance-bottom:0;mso-position-horizontal:absolute;mso-position-horizontal-relative:text;mso-position-vertical:absolute;mso-position-vertical-relative:text;mso-width-percent:0;mso-width-relative:margin" from="33.65pt,1pt" to="200.1pt,1pt" o:gfxdata="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" strokecolor="black [3040]"/>
+              <v:line w14:anchorId="351595A4" id="4 Conector recto" o:spid="_x0000_s1026" style="position:absolute;z-index:251665408;visibility:visible;mso-wrap-style:square;mso-width-percent:0;mso-wrap-distance-left:9pt;mso-wrap-distance-top:0;mso-wrap-distance-right:9pt;mso-wrap-distance-bottom:0;mso-position-horizontal:absolute;mso-position-horizontal-relative:text;mso-position-vertical:absolute;mso-position-vertical-relative:text;mso-width-percent:0;mso-width-relative:margin" from="33.65pt,1pt" to="200.1pt,1pt" o:gfxdata="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" strokecolor="black [3040]"/>
             </w:pict>
           </mc:Fallback>
         </mc:AlternateContent>
@@ -7759,7 +7767,21 @@
               <w:rPr>
                 <w:rFonts w:eastAsiaTheme="minorEastAsia"/>
               </w:rPr>
-              <w:t>PO = (1/2)(4/5) PT = 40</w:t>
+              <w:t>PO = (1/</w:t>
+            </w:r>
+            <w:proofErr w:type="gramStart"/>
+            <w:r>
+              <w:rPr>
+                <w:rFonts w:eastAsiaTheme="minorEastAsia"/>
+              </w:rPr>
+              <w:t>2)(</w:t>
+            </w:r>
+            <w:proofErr w:type="gramEnd"/>
+            <w:r>
+              <w:rPr>
+                <w:rFonts w:eastAsiaTheme="minorEastAsia"/>
+              </w:rPr>
+              <w:t>4/5) PT = 40</w:t>
             </w:r>
           </w:p>
           <w:p>
@@ -8022,7 +8044,21 @@
               <w:rPr>
                 <w:rFonts w:eastAsiaTheme="minorEastAsia"/>
               </w:rPr>
-              <w:t>(2/3)(3/5 PT) = 6/15 PT</w:t>
+              <w:t>(2/</w:t>
+            </w:r>
+            <w:proofErr w:type="gramStart"/>
+            <w:r>
+              <w:rPr>
+                <w:rFonts w:eastAsiaTheme="minorEastAsia"/>
+              </w:rPr>
+              <w:t>3)(</w:t>
+            </w:r>
+            <w:proofErr w:type="gramEnd"/>
+            <w:r>
+              <w:rPr>
+                <w:rFonts w:eastAsiaTheme="minorEastAsia"/>
+              </w:rPr>
+              <w:t>3/5 PT) = 6/15 PT</w:t>
             </w:r>
           </w:p>
         </w:tc>
@@ -8127,7 +8163,21 @@
           <w:rFonts w:eastAsiaTheme="minorEastAsia"/>
         </w:rPr>
         <w:tab/>
-        <w:t xml:space="preserve">población B con respecto a su total, sin embargo no se podría inferir la proporción en que </w:t>
+        <w:t xml:space="preserve">población B con respecto a su total, sin </w:t>
+      </w:r>
+      <w:proofErr w:type="gramStart"/>
+      <w:r>
+        <w:rPr>
+          <w:rFonts w:eastAsiaTheme="minorEastAsia"/>
+        </w:rPr>
+        <w:t>embargo</w:t>
+      </w:r>
+      <w:proofErr w:type="gramEnd"/>
+      <w:r>
+        <w:rPr>
+          <w:rFonts w:eastAsiaTheme="minorEastAsia"/>
+        </w:rPr>
+        <w:t xml:space="preserve"> no se podría inferir la proporción en que </w:t>
       </w:r>
       <w:r>
         <w:rPr>
@@ -8227,7 +8277,7 @@
           </mc:Choice>
           <mc:Fallback>
             <w:pict>
-              <v:shapetype w14:anchorId="5A660EF7" id="_x0000_t88" coordsize="21600,21600" o:spt="88" adj="1800,10800" path="m,qx10800@0l10800@2qy21600@11,10800@3l10800@1qy,21600e" filled="f">
+              <v:shapetype w14:anchorId="729F03CA" id="_x0000_t88" coordsize="21600,21600" o:spt="88" adj="1800,10800" path="m,qx10800@0l10800@2qy21600@11,10800@3l10800@1qy,21600e" filled="f">
                 <v:formulas>
                   <v:f eqn="val #0"/>
                   <v:f eqn="sum 21600 0 #0"/>
@@ -8532,7 +8582,7 @@
                 </mc:Choice>
                 <mc:Fallback>
                   <w:pict>
-                    <v:shapetype w14:anchorId="365097EE" id="_x0000_t32" coordsize="21600,21600" o:spt="32" o:oned="t" path="m,l21600,21600e" filled="f">
+                    <v:shapetype w14:anchorId="54417C97" id="_x0000_t32" coordsize="21600,21600" o:spt="32" o:oned="t" path="m,l21600,21600e" filled="f">
                       <v:path arrowok="t" fillok="f" o:connecttype="none"/>
                       <o:lock v:ext="edit" shapetype="t"/>
                     </v:shapetype>
@@ -8631,7 +8681,7 @@
                 </mc:Choice>
                 <mc:Fallback>
                   <w:pict>
-                    <v:shape w14:anchorId="1B675672" id="7 Conector recto de flecha" o:spid="_x0000_s1026" type="#_x0000_t32" style="position:absolute;margin-left:9.05pt;margin-top:2.9pt;width:0;height:61.8pt;flip:y;z-index:251667456;visibility:visible;mso-wrap-style:square;mso-width-percent:0;mso-height-percent:0;mso-wrap-distance-left:9pt;mso-wrap-distance-top:0;mso-wrap-distance-right:9pt;mso-wrap-distance-bottom:0;mso-position-horizontal:absolute;mso-position-horizontal-relative:text;mso-position-vertical:absolute;mso-position-vertical-relative:text;mso-width-percent:0;mso-height-percent:0;mso-width-relative:margin;mso-height-relative:margin" o:gfxdata="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" strokecolor="black [3040]">
+                    <v:shape w14:anchorId="428E5FF8" id="7 Conector recto de flecha" o:spid="_x0000_s1026" type="#_x0000_t32" style="position:absolute;margin-left:9.05pt;margin-top:2.9pt;width:0;height:61.8pt;flip:y;z-index:251667456;visibility:visible;mso-wrap-style:square;mso-width-percent:0;mso-height-percent:0;mso-wrap-distance-left:9pt;mso-wrap-distance-top:0;mso-wrap-distance-right:9pt;mso-wrap-distance-bottom:0;mso-position-horizontal:absolute;mso-position-horizontal-relative:text;mso-position-vertical:absolute;mso-position-vertical-relative:text;mso-width-percent:0;mso-height-percent:0;mso-width-relative:margin;mso-height-relative:margin" o:gfxdata="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" strokecolor="black [3040]">
                       <v:stroke endarrow="open"/>
                     </v:shape>
                   </w:pict>
@@ -9160,7 +9210,15 @@
         </w:tabs>
       </w:pPr>
       <w:r>
-        <w:t>b) Al pasar del punto D al punto E el  incremento en los bienes de consumo tienen un costo de oportunidad de 18 unidades</w:t>
+        <w:t xml:space="preserve">b) Al pasar del punto D al punto E </w:t>
+      </w:r>
+      <w:proofErr w:type="gramStart"/>
+      <w:r>
+        <w:t>el  incremento</w:t>
+      </w:r>
+      <w:proofErr w:type="gramEnd"/>
+      <w:r>
+        <w:t xml:space="preserve"> en los bienes de consumo tienen un costo de oportunidad de 18 unidades</w:t>
       </w:r>
     </w:p>
     <w:p>
@@ -9210,7 +9268,15 @@
         </w:tabs>
       </w:pPr>
       <w:r>
-        <w:t>Al trasladarse de E a C el costo de oportunidad en términos de bienes de consumo es de 4 toneladas, mientras que de C a A es de 4 toneladas.</w:t>
+        <w:t xml:space="preserve">Al trasladarse de E a C el costo de oportunidad en términos de bienes de consumo es de 4 toneladas, mientras que de C a </w:t>
+      </w:r>
+      <w:proofErr w:type="spellStart"/>
+      <w:r>
+        <w:t>A</w:t>
+      </w:r>
+      <w:proofErr w:type="spellEnd"/>
+      <w:r>
+        <w:t xml:space="preserve"> es de 4 toneladas.</w:t>
       </w:r>
     </w:p>
     <w:p>
@@ -9435,7 +9501,7 @@
                 </v:shape>
                 <w10:wrap type="square" anchorx="margin" anchory="margin"/>
               </v:group>
-              <o:OLEObject Type="Embed" ProgID="Excel.Chart.8" ShapeID="Gráfico 9" DrawAspect="Content" ObjectID="_1630245200" r:id="rId8">
+              <o:OLEObject Type="Embed" ProgID="Excel.Chart.8" ShapeID="Gráfico 9" DrawAspect="Content" ObjectID="_1630326789" r:id="rId8">
                 <o:FieldCodes>\s</o:FieldCodes>
               </o:OLEObject>
             </w:pict>
@@ -9496,8 +9562,16 @@
         <w:rPr>
           <w:highlight w:val="yellow"/>
         </w:rPr>
-        <w:t>Asignar letras A)…</w:t>
-      </w:r>
+        <w:t xml:space="preserve">Asignar letras </w:t>
+      </w:r>
+      <w:proofErr w:type="gramStart"/>
+      <w:r>
+        <w:rPr>
+          <w:highlight w:val="yellow"/>
+        </w:rPr>
+        <w:t>A)…</w:t>
+      </w:r>
+      <w:proofErr w:type="gramEnd"/>
     </w:p>
     <w:tbl>
       <w:tblPr>
@@ -9717,7 +9791,7 @@
                 </mc:Choice>
                 <mc:Fallback>
                   <w:pict>
-                    <v:shape w14:anchorId="5AE32AEC" id="6 Conector recto de flecha" o:spid="_x0000_s1026" type="#_x0000_t32" style="position:absolute;margin-left:1.6pt;margin-top:3.1pt;width:0;height:66.35pt;z-index:251671552;visibility:visible;mso-wrap-style:square;mso-width-percent:0;mso-wrap-distance-left:9pt;mso-wrap-distance-top:0;mso-wrap-distance-right:9pt;mso-wrap-distance-bottom:0;mso-position-horizontal:absolute;mso-position-horizontal-relative:text;mso-position-vertical:absolute;mso-position-vertical-relative:text;mso-width-percent:0;mso-width-relative:margin" o:gfxdata="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" strokecolor="black [3040]">
+                    <v:shape w14:anchorId="62FA66CC" id="6 Conector recto de flecha" o:spid="_x0000_s1026" type="#_x0000_t32" style="position:absolute;margin-left:1.6pt;margin-top:3.1pt;width:0;height:66.35pt;z-index:251671552;visibility:visible;mso-wrap-style:square;mso-width-percent:0;mso-wrap-distance-left:9pt;mso-wrap-distance-top:0;mso-wrap-distance-right:9pt;mso-wrap-distance-bottom:0;mso-position-horizontal:absolute;mso-position-horizontal-relative:text;mso-position-vertical:absolute;mso-position-vertical-relative:text;mso-width-percent:0;mso-width-relative:margin" o:gfxdata="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" strokecolor="black [3040]">
                       <v:stroke endarrow="open"/>
                     </v:shape>
                   </w:pict>
@@ -9806,7 +9880,7 @@
                 </mc:Choice>
                 <mc:Fallback>
                   <w:pict>
-                    <v:shape w14:anchorId="2DF0539D" id="12 Conector recto de flecha" o:spid="_x0000_s1026" type="#_x0000_t32" style="position:absolute;margin-left:1.7pt;margin-top:3.1pt;width:0;height:66.3pt;flip:x y;z-index:251672576;visibility:visible;mso-wrap-style:square;mso-width-percent:0;mso-height-percent:0;mso-wrap-distance-left:9pt;mso-wrap-distance-top:0;mso-wrap-distance-right:9pt;mso-wrap-distance-bottom:0;mso-position-horizontal:absolute;mso-position-horizontal-relative:text;mso-position-vertical:absolute;mso-position-vertical-relative:text;mso-width-percent:0;mso-height-percent:0;mso-width-relative:margin;mso-height-relative:margin" o:gfxdata="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" strokecolor="black [3040]">
+                    <v:shape w14:anchorId="58A7F086" id="12 Conector recto de flecha" o:spid="_x0000_s1026" type="#_x0000_t32" style="position:absolute;margin-left:1.7pt;margin-top:3.1pt;width:0;height:66.3pt;flip:x y;z-index:251672576;visibility:visible;mso-wrap-style:square;mso-width-percent:0;mso-height-percent:0;mso-wrap-distance-left:9pt;mso-wrap-distance-top:0;mso-wrap-distance-right:9pt;mso-wrap-distance-bottom:0;mso-position-horizontal:absolute;mso-position-horizontal-relative:text;mso-position-vertical:absolute;mso-position-vertical-relative:text;mso-width-percent:0;mso-height-percent:0;mso-width-relative:margin;mso-height-relative:margin" o:gfxdata="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" strokecolor="black [3040]">
                       <v:stroke endarrow="open"/>
                     </v:shape>
                   </w:pict>
@@ -10528,7 +10602,7 @@
                 </mc:Choice>
                 <mc:Fallback>
                   <w:pict>
-                    <v:shape w14:anchorId="6BBBAF5B" id="13 Conector recto de flecha" o:spid="_x0000_s1026" type="#_x0000_t32" style="position:absolute;margin-left:1.6pt;margin-top:3.1pt;width:0;height:66.35pt;z-index:251674624;visibility:visible;mso-wrap-style:square;mso-width-percent:0;mso-wrap-distance-left:9pt;mso-wrap-distance-top:0;mso-wrap-distance-right:9pt;mso-wrap-distance-bottom:0;mso-position-horizontal:absolute;mso-position-horizontal-relative:text;mso-position-vertical:absolute;mso-position-vertical-relative:text;mso-width-percent:0;mso-width-relative:margin" o:gfxdata="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" strokecolor="black [3040]">
+                    <v:shape w14:anchorId="4B41BD8C" id="13 Conector recto de flecha" o:spid="_x0000_s1026" type="#_x0000_t32" style="position:absolute;margin-left:1.6pt;margin-top:3.1pt;width:0;height:66.35pt;z-index:251674624;visibility:visible;mso-wrap-style:square;mso-width-percent:0;mso-wrap-distance-left:9pt;mso-wrap-distance-top:0;mso-wrap-distance-right:9pt;mso-wrap-distance-bottom:0;mso-position-horizontal:absolute;mso-position-horizontal-relative:text;mso-position-vertical:absolute;mso-position-vertical-relative:text;mso-width-percent:0;mso-width-relative:margin" o:gfxdata="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" strokecolor="black [3040]">
                       <v:stroke endarrow="open"/>
                     </v:shape>
                   </w:pict>
@@ -10617,7 +10691,7 @@
                 </mc:Choice>
                 <mc:Fallback>
                   <w:pict>
-                    <v:shape w14:anchorId="6A75AD7F" id="14 Conector recto de flecha" o:spid="_x0000_s1026" type="#_x0000_t32" style="position:absolute;margin-left:1.7pt;margin-top:3.1pt;width:0;height:66.3pt;flip:x y;z-index:251675648;visibility:visible;mso-wrap-style:square;mso-width-percent:0;mso-height-percent:0;mso-wrap-distance-left:9pt;mso-wrap-distance-top:0;mso-wrap-distance-right:9pt;mso-wrap-distance-bottom:0;mso-position-horizontal:absolute;mso-position-horizontal-relative:text;mso-position-vertical:absolute;mso-position-vertical-relative:text;mso-width-percent:0;mso-height-percent:0;mso-width-relative:margin;mso-height-relative:margin" o:gfxdata="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" strokecolor="black [3040]">
+                    <v:shape w14:anchorId="10400243" id="14 Conector recto de flecha" o:spid="_x0000_s1026" type="#_x0000_t32" style="position:absolute;margin-left:1.7pt;margin-top:3.1pt;width:0;height:66.3pt;flip:x y;z-index:251675648;visibility:visible;mso-wrap-style:square;mso-width-percent:0;mso-height-percent:0;mso-wrap-distance-left:9pt;mso-wrap-distance-top:0;mso-wrap-distance-right:9pt;mso-wrap-distance-bottom:0;mso-position-horizontal:absolute;mso-position-horizontal-relative:text;mso-position-vertical:absolute;mso-position-vertical-relative:text;mso-width-percent:0;mso-height-percent:0;mso-width-relative:margin;mso-height-relative:margin" o:gfxdata="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" strokecolor="black [3040]">
                       <v:stroke endarrow="open"/>
                     </v:shape>
                   </w:pict>
@@ -11249,7 +11323,15 @@
         </w:tabs>
       </w:pPr>
       <w:r>
-        <w:t>Ambas curvas representan los puntos de aprovechamiento óptimo de los recursos y tecnología disponibles así como las distintas combinaciones posibles en la producción de dos bienes.</w:t>
+        <w:t xml:space="preserve">Ambas curvas representan los puntos de aprovechamiento óptimo de los recursos y tecnología </w:t>
+      </w:r>
+      <w:proofErr w:type="gramStart"/>
+      <w:r>
+        <w:t>disponibles</w:t>
+      </w:r>
+      <w:proofErr w:type="gramEnd"/>
+      <w:r>
+        <w:t xml:space="preserve"> así como las distintas combinaciones posibles en la producción de dos bienes.</w:t>
       </w:r>
     </w:p>
     <w:p>
@@ -11508,7 +11590,21 @@
         <w:rPr>
           <w:rFonts w:eastAsiaTheme="minorEastAsia"/>
         </w:rPr>
-        <w:t>Y= 2W :. W</w:t>
+        <w:t>Y= 2</w:t>
+      </w:r>
+      <w:proofErr w:type="gramStart"/>
+      <w:r>
+        <w:rPr>
+          <w:rFonts w:eastAsiaTheme="minorEastAsia"/>
+        </w:rPr>
+        <w:t>W :</w:t>
+      </w:r>
+      <w:proofErr w:type="gramEnd"/>
+      <w:r>
+        <w:rPr>
+          <w:rFonts w:eastAsiaTheme="minorEastAsia"/>
+        </w:rPr>
+        <w:t>. W</w:t>
       </w:r>
       <w:r>
         <w:rPr>
@@ -12765,8 +12861,16 @@
         <w:rPr>
           <w:rFonts w:eastAsiaTheme="minorEastAsia"/>
         </w:rPr>
-        <w:t>K=Intereses+Ganancias</w:t>
-      </w:r>
+        <w:t>K=</w:t>
+      </w:r>
+      <w:proofErr w:type="spellStart"/>
+      <w:r>
+        <w:rPr>
+          <w:rFonts w:eastAsiaTheme="minorEastAsia"/>
+        </w:rPr>
+        <w:t>Intereses+Ganancias</w:t>
+      </w:r>
+      <w:proofErr w:type="spellEnd"/>
     </w:p>
     <w:p>
       <w:pPr>
@@ -21387,11 +21491,19 @@
                 <w:rFonts w:eastAsiaTheme="minorEastAsia"/>
               </w:rPr>
             </w:pPr>
+            <w:proofErr w:type="gramStart"/>
             <w:r>
               <w:rPr>
                 <w:rFonts w:eastAsiaTheme="minorEastAsia"/>
               </w:rPr>
-              <w:t>?=917</w:t>
+              <w:t>?=</w:t>
+            </w:r>
+            <w:proofErr w:type="gramEnd"/>
+            <w:r>
+              <w:rPr>
+                <w:rFonts w:eastAsiaTheme="minorEastAsia"/>
+              </w:rPr>
+              <w:t>917</w:t>
             </w:r>
           </w:p>
         </w:tc>
@@ -21529,11 +21641,19 @@
                 <w:rFonts w:eastAsiaTheme="minorEastAsia"/>
               </w:rPr>
             </w:pPr>
+            <w:proofErr w:type="gramStart"/>
             <w:r>
               <w:rPr>
                 <w:rFonts w:eastAsiaTheme="minorEastAsia"/>
               </w:rPr>
-              <w:t>?=1269</w:t>
+              <w:t>?=</w:t>
+            </w:r>
+            <w:proofErr w:type="gramEnd"/>
+            <w:r>
+              <w:rPr>
+                <w:rFonts w:eastAsiaTheme="minorEastAsia"/>
+              </w:rPr>
+              <w:t>1269</w:t>
             </w:r>
           </w:p>
         </w:tc>
@@ -21671,11 +21791,19 @@
                 <w:rFonts w:eastAsiaTheme="minorEastAsia"/>
               </w:rPr>
             </w:pPr>
+            <w:proofErr w:type="gramStart"/>
             <w:r>
               <w:rPr>
                 <w:rFonts w:eastAsiaTheme="minorEastAsia"/>
               </w:rPr>
-              <w:t>?=1755</w:t>
+              <w:t>?=</w:t>
+            </w:r>
+            <w:proofErr w:type="gramEnd"/>
+            <w:r>
+              <w:rPr>
+                <w:rFonts w:eastAsiaTheme="minorEastAsia"/>
+              </w:rPr>
+              <w:t>1755</w:t>
             </w:r>
           </w:p>
         </w:tc>
@@ -25043,8 +25171,16 @@
         <w:rPr>
           <w:rFonts w:eastAsiaTheme="minorEastAsia"/>
         </w:rPr>
-        <w:t>a) Porque las 17 u.m</w:t>
-      </w:r>
+        <w:t xml:space="preserve">a) Porque las 17 </w:t>
+      </w:r>
+      <w:proofErr w:type="spellStart"/>
+      <w:r>
+        <w:rPr>
+          <w:rFonts w:eastAsiaTheme="minorEastAsia"/>
+        </w:rPr>
+        <w:t>u.m</w:t>
+      </w:r>
+      <w:proofErr w:type="spellEnd"/>
       <w:r>
         <w:rPr>
           <w:rFonts w:eastAsiaTheme="minorEastAsia"/>
@@ -25104,13 +25240,7 @@
           <w:rPr>
             <w:rFonts w:ascii="Cambria Math" w:eastAsiaTheme="minorEastAsia" w:hAnsi="Cambria Math"/>
           </w:rPr>
-          <m:t>VA = K+L+</m:t>
-        </m:r>
-        <m:r>
-          <w:rPr>
-            <w:rFonts w:ascii="Cambria Math" w:eastAsiaTheme="minorEastAsia" w:hAnsi="Cambria Math"/>
-          </w:rPr>
-          <m:t>W</m:t>
+          <m:t>VA = K+L+W</m:t>
         </m:r>
       </m:oMath>
       <w:r>
@@ -25159,7 +25289,21 @@
         <w:rPr>
           <w:rFonts w:eastAsiaTheme="minorEastAsia"/>
         </w:rPr>
-        <w:t xml:space="preserve">que las empresas gastan en insumos sus propios fondos dinerarios, y los insumos representan los bienes necesarios para la generación de otros bienes, las 45 u.m. representan el valor de los bienes intermedios o insumos intermedios y </w:t>
+        <w:t xml:space="preserve">que las empresas gastan en insumos sus propios fondos dinerarios, y los insumos representan los bienes necesarios para la generación de otros bienes, las 45 </w:t>
+      </w:r>
+      <w:proofErr w:type="spellStart"/>
+      <w:r>
+        <w:rPr>
+          <w:rFonts w:eastAsiaTheme="minorEastAsia"/>
+        </w:rPr>
+        <w:t>u.m</w:t>
+      </w:r>
+      <w:proofErr w:type="spellEnd"/>
+      <w:r>
+        <w:rPr>
+          <w:rFonts w:eastAsiaTheme="minorEastAsia"/>
+        </w:rPr>
+        <w:t xml:space="preserve">. representan el valor de los bienes intermedios o insumos intermedios y </w:t>
       </w:r>
       <w:r>
         <w:rPr>
@@ -26057,13 +26201,7 @@
           <w:rPr>
             <w:rFonts w:ascii="Cambria Math" w:eastAsiaTheme="minorEastAsia" w:hAnsi="Cambria Math"/>
           </w:rPr>
-          <m:t>VA=L+K+</m:t>
-        </m:r>
-        <m:r>
-          <w:rPr>
-            <w:rFonts w:ascii="Cambria Math" w:eastAsiaTheme="minorEastAsia" w:hAnsi="Cambria Math"/>
-          </w:rPr>
-          <m:t>W</m:t>
+          <m:t>VA=L+K+W</m:t>
         </m:r>
       </m:oMath>
       <w:r>
@@ -26103,19 +26241,7 @@
           <w:rPr>
             <w:rFonts w:ascii="Cambria Math" w:eastAsiaTheme="minorEastAsia" w:hAnsi="Cambria Math"/>
           </w:rPr>
-          <m:t>Y=L+K+</m:t>
-        </m:r>
-        <m:r>
-          <w:rPr>
-            <w:rFonts w:ascii="Cambria Math" w:eastAsiaTheme="minorEastAsia" w:hAnsi="Cambria Math"/>
-          </w:rPr>
-          <m:t>W</m:t>
-        </m:r>
-        <m:r>
-          <w:rPr>
-            <w:rFonts w:ascii="Cambria Math" w:eastAsiaTheme="minorEastAsia" w:hAnsi="Cambria Math"/>
-          </w:rPr>
-          <m:t>+S</m:t>
+          <m:t>Y=L+K+W+S</m:t>
         </m:r>
       </m:oMath>
       <w:r>
@@ -26221,13 +26347,7 @@
           <w:rPr>
             <w:rFonts w:ascii="Cambria Math" w:eastAsiaTheme="minorEastAsia" w:hAnsi="Cambria Math"/>
           </w:rPr>
-          <m:t>W</m:t>
-        </m:r>
-        <m:r>
-          <w:rPr>
-            <w:rFonts w:ascii="Cambria Math" w:eastAsiaTheme="minorEastAsia" w:hAnsi="Cambria Math"/>
-          </w:rPr>
-          <m:t>=</m:t>
+          <m:t>W=</m:t>
         </m:r>
         <m:f>
           <m:fPr>
@@ -26425,13 +26545,7 @@
           <w:rPr>
             <w:rFonts w:ascii="Cambria Math" w:eastAsiaTheme="minorEastAsia" w:hAnsi="Cambria Math"/>
           </w:rPr>
-          <m:t>VA=L+K+</m:t>
-        </m:r>
-        <m:r>
-          <w:rPr>
-            <w:rFonts w:ascii="Cambria Math" w:eastAsiaTheme="minorEastAsia" w:hAnsi="Cambria Math"/>
-          </w:rPr>
-          <m:t>W</m:t>
+          <m:t>VA=L+K+W</m:t>
         </m:r>
       </m:oMath>
       <w:r>
@@ -26459,19 +26573,7 @@
           <w:rPr>
             <w:rFonts w:ascii="Cambria Math" w:eastAsiaTheme="minorEastAsia" w:hAnsi="Cambria Math"/>
           </w:rPr>
-          <m:t>Y=L+K+</m:t>
-        </m:r>
-        <m:r>
-          <w:rPr>
-            <w:rFonts w:ascii="Cambria Math" w:eastAsiaTheme="minorEastAsia" w:hAnsi="Cambria Math"/>
-          </w:rPr>
-          <m:t>W</m:t>
-        </m:r>
-        <m:r>
-          <w:rPr>
-            <w:rFonts w:ascii="Cambria Math" w:eastAsiaTheme="minorEastAsia" w:hAnsi="Cambria Math"/>
-          </w:rPr>
-          <m:t>+S</m:t>
+          <m:t>Y=L+K+W+S</m:t>
         </m:r>
       </m:oMath>
       <w:r>
@@ -26595,13 +26697,7 @@
           <w:rPr>
             <w:rFonts w:ascii="Cambria Math" w:eastAsiaTheme="minorEastAsia" w:hAnsi="Cambria Math"/>
           </w:rPr>
-          <m:t>W</m:t>
-        </m:r>
-        <m:r>
-          <w:rPr>
-            <w:rFonts w:ascii="Cambria Math" w:eastAsiaTheme="minorEastAsia" w:hAnsi="Cambria Math"/>
-          </w:rPr>
-          <m:t>=</m:t>
+          <m:t>W=</m:t>
         </m:r>
         <m:f>
           <m:fPr>
@@ -26793,13 +26889,7 @@
           <w:rPr>
             <w:rFonts w:ascii="Cambria Math" w:eastAsiaTheme="minorEastAsia" w:hAnsi="Cambria Math"/>
           </w:rPr>
-          <m:t>VA=L+K+</m:t>
-        </m:r>
-        <m:r>
-          <w:rPr>
-            <w:rFonts w:ascii="Cambria Math" w:eastAsiaTheme="minorEastAsia" w:hAnsi="Cambria Math"/>
-          </w:rPr>
-          <m:t>W</m:t>
+          <m:t>VA=L+K+W</m:t>
         </m:r>
       </m:oMath>
       <w:r>
@@ -26827,19 +26917,7 @@
           <w:rPr>
             <w:rFonts w:ascii="Cambria Math" w:eastAsiaTheme="minorEastAsia" w:hAnsi="Cambria Math"/>
           </w:rPr>
-          <m:t>Y=L+K+</m:t>
-        </m:r>
-        <m:r>
-          <w:rPr>
-            <w:rFonts w:ascii="Cambria Math" w:eastAsiaTheme="minorEastAsia" w:hAnsi="Cambria Math"/>
-          </w:rPr>
-          <m:t>W</m:t>
-        </m:r>
-        <m:r>
-          <w:rPr>
-            <w:rFonts w:ascii="Cambria Math" w:eastAsiaTheme="minorEastAsia" w:hAnsi="Cambria Math"/>
-          </w:rPr>
-          <m:t>+S</m:t>
+          <m:t>Y=L+K+W+S</m:t>
         </m:r>
       </m:oMath>
       <w:r>
@@ -26945,13 +27023,7 @@
           <w:rPr>
             <w:rFonts w:ascii="Cambria Math" w:eastAsiaTheme="minorEastAsia" w:hAnsi="Cambria Math"/>
           </w:rPr>
-          <m:t>W</m:t>
-        </m:r>
-        <m:r>
-          <w:rPr>
-            <w:rFonts w:ascii="Cambria Math" w:eastAsiaTheme="minorEastAsia" w:hAnsi="Cambria Math"/>
-          </w:rPr>
-          <m:t>=</m:t>
+          <m:t>W=</m:t>
         </m:r>
         <m:f>
           <m:fPr>
@@ -27143,13 +27215,7 @@
           <w:rPr>
             <w:rFonts w:ascii="Cambria Math" w:eastAsiaTheme="minorEastAsia" w:hAnsi="Cambria Math"/>
           </w:rPr>
-          <m:t>VA=L+K+</m:t>
-        </m:r>
-        <m:r>
-          <w:rPr>
-            <w:rFonts w:ascii="Cambria Math" w:eastAsiaTheme="minorEastAsia" w:hAnsi="Cambria Math"/>
-          </w:rPr>
-          <m:t>W</m:t>
+          <m:t>VA=L+K+W</m:t>
         </m:r>
       </m:oMath>
       <w:r>
@@ -27177,19 +27243,7 @@
           <w:rPr>
             <w:rFonts w:ascii="Cambria Math" w:eastAsiaTheme="minorEastAsia" w:hAnsi="Cambria Math"/>
           </w:rPr>
-          <m:t>Y=L+K+</m:t>
-        </m:r>
-        <m:r>
-          <w:rPr>
-            <w:rFonts w:ascii="Cambria Math" w:eastAsiaTheme="minorEastAsia" w:hAnsi="Cambria Math"/>
-          </w:rPr>
-          <m:t>W</m:t>
-        </m:r>
-        <m:r>
-          <w:rPr>
-            <w:rFonts w:ascii="Cambria Math" w:eastAsiaTheme="minorEastAsia" w:hAnsi="Cambria Math"/>
-          </w:rPr>
-          <m:t>+S</m:t>
+          <m:t>Y=L+K+W+S</m:t>
         </m:r>
       </m:oMath>
       <w:r>
@@ -27307,13 +27361,7 @@
           <w:rPr>
             <w:rFonts w:ascii="Cambria Math" w:eastAsiaTheme="minorEastAsia" w:hAnsi="Cambria Math"/>
           </w:rPr>
-          <m:t>=</m:t>
-        </m:r>
-        <m:r>
-          <w:rPr>
-            <w:rFonts w:ascii="Cambria Math" w:eastAsiaTheme="minorEastAsia" w:hAnsi="Cambria Math"/>
-          </w:rPr>
-          <m:t>W</m:t>
+          <m:t>=W</m:t>
         </m:r>
         <m:f>
           <m:fPr>
@@ -27505,13 +27553,7 @@
           <w:rPr>
             <w:rFonts w:ascii="Cambria Math" w:eastAsiaTheme="minorEastAsia" w:hAnsi="Cambria Math"/>
           </w:rPr>
-          <m:t>VA=L+K+</m:t>
-        </m:r>
-        <m:r>
-          <w:rPr>
-            <w:rFonts w:ascii="Cambria Math" w:eastAsiaTheme="minorEastAsia" w:hAnsi="Cambria Math"/>
-          </w:rPr>
-          <m:t>W</m:t>
+          <m:t>VA=L+K+W</m:t>
         </m:r>
       </m:oMath>
       <w:r>
@@ -27539,19 +27581,7 @@
           <w:rPr>
             <w:rFonts w:ascii="Cambria Math" w:eastAsiaTheme="minorEastAsia" w:hAnsi="Cambria Math"/>
           </w:rPr>
-          <m:t>Y=L+K+</m:t>
-        </m:r>
-        <m:r>
-          <w:rPr>
-            <w:rFonts w:ascii="Cambria Math" w:eastAsiaTheme="minorEastAsia" w:hAnsi="Cambria Math"/>
-          </w:rPr>
-          <m:t>W</m:t>
-        </m:r>
-        <m:r>
-          <w:rPr>
-            <w:rFonts w:ascii="Cambria Math" w:eastAsiaTheme="minorEastAsia" w:hAnsi="Cambria Math"/>
-          </w:rPr>
-          <m:t>+S</m:t>
+          <m:t>Y=L+K+W+S</m:t>
         </m:r>
       </m:oMath>
       <w:r>
@@ -27657,13 +27687,7 @@
           <w:rPr>
             <w:rFonts w:ascii="Cambria Math" w:eastAsiaTheme="minorEastAsia" w:hAnsi="Cambria Math"/>
           </w:rPr>
-          <m:t>W</m:t>
-        </m:r>
-        <m:r>
-          <w:rPr>
-            <w:rFonts w:ascii="Cambria Math" w:eastAsiaTheme="minorEastAsia" w:hAnsi="Cambria Math"/>
-          </w:rPr>
-          <m:t>=</m:t>
+          <m:t>W=</m:t>
         </m:r>
         <m:f>
           <m:fPr>
@@ -27855,13 +27879,7 @@
           <w:rPr>
             <w:rFonts w:ascii="Cambria Math" w:eastAsiaTheme="minorEastAsia" w:hAnsi="Cambria Math"/>
           </w:rPr>
-          <m:t>VA=L+K+</m:t>
-        </m:r>
-        <m:r>
-          <w:rPr>
-            <w:rFonts w:ascii="Cambria Math" w:eastAsiaTheme="minorEastAsia" w:hAnsi="Cambria Math"/>
-          </w:rPr>
-          <m:t>W</m:t>
+          <m:t>VA=L+K+W</m:t>
         </m:r>
       </m:oMath>
       <w:r>
@@ -27889,19 +27907,7 @@
           <w:rPr>
             <w:rFonts w:ascii="Cambria Math" w:eastAsiaTheme="minorEastAsia" w:hAnsi="Cambria Math"/>
           </w:rPr>
-          <m:t>Y=L+K+</m:t>
-        </m:r>
-        <m:r>
-          <w:rPr>
-            <w:rFonts w:ascii="Cambria Math" w:eastAsiaTheme="minorEastAsia" w:hAnsi="Cambria Math"/>
-          </w:rPr>
-          <m:t>W</m:t>
-        </m:r>
-        <m:r>
-          <w:rPr>
-            <w:rFonts w:ascii="Cambria Math" w:eastAsiaTheme="minorEastAsia" w:hAnsi="Cambria Math"/>
-          </w:rPr>
-          <m:t>+S</m:t>
+          <m:t>Y=L+K+W+S</m:t>
         </m:r>
       </m:oMath>
       <w:r>
@@ -28007,13 +28013,7 @@
           <w:rPr>
             <w:rFonts w:ascii="Cambria Math" w:eastAsiaTheme="minorEastAsia" w:hAnsi="Cambria Math"/>
           </w:rPr>
-          <m:t>W</m:t>
-        </m:r>
-        <m:r>
-          <w:rPr>
-            <w:rFonts w:ascii="Cambria Math" w:eastAsiaTheme="minorEastAsia" w:hAnsi="Cambria Math"/>
-          </w:rPr>
-          <m:t>=</m:t>
+          <m:t>W=</m:t>
         </m:r>
         <m:f>
           <m:fPr>
@@ -28205,13 +28205,7 @@
           <w:rPr>
             <w:rFonts w:ascii="Cambria Math" w:eastAsiaTheme="minorEastAsia" w:hAnsi="Cambria Math"/>
           </w:rPr>
-          <m:t>VA=L+K+</m:t>
-        </m:r>
-        <m:r>
-          <w:rPr>
-            <w:rFonts w:ascii="Cambria Math" w:eastAsiaTheme="minorEastAsia" w:hAnsi="Cambria Math"/>
-          </w:rPr>
-          <m:t>W</m:t>
+          <m:t>VA=L+K+W</m:t>
         </m:r>
       </m:oMath>
       <w:r>
@@ -28239,19 +28233,7 @@
           <w:rPr>
             <w:rFonts w:ascii="Cambria Math" w:eastAsiaTheme="minorEastAsia" w:hAnsi="Cambria Math"/>
           </w:rPr>
-          <m:t>Y=L+K+</m:t>
-        </m:r>
-        <m:r>
-          <w:rPr>
-            <w:rFonts w:ascii="Cambria Math" w:eastAsiaTheme="minorEastAsia" w:hAnsi="Cambria Math"/>
-          </w:rPr>
-          <m:t>W</m:t>
-        </m:r>
-        <m:r>
-          <w:rPr>
-            <w:rFonts w:ascii="Cambria Math" w:eastAsiaTheme="minorEastAsia" w:hAnsi="Cambria Math"/>
-          </w:rPr>
-          <m:t>+S</m:t>
+          <m:t>Y=L+K+W+S</m:t>
         </m:r>
       </m:oMath>
       <w:r>
@@ -28357,13 +28339,7 @@
           <w:rPr>
             <w:rFonts w:ascii="Cambria Math" w:eastAsiaTheme="minorEastAsia" w:hAnsi="Cambria Math"/>
           </w:rPr>
-          <m:t>W</m:t>
-        </m:r>
-        <m:r>
-          <w:rPr>
-            <w:rFonts w:ascii="Cambria Math" w:eastAsiaTheme="minorEastAsia" w:hAnsi="Cambria Math"/>
-          </w:rPr>
-          <m:t>=</m:t>
+          <m:t>W=</m:t>
         </m:r>
         <m:f>
           <m:fPr>
@@ -28555,13 +28531,7 @@
           <w:rPr>
             <w:rFonts w:ascii="Cambria Math" w:eastAsiaTheme="minorEastAsia" w:hAnsi="Cambria Math"/>
           </w:rPr>
-          <m:t>VA=L+K+</m:t>
-        </m:r>
-        <m:r>
-          <w:rPr>
-            <w:rFonts w:ascii="Cambria Math" w:eastAsiaTheme="minorEastAsia" w:hAnsi="Cambria Math"/>
-          </w:rPr>
-          <m:t>W</m:t>
+          <m:t>VA=L+K+W</m:t>
         </m:r>
       </m:oMath>
       <w:r>
@@ -28589,19 +28559,7 @@
           <w:rPr>
             <w:rFonts w:ascii="Cambria Math" w:eastAsiaTheme="minorEastAsia" w:hAnsi="Cambria Math"/>
           </w:rPr>
-          <m:t>Y=L+K+</m:t>
-        </m:r>
-        <m:r>
-          <w:rPr>
-            <w:rFonts w:ascii="Cambria Math" w:eastAsiaTheme="minorEastAsia" w:hAnsi="Cambria Math"/>
-          </w:rPr>
-          <m:t>W</m:t>
-        </m:r>
-        <m:r>
-          <w:rPr>
-            <w:rFonts w:ascii="Cambria Math" w:eastAsiaTheme="minorEastAsia" w:hAnsi="Cambria Math"/>
-          </w:rPr>
-          <m:t>+S</m:t>
+          <m:t>Y=L+K+W+S</m:t>
         </m:r>
       </m:oMath>
       <w:r>
@@ -28707,13 +28665,7 @@
           <w:rPr>
             <w:rFonts w:ascii="Cambria Math" w:eastAsiaTheme="minorEastAsia" w:hAnsi="Cambria Math"/>
           </w:rPr>
-          <m:t>W</m:t>
-        </m:r>
-        <m:r>
-          <w:rPr>
-            <w:rFonts w:ascii="Cambria Math" w:eastAsiaTheme="minorEastAsia" w:hAnsi="Cambria Math"/>
-          </w:rPr>
-          <m:t>=</m:t>
+          <m:t>W=</m:t>
         </m:r>
         <m:f>
           <m:fPr>
@@ -28906,13 +28858,7 @@
           <w:rPr>
             <w:rFonts w:ascii="Cambria Math" w:eastAsiaTheme="minorEastAsia" w:hAnsi="Cambria Math"/>
           </w:rPr>
-          <m:t>VA=L+K+</m:t>
-        </m:r>
-        <m:r>
-          <w:rPr>
-            <w:rFonts w:ascii="Cambria Math" w:eastAsiaTheme="minorEastAsia" w:hAnsi="Cambria Math"/>
-          </w:rPr>
-          <m:t>W</m:t>
+          <m:t>VA=L+K+W</m:t>
         </m:r>
       </m:oMath>
       <w:r>
@@ -28940,19 +28886,7 @@
           <w:rPr>
             <w:rFonts w:ascii="Cambria Math" w:eastAsiaTheme="minorEastAsia" w:hAnsi="Cambria Math"/>
           </w:rPr>
-          <m:t>Y=L+K+</m:t>
-        </m:r>
-        <m:r>
-          <w:rPr>
-            <w:rFonts w:ascii="Cambria Math" w:eastAsiaTheme="minorEastAsia" w:hAnsi="Cambria Math"/>
-          </w:rPr>
-          <m:t>W</m:t>
-        </m:r>
-        <m:r>
-          <w:rPr>
-            <w:rFonts w:ascii="Cambria Math" w:eastAsiaTheme="minorEastAsia" w:hAnsi="Cambria Math"/>
-          </w:rPr>
-          <m:t>+S</m:t>
+          <m:t>Y=L+K+W+S</m:t>
         </m:r>
       </m:oMath>
       <w:r>
@@ -29058,13 +28992,7 @@
           <w:rPr>
             <w:rFonts w:ascii="Cambria Math" w:eastAsiaTheme="minorEastAsia" w:hAnsi="Cambria Math"/>
           </w:rPr>
-          <m:t>W</m:t>
-        </m:r>
-        <m:r>
-          <w:rPr>
-            <w:rFonts w:ascii="Cambria Math" w:eastAsiaTheme="minorEastAsia" w:hAnsi="Cambria Math"/>
-          </w:rPr>
-          <m:t>=</m:t>
+          <m:t>W=</m:t>
         </m:r>
         <m:f>
           <m:fPr>
@@ -29256,13 +29184,7 @@
           <w:rPr>
             <w:rFonts w:ascii="Cambria Math" w:eastAsiaTheme="minorEastAsia" w:hAnsi="Cambria Math"/>
           </w:rPr>
-          <m:t>VA=L+K+</m:t>
-        </m:r>
-        <m:r>
-          <w:rPr>
-            <w:rFonts w:ascii="Cambria Math" w:eastAsiaTheme="minorEastAsia" w:hAnsi="Cambria Math"/>
-          </w:rPr>
-          <m:t>W</m:t>
+          <m:t>VA=L+K+W</m:t>
         </m:r>
       </m:oMath>
       <w:r>
@@ -29290,19 +29212,7 @@
           <w:rPr>
             <w:rFonts w:ascii="Cambria Math" w:eastAsiaTheme="minorEastAsia" w:hAnsi="Cambria Math"/>
           </w:rPr>
-          <m:t>Y=L+K+</m:t>
-        </m:r>
-        <m:r>
-          <w:rPr>
-            <w:rFonts w:ascii="Cambria Math" w:eastAsiaTheme="minorEastAsia" w:hAnsi="Cambria Math"/>
-          </w:rPr>
-          <m:t>W</m:t>
-        </m:r>
-        <m:r>
-          <w:rPr>
-            <w:rFonts w:ascii="Cambria Math" w:eastAsiaTheme="minorEastAsia" w:hAnsi="Cambria Math"/>
-          </w:rPr>
-          <m:t>+S</m:t>
+          <m:t>Y=L+K+W+S</m:t>
         </m:r>
       </m:oMath>
       <w:r>
@@ -29408,13 +29318,7 @@
           <w:rPr>
             <w:rFonts w:ascii="Cambria Math" w:eastAsiaTheme="minorEastAsia" w:hAnsi="Cambria Math"/>
           </w:rPr>
-          <m:t>W</m:t>
-        </m:r>
-        <m:r>
-          <w:rPr>
-            <w:rFonts w:ascii="Cambria Math" w:eastAsiaTheme="minorEastAsia" w:hAnsi="Cambria Math"/>
-          </w:rPr>
-          <m:t>=</m:t>
+          <m:t>W=</m:t>
         </m:r>
         <m:f>
           <m:fPr>
@@ -31532,19 +31436,7 @@
         <w:rPr>
           <w:rFonts w:eastAsiaTheme="minorEastAsia"/>
         </w:rPr>
-        <w:t>K=0.05</w:t>
-      </w:r>
-      <w:r>
-        <w:rPr>
-          <w:rFonts w:eastAsiaTheme="minorEastAsia"/>
-        </w:rPr>
-        <w:t>*</w:t>
-      </w:r>
-      <w:r>
-        <w:rPr>
-          <w:rFonts w:eastAsiaTheme="minorEastAsia"/>
-        </w:rPr>
-        <w:t>400=20</w:t>
+        <w:t>K=0.05*400=20</w:t>
       </w:r>
     </w:p>
     <w:p>
@@ -31569,19 +31461,7 @@
           <w:rPr>
             <w:rFonts w:ascii="Cambria Math" w:eastAsiaTheme="minorEastAsia" w:hAnsi="Cambria Math"/>
           </w:rPr>
-          <m:t>Y=L+</m:t>
-        </m:r>
-        <m:r>
-          <w:rPr>
-            <w:rFonts w:ascii="Cambria Math" w:eastAsiaTheme="minorEastAsia" w:hAnsi="Cambria Math"/>
-          </w:rPr>
-          <m:t>W+K</m:t>
-        </m:r>
-        <m:r>
-          <w:rPr>
-            <w:rFonts w:ascii="Cambria Math" w:eastAsiaTheme="minorEastAsia" w:hAnsi="Cambria Math"/>
-          </w:rPr>
-          <m:t>+S</m:t>
+          <m:t>Y=L+W+K+S</m:t>
         </m:r>
       </m:oMath>
       <w:r>
@@ -31589,6 +31469,86 @@
           <w:rFonts w:eastAsiaTheme="minorEastAsia"/>
         </w:rPr>
         <w:t>, a pesar de que hay riqueza financiera los ahorros siguen siendo cero</w:t>
+      </w:r>
+      <w:r>
+        <w:rPr>
+          <w:rFonts w:eastAsiaTheme="minorEastAsia"/>
+        </w:rPr>
+        <w:t xml:space="preserve">, </w:t>
+      </w:r>
+      <w:r>
+        <w:rPr>
+          <w:rFonts w:eastAsiaTheme="minorEastAsia"/>
+        </w:rPr>
+        <w:t xml:space="preserve">luego, como </w:t>
+      </w:r>
+      <m:oMath>
+        <m:r>
+          <w:rPr>
+            <w:rFonts w:ascii="Cambria Math" w:eastAsiaTheme="minorEastAsia" w:hAnsi="Cambria Math"/>
+          </w:rPr>
+          <m:t>Y=100</m:t>
+        </m:r>
+      </m:oMath>
+      <w:r>
+        <w:rPr>
+          <w:rFonts w:eastAsiaTheme="minorEastAsia"/>
+        </w:rPr>
+        <w:t xml:space="preserve"> y </w:t>
+      </w:r>
+      <m:oMath>
+        <m:r>
+          <w:rPr>
+            <w:rFonts w:ascii="Cambria Math" w:eastAsiaTheme="minorEastAsia" w:hAnsi="Cambria Math"/>
+          </w:rPr>
+          <m:t>K=20</m:t>
+        </m:r>
+      </m:oMath>
+      <w:r>
+        <w:rPr>
+          <w:rFonts w:eastAsiaTheme="minorEastAsia"/>
+        </w:rPr>
+        <w:t xml:space="preserve">, </w:t>
+      </w:r>
+      <m:oMath>
+        <m:r>
+          <w:rPr>
+            <w:rFonts w:ascii="Cambria Math" w:eastAsiaTheme="minorEastAsia" w:hAnsi="Cambria Math"/>
+          </w:rPr>
+          <m:t>L+W=80</m:t>
+        </m:r>
+      </m:oMath>
+      <w:r>
+        <w:rPr>
+          <w:rFonts w:eastAsiaTheme="minorEastAsia"/>
+        </w:rPr>
+        <w:t xml:space="preserve">, sustituyendo: </w:t>
+      </w:r>
+      <m:oMath>
+        <m:r>
+          <w:rPr>
+            <w:rFonts w:ascii="Cambria Math" w:eastAsiaTheme="minorEastAsia" w:hAnsi="Cambria Math"/>
+          </w:rPr>
+          <m:t>Y=100=80+20</m:t>
+        </m:r>
+      </m:oMath>
+    </w:p>
+    <w:p>
+      <w:pPr>
+        <w:pStyle w:val="Prrafodelista"/>
+        <w:tabs>
+          <w:tab w:val="left" w:pos="7553"/>
+        </w:tabs>
+        <w:ind w:left="426"/>
+        <w:rPr>
+          <w:rFonts w:eastAsiaTheme="minorEastAsia"/>
+        </w:rPr>
+      </w:pPr>
+      <w:r>
+        <w:rPr>
+          <w:rFonts w:eastAsiaTheme="minorEastAsia"/>
+        </w:rPr>
+        <w:t>2.32</w:t>
       </w:r>
     </w:p>
     <w:p>
@@ -31606,7 +31566,182 @@
         <w:rPr>
           <w:rFonts w:eastAsiaTheme="minorEastAsia"/>
         </w:rPr>
-        <w:t xml:space="preserve">luego, como </w:t>
+        <w:t xml:space="preserve">a) Dado </w:t>
+      </w:r>
+      <m:oMath>
+        <m:r>
+          <w:rPr>
+            <w:rFonts w:ascii="Cambria Math" w:eastAsiaTheme="minorEastAsia" w:hAnsi="Cambria Math"/>
+          </w:rPr>
+          <m:t>C=VA=K+L+W</m:t>
+        </m:r>
+      </m:oMath>
+      <w:r>
+        <w:rPr>
+          <w:rFonts w:eastAsiaTheme="minorEastAsia"/>
+        </w:rPr>
+        <w:t xml:space="preserve">, entonces </w:t>
+      </w:r>
+      <m:oMath>
+        <m:r>
+          <w:rPr>
+            <w:rFonts w:ascii="Cambria Math" w:eastAsiaTheme="minorEastAsia" w:hAnsi="Cambria Math"/>
+          </w:rPr>
+          <m:t>K+L+W+S=Y=P=C+I</m:t>
+        </m:r>
+      </m:oMath>
+    </w:p>
+    <w:p>
+      <w:pPr>
+        <w:pStyle w:val="Prrafodelista"/>
+        <w:tabs>
+          <w:tab w:val="left" w:pos="7553"/>
+        </w:tabs>
+        <w:ind w:left="708"/>
+        <w:rPr>
+          <w:rFonts w:eastAsiaTheme="minorEastAsia"/>
+        </w:rPr>
+      </w:pPr>
+      <w:r>
+        <w:rPr>
+          <w:rFonts w:eastAsiaTheme="minorEastAsia"/>
+        </w:rPr>
+        <w:t xml:space="preserve">a.1) Existe una alternativa de acuerdo al libro en la que se plantea </w:t>
+      </w:r>
+      <m:oMath>
+        <m:r>
+          <w:rPr>
+            <w:rFonts w:ascii="Cambria Math" w:eastAsiaTheme="minorEastAsia" w:hAnsi="Cambria Math"/>
+            <w:u w:val="single"/>
+          </w:rPr>
+          <m:t>K=k’ +i</m:t>
+        </m:r>
+      </m:oMath>
+      <w:r>
+        <w:rPr>
+          <w:rFonts w:eastAsiaTheme="minorEastAsia"/>
+        </w:rPr>
+        <w:t xml:space="preserve"> dónde </w:t>
+      </w:r>
+      <m:oMath>
+        <m:r>
+          <w:rPr>
+            <w:rFonts w:ascii="Cambria Math" w:eastAsiaTheme="minorEastAsia" w:hAnsi="Cambria Math"/>
+          </w:rPr>
+          <m:t>k’</m:t>
+        </m:r>
+      </m:oMath>
+      <w:r>
+        <w:rPr>
+          <w:rFonts w:eastAsiaTheme="minorEastAsia"/>
+        </w:rPr>
+        <w:t xml:space="preserve"> son los beneficios derivados directamente de la producción e </w:t>
+      </w:r>
+      <m:oMath>
+        <m:r>
+          <w:rPr>
+            <w:rFonts w:ascii="Cambria Math" w:eastAsiaTheme="minorEastAsia" w:hAnsi="Cambria Math"/>
+          </w:rPr>
+          <m:t>i</m:t>
+        </m:r>
+      </m:oMath>
+      <w:r>
+        <w:rPr>
+          <w:rFonts w:eastAsiaTheme="minorEastAsia"/>
+        </w:rPr>
+        <w:t xml:space="preserve"> son los ingresos por intereses</w:t>
+      </w:r>
+      <w:r>
+        <w:rPr>
+          <w:rFonts w:eastAsiaTheme="minorEastAsia"/>
+        </w:rPr>
+        <w:t xml:space="preserve">, </w:t>
+      </w:r>
+      <w:r>
+        <w:rPr>
+          <w:rFonts w:eastAsiaTheme="minorEastAsia"/>
+        </w:rPr>
+        <w:t xml:space="preserve">no obstante, considero que aquí hay un error de tipeado y en lugar de una resta entre </w:t>
+      </w:r>
+      <m:oMath>
+        <m:r>
+          <w:rPr>
+            <w:rFonts w:ascii="Cambria Math" w:eastAsiaTheme="minorEastAsia" w:hAnsi="Cambria Math"/>
+          </w:rPr>
+          <m:t>K</m:t>
+        </m:r>
+      </m:oMath>
+      <w:r>
+        <w:rPr>
+          <w:rFonts w:eastAsiaTheme="minorEastAsia"/>
+        </w:rPr>
+        <w:t xml:space="preserve"> y </w:t>
+      </w:r>
+      <m:oMath>
+        <m:r>
+          <w:rPr>
+            <w:rFonts w:ascii="Cambria Math" w:eastAsiaTheme="minorEastAsia" w:hAnsi="Cambria Math"/>
+          </w:rPr>
+          <m:t>k’</m:t>
+        </m:r>
+      </m:oMath>
+      <w:r>
+        <w:rPr>
+          <w:rFonts w:eastAsiaTheme="minorEastAsia"/>
+        </w:rPr>
+        <w:t xml:space="preserve">, lo que se pretende es una división además de que debería referirse a </w:t>
+      </w:r>
+      <m:oMath>
+        <m:r>
+          <w:rPr>
+            <w:rFonts w:ascii="Cambria Math" w:eastAsiaTheme="minorEastAsia" w:hAnsi="Cambria Math"/>
+          </w:rPr>
+          <m:t>K</m:t>
+        </m:r>
+      </m:oMath>
+      <w:r>
+        <w:rPr>
+          <w:rFonts w:eastAsiaTheme="minorEastAsia"/>
+        </w:rPr>
+        <w:t xml:space="preserve"> en lugar de </w:t>
+      </w:r>
+      <m:oMath>
+        <m:r>
+          <w:rPr>
+            <w:rFonts w:ascii="Cambria Math" w:eastAsiaTheme="minorEastAsia" w:hAnsi="Cambria Math"/>
+          </w:rPr>
+          <m:t>k’</m:t>
+        </m:r>
+      </m:oMath>
+      <w:r>
+        <w:rPr>
+          <w:rFonts w:eastAsiaTheme="minorEastAsia"/>
+        </w:rPr>
+        <w:t xml:space="preserve"> en la ecuación.</w:t>
+      </w:r>
+    </w:p>
+    <w:p>
+      <w:pPr>
+        <w:pStyle w:val="Prrafodelista"/>
+        <w:tabs>
+          <w:tab w:val="left" w:pos="7553"/>
+        </w:tabs>
+        <w:ind w:left="708"/>
+        <w:rPr>
+          <w:rFonts w:eastAsiaTheme="minorEastAsia"/>
+        </w:rPr>
+      </w:pPr>
+      <w:r>
+        <w:rPr>
+          <w:rFonts w:eastAsiaTheme="minorEastAsia"/>
+        </w:rPr>
+        <w:t>b)</w:t>
+      </w:r>
+      <w:r>
+        <w:rPr>
+          <w:rFonts w:eastAsiaTheme="minorEastAsia"/>
+        </w:rPr>
+        <w:t xml:space="preserve"> </w:t>
       </w:r>
       <m:oMath>
         <m:r>
@@ -31641,33 +31776,27 @@
           <w:rPr>
             <w:rFonts w:ascii="Cambria Math" w:eastAsiaTheme="minorEastAsia" w:hAnsi="Cambria Math"/>
           </w:rPr>
-          <m:t>L+</m:t>
-        </m:r>
-        <m:r>
-          <w:rPr>
-            <w:rFonts w:ascii="Cambria Math" w:eastAsiaTheme="minorEastAsia" w:hAnsi="Cambria Math"/>
-          </w:rPr>
-          <m:t>W</m:t>
-        </m:r>
-        <m:r>
-          <w:rPr>
-            <w:rFonts w:ascii="Cambria Math" w:eastAsiaTheme="minorEastAsia" w:hAnsi="Cambria Math"/>
-          </w:rPr>
-          <m:t>=80</m:t>
-        </m:r>
-      </m:oMath>
-      <w:r>
-        <w:rPr>
-          <w:rFonts w:eastAsiaTheme="minorEastAsia"/>
-        </w:rPr>
-        <w:t xml:space="preserve">, sustituyendo: </w:t>
-      </w:r>
-      <m:oMath>
-        <m:r>
-          <w:rPr>
-            <w:rFonts w:ascii="Cambria Math" w:eastAsiaTheme="minorEastAsia" w:hAnsi="Cambria Math"/>
-          </w:rPr>
-          <m:t>Y=100=80+20</m:t>
+          <m:t>L+W=80</m:t>
+        </m:r>
+      </m:oMath>
+      <w:r>
+        <w:rPr>
+          <w:rFonts w:eastAsiaTheme="minorEastAsia"/>
+        </w:rPr>
+        <w:t>,</w:t>
+      </w:r>
+      <w:r>
+        <w:rPr>
+          <w:rFonts w:eastAsiaTheme="minorEastAsia"/>
+        </w:rPr>
+        <w:t xml:space="preserve"> </w:t>
+      </w:r>
+      <m:oMath>
+        <m:r>
+          <w:rPr>
+            <w:rFonts w:ascii="Cambria Math" w:eastAsiaTheme="minorEastAsia" w:hAnsi="Cambria Math"/>
+          </w:rPr>
+          <m:t>20+80+0=100=Y=P=100+0</m:t>
         </m:r>
       </m:oMath>
     </w:p>
@@ -31686,7 +31815,7 @@
         <w:rPr>
           <w:rFonts w:eastAsiaTheme="minorEastAsia"/>
         </w:rPr>
-        <w:t>2.32</w:t>
+        <w:t>2.33</w:t>
       </w:r>
     </w:p>
     <w:p>
@@ -31700,32 +31829,26 @@
           <w:rFonts w:eastAsiaTheme="minorEastAsia"/>
         </w:rPr>
       </w:pPr>
-      <w:r>
-        <w:rPr>
-          <w:rFonts w:eastAsiaTheme="minorEastAsia"/>
-        </w:rPr>
-        <w:t xml:space="preserve">a) Dado </w:t>
-      </w:r>
-      <m:oMath>
-        <m:r>
-          <w:rPr>
-            <w:rFonts w:ascii="Cambria Math" w:eastAsiaTheme="minorEastAsia" w:hAnsi="Cambria Math"/>
-          </w:rPr>
-          <m:t>C=VA=K+L+W</m:t>
-        </m:r>
-      </m:oMath>
-      <w:r>
-        <w:rPr>
-          <w:rFonts w:eastAsiaTheme="minorEastAsia"/>
-        </w:rPr>
-        <w:t xml:space="preserve">, entonces </w:t>
-      </w:r>
-      <m:oMath>
-        <m:r>
-          <w:rPr>
-            <w:rFonts w:ascii="Cambria Math" w:eastAsiaTheme="minorEastAsia" w:hAnsi="Cambria Math"/>
-          </w:rPr>
-          <m:t>K+L+W+S=Y=P=C+I</m:t>
+      <m:oMath>
+        <m:r>
+          <w:rPr>
+            <w:rFonts w:ascii="Cambria Math" w:eastAsiaTheme="minorEastAsia" w:hAnsi="Cambria Math"/>
+          </w:rPr>
+          <m:t>P=C+I=100+I</m:t>
+        </m:r>
+      </m:oMath>
+      <w:r>
+        <w:rPr>
+          <w:rFonts w:eastAsiaTheme="minorEastAsia"/>
+        </w:rPr>
+        <w:t>=</w:t>
+      </w:r>
+      <m:oMath>
+        <m:r>
+          <w:rPr>
+            <w:rFonts w:ascii="Cambria Math" w:eastAsiaTheme="minorEastAsia" w:hAnsi="Cambria Math"/>
+          </w:rPr>
+          <m:t>Y=(W+L)+K+I</m:t>
         </m:r>
       </m:oMath>
     </w:p>
@@ -31740,20 +31863,152 @@
           <w:rFonts w:eastAsiaTheme="minorEastAsia"/>
         </w:rPr>
       </w:pPr>
-      <w:r>
-        <w:rPr>
-          <w:rFonts w:eastAsiaTheme="minorEastAsia"/>
-        </w:rPr>
-        <w:t xml:space="preserve">b) </w:t>
-      </w:r>
-      <m:oMath>
-        <m:r>
-          <w:rPr>
-            <w:rFonts w:ascii="Cambria Math" w:eastAsiaTheme="minorEastAsia" w:hAnsi="Cambria Math"/>
-          </w:rPr>
-          <m:t>20+80+0=100=Y=P=100+0</m:t>
-        </m:r>
-      </m:oMath>
+      <m:oMath>
+        <m:d>
+          <m:dPr>
+            <m:ctrlPr>
+              <w:rPr>
+                <w:rFonts w:ascii="Cambria Math" w:eastAsiaTheme="minorEastAsia" w:hAnsi="Cambria Math"/>
+                <w:i/>
+                <w:lang w:val="fr-FR"/>
+              </w:rPr>
+            </m:ctrlPr>
+          </m:dPr>
+          <m:e>
+            <m:r>
+              <w:rPr>
+                <w:rFonts w:ascii="Cambria Math" w:eastAsiaTheme="minorEastAsia" w:hAnsi="Cambria Math"/>
+              </w:rPr>
+              <m:t>W+L</m:t>
+            </m:r>
+          </m:e>
+        </m:d>
+        <m:r>
+          <w:rPr>
+            <w:rFonts w:ascii="Cambria Math" w:eastAsiaTheme="minorEastAsia" w:hAnsi="Cambria Math"/>
+          </w:rPr>
+          <m:t>+</m:t>
+        </m:r>
+        <m:r>
+          <w:rPr>
+            <w:rFonts w:ascii="Cambria Math" w:eastAsiaTheme="minorEastAsia" w:hAnsi="Cambria Math"/>
+            <w:lang w:val="fr-FR"/>
+          </w:rPr>
+          <m:t>K</m:t>
+        </m:r>
+        <m:r>
+          <w:rPr>
+            <w:rFonts w:ascii="Cambria Math" w:eastAsiaTheme="minorEastAsia" w:hAnsi="Cambria Math"/>
+          </w:rPr>
+          <m:t>=100</m:t>
+        </m:r>
+      </m:oMath>
+      <w:r>
+        <w:rPr>
+          <w:rFonts w:eastAsiaTheme="minorEastAsia"/>
+        </w:rPr>
+        <w:t xml:space="preserve"> </w:t>
+      </w:r>
+    </w:p>
+    <w:p>
+      <w:pPr>
+        <w:pStyle w:val="Prrafodelista"/>
+        <w:tabs>
+          <w:tab w:val="left" w:pos="7553"/>
+        </w:tabs>
+        <w:ind w:left="708"/>
+        <w:rPr>
+          <w:rFonts w:eastAsiaTheme="minorEastAsia"/>
+        </w:rPr>
+      </w:pPr>
+      <w:r>
+        <w:rPr>
+          <w:rFonts w:eastAsiaTheme="minorEastAsia"/>
+        </w:rPr>
+        <w:t>5%*400=</w:t>
+      </w:r>
+      <m:oMath>
+        <m:r>
+          <w:rPr>
+            <w:rFonts w:ascii="Cambria Math" w:eastAsiaTheme="minorEastAsia" w:hAnsi="Cambria Math"/>
+            <w:lang w:val="en-US"/>
+          </w:rPr>
+          <m:t>K</m:t>
+        </m:r>
+        <m:r>
+          <w:rPr>
+            <w:rFonts w:ascii="Cambria Math" w:eastAsiaTheme="minorEastAsia" w:hAnsi="Cambria Math"/>
+          </w:rPr>
+          <m:t>=i*</m:t>
+        </m:r>
+        <m:r>
+          <w:rPr>
+            <w:rFonts w:ascii="Cambria Math" w:eastAsiaTheme="minorEastAsia" w:hAnsi="Cambria Math"/>
+            <w:lang w:val="en-US"/>
+          </w:rPr>
+          <m:t>k</m:t>
+        </m:r>
+        <m:r>
+          <w:rPr>
+            <w:rFonts w:ascii="Cambria Math" w:eastAsiaTheme="minorEastAsia" w:hAnsi="Cambria Math"/>
+          </w:rPr>
+          <m:t>=20</m:t>
+        </m:r>
+      </m:oMath>
+    </w:p>
+    <w:p>
+      <w:pPr>
+        <w:pStyle w:val="Prrafodelista"/>
+        <w:tabs>
+          <w:tab w:val="left" w:pos="7553"/>
+        </w:tabs>
+        <w:ind w:left="708"/>
+        <w:rPr>
+          <w:rFonts w:eastAsiaTheme="minorEastAsia"/>
+        </w:rPr>
+      </w:pPr>
+      <m:oMath>
+        <m:r>
+          <w:rPr>
+            <w:rFonts w:ascii="Cambria Math" w:eastAsiaTheme="minorEastAsia" w:hAnsi="Cambria Math"/>
+          </w:rPr>
+          <m:t>(W+L)+20=100</m:t>
+        </m:r>
+      </m:oMath>
+      <w:r>
+        <w:rPr>
+          <w:rFonts w:eastAsiaTheme="minorEastAsia"/>
+        </w:rPr>
+        <w:t xml:space="preserve">, luego, </w:t>
+      </w:r>
+      <m:oMath>
+        <m:r>
+          <w:rPr>
+            <w:rFonts w:ascii="Cambria Math" w:eastAsiaTheme="minorEastAsia" w:hAnsi="Cambria Math"/>
+          </w:rPr>
+          <m:t>(W+L)=100-20=80</m:t>
+        </m:r>
+      </m:oMath>
+      <w:r>
+        <w:rPr>
+          <w:rFonts w:eastAsiaTheme="minorEastAsia"/>
+        </w:rPr>
+        <w:t xml:space="preserve">, el pago a los factores productivos diferente de los intereses es 80 </w:t>
+      </w:r>
+      <w:proofErr w:type="spellStart"/>
+      <w:r>
+        <w:rPr>
+          <w:rFonts w:eastAsiaTheme="minorEastAsia"/>
+        </w:rPr>
+        <w:t>u.m</w:t>
+      </w:r>
+      <w:proofErr w:type="spellEnd"/>
+      <w:r>
+        <w:rPr>
+          <w:rFonts w:eastAsiaTheme="minorEastAsia"/>
+        </w:rPr>
+        <w:t>.</w:t>
+      </w:r>
     </w:p>
     <w:p>
       <w:pPr>
@@ -31770,10 +32025,8 @@
         <w:rPr>
           <w:rFonts w:eastAsiaTheme="minorEastAsia"/>
         </w:rPr>
-        <w:t>2.33</w:t>
-      </w:r>
-      <w:bookmarkStart w:id="0" w:name="_GoBack"/>
-      <w:bookmarkEnd w:id="0"/>
+        <w:t>2.34</w:t>
+      </w:r>
     </w:p>
     <w:p>
       <w:pPr>
@@ -31781,11 +32034,512 @@
         <w:tabs>
           <w:tab w:val="left" w:pos="7553"/>
         </w:tabs>
-        <w:ind w:left="426"/>
-        <w:rPr>
-          <w:rFonts w:eastAsiaTheme="minorEastAsia"/>
-        </w:rPr>
-      </w:pPr>
+        <w:ind w:left="708"/>
+        <w:rPr>
+          <w:rFonts w:eastAsiaTheme="minorEastAsia"/>
+        </w:rPr>
+      </w:pPr>
+      <m:oMath>
+        <m:r>
+          <w:rPr>
+            <w:rFonts w:ascii="Cambria Math" w:eastAsiaTheme="minorEastAsia" w:hAnsi="Cambria Math"/>
+          </w:rPr>
+          <m:t>1/5Y=S</m:t>
+        </m:r>
+      </m:oMath>
+      <w:r>
+        <w:rPr>
+          <w:rFonts w:eastAsiaTheme="minorEastAsia"/>
+        </w:rPr>
+        <w:t>,</w:t>
+      </w:r>
+    </w:p>
+    <w:p>
+      <w:pPr>
+        <w:pStyle w:val="Prrafodelista"/>
+        <w:tabs>
+          <w:tab w:val="left" w:pos="7553"/>
+        </w:tabs>
+        <w:ind w:left="708"/>
+        <w:rPr>
+          <w:rFonts w:eastAsiaTheme="minorEastAsia"/>
+        </w:rPr>
+      </w:pPr>
+      <m:oMath>
+        <m:r>
+          <w:rPr>
+            <w:rFonts w:ascii="Cambria Math" w:eastAsiaTheme="minorEastAsia" w:hAnsi="Cambria Math"/>
+            <w:lang w:val="en-US"/>
+          </w:rPr>
+          <m:t>VBP</m:t>
+        </m:r>
+        <m:r>
+          <w:rPr>
+            <w:rFonts w:ascii="Cambria Math" w:eastAsiaTheme="minorEastAsia" w:hAnsi="Cambria Math"/>
+          </w:rPr>
+          <m:t>=</m:t>
+        </m:r>
+        <m:r>
+          <w:rPr>
+            <w:rFonts w:ascii="Cambria Math" w:eastAsiaTheme="minorEastAsia" w:hAnsi="Cambria Math"/>
+            <w:lang w:val="en-US"/>
+          </w:rPr>
+          <m:t>BI</m:t>
+        </m:r>
+        <m:r>
+          <w:rPr>
+            <w:rFonts w:ascii="Cambria Math" w:eastAsiaTheme="minorEastAsia" w:hAnsi="Cambria Math"/>
+          </w:rPr>
+          <m:t>+</m:t>
+        </m:r>
+        <m:r>
+          <w:rPr>
+            <w:rFonts w:ascii="Cambria Math" w:eastAsiaTheme="minorEastAsia" w:hAnsi="Cambria Math"/>
+            <w:lang w:val="en-US"/>
+          </w:rPr>
+          <m:t>BF</m:t>
+        </m:r>
+        <m:r>
+          <w:rPr>
+            <w:rFonts w:ascii="Cambria Math" w:eastAsiaTheme="minorEastAsia" w:hAnsi="Cambria Math"/>
+          </w:rPr>
+          <m:t>=120</m:t>
+        </m:r>
+      </m:oMath>
+      <w:r>
+        <w:rPr>
+          <w:rFonts w:eastAsiaTheme="minorEastAsia"/>
+        </w:rPr>
+        <w:t xml:space="preserve">, </w:t>
+      </w:r>
+    </w:p>
+    <w:p>
+      <w:pPr>
+        <w:pStyle w:val="Prrafodelista"/>
+        <w:tabs>
+          <w:tab w:val="left" w:pos="7553"/>
+        </w:tabs>
+        <w:ind w:left="708"/>
+        <w:rPr>
+          <w:rFonts w:eastAsiaTheme="minorEastAsia"/>
+        </w:rPr>
+      </w:pPr>
+      <m:oMath>
+        <m:r>
+          <w:rPr>
+            <w:rFonts w:ascii="Cambria Math" w:eastAsiaTheme="minorEastAsia" w:hAnsi="Cambria Math"/>
+            <w:lang w:val="en-US"/>
+          </w:rPr>
+          <m:t>BI</m:t>
+        </m:r>
+        <m:r>
+          <w:rPr>
+            <w:rFonts w:ascii="Cambria Math" w:eastAsiaTheme="minorEastAsia" w:hAnsi="Cambria Math"/>
+          </w:rPr>
+          <m:t>=</m:t>
+        </m:r>
+        <m:sSub>
+          <m:sSubPr>
+            <m:ctrlPr>
+              <w:rPr>
+                <w:rFonts w:ascii="Cambria Math" w:eastAsiaTheme="minorEastAsia" w:hAnsi="Cambria Math"/>
+                <w:i/>
+                <w:lang w:val="en-US"/>
+              </w:rPr>
+            </m:ctrlPr>
+          </m:sSubPr>
+          <m:e>
+            <m:r>
+              <w:rPr>
+                <w:rFonts w:ascii="Cambria Math" w:eastAsiaTheme="minorEastAsia" w:hAnsi="Cambria Math"/>
+                <w:lang w:val="en-US"/>
+              </w:rPr>
+              <m:t>I</m:t>
+            </m:r>
+          </m:e>
+          <m:sub>
+            <m:r>
+              <w:rPr>
+                <w:rFonts w:ascii="Cambria Math" w:eastAsiaTheme="minorEastAsia" w:hAnsi="Cambria Math"/>
+                <w:lang w:val="en-US"/>
+              </w:rPr>
+              <m:t>I</m:t>
+            </m:r>
+          </m:sub>
+        </m:sSub>
+        <m:r>
+          <w:rPr>
+            <w:rFonts w:ascii="Cambria Math" w:eastAsiaTheme="minorEastAsia" w:hAnsi="Cambria Math"/>
+          </w:rPr>
+          <m:t>=20</m:t>
+        </m:r>
+      </m:oMath>
+      <w:r>
+        <w:rPr>
+          <w:rFonts w:eastAsiaTheme="minorEastAsia"/>
+        </w:rPr>
+        <w:t xml:space="preserve">, </w:t>
+      </w:r>
+    </w:p>
+    <w:p>
+      <w:pPr>
+        <w:pStyle w:val="Prrafodelista"/>
+        <w:tabs>
+          <w:tab w:val="left" w:pos="7553"/>
+        </w:tabs>
+        <w:ind w:left="708"/>
+        <w:rPr>
+          <w:rFonts w:eastAsiaTheme="minorEastAsia"/>
+        </w:rPr>
+      </w:pPr>
+      <m:oMath>
+        <m:r>
+          <w:rPr>
+            <w:rFonts w:ascii="Cambria Math" w:eastAsiaTheme="minorEastAsia" w:hAnsi="Cambria Math"/>
+            <w:lang w:val="en-US"/>
+          </w:rPr>
+          <m:t>C</m:t>
+        </m:r>
+        <m:r>
+          <w:rPr>
+            <w:rFonts w:ascii="Cambria Math" w:eastAsiaTheme="minorEastAsia" w:hAnsi="Cambria Math"/>
+          </w:rPr>
+          <m:t>=</m:t>
+        </m:r>
+        <m:r>
+          <w:rPr>
+            <w:rFonts w:ascii="Cambria Math" w:eastAsiaTheme="minorEastAsia" w:hAnsi="Cambria Math"/>
+            <w:lang w:val="en-US"/>
+          </w:rPr>
+          <m:t>BF</m:t>
+        </m:r>
+        <m:r>
+          <w:rPr>
+            <w:rFonts w:ascii="Cambria Math" w:eastAsiaTheme="minorEastAsia" w:hAnsi="Cambria Math"/>
+          </w:rPr>
+          <m:t>=</m:t>
+        </m:r>
+        <m:r>
+          <w:rPr>
+            <w:rFonts w:ascii="Cambria Math" w:eastAsiaTheme="minorEastAsia" w:hAnsi="Cambria Math"/>
+            <w:lang w:val="en-US"/>
+          </w:rPr>
+          <m:t>VBP</m:t>
+        </m:r>
+        <m:r>
+          <w:rPr>
+            <w:rFonts w:ascii="Cambria Math" w:eastAsiaTheme="minorEastAsia" w:hAnsi="Cambria Math"/>
+          </w:rPr>
+          <m:t>-</m:t>
+        </m:r>
+        <m:r>
+          <w:rPr>
+            <w:rFonts w:ascii="Cambria Math" w:eastAsiaTheme="minorEastAsia" w:hAnsi="Cambria Math"/>
+            <w:lang w:val="en-US"/>
+          </w:rPr>
+          <m:t>BI</m:t>
+        </m:r>
+        <m:r>
+          <w:rPr>
+            <w:rFonts w:ascii="Cambria Math" w:eastAsiaTheme="minorEastAsia" w:hAnsi="Cambria Math"/>
+          </w:rPr>
+          <m:t>=120-20=100</m:t>
+        </m:r>
+      </m:oMath>
+      <w:r>
+        <w:rPr>
+          <w:rFonts w:eastAsiaTheme="minorEastAsia"/>
+        </w:rPr>
+        <w:t xml:space="preserve"> </w:t>
+      </w:r>
+    </w:p>
+    <w:p>
+      <w:pPr>
+        <w:pStyle w:val="Prrafodelista"/>
+        <w:tabs>
+          <w:tab w:val="left" w:pos="7553"/>
+        </w:tabs>
+        <w:ind w:left="708"/>
+        <w:rPr>
+          <w:rFonts w:eastAsiaTheme="minorEastAsia"/>
+          <w:lang w:val="en-US"/>
+        </w:rPr>
+      </w:pPr>
+      <w:r>
+        <w:rPr>
+          <w:rFonts w:eastAsiaTheme="minorEastAsia"/>
+          <w:lang w:val="en-US"/>
+        </w:rPr>
+        <w:t xml:space="preserve">C+S=Y, </w:t>
+      </w:r>
+    </w:p>
+    <w:p>
+      <w:pPr>
+        <w:pStyle w:val="Prrafodelista"/>
+        <w:tabs>
+          <w:tab w:val="left" w:pos="7553"/>
+        </w:tabs>
+        <w:ind w:left="708"/>
+        <w:rPr>
+          <w:rFonts w:eastAsiaTheme="minorEastAsia"/>
+          <w:lang w:val="en-US"/>
+        </w:rPr>
+      </w:pPr>
+      <m:oMath>
+        <m:r>
+          <w:rPr>
+            <w:rFonts w:ascii="Cambria Math" w:eastAsiaTheme="minorEastAsia" w:hAnsi="Cambria Math"/>
+          </w:rPr>
+          <m:t>C</m:t>
+        </m:r>
+        <m:r>
+          <w:rPr>
+            <w:rFonts w:ascii="Cambria Math" w:eastAsiaTheme="minorEastAsia" w:hAnsi="Cambria Math"/>
+            <w:lang w:val="en-US"/>
+          </w:rPr>
+          <m:t>+</m:t>
+        </m:r>
+        <m:f>
+          <m:fPr>
+            <m:ctrlPr>
+              <w:rPr>
+                <w:rFonts w:ascii="Cambria Math" w:eastAsiaTheme="minorEastAsia" w:hAnsi="Cambria Math"/>
+                <w:i/>
+              </w:rPr>
+            </m:ctrlPr>
+          </m:fPr>
+          <m:num>
+            <m:r>
+              <w:rPr>
+                <w:rFonts w:ascii="Cambria Math" w:eastAsiaTheme="minorEastAsia" w:hAnsi="Cambria Math"/>
+                <w:lang w:val="en-US"/>
+              </w:rPr>
+              <m:t>1</m:t>
+            </m:r>
+          </m:num>
+          <m:den>
+            <m:r>
+              <w:rPr>
+                <w:rFonts w:ascii="Cambria Math" w:eastAsiaTheme="minorEastAsia" w:hAnsi="Cambria Math"/>
+                <w:lang w:val="en-US"/>
+              </w:rPr>
+              <m:t>5</m:t>
+            </m:r>
+          </m:den>
+        </m:f>
+        <m:r>
+          <w:rPr>
+            <w:rFonts w:ascii="Cambria Math" w:eastAsiaTheme="minorEastAsia" w:hAnsi="Cambria Math"/>
+          </w:rPr>
+          <m:t>Y</m:t>
+        </m:r>
+        <m:r>
+          <w:rPr>
+            <w:rFonts w:ascii="Cambria Math" w:eastAsiaTheme="minorEastAsia" w:hAnsi="Cambria Math"/>
+            <w:lang w:val="en-US"/>
+          </w:rPr>
+          <m:t>=</m:t>
+        </m:r>
+        <m:r>
+          <w:rPr>
+            <w:rFonts w:ascii="Cambria Math" w:eastAsiaTheme="minorEastAsia" w:hAnsi="Cambria Math"/>
+          </w:rPr>
+          <m:t>Y</m:t>
+        </m:r>
+      </m:oMath>
+      <w:r>
+        <w:rPr>
+          <w:rFonts w:eastAsiaTheme="minorEastAsia"/>
+          <w:lang w:val="en-US"/>
+        </w:rPr>
+        <w:t xml:space="preserve">, </w:t>
+      </w:r>
+      <m:oMath>
+        <m:r>
+          <w:rPr>
+            <w:rFonts w:ascii="Cambria Math" w:eastAsiaTheme="minorEastAsia" w:hAnsi="Cambria Math"/>
+          </w:rPr>
+          <m:t>C</m:t>
+        </m:r>
+        <m:r>
+          <w:rPr>
+            <w:rFonts w:ascii="Cambria Math" w:eastAsiaTheme="minorEastAsia" w:hAnsi="Cambria Math"/>
+            <w:lang w:val="en-US"/>
+          </w:rPr>
+          <m:t>=</m:t>
+        </m:r>
+        <m:f>
+          <m:fPr>
+            <m:ctrlPr>
+              <w:rPr>
+                <w:rFonts w:ascii="Cambria Math" w:eastAsiaTheme="minorEastAsia" w:hAnsi="Cambria Math"/>
+                <w:i/>
+              </w:rPr>
+            </m:ctrlPr>
+          </m:fPr>
+          <m:num>
+            <m:r>
+              <w:rPr>
+                <w:rFonts w:ascii="Cambria Math" w:eastAsiaTheme="minorEastAsia" w:hAnsi="Cambria Math"/>
+                <w:lang w:val="en-US"/>
+              </w:rPr>
+              <m:t>4</m:t>
+            </m:r>
+          </m:num>
+          <m:den>
+            <m:r>
+              <w:rPr>
+                <w:rFonts w:ascii="Cambria Math" w:eastAsiaTheme="minorEastAsia" w:hAnsi="Cambria Math"/>
+                <w:lang w:val="en-US"/>
+              </w:rPr>
+              <m:t>5</m:t>
+            </m:r>
+          </m:den>
+        </m:f>
+        <m:r>
+          <w:rPr>
+            <w:rFonts w:ascii="Cambria Math" w:eastAsiaTheme="minorEastAsia" w:hAnsi="Cambria Math"/>
+          </w:rPr>
+          <m:t>Y</m:t>
+        </m:r>
+      </m:oMath>
+      <w:r>
+        <w:rPr>
+          <w:rFonts w:eastAsiaTheme="minorEastAsia"/>
+          <w:lang w:val="en-US"/>
+        </w:rPr>
+        <w:t xml:space="preserve">, </w:t>
+      </w:r>
+      <m:oMath>
+        <m:f>
+          <m:fPr>
+            <m:ctrlPr>
+              <w:rPr>
+                <w:rFonts w:ascii="Cambria Math" w:eastAsiaTheme="minorEastAsia" w:hAnsi="Cambria Math"/>
+                <w:i/>
+              </w:rPr>
+            </m:ctrlPr>
+          </m:fPr>
+          <m:num>
+            <m:d>
+              <m:dPr>
+                <m:ctrlPr>
+                  <w:rPr>
+                    <w:rFonts w:ascii="Cambria Math" w:eastAsiaTheme="minorEastAsia" w:hAnsi="Cambria Math"/>
+                    <w:i/>
+                  </w:rPr>
+                </m:ctrlPr>
+              </m:dPr>
+              <m:e>
+                <m:r>
+                  <w:rPr>
+                    <w:rFonts w:ascii="Cambria Math" w:eastAsiaTheme="minorEastAsia" w:hAnsi="Cambria Math"/>
+                    <w:lang w:val="en-US"/>
+                  </w:rPr>
+                  <m:t>100*4</m:t>
+                </m:r>
+              </m:e>
+            </m:d>
+          </m:num>
+          <m:den>
+            <m:r>
+              <w:rPr>
+                <w:rFonts w:ascii="Cambria Math" w:eastAsiaTheme="minorEastAsia" w:hAnsi="Cambria Math"/>
+                <w:lang w:val="en-US"/>
+              </w:rPr>
+              <m:t>5</m:t>
+            </m:r>
+          </m:den>
+        </m:f>
+        <m:r>
+          <w:rPr>
+            <w:rFonts w:ascii="Cambria Math" w:eastAsiaTheme="minorEastAsia" w:hAnsi="Cambria Math"/>
+            <w:lang w:val="en-US"/>
+          </w:rPr>
+          <m:t>=</m:t>
+        </m:r>
+        <m:r>
+          <w:rPr>
+            <w:rFonts w:ascii="Cambria Math" w:eastAsiaTheme="minorEastAsia" w:hAnsi="Cambria Math"/>
+          </w:rPr>
+          <m:t>C</m:t>
+        </m:r>
+        <m:r>
+          <w:rPr>
+            <w:rFonts w:ascii="Cambria Math" w:eastAsiaTheme="minorEastAsia" w:hAnsi="Cambria Math"/>
+            <w:lang w:val="en-US"/>
+          </w:rPr>
+          <m:t>=80</m:t>
+        </m:r>
+      </m:oMath>
+    </w:p>
+    <w:p>
+      <w:pPr>
+        <w:pStyle w:val="Prrafodelista"/>
+        <w:tabs>
+          <w:tab w:val="left" w:pos="7553"/>
+        </w:tabs>
+        <w:ind w:left="708"/>
+        <w:rPr>
+          <w:rFonts w:eastAsiaTheme="minorEastAsia"/>
+        </w:rPr>
+      </w:pPr>
+      <m:oMath>
+        <m:r>
+          <w:rPr>
+            <w:rFonts w:ascii="Cambria Math" w:eastAsiaTheme="minorEastAsia" w:hAnsi="Cambria Math"/>
+          </w:rPr>
+          <m:t>I=20</m:t>
+        </m:r>
+      </m:oMath>
+      <w:r>
+        <w:rPr>
+          <w:rFonts w:eastAsiaTheme="minorEastAsia"/>
+        </w:rPr>
+        <w:t xml:space="preserve"> (por el crédito solicitado por </w:t>
+      </w:r>
+      <w:r>
+        <w:rPr>
+          <w:rFonts w:eastAsiaTheme="minorEastAsia"/>
+        </w:rPr>
+        <w:t>las empresas)</w:t>
+      </w:r>
+    </w:p>
+    <w:p>
+      <w:pPr>
+        <w:pStyle w:val="Prrafodelista"/>
+        <w:tabs>
+          <w:tab w:val="left" w:pos="7553"/>
+        </w:tabs>
+        <w:ind w:left="708"/>
+        <w:rPr>
+          <w:rFonts w:eastAsiaTheme="minorEastAsia"/>
+        </w:rPr>
+      </w:pPr>
+      <m:oMath>
+        <m:r>
+          <w:rPr>
+            <w:rFonts w:ascii="Cambria Math" w:eastAsiaTheme="minorEastAsia" w:hAnsi="Cambria Math"/>
+          </w:rPr>
+          <m:t>Y=P=C+I</m:t>
+        </m:r>
+      </m:oMath>
+      <w:r>
+        <w:rPr>
+          <w:rFonts w:eastAsiaTheme="minorEastAsia"/>
+        </w:rPr>
+        <w:t xml:space="preserve">, sustituyendo, </w:t>
+      </w:r>
+      <m:oMath>
+        <m:r>
+          <w:rPr>
+            <w:rFonts w:ascii="Cambria Math" w:eastAsiaTheme="minorEastAsia" w:hAnsi="Cambria Math"/>
+          </w:rPr>
+          <m:t>P=100=80+20</m:t>
+        </m:r>
+      </m:oMath>
+      <w:bookmarkStart w:id="0" w:name="_GoBack"/>
+      <w:bookmarkEnd w:id="0"/>
     </w:p>
     <w:p>
       <w:pPr>
@@ -38665,7 +39419,7 @@
 </file>
 
 <file path=customXml/itemProps1.xml><?xml version="1.0" encoding="utf-8"?>
-<ds:datastoreItem xmlns:ds="http://schemas.openxmlformats.org/officeDocument/2006/customXml" ds:itemID="{E199DE14-49CE-4520-A0AD-7EF05859CBF2}">
+<ds:datastoreItem xmlns:ds="http://schemas.openxmlformats.org/officeDocument/2006/customXml" ds:itemID="{2CA984D2-394B-437B-9ABA-E8E316643060}">
   <ds:schemaRefs>
     <ds:schemaRef ds:uri="http://schemas.openxmlformats.org/officeDocument/2006/bibliography"/>
   </ds:schemaRefs>

</xml_diff>

<commit_message>
Actualizacion hasta el ejercicio 2.35
</commit_message>
<xml_diff>
--- a/EJERCICIOS FUNDAMENTOS DE ECONOMÍA CUANTITATIVA (2).docx
+++ b/EJERCICIOS FUNDAMENTOS DE ECONOMÍA CUANTITATIVA (2).docx
@@ -655,15 +655,7 @@
         </w:numPr>
       </w:pPr>
       <w:r>
-        <w:t xml:space="preserve">7.53 = </w:t>
-      </w:r>
-      <w:proofErr w:type="gramStart"/>
-      <w:r>
-        <w:t>7  53</w:t>
-      </w:r>
-      <w:proofErr w:type="gramEnd"/>
-      <w:r>
-        <w:t>/100</w:t>
+        <w:t>7.53 = 7  53/100</w:t>
       </w:r>
     </w:p>
     <w:p>
@@ -2641,7 +2633,7 @@
           </mc:Choice>
           <mc:Fallback>
             <w:pict>
-              <v:line w14:anchorId="2887D6AE" id="1 Conector recto" o:spid="_x0000_s1026" style="position:absolute;z-index:251659264;visibility:visible;mso-wrap-style:square;mso-wrap-distance-left:9pt;mso-wrap-distance-top:0;mso-wrap-distance-right:9pt;mso-wrap-distance-bottom:0;mso-position-horizontal:absolute;mso-position-horizontal-relative:text;mso-position-vertical:absolute;mso-position-vertical-relative:text" from="34.9pt,-.1pt" to="133.05pt,-.1pt" o:gfxdata="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" strokecolor="black [3040]"/>
+              <v:line w14:anchorId="27B7FB63" id="1 Conector recto" o:spid="_x0000_s1026" style="position:absolute;z-index:251659264;visibility:visible;mso-wrap-style:square;mso-wrap-distance-left:9pt;mso-wrap-distance-top:0;mso-wrap-distance-right:9pt;mso-wrap-distance-bottom:0;mso-position-horizontal:absolute;mso-position-horizontal-relative:text;mso-position-vertical:absolute;mso-position-vertical-relative:text" from="34.9pt,-.1pt" to="133.05pt,-.1pt" o:gfxdata="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" strokecolor="black [3040]"/>
             </w:pict>
           </mc:Fallback>
         </mc:AlternateContent>
@@ -2813,7 +2805,7 @@
           </mc:Choice>
           <mc:Fallback>
             <w:pict>
-              <v:line w14:anchorId="6346E81E" id="2 Conector recto" o:spid="_x0000_s1026" style="position:absolute;z-index:251661312;visibility:visible;mso-wrap-style:square;mso-wrap-distance-left:9pt;mso-wrap-distance-top:0;mso-wrap-distance-right:9pt;mso-wrap-distance-bottom:0;mso-position-horizontal:absolute;mso-position-horizontal-relative:text;mso-position-vertical:absolute;mso-position-vertical-relative:text" from="35.3pt,.35pt" to="133.45pt,.35pt" o:gfxdata="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" strokecolor="black [3040]"/>
+              <v:line w14:anchorId="444BD05A" id="2 Conector recto" o:spid="_x0000_s1026" style="position:absolute;z-index:251661312;visibility:visible;mso-wrap-style:square;mso-wrap-distance-left:9pt;mso-wrap-distance-top:0;mso-wrap-distance-right:9pt;mso-wrap-distance-bottom:0;mso-position-horizontal:absolute;mso-position-horizontal-relative:text;mso-position-vertical:absolute;mso-position-vertical-relative:text" from="35.3pt,.35pt" to="133.45pt,.35pt" o:gfxdata="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" strokecolor="black [3040]"/>
             </w:pict>
           </mc:Fallback>
         </mc:AlternateContent>
@@ -3173,7 +3165,7 @@
           </mc:Choice>
           <mc:Fallback>
             <w:pict>
-              <v:line w14:anchorId="24C96170" id="3 Conector recto" o:spid="_x0000_s1026" style="position:absolute;z-index:251663360;visibility:visible;mso-wrap-style:square;mso-wrap-distance-left:9pt;mso-wrap-distance-top:0;mso-wrap-distance-right:9pt;mso-wrap-distance-bottom:0;mso-position-horizontal:absolute;mso-position-horizontal-relative:text;mso-position-vertical:absolute;mso-position-vertical-relative:text" from="31.85pt,1pt" to="130pt,1pt" o:gfxdata="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" strokecolor="black [3040]"/>
+              <v:line w14:anchorId="259DB0B9" id="3 Conector recto" o:spid="_x0000_s1026" style="position:absolute;z-index:251663360;visibility:visible;mso-wrap-style:square;mso-wrap-distance-left:9pt;mso-wrap-distance-top:0;mso-wrap-distance-right:9pt;mso-wrap-distance-bottom:0;mso-position-horizontal:absolute;mso-position-horizontal-relative:text;mso-position-vertical:absolute;mso-position-vertical-relative:text" from="31.85pt,1pt" to="130pt,1pt" o:gfxdata="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" strokecolor="black [3040]"/>
             </w:pict>
           </mc:Fallback>
         </mc:AlternateContent>
@@ -4170,7 +4162,7 @@
           </mc:Choice>
           <mc:Fallback>
             <w:pict>
-              <v:line w14:anchorId="351595A4" id="4 Conector recto" o:spid="_x0000_s1026" style="position:absolute;z-index:251665408;visibility:visible;mso-wrap-style:square;mso-width-percent:0;mso-wrap-distance-left:9pt;mso-wrap-distance-top:0;mso-wrap-distance-right:9pt;mso-wrap-distance-bottom:0;mso-position-horizontal:absolute;mso-position-horizontal-relative:text;mso-position-vertical:absolute;mso-position-vertical-relative:text;mso-width-percent:0;mso-width-relative:margin" from="33.65pt,1pt" to="200.1pt,1pt" o:gfxdata="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" strokecolor="black [3040]"/>
+              <v:line w14:anchorId="5B1CEF38" id="4 Conector recto" o:spid="_x0000_s1026" style="position:absolute;z-index:251665408;visibility:visible;mso-wrap-style:square;mso-width-percent:0;mso-wrap-distance-left:9pt;mso-wrap-distance-top:0;mso-wrap-distance-right:9pt;mso-wrap-distance-bottom:0;mso-position-horizontal:absolute;mso-position-horizontal-relative:text;mso-position-vertical:absolute;mso-position-vertical-relative:text;mso-width-percent:0;mso-width-relative:margin" from="33.65pt,1pt" to="200.1pt,1pt" o:gfxdata="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" strokecolor="black [3040]"/>
             </w:pict>
           </mc:Fallback>
         </mc:AlternateContent>
@@ -7767,21 +7759,7 @@
               <w:rPr>
                 <w:rFonts w:eastAsiaTheme="minorEastAsia"/>
               </w:rPr>
-              <w:t>PO = (1/</w:t>
-            </w:r>
-            <w:proofErr w:type="gramStart"/>
-            <w:r>
-              <w:rPr>
-                <w:rFonts w:eastAsiaTheme="minorEastAsia"/>
-              </w:rPr>
-              <w:t>2)(</w:t>
-            </w:r>
-            <w:proofErr w:type="gramEnd"/>
-            <w:r>
-              <w:rPr>
-                <w:rFonts w:eastAsiaTheme="minorEastAsia"/>
-              </w:rPr>
-              <w:t>4/5) PT = 40</w:t>
+              <w:t>PO = (1/2)(4/5) PT = 40</w:t>
             </w:r>
           </w:p>
           <w:p>
@@ -8044,21 +8022,7 @@
               <w:rPr>
                 <w:rFonts w:eastAsiaTheme="minorEastAsia"/>
               </w:rPr>
-              <w:t>(2/</w:t>
-            </w:r>
-            <w:proofErr w:type="gramStart"/>
-            <w:r>
-              <w:rPr>
-                <w:rFonts w:eastAsiaTheme="minorEastAsia"/>
-              </w:rPr>
-              <w:t>3)(</w:t>
-            </w:r>
-            <w:proofErr w:type="gramEnd"/>
-            <w:r>
-              <w:rPr>
-                <w:rFonts w:eastAsiaTheme="minorEastAsia"/>
-              </w:rPr>
-              <w:t>3/5 PT) = 6/15 PT</w:t>
+              <w:t>(2/3)(3/5 PT) = 6/15 PT</w:t>
             </w:r>
           </w:p>
         </w:tc>
@@ -8163,21 +8127,7 @@
           <w:rFonts w:eastAsiaTheme="minorEastAsia"/>
         </w:rPr>
         <w:tab/>
-        <w:t xml:space="preserve">población B con respecto a su total, sin </w:t>
-      </w:r>
-      <w:proofErr w:type="gramStart"/>
-      <w:r>
-        <w:rPr>
-          <w:rFonts w:eastAsiaTheme="minorEastAsia"/>
-        </w:rPr>
-        <w:t>embargo</w:t>
-      </w:r>
-      <w:proofErr w:type="gramEnd"/>
-      <w:r>
-        <w:rPr>
-          <w:rFonts w:eastAsiaTheme="minorEastAsia"/>
-        </w:rPr>
-        <w:t xml:space="preserve"> no se podría inferir la proporción en que </w:t>
+        <w:t xml:space="preserve">población B con respecto a su total, sin embargo no se podría inferir la proporción en que </w:t>
       </w:r>
       <w:r>
         <w:rPr>
@@ -8277,7 +8227,7 @@
           </mc:Choice>
           <mc:Fallback>
             <w:pict>
-              <v:shapetype w14:anchorId="729F03CA" id="_x0000_t88" coordsize="21600,21600" o:spt="88" adj="1800,10800" path="m,qx10800@0l10800@2qy21600@11,10800@3l10800@1qy,21600e" filled="f">
+              <v:shapetype w14:anchorId="5C32E1B2" id="_x0000_t88" coordsize="21600,21600" o:spt="88" adj="1800,10800" path="m,qx10800@0l10800@2qy21600@11,10800@3l10800@1qy,21600e" filled="f">
                 <v:formulas>
                   <v:f eqn="val #0"/>
                   <v:f eqn="sum 21600 0 #0"/>
@@ -8582,7 +8532,7 @@
                 </mc:Choice>
                 <mc:Fallback>
                   <w:pict>
-                    <v:shapetype w14:anchorId="54417C97" id="_x0000_t32" coordsize="21600,21600" o:spt="32" o:oned="t" path="m,l21600,21600e" filled="f">
+                    <v:shapetype w14:anchorId="63914DD4" id="_x0000_t32" coordsize="21600,21600" o:spt="32" o:oned="t" path="m,l21600,21600e" filled="f">
                       <v:path arrowok="t" fillok="f" o:connecttype="none"/>
                       <o:lock v:ext="edit" shapetype="t"/>
                     </v:shapetype>
@@ -8681,7 +8631,7 @@
                 </mc:Choice>
                 <mc:Fallback>
                   <w:pict>
-                    <v:shape w14:anchorId="428E5FF8" id="7 Conector recto de flecha" o:spid="_x0000_s1026" type="#_x0000_t32" style="position:absolute;margin-left:9.05pt;margin-top:2.9pt;width:0;height:61.8pt;flip:y;z-index:251667456;visibility:visible;mso-wrap-style:square;mso-width-percent:0;mso-height-percent:0;mso-wrap-distance-left:9pt;mso-wrap-distance-top:0;mso-wrap-distance-right:9pt;mso-wrap-distance-bottom:0;mso-position-horizontal:absolute;mso-position-horizontal-relative:text;mso-position-vertical:absolute;mso-position-vertical-relative:text;mso-width-percent:0;mso-height-percent:0;mso-width-relative:margin;mso-height-relative:margin" o:gfxdata="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" strokecolor="black [3040]">
+                    <v:shape w14:anchorId="2FB2B7BC" id="7 Conector recto de flecha" o:spid="_x0000_s1026" type="#_x0000_t32" style="position:absolute;margin-left:9.05pt;margin-top:2.9pt;width:0;height:61.8pt;flip:y;z-index:251667456;visibility:visible;mso-wrap-style:square;mso-width-percent:0;mso-height-percent:0;mso-wrap-distance-left:9pt;mso-wrap-distance-top:0;mso-wrap-distance-right:9pt;mso-wrap-distance-bottom:0;mso-position-horizontal:absolute;mso-position-horizontal-relative:text;mso-position-vertical:absolute;mso-position-vertical-relative:text;mso-width-percent:0;mso-height-percent:0;mso-width-relative:margin;mso-height-relative:margin" o:gfxdata="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" strokecolor="black [3040]">
                       <v:stroke endarrow="open"/>
                     </v:shape>
                   </w:pict>
@@ -9210,15 +9160,7 @@
         </w:tabs>
       </w:pPr>
       <w:r>
-        <w:t xml:space="preserve">b) Al pasar del punto D al punto E </w:t>
-      </w:r>
-      <w:proofErr w:type="gramStart"/>
-      <w:r>
-        <w:t>el  incremento</w:t>
-      </w:r>
-      <w:proofErr w:type="gramEnd"/>
-      <w:r>
-        <w:t xml:space="preserve"> en los bienes de consumo tienen un costo de oportunidad de 18 unidades</w:t>
+        <w:t>b) Al pasar del punto D al punto E el  incremento en los bienes de consumo tienen un costo de oportunidad de 18 unidades</w:t>
       </w:r>
     </w:p>
     <w:p>
@@ -9268,15 +9210,7 @@
         </w:tabs>
       </w:pPr>
       <w:r>
-        <w:t xml:space="preserve">Al trasladarse de E a C el costo de oportunidad en términos de bienes de consumo es de 4 toneladas, mientras que de C a </w:t>
-      </w:r>
-      <w:proofErr w:type="spellStart"/>
-      <w:r>
-        <w:t>A</w:t>
-      </w:r>
-      <w:proofErr w:type="spellEnd"/>
-      <w:r>
-        <w:t xml:space="preserve"> es de 4 toneladas.</w:t>
+        <w:t>Al trasladarse de E a C el costo de oportunidad en términos de bienes de consumo es de 4 toneladas, mientras que de C a A es de 4 toneladas.</w:t>
       </w:r>
     </w:p>
     <w:p>
@@ -9501,7 +9435,7 @@
                 </v:shape>
                 <w10:wrap type="square" anchorx="margin" anchory="margin"/>
               </v:group>
-              <o:OLEObject Type="Embed" ProgID="Excel.Chart.8" ShapeID="Gráfico 9" DrawAspect="Content" ObjectID="_1630326789" r:id="rId8">
+              <o:OLEObject Type="Embed" ProgID="Excel.Chart.8" ShapeID="Gráfico 9" DrawAspect="Content" ObjectID="_1630405503" r:id="rId8">
                 <o:FieldCodes>\s</o:FieldCodes>
               </o:OLEObject>
             </w:pict>
@@ -9562,16 +9496,8 @@
         <w:rPr>
           <w:highlight w:val="yellow"/>
         </w:rPr>
-        <w:t xml:space="preserve">Asignar letras </w:t>
-      </w:r>
-      <w:proofErr w:type="gramStart"/>
-      <w:r>
-        <w:rPr>
-          <w:highlight w:val="yellow"/>
-        </w:rPr>
-        <w:t>A)…</w:t>
-      </w:r>
-      <w:proofErr w:type="gramEnd"/>
+        <w:t>Asignar letras A)…</w:t>
+      </w:r>
     </w:p>
     <w:tbl>
       <w:tblPr>
@@ -9791,7 +9717,7 @@
                 </mc:Choice>
                 <mc:Fallback>
                   <w:pict>
-                    <v:shape w14:anchorId="62FA66CC" id="6 Conector recto de flecha" o:spid="_x0000_s1026" type="#_x0000_t32" style="position:absolute;margin-left:1.6pt;margin-top:3.1pt;width:0;height:66.35pt;z-index:251671552;visibility:visible;mso-wrap-style:square;mso-width-percent:0;mso-wrap-distance-left:9pt;mso-wrap-distance-top:0;mso-wrap-distance-right:9pt;mso-wrap-distance-bottom:0;mso-position-horizontal:absolute;mso-position-horizontal-relative:text;mso-position-vertical:absolute;mso-position-vertical-relative:text;mso-width-percent:0;mso-width-relative:margin" o:gfxdata="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" strokecolor="black [3040]">
+                    <v:shape w14:anchorId="170645C1" id="6 Conector recto de flecha" o:spid="_x0000_s1026" type="#_x0000_t32" style="position:absolute;margin-left:1.6pt;margin-top:3.1pt;width:0;height:66.35pt;z-index:251671552;visibility:visible;mso-wrap-style:square;mso-width-percent:0;mso-wrap-distance-left:9pt;mso-wrap-distance-top:0;mso-wrap-distance-right:9pt;mso-wrap-distance-bottom:0;mso-position-horizontal:absolute;mso-position-horizontal-relative:text;mso-position-vertical:absolute;mso-position-vertical-relative:text;mso-width-percent:0;mso-width-relative:margin" o:gfxdata="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" strokecolor="black [3040]">
                       <v:stroke endarrow="open"/>
                     </v:shape>
                   </w:pict>
@@ -9880,7 +9806,7 @@
                 </mc:Choice>
                 <mc:Fallback>
                   <w:pict>
-                    <v:shape w14:anchorId="58A7F086" id="12 Conector recto de flecha" o:spid="_x0000_s1026" type="#_x0000_t32" style="position:absolute;margin-left:1.7pt;margin-top:3.1pt;width:0;height:66.3pt;flip:x y;z-index:251672576;visibility:visible;mso-wrap-style:square;mso-width-percent:0;mso-height-percent:0;mso-wrap-distance-left:9pt;mso-wrap-distance-top:0;mso-wrap-distance-right:9pt;mso-wrap-distance-bottom:0;mso-position-horizontal:absolute;mso-position-horizontal-relative:text;mso-position-vertical:absolute;mso-position-vertical-relative:text;mso-width-percent:0;mso-height-percent:0;mso-width-relative:margin;mso-height-relative:margin" o:gfxdata="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" strokecolor="black [3040]">
+                    <v:shape w14:anchorId="435A25A7" id="12 Conector recto de flecha" o:spid="_x0000_s1026" type="#_x0000_t32" style="position:absolute;margin-left:1.7pt;margin-top:3.1pt;width:0;height:66.3pt;flip:x y;z-index:251672576;visibility:visible;mso-wrap-style:square;mso-width-percent:0;mso-height-percent:0;mso-wrap-distance-left:9pt;mso-wrap-distance-top:0;mso-wrap-distance-right:9pt;mso-wrap-distance-bottom:0;mso-position-horizontal:absolute;mso-position-horizontal-relative:text;mso-position-vertical:absolute;mso-position-vertical-relative:text;mso-width-percent:0;mso-height-percent:0;mso-width-relative:margin;mso-height-relative:margin" o:gfxdata="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" strokecolor="black [3040]">
                       <v:stroke endarrow="open"/>
                     </v:shape>
                   </w:pict>
@@ -10602,7 +10528,7 @@
                 </mc:Choice>
                 <mc:Fallback>
                   <w:pict>
-                    <v:shape w14:anchorId="4B41BD8C" id="13 Conector recto de flecha" o:spid="_x0000_s1026" type="#_x0000_t32" style="position:absolute;margin-left:1.6pt;margin-top:3.1pt;width:0;height:66.35pt;z-index:251674624;visibility:visible;mso-wrap-style:square;mso-width-percent:0;mso-wrap-distance-left:9pt;mso-wrap-distance-top:0;mso-wrap-distance-right:9pt;mso-wrap-distance-bottom:0;mso-position-horizontal:absolute;mso-position-horizontal-relative:text;mso-position-vertical:absolute;mso-position-vertical-relative:text;mso-width-percent:0;mso-width-relative:margin" o:gfxdata="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" strokecolor="black [3040]">
+                    <v:shape w14:anchorId="01EEBE29" id="13 Conector recto de flecha" o:spid="_x0000_s1026" type="#_x0000_t32" style="position:absolute;margin-left:1.6pt;margin-top:3.1pt;width:0;height:66.35pt;z-index:251674624;visibility:visible;mso-wrap-style:square;mso-width-percent:0;mso-wrap-distance-left:9pt;mso-wrap-distance-top:0;mso-wrap-distance-right:9pt;mso-wrap-distance-bottom:0;mso-position-horizontal:absolute;mso-position-horizontal-relative:text;mso-position-vertical:absolute;mso-position-vertical-relative:text;mso-width-percent:0;mso-width-relative:margin" o:gfxdata="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" strokecolor="black [3040]">
                       <v:stroke endarrow="open"/>
                     </v:shape>
                   </w:pict>
@@ -10691,7 +10617,7 @@
                 </mc:Choice>
                 <mc:Fallback>
                   <w:pict>
-                    <v:shape w14:anchorId="10400243" id="14 Conector recto de flecha" o:spid="_x0000_s1026" type="#_x0000_t32" style="position:absolute;margin-left:1.7pt;margin-top:3.1pt;width:0;height:66.3pt;flip:x y;z-index:251675648;visibility:visible;mso-wrap-style:square;mso-width-percent:0;mso-height-percent:0;mso-wrap-distance-left:9pt;mso-wrap-distance-top:0;mso-wrap-distance-right:9pt;mso-wrap-distance-bottom:0;mso-position-horizontal:absolute;mso-position-horizontal-relative:text;mso-position-vertical:absolute;mso-position-vertical-relative:text;mso-width-percent:0;mso-height-percent:0;mso-width-relative:margin;mso-height-relative:margin" o:gfxdata="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" strokecolor="black [3040]">
+                    <v:shape w14:anchorId="11DB676D" id="14 Conector recto de flecha" o:spid="_x0000_s1026" type="#_x0000_t32" style="position:absolute;margin-left:1.7pt;margin-top:3.1pt;width:0;height:66.3pt;flip:x y;z-index:251675648;visibility:visible;mso-wrap-style:square;mso-width-percent:0;mso-height-percent:0;mso-wrap-distance-left:9pt;mso-wrap-distance-top:0;mso-wrap-distance-right:9pt;mso-wrap-distance-bottom:0;mso-position-horizontal:absolute;mso-position-horizontal-relative:text;mso-position-vertical:absolute;mso-position-vertical-relative:text;mso-width-percent:0;mso-height-percent:0;mso-width-relative:margin;mso-height-relative:margin" o:gfxdata="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" strokecolor="black [3040]">
                       <v:stroke endarrow="open"/>
                     </v:shape>
                   </w:pict>
@@ -11323,15 +11249,7 @@
         </w:tabs>
       </w:pPr>
       <w:r>
-        <w:t xml:space="preserve">Ambas curvas representan los puntos de aprovechamiento óptimo de los recursos y tecnología </w:t>
-      </w:r>
-      <w:proofErr w:type="gramStart"/>
-      <w:r>
-        <w:t>disponibles</w:t>
-      </w:r>
-      <w:proofErr w:type="gramEnd"/>
-      <w:r>
-        <w:t xml:space="preserve"> así como las distintas combinaciones posibles en la producción de dos bienes.</w:t>
+        <w:t>Ambas curvas representan los puntos de aprovechamiento óptimo de los recursos y tecnología disponibles así como las distintas combinaciones posibles en la producción de dos bienes.</w:t>
       </w:r>
     </w:p>
     <w:p>
@@ -11590,21 +11508,7 @@
         <w:rPr>
           <w:rFonts w:eastAsiaTheme="minorEastAsia"/>
         </w:rPr>
-        <w:t>Y= 2</w:t>
-      </w:r>
-      <w:proofErr w:type="gramStart"/>
-      <w:r>
-        <w:rPr>
-          <w:rFonts w:eastAsiaTheme="minorEastAsia"/>
-        </w:rPr>
-        <w:t>W :</w:t>
-      </w:r>
-      <w:proofErr w:type="gramEnd"/>
-      <w:r>
-        <w:rPr>
-          <w:rFonts w:eastAsiaTheme="minorEastAsia"/>
-        </w:rPr>
-        <w:t>. W</w:t>
+        <w:t>Y= 2W :. W</w:t>
       </w:r>
       <w:r>
         <w:rPr>
@@ -12861,16 +12765,8 @@
         <w:rPr>
           <w:rFonts w:eastAsiaTheme="minorEastAsia"/>
         </w:rPr>
-        <w:t>K=</w:t>
-      </w:r>
-      <w:proofErr w:type="spellStart"/>
-      <w:r>
-        <w:rPr>
-          <w:rFonts w:eastAsiaTheme="minorEastAsia"/>
-        </w:rPr>
-        <w:t>Intereses+Ganancias</w:t>
-      </w:r>
-      <w:proofErr w:type="spellEnd"/>
+        <w:t>K=Intereses+Ganancias</w:t>
+      </w:r>
     </w:p>
     <w:p>
       <w:pPr>
@@ -21491,19 +21387,11 @@
                 <w:rFonts w:eastAsiaTheme="minorEastAsia"/>
               </w:rPr>
             </w:pPr>
-            <w:proofErr w:type="gramStart"/>
             <w:r>
               <w:rPr>
                 <w:rFonts w:eastAsiaTheme="minorEastAsia"/>
               </w:rPr>
-              <w:t>?=</w:t>
-            </w:r>
-            <w:proofErr w:type="gramEnd"/>
-            <w:r>
-              <w:rPr>
-                <w:rFonts w:eastAsiaTheme="minorEastAsia"/>
-              </w:rPr>
-              <w:t>917</w:t>
+              <w:t>?=917</w:t>
             </w:r>
           </w:p>
         </w:tc>
@@ -21641,19 +21529,11 @@
                 <w:rFonts w:eastAsiaTheme="minorEastAsia"/>
               </w:rPr>
             </w:pPr>
-            <w:proofErr w:type="gramStart"/>
             <w:r>
               <w:rPr>
                 <w:rFonts w:eastAsiaTheme="minorEastAsia"/>
               </w:rPr>
-              <w:t>?=</w:t>
-            </w:r>
-            <w:proofErr w:type="gramEnd"/>
-            <w:r>
-              <w:rPr>
-                <w:rFonts w:eastAsiaTheme="minorEastAsia"/>
-              </w:rPr>
-              <w:t>1269</w:t>
+              <w:t>?=1269</w:t>
             </w:r>
           </w:p>
         </w:tc>
@@ -21791,19 +21671,11 @@
                 <w:rFonts w:eastAsiaTheme="minorEastAsia"/>
               </w:rPr>
             </w:pPr>
-            <w:proofErr w:type="gramStart"/>
             <w:r>
               <w:rPr>
                 <w:rFonts w:eastAsiaTheme="minorEastAsia"/>
               </w:rPr>
-              <w:t>?=</w:t>
-            </w:r>
-            <w:proofErr w:type="gramEnd"/>
-            <w:r>
-              <w:rPr>
-                <w:rFonts w:eastAsiaTheme="minorEastAsia"/>
-              </w:rPr>
-              <w:t>1755</w:t>
+              <w:t>?=1755</w:t>
             </w:r>
           </w:p>
         </w:tc>
@@ -25171,16 +25043,8 @@
         <w:rPr>
           <w:rFonts w:eastAsiaTheme="minorEastAsia"/>
         </w:rPr>
-        <w:t xml:space="preserve">a) Porque las 17 </w:t>
-      </w:r>
-      <w:proofErr w:type="spellStart"/>
-      <w:r>
-        <w:rPr>
-          <w:rFonts w:eastAsiaTheme="minorEastAsia"/>
-        </w:rPr>
-        <w:t>u.m</w:t>
-      </w:r>
-      <w:proofErr w:type="spellEnd"/>
+        <w:t>a) Porque las 17 u.m</w:t>
+      </w:r>
       <w:r>
         <w:rPr>
           <w:rFonts w:eastAsiaTheme="minorEastAsia"/>
@@ -25289,21 +25153,7 @@
         <w:rPr>
           <w:rFonts w:eastAsiaTheme="minorEastAsia"/>
         </w:rPr>
-        <w:t xml:space="preserve">que las empresas gastan en insumos sus propios fondos dinerarios, y los insumos representan los bienes necesarios para la generación de otros bienes, las 45 </w:t>
-      </w:r>
-      <w:proofErr w:type="spellStart"/>
-      <w:r>
-        <w:rPr>
-          <w:rFonts w:eastAsiaTheme="minorEastAsia"/>
-        </w:rPr>
-        <w:t>u.m</w:t>
-      </w:r>
-      <w:proofErr w:type="spellEnd"/>
-      <w:r>
-        <w:rPr>
-          <w:rFonts w:eastAsiaTheme="minorEastAsia"/>
-        </w:rPr>
-        <w:t xml:space="preserve">. representan el valor de los bienes intermedios o insumos intermedios y </w:t>
+        <w:t xml:space="preserve">que las empresas gastan en insumos sus propios fondos dinerarios, y los insumos representan los bienes necesarios para la generación de otros bienes, las 45 u.m. representan el valor de los bienes intermedios o insumos intermedios y </w:t>
       </w:r>
       <w:r>
         <w:rPr>
@@ -31993,21 +31843,7 @@
         <w:rPr>
           <w:rFonts w:eastAsiaTheme="minorEastAsia"/>
         </w:rPr>
-        <w:t xml:space="preserve">, el pago a los factores productivos diferente de los intereses es 80 </w:t>
-      </w:r>
-      <w:proofErr w:type="spellStart"/>
-      <w:r>
-        <w:rPr>
-          <w:rFonts w:eastAsiaTheme="minorEastAsia"/>
-        </w:rPr>
-        <w:t>u.m</w:t>
-      </w:r>
-      <w:proofErr w:type="spellEnd"/>
-      <w:r>
-        <w:rPr>
-          <w:rFonts w:eastAsiaTheme="minorEastAsia"/>
-        </w:rPr>
-        <w:t>.</w:t>
+        <w:t>, el pago a los factores productivos diferente de los intereses es 80 u.m.</w:t>
       </w:r>
     </w:p>
     <w:p>
@@ -32040,11 +31876,37 @@
         </w:rPr>
       </w:pPr>
       <m:oMath>
-        <m:r>
-          <w:rPr>
-            <w:rFonts w:ascii="Cambria Math" w:eastAsiaTheme="minorEastAsia" w:hAnsi="Cambria Math"/>
-          </w:rPr>
-          <m:t>1/5Y=S</m:t>
+        <m:f>
+          <m:fPr>
+            <m:ctrlPr>
+              <w:rPr>
+                <w:rFonts w:ascii="Cambria Math" w:eastAsiaTheme="minorEastAsia" w:hAnsi="Cambria Math"/>
+                <w:i/>
+              </w:rPr>
+            </m:ctrlPr>
+          </m:fPr>
+          <m:num>
+            <m:r>
+              <w:rPr>
+                <w:rFonts w:ascii="Cambria Math" w:eastAsiaTheme="minorEastAsia" w:hAnsi="Cambria Math"/>
+              </w:rPr>
+              <m:t>1</m:t>
+            </m:r>
+          </m:num>
+          <m:den>
+            <m:r>
+              <w:rPr>
+                <w:rFonts w:ascii="Cambria Math" w:eastAsiaTheme="minorEastAsia" w:hAnsi="Cambria Math"/>
+              </w:rPr>
+              <m:t>5</m:t>
+            </m:r>
+          </m:den>
+        </m:f>
+        <m:r>
+          <w:rPr>
+            <w:rFonts w:ascii="Cambria Math" w:eastAsiaTheme="minorEastAsia" w:hAnsi="Cambria Math"/>
+          </w:rPr>
+          <m:t>Y=S</m:t>
         </m:r>
       </m:oMath>
       <w:r>
@@ -32125,19 +31987,6 @@
         </w:rPr>
       </w:pPr>
       <m:oMath>
-        <m:r>
-          <w:rPr>
-            <w:rFonts w:ascii="Cambria Math" w:eastAsiaTheme="minorEastAsia" w:hAnsi="Cambria Math"/>
-            <w:lang w:val="en-US"/>
-          </w:rPr>
-          <m:t>BI</m:t>
-        </m:r>
-        <m:r>
-          <w:rPr>
-            <w:rFonts w:ascii="Cambria Math" w:eastAsiaTheme="minorEastAsia" w:hAnsi="Cambria Math"/>
-          </w:rPr>
-          <m:t>=</m:t>
-        </m:r>
         <m:sSub>
           <m:sSubPr>
             <m:ctrlPr>
@@ -32171,7 +32020,86 @@
           <w:rPr>
             <w:rFonts w:ascii="Cambria Math" w:eastAsiaTheme="minorEastAsia" w:hAnsi="Cambria Math"/>
           </w:rPr>
-          <m:t>=20</m:t>
+          <m:t>=</m:t>
+        </m:r>
+        <m:sSub>
+          <m:sSubPr>
+            <m:ctrlPr>
+              <w:rPr>
+                <w:rFonts w:ascii="Cambria Math" w:eastAsiaTheme="minorEastAsia" w:hAnsi="Cambria Math"/>
+                <w:i/>
+                <w:lang w:val="en-US"/>
+              </w:rPr>
+            </m:ctrlPr>
+          </m:sSubPr>
+          <m:e>
+            <m:r>
+              <w:rPr>
+                <w:rFonts w:ascii="Cambria Math" w:eastAsiaTheme="minorEastAsia" w:hAnsi="Cambria Math"/>
+                <w:lang w:val="en-US"/>
+              </w:rPr>
+              <m:t>B</m:t>
+            </m:r>
+          </m:e>
+          <m:sub>
+            <m:r>
+              <w:rPr>
+                <w:rFonts w:ascii="Cambria Math" w:eastAsiaTheme="minorEastAsia" w:hAnsi="Cambria Math"/>
+                <w:lang w:val="en-US"/>
+              </w:rPr>
+              <m:t>I</m:t>
+            </m:r>
+          </m:sub>
+        </m:sSub>
+        <m:r>
+          <w:rPr>
+            <w:rFonts w:ascii="Cambria Math" w:eastAsiaTheme="minorEastAsia" w:hAnsi="Cambria Math"/>
+          </w:rPr>
+          <m:t>+</m:t>
+        </m:r>
+        <m:sSub>
+          <m:sSubPr>
+            <m:ctrlPr>
+              <w:rPr>
+                <w:rFonts w:ascii="Cambria Math" w:eastAsiaTheme="minorEastAsia" w:hAnsi="Cambria Math"/>
+                <w:i/>
+              </w:rPr>
+            </m:ctrlPr>
+          </m:sSubPr>
+          <m:e>
+            <m:r>
+              <w:rPr>
+                <w:rFonts w:ascii="Cambria Math" w:eastAsiaTheme="minorEastAsia" w:hAnsi="Cambria Math"/>
+              </w:rPr>
+              <m:t>B</m:t>
+            </m:r>
+          </m:e>
+          <m:sub>
+            <m:r>
+              <w:rPr>
+                <w:rFonts w:ascii="Cambria Math" w:eastAsiaTheme="minorEastAsia" w:hAnsi="Cambria Math"/>
+              </w:rPr>
+              <m:t>K</m:t>
+            </m:r>
+          </m:sub>
+        </m:sSub>
+        <m:r>
+          <w:rPr>
+            <w:rFonts w:ascii="Cambria Math" w:eastAsiaTheme="minorEastAsia" w:hAnsi="Cambria Math"/>
+          </w:rPr>
+          <m:t>=</m:t>
+        </m:r>
+        <m:r>
+          <w:rPr>
+            <w:rFonts w:ascii="Cambria Math" w:eastAsiaTheme="minorEastAsia" w:hAnsi="Cambria Math"/>
+          </w:rPr>
+          <m:t>20</m:t>
+        </m:r>
+        <m:r>
+          <w:rPr>
+            <w:rFonts w:ascii="Cambria Math" w:eastAsiaTheme="minorEastAsia" w:hAnsi="Cambria Math"/>
+          </w:rPr>
+          <m:t>+20=40</m:t>
         </m:r>
       </m:oMath>
       <w:r>
@@ -32198,7 +32126,7 @@
             <w:rFonts w:ascii="Cambria Math" w:eastAsiaTheme="minorEastAsia" w:hAnsi="Cambria Math"/>
             <w:lang w:val="en-US"/>
           </w:rPr>
-          <m:t>C</m:t>
+          <m:t>VA</m:t>
         </m:r>
         <m:r>
           <w:rPr>
@@ -32206,13 +32134,35 @@
           </w:rPr>
           <m:t>=</m:t>
         </m:r>
-        <m:r>
-          <w:rPr>
-            <w:rFonts w:ascii="Cambria Math" w:eastAsiaTheme="minorEastAsia" w:hAnsi="Cambria Math"/>
-            <w:lang w:val="en-US"/>
-          </w:rPr>
-          <m:t>BF</m:t>
-        </m:r>
+        <m:sSub>
+          <m:sSubPr>
+            <m:ctrlPr>
+              <w:rPr>
+                <w:rFonts w:ascii="Cambria Math" w:eastAsiaTheme="minorEastAsia" w:hAnsi="Cambria Math"/>
+                <w:i/>
+                <w:lang w:val="en-US"/>
+              </w:rPr>
+            </m:ctrlPr>
+          </m:sSubPr>
+          <m:e>
+            <m:r>
+              <w:rPr>
+                <w:rFonts w:ascii="Cambria Math" w:eastAsiaTheme="minorEastAsia" w:hAnsi="Cambria Math"/>
+                <w:lang w:val="en-US"/>
+              </w:rPr>
+              <m:t>B</m:t>
+            </m:r>
+          </m:e>
+          <m:sub>
+            <m:r>
+              <w:rPr>
+                <w:rFonts w:ascii="Cambria Math" w:eastAsiaTheme="minorEastAsia" w:hAnsi="Cambria Math"/>
+                <w:lang w:val="en-US"/>
+              </w:rPr>
+              <m:t>C</m:t>
+            </m:r>
+          </m:sub>
+        </m:sSub>
         <m:r>
           <w:rPr>
             <w:rFonts w:ascii="Cambria Math" w:eastAsiaTheme="minorEastAsia" w:hAnsi="Cambria Math"/>
@@ -32222,35 +32172,15 @@
         <m:r>
           <w:rPr>
             <w:rFonts w:ascii="Cambria Math" w:eastAsiaTheme="minorEastAsia" w:hAnsi="Cambria Math"/>
-            <w:lang w:val="en-US"/>
-          </w:rPr>
-          <m:t>VBP</m:t>
-        </m:r>
-        <m:r>
-          <w:rPr>
-            <w:rFonts w:ascii="Cambria Math" w:eastAsiaTheme="minorEastAsia" w:hAnsi="Cambria Math"/>
-          </w:rPr>
-          <m:t>-</m:t>
-        </m:r>
-        <m:r>
-          <w:rPr>
-            <w:rFonts w:ascii="Cambria Math" w:eastAsiaTheme="minorEastAsia" w:hAnsi="Cambria Math"/>
-            <w:lang w:val="en-US"/>
-          </w:rPr>
-          <m:t>BI</m:t>
-        </m:r>
-        <m:r>
-          <w:rPr>
-            <w:rFonts w:ascii="Cambria Math" w:eastAsiaTheme="minorEastAsia" w:hAnsi="Cambria Math"/>
-          </w:rPr>
-          <m:t>=120-20=100</m:t>
-        </m:r>
-      </m:oMath>
-      <w:r>
-        <w:rPr>
-          <w:rFonts w:eastAsiaTheme="minorEastAsia"/>
-        </w:rPr>
-        <w:t xml:space="preserve"> </w:t>
+          </w:rPr>
+          <m:t>80</m:t>
+        </m:r>
+      </m:oMath>
+      <w:r>
+        <w:rPr>
+          <w:rFonts w:eastAsiaTheme="minorEastAsia"/>
+        </w:rPr>
+        <w:t>,</w:t>
       </w:r>
     </w:p>
     <w:p>
@@ -32262,15 +32192,83 @@
         <w:ind w:left="708"/>
         <w:rPr>
           <w:rFonts w:eastAsiaTheme="minorEastAsia"/>
-          <w:lang w:val="en-US"/>
-        </w:rPr>
-      </w:pPr>
-      <w:r>
-        <w:rPr>
-          <w:rFonts w:eastAsiaTheme="minorEastAsia"/>
-          <w:lang w:val="en-US"/>
-        </w:rPr>
-        <w:t xml:space="preserve">C+S=Y, </w:t>
+        </w:rPr>
+      </w:pPr>
+      <m:oMath>
+        <m:r>
+          <w:rPr>
+            <w:rFonts w:ascii="Cambria Math" w:eastAsiaTheme="minorEastAsia" w:hAnsi="Cambria Math"/>
+            <w:lang w:val="en-US"/>
+          </w:rPr>
+          <m:t>VB</m:t>
+        </m:r>
+        <m:r>
+          <w:rPr>
+            <w:rFonts w:ascii="Cambria Math" w:eastAsiaTheme="minorEastAsia" w:hAnsi="Cambria Math"/>
+            <w:lang w:val="en-US"/>
+          </w:rPr>
+          <m:t>P</m:t>
+        </m:r>
+        <m:r>
+          <w:rPr>
+            <w:rFonts w:ascii="Cambria Math" w:eastAsiaTheme="minorEastAsia" w:hAnsi="Cambria Math"/>
+          </w:rPr>
+          <m:t>=</m:t>
+        </m:r>
+        <m:sSub>
+          <m:sSubPr>
+            <m:ctrlPr>
+              <w:rPr>
+                <w:rFonts w:ascii="Cambria Math" w:eastAsiaTheme="minorEastAsia" w:hAnsi="Cambria Math"/>
+                <w:i/>
+                <w:lang w:val="en-US"/>
+              </w:rPr>
+            </m:ctrlPr>
+          </m:sSubPr>
+          <m:e>
+            <m:r>
+              <w:rPr>
+                <w:rFonts w:ascii="Cambria Math" w:eastAsiaTheme="minorEastAsia" w:hAnsi="Cambria Math"/>
+                <w:lang w:val="en-US"/>
+              </w:rPr>
+              <m:t>I</m:t>
+            </m:r>
+          </m:e>
+          <m:sub>
+            <m:r>
+              <w:rPr>
+                <w:rFonts w:ascii="Cambria Math" w:eastAsiaTheme="minorEastAsia" w:hAnsi="Cambria Math"/>
+                <w:lang w:val="en-US"/>
+              </w:rPr>
+              <m:t>I</m:t>
+            </m:r>
+          </m:sub>
+        </m:sSub>
+        <m:r>
+          <w:rPr>
+            <w:rFonts w:ascii="Cambria Math" w:eastAsiaTheme="minorEastAsia" w:hAnsi="Cambria Math"/>
+          </w:rPr>
+          <m:t>+</m:t>
+        </m:r>
+        <m:r>
+          <w:rPr>
+            <w:rFonts w:ascii="Cambria Math" w:eastAsiaTheme="minorEastAsia" w:hAnsi="Cambria Math"/>
+            <w:lang w:val="en-US"/>
+          </w:rPr>
+          <m:t>VA</m:t>
+        </m:r>
+        <m:r>
+          <w:rPr>
+            <w:rFonts w:ascii="Cambria Math" w:eastAsiaTheme="minorEastAsia" w:hAnsi="Cambria Math"/>
+          </w:rPr>
+          <m:t>=40+80=120</m:t>
+        </m:r>
+      </m:oMath>
+      <w:r>
+        <w:rPr>
+          <w:rFonts w:eastAsiaTheme="minorEastAsia"/>
+        </w:rPr>
+        <w:t>,</w:t>
       </w:r>
     </w:p>
     <w:p>
@@ -32282,7 +32280,32 @@
         <w:ind w:left="708"/>
         <w:rPr>
           <w:rFonts w:eastAsiaTheme="minorEastAsia"/>
-          <w:lang w:val="en-US"/>
+        </w:rPr>
+      </w:pPr>
+      <m:oMath>
+        <m:r>
+          <w:rPr>
+            <w:rFonts w:ascii="Cambria Math" w:eastAsiaTheme="minorEastAsia" w:hAnsi="Cambria Math"/>
+          </w:rPr>
+          <m:t>C+S=Y</m:t>
+        </m:r>
+      </m:oMath>
+      <w:r>
+        <w:rPr>
+          <w:rFonts w:eastAsiaTheme="minorEastAsia"/>
+        </w:rPr>
+        <w:t xml:space="preserve">, </w:t>
+      </w:r>
+    </w:p>
+    <w:p>
+      <w:pPr>
+        <w:pStyle w:val="Prrafodelista"/>
+        <w:tabs>
+          <w:tab w:val="left" w:pos="7553"/>
+        </w:tabs>
+        <w:ind w:left="708"/>
+        <w:rPr>
+          <w:rFonts w:eastAsiaTheme="minorEastAsia"/>
         </w:rPr>
       </w:pPr>
       <m:oMath>
@@ -32295,7 +32318,6 @@
         <m:r>
           <w:rPr>
             <w:rFonts w:ascii="Cambria Math" w:eastAsiaTheme="minorEastAsia" w:hAnsi="Cambria Math"/>
-            <w:lang w:val="en-US"/>
           </w:rPr>
           <m:t>+</m:t>
         </m:r>
@@ -32312,7 +32334,6 @@
             <m:r>
               <w:rPr>
                 <w:rFonts w:ascii="Cambria Math" w:eastAsiaTheme="minorEastAsia" w:hAnsi="Cambria Math"/>
-                <w:lang w:val="en-US"/>
               </w:rPr>
               <m:t>1</m:t>
             </m:r>
@@ -32321,7 +32342,6 @@
             <m:r>
               <w:rPr>
                 <w:rFonts w:ascii="Cambria Math" w:eastAsiaTheme="minorEastAsia" w:hAnsi="Cambria Math"/>
-                <w:lang w:val="en-US"/>
               </w:rPr>
               <m:t>5</m:t>
             </m:r>
@@ -32336,7 +32356,6 @@
         <m:r>
           <w:rPr>
             <w:rFonts w:ascii="Cambria Math" w:eastAsiaTheme="minorEastAsia" w:hAnsi="Cambria Math"/>
-            <w:lang w:val="en-US"/>
           </w:rPr>
           <m:t>=</m:t>
         </m:r>
@@ -32350,7 +32369,6 @@
       <w:r>
         <w:rPr>
           <w:rFonts w:eastAsiaTheme="minorEastAsia"/>
-          <w:lang w:val="en-US"/>
         </w:rPr>
         <w:t xml:space="preserve">, </w:t>
       </w:r>
@@ -32359,12 +32377,11 @@
           <w:rPr>
             <w:rFonts w:ascii="Cambria Math" w:eastAsiaTheme="minorEastAsia" w:hAnsi="Cambria Math"/>
           </w:rPr>
-          <m:t>C</m:t>
-        </m:r>
-        <m:r>
-          <w:rPr>
-            <w:rFonts w:ascii="Cambria Math" w:eastAsiaTheme="minorEastAsia" w:hAnsi="Cambria Math"/>
-            <w:lang w:val="en-US"/>
+          <m:t>80</m:t>
+        </m:r>
+        <m:r>
+          <w:rPr>
+            <w:rFonts w:ascii="Cambria Math" w:eastAsiaTheme="minorEastAsia" w:hAnsi="Cambria Math"/>
           </w:rPr>
           <m:t>=</m:t>
         </m:r>
@@ -32381,7 +32398,6 @@
             <m:r>
               <w:rPr>
                 <w:rFonts w:ascii="Cambria Math" w:eastAsiaTheme="minorEastAsia" w:hAnsi="Cambria Math"/>
-                <w:lang w:val="en-US"/>
               </w:rPr>
               <m:t>4</m:t>
             </m:r>
@@ -32390,7 +32406,6 @@
             <m:r>
               <w:rPr>
                 <w:rFonts w:ascii="Cambria Math" w:eastAsiaTheme="minorEastAsia" w:hAnsi="Cambria Math"/>
-                <w:lang w:val="en-US"/>
               </w:rPr>
               <m:t>5</m:t>
             </m:r>
@@ -32406,7 +32421,6 @@
       <w:r>
         <w:rPr>
           <w:rFonts w:eastAsiaTheme="minorEastAsia"/>
-          <w:lang w:val="en-US"/>
         </w:rPr>
         <w:t xml:space="preserve">, </w:t>
       </w:r>
@@ -32434,9 +32448,20 @@
                 <m:r>
                   <w:rPr>
                     <w:rFonts w:ascii="Cambria Math" w:eastAsiaTheme="minorEastAsia" w:hAnsi="Cambria Math"/>
-                    <w:lang w:val="en-US"/>
                   </w:rPr>
-                  <m:t>100*4</m:t>
+                  <m:t>8</m:t>
+                </m:r>
+                <m:r>
+                  <w:rPr>
+                    <w:rFonts w:ascii="Cambria Math" w:eastAsiaTheme="minorEastAsia" w:hAnsi="Cambria Math"/>
+                  </w:rPr>
+                  <m:t>0*</m:t>
+                </m:r>
+                <m:r>
+                  <w:rPr>
+                    <w:rFonts w:ascii="Cambria Math" w:eastAsiaTheme="minorEastAsia" w:hAnsi="Cambria Math"/>
+                  </w:rPr>
+                  <m:t>5</m:t>
                 </m:r>
               </m:e>
             </m:d>
@@ -32445,16 +32470,14 @@
             <m:r>
               <w:rPr>
                 <w:rFonts w:ascii="Cambria Math" w:eastAsiaTheme="minorEastAsia" w:hAnsi="Cambria Math"/>
-                <w:lang w:val="en-US"/>
-              </w:rPr>
-              <m:t>5</m:t>
+              </w:rPr>
+              <m:t>4</m:t>
             </m:r>
           </m:den>
         </m:f>
         <m:r>
           <w:rPr>
             <w:rFonts w:ascii="Cambria Math" w:eastAsiaTheme="minorEastAsia" w:hAnsi="Cambria Math"/>
-            <w:lang w:val="en-US"/>
           </w:rPr>
           <m:t>=</m:t>
         </m:r>
@@ -32462,14 +32485,25 @@
           <w:rPr>
             <w:rFonts w:ascii="Cambria Math" w:eastAsiaTheme="minorEastAsia" w:hAnsi="Cambria Math"/>
           </w:rPr>
-          <m:t>C</m:t>
-        </m:r>
-        <m:r>
-          <w:rPr>
-            <w:rFonts w:ascii="Cambria Math" w:eastAsiaTheme="minorEastAsia" w:hAnsi="Cambria Math"/>
-            <w:lang w:val="en-US"/>
-          </w:rPr>
-          <m:t>=80</m:t>
+          <m:t>Y</m:t>
+        </m:r>
+        <m:r>
+          <w:rPr>
+            <w:rFonts w:ascii="Cambria Math" w:eastAsiaTheme="minorEastAsia" w:hAnsi="Cambria Math"/>
+          </w:rPr>
+          <m:t>=</m:t>
+        </m:r>
+        <m:r>
+          <w:rPr>
+            <w:rFonts w:ascii="Cambria Math" w:eastAsiaTheme="minorEastAsia" w:hAnsi="Cambria Math"/>
+          </w:rPr>
+          <m:t>10</m:t>
+        </m:r>
+        <m:r>
+          <w:rPr>
+            <w:rFonts w:ascii="Cambria Math" w:eastAsiaTheme="minorEastAsia" w:hAnsi="Cambria Math"/>
+          </w:rPr>
+          <m:t>0</m:t>
         </m:r>
       </m:oMath>
     </w:p>
@@ -32538,8 +32572,817 @@
           <m:t>P=100=80+20</m:t>
         </m:r>
       </m:oMath>
+    </w:p>
+    <w:p>
+      <w:pPr>
+        <w:pStyle w:val="Prrafodelista"/>
+        <w:tabs>
+          <w:tab w:val="left" w:pos="7553"/>
+        </w:tabs>
+        <w:ind w:left="426"/>
+        <w:rPr>
+          <w:rFonts w:eastAsiaTheme="minorEastAsia"/>
+        </w:rPr>
+      </w:pPr>
+    </w:p>
+    <w:p>
+      <w:pPr>
+        <w:pStyle w:val="Prrafodelista"/>
+        <w:tabs>
+          <w:tab w:val="left" w:pos="7553"/>
+        </w:tabs>
+        <w:ind w:left="426"/>
+        <w:rPr>
+          <w:rFonts w:eastAsiaTheme="minorEastAsia"/>
+          <w:lang w:val="en-US"/>
+        </w:rPr>
+      </w:pPr>
+      <w:r>
+        <w:rPr>
+          <w:rFonts w:eastAsiaTheme="minorEastAsia"/>
+          <w:lang w:val="en-US"/>
+        </w:rPr>
+        <w:t>2.35</w:t>
+      </w:r>
+    </w:p>
+    <w:p>
+      <w:pPr>
+        <w:pStyle w:val="Prrafodelista"/>
+        <w:tabs>
+          <w:tab w:val="left" w:pos="7553"/>
+        </w:tabs>
+        <w:ind w:left="708"/>
+        <w:rPr>
+          <w:rFonts w:eastAsiaTheme="minorEastAsia"/>
+          <w:lang w:val="en-US"/>
+        </w:rPr>
+      </w:pPr>
+      <m:oMath>
+        <m:f>
+          <m:fPr>
+            <m:ctrlPr>
+              <w:rPr>
+                <w:rFonts w:ascii="Cambria Math" w:eastAsiaTheme="minorEastAsia" w:hAnsi="Cambria Math"/>
+                <w:i/>
+              </w:rPr>
+            </m:ctrlPr>
+          </m:fPr>
+          <m:num>
+            <m:r>
+              <w:rPr>
+                <w:rFonts w:ascii="Cambria Math" w:eastAsiaTheme="minorEastAsia" w:hAnsi="Cambria Math"/>
+                <w:lang w:val="en-US"/>
+              </w:rPr>
+              <m:t>1</m:t>
+            </m:r>
+          </m:num>
+          <m:den>
+            <m:r>
+              <w:rPr>
+                <w:rFonts w:ascii="Cambria Math" w:eastAsiaTheme="minorEastAsia" w:hAnsi="Cambria Math"/>
+                <w:lang w:val="en-US"/>
+              </w:rPr>
+              <m:t>2</m:t>
+            </m:r>
+          </m:den>
+        </m:f>
+        <m:r>
+          <w:rPr>
+            <w:rFonts w:ascii="Cambria Math" w:eastAsiaTheme="minorEastAsia" w:hAnsi="Cambria Math"/>
+          </w:rPr>
+          <m:t>Y</m:t>
+        </m:r>
+        <m:r>
+          <w:rPr>
+            <w:rFonts w:ascii="Cambria Math" w:eastAsiaTheme="minorEastAsia" w:hAnsi="Cambria Math"/>
+            <w:lang w:val="en-US"/>
+          </w:rPr>
+          <m:t>=</m:t>
+        </m:r>
+        <m:r>
+          <w:rPr>
+            <w:rFonts w:ascii="Cambria Math" w:eastAsiaTheme="minorEastAsia" w:hAnsi="Cambria Math"/>
+          </w:rPr>
+          <m:t>S</m:t>
+        </m:r>
+      </m:oMath>
+      <w:r>
+        <w:rPr>
+          <w:rFonts w:eastAsiaTheme="minorEastAsia"/>
+          <w:lang w:val="en-US"/>
+        </w:rPr>
+        <w:t>,</w:t>
+      </w:r>
+    </w:p>
+    <w:p>
+      <w:pPr>
+        <w:pStyle w:val="Prrafodelista"/>
+        <w:tabs>
+          <w:tab w:val="left" w:pos="7553"/>
+        </w:tabs>
+        <w:ind w:left="708"/>
+        <w:rPr>
+          <w:rFonts w:eastAsiaTheme="minorEastAsia"/>
+          <w:lang w:val="en-US"/>
+        </w:rPr>
+      </w:pPr>
+      <m:oMath>
+        <m:r>
+          <w:rPr>
+            <w:rFonts w:ascii="Cambria Math" w:eastAsiaTheme="minorEastAsia" w:hAnsi="Cambria Math"/>
+          </w:rPr>
+          <m:t>VBP</m:t>
+        </m:r>
+        <m:r>
+          <w:rPr>
+            <w:rFonts w:ascii="Cambria Math" w:eastAsiaTheme="minorEastAsia" w:hAnsi="Cambria Math"/>
+            <w:lang w:val="en-US"/>
+          </w:rPr>
+          <m:t>=</m:t>
+        </m:r>
+        <m:r>
+          <w:rPr>
+            <w:rFonts w:ascii="Cambria Math" w:eastAsiaTheme="minorEastAsia" w:hAnsi="Cambria Math"/>
+          </w:rPr>
+          <m:t>BI</m:t>
+        </m:r>
+        <m:r>
+          <w:rPr>
+            <w:rFonts w:ascii="Cambria Math" w:eastAsiaTheme="minorEastAsia" w:hAnsi="Cambria Math"/>
+            <w:lang w:val="en-US"/>
+          </w:rPr>
+          <m:t>+</m:t>
+        </m:r>
+        <m:r>
+          <w:rPr>
+            <w:rFonts w:ascii="Cambria Math" w:eastAsiaTheme="minorEastAsia" w:hAnsi="Cambria Math"/>
+          </w:rPr>
+          <m:t>BF</m:t>
+        </m:r>
+        <m:r>
+          <w:rPr>
+            <w:rFonts w:ascii="Cambria Math" w:eastAsiaTheme="minorEastAsia" w:hAnsi="Cambria Math"/>
+            <w:lang w:val="en-US"/>
+          </w:rPr>
+          <m:t>=135</m:t>
+        </m:r>
+      </m:oMath>
+      <w:r>
+        <w:rPr>
+          <w:rFonts w:eastAsiaTheme="minorEastAsia"/>
+          <w:lang w:val="en-US"/>
+        </w:rPr>
+        <w:t>,</w:t>
+      </w:r>
+    </w:p>
+    <w:p>
+      <w:pPr>
+        <w:pStyle w:val="Prrafodelista"/>
+        <w:tabs>
+          <w:tab w:val="left" w:pos="7553"/>
+        </w:tabs>
+        <w:ind w:left="708"/>
+        <w:rPr>
+          <w:rFonts w:eastAsiaTheme="minorEastAsia"/>
+          <w:lang w:val="en-US"/>
+        </w:rPr>
+      </w:pPr>
+      <m:oMath>
+        <m:sSub>
+          <m:sSubPr>
+            <m:ctrlPr>
+              <w:rPr>
+                <w:rFonts w:ascii="Cambria Math" w:eastAsiaTheme="minorEastAsia" w:hAnsi="Cambria Math"/>
+                <w:i/>
+                <w:lang w:val="en-US"/>
+              </w:rPr>
+            </m:ctrlPr>
+          </m:sSubPr>
+          <m:e>
+            <m:r>
+              <w:rPr>
+                <w:rFonts w:ascii="Cambria Math" w:eastAsiaTheme="minorEastAsia" w:hAnsi="Cambria Math"/>
+                <w:lang w:val="en-US"/>
+              </w:rPr>
+              <m:t>I</m:t>
+            </m:r>
+          </m:e>
+          <m:sub>
+            <m:r>
+              <w:rPr>
+                <w:rFonts w:ascii="Cambria Math" w:eastAsiaTheme="minorEastAsia" w:hAnsi="Cambria Math"/>
+                <w:lang w:val="en-US"/>
+              </w:rPr>
+              <m:t>I</m:t>
+            </m:r>
+          </m:sub>
+        </m:sSub>
+        <m:r>
+          <w:rPr>
+            <w:rFonts w:ascii="Cambria Math" w:eastAsiaTheme="minorEastAsia" w:hAnsi="Cambria Math"/>
+            <w:lang w:val="en-US"/>
+          </w:rPr>
+          <m:t>=</m:t>
+        </m:r>
+        <m:sSub>
+          <m:sSubPr>
+            <m:ctrlPr>
+              <w:rPr>
+                <w:rFonts w:ascii="Cambria Math" w:eastAsiaTheme="minorEastAsia" w:hAnsi="Cambria Math"/>
+                <w:i/>
+                <w:lang w:val="en-US"/>
+              </w:rPr>
+            </m:ctrlPr>
+          </m:sSubPr>
+          <m:e>
+            <m:r>
+              <w:rPr>
+                <w:rFonts w:ascii="Cambria Math" w:eastAsiaTheme="minorEastAsia" w:hAnsi="Cambria Math"/>
+                <w:lang w:val="en-US"/>
+              </w:rPr>
+              <m:t>B</m:t>
+            </m:r>
+          </m:e>
+          <m:sub>
+            <m:r>
+              <w:rPr>
+                <w:rFonts w:ascii="Cambria Math" w:eastAsiaTheme="minorEastAsia" w:hAnsi="Cambria Math"/>
+                <w:lang w:val="en-US"/>
+              </w:rPr>
+              <m:t>I</m:t>
+            </m:r>
+          </m:sub>
+        </m:sSub>
+        <m:r>
+          <w:rPr>
+            <w:rFonts w:ascii="Cambria Math" w:eastAsiaTheme="minorEastAsia" w:hAnsi="Cambria Math"/>
+            <w:lang w:val="en-US"/>
+          </w:rPr>
+          <m:t>+</m:t>
+        </m:r>
+        <m:sSub>
+          <m:sSubPr>
+            <m:ctrlPr>
+              <w:rPr>
+                <w:rFonts w:ascii="Cambria Math" w:eastAsiaTheme="minorEastAsia" w:hAnsi="Cambria Math"/>
+                <w:i/>
+                <w:lang w:val="en-US"/>
+              </w:rPr>
+            </m:ctrlPr>
+          </m:sSubPr>
+          <m:e>
+            <m:r>
+              <w:rPr>
+                <w:rFonts w:ascii="Cambria Math" w:eastAsiaTheme="minorEastAsia" w:hAnsi="Cambria Math"/>
+                <w:lang w:val="en-US"/>
+              </w:rPr>
+              <m:t>B</m:t>
+            </m:r>
+          </m:e>
+          <m:sub>
+            <m:r>
+              <w:rPr>
+                <w:rFonts w:ascii="Cambria Math" w:eastAsiaTheme="minorEastAsia" w:hAnsi="Cambria Math"/>
+                <w:lang w:val="en-US"/>
+              </w:rPr>
+              <m:t>K</m:t>
+            </m:r>
+          </m:sub>
+        </m:sSub>
+        <m:r>
+          <w:rPr>
+            <w:rFonts w:ascii="Cambria Math" w:eastAsiaTheme="minorEastAsia" w:hAnsi="Cambria Math"/>
+            <w:lang w:val="en-US"/>
+          </w:rPr>
+          <m:t>=15</m:t>
+        </m:r>
+        <m:r>
+          <w:rPr>
+            <w:rFonts w:ascii="Cambria Math" w:eastAsiaTheme="minorEastAsia" w:hAnsi="Cambria Math"/>
+            <w:lang w:val="en-US"/>
+          </w:rPr>
+          <m:t>+60=75</m:t>
+        </m:r>
+      </m:oMath>
+      <w:r>
+        <w:rPr>
+          <w:rFonts w:eastAsiaTheme="minorEastAsia"/>
+          <w:lang w:val="en-US"/>
+        </w:rPr>
+        <w:t>,</w:t>
+      </w:r>
+    </w:p>
+    <w:p>
+      <w:pPr>
+        <w:pStyle w:val="Prrafodelista"/>
+        <w:tabs>
+          <w:tab w:val="left" w:pos="7553"/>
+        </w:tabs>
+        <w:ind w:left="708"/>
+        <w:rPr>
+          <w:rFonts w:eastAsiaTheme="minorEastAsia"/>
+          <w:lang w:val="fr-FR"/>
+        </w:rPr>
+      </w:pPr>
+      <m:oMath>
+        <m:sSub>
+          <m:sSubPr>
+            <m:ctrlPr>
+              <w:rPr>
+                <w:rFonts w:ascii="Cambria Math" w:eastAsiaTheme="minorEastAsia" w:hAnsi="Cambria Math"/>
+                <w:i/>
+              </w:rPr>
+            </m:ctrlPr>
+          </m:sSubPr>
+          <m:e>
+            <m:r>
+              <w:rPr>
+                <w:rFonts w:ascii="Cambria Math" w:eastAsiaTheme="minorEastAsia" w:hAnsi="Cambria Math"/>
+              </w:rPr>
+              <m:t>B</m:t>
+            </m:r>
+          </m:e>
+          <m:sub>
+            <m:r>
+              <w:rPr>
+                <w:rFonts w:ascii="Cambria Math" w:eastAsiaTheme="minorEastAsia" w:hAnsi="Cambria Math"/>
+              </w:rPr>
+              <m:t>K</m:t>
+            </m:r>
+          </m:sub>
+        </m:sSub>
+        <m:r>
+          <w:rPr>
+            <w:rFonts w:ascii="Cambria Math" w:eastAsiaTheme="minorEastAsia" w:hAnsi="Cambria Math"/>
+          </w:rPr>
+          <m:t>=</m:t>
+        </m:r>
+        <m:r>
+          <w:rPr>
+            <w:rFonts w:ascii="Cambria Math" w:eastAsiaTheme="minorEastAsia" w:hAnsi="Cambria Math"/>
+          </w:rPr>
+          <m:t>I=60</m:t>
+        </m:r>
+      </m:oMath>
+      <w:r>
+        <w:rPr>
+          <w:rFonts w:eastAsiaTheme="minorEastAsia"/>
+          <w:lang w:val="fr-FR"/>
+        </w:rPr>
+        <w:t>,</w:t>
+      </w:r>
+    </w:p>
+    <w:p>
+      <w:pPr>
+        <w:pStyle w:val="Prrafodelista"/>
+        <w:tabs>
+          <w:tab w:val="left" w:pos="7553"/>
+        </w:tabs>
+        <w:ind w:left="708"/>
+        <w:rPr>
+          <w:rFonts w:eastAsiaTheme="minorEastAsia"/>
+        </w:rPr>
+      </w:pPr>
+      <m:oMath>
+        <m:r>
+          <w:rPr>
+            <w:rFonts w:ascii="Cambria Math" w:eastAsiaTheme="minorEastAsia" w:hAnsi="Cambria Math"/>
+            <w:lang w:val="fr-FR"/>
+          </w:rPr>
+          <m:t>VBP</m:t>
+        </m:r>
+        <m:r>
+          <w:rPr>
+            <w:rFonts w:ascii="Cambria Math" w:eastAsiaTheme="minorEastAsia" w:hAnsi="Cambria Math"/>
+          </w:rPr>
+          <m:t>=</m:t>
+        </m:r>
+        <m:sSub>
+          <m:sSubPr>
+            <m:ctrlPr>
+              <w:rPr>
+                <w:rFonts w:ascii="Cambria Math" w:eastAsiaTheme="minorEastAsia" w:hAnsi="Cambria Math"/>
+                <w:i/>
+                <w:lang w:val="fr-FR"/>
+              </w:rPr>
+            </m:ctrlPr>
+          </m:sSubPr>
+          <m:e>
+            <m:r>
+              <w:rPr>
+                <w:rFonts w:ascii="Cambria Math" w:eastAsiaTheme="minorEastAsia" w:hAnsi="Cambria Math"/>
+                <w:lang w:val="fr-FR"/>
+              </w:rPr>
+              <m:t>I</m:t>
+            </m:r>
+          </m:e>
+          <m:sub>
+            <m:r>
+              <w:rPr>
+                <w:rFonts w:ascii="Cambria Math" w:eastAsiaTheme="minorEastAsia" w:hAnsi="Cambria Math"/>
+                <w:lang w:val="fr-FR"/>
+              </w:rPr>
+              <m:t>I</m:t>
+            </m:r>
+          </m:sub>
+        </m:sSub>
+        <m:r>
+          <w:rPr>
+            <w:rFonts w:ascii="Cambria Math" w:eastAsiaTheme="minorEastAsia" w:hAnsi="Cambria Math"/>
+          </w:rPr>
+          <m:t>+</m:t>
+        </m:r>
+        <m:r>
+          <w:rPr>
+            <w:rFonts w:ascii="Cambria Math" w:eastAsiaTheme="minorEastAsia" w:hAnsi="Cambria Math"/>
+            <w:lang w:val="fr-FR"/>
+          </w:rPr>
+          <m:t>VA</m:t>
+        </m:r>
+        <m:r>
+          <w:rPr>
+            <w:rFonts w:ascii="Cambria Math" w:eastAsiaTheme="minorEastAsia" w:hAnsi="Cambria Math"/>
+          </w:rPr>
+          <m:t>=135=75+</m:t>
+        </m:r>
+        <m:r>
+          <w:rPr>
+            <w:rFonts w:ascii="Cambria Math" w:eastAsiaTheme="minorEastAsia" w:hAnsi="Cambria Math"/>
+            <w:lang w:val="fr-FR"/>
+          </w:rPr>
+          <m:t>VA</m:t>
+        </m:r>
+      </m:oMath>
+      <w:r>
+        <w:rPr>
+          <w:rFonts w:eastAsiaTheme="minorEastAsia"/>
+        </w:rPr>
+        <w:t>,</w:t>
+      </w:r>
+    </w:p>
+    <w:p>
+      <w:pPr>
+        <w:pStyle w:val="Prrafodelista"/>
+        <w:tabs>
+          <w:tab w:val="left" w:pos="7553"/>
+        </w:tabs>
+        <w:ind w:left="708"/>
+        <w:rPr>
+          <w:rFonts w:eastAsiaTheme="minorEastAsia"/>
+        </w:rPr>
+      </w:pPr>
+      <m:oMath>
+        <m:r>
+          <w:rPr>
+            <w:rFonts w:ascii="Cambria Math" w:eastAsiaTheme="minorEastAsia" w:hAnsi="Cambria Math"/>
+          </w:rPr>
+          <m:t>VA=135-75=60</m:t>
+        </m:r>
+      </m:oMath>
+      <w:r>
+        <w:rPr>
+          <w:rFonts w:eastAsiaTheme="minorEastAsia"/>
+        </w:rPr>
+        <w:t>,</w:t>
+      </w:r>
+    </w:p>
+    <w:p>
+      <w:pPr>
+        <w:pStyle w:val="Prrafodelista"/>
+        <w:tabs>
+          <w:tab w:val="left" w:pos="7553"/>
+        </w:tabs>
+        <w:ind w:left="708"/>
+        <w:rPr>
+          <w:rFonts w:eastAsiaTheme="minorEastAsia"/>
+        </w:rPr>
+      </w:pPr>
+      <m:oMath>
+        <m:r>
+          <w:rPr>
+            <w:rFonts w:ascii="Cambria Math" w:eastAsiaTheme="minorEastAsia" w:hAnsi="Cambria Math"/>
+          </w:rPr>
+          <m:t>VA=Bc=60=C</m:t>
+        </m:r>
+      </m:oMath>
+      <w:r>
+        <w:rPr>
+          <w:rFonts w:eastAsiaTheme="minorEastAsia"/>
+        </w:rPr>
+        <w:t>,</w:t>
+      </w:r>
+    </w:p>
+    <w:p>
+      <w:pPr>
+        <w:pStyle w:val="Prrafodelista"/>
+        <w:tabs>
+          <w:tab w:val="left" w:pos="7553"/>
+        </w:tabs>
+        <w:ind w:left="708"/>
+        <w:rPr>
+          <w:rFonts w:eastAsiaTheme="minorEastAsia"/>
+        </w:rPr>
+      </w:pPr>
+      <m:oMath>
+        <m:r>
+          <w:rPr>
+            <w:rFonts w:ascii="Cambria Math" w:eastAsiaTheme="minorEastAsia" w:hAnsi="Cambria Math"/>
+            <w:lang w:val="en-US"/>
+          </w:rPr>
+          <m:t>BF</m:t>
+        </m:r>
+        <m:r>
+          <w:rPr>
+            <w:rFonts w:ascii="Cambria Math" w:eastAsiaTheme="minorEastAsia" w:hAnsi="Cambria Math"/>
+          </w:rPr>
+          <m:t>=</m:t>
+        </m:r>
+        <m:sSub>
+          <m:sSubPr>
+            <m:ctrlPr>
+              <w:rPr>
+                <w:rFonts w:ascii="Cambria Math" w:eastAsiaTheme="minorEastAsia" w:hAnsi="Cambria Math"/>
+                <w:i/>
+                <w:lang w:val="en-US"/>
+              </w:rPr>
+            </m:ctrlPr>
+          </m:sSubPr>
+          <m:e>
+            <m:r>
+              <w:rPr>
+                <w:rFonts w:ascii="Cambria Math" w:eastAsiaTheme="minorEastAsia" w:hAnsi="Cambria Math"/>
+                <w:lang w:val="en-US"/>
+              </w:rPr>
+              <m:t>B</m:t>
+            </m:r>
+          </m:e>
+          <m:sub>
+            <m:r>
+              <w:rPr>
+                <w:rFonts w:ascii="Cambria Math" w:eastAsiaTheme="minorEastAsia" w:hAnsi="Cambria Math"/>
+                <w:lang w:val="en-US"/>
+              </w:rPr>
+              <m:t>C</m:t>
+            </m:r>
+          </m:sub>
+        </m:sSub>
+        <m:r>
+          <w:rPr>
+            <w:rFonts w:ascii="Cambria Math" w:eastAsiaTheme="minorEastAsia" w:hAnsi="Cambria Math"/>
+          </w:rPr>
+          <m:t xml:space="preserve">+ </m:t>
+        </m:r>
+        <m:sSub>
+          <m:sSubPr>
+            <m:ctrlPr>
+              <w:rPr>
+                <w:rFonts w:ascii="Cambria Math" w:eastAsiaTheme="minorEastAsia" w:hAnsi="Cambria Math"/>
+                <w:i/>
+                <w:lang w:val="en-US"/>
+              </w:rPr>
+            </m:ctrlPr>
+          </m:sSubPr>
+          <m:e>
+            <m:r>
+              <w:rPr>
+                <w:rFonts w:ascii="Cambria Math" w:eastAsiaTheme="minorEastAsia" w:hAnsi="Cambria Math"/>
+                <w:lang w:val="en-US"/>
+              </w:rPr>
+              <m:t>B</m:t>
+            </m:r>
+          </m:e>
+          <m:sub>
+            <m:r>
+              <w:rPr>
+                <w:rFonts w:ascii="Cambria Math" w:eastAsiaTheme="minorEastAsia" w:hAnsi="Cambria Math"/>
+                <w:lang w:val="en-US"/>
+              </w:rPr>
+              <m:t>K</m:t>
+            </m:r>
+          </m:sub>
+        </m:sSub>
+        <m:r>
+          <w:rPr>
+            <w:rFonts w:ascii="Cambria Math" w:eastAsiaTheme="minorEastAsia" w:hAnsi="Cambria Math"/>
+          </w:rPr>
+          <m:t xml:space="preserve"> ,</m:t>
+        </m:r>
+      </m:oMath>
+      <w:r>
+        <w:rPr>
+          <w:rFonts w:eastAsiaTheme="minorEastAsia"/>
+        </w:rPr>
+        <w:t xml:space="preserve">(Dónde </w:t>
+      </w:r>
+      <m:oMath>
+        <m:sSub>
+          <m:sSubPr>
+            <m:ctrlPr>
+              <w:rPr>
+                <w:rFonts w:ascii="Cambria Math" w:eastAsiaTheme="minorEastAsia" w:hAnsi="Cambria Math"/>
+                <w:i/>
+                <w:lang w:val="en-US"/>
+              </w:rPr>
+            </m:ctrlPr>
+          </m:sSubPr>
+          <m:e>
+            <m:r>
+              <w:rPr>
+                <w:rFonts w:ascii="Cambria Math" w:eastAsiaTheme="minorEastAsia" w:hAnsi="Cambria Math"/>
+                <w:lang w:val="en-US"/>
+              </w:rPr>
+              <m:t>B</m:t>
+            </m:r>
+          </m:e>
+          <m:sub>
+            <m:r>
+              <w:rPr>
+                <w:rFonts w:ascii="Cambria Math" w:eastAsiaTheme="minorEastAsia" w:hAnsi="Cambria Math"/>
+                <w:lang w:val="en-US"/>
+              </w:rPr>
+              <m:t>K</m:t>
+            </m:r>
+          </m:sub>
+        </m:sSub>
+        <m:r>
+          <w:rPr>
+            <w:rFonts w:ascii="Cambria Math" w:eastAsiaTheme="minorEastAsia" w:hAnsi="Cambria Math"/>
+          </w:rPr>
+          <m:t xml:space="preserve"> </m:t>
+        </m:r>
+      </m:oMath>
+      <w:r>
+        <w:rPr>
+          <w:rFonts w:eastAsiaTheme="minorEastAsia"/>
+        </w:rPr>
+        <w:t xml:space="preserve">se </w:t>
+      </w:r>
+      <w:r>
+        <w:rPr>
+          <w:rFonts w:eastAsiaTheme="minorEastAsia"/>
+        </w:rPr>
+        <w:t>toma como la inversión en bienes de capital)</w:t>
+      </w:r>
+      <w:r>
+        <w:rPr>
+          <w:rFonts w:eastAsiaTheme="minorEastAsia"/>
+        </w:rPr>
+        <w:t>, luego entonces</w:t>
+      </w:r>
+      <w:r>
+        <w:rPr>
+          <w:rFonts w:eastAsiaTheme="minorEastAsia"/>
+        </w:rPr>
+        <w:t>,</w:t>
+      </w:r>
       <w:bookmarkStart w:id="0" w:name="_GoBack"/>
       <w:bookmarkEnd w:id="0"/>
+      <w:r>
+        <w:rPr>
+          <w:rFonts w:eastAsiaTheme="minorEastAsia"/>
+        </w:rPr>
+        <w:t xml:space="preserve"> </w:t>
+      </w:r>
+      <m:oMath>
+        <m:r>
+          <w:rPr>
+            <w:rFonts w:ascii="Cambria Math" w:eastAsiaTheme="minorEastAsia" w:hAnsi="Cambria Math"/>
+          </w:rPr>
+          <m:t>BF=60+60=C+I</m:t>
+        </m:r>
+      </m:oMath>
+    </w:p>
+    <w:p>
+      <w:pPr>
+        <w:pStyle w:val="Prrafodelista"/>
+        <w:tabs>
+          <w:tab w:val="left" w:pos="7553"/>
+        </w:tabs>
+        <w:ind w:left="708"/>
+        <w:rPr>
+          <w:rFonts w:eastAsiaTheme="minorEastAsia"/>
+        </w:rPr>
+      </w:pPr>
+      <m:oMath>
+        <m:r>
+          <w:rPr>
+            <w:rFonts w:ascii="Cambria Math" w:eastAsiaTheme="minorEastAsia" w:hAnsi="Cambria Math"/>
+          </w:rPr>
+          <m:t>C+I=60+60=120=P=Y=C+S=60+</m:t>
+        </m:r>
+        <m:f>
+          <m:fPr>
+            <m:ctrlPr>
+              <w:rPr>
+                <w:rFonts w:ascii="Cambria Math" w:eastAsiaTheme="minorEastAsia" w:hAnsi="Cambria Math"/>
+                <w:i/>
+              </w:rPr>
+            </m:ctrlPr>
+          </m:fPr>
+          <m:num>
+            <m:r>
+              <w:rPr>
+                <w:rFonts w:ascii="Cambria Math" w:eastAsiaTheme="minorEastAsia" w:hAnsi="Cambria Math"/>
+              </w:rPr>
+              <m:t>1</m:t>
+            </m:r>
+          </m:num>
+          <m:den>
+            <m:r>
+              <w:rPr>
+                <w:rFonts w:ascii="Cambria Math" w:eastAsiaTheme="minorEastAsia" w:hAnsi="Cambria Math"/>
+              </w:rPr>
+              <m:t>2</m:t>
+            </m:r>
+          </m:den>
+        </m:f>
+        <m:r>
+          <w:rPr>
+            <w:rFonts w:ascii="Cambria Math" w:eastAsiaTheme="minorEastAsia" w:hAnsi="Cambria Math"/>
+          </w:rPr>
+          <m:t>Y=60+</m:t>
+        </m:r>
+        <m:f>
+          <m:fPr>
+            <m:ctrlPr>
+              <w:rPr>
+                <w:rFonts w:ascii="Cambria Math" w:eastAsiaTheme="minorEastAsia" w:hAnsi="Cambria Math"/>
+                <w:i/>
+              </w:rPr>
+            </m:ctrlPr>
+          </m:fPr>
+          <m:num>
+            <m:r>
+              <w:rPr>
+                <w:rFonts w:ascii="Cambria Math" w:eastAsiaTheme="minorEastAsia" w:hAnsi="Cambria Math"/>
+              </w:rPr>
+              <m:t>1</m:t>
+            </m:r>
+          </m:num>
+          <m:den>
+            <m:r>
+              <w:rPr>
+                <w:rFonts w:ascii="Cambria Math" w:eastAsiaTheme="minorEastAsia" w:hAnsi="Cambria Math"/>
+              </w:rPr>
+              <m:t>2</m:t>
+            </m:r>
+          </m:den>
+        </m:f>
+        <m:d>
+          <m:dPr>
+            <m:ctrlPr>
+              <w:rPr>
+                <w:rFonts w:ascii="Cambria Math" w:eastAsiaTheme="minorEastAsia" w:hAnsi="Cambria Math"/>
+                <w:i/>
+              </w:rPr>
+            </m:ctrlPr>
+          </m:dPr>
+          <m:e>
+            <m:r>
+              <w:rPr>
+                <w:rFonts w:ascii="Cambria Math" w:eastAsiaTheme="minorEastAsia" w:hAnsi="Cambria Math"/>
+              </w:rPr>
+              <m:t>120</m:t>
+            </m:r>
+          </m:e>
+        </m:d>
+        <m:r>
+          <w:rPr>
+            <w:rFonts w:ascii="Cambria Math" w:eastAsiaTheme="minorEastAsia" w:hAnsi="Cambria Math"/>
+          </w:rPr>
+          <m:t>=60+60</m:t>
+        </m:r>
+      </m:oMath>
+      <w:r>
+        <w:rPr>
+          <w:rFonts w:eastAsiaTheme="minorEastAsia"/>
+        </w:rPr>
+        <w:t>,</w:t>
+      </w:r>
+    </w:p>
+    <w:p>
+      <w:pPr>
+        <w:pStyle w:val="Prrafodelista"/>
+        <w:tabs>
+          <w:tab w:val="left" w:pos="7553"/>
+        </w:tabs>
+        <w:ind w:left="426"/>
+        <w:rPr>
+          <w:rFonts w:eastAsiaTheme="minorEastAsia"/>
+        </w:rPr>
+      </w:pPr>
+    </w:p>
+    <w:p>
+      <w:pPr>
+        <w:pStyle w:val="Prrafodelista"/>
+        <w:tabs>
+          <w:tab w:val="left" w:pos="7553"/>
+        </w:tabs>
+        <w:ind w:left="426"/>
+        <w:rPr>
+          <w:rFonts w:eastAsiaTheme="minorEastAsia"/>
+        </w:rPr>
+      </w:pPr>
     </w:p>
     <w:p>
       <w:pPr>
@@ -39419,7 +40262,7 @@
 </file>
 
 <file path=customXml/itemProps1.xml><?xml version="1.0" encoding="utf-8"?>
-<ds:datastoreItem xmlns:ds="http://schemas.openxmlformats.org/officeDocument/2006/customXml" ds:itemID="{2CA984D2-394B-437B-9ABA-E8E316643060}">
+<ds:datastoreItem xmlns:ds="http://schemas.openxmlformats.org/officeDocument/2006/customXml" ds:itemID="{4024218A-2D7E-428A-BBC7-68107FEC8D50}">
   <ds:schemaRefs>
     <ds:schemaRef ds:uri="http://schemas.openxmlformats.org/officeDocument/2006/bibliography"/>
   </ds:schemaRefs>

</xml_diff>

<commit_message>
Actualizacion hasta el ejercicio 2.37
</commit_message>
<xml_diff>
--- a/EJERCICIOS FUNDAMENTOS DE ECONOMÍA CUANTITATIVA (2).docx
+++ b/EJERCICIOS FUNDAMENTOS DE ECONOMÍA CUANTITATIVA (2).docx
@@ -655,7 +655,15 @@
         </w:numPr>
       </w:pPr>
       <w:r>
-        <w:t>7.53 = 7  53/100</w:t>
+        <w:t xml:space="preserve">7.53 = </w:t>
+      </w:r>
+      <w:proofErr w:type="gramStart"/>
+      <w:r>
+        <w:t>7  53</w:t>
+      </w:r>
+      <w:proofErr w:type="gramEnd"/>
+      <w:r>
+        <w:t>/100</w:t>
       </w:r>
     </w:p>
     <w:p>
@@ -2633,7 +2641,7 @@
           </mc:Choice>
           <mc:Fallback>
             <w:pict>
-              <v:line w14:anchorId="27B7FB63" id="1 Conector recto" o:spid="_x0000_s1026" style="position:absolute;z-index:251659264;visibility:visible;mso-wrap-style:square;mso-wrap-distance-left:9pt;mso-wrap-distance-top:0;mso-wrap-distance-right:9pt;mso-wrap-distance-bottom:0;mso-position-horizontal:absolute;mso-position-horizontal-relative:text;mso-position-vertical:absolute;mso-position-vertical-relative:text" from="34.9pt,-.1pt" to="133.05pt,-.1pt" o:gfxdata="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" strokecolor="black [3040]"/>
+              <v:line w14:anchorId="39624082" id="1 Conector recto" o:spid="_x0000_s1026" style="position:absolute;z-index:251659264;visibility:visible;mso-wrap-style:square;mso-wrap-distance-left:9pt;mso-wrap-distance-top:0;mso-wrap-distance-right:9pt;mso-wrap-distance-bottom:0;mso-position-horizontal:absolute;mso-position-horizontal-relative:text;mso-position-vertical:absolute;mso-position-vertical-relative:text" from="34.9pt,-.1pt" to="133.05pt,-.1pt" o:gfxdata="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" strokecolor="black [3040]"/>
             </w:pict>
           </mc:Fallback>
         </mc:AlternateContent>
@@ -2805,7 +2813,7 @@
           </mc:Choice>
           <mc:Fallback>
             <w:pict>
-              <v:line w14:anchorId="444BD05A" id="2 Conector recto" o:spid="_x0000_s1026" style="position:absolute;z-index:251661312;visibility:visible;mso-wrap-style:square;mso-wrap-distance-left:9pt;mso-wrap-distance-top:0;mso-wrap-distance-right:9pt;mso-wrap-distance-bottom:0;mso-position-horizontal:absolute;mso-position-horizontal-relative:text;mso-position-vertical:absolute;mso-position-vertical-relative:text" from="35.3pt,.35pt" to="133.45pt,.35pt" o:gfxdata="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" strokecolor="black [3040]"/>
+              <v:line w14:anchorId="08A021D5" id="2 Conector recto" o:spid="_x0000_s1026" style="position:absolute;z-index:251661312;visibility:visible;mso-wrap-style:square;mso-wrap-distance-left:9pt;mso-wrap-distance-top:0;mso-wrap-distance-right:9pt;mso-wrap-distance-bottom:0;mso-position-horizontal:absolute;mso-position-horizontal-relative:text;mso-position-vertical:absolute;mso-position-vertical-relative:text" from="35.3pt,.35pt" to="133.45pt,.35pt" o:gfxdata="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" strokecolor="black [3040]"/>
             </w:pict>
           </mc:Fallback>
         </mc:AlternateContent>
@@ -3165,7 +3173,7 @@
           </mc:Choice>
           <mc:Fallback>
             <w:pict>
-              <v:line w14:anchorId="259DB0B9" id="3 Conector recto" o:spid="_x0000_s1026" style="position:absolute;z-index:251663360;visibility:visible;mso-wrap-style:square;mso-wrap-distance-left:9pt;mso-wrap-distance-top:0;mso-wrap-distance-right:9pt;mso-wrap-distance-bottom:0;mso-position-horizontal:absolute;mso-position-horizontal-relative:text;mso-position-vertical:absolute;mso-position-vertical-relative:text" from="31.85pt,1pt" to="130pt,1pt" o:gfxdata="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" strokecolor="black [3040]"/>
+              <v:line w14:anchorId="5D4C56DA" id="3 Conector recto" o:spid="_x0000_s1026" style="position:absolute;z-index:251663360;visibility:visible;mso-wrap-style:square;mso-wrap-distance-left:9pt;mso-wrap-distance-top:0;mso-wrap-distance-right:9pt;mso-wrap-distance-bottom:0;mso-position-horizontal:absolute;mso-position-horizontal-relative:text;mso-position-vertical:absolute;mso-position-vertical-relative:text" from="31.85pt,1pt" to="130pt,1pt" o:gfxdata="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" strokecolor="black [3040]"/>
             </w:pict>
           </mc:Fallback>
         </mc:AlternateContent>
@@ -4162,7 +4170,7 @@
           </mc:Choice>
           <mc:Fallback>
             <w:pict>
-              <v:line w14:anchorId="5B1CEF38" id="4 Conector recto" o:spid="_x0000_s1026" style="position:absolute;z-index:251665408;visibility:visible;mso-wrap-style:square;mso-width-percent:0;mso-wrap-distance-left:9pt;mso-wrap-distance-top:0;mso-wrap-distance-right:9pt;mso-wrap-distance-bottom:0;mso-position-horizontal:absolute;mso-position-horizontal-relative:text;mso-position-vertical:absolute;mso-position-vertical-relative:text;mso-width-percent:0;mso-width-relative:margin" from="33.65pt,1pt" to="200.1pt,1pt" o:gfxdata="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" strokecolor="black [3040]"/>
+              <v:line w14:anchorId="6F779964" id="4 Conector recto" o:spid="_x0000_s1026" style="position:absolute;z-index:251665408;visibility:visible;mso-wrap-style:square;mso-width-percent:0;mso-wrap-distance-left:9pt;mso-wrap-distance-top:0;mso-wrap-distance-right:9pt;mso-wrap-distance-bottom:0;mso-position-horizontal:absolute;mso-position-horizontal-relative:text;mso-position-vertical:absolute;mso-position-vertical-relative:text;mso-width-percent:0;mso-width-relative:margin" from="33.65pt,1pt" to="200.1pt,1pt" o:gfxdata="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" strokecolor="black [3040]"/>
             </w:pict>
           </mc:Fallback>
         </mc:AlternateContent>
@@ -7759,7 +7767,21 @@
               <w:rPr>
                 <w:rFonts w:eastAsiaTheme="minorEastAsia"/>
               </w:rPr>
-              <w:t>PO = (1/2)(4/5) PT = 40</w:t>
+              <w:t>PO = (1/</w:t>
+            </w:r>
+            <w:proofErr w:type="gramStart"/>
+            <w:r>
+              <w:rPr>
+                <w:rFonts w:eastAsiaTheme="minorEastAsia"/>
+              </w:rPr>
+              <w:t>2)(</w:t>
+            </w:r>
+            <w:proofErr w:type="gramEnd"/>
+            <w:r>
+              <w:rPr>
+                <w:rFonts w:eastAsiaTheme="minorEastAsia"/>
+              </w:rPr>
+              <w:t>4/5) PT = 40</w:t>
             </w:r>
           </w:p>
           <w:p>
@@ -8022,7 +8044,21 @@
               <w:rPr>
                 <w:rFonts w:eastAsiaTheme="minorEastAsia"/>
               </w:rPr>
-              <w:t>(2/3)(3/5 PT) = 6/15 PT</w:t>
+              <w:t>(2/</w:t>
+            </w:r>
+            <w:proofErr w:type="gramStart"/>
+            <w:r>
+              <w:rPr>
+                <w:rFonts w:eastAsiaTheme="minorEastAsia"/>
+              </w:rPr>
+              <w:t>3)(</w:t>
+            </w:r>
+            <w:proofErr w:type="gramEnd"/>
+            <w:r>
+              <w:rPr>
+                <w:rFonts w:eastAsiaTheme="minorEastAsia"/>
+              </w:rPr>
+              <w:t>3/5 PT) = 6/15 PT</w:t>
             </w:r>
           </w:p>
         </w:tc>
@@ -8127,7 +8163,21 @@
           <w:rFonts w:eastAsiaTheme="minorEastAsia"/>
         </w:rPr>
         <w:tab/>
-        <w:t xml:space="preserve">población B con respecto a su total, sin embargo no se podría inferir la proporción en que </w:t>
+        <w:t xml:space="preserve">población B con respecto a su total, sin </w:t>
+      </w:r>
+      <w:proofErr w:type="gramStart"/>
+      <w:r>
+        <w:rPr>
+          <w:rFonts w:eastAsiaTheme="minorEastAsia"/>
+        </w:rPr>
+        <w:t>embargo</w:t>
+      </w:r>
+      <w:proofErr w:type="gramEnd"/>
+      <w:r>
+        <w:rPr>
+          <w:rFonts w:eastAsiaTheme="minorEastAsia"/>
+        </w:rPr>
+        <w:t xml:space="preserve"> no se podría inferir la proporción en que </w:t>
       </w:r>
       <w:r>
         <w:rPr>
@@ -8227,7 +8277,7 @@
           </mc:Choice>
           <mc:Fallback>
             <w:pict>
-              <v:shapetype w14:anchorId="5C32E1B2" id="_x0000_t88" coordsize="21600,21600" o:spt="88" adj="1800,10800" path="m,qx10800@0l10800@2qy21600@11,10800@3l10800@1qy,21600e" filled="f">
+              <v:shapetype w14:anchorId="6B67596B" id="_x0000_t88" coordsize="21600,21600" o:spt="88" adj="1800,10800" path="m,qx10800@0l10800@2qy21600@11,10800@3l10800@1qy,21600e" filled="f">
                 <v:formulas>
                   <v:f eqn="val #0"/>
                   <v:f eqn="sum 21600 0 #0"/>
@@ -8532,7 +8582,7 @@
                 </mc:Choice>
                 <mc:Fallback>
                   <w:pict>
-                    <v:shapetype w14:anchorId="63914DD4" id="_x0000_t32" coordsize="21600,21600" o:spt="32" o:oned="t" path="m,l21600,21600e" filled="f">
+                    <v:shapetype w14:anchorId="1739CE34" id="_x0000_t32" coordsize="21600,21600" o:spt="32" o:oned="t" path="m,l21600,21600e" filled="f">
                       <v:path arrowok="t" fillok="f" o:connecttype="none"/>
                       <o:lock v:ext="edit" shapetype="t"/>
                     </v:shapetype>
@@ -8631,7 +8681,7 @@
                 </mc:Choice>
                 <mc:Fallback>
                   <w:pict>
-                    <v:shape w14:anchorId="2FB2B7BC" id="7 Conector recto de flecha" o:spid="_x0000_s1026" type="#_x0000_t32" style="position:absolute;margin-left:9.05pt;margin-top:2.9pt;width:0;height:61.8pt;flip:y;z-index:251667456;visibility:visible;mso-wrap-style:square;mso-width-percent:0;mso-height-percent:0;mso-wrap-distance-left:9pt;mso-wrap-distance-top:0;mso-wrap-distance-right:9pt;mso-wrap-distance-bottom:0;mso-position-horizontal:absolute;mso-position-horizontal-relative:text;mso-position-vertical:absolute;mso-position-vertical-relative:text;mso-width-percent:0;mso-height-percent:0;mso-width-relative:margin;mso-height-relative:margin" o:gfxdata="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" strokecolor="black [3040]">
+                    <v:shape w14:anchorId="5383FA86" id="7 Conector recto de flecha" o:spid="_x0000_s1026" type="#_x0000_t32" style="position:absolute;margin-left:9.05pt;margin-top:2.9pt;width:0;height:61.8pt;flip:y;z-index:251667456;visibility:visible;mso-wrap-style:square;mso-width-percent:0;mso-height-percent:0;mso-wrap-distance-left:9pt;mso-wrap-distance-top:0;mso-wrap-distance-right:9pt;mso-wrap-distance-bottom:0;mso-position-horizontal:absolute;mso-position-horizontal-relative:text;mso-position-vertical:absolute;mso-position-vertical-relative:text;mso-width-percent:0;mso-height-percent:0;mso-width-relative:margin;mso-height-relative:margin" o:gfxdata="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" strokecolor="black [3040]">
                       <v:stroke endarrow="open"/>
                     </v:shape>
                   </w:pict>
@@ -9160,7 +9210,15 @@
         </w:tabs>
       </w:pPr>
       <w:r>
-        <w:t>b) Al pasar del punto D al punto E el  incremento en los bienes de consumo tienen un costo de oportunidad de 18 unidades</w:t>
+        <w:t xml:space="preserve">b) Al pasar del punto D al punto E </w:t>
+      </w:r>
+      <w:proofErr w:type="gramStart"/>
+      <w:r>
+        <w:t>el  incremento</w:t>
+      </w:r>
+      <w:proofErr w:type="gramEnd"/>
+      <w:r>
+        <w:t xml:space="preserve"> en los bienes de consumo tienen un costo de oportunidad de 18 unidades</w:t>
       </w:r>
     </w:p>
     <w:p>
@@ -9210,7 +9268,15 @@
         </w:tabs>
       </w:pPr>
       <w:r>
-        <w:t>Al trasladarse de E a C el costo de oportunidad en términos de bienes de consumo es de 4 toneladas, mientras que de C a A es de 4 toneladas.</w:t>
+        <w:t xml:space="preserve">Al trasladarse de E a C el costo de oportunidad en términos de bienes de consumo es de 4 toneladas, mientras que de C a </w:t>
+      </w:r>
+      <w:proofErr w:type="spellStart"/>
+      <w:r>
+        <w:t>A</w:t>
+      </w:r>
+      <w:proofErr w:type="spellEnd"/>
+      <w:r>
+        <w:t xml:space="preserve"> es de 4 toneladas.</w:t>
       </w:r>
     </w:p>
     <w:p>
@@ -9435,7 +9501,7 @@
                 </v:shape>
                 <w10:wrap type="square" anchorx="margin" anchory="margin"/>
               </v:group>
-              <o:OLEObject Type="Embed" ProgID="Excel.Chart.8" ShapeID="Gráfico 9" DrawAspect="Content" ObjectID="_1630405503" r:id="rId8">
+              <o:OLEObject Type="Embed" ProgID="Excel.Chart.8" ShapeID="Gráfico 9" DrawAspect="Content" ObjectID="_1630488250" r:id="rId8">
                 <o:FieldCodes>\s</o:FieldCodes>
               </o:OLEObject>
             </w:pict>
@@ -9496,8 +9562,16 @@
         <w:rPr>
           <w:highlight w:val="yellow"/>
         </w:rPr>
-        <w:t>Asignar letras A)…</w:t>
-      </w:r>
+        <w:t xml:space="preserve">Asignar letras </w:t>
+      </w:r>
+      <w:proofErr w:type="gramStart"/>
+      <w:r>
+        <w:rPr>
+          <w:highlight w:val="yellow"/>
+        </w:rPr>
+        <w:t>A)…</w:t>
+      </w:r>
+      <w:proofErr w:type="gramEnd"/>
     </w:p>
     <w:tbl>
       <w:tblPr>
@@ -9717,7 +9791,7 @@
                 </mc:Choice>
                 <mc:Fallback>
                   <w:pict>
-                    <v:shape w14:anchorId="170645C1" id="6 Conector recto de flecha" o:spid="_x0000_s1026" type="#_x0000_t32" style="position:absolute;margin-left:1.6pt;margin-top:3.1pt;width:0;height:66.35pt;z-index:251671552;visibility:visible;mso-wrap-style:square;mso-width-percent:0;mso-wrap-distance-left:9pt;mso-wrap-distance-top:0;mso-wrap-distance-right:9pt;mso-wrap-distance-bottom:0;mso-position-horizontal:absolute;mso-position-horizontal-relative:text;mso-position-vertical:absolute;mso-position-vertical-relative:text;mso-width-percent:0;mso-width-relative:margin" o:gfxdata="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" strokecolor="black [3040]">
+                    <v:shape w14:anchorId="1A6C5BE4" id="6 Conector recto de flecha" o:spid="_x0000_s1026" type="#_x0000_t32" style="position:absolute;margin-left:1.6pt;margin-top:3.1pt;width:0;height:66.35pt;z-index:251671552;visibility:visible;mso-wrap-style:square;mso-width-percent:0;mso-wrap-distance-left:9pt;mso-wrap-distance-top:0;mso-wrap-distance-right:9pt;mso-wrap-distance-bottom:0;mso-position-horizontal:absolute;mso-position-horizontal-relative:text;mso-position-vertical:absolute;mso-position-vertical-relative:text;mso-width-percent:0;mso-width-relative:margin" o:gfxdata="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" strokecolor="black [3040]">
                       <v:stroke endarrow="open"/>
                     </v:shape>
                   </w:pict>
@@ -9806,7 +9880,7 @@
                 </mc:Choice>
                 <mc:Fallback>
                   <w:pict>
-                    <v:shape w14:anchorId="435A25A7" id="12 Conector recto de flecha" o:spid="_x0000_s1026" type="#_x0000_t32" style="position:absolute;margin-left:1.7pt;margin-top:3.1pt;width:0;height:66.3pt;flip:x y;z-index:251672576;visibility:visible;mso-wrap-style:square;mso-width-percent:0;mso-height-percent:0;mso-wrap-distance-left:9pt;mso-wrap-distance-top:0;mso-wrap-distance-right:9pt;mso-wrap-distance-bottom:0;mso-position-horizontal:absolute;mso-position-horizontal-relative:text;mso-position-vertical:absolute;mso-position-vertical-relative:text;mso-width-percent:0;mso-height-percent:0;mso-width-relative:margin;mso-height-relative:margin" o:gfxdata="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" strokecolor="black [3040]">
+                    <v:shape w14:anchorId="77498900" id="12 Conector recto de flecha" o:spid="_x0000_s1026" type="#_x0000_t32" style="position:absolute;margin-left:1.7pt;margin-top:3.1pt;width:0;height:66.3pt;flip:x y;z-index:251672576;visibility:visible;mso-wrap-style:square;mso-width-percent:0;mso-height-percent:0;mso-wrap-distance-left:9pt;mso-wrap-distance-top:0;mso-wrap-distance-right:9pt;mso-wrap-distance-bottom:0;mso-position-horizontal:absolute;mso-position-horizontal-relative:text;mso-position-vertical:absolute;mso-position-vertical-relative:text;mso-width-percent:0;mso-height-percent:0;mso-width-relative:margin;mso-height-relative:margin" o:gfxdata="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" strokecolor="black [3040]">
                       <v:stroke endarrow="open"/>
                     </v:shape>
                   </w:pict>
@@ -10528,7 +10602,7 @@
                 </mc:Choice>
                 <mc:Fallback>
                   <w:pict>
-                    <v:shape w14:anchorId="01EEBE29" id="13 Conector recto de flecha" o:spid="_x0000_s1026" type="#_x0000_t32" style="position:absolute;margin-left:1.6pt;margin-top:3.1pt;width:0;height:66.35pt;z-index:251674624;visibility:visible;mso-wrap-style:square;mso-width-percent:0;mso-wrap-distance-left:9pt;mso-wrap-distance-top:0;mso-wrap-distance-right:9pt;mso-wrap-distance-bottom:0;mso-position-horizontal:absolute;mso-position-horizontal-relative:text;mso-position-vertical:absolute;mso-position-vertical-relative:text;mso-width-percent:0;mso-width-relative:margin" o:gfxdata="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" strokecolor="black [3040]">
+                    <v:shape w14:anchorId="3C8634DE" id="13 Conector recto de flecha" o:spid="_x0000_s1026" type="#_x0000_t32" style="position:absolute;margin-left:1.6pt;margin-top:3.1pt;width:0;height:66.35pt;z-index:251674624;visibility:visible;mso-wrap-style:square;mso-width-percent:0;mso-wrap-distance-left:9pt;mso-wrap-distance-top:0;mso-wrap-distance-right:9pt;mso-wrap-distance-bottom:0;mso-position-horizontal:absolute;mso-position-horizontal-relative:text;mso-position-vertical:absolute;mso-position-vertical-relative:text;mso-width-percent:0;mso-width-relative:margin" o:gfxdata="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" strokecolor="black [3040]">
                       <v:stroke endarrow="open"/>
                     </v:shape>
                   </w:pict>
@@ -10617,7 +10691,7 @@
                 </mc:Choice>
                 <mc:Fallback>
                   <w:pict>
-                    <v:shape w14:anchorId="11DB676D" id="14 Conector recto de flecha" o:spid="_x0000_s1026" type="#_x0000_t32" style="position:absolute;margin-left:1.7pt;margin-top:3.1pt;width:0;height:66.3pt;flip:x y;z-index:251675648;visibility:visible;mso-wrap-style:square;mso-width-percent:0;mso-height-percent:0;mso-wrap-distance-left:9pt;mso-wrap-distance-top:0;mso-wrap-distance-right:9pt;mso-wrap-distance-bottom:0;mso-position-horizontal:absolute;mso-position-horizontal-relative:text;mso-position-vertical:absolute;mso-position-vertical-relative:text;mso-width-percent:0;mso-height-percent:0;mso-width-relative:margin;mso-height-relative:margin" o:gfxdata="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" strokecolor="black [3040]">
+                    <v:shape w14:anchorId="1715D85C" id="14 Conector recto de flecha" o:spid="_x0000_s1026" type="#_x0000_t32" style="position:absolute;margin-left:1.7pt;margin-top:3.1pt;width:0;height:66.3pt;flip:x y;z-index:251675648;visibility:visible;mso-wrap-style:square;mso-width-percent:0;mso-height-percent:0;mso-wrap-distance-left:9pt;mso-wrap-distance-top:0;mso-wrap-distance-right:9pt;mso-wrap-distance-bottom:0;mso-position-horizontal:absolute;mso-position-horizontal-relative:text;mso-position-vertical:absolute;mso-position-vertical-relative:text;mso-width-percent:0;mso-height-percent:0;mso-width-relative:margin;mso-height-relative:margin" o:gfxdata="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" strokecolor="black [3040]">
                       <v:stroke endarrow="open"/>
                     </v:shape>
                   </w:pict>
@@ -11249,7 +11323,15 @@
         </w:tabs>
       </w:pPr>
       <w:r>
-        <w:t>Ambas curvas representan los puntos de aprovechamiento óptimo de los recursos y tecnología disponibles así como las distintas combinaciones posibles en la producción de dos bienes.</w:t>
+        <w:t xml:space="preserve">Ambas curvas representan los puntos de aprovechamiento óptimo de los recursos y tecnología </w:t>
+      </w:r>
+      <w:proofErr w:type="gramStart"/>
+      <w:r>
+        <w:t>disponibles</w:t>
+      </w:r>
+      <w:proofErr w:type="gramEnd"/>
+      <w:r>
+        <w:t xml:space="preserve"> así como las distintas combinaciones posibles en la producción de dos bienes.</w:t>
       </w:r>
     </w:p>
     <w:p>
@@ -11508,7 +11590,21 @@
         <w:rPr>
           <w:rFonts w:eastAsiaTheme="minorEastAsia"/>
         </w:rPr>
-        <w:t>Y= 2W :. W</w:t>
+        <w:t>Y= 2</w:t>
+      </w:r>
+      <w:proofErr w:type="gramStart"/>
+      <w:r>
+        <w:rPr>
+          <w:rFonts w:eastAsiaTheme="minorEastAsia"/>
+        </w:rPr>
+        <w:t>W :</w:t>
+      </w:r>
+      <w:proofErr w:type="gramEnd"/>
+      <w:r>
+        <w:rPr>
+          <w:rFonts w:eastAsiaTheme="minorEastAsia"/>
+        </w:rPr>
+        <w:t>. W</w:t>
       </w:r>
       <w:r>
         <w:rPr>
@@ -12765,8 +12861,16 @@
         <w:rPr>
           <w:rFonts w:eastAsiaTheme="minorEastAsia"/>
         </w:rPr>
-        <w:t>K=Intereses+Ganancias</w:t>
-      </w:r>
+        <w:t>K=</w:t>
+      </w:r>
+      <w:proofErr w:type="spellStart"/>
+      <w:r>
+        <w:rPr>
+          <w:rFonts w:eastAsiaTheme="minorEastAsia"/>
+        </w:rPr>
+        <w:t>Intereses+Ganancias</w:t>
+      </w:r>
+      <w:proofErr w:type="spellEnd"/>
     </w:p>
     <w:p>
       <w:pPr>
@@ -21387,11 +21491,19 @@
                 <w:rFonts w:eastAsiaTheme="minorEastAsia"/>
               </w:rPr>
             </w:pPr>
+            <w:proofErr w:type="gramStart"/>
             <w:r>
               <w:rPr>
                 <w:rFonts w:eastAsiaTheme="minorEastAsia"/>
               </w:rPr>
-              <w:t>?=917</w:t>
+              <w:t>?=</w:t>
+            </w:r>
+            <w:proofErr w:type="gramEnd"/>
+            <w:r>
+              <w:rPr>
+                <w:rFonts w:eastAsiaTheme="minorEastAsia"/>
+              </w:rPr>
+              <w:t>917</w:t>
             </w:r>
           </w:p>
         </w:tc>
@@ -21529,11 +21641,19 @@
                 <w:rFonts w:eastAsiaTheme="minorEastAsia"/>
               </w:rPr>
             </w:pPr>
+            <w:proofErr w:type="gramStart"/>
             <w:r>
               <w:rPr>
                 <w:rFonts w:eastAsiaTheme="minorEastAsia"/>
               </w:rPr>
-              <w:t>?=1269</w:t>
+              <w:t>?=</w:t>
+            </w:r>
+            <w:proofErr w:type="gramEnd"/>
+            <w:r>
+              <w:rPr>
+                <w:rFonts w:eastAsiaTheme="minorEastAsia"/>
+              </w:rPr>
+              <w:t>1269</w:t>
             </w:r>
           </w:p>
         </w:tc>
@@ -21671,11 +21791,19 @@
                 <w:rFonts w:eastAsiaTheme="minorEastAsia"/>
               </w:rPr>
             </w:pPr>
+            <w:proofErr w:type="gramStart"/>
             <w:r>
               <w:rPr>
                 <w:rFonts w:eastAsiaTheme="minorEastAsia"/>
               </w:rPr>
-              <w:t>?=1755</w:t>
+              <w:t>?=</w:t>
+            </w:r>
+            <w:proofErr w:type="gramEnd"/>
+            <w:r>
+              <w:rPr>
+                <w:rFonts w:eastAsiaTheme="minorEastAsia"/>
+              </w:rPr>
+              <w:t>1755</w:t>
             </w:r>
           </w:p>
         </w:tc>
@@ -25043,8 +25171,16 @@
         <w:rPr>
           <w:rFonts w:eastAsiaTheme="minorEastAsia"/>
         </w:rPr>
-        <w:t>a) Porque las 17 u.m</w:t>
-      </w:r>
+        <w:t xml:space="preserve">a) Porque las 17 </w:t>
+      </w:r>
+      <w:proofErr w:type="spellStart"/>
+      <w:r>
+        <w:rPr>
+          <w:rFonts w:eastAsiaTheme="minorEastAsia"/>
+        </w:rPr>
+        <w:t>u.m</w:t>
+      </w:r>
+      <w:proofErr w:type="spellEnd"/>
       <w:r>
         <w:rPr>
           <w:rFonts w:eastAsiaTheme="minorEastAsia"/>
@@ -25153,7 +25289,21 @@
         <w:rPr>
           <w:rFonts w:eastAsiaTheme="minorEastAsia"/>
         </w:rPr>
-        <w:t xml:space="preserve">que las empresas gastan en insumos sus propios fondos dinerarios, y los insumos representan los bienes necesarios para la generación de otros bienes, las 45 u.m. representan el valor de los bienes intermedios o insumos intermedios y </w:t>
+        <w:t xml:space="preserve">que las empresas gastan en insumos sus propios fondos dinerarios, y los insumos representan los bienes necesarios para la generación de otros bienes, las 45 </w:t>
+      </w:r>
+      <w:proofErr w:type="spellStart"/>
+      <w:r>
+        <w:rPr>
+          <w:rFonts w:eastAsiaTheme="minorEastAsia"/>
+        </w:rPr>
+        <w:t>u.m</w:t>
+      </w:r>
+      <w:proofErr w:type="spellEnd"/>
+      <w:r>
+        <w:rPr>
+          <w:rFonts w:eastAsiaTheme="minorEastAsia"/>
+        </w:rPr>
+        <w:t xml:space="preserve">. representan el valor de los bienes intermedios o insumos intermedios y </w:t>
       </w:r>
       <w:r>
         <w:rPr>
@@ -30213,7 +30363,21 @@
         <w:rPr>
           <w:rFonts w:eastAsiaTheme="minorEastAsia"/>
         </w:rPr>
-        <w:t xml:space="preserve">, luego entonces, al sustituir se tiene que     </w:t>
+        <w:t>, luego entonces, al sus</w:t>
+      </w:r>
+      <w:proofErr w:type="spellStart"/>
+      <w:r>
+        <w:rPr>
+          <w:rFonts w:eastAsiaTheme="minorEastAsia"/>
+        </w:rPr>
+        <w:t>tituir</w:t>
+      </w:r>
+      <w:proofErr w:type="spellEnd"/>
+      <w:r>
+        <w:rPr>
+          <w:rFonts w:eastAsiaTheme="minorEastAsia"/>
+        </w:rPr>
+        <w:t xml:space="preserve"> se tiene que     </w:t>
       </w:r>
       <m:oMath>
         <m:r>
@@ -32087,19 +32251,7 @@
           <w:rPr>
             <w:rFonts w:ascii="Cambria Math" w:eastAsiaTheme="minorEastAsia" w:hAnsi="Cambria Math"/>
           </w:rPr>
-          <m:t>=</m:t>
-        </m:r>
-        <m:r>
-          <w:rPr>
-            <w:rFonts w:ascii="Cambria Math" w:eastAsiaTheme="minorEastAsia" w:hAnsi="Cambria Math"/>
-          </w:rPr>
-          <m:t>20</m:t>
-        </m:r>
-        <m:r>
-          <w:rPr>
-            <w:rFonts w:ascii="Cambria Math" w:eastAsiaTheme="minorEastAsia" w:hAnsi="Cambria Math"/>
-          </w:rPr>
-          <m:t>+20=40</m:t>
+          <m:t>=20+20=40</m:t>
         </m:r>
       </m:oMath>
       <w:r>
@@ -32167,13 +32319,7 @@
           <w:rPr>
             <w:rFonts w:ascii="Cambria Math" w:eastAsiaTheme="minorEastAsia" w:hAnsi="Cambria Math"/>
           </w:rPr>
-          <m:t>=</m:t>
-        </m:r>
-        <m:r>
-          <w:rPr>
-            <w:rFonts w:ascii="Cambria Math" w:eastAsiaTheme="minorEastAsia" w:hAnsi="Cambria Math"/>
-          </w:rPr>
-          <m:t>80</m:t>
+          <m:t>=80</m:t>
         </m:r>
       </m:oMath>
       <w:r>
@@ -32200,14 +32346,7 @@
             <w:rFonts w:ascii="Cambria Math" w:eastAsiaTheme="minorEastAsia" w:hAnsi="Cambria Math"/>
             <w:lang w:val="en-US"/>
           </w:rPr>
-          <m:t>VB</m:t>
-        </m:r>
-        <m:r>
-          <w:rPr>
-            <w:rFonts w:ascii="Cambria Math" w:eastAsiaTheme="minorEastAsia" w:hAnsi="Cambria Math"/>
-            <w:lang w:val="en-US"/>
-          </w:rPr>
-          <m:t>P</m:t>
+          <m:t>VBP</m:t>
         </m:r>
         <m:r>
           <w:rPr>
@@ -32313,13 +32452,7 @@
           <w:rPr>
             <w:rFonts w:ascii="Cambria Math" w:eastAsiaTheme="minorEastAsia" w:hAnsi="Cambria Math"/>
           </w:rPr>
-          <m:t>C</m:t>
-        </m:r>
-        <m:r>
-          <w:rPr>
-            <w:rFonts w:ascii="Cambria Math" w:eastAsiaTheme="minorEastAsia" w:hAnsi="Cambria Math"/>
-          </w:rPr>
-          <m:t>+</m:t>
+          <m:t>C+</m:t>
         </m:r>
         <m:f>
           <m:fPr>
@@ -32351,19 +32484,7 @@
           <w:rPr>
             <w:rFonts w:ascii="Cambria Math" w:eastAsiaTheme="minorEastAsia" w:hAnsi="Cambria Math"/>
           </w:rPr>
-          <m:t>Y</m:t>
-        </m:r>
-        <m:r>
-          <w:rPr>
-            <w:rFonts w:ascii="Cambria Math" w:eastAsiaTheme="minorEastAsia" w:hAnsi="Cambria Math"/>
-          </w:rPr>
-          <m:t>=</m:t>
-        </m:r>
-        <m:r>
-          <w:rPr>
-            <w:rFonts w:ascii="Cambria Math" w:eastAsiaTheme="minorEastAsia" w:hAnsi="Cambria Math"/>
-          </w:rPr>
-          <m:t>Y</m:t>
+          <m:t>Y=Y</m:t>
         </m:r>
       </m:oMath>
       <w:r>
@@ -32377,13 +32498,7 @@
           <w:rPr>
             <w:rFonts w:ascii="Cambria Math" w:eastAsiaTheme="minorEastAsia" w:hAnsi="Cambria Math"/>
           </w:rPr>
-          <m:t>80</m:t>
-        </m:r>
-        <m:r>
-          <w:rPr>
-            <w:rFonts w:ascii="Cambria Math" w:eastAsiaTheme="minorEastAsia" w:hAnsi="Cambria Math"/>
-          </w:rPr>
-          <m:t>=</m:t>
+          <m:t>80=</m:t>
         </m:r>
         <m:f>
           <m:fPr>
@@ -32449,19 +32564,7 @@
                   <w:rPr>
                     <w:rFonts w:ascii="Cambria Math" w:eastAsiaTheme="minorEastAsia" w:hAnsi="Cambria Math"/>
                   </w:rPr>
-                  <m:t>8</m:t>
-                </m:r>
-                <m:r>
-                  <w:rPr>
-                    <w:rFonts w:ascii="Cambria Math" w:eastAsiaTheme="minorEastAsia" w:hAnsi="Cambria Math"/>
-                  </w:rPr>
-                  <m:t>0*</m:t>
-                </m:r>
-                <m:r>
-                  <w:rPr>
-                    <w:rFonts w:ascii="Cambria Math" w:eastAsiaTheme="minorEastAsia" w:hAnsi="Cambria Math"/>
-                  </w:rPr>
-                  <m:t>5</m:t>
+                  <m:t>80*5</m:t>
                 </m:r>
               </m:e>
             </m:d>
@@ -32479,31 +32582,7 @@
           <w:rPr>
             <w:rFonts w:ascii="Cambria Math" w:eastAsiaTheme="minorEastAsia" w:hAnsi="Cambria Math"/>
           </w:rPr>
-          <m:t>=</m:t>
-        </m:r>
-        <m:r>
-          <w:rPr>
-            <w:rFonts w:ascii="Cambria Math" w:eastAsiaTheme="minorEastAsia" w:hAnsi="Cambria Math"/>
-          </w:rPr>
-          <m:t>Y</m:t>
-        </m:r>
-        <m:r>
-          <w:rPr>
-            <w:rFonts w:ascii="Cambria Math" w:eastAsiaTheme="minorEastAsia" w:hAnsi="Cambria Math"/>
-          </w:rPr>
-          <m:t>=</m:t>
-        </m:r>
-        <m:r>
-          <w:rPr>
-            <w:rFonts w:ascii="Cambria Math" w:eastAsiaTheme="minorEastAsia" w:hAnsi="Cambria Math"/>
-          </w:rPr>
-          <m:t>10</m:t>
-        </m:r>
-        <m:r>
-          <w:rPr>
-            <w:rFonts w:ascii="Cambria Math" w:eastAsiaTheme="minorEastAsia" w:hAnsi="Cambria Math"/>
-          </w:rPr>
-          <m:t>0</m:t>
+          <m:t>=Y=100</m:t>
         </m:r>
       </m:oMath>
     </w:p>
@@ -32594,13 +32673,11 @@
         <w:ind w:left="426"/>
         <w:rPr>
           <w:rFonts w:eastAsiaTheme="minorEastAsia"/>
-          <w:lang w:val="en-US"/>
-        </w:rPr>
-      </w:pPr>
-      <w:r>
-        <w:rPr>
-          <w:rFonts w:eastAsiaTheme="minorEastAsia"/>
-          <w:lang w:val="en-US"/>
+        </w:rPr>
+      </w:pPr>
+      <w:r>
+        <w:rPr>
+          <w:rFonts w:eastAsiaTheme="minorEastAsia"/>
         </w:rPr>
         <w:t>2.35</w:t>
       </w:r>
@@ -32614,7 +32691,6 @@
         <w:ind w:left="708"/>
         <w:rPr>
           <w:rFonts w:eastAsiaTheme="minorEastAsia"/>
-          <w:lang w:val="en-US"/>
         </w:rPr>
       </w:pPr>
       <m:oMath>
@@ -32631,7 +32707,6 @@
             <m:r>
               <w:rPr>
                 <w:rFonts w:ascii="Cambria Math" w:eastAsiaTheme="minorEastAsia" w:hAnsi="Cambria Math"/>
-                <w:lang w:val="en-US"/>
               </w:rPr>
               <m:t>1</m:t>
             </m:r>
@@ -32640,7 +32715,6 @@
             <m:r>
               <w:rPr>
                 <w:rFonts w:ascii="Cambria Math" w:eastAsiaTheme="minorEastAsia" w:hAnsi="Cambria Math"/>
-                <w:lang w:val="en-US"/>
               </w:rPr>
               <m:t>2</m:t>
             </m:r>
@@ -32655,7 +32729,6 @@
         <m:r>
           <w:rPr>
             <w:rFonts w:ascii="Cambria Math" w:eastAsiaTheme="minorEastAsia" w:hAnsi="Cambria Math"/>
-            <w:lang w:val="en-US"/>
           </w:rPr>
           <m:t>=</m:t>
         </m:r>
@@ -32669,7 +32742,6 @@
       <w:r>
         <w:rPr>
           <w:rFonts w:eastAsiaTheme="minorEastAsia"/>
-          <w:lang w:val="en-US"/>
         </w:rPr>
         <w:t>,</w:t>
       </w:r>
@@ -32683,7 +32755,6 @@
         <w:ind w:left="708"/>
         <w:rPr>
           <w:rFonts w:eastAsiaTheme="minorEastAsia"/>
-          <w:lang w:val="en-US"/>
         </w:rPr>
       </w:pPr>
       <m:oMath>
@@ -32696,7 +32767,6 @@
         <m:r>
           <w:rPr>
             <w:rFonts w:ascii="Cambria Math" w:eastAsiaTheme="minorEastAsia" w:hAnsi="Cambria Math"/>
-            <w:lang w:val="en-US"/>
           </w:rPr>
           <m:t>=</m:t>
         </m:r>
@@ -32709,7 +32779,6 @@
         <m:r>
           <w:rPr>
             <w:rFonts w:ascii="Cambria Math" w:eastAsiaTheme="minorEastAsia" w:hAnsi="Cambria Math"/>
-            <w:lang w:val="en-US"/>
           </w:rPr>
           <m:t>+</m:t>
         </m:r>
@@ -32722,7 +32791,6 @@
         <m:r>
           <w:rPr>
             <w:rFonts w:ascii="Cambria Math" w:eastAsiaTheme="minorEastAsia" w:hAnsi="Cambria Math"/>
-            <w:lang w:val="en-US"/>
           </w:rPr>
           <m:t>=135</m:t>
         </m:r>
@@ -32730,7 +32798,6 @@
       <w:r>
         <w:rPr>
           <w:rFonts w:eastAsiaTheme="minorEastAsia"/>
-          <w:lang w:val="en-US"/>
         </w:rPr>
         <w:t>,</w:t>
       </w:r>
@@ -32744,7 +32811,6 @@
         <w:ind w:left="708"/>
         <w:rPr>
           <w:rFonts w:eastAsiaTheme="minorEastAsia"/>
-          <w:lang w:val="en-US"/>
         </w:rPr>
       </w:pPr>
       <m:oMath>
@@ -32780,7 +32846,6 @@
         <m:r>
           <w:rPr>
             <w:rFonts w:ascii="Cambria Math" w:eastAsiaTheme="minorEastAsia" w:hAnsi="Cambria Math"/>
-            <w:lang w:val="en-US"/>
           </w:rPr>
           <m:t>=</m:t>
         </m:r>
@@ -32816,7 +32881,6 @@
         <m:r>
           <w:rPr>
             <w:rFonts w:ascii="Cambria Math" w:eastAsiaTheme="minorEastAsia" w:hAnsi="Cambria Math"/>
-            <w:lang w:val="en-US"/>
           </w:rPr>
           <m:t>+</m:t>
         </m:r>
@@ -32852,22 +32916,13 @@
         <m:r>
           <w:rPr>
             <w:rFonts w:ascii="Cambria Math" w:eastAsiaTheme="minorEastAsia" w:hAnsi="Cambria Math"/>
-            <w:lang w:val="en-US"/>
-          </w:rPr>
-          <m:t>=15</m:t>
-        </m:r>
-        <m:r>
-          <w:rPr>
-            <w:rFonts w:ascii="Cambria Math" w:eastAsiaTheme="minorEastAsia" w:hAnsi="Cambria Math"/>
-            <w:lang w:val="en-US"/>
-          </w:rPr>
-          <m:t>+60=75</m:t>
-        </m:r>
-      </m:oMath>
-      <w:r>
-        <w:rPr>
-          <w:rFonts w:eastAsiaTheme="minorEastAsia"/>
-          <w:lang w:val="en-US"/>
+          </w:rPr>
+          <m:t>=15+60=75</m:t>
+        </m:r>
+      </m:oMath>
+      <w:r>
+        <w:rPr>
+          <w:rFonts w:eastAsiaTheme="minorEastAsia"/>
         </w:rPr>
         <w:t>,</w:t>
       </w:r>
@@ -32881,7 +32936,6 @@
         <w:ind w:left="708"/>
         <w:rPr>
           <w:rFonts w:eastAsiaTheme="minorEastAsia"/>
-          <w:lang w:val="fr-FR"/>
         </w:rPr>
       </w:pPr>
       <m:oMath>
@@ -32915,19 +32969,12 @@
           <w:rPr>
             <w:rFonts w:ascii="Cambria Math" w:eastAsiaTheme="minorEastAsia" w:hAnsi="Cambria Math"/>
           </w:rPr>
-          <m:t>=</m:t>
-        </m:r>
-        <m:r>
-          <w:rPr>
-            <w:rFonts w:ascii="Cambria Math" w:eastAsiaTheme="minorEastAsia" w:hAnsi="Cambria Math"/>
-          </w:rPr>
-          <m:t>I=60</m:t>
-        </m:r>
-      </m:oMath>
-      <w:r>
-        <w:rPr>
-          <w:rFonts w:eastAsiaTheme="minorEastAsia"/>
-          <w:lang w:val="fr-FR"/>
+          <m:t>=I=60</m:t>
+        </m:r>
+      </m:oMath>
+      <w:r>
+        <w:rPr>
+          <w:rFonts w:eastAsiaTheme="minorEastAsia"/>
         </w:rPr>
         <w:t>,</w:t>
       </w:r>
@@ -33227,21 +33274,7 @@
         <w:rPr>
           <w:rFonts w:eastAsiaTheme="minorEastAsia"/>
         </w:rPr>
-        <w:t>, luego entonces</w:t>
-      </w:r>
-      <w:r>
-        <w:rPr>
-          <w:rFonts w:eastAsiaTheme="minorEastAsia"/>
-        </w:rPr>
-        <w:t>,</w:t>
-      </w:r>
-      <w:bookmarkStart w:id="0" w:name="_GoBack"/>
-      <w:bookmarkEnd w:id="0"/>
-      <w:r>
-        <w:rPr>
-          <w:rFonts w:eastAsiaTheme="minorEastAsia"/>
-        </w:rPr>
-        <w:t xml:space="preserve"> </w:t>
+        <w:t xml:space="preserve">, luego entonces, </w:t>
       </w:r>
       <m:oMath>
         <m:r>
@@ -33371,6 +33404,537 @@
           <w:rFonts w:eastAsiaTheme="minorEastAsia"/>
         </w:rPr>
       </w:pPr>
+      <w:r>
+        <w:rPr>
+          <w:rFonts w:eastAsiaTheme="minorEastAsia"/>
+        </w:rPr>
+        <w:t>2.36</w:t>
+      </w:r>
+    </w:p>
+    <w:p>
+      <w:pPr>
+        <w:pStyle w:val="Prrafodelista"/>
+        <w:tabs>
+          <w:tab w:val="left" w:pos="7553"/>
+        </w:tabs>
+        <w:ind w:left="708"/>
+        <w:rPr>
+          <w:rFonts w:eastAsiaTheme="minorEastAsia"/>
+        </w:rPr>
+      </w:pPr>
+      <m:oMath>
+        <m:f>
+          <m:fPr>
+            <m:ctrlPr>
+              <w:rPr>
+                <w:rFonts w:ascii="Cambria Math" w:eastAsiaTheme="minorEastAsia" w:hAnsi="Cambria Math"/>
+                <w:i/>
+              </w:rPr>
+            </m:ctrlPr>
+          </m:fPr>
+          <m:num>
+            <m:r>
+              <w:rPr>
+                <w:rFonts w:ascii="Cambria Math" w:eastAsiaTheme="minorEastAsia" w:hAnsi="Cambria Math"/>
+              </w:rPr>
+              <m:t>1</m:t>
+            </m:r>
+          </m:num>
+          <m:den>
+            <m:r>
+              <w:rPr>
+                <w:rFonts w:ascii="Cambria Math" w:eastAsiaTheme="minorEastAsia" w:hAnsi="Cambria Math"/>
+              </w:rPr>
+              <m:t>10</m:t>
+            </m:r>
+          </m:den>
+        </m:f>
+        <m:r>
+          <w:rPr>
+            <w:rFonts w:ascii="Cambria Math" w:eastAsiaTheme="minorEastAsia" w:hAnsi="Cambria Math"/>
+          </w:rPr>
+          <m:t>Y</m:t>
+        </m:r>
+        <m:r>
+          <w:rPr>
+            <w:rFonts w:ascii="Cambria Math" w:eastAsiaTheme="minorEastAsia" w:hAnsi="Cambria Math"/>
+          </w:rPr>
+          <m:t xml:space="preserve"> </m:t>
+        </m:r>
+        <m:r>
+          <w:rPr>
+            <w:rFonts w:ascii="Cambria Math" w:eastAsiaTheme="minorEastAsia" w:hAnsi="Cambria Math"/>
+          </w:rPr>
+          <m:t>=S</m:t>
+        </m:r>
+      </m:oMath>
+      <w:r>
+        <w:rPr>
+          <w:rFonts w:eastAsiaTheme="minorEastAsia"/>
+        </w:rPr>
+        <w:t>,</w:t>
+      </w:r>
+    </w:p>
+    <w:p>
+      <w:pPr>
+        <w:pStyle w:val="Prrafodelista"/>
+        <w:tabs>
+          <w:tab w:val="left" w:pos="7553"/>
+        </w:tabs>
+        <w:ind w:left="708"/>
+        <w:rPr>
+          <w:rFonts w:eastAsiaTheme="minorEastAsia"/>
+        </w:rPr>
+      </w:pPr>
+      <m:oMath>
+        <m:r>
+          <w:rPr>
+            <w:rFonts w:ascii="Cambria Math" w:eastAsiaTheme="minorEastAsia" w:hAnsi="Cambria Math"/>
+          </w:rPr>
+          <m:t>VBP=</m:t>
+        </m:r>
+        <m:sSub>
+          <m:sSubPr>
+            <m:ctrlPr>
+              <w:rPr>
+                <w:rFonts w:ascii="Cambria Math" w:eastAsiaTheme="minorEastAsia" w:hAnsi="Cambria Math"/>
+                <w:i/>
+              </w:rPr>
+            </m:ctrlPr>
+          </m:sSubPr>
+          <m:e>
+            <m:r>
+              <w:rPr>
+                <w:rFonts w:ascii="Cambria Math" w:eastAsiaTheme="minorEastAsia" w:hAnsi="Cambria Math"/>
+              </w:rPr>
+              <m:t>B</m:t>
+            </m:r>
+          </m:e>
+          <m:sub>
+            <m:r>
+              <w:rPr>
+                <w:rFonts w:ascii="Cambria Math" w:eastAsiaTheme="minorEastAsia" w:hAnsi="Cambria Math"/>
+              </w:rPr>
+              <m:t>I</m:t>
+            </m:r>
+          </m:sub>
+        </m:sSub>
+        <m:r>
+          <w:rPr>
+            <w:rFonts w:ascii="Cambria Math" w:eastAsiaTheme="minorEastAsia" w:hAnsi="Cambria Math"/>
+          </w:rPr>
+          <m:t>+BF=135</m:t>
+        </m:r>
+      </m:oMath>
+      <w:r>
+        <w:rPr>
+          <w:rFonts w:eastAsiaTheme="minorEastAsia"/>
+        </w:rPr>
+        <w:t>,</w:t>
+      </w:r>
+    </w:p>
+    <w:p>
+      <w:pPr>
+        <w:pStyle w:val="Prrafodelista"/>
+        <w:tabs>
+          <w:tab w:val="left" w:pos="7553"/>
+        </w:tabs>
+        <w:ind w:left="708"/>
+        <w:rPr>
+          <w:rFonts w:eastAsiaTheme="minorEastAsia"/>
+        </w:rPr>
+      </w:pPr>
+      <m:oMath>
+        <m:sSub>
+          <m:sSubPr>
+            <m:ctrlPr>
+              <w:rPr>
+                <w:rFonts w:ascii="Cambria Math" w:eastAsiaTheme="minorEastAsia" w:hAnsi="Cambria Math"/>
+                <w:i/>
+              </w:rPr>
+            </m:ctrlPr>
+          </m:sSubPr>
+          <m:e>
+            <m:r>
+              <w:rPr>
+                <w:rFonts w:ascii="Cambria Math" w:eastAsiaTheme="minorEastAsia" w:hAnsi="Cambria Math"/>
+              </w:rPr>
+              <m:t>I</m:t>
+            </m:r>
+          </m:e>
+          <m:sub>
+            <m:r>
+              <w:rPr>
+                <w:rFonts w:ascii="Cambria Math" w:eastAsiaTheme="minorEastAsia" w:hAnsi="Cambria Math"/>
+              </w:rPr>
+              <m:t>I</m:t>
+            </m:r>
+          </m:sub>
+        </m:sSub>
+        <m:r>
+          <w:rPr>
+            <w:rFonts w:ascii="Cambria Math" w:eastAsiaTheme="minorEastAsia" w:hAnsi="Cambria Math"/>
+          </w:rPr>
+          <m:t>=</m:t>
+        </m:r>
+        <m:sSub>
+          <m:sSubPr>
+            <m:ctrlPr>
+              <w:rPr>
+                <w:rFonts w:ascii="Cambria Math" w:eastAsiaTheme="minorEastAsia" w:hAnsi="Cambria Math"/>
+                <w:i/>
+              </w:rPr>
+            </m:ctrlPr>
+          </m:sSubPr>
+          <m:e>
+            <m:r>
+              <w:rPr>
+                <w:rFonts w:ascii="Cambria Math" w:eastAsiaTheme="minorEastAsia" w:hAnsi="Cambria Math"/>
+              </w:rPr>
+              <m:t>B</m:t>
+            </m:r>
+          </m:e>
+          <m:sub>
+            <m:r>
+              <w:rPr>
+                <w:rFonts w:ascii="Cambria Math" w:eastAsiaTheme="minorEastAsia" w:hAnsi="Cambria Math"/>
+              </w:rPr>
+              <m:t>I</m:t>
+            </m:r>
+          </m:sub>
+        </m:sSub>
+        <m:r>
+          <w:rPr>
+            <w:rFonts w:ascii="Cambria Math" w:eastAsiaTheme="minorEastAsia" w:hAnsi="Cambria Math"/>
+          </w:rPr>
+          <m:t>+</m:t>
+        </m:r>
+        <m:sSub>
+          <m:sSubPr>
+            <m:ctrlPr>
+              <w:rPr>
+                <w:rFonts w:ascii="Cambria Math" w:eastAsiaTheme="minorEastAsia" w:hAnsi="Cambria Math"/>
+                <w:i/>
+              </w:rPr>
+            </m:ctrlPr>
+          </m:sSubPr>
+          <m:e>
+            <m:r>
+              <w:rPr>
+                <w:rFonts w:ascii="Cambria Math" w:eastAsiaTheme="minorEastAsia" w:hAnsi="Cambria Math"/>
+              </w:rPr>
+              <m:t>B</m:t>
+            </m:r>
+          </m:e>
+          <m:sub>
+            <m:r>
+              <w:rPr>
+                <w:rFonts w:ascii="Cambria Math" w:eastAsiaTheme="minorEastAsia" w:hAnsi="Cambria Math"/>
+              </w:rPr>
+              <m:t>K</m:t>
+            </m:r>
+          </m:sub>
+        </m:sSub>
+        <m:r>
+          <w:rPr>
+            <w:rFonts w:ascii="Cambria Math" w:eastAsiaTheme="minorEastAsia" w:hAnsi="Cambria Math"/>
+          </w:rPr>
+          <m:t>=15+12</m:t>
+        </m:r>
+        <m:r>
+          <w:rPr>
+            <w:rFonts w:ascii="Cambria Math" w:eastAsiaTheme="minorEastAsia" w:hAnsi="Cambria Math"/>
+          </w:rPr>
+          <m:t>=27</m:t>
+        </m:r>
+      </m:oMath>
+      <w:r>
+        <w:rPr>
+          <w:rFonts w:eastAsiaTheme="minorEastAsia"/>
+        </w:rPr>
+        <w:t>,</w:t>
+      </w:r>
+    </w:p>
+    <w:p>
+      <w:pPr>
+        <w:pStyle w:val="Prrafodelista"/>
+        <w:tabs>
+          <w:tab w:val="left" w:pos="7553"/>
+        </w:tabs>
+        <w:ind w:left="708"/>
+        <w:rPr>
+          <w:rFonts w:eastAsiaTheme="minorEastAsia"/>
+        </w:rPr>
+      </w:pPr>
+      <m:oMath>
+        <m:r>
+          <w:rPr>
+            <w:rFonts w:ascii="Cambria Math" w:eastAsiaTheme="minorEastAsia" w:hAnsi="Cambria Math"/>
+          </w:rPr>
+          <m:t>I=</m:t>
+        </m:r>
+        <m:sSub>
+          <m:sSubPr>
+            <m:ctrlPr>
+              <w:rPr>
+                <w:rFonts w:ascii="Cambria Math" w:eastAsiaTheme="minorEastAsia" w:hAnsi="Cambria Math"/>
+                <w:i/>
+              </w:rPr>
+            </m:ctrlPr>
+          </m:sSubPr>
+          <m:e>
+            <m:r>
+              <w:rPr>
+                <w:rFonts w:ascii="Cambria Math" w:eastAsiaTheme="minorEastAsia" w:hAnsi="Cambria Math"/>
+              </w:rPr>
+              <m:t>B</m:t>
+            </m:r>
+          </m:e>
+          <m:sub>
+            <m:r>
+              <w:rPr>
+                <w:rFonts w:ascii="Cambria Math" w:eastAsiaTheme="minorEastAsia" w:hAnsi="Cambria Math"/>
+              </w:rPr>
+              <m:t>k</m:t>
+            </m:r>
+          </m:sub>
+        </m:sSub>
+        <m:r>
+          <w:rPr>
+            <w:rFonts w:ascii="Cambria Math" w:eastAsiaTheme="minorEastAsia" w:hAnsi="Cambria Math"/>
+          </w:rPr>
+          <m:t>=12</m:t>
+        </m:r>
+      </m:oMath>
+      <w:r>
+        <w:rPr>
+          <w:rFonts w:eastAsiaTheme="minorEastAsia"/>
+        </w:rPr>
+        <w:t>,</w:t>
+      </w:r>
+    </w:p>
+    <w:p>
+      <w:pPr>
+        <w:pStyle w:val="Prrafodelista"/>
+        <w:tabs>
+          <w:tab w:val="left" w:pos="7553"/>
+        </w:tabs>
+        <w:ind w:left="708"/>
+        <w:rPr>
+          <w:rFonts w:eastAsiaTheme="minorEastAsia"/>
+        </w:rPr>
+      </w:pPr>
+      <m:oMath>
+        <m:r>
+          <w:rPr>
+            <w:rFonts w:ascii="Cambria Math" w:eastAsiaTheme="minorEastAsia" w:hAnsi="Cambria Math"/>
+          </w:rPr>
+          <m:t>VA=</m:t>
+        </m:r>
+        <m:r>
+          <w:rPr>
+            <w:rFonts w:ascii="Cambria Math" w:eastAsiaTheme="minorEastAsia" w:hAnsi="Cambria Math"/>
+          </w:rPr>
+          <m:t>VBP-</m:t>
+        </m:r>
+        <m:sSub>
+          <m:sSubPr>
+            <m:ctrlPr>
+              <w:rPr>
+                <w:rFonts w:ascii="Cambria Math" w:eastAsiaTheme="minorEastAsia" w:hAnsi="Cambria Math"/>
+                <w:i/>
+              </w:rPr>
+            </m:ctrlPr>
+          </m:sSubPr>
+          <m:e>
+            <m:r>
+              <w:rPr>
+                <w:rFonts w:ascii="Cambria Math" w:eastAsiaTheme="minorEastAsia" w:hAnsi="Cambria Math"/>
+              </w:rPr>
+              <m:t>I</m:t>
+            </m:r>
+          </m:e>
+          <m:sub>
+            <m:r>
+              <w:rPr>
+                <w:rFonts w:ascii="Cambria Math" w:eastAsiaTheme="minorEastAsia" w:hAnsi="Cambria Math"/>
+              </w:rPr>
+              <m:t>I</m:t>
+            </m:r>
+          </m:sub>
+        </m:sSub>
+        <m:r>
+          <w:rPr>
+            <w:rFonts w:ascii="Cambria Math" w:eastAsiaTheme="minorEastAsia" w:hAnsi="Cambria Math"/>
+          </w:rPr>
+          <m:t>=</m:t>
+        </m:r>
+        <m:r>
+          <w:rPr>
+            <w:rFonts w:ascii="Cambria Math" w:eastAsiaTheme="minorEastAsia" w:hAnsi="Cambria Math"/>
+          </w:rPr>
+          <m:t>135-27=108</m:t>
+        </m:r>
+      </m:oMath>
+      <w:r>
+        <w:rPr>
+          <w:rFonts w:eastAsiaTheme="minorEastAsia"/>
+        </w:rPr>
+        <w:t>,</w:t>
+      </w:r>
+    </w:p>
+    <w:p>
+      <w:pPr>
+        <w:pStyle w:val="Prrafodelista"/>
+        <w:tabs>
+          <w:tab w:val="left" w:pos="7553"/>
+        </w:tabs>
+        <w:ind w:left="708"/>
+        <w:rPr>
+          <w:rFonts w:eastAsiaTheme="minorEastAsia"/>
+          <w:lang w:val="en-US"/>
+        </w:rPr>
+      </w:pPr>
+      <m:oMath>
+        <m:r>
+          <w:rPr>
+            <w:rFonts w:ascii="Cambria Math" w:eastAsiaTheme="minorEastAsia" w:hAnsi="Cambria Math"/>
+          </w:rPr>
+          <m:t>VA</m:t>
+        </m:r>
+        <m:r>
+          <w:rPr>
+            <w:rFonts w:ascii="Cambria Math" w:eastAsiaTheme="minorEastAsia" w:hAnsi="Cambria Math"/>
+            <w:lang w:val="en-US"/>
+          </w:rPr>
+          <m:t>=</m:t>
+        </m:r>
+        <m:sSub>
+          <m:sSubPr>
+            <m:ctrlPr>
+              <w:rPr>
+                <w:rFonts w:ascii="Cambria Math" w:eastAsiaTheme="minorEastAsia" w:hAnsi="Cambria Math"/>
+                <w:i/>
+              </w:rPr>
+            </m:ctrlPr>
+          </m:sSubPr>
+          <m:e>
+            <m:r>
+              <w:rPr>
+                <w:rFonts w:ascii="Cambria Math" w:eastAsiaTheme="minorEastAsia" w:hAnsi="Cambria Math"/>
+              </w:rPr>
+              <m:t>B</m:t>
+            </m:r>
+          </m:e>
+          <m:sub>
+            <m:r>
+              <w:rPr>
+                <w:rFonts w:ascii="Cambria Math" w:eastAsiaTheme="minorEastAsia" w:hAnsi="Cambria Math"/>
+              </w:rPr>
+              <m:t>C</m:t>
+            </m:r>
+          </m:sub>
+        </m:sSub>
+        <m:r>
+          <w:rPr>
+            <w:rFonts w:ascii="Cambria Math" w:eastAsiaTheme="minorEastAsia" w:hAnsi="Cambria Math"/>
+            <w:lang w:val="en-US"/>
+          </w:rPr>
+          <m:t>=</m:t>
+        </m:r>
+        <m:r>
+          <w:rPr>
+            <w:rFonts w:ascii="Cambria Math" w:eastAsiaTheme="minorEastAsia" w:hAnsi="Cambria Math"/>
+          </w:rPr>
+          <m:t>C</m:t>
+        </m:r>
+        <m:r>
+          <w:rPr>
+            <w:rFonts w:ascii="Cambria Math" w:eastAsiaTheme="minorEastAsia" w:hAnsi="Cambria Math"/>
+            <w:lang w:val="en-US"/>
+          </w:rPr>
+          <m:t>=108</m:t>
+        </m:r>
+      </m:oMath>
+      <w:r>
+        <w:rPr>
+          <w:rFonts w:eastAsiaTheme="minorEastAsia"/>
+          <w:lang w:val="en-US"/>
+        </w:rPr>
+        <w:t>,</w:t>
+      </w:r>
+    </w:p>
+    <w:p>
+      <w:pPr>
+        <w:pStyle w:val="Prrafodelista"/>
+        <w:tabs>
+          <w:tab w:val="left" w:pos="7553"/>
+        </w:tabs>
+        <w:ind w:left="708"/>
+        <w:rPr>
+          <w:rFonts w:eastAsiaTheme="minorEastAsia"/>
+          <w:lang w:val="en-US"/>
+        </w:rPr>
+      </w:pPr>
+      <m:oMath>
+        <m:r>
+          <w:rPr>
+            <w:rFonts w:ascii="Cambria Math" w:eastAsiaTheme="minorEastAsia" w:hAnsi="Cambria Math"/>
+            <w:lang w:val="en-US"/>
+          </w:rPr>
+          <m:t>C+I=P=108+12=120=Y=108+</m:t>
+        </m:r>
+        <m:f>
+          <m:fPr>
+            <m:ctrlPr>
+              <w:rPr>
+                <w:rFonts w:ascii="Cambria Math" w:eastAsiaTheme="minorEastAsia" w:hAnsi="Cambria Math"/>
+                <w:i/>
+                <w:lang w:val="en-US"/>
+              </w:rPr>
+            </m:ctrlPr>
+          </m:fPr>
+          <m:num>
+            <m:r>
+              <w:rPr>
+                <w:rFonts w:ascii="Cambria Math" w:eastAsiaTheme="minorEastAsia" w:hAnsi="Cambria Math"/>
+                <w:lang w:val="en-US"/>
+              </w:rPr>
+              <m:t>1</m:t>
+            </m:r>
+          </m:num>
+          <m:den>
+            <m:r>
+              <w:rPr>
+                <w:rFonts w:ascii="Cambria Math" w:eastAsiaTheme="minorEastAsia" w:hAnsi="Cambria Math"/>
+                <w:lang w:val="en-US"/>
+              </w:rPr>
+              <m:t>10</m:t>
+            </m:r>
+          </m:den>
+        </m:f>
+        <m:r>
+          <w:rPr>
+            <w:rFonts w:ascii="Cambria Math" w:eastAsiaTheme="minorEastAsia" w:hAnsi="Cambria Math"/>
+            <w:lang w:val="en-US"/>
+          </w:rPr>
+          <m:t xml:space="preserve"> </m:t>
+        </m:r>
+        <m:r>
+          <w:rPr>
+            <w:rFonts w:ascii="Cambria Math" w:eastAsiaTheme="minorEastAsia" w:hAnsi="Cambria Math"/>
+            <w:lang w:val="en-US"/>
+          </w:rPr>
+          <m:t>Y=108+12=120</m:t>
+        </m:r>
+      </m:oMath>
+      <w:r>
+        <w:rPr>
+          <w:rFonts w:eastAsiaTheme="minorEastAsia"/>
+          <w:lang w:val="en-US"/>
+        </w:rPr>
+        <w:t>.</w:t>
+      </w:r>
     </w:p>
     <w:p>
       <w:pPr>
@@ -33381,8 +33945,522 @@
         <w:ind w:left="426"/>
         <w:rPr>
           <w:rFonts w:eastAsiaTheme="minorEastAsia"/>
-        </w:rPr>
-      </w:pPr>
+          <w:lang w:val="en-US"/>
+        </w:rPr>
+      </w:pPr>
+      <w:r>
+        <w:rPr>
+          <w:rFonts w:eastAsiaTheme="minorEastAsia"/>
+          <w:lang w:val="en-US"/>
+        </w:rPr>
+        <w:t>2.37</w:t>
+      </w:r>
+    </w:p>
+    <w:p>
+      <w:pPr>
+        <w:pStyle w:val="Prrafodelista"/>
+        <w:tabs>
+          <w:tab w:val="left" w:pos="7553"/>
+        </w:tabs>
+        <w:ind w:left="708"/>
+        <w:rPr>
+          <w:rFonts w:eastAsiaTheme="minorEastAsia"/>
+          <w:lang w:val="en-US"/>
+        </w:rPr>
+      </w:pPr>
+      <m:oMath>
+        <m:f>
+          <m:fPr>
+            <m:ctrlPr>
+              <w:rPr>
+                <w:rFonts w:ascii="Cambria Math" w:eastAsiaTheme="minorEastAsia" w:hAnsi="Cambria Math"/>
+                <w:i/>
+                <w:lang w:val="en-US"/>
+              </w:rPr>
+            </m:ctrlPr>
+          </m:fPr>
+          <m:num>
+            <m:r>
+              <w:rPr>
+                <w:rFonts w:ascii="Cambria Math" w:eastAsiaTheme="minorEastAsia" w:hAnsi="Cambria Math"/>
+                <w:lang w:val="en-US"/>
+              </w:rPr>
+              <m:t>1</m:t>
+            </m:r>
+          </m:num>
+          <m:den>
+            <m:r>
+              <w:rPr>
+                <w:rFonts w:ascii="Cambria Math" w:eastAsiaTheme="minorEastAsia" w:hAnsi="Cambria Math"/>
+                <w:lang w:val="en-US"/>
+              </w:rPr>
+              <m:t>4</m:t>
+            </m:r>
+          </m:den>
+        </m:f>
+        <m:r>
+          <w:rPr>
+            <w:rFonts w:ascii="Cambria Math" w:eastAsiaTheme="minorEastAsia" w:hAnsi="Cambria Math"/>
+            <w:lang w:val="en-US"/>
+          </w:rPr>
+          <m:t>Y=S</m:t>
+        </m:r>
+      </m:oMath>
+      <w:r>
+        <w:rPr>
+          <w:rFonts w:eastAsiaTheme="minorEastAsia"/>
+          <w:lang w:val="en-US"/>
+        </w:rPr>
+        <w:t>,</w:t>
+      </w:r>
+    </w:p>
+    <w:p>
+      <w:pPr>
+        <w:pStyle w:val="Prrafodelista"/>
+        <w:tabs>
+          <w:tab w:val="left" w:pos="7553"/>
+        </w:tabs>
+        <w:ind w:left="708"/>
+        <w:rPr>
+          <w:rFonts w:eastAsiaTheme="minorEastAsia"/>
+          <w:lang w:val="en-US"/>
+        </w:rPr>
+      </w:pPr>
+      <m:oMath>
+        <m:r>
+          <w:rPr>
+            <w:rFonts w:ascii="Cambria Math" w:eastAsiaTheme="minorEastAsia" w:hAnsi="Cambria Math"/>
+            <w:lang w:val="en-US"/>
+          </w:rPr>
+          <m:t>VBP=</m:t>
+        </m:r>
+        <m:sSub>
+          <m:sSubPr>
+            <m:ctrlPr>
+              <w:rPr>
+                <w:rFonts w:ascii="Cambria Math" w:eastAsiaTheme="minorEastAsia" w:hAnsi="Cambria Math"/>
+                <w:i/>
+                <w:lang w:val="en-US"/>
+              </w:rPr>
+            </m:ctrlPr>
+          </m:sSubPr>
+          <m:e>
+            <m:r>
+              <w:rPr>
+                <w:rFonts w:ascii="Cambria Math" w:eastAsiaTheme="minorEastAsia" w:hAnsi="Cambria Math"/>
+                <w:lang w:val="en-US"/>
+              </w:rPr>
+              <m:t>B</m:t>
+            </m:r>
+          </m:e>
+          <m:sub>
+            <m:r>
+              <w:rPr>
+                <w:rFonts w:ascii="Cambria Math" w:eastAsiaTheme="minorEastAsia" w:hAnsi="Cambria Math"/>
+                <w:lang w:val="en-US"/>
+              </w:rPr>
+              <m:t>I</m:t>
+            </m:r>
+          </m:sub>
+        </m:sSub>
+        <m:r>
+          <w:rPr>
+            <w:rFonts w:ascii="Cambria Math" w:eastAsiaTheme="minorEastAsia" w:hAnsi="Cambria Math"/>
+            <w:lang w:val="en-US"/>
+          </w:rPr>
+          <m:t>+BF=180</m:t>
+        </m:r>
+      </m:oMath>
+      <w:r>
+        <w:rPr>
+          <w:rFonts w:eastAsiaTheme="minorEastAsia"/>
+          <w:lang w:val="en-US"/>
+        </w:rPr>
+        <w:t>,</w:t>
+      </w:r>
+    </w:p>
+    <w:p>
+      <w:pPr>
+        <w:pStyle w:val="Prrafodelista"/>
+        <w:tabs>
+          <w:tab w:val="left" w:pos="7553"/>
+        </w:tabs>
+        <w:ind w:left="708"/>
+        <w:rPr>
+          <w:rFonts w:eastAsiaTheme="minorEastAsia"/>
+          <w:lang w:val="en-US"/>
+        </w:rPr>
+      </w:pPr>
+      <m:oMath>
+        <m:sSub>
+          <m:sSubPr>
+            <m:ctrlPr>
+              <w:rPr>
+                <w:rFonts w:ascii="Cambria Math" w:eastAsiaTheme="minorEastAsia" w:hAnsi="Cambria Math"/>
+                <w:i/>
+                <w:lang w:val="en-US"/>
+              </w:rPr>
+            </m:ctrlPr>
+          </m:sSubPr>
+          <m:e>
+            <m:r>
+              <w:rPr>
+                <w:rFonts w:ascii="Cambria Math" w:eastAsiaTheme="minorEastAsia" w:hAnsi="Cambria Math"/>
+                <w:lang w:val="en-US"/>
+              </w:rPr>
+              <m:t>I</m:t>
+            </m:r>
+          </m:e>
+          <m:sub>
+            <m:r>
+              <w:rPr>
+                <w:rFonts w:ascii="Cambria Math" w:eastAsiaTheme="minorEastAsia" w:hAnsi="Cambria Math"/>
+                <w:lang w:val="en-US"/>
+              </w:rPr>
+              <m:t>I</m:t>
+            </m:r>
+          </m:sub>
+        </m:sSub>
+        <m:r>
+          <w:rPr>
+            <w:rFonts w:ascii="Cambria Math" w:eastAsiaTheme="minorEastAsia" w:hAnsi="Cambria Math"/>
+            <w:lang w:val="en-US"/>
+          </w:rPr>
+          <m:t>=</m:t>
+        </m:r>
+        <m:sSub>
+          <m:sSubPr>
+            <m:ctrlPr>
+              <w:rPr>
+                <w:rFonts w:ascii="Cambria Math" w:eastAsiaTheme="minorEastAsia" w:hAnsi="Cambria Math"/>
+                <w:i/>
+                <w:lang w:val="en-US"/>
+              </w:rPr>
+            </m:ctrlPr>
+          </m:sSubPr>
+          <m:e>
+            <m:r>
+              <w:rPr>
+                <w:rFonts w:ascii="Cambria Math" w:eastAsiaTheme="minorEastAsia" w:hAnsi="Cambria Math"/>
+                <w:lang w:val="en-US"/>
+              </w:rPr>
+              <m:t>B</m:t>
+            </m:r>
+          </m:e>
+          <m:sub>
+            <m:r>
+              <w:rPr>
+                <w:rFonts w:ascii="Cambria Math" w:eastAsiaTheme="minorEastAsia" w:hAnsi="Cambria Math"/>
+                <w:lang w:val="en-US"/>
+              </w:rPr>
+              <m:t>I</m:t>
+            </m:r>
+          </m:sub>
+        </m:sSub>
+        <m:r>
+          <w:rPr>
+            <w:rFonts w:ascii="Cambria Math" w:eastAsiaTheme="minorEastAsia" w:hAnsi="Cambria Math"/>
+            <w:lang w:val="en-US"/>
+          </w:rPr>
+          <m:t>+</m:t>
+        </m:r>
+        <m:sSub>
+          <m:sSubPr>
+            <m:ctrlPr>
+              <w:rPr>
+                <w:rFonts w:ascii="Cambria Math" w:eastAsiaTheme="minorEastAsia" w:hAnsi="Cambria Math"/>
+                <w:i/>
+                <w:lang w:val="en-US"/>
+              </w:rPr>
+            </m:ctrlPr>
+          </m:sSubPr>
+          <m:e>
+            <m:r>
+              <w:rPr>
+                <w:rFonts w:ascii="Cambria Math" w:eastAsiaTheme="minorEastAsia" w:hAnsi="Cambria Math"/>
+                <w:lang w:val="en-US"/>
+              </w:rPr>
+              <m:t>B</m:t>
+            </m:r>
+          </m:e>
+          <m:sub>
+            <m:r>
+              <w:rPr>
+                <w:rFonts w:ascii="Cambria Math" w:eastAsiaTheme="minorEastAsia" w:hAnsi="Cambria Math"/>
+                <w:lang w:val="en-US"/>
+              </w:rPr>
+              <m:t>K</m:t>
+            </m:r>
+          </m:sub>
+        </m:sSub>
+        <m:r>
+          <w:rPr>
+            <w:rFonts w:ascii="Cambria Math" w:eastAsiaTheme="minorEastAsia" w:hAnsi="Cambria Math"/>
+            <w:lang w:val="en-US"/>
+          </w:rPr>
+          <m:t>=20+40=60</m:t>
+        </m:r>
+      </m:oMath>
+      <w:r>
+        <w:rPr>
+          <w:rFonts w:eastAsiaTheme="minorEastAsia"/>
+          <w:lang w:val="en-US"/>
+        </w:rPr>
+        <w:t>,</w:t>
+      </w:r>
+    </w:p>
+    <w:p>
+      <w:pPr>
+        <w:pStyle w:val="Prrafodelista"/>
+        <w:tabs>
+          <w:tab w:val="left" w:pos="7553"/>
+        </w:tabs>
+        <w:ind w:left="708"/>
+        <w:rPr>
+          <w:rFonts w:eastAsiaTheme="minorEastAsia"/>
+          <w:lang w:val="en-US"/>
+        </w:rPr>
+      </w:pPr>
+      <m:oMath>
+        <m:sSub>
+          <m:sSubPr>
+            <m:ctrlPr>
+              <w:rPr>
+                <w:rFonts w:ascii="Cambria Math" w:eastAsiaTheme="minorEastAsia" w:hAnsi="Cambria Math"/>
+                <w:i/>
+                <w:lang w:val="en-US"/>
+              </w:rPr>
+            </m:ctrlPr>
+          </m:sSubPr>
+          <m:e>
+            <m:r>
+              <w:rPr>
+                <w:rFonts w:ascii="Cambria Math" w:eastAsiaTheme="minorEastAsia" w:hAnsi="Cambria Math"/>
+                <w:lang w:val="en-US"/>
+              </w:rPr>
+              <m:t>B</m:t>
+            </m:r>
+          </m:e>
+          <m:sub>
+            <m:r>
+              <w:rPr>
+                <w:rFonts w:ascii="Cambria Math" w:eastAsiaTheme="minorEastAsia" w:hAnsi="Cambria Math"/>
+                <w:lang w:val="en-US"/>
+              </w:rPr>
+              <m:t>K</m:t>
+            </m:r>
+          </m:sub>
+        </m:sSub>
+        <m:r>
+          <w:rPr>
+            <w:rFonts w:ascii="Cambria Math" w:eastAsiaTheme="minorEastAsia" w:hAnsi="Cambria Math"/>
+            <w:lang w:val="en-US"/>
+          </w:rPr>
+          <m:t>=I=40</m:t>
+        </m:r>
+      </m:oMath>
+      <w:r>
+        <w:rPr>
+          <w:rFonts w:eastAsiaTheme="minorEastAsia"/>
+          <w:lang w:val="en-US"/>
+        </w:rPr>
+        <w:t>,</w:t>
+      </w:r>
+    </w:p>
+    <w:p>
+      <w:pPr>
+        <w:pStyle w:val="Prrafodelista"/>
+        <w:tabs>
+          <w:tab w:val="left" w:pos="7553"/>
+        </w:tabs>
+        <w:ind w:left="708"/>
+        <w:rPr>
+          <w:rFonts w:eastAsiaTheme="minorEastAsia"/>
+          <w:lang w:val="en-US"/>
+        </w:rPr>
+      </w:pPr>
+      <m:oMath>
+        <m:r>
+          <w:rPr>
+            <w:rFonts w:ascii="Cambria Math" w:eastAsiaTheme="minorEastAsia" w:hAnsi="Cambria Math"/>
+            <w:lang w:val="en-US"/>
+          </w:rPr>
+          <m:t>VA=VBP-</m:t>
+        </m:r>
+        <m:sSub>
+          <m:sSubPr>
+            <m:ctrlPr>
+              <w:rPr>
+                <w:rFonts w:ascii="Cambria Math" w:eastAsiaTheme="minorEastAsia" w:hAnsi="Cambria Math"/>
+                <w:i/>
+                <w:lang w:val="en-US"/>
+              </w:rPr>
+            </m:ctrlPr>
+          </m:sSubPr>
+          <m:e>
+            <m:r>
+              <w:rPr>
+                <w:rFonts w:ascii="Cambria Math" w:eastAsiaTheme="minorEastAsia" w:hAnsi="Cambria Math"/>
+                <w:lang w:val="en-US"/>
+              </w:rPr>
+              <m:t>I</m:t>
+            </m:r>
+          </m:e>
+          <m:sub>
+            <m:r>
+              <w:rPr>
+                <w:rFonts w:ascii="Cambria Math" w:eastAsiaTheme="minorEastAsia" w:hAnsi="Cambria Math"/>
+                <w:lang w:val="en-US"/>
+              </w:rPr>
+              <m:t>I</m:t>
+            </m:r>
+          </m:sub>
+        </m:sSub>
+        <m:r>
+          <w:rPr>
+            <w:rFonts w:ascii="Cambria Math" w:eastAsiaTheme="minorEastAsia" w:hAnsi="Cambria Math"/>
+            <w:lang w:val="en-US"/>
+          </w:rPr>
+          <m:t>=180-60=120</m:t>
+        </m:r>
+      </m:oMath>
+      <w:r>
+        <w:rPr>
+          <w:rFonts w:eastAsiaTheme="minorEastAsia"/>
+          <w:lang w:val="en-US"/>
+        </w:rPr>
+        <w:t>,</w:t>
+      </w:r>
+    </w:p>
+    <w:p>
+      <w:pPr>
+        <w:pStyle w:val="Prrafodelista"/>
+        <w:tabs>
+          <w:tab w:val="left" w:pos="7553"/>
+        </w:tabs>
+        <w:ind w:left="708"/>
+        <w:rPr>
+          <w:rFonts w:eastAsiaTheme="minorEastAsia"/>
+          <w:lang w:val="en-US"/>
+        </w:rPr>
+      </w:pPr>
+      <m:oMath>
+        <m:r>
+          <w:rPr>
+            <w:rFonts w:ascii="Cambria Math" w:eastAsiaTheme="minorEastAsia" w:hAnsi="Cambria Math"/>
+            <w:lang w:val="en-US"/>
+          </w:rPr>
+          <m:t>VA=</m:t>
+        </m:r>
+        <m:sSub>
+          <m:sSubPr>
+            <m:ctrlPr>
+              <w:rPr>
+                <w:rFonts w:ascii="Cambria Math" w:eastAsiaTheme="minorEastAsia" w:hAnsi="Cambria Math"/>
+                <w:i/>
+                <w:lang w:val="en-US"/>
+              </w:rPr>
+            </m:ctrlPr>
+          </m:sSubPr>
+          <m:e>
+            <m:r>
+              <w:rPr>
+                <w:rFonts w:ascii="Cambria Math" w:eastAsiaTheme="minorEastAsia" w:hAnsi="Cambria Math"/>
+                <w:lang w:val="en-US"/>
+              </w:rPr>
+              <m:t>B</m:t>
+            </m:r>
+          </m:e>
+          <m:sub>
+            <m:r>
+              <w:rPr>
+                <w:rFonts w:ascii="Cambria Math" w:eastAsiaTheme="minorEastAsia" w:hAnsi="Cambria Math"/>
+                <w:lang w:val="en-US"/>
+              </w:rPr>
+              <m:t>C</m:t>
+            </m:r>
+          </m:sub>
+        </m:sSub>
+        <m:r>
+          <w:rPr>
+            <w:rFonts w:ascii="Cambria Math" w:eastAsiaTheme="minorEastAsia" w:hAnsi="Cambria Math"/>
+            <w:lang w:val="en-US"/>
+          </w:rPr>
+          <m:t>=C=120</m:t>
+        </m:r>
+      </m:oMath>
+      <w:r>
+        <w:rPr>
+          <w:rFonts w:eastAsiaTheme="minorEastAsia"/>
+          <w:lang w:val="en-US"/>
+        </w:rPr>
+        <w:t>,</w:t>
+      </w:r>
+    </w:p>
+    <w:p>
+      <w:pPr>
+        <w:pStyle w:val="Prrafodelista"/>
+        <w:tabs>
+          <w:tab w:val="left" w:pos="7553"/>
+        </w:tabs>
+        <w:ind w:left="708"/>
+        <w:rPr>
+          <w:rFonts w:eastAsiaTheme="minorEastAsia"/>
+          <w:lang w:val="en-US"/>
+        </w:rPr>
+      </w:pPr>
+      <m:oMath>
+        <m:r>
+          <w:rPr>
+            <w:rFonts w:ascii="Cambria Math" w:eastAsiaTheme="minorEastAsia" w:hAnsi="Cambria Math"/>
+            <w:lang w:val="en-US"/>
+          </w:rPr>
+          <m:t>C+I=P=120+40=160=Y=C+S=120+</m:t>
+        </m:r>
+        <m:f>
+          <m:fPr>
+            <m:ctrlPr>
+              <w:rPr>
+                <w:rFonts w:ascii="Cambria Math" w:eastAsiaTheme="minorEastAsia" w:hAnsi="Cambria Math"/>
+                <w:i/>
+                <w:lang w:val="en-US"/>
+              </w:rPr>
+            </m:ctrlPr>
+          </m:fPr>
+          <m:num>
+            <m:r>
+              <w:rPr>
+                <w:rFonts w:ascii="Cambria Math" w:eastAsiaTheme="minorEastAsia" w:hAnsi="Cambria Math"/>
+                <w:lang w:val="en-US"/>
+              </w:rPr>
+              <m:t>1</m:t>
+            </m:r>
+          </m:num>
+          <m:den>
+            <m:r>
+              <w:rPr>
+                <w:rFonts w:ascii="Cambria Math" w:eastAsiaTheme="minorEastAsia" w:hAnsi="Cambria Math"/>
+                <w:lang w:val="en-US"/>
+              </w:rPr>
+              <m:t>4</m:t>
+            </m:r>
+          </m:den>
+        </m:f>
+        <m:r>
+          <w:rPr>
+            <w:rFonts w:ascii="Cambria Math" w:eastAsiaTheme="minorEastAsia" w:hAnsi="Cambria Math"/>
+            <w:lang w:val="en-US"/>
+          </w:rPr>
+          <m:t>*160=120+40=160</m:t>
+        </m:r>
+      </m:oMath>
+      <w:r>
+        <w:rPr>
+          <w:rFonts w:eastAsiaTheme="minorEastAsia"/>
+          <w:lang w:val="en-US"/>
+        </w:rPr>
+        <w:t>.</w:t>
+      </w:r>
     </w:p>
     <w:p>
       <w:pPr>
@@ -33393,8 +34471,16 @@
         <w:ind w:left="426"/>
         <w:rPr>
           <w:rFonts w:eastAsiaTheme="minorEastAsia"/>
-        </w:rPr>
-      </w:pPr>
+          <w:lang w:val="en-US"/>
+        </w:rPr>
+      </w:pPr>
+      <w:r>
+        <w:rPr>
+          <w:rFonts w:eastAsiaTheme="minorEastAsia"/>
+          <w:lang w:val="en-US"/>
+        </w:rPr>
+        <w:t>2.38</w:t>
+      </w:r>
     </w:p>
     <w:p>
       <w:pPr>
@@ -33405,8 +34491,11 @@
         <w:ind w:left="426"/>
         <w:rPr>
           <w:rFonts w:eastAsiaTheme="minorEastAsia"/>
-        </w:rPr>
-      </w:pPr>
+          <w:lang w:val="en-US"/>
+        </w:rPr>
+      </w:pPr>
+      <w:bookmarkStart w:id="0" w:name="_GoBack"/>
+      <w:bookmarkEnd w:id="0"/>
     </w:p>
     <w:p>
       <w:pPr>
@@ -33417,6 +34506,46 @@
         <w:ind w:left="426"/>
         <w:rPr>
           <w:rFonts w:eastAsiaTheme="minorEastAsia"/>
+          <w:lang w:val="en-US"/>
+        </w:rPr>
+      </w:pPr>
+    </w:p>
+    <w:p>
+      <w:pPr>
+        <w:pStyle w:val="Prrafodelista"/>
+        <w:tabs>
+          <w:tab w:val="left" w:pos="7553"/>
+        </w:tabs>
+        <w:ind w:left="426"/>
+        <w:rPr>
+          <w:rFonts w:eastAsiaTheme="minorEastAsia"/>
+          <w:lang w:val="en-US"/>
+        </w:rPr>
+      </w:pPr>
+    </w:p>
+    <w:p>
+      <w:pPr>
+        <w:pStyle w:val="Prrafodelista"/>
+        <w:tabs>
+          <w:tab w:val="left" w:pos="7553"/>
+        </w:tabs>
+        <w:ind w:left="426"/>
+        <w:rPr>
+          <w:rFonts w:eastAsiaTheme="minorEastAsia"/>
+          <w:lang w:val="en-US"/>
+        </w:rPr>
+      </w:pPr>
+    </w:p>
+    <w:p>
+      <w:pPr>
+        <w:pStyle w:val="Prrafodelista"/>
+        <w:tabs>
+          <w:tab w:val="left" w:pos="7553"/>
+        </w:tabs>
+        <w:ind w:left="426"/>
+        <w:rPr>
+          <w:rFonts w:eastAsiaTheme="minorEastAsia"/>
+          <w:lang w:val="en-US"/>
         </w:rPr>
       </w:pPr>
     </w:p>
@@ -40262,7 +41391,7 @@
 </file>
 
 <file path=customXml/itemProps1.xml><?xml version="1.0" encoding="utf-8"?>
-<ds:datastoreItem xmlns:ds="http://schemas.openxmlformats.org/officeDocument/2006/customXml" ds:itemID="{4024218A-2D7E-428A-BBC7-68107FEC8D50}">
+<ds:datastoreItem xmlns:ds="http://schemas.openxmlformats.org/officeDocument/2006/customXml" ds:itemID="{4FA4A331-2AB3-4A4E-85F9-AAD5F9FC8E41}">
   <ds:schemaRefs>
     <ds:schemaRef ds:uri="http://schemas.openxmlformats.org/officeDocument/2006/bibliography"/>
   </ds:schemaRefs>

</xml_diff>

<commit_message>
Actualizacion hasta el ejercicio 2.39
</commit_message>
<xml_diff>
--- a/EJERCICIOS FUNDAMENTOS DE ECONOMÍA CUANTITATIVA (2).docx
+++ b/EJERCICIOS FUNDAMENTOS DE ECONOMÍA CUANTITATIVA (2).docx
@@ -655,15 +655,7 @@
         </w:numPr>
       </w:pPr>
       <w:r>
-        <w:t xml:space="preserve">7.53 = </w:t>
-      </w:r>
-      <w:proofErr w:type="gramStart"/>
-      <w:r>
-        <w:t>7  53</w:t>
-      </w:r>
-      <w:proofErr w:type="gramEnd"/>
-      <w:r>
-        <w:t>/100</w:t>
+        <w:t>7.53 = 7  53/100</w:t>
       </w:r>
     </w:p>
     <w:p>
@@ -2641,7 +2633,7 @@
           </mc:Choice>
           <mc:Fallback>
             <w:pict>
-              <v:line w14:anchorId="39624082" id="1 Conector recto" o:spid="_x0000_s1026" style="position:absolute;z-index:251659264;visibility:visible;mso-wrap-style:square;mso-wrap-distance-left:9pt;mso-wrap-distance-top:0;mso-wrap-distance-right:9pt;mso-wrap-distance-bottom:0;mso-position-horizontal:absolute;mso-position-horizontal-relative:text;mso-position-vertical:absolute;mso-position-vertical-relative:text" from="34.9pt,-.1pt" to="133.05pt,-.1pt" o:gfxdata="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" strokecolor="black [3040]"/>
+              <v:line w14:anchorId="3FC3A20B" id="1 Conector recto" o:spid="_x0000_s1026" style="position:absolute;z-index:251659264;visibility:visible;mso-wrap-style:square;mso-wrap-distance-left:9pt;mso-wrap-distance-top:0;mso-wrap-distance-right:9pt;mso-wrap-distance-bottom:0;mso-position-horizontal:absolute;mso-position-horizontal-relative:text;mso-position-vertical:absolute;mso-position-vertical-relative:text" from="34.9pt,-.1pt" to="133.05pt,-.1pt" o:gfxdata="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" strokecolor="black [3040]"/>
             </w:pict>
           </mc:Fallback>
         </mc:AlternateContent>
@@ -2813,7 +2805,7 @@
           </mc:Choice>
           <mc:Fallback>
             <w:pict>
-              <v:line w14:anchorId="08A021D5" id="2 Conector recto" o:spid="_x0000_s1026" style="position:absolute;z-index:251661312;visibility:visible;mso-wrap-style:square;mso-wrap-distance-left:9pt;mso-wrap-distance-top:0;mso-wrap-distance-right:9pt;mso-wrap-distance-bottom:0;mso-position-horizontal:absolute;mso-position-horizontal-relative:text;mso-position-vertical:absolute;mso-position-vertical-relative:text" from="35.3pt,.35pt" to="133.45pt,.35pt" o:gfxdata="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" strokecolor="black [3040]"/>
+              <v:line w14:anchorId="7B2260A9" id="2 Conector recto" o:spid="_x0000_s1026" style="position:absolute;z-index:251661312;visibility:visible;mso-wrap-style:square;mso-wrap-distance-left:9pt;mso-wrap-distance-top:0;mso-wrap-distance-right:9pt;mso-wrap-distance-bottom:0;mso-position-horizontal:absolute;mso-position-horizontal-relative:text;mso-position-vertical:absolute;mso-position-vertical-relative:text" from="35.3pt,.35pt" to="133.45pt,.35pt" o:gfxdata="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" strokecolor="black [3040]"/>
             </w:pict>
           </mc:Fallback>
         </mc:AlternateContent>
@@ -3173,7 +3165,7 @@
           </mc:Choice>
           <mc:Fallback>
             <w:pict>
-              <v:line w14:anchorId="5D4C56DA" id="3 Conector recto" o:spid="_x0000_s1026" style="position:absolute;z-index:251663360;visibility:visible;mso-wrap-style:square;mso-wrap-distance-left:9pt;mso-wrap-distance-top:0;mso-wrap-distance-right:9pt;mso-wrap-distance-bottom:0;mso-position-horizontal:absolute;mso-position-horizontal-relative:text;mso-position-vertical:absolute;mso-position-vertical-relative:text" from="31.85pt,1pt" to="130pt,1pt" o:gfxdata="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" strokecolor="black [3040]"/>
+              <v:line w14:anchorId="25E10F59" id="3 Conector recto" o:spid="_x0000_s1026" style="position:absolute;z-index:251663360;visibility:visible;mso-wrap-style:square;mso-wrap-distance-left:9pt;mso-wrap-distance-top:0;mso-wrap-distance-right:9pt;mso-wrap-distance-bottom:0;mso-position-horizontal:absolute;mso-position-horizontal-relative:text;mso-position-vertical:absolute;mso-position-vertical-relative:text" from="31.85pt,1pt" to="130pt,1pt" o:gfxdata="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" strokecolor="black [3040]"/>
             </w:pict>
           </mc:Fallback>
         </mc:AlternateContent>
@@ -4170,7 +4162,7 @@
           </mc:Choice>
           <mc:Fallback>
             <w:pict>
-              <v:line w14:anchorId="6F779964" id="4 Conector recto" o:spid="_x0000_s1026" style="position:absolute;z-index:251665408;visibility:visible;mso-wrap-style:square;mso-width-percent:0;mso-wrap-distance-left:9pt;mso-wrap-distance-top:0;mso-wrap-distance-right:9pt;mso-wrap-distance-bottom:0;mso-position-horizontal:absolute;mso-position-horizontal-relative:text;mso-position-vertical:absolute;mso-position-vertical-relative:text;mso-width-percent:0;mso-width-relative:margin" from="33.65pt,1pt" to="200.1pt,1pt" o:gfxdata="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" strokecolor="black [3040]"/>
+              <v:line w14:anchorId="38E1DC2D" id="4 Conector recto" o:spid="_x0000_s1026" style="position:absolute;z-index:251665408;visibility:visible;mso-wrap-style:square;mso-width-percent:0;mso-wrap-distance-left:9pt;mso-wrap-distance-top:0;mso-wrap-distance-right:9pt;mso-wrap-distance-bottom:0;mso-position-horizontal:absolute;mso-position-horizontal-relative:text;mso-position-vertical:absolute;mso-position-vertical-relative:text;mso-width-percent:0;mso-width-relative:margin" from="33.65pt,1pt" to="200.1pt,1pt" o:gfxdata="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" strokecolor="black [3040]"/>
             </w:pict>
           </mc:Fallback>
         </mc:AlternateContent>
@@ -7767,21 +7759,7 @@
               <w:rPr>
                 <w:rFonts w:eastAsiaTheme="minorEastAsia"/>
               </w:rPr>
-              <w:t>PO = (1/</w:t>
-            </w:r>
-            <w:proofErr w:type="gramStart"/>
-            <w:r>
-              <w:rPr>
-                <w:rFonts w:eastAsiaTheme="minorEastAsia"/>
-              </w:rPr>
-              <w:t>2)(</w:t>
-            </w:r>
-            <w:proofErr w:type="gramEnd"/>
-            <w:r>
-              <w:rPr>
-                <w:rFonts w:eastAsiaTheme="minorEastAsia"/>
-              </w:rPr>
-              <w:t>4/5) PT = 40</w:t>
+              <w:t>PO = (1/2)(4/5) PT = 40</w:t>
             </w:r>
           </w:p>
           <w:p>
@@ -8044,21 +8022,7 @@
               <w:rPr>
                 <w:rFonts w:eastAsiaTheme="minorEastAsia"/>
               </w:rPr>
-              <w:t>(2/</w:t>
-            </w:r>
-            <w:proofErr w:type="gramStart"/>
-            <w:r>
-              <w:rPr>
-                <w:rFonts w:eastAsiaTheme="minorEastAsia"/>
-              </w:rPr>
-              <w:t>3)(</w:t>
-            </w:r>
-            <w:proofErr w:type="gramEnd"/>
-            <w:r>
-              <w:rPr>
-                <w:rFonts w:eastAsiaTheme="minorEastAsia"/>
-              </w:rPr>
-              <w:t>3/5 PT) = 6/15 PT</w:t>
+              <w:t>(2/3)(3/5 PT) = 6/15 PT</w:t>
             </w:r>
           </w:p>
         </w:tc>
@@ -8163,21 +8127,7 @@
           <w:rFonts w:eastAsiaTheme="minorEastAsia"/>
         </w:rPr>
         <w:tab/>
-        <w:t xml:space="preserve">población B con respecto a su total, sin </w:t>
-      </w:r>
-      <w:proofErr w:type="gramStart"/>
-      <w:r>
-        <w:rPr>
-          <w:rFonts w:eastAsiaTheme="minorEastAsia"/>
-        </w:rPr>
-        <w:t>embargo</w:t>
-      </w:r>
-      <w:proofErr w:type="gramEnd"/>
-      <w:r>
-        <w:rPr>
-          <w:rFonts w:eastAsiaTheme="minorEastAsia"/>
-        </w:rPr>
-        <w:t xml:space="preserve"> no se podría inferir la proporción en que </w:t>
+        <w:t xml:space="preserve">población B con respecto a su total, sin embargo no se podría inferir la proporción en que </w:t>
       </w:r>
       <w:r>
         <w:rPr>
@@ -8277,7 +8227,7 @@
           </mc:Choice>
           <mc:Fallback>
             <w:pict>
-              <v:shapetype w14:anchorId="6B67596B" id="_x0000_t88" coordsize="21600,21600" o:spt="88" adj="1800,10800" path="m,qx10800@0l10800@2qy21600@11,10800@3l10800@1qy,21600e" filled="f">
+              <v:shapetype w14:anchorId="052386F8" id="_x0000_t88" coordsize="21600,21600" o:spt="88" adj="1800,10800" path="m,qx10800@0l10800@2qy21600@11,10800@3l10800@1qy,21600e" filled="f">
                 <v:formulas>
                   <v:f eqn="val #0"/>
                   <v:f eqn="sum 21600 0 #0"/>
@@ -8582,7 +8532,7 @@
                 </mc:Choice>
                 <mc:Fallback>
                   <w:pict>
-                    <v:shapetype w14:anchorId="1739CE34" id="_x0000_t32" coordsize="21600,21600" o:spt="32" o:oned="t" path="m,l21600,21600e" filled="f">
+                    <v:shapetype w14:anchorId="2FC7C3C7" id="_x0000_t32" coordsize="21600,21600" o:spt="32" o:oned="t" path="m,l21600,21600e" filled="f">
                       <v:path arrowok="t" fillok="f" o:connecttype="none"/>
                       <o:lock v:ext="edit" shapetype="t"/>
                     </v:shapetype>
@@ -8681,7 +8631,7 @@
                 </mc:Choice>
                 <mc:Fallback>
                   <w:pict>
-                    <v:shape w14:anchorId="5383FA86" id="7 Conector recto de flecha" o:spid="_x0000_s1026" type="#_x0000_t32" style="position:absolute;margin-left:9.05pt;margin-top:2.9pt;width:0;height:61.8pt;flip:y;z-index:251667456;visibility:visible;mso-wrap-style:square;mso-width-percent:0;mso-height-percent:0;mso-wrap-distance-left:9pt;mso-wrap-distance-top:0;mso-wrap-distance-right:9pt;mso-wrap-distance-bottom:0;mso-position-horizontal:absolute;mso-position-horizontal-relative:text;mso-position-vertical:absolute;mso-position-vertical-relative:text;mso-width-percent:0;mso-height-percent:0;mso-width-relative:margin;mso-height-relative:margin" o:gfxdata="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" strokecolor="black [3040]">
+                    <v:shape w14:anchorId="0F551B6B" id="7 Conector recto de flecha" o:spid="_x0000_s1026" type="#_x0000_t32" style="position:absolute;margin-left:9.05pt;margin-top:2.9pt;width:0;height:61.8pt;flip:y;z-index:251667456;visibility:visible;mso-wrap-style:square;mso-width-percent:0;mso-height-percent:0;mso-wrap-distance-left:9pt;mso-wrap-distance-top:0;mso-wrap-distance-right:9pt;mso-wrap-distance-bottom:0;mso-position-horizontal:absolute;mso-position-horizontal-relative:text;mso-position-vertical:absolute;mso-position-vertical-relative:text;mso-width-percent:0;mso-height-percent:0;mso-width-relative:margin;mso-height-relative:margin" o:gfxdata="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" strokecolor="black [3040]">
                       <v:stroke endarrow="open"/>
                     </v:shape>
                   </w:pict>
@@ -9210,15 +9160,7 @@
         </w:tabs>
       </w:pPr>
       <w:r>
-        <w:t xml:space="preserve">b) Al pasar del punto D al punto E </w:t>
-      </w:r>
-      <w:proofErr w:type="gramStart"/>
-      <w:r>
-        <w:t>el  incremento</w:t>
-      </w:r>
-      <w:proofErr w:type="gramEnd"/>
-      <w:r>
-        <w:t xml:space="preserve"> en los bienes de consumo tienen un costo de oportunidad de 18 unidades</w:t>
+        <w:t>b) Al pasar del punto D al punto E el  incremento en los bienes de consumo tienen un costo de oportunidad de 18 unidades</w:t>
       </w:r>
     </w:p>
     <w:p>
@@ -9501,7 +9443,7 @@
                 </v:shape>
                 <w10:wrap type="square" anchorx="margin" anchory="margin"/>
               </v:group>
-              <o:OLEObject Type="Embed" ProgID="Excel.Chart.8" ShapeID="Gráfico 9" DrawAspect="Content" ObjectID="_1630488250" r:id="rId8">
+              <o:OLEObject Type="Embed" ProgID="Excel.Chart.8" ShapeID="Gráfico 9" DrawAspect="Content" ObjectID="_1630583165" r:id="rId8">
                 <o:FieldCodes>\s</o:FieldCodes>
               </o:OLEObject>
             </w:pict>
@@ -9562,16 +9504,8 @@
         <w:rPr>
           <w:highlight w:val="yellow"/>
         </w:rPr>
-        <w:t xml:space="preserve">Asignar letras </w:t>
-      </w:r>
-      <w:proofErr w:type="gramStart"/>
-      <w:r>
-        <w:rPr>
-          <w:highlight w:val="yellow"/>
-        </w:rPr>
-        <w:t>A)…</w:t>
-      </w:r>
-      <w:proofErr w:type="gramEnd"/>
+        <w:t>Asignar letras A)…</w:t>
+      </w:r>
     </w:p>
     <w:tbl>
       <w:tblPr>
@@ -9791,7 +9725,7 @@
                 </mc:Choice>
                 <mc:Fallback>
                   <w:pict>
-                    <v:shape w14:anchorId="1A6C5BE4" id="6 Conector recto de flecha" o:spid="_x0000_s1026" type="#_x0000_t32" style="position:absolute;margin-left:1.6pt;margin-top:3.1pt;width:0;height:66.35pt;z-index:251671552;visibility:visible;mso-wrap-style:square;mso-width-percent:0;mso-wrap-distance-left:9pt;mso-wrap-distance-top:0;mso-wrap-distance-right:9pt;mso-wrap-distance-bottom:0;mso-position-horizontal:absolute;mso-position-horizontal-relative:text;mso-position-vertical:absolute;mso-position-vertical-relative:text;mso-width-percent:0;mso-width-relative:margin" o:gfxdata="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" strokecolor="black [3040]">
+                    <v:shape w14:anchorId="685366BA" id="6 Conector recto de flecha" o:spid="_x0000_s1026" type="#_x0000_t32" style="position:absolute;margin-left:1.6pt;margin-top:3.1pt;width:0;height:66.35pt;z-index:251671552;visibility:visible;mso-wrap-style:square;mso-width-percent:0;mso-wrap-distance-left:9pt;mso-wrap-distance-top:0;mso-wrap-distance-right:9pt;mso-wrap-distance-bottom:0;mso-position-horizontal:absolute;mso-position-horizontal-relative:text;mso-position-vertical:absolute;mso-position-vertical-relative:text;mso-width-percent:0;mso-width-relative:margin" o:gfxdata="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" strokecolor="black [3040]">
                       <v:stroke endarrow="open"/>
                     </v:shape>
                   </w:pict>
@@ -9880,7 +9814,7 @@
                 </mc:Choice>
                 <mc:Fallback>
                   <w:pict>
-                    <v:shape w14:anchorId="77498900" id="12 Conector recto de flecha" o:spid="_x0000_s1026" type="#_x0000_t32" style="position:absolute;margin-left:1.7pt;margin-top:3.1pt;width:0;height:66.3pt;flip:x y;z-index:251672576;visibility:visible;mso-wrap-style:square;mso-width-percent:0;mso-height-percent:0;mso-wrap-distance-left:9pt;mso-wrap-distance-top:0;mso-wrap-distance-right:9pt;mso-wrap-distance-bottom:0;mso-position-horizontal:absolute;mso-position-horizontal-relative:text;mso-position-vertical:absolute;mso-position-vertical-relative:text;mso-width-percent:0;mso-height-percent:0;mso-width-relative:margin;mso-height-relative:margin" o:gfxdata="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" strokecolor="black [3040]">
+                    <v:shape w14:anchorId="0E315DAD" id="12 Conector recto de flecha" o:spid="_x0000_s1026" type="#_x0000_t32" style="position:absolute;margin-left:1.7pt;margin-top:3.1pt;width:0;height:66.3pt;flip:x y;z-index:251672576;visibility:visible;mso-wrap-style:square;mso-width-percent:0;mso-height-percent:0;mso-wrap-distance-left:9pt;mso-wrap-distance-top:0;mso-wrap-distance-right:9pt;mso-wrap-distance-bottom:0;mso-position-horizontal:absolute;mso-position-horizontal-relative:text;mso-position-vertical:absolute;mso-position-vertical-relative:text;mso-width-percent:0;mso-height-percent:0;mso-width-relative:margin;mso-height-relative:margin" o:gfxdata="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" strokecolor="black [3040]">
                       <v:stroke endarrow="open"/>
                     </v:shape>
                   </w:pict>
@@ -10602,7 +10536,7 @@
                 </mc:Choice>
                 <mc:Fallback>
                   <w:pict>
-                    <v:shape w14:anchorId="3C8634DE" id="13 Conector recto de flecha" o:spid="_x0000_s1026" type="#_x0000_t32" style="position:absolute;margin-left:1.6pt;margin-top:3.1pt;width:0;height:66.35pt;z-index:251674624;visibility:visible;mso-wrap-style:square;mso-width-percent:0;mso-wrap-distance-left:9pt;mso-wrap-distance-top:0;mso-wrap-distance-right:9pt;mso-wrap-distance-bottom:0;mso-position-horizontal:absolute;mso-position-horizontal-relative:text;mso-position-vertical:absolute;mso-position-vertical-relative:text;mso-width-percent:0;mso-width-relative:margin" o:gfxdata="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" strokecolor="black [3040]">
+                    <v:shape w14:anchorId="1104E8C5" id="13 Conector recto de flecha" o:spid="_x0000_s1026" type="#_x0000_t32" style="position:absolute;margin-left:1.6pt;margin-top:3.1pt;width:0;height:66.35pt;z-index:251674624;visibility:visible;mso-wrap-style:square;mso-width-percent:0;mso-wrap-distance-left:9pt;mso-wrap-distance-top:0;mso-wrap-distance-right:9pt;mso-wrap-distance-bottom:0;mso-position-horizontal:absolute;mso-position-horizontal-relative:text;mso-position-vertical:absolute;mso-position-vertical-relative:text;mso-width-percent:0;mso-width-relative:margin" o:gfxdata="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" strokecolor="black [3040]">
                       <v:stroke endarrow="open"/>
                     </v:shape>
                   </w:pict>
@@ -10691,7 +10625,7 @@
                 </mc:Choice>
                 <mc:Fallback>
                   <w:pict>
-                    <v:shape w14:anchorId="1715D85C" id="14 Conector recto de flecha" o:spid="_x0000_s1026" type="#_x0000_t32" style="position:absolute;margin-left:1.7pt;margin-top:3.1pt;width:0;height:66.3pt;flip:x y;z-index:251675648;visibility:visible;mso-wrap-style:square;mso-width-percent:0;mso-height-percent:0;mso-wrap-distance-left:9pt;mso-wrap-distance-top:0;mso-wrap-distance-right:9pt;mso-wrap-distance-bottom:0;mso-position-horizontal:absolute;mso-position-horizontal-relative:text;mso-position-vertical:absolute;mso-position-vertical-relative:text;mso-width-percent:0;mso-height-percent:0;mso-width-relative:margin;mso-height-relative:margin" o:gfxdata="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" strokecolor="black [3040]">
+                    <v:shape w14:anchorId="238BB57C" id="14 Conector recto de flecha" o:spid="_x0000_s1026" type="#_x0000_t32" style="position:absolute;margin-left:1.7pt;margin-top:3.1pt;width:0;height:66.3pt;flip:x y;z-index:251675648;visibility:visible;mso-wrap-style:square;mso-width-percent:0;mso-height-percent:0;mso-wrap-distance-left:9pt;mso-wrap-distance-top:0;mso-wrap-distance-right:9pt;mso-wrap-distance-bottom:0;mso-position-horizontal:absolute;mso-position-horizontal-relative:text;mso-position-vertical:absolute;mso-position-vertical-relative:text;mso-width-percent:0;mso-height-percent:0;mso-width-relative:margin;mso-height-relative:margin" o:gfxdata="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" strokecolor="black [3040]">
                       <v:stroke endarrow="open"/>
                     </v:shape>
                   </w:pict>
@@ -11323,15 +11257,7 @@
         </w:tabs>
       </w:pPr>
       <w:r>
-        <w:t xml:space="preserve">Ambas curvas representan los puntos de aprovechamiento óptimo de los recursos y tecnología </w:t>
-      </w:r>
-      <w:proofErr w:type="gramStart"/>
-      <w:r>
-        <w:t>disponibles</w:t>
-      </w:r>
-      <w:proofErr w:type="gramEnd"/>
-      <w:r>
-        <w:t xml:space="preserve"> así como las distintas combinaciones posibles en la producción de dos bienes.</w:t>
+        <w:t>Ambas curvas representan los puntos de aprovechamiento óptimo de los recursos y tecnología disponibles así como las distintas combinaciones posibles en la producción de dos bienes.</w:t>
       </w:r>
     </w:p>
     <w:p>
@@ -11590,21 +11516,7 @@
         <w:rPr>
           <w:rFonts w:eastAsiaTheme="minorEastAsia"/>
         </w:rPr>
-        <w:t>Y= 2</w:t>
-      </w:r>
-      <w:proofErr w:type="gramStart"/>
-      <w:r>
-        <w:rPr>
-          <w:rFonts w:eastAsiaTheme="minorEastAsia"/>
-        </w:rPr>
-        <w:t>W :</w:t>
-      </w:r>
-      <w:proofErr w:type="gramEnd"/>
-      <w:r>
-        <w:rPr>
-          <w:rFonts w:eastAsiaTheme="minorEastAsia"/>
-        </w:rPr>
-        <w:t>. W</w:t>
+        <w:t>Y= 2W :. W</w:t>
       </w:r>
       <w:r>
         <w:rPr>
@@ -21491,19 +21403,11 @@
                 <w:rFonts w:eastAsiaTheme="minorEastAsia"/>
               </w:rPr>
             </w:pPr>
-            <w:proofErr w:type="gramStart"/>
             <w:r>
               <w:rPr>
                 <w:rFonts w:eastAsiaTheme="minorEastAsia"/>
               </w:rPr>
-              <w:t>?=</w:t>
-            </w:r>
-            <w:proofErr w:type="gramEnd"/>
-            <w:r>
-              <w:rPr>
-                <w:rFonts w:eastAsiaTheme="minorEastAsia"/>
-              </w:rPr>
-              <w:t>917</w:t>
+              <w:t>?=917</w:t>
             </w:r>
           </w:p>
         </w:tc>
@@ -21641,19 +21545,11 @@
                 <w:rFonts w:eastAsiaTheme="minorEastAsia"/>
               </w:rPr>
             </w:pPr>
-            <w:proofErr w:type="gramStart"/>
             <w:r>
               <w:rPr>
                 <w:rFonts w:eastAsiaTheme="minorEastAsia"/>
               </w:rPr>
-              <w:t>?=</w:t>
-            </w:r>
-            <w:proofErr w:type="gramEnd"/>
-            <w:r>
-              <w:rPr>
-                <w:rFonts w:eastAsiaTheme="minorEastAsia"/>
-              </w:rPr>
-              <w:t>1269</w:t>
+              <w:t>?=1269</w:t>
             </w:r>
           </w:p>
         </w:tc>
@@ -21791,19 +21687,11 @@
                 <w:rFonts w:eastAsiaTheme="minorEastAsia"/>
               </w:rPr>
             </w:pPr>
-            <w:proofErr w:type="gramStart"/>
             <w:r>
               <w:rPr>
                 <w:rFonts w:eastAsiaTheme="minorEastAsia"/>
               </w:rPr>
-              <w:t>?=</w:t>
-            </w:r>
-            <w:proofErr w:type="gramEnd"/>
-            <w:r>
-              <w:rPr>
-                <w:rFonts w:eastAsiaTheme="minorEastAsia"/>
-              </w:rPr>
-              <w:t>1755</w:t>
+              <w:t>?=1755</w:t>
             </w:r>
           </w:p>
         </w:tc>
@@ -30363,21 +30251,7 @@
         <w:rPr>
           <w:rFonts w:eastAsiaTheme="minorEastAsia"/>
         </w:rPr>
-        <w:t>, luego entonces, al sus</w:t>
-      </w:r>
-      <w:proofErr w:type="spellStart"/>
-      <w:r>
-        <w:rPr>
-          <w:rFonts w:eastAsiaTheme="minorEastAsia"/>
-        </w:rPr>
-        <w:t>tituir</w:t>
-      </w:r>
-      <w:proofErr w:type="spellEnd"/>
-      <w:r>
-        <w:rPr>
-          <w:rFonts w:eastAsiaTheme="minorEastAsia"/>
-        </w:rPr>
-        <w:t xml:space="preserve"> se tiene que     </w:t>
+        <w:t xml:space="preserve">, luego entonces, al sustituir se tiene que     </w:t>
       </w:r>
       <m:oMath>
         <m:r>
@@ -32724,19 +32598,7 @@
           <w:rPr>
             <w:rFonts w:ascii="Cambria Math" w:eastAsiaTheme="minorEastAsia" w:hAnsi="Cambria Math"/>
           </w:rPr>
-          <m:t>Y</m:t>
-        </m:r>
-        <m:r>
-          <w:rPr>
-            <w:rFonts w:ascii="Cambria Math" w:eastAsiaTheme="minorEastAsia" w:hAnsi="Cambria Math"/>
-          </w:rPr>
-          <m:t>=</m:t>
-        </m:r>
-        <m:r>
-          <w:rPr>
-            <w:rFonts w:ascii="Cambria Math" w:eastAsiaTheme="minorEastAsia" w:hAnsi="Cambria Math"/>
-          </w:rPr>
-          <m:t>S</m:t>
+          <m:t>Y=S</m:t>
         </m:r>
       </m:oMath>
       <w:r>
@@ -32762,37 +32624,7 @@
           <w:rPr>
             <w:rFonts w:ascii="Cambria Math" w:eastAsiaTheme="minorEastAsia" w:hAnsi="Cambria Math"/>
           </w:rPr>
-          <m:t>VBP</m:t>
-        </m:r>
-        <m:r>
-          <w:rPr>
-            <w:rFonts w:ascii="Cambria Math" w:eastAsiaTheme="minorEastAsia" w:hAnsi="Cambria Math"/>
-          </w:rPr>
-          <m:t>=</m:t>
-        </m:r>
-        <m:r>
-          <w:rPr>
-            <w:rFonts w:ascii="Cambria Math" w:eastAsiaTheme="minorEastAsia" w:hAnsi="Cambria Math"/>
-          </w:rPr>
-          <m:t>BI</m:t>
-        </m:r>
-        <m:r>
-          <w:rPr>
-            <w:rFonts w:ascii="Cambria Math" w:eastAsiaTheme="minorEastAsia" w:hAnsi="Cambria Math"/>
-          </w:rPr>
-          <m:t>+</m:t>
-        </m:r>
-        <m:r>
-          <w:rPr>
-            <w:rFonts w:ascii="Cambria Math" w:eastAsiaTheme="minorEastAsia" w:hAnsi="Cambria Math"/>
-          </w:rPr>
-          <m:t>BF</m:t>
-        </m:r>
-        <m:r>
-          <w:rPr>
-            <w:rFonts w:ascii="Cambria Math" w:eastAsiaTheme="minorEastAsia" w:hAnsi="Cambria Math"/>
-          </w:rPr>
-          <m:t>=135</m:t>
+          <m:t>VBP=BI+BF=135</m:t>
         </m:r>
       </m:oMath>
       <w:r>
@@ -33453,19 +33285,7 @@
           <w:rPr>
             <w:rFonts w:ascii="Cambria Math" w:eastAsiaTheme="minorEastAsia" w:hAnsi="Cambria Math"/>
           </w:rPr>
-          <m:t>Y</m:t>
-        </m:r>
-        <m:r>
-          <w:rPr>
-            <w:rFonts w:ascii="Cambria Math" w:eastAsiaTheme="minorEastAsia" w:hAnsi="Cambria Math"/>
-          </w:rPr>
-          <m:t xml:space="preserve"> </m:t>
-        </m:r>
-        <m:r>
-          <w:rPr>
-            <w:rFonts w:ascii="Cambria Math" w:eastAsiaTheme="minorEastAsia" w:hAnsi="Cambria Math"/>
-          </w:rPr>
-          <m:t>=S</m:t>
+          <m:t>Y =S</m:t>
         </m:r>
       </m:oMath>
       <w:r>
@@ -33639,13 +33459,7 @@
           <w:rPr>
             <w:rFonts w:ascii="Cambria Math" w:eastAsiaTheme="minorEastAsia" w:hAnsi="Cambria Math"/>
           </w:rPr>
-          <m:t>=15+12</m:t>
-        </m:r>
-        <m:r>
-          <w:rPr>
-            <w:rFonts w:ascii="Cambria Math" w:eastAsiaTheme="minorEastAsia" w:hAnsi="Cambria Math"/>
-          </w:rPr>
-          <m:t>=27</m:t>
+          <m:t>=15+12=27</m:t>
         </m:r>
       </m:oMath>
       <w:r>
@@ -33729,13 +33543,7 @@
           <w:rPr>
             <w:rFonts w:ascii="Cambria Math" w:eastAsiaTheme="minorEastAsia" w:hAnsi="Cambria Math"/>
           </w:rPr>
-          <m:t>VA=</m:t>
-        </m:r>
-        <m:r>
-          <w:rPr>
-            <w:rFonts w:ascii="Cambria Math" w:eastAsiaTheme="minorEastAsia" w:hAnsi="Cambria Math"/>
-          </w:rPr>
-          <m:t>VBP-</m:t>
+          <m:t>VA=VBP-</m:t>
         </m:r>
         <m:sSub>
           <m:sSubPr>
@@ -33767,13 +33575,7 @@
           <w:rPr>
             <w:rFonts w:ascii="Cambria Math" w:eastAsiaTheme="minorEastAsia" w:hAnsi="Cambria Math"/>
           </w:rPr>
-          <m:t>=</m:t>
-        </m:r>
-        <m:r>
-          <w:rPr>
-            <w:rFonts w:ascii="Cambria Math" w:eastAsiaTheme="minorEastAsia" w:hAnsi="Cambria Math"/>
-          </w:rPr>
-          <m:t>135-27=108</m:t>
+          <m:t>=135-27=108</m:t>
         </m:r>
       </m:oMath>
       <w:r>
@@ -33792,7 +33594,6 @@
         <w:ind w:left="708"/>
         <w:rPr>
           <w:rFonts w:eastAsiaTheme="minorEastAsia"/>
-          <w:lang w:val="en-US"/>
         </w:rPr>
       </w:pPr>
       <m:oMath>
@@ -33805,7 +33606,6 @@
         <m:r>
           <w:rPr>
             <w:rFonts w:ascii="Cambria Math" w:eastAsiaTheme="minorEastAsia" w:hAnsi="Cambria Math"/>
-            <w:lang w:val="en-US"/>
           </w:rPr>
           <m:t>=</m:t>
         </m:r>
@@ -33838,7 +33638,6 @@
         <m:r>
           <w:rPr>
             <w:rFonts w:ascii="Cambria Math" w:eastAsiaTheme="minorEastAsia" w:hAnsi="Cambria Math"/>
-            <w:lang w:val="en-US"/>
           </w:rPr>
           <m:t>=</m:t>
         </m:r>
@@ -33851,7 +33650,6 @@
         <m:r>
           <w:rPr>
             <w:rFonts w:ascii="Cambria Math" w:eastAsiaTheme="minorEastAsia" w:hAnsi="Cambria Math"/>
-            <w:lang w:val="en-US"/>
           </w:rPr>
           <m:t>=108</m:t>
         </m:r>
@@ -33859,7 +33657,6 @@
       <w:r>
         <w:rPr>
           <w:rFonts w:eastAsiaTheme="minorEastAsia"/>
-          <w:lang w:val="en-US"/>
         </w:rPr>
         <w:t>,</w:t>
       </w:r>
@@ -33873,7 +33670,6 @@
         <w:ind w:left="708"/>
         <w:rPr>
           <w:rFonts w:eastAsiaTheme="minorEastAsia"/>
-          <w:lang w:val="en-US"/>
         </w:rPr>
       </w:pPr>
       <m:oMath>
@@ -33882,7 +33678,52 @@
             <w:rFonts w:ascii="Cambria Math" w:eastAsiaTheme="minorEastAsia" w:hAnsi="Cambria Math"/>
             <w:lang w:val="en-US"/>
           </w:rPr>
-          <m:t>C+I=P=108+12=120=Y=108+</m:t>
+          <m:t>C</m:t>
+        </m:r>
+        <m:r>
+          <w:rPr>
+            <w:rFonts w:ascii="Cambria Math" w:eastAsiaTheme="minorEastAsia" w:hAnsi="Cambria Math"/>
+          </w:rPr>
+          <m:t>+</m:t>
+        </m:r>
+        <m:r>
+          <w:rPr>
+            <w:rFonts w:ascii="Cambria Math" w:eastAsiaTheme="minorEastAsia" w:hAnsi="Cambria Math"/>
+            <w:lang w:val="en-US"/>
+          </w:rPr>
+          <m:t>I</m:t>
+        </m:r>
+        <m:r>
+          <w:rPr>
+            <w:rFonts w:ascii="Cambria Math" w:eastAsiaTheme="minorEastAsia" w:hAnsi="Cambria Math"/>
+          </w:rPr>
+          <m:t>=</m:t>
+        </m:r>
+        <m:r>
+          <w:rPr>
+            <w:rFonts w:ascii="Cambria Math" w:eastAsiaTheme="minorEastAsia" w:hAnsi="Cambria Math"/>
+            <w:lang w:val="en-US"/>
+          </w:rPr>
+          <m:t>P</m:t>
+        </m:r>
+        <m:r>
+          <w:rPr>
+            <w:rFonts w:ascii="Cambria Math" w:eastAsiaTheme="minorEastAsia" w:hAnsi="Cambria Math"/>
+          </w:rPr>
+          <m:t>=108+12=120=</m:t>
+        </m:r>
+        <m:r>
+          <w:rPr>
+            <w:rFonts w:ascii="Cambria Math" w:eastAsiaTheme="minorEastAsia" w:hAnsi="Cambria Math"/>
+            <w:lang w:val="en-US"/>
+          </w:rPr>
+          <m:t>Y</m:t>
+        </m:r>
+        <m:r>
+          <w:rPr>
+            <w:rFonts w:ascii="Cambria Math" w:eastAsiaTheme="minorEastAsia" w:hAnsi="Cambria Math"/>
+          </w:rPr>
+          <m:t>=108+</m:t>
         </m:r>
         <m:f>
           <m:fPr>
@@ -33898,7 +33739,6 @@
             <m:r>
               <w:rPr>
                 <w:rFonts w:ascii="Cambria Math" w:eastAsiaTheme="minorEastAsia" w:hAnsi="Cambria Math"/>
-                <w:lang w:val="en-US"/>
               </w:rPr>
               <m:t>1</m:t>
             </m:r>
@@ -33907,7 +33747,6 @@
             <m:r>
               <w:rPr>
                 <w:rFonts w:ascii="Cambria Math" w:eastAsiaTheme="minorEastAsia" w:hAnsi="Cambria Math"/>
-                <w:lang w:val="en-US"/>
               </w:rPr>
               <m:t>10</m:t>
             </m:r>
@@ -33916,22 +33755,26 @@
         <m:r>
           <w:rPr>
             <w:rFonts w:ascii="Cambria Math" w:eastAsiaTheme="minorEastAsia" w:hAnsi="Cambria Math"/>
+          </w:rPr>
+          <m:t xml:space="preserve"> </m:t>
+        </m:r>
+        <m:r>
+          <w:rPr>
+            <w:rFonts w:ascii="Cambria Math" w:eastAsiaTheme="minorEastAsia" w:hAnsi="Cambria Math"/>
             <w:lang w:val="en-US"/>
           </w:rPr>
-          <m:t xml:space="preserve"> </m:t>
-        </m:r>
-        <m:r>
-          <w:rPr>
-            <w:rFonts w:ascii="Cambria Math" w:eastAsiaTheme="minorEastAsia" w:hAnsi="Cambria Math"/>
-            <w:lang w:val="en-US"/>
-          </w:rPr>
-          <m:t>Y=108+12=120</m:t>
-        </m:r>
-      </m:oMath>
-      <w:r>
-        <w:rPr>
-          <w:rFonts w:eastAsiaTheme="minorEastAsia"/>
-          <w:lang w:val="en-US"/>
+          <m:t>Y</m:t>
+        </m:r>
+        <m:r>
+          <w:rPr>
+            <w:rFonts w:ascii="Cambria Math" w:eastAsiaTheme="minorEastAsia" w:hAnsi="Cambria Math"/>
+          </w:rPr>
+          <m:t>=108+12=120</m:t>
+        </m:r>
+      </m:oMath>
+      <w:r>
+        <w:rPr>
+          <w:rFonts w:eastAsiaTheme="minorEastAsia"/>
         </w:rPr>
         <w:t>.</w:t>
       </w:r>
@@ -33945,13 +33788,11 @@
         <w:ind w:left="426"/>
         <w:rPr>
           <w:rFonts w:eastAsiaTheme="minorEastAsia"/>
-          <w:lang w:val="en-US"/>
-        </w:rPr>
-      </w:pPr>
-      <w:r>
-        <w:rPr>
-          <w:rFonts w:eastAsiaTheme="minorEastAsia"/>
-          <w:lang w:val="en-US"/>
+        </w:rPr>
+      </w:pPr>
+      <w:r>
+        <w:rPr>
+          <w:rFonts w:eastAsiaTheme="minorEastAsia"/>
         </w:rPr>
         <w:t>2.37</w:t>
       </w:r>
@@ -33965,7 +33806,6 @@
         <w:ind w:left="708"/>
         <w:rPr>
           <w:rFonts w:eastAsiaTheme="minorEastAsia"/>
-          <w:lang w:val="en-US"/>
         </w:rPr>
       </w:pPr>
       <m:oMath>
@@ -33983,7 +33823,6 @@
             <m:r>
               <w:rPr>
                 <w:rFonts w:ascii="Cambria Math" w:eastAsiaTheme="minorEastAsia" w:hAnsi="Cambria Math"/>
-                <w:lang w:val="en-US"/>
               </w:rPr>
               <m:t>1</m:t>
             </m:r>
@@ -33992,7 +33831,6 @@
             <m:r>
               <w:rPr>
                 <w:rFonts w:ascii="Cambria Math" w:eastAsiaTheme="minorEastAsia" w:hAnsi="Cambria Math"/>
-                <w:lang w:val="en-US"/>
               </w:rPr>
               <m:t>4</m:t>
             </m:r>
@@ -34003,13 +33841,25 @@
             <w:rFonts w:ascii="Cambria Math" w:eastAsiaTheme="minorEastAsia" w:hAnsi="Cambria Math"/>
             <w:lang w:val="en-US"/>
           </w:rPr>
-          <m:t>Y=S</m:t>
-        </m:r>
-      </m:oMath>
-      <w:r>
-        <w:rPr>
-          <w:rFonts w:eastAsiaTheme="minorEastAsia"/>
-          <w:lang w:val="en-US"/>
+          <m:t>Y</m:t>
+        </m:r>
+        <m:r>
+          <w:rPr>
+            <w:rFonts w:ascii="Cambria Math" w:eastAsiaTheme="minorEastAsia" w:hAnsi="Cambria Math"/>
+          </w:rPr>
+          <m:t>=</m:t>
+        </m:r>
+        <m:r>
+          <w:rPr>
+            <w:rFonts w:ascii="Cambria Math" w:eastAsiaTheme="minorEastAsia" w:hAnsi="Cambria Math"/>
+            <w:lang w:val="en-US"/>
+          </w:rPr>
+          <m:t>S</m:t>
+        </m:r>
+      </m:oMath>
+      <w:r>
+        <w:rPr>
+          <w:rFonts w:eastAsiaTheme="minorEastAsia"/>
         </w:rPr>
         <w:t>,</w:t>
       </w:r>
@@ -34023,7 +33873,6 @@
         <w:ind w:left="708"/>
         <w:rPr>
           <w:rFonts w:eastAsiaTheme="minorEastAsia"/>
-          <w:lang w:val="en-US"/>
         </w:rPr>
       </w:pPr>
       <m:oMath>
@@ -34032,7 +33881,13 @@
             <w:rFonts w:ascii="Cambria Math" w:eastAsiaTheme="minorEastAsia" w:hAnsi="Cambria Math"/>
             <w:lang w:val="en-US"/>
           </w:rPr>
-          <m:t>VBP=</m:t>
+          <m:t>VBP</m:t>
+        </m:r>
+        <m:r>
+          <w:rPr>
+            <w:rFonts w:ascii="Cambria Math" w:eastAsiaTheme="minorEastAsia" w:hAnsi="Cambria Math"/>
+          </w:rPr>
+          <m:t>=</m:t>
         </m:r>
         <m:sSub>
           <m:sSubPr>
@@ -34066,15 +33921,26 @@
         <m:r>
           <w:rPr>
             <w:rFonts w:ascii="Cambria Math" w:eastAsiaTheme="minorEastAsia" w:hAnsi="Cambria Math"/>
+          </w:rPr>
+          <m:t>+</m:t>
+        </m:r>
+        <m:r>
+          <w:rPr>
+            <w:rFonts w:ascii="Cambria Math" w:eastAsiaTheme="minorEastAsia" w:hAnsi="Cambria Math"/>
             <w:lang w:val="en-US"/>
           </w:rPr>
-          <m:t>+BF=180</m:t>
-        </m:r>
-      </m:oMath>
-      <w:r>
-        <w:rPr>
-          <w:rFonts w:eastAsiaTheme="minorEastAsia"/>
-          <w:lang w:val="en-US"/>
+          <m:t>BF</m:t>
+        </m:r>
+        <m:r>
+          <w:rPr>
+            <w:rFonts w:ascii="Cambria Math" w:eastAsiaTheme="minorEastAsia" w:hAnsi="Cambria Math"/>
+          </w:rPr>
+          <m:t>=180</m:t>
+        </m:r>
+      </m:oMath>
+      <w:r>
+        <w:rPr>
+          <w:rFonts w:eastAsiaTheme="minorEastAsia"/>
         </w:rPr>
         <w:t>,</w:t>
       </w:r>
@@ -34088,7 +33954,6 @@
         <w:ind w:left="708"/>
         <w:rPr>
           <w:rFonts w:eastAsiaTheme="minorEastAsia"/>
-          <w:lang w:val="en-US"/>
         </w:rPr>
       </w:pPr>
       <m:oMath>
@@ -34124,7 +33989,6 @@
         <m:r>
           <w:rPr>
             <w:rFonts w:ascii="Cambria Math" w:eastAsiaTheme="minorEastAsia" w:hAnsi="Cambria Math"/>
-            <w:lang w:val="en-US"/>
           </w:rPr>
           <m:t>=</m:t>
         </m:r>
@@ -34160,7 +34024,6 @@
         <m:r>
           <w:rPr>
             <w:rFonts w:ascii="Cambria Math" w:eastAsiaTheme="minorEastAsia" w:hAnsi="Cambria Math"/>
-            <w:lang w:val="en-US"/>
           </w:rPr>
           <m:t>+</m:t>
         </m:r>
@@ -34196,7 +34059,6 @@
         <m:r>
           <w:rPr>
             <w:rFonts w:ascii="Cambria Math" w:eastAsiaTheme="minorEastAsia" w:hAnsi="Cambria Math"/>
-            <w:lang w:val="en-US"/>
           </w:rPr>
           <m:t>=20+40=60</m:t>
         </m:r>
@@ -34204,7 +34066,6 @@
       <w:r>
         <w:rPr>
           <w:rFonts w:eastAsiaTheme="minorEastAsia"/>
-          <w:lang w:val="en-US"/>
         </w:rPr>
         <w:t>,</w:t>
       </w:r>
@@ -34218,7 +34079,6 @@
         <w:ind w:left="708"/>
         <w:rPr>
           <w:rFonts w:eastAsiaTheme="minorEastAsia"/>
-          <w:lang w:val="en-US"/>
         </w:rPr>
       </w:pPr>
       <m:oMath>
@@ -34254,15 +34114,26 @@
         <m:r>
           <w:rPr>
             <w:rFonts w:ascii="Cambria Math" w:eastAsiaTheme="minorEastAsia" w:hAnsi="Cambria Math"/>
+          </w:rPr>
+          <m:t>=</m:t>
+        </m:r>
+        <m:r>
+          <w:rPr>
+            <w:rFonts w:ascii="Cambria Math" w:eastAsiaTheme="minorEastAsia" w:hAnsi="Cambria Math"/>
             <w:lang w:val="en-US"/>
           </w:rPr>
-          <m:t>=I=40</m:t>
-        </m:r>
-      </m:oMath>
-      <w:r>
-        <w:rPr>
-          <w:rFonts w:eastAsiaTheme="minorEastAsia"/>
-          <w:lang w:val="en-US"/>
+          <m:t>I</m:t>
+        </m:r>
+        <m:r>
+          <w:rPr>
+            <w:rFonts w:ascii="Cambria Math" w:eastAsiaTheme="minorEastAsia" w:hAnsi="Cambria Math"/>
+          </w:rPr>
+          <m:t>=40</m:t>
+        </m:r>
+      </m:oMath>
+      <w:r>
+        <w:rPr>
+          <w:rFonts w:eastAsiaTheme="minorEastAsia"/>
         </w:rPr>
         <w:t>,</w:t>
       </w:r>
@@ -34276,7 +34147,6 @@
         <w:ind w:left="708"/>
         <w:rPr>
           <w:rFonts w:eastAsiaTheme="minorEastAsia"/>
-          <w:lang w:val="en-US"/>
         </w:rPr>
       </w:pPr>
       <m:oMath>
@@ -34285,7 +34155,26 @@
             <w:rFonts w:ascii="Cambria Math" w:eastAsiaTheme="minorEastAsia" w:hAnsi="Cambria Math"/>
             <w:lang w:val="en-US"/>
           </w:rPr>
-          <m:t>VA=VBP-</m:t>
+          <m:t>VA</m:t>
+        </m:r>
+        <m:r>
+          <w:rPr>
+            <w:rFonts w:ascii="Cambria Math" w:eastAsiaTheme="minorEastAsia" w:hAnsi="Cambria Math"/>
+          </w:rPr>
+          <m:t>=</m:t>
+        </m:r>
+        <m:r>
+          <w:rPr>
+            <w:rFonts w:ascii="Cambria Math" w:eastAsiaTheme="minorEastAsia" w:hAnsi="Cambria Math"/>
+            <w:lang w:val="en-US"/>
+          </w:rPr>
+          <m:t>VBP</m:t>
+        </m:r>
+        <m:r>
+          <w:rPr>
+            <w:rFonts w:ascii="Cambria Math" w:eastAsiaTheme="minorEastAsia" w:hAnsi="Cambria Math"/>
+          </w:rPr>
+          <m:t>-</m:t>
         </m:r>
         <m:sSub>
           <m:sSubPr>
@@ -34319,7 +34208,6 @@
         <m:r>
           <w:rPr>
             <w:rFonts w:ascii="Cambria Math" w:eastAsiaTheme="minorEastAsia" w:hAnsi="Cambria Math"/>
-            <w:lang w:val="en-US"/>
           </w:rPr>
           <m:t>=180-60=120</m:t>
         </m:r>
@@ -34327,7 +34215,6 @@
       <w:r>
         <w:rPr>
           <w:rFonts w:eastAsiaTheme="minorEastAsia"/>
-          <w:lang w:val="en-US"/>
         </w:rPr>
         <w:t>,</w:t>
       </w:r>
@@ -34341,7 +34228,6 @@
         <w:ind w:left="708"/>
         <w:rPr>
           <w:rFonts w:eastAsiaTheme="minorEastAsia"/>
-          <w:lang w:val="en-US"/>
         </w:rPr>
       </w:pPr>
       <m:oMath>
@@ -34350,7 +34236,13 @@
             <w:rFonts w:ascii="Cambria Math" w:eastAsiaTheme="minorEastAsia" w:hAnsi="Cambria Math"/>
             <w:lang w:val="en-US"/>
           </w:rPr>
-          <m:t>VA=</m:t>
+          <m:t>VA</m:t>
+        </m:r>
+        <m:r>
+          <w:rPr>
+            <w:rFonts w:ascii="Cambria Math" w:eastAsiaTheme="minorEastAsia" w:hAnsi="Cambria Math"/>
+          </w:rPr>
+          <m:t>=</m:t>
         </m:r>
         <m:sSub>
           <m:sSubPr>
@@ -34384,15 +34276,26 @@
         <m:r>
           <w:rPr>
             <w:rFonts w:ascii="Cambria Math" w:eastAsiaTheme="minorEastAsia" w:hAnsi="Cambria Math"/>
+          </w:rPr>
+          <m:t>=</m:t>
+        </m:r>
+        <m:r>
+          <w:rPr>
+            <w:rFonts w:ascii="Cambria Math" w:eastAsiaTheme="minorEastAsia" w:hAnsi="Cambria Math"/>
             <w:lang w:val="en-US"/>
           </w:rPr>
-          <m:t>=C=120</m:t>
-        </m:r>
-      </m:oMath>
-      <w:r>
-        <w:rPr>
-          <w:rFonts w:eastAsiaTheme="minorEastAsia"/>
-          <w:lang w:val="en-US"/>
+          <m:t>C</m:t>
+        </m:r>
+        <m:r>
+          <w:rPr>
+            <w:rFonts w:ascii="Cambria Math" w:eastAsiaTheme="minorEastAsia" w:hAnsi="Cambria Math"/>
+          </w:rPr>
+          <m:t>=120</m:t>
+        </m:r>
+      </m:oMath>
+      <w:r>
+        <w:rPr>
+          <w:rFonts w:eastAsiaTheme="minorEastAsia"/>
         </w:rPr>
         <w:t>,</w:t>
       </w:r>
@@ -34406,7 +34309,6 @@
         <w:ind w:left="708"/>
         <w:rPr>
           <w:rFonts w:eastAsiaTheme="minorEastAsia"/>
-          <w:lang w:val="en-US"/>
         </w:rPr>
       </w:pPr>
       <m:oMath>
@@ -34415,7 +34317,78 @@
             <w:rFonts w:ascii="Cambria Math" w:eastAsiaTheme="minorEastAsia" w:hAnsi="Cambria Math"/>
             <w:lang w:val="en-US"/>
           </w:rPr>
-          <m:t>C+I=P=120+40=160=Y=C+S=120+</m:t>
+          <m:t>C</m:t>
+        </m:r>
+        <m:r>
+          <w:rPr>
+            <w:rFonts w:ascii="Cambria Math" w:eastAsiaTheme="minorEastAsia" w:hAnsi="Cambria Math"/>
+          </w:rPr>
+          <m:t>+</m:t>
+        </m:r>
+        <m:r>
+          <w:rPr>
+            <w:rFonts w:ascii="Cambria Math" w:eastAsiaTheme="minorEastAsia" w:hAnsi="Cambria Math"/>
+            <w:lang w:val="en-US"/>
+          </w:rPr>
+          <m:t>I</m:t>
+        </m:r>
+        <m:r>
+          <w:rPr>
+            <w:rFonts w:ascii="Cambria Math" w:eastAsiaTheme="minorEastAsia" w:hAnsi="Cambria Math"/>
+          </w:rPr>
+          <m:t>=</m:t>
+        </m:r>
+        <m:r>
+          <w:rPr>
+            <w:rFonts w:ascii="Cambria Math" w:eastAsiaTheme="minorEastAsia" w:hAnsi="Cambria Math"/>
+            <w:lang w:val="en-US"/>
+          </w:rPr>
+          <m:t>P</m:t>
+        </m:r>
+        <m:r>
+          <w:rPr>
+            <w:rFonts w:ascii="Cambria Math" w:eastAsiaTheme="minorEastAsia" w:hAnsi="Cambria Math"/>
+          </w:rPr>
+          <m:t>=120+40=160=</m:t>
+        </m:r>
+        <m:r>
+          <w:rPr>
+            <w:rFonts w:ascii="Cambria Math" w:eastAsiaTheme="minorEastAsia" w:hAnsi="Cambria Math"/>
+            <w:lang w:val="en-US"/>
+          </w:rPr>
+          <m:t>Y</m:t>
+        </m:r>
+        <m:r>
+          <w:rPr>
+            <w:rFonts w:ascii="Cambria Math" w:eastAsiaTheme="minorEastAsia" w:hAnsi="Cambria Math"/>
+          </w:rPr>
+          <m:t>=</m:t>
+        </m:r>
+        <m:r>
+          <w:rPr>
+            <w:rFonts w:ascii="Cambria Math" w:eastAsiaTheme="minorEastAsia" w:hAnsi="Cambria Math"/>
+            <w:lang w:val="en-US"/>
+          </w:rPr>
+          <m:t>C</m:t>
+        </m:r>
+        <m:r>
+          <w:rPr>
+            <w:rFonts w:ascii="Cambria Math" w:eastAsiaTheme="minorEastAsia" w:hAnsi="Cambria Math"/>
+          </w:rPr>
+          <m:t>+</m:t>
+        </m:r>
+        <m:r>
+          <w:rPr>
+            <w:rFonts w:ascii="Cambria Math" w:eastAsiaTheme="minorEastAsia" w:hAnsi="Cambria Math"/>
+            <w:lang w:val="en-US"/>
+          </w:rPr>
+          <m:t>S</m:t>
+        </m:r>
+        <m:r>
+          <w:rPr>
+            <w:rFonts w:ascii="Cambria Math" w:eastAsiaTheme="minorEastAsia" w:hAnsi="Cambria Math"/>
+          </w:rPr>
+          <m:t>=120+</m:t>
         </m:r>
         <m:f>
           <m:fPr>
@@ -34431,7 +34404,6 @@
             <m:r>
               <w:rPr>
                 <w:rFonts w:ascii="Cambria Math" w:eastAsiaTheme="minorEastAsia" w:hAnsi="Cambria Math"/>
-                <w:lang w:val="en-US"/>
               </w:rPr>
               <m:t>1</m:t>
             </m:r>
@@ -34440,7 +34412,6 @@
             <m:r>
               <w:rPr>
                 <w:rFonts w:ascii="Cambria Math" w:eastAsiaTheme="minorEastAsia" w:hAnsi="Cambria Math"/>
-                <w:lang w:val="en-US"/>
               </w:rPr>
               <m:t>4</m:t>
             </m:r>
@@ -34449,7 +34420,6 @@
         <m:r>
           <w:rPr>
             <w:rFonts w:ascii="Cambria Math" w:eastAsiaTheme="minorEastAsia" w:hAnsi="Cambria Math"/>
-            <w:lang w:val="en-US"/>
           </w:rPr>
           <m:t>*160=120+40=160</m:t>
         </m:r>
@@ -34457,7 +34427,6 @@
       <w:r>
         <w:rPr>
           <w:rFonts w:eastAsiaTheme="minorEastAsia"/>
-          <w:lang w:val="en-US"/>
         </w:rPr>
         <w:t>.</w:t>
       </w:r>
@@ -34488,14 +34457,573 @@
         <w:tabs>
           <w:tab w:val="left" w:pos="7553"/>
         </w:tabs>
-        <w:ind w:left="426"/>
+        <w:ind w:left="708"/>
         <w:rPr>
           <w:rFonts w:eastAsiaTheme="minorEastAsia"/>
           <w:lang w:val="en-US"/>
         </w:rPr>
       </w:pPr>
-      <w:bookmarkStart w:id="0" w:name="_GoBack"/>
-      <w:bookmarkEnd w:id="0"/>
+      <w:r>
+        <w:rPr>
+          <w:rFonts w:eastAsiaTheme="minorEastAsia"/>
+          <w:lang w:val="en-US"/>
+        </w:rPr>
+        <w:t>2/3Y=S</w:t>
+      </w:r>
+    </w:p>
+    <w:p>
+      <w:pPr>
+        <w:pStyle w:val="Prrafodelista"/>
+        <w:tabs>
+          <w:tab w:val="left" w:pos="7553"/>
+        </w:tabs>
+        <w:ind w:left="708"/>
+        <w:rPr>
+          <w:rFonts w:eastAsiaTheme="minorEastAsia"/>
+          <w:lang w:val="en-US"/>
+        </w:rPr>
+      </w:pPr>
+      <m:oMath>
+        <m:r>
+          <w:rPr>
+            <w:rFonts w:ascii="Cambria Math" w:eastAsiaTheme="minorEastAsia" w:hAnsi="Cambria Math"/>
+            <w:lang w:val="en-US"/>
+          </w:rPr>
+          <m:t>VBP=</m:t>
+        </m:r>
+        <m:sSub>
+          <m:sSubPr>
+            <m:ctrlPr>
+              <w:rPr>
+                <w:rFonts w:ascii="Cambria Math" w:eastAsiaTheme="minorEastAsia" w:hAnsi="Cambria Math"/>
+                <w:i/>
+                <w:lang w:val="en-US"/>
+              </w:rPr>
+            </m:ctrlPr>
+          </m:sSubPr>
+          <m:e>
+            <m:r>
+              <w:rPr>
+                <w:rFonts w:ascii="Cambria Math" w:eastAsiaTheme="minorEastAsia" w:hAnsi="Cambria Math"/>
+                <w:lang w:val="en-US"/>
+              </w:rPr>
+              <m:t>B</m:t>
+            </m:r>
+          </m:e>
+          <m:sub>
+            <m:r>
+              <w:rPr>
+                <w:rFonts w:ascii="Cambria Math" w:eastAsiaTheme="minorEastAsia" w:hAnsi="Cambria Math"/>
+                <w:lang w:val="en-US"/>
+              </w:rPr>
+              <m:t>I</m:t>
+            </m:r>
+          </m:sub>
+        </m:sSub>
+        <m:r>
+          <w:rPr>
+            <w:rFonts w:ascii="Cambria Math" w:eastAsiaTheme="minorEastAsia" w:hAnsi="Cambria Math"/>
+            <w:lang w:val="en-US"/>
+          </w:rPr>
+          <m:t>+BF</m:t>
+        </m:r>
+        <m:r>
+          <w:rPr>
+            <w:rFonts w:ascii="Cambria Math" w:eastAsiaTheme="minorEastAsia" w:hAnsi="Cambria Math"/>
+            <w:lang w:val="en-US"/>
+          </w:rPr>
+          <m:t>=</m:t>
+        </m:r>
+        <m:r>
+          <w:rPr>
+            <w:rFonts w:ascii="Cambria Math" w:eastAsiaTheme="minorEastAsia" w:hAnsi="Cambria Math"/>
+            <w:lang w:val="en-US"/>
+          </w:rPr>
+          <m:t>127</m:t>
+        </m:r>
+      </m:oMath>
+      <w:r>
+        <w:rPr>
+          <w:rFonts w:eastAsiaTheme="minorEastAsia"/>
+          <w:lang w:val="en-US"/>
+        </w:rPr>
+        <w:t>,</w:t>
+      </w:r>
+    </w:p>
+    <w:p>
+      <w:pPr>
+        <w:pStyle w:val="Prrafodelista"/>
+        <w:tabs>
+          <w:tab w:val="left" w:pos="7553"/>
+        </w:tabs>
+        <w:ind w:left="708"/>
+        <w:rPr>
+          <w:rFonts w:eastAsiaTheme="minorEastAsia"/>
+          <w:lang w:val="en-US"/>
+        </w:rPr>
+      </w:pPr>
+      <m:oMath>
+        <m:sSub>
+          <m:sSubPr>
+            <m:ctrlPr>
+              <w:rPr>
+                <w:rFonts w:ascii="Cambria Math" w:eastAsiaTheme="minorEastAsia" w:hAnsi="Cambria Math"/>
+                <w:i/>
+                <w:lang w:val="en-US"/>
+              </w:rPr>
+            </m:ctrlPr>
+          </m:sSubPr>
+          <m:e>
+            <m:r>
+              <w:rPr>
+                <w:rFonts w:ascii="Cambria Math" w:eastAsiaTheme="minorEastAsia" w:hAnsi="Cambria Math"/>
+                <w:lang w:val="en-US"/>
+              </w:rPr>
+              <m:t>I</m:t>
+            </m:r>
+          </m:e>
+          <m:sub>
+            <m:r>
+              <w:rPr>
+                <w:rFonts w:ascii="Cambria Math" w:eastAsiaTheme="minorEastAsia" w:hAnsi="Cambria Math"/>
+                <w:lang w:val="en-US"/>
+              </w:rPr>
+              <m:t>I</m:t>
+            </m:r>
+          </m:sub>
+        </m:sSub>
+        <m:r>
+          <w:rPr>
+            <w:rFonts w:ascii="Cambria Math" w:eastAsiaTheme="minorEastAsia" w:hAnsi="Cambria Math"/>
+            <w:lang w:val="en-US"/>
+          </w:rPr>
+          <m:t>=</m:t>
+        </m:r>
+        <m:sSub>
+          <m:sSubPr>
+            <m:ctrlPr>
+              <w:rPr>
+                <w:rFonts w:ascii="Cambria Math" w:eastAsiaTheme="minorEastAsia" w:hAnsi="Cambria Math"/>
+                <w:i/>
+                <w:lang w:val="en-US"/>
+              </w:rPr>
+            </m:ctrlPr>
+          </m:sSubPr>
+          <m:e>
+            <m:r>
+              <w:rPr>
+                <w:rFonts w:ascii="Cambria Math" w:eastAsiaTheme="minorEastAsia" w:hAnsi="Cambria Math"/>
+                <w:lang w:val="en-US"/>
+              </w:rPr>
+              <m:t>B</m:t>
+            </m:r>
+          </m:e>
+          <m:sub>
+            <m:r>
+              <w:rPr>
+                <w:rFonts w:ascii="Cambria Math" w:eastAsiaTheme="minorEastAsia" w:hAnsi="Cambria Math"/>
+                <w:lang w:val="en-US"/>
+              </w:rPr>
+              <m:t>I</m:t>
+            </m:r>
+          </m:sub>
+        </m:sSub>
+        <m:r>
+          <w:rPr>
+            <w:rFonts w:ascii="Cambria Math" w:eastAsiaTheme="minorEastAsia" w:hAnsi="Cambria Math"/>
+            <w:lang w:val="en-US"/>
+          </w:rPr>
+          <m:t>+</m:t>
+        </m:r>
+        <m:sSub>
+          <m:sSubPr>
+            <m:ctrlPr>
+              <w:rPr>
+                <w:rFonts w:ascii="Cambria Math" w:eastAsiaTheme="minorEastAsia" w:hAnsi="Cambria Math"/>
+                <w:i/>
+                <w:lang w:val="en-US"/>
+              </w:rPr>
+            </m:ctrlPr>
+          </m:sSubPr>
+          <m:e>
+            <m:r>
+              <w:rPr>
+                <w:rFonts w:ascii="Cambria Math" w:eastAsiaTheme="minorEastAsia" w:hAnsi="Cambria Math"/>
+                <w:lang w:val="en-US"/>
+              </w:rPr>
+              <m:t>B</m:t>
+            </m:r>
+          </m:e>
+          <m:sub>
+            <m:r>
+              <w:rPr>
+                <w:rFonts w:ascii="Cambria Math" w:eastAsiaTheme="minorEastAsia" w:hAnsi="Cambria Math"/>
+                <w:lang w:val="en-US"/>
+              </w:rPr>
+              <m:t>K</m:t>
+            </m:r>
+          </m:sub>
+        </m:sSub>
+        <m:r>
+          <w:rPr>
+            <w:rFonts w:ascii="Cambria Math" w:eastAsiaTheme="minorEastAsia" w:hAnsi="Cambria Math"/>
+            <w:lang w:val="en-US"/>
+          </w:rPr>
+          <m:t>=37+60=97</m:t>
+        </m:r>
+      </m:oMath>
+      <w:r>
+        <w:rPr>
+          <w:rFonts w:eastAsiaTheme="minorEastAsia"/>
+          <w:lang w:val="en-US"/>
+        </w:rPr>
+        <w:t>,</w:t>
+      </w:r>
+    </w:p>
+    <w:p>
+      <w:pPr>
+        <w:pStyle w:val="Prrafodelista"/>
+        <w:tabs>
+          <w:tab w:val="left" w:pos="7553"/>
+        </w:tabs>
+        <w:ind w:left="708"/>
+        <w:rPr>
+          <w:rFonts w:eastAsiaTheme="minorEastAsia"/>
+          <w:lang w:val="en-US"/>
+        </w:rPr>
+      </w:pPr>
+      <m:oMath>
+        <m:sSub>
+          <m:sSubPr>
+            <m:ctrlPr>
+              <w:rPr>
+                <w:rFonts w:ascii="Cambria Math" w:eastAsiaTheme="minorEastAsia" w:hAnsi="Cambria Math"/>
+                <w:i/>
+                <w:lang w:val="en-US"/>
+              </w:rPr>
+            </m:ctrlPr>
+          </m:sSubPr>
+          <m:e>
+            <m:r>
+              <w:rPr>
+                <w:rFonts w:ascii="Cambria Math" w:eastAsiaTheme="minorEastAsia" w:hAnsi="Cambria Math"/>
+                <w:lang w:val="en-US"/>
+              </w:rPr>
+              <m:t>B</m:t>
+            </m:r>
+          </m:e>
+          <m:sub>
+            <m:r>
+              <w:rPr>
+                <w:rFonts w:ascii="Cambria Math" w:eastAsiaTheme="minorEastAsia" w:hAnsi="Cambria Math"/>
+                <w:lang w:val="en-US"/>
+              </w:rPr>
+              <m:t>K</m:t>
+            </m:r>
+          </m:sub>
+        </m:sSub>
+        <m:r>
+          <w:rPr>
+            <w:rFonts w:ascii="Cambria Math" w:eastAsiaTheme="minorEastAsia" w:hAnsi="Cambria Math"/>
+            <w:lang w:val="en-US"/>
+          </w:rPr>
+          <m:t>=I=60</m:t>
+        </m:r>
+      </m:oMath>
+      <w:r>
+        <w:rPr>
+          <w:rFonts w:eastAsiaTheme="minorEastAsia"/>
+          <w:lang w:val="en-US"/>
+        </w:rPr>
+        <w:t>,</w:t>
+      </w:r>
+    </w:p>
+    <w:p>
+      <w:pPr>
+        <w:pStyle w:val="Prrafodelista"/>
+        <w:tabs>
+          <w:tab w:val="left" w:pos="7553"/>
+        </w:tabs>
+        <w:ind w:left="708"/>
+        <w:rPr>
+          <w:rFonts w:eastAsiaTheme="minorEastAsia"/>
+          <w:lang w:val="en-US"/>
+        </w:rPr>
+      </w:pPr>
+      <m:oMath>
+        <m:r>
+          <w:rPr>
+            <w:rFonts w:ascii="Cambria Math" w:eastAsiaTheme="minorEastAsia" w:hAnsi="Cambria Math"/>
+            <w:lang w:val="en-US"/>
+          </w:rPr>
+          <m:t>VA=</m:t>
+        </m:r>
+        <m:r>
+          <w:rPr>
+            <w:rFonts w:ascii="Cambria Math" w:eastAsiaTheme="minorEastAsia" w:hAnsi="Cambria Math"/>
+            <w:lang w:val="en-US"/>
+          </w:rPr>
+          <m:t>VBP</m:t>
+        </m:r>
+        <m:r>
+          <w:rPr>
+            <w:rFonts w:ascii="Cambria Math" w:eastAsiaTheme="minorEastAsia" w:hAnsi="Cambria Math"/>
+            <w:lang w:val="en-US"/>
+          </w:rPr>
+          <m:t>-</m:t>
+        </m:r>
+        <m:sSub>
+          <m:sSubPr>
+            <m:ctrlPr>
+              <w:rPr>
+                <w:rFonts w:ascii="Cambria Math" w:eastAsiaTheme="minorEastAsia" w:hAnsi="Cambria Math"/>
+                <w:i/>
+                <w:lang w:val="en-US"/>
+              </w:rPr>
+            </m:ctrlPr>
+          </m:sSubPr>
+          <m:e>
+            <m:r>
+              <w:rPr>
+                <w:rFonts w:ascii="Cambria Math" w:eastAsiaTheme="minorEastAsia" w:hAnsi="Cambria Math"/>
+                <w:lang w:val="en-US"/>
+              </w:rPr>
+              <m:t>I</m:t>
+            </m:r>
+          </m:e>
+          <m:sub>
+            <m:r>
+              <w:rPr>
+                <w:rFonts w:ascii="Cambria Math" w:eastAsiaTheme="minorEastAsia" w:hAnsi="Cambria Math"/>
+                <w:lang w:val="en-US"/>
+              </w:rPr>
+              <m:t>I</m:t>
+            </m:r>
+          </m:sub>
+        </m:sSub>
+        <m:r>
+          <w:rPr>
+            <w:rFonts w:ascii="Cambria Math" w:eastAsiaTheme="minorEastAsia" w:hAnsi="Cambria Math"/>
+            <w:lang w:val="en-US"/>
+          </w:rPr>
+          <m:t>=</m:t>
+        </m:r>
+        <m:r>
+          <w:rPr>
+            <w:rFonts w:ascii="Cambria Math" w:eastAsiaTheme="minorEastAsia" w:hAnsi="Cambria Math"/>
+            <w:lang w:val="en-US"/>
+          </w:rPr>
+          <m:t>127</m:t>
+        </m:r>
+        <m:r>
+          <w:rPr>
+            <w:rFonts w:ascii="Cambria Math" w:eastAsiaTheme="minorEastAsia" w:hAnsi="Cambria Math"/>
+            <w:lang w:val="en-US"/>
+          </w:rPr>
+          <m:t>-</m:t>
+        </m:r>
+        <m:r>
+          <w:rPr>
+            <w:rFonts w:ascii="Cambria Math" w:eastAsiaTheme="minorEastAsia" w:hAnsi="Cambria Math"/>
+            <w:lang w:val="en-US"/>
+          </w:rPr>
+          <m:t>97</m:t>
+        </m:r>
+        <m:r>
+          <w:rPr>
+            <w:rFonts w:ascii="Cambria Math" w:eastAsiaTheme="minorEastAsia" w:hAnsi="Cambria Math"/>
+            <w:lang w:val="en-US"/>
+          </w:rPr>
+          <m:t>=</m:t>
+        </m:r>
+        <m:r>
+          <w:rPr>
+            <w:rFonts w:ascii="Cambria Math" w:eastAsiaTheme="minorEastAsia" w:hAnsi="Cambria Math"/>
+            <w:lang w:val="en-US"/>
+          </w:rPr>
+          <m:t>30</m:t>
+        </m:r>
+      </m:oMath>
+      <w:r>
+        <w:rPr>
+          <w:rFonts w:eastAsiaTheme="minorEastAsia"/>
+          <w:lang w:val="en-US"/>
+        </w:rPr>
+        <w:t>,</w:t>
+      </w:r>
+    </w:p>
+    <w:p>
+      <w:pPr>
+        <w:pStyle w:val="Prrafodelista"/>
+        <w:tabs>
+          <w:tab w:val="left" w:pos="7553"/>
+        </w:tabs>
+        <w:ind w:left="708"/>
+        <w:rPr>
+          <w:rFonts w:eastAsiaTheme="minorEastAsia"/>
+          <w:lang w:val="en-US"/>
+        </w:rPr>
+      </w:pPr>
+      <m:oMath>
+        <m:r>
+          <w:rPr>
+            <w:rFonts w:ascii="Cambria Math" w:eastAsiaTheme="minorEastAsia" w:hAnsi="Cambria Math"/>
+            <w:lang w:val="en-US"/>
+          </w:rPr>
+          <m:t>VA=</m:t>
+        </m:r>
+        <m:sSub>
+          <m:sSubPr>
+            <m:ctrlPr>
+              <w:rPr>
+                <w:rFonts w:ascii="Cambria Math" w:eastAsiaTheme="minorEastAsia" w:hAnsi="Cambria Math"/>
+                <w:i/>
+                <w:lang w:val="en-US"/>
+              </w:rPr>
+            </m:ctrlPr>
+          </m:sSubPr>
+          <m:e>
+            <m:r>
+              <w:rPr>
+                <w:rFonts w:ascii="Cambria Math" w:eastAsiaTheme="minorEastAsia" w:hAnsi="Cambria Math"/>
+                <w:lang w:val="en-US"/>
+              </w:rPr>
+              <m:t>B</m:t>
+            </m:r>
+          </m:e>
+          <m:sub>
+            <m:r>
+              <w:rPr>
+                <w:rFonts w:ascii="Cambria Math" w:eastAsiaTheme="minorEastAsia" w:hAnsi="Cambria Math"/>
+                <w:lang w:val="en-US"/>
+              </w:rPr>
+              <m:t>C</m:t>
+            </m:r>
+          </m:sub>
+        </m:sSub>
+        <m:r>
+          <w:rPr>
+            <w:rFonts w:ascii="Cambria Math" w:eastAsiaTheme="minorEastAsia" w:hAnsi="Cambria Math"/>
+            <w:lang w:val="en-US"/>
+          </w:rPr>
+          <m:t>=C=30</m:t>
+        </m:r>
+      </m:oMath>
+      <w:r>
+        <w:rPr>
+          <w:rFonts w:eastAsiaTheme="minorEastAsia"/>
+          <w:lang w:val="en-US"/>
+        </w:rPr>
+        <w:t>,</w:t>
+      </w:r>
+    </w:p>
+    <w:p>
+      <w:pPr>
+        <w:pStyle w:val="Prrafodelista"/>
+        <w:tabs>
+          <w:tab w:val="left" w:pos="7553"/>
+        </w:tabs>
+        <w:ind w:left="708"/>
+        <w:rPr>
+          <w:rFonts w:eastAsiaTheme="minorEastAsia"/>
+          <w:lang w:val="en-US"/>
+        </w:rPr>
+      </w:pPr>
+      <m:oMath>
+        <m:r>
+          <w:rPr>
+            <w:rFonts w:ascii="Cambria Math" w:eastAsiaTheme="minorEastAsia" w:hAnsi="Cambria Math"/>
+            <w:lang w:val="en-US"/>
+          </w:rPr>
+          <m:t>C+I=30+60=P=90=Y</m:t>
+        </m:r>
+        <m:r>
+          <w:rPr>
+            <w:rFonts w:ascii="Cambria Math" w:eastAsiaTheme="minorEastAsia" w:hAnsi="Cambria Math"/>
+            <w:lang w:val="en-US"/>
+          </w:rPr>
+          <m:t>=C+</m:t>
+        </m:r>
+        <m:f>
+          <m:fPr>
+            <m:ctrlPr>
+              <w:rPr>
+                <w:rFonts w:ascii="Cambria Math" w:eastAsiaTheme="minorEastAsia" w:hAnsi="Cambria Math"/>
+                <w:i/>
+                <w:lang w:val="en-US"/>
+              </w:rPr>
+            </m:ctrlPr>
+          </m:fPr>
+          <m:num>
+            <m:r>
+              <w:rPr>
+                <w:rFonts w:ascii="Cambria Math" w:eastAsiaTheme="minorEastAsia" w:hAnsi="Cambria Math"/>
+                <w:lang w:val="en-US"/>
+              </w:rPr>
+              <m:t>2</m:t>
+            </m:r>
+          </m:num>
+          <m:den>
+            <m:r>
+              <w:rPr>
+                <w:rFonts w:ascii="Cambria Math" w:eastAsiaTheme="minorEastAsia" w:hAnsi="Cambria Math"/>
+                <w:lang w:val="en-US"/>
+              </w:rPr>
+              <m:t>3</m:t>
+            </m:r>
+          </m:den>
+        </m:f>
+        <m:r>
+          <w:rPr>
+            <w:rFonts w:ascii="Cambria Math" w:eastAsiaTheme="minorEastAsia" w:hAnsi="Cambria Math"/>
+            <w:lang w:val="en-US"/>
+          </w:rPr>
+          <m:t>Y=30+</m:t>
+        </m:r>
+        <m:f>
+          <m:fPr>
+            <m:ctrlPr>
+              <w:rPr>
+                <w:rFonts w:ascii="Cambria Math" w:eastAsiaTheme="minorEastAsia" w:hAnsi="Cambria Math"/>
+                <w:i/>
+                <w:lang w:val="en-US"/>
+              </w:rPr>
+            </m:ctrlPr>
+          </m:fPr>
+          <m:num>
+            <m:r>
+              <w:rPr>
+                <w:rFonts w:ascii="Cambria Math" w:eastAsiaTheme="minorEastAsia" w:hAnsi="Cambria Math"/>
+                <w:lang w:val="en-US"/>
+              </w:rPr>
+              <m:t>2</m:t>
+            </m:r>
+          </m:num>
+          <m:den>
+            <m:r>
+              <w:rPr>
+                <w:rFonts w:ascii="Cambria Math" w:eastAsiaTheme="minorEastAsia" w:hAnsi="Cambria Math"/>
+                <w:lang w:val="en-US"/>
+              </w:rPr>
+              <m:t>3</m:t>
+            </m:r>
+          </m:den>
+        </m:f>
+        <m:r>
+          <w:rPr>
+            <w:rFonts w:ascii="Cambria Math" w:eastAsiaTheme="minorEastAsia" w:hAnsi="Cambria Math"/>
+            <w:lang w:val="en-US"/>
+          </w:rPr>
+          <m:t>*90=90</m:t>
+        </m:r>
+      </m:oMath>
+      <w:r>
+        <w:rPr>
+          <w:rFonts w:eastAsiaTheme="minorEastAsia"/>
+          <w:lang w:val="en-US"/>
+        </w:rPr>
+        <w:t>.</w:t>
+      </w:r>
     </w:p>
     <w:p>
       <w:pPr>
@@ -34509,6 +35037,606 @@
           <w:lang w:val="en-US"/>
         </w:rPr>
       </w:pPr>
+      <w:r>
+        <w:rPr>
+          <w:rFonts w:eastAsiaTheme="minorEastAsia"/>
+          <w:lang w:val="en-US"/>
+        </w:rPr>
+        <w:t>2.39</w:t>
+      </w:r>
+    </w:p>
+    <w:p>
+      <w:pPr>
+        <w:pStyle w:val="Prrafodelista"/>
+        <w:tabs>
+          <w:tab w:val="left" w:pos="7553"/>
+        </w:tabs>
+        <w:ind w:left="708"/>
+        <w:rPr>
+          <w:rFonts w:eastAsiaTheme="minorEastAsia"/>
+          <w:lang w:val="en-US"/>
+        </w:rPr>
+      </w:pPr>
+      <w:r>
+        <w:rPr>
+          <w:rFonts w:eastAsiaTheme="minorEastAsia"/>
+          <w:lang w:val="en-US"/>
+        </w:rPr>
+        <w:t>a)</w:t>
+      </w:r>
+      <w:r>
+        <w:rPr>
+          <w:rFonts w:eastAsiaTheme="minorEastAsia"/>
+          <w:lang w:val="en-US"/>
+        </w:rPr>
+        <w:t xml:space="preserve"> </w:t>
+      </w:r>
+      <m:oMath>
+        <m:r>
+          <w:rPr>
+            <w:rFonts w:ascii="Cambria Math" w:eastAsiaTheme="minorEastAsia" w:hAnsi="Cambria Math"/>
+            <w:lang w:val="en-US"/>
+          </w:rPr>
+          <m:t>VBP=</m:t>
+        </m:r>
+        <m:sSub>
+          <m:sSubPr>
+            <m:ctrlPr>
+              <w:rPr>
+                <w:rFonts w:ascii="Cambria Math" w:eastAsiaTheme="minorEastAsia" w:hAnsi="Cambria Math"/>
+                <w:i/>
+                <w:lang w:val="en-US"/>
+              </w:rPr>
+            </m:ctrlPr>
+          </m:sSubPr>
+          <m:e>
+            <m:r>
+              <w:rPr>
+                <w:rFonts w:ascii="Cambria Math" w:eastAsiaTheme="minorEastAsia" w:hAnsi="Cambria Math"/>
+                <w:lang w:val="en-US"/>
+              </w:rPr>
+              <m:t>B</m:t>
+            </m:r>
+          </m:e>
+          <m:sub>
+            <m:r>
+              <w:rPr>
+                <w:rFonts w:ascii="Cambria Math" w:eastAsiaTheme="minorEastAsia" w:hAnsi="Cambria Math"/>
+                <w:lang w:val="en-US"/>
+              </w:rPr>
+              <m:t>I</m:t>
+            </m:r>
+          </m:sub>
+        </m:sSub>
+        <m:r>
+          <w:rPr>
+            <w:rFonts w:ascii="Cambria Math" w:eastAsiaTheme="minorEastAsia" w:hAnsi="Cambria Math"/>
+            <w:lang w:val="en-US"/>
+          </w:rPr>
+          <m:t>+BF</m:t>
+        </m:r>
+        <m:r>
+          <w:rPr>
+            <w:rFonts w:ascii="Cambria Math" w:eastAsiaTheme="minorEastAsia" w:hAnsi="Cambria Math"/>
+            <w:lang w:val="en-US"/>
+          </w:rPr>
+          <m:t>=120</m:t>
+        </m:r>
+      </m:oMath>
+      <w:r>
+        <w:rPr>
+          <w:rFonts w:eastAsiaTheme="minorEastAsia"/>
+          <w:lang w:val="en-US"/>
+        </w:rPr>
+        <w:t>,</w:t>
+      </w:r>
+    </w:p>
+    <w:p>
+      <w:pPr>
+        <w:pStyle w:val="Prrafodelista"/>
+        <w:tabs>
+          <w:tab w:val="left" w:pos="7553"/>
+        </w:tabs>
+        <w:ind w:left="708"/>
+        <w:rPr>
+          <w:rFonts w:eastAsiaTheme="minorEastAsia"/>
+          <w:lang w:val="en-US"/>
+        </w:rPr>
+      </w:pPr>
+      <w:r>
+        <w:rPr>
+          <w:rFonts w:eastAsiaTheme="minorEastAsia"/>
+          <w:lang w:val="en-US"/>
+        </w:rPr>
+        <w:t>b)</w:t>
+      </w:r>
+      <w:r>
+        <w:rPr>
+          <w:rFonts w:eastAsiaTheme="minorEastAsia"/>
+          <w:lang w:val="en-US"/>
+        </w:rPr>
+        <w:t xml:space="preserve"> </w:t>
+      </w:r>
+      <m:oMath>
+        <m:r>
+          <w:rPr>
+            <w:rFonts w:ascii="Cambria Math" w:eastAsiaTheme="minorEastAsia" w:hAnsi="Cambria Math"/>
+            <w:lang w:val="en-US"/>
+          </w:rPr>
+          <m:t>BF=</m:t>
+        </m:r>
+        <m:sSub>
+          <m:sSubPr>
+            <m:ctrlPr>
+              <w:rPr>
+                <w:rFonts w:ascii="Cambria Math" w:eastAsiaTheme="minorEastAsia" w:hAnsi="Cambria Math"/>
+                <w:i/>
+                <w:lang w:val="en-US"/>
+              </w:rPr>
+            </m:ctrlPr>
+          </m:sSubPr>
+          <m:e>
+            <m:r>
+              <w:rPr>
+                <w:rFonts w:ascii="Cambria Math" w:eastAsiaTheme="minorEastAsia" w:hAnsi="Cambria Math"/>
+                <w:lang w:val="en-US"/>
+              </w:rPr>
+              <m:t>B</m:t>
+            </m:r>
+          </m:e>
+          <m:sub>
+            <m:r>
+              <w:rPr>
+                <w:rFonts w:ascii="Cambria Math" w:eastAsiaTheme="minorEastAsia" w:hAnsi="Cambria Math"/>
+                <w:lang w:val="en-US"/>
+              </w:rPr>
+              <m:t>K</m:t>
+            </m:r>
+          </m:sub>
+        </m:sSub>
+        <m:r>
+          <w:rPr>
+            <w:rFonts w:ascii="Cambria Math" w:eastAsiaTheme="minorEastAsia" w:hAnsi="Cambria Math"/>
+            <w:lang w:val="en-US"/>
+          </w:rPr>
+          <m:t>+</m:t>
+        </m:r>
+        <m:sSub>
+          <m:sSubPr>
+            <m:ctrlPr>
+              <w:rPr>
+                <w:rFonts w:ascii="Cambria Math" w:eastAsiaTheme="minorEastAsia" w:hAnsi="Cambria Math"/>
+                <w:i/>
+                <w:lang w:val="en-US"/>
+              </w:rPr>
+            </m:ctrlPr>
+          </m:sSubPr>
+          <m:e>
+            <m:r>
+              <w:rPr>
+                <w:rFonts w:ascii="Cambria Math" w:eastAsiaTheme="minorEastAsia" w:hAnsi="Cambria Math"/>
+                <w:lang w:val="en-US"/>
+              </w:rPr>
+              <m:t>B</m:t>
+            </m:r>
+          </m:e>
+          <m:sub>
+            <m:r>
+              <w:rPr>
+                <w:rFonts w:ascii="Cambria Math" w:eastAsiaTheme="minorEastAsia" w:hAnsi="Cambria Math"/>
+                <w:lang w:val="en-US"/>
+              </w:rPr>
+              <m:t>C</m:t>
+            </m:r>
+          </m:sub>
+        </m:sSub>
+        <m:r>
+          <w:rPr>
+            <w:rFonts w:ascii="Cambria Math" w:eastAsiaTheme="minorEastAsia" w:hAnsi="Cambria Math"/>
+            <w:lang w:val="en-US"/>
+          </w:rPr>
+          <m:t>=</m:t>
+        </m:r>
+        <m:r>
+          <w:rPr>
+            <w:rFonts w:ascii="Cambria Math" w:eastAsiaTheme="minorEastAsia" w:hAnsi="Cambria Math"/>
+            <w:lang w:val="en-US"/>
+          </w:rPr>
+          <m:t>20+80=100</m:t>
+        </m:r>
+      </m:oMath>
+      <w:r>
+        <w:rPr>
+          <w:rFonts w:eastAsiaTheme="minorEastAsia"/>
+          <w:lang w:val="en-US"/>
+        </w:rPr>
+        <w:t>,</w:t>
+      </w:r>
+    </w:p>
+    <w:p>
+      <w:pPr>
+        <w:pStyle w:val="Prrafodelista"/>
+        <w:tabs>
+          <w:tab w:val="left" w:pos="7553"/>
+        </w:tabs>
+        <w:ind w:left="708"/>
+        <w:rPr>
+          <w:rFonts w:eastAsiaTheme="minorEastAsia"/>
+        </w:rPr>
+      </w:pPr>
+      <w:r>
+        <w:rPr>
+          <w:rFonts w:eastAsiaTheme="minorEastAsia"/>
+        </w:rPr>
+        <w:lastRenderedPageBreak/>
+        <w:t>c)</w:t>
+      </w:r>
+      <w:r>
+        <w:rPr>
+          <w:rFonts w:eastAsiaTheme="minorEastAsia"/>
+        </w:rPr>
+        <w:t xml:space="preserve"> </w:t>
+      </w:r>
+      <m:oMath>
+        <m:r>
+          <w:rPr>
+            <w:rFonts w:ascii="Cambria Math" w:eastAsiaTheme="minorEastAsia" w:hAnsi="Cambria Math"/>
+          </w:rPr>
+          <m:t>P=C+I</m:t>
+        </m:r>
+      </m:oMath>
+      <w:r>
+        <w:rPr>
+          <w:rFonts w:eastAsiaTheme="minorEastAsia"/>
+        </w:rPr>
+        <w:t>,</w:t>
+      </w:r>
+    </w:p>
+    <w:p>
+      <w:pPr>
+        <w:pStyle w:val="Prrafodelista"/>
+        <w:tabs>
+          <w:tab w:val="left" w:pos="7553"/>
+        </w:tabs>
+        <w:ind w:left="708"/>
+        <w:rPr>
+          <w:rFonts w:eastAsiaTheme="minorEastAsia"/>
+        </w:rPr>
+      </w:pPr>
+      <w:r>
+        <w:rPr>
+          <w:rFonts w:eastAsiaTheme="minorEastAsia"/>
+        </w:rPr>
+        <w:t>d)</w:t>
+      </w:r>
+      <m:oMath>
+        <m:r>
+          <w:rPr>
+            <w:rFonts w:ascii="Cambria Math" w:eastAsiaTheme="minorEastAsia" w:hAnsi="Cambria Math"/>
+          </w:rPr>
+          <m:t>C=</m:t>
+        </m:r>
+        <m:sSub>
+          <m:sSubPr>
+            <m:ctrlPr>
+              <w:rPr>
+                <w:rFonts w:ascii="Cambria Math" w:eastAsiaTheme="minorEastAsia" w:hAnsi="Cambria Math"/>
+                <w:i/>
+              </w:rPr>
+            </m:ctrlPr>
+          </m:sSubPr>
+          <m:e>
+            <m:r>
+              <w:rPr>
+                <w:rFonts w:ascii="Cambria Math" w:eastAsiaTheme="minorEastAsia" w:hAnsi="Cambria Math"/>
+              </w:rPr>
+              <m:t>B</m:t>
+            </m:r>
+          </m:e>
+          <m:sub>
+            <m:r>
+              <w:rPr>
+                <w:rFonts w:ascii="Cambria Math" w:eastAsiaTheme="minorEastAsia" w:hAnsi="Cambria Math"/>
+              </w:rPr>
+              <m:t>C</m:t>
+            </m:r>
+          </m:sub>
+        </m:sSub>
+        <m:r>
+          <w:rPr>
+            <w:rFonts w:ascii="Cambria Math" w:eastAsiaTheme="minorEastAsia" w:hAnsi="Cambria Math"/>
+          </w:rPr>
+          <m:t>=80</m:t>
+        </m:r>
+      </m:oMath>
+      <w:r>
+        <w:rPr>
+          <w:rFonts w:eastAsiaTheme="minorEastAsia"/>
+        </w:rPr>
+        <w:t xml:space="preserve">; </w:t>
+      </w:r>
+      <m:oMath>
+        <m:r>
+          <w:rPr>
+            <w:rFonts w:ascii="Cambria Math" w:eastAsiaTheme="minorEastAsia" w:hAnsi="Cambria Math"/>
+          </w:rPr>
+          <m:t>I=</m:t>
+        </m:r>
+        <m:sSub>
+          <m:sSubPr>
+            <m:ctrlPr>
+              <w:rPr>
+                <w:rFonts w:ascii="Cambria Math" w:eastAsiaTheme="minorEastAsia" w:hAnsi="Cambria Math"/>
+                <w:i/>
+              </w:rPr>
+            </m:ctrlPr>
+          </m:sSubPr>
+          <m:e>
+            <m:r>
+              <w:rPr>
+                <w:rFonts w:ascii="Cambria Math" w:eastAsiaTheme="minorEastAsia" w:hAnsi="Cambria Math"/>
+              </w:rPr>
+              <m:t>B</m:t>
+            </m:r>
+          </m:e>
+          <m:sub>
+            <m:r>
+              <w:rPr>
+                <w:rFonts w:ascii="Cambria Math" w:eastAsiaTheme="minorEastAsia" w:hAnsi="Cambria Math"/>
+              </w:rPr>
+              <m:t>K</m:t>
+            </m:r>
+          </m:sub>
+        </m:sSub>
+        <m:r>
+          <w:rPr>
+            <w:rFonts w:ascii="Cambria Math" w:eastAsiaTheme="minorEastAsia" w:hAnsi="Cambria Math"/>
+          </w:rPr>
+          <m:t>=20</m:t>
+        </m:r>
+      </m:oMath>
+      <w:r>
+        <w:rPr>
+          <w:rFonts w:eastAsiaTheme="minorEastAsia"/>
+        </w:rPr>
+        <w:t>,</w:t>
+      </w:r>
+    </w:p>
+    <w:p>
+      <w:pPr>
+        <w:pStyle w:val="Prrafodelista"/>
+        <w:tabs>
+          <w:tab w:val="left" w:pos="7553"/>
+        </w:tabs>
+        <w:ind w:left="708"/>
+        <w:rPr>
+          <w:rFonts w:eastAsiaTheme="minorEastAsia"/>
+        </w:rPr>
+      </w:pPr>
+      <w:r>
+        <w:rPr>
+          <w:rFonts w:eastAsiaTheme="minorEastAsia"/>
+        </w:rPr>
+        <w:t>e)</w:t>
+      </w:r>
+      <w:r>
+        <w:rPr>
+          <w:rFonts w:eastAsiaTheme="minorEastAsia"/>
+        </w:rPr>
+        <w:t xml:space="preserve"> </w:t>
+      </w:r>
+      <m:oMath>
+        <m:r>
+          <w:rPr>
+            <w:rFonts w:ascii="Cambria Math" w:eastAsiaTheme="minorEastAsia" w:hAnsi="Cambria Math"/>
+          </w:rPr>
+          <m:t>C+I=P=Y=80+20=100</m:t>
+        </m:r>
+      </m:oMath>
+      <w:r>
+        <w:rPr>
+          <w:rFonts w:eastAsiaTheme="minorEastAsia"/>
+        </w:rPr>
+        <w:t>,</w:t>
+      </w:r>
+    </w:p>
+    <w:p>
+      <w:pPr>
+        <w:pStyle w:val="Prrafodelista"/>
+        <w:tabs>
+          <w:tab w:val="left" w:pos="7553"/>
+        </w:tabs>
+        <w:ind w:left="708"/>
+        <w:rPr>
+          <w:rFonts w:eastAsiaTheme="minorEastAsia"/>
+        </w:rPr>
+      </w:pPr>
+      <w:r>
+        <w:rPr>
+          <w:rFonts w:eastAsiaTheme="minorEastAsia"/>
+        </w:rPr>
+        <w:t>f)</w:t>
+      </w:r>
+      <w:r>
+        <w:rPr>
+          <w:rFonts w:eastAsiaTheme="minorEastAsia"/>
+        </w:rPr>
+        <w:t xml:space="preserve"> Sí, porque </w:t>
+      </w:r>
+      <m:oMath>
+        <m:f>
+          <m:fPr>
+            <m:ctrlPr>
+              <w:rPr>
+                <w:rFonts w:ascii="Cambria Math" w:eastAsiaTheme="minorEastAsia" w:hAnsi="Cambria Math"/>
+                <w:i/>
+              </w:rPr>
+            </m:ctrlPr>
+          </m:fPr>
+          <m:num>
+            <m:r>
+              <w:rPr>
+                <w:rFonts w:ascii="Cambria Math" w:eastAsiaTheme="minorEastAsia" w:hAnsi="Cambria Math"/>
+              </w:rPr>
+              <m:t>1</m:t>
+            </m:r>
+          </m:num>
+          <m:den>
+            <m:r>
+              <w:rPr>
+                <w:rFonts w:ascii="Cambria Math" w:eastAsiaTheme="minorEastAsia" w:hAnsi="Cambria Math"/>
+              </w:rPr>
+              <m:t>5</m:t>
+            </m:r>
+          </m:den>
+        </m:f>
+        <m:r>
+          <w:rPr>
+            <w:rFonts w:ascii="Cambria Math" w:eastAsiaTheme="minorEastAsia" w:hAnsi="Cambria Math"/>
+          </w:rPr>
+          <m:t>Y =</m:t>
+        </m:r>
+        <m:f>
+          <m:fPr>
+            <m:ctrlPr>
+              <w:rPr>
+                <w:rFonts w:ascii="Cambria Math" w:eastAsiaTheme="minorEastAsia" w:hAnsi="Cambria Math"/>
+                <w:i/>
+              </w:rPr>
+            </m:ctrlPr>
+          </m:fPr>
+          <m:num>
+            <m:r>
+              <w:rPr>
+                <w:rFonts w:ascii="Cambria Math" w:eastAsiaTheme="minorEastAsia" w:hAnsi="Cambria Math"/>
+              </w:rPr>
+              <m:t>1</m:t>
+            </m:r>
+          </m:num>
+          <m:den>
+            <m:r>
+              <w:rPr>
+                <w:rFonts w:ascii="Cambria Math" w:eastAsiaTheme="minorEastAsia" w:hAnsi="Cambria Math"/>
+              </w:rPr>
+              <m:t>5</m:t>
+            </m:r>
+          </m:den>
+        </m:f>
+        <m:r>
+          <w:rPr>
+            <w:rFonts w:ascii="Cambria Math" w:eastAsiaTheme="minorEastAsia" w:hAnsi="Cambria Math"/>
+          </w:rPr>
+          <m:t>*100=20=S=I</m:t>
+        </m:r>
+      </m:oMath>
+      <w:r>
+        <w:rPr>
+          <w:rFonts w:eastAsiaTheme="minorEastAsia"/>
+        </w:rPr>
+        <w:t>,</w:t>
+      </w:r>
+    </w:p>
+    <w:p>
+      <w:pPr>
+        <w:pStyle w:val="Prrafodelista"/>
+        <w:tabs>
+          <w:tab w:val="left" w:pos="7553"/>
+        </w:tabs>
+        <w:ind w:left="708"/>
+        <w:rPr>
+          <w:rFonts w:eastAsiaTheme="minorEastAsia"/>
+        </w:rPr>
+      </w:pPr>
+      <w:r>
+        <w:rPr>
+          <w:rFonts w:eastAsiaTheme="minorEastAsia"/>
+        </w:rPr>
+        <w:t>g)</w:t>
+      </w:r>
+      <w:r>
+        <w:rPr>
+          <w:rFonts w:eastAsiaTheme="minorEastAsia"/>
+        </w:rPr>
+        <w:t xml:space="preserve"> </w:t>
+      </w:r>
+      <m:oMath>
+        <m:r>
+          <w:rPr>
+            <w:rFonts w:ascii="Cambria Math" w:eastAsiaTheme="minorEastAsia" w:hAnsi="Cambria Math"/>
+          </w:rPr>
+          <m:t>C+S=Y=80+</m:t>
+        </m:r>
+        <m:f>
+          <m:fPr>
+            <m:ctrlPr>
+              <w:rPr>
+                <w:rFonts w:ascii="Cambria Math" w:eastAsiaTheme="minorEastAsia" w:hAnsi="Cambria Math"/>
+                <w:i/>
+              </w:rPr>
+            </m:ctrlPr>
+          </m:fPr>
+          <m:num>
+            <m:r>
+              <w:rPr>
+                <w:rFonts w:ascii="Cambria Math" w:eastAsiaTheme="minorEastAsia" w:hAnsi="Cambria Math"/>
+              </w:rPr>
+              <m:t>1</m:t>
+            </m:r>
+          </m:num>
+          <m:den>
+            <m:r>
+              <w:rPr>
+                <w:rFonts w:ascii="Cambria Math" w:eastAsiaTheme="minorEastAsia" w:hAnsi="Cambria Math"/>
+              </w:rPr>
+              <m:t>5</m:t>
+            </m:r>
+          </m:den>
+        </m:f>
+        <m:r>
+          <w:rPr>
+            <w:rFonts w:ascii="Cambria Math" w:eastAsiaTheme="minorEastAsia" w:hAnsi="Cambria Math"/>
+          </w:rPr>
+          <m:t>Y=Y=80*</m:t>
+        </m:r>
+        <m:f>
+          <m:fPr>
+            <m:ctrlPr>
+              <w:rPr>
+                <w:rFonts w:ascii="Cambria Math" w:eastAsiaTheme="minorEastAsia" w:hAnsi="Cambria Math"/>
+                <w:i/>
+              </w:rPr>
+            </m:ctrlPr>
+          </m:fPr>
+          <m:num>
+            <m:r>
+              <w:rPr>
+                <w:rFonts w:ascii="Cambria Math" w:eastAsiaTheme="minorEastAsia" w:hAnsi="Cambria Math"/>
+              </w:rPr>
+              <m:t>4</m:t>
+            </m:r>
+          </m:num>
+          <m:den>
+            <m:r>
+              <w:rPr>
+                <w:rFonts w:ascii="Cambria Math" w:eastAsiaTheme="minorEastAsia" w:hAnsi="Cambria Math"/>
+              </w:rPr>
+              <m:t>5</m:t>
+            </m:r>
+          </m:den>
+        </m:f>
+        <m:r>
+          <w:rPr>
+            <w:rFonts w:ascii="Cambria Math" w:eastAsiaTheme="minorEastAsia" w:hAnsi="Cambria Math"/>
+          </w:rPr>
+          <m:t>=100</m:t>
+        </m:r>
+      </m:oMath>
+      <w:r>
+        <w:rPr>
+          <w:rFonts w:eastAsiaTheme="minorEastAsia"/>
+        </w:rPr>
+        <w:t>.</w:t>
+      </w:r>
     </w:p>
     <w:p>
       <w:pPr>
@@ -34519,9 +35647,14 @@
         <w:ind w:left="426"/>
         <w:rPr>
           <w:rFonts w:eastAsiaTheme="minorEastAsia"/>
-          <w:lang w:val="en-US"/>
-        </w:rPr>
-      </w:pPr>
+        </w:rPr>
+      </w:pPr>
+      <w:r>
+        <w:rPr>
+          <w:rFonts w:eastAsiaTheme="minorEastAsia"/>
+        </w:rPr>
+        <w:t>2.40</w:t>
+      </w:r>
     </w:p>
     <w:p>
       <w:pPr>
@@ -34532,9 +35665,10 @@
         <w:ind w:left="426"/>
         <w:rPr>
           <w:rFonts w:eastAsiaTheme="minorEastAsia"/>
-          <w:lang w:val="en-US"/>
-        </w:rPr>
-      </w:pPr>
+        </w:rPr>
+      </w:pPr>
+      <w:bookmarkStart w:id="0" w:name="_GoBack"/>
+      <w:bookmarkEnd w:id="0"/>
     </w:p>
     <w:p>
       <w:pPr>
@@ -34545,7 +35679,18 @@
         <w:ind w:left="426"/>
         <w:rPr>
           <w:rFonts w:eastAsiaTheme="minorEastAsia"/>
-          <w:lang w:val="en-US"/>
+        </w:rPr>
+      </w:pPr>
+    </w:p>
+    <w:p>
+      <w:pPr>
+        <w:pStyle w:val="Prrafodelista"/>
+        <w:tabs>
+          <w:tab w:val="left" w:pos="7553"/>
+        </w:tabs>
+        <w:ind w:left="426"/>
+        <w:rPr>
+          <w:rFonts w:eastAsiaTheme="minorEastAsia"/>
         </w:rPr>
       </w:pPr>
     </w:p>
@@ -41391,7 +42536,7 @@
 </file>
 
 <file path=customXml/itemProps1.xml><?xml version="1.0" encoding="utf-8"?>
-<ds:datastoreItem xmlns:ds="http://schemas.openxmlformats.org/officeDocument/2006/customXml" ds:itemID="{4FA4A331-2AB3-4A4E-85F9-AAD5F9FC8E41}">
+<ds:datastoreItem xmlns:ds="http://schemas.openxmlformats.org/officeDocument/2006/customXml" ds:itemID="{15B7605E-ECF0-48B3-9FA5-5715AC151EEE}">
   <ds:schemaRefs>
     <ds:schemaRef ds:uri="http://schemas.openxmlformats.org/officeDocument/2006/bibliography"/>
   </ds:schemaRefs>

</xml_diff>

<commit_message>
Actualizacion hasta el ejercicio 2.41
</commit_message>
<xml_diff>
--- a/EJERCICIOS FUNDAMENTOS DE ECONOMÍA CUANTITATIVA (2).docx
+++ b/EJERCICIOS FUNDAMENTOS DE ECONOMÍA CUANTITATIVA (2).docx
@@ -655,7 +655,15 @@
         </w:numPr>
       </w:pPr>
       <w:r>
-        <w:t>7.53 = 7  53/100</w:t>
+        <w:t xml:space="preserve">7.53 = </w:t>
+      </w:r>
+      <w:proofErr w:type="gramStart"/>
+      <w:r>
+        <w:t>7  53</w:t>
+      </w:r>
+      <w:proofErr w:type="gramEnd"/>
+      <w:r>
+        <w:t>/100</w:t>
       </w:r>
     </w:p>
     <w:p>
@@ -2633,7 +2641,7 @@
           </mc:Choice>
           <mc:Fallback>
             <w:pict>
-              <v:line w14:anchorId="3FC3A20B" id="1 Conector recto" o:spid="_x0000_s1026" style="position:absolute;z-index:251659264;visibility:visible;mso-wrap-style:square;mso-wrap-distance-left:9pt;mso-wrap-distance-top:0;mso-wrap-distance-right:9pt;mso-wrap-distance-bottom:0;mso-position-horizontal:absolute;mso-position-horizontal-relative:text;mso-position-vertical:absolute;mso-position-vertical-relative:text" from="34.9pt,-.1pt" to="133.05pt,-.1pt" o:gfxdata="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" strokecolor="black [3040]"/>
+              <v:line w14:anchorId="4BA15E3D" id="1 Conector recto" o:spid="_x0000_s1026" style="position:absolute;z-index:251659264;visibility:visible;mso-wrap-style:square;mso-wrap-distance-left:9pt;mso-wrap-distance-top:0;mso-wrap-distance-right:9pt;mso-wrap-distance-bottom:0;mso-position-horizontal:absolute;mso-position-horizontal-relative:text;mso-position-vertical:absolute;mso-position-vertical-relative:text" from="34.9pt,-.1pt" to="133.05pt,-.1pt" o:gfxdata="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" strokecolor="black [3040]"/>
             </w:pict>
           </mc:Fallback>
         </mc:AlternateContent>
@@ -2805,7 +2813,7 @@
           </mc:Choice>
           <mc:Fallback>
             <w:pict>
-              <v:line w14:anchorId="7B2260A9" id="2 Conector recto" o:spid="_x0000_s1026" style="position:absolute;z-index:251661312;visibility:visible;mso-wrap-style:square;mso-wrap-distance-left:9pt;mso-wrap-distance-top:0;mso-wrap-distance-right:9pt;mso-wrap-distance-bottom:0;mso-position-horizontal:absolute;mso-position-horizontal-relative:text;mso-position-vertical:absolute;mso-position-vertical-relative:text" from="35.3pt,.35pt" to="133.45pt,.35pt" o:gfxdata="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" strokecolor="black [3040]"/>
+              <v:line w14:anchorId="4ECF851D" id="2 Conector recto" o:spid="_x0000_s1026" style="position:absolute;z-index:251661312;visibility:visible;mso-wrap-style:square;mso-wrap-distance-left:9pt;mso-wrap-distance-top:0;mso-wrap-distance-right:9pt;mso-wrap-distance-bottom:0;mso-position-horizontal:absolute;mso-position-horizontal-relative:text;mso-position-vertical:absolute;mso-position-vertical-relative:text" from="35.3pt,.35pt" to="133.45pt,.35pt" o:gfxdata="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" strokecolor="black [3040]"/>
             </w:pict>
           </mc:Fallback>
         </mc:AlternateContent>
@@ -3165,7 +3173,7 @@
           </mc:Choice>
           <mc:Fallback>
             <w:pict>
-              <v:line w14:anchorId="25E10F59" id="3 Conector recto" o:spid="_x0000_s1026" style="position:absolute;z-index:251663360;visibility:visible;mso-wrap-style:square;mso-wrap-distance-left:9pt;mso-wrap-distance-top:0;mso-wrap-distance-right:9pt;mso-wrap-distance-bottom:0;mso-position-horizontal:absolute;mso-position-horizontal-relative:text;mso-position-vertical:absolute;mso-position-vertical-relative:text" from="31.85pt,1pt" to="130pt,1pt" o:gfxdata="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" strokecolor="black [3040]"/>
+              <v:line w14:anchorId="17DEBC57" id="3 Conector recto" o:spid="_x0000_s1026" style="position:absolute;z-index:251663360;visibility:visible;mso-wrap-style:square;mso-wrap-distance-left:9pt;mso-wrap-distance-top:0;mso-wrap-distance-right:9pt;mso-wrap-distance-bottom:0;mso-position-horizontal:absolute;mso-position-horizontal-relative:text;mso-position-vertical:absolute;mso-position-vertical-relative:text" from="31.85pt,1pt" to="130pt,1pt" o:gfxdata="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" strokecolor="black [3040]"/>
             </w:pict>
           </mc:Fallback>
         </mc:AlternateContent>
@@ -4162,7 +4170,7 @@
           </mc:Choice>
           <mc:Fallback>
             <w:pict>
-              <v:line w14:anchorId="38E1DC2D" id="4 Conector recto" o:spid="_x0000_s1026" style="position:absolute;z-index:251665408;visibility:visible;mso-wrap-style:square;mso-width-percent:0;mso-wrap-distance-left:9pt;mso-wrap-distance-top:0;mso-wrap-distance-right:9pt;mso-wrap-distance-bottom:0;mso-position-horizontal:absolute;mso-position-horizontal-relative:text;mso-position-vertical:absolute;mso-position-vertical-relative:text;mso-width-percent:0;mso-width-relative:margin" from="33.65pt,1pt" to="200.1pt,1pt" o:gfxdata="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" strokecolor="black [3040]"/>
+              <v:line w14:anchorId="300E9DD7" id="4 Conector recto" o:spid="_x0000_s1026" style="position:absolute;z-index:251665408;visibility:visible;mso-wrap-style:square;mso-width-percent:0;mso-wrap-distance-left:9pt;mso-wrap-distance-top:0;mso-wrap-distance-right:9pt;mso-wrap-distance-bottom:0;mso-position-horizontal:absolute;mso-position-horizontal-relative:text;mso-position-vertical:absolute;mso-position-vertical-relative:text;mso-width-percent:0;mso-width-relative:margin" from="33.65pt,1pt" to="200.1pt,1pt" o:gfxdata="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" strokecolor="black [3040]"/>
             </w:pict>
           </mc:Fallback>
         </mc:AlternateContent>
@@ -7759,7 +7767,21 @@
               <w:rPr>
                 <w:rFonts w:eastAsiaTheme="minorEastAsia"/>
               </w:rPr>
-              <w:t>PO = (1/2)(4/5) PT = 40</w:t>
+              <w:t>PO = (1/</w:t>
+            </w:r>
+            <w:proofErr w:type="gramStart"/>
+            <w:r>
+              <w:rPr>
+                <w:rFonts w:eastAsiaTheme="minorEastAsia"/>
+              </w:rPr>
+              <w:t>2)(</w:t>
+            </w:r>
+            <w:proofErr w:type="gramEnd"/>
+            <w:r>
+              <w:rPr>
+                <w:rFonts w:eastAsiaTheme="minorEastAsia"/>
+              </w:rPr>
+              <w:t>4/5) PT = 40</w:t>
             </w:r>
           </w:p>
           <w:p>
@@ -8022,7 +8044,21 @@
               <w:rPr>
                 <w:rFonts w:eastAsiaTheme="minorEastAsia"/>
               </w:rPr>
-              <w:t>(2/3)(3/5 PT) = 6/15 PT</w:t>
+              <w:t>(2/</w:t>
+            </w:r>
+            <w:proofErr w:type="gramStart"/>
+            <w:r>
+              <w:rPr>
+                <w:rFonts w:eastAsiaTheme="minorEastAsia"/>
+              </w:rPr>
+              <w:t>3)(</w:t>
+            </w:r>
+            <w:proofErr w:type="gramEnd"/>
+            <w:r>
+              <w:rPr>
+                <w:rFonts w:eastAsiaTheme="minorEastAsia"/>
+              </w:rPr>
+              <w:t>3/5 PT) = 6/15 PT</w:t>
             </w:r>
           </w:p>
         </w:tc>
@@ -8127,7 +8163,21 @@
           <w:rFonts w:eastAsiaTheme="minorEastAsia"/>
         </w:rPr>
         <w:tab/>
-        <w:t xml:space="preserve">población B con respecto a su total, sin embargo no se podría inferir la proporción en que </w:t>
+        <w:t xml:space="preserve">población B con respecto a su total, sin </w:t>
+      </w:r>
+      <w:proofErr w:type="gramStart"/>
+      <w:r>
+        <w:rPr>
+          <w:rFonts w:eastAsiaTheme="minorEastAsia"/>
+        </w:rPr>
+        <w:t>embargo</w:t>
+      </w:r>
+      <w:proofErr w:type="gramEnd"/>
+      <w:r>
+        <w:rPr>
+          <w:rFonts w:eastAsiaTheme="minorEastAsia"/>
+        </w:rPr>
+        <w:t xml:space="preserve"> no se podría inferir la proporción en que </w:t>
       </w:r>
       <w:r>
         <w:rPr>
@@ -8227,7 +8277,7 @@
           </mc:Choice>
           <mc:Fallback>
             <w:pict>
-              <v:shapetype w14:anchorId="052386F8" id="_x0000_t88" coordsize="21600,21600" o:spt="88" adj="1800,10800" path="m,qx10800@0l10800@2qy21600@11,10800@3l10800@1qy,21600e" filled="f">
+              <v:shapetype w14:anchorId="623965BA" id="_x0000_t88" coordsize="21600,21600" o:spt="88" adj="1800,10800" path="m,qx10800@0l10800@2qy21600@11,10800@3l10800@1qy,21600e" filled="f">
                 <v:formulas>
                   <v:f eqn="val #0"/>
                   <v:f eqn="sum 21600 0 #0"/>
@@ -8532,7 +8582,7 @@
                 </mc:Choice>
                 <mc:Fallback>
                   <w:pict>
-                    <v:shapetype w14:anchorId="2FC7C3C7" id="_x0000_t32" coordsize="21600,21600" o:spt="32" o:oned="t" path="m,l21600,21600e" filled="f">
+                    <v:shapetype w14:anchorId="0C4DBE76" id="_x0000_t32" coordsize="21600,21600" o:spt="32" o:oned="t" path="m,l21600,21600e" filled="f">
                       <v:path arrowok="t" fillok="f" o:connecttype="none"/>
                       <o:lock v:ext="edit" shapetype="t"/>
                     </v:shapetype>
@@ -8631,7 +8681,7 @@
                 </mc:Choice>
                 <mc:Fallback>
                   <w:pict>
-                    <v:shape w14:anchorId="0F551B6B" id="7 Conector recto de flecha" o:spid="_x0000_s1026" type="#_x0000_t32" style="position:absolute;margin-left:9.05pt;margin-top:2.9pt;width:0;height:61.8pt;flip:y;z-index:251667456;visibility:visible;mso-wrap-style:square;mso-width-percent:0;mso-height-percent:0;mso-wrap-distance-left:9pt;mso-wrap-distance-top:0;mso-wrap-distance-right:9pt;mso-wrap-distance-bottom:0;mso-position-horizontal:absolute;mso-position-horizontal-relative:text;mso-position-vertical:absolute;mso-position-vertical-relative:text;mso-width-percent:0;mso-height-percent:0;mso-width-relative:margin;mso-height-relative:margin" o:gfxdata="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" strokecolor="black [3040]">
+                    <v:shape w14:anchorId="44B01D51" id="7 Conector recto de flecha" o:spid="_x0000_s1026" type="#_x0000_t32" style="position:absolute;margin-left:9.05pt;margin-top:2.9pt;width:0;height:61.8pt;flip:y;z-index:251667456;visibility:visible;mso-wrap-style:square;mso-width-percent:0;mso-height-percent:0;mso-wrap-distance-left:9pt;mso-wrap-distance-top:0;mso-wrap-distance-right:9pt;mso-wrap-distance-bottom:0;mso-position-horizontal:absolute;mso-position-horizontal-relative:text;mso-position-vertical:absolute;mso-position-vertical-relative:text;mso-width-percent:0;mso-height-percent:0;mso-width-relative:margin;mso-height-relative:margin" o:gfxdata="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" strokecolor="black [3040]">
                       <v:stroke endarrow="open"/>
                     </v:shape>
                   </w:pict>
@@ -9160,7 +9210,15 @@
         </w:tabs>
       </w:pPr>
       <w:r>
-        <w:t>b) Al pasar del punto D al punto E el  incremento en los bienes de consumo tienen un costo de oportunidad de 18 unidades</w:t>
+        <w:t xml:space="preserve">b) Al pasar del punto D al punto E </w:t>
+      </w:r>
+      <w:proofErr w:type="gramStart"/>
+      <w:r>
+        <w:t>el  incremento</w:t>
+      </w:r>
+      <w:proofErr w:type="gramEnd"/>
+      <w:r>
+        <w:t xml:space="preserve"> en los bienes de consumo tienen un costo de oportunidad de 18 unidades</w:t>
       </w:r>
     </w:p>
     <w:p>
@@ -9443,7 +9501,7 @@
                 </v:shape>
                 <w10:wrap type="square" anchorx="margin" anchory="margin"/>
               </v:group>
-              <o:OLEObject Type="Embed" ProgID="Excel.Chart.8" ShapeID="Gráfico 9" DrawAspect="Content" ObjectID="_1630583165" r:id="rId8">
+              <o:OLEObject Type="Embed" ProgID="Excel.Chart.8" ShapeID="Gráfico 9" DrawAspect="Content" ObjectID="_1630760004" r:id="rId8">
                 <o:FieldCodes>\s</o:FieldCodes>
               </o:OLEObject>
             </w:pict>
@@ -9504,8 +9562,16 @@
         <w:rPr>
           <w:highlight w:val="yellow"/>
         </w:rPr>
-        <w:t>Asignar letras A)…</w:t>
-      </w:r>
+        <w:t xml:space="preserve">Asignar letras </w:t>
+      </w:r>
+      <w:proofErr w:type="gramStart"/>
+      <w:r>
+        <w:rPr>
+          <w:highlight w:val="yellow"/>
+        </w:rPr>
+        <w:t>A)…</w:t>
+      </w:r>
+      <w:proofErr w:type="gramEnd"/>
     </w:p>
     <w:tbl>
       <w:tblPr>
@@ -9725,7 +9791,7 @@
                 </mc:Choice>
                 <mc:Fallback>
                   <w:pict>
-                    <v:shape w14:anchorId="685366BA" id="6 Conector recto de flecha" o:spid="_x0000_s1026" type="#_x0000_t32" style="position:absolute;margin-left:1.6pt;margin-top:3.1pt;width:0;height:66.35pt;z-index:251671552;visibility:visible;mso-wrap-style:square;mso-width-percent:0;mso-wrap-distance-left:9pt;mso-wrap-distance-top:0;mso-wrap-distance-right:9pt;mso-wrap-distance-bottom:0;mso-position-horizontal:absolute;mso-position-horizontal-relative:text;mso-position-vertical:absolute;mso-position-vertical-relative:text;mso-width-percent:0;mso-width-relative:margin" o:gfxdata="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" strokecolor="black [3040]">
+                    <v:shape w14:anchorId="3D5ACFBA" id="6 Conector recto de flecha" o:spid="_x0000_s1026" type="#_x0000_t32" style="position:absolute;margin-left:1.6pt;margin-top:3.1pt;width:0;height:66.35pt;z-index:251671552;visibility:visible;mso-wrap-style:square;mso-width-percent:0;mso-wrap-distance-left:9pt;mso-wrap-distance-top:0;mso-wrap-distance-right:9pt;mso-wrap-distance-bottom:0;mso-position-horizontal:absolute;mso-position-horizontal-relative:text;mso-position-vertical:absolute;mso-position-vertical-relative:text;mso-width-percent:0;mso-width-relative:margin" o:gfxdata="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" strokecolor="black [3040]">
                       <v:stroke endarrow="open"/>
                     </v:shape>
                   </w:pict>
@@ -9814,7 +9880,7 @@
                 </mc:Choice>
                 <mc:Fallback>
                   <w:pict>
-                    <v:shape w14:anchorId="0E315DAD" id="12 Conector recto de flecha" o:spid="_x0000_s1026" type="#_x0000_t32" style="position:absolute;margin-left:1.7pt;margin-top:3.1pt;width:0;height:66.3pt;flip:x y;z-index:251672576;visibility:visible;mso-wrap-style:square;mso-width-percent:0;mso-height-percent:0;mso-wrap-distance-left:9pt;mso-wrap-distance-top:0;mso-wrap-distance-right:9pt;mso-wrap-distance-bottom:0;mso-position-horizontal:absolute;mso-position-horizontal-relative:text;mso-position-vertical:absolute;mso-position-vertical-relative:text;mso-width-percent:0;mso-height-percent:0;mso-width-relative:margin;mso-height-relative:margin" o:gfxdata="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" strokecolor="black [3040]">
+                    <v:shape w14:anchorId="78FF45B1" id="12 Conector recto de flecha" o:spid="_x0000_s1026" type="#_x0000_t32" style="position:absolute;margin-left:1.7pt;margin-top:3.1pt;width:0;height:66.3pt;flip:x y;z-index:251672576;visibility:visible;mso-wrap-style:square;mso-width-percent:0;mso-height-percent:0;mso-wrap-distance-left:9pt;mso-wrap-distance-top:0;mso-wrap-distance-right:9pt;mso-wrap-distance-bottom:0;mso-position-horizontal:absolute;mso-position-horizontal-relative:text;mso-position-vertical:absolute;mso-position-vertical-relative:text;mso-width-percent:0;mso-height-percent:0;mso-width-relative:margin;mso-height-relative:margin" o:gfxdata="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" strokecolor="black [3040]">
                       <v:stroke endarrow="open"/>
                     </v:shape>
                   </w:pict>
@@ -10536,7 +10602,7 @@
                 </mc:Choice>
                 <mc:Fallback>
                   <w:pict>
-                    <v:shape w14:anchorId="1104E8C5" id="13 Conector recto de flecha" o:spid="_x0000_s1026" type="#_x0000_t32" style="position:absolute;margin-left:1.6pt;margin-top:3.1pt;width:0;height:66.35pt;z-index:251674624;visibility:visible;mso-wrap-style:square;mso-width-percent:0;mso-wrap-distance-left:9pt;mso-wrap-distance-top:0;mso-wrap-distance-right:9pt;mso-wrap-distance-bottom:0;mso-position-horizontal:absolute;mso-position-horizontal-relative:text;mso-position-vertical:absolute;mso-position-vertical-relative:text;mso-width-percent:0;mso-width-relative:margin" o:gfxdata="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" strokecolor="black [3040]">
+                    <v:shape w14:anchorId="123B6476" id="13 Conector recto de flecha" o:spid="_x0000_s1026" type="#_x0000_t32" style="position:absolute;margin-left:1.6pt;margin-top:3.1pt;width:0;height:66.35pt;z-index:251674624;visibility:visible;mso-wrap-style:square;mso-width-percent:0;mso-wrap-distance-left:9pt;mso-wrap-distance-top:0;mso-wrap-distance-right:9pt;mso-wrap-distance-bottom:0;mso-position-horizontal:absolute;mso-position-horizontal-relative:text;mso-position-vertical:absolute;mso-position-vertical-relative:text;mso-width-percent:0;mso-width-relative:margin" o:gfxdata="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" strokecolor="black [3040]">
                       <v:stroke endarrow="open"/>
                     </v:shape>
                   </w:pict>
@@ -10625,7 +10691,7 @@
                 </mc:Choice>
                 <mc:Fallback>
                   <w:pict>
-                    <v:shape w14:anchorId="238BB57C" id="14 Conector recto de flecha" o:spid="_x0000_s1026" type="#_x0000_t32" style="position:absolute;margin-left:1.7pt;margin-top:3.1pt;width:0;height:66.3pt;flip:x y;z-index:251675648;visibility:visible;mso-wrap-style:square;mso-width-percent:0;mso-height-percent:0;mso-wrap-distance-left:9pt;mso-wrap-distance-top:0;mso-wrap-distance-right:9pt;mso-wrap-distance-bottom:0;mso-position-horizontal:absolute;mso-position-horizontal-relative:text;mso-position-vertical:absolute;mso-position-vertical-relative:text;mso-width-percent:0;mso-height-percent:0;mso-width-relative:margin;mso-height-relative:margin" o:gfxdata="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" strokecolor="black [3040]">
+                    <v:shape w14:anchorId="0F92632E" id="14 Conector recto de flecha" o:spid="_x0000_s1026" type="#_x0000_t32" style="position:absolute;margin-left:1.7pt;margin-top:3.1pt;width:0;height:66.3pt;flip:x y;z-index:251675648;visibility:visible;mso-wrap-style:square;mso-width-percent:0;mso-height-percent:0;mso-wrap-distance-left:9pt;mso-wrap-distance-top:0;mso-wrap-distance-right:9pt;mso-wrap-distance-bottom:0;mso-position-horizontal:absolute;mso-position-horizontal-relative:text;mso-position-vertical:absolute;mso-position-vertical-relative:text;mso-width-percent:0;mso-height-percent:0;mso-width-relative:margin;mso-height-relative:margin" o:gfxdata="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" strokecolor="black [3040]">
                       <v:stroke endarrow="open"/>
                     </v:shape>
                   </w:pict>
@@ -11257,7 +11323,15 @@
         </w:tabs>
       </w:pPr>
       <w:r>
-        <w:t>Ambas curvas representan los puntos de aprovechamiento óptimo de los recursos y tecnología disponibles así como las distintas combinaciones posibles en la producción de dos bienes.</w:t>
+        <w:t xml:space="preserve">Ambas curvas representan los puntos de aprovechamiento óptimo de los recursos y tecnología </w:t>
+      </w:r>
+      <w:proofErr w:type="gramStart"/>
+      <w:r>
+        <w:t>disponibles</w:t>
+      </w:r>
+      <w:proofErr w:type="gramEnd"/>
+      <w:r>
+        <w:t xml:space="preserve"> así como las distintas combinaciones posibles en la producción de dos bienes.</w:t>
       </w:r>
     </w:p>
     <w:p>
@@ -11516,7 +11590,21 @@
         <w:rPr>
           <w:rFonts w:eastAsiaTheme="minorEastAsia"/>
         </w:rPr>
-        <w:t>Y= 2W :. W</w:t>
+        <w:t>Y= 2</w:t>
+      </w:r>
+      <w:proofErr w:type="gramStart"/>
+      <w:r>
+        <w:rPr>
+          <w:rFonts w:eastAsiaTheme="minorEastAsia"/>
+        </w:rPr>
+        <w:t>W :</w:t>
+      </w:r>
+      <w:proofErr w:type="gramEnd"/>
+      <w:r>
+        <w:rPr>
+          <w:rFonts w:eastAsiaTheme="minorEastAsia"/>
+        </w:rPr>
+        <w:t>. W</w:t>
       </w:r>
       <w:r>
         <w:rPr>
@@ -21403,11 +21491,19 @@
                 <w:rFonts w:eastAsiaTheme="minorEastAsia"/>
               </w:rPr>
             </w:pPr>
+            <w:proofErr w:type="gramStart"/>
             <w:r>
               <w:rPr>
                 <w:rFonts w:eastAsiaTheme="minorEastAsia"/>
               </w:rPr>
-              <w:t>?=917</w:t>
+              <w:t>?=</w:t>
+            </w:r>
+            <w:proofErr w:type="gramEnd"/>
+            <w:r>
+              <w:rPr>
+                <w:rFonts w:eastAsiaTheme="minorEastAsia"/>
+              </w:rPr>
+              <w:t>917</w:t>
             </w:r>
           </w:p>
         </w:tc>
@@ -21545,11 +21641,19 @@
                 <w:rFonts w:eastAsiaTheme="minorEastAsia"/>
               </w:rPr>
             </w:pPr>
+            <w:proofErr w:type="gramStart"/>
             <w:r>
               <w:rPr>
                 <w:rFonts w:eastAsiaTheme="minorEastAsia"/>
               </w:rPr>
-              <w:t>?=1269</w:t>
+              <w:t>?=</w:t>
+            </w:r>
+            <w:proofErr w:type="gramEnd"/>
+            <w:r>
+              <w:rPr>
+                <w:rFonts w:eastAsiaTheme="minorEastAsia"/>
+              </w:rPr>
+              <w:t>1269</w:t>
             </w:r>
           </w:p>
         </w:tc>
@@ -21687,11 +21791,19 @@
                 <w:rFonts w:eastAsiaTheme="minorEastAsia"/>
               </w:rPr>
             </w:pPr>
+            <w:proofErr w:type="gramStart"/>
             <w:r>
               <w:rPr>
                 <w:rFonts w:eastAsiaTheme="minorEastAsia"/>
               </w:rPr>
-              <w:t>?=1755</w:t>
+              <w:t>?=</w:t>
+            </w:r>
+            <w:proofErr w:type="gramEnd"/>
+            <w:r>
+              <w:rPr>
+                <w:rFonts w:eastAsiaTheme="minorEastAsia"/>
+              </w:rPr>
+              <w:t>1755</w:t>
             </w:r>
           </w:p>
         </w:tc>
@@ -33601,13 +33713,7 @@
           <w:rPr>
             <w:rFonts w:ascii="Cambria Math" w:eastAsiaTheme="minorEastAsia" w:hAnsi="Cambria Math"/>
           </w:rPr>
-          <m:t>VA</m:t>
-        </m:r>
-        <m:r>
-          <w:rPr>
-            <w:rFonts w:ascii="Cambria Math" w:eastAsiaTheme="minorEastAsia" w:hAnsi="Cambria Math"/>
-          </w:rPr>
-          <m:t>=</m:t>
+          <m:t>VA=</m:t>
         </m:r>
         <m:sSub>
           <m:sSubPr>
@@ -33639,19 +33745,7 @@
           <w:rPr>
             <w:rFonts w:ascii="Cambria Math" w:eastAsiaTheme="minorEastAsia" w:hAnsi="Cambria Math"/>
           </w:rPr>
-          <m:t>=</m:t>
-        </m:r>
-        <m:r>
-          <w:rPr>
-            <w:rFonts w:ascii="Cambria Math" w:eastAsiaTheme="minorEastAsia" w:hAnsi="Cambria Math"/>
-          </w:rPr>
-          <m:t>C</m:t>
-        </m:r>
-        <m:r>
-          <w:rPr>
-            <w:rFonts w:ascii="Cambria Math" w:eastAsiaTheme="minorEastAsia" w:hAnsi="Cambria Math"/>
-          </w:rPr>
-          <m:t>=108</m:t>
+          <m:t>=C=108</m:t>
         </m:r>
       </m:oMath>
       <w:r>
@@ -34440,13 +34534,11 @@
         <w:ind w:left="426"/>
         <w:rPr>
           <w:rFonts w:eastAsiaTheme="minorEastAsia"/>
-          <w:lang w:val="en-US"/>
-        </w:rPr>
-      </w:pPr>
-      <w:r>
-        <w:rPr>
-          <w:rFonts w:eastAsiaTheme="minorEastAsia"/>
-          <w:lang w:val="en-US"/>
+        </w:rPr>
+      </w:pPr>
+      <w:r>
+        <w:rPr>
+          <w:rFonts w:eastAsiaTheme="minorEastAsia"/>
         </w:rPr>
         <w:t>2.38</w:t>
       </w:r>
@@ -34460,13 +34552,11 @@
         <w:ind w:left="708"/>
         <w:rPr>
           <w:rFonts w:eastAsiaTheme="minorEastAsia"/>
-          <w:lang w:val="en-US"/>
-        </w:rPr>
-      </w:pPr>
-      <w:r>
-        <w:rPr>
-          <w:rFonts w:eastAsiaTheme="minorEastAsia"/>
-          <w:lang w:val="en-US"/>
+        </w:rPr>
+      </w:pPr>
+      <w:r>
+        <w:rPr>
+          <w:rFonts w:eastAsiaTheme="minorEastAsia"/>
         </w:rPr>
         <w:t>2/3Y=S</w:t>
       </w:r>
@@ -34480,7 +34570,6 @@
         <w:ind w:left="708"/>
         <w:rPr>
           <w:rFonts w:eastAsiaTheme="minorEastAsia"/>
-          <w:lang w:val="en-US"/>
         </w:rPr>
       </w:pPr>
       <m:oMath>
@@ -34489,7 +34578,13 @@
             <w:rFonts w:ascii="Cambria Math" w:eastAsiaTheme="minorEastAsia" w:hAnsi="Cambria Math"/>
             <w:lang w:val="en-US"/>
           </w:rPr>
-          <m:t>VBP=</m:t>
+          <m:t>VBP</m:t>
+        </m:r>
+        <m:r>
+          <w:rPr>
+            <w:rFonts w:ascii="Cambria Math" w:eastAsiaTheme="minorEastAsia" w:hAnsi="Cambria Math"/>
+          </w:rPr>
+          <m:t>=</m:t>
         </m:r>
         <m:sSub>
           <m:sSubPr>
@@ -34523,29 +34618,26 @@
         <m:r>
           <w:rPr>
             <w:rFonts w:ascii="Cambria Math" w:eastAsiaTheme="minorEastAsia" w:hAnsi="Cambria Math"/>
+          </w:rPr>
+          <m:t>+</m:t>
+        </m:r>
+        <m:r>
+          <w:rPr>
+            <w:rFonts w:ascii="Cambria Math" w:eastAsiaTheme="minorEastAsia" w:hAnsi="Cambria Math"/>
             <w:lang w:val="en-US"/>
           </w:rPr>
-          <m:t>+BF</m:t>
-        </m:r>
-        <m:r>
-          <w:rPr>
-            <w:rFonts w:ascii="Cambria Math" w:eastAsiaTheme="minorEastAsia" w:hAnsi="Cambria Math"/>
-            <w:lang w:val="en-US"/>
-          </w:rPr>
-          <m:t>=</m:t>
-        </m:r>
-        <m:r>
-          <w:rPr>
-            <w:rFonts w:ascii="Cambria Math" w:eastAsiaTheme="minorEastAsia" w:hAnsi="Cambria Math"/>
-            <w:lang w:val="en-US"/>
-          </w:rPr>
-          <m:t>127</m:t>
-        </m:r>
-      </m:oMath>
-      <w:r>
-        <w:rPr>
-          <w:rFonts w:eastAsiaTheme="minorEastAsia"/>
-          <w:lang w:val="en-US"/>
+          <m:t>BF</m:t>
+        </m:r>
+        <m:r>
+          <w:rPr>
+            <w:rFonts w:ascii="Cambria Math" w:eastAsiaTheme="minorEastAsia" w:hAnsi="Cambria Math"/>
+          </w:rPr>
+          <m:t>=127</m:t>
+        </m:r>
+      </m:oMath>
+      <w:r>
+        <w:rPr>
+          <w:rFonts w:eastAsiaTheme="minorEastAsia"/>
         </w:rPr>
         <w:t>,</w:t>
       </w:r>
@@ -34559,7 +34651,6 @@
         <w:ind w:left="708"/>
         <w:rPr>
           <w:rFonts w:eastAsiaTheme="minorEastAsia"/>
-          <w:lang w:val="en-US"/>
         </w:rPr>
       </w:pPr>
       <m:oMath>
@@ -34595,7 +34686,6 @@
         <m:r>
           <w:rPr>
             <w:rFonts w:ascii="Cambria Math" w:eastAsiaTheme="minorEastAsia" w:hAnsi="Cambria Math"/>
-            <w:lang w:val="en-US"/>
           </w:rPr>
           <m:t>=</m:t>
         </m:r>
@@ -34631,7 +34721,6 @@
         <m:r>
           <w:rPr>
             <w:rFonts w:ascii="Cambria Math" w:eastAsiaTheme="minorEastAsia" w:hAnsi="Cambria Math"/>
-            <w:lang w:val="en-US"/>
           </w:rPr>
           <m:t>+</m:t>
         </m:r>
@@ -34667,7 +34756,6 @@
         <m:r>
           <w:rPr>
             <w:rFonts w:ascii="Cambria Math" w:eastAsiaTheme="minorEastAsia" w:hAnsi="Cambria Math"/>
-            <w:lang w:val="en-US"/>
           </w:rPr>
           <m:t>=37+60=97</m:t>
         </m:r>
@@ -34675,7 +34763,6 @@
       <w:r>
         <w:rPr>
           <w:rFonts w:eastAsiaTheme="minorEastAsia"/>
-          <w:lang w:val="en-US"/>
         </w:rPr>
         <w:t>,</w:t>
       </w:r>
@@ -34689,7 +34776,6 @@
         <w:ind w:left="708"/>
         <w:rPr>
           <w:rFonts w:eastAsiaTheme="minorEastAsia"/>
-          <w:lang w:val="en-US"/>
         </w:rPr>
       </w:pPr>
       <m:oMath>
@@ -34725,15 +34811,26 @@
         <m:r>
           <w:rPr>
             <w:rFonts w:ascii="Cambria Math" w:eastAsiaTheme="minorEastAsia" w:hAnsi="Cambria Math"/>
+          </w:rPr>
+          <m:t>=</m:t>
+        </m:r>
+        <m:r>
+          <w:rPr>
+            <w:rFonts w:ascii="Cambria Math" w:eastAsiaTheme="minorEastAsia" w:hAnsi="Cambria Math"/>
             <w:lang w:val="en-US"/>
           </w:rPr>
-          <m:t>=I=60</m:t>
-        </m:r>
-      </m:oMath>
-      <w:r>
-        <w:rPr>
-          <w:rFonts w:eastAsiaTheme="minorEastAsia"/>
-          <w:lang w:val="en-US"/>
+          <m:t>I</m:t>
+        </m:r>
+        <m:r>
+          <w:rPr>
+            <w:rFonts w:ascii="Cambria Math" w:eastAsiaTheme="minorEastAsia" w:hAnsi="Cambria Math"/>
+          </w:rPr>
+          <m:t>=60</m:t>
+        </m:r>
+      </m:oMath>
+      <w:r>
+        <w:rPr>
+          <w:rFonts w:eastAsiaTheme="minorEastAsia"/>
         </w:rPr>
         <w:t>,</w:t>
       </w:r>
@@ -34747,7 +34844,6 @@
         <w:ind w:left="708"/>
         <w:rPr>
           <w:rFonts w:eastAsiaTheme="minorEastAsia"/>
-          <w:lang w:val="en-US"/>
         </w:rPr>
       </w:pPr>
       <m:oMath>
@@ -34756,7 +34852,13 @@
             <w:rFonts w:ascii="Cambria Math" w:eastAsiaTheme="minorEastAsia" w:hAnsi="Cambria Math"/>
             <w:lang w:val="en-US"/>
           </w:rPr>
-          <m:t>VA=</m:t>
+          <m:t>VA</m:t>
+        </m:r>
+        <m:r>
+          <w:rPr>
+            <w:rFonts w:ascii="Cambria Math" w:eastAsiaTheme="minorEastAsia" w:hAnsi="Cambria Math"/>
+          </w:rPr>
+          <m:t>=</m:t>
         </m:r>
         <m:r>
           <w:rPr>
@@ -34768,7 +34870,6 @@
         <m:r>
           <w:rPr>
             <w:rFonts w:ascii="Cambria Math" w:eastAsiaTheme="minorEastAsia" w:hAnsi="Cambria Math"/>
-            <w:lang w:val="en-US"/>
           </w:rPr>
           <m:t>-</m:t>
         </m:r>
@@ -34804,50 +34905,13 @@
         <m:r>
           <w:rPr>
             <w:rFonts w:ascii="Cambria Math" w:eastAsiaTheme="minorEastAsia" w:hAnsi="Cambria Math"/>
-            <w:lang w:val="en-US"/>
-          </w:rPr>
-          <m:t>=</m:t>
-        </m:r>
-        <m:r>
-          <w:rPr>
-            <w:rFonts w:ascii="Cambria Math" w:eastAsiaTheme="minorEastAsia" w:hAnsi="Cambria Math"/>
-            <w:lang w:val="en-US"/>
-          </w:rPr>
-          <m:t>127</m:t>
-        </m:r>
-        <m:r>
-          <w:rPr>
-            <w:rFonts w:ascii="Cambria Math" w:eastAsiaTheme="minorEastAsia" w:hAnsi="Cambria Math"/>
-            <w:lang w:val="en-US"/>
-          </w:rPr>
-          <m:t>-</m:t>
-        </m:r>
-        <m:r>
-          <w:rPr>
-            <w:rFonts w:ascii="Cambria Math" w:eastAsiaTheme="minorEastAsia" w:hAnsi="Cambria Math"/>
-            <w:lang w:val="en-US"/>
-          </w:rPr>
-          <m:t>97</m:t>
-        </m:r>
-        <m:r>
-          <w:rPr>
-            <w:rFonts w:ascii="Cambria Math" w:eastAsiaTheme="minorEastAsia" w:hAnsi="Cambria Math"/>
-            <w:lang w:val="en-US"/>
-          </w:rPr>
-          <m:t>=</m:t>
-        </m:r>
-        <m:r>
-          <w:rPr>
-            <w:rFonts w:ascii="Cambria Math" w:eastAsiaTheme="minorEastAsia" w:hAnsi="Cambria Math"/>
-            <w:lang w:val="en-US"/>
-          </w:rPr>
-          <m:t>30</m:t>
-        </m:r>
-      </m:oMath>
-      <w:r>
-        <w:rPr>
-          <w:rFonts w:eastAsiaTheme="minorEastAsia"/>
-          <w:lang w:val="en-US"/>
+          </w:rPr>
+          <m:t>=127-97=30</m:t>
+        </m:r>
+      </m:oMath>
+      <w:r>
+        <w:rPr>
+          <w:rFonts w:eastAsiaTheme="minorEastAsia"/>
         </w:rPr>
         <w:t>,</w:t>
       </w:r>
@@ -34861,7 +34925,6 @@
         <w:ind w:left="708"/>
         <w:rPr>
           <w:rFonts w:eastAsiaTheme="minorEastAsia"/>
-          <w:lang w:val="en-US"/>
         </w:rPr>
       </w:pPr>
       <m:oMath>
@@ -34870,7 +34933,13 @@
             <w:rFonts w:ascii="Cambria Math" w:eastAsiaTheme="minorEastAsia" w:hAnsi="Cambria Math"/>
             <w:lang w:val="en-US"/>
           </w:rPr>
-          <m:t>VA=</m:t>
+          <m:t>VA</m:t>
+        </m:r>
+        <m:r>
+          <w:rPr>
+            <w:rFonts w:ascii="Cambria Math" w:eastAsiaTheme="minorEastAsia" w:hAnsi="Cambria Math"/>
+          </w:rPr>
+          <m:t>=</m:t>
         </m:r>
         <m:sSub>
           <m:sSubPr>
@@ -34904,15 +34973,26 @@
         <m:r>
           <w:rPr>
             <w:rFonts w:ascii="Cambria Math" w:eastAsiaTheme="minorEastAsia" w:hAnsi="Cambria Math"/>
+          </w:rPr>
+          <m:t>=</m:t>
+        </m:r>
+        <m:r>
+          <w:rPr>
+            <w:rFonts w:ascii="Cambria Math" w:eastAsiaTheme="minorEastAsia" w:hAnsi="Cambria Math"/>
             <w:lang w:val="en-US"/>
           </w:rPr>
-          <m:t>=C=30</m:t>
-        </m:r>
-      </m:oMath>
-      <w:r>
-        <w:rPr>
-          <w:rFonts w:eastAsiaTheme="minorEastAsia"/>
-          <w:lang w:val="en-US"/>
+          <m:t>C</m:t>
+        </m:r>
+        <m:r>
+          <w:rPr>
+            <w:rFonts w:ascii="Cambria Math" w:eastAsiaTheme="minorEastAsia" w:hAnsi="Cambria Math"/>
+          </w:rPr>
+          <m:t>=30</m:t>
+        </m:r>
+      </m:oMath>
+      <w:r>
+        <w:rPr>
+          <w:rFonts w:eastAsiaTheme="minorEastAsia"/>
         </w:rPr>
         <w:t>,</w:t>
       </w:r>
@@ -34926,7 +35006,6 @@
         <w:ind w:left="708"/>
         <w:rPr>
           <w:rFonts w:eastAsiaTheme="minorEastAsia"/>
-          <w:lang w:val="en-US"/>
         </w:rPr>
       </w:pPr>
       <m:oMath>
@@ -34935,14 +35014,65 @@
             <w:rFonts w:ascii="Cambria Math" w:eastAsiaTheme="minorEastAsia" w:hAnsi="Cambria Math"/>
             <w:lang w:val="en-US"/>
           </w:rPr>
-          <m:t>C+I=30+60=P=90=Y</m:t>
+          <m:t>C</m:t>
+        </m:r>
+        <m:r>
+          <w:rPr>
+            <w:rFonts w:ascii="Cambria Math" w:eastAsiaTheme="minorEastAsia" w:hAnsi="Cambria Math"/>
+          </w:rPr>
+          <m:t>+</m:t>
         </m:r>
         <m:r>
           <w:rPr>
             <w:rFonts w:ascii="Cambria Math" w:eastAsiaTheme="minorEastAsia" w:hAnsi="Cambria Math"/>
             <w:lang w:val="en-US"/>
           </w:rPr>
-          <m:t>=C+</m:t>
+          <m:t>I</m:t>
+        </m:r>
+        <m:r>
+          <w:rPr>
+            <w:rFonts w:ascii="Cambria Math" w:eastAsiaTheme="minorEastAsia" w:hAnsi="Cambria Math"/>
+          </w:rPr>
+          <m:t>=30+60=</m:t>
+        </m:r>
+        <m:r>
+          <w:rPr>
+            <w:rFonts w:ascii="Cambria Math" w:eastAsiaTheme="minorEastAsia" w:hAnsi="Cambria Math"/>
+            <w:lang w:val="en-US"/>
+          </w:rPr>
+          <m:t>P</m:t>
+        </m:r>
+        <m:r>
+          <w:rPr>
+            <w:rFonts w:ascii="Cambria Math" w:eastAsiaTheme="minorEastAsia" w:hAnsi="Cambria Math"/>
+          </w:rPr>
+          <m:t>=90=</m:t>
+        </m:r>
+        <m:r>
+          <w:rPr>
+            <w:rFonts w:ascii="Cambria Math" w:eastAsiaTheme="minorEastAsia" w:hAnsi="Cambria Math"/>
+            <w:lang w:val="en-US"/>
+          </w:rPr>
+          <m:t>Y</m:t>
+        </m:r>
+        <m:r>
+          <w:rPr>
+            <w:rFonts w:ascii="Cambria Math" w:eastAsiaTheme="minorEastAsia" w:hAnsi="Cambria Math"/>
+          </w:rPr>
+          <m:t>=</m:t>
+        </m:r>
+        <m:r>
+          <w:rPr>
+            <w:rFonts w:ascii="Cambria Math" w:eastAsiaTheme="minorEastAsia" w:hAnsi="Cambria Math"/>
+            <w:lang w:val="en-US"/>
+          </w:rPr>
+          <m:t>C</m:t>
+        </m:r>
+        <m:r>
+          <w:rPr>
+            <w:rFonts w:ascii="Cambria Math" w:eastAsiaTheme="minorEastAsia" w:hAnsi="Cambria Math"/>
+          </w:rPr>
+          <m:t>+</m:t>
         </m:r>
         <m:f>
           <m:fPr>
@@ -34958,7 +35088,6 @@
             <m:r>
               <w:rPr>
                 <w:rFonts w:ascii="Cambria Math" w:eastAsiaTheme="minorEastAsia" w:hAnsi="Cambria Math"/>
-                <w:lang w:val="en-US"/>
               </w:rPr>
               <m:t>2</m:t>
             </m:r>
@@ -34967,7 +35096,6 @@
             <m:r>
               <w:rPr>
                 <w:rFonts w:ascii="Cambria Math" w:eastAsiaTheme="minorEastAsia" w:hAnsi="Cambria Math"/>
-                <w:lang w:val="en-US"/>
               </w:rPr>
               <m:t>3</m:t>
             </m:r>
@@ -34978,7 +35106,13 @@
             <w:rFonts w:ascii="Cambria Math" w:eastAsiaTheme="minorEastAsia" w:hAnsi="Cambria Math"/>
             <w:lang w:val="en-US"/>
           </w:rPr>
-          <m:t>Y=30+</m:t>
+          <m:t>Y</m:t>
+        </m:r>
+        <m:r>
+          <w:rPr>
+            <w:rFonts w:ascii="Cambria Math" w:eastAsiaTheme="minorEastAsia" w:hAnsi="Cambria Math"/>
+          </w:rPr>
+          <m:t>=30+</m:t>
         </m:r>
         <m:f>
           <m:fPr>
@@ -34994,7 +35128,6 @@
             <m:r>
               <w:rPr>
                 <w:rFonts w:ascii="Cambria Math" w:eastAsiaTheme="minorEastAsia" w:hAnsi="Cambria Math"/>
-                <w:lang w:val="en-US"/>
               </w:rPr>
               <m:t>2</m:t>
             </m:r>
@@ -35003,7 +35136,6 @@
             <m:r>
               <w:rPr>
                 <w:rFonts w:ascii="Cambria Math" w:eastAsiaTheme="minorEastAsia" w:hAnsi="Cambria Math"/>
-                <w:lang w:val="en-US"/>
               </w:rPr>
               <m:t>3</m:t>
             </m:r>
@@ -35012,7 +35144,6 @@
         <m:r>
           <w:rPr>
             <w:rFonts w:ascii="Cambria Math" w:eastAsiaTheme="minorEastAsia" w:hAnsi="Cambria Math"/>
-            <w:lang w:val="en-US"/>
           </w:rPr>
           <m:t>*90=90</m:t>
         </m:r>
@@ -35020,7 +35151,6 @@
       <w:r>
         <w:rPr>
           <w:rFonts w:eastAsiaTheme="minorEastAsia"/>
-          <w:lang w:val="en-US"/>
         </w:rPr>
         <w:t>.</w:t>
       </w:r>
@@ -35034,13 +35164,11 @@
         <w:ind w:left="426"/>
         <w:rPr>
           <w:rFonts w:eastAsiaTheme="minorEastAsia"/>
-          <w:lang w:val="en-US"/>
-        </w:rPr>
-      </w:pPr>
-      <w:r>
-        <w:rPr>
-          <w:rFonts w:eastAsiaTheme="minorEastAsia"/>
-          <w:lang w:val="en-US"/>
+        </w:rPr>
+      </w:pPr>
+      <w:r>
+        <w:rPr>
+          <w:rFonts w:eastAsiaTheme="minorEastAsia"/>
         </w:rPr>
         <w:t>2.39</w:t>
       </w:r>
@@ -35054,22 +35182,13 @@
         <w:ind w:left="708"/>
         <w:rPr>
           <w:rFonts w:eastAsiaTheme="minorEastAsia"/>
-          <w:lang w:val="en-US"/>
-        </w:rPr>
-      </w:pPr>
-      <w:r>
-        <w:rPr>
-          <w:rFonts w:eastAsiaTheme="minorEastAsia"/>
-          <w:lang w:val="en-US"/>
-        </w:rPr>
-        <w:t>a)</w:t>
-      </w:r>
-      <w:r>
-        <w:rPr>
-          <w:rFonts w:eastAsiaTheme="minorEastAsia"/>
-          <w:lang w:val="en-US"/>
-        </w:rPr>
-        <w:t xml:space="preserve"> </w:t>
+        </w:rPr>
+      </w:pPr>
+      <w:r>
+        <w:rPr>
+          <w:rFonts w:eastAsiaTheme="minorEastAsia"/>
+        </w:rPr>
+        <w:t xml:space="preserve">a) </w:t>
       </w:r>
       <m:oMath>
         <m:r>
@@ -35077,7 +35196,13 @@
             <w:rFonts w:ascii="Cambria Math" w:eastAsiaTheme="minorEastAsia" w:hAnsi="Cambria Math"/>
             <w:lang w:val="en-US"/>
           </w:rPr>
-          <m:t>VBP=</m:t>
+          <m:t>VBP</m:t>
+        </m:r>
+        <m:r>
+          <w:rPr>
+            <w:rFonts w:ascii="Cambria Math" w:eastAsiaTheme="minorEastAsia" w:hAnsi="Cambria Math"/>
+          </w:rPr>
+          <m:t>=</m:t>
         </m:r>
         <m:sSub>
           <m:sSubPr>
@@ -35111,14 +35236,19 @@
         <m:r>
           <w:rPr>
             <w:rFonts w:ascii="Cambria Math" w:eastAsiaTheme="minorEastAsia" w:hAnsi="Cambria Math"/>
+          </w:rPr>
+          <m:t>+</m:t>
+        </m:r>
+        <m:r>
+          <w:rPr>
+            <w:rFonts w:ascii="Cambria Math" w:eastAsiaTheme="minorEastAsia" w:hAnsi="Cambria Math"/>
             <w:lang w:val="en-US"/>
           </w:rPr>
-          <m:t>+BF</m:t>
-        </m:r>
-        <m:r>
-          <w:rPr>
-            <w:rFonts w:ascii="Cambria Math" w:eastAsiaTheme="minorEastAsia" w:hAnsi="Cambria Math"/>
-            <w:lang w:val="en-US"/>
+          <m:t>BF</m:t>
+        </m:r>
+        <m:r>
+          <w:rPr>
+            <w:rFonts w:ascii="Cambria Math" w:eastAsiaTheme="minorEastAsia" w:hAnsi="Cambria Math"/>
           </w:rPr>
           <m:t>=120</m:t>
         </m:r>
@@ -35126,7 +35256,6 @@
       <w:r>
         <w:rPr>
           <w:rFonts w:eastAsiaTheme="minorEastAsia"/>
-          <w:lang w:val="en-US"/>
         </w:rPr>
         <w:t>,</w:t>
       </w:r>
@@ -35140,20 +35269,17 @@
         <w:ind w:left="708"/>
         <w:rPr>
           <w:rFonts w:eastAsiaTheme="minorEastAsia"/>
-          <w:lang w:val="en-US"/>
-        </w:rPr>
-      </w:pPr>
-      <w:r>
-        <w:rPr>
-          <w:rFonts w:eastAsiaTheme="minorEastAsia"/>
-          <w:lang w:val="en-US"/>
+        </w:rPr>
+      </w:pPr>
+      <w:r>
+        <w:rPr>
+          <w:rFonts w:eastAsiaTheme="minorEastAsia"/>
         </w:rPr>
         <w:t>b)</w:t>
       </w:r>
       <w:r>
         <w:rPr>
           <w:rFonts w:eastAsiaTheme="minorEastAsia"/>
-          <w:lang w:val="en-US"/>
         </w:rPr>
         <w:t xml:space="preserve"> </w:t>
       </w:r>
@@ -35163,7 +35289,13 @@
             <w:rFonts w:ascii="Cambria Math" w:eastAsiaTheme="minorEastAsia" w:hAnsi="Cambria Math"/>
             <w:lang w:val="en-US"/>
           </w:rPr>
-          <m:t>BF=</m:t>
+          <m:t>BF</m:t>
+        </m:r>
+        <m:r>
+          <w:rPr>
+            <w:rFonts w:ascii="Cambria Math" w:eastAsiaTheme="minorEastAsia" w:hAnsi="Cambria Math"/>
+          </w:rPr>
+          <m:t>=</m:t>
         </m:r>
         <m:sSub>
           <m:sSubPr>
@@ -35197,7 +35329,6 @@
         <m:r>
           <w:rPr>
             <w:rFonts w:ascii="Cambria Math" w:eastAsiaTheme="minorEastAsia" w:hAnsi="Cambria Math"/>
-            <w:lang w:val="en-US"/>
           </w:rPr>
           <m:t>+</m:t>
         </m:r>
@@ -35233,22 +35364,13 @@
         <m:r>
           <w:rPr>
             <w:rFonts w:ascii="Cambria Math" w:eastAsiaTheme="minorEastAsia" w:hAnsi="Cambria Math"/>
-            <w:lang w:val="en-US"/>
-          </w:rPr>
-          <m:t>=</m:t>
-        </m:r>
-        <m:r>
-          <w:rPr>
-            <w:rFonts w:ascii="Cambria Math" w:eastAsiaTheme="minorEastAsia" w:hAnsi="Cambria Math"/>
-            <w:lang w:val="en-US"/>
-          </w:rPr>
-          <m:t>20+80=100</m:t>
-        </m:r>
-      </m:oMath>
-      <w:r>
-        <w:rPr>
-          <w:rFonts w:eastAsiaTheme="minorEastAsia"/>
-          <w:lang w:val="en-US"/>
+          </w:rPr>
+          <m:t>=20+80=100</m:t>
+        </m:r>
+      </m:oMath>
+      <w:r>
+        <w:rPr>
+          <w:rFonts w:eastAsiaTheme="minorEastAsia"/>
         </w:rPr>
         <w:t>,</w:t>
       </w:r>
@@ -35282,7 +35404,31 @@
           <w:rPr>
             <w:rFonts w:ascii="Cambria Math" w:eastAsiaTheme="minorEastAsia" w:hAnsi="Cambria Math"/>
           </w:rPr>
-          <m:t>P=C+I</m:t>
+          <m:t>P</m:t>
+        </m:r>
+        <m:r>
+          <w:rPr>
+            <w:rFonts w:ascii="Cambria Math" w:eastAsiaTheme="minorEastAsia" w:hAnsi="Cambria Math"/>
+          </w:rPr>
+          <m:t>=</m:t>
+        </m:r>
+        <m:r>
+          <w:rPr>
+            <w:rFonts w:ascii="Cambria Math" w:eastAsiaTheme="minorEastAsia" w:hAnsi="Cambria Math"/>
+          </w:rPr>
+          <m:t>C</m:t>
+        </m:r>
+        <m:r>
+          <w:rPr>
+            <w:rFonts w:ascii="Cambria Math" w:eastAsiaTheme="minorEastAsia" w:hAnsi="Cambria Math"/>
+          </w:rPr>
+          <m:t>+</m:t>
+        </m:r>
+        <m:r>
+          <w:rPr>
+            <w:rFonts w:ascii="Cambria Math" w:eastAsiaTheme="minorEastAsia" w:hAnsi="Cambria Math"/>
+          </w:rPr>
+          <m:t>I</m:t>
         </m:r>
       </m:oMath>
       <w:r>
@@ -35309,6 +35455,12 @@
         </w:rPr>
         <w:t>d)</w:t>
       </w:r>
+      <w:r>
+        <w:rPr>
+          <w:rFonts w:eastAsiaTheme="minorEastAsia"/>
+        </w:rPr>
+        <w:t xml:space="preserve"> </w:t>
+      </w:r>
       <m:oMath>
         <m:r>
           <w:rPr>
@@ -35545,17 +35697,20 @@
         <w:ind w:left="708"/>
         <w:rPr>
           <w:rFonts w:eastAsiaTheme="minorEastAsia"/>
-        </w:rPr>
-      </w:pPr>
-      <w:r>
-        <w:rPr>
-          <w:rFonts w:eastAsiaTheme="minorEastAsia"/>
+          <w:lang w:val="en-US"/>
+        </w:rPr>
+      </w:pPr>
+      <w:r>
+        <w:rPr>
+          <w:rFonts w:eastAsiaTheme="minorEastAsia"/>
+          <w:lang w:val="en-US"/>
         </w:rPr>
         <w:t>g)</w:t>
       </w:r>
       <w:r>
         <w:rPr>
           <w:rFonts w:eastAsiaTheme="minorEastAsia"/>
+          <w:lang w:val="en-US"/>
         </w:rPr>
         <w:t xml:space="preserve"> </w:t>
       </w:r>
@@ -35564,7 +35719,40 @@
           <w:rPr>
             <w:rFonts w:ascii="Cambria Math" w:eastAsiaTheme="minorEastAsia" w:hAnsi="Cambria Math"/>
           </w:rPr>
-          <m:t>C+S=Y=80+</m:t>
+          <m:t>C</m:t>
+        </m:r>
+        <m:r>
+          <w:rPr>
+            <w:rFonts w:ascii="Cambria Math" w:eastAsiaTheme="minorEastAsia" w:hAnsi="Cambria Math"/>
+            <w:lang w:val="en-US"/>
+          </w:rPr>
+          <m:t>+</m:t>
+        </m:r>
+        <m:r>
+          <w:rPr>
+            <w:rFonts w:ascii="Cambria Math" w:eastAsiaTheme="minorEastAsia" w:hAnsi="Cambria Math"/>
+          </w:rPr>
+          <m:t>S</m:t>
+        </m:r>
+        <m:r>
+          <w:rPr>
+            <w:rFonts w:ascii="Cambria Math" w:eastAsiaTheme="minorEastAsia" w:hAnsi="Cambria Math"/>
+            <w:lang w:val="en-US"/>
+          </w:rPr>
+          <m:t>=</m:t>
+        </m:r>
+        <m:r>
+          <w:rPr>
+            <w:rFonts w:ascii="Cambria Math" w:eastAsiaTheme="minorEastAsia" w:hAnsi="Cambria Math"/>
+          </w:rPr>
+          <m:t>Y</m:t>
+        </m:r>
+        <m:r>
+          <w:rPr>
+            <w:rFonts w:ascii="Cambria Math" w:eastAsiaTheme="minorEastAsia" w:hAnsi="Cambria Math"/>
+            <w:lang w:val="en-US"/>
+          </w:rPr>
+          <m:t>=80+</m:t>
         </m:r>
         <m:f>
           <m:fPr>
@@ -35579,6 +35767,7 @@
             <m:r>
               <w:rPr>
                 <w:rFonts w:ascii="Cambria Math" w:eastAsiaTheme="minorEastAsia" w:hAnsi="Cambria Math"/>
+                <w:lang w:val="en-US"/>
               </w:rPr>
               <m:t>1</m:t>
             </m:r>
@@ -35587,6 +35776,7 @@
             <m:r>
               <w:rPr>
                 <w:rFonts w:ascii="Cambria Math" w:eastAsiaTheme="minorEastAsia" w:hAnsi="Cambria Math"/>
+                <w:lang w:val="en-US"/>
               </w:rPr>
               <m:t>5</m:t>
             </m:r>
@@ -35596,7 +35786,21 @@
           <w:rPr>
             <w:rFonts w:ascii="Cambria Math" w:eastAsiaTheme="minorEastAsia" w:hAnsi="Cambria Math"/>
           </w:rPr>
-          <m:t>Y=Y=80*</m:t>
+          <m:t>Y</m:t>
+        </m:r>
+        <m:r>
+          <w:rPr>
+            <w:rFonts w:ascii="Cambria Math" w:eastAsiaTheme="minorEastAsia" w:hAnsi="Cambria Math"/>
+            <w:lang w:val="en-US"/>
+          </w:rPr>
+          <m:t>=80</m:t>
+        </m:r>
+        <m:r>
+          <w:rPr>
+            <w:rFonts w:ascii="Cambria Math" w:eastAsiaTheme="minorEastAsia" w:hAnsi="Cambria Math"/>
+            <w:lang w:val="en-US"/>
+          </w:rPr>
+          <m:t>/</m:t>
         </m:r>
         <m:f>
           <m:fPr>
@@ -35611,6 +35815,7 @@
             <m:r>
               <w:rPr>
                 <w:rFonts w:ascii="Cambria Math" w:eastAsiaTheme="minorEastAsia" w:hAnsi="Cambria Math"/>
+                <w:lang w:val="en-US"/>
               </w:rPr>
               <m:t>4</m:t>
             </m:r>
@@ -35619,6 +35824,7 @@
             <m:r>
               <w:rPr>
                 <w:rFonts w:ascii="Cambria Math" w:eastAsiaTheme="minorEastAsia" w:hAnsi="Cambria Math"/>
+                <w:lang w:val="en-US"/>
               </w:rPr>
               <m:t>5</m:t>
             </m:r>
@@ -35627,6 +35833,7 @@
         <m:r>
           <w:rPr>
             <w:rFonts w:ascii="Cambria Math" w:eastAsiaTheme="minorEastAsia" w:hAnsi="Cambria Math"/>
+            <w:lang w:val="en-US"/>
           </w:rPr>
           <m:t>=100</m:t>
         </m:r>
@@ -35634,6 +35841,7 @@
       <w:r>
         <w:rPr>
           <w:rFonts w:eastAsiaTheme="minorEastAsia"/>
+          <w:lang w:val="en-US"/>
         </w:rPr>
         <w:t>.</w:t>
       </w:r>
@@ -35647,14 +35855,1582 @@
         <w:ind w:left="426"/>
         <w:rPr>
           <w:rFonts w:eastAsiaTheme="minorEastAsia"/>
-        </w:rPr>
-      </w:pPr>
-      <w:r>
-        <w:rPr>
-          <w:rFonts w:eastAsiaTheme="minorEastAsia"/>
+          <w:lang w:val="en-US"/>
+        </w:rPr>
+      </w:pPr>
+      <w:r>
+        <w:rPr>
+          <w:rFonts w:eastAsiaTheme="minorEastAsia"/>
+          <w:lang w:val="en-US"/>
         </w:rPr>
         <w:t>2.40</w:t>
       </w:r>
+    </w:p>
+    <w:p>
+      <w:pPr>
+        <w:pStyle w:val="Prrafodelista"/>
+        <w:tabs>
+          <w:tab w:val="left" w:pos="7553"/>
+        </w:tabs>
+        <w:ind w:left="708"/>
+        <w:rPr>
+          <w:rFonts w:eastAsiaTheme="minorEastAsia"/>
+          <w:lang w:val="en-US"/>
+        </w:rPr>
+      </w:pPr>
+      <w:r>
+        <w:rPr>
+          <w:rFonts w:eastAsiaTheme="minorEastAsia"/>
+          <w:lang w:val="en-US"/>
+        </w:rPr>
+        <w:t>a)</w:t>
+      </w:r>
+      <w:r>
+        <w:rPr>
+          <w:rFonts w:eastAsiaTheme="minorEastAsia"/>
+          <w:lang w:val="en-US"/>
+        </w:rPr>
+        <w:t xml:space="preserve"> </w:t>
+      </w:r>
+      <m:oMath>
+        <m:r>
+          <w:rPr>
+            <w:rFonts w:ascii="Cambria Math" w:eastAsiaTheme="minorEastAsia" w:hAnsi="Cambria Math"/>
+            <w:lang w:val="en-US"/>
+          </w:rPr>
+          <m:t>VBP=</m:t>
+        </m:r>
+        <m:sSub>
+          <m:sSubPr>
+            <m:ctrlPr>
+              <w:rPr>
+                <w:rFonts w:ascii="Cambria Math" w:eastAsiaTheme="minorEastAsia" w:hAnsi="Cambria Math"/>
+                <w:i/>
+                <w:lang w:val="en-US"/>
+              </w:rPr>
+            </m:ctrlPr>
+          </m:sSubPr>
+          <m:e>
+            <m:r>
+              <w:rPr>
+                <w:rFonts w:ascii="Cambria Math" w:eastAsiaTheme="minorEastAsia" w:hAnsi="Cambria Math"/>
+                <w:lang w:val="en-US"/>
+              </w:rPr>
+              <m:t>B</m:t>
+            </m:r>
+          </m:e>
+          <m:sub>
+            <m:r>
+              <w:rPr>
+                <w:rFonts w:ascii="Cambria Math" w:eastAsiaTheme="minorEastAsia" w:hAnsi="Cambria Math"/>
+                <w:lang w:val="en-US"/>
+              </w:rPr>
+              <m:t>I</m:t>
+            </m:r>
+          </m:sub>
+        </m:sSub>
+        <m:r>
+          <w:rPr>
+            <w:rFonts w:ascii="Cambria Math" w:eastAsiaTheme="minorEastAsia" w:hAnsi="Cambria Math"/>
+            <w:lang w:val="en-US"/>
+          </w:rPr>
+          <m:t>+BF=135</m:t>
+        </m:r>
+      </m:oMath>
+      <w:r>
+        <w:rPr>
+          <w:rFonts w:eastAsiaTheme="minorEastAsia"/>
+          <w:lang w:val="en-US"/>
+        </w:rPr>
+        <w:t>.</w:t>
+      </w:r>
+    </w:p>
+    <w:p>
+      <w:pPr>
+        <w:pStyle w:val="Prrafodelista"/>
+        <w:tabs>
+          <w:tab w:val="left" w:pos="7553"/>
+          <w:tab w:val="left" w:pos="8364"/>
+        </w:tabs>
+        <w:ind w:left="708"/>
+        <w:rPr>
+          <w:rFonts w:eastAsiaTheme="minorEastAsia"/>
+          <w:lang w:val="en-US"/>
+        </w:rPr>
+      </w:pPr>
+      <w:r>
+        <w:rPr>
+          <w:rFonts w:eastAsiaTheme="minorEastAsia"/>
+          <w:lang w:val="en-US"/>
+        </w:rPr>
+        <w:t>b)</w:t>
+      </w:r>
+      <w:r>
+        <w:rPr>
+          <w:rFonts w:eastAsiaTheme="minorEastAsia"/>
+          <w:lang w:val="en-US"/>
+        </w:rPr>
+        <w:t xml:space="preserve"> </w:t>
+      </w:r>
+      <m:oMath>
+        <m:r>
+          <w:rPr>
+            <w:rFonts w:ascii="Cambria Math" w:eastAsiaTheme="minorEastAsia" w:hAnsi="Cambria Math"/>
+            <w:lang w:val="en-US"/>
+          </w:rPr>
+          <m:t>BF=</m:t>
+        </m:r>
+        <m:sSub>
+          <m:sSubPr>
+            <m:ctrlPr>
+              <w:rPr>
+                <w:rFonts w:ascii="Cambria Math" w:eastAsiaTheme="minorEastAsia" w:hAnsi="Cambria Math"/>
+                <w:i/>
+                <w:lang w:val="en-US"/>
+              </w:rPr>
+            </m:ctrlPr>
+          </m:sSubPr>
+          <m:e>
+            <m:r>
+              <w:rPr>
+                <w:rFonts w:ascii="Cambria Math" w:eastAsiaTheme="minorEastAsia" w:hAnsi="Cambria Math"/>
+                <w:lang w:val="en-US"/>
+              </w:rPr>
+              <m:t>VBP-</m:t>
+            </m:r>
+            <m:sSub>
+              <m:sSubPr>
+                <m:ctrlPr>
+                  <w:rPr>
+                    <w:rFonts w:ascii="Cambria Math" w:eastAsiaTheme="minorEastAsia" w:hAnsi="Cambria Math"/>
+                    <w:i/>
+                    <w:lang w:val="en-US"/>
+                  </w:rPr>
+                </m:ctrlPr>
+              </m:sSubPr>
+              <m:e>
+                <m:r>
+                  <w:rPr>
+                    <w:rFonts w:ascii="Cambria Math" w:eastAsiaTheme="minorEastAsia" w:hAnsi="Cambria Math"/>
+                    <w:lang w:val="en-US"/>
+                  </w:rPr>
+                  <m:t>B</m:t>
+                </m:r>
+              </m:e>
+              <m:sub>
+                <m:r>
+                  <w:rPr>
+                    <w:rFonts w:ascii="Cambria Math" w:eastAsiaTheme="minorEastAsia" w:hAnsi="Cambria Math"/>
+                    <w:lang w:val="en-US"/>
+                  </w:rPr>
+                  <m:t>I</m:t>
+                </m:r>
+              </m:sub>
+            </m:sSub>
+            <m:r>
+              <w:rPr>
+                <w:rFonts w:ascii="Cambria Math" w:eastAsiaTheme="minorEastAsia" w:hAnsi="Cambria Math"/>
+                <w:lang w:val="en-US"/>
+              </w:rPr>
+              <m:t xml:space="preserve">=135-15=120= </m:t>
+            </m:r>
+            <m:r>
+              <w:rPr>
+                <w:rFonts w:ascii="Cambria Math" w:eastAsiaTheme="minorEastAsia" w:hAnsi="Cambria Math"/>
+                <w:lang w:val="en-US"/>
+              </w:rPr>
+              <m:t>B</m:t>
+            </m:r>
+          </m:e>
+          <m:sub>
+            <m:r>
+              <w:rPr>
+                <w:rFonts w:ascii="Cambria Math" w:eastAsiaTheme="minorEastAsia" w:hAnsi="Cambria Math"/>
+                <w:lang w:val="en-US"/>
+              </w:rPr>
+              <m:t>C</m:t>
+            </m:r>
+          </m:sub>
+        </m:sSub>
+        <m:r>
+          <w:rPr>
+            <w:rFonts w:ascii="Cambria Math" w:eastAsiaTheme="minorEastAsia" w:hAnsi="Cambria Math"/>
+            <w:lang w:val="en-US"/>
+          </w:rPr>
+          <m:t>+</m:t>
+        </m:r>
+        <m:sSub>
+          <m:sSubPr>
+            <m:ctrlPr>
+              <w:rPr>
+                <w:rFonts w:ascii="Cambria Math" w:eastAsiaTheme="minorEastAsia" w:hAnsi="Cambria Math"/>
+                <w:i/>
+                <w:lang w:val="en-US"/>
+              </w:rPr>
+            </m:ctrlPr>
+          </m:sSubPr>
+          <m:e>
+            <m:r>
+              <w:rPr>
+                <w:rFonts w:ascii="Cambria Math" w:eastAsiaTheme="minorEastAsia" w:hAnsi="Cambria Math"/>
+                <w:lang w:val="en-US"/>
+              </w:rPr>
+              <m:t>B</m:t>
+            </m:r>
+          </m:e>
+          <m:sub>
+            <m:r>
+              <w:rPr>
+                <w:rFonts w:ascii="Cambria Math" w:eastAsiaTheme="minorEastAsia" w:hAnsi="Cambria Math"/>
+                <w:lang w:val="en-US"/>
+              </w:rPr>
+              <m:t>K</m:t>
+            </m:r>
+          </m:sub>
+        </m:sSub>
+        <m:r>
+          <w:rPr>
+            <w:rFonts w:ascii="Cambria Math" w:eastAsiaTheme="minorEastAsia" w:hAnsi="Cambria Math"/>
+            <w:lang w:val="en-US"/>
+          </w:rPr>
+          <m:t>=</m:t>
+        </m:r>
+        <m:r>
+          <w:rPr>
+            <w:rFonts w:ascii="Cambria Math" w:eastAsiaTheme="minorEastAsia" w:hAnsi="Cambria Math"/>
+            <w:lang w:val="en-US"/>
+          </w:rPr>
+          <m:t>60+60</m:t>
+        </m:r>
+      </m:oMath>
+      <w:r>
+        <w:rPr>
+          <w:rFonts w:eastAsiaTheme="minorEastAsia"/>
+          <w:lang w:val="en-US"/>
+        </w:rPr>
+        <w:t>,</w:t>
+      </w:r>
+    </w:p>
+    <w:p>
+      <w:pPr>
+        <w:pStyle w:val="Prrafodelista"/>
+        <w:tabs>
+          <w:tab w:val="left" w:pos="7553"/>
+        </w:tabs>
+        <w:ind w:left="708"/>
+        <w:rPr>
+          <w:rFonts w:eastAsiaTheme="minorEastAsia"/>
+          <w:lang w:val="en-US"/>
+        </w:rPr>
+      </w:pPr>
+      <w:r>
+        <w:rPr>
+          <w:rFonts w:eastAsiaTheme="minorEastAsia"/>
+          <w:lang w:val="en-US"/>
+        </w:rPr>
+        <w:t>c)</w:t>
+      </w:r>
+      <w:r>
+        <w:rPr>
+          <w:rFonts w:eastAsiaTheme="minorEastAsia"/>
+          <w:lang w:val="en-US"/>
+        </w:rPr>
+        <w:t xml:space="preserve"> </w:t>
+      </w:r>
+      <m:oMath>
+        <m:r>
+          <w:rPr>
+            <w:rFonts w:ascii="Cambria Math" w:eastAsiaTheme="minorEastAsia" w:hAnsi="Cambria Math"/>
+            <w:lang w:val="en-US"/>
+          </w:rPr>
+          <m:t>P=C+I</m:t>
+        </m:r>
+      </m:oMath>
+      <w:r>
+        <w:rPr>
+          <w:rFonts w:eastAsiaTheme="minorEastAsia"/>
+          <w:lang w:val="en-US"/>
+        </w:rPr>
+        <w:t>,</w:t>
+      </w:r>
+    </w:p>
+    <w:p>
+      <w:pPr>
+        <w:pStyle w:val="Prrafodelista"/>
+        <w:tabs>
+          <w:tab w:val="left" w:pos="7553"/>
+        </w:tabs>
+        <w:ind w:left="708"/>
+        <w:rPr>
+          <w:rFonts w:eastAsiaTheme="minorEastAsia"/>
+          <w:lang w:val="en-US"/>
+        </w:rPr>
+      </w:pPr>
+      <w:r>
+        <w:rPr>
+          <w:rFonts w:eastAsiaTheme="minorEastAsia"/>
+          <w:lang w:val="en-US"/>
+        </w:rPr>
+        <w:t>d)</w:t>
+      </w:r>
+      <w:r>
+        <w:rPr>
+          <w:rFonts w:eastAsiaTheme="minorEastAsia"/>
+          <w:lang w:val="en-US"/>
+        </w:rPr>
+        <w:t xml:space="preserve"> </w:t>
+      </w:r>
+      <m:oMath>
+        <m:r>
+          <w:rPr>
+            <w:rFonts w:ascii="Cambria Math" w:eastAsiaTheme="minorEastAsia" w:hAnsi="Cambria Math"/>
+          </w:rPr>
+          <m:t>C</m:t>
+        </m:r>
+        <m:r>
+          <w:rPr>
+            <w:rFonts w:ascii="Cambria Math" w:eastAsiaTheme="minorEastAsia" w:hAnsi="Cambria Math"/>
+            <w:lang w:val="en-US"/>
+          </w:rPr>
+          <m:t>=</m:t>
+        </m:r>
+        <m:sSub>
+          <m:sSubPr>
+            <m:ctrlPr>
+              <w:rPr>
+                <w:rFonts w:ascii="Cambria Math" w:eastAsiaTheme="minorEastAsia" w:hAnsi="Cambria Math"/>
+                <w:i/>
+              </w:rPr>
+            </m:ctrlPr>
+          </m:sSubPr>
+          <m:e>
+            <m:r>
+              <w:rPr>
+                <w:rFonts w:ascii="Cambria Math" w:eastAsiaTheme="minorEastAsia" w:hAnsi="Cambria Math"/>
+              </w:rPr>
+              <m:t>B</m:t>
+            </m:r>
+          </m:e>
+          <m:sub>
+            <m:r>
+              <w:rPr>
+                <w:rFonts w:ascii="Cambria Math" w:eastAsiaTheme="minorEastAsia" w:hAnsi="Cambria Math"/>
+              </w:rPr>
+              <m:t>C</m:t>
+            </m:r>
+          </m:sub>
+        </m:sSub>
+        <m:r>
+          <w:rPr>
+            <w:rFonts w:ascii="Cambria Math" w:eastAsiaTheme="minorEastAsia" w:hAnsi="Cambria Math"/>
+            <w:lang w:val="en-US"/>
+          </w:rPr>
+          <m:t>=</m:t>
+        </m:r>
+        <m:r>
+          <w:rPr>
+            <w:rFonts w:ascii="Cambria Math" w:eastAsiaTheme="minorEastAsia" w:hAnsi="Cambria Math"/>
+            <w:lang w:val="en-US"/>
+          </w:rPr>
+          <m:t>6</m:t>
+        </m:r>
+        <m:r>
+          <w:rPr>
+            <w:rFonts w:ascii="Cambria Math" w:eastAsiaTheme="minorEastAsia" w:hAnsi="Cambria Math"/>
+            <w:lang w:val="en-US"/>
+          </w:rPr>
+          <m:t>0</m:t>
+        </m:r>
+      </m:oMath>
+      <w:r>
+        <w:rPr>
+          <w:rFonts w:eastAsiaTheme="minorEastAsia"/>
+          <w:lang w:val="en-US"/>
+        </w:rPr>
+        <w:t xml:space="preserve">; </w:t>
+      </w:r>
+      <m:oMath>
+        <m:r>
+          <w:rPr>
+            <w:rFonts w:ascii="Cambria Math" w:eastAsiaTheme="minorEastAsia" w:hAnsi="Cambria Math"/>
+          </w:rPr>
+          <m:t>I</m:t>
+        </m:r>
+        <m:r>
+          <w:rPr>
+            <w:rFonts w:ascii="Cambria Math" w:eastAsiaTheme="minorEastAsia" w:hAnsi="Cambria Math"/>
+            <w:lang w:val="en-US"/>
+          </w:rPr>
+          <m:t>=</m:t>
+        </m:r>
+        <m:sSub>
+          <m:sSubPr>
+            <m:ctrlPr>
+              <w:rPr>
+                <w:rFonts w:ascii="Cambria Math" w:eastAsiaTheme="minorEastAsia" w:hAnsi="Cambria Math"/>
+                <w:i/>
+              </w:rPr>
+            </m:ctrlPr>
+          </m:sSubPr>
+          <m:e>
+            <m:r>
+              <w:rPr>
+                <w:rFonts w:ascii="Cambria Math" w:eastAsiaTheme="minorEastAsia" w:hAnsi="Cambria Math"/>
+              </w:rPr>
+              <m:t>B</m:t>
+            </m:r>
+          </m:e>
+          <m:sub>
+            <m:r>
+              <w:rPr>
+                <w:rFonts w:ascii="Cambria Math" w:eastAsiaTheme="minorEastAsia" w:hAnsi="Cambria Math"/>
+              </w:rPr>
+              <m:t>K</m:t>
+            </m:r>
+          </m:sub>
+        </m:sSub>
+        <m:r>
+          <w:rPr>
+            <w:rFonts w:ascii="Cambria Math" w:eastAsiaTheme="minorEastAsia" w:hAnsi="Cambria Math"/>
+            <w:lang w:val="en-US"/>
+          </w:rPr>
+          <m:t>=</m:t>
+        </m:r>
+        <m:r>
+          <w:rPr>
+            <w:rFonts w:ascii="Cambria Math" w:eastAsiaTheme="minorEastAsia" w:hAnsi="Cambria Math"/>
+            <w:lang w:val="en-US"/>
+          </w:rPr>
+          <m:t>6</m:t>
+        </m:r>
+        <m:r>
+          <w:rPr>
+            <w:rFonts w:ascii="Cambria Math" w:eastAsiaTheme="minorEastAsia" w:hAnsi="Cambria Math"/>
+            <w:lang w:val="en-US"/>
+          </w:rPr>
+          <m:t>0</m:t>
+        </m:r>
+        <m:r>
+          <w:rPr>
+            <w:rFonts w:ascii="Cambria Math" w:eastAsiaTheme="minorEastAsia" w:hAnsi="Cambria Math"/>
+            <w:lang w:val="en-US"/>
+          </w:rPr>
+          <m:t>,</m:t>
+        </m:r>
+      </m:oMath>
+    </w:p>
+    <w:p>
+      <w:pPr>
+        <w:pStyle w:val="Prrafodelista"/>
+        <w:tabs>
+          <w:tab w:val="left" w:pos="7553"/>
+        </w:tabs>
+        <w:ind w:left="708"/>
+        <w:rPr>
+          <w:rFonts w:eastAsiaTheme="minorEastAsia"/>
+        </w:rPr>
+      </w:pPr>
+      <w:r>
+        <w:rPr>
+          <w:rFonts w:eastAsiaTheme="minorEastAsia"/>
+        </w:rPr>
+        <w:t>e)</w:t>
+      </w:r>
+      <w:r>
+        <w:rPr>
+          <w:rFonts w:eastAsiaTheme="minorEastAsia"/>
+        </w:rPr>
+        <w:t xml:space="preserve"> </w:t>
+      </w:r>
+      <m:oMath>
+        <m:r>
+          <w:rPr>
+            <w:rFonts w:ascii="Cambria Math" w:eastAsiaTheme="minorEastAsia" w:hAnsi="Cambria Math"/>
+          </w:rPr>
+          <m:t>C+I=P=Y=60+60</m:t>
+        </m:r>
+      </m:oMath>
+      <w:r>
+        <w:rPr>
+          <w:rFonts w:eastAsiaTheme="minorEastAsia"/>
+        </w:rPr>
+        <w:t>,</w:t>
+      </w:r>
+    </w:p>
+    <w:p>
+      <w:pPr>
+        <w:pStyle w:val="Prrafodelista"/>
+        <w:tabs>
+          <w:tab w:val="left" w:pos="7553"/>
+        </w:tabs>
+        <w:ind w:left="708"/>
+        <w:rPr>
+          <w:rFonts w:eastAsiaTheme="minorEastAsia"/>
+        </w:rPr>
+      </w:pPr>
+      <w:r>
+        <w:rPr>
+          <w:rFonts w:eastAsiaTheme="minorEastAsia"/>
+        </w:rPr>
+        <w:t>f)</w:t>
+      </w:r>
+      <w:r>
+        <w:rPr>
+          <w:rFonts w:eastAsiaTheme="minorEastAsia"/>
+        </w:rPr>
+        <w:t xml:space="preserve"> Sí, porque </w:t>
+      </w:r>
+      <m:oMath>
+        <m:f>
+          <m:fPr>
+            <m:ctrlPr>
+              <w:rPr>
+                <w:rFonts w:ascii="Cambria Math" w:eastAsiaTheme="minorEastAsia" w:hAnsi="Cambria Math"/>
+                <w:i/>
+              </w:rPr>
+            </m:ctrlPr>
+          </m:fPr>
+          <m:num>
+            <m:r>
+              <w:rPr>
+                <w:rFonts w:ascii="Cambria Math" w:eastAsiaTheme="minorEastAsia" w:hAnsi="Cambria Math"/>
+              </w:rPr>
+              <m:t>1</m:t>
+            </m:r>
+          </m:num>
+          <m:den>
+            <m:r>
+              <w:rPr>
+                <w:rFonts w:ascii="Cambria Math" w:eastAsiaTheme="minorEastAsia" w:hAnsi="Cambria Math"/>
+              </w:rPr>
+              <m:t>2</m:t>
+            </m:r>
+          </m:den>
+        </m:f>
+        <m:r>
+          <w:rPr>
+            <w:rFonts w:ascii="Cambria Math" w:eastAsiaTheme="minorEastAsia" w:hAnsi="Cambria Math"/>
+          </w:rPr>
+          <m:t>Y</m:t>
+        </m:r>
+        <m:r>
+          <w:rPr>
+            <w:rFonts w:ascii="Cambria Math" w:eastAsiaTheme="minorEastAsia" w:hAnsi="Cambria Math"/>
+          </w:rPr>
+          <m:t>=</m:t>
+        </m:r>
+        <m:f>
+          <m:fPr>
+            <m:ctrlPr>
+              <w:rPr>
+                <w:rFonts w:ascii="Cambria Math" w:eastAsiaTheme="minorEastAsia" w:hAnsi="Cambria Math"/>
+                <w:i/>
+              </w:rPr>
+            </m:ctrlPr>
+          </m:fPr>
+          <m:num>
+            <m:r>
+              <w:rPr>
+                <w:rFonts w:ascii="Cambria Math" w:eastAsiaTheme="minorEastAsia" w:hAnsi="Cambria Math"/>
+              </w:rPr>
+              <m:t>1</m:t>
+            </m:r>
+          </m:num>
+          <m:den>
+            <m:r>
+              <w:rPr>
+                <w:rFonts w:ascii="Cambria Math" w:eastAsiaTheme="minorEastAsia" w:hAnsi="Cambria Math"/>
+              </w:rPr>
+              <m:t>2</m:t>
+            </m:r>
+          </m:den>
+        </m:f>
+        <m:r>
+          <w:rPr>
+            <w:rFonts w:ascii="Cambria Math" w:eastAsiaTheme="minorEastAsia" w:hAnsi="Cambria Math"/>
+          </w:rPr>
+          <m:t>*120=60=S=I,</m:t>
+        </m:r>
+      </m:oMath>
+    </w:p>
+    <w:p>
+      <w:pPr>
+        <w:pStyle w:val="Prrafodelista"/>
+        <w:tabs>
+          <w:tab w:val="left" w:pos="7553"/>
+        </w:tabs>
+        <w:ind w:left="708"/>
+        <w:rPr>
+          <w:rFonts w:eastAsiaTheme="minorEastAsia"/>
+        </w:rPr>
+      </w:pPr>
+      <w:r>
+        <w:rPr>
+          <w:rFonts w:eastAsiaTheme="minorEastAsia"/>
+        </w:rPr>
+        <w:t>g)</w:t>
+      </w:r>
+      <w:r>
+        <w:rPr>
+          <w:rFonts w:eastAsiaTheme="minorEastAsia"/>
+        </w:rPr>
+        <w:t xml:space="preserve"> </w:t>
+      </w:r>
+      <m:oMath>
+        <m:r>
+          <w:rPr>
+            <w:rFonts w:ascii="Cambria Math" w:eastAsiaTheme="minorEastAsia" w:hAnsi="Cambria Math"/>
+          </w:rPr>
+          <m:t>C+S=Y=60+</m:t>
+        </m:r>
+        <m:f>
+          <m:fPr>
+            <m:ctrlPr>
+              <w:rPr>
+                <w:rFonts w:ascii="Cambria Math" w:eastAsiaTheme="minorEastAsia" w:hAnsi="Cambria Math"/>
+                <w:i/>
+              </w:rPr>
+            </m:ctrlPr>
+          </m:fPr>
+          <m:num>
+            <m:r>
+              <w:rPr>
+                <w:rFonts w:ascii="Cambria Math" w:eastAsiaTheme="minorEastAsia" w:hAnsi="Cambria Math"/>
+              </w:rPr>
+              <m:t>1</m:t>
+            </m:r>
+          </m:num>
+          <m:den>
+            <m:r>
+              <w:rPr>
+                <w:rFonts w:ascii="Cambria Math" w:eastAsiaTheme="minorEastAsia" w:hAnsi="Cambria Math"/>
+              </w:rPr>
+              <m:t>2</m:t>
+            </m:r>
+          </m:den>
+        </m:f>
+        <m:r>
+          <w:rPr>
+            <w:rFonts w:ascii="Cambria Math" w:eastAsiaTheme="minorEastAsia" w:hAnsi="Cambria Math"/>
+          </w:rPr>
+          <m:t>Y=60</m:t>
+        </m:r>
+        <m:r>
+          <w:rPr>
+            <w:rFonts w:ascii="Cambria Math" w:eastAsiaTheme="minorEastAsia" w:hAnsi="Cambria Math"/>
+          </w:rPr>
+          <m:t>/</m:t>
+        </m:r>
+        <m:f>
+          <m:fPr>
+            <m:ctrlPr>
+              <w:rPr>
+                <w:rFonts w:ascii="Cambria Math" w:eastAsiaTheme="minorEastAsia" w:hAnsi="Cambria Math"/>
+                <w:i/>
+              </w:rPr>
+            </m:ctrlPr>
+          </m:fPr>
+          <m:num>
+            <m:r>
+              <w:rPr>
+                <w:rFonts w:ascii="Cambria Math" w:eastAsiaTheme="minorEastAsia" w:hAnsi="Cambria Math"/>
+              </w:rPr>
+              <m:t>1</m:t>
+            </m:r>
+          </m:num>
+          <m:den>
+            <m:r>
+              <w:rPr>
+                <w:rFonts w:ascii="Cambria Math" w:eastAsiaTheme="minorEastAsia" w:hAnsi="Cambria Math"/>
+              </w:rPr>
+              <m:t>2</m:t>
+            </m:r>
+          </m:den>
+        </m:f>
+        <m:r>
+          <w:rPr>
+            <w:rFonts w:ascii="Cambria Math" w:eastAsiaTheme="minorEastAsia" w:hAnsi="Cambria Math"/>
+          </w:rPr>
+          <m:t>=120</m:t>
+        </m:r>
+      </m:oMath>
+    </w:p>
+    <w:p>
+      <w:pPr>
+        <w:pStyle w:val="Prrafodelista"/>
+        <w:tabs>
+          <w:tab w:val="left" w:pos="7553"/>
+        </w:tabs>
+        <w:ind w:left="426"/>
+        <w:rPr>
+          <w:rFonts w:eastAsiaTheme="minorEastAsia"/>
+        </w:rPr>
+      </w:pPr>
+      <w:r>
+        <w:rPr>
+          <w:rFonts w:eastAsiaTheme="minorEastAsia"/>
+        </w:rPr>
+        <w:t>2.41</w:t>
+      </w:r>
+    </w:p>
+    <w:p>
+      <w:pPr>
+        <w:pStyle w:val="Prrafodelista"/>
+        <w:tabs>
+          <w:tab w:val="left" w:pos="7553"/>
+        </w:tabs>
+        <w:ind w:left="708"/>
+        <w:rPr>
+          <w:rFonts w:eastAsiaTheme="minorEastAsia"/>
+        </w:rPr>
+      </w:pPr>
+      <w:r>
+        <w:rPr>
+          <w:rFonts w:eastAsiaTheme="minorEastAsia"/>
+        </w:rPr>
+        <w:t xml:space="preserve">a) </w:t>
+      </w:r>
+      <m:oMath>
+        <m:r>
+          <w:rPr>
+            <w:rFonts w:ascii="Cambria Math" w:eastAsiaTheme="minorEastAsia" w:hAnsi="Cambria Math"/>
+            <w:lang w:val="en-US"/>
+          </w:rPr>
+          <m:t>VBP</m:t>
+        </m:r>
+        <m:r>
+          <w:rPr>
+            <w:rFonts w:ascii="Cambria Math" w:eastAsiaTheme="minorEastAsia" w:hAnsi="Cambria Math"/>
+          </w:rPr>
+          <m:t>=</m:t>
+        </m:r>
+        <m:sSub>
+          <m:sSubPr>
+            <m:ctrlPr>
+              <w:rPr>
+                <w:rFonts w:ascii="Cambria Math" w:eastAsiaTheme="minorEastAsia" w:hAnsi="Cambria Math"/>
+                <w:i/>
+                <w:lang w:val="en-US"/>
+              </w:rPr>
+            </m:ctrlPr>
+          </m:sSubPr>
+          <m:e>
+            <m:r>
+              <w:rPr>
+                <w:rFonts w:ascii="Cambria Math" w:eastAsiaTheme="minorEastAsia" w:hAnsi="Cambria Math"/>
+                <w:lang w:val="en-US"/>
+              </w:rPr>
+              <m:t>B</m:t>
+            </m:r>
+          </m:e>
+          <m:sub>
+            <m:r>
+              <w:rPr>
+                <w:rFonts w:ascii="Cambria Math" w:eastAsiaTheme="minorEastAsia" w:hAnsi="Cambria Math"/>
+                <w:lang w:val="en-US"/>
+              </w:rPr>
+              <m:t>I</m:t>
+            </m:r>
+          </m:sub>
+        </m:sSub>
+        <m:r>
+          <w:rPr>
+            <w:rFonts w:ascii="Cambria Math" w:eastAsiaTheme="minorEastAsia" w:hAnsi="Cambria Math"/>
+          </w:rPr>
+          <m:t>+</m:t>
+        </m:r>
+        <m:r>
+          <w:rPr>
+            <w:rFonts w:ascii="Cambria Math" w:eastAsiaTheme="minorEastAsia" w:hAnsi="Cambria Math"/>
+            <w:lang w:val="en-US"/>
+          </w:rPr>
+          <m:t>BF</m:t>
+        </m:r>
+        <m:r>
+          <w:rPr>
+            <w:rFonts w:ascii="Cambria Math" w:eastAsiaTheme="minorEastAsia" w:hAnsi="Cambria Math"/>
+          </w:rPr>
+          <m:t>=1</m:t>
+        </m:r>
+        <m:r>
+          <w:rPr>
+            <w:rFonts w:ascii="Cambria Math" w:eastAsiaTheme="minorEastAsia" w:hAnsi="Cambria Math"/>
+          </w:rPr>
+          <m:t>35</m:t>
+        </m:r>
+      </m:oMath>
+      <w:r>
+        <w:rPr>
+          <w:rFonts w:eastAsiaTheme="minorEastAsia"/>
+        </w:rPr>
+        <w:t>,</w:t>
+      </w:r>
+    </w:p>
+    <w:p>
+      <w:pPr>
+        <w:pStyle w:val="Prrafodelista"/>
+        <w:tabs>
+          <w:tab w:val="left" w:pos="7553"/>
+        </w:tabs>
+        <w:ind w:left="708"/>
+        <w:rPr>
+          <w:rFonts w:eastAsiaTheme="minorEastAsia"/>
+        </w:rPr>
+      </w:pPr>
+      <w:r>
+        <w:rPr>
+          <w:rFonts w:eastAsiaTheme="minorEastAsia"/>
+        </w:rPr>
+        <w:t xml:space="preserve">b) </w:t>
+      </w:r>
+      <m:oMath>
+        <m:r>
+          <w:rPr>
+            <w:rFonts w:ascii="Cambria Math" w:eastAsiaTheme="minorEastAsia" w:hAnsi="Cambria Math"/>
+            <w:lang w:val="en-US"/>
+          </w:rPr>
+          <m:t>BF</m:t>
+        </m:r>
+        <m:r>
+          <w:rPr>
+            <w:rFonts w:ascii="Cambria Math" w:eastAsiaTheme="minorEastAsia" w:hAnsi="Cambria Math"/>
+          </w:rPr>
+          <m:t>=</m:t>
+        </m:r>
+        <m:sSub>
+          <m:sSubPr>
+            <m:ctrlPr>
+              <w:rPr>
+                <w:rFonts w:ascii="Cambria Math" w:eastAsiaTheme="minorEastAsia" w:hAnsi="Cambria Math"/>
+                <w:i/>
+                <w:lang w:val="en-US"/>
+              </w:rPr>
+            </m:ctrlPr>
+          </m:sSubPr>
+          <m:e>
+            <m:r>
+              <w:rPr>
+                <w:rFonts w:ascii="Cambria Math" w:eastAsiaTheme="minorEastAsia" w:hAnsi="Cambria Math"/>
+                <w:lang w:val="en-US"/>
+              </w:rPr>
+              <m:t>VBP-</m:t>
+            </m:r>
+            <m:sSub>
+              <m:sSubPr>
+                <m:ctrlPr>
+                  <w:rPr>
+                    <w:rFonts w:ascii="Cambria Math" w:eastAsiaTheme="minorEastAsia" w:hAnsi="Cambria Math"/>
+                    <w:i/>
+                    <w:lang w:val="en-US"/>
+                  </w:rPr>
+                </m:ctrlPr>
+              </m:sSubPr>
+              <m:e>
+                <m:r>
+                  <w:rPr>
+                    <w:rFonts w:ascii="Cambria Math" w:eastAsiaTheme="minorEastAsia" w:hAnsi="Cambria Math"/>
+                    <w:lang w:val="en-US"/>
+                  </w:rPr>
+                  <m:t>B</m:t>
+                </m:r>
+              </m:e>
+              <m:sub>
+                <m:r>
+                  <w:rPr>
+                    <w:rFonts w:ascii="Cambria Math" w:eastAsiaTheme="minorEastAsia" w:hAnsi="Cambria Math"/>
+                    <w:lang w:val="en-US"/>
+                  </w:rPr>
+                  <m:t>I</m:t>
+                </m:r>
+              </m:sub>
+            </m:sSub>
+            <m:r>
+              <w:rPr>
+                <w:rFonts w:ascii="Cambria Math" w:eastAsiaTheme="minorEastAsia" w:hAnsi="Cambria Math"/>
+                <w:lang w:val="en-US"/>
+              </w:rPr>
+              <m:t>=135-15=</m:t>
+            </m:r>
+            <m:r>
+              <w:rPr>
+                <w:rFonts w:ascii="Cambria Math" w:eastAsiaTheme="minorEastAsia" w:hAnsi="Cambria Math"/>
+                <w:lang w:val="en-US"/>
+              </w:rPr>
+              <m:t>B</m:t>
+            </m:r>
+          </m:e>
+          <m:sub>
+            <m:r>
+              <w:rPr>
+                <w:rFonts w:ascii="Cambria Math" w:eastAsiaTheme="minorEastAsia" w:hAnsi="Cambria Math"/>
+                <w:lang w:val="en-US"/>
+              </w:rPr>
+              <m:t>K</m:t>
+            </m:r>
+          </m:sub>
+        </m:sSub>
+        <m:r>
+          <w:rPr>
+            <w:rFonts w:ascii="Cambria Math" w:eastAsiaTheme="minorEastAsia" w:hAnsi="Cambria Math"/>
+          </w:rPr>
+          <m:t>+</m:t>
+        </m:r>
+        <m:sSub>
+          <m:sSubPr>
+            <m:ctrlPr>
+              <w:rPr>
+                <w:rFonts w:ascii="Cambria Math" w:eastAsiaTheme="minorEastAsia" w:hAnsi="Cambria Math"/>
+                <w:i/>
+                <w:lang w:val="en-US"/>
+              </w:rPr>
+            </m:ctrlPr>
+          </m:sSubPr>
+          <m:e>
+            <m:r>
+              <w:rPr>
+                <w:rFonts w:ascii="Cambria Math" w:eastAsiaTheme="minorEastAsia" w:hAnsi="Cambria Math"/>
+                <w:lang w:val="en-US"/>
+              </w:rPr>
+              <m:t>B</m:t>
+            </m:r>
+          </m:e>
+          <m:sub>
+            <m:r>
+              <w:rPr>
+                <w:rFonts w:ascii="Cambria Math" w:eastAsiaTheme="minorEastAsia" w:hAnsi="Cambria Math"/>
+                <w:lang w:val="en-US"/>
+              </w:rPr>
+              <m:t>C</m:t>
+            </m:r>
+          </m:sub>
+        </m:sSub>
+        <m:r>
+          <w:rPr>
+            <w:rFonts w:ascii="Cambria Math" w:eastAsiaTheme="minorEastAsia" w:hAnsi="Cambria Math"/>
+          </w:rPr>
+          <m:t>=</m:t>
+        </m:r>
+        <m:r>
+          <w:rPr>
+            <w:rFonts w:ascii="Cambria Math" w:eastAsiaTheme="minorEastAsia" w:hAnsi="Cambria Math"/>
+          </w:rPr>
+          <m:t>12</m:t>
+        </m:r>
+        <m:r>
+          <w:rPr>
+            <w:rFonts w:ascii="Cambria Math" w:eastAsiaTheme="minorEastAsia" w:hAnsi="Cambria Math"/>
+          </w:rPr>
+          <m:t>+</m:t>
+        </m:r>
+        <m:r>
+          <w:rPr>
+            <w:rFonts w:ascii="Cambria Math" w:eastAsiaTheme="minorEastAsia" w:hAnsi="Cambria Math"/>
+          </w:rPr>
+          <m:t>108</m:t>
+        </m:r>
+        <m:r>
+          <w:rPr>
+            <w:rFonts w:ascii="Cambria Math" w:eastAsiaTheme="minorEastAsia" w:hAnsi="Cambria Math"/>
+          </w:rPr>
+          <m:t>=1</m:t>
+        </m:r>
+        <m:r>
+          <w:rPr>
+            <w:rFonts w:ascii="Cambria Math" w:eastAsiaTheme="minorEastAsia" w:hAnsi="Cambria Math"/>
+          </w:rPr>
+          <m:t>2</m:t>
+        </m:r>
+        <m:r>
+          <w:rPr>
+            <w:rFonts w:ascii="Cambria Math" w:eastAsiaTheme="minorEastAsia" w:hAnsi="Cambria Math"/>
+          </w:rPr>
+          <m:t>0</m:t>
+        </m:r>
+      </m:oMath>
+      <w:r>
+        <w:rPr>
+          <w:rFonts w:eastAsiaTheme="minorEastAsia"/>
+        </w:rPr>
+        <w:t>,</w:t>
+      </w:r>
+    </w:p>
+    <w:p>
+      <w:pPr>
+        <w:pStyle w:val="Prrafodelista"/>
+        <w:tabs>
+          <w:tab w:val="left" w:pos="7553"/>
+        </w:tabs>
+        <w:ind w:left="708"/>
+        <w:rPr>
+          <w:rFonts w:eastAsiaTheme="minorEastAsia"/>
+        </w:rPr>
+      </w:pPr>
+      <w:r>
+        <w:rPr>
+          <w:rFonts w:eastAsiaTheme="minorEastAsia"/>
+        </w:rPr>
+        <w:t xml:space="preserve">c) </w:t>
+      </w:r>
+      <m:oMath>
+        <m:r>
+          <w:rPr>
+            <w:rFonts w:ascii="Cambria Math" w:eastAsiaTheme="minorEastAsia" w:hAnsi="Cambria Math"/>
+          </w:rPr>
+          <m:t>P</m:t>
+        </m:r>
+        <m:r>
+          <w:rPr>
+            <w:rFonts w:ascii="Cambria Math" w:eastAsiaTheme="minorEastAsia" w:hAnsi="Cambria Math"/>
+          </w:rPr>
+          <m:t>=</m:t>
+        </m:r>
+        <m:r>
+          <w:rPr>
+            <w:rFonts w:ascii="Cambria Math" w:eastAsiaTheme="minorEastAsia" w:hAnsi="Cambria Math"/>
+          </w:rPr>
+          <m:t>C</m:t>
+        </m:r>
+        <m:r>
+          <w:rPr>
+            <w:rFonts w:ascii="Cambria Math" w:eastAsiaTheme="minorEastAsia" w:hAnsi="Cambria Math"/>
+          </w:rPr>
+          <m:t>+</m:t>
+        </m:r>
+        <m:r>
+          <w:rPr>
+            <w:rFonts w:ascii="Cambria Math" w:eastAsiaTheme="minorEastAsia" w:hAnsi="Cambria Math"/>
+          </w:rPr>
+          <m:t>I</m:t>
+        </m:r>
+      </m:oMath>
+      <w:r>
+        <w:rPr>
+          <w:rFonts w:eastAsiaTheme="minorEastAsia"/>
+        </w:rPr>
+        <w:t>,</w:t>
+      </w:r>
+    </w:p>
+    <w:p>
+      <w:pPr>
+        <w:pStyle w:val="Prrafodelista"/>
+        <w:tabs>
+          <w:tab w:val="left" w:pos="7553"/>
+        </w:tabs>
+        <w:ind w:left="708"/>
+        <w:rPr>
+          <w:rFonts w:eastAsiaTheme="minorEastAsia"/>
+        </w:rPr>
+      </w:pPr>
+      <w:r>
+        <w:rPr>
+          <w:rFonts w:eastAsiaTheme="minorEastAsia"/>
+        </w:rPr>
+        <w:t>d)</w:t>
+      </w:r>
+      <w:r>
+        <w:rPr>
+          <w:rFonts w:eastAsiaTheme="minorEastAsia"/>
+        </w:rPr>
+        <w:t xml:space="preserve"> </w:t>
+      </w:r>
+      <m:oMath>
+        <m:r>
+          <w:rPr>
+            <w:rFonts w:ascii="Cambria Math" w:eastAsiaTheme="minorEastAsia" w:hAnsi="Cambria Math"/>
+          </w:rPr>
+          <m:t>C=</m:t>
+        </m:r>
+        <m:sSub>
+          <m:sSubPr>
+            <m:ctrlPr>
+              <w:rPr>
+                <w:rFonts w:ascii="Cambria Math" w:eastAsiaTheme="minorEastAsia" w:hAnsi="Cambria Math"/>
+                <w:i/>
+              </w:rPr>
+            </m:ctrlPr>
+          </m:sSubPr>
+          <m:e>
+            <m:r>
+              <w:rPr>
+                <w:rFonts w:ascii="Cambria Math" w:eastAsiaTheme="minorEastAsia" w:hAnsi="Cambria Math"/>
+              </w:rPr>
+              <m:t>B</m:t>
+            </m:r>
+          </m:e>
+          <m:sub>
+            <m:r>
+              <w:rPr>
+                <w:rFonts w:ascii="Cambria Math" w:eastAsiaTheme="minorEastAsia" w:hAnsi="Cambria Math"/>
+              </w:rPr>
+              <m:t>C</m:t>
+            </m:r>
+          </m:sub>
+        </m:sSub>
+        <m:r>
+          <w:rPr>
+            <w:rFonts w:ascii="Cambria Math" w:eastAsiaTheme="minorEastAsia" w:hAnsi="Cambria Math"/>
+          </w:rPr>
+          <m:t>=</m:t>
+        </m:r>
+        <m:r>
+          <w:rPr>
+            <w:rFonts w:ascii="Cambria Math" w:eastAsiaTheme="minorEastAsia" w:hAnsi="Cambria Math"/>
+          </w:rPr>
+          <m:t>10</m:t>
+        </m:r>
+        <m:r>
+          <w:rPr>
+            <w:rFonts w:ascii="Cambria Math" w:eastAsiaTheme="minorEastAsia" w:hAnsi="Cambria Math"/>
+          </w:rPr>
+          <m:t>8</m:t>
+        </m:r>
+      </m:oMath>
+      <w:r>
+        <w:rPr>
+          <w:rFonts w:eastAsiaTheme="minorEastAsia"/>
+        </w:rPr>
+        <w:t xml:space="preserve">; </w:t>
+      </w:r>
+      <m:oMath>
+        <m:r>
+          <w:rPr>
+            <w:rFonts w:ascii="Cambria Math" w:eastAsiaTheme="minorEastAsia" w:hAnsi="Cambria Math"/>
+          </w:rPr>
+          <m:t>I=</m:t>
+        </m:r>
+        <m:sSub>
+          <m:sSubPr>
+            <m:ctrlPr>
+              <w:rPr>
+                <w:rFonts w:ascii="Cambria Math" w:eastAsiaTheme="minorEastAsia" w:hAnsi="Cambria Math"/>
+                <w:i/>
+              </w:rPr>
+            </m:ctrlPr>
+          </m:sSubPr>
+          <m:e>
+            <m:r>
+              <w:rPr>
+                <w:rFonts w:ascii="Cambria Math" w:eastAsiaTheme="minorEastAsia" w:hAnsi="Cambria Math"/>
+              </w:rPr>
+              <m:t>B</m:t>
+            </m:r>
+          </m:e>
+          <m:sub>
+            <m:r>
+              <w:rPr>
+                <w:rFonts w:ascii="Cambria Math" w:eastAsiaTheme="minorEastAsia" w:hAnsi="Cambria Math"/>
+              </w:rPr>
+              <m:t>K</m:t>
+            </m:r>
+          </m:sub>
+        </m:sSub>
+        <m:r>
+          <w:rPr>
+            <w:rFonts w:ascii="Cambria Math" w:eastAsiaTheme="minorEastAsia" w:hAnsi="Cambria Math"/>
+          </w:rPr>
+          <m:t>=</m:t>
+        </m:r>
+        <m:r>
+          <w:rPr>
+            <w:rFonts w:ascii="Cambria Math" w:eastAsiaTheme="minorEastAsia" w:hAnsi="Cambria Math"/>
+          </w:rPr>
+          <m:t>1</m:t>
+        </m:r>
+        <m:r>
+          <w:rPr>
+            <w:rFonts w:ascii="Cambria Math" w:eastAsiaTheme="minorEastAsia" w:hAnsi="Cambria Math"/>
+          </w:rPr>
+          <m:t>2</m:t>
+        </m:r>
+      </m:oMath>
+      <w:r>
+        <w:rPr>
+          <w:rFonts w:eastAsiaTheme="minorEastAsia"/>
+        </w:rPr>
+        <w:t>,</w:t>
+      </w:r>
+    </w:p>
+    <w:p>
+      <w:pPr>
+        <w:pStyle w:val="Prrafodelista"/>
+        <w:tabs>
+          <w:tab w:val="left" w:pos="7553"/>
+        </w:tabs>
+        <w:ind w:left="708"/>
+        <w:rPr>
+          <w:rFonts w:eastAsiaTheme="minorEastAsia"/>
+        </w:rPr>
+      </w:pPr>
+      <w:r>
+        <w:rPr>
+          <w:rFonts w:eastAsiaTheme="minorEastAsia"/>
+        </w:rPr>
+        <w:t>e)</w:t>
+      </w:r>
+      <w:r>
+        <w:rPr>
+          <w:rFonts w:eastAsiaTheme="minorEastAsia"/>
+        </w:rPr>
+        <w:t xml:space="preserve"> </w:t>
+      </w:r>
+      <m:oMath>
+        <m:r>
+          <w:rPr>
+            <w:rFonts w:ascii="Cambria Math" w:eastAsiaTheme="minorEastAsia" w:hAnsi="Cambria Math"/>
+          </w:rPr>
+          <m:t>C+I=P=Y=</m:t>
+        </m:r>
+        <m:r>
+          <w:rPr>
+            <w:rFonts w:ascii="Cambria Math" w:eastAsiaTheme="minorEastAsia" w:hAnsi="Cambria Math"/>
+          </w:rPr>
+          <m:t>10</m:t>
+        </m:r>
+        <m:r>
+          <w:rPr>
+            <w:rFonts w:ascii="Cambria Math" w:eastAsiaTheme="minorEastAsia" w:hAnsi="Cambria Math"/>
+          </w:rPr>
+          <m:t>8</m:t>
+        </m:r>
+        <m:r>
+          <w:rPr>
+            <w:rFonts w:ascii="Cambria Math" w:eastAsiaTheme="minorEastAsia" w:hAnsi="Cambria Math"/>
+          </w:rPr>
+          <m:t>+1</m:t>
+        </m:r>
+        <m:r>
+          <w:rPr>
+            <w:rFonts w:ascii="Cambria Math" w:eastAsiaTheme="minorEastAsia" w:hAnsi="Cambria Math"/>
+          </w:rPr>
+          <m:t>2=1</m:t>
+        </m:r>
+        <m:r>
+          <w:rPr>
+            <w:rFonts w:ascii="Cambria Math" w:eastAsiaTheme="minorEastAsia" w:hAnsi="Cambria Math"/>
+          </w:rPr>
+          <m:t>2</m:t>
+        </m:r>
+        <m:r>
+          <w:rPr>
+            <w:rFonts w:ascii="Cambria Math" w:eastAsiaTheme="minorEastAsia" w:hAnsi="Cambria Math"/>
+          </w:rPr>
+          <m:t>0</m:t>
+        </m:r>
+      </m:oMath>
+      <w:r>
+        <w:rPr>
+          <w:rFonts w:eastAsiaTheme="minorEastAsia"/>
+        </w:rPr>
+        <w:t>,</w:t>
+      </w:r>
+    </w:p>
+    <w:p>
+      <w:pPr>
+        <w:pStyle w:val="Prrafodelista"/>
+        <w:tabs>
+          <w:tab w:val="left" w:pos="7553"/>
+        </w:tabs>
+        <w:ind w:left="708"/>
+        <w:rPr>
+          <w:rFonts w:eastAsiaTheme="minorEastAsia"/>
+        </w:rPr>
+      </w:pPr>
+      <w:r>
+        <w:rPr>
+          <w:rFonts w:eastAsiaTheme="minorEastAsia"/>
+        </w:rPr>
+        <w:t>f)</w:t>
+      </w:r>
+      <w:r>
+        <w:rPr>
+          <w:rFonts w:eastAsiaTheme="minorEastAsia"/>
+        </w:rPr>
+        <w:t xml:space="preserve"> Sí, porque </w:t>
+      </w:r>
+      <m:oMath>
+        <m:f>
+          <m:fPr>
+            <m:ctrlPr>
+              <w:rPr>
+                <w:rFonts w:ascii="Cambria Math" w:eastAsiaTheme="minorEastAsia" w:hAnsi="Cambria Math"/>
+                <w:i/>
+              </w:rPr>
+            </m:ctrlPr>
+          </m:fPr>
+          <m:num>
+            <m:r>
+              <w:rPr>
+                <w:rFonts w:ascii="Cambria Math" w:eastAsiaTheme="minorEastAsia" w:hAnsi="Cambria Math"/>
+              </w:rPr>
+              <m:t>1</m:t>
+            </m:r>
+          </m:num>
+          <m:den>
+            <m:r>
+              <w:rPr>
+                <w:rFonts w:ascii="Cambria Math" w:eastAsiaTheme="minorEastAsia" w:hAnsi="Cambria Math"/>
+              </w:rPr>
+              <m:t>10</m:t>
+            </m:r>
+          </m:den>
+        </m:f>
+        <m:r>
+          <w:rPr>
+            <w:rFonts w:ascii="Cambria Math" w:eastAsiaTheme="minorEastAsia" w:hAnsi="Cambria Math"/>
+          </w:rPr>
+          <m:t>Y =</m:t>
+        </m:r>
+        <m:f>
+          <m:fPr>
+            <m:ctrlPr>
+              <w:rPr>
+                <w:rFonts w:ascii="Cambria Math" w:eastAsiaTheme="minorEastAsia" w:hAnsi="Cambria Math"/>
+                <w:i/>
+              </w:rPr>
+            </m:ctrlPr>
+          </m:fPr>
+          <m:num>
+            <m:r>
+              <w:rPr>
+                <w:rFonts w:ascii="Cambria Math" w:eastAsiaTheme="minorEastAsia" w:hAnsi="Cambria Math"/>
+              </w:rPr>
+              <m:t>1</m:t>
+            </m:r>
+          </m:num>
+          <m:den>
+            <m:r>
+              <w:rPr>
+                <w:rFonts w:ascii="Cambria Math" w:eastAsiaTheme="minorEastAsia" w:hAnsi="Cambria Math"/>
+              </w:rPr>
+              <m:t>10</m:t>
+            </m:r>
+          </m:den>
+        </m:f>
+        <m:r>
+          <w:rPr>
+            <w:rFonts w:ascii="Cambria Math" w:eastAsiaTheme="minorEastAsia" w:hAnsi="Cambria Math"/>
+          </w:rPr>
+          <m:t>*1</m:t>
+        </m:r>
+        <m:r>
+          <w:rPr>
+            <w:rFonts w:ascii="Cambria Math" w:eastAsiaTheme="minorEastAsia" w:hAnsi="Cambria Math"/>
+          </w:rPr>
+          <m:t>2</m:t>
+        </m:r>
+        <m:r>
+          <w:rPr>
+            <w:rFonts w:ascii="Cambria Math" w:eastAsiaTheme="minorEastAsia" w:hAnsi="Cambria Math"/>
+          </w:rPr>
+          <m:t>0=</m:t>
+        </m:r>
+        <m:r>
+          <w:rPr>
+            <w:rFonts w:ascii="Cambria Math" w:eastAsiaTheme="minorEastAsia" w:hAnsi="Cambria Math"/>
+          </w:rPr>
+          <m:t>1</m:t>
+        </m:r>
+        <m:r>
+          <w:rPr>
+            <w:rFonts w:ascii="Cambria Math" w:eastAsiaTheme="minorEastAsia" w:hAnsi="Cambria Math"/>
+          </w:rPr>
+          <m:t>2=S=I</m:t>
+        </m:r>
+      </m:oMath>
+      <w:r>
+        <w:rPr>
+          <w:rFonts w:eastAsiaTheme="minorEastAsia"/>
+        </w:rPr>
+        <w:t>,</w:t>
+      </w:r>
+    </w:p>
+    <w:p>
+      <w:pPr>
+        <w:pStyle w:val="Prrafodelista"/>
+        <w:tabs>
+          <w:tab w:val="left" w:pos="7553"/>
+        </w:tabs>
+        <w:ind w:left="708"/>
+        <w:rPr>
+          <w:rFonts w:eastAsiaTheme="minorEastAsia"/>
+          <w:lang w:val="en-US"/>
+        </w:rPr>
+      </w:pPr>
+      <w:r>
+        <w:rPr>
+          <w:rFonts w:eastAsiaTheme="minorEastAsia"/>
+          <w:lang w:val="en-US"/>
+        </w:rPr>
+        <w:t xml:space="preserve">g) </w:t>
+      </w:r>
+      <m:oMath>
+        <m:r>
+          <w:rPr>
+            <w:rFonts w:ascii="Cambria Math" w:eastAsiaTheme="minorEastAsia" w:hAnsi="Cambria Math"/>
+          </w:rPr>
+          <m:t>C</m:t>
+        </m:r>
+        <m:r>
+          <w:rPr>
+            <w:rFonts w:ascii="Cambria Math" w:eastAsiaTheme="minorEastAsia" w:hAnsi="Cambria Math"/>
+            <w:lang w:val="en-US"/>
+          </w:rPr>
+          <m:t>+</m:t>
+        </m:r>
+        <m:r>
+          <w:rPr>
+            <w:rFonts w:ascii="Cambria Math" w:eastAsiaTheme="minorEastAsia" w:hAnsi="Cambria Math"/>
+          </w:rPr>
+          <m:t>S</m:t>
+        </m:r>
+        <m:r>
+          <w:rPr>
+            <w:rFonts w:ascii="Cambria Math" w:eastAsiaTheme="minorEastAsia" w:hAnsi="Cambria Math"/>
+            <w:lang w:val="en-US"/>
+          </w:rPr>
+          <m:t>=</m:t>
+        </m:r>
+        <m:r>
+          <w:rPr>
+            <w:rFonts w:ascii="Cambria Math" w:eastAsiaTheme="minorEastAsia" w:hAnsi="Cambria Math"/>
+          </w:rPr>
+          <m:t>Y</m:t>
+        </m:r>
+        <m:r>
+          <w:rPr>
+            <w:rFonts w:ascii="Cambria Math" w:eastAsiaTheme="minorEastAsia" w:hAnsi="Cambria Math"/>
+            <w:lang w:val="en-US"/>
+          </w:rPr>
+          <m:t>=</m:t>
+        </m:r>
+        <m:r>
+          <w:rPr>
+            <w:rFonts w:ascii="Cambria Math" w:eastAsiaTheme="minorEastAsia" w:hAnsi="Cambria Math"/>
+            <w:lang w:val="en-US"/>
+          </w:rPr>
+          <m:t>108</m:t>
+        </m:r>
+        <m:r>
+          <w:rPr>
+            <w:rFonts w:ascii="Cambria Math" w:eastAsiaTheme="minorEastAsia" w:hAnsi="Cambria Math"/>
+            <w:lang w:val="en-US"/>
+          </w:rPr>
+          <m:t>+</m:t>
+        </m:r>
+        <m:f>
+          <m:fPr>
+            <m:ctrlPr>
+              <w:rPr>
+                <w:rFonts w:ascii="Cambria Math" w:eastAsiaTheme="minorEastAsia" w:hAnsi="Cambria Math"/>
+                <w:i/>
+              </w:rPr>
+            </m:ctrlPr>
+          </m:fPr>
+          <m:num>
+            <m:r>
+              <w:rPr>
+                <w:rFonts w:ascii="Cambria Math" w:eastAsiaTheme="minorEastAsia" w:hAnsi="Cambria Math"/>
+                <w:lang w:val="en-US"/>
+              </w:rPr>
+              <m:t>1</m:t>
+            </m:r>
+          </m:num>
+          <m:den>
+            <m:r>
+              <w:rPr>
+                <w:rFonts w:ascii="Cambria Math" w:eastAsiaTheme="minorEastAsia" w:hAnsi="Cambria Math"/>
+              </w:rPr>
+              <m:t>10</m:t>
+            </m:r>
+          </m:den>
+        </m:f>
+        <m:r>
+          <w:rPr>
+            <w:rFonts w:ascii="Cambria Math" w:eastAsiaTheme="minorEastAsia" w:hAnsi="Cambria Math"/>
+          </w:rPr>
+          <m:t>Y</m:t>
+        </m:r>
+        <m:r>
+          <w:rPr>
+            <w:rFonts w:ascii="Cambria Math" w:eastAsiaTheme="minorEastAsia" w:hAnsi="Cambria Math"/>
+            <w:lang w:val="en-US"/>
+          </w:rPr>
+          <m:t>=</m:t>
+        </m:r>
+        <m:r>
+          <w:rPr>
+            <w:rFonts w:ascii="Cambria Math" w:eastAsiaTheme="minorEastAsia" w:hAnsi="Cambria Math"/>
+            <w:lang w:val="en-US"/>
+          </w:rPr>
+          <m:t>108/</m:t>
+        </m:r>
+        <m:f>
+          <m:fPr>
+            <m:ctrlPr>
+              <w:rPr>
+                <w:rFonts w:ascii="Cambria Math" w:eastAsiaTheme="minorEastAsia" w:hAnsi="Cambria Math"/>
+                <w:i/>
+              </w:rPr>
+            </m:ctrlPr>
+          </m:fPr>
+          <m:num>
+            <m:r>
+              <w:rPr>
+                <w:rFonts w:ascii="Cambria Math" w:eastAsiaTheme="minorEastAsia" w:hAnsi="Cambria Math"/>
+              </w:rPr>
+              <m:t>9</m:t>
+            </m:r>
+          </m:num>
+          <m:den>
+            <m:r>
+              <w:rPr>
+                <w:rFonts w:ascii="Cambria Math" w:eastAsiaTheme="minorEastAsia" w:hAnsi="Cambria Math"/>
+              </w:rPr>
+              <m:t>10</m:t>
+            </m:r>
+          </m:den>
+        </m:f>
+        <m:r>
+          <w:rPr>
+            <w:rFonts w:ascii="Cambria Math" w:eastAsiaTheme="minorEastAsia" w:hAnsi="Cambria Math"/>
+            <w:lang w:val="en-US"/>
+          </w:rPr>
+          <m:t>=1</m:t>
+        </m:r>
+        <m:r>
+          <w:rPr>
+            <w:rFonts w:ascii="Cambria Math" w:eastAsiaTheme="minorEastAsia" w:hAnsi="Cambria Math"/>
+            <w:lang w:val="en-US"/>
+          </w:rPr>
+          <m:t>2</m:t>
+        </m:r>
+        <m:r>
+          <w:rPr>
+            <w:rFonts w:ascii="Cambria Math" w:eastAsiaTheme="minorEastAsia" w:hAnsi="Cambria Math"/>
+            <w:lang w:val="en-US"/>
+          </w:rPr>
+          <m:t>0</m:t>
+        </m:r>
+      </m:oMath>
+      <w:r>
+        <w:rPr>
+          <w:rFonts w:eastAsiaTheme="minorEastAsia"/>
+          <w:lang w:val="en-US"/>
+        </w:rPr>
+        <w:t>.</w:t>
+      </w:r>
+    </w:p>
+    <w:p>
+      <w:pPr>
+        <w:pStyle w:val="Prrafodelista"/>
+        <w:tabs>
+          <w:tab w:val="left" w:pos="7553"/>
+        </w:tabs>
+        <w:ind w:left="426"/>
+        <w:rPr>
+          <w:rFonts w:eastAsiaTheme="minorEastAsia"/>
+        </w:rPr>
+      </w:pPr>
     </w:p>
     <w:p>
       <w:pPr>
@@ -42536,7 +44312,7 @@
 </file>
 
 <file path=customXml/itemProps1.xml><?xml version="1.0" encoding="utf-8"?>
-<ds:datastoreItem xmlns:ds="http://schemas.openxmlformats.org/officeDocument/2006/customXml" ds:itemID="{15B7605E-ECF0-48B3-9FA5-5715AC151EEE}">
+<ds:datastoreItem xmlns:ds="http://schemas.openxmlformats.org/officeDocument/2006/customXml" ds:itemID="{291BB2F7-9C4D-4CC2-9FCC-14C47EA31BB7}">
   <ds:schemaRefs>
     <ds:schemaRef ds:uri="http://schemas.openxmlformats.org/officeDocument/2006/bibliography"/>
   </ds:schemaRefs>

</xml_diff>

<commit_message>
Actualizacion hasta el ejercicio 2.43
</commit_message>
<xml_diff>
--- a/EJERCICIOS FUNDAMENTOS DE ECONOMÍA CUANTITATIVA (2).docx
+++ b/EJERCICIOS FUNDAMENTOS DE ECONOMÍA CUANTITATIVA (2).docx
@@ -2641,7 +2641,7 @@
           </mc:Choice>
           <mc:Fallback>
             <w:pict>
-              <v:line w14:anchorId="4BA15E3D" id="1 Conector recto" o:spid="_x0000_s1026" style="position:absolute;z-index:251659264;visibility:visible;mso-wrap-style:square;mso-wrap-distance-left:9pt;mso-wrap-distance-top:0;mso-wrap-distance-right:9pt;mso-wrap-distance-bottom:0;mso-position-horizontal:absolute;mso-position-horizontal-relative:text;mso-position-vertical:absolute;mso-position-vertical-relative:text" from="34.9pt,-.1pt" to="133.05pt,-.1pt" o:gfxdata="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" strokecolor="black [3040]"/>
+              <v:line w14:anchorId="2D36C230" id="1 Conector recto" o:spid="_x0000_s1026" style="position:absolute;z-index:251659264;visibility:visible;mso-wrap-style:square;mso-wrap-distance-left:9pt;mso-wrap-distance-top:0;mso-wrap-distance-right:9pt;mso-wrap-distance-bottom:0;mso-position-horizontal:absolute;mso-position-horizontal-relative:text;mso-position-vertical:absolute;mso-position-vertical-relative:text" from="34.9pt,-.1pt" to="133.05pt,-.1pt" o:gfxdata="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" strokecolor="black [3040]"/>
             </w:pict>
           </mc:Fallback>
         </mc:AlternateContent>
@@ -2813,7 +2813,7 @@
           </mc:Choice>
           <mc:Fallback>
             <w:pict>
-              <v:line w14:anchorId="4ECF851D" id="2 Conector recto" o:spid="_x0000_s1026" style="position:absolute;z-index:251661312;visibility:visible;mso-wrap-style:square;mso-wrap-distance-left:9pt;mso-wrap-distance-top:0;mso-wrap-distance-right:9pt;mso-wrap-distance-bottom:0;mso-position-horizontal:absolute;mso-position-horizontal-relative:text;mso-position-vertical:absolute;mso-position-vertical-relative:text" from="35.3pt,.35pt" to="133.45pt,.35pt" o:gfxdata="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" strokecolor="black [3040]"/>
+              <v:line w14:anchorId="2732A719" id="2 Conector recto" o:spid="_x0000_s1026" style="position:absolute;z-index:251661312;visibility:visible;mso-wrap-style:square;mso-wrap-distance-left:9pt;mso-wrap-distance-top:0;mso-wrap-distance-right:9pt;mso-wrap-distance-bottom:0;mso-position-horizontal:absolute;mso-position-horizontal-relative:text;mso-position-vertical:absolute;mso-position-vertical-relative:text" from="35.3pt,.35pt" to="133.45pt,.35pt" o:gfxdata="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" strokecolor="black [3040]"/>
             </w:pict>
           </mc:Fallback>
         </mc:AlternateContent>
@@ -3173,7 +3173,7 @@
           </mc:Choice>
           <mc:Fallback>
             <w:pict>
-              <v:line w14:anchorId="17DEBC57" id="3 Conector recto" o:spid="_x0000_s1026" style="position:absolute;z-index:251663360;visibility:visible;mso-wrap-style:square;mso-wrap-distance-left:9pt;mso-wrap-distance-top:0;mso-wrap-distance-right:9pt;mso-wrap-distance-bottom:0;mso-position-horizontal:absolute;mso-position-horizontal-relative:text;mso-position-vertical:absolute;mso-position-vertical-relative:text" from="31.85pt,1pt" to="130pt,1pt" o:gfxdata="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" strokecolor="black [3040]"/>
+              <v:line w14:anchorId="24E9F20E" id="3 Conector recto" o:spid="_x0000_s1026" style="position:absolute;z-index:251663360;visibility:visible;mso-wrap-style:square;mso-wrap-distance-left:9pt;mso-wrap-distance-top:0;mso-wrap-distance-right:9pt;mso-wrap-distance-bottom:0;mso-position-horizontal:absolute;mso-position-horizontal-relative:text;mso-position-vertical:absolute;mso-position-vertical-relative:text" from="31.85pt,1pt" to="130pt,1pt" o:gfxdata="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" strokecolor="black [3040]"/>
             </w:pict>
           </mc:Fallback>
         </mc:AlternateContent>
@@ -4170,7 +4170,7 @@
           </mc:Choice>
           <mc:Fallback>
             <w:pict>
-              <v:line w14:anchorId="300E9DD7" id="4 Conector recto" o:spid="_x0000_s1026" style="position:absolute;z-index:251665408;visibility:visible;mso-wrap-style:square;mso-width-percent:0;mso-wrap-distance-left:9pt;mso-wrap-distance-top:0;mso-wrap-distance-right:9pt;mso-wrap-distance-bottom:0;mso-position-horizontal:absolute;mso-position-horizontal-relative:text;mso-position-vertical:absolute;mso-position-vertical-relative:text;mso-width-percent:0;mso-width-relative:margin" from="33.65pt,1pt" to="200.1pt,1pt" o:gfxdata="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" strokecolor="black [3040]"/>
+              <v:line w14:anchorId="2B63D569" id="4 Conector recto" o:spid="_x0000_s1026" style="position:absolute;z-index:251665408;visibility:visible;mso-wrap-style:square;mso-width-percent:0;mso-wrap-distance-left:9pt;mso-wrap-distance-top:0;mso-wrap-distance-right:9pt;mso-wrap-distance-bottom:0;mso-position-horizontal:absolute;mso-position-horizontal-relative:text;mso-position-vertical:absolute;mso-position-vertical-relative:text;mso-width-percent:0;mso-width-relative:margin" from="33.65pt,1pt" to="200.1pt,1pt" o:gfxdata="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" strokecolor="black [3040]"/>
             </w:pict>
           </mc:Fallback>
         </mc:AlternateContent>
@@ -8277,7 +8277,7 @@
           </mc:Choice>
           <mc:Fallback>
             <w:pict>
-              <v:shapetype w14:anchorId="623965BA" id="_x0000_t88" coordsize="21600,21600" o:spt="88" adj="1800,10800" path="m,qx10800@0l10800@2qy21600@11,10800@3l10800@1qy,21600e" filled="f">
+              <v:shapetype w14:anchorId="14D80123" id="_x0000_t88" coordsize="21600,21600" o:spt="88" adj="1800,10800" path="m,qx10800@0l10800@2qy21600@11,10800@3l10800@1qy,21600e" filled="f">
                 <v:formulas>
                   <v:f eqn="val #0"/>
                   <v:f eqn="sum 21600 0 #0"/>
@@ -8582,7 +8582,7 @@
                 </mc:Choice>
                 <mc:Fallback>
                   <w:pict>
-                    <v:shapetype w14:anchorId="0C4DBE76" id="_x0000_t32" coordsize="21600,21600" o:spt="32" o:oned="t" path="m,l21600,21600e" filled="f">
+                    <v:shapetype w14:anchorId="5695BAA1" id="_x0000_t32" coordsize="21600,21600" o:spt="32" o:oned="t" path="m,l21600,21600e" filled="f">
                       <v:path arrowok="t" fillok="f" o:connecttype="none"/>
                       <o:lock v:ext="edit" shapetype="t"/>
                     </v:shapetype>
@@ -8681,7 +8681,7 @@
                 </mc:Choice>
                 <mc:Fallback>
                   <w:pict>
-                    <v:shape w14:anchorId="44B01D51" id="7 Conector recto de flecha" o:spid="_x0000_s1026" type="#_x0000_t32" style="position:absolute;margin-left:9.05pt;margin-top:2.9pt;width:0;height:61.8pt;flip:y;z-index:251667456;visibility:visible;mso-wrap-style:square;mso-width-percent:0;mso-height-percent:0;mso-wrap-distance-left:9pt;mso-wrap-distance-top:0;mso-wrap-distance-right:9pt;mso-wrap-distance-bottom:0;mso-position-horizontal:absolute;mso-position-horizontal-relative:text;mso-position-vertical:absolute;mso-position-vertical-relative:text;mso-width-percent:0;mso-height-percent:0;mso-width-relative:margin;mso-height-relative:margin" o:gfxdata="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" strokecolor="black [3040]">
+                    <v:shape w14:anchorId="009074CD" id="7 Conector recto de flecha" o:spid="_x0000_s1026" type="#_x0000_t32" style="position:absolute;margin-left:9.05pt;margin-top:2.9pt;width:0;height:61.8pt;flip:y;z-index:251667456;visibility:visible;mso-wrap-style:square;mso-width-percent:0;mso-height-percent:0;mso-wrap-distance-left:9pt;mso-wrap-distance-top:0;mso-wrap-distance-right:9pt;mso-wrap-distance-bottom:0;mso-position-horizontal:absolute;mso-position-horizontal-relative:text;mso-position-vertical:absolute;mso-position-vertical-relative:text;mso-width-percent:0;mso-height-percent:0;mso-width-relative:margin;mso-height-relative:margin" o:gfxdata="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" strokecolor="black [3040]">
                       <v:stroke endarrow="open"/>
                     </v:shape>
                   </w:pict>
@@ -9501,7 +9501,7 @@
                 </v:shape>
                 <w10:wrap type="square" anchorx="margin" anchory="margin"/>
               </v:group>
-              <o:OLEObject Type="Embed" ProgID="Excel.Chart.8" ShapeID="Gráfico 9" DrawAspect="Content" ObjectID="_1630760004" r:id="rId8">
+              <o:OLEObject Type="Embed" ProgID="Excel.Chart.8" ShapeID="Gráfico 9" DrawAspect="Content" ObjectID="_1630837578" r:id="rId8">
                 <o:FieldCodes>\s</o:FieldCodes>
               </o:OLEObject>
             </w:pict>
@@ -9791,7 +9791,7 @@
                 </mc:Choice>
                 <mc:Fallback>
                   <w:pict>
-                    <v:shape w14:anchorId="3D5ACFBA" id="6 Conector recto de flecha" o:spid="_x0000_s1026" type="#_x0000_t32" style="position:absolute;margin-left:1.6pt;margin-top:3.1pt;width:0;height:66.35pt;z-index:251671552;visibility:visible;mso-wrap-style:square;mso-width-percent:0;mso-wrap-distance-left:9pt;mso-wrap-distance-top:0;mso-wrap-distance-right:9pt;mso-wrap-distance-bottom:0;mso-position-horizontal:absolute;mso-position-horizontal-relative:text;mso-position-vertical:absolute;mso-position-vertical-relative:text;mso-width-percent:0;mso-width-relative:margin" o:gfxdata="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" strokecolor="black [3040]">
+                    <v:shape w14:anchorId="7769DF53" id="6 Conector recto de flecha" o:spid="_x0000_s1026" type="#_x0000_t32" style="position:absolute;margin-left:1.6pt;margin-top:3.1pt;width:0;height:66.35pt;z-index:251671552;visibility:visible;mso-wrap-style:square;mso-width-percent:0;mso-wrap-distance-left:9pt;mso-wrap-distance-top:0;mso-wrap-distance-right:9pt;mso-wrap-distance-bottom:0;mso-position-horizontal:absolute;mso-position-horizontal-relative:text;mso-position-vertical:absolute;mso-position-vertical-relative:text;mso-width-percent:0;mso-width-relative:margin" o:gfxdata="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" strokecolor="black [3040]">
                       <v:stroke endarrow="open"/>
                     </v:shape>
                   </w:pict>
@@ -9880,7 +9880,7 @@
                 </mc:Choice>
                 <mc:Fallback>
                   <w:pict>
-                    <v:shape w14:anchorId="78FF45B1" id="12 Conector recto de flecha" o:spid="_x0000_s1026" type="#_x0000_t32" style="position:absolute;margin-left:1.7pt;margin-top:3.1pt;width:0;height:66.3pt;flip:x y;z-index:251672576;visibility:visible;mso-wrap-style:square;mso-width-percent:0;mso-height-percent:0;mso-wrap-distance-left:9pt;mso-wrap-distance-top:0;mso-wrap-distance-right:9pt;mso-wrap-distance-bottom:0;mso-position-horizontal:absolute;mso-position-horizontal-relative:text;mso-position-vertical:absolute;mso-position-vertical-relative:text;mso-width-percent:0;mso-height-percent:0;mso-width-relative:margin;mso-height-relative:margin" o:gfxdata="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" strokecolor="black [3040]">
+                    <v:shape w14:anchorId="06368EF8" id="12 Conector recto de flecha" o:spid="_x0000_s1026" type="#_x0000_t32" style="position:absolute;margin-left:1.7pt;margin-top:3.1pt;width:0;height:66.3pt;flip:x y;z-index:251672576;visibility:visible;mso-wrap-style:square;mso-width-percent:0;mso-height-percent:0;mso-wrap-distance-left:9pt;mso-wrap-distance-top:0;mso-wrap-distance-right:9pt;mso-wrap-distance-bottom:0;mso-position-horizontal:absolute;mso-position-horizontal-relative:text;mso-position-vertical:absolute;mso-position-vertical-relative:text;mso-width-percent:0;mso-height-percent:0;mso-width-relative:margin;mso-height-relative:margin" o:gfxdata="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" strokecolor="black [3040]">
                       <v:stroke endarrow="open"/>
                     </v:shape>
                   </w:pict>
@@ -10602,7 +10602,7 @@
                 </mc:Choice>
                 <mc:Fallback>
                   <w:pict>
-                    <v:shape w14:anchorId="123B6476" id="13 Conector recto de flecha" o:spid="_x0000_s1026" type="#_x0000_t32" style="position:absolute;margin-left:1.6pt;margin-top:3.1pt;width:0;height:66.35pt;z-index:251674624;visibility:visible;mso-wrap-style:square;mso-width-percent:0;mso-wrap-distance-left:9pt;mso-wrap-distance-top:0;mso-wrap-distance-right:9pt;mso-wrap-distance-bottom:0;mso-position-horizontal:absolute;mso-position-horizontal-relative:text;mso-position-vertical:absolute;mso-position-vertical-relative:text;mso-width-percent:0;mso-width-relative:margin" o:gfxdata="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" strokecolor="black [3040]">
+                    <v:shape w14:anchorId="6854C862" id="13 Conector recto de flecha" o:spid="_x0000_s1026" type="#_x0000_t32" style="position:absolute;margin-left:1.6pt;margin-top:3.1pt;width:0;height:66.35pt;z-index:251674624;visibility:visible;mso-wrap-style:square;mso-width-percent:0;mso-wrap-distance-left:9pt;mso-wrap-distance-top:0;mso-wrap-distance-right:9pt;mso-wrap-distance-bottom:0;mso-position-horizontal:absolute;mso-position-horizontal-relative:text;mso-position-vertical:absolute;mso-position-vertical-relative:text;mso-width-percent:0;mso-width-relative:margin" o:gfxdata="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" strokecolor="black [3040]">
                       <v:stroke endarrow="open"/>
                     </v:shape>
                   </w:pict>
@@ -10691,7 +10691,7 @@
                 </mc:Choice>
                 <mc:Fallback>
                   <w:pict>
-                    <v:shape w14:anchorId="0F92632E" id="14 Conector recto de flecha" o:spid="_x0000_s1026" type="#_x0000_t32" style="position:absolute;margin-left:1.7pt;margin-top:3.1pt;width:0;height:66.3pt;flip:x y;z-index:251675648;visibility:visible;mso-wrap-style:square;mso-width-percent:0;mso-height-percent:0;mso-wrap-distance-left:9pt;mso-wrap-distance-top:0;mso-wrap-distance-right:9pt;mso-wrap-distance-bottom:0;mso-position-horizontal:absolute;mso-position-horizontal-relative:text;mso-position-vertical:absolute;mso-position-vertical-relative:text;mso-width-percent:0;mso-height-percent:0;mso-width-relative:margin;mso-height-relative:margin" o:gfxdata="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" strokecolor="black [3040]">
+                    <v:shape w14:anchorId="24003A8A" id="14 Conector recto de flecha" o:spid="_x0000_s1026" type="#_x0000_t32" style="position:absolute;margin-left:1.7pt;margin-top:3.1pt;width:0;height:66.3pt;flip:x y;z-index:251675648;visibility:visible;mso-wrap-style:square;mso-width-percent:0;mso-height-percent:0;mso-wrap-distance-left:9pt;mso-wrap-distance-top:0;mso-wrap-distance-right:9pt;mso-wrap-distance-bottom:0;mso-position-horizontal:absolute;mso-position-horizontal-relative:text;mso-position-vertical:absolute;mso-position-vertical-relative:text;mso-width-percent:0;mso-height-percent:0;mso-width-relative:margin;mso-height-relative:margin" o:gfxdata="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" strokecolor="black [3040]">
                       <v:stroke endarrow="open"/>
                     </v:shape>
                   </w:pict>
@@ -35404,31 +35404,7 @@
           <w:rPr>
             <w:rFonts w:ascii="Cambria Math" w:eastAsiaTheme="minorEastAsia" w:hAnsi="Cambria Math"/>
           </w:rPr>
-          <m:t>P</m:t>
-        </m:r>
-        <m:r>
-          <w:rPr>
-            <w:rFonts w:ascii="Cambria Math" w:eastAsiaTheme="minorEastAsia" w:hAnsi="Cambria Math"/>
-          </w:rPr>
-          <m:t>=</m:t>
-        </m:r>
-        <m:r>
-          <w:rPr>
-            <w:rFonts w:ascii="Cambria Math" w:eastAsiaTheme="minorEastAsia" w:hAnsi="Cambria Math"/>
-          </w:rPr>
-          <m:t>C</m:t>
-        </m:r>
-        <m:r>
-          <w:rPr>
-            <w:rFonts w:ascii="Cambria Math" w:eastAsiaTheme="minorEastAsia" w:hAnsi="Cambria Math"/>
-          </w:rPr>
-          <m:t>+</m:t>
-        </m:r>
-        <m:r>
-          <w:rPr>
-            <w:rFonts w:ascii="Cambria Math" w:eastAsiaTheme="minorEastAsia" w:hAnsi="Cambria Math"/>
-          </w:rPr>
-          <m:t>I</m:t>
+          <m:t>P=C+I</m:t>
         </m:r>
       </m:oMath>
       <w:r>
@@ -35793,14 +35769,7 @@
             <w:rFonts w:ascii="Cambria Math" w:eastAsiaTheme="minorEastAsia" w:hAnsi="Cambria Math"/>
             <w:lang w:val="en-US"/>
           </w:rPr>
-          <m:t>=80</m:t>
-        </m:r>
-        <m:r>
-          <w:rPr>
-            <w:rFonts w:ascii="Cambria Math" w:eastAsiaTheme="minorEastAsia" w:hAnsi="Cambria Math"/>
-            <w:lang w:val="en-US"/>
-          </w:rPr>
-          <m:t>/</m:t>
+          <m:t>=80/</m:t>
         </m:r>
         <m:f>
           <m:fPr>
@@ -36032,14 +36001,7 @@
                 <w:rFonts w:ascii="Cambria Math" w:eastAsiaTheme="minorEastAsia" w:hAnsi="Cambria Math"/>
                 <w:lang w:val="en-US"/>
               </w:rPr>
-              <m:t xml:space="preserve">=135-15=120= </m:t>
-            </m:r>
-            <m:r>
-              <w:rPr>
-                <w:rFonts w:ascii="Cambria Math" w:eastAsiaTheme="minorEastAsia" w:hAnsi="Cambria Math"/>
-                <w:lang w:val="en-US"/>
-              </w:rPr>
-              <m:t>B</m:t>
+              <m:t>=135-15=120= B</m:t>
             </m:r>
           </m:e>
           <m:sub>
@@ -36093,14 +36055,7 @@
             <w:rFonts w:ascii="Cambria Math" w:eastAsiaTheme="minorEastAsia" w:hAnsi="Cambria Math"/>
             <w:lang w:val="en-US"/>
           </w:rPr>
-          <m:t>=</m:t>
-        </m:r>
-        <m:r>
-          <w:rPr>
-            <w:rFonts w:ascii="Cambria Math" w:eastAsiaTheme="minorEastAsia" w:hAnsi="Cambria Math"/>
-            <w:lang w:val="en-US"/>
-          </w:rPr>
-          <m:t>60+60</m:t>
+          <m:t>=60+60</m:t>
         </m:r>
       </m:oMath>
       <w:r>
@@ -36225,21 +36180,7 @@
             <w:rFonts w:ascii="Cambria Math" w:eastAsiaTheme="minorEastAsia" w:hAnsi="Cambria Math"/>
             <w:lang w:val="en-US"/>
           </w:rPr>
-          <m:t>=</m:t>
-        </m:r>
-        <m:r>
-          <w:rPr>
-            <w:rFonts w:ascii="Cambria Math" w:eastAsiaTheme="minorEastAsia" w:hAnsi="Cambria Math"/>
-            <w:lang w:val="en-US"/>
-          </w:rPr>
-          <m:t>6</m:t>
-        </m:r>
-        <m:r>
-          <w:rPr>
-            <w:rFonts w:ascii="Cambria Math" w:eastAsiaTheme="minorEastAsia" w:hAnsi="Cambria Math"/>
-            <w:lang w:val="en-US"/>
-          </w:rPr>
-          <m:t>0</m:t>
+          <m:t>=60</m:t>
         </m:r>
       </m:oMath>
       <w:r>
@@ -36294,28 +36235,7 @@
             <w:rFonts w:ascii="Cambria Math" w:eastAsiaTheme="minorEastAsia" w:hAnsi="Cambria Math"/>
             <w:lang w:val="en-US"/>
           </w:rPr>
-          <m:t>=</m:t>
-        </m:r>
-        <m:r>
-          <w:rPr>
-            <w:rFonts w:ascii="Cambria Math" w:eastAsiaTheme="minorEastAsia" w:hAnsi="Cambria Math"/>
-            <w:lang w:val="en-US"/>
-          </w:rPr>
-          <m:t>6</m:t>
-        </m:r>
-        <m:r>
-          <w:rPr>
-            <w:rFonts w:ascii="Cambria Math" w:eastAsiaTheme="minorEastAsia" w:hAnsi="Cambria Math"/>
-            <w:lang w:val="en-US"/>
-          </w:rPr>
-          <m:t>0</m:t>
-        </m:r>
-        <m:r>
-          <w:rPr>
-            <w:rFonts w:ascii="Cambria Math" w:eastAsiaTheme="minorEastAsia" w:hAnsi="Cambria Math"/>
-            <w:lang w:val="en-US"/>
-          </w:rPr>
-          <m:t>,</m:t>
+          <m:t>=60,</m:t>
         </m:r>
       </m:oMath>
     </w:p>
@@ -36411,13 +36331,7 @@
           <w:rPr>
             <w:rFonts w:ascii="Cambria Math" w:eastAsiaTheme="minorEastAsia" w:hAnsi="Cambria Math"/>
           </w:rPr>
-          <m:t>Y</m:t>
-        </m:r>
-        <m:r>
-          <w:rPr>
-            <w:rFonts w:ascii="Cambria Math" w:eastAsiaTheme="minorEastAsia" w:hAnsi="Cambria Math"/>
-          </w:rPr>
-          <m:t>=</m:t>
+          <m:t>Y=</m:t>
         </m:r>
         <m:f>
           <m:fPr>
@@ -36462,17 +36376,20 @@
         <w:ind w:left="708"/>
         <w:rPr>
           <w:rFonts w:eastAsiaTheme="minorEastAsia"/>
-        </w:rPr>
-      </w:pPr>
-      <w:r>
-        <w:rPr>
-          <w:rFonts w:eastAsiaTheme="minorEastAsia"/>
+          <w:lang w:val="en-US"/>
+        </w:rPr>
+      </w:pPr>
+      <w:r>
+        <w:rPr>
+          <w:rFonts w:eastAsiaTheme="minorEastAsia"/>
+          <w:lang w:val="en-US"/>
         </w:rPr>
         <w:t>g)</w:t>
       </w:r>
       <w:r>
         <w:rPr>
           <w:rFonts w:eastAsiaTheme="minorEastAsia"/>
+          <w:lang w:val="en-US"/>
         </w:rPr>
         <w:t xml:space="preserve"> </w:t>
       </w:r>
@@ -36481,7 +36398,40 @@
           <w:rPr>
             <w:rFonts w:ascii="Cambria Math" w:eastAsiaTheme="minorEastAsia" w:hAnsi="Cambria Math"/>
           </w:rPr>
-          <m:t>C+S=Y=60+</m:t>
+          <m:t>C</m:t>
+        </m:r>
+        <m:r>
+          <w:rPr>
+            <w:rFonts w:ascii="Cambria Math" w:eastAsiaTheme="minorEastAsia" w:hAnsi="Cambria Math"/>
+            <w:lang w:val="en-US"/>
+          </w:rPr>
+          <m:t>+</m:t>
+        </m:r>
+        <m:r>
+          <w:rPr>
+            <w:rFonts w:ascii="Cambria Math" w:eastAsiaTheme="minorEastAsia" w:hAnsi="Cambria Math"/>
+          </w:rPr>
+          <m:t>S</m:t>
+        </m:r>
+        <m:r>
+          <w:rPr>
+            <w:rFonts w:ascii="Cambria Math" w:eastAsiaTheme="minorEastAsia" w:hAnsi="Cambria Math"/>
+            <w:lang w:val="en-US"/>
+          </w:rPr>
+          <m:t>=</m:t>
+        </m:r>
+        <m:r>
+          <w:rPr>
+            <w:rFonts w:ascii="Cambria Math" w:eastAsiaTheme="minorEastAsia" w:hAnsi="Cambria Math"/>
+          </w:rPr>
+          <m:t>Y</m:t>
+        </m:r>
+        <m:r>
+          <w:rPr>
+            <w:rFonts w:ascii="Cambria Math" w:eastAsiaTheme="minorEastAsia" w:hAnsi="Cambria Math"/>
+            <w:lang w:val="en-US"/>
+          </w:rPr>
+          <m:t>=60+</m:t>
         </m:r>
         <m:f>
           <m:fPr>
@@ -36496,6 +36446,7 @@
             <m:r>
               <w:rPr>
                 <w:rFonts w:ascii="Cambria Math" w:eastAsiaTheme="minorEastAsia" w:hAnsi="Cambria Math"/>
+                <w:lang w:val="en-US"/>
               </w:rPr>
               <m:t>1</m:t>
             </m:r>
@@ -36504,6 +36455,7 @@
             <m:r>
               <w:rPr>
                 <w:rFonts w:ascii="Cambria Math" w:eastAsiaTheme="minorEastAsia" w:hAnsi="Cambria Math"/>
+                <w:lang w:val="en-US"/>
               </w:rPr>
               <m:t>2</m:t>
             </m:r>
@@ -36513,13 +36465,14 @@
           <w:rPr>
             <w:rFonts w:ascii="Cambria Math" w:eastAsiaTheme="minorEastAsia" w:hAnsi="Cambria Math"/>
           </w:rPr>
-          <m:t>Y=60</m:t>
-        </m:r>
-        <m:r>
-          <w:rPr>
-            <w:rFonts w:ascii="Cambria Math" w:eastAsiaTheme="minorEastAsia" w:hAnsi="Cambria Math"/>
-          </w:rPr>
-          <m:t>/</m:t>
+          <m:t>Y</m:t>
+        </m:r>
+        <m:r>
+          <w:rPr>
+            <w:rFonts w:ascii="Cambria Math" w:eastAsiaTheme="minorEastAsia" w:hAnsi="Cambria Math"/>
+            <w:lang w:val="en-US"/>
+          </w:rPr>
+          <m:t>=60/</m:t>
         </m:r>
         <m:f>
           <m:fPr>
@@ -36534,6 +36487,7 @@
             <m:r>
               <w:rPr>
                 <w:rFonts w:ascii="Cambria Math" w:eastAsiaTheme="minorEastAsia" w:hAnsi="Cambria Math"/>
+                <w:lang w:val="en-US"/>
               </w:rPr>
               <m:t>1</m:t>
             </m:r>
@@ -36542,6 +36496,7 @@
             <m:r>
               <w:rPr>
                 <w:rFonts w:ascii="Cambria Math" w:eastAsiaTheme="minorEastAsia" w:hAnsi="Cambria Math"/>
+                <w:lang w:val="en-US"/>
               </w:rPr>
               <m:t>2</m:t>
             </m:r>
@@ -36550,6 +36505,7 @@
         <m:r>
           <w:rPr>
             <w:rFonts w:ascii="Cambria Math" w:eastAsiaTheme="minorEastAsia" w:hAnsi="Cambria Math"/>
+            <w:lang w:val="en-US"/>
           </w:rPr>
           <m:t>=120</m:t>
         </m:r>
@@ -36564,11 +36520,13 @@
         <w:ind w:left="426"/>
         <w:rPr>
           <w:rFonts w:eastAsiaTheme="minorEastAsia"/>
-        </w:rPr>
-      </w:pPr>
-      <w:r>
-        <w:rPr>
-          <w:rFonts w:eastAsiaTheme="minorEastAsia"/>
+          <w:lang w:val="en-US"/>
+        </w:rPr>
+      </w:pPr>
+      <w:r>
+        <w:rPr>
+          <w:rFonts w:eastAsiaTheme="minorEastAsia"/>
+          <w:lang w:val="en-US"/>
         </w:rPr>
         <w:t>2.41</w:t>
       </w:r>
@@ -36582,11 +36540,13 @@
         <w:ind w:left="708"/>
         <w:rPr>
           <w:rFonts w:eastAsiaTheme="minorEastAsia"/>
-        </w:rPr>
-      </w:pPr>
-      <w:r>
-        <w:rPr>
-          <w:rFonts w:eastAsiaTheme="minorEastAsia"/>
+          <w:lang w:val="en-US"/>
+        </w:rPr>
+      </w:pPr>
+      <w:r>
+        <w:rPr>
+          <w:rFonts w:eastAsiaTheme="minorEastAsia"/>
+          <w:lang w:val="en-US"/>
         </w:rPr>
         <w:t xml:space="preserve">a) </w:t>
       </w:r>
@@ -36601,6 +36561,7 @@
         <m:r>
           <w:rPr>
             <w:rFonts w:ascii="Cambria Math" w:eastAsiaTheme="minorEastAsia" w:hAnsi="Cambria Math"/>
+            <w:lang w:val="en-US"/>
           </w:rPr>
           <m:t>=</m:t>
         </m:r>
@@ -36636,6 +36597,7 @@
         <m:r>
           <w:rPr>
             <w:rFonts w:ascii="Cambria Math" w:eastAsiaTheme="minorEastAsia" w:hAnsi="Cambria Math"/>
+            <w:lang w:val="en-US"/>
           </w:rPr>
           <m:t>+</m:t>
         </m:r>
@@ -36649,19 +36611,15 @@
         <m:r>
           <w:rPr>
             <w:rFonts w:ascii="Cambria Math" w:eastAsiaTheme="minorEastAsia" w:hAnsi="Cambria Math"/>
-          </w:rPr>
-          <m:t>=1</m:t>
-        </m:r>
-        <m:r>
-          <w:rPr>
-            <w:rFonts w:ascii="Cambria Math" w:eastAsiaTheme="minorEastAsia" w:hAnsi="Cambria Math"/>
-          </w:rPr>
-          <m:t>35</m:t>
-        </m:r>
-      </m:oMath>
-      <w:r>
-        <w:rPr>
-          <w:rFonts w:eastAsiaTheme="minorEastAsia"/>
+            <w:lang w:val="en-US"/>
+          </w:rPr>
+          <m:t>=135</m:t>
+        </m:r>
+      </m:oMath>
+      <w:r>
+        <w:rPr>
+          <w:rFonts w:eastAsiaTheme="minorEastAsia"/>
+          <w:lang w:val="en-US"/>
         </w:rPr>
         <w:t>,</w:t>
       </w:r>
@@ -36675,11 +36633,13 @@
         <w:ind w:left="708"/>
         <w:rPr>
           <w:rFonts w:eastAsiaTheme="minorEastAsia"/>
-        </w:rPr>
-      </w:pPr>
-      <w:r>
-        <w:rPr>
-          <w:rFonts w:eastAsiaTheme="minorEastAsia"/>
+          <w:lang w:val="en-US"/>
+        </w:rPr>
+      </w:pPr>
+      <w:r>
+        <w:rPr>
+          <w:rFonts w:eastAsiaTheme="minorEastAsia"/>
+          <w:lang w:val="en-US"/>
         </w:rPr>
         <w:t xml:space="preserve">b) </w:t>
       </w:r>
@@ -36694,6 +36654,7 @@
         <m:r>
           <w:rPr>
             <w:rFonts w:ascii="Cambria Math" w:eastAsiaTheme="minorEastAsia" w:hAnsi="Cambria Math"/>
+            <w:lang w:val="en-US"/>
           </w:rPr>
           <m:t>=</m:t>
         </m:r>
@@ -36749,14 +36710,7 @@
                 <w:rFonts w:ascii="Cambria Math" w:eastAsiaTheme="minorEastAsia" w:hAnsi="Cambria Math"/>
                 <w:lang w:val="en-US"/>
               </w:rPr>
-              <m:t>=135-15=</m:t>
-            </m:r>
-            <m:r>
-              <w:rPr>
-                <w:rFonts w:ascii="Cambria Math" w:eastAsiaTheme="minorEastAsia" w:hAnsi="Cambria Math"/>
-                <w:lang w:val="en-US"/>
-              </w:rPr>
-              <m:t>B</m:t>
+              <m:t>=135-15=B</m:t>
             </m:r>
           </m:e>
           <m:sub>
@@ -36772,6 +36726,7 @@
         <m:r>
           <w:rPr>
             <w:rFonts w:ascii="Cambria Math" w:eastAsiaTheme="minorEastAsia" w:hAnsi="Cambria Math"/>
+            <w:lang w:val="en-US"/>
           </w:rPr>
           <m:t>+</m:t>
         </m:r>
@@ -36807,49 +36762,15 @@
         <m:r>
           <w:rPr>
             <w:rFonts w:ascii="Cambria Math" w:eastAsiaTheme="minorEastAsia" w:hAnsi="Cambria Math"/>
-          </w:rPr>
-          <m:t>=</m:t>
-        </m:r>
-        <m:r>
-          <w:rPr>
-            <w:rFonts w:ascii="Cambria Math" w:eastAsiaTheme="minorEastAsia" w:hAnsi="Cambria Math"/>
-          </w:rPr>
-          <m:t>12</m:t>
-        </m:r>
-        <m:r>
-          <w:rPr>
-            <w:rFonts w:ascii="Cambria Math" w:eastAsiaTheme="minorEastAsia" w:hAnsi="Cambria Math"/>
-          </w:rPr>
-          <m:t>+</m:t>
-        </m:r>
-        <m:r>
-          <w:rPr>
-            <w:rFonts w:ascii="Cambria Math" w:eastAsiaTheme="minorEastAsia" w:hAnsi="Cambria Math"/>
-          </w:rPr>
-          <m:t>108</m:t>
-        </m:r>
-        <m:r>
-          <w:rPr>
-            <w:rFonts w:ascii="Cambria Math" w:eastAsiaTheme="minorEastAsia" w:hAnsi="Cambria Math"/>
-          </w:rPr>
-          <m:t>=1</m:t>
-        </m:r>
-        <m:r>
-          <w:rPr>
-            <w:rFonts w:ascii="Cambria Math" w:eastAsiaTheme="minorEastAsia" w:hAnsi="Cambria Math"/>
-          </w:rPr>
-          <m:t>2</m:t>
-        </m:r>
-        <m:r>
-          <w:rPr>
-            <w:rFonts w:ascii="Cambria Math" w:eastAsiaTheme="minorEastAsia" w:hAnsi="Cambria Math"/>
-          </w:rPr>
-          <m:t>0</m:t>
-        </m:r>
-      </m:oMath>
-      <w:r>
-        <w:rPr>
-          <w:rFonts w:eastAsiaTheme="minorEastAsia"/>
+            <w:lang w:val="en-US"/>
+          </w:rPr>
+          <m:t>=12+108=120</m:t>
+        </m:r>
+      </m:oMath>
+      <w:r>
+        <w:rPr>
+          <w:rFonts w:eastAsiaTheme="minorEastAsia"/>
+          <w:lang w:val="en-US"/>
         </w:rPr>
         <w:t>,</w:t>
       </w:r>
@@ -36863,11 +36784,13 @@
         <w:ind w:left="708"/>
         <w:rPr>
           <w:rFonts w:eastAsiaTheme="minorEastAsia"/>
-        </w:rPr>
-      </w:pPr>
-      <w:r>
-        <w:rPr>
-          <w:rFonts w:eastAsiaTheme="minorEastAsia"/>
+          <w:lang w:val="en-US"/>
+        </w:rPr>
+      </w:pPr>
+      <w:r>
+        <w:rPr>
+          <w:rFonts w:eastAsiaTheme="minorEastAsia"/>
+          <w:lang w:val="en-US"/>
         </w:rPr>
         <w:t xml:space="preserve">c) </w:t>
       </w:r>
@@ -36881,6 +36804,7 @@
         <m:r>
           <w:rPr>
             <w:rFonts w:ascii="Cambria Math" w:eastAsiaTheme="minorEastAsia" w:hAnsi="Cambria Math"/>
+            <w:lang w:val="en-US"/>
           </w:rPr>
           <m:t>=</m:t>
         </m:r>
@@ -36893,6 +36817,7 @@
         <m:r>
           <w:rPr>
             <w:rFonts w:ascii="Cambria Math" w:eastAsiaTheme="minorEastAsia" w:hAnsi="Cambria Math"/>
+            <w:lang w:val="en-US"/>
           </w:rPr>
           <m:t>+</m:t>
         </m:r>
@@ -36906,6 +36831,7 @@
       <w:r>
         <w:rPr>
           <w:rFonts w:eastAsiaTheme="minorEastAsia"/>
+          <w:lang w:val="en-US"/>
         </w:rPr>
         <w:t>,</w:t>
       </w:r>
@@ -36919,26 +36845,29 @@
         <w:ind w:left="708"/>
         <w:rPr>
           <w:rFonts w:eastAsiaTheme="minorEastAsia"/>
-        </w:rPr>
-      </w:pPr>
-      <w:r>
-        <w:rPr>
-          <w:rFonts w:eastAsiaTheme="minorEastAsia"/>
-        </w:rPr>
-        <w:t>d)</w:t>
-      </w:r>
-      <w:r>
-        <w:rPr>
-          <w:rFonts w:eastAsiaTheme="minorEastAsia"/>
-        </w:rPr>
-        <w:t xml:space="preserve"> </w:t>
-      </w:r>
-      <m:oMath>
-        <m:r>
-          <w:rPr>
-            <w:rFonts w:ascii="Cambria Math" w:eastAsiaTheme="minorEastAsia" w:hAnsi="Cambria Math"/>
-          </w:rPr>
-          <m:t>C=</m:t>
+          <w:lang w:val="en-US"/>
+        </w:rPr>
+      </w:pPr>
+      <w:r>
+        <w:rPr>
+          <w:rFonts w:eastAsiaTheme="minorEastAsia"/>
+          <w:lang w:val="en-US"/>
+        </w:rPr>
+        <w:t xml:space="preserve">d) </w:t>
+      </w:r>
+      <m:oMath>
+        <m:r>
+          <w:rPr>
+            <w:rFonts w:ascii="Cambria Math" w:eastAsiaTheme="minorEastAsia" w:hAnsi="Cambria Math"/>
+          </w:rPr>
+          <m:t>C</m:t>
+        </m:r>
+        <m:r>
+          <w:rPr>
+            <w:rFonts w:ascii="Cambria Math" w:eastAsiaTheme="minorEastAsia" w:hAnsi="Cambria Math"/>
+            <w:lang w:val="en-US"/>
+          </w:rPr>
+          <m:t>=</m:t>
         </m:r>
         <m:sSub>
           <m:sSubPr>
@@ -36969,34 +36898,31 @@
         <m:r>
           <w:rPr>
             <w:rFonts w:ascii="Cambria Math" w:eastAsiaTheme="minorEastAsia" w:hAnsi="Cambria Math"/>
+            <w:lang w:val="en-US"/>
+          </w:rPr>
+          <m:t>=108</m:t>
+        </m:r>
+      </m:oMath>
+      <w:r>
+        <w:rPr>
+          <w:rFonts w:eastAsiaTheme="minorEastAsia"/>
+          <w:lang w:val="en-US"/>
+        </w:rPr>
+        <w:t xml:space="preserve">; </w:t>
+      </w:r>
+      <m:oMath>
+        <m:r>
+          <w:rPr>
+            <w:rFonts w:ascii="Cambria Math" w:eastAsiaTheme="minorEastAsia" w:hAnsi="Cambria Math"/>
+          </w:rPr>
+          <m:t>I</m:t>
+        </m:r>
+        <m:r>
+          <w:rPr>
+            <w:rFonts w:ascii="Cambria Math" w:eastAsiaTheme="minorEastAsia" w:hAnsi="Cambria Math"/>
+            <w:lang w:val="en-US"/>
           </w:rPr>
           <m:t>=</m:t>
-        </m:r>
-        <m:r>
-          <w:rPr>
-            <w:rFonts w:ascii="Cambria Math" w:eastAsiaTheme="minorEastAsia" w:hAnsi="Cambria Math"/>
-          </w:rPr>
-          <m:t>10</m:t>
-        </m:r>
-        <m:r>
-          <w:rPr>
-            <w:rFonts w:ascii="Cambria Math" w:eastAsiaTheme="minorEastAsia" w:hAnsi="Cambria Math"/>
-          </w:rPr>
-          <m:t>8</m:t>
-        </m:r>
-      </m:oMath>
-      <w:r>
-        <w:rPr>
-          <w:rFonts w:eastAsiaTheme="minorEastAsia"/>
-        </w:rPr>
-        <w:t xml:space="preserve">; </w:t>
-      </w:r>
-      <m:oMath>
-        <m:r>
-          <w:rPr>
-            <w:rFonts w:ascii="Cambria Math" w:eastAsiaTheme="minorEastAsia" w:hAnsi="Cambria Math"/>
-          </w:rPr>
-          <m:t>I=</m:t>
         </m:r>
         <m:sSub>
           <m:sSubPr>
@@ -37027,25 +36953,15 @@
         <m:r>
           <w:rPr>
             <w:rFonts w:ascii="Cambria Math" w:eastAsiaTheme="minorEastAsia" w:hAnsi="Cambria Math"/>
-          </w:rPr>
-          <m:t>=</m:t>
-        </m:r>
-        <m:r>
-          <w:rPr>
-            <w:rFonts w:ascii="Cambria Math" w:eastAsiaTheme="minorEastAsia" w:hAnsi="Cambria Math"/>
-          </w:rPr>
-          <m:t>1</m:t>
-        </m:r>
-        <m:r>
-          <w:rPr>
-            <w:rFonts w:ascii="Cambria Math" w:eastAsiaTheme="minorEastAsia" w:hAnsi="Cambria Math"/>
-          </w:rPr>
-          <m:t>2</m:t>
-        </m:r>
-      </m:oMath>
-      <w:r>
-        <w:rPr>
-          <w:rFonts w:eastAsiaTheme="minorEastAsia"/>
+            <w:lang w:val="en-US"/>
+          </w:rPr>
+          <m:t>=12</m:t>
+        </m:r>
+      </m:oMath>
+      <w:r>
+        <w:rPr>
+          <w:rFonts w:eastAsiaTheme="minorEastAsia"/>
+          <w:lang w:val="en-US"/>
         </w:rPr>
         <w:t>,</w:t>
       </w:r>
@@ -37078,43 +36994,7 @@
           <w:rPr>
             <w:rFonts w:ascii="Cambria Math" w:eastAsiaTheme="minorEastAsia" w:hAnsi="Cambria Math"/>
           </w:rPr>
-          <m:t>C+I=P=Y=</m:t>
-        </m:r>
-        <m:r>
-          <w:rPr>
-            <w:rFonts w:ascii="Cambria Math" w:eastAsiaTheme="minorEastAsia" w:hAnsi="Cambria Math"/>
-          </w:rPr>
-          <m:t>10</m:t>
-        </m:r>
-        <m:r>
-          <w:rPr>
-            <w:rFonts w:ascii="Cambria Math" w:eastAsiaTheme="minorEastAsia" w:hAnsi="Cambria Math"/>
-          </w:rPr>
-          <m:t>8</m:t>
-        </m:r>
-        <m:r>
-          <w:rPr>
-            <w:rFonts w:ascii="Cambria Math" w:eastAsiaTheme="minorEastAsia" w:hAnsi="Cambria Math"/>
-          </w:rPr>
-          <m:t>+1</m:t>
-        </m:r>
-        <m:r>
-          <w:rPr>
-            <w:rFonts w:ascii="Cambria Math" w:eastAsiaTheme="minorEastAsia" w:hAnsi="Cambria Math"/>
-          </w:rPr>
-          <m:t>2=1</m:t>
-        </m:r>
-        <m:r>
-          <w:rPr>
-            <w:rFonts w:ascii="Cambria Math" w:eastAsiaTheme="minorEastAsia" w:hAnsi="Cambria Math"/>
-          </w:rPr>
-          <m:t>2</m:t>
-        </m:r>
-        <m:r>
-          <w:rPr>
-            <w:rFonts w:ascii="Cambria Math" w:eastAsiaTheme="minorEastAsia" w:hAnsi="Cambria Math"/>
-          </w:rPr>
-          <m:t>0</m:t>
+          <m:t>C+I=P=Y=108+12=120</m:t>
         </m:r>
       </m:oMath>
       <w:r>
@@ -37210,31 +37090,7 @@
           <w:rPr>
             <w:rFonts w:ascii="Cambria Math" w:eastAsiaTheme="minorEastAsia" w:hAnsi="Cambria Math"/>
           </w:rPr>
-          <m:t>*1</m:t>
-        </m:r>
-        <m:r>
-          <w:rPr>
-            <w:rFonts w:ascii="Cambria Math" w:eastAsiaTheme="minorEastAsia" w:hAnsi="Cambria Math"/>
-          </w:rPr>
-          <m:t>2</m:t>
-        </m:r>
-        <m:r>
-          <w:rPr>
-            <w:rFonts w:ascii="Cambria Math" w:eastAsiaTheme="minorEastAsia" w:hAnsi="Cambria Math"/>
-          </w:rPr>
-          <m:t>0=</m:t>
-        </m:r>
-        <m:r>
-          <w:rPr>
-            <w:rFonts w:ascii="Cambria Math" w:eastAsiaTheme="minorEastAsia" w:hAnsi="Cambria Math"/>
-          </w:rPr>
-          <m:t>1</m:t>
-        </m:r>
-        <m:r>
-          <w:rPr>
-            <w:rFonts w:ascii="Cambria Math" w:eastAsiaTheme="minorEastAsia" w:hAnsi="Cambria Math"/>
-          </w:rPr>
-          <m:t>2=S=I</m:t>
+          <m:t>*120=12=S=I</m:t>
         </m:r>
       </m:oMath>
       <w:r>
@@ -37301,21 +37157,7 @@
             <w:rFonts w:ascii="Cambria Math" w:eastAsiaTheme="minorEastAsia" w:hAnsi="Cambria Math"/>
             <w:lang w:val="en-US"/>
           </w:rPr>
-          <m:t>=</m:t>
-        </m:r>
-        <m:r>
-          <w:rPr>
-            <w:rFonts w:ascii="Cambria Math" w:eastAsiaTheme="minorEastAsia" w:hAnsi="Cambria Math"/>
-            <w:lang w:val="en-US"/>
-          </w:rPr>
-          <m:t>108</m:t>
-        </m:r>
-        <m:r>
-          <w:rPr>
-            <w:rFonts w:ascii="Cambria Math" w:eastAsiaTheme="minorEastAsia" w:hAnsi="Cambria Math"/>
-            <w:lang w:val="en-US"/>
-          </w:rPr>
-          <m:t>+</m:t>
+          <m:t>=108+</m:t>
         </m:r>
         <m:f>
           <m:fPr>
@@ -37339,6 +37181,7 @@
             <m:r>
               <w:rPr>
                 <w:rFonts w:ascii="Cambria Math" w:eastAsiaTheme="minorEastAsia" w:hAnsi="Cambria Math"/>
+                <w:lang w:val="en-US"/>
               </w:rPr>
               <m:t>10</m:t>
             </m:r>
@@ -37355,14 +37198,7 @@
             <w:rFonts w:ascii="Cambria Math" w:eastAsiaTheme="minorEastAsia" w:hAnsi="Cambria Math"/>
             <w:lang w:val="en-US"/>
           </w:rPr>
-          <m:t>=</m:t>
-        </m:r>
-        <m:r>
-          <w:rPr>
-            <w:rFonts w:ascii="Cambria Math" w:eastAsiaTheme="minorEastAsia" w:hAnsi="Cambria Math"/>
-            <w:lang w:val="en-US"/>
-          </w:rPr>
-          <m:t>108/</m:t>
+          <m:t>=108/</m:t>
         </m:r>
         <m:f>
           <m:fPr>
@@ -37377,6 +37213,7 @@
             <m:r>
               <w:rPr>
                 <w:rFonts w:ascii="Cambria Math" w:eastAsiaTheme="minorEastAsia" w:hAnsi="Cambria Math"/>
+                <w:lang w:val="en-US"/>
               </w:rPr>
               <m:t>9</m:t>
             </m:r>
@@ -37385,6 +37222,7 @@
             <m:r>
               <w:rPr>
                 <w:rFonts w:ascii="Cambria Math" w:eastAsiaTheme="minorEastAsia" w:hAnsi="Cambria Math"/>
+                <w:lang w:val="en-US"/>
               </w:rPr>
               <m:t>10</m:t>
             </m:r>
@@ -37395,21 +37233,7 @@
             <w:rFonts w:ascii="Cambria Math" w:eastAsiaTheme="minorEastAsia" w:hAnsi="Cambria Math"/>
             <w:lang w:val="en-US"/>
           </w:rPr>
-          <m:t>=1</m:t>
-        </m:r>
-        <m:r>
-          <w:rPr>
-            <w:rFonts w:ascii="Cambria Math" w:eastAsiaTheme="minorEastAsia" w:hAnsi="Cambria Math"/>
-            <w:lang w:val="en-US"/>
-          </w:rPr>
-          <m:t>2</m:t>
-        </m:r>
-        <m:r>
-          <w:rPr>
-            <w:rFonts w:ascii="Cambria Math" w:eastAsiaTheme="minorEastAsia" w:hAnsi="Cambria Math"/>
-            <w:lang w:val="en-US"/>
-          </w:rPr>
-          <m:t>0</m:t>
+          <m:t>=120</m:t>
         </m:r>
       </m:oMath>
       <w:r>
@@ -37429,8 +37253,842 @@
         <w:ind w:left="426"/>
         <w:rPr>
           <w:rFonts w:eastAsiaTheme="minorEastAsia"/>
-        </w:rPr>
-      </w:pPr>
+          <w:lang w:val="en-US"/>
+        </w:rPr>
+      </w:pPr>
+      <w:r>
+        <w:rPr>
+          <w:rFonts w:eastAsiaTheme="minorEastAsia"/>
+          <w:lang w:val="en-US"/>
+        </w:rPr>
+        <w:t>2.42</w:t>
+      </w:r>
+    </w:p>
+    <w:p>
+      <w:pPr>
+        <w:pStyle w:val="Prrafodelista"/>
+        <w:tabs>
+          <w:tab w:val="left" w:pos="7553"/>
+        </w:tabs>
+        <w:ind w:left="708"/>
+        <w:rPr>
+          <w:rFonts w:eastAsiaTheme="minorEastAsia"/>
+          <w:lang w:val="en-US"/>
+        </w:rPr>
+      </w:pPr>
+      <w:r>
+        <w:rPr>
+          <w:rFonts w:eastAsiaTheme="minorEastAsia"/>
+          <w:lang w:val="en-US"/>
+        </w:rPr>
+        <w:t xml:space="preserve">a) </w:t>
+      </w:r>
+      <m:oMath>
+        <m:r>
+          <w:rPr>
+            <w:rFonts w:ascii="Cambria Math" w:eastAsiaTheme="minorEastAsia" w:hAnsi="Cambria Math"/>
+            <w:lang w:val="en-US"/>
+          </w:rPr>
+          <m:t>VBP</m:t>
+        </m:r>
+        <m:r>
+          <w:rPr>
+            <w:rFonts w:ascii="Cambria Math" w:eastAsiaTheme="minorEastAsia" w:hAnsi="Cambria Math"/>
+            <w:lang w:val="en-US"/>
+          </w:rPr>
+          <m:t>=</m:t>
+        </m:r>
+        <m:sSub>
+          <m:sSubPr>
+            <m:ctrlPr>
+              <w:rPr>
+                <w:rFonts w:ascii="Cambria Math" w:eastAsiaTheme="minorEastAsia" w:hAnsi="Cambria Math"/>
+                <w:i/>
+                <w:lang w:val="en-US"/>
+              </w:rPr>
+            </m:ctrlPr>
+          </m:sSubPr>
+          <m:e>
+            <m:r>
+              <w:rPr>
+                <w:rFonts w:ascii="Cambria Math" w:eastAsiaTheme="minorEastAsia" w:hAnsi="Cambria Math"/>
+                <w:lang w:val="en-US"/>
+              </w:rPr>
+              <m:t>B</m:t>
+            </m:r>
+          </m:e>
+          <m:sub>
+            <m:r>
+              <w:rPr>
+                <w:rFonts w:ascii="Cambria Math" w:eastAsiaTheme="minorEastAsia" w:hAnsi="Cambria Math"/>
+                <w:lang w:val="en-US"/>
+              </w:rPr>
+              <m:t>I</m:t>
+            </m:r>
+          </m:sub>
+        </m:sSub>
+        <m:r>
+          <w:rPr>
+            <w:rFonts w:ascii="Cambria Math" w:eastAsiaTheme="minorEastAsia" w:hAnsi="Cambria Math"/>
+            <w:lang w:val="en-US"/>
+          </w:rPr>
+          <m:t>+</m:t>
+        </m:r>
+        <m:r>
+          <w:rPr>
+            <w:rFonts w:ascii="Cambria Math" w:eastAsiaTheme="minorEastAsia" w:hAnsi="Cambria Math"/>
+            <w:lang w:val="en-US"/>
+          </w:rPr>
+          <m:t>BF</m:t>
+        </m:r>
+        <m:r>
+          <w:rPr>
+            <w:rFonts w:ascii="Cambria Math" w:eastAsiaTheme="minorEastAsia" w:hAnsi="Cambria Math"/>
+            <w:lang w:val="en-US"/>
+          </w:rPr>
+          <m:t>=1</m:t>
+        </m:r>
+        <m:r>
+          <w:rPr>
+            <w:rFonts w:ascii="Cambria Math" w:eastAsiaTheme="minorEastAsia" w:hAnsi="Cambria Math"/>
+            <w:lang w:val="en-US"/>
+          </w:rPr>
+          <m:t>80</m:t>
+        </m:r>
+      </m:oMath>
+      <w:r>
+        <w:rPr>
+          <w:rFonts w:eastAsiaTheme="minorEastAsia"/>
+          <w:lang w:val="en-US"/>
+        </w:rPr>
+        <w:t>,</w:t>
+      </w:r>
+    </w:p>
+    <w:p>
+      <w:pPr>
+        <w:pStyle w:val="Prrafodelista"/>
+        <w:tabs>
+          <w:tab w:val="left" w:pos="7553"/>
+        </w:tabs>
+        <w:ind w:left="708"/>
+        <w:rPr>
+          <w:rFonts w:eastAsiaTheme="minorEastAsia"/>
+          <w:lang w:val="en-US"/>
+        </w:rPr>
+      </w:pPr>
+      <w:r>
+        <w:rPr>
+          <w:rFonts w:eastAsiaTheme="minorEastAsia"/>
+          <w:lang w:val="en-US"/>
+        </w:rPr>
+        <w:t xml:space="preserve">b) </w:t>
+      </w:r>
+      <m:oMath>
+        <m:r>
+          <w:rPr>
+            <w:rFonts w:ascii="Cambria Math" w:eastAsiaTheme="minorEastAsia" w:hAnsi="Cambria Math"/>
+            <w:lang w:val="en-US"/>
+          </w:rPr>
+          <m:t>BF</m:t>
+        </m:r>
+        <m:r>
+          <w:rPr>
+            <w:rFonts w:ascii="Cambria Math" w:eastAsiaTheme="minorEastAsia" w:hAnsi="Cambria Math"/>
+            <w:lang w:val="en-US"/>
+          </w:rPr>
+          <m:t>=</m:t>
+        </m:r>
+        <m:sSub>
+          <m:sSubPr>
+            <m:ctrlPr>
+              <w:rPr>
+                <w:rFonts w:ascii="Cambria Math" w:eastAsiaTheme="minorEastAsia" w:hAnsi="Cambria Math"/>
+                <w:i/>
+                <w:lang w:val="en-US"/>
+              </w:rPr>
+            </m:ctrlPr>
+          </m:sSubPr>
+          <m:e>
+            <m:r>
+              <w:rPr>
+                <w:rFonts w:ascii="Cambria Math" w:eastAsiaTheme="minorEastAsia" w:hAnsi="Cambria Math"/>
+                <w:lang w:val="en-US"/>
+              </w:rPr>
+              <m:t>VBP-</m:t>
+            </m:r>
+            <m:sSub>
+              <m:sSubPr>
+                <m:ctrlPr>
+                  <w:rPr>
+                    <w:rFonts w:ascii="Cambria Math" w:eastAsiaTheme="minorEastAsia" w:hAnsi="Cambria Math"/>
+                    <w:i/>
+                    <w:lang w:val="en-US"/>
+                  </w:rPr>
+                </m:ctrlPr>
+              </m:sSubPr>
+              <m:e>
+                <m:r>
+                  <w:rPr>
+                    <w:rFonts w:ascii="Cambria Math" w:eastAsiaTheme="minorEastAsia" w:hAnsi="Cambria Math"/>
+                    <w:lang w:val="en-US"/>
+                  </w:rPr>
+                  <m:t>B</m:t>
+                </m:r>
+              </m:e>
+              <m:sub>
+                <m:r>
+                  <w:rPr>
+                    <w:rFonts w:ascii="Cambria Math" w:eastAsiaTheme="minorEastAsia" w:hAnsi="Cambria Math"/>
+                    <w:lang w:val="en-US"/>
+                  </w:rPr>
+                  <m:t>I</m:t>
+                </m:r>
+              </m:sub>
+            </m:sSub>
+            <m:r>
+              <w:rPr>
+                <w:rFonts w:ascii="Cambria Math" w:eastAsiaTheme="minorEastAsia" w:hAnsi="Cambria Math"/>
+                <w:lang w:val="en-US"/>
+              </w:rPr>
+              <m:t>=180-20=B</m:t>
+            </m:r>
+          </m:e>
+          <m:sub>
+            <m:r>
+              <w:rPr>
+                <w:rFonts w:ascii="Cambria Math" w:eastAsiaTheme="minorEastAsia" w:hAnsi="Cambria Math"/>
+                <w:lang w:val="en-US"/>
+              </w:rPr>
+              <m:t>K</m:t>
+            </m:r>
+          </m:sub>
+        </m:sSub>
+        <m:r>
+          <w:rPr>
+            <w:rFonts w:ascii="Cambria Math" w:eastAsiaTheme="minorEastAsia" w:hAnsi="Cambria Math"/>
+            <w:lang w:val="en-US"/>
+          </w:rPr>
+          <m:t>+</m:t>
+        </m:r>
+        <m:sSub>
+          <m:sSubPr>
+            <m:ctrlPr>
+              <w:rPr>
+                <w:rFonts w:ascii="Cambria Math" w:eastAsiaTheme="minorEastAsia" w:hAnsi="Cambria Math"/>
+                <w:i/>
+                <w:lang w:val="en-US"/>
+              </w:rPr>
+            </m:ctrlPr>
+          </m:sSubPr>
+          <m:e>
+            <m:r>
+              <w:rPr>
+                <w:rFonts w:ascii="Cambria Math" w:eastAsiaTheme="minorEastAsia" w:hAnsi="Cambria Math"/>
+                <w:lang w:val="en-US"/>
+              </w:rPr>
+              <m:t>B</m:t>
+            </m:r>
+          </m:e>
+          <m:sub>
+            <m:r>
+              <w:rPr>
+                <w:rFonts w:ascii="Cambria Math" w:eastAsiaTheme="minorEastAsia" w:hAnsi="Cambria Math"/>
+                <w:lang w:val="en-US"/>
+              </w:rPr>
+              <m:t>C</m:t>
+            </m:r>
+          </m:sub>
+        </m:sSub>
+        <m:r>
+          <w:rPr>
+            <w:rFonts w:ascii="Cambria Math" w:eastAsiaTheme="minorEastAsia" w:hAnsi="Cambria Math"/>
+            <w:lang w:val="en-US"/>
+          </w:rPr>
+          <m:t>=</m:t>
+        </m:r>
+        <m:r>
+          <w:rPr>
+            <w:rFonts w:ascii="Cambria Math" w:eastAsiaTheme="minorEastAsia" w:hAnsi="Cambria Math"/>
+            <w:lang w:val="en-US"/>
+          </w:rPr>
+          <m:t>40</m:t>
+        </m:r>
+        <m:r>
+          <w:rPr>
+            <w:rFonts w:ascii="Cambria Math" w:eastAsiaTheme="minorEastAsia" w:hAnsi="Cambria Math"/>
+            <w:lang w:val="en-US"/>
+          </w:rPr>
+          <m:t>+120</m:t>
+        </m:r>
+        <m:r>
+          <w:rPr>
+            <w:rFonts w:ascii="Cambria Math" w:eastAsiaTheme="minorEastAsia" w:hAnsi="Cambria Math"/>
+            <w:lang w:val="en-US"/>
+          </w:rPr>
+          <m:t>=160</m:t>
+        </m:r>
+      </m:oMath>
+      <w:r>
+        <w:rPr>
+          <w:rFonts w:eastAsiaTheme="minorEastAsia"/>
+          <w:lang w:val="en-US"/>
+        </w:rPr>
+        <w:t>,</w:t>
+      </w:r>
+    </w:p>
+    <w:p>
+      <w:pPr>
+        <w:pStyle w:val="Prrafodelista"/>
+        <w:tabs>
+          <w:tab w:val="left" w:pos="7553"/>
+        </w:tabs>
+        <w:ind w:left="708"/>
+        <w:rPr>
+          <w:rFonts w:eastAsiaTheme="minorEastAsia"/>
+          <w:lang w:val="en-US"/>
+        </w:rPr>
+      </w:pPr>
+      <w:r>
+        <w:rPr>
+          <w:rFonts w:eastAsiaTheme="minorEastAsia"/>
+          <w:lang w:val="en-US"/>
+        </w:rPr>
+        <w:t xml:space="preserve">c) </w:t>
+      </w:r>
+      <m:oMath>
+        <m:r>
+          <w:rPr>
+            <w:rFonts w:ascii="Cambria Math" w:eastAsiaTheme="minorEastAsia" w:hAnsi="Cambria Math"/>
+          </w:rPr>
+          <m:t>P</m:t>
+        </m:r>
+        <m:r>
+          <w:rPr>
+            <w:rFonts w:ascii="Cambria Math" w:eastAsiaTheme="minorEastAsia" w:hAnsi="Cambria Math"/>
+            <w:lang w:val="en-US"/>
+          </w:rPr>
+          <m:t>=</m:t>
+        </m:r>
+        <m:r>
+          <w:rPr>
+            <w:rFonts w:ascii="Cambria Math" w:eastAsiaTheme="minorEastAsia" w:hAnsi="Cambria Math"/>
+          </w:rPr>
+          <m:t>C</m:t>
+        </m:r>
+        <m:r>
+          <w:rPr>
+            <w:rFonts w:ascii="Cambria Math" w:eastAsiaTheme="minorEastAsia" w:hAnsi="Cambria Math"/>
+            <w:lang w:val="en-US"/>
+          </w:rPr>
+          <m:t>+</m:t>
+        </m:r>
+        <m:r>
+          <w:rPr>
+            <w:rFonts w:ascii="Cambria Math" w:eastAsiaTheme="minorEastAsia" w:hAnsi="Cambria Math"/>
+          </w:rPr>
+          <m:t>I</m:t>
+        </m:r>
+      </m:oMath>
+      <w:r>
+        <w:rPr>
+          <w:rFonts w:eastAsiaTheme="minorEastAsia"/>
+          <w:lang w:val="en-US"/>
+        </w:rPr>
+        <w:t>,</w:t>
+      </w:r>
+    </w:p>
+    <w:p>
+      <w:pPr>
+        <w:pStyle w:val="Prrafodelista"/>
+        <w:tabs>
+          <w:tab w:val="left" w:pos="7553"/>
+        </w:tabs>
+        <w:ind w:left="708"/>
+        <w:rPr>
+          <w:rFonts w:eastAsiaTheme="minorEastAsia"/>
+        </w:rPr>
+      </w:pPr>
+      <w:r>
+        <w:rPr>
+          <w:rFonts w:eastAsiaTheme="minorEastAsia"/>
+          <w:lang w:val="en-US"/>
+        </w:rPr>
+        <w:t xml:space="preserve">d) </w:t>
+      </w:r>
+      <m:oMath>
+        <m:r>
+          <w:rPr>
+            <w:rFonts w:ascii="Cambria Math" w:eastAsiaTheme="minorEastAsia" w:hAnsi="Cambria Math"/>
+          </w:rPr>
+          <m:t>C</m:t>
+        </m:r>
+        <m:r>
+          <w:rPr>
+            <w:rFonts w:ascii="Cambria Math" w:eastAsiaTheme="minorEastAsia" w:hAnsi="Cambria Math"/>
+            <w:lang w:val="en-US"/>
+          </w:rPr>
+          <m:t>=</m:t>
+        </m:r>
+        <m:sSub>
+          <m:sSubPr>
+            <m:ctrlPr>
+              <w:rPr>
+                <w:rFonts w:ascii="Cambria Math" w:eastAsiaTheme="minorEastAsia" w:hAnsi="Cambria Math"/>
+                <w:i/>
+              </w:rPr>
+            </m:ctrlPr>
+          </m:sSubPr>
+          <m:e>
+            <m:r>
+              <w:rPr>
+                <w:rFonts w:ascii="Cambria Math" w:eastAsiaTheme="minorEastAsia" w:hAnsi="Cambria Math"/>
+              </w:rPr>
+              <m:t>B</m:t>
+            </m:r>
+          </m:e>
+          <m:sub>
+            <m:r>
+              <w:rPr>
+                <w:rFonts w:ascii="Cambria Math" w:eastAsiaTheme="minorEastAsia" w:hAnsi="Cambria Math"/>
+              </w:rPr>
+              <m:t>C</m:t>
+            </m:r>
+          </m:sub>
+        </m:sSub>
+        <m:r>
+          <w:rPr>
+            <w:rFonts w:ascii="Cambria Math" w:eastAsiaTheme="minorEastAsia" w:hAnsi="Cambria Math"/>
+            <w:lang w:val="en-US"/>
+          </w:rPr>
+          <m:t>=1</m:t>
+        </m:r>
+        <m:r>
+          <w:rPr>
+            <w:rFonts w:ascii="Cambria Math" w:eastAsiaTheme="minorEastAsia" w:hAnsi="Cambria Math"/>
+            <w:lang w:val="en-US"/>
+          </w:rPr>
+          <m:t>2</m:t>
+        </m:r>
+        <m:r>
+          <w:rPr>
+            <w:rFonts w:ascii="Cambria Math" w:eastAsiaTheme="minorEastAsia" w:hAnsi="Cambria Math"/>
+            <w:lang w:val="en-US"/>
+          </w:rPr>
+          <m:t>0</m:t>
+        </m:r>
+      </m:oMath>
+      <w:r>
+        <w:rPr>
+          <w:rFonts w:eastAsiaTheme="minorEastAsia"/>
+          <w:lang w:val="en-US"/>
+        </w:rPr>
+        <w:t xml:space="preserve">; </w:t>
+      </w:r>
+      <m:oMath>
+        <m:r>
+          <w:rPr>
+            <w:rFonts w:ascii="Cambria Math" w:eastAsiaTheme="minorEastAsia" w:hAnsi="Cambria Math"/>
+          </w:rPr>
+          <m:t>I</m:t>
+        </m:r>
+        <m:r>
+          <w:rPr>
+            <w:rFonts w:ascii="Cambria Math" w:eastAsiaTheme="minorEastAsia" w:hAnsi="Cambria Math"/>
+            <w:lang w:val="en-US"/>
+          </w:rPr>
+          <m:t>=</m:t>
+        </m:r>
+        <m:sSub>
+          <m:sSubPr>
+            <m:ctrlPr>
+              <w:rPr>
+                <w:rFonts w:ascii="Cambria Math" w:eastAsiaTheme="minorEastAsia" w:hAnsi="Cambria Math"/>
+                <w:i/>
+              </w:rPr>
+            </m:ctrlPr>
+          </m:sSubPr>
+          <m:e>
+            <m:r>
+              <w:rPr>
+                <w:rFonts w:ascii="Cambria Math" w:eastAsiaTheme="minorEastAsia" w:hAnsi="Cambria Math"/>
+              </w:rPr>
+              <m:t>B</m:t>
+            </m:r>
+          </m:e>
+          <m:sub>
+            <m:r>
+              <w:rPr>
+                <w:rFonts w:ascii="Cambria Math" w:eastAsiaTheme="minorEastAsia" w:hAnsi="Cambria Math"/>
+              </w:rPr>
+              <m:t>K</m:t>
+            </m:r>
+          </m:sub>
+        </m:sSub>
+        <m:r>
+          <w:rPr>
+            <w:rFonts w:ascii="Cambria Math" w:eastAsiaTheme="minorEastAsia" w:hAnsi="Cambria Math"/>
+            <w:lang w:val="en-US"/>
+          </w:rPr>
+          <m:t>=</m:t>
+        </m:r>
+        <m:r>
+          <w:rPr>
+            <w:rFonts w:ascii="Cambria Math" w:eastAsiaTheme="minorEastAsia" w:hAnsi="Cambria Math"/>
+            <w:lang w:val="en-US"/>
+          </w:rPr>
+          <m:t>40</m:t>
+        </m:r>
+      </m:oMath>
+      <w:r>
+        <w:rPr>
+          <w:rFonts w:eastAsiaTheme="minorEastAsia"/>
+        </w:rPr>
+        <w:t>,</w:t>
+      </w:r>
+    </w:p>
+    <w:p>
+      <w:pPr>
+        <w:pStyle w:val="Prrafodelista"/>
+        <w:tabs>
+          <w:tab w:val="left" w:pos="7553"/>
+        </w:tabs>
+        <w:ind w:left="708"/>
+        <w:rPr>
+          <w:rFonts w:eastAsiaTheme="minorEastAsia"/>
+        </w:rPr>
+      </w:pPr>
+      <w:r>
+        <w:rPr>
+          <w:rFonts w:eastAsiaTheme="minorEastAsia"/>
+        </w:rPr>
+        <w:t>e)</w:t>
+      </w:r>
+      <w:r>
+        <w:rPr>
+          <w:rFonts w:eastAsiaTheme="minorEastAsia"/>
+        </w:rPr>
+        <w:t xml:space="preserve"> </w:t>
+      </w:r>
+      <m:oMath>
+        <m:r>
+          <w:rPr>
+            <w:rFonts w:ascii="Cambria Math" w:eastAsiaTheme="minorEastAsia" w:hAnsi="Cambria Math"/>
+          </w:rPr>
+          <m:t>C+I=P=Y=120+40=160</m:t>
+        </m:r>
+      </m:oMath>
+      <w:r>
+        <w:rPr>
+          <w:rFonts w:eastAsiaTheme="minorEastAsia"/>
+        </w:rPr>
+        <w:t>,</w:t>
+      </w:r>
+    </w:p>
+    <w:p>
+      <w:pPr>
+        <w:pStyle w:val="Prrafodelista"/>
+        <w:tabs>
+          <w:tab w:val="left" w:pos="7553"/>
+        </w:tabs>
+        <w:ind w:left="708"/>
+        <w:rPr>
+          <w:rFonts w:eastAsiaTheme="minorEastAsia"/>
+        </w:rPr>
+      </w:pPr>
+      <w:r>
+        <w:rPr>
+          <w:rFonts w:eastAsiaTheme="minorEastAsia"/>
+        </w:rPr>
+        <w:t>f)</w:t>
+      </w:r>
+      <w:r>
+        <w:rPr>
+          <w:rFonts w:eastAsiaTheme="minorEastAsia"/>
+        </w:rPr>
+        <w:t xml:space="preserve"> Sí, porque </w:t>
+      </w:r>
+      <m:oMath>
+        <m:f>
+          <m:fPr>
+            <m:ctrlPr>
+              <w:rPr>
+                <w:rFonts w:ascii="Cambria Math" w:eastAsiaTheme="minorEastAsia" w:hAnsi="Cambria Math"/>
+                <w:i/>
+              </w:rPr>
+            </m:ctrlPr>
+          </m:fPr>
+          <m:num>
+            <m:r>
+              <w:rPr>
+                <w:rFonts w:ascii="Cambria Math" w:eastAsiaTheme="minorEastAsia" w:hAnsi="Cambria Math"/>
+              </w:rPr>
+              <m:t>1</m:t>
+            </m:r>
+          </m:num>
+          <m:den>
+            <m:r>
+              <w:rPr>
+                <w:rFonts w:ascii="Cambria Math" w:eastAsiaTheme="minorEastAsia" w:hAnsi="Cambria Math"/>
+              </w:rPr>
+              <m:t>4</m:t>
+            </m:r>
+          </m:den>
+        </m:f>
+        <m:r>
+          <w:rPr>
+            <w:rFonts w:ascii="Cambria Math" w:eastAsiaTheme="minorEastAsia" w:hAnsi="Cambria Math"/>
+          </w:rPr>
+          <m:t>Y =</m:t>
+        </m:r>
+        <m:f>
+          <m:fPr>
+            <m:ctrlPr>
+              <w:rPr>
+                <w:rFonts w:ascii="Cambria Math" w:eastAsiaTheme="minorEastAsia" w:hAnsi="Cambria Math"/>
+                <w:i/>
+              </w:rPr>
+            </m:ctrlPr>
+          </m:fPr>
+          <m:num>
+            <m:r>
+              <w:rPr>
+                <w:rFonts w:ascii="Cambria Math" w:eastAsiaTheme="minorEastAsia" w:hAnsi="Cambria Math"/>
+              </w:rPr>
+              <m:t>1</m:t>
+            </m:r>
+          </m:num>
+          <m:den>
+            <m:r>
+              <w:rPr>
+                <w:rFonts w:ascii="Cambria Math" w:eastAsiaTheme="minorEastAsia" w:hAnsi="Cambria Math"/>
+              </w:rPr>
+              <m:t>4</m:t>
+            </m:r>
+          </m:den>
+        </m:f>
+        <m:r>
+          <w:rPr>
+            <w:rFonts w:ascii="Cambria Math" w:eastAsiaTheme="minorEastAsia" w:hAnsi="Cambria Math"/>
+          </w:rPr>
+          <m:t>*1</m:t>
+        </m:r>
+        <m:r>
+          <w:rPr>
+            <w:rFonts w:ascii="Cambria Math" w:eastAsiaTheme="minorEastAsia" w:hAnsi="Cambria Math"/>
+          </w:rPr>
+          <m:t>6</m:t>
+        </m:r>
+        <m:r>
+          <w:rPr>
+            <w:rFonts w:ascii="Cambria Math" w:eastAsiaTheme="minorEastAsia" w:hAnsi="Cambria Math"/>
+          </w:rPr>
+          <m:t>0=</m:t>
+        </m:r>
+        <m:r>
+          <w:rPr>
+            <w:rFonts w:ascii="Cambria Math" w:eastAsiaTheme="minorEastAsia" w:hAnsi="Cambria Math"/>
+          </w:rPr>
+          <m:t>40</m:t>
+        </m:r>
+        <m:r>
+          <w:rPr>
+            <w:rFonts w:ascii="Cambria Math" w:eastAsiaTheme="minorEastAsia" w:hAnsi="Cambria Math"/>
+          </w:rPr>
+          <m:t>=S=I</m:t>
+        </m:r>
+      </m:oMath>
+      <w:r>
+        <w:rPr>
+          <w:rFonts w:eastAsiaTheme="minorEastAsia"/>
+        </w:rPr>
+        <w:t>,</w:t>
+      </w:r>
+    </w:p>
+    <w:p>
+      <w:pPr>
+        <w:pStyle w:val="Prrafodelista"/>
+        <w:tabs>
+          <w:tab w:val="left" w:pos="7553"/>
+        </w:tabs>
+        <w:ind w:left="708"/>
+        <w:rPr>
+          <w:rFonts w:eastAsiaTheme="minorEastAsia"/>
+          <w:lang w:val="en-US"/>
+        </w:rPr>
+      </w:pPr>
+      <w:r>
+        <w:rPr>
+          <w:rFonts w:eastAsiaTheme="minorEastAsia"/>
+          <w:lang w:val="en-US"/>
+        </w:rPr>
+        <w:t xml:space="preserve">g) </w:t>
+      </w:r>
+      <m:oMath>
+        <m:r>
+          <w:rPr>
+            <w:rFonts w:ascii="Cambria Math" w:eastAsiaTheme="minorEastAsia" w:hAnsi="Cambria Math"/>
+          </w:rPr>
+          <m:t>C</m:t>
+        </m:r>
+        <m:r>
+          <w:rPr>
+            <w:rFonts w:ascii="Cambria Math" w:eastAsiaTheme="minorEastAsia" w:hAnsi="Cambria Math"/>
+            <w:lang w:val="en-US"/>
+          </w:rPr>
+          <m:t>+</m:t>
+        </m:r>
+        <m:r>
+          <w:rPr>
+            <w:rFonts w:ascii="Cambria Math" w:eastAsiaTheme="minorEastAsia" w:hAnsi="Cambria Math"/>
+          </w:rPr>
+          <m:t>S</m:t>
+        </m:r>
+        <m:r>
+          <w:rPr>
+            <w:rFonts w:ascii="Cambria Math" w:eastAsiaTheme="minorEastAsia" w:hAnsi="Cambria Math"/>
+            <w:lang w:val="en-US"/>
+          </w:rPr>
+          <m:t>=</m:t>
+        </m:r>
+        <m:r>
+          <w:rPr>
+            <w:rFonts w:ascii="Cambria Math" w:eastAsiaTheme="minorEastAsia" w:hAnsi="Cambria Math"/>
+          </w:rPr>
+          <m:t>Y</m:t>
+        </m:r>
+        <m:r>
+          <w:rPr>
+            <w:rFonts w:ascii="Cambria Math" w:eastAsiaTheme="minorEastAsia" w:hAnsi="Cambria Math"/>
+            <w:lang w:val="en-US"/>
+          </w:rPr>
+          <m:t>=1</m:t>
+        </m:r>
+        <m:r>
+          <w:rPr>
+            <w:rFonts w:ascii="Cambria Math" w:eastAsiaTheme="minorEastAsia" w:hAnsi="Cambria Math"/>
+            <w:lang w:val="en-US"/>
+          </w:rPr>
+          <m:t>20</m:t>
+        </m:r>
+        <m:r>
+          <w:rPr>
+            <w:rFonts w:ascii="Cambria Math" w:eastAsiaTheme="minorEastAsia" w:hAnsi="Cambria Math"/>
+            <w:lang w:val="en-US"/>
+          </w:rPr>
+          <m:t>+</m:t>
+        </m:r>
+        <m:f>
+          <m:fPr>
+            <m:ctrlPr>
+              <w:rPr>
+                <w:rFonts w:ascii="Cambria Math" w:eastAsiaTheme="minorEastAsia" w:hAnsi="Cambria Math"/>
+                <w:i/>
+              </w:rPr>
+            </m:ctrlPr>
+          </m:fPr>
+          <m:num>
+            <m:r>
+              <w:rPr>
+                <w:rFonts w:ascii="Cambria Math" w:eastAsiaTheme="minorEastAsia" w:hAnsi="Cambria Math"/>
+                <w:lang w:val="en-US"/>
+              </w:rPr>
+              <m:t>1</m:t>
+            </m:r>
+          </m:num>
+          <m:den>
+            <m:r>
+              <w:rPr>
+                <w:rFonts w:ascii="Cambria Math" w:eastAsiaTheme="minorEastAsia" w:hAnsi="Cambria Math"/>
+                <w:lang w:val="en-US"/>
+              </w:rPr>
+              <m:t>4</m:t>
+            </m:r>
+          </m:den>
+        </m:f>
+        <m:r>
+          <w:rPr>
+            <w:rFonts w:ascii="Cambria Math" w:eastAsiaTheme="minorEastAsia" w:hAnsi="Cambria Math"/>
+          </w:rPr>
+          <m:t>Y</m:t>
+        </m:r>
+        <m:r>
+          <w:rPr>
+            <w:rFonts w:ascii="Cambria Math" w:eastAsiaTheme="minorEastAsia" w:hAnsi="Cambria Math"/>
+            <w:lang w:val="en-US"/>
+          </w:rPr>
+          <m:t>=1</m:t>
+        </m:r>
+        <m:r>
+          <w:rPr>
+            <w:rFonts w:ascii="Cambria Math" w:eastAsiaTheme="minorEastAsia" w:hAnsi="Cambria Math"/>
+            <w:lang w:val="en-US"/>
+          </w:rPr>
+          <m:t>2</m:t>
+        </m:r>
+        <m:r>
+          <w:rPr>
+            <w:rFonts w:ascii="Cambria Math" w:eastAsiaTheme="minorEastAsia" w:hAnsi="Cambria Math"/>
+            <w:lang w:val="en-US"/>
+          </w:rPr>
+          <m:t>0/</m:t>
+        </m:r>
+        <m:f>
+          <m:fPr>
+            <m:ctrlPr>
+              <w:rPr>
+                <w:rFonts w:ascii="Cambria Math" w:eastAsiaTheme="minorEastAsia" w:hAnsi="Cambria Math"/>
+                <w:i/>
+              </w:rPr>
+            </m:ctrlPr>
+          </m:fPr>
+          <m:num>
+            <m:r>
+              <w:rPr>
+                <w:rFonts w:ascii="Cambria Math" w:eastAsiaTheme="minorEastAsia" w:hAnsi="Cambria Math"/>
+                <w:lang w:val="en-US"/>
+              </w:rPr>
+              <m:t>3</m:t>
+            </m:r>
+          </m:num>
+          <m:den>
+            <m:r>
+              <w:rPr>
+                <w:rFonts w:ascii="Cambria Math" w:eastAsiaTheme="minorEastAsia" w:hAnsi="Cambria Math"/>
+                <w:lang w:val="en-US"/>
+              </w:rPr>
+              <m:t>4</m:t>
+            </m:r>
+          </m:den>
+        </m:f>
+        <m:r>
+          <w:rPr>
+            <w:rFonts w:ascii="Cambria Math" w:eastAsiaTheme="minorEastAsia" w:hAnsi="Cambria Math"/>
+            <w:lang w:val="en-US"/>
+          </w:rPr>
+          <m:t>=1</m:t>
+        </m:r>
+        <m:r>
+          <w:rPr>
+            <w:rFonts w:ascii="Cambria Math" w:eastAsiaTheme="minorEastAsia" w:hAnsi="Cambria Math"/>
+            <w:lang w:val="en-US"/>
+          </w:rPr>
+          <m:t>6</m:t>
+        </m:r>
+        <m:r>
+          <w:rPr>
+            <w:rFonts w:ascii="Cambria Math" w:eastAsiaTheme="minorEastAsia" w:hAnsi="Cambria Math"/>
+            <w:lang w:val="en-US"/>
+          </w:rPr>
+          <m:t>0</m:t>
+        </m:r>
+      </m:oMath>
+      <w:r>
+        <w:rPr>
+          <w:rFonts w:eastAsiaTheme="minorEastAsia"/>
+          <w:lang w:val="en-US"/>
+        </w:rPr>
+        <w:t>.</w:t>
+      </w:r>
     </w:p>
     <w:p>
       <w:pPr>
@@ -37441,10 +38099,934 @@
         <w:ind w:left="426"/>
         <w:rPr>
           <w:rFonts w:eastAsiaTheme="minorEastAsia"/>
-        </w:rPr>
-      </w:pPr>
-      <w:bookmarkStart w:id="0" w:name="_GoBack"/>
-      <w:bookmarkEnd w:id="0"/>
+          <w:lang w:val="en-US"/>
+        </w:rPr>
+      </w:pPr>
+      <w:r>
+        <w:rPr>
+          <w:rFonts w:eastAsiaTheme="minorEastAsia"/>
+          <w:lang w:val="en-US"/>
+        </w:rPr>
+        <w:t>2.43</w:t>
+      </w:r>
+    </w:p>
+    <w:p>
+      <w:pPr>
+        <w:pStyle w:val="Prrafodelista"/>
+        <w:tabs>
+          <w:tab w:val="left" w:pos="7553"/>
+        </w:tabs>
+        <w:ind w:left="708"/>
+        <w:rPr>
+          <w:rFonts w:eastAsiaTheme="minorEastAsia"/>
+          <w:lang w:val="en-US"/>
+        </w:rPr>
+      </w:pPr>
+      <w:r>
+        <w:rPr>
+          <w:rFonts w:eastAsiaTheme="minorEastAsia"/>
+          <w:lang w:val="en-US"/>
+        </w:rPr>
+        <w:t xml:space="preserve">a) </w:t>
+      </w:r>
+      <m:oMath>
+        <m:r>
+          <w:rPr>
+            <w:rFonts w:ascii="Cambria Math" w:eastAsiaTheme="minorEastAsia" w:hAnsi="Cambria Math"/>
+            <w:lang w:val="en-US"/>
+          </w:rPr>
+          <m:t>VBP</m:t>
+        </m:r>
+        <m:r>
+          <w:rPr>
+            <w:rFonts w:ascii="Cambria Math" w:eastAsiaTheme="minorEastAsia" w:hAnsi="Cambria Math"/>
+            <w:lang w:val="en-US"/>
+          </w:rPr>
+          <m:t>=</m:t>
+        </m:r>
+        <m:sSub>
+          <m:sSubPr>
+            <m:ctrlPr>
+              <w:rPr>
+                <w:rFonts w:ascii="Cambria Math" w:eastAsiaTheme="minorEastAsia" w:hAnsi="Cambria Math"/>
+                <w:i/>
+                <w:lang w:val="en-US"/>
+              </w:rPr>
+            </m:ctrlPr>
+          </m:sSubPr>
+          <m:e>
+            <m:r>
+              <w:rPr>
+                <w:rFonts w:ascii="Cambria Math" w:eastAsiaTheme="minorEastAsia" w:hAnsi="Cambria Math"/>
+                <w:lang w:val="en-US"/>
+              </w:rPr>
+              <m:t>B</m:t>
+            </m:r>
+          </m:e>
+          <m:sub>
+            <m:r>
+              <w:rPr>
+                <w:rFonts w:ascii="Cambria Math" w:eastAsiaTheme="minorEastAsia" w:hAnsi="Cambria Math"/>
+                <w:lang w:val="en-US"/>
+              </w:rPr>
+              <m:t>I</m:t>
+            </m:r>
+          </m:sub>
+        </m:sSub>
+        <m:r>
+          <w:rPr>
+            <w:rFonts w:ascii="Cambria Math" w:eastAsiaTheme="minorEastAsia" w:hAnsi="Cambria Math"/>
+            <w:lang w:val="en-US"/>
+          </w:rPr>
+          <m:t>+</m:t>
+        </m:r>
+        <m:r>
+          <w:rPr>
+            <w:rFonts w:ascii="Cambria Math" w:eastAsiaTheme="minorEastAsia" w:hAnsi="Cambria Math"/>
+            <w:lang w:val="en-US"/>
+          </w:rPr>
+          <m:t>BF</m:t>
+        </m:r>
+        <m:r>
+          <w:rPr>
+            <w:rFonts w:ascii="Cambria Math" w:eastAsiaTheme="minorEastAsia" w:hAnsi="Cambria Math"/>
+            <w:lang w:val="en-US"/>
+          </w:rPr>
+          <m:t>=1</m:t>
+        </m:r>
+        <m:r>
+          <w:rPr>
+            <w:rFonts w:ascii="Cambria Math" w:eastAsiaTheme="minorEastAsia" w:hAnsi="Cambria Math"/>
+            <w:lang w:val="en-US"/>
+          </w:rPr>
+          <m:t>27</m:t>
+        </m:r>
+      </m:oMath>
+      <w:r>
+        <w:rPr>
+          <w:rFonts w:eastAsiaTheme="minorEastAsia"/>
+          <w:lang w:val="en-US"/>
+        </w:rPr>
+        <w:t>,</w:t>
+      </w:r>
+    </w:p>
+    <w:p>
+      <w:pPr>
+        <w:pStyle w:val="Prrafodelista"/>
+        <w:tabs>
+          <w:tab w:val="left" w:pos="7553"/>
+        </w:tabs>
+        <w:ind w:left="708"/>
+        <w:rPr>
+          <w:rFonts w:eastAsiaTheme="minorEastAsia"/>
+          <w:lang w:val="en-US"/>
+        </w:rPr>
+      </w:pPr>
+      <w:r>
+        <w:rPr>
+          <w:rFonts w:eastAsiaTheme="minorEastAsia"/>
+          <w:lang w:val="en-US"/>
+        </w:rPr>
+        <w:t xml:space="preserve">b) </w:t>
+      </w:r>
+      <m:oMath>
+        <m:r>
+          <w:rPr>
+            <w:rFonts w:ascii="Cambria Math" w:eastAsiaTheme="minorEastAsia" w:hAnsi="Cambria Math"/>
+            <w:lang w:val="en-US"/>
+          </w:rPr>
+          <m:t>BF</m:t>
+        </m:r>
+        <m:r>
+          <w:rPr>
+            <w:rFonts w:ascii="Cambria Math" w:eastAsiaTheme="minorEastAsia" w:hAnsi="Cambria Math"/>
+            <w:lang w:val="en-US"/>
+          </w:rPr>
+          <m:t>=</m:t>
+        </m:r>
+        <m:sSub>
+          <m:sSubPr>
+            <m:ctrlPr>
+              <w:rPr>
+                <w:rFonts w:ascii="Cambria Math" w:eastAsiaTheme="minorEastAsia" w:hAnsi="Cambria Math"/>
+                <w:i/>
+                <w:lang w:val="en-US"/>
+              </w:rPr>
+            </m:ctrlPr>
+          </m:sSubPr>
+          <m:e>
+            <m:r>
+              <w:rPr>
+                <w:rFonts w:ascii="Cambria Math" w:eastAsiaTheme="minorEastAsia" w:hAnsi="Cambria Math"/>
+                <w:lang w:val="en-US"/>
+              </w:rPr>
+              <m:t>VBP-</m:t>
+            </m:r>
+            <m:sSub>
+              <m:sSubPr>
+                <m:ctrlPr>
+                  <w:rPr>
+                    <w:rFonts w:ascii="Cambria Math" w:eastAsiaTheme="minorEastAsia" w:hAnsi="Cambria Math"/>
+                    <w:i/>
+                    <w:lang w:val="en-US"/>
+                  </w:rPr>
+                </m:ctrlPr>
+              </m:sSubPr>
+              <m:e>
+                <m:r>
+                  <w:rPr>
+                    <w:rFonts w:ascii="Cambria Math" w:eastAsiaTheme="minorEastAsia" w:hAnsi="Cambria Math"/>
+                    <w:lang w:val="en-US"/>
+                  </w:rPr>
+                  <m:t>B</m:t>
+                </m:r>
+              </m:e>
+              <m:sub>
+                <m:r>
+                  <w:rPr>
+                    <w:rFonts w:ascii="Cambria Math" w:eastAsiaTheme="minorEastAsia" w:hAnsi="Cambria Math"/>
+                    <w:lang w:val="en-US"/>
+                  </w:rPr>
+                  <m:t>I</m:t>
+                </m:r>
+              </m:sub>
+            </m:sSub>
+            <m:r>
+              <w:rPr>
+                <w:rFonts w:ascii="Cambria Math" w:eastAsiaTheme="minorEastAsia" w:hAnsi="Cambria Math"/>
+                <w:lang w:val="en-US"/>
+              </w:rPr>
+              <m:t>=1</m:t>
+            </m:r>
+            <m:r>
+              <w:rPr>
+                <w:rFonts w:ascii="Cambria Math" w:eastAsiaTheme="minorEastAsia" w:hAnsi="Cambria Math"/>
+                <w:lang w:val="en-US"/>
+              </w:rPr>
+              <m:t>27</m:t>
+            </m:r>
+            <m:r>
+              <w:rPr>
+                <w:rFonts w:ascii="Cambria Math" w:eastAsiaTheme="minorEastAsia" w:hAnsi="Cambria Math"/>
+                <w:lang w:val="en-US"/>
+              </w:rPr>
+              <m:t>-</m:t>
+            </m:r>
+            <m:r>
+              <w:rPr>
+                <w:rFonts w:ascii="Cambria Math" w:eastAsiaTheme="minorEastAsia" w:hAnsi="Cambria Math"/>
+                <w:lang w:val="en-US"/>
+              </w:rPr>
+              <m:t>37</m:t>
+            </m:r>
+            <m:r>
+              <w:rPr>
+                <w:rFonts w:ascii="Cambria Math" w:eastAsiaTheme="minorEastAsia" w:hAnsi="Cambria Math"/>
+                <w:lang w:val="en-US"/>
+              </w:rPr>
+              <m:t>=B</m:t>
+            </m:r>
+          </m:e>
+          <m:sub>
+            <m:r>
+              <w:rPr>
+                <w:rFonts w:ascii="Cambria Math" w:eastAsiaTheme="minorEastAsia" w:hAnsi="Cambria Math"/>
+                <w:lang w:val="en-US"/>
+              </w:rPr>
+              <m:t>K</m:t>
+            </m:r>
+          </m:sub>
+        </m:sSub>
+        <m:r>
+          <w:rPr>
+            <w:rFonts w:ascii="Cambria Math" w:eastAsiaTheme="minorEastAsia" w:hAnsi="Cambria Math"/>
+            <w:lang w:val="en-US"/>
+          </w:rPr>
+          <m:t>+</m:t>
+        </m:r>
+        <m:sSub>
+          <m:sSubPr>
+            <m:ctrlPr>
+              <w:rPr>
+                <w:rFonts w:ascii="Cambria Math" w:eastAsiaTheme="minorEastAsia" w:hAnsi="Cambria Math"/>
+                <w:i/>
+                <w:lang w:val="en-US"/>
+              </w:rPr>
+            </m:ctrlPr>
+          </m:sSubPr>
+          <m:e>
+            <m:r>
+              <w:rPr>
+                <w:rFonts w:ascii="Cambria Math" w:eastAsiaTheme="minorEastAsia" w:hAnsi="Cambria Math"/>
+                <w:lang w:val="en-US"/>
+              </w:rPr>
+              <m:t>B</m:t>
+            </m:r>
+          </m:e>
+          <m:sub>
+            <m:r>
+              <w:rPr>
+                <w:rFonts w:ascii="Cambria Math" w:eastAsiaTheme="minorEastAsia" w:hAnsi="Cambria Math"/>
+                <w:lang w:val="en-US"/>
+              </w:rPr>
+              <m:t>C</m:t>
+            </m:r>
+          </m:sub>
+        </m:sSub>
+        <m:r>
+          <w:rPr>
+            <w:rFonts w:ascii="Cambria Math" w:eastAsiaTheme="minorEastAsia" w:hAnsi="Cambria Math"/>
+            <w:lang w:val="en-US"/>
+          </w:rPr>
+          <m:t>=</m:t>
+        </m:r>
+        <m:r>
+          <w:rPr>
+            <w:rFonts w:ascii="Cambria Math" w:eastAsiaTheme="minorEastAsia" w:hAnsi="Cambria Math"/>
+            <w:lang w:val="en-US"/>
+          </w:rPr>
+          <m:t>6</m:t>
+        </m:r>
+        <m:r>
+          <w:rPr>
+            <w:rFonts w:ascii="Cambria Math" w:eastAsiaTheme="minorEastAsia" w:hAnsi="Cambria Math"/>
+            <w:lang w:val="en-US"/>
+          </w:rPr>
+          <m:t>0</m:t>
+        </m:r>
+        <m:r>
+          <w:rPr>
+            <w:rFonts w:ascii="Cambria Math" w:eastAsiaTheme="minorEastAsia" w:hAnsi="Cambria Math"/>
+            <w:lang w:val="en-US"/>
+          </w:rPr>
+          <m:t>+</m:t>
+        </m:r>
+        <m:r>
+          <w:rPr>
+            <w:rFonts w:ascii="Cambria Math" w:eastAsiaTheme="minorEastAsia" w:hAnsi="Cambria Math"/>
+            <w:lang w:val="en-US"/>
+          </w:rPr>
+          <m:t>3</m:t>
+        </m:r>
+        <m:r>
+          <w:rPr>
+            <w:rFonts w:ascii="Cambria Math" w:eastAsiaTheme="minorEastAsia" w:hAnsi="Cambria Math"/>
+            <w:lang w:val="en-US"/>
+          </w:rPr>
+          <m:t>0</m:t>
+        </m:r>
+        <m:r>
+          <w:rPr>
+            <w:rFonts w:ascii="Cambria Math" w:eastAsiaTheme="minorEastAsia" w:hAnsi="Cambria Math"/>
+            <w:lang w:val="en-US"/>
+          </w:rPr>
+          <m:t>=</m:t>
+        </m:r>
+        <m:r>
+          <w:rPr>
+            <w:rFonts w:ascii="Cambria Math" w:eastAsiaTheme="minorEastAsia" w:hAnsi="Cambria Math"/>
+            <w:lang w:val="en-US"/>
+          </w:rPr>
+          <m:t>9</m:t>
+        </m:r>
+        <m:r>
+          <w:rPr>
+            <w:rFonts w:ascii="Cambria Math" w:eastAsiaTheme="minorEastAsia" w:hAnsi="Cambria Math"/>
+            <w:lang w:val="en-US"/>
+          </w:rPr>
+          <m:t>0</m:t>
+        </m:r>
+      </m:oMath>
+      <w:r>
+        <w:rPr>
+          <w:rFonts w:eastAsiaTheme="minorEastAsia"/>
+          <w:lang w:val="en-US"/>
+        </w:rPr>
+        <w:t>,</w:t>
+      </w:r>
+    </w:p>
+    <w:p>
+      <w:pPr>
+        <w:pStyle w:val="Prrafodelista"/>
+        <w:tabs>
+          <w:tab w:val="left" w:pos="7553"/>
+        </w:tabs>
+        <w:ind w:left="708"/>
+        <w:rPr>
+          <w:rFonts w:eastAsiaTheme="minorEastAsia"/>
+          <w:lang w:val="en-US"/>
+        </w:rPr>
+      </w:pPr>
+      <w:r>
+        <w:rPr>
+          <w:rFonts w:eastAsiaTheme="minorEastAsia"/>
+          <w:lang w:val="en-US"/>
+        </w:rPr>
+        <w:t xml:space="preserve">c) </w:t>
+      </w:r>
+      <m:oMath>
+        <m:r>
+          <w:rPr>
+            <w:rFonts w:ascii="Cambria Math" w:eastAsiaTheme="minorEastAsia" w:hAnsi="Cambria Math"/>
+          </w:rPr>
+          <m:t>P</m:t>
+        </m:r>
+        <m:r>
+          <w:rPr>
+            <w:rFonts w:ascii="Cambria Math" w:eastAsiaTheme="minorEastAsia" w:hAnsi="Cambria Math"/>
+            <w:lang w:val="en-US"/>
+          </w:rPr>
+          <m:t>=</m:t>
+        </m:r>
+        <m:r>
+          <w:rPr>
+            <w:rFonts w:ascii="Cambria Math" w:eastAsiaTheme="minorEastAsia" w:hAnsi="Cambria Math"/>
+          </w:rPr>
+          <m:t>C</m:t>
+        </m:r>
+        <m:r>
+          <w:rPr>
+            <w:rFonts w:ascii="Cambria Math" w:eastAsiaTheme="minorEastAsia" w:hAnsi="Cambria Math"/>
+            <w:lang w:val="en-US"/>
+          </w:rPr>
+          <m:t>+</m:t>
+        </m:r>
+        <m:r>
+          <w:rPr>
+            <w:rFonts w:ascii="Cambria Math" w:eastAsiaTheme="minorEastAsia" w:hAnsi="Cambria Math"/>
+          </w:rPr>
+          <m:t>I</m:t>
+        </m:r>
+      </m:oMath>
+      <w:r>
+        <w:rPr>
+          <w:rFonts w:eastAsiaTheme="minorEastAsia"/>
+          <w:lang w:val="en-US"/>
+        </w:rPr>
+        <w:t>,</w:t>
+      </w:r>
+    </w:p>
+    <w:p>
+      <w:pPr>
+        <w:pStyle w:val="Prrafodelista"/>
+        <w:tabs>
+          <w:tab w:val="left" w:pos="7553"/>
+        </w:tabs>
+        <w:ind w:left="708"/>
+        <w:rPr>
+          <w:rFonts w:eastAsiaTheme="minorEastAsia"/>
+        </w:rPr>
+      </w:pPr>
+      <w:r>
+        <w:rPr>
+          <w:rFonts w:eastAsiaTheme="minorEastAsia"/>
+        </w:rPr>
+        <w:t xml:space="preserve">d) </w:t>
+      </w:r>
+      <m:oMath>
+        <m:r>
+          <w:rPr>
+            <w:rFonts w:ascii="Cambria Math" w:eastAsiaTheme="minorEastAsia" w:hAnsi="Cambria Math"/>
+          </w:rPr>
+          <m:t>C</m:t>
+        </m:r>
+        <m:r>
+          <w:rPr>
+            <w:rFonts w:ascii="Cambria Math" w:eastAsiaTheme="minorEastAsia" w:hAnsi="Cambria Math"/>
+          </w:rPr>
+          <m:t>=</m:t>
+        </m:r>
+        <m:sSub>
+          <m:sSubPr>
+            <m:ctrlPr>
+              <w:rPr>
+                <w:rFonts w:ascii="Cambria Math" w:eastAsiaTheme="minorEastAsia" w:hAnsi="Cambria Math"/>
+                <w:i/>
+              </w:rPr>
+            </m:ctrlPr>
+          </m:sSubPr>
+          <m:e>
+            <m:r>
+              <w:rPr>
+                <w:rFonts w:ascii="Cambria Math" w:eastAsiaTheme="minorEastAsia" w:hAnsi="Cambria Math"/>
+              </w:rPr>
+              <m:t>B</m:t>
+            </m:r>
+          </m:e>
+          <m:sub>
+            <m:r>
+              <w:rPr>
+                <w:rFonts w:ascii="Cambria Math" w:eastAsiaTheme="minorEastAsia" w:hAnsi="Cambria Math"/>
+              </w:rPr>
+              <m:t>C</m:t>
+            </m:r>
+          </m:sub>
+        </m:sSub>
+        <m:r>
+          <w:rPr>
+            <w:rFonts w:ascii="Cambria Math" w:eastAsiaTheme="minorEastAsia" w:hAnsi="Cambria Math"/>
+          </w:rPr>
+          <m:t>=</m:t>
+        </m:r>
+        <m:r>
+          <w:rPr>
+            <w:rFonts w:ascii="Cambria Math" w:eastAsiaTheme="minorEastAsia" w:hAnsi="Cambria Math"/>
+          </w:rPr>
+          <m:t>3</m:t>
+        </m:r>
+        <m:r>
+          <w:rPr>
+            <w:rFonts w:ascii="Cambria Math" w:eastAsiaTheme="minorEastAsia" w:hAnsi="Cambria Math"/>
+          </w:rPr>
+          <m:t>0</m:t>
+        </m:r>
+      </m:oMath>
+      <w:r>
+        <w:rPr>
+          <w:rFonts w:eastAsiaTheme="minorEastAsia"/>
+        </w:rPr>
+        <w:t xml:space="preserve">; </w:t>
+      </w:r>
+      <m:oMath>
+        <m:r>
+          <w:rPr>
+            <w:rFonts w:ascii="Cambria Math" w:eastAsiaTheme="minorEastAsia" w:hAnsi="Cambria Math"/>
+          </w:rPr>
+          <m:t>I</m:t>
+        </m:r>
+        <m:r>
+          <w:rPr>
+            <w:rFonts w:ascii="Cambria Math" w:eastAsiaTheme="minorEastAsia" w:hAnsi="Cambria Math"/>
+          </w:rPr>
+          <m:t>=</m:t>
+        </m:r>
+        <m:sSub>
+          <m:sSubPr>
+            <m:ctrlPr>
+              <w:rPr>
+                <w:rFonts w:ascii="Cambria Math" w:eastAsiaTheme="minorEastAsia" w:hAnsi="Cambria Math"/>
+                <w:i/>
+              </w:rPr>
+            </m:ctrlPr>
+          </m:sSubPr>
+          <m:e>
+            <m:r>
+              <w:rPr>
+                <w:rFonts w:ascii="Cambria Math" w:eastAsiaTheme="minorEastAsia" w:hAnsi="Cambria Math"/>
+              </w:rPr>
+              <m:t>B</m:t>
+            </m:r>
+          </m:e>
+          <m:sub>
+            <m:r>
+              <w:rPr>
+                <w:rFonts w:ascii="Cambria Math" w:eastAsiaTheme="minorEastAsia" w:hAnsi="Cambria Math"/>
+              </w:rPr>
+              <m:t>K</m:t>
+            </m:r>
+          </m:sub>
+        </m:sSub>
+        <m:r>
+          <w:rPr>
+            <w:rFonts w:ascii="Cambria Math" w:eastAsiaTheme="minorEastAsia" w:hAnsi="Cambria Math"/>
+          </w:rPr>
+          <m:t>=</m:t>
+        </m:r>
+        <m:r>
+          <w:rPr>
+            <w:rFonts w:ascii="Cambria Math" w:eastAsiaTheme="minorEastAsia" w:hAnsi="Cambria Math"/>
+          </w:rPr>
+          <m:t>6</m:t>
+        </m:r>
+        <m:r>
+          <w:rPr>
+            <w:rFonts w:ascii="Cambria Math" w:eastAsiaTheme="minorEastAsia" w:hAnsi="Cambria Math"/>
+          </w:rPr>
+          <m:t>0</m:t>
+        </m:r>
+      </m:oMath>
+      <w:r>
+        <w:rPr>
+          <w:rFonts w:eastAsiaTheme="minorEastAsia"/>
+        </w:rPr>
+        <w:t>,</w:t>
+      </w:r>
+    </w:p>
+    <w:p>
+      <w:pPr>
+        <w:pStyle w:val="Prrafodelista"/>
+        <w:tabs>
+          <w:tab w:val="left" w:pos="7553"/>
+        </w:tabs>
+        <w:ind w:left="708"/>
+        <w:rPr>
+          <w:rFonts w:eastAsiaTheme="minorEastAsia"/>
+        </w:rPr>
+      </w:pPr>
+      <w:r>
+        <w:rPr>
+          <w:rFonts w:eastAsiaTheme="minorEastAsia"/>
+        </w:rPr>
+        <w:t>e)</w:t>
+      </w:r>
+      <w:r>
+        <w:rPr>
+          <w:rFonts w:eastAsiaTheme="minorEastAsia"/>
+        </w:rPr>
+        <w:t xml:space="preserve"> </w:t>
+      </w:r>
+      <m:oMath>
+        <m:r>
+          <w:rPr>
+            <w:rFonts w:ascii="Cambria Math" w:eastAsiaTheme="minorEastAsia" w:hAnsi="Cambria Math"/>
+          </w:rPr>
+          <m:t>C+I=P=Y=</m:t>
+        </m:r>
+        <m:r>
+          <w:rPr>
+            <w:rFonts w:ascii="Cambria Math" w:eastAsiaTheme="minorEastAsia" w:hAnsi="Cambria Math"/>
+          </w:rPr>
+          <m:t>3</m:t>
+        </m:r>
+        <m:r>
+          <w:rPr>
+            <w:rFonts w:ascii="Cambria Math" w:eastAsiaTheme="minorEastAsia" w:hAnsi="Cambria Math"/>
+          </w:rPr>
+          <m:t>0+</m:t>
+        </m:r>
+        <m:r>
+          <w:rPr>
+            <w:rFonts w:ascii="Cambria Math" w:eastAsiaTheme="minorEastAsia" w:hAnsi="Cambria Math"/>
+          </w:rPr>
+          <m:t>6</m:t>
+        </m:r>
+        <m:r>
+          <w:rPr>
+            <w:rFonts w:ascii="Cambria Math" w:eastAsiaTheme="minorEastAsia" w:hAnsi="Cambria Math"/>
+          </w:rPr>
+          <m:t>0=</m:t>
+        </m:r>
+        <m:r>
+          <w:rPr>
+            <w:rFonts w:ascii="Cambria Math" w:eastAsiaTheme="minorEastAsia" w:hAnsi="Cambria Math"/>
+          </w:rPr>
+          <m:t>9</m:t>
+        </m:r>
+        <m:r>
+          <w:rPr>
+            <w:rFonts w:ascii="Cambria Math" w:eastAsiaTheme="minorEastAsia" w:hAnsi="Cambria Math"/>
+          </w:rPr>
+          <m:t>0</m:t>
+        </m:r>
+      </m:oMath>
+      <w:r>
+        <w:rPr>
+          <w:rFonts w:eastAsiaTheme="minorEastAsia"/>
+        </w:rPr>
+        <w:t>,</w:t>
+      </w:r>
+    </w:p>
+    <w:p>
+      <w:pPr>
+        <w:pStyle w:val="Prrafodelista"/>
+        <w:tabs>
+          <w:tab w:val="left" w:pos="7553"/>
+        </w:tabs>
+        <w:ind w:left="708"/>
+        <w:rPr>
+          <w:rFonts w:eastAsiaTheme="minorEastAsia"/>
+        </w:rPr>
+      </w:pPr>
+      <w:r>
+        <w:rPr>
+          <w:rFonts w:eastAsiaTheme="minorEastAsia"/>
+        </w:rPr>
+        <w:t>f)</w:t>
+      </w:r>
+      <w:r>
+        <w:rPr>
+          <w:rFonts w:eastAsiaTheme="minorEastAsia"/>
+        </w:rPr>
+        <w:t xml:space="preserve"> Sí, porque </w:t>
+      </w:r>
+      <m:oMath>
+        <m:f>
+          <m:fPr>
+            <m:ctrlPr>
+              <w:rPr>
+                <w:rFonts w:ascii="Cambria Math" w:eastAsiaTheme="minorEastAsia" w:hAnsi="Cambria Math"/>
+                <w:i/>
+              </w:rPr>
+            </m:ctrlPr>
+          </m:fPr>
+          <m:num>
+            <m:r>
+              <w:rPr>
+                <w:rFonts w:ascii="Cambria Math" w:eastAsiaTheme="minorEastAsia" w:hAnsi="Cambria Math"/>
+              </w:rPr>
+              <m:t>1</m:t>
+            </m:r>
+          </m:num>
+          <m:den>
+            <m:r>
+              <w:rPr>
+                <w:rFonts w:ascii="Cambria Math" w:eastAsiaTheme="minorEastAsia" w:hAnsi="Cambria Math"/>
+              </w:rPr>
+              <m:t>4</m:t>
+            </m:r>
+          </m:den>
+        </m:f>
+        <m:r>
+          <w:rPr>
+            <w:rFonts w:ascii="Cambria Math" w:eastAsiaTheme="minorEastAsia" w:hAnsi="Cambria Math"/>
+          </w:rPr>
+          <m:t>Y =</m:t>
+        </m:r>
+        <m:f>
+          <m:fPr>
+            <m:ctrlPr>
+              <w:rPr>
+                <w:rFonts w:ascii="Cambria Math" w:eastAsiaTheme="minorEastAsia" w:hAnsi="Cambria Math"/>
+                <w:i/>
+              </w:rPr>
+            </m:ctrlPr>
+          </m:fPr>
+          <m:num>
+            <m:r>
+              <w:rPr>
+                <w:rFonts w:ascii="Cambria Math" w:eastAsiaTheme="minorEastAsia" w:hAnsi="Cambria Math"/>
+              </w:rPr>
+              <m:t>2</m:t>
+            </m:r>
+          </m:num>
+          <m:den>
+            <m:r>
+              <w:rPr>
+                <w:rFonts w:ascii="Cambria Math" w:eastAsiaTheme="minorEastAsia" w:hAnsi="Cambria Math"/>
+              </w:rPr>
+              <m:t>3</m:t>
+            </m:r>
+          </m:den>
+        </m:f>
+        <m:r>
+          <w:rPr>
+            <w:rFonts w:ascii="Cambria Math" w:eastAsiaTheme="minorEastAsia" w:hAnsi="Cambria Math"/>
+          </w:rPr>
+          <m:t>*</m:t>
+        </m:r>
+        <m:r>
+          <w:rPr>
+            <w:rFonts w:ascii="Cambria Math" w:eastAsiaTheme="minorEastAsia" w:hAnsi="Cambria Math"/>
+          </w:rPr>
+          <m:t>9</m:t>
+        </m:r>
+        <m:r>
+          <w:rPr>
+            <w:rFonts w:ascii="Cambria Math" w:eastAsiaTheme="minorEastAsia" w:hAnsi="Cambria Math"/>
+          </w:rPr>
+          <m:t>0=</m:t>
+        </m:r>
+        <m:r>
+          <w:rPr>
+            <w:rFonts w:ascii="Cambria Math" w:eastAsiaTheme="minorEastAsia" w:hAnsi="Cambria Math"/>
+          </w:rPr>
+          <m:t>6</m:t>
+        </m:r>
+        <m:r>
+          <w:rPr>
+            <w:rFonts w:ascii="Cambria Math" w:eastAsiaTheme="minorEastAsia" w:hAnsi="Cambria Math"/>
+          </w:rPr>
+          <m:t>0=S=I</m:t>
+        </m:r>
+      </m:oMath>
+      <w:r>
+        <w:rPr>
+          <w:rFonts w:eastAsiaTheme="minorEastAsia"/>
+        </w:rPr>
+        <w:t>,</w:t>
+      </w:r>
+    </w:p>
+    <w:p>
+      <w:pPr>
+        <w:pStyle w:val="Prrafodelista"/>
+        <w:tabs>
+          <w:tab w:val="left" w:pos="7553"/>
+        </w:tabs>
+        <w:ind w:left="708"/>
+        <w:rPr>
+          <w:rFonts w:eastAsiaTheme="minorEastAsia"/>
+          <w:lang w:val="en-US"/>
+        </w:rPr>
+      </w:pPr>
+      <w:r>
+        <w:rPr>
+          <w:rFonts w:eastAsiaTheme="minorEastAsia"/>
+          <w:lang w:val="en-US"/>
+        </w:rPr>
+        <w:t xml:space="preserve">g) </w:t>
+      </w:r>
+      <m:oMath>
+        <m:r>
+          <w:rPr>
+            <w:rFonts w:ascii="Cambria Math" w:eastAsiaTheme="minorEastAsia" w:hAnsi="Cambria Math"/>
+          </w:rPr>
+          <m:t>C</m:t>
+        </m:r>
+        <m:r>
+          <w:rPr>
+            <w:rFonts w:ascii="Cambria Math" w:eastAsiaTheme="minorEastAsia" w:hAnsi="Cambria Math"/>
+            <w:lang w:val="en-US"/>
+          </w:rPr>
+          <m:t>+</m:t>
+        </m:r>
+        <m:r>
+          <w:rPr>
+            <w:rFonts w:ascii="Cambria Math" w:eastAsiaTheme="minorEastAsia" w:hAnsi="Cambria Math"/>
+          </w:rPr>
+          <m:t>S</m:t>
+        </m:r>
+        <m:r>
+          <w:rPr>
+            <w:rFonts w:ascii="Cambria Math" w:eastAsiaTheme="minorEastAsia" w:hAnsi="Cambria Math"/>
+            <w:lang w:val="en-US"/>
+          </w:rPr>
+          <m:t>=</m:t>
+        </m:r>
+        <m:r>
+          <w:rPr>
+            <w:rFonts w:ascii="Cambria Math" w:eastAsiaTheme="minorEastAsia" w:hAnsi="Cambria Math"/>
+          </w:rPr>
+          <m:t>Y</m:t>
+        </m:r>
+        <m:r>
+          <w:rPr>
+            <w:rFonts w:ascii="Cambria Math" w:eastAsiaTheme="minorEastAsia" w:hAnsi="Cambria Math"/>
+            <w:lang w:val="en-US"/>
+          </w:rPr>
+          <m:t>=</m:t>
+        </m:r>
+        <m:r>
+          <w:rPr>
+            <w:rFonts w:ascii="Cambria Math" w:eastAsiaTheme="minorEastAsia" w:hAnsi="Cambria Math"/>
+            <w:lang w:val="en-US"/>
+          </w:rPr>
+          <m:t>3</m:t>
+        </m:r>
+        <m:r>
+          <w:rPr>
+            <w:rFonts w:ascii="Cambria Math" w:eastAsiaTheme="minorEastAsia" w:hAnsi="Cambria Math"/>
+            <w:lang w:val="en-US"/>
+          </w:rPr>
+          <m:t>0+</m:t>
+        </m:r>
+        <m:f>
+          <m:fPr>
+            <m:ctrlPr>
+              <w:rPr>
+                <w:rFonts w:ascii="Cambria Math" w:eastAsiaTheme="minorEastAsia" w:hAnsi="Cambria Math"/>
+                <w:i/>
+              </w:rPr>
+            </m:ctrlPr>
+          </m:fPr>
+          <m:num>
+            <m:r>
+              <w:rPr>
+                <w:rFonts w:ascii="Cambria Math" w:eastAsiaTheme="minorEastAsia" w:hAnsi="Cambria Math"/>
+              </w:rPr>
+              <m:t>2</m:t>
+            </m:r>
+          </m:num>
+          <m:den>
+            <m:r>
+              <w:rPr>
+                <w:rFonts w:ascii="Cambria Math" w:eastAsiaTheme="minorEastAsia" w:hAnsi="Cambria Math"/>
+              </w:rPr>
+              <m:t>3</m:t>
+            </m:r>
+          </m:den>
+        </m:f>
+        <m:r>
+          <w:rPr>
+            <w:rFonts w:ascii="Cambria Math" w:eastAsiaTheme="minorEastAsia" w:hAnsi="Cambria Math"/>
+          </w:rPr>
+          <m:t>Y</m:t>
+        </m:r>
+        <m:r>
+          <w:rPr>
+            <w:rFonts w:ascii="Cambria Math" w:eastAsiaTheme="minorEastAsia" w:hAnsi="Cambria Math"/>
+            <w:lang w:val="en-US"/>
+          </w:rPr>
+          <m:t>=</m:t>
+        </m:r>
+        <m:r>
+          <w:rPr>
+            <w:rFonts w:ascii="Cambria Math" w:eastAsiaTheme="minorEastAsia" w:hAnsi="Cambria Math"/>
+            <w:lang w:val="en-US"/>
+          </w:rPr>
+          <m:t>3</m:t>
+        </m:r>
+        <m:r>
+          <w:rPr>
+            <w:rFonts w:ascii="Cambria Math" w:eastAsiaTheme="minorEastAsia" w:hAnsi="Cambria Math"/>
+            <w:lang w:val="en-US"/>
+          </w:rPr>
+          <m:t>0/</m:t>
+        </m:r>
+        <m:f>
+          <m:fPr>
+            <m:ctrlPr>
+              <w:rPr>
+                <w:rFonts w:ascii="Cambria Math" w:eastAsiaTheme="minorEastAsia" w:hAnsi="Cambria Math"/>
+                <w:i/>
+              </w:rPr>
+            </m:ctrlPr>
+          </m:fPr>
+          <m:num>
+            <m:r>
+              <w:rPr>
+                <w:rFonts w:ascii="Cambria Math" w:eastAsiaTheme="minorEastAsia" w:hAnsi="Cambria Math"/>
+              </w:rPr>
+              <m:t>1</m:t>
+            </m:r>
+          </m:num>
+          <m:den>
+            <m:r>
+              <w:rPr>
+                <w:rFonts w:ascii="Cambria Math" w:eastAsiaTheme="minorEastAsia" w:hAnsi="Cambria Math"/>
+              </w:rPr>
+              <m:t>3</m:t>
+            </m:r>
+          </m:den>
+        </m:f>
+        <m:r>
+          <w:rPr>
+            <w:rFonts w:ascii="Cambria Math" w:eastAsiaTheme="minorEastAsia" w:hAnsi="Cambria Math"/>
+            <w:lang w:val="en-US"/>
+          </w:rPr>
+          <m:t>=</m:t>
+        </m:r>
+        <m:r>
+          <w:rPr>
+            <w:rFonts w:ascii="Cambria Math" w:eastAsiaTheme="minorEastAsia" w:hAnsi="Cambria Math"/>
+            <w:lang w:val="en-US"/>
+          </w:rPr>
+          <m:t>9</m:t>
+        </m:r>
+        <m:r>
+          <w:rPr>
+            <w:rFonts w:ascii="Cambria Math" w:eastAsiaTheme="minorEastAsia" w:hAnsi="Cambria Math"/>
+            <w:lang w:val="en-US"/>
+          </w:rPr>
+          <m:t>0</m:t>
+        </m:r>
+      </m:oMath>
+      <w:r>
+        <w:rPr>
+          <w:rFonts w:eastAsiaTheme="minorEastAsia"/>
+          <w:lang w:val="en-US"/>
+        </w:rPr>
+        <w:t>.</w:t>
+      </w:r>
     </w:p>
     <w:p>
       <w:pPr>
@@ -37457,6 +39039,20 @@
           <w:rFonts w:eastAsiaTheme="minorEastAsia"/>
         </w:rPr>
       </w:pPr>
+    </w:p>
+    <w:p>
+      <w:pPr>
+        <w:pStyle w:val="Prrafodelista"/>
+        <w:tabs>
+          <w:tab w:val="left" w:pos="7553"/>
+        </w:tabs>
+        <w:ind w:left="426"/>
+        <w:rPr>
+          <w:rFonts w:eastAsiaTheme="minorEastAsia"/>
+        </w:rPr>
+      </w:pPr>
+      <w:bookmarkStart w:id="0" w:name="_GoBack"/>
+      <w:bookmarkEnd w:id="0"/>
     </w:p>
     <w:p>
       <w:pPr>
@@ -44312,7 +45908,7 @@
 </file>
 
 <file path=customXml/itemProps1.xml><?xml version="1.0" encoding="utf-8"?>
-<ds:datastoreItem xmlns:ds="http://schemas.openxmlformats.org/officeDocument/2006/customXml" ds:itemID="{291BB2F7-9C4D-4CC2-9FCC-14C47EA31BB7}">
+<ds:datastoreItem xmlns:ds="http://schemas.openxmlformats.org/officeDocument/2006/customXml" ds:itemID="{6767830A-26B6-4C95-84D6-5E84FD624F60}">
   <ds:schemaRefs>
     <ds:schemaRef ds:uri="http://schemas.openxmlformats.org/officeDocument/2006/bibliography"/>
   </ds:schemaRefs>

</xml_diff>

<commit_message>
Actualizacion hasta el ejercicio 2.46
</commit_message>
<xml_diff>
--- a/EJERCICIOS FUNDAMENTOS DE ECONOMÍA CUANTITATIVA (2).docx
+++ b/EJERCICIOS FUNDAMENTOS DE ECONOMÍA CUANTITATIVA (2).docx
@@ -655,15 +655,7 @@
         </w:numPr>
       </w:pPr>
       <w:r>
-        <w:t xml:space="preserve">7.53 = </w:t>
-      </w:r>
-      <w:proofErr w:type="gramStart"/>
-      <w:r>
-        <w:t>7  53</w:t>
-      </w:r>
-      <w:proofErr w:type="gramEnd"/>
-      <w:r>
-        <w:t>/100</w:t>
+        <w:t>7.53 = 7  53/100</w:t>
       </w:r>
     </w:p>
     <w:p>
@@ -2641,7 +2633,7 @@
           </mc:Choice>
           <mc:Fallback>
             <w:pict>
-              <v:line w14:anchorId="2D36C230" id="1 Conector recto" o:spid="_x0000_s1026" style="position:absolute;z-index:251659264;visibility:visible;mso-wrap-style:square;mso-wrap-distance-left:9pt;mso-wrap-distance-top:0;mso-wrap-distance-right:9pt;mso-wrap-distance-bottom:0;mso-position-horizontal:absolute;mso-position-horizontal-relative:text;mso-position-vertical:absolute;mso-position-vertical-relative:text" from="34.9pt,-.1pt" to="133.05pt,-.1pt" o:gfxdata="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" strokecolor="black [3040]"/>
+              <v:line w14:anchorId="7A6AD3D2" id="1 Conector recto" o:spid="_x0000_s1026" style="position:absolute;z-index:251659264;visibility:visible;mso-wrap-style:square;mso-wrap-distance-left:9pt;mso-wrap-distance-top:0;mso-wrap-distance-right:9pt;mso-wrap-distance-bottom:0;mso-position-horizontal:absolute;mso-position-horizontal-relative:text;mso-position-vertical:absolute;mso-position-vertical-relative:text" from="34.9pt,-.1pt" to="133.05pt,-.1pt" o:gfxdata="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" strokecolor="black [3040]"/>
             </w:pict>
           </mc:Fallback>
         </mc:AlternateContent>
@@ -2813,7 +2805,7 @@
           </mc:Choice>
           <mc:Fallback>
             <w:pict>
-              <v:line w14:anchorId="2732A719" id="2 Conector recto" o:spid="_x0000_s1026" style="position:absolute;z-index:251661312;visibility:visible;mso-wrap-style:square;mso-wrap-distance-left:9pt;mso-wrap-distance-top:0;mso-wrap-distance-right:9pt;mso-wrap-distance-bottom:0;mso-position-horizontal:absolute;mso-position-horizontal-relative:text;mso-position-vertical:absolute;mso-position-vertical-relative:text" from="35.3pt,.35pt" to="133.45pt,.35pt" o:gfxdata="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" strokecolor="black [3040]"/>
+              <v:line w14:anchorId="765A19EA" id="2 Conector recto" o:spid="_x0000_s1026" style="position:absolute;z-index:251661312;visibility:visible;mso-wrap-style:square;mso-wrap-distance-left:9pt;mso-wrap-distance-top:0;mso-wrap-distance-right:9pt;mso-wrap-distance-bottom:0;mso-position-horizontal:absolute;mso-position-horizontal-relative:text;mso-position-vertical:absolute;mso-position-vertical-relative:text" from="35.3pt,.35pt" to="133.45pt,.35pt" o:gfxdata="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" strokecolor="black [3040]"/>
             </w:pict>
           </mc:Fallback>
         </mc:AlternateContent>
@@ -3173,7 +3165,7 @@
           </mc:Choice>
           <mc:Fallback>
             <w:pict>
-              <v:line w14:anchorId="24E9F20E" id="3 Conector recto" o:spid="_x0000_s1026" style="position:absolute;z-index:251663360;visibility:visible;mso-wrap-style:square;mso-wrap-distance-left:9pt;mso-wrap-distance-top:0;mso-wrap-distance-right:9pt;mso-wrap-distance-bottom:0;mso-position-horizontal:absolute;mso-position-horizontal-relative:text;mso-position-vertical:absolute;mso-position-vertical-relative:text" from="31.85pt,1pt" to="130pt,1pt" o:gfxdata="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" strokecolor="black [3040]"/>
+              <v:line w14:anchorId="13345FA3" id="3 Conector recto" o:spid="_x0000_s1026" style="position:absolute;z-index:251663360;visibility:visible;mso-wrap-style:square;mso-wrap-distance-left:9pt;mso-wrap-distance-top:0;mso-wrap-distance-right:9pt;mso-wrap-distance-bottom:0;mso-position-horizontal:absolute;mso-position-horizontal-relative:text;mso-position-vertical:absolute;mso-position-vertical-relative:text" from="31.85pt,1pt" to="130pt,1pt" o:gfxdata="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" strokecolor="black [3040]"/>
             </w:pict>
           </mc:Fallback>
         </mc:AlternateContent>
@@ -4170,7 +4162,7 @@
           </mc:Choice>
           <mc:Fallback>
             <w:pict>
-              <v:line w14:anchorId="2B63D569" id="4 Conector recto" o:spid="_x0000_s1026" style="position:absolute;z-index:251665408;visibility:visible;mso-wrap-style:square;mso-width-percent:0;mso-wrap-distance-left:9pt;mso-wrap-distance-top:0;mso-wrap-distance-right:9pt;mso-wrap-distance-bottom:0;mso-position-horizontal:absolute;mso-position-horizontal-relative:text;mso-position-vertical:absolute;mso-position-vertical-relative:text;mso-width-percent:0;mso-width-relative:margin" from="33.65pt,1pt" to="200.1pt,1pt" o:gfxdata="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" strokecolor="black [3040]"/>
+              <v:line w14:anchorId="369C4255" id="4 Conector recto" o:spid="_x0000_s1026" style="position:absolute;z-index:251665408;visibility:visible;mso-wrap-style:square;mso-width-percent:0;mso-wrap-distance-left:9pt;mso-wrap-distance-top:0;mso-wrap-distance-right:9pt;mso-wrap-distance-bottom:0;mso-position-horizontal:absolute;mso-position-horizontal-relative:text;mso-position-vertical:absolute;mso-position-vertical-relative:text;mso-width-percent:0;mso-width-relative:margin" from="33.65pt,1pt" to="200.1pt,1pt" o:gfxdata="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" strokecolor="black [3040]"/>
             </w:pict>
           </mc:Fallback>
         </mc:AlternateContent>
@@ -7767,21 +7759,7 @@
               <w:rPr>
                 <w:rFonts w:eastAsiaTheme="minorEastAsia"/>
               </w:rPr>
-              <w:t>PO = (1/</w:t>
-            </w:r>
-            <w:proofErr w:type="gramStart"/>
-            <w:r>
-              <w:rPr>
-                <w:rFonts w:eastAsiaTheme="minorEastAsia"/>
-              </w:rPr>
-              <w:t>2)(</w:t>
-            </w:r>
-            <w:proofErr w:type="gramEnd"/>
-            <w:r>
-              <w:rPr>
-                <w:rFonts w:eastAsiaTheme="minorEastAsia"/>
-              </w:rPr>
-              <w:t>4/5) PT = 40</w:t>
+              <w:t>PO = (1/2)(4/5) PT = 40</w:t>
             </w:r>
           </w:p>
           <w:p>
@@ -8044,21 +8022,7 @@
               <w:rPr>
                 <w:rFonts w:eastAsiaTheme="minorEastAsia"/>
               </w:rPr>
-              <w:t>(2/</w:t>
-            </w:r>
-            <w:proofErr w:type="gramStart"/>
-            <w:r>
-              <w:rPr>
-                <w:rFonts w:eastAsiaTheme="minorEastAsia"/>
-              </w:rPr>
-              <w:t>3)(</w:t>
-            </w:r>
-            <w:proofErr w:type="gramEnd"/>
-            <w:r>
-              <w:rPr>
-                <w:rFonts w:eastAsiaTheme="minorEastAsia"/>
-              </w:rPr>
-              <w:t>3/5 PT) = 6/15 PT</w:t>
+              <w:t>(2/3)(3/5 PT) = 6/15 PT</w:t>
             </w:r>
           </w:p>
         </w:tc>
@@ -8163,21 +8127,7 @@
           <w:rFonts w:eastAsiaTheme="minorEastAsia"/>
         </w:rPr>
         <w:tab/>
-        <w:t xml:space="preserve">población B con respecto a su total, sin </w:t>
-      </w:r>
-      <w:proofErr w:type="gramStart"/>
-      <w:r>
-        <w:rPr>
-          <w:rFonts w:eastAsiaTheme="minorEastAsia"/>
-        </w:rPr>
-        <w:t>embargo</w:t>
-      </w:r>
-      <w:proofErr w:type="gramEnd"/>
-      <w:r>
-        <w:rPr>
-          <w:rFonts w:eastAsiaTheme="minorEastAsia"/>
-        </w:rPr>
-        <w:t xml:space="preserve"> no se podría inferir la proporción en que </w:t>
+        <w:t xml:space="preserve">población B con respecto a su total, sin embargo no se podría inferir la proporción en que </w:t>
       </w:r>
       <w:r>
         <w:rPr>
@@ -8277,7 +8227,7 @@
           </mc:Choice>
           <mc:Fallback>
             <w:pict>
-              <v:shapetype w14:anchorId="14D80123" id="_x0000_t88" coordsize="21600,21600" o:spt="88" adj="1800,10800" path="m,qx10800@0l10800@2qy21600@11,10800@3l10800@1qy,21600e" filled="f">
+              <v:shapetype w14:anchorId="3143571D" id="_x0000_t88" coordsize="21600,21600" o:spt="88" adj="1800,10800" path="m,qx10800@0l10800@2qy21600@11,10800@3l10800@1qy,21600e" filled="f">
                 <v:formulas>
                   <v:f eqn="val #0"/>
                   <v:f eqn="sum 21600 0 #0"/>
@@ -8582,7 +8532,7 @@
                 </mc:Choice>
                 <mc:Fallback>
                   <w:pict>
-                    <v:shapetype w14:anchorId="5695BAA1" id="_x0000_t32" coordsize="21600,21600" o:spt="32" o:oned="t" path="m,l21600,21600e" filled="f">
+                    <v:shapetype w14:anchorId="467CB27B" id="_x0000_t32" coordsize="21600,21600" o:spt="32" o:oned="t" path="m,l21600,21600e" filled="f">
                       <v:path arrowok="t" fillok="f" o:connecttype="none"/>
                       <o:lock v:ext="edit" shapetype="t"/>
                     </v:shapetype>
@@ -8681,7 +8631,7 @@
                 </mc:Choice>
                 <mc:Fallback>
                   <w:pict>
-                    <v:shape w14:anchorId="009074CD" id="7 Conector recto de flecha" o:spid="_x0000_s1026" type="#_x0000_t32" style="position:absolute;margin-left:9.05pt;margin-top:2.9pt;width:0;height:61.8pt;flip:y;z-index:251667456;visibility:visible;mso-wrap-style:square;mso-width-percent:0;mso-height-percent:0;mso-wrap-distance-left:9pt;mso-wrap-distance-top:0;mso-wrap-distance-right:9pt;mso-wrap-distance-bottom:0;mso-position-horizontal:absolute;mso-position-horizontal-relative:text;mso-position-vertical:absolute;mso-position-vertical-relative:text;mso-width-percent:0;mso-height-percent:0;mso-width-relative:margin;mso-height-relative:margin" o:gfxdata="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" strokecolor="black [3040]">
+                    <v:shape w14:anchorId="0638E494" id="7 Conector recto de flecha" o:spid="_x0000_s1026" type="#_x0000_t32" style="position:absolute;margin-left:9.05pt;margin-top:2.9pt;width:0;height:61.8pt;flip:y;z-index:251667456;visibility:visible;mso-wrap-style:square;mso-width-percent:0;mso-height-percent:0;mso-wrap-distance-left:9pt;mso-wrap-distance-top:0;mso-wrap-distance-right:9pt;mso-wrap-distance-bottom:0;mso-position-horizontal:absolute;mso-position-horizontal-relative:text;mso-position-vertical:absolute;mso-position-vertical-relative:text;mso-width-percent:0;mso-height-percent:0;mso-width-relative:margin;mso-height-relative:margin" o:gfxdata="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" strokecolor="black [3040]">
                       <v:stroke endarrow="open"/>
                     </v:shape>
                   </w:pict>
@@ -9210,15 +9160,7 @@
         </w:tabs>
       </w:pPr>
       <w:r>
-        <w:t xml:space="preserve">b) Al pasar del punto D al punto E </w:t>
-      </w:r>
-      <w:proofErr w:type="gramStart"/>
-      <w:r>
-        <w:t>el  incremento</w:t>
-      </w:r>
-      <w:proofErr w:type="gramEnd"/>
-      <w:r>
-        <w:t xml:space="preserve"> en los bienes de consumo tienen un costo de oportunidad de 18 unidades</w:t>
+        <w:t>b) Al pasar del punto D al punto E el  incremento en los bienes de consumo tienen un costo de oportunidad de 18 unidades</w:t>
       </w:r>
     </w:p>
     <w:p>
@@ -9268,15 +9210,7 @@
         </w:tabs>
       </w:pPr>
       <w:r>
-        <w:t xml:space="preserve">Al trasladarse de E a C el costo de oportunidad en términos de bienes de consumo es de 4 toneladas, mientras que de C a </w:t>
-      </w:r>
-      <w:proofErr w:type="spellStart"/>
-      <w:r>
-        <w:t>A</w:t>
-      </w:r>
-      <w:proofErr w:type="spellEnd"/>
-      <w:r>
-        <w:t xml:space="preserve"> es de 4 toneladas.</w:t>
+        <w:t>Al trasladarse de E a C el costo de oportunidad en términos de bienes de consumo es de 4 toneladas, mientras que de C a A es de 4 toneladas.</w:t>
       </w:r>
     </w:p>
     <w:p>
@@ -9501,7 +9435,7 @@
                 </v:shape>
                 <w10:wrap type="square" anchorx="margin" anchory="margin"/>
               </v:group>
-              <o:OLEObject Type="Embed" ProgID="Excel.Chart.8" ShapeID="Gráfico 9" DrawAspect="Content" ObjectID="_1630837578" r:id="rId8">
+              <o:OLEObject Type="Embed" ProgID="Excel.Chart.8" ShapeID="Gráfico 9" DrawAspect="Content" ObjectID="_1630914187" r:id="rId8">
                 <o:FieldCodes>\s</o:FieldCodes>
               </o:OLEObject>
             </w:pict>
@@ -9562,16 +9496,8 @@
         <w:rPr>
           <w:highlight w:val="yellow"/>
         </w:rPr>
-        <w:t xml:space="preserve">Asignar letras </w:t>
-      </w:r>
-      <w:proofErr w:type="gramStart"/>
-      <w:r>
-        <w:rPr>
-          <w:highlight w:val="yellow"/>
-        </w:rPr>
-        <w:t>A)…</w:t>
-      </w:r>
-      <w:proofErr w:type="gramEnd"/>
+        <w:t>Asignar letras A)…</w:t>
+      </w:r>
     </w:p>
     <w:tbl>
       <w:tblPr>
@@ -9791,7 +9717,7 @@
                 </mc:Choice>
                 <mc:Fallback>
                   <w:pict>
-                    <v:shape w14:anchorId="7769DF53" id="6 Conector recto de flecha" o:spid="_x0000_s1026" type="#_x0000_t32" style="position:absolute;margin-left:1.6pt;margin-top:3.1pt;width:0;height:66.35pt;z-index:251671552;visibility:visible;mso-wrap-style:square;mso-width-percent:0;mso-wrap-distance-left:9pt;mso-wrap-distance-top:0;mso-wrap-distance-right:9pt;mso-wrap-distance-bottom:0;mso-position-horizontal:absolute;mso-position-horizontal-relative:text;mso-position-vertical:absolute;mso-position-vertical-relative:text;mso-width-percent:0;mso-width-relative:margin" o:gfxdata="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" strokecolor="black [3040]">
+                    <v:shape w14:anchorId="7C016538" id="6 Conector recto de flecha" o:spid="_x0000_s1026" type="#_x0000_t32" style="position:absolute;margin-left:1.6pt;margin-top:3.1pt;width:0;height:66.35pt;z-index:251671552;visibility:visible;mso-wrap-style:square;mso-width-percent:0;mso-wrap-distance-left:9pt;mso-wrap-distance-top:0;mso-wrap-distance-right:9pt;mso-wrap-distance-bottom:0;mso-position-horizontal:absolute;mso-position-horizontal-relative:text;mso-position-vertical:absolute;mso-position-vertical-relative:text;mso-width-percent:0;mso-width-relative:margin" o:gfxdata="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" strokecolor="black [3040]">
                       <v:stroke endarrow="open"/>
                     </v:shape>
                   </w:pict>
@@ -9880,7 +9806,7 @@
                 </mc:Choice>
                 <mc:Fallback>
                   <w:pict>
-                    <v:shape w14:anchorId="06368EF8" id="12 Conector recto de flecha" o:spid="_x0000_s1026" type="#_x0000_t32" style="position:absolute;margin-left:1.7pt;margin-top:3.1pt;width:0;height:66.3pt;flip:x y;z-index:251672576;visibility:visible;mso-wrap-style:square;mso-width-percent:0;mso-height-percent:0;mso-wrap-distance-left:9pt;mso-wrap-distance-top:0;mso-wrap-distance-right:9pt;mso-wrap-distance-bottom:0;mso-position-horizontal:absolute;mso-position-horizontal-relative:text;mso-position-vertical:absolute;mso-position-vertical-relative:text;mso-width-percent:0;mso-height-percent:0;mso-width-relative:margin;mso-height-relative:margin" o:gfxdata="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" strokecolor="black [3040]">
+                    <v:shape w14:anchorId="02F3955F" id="12 Conector recto de flecha" o:spid="_x0000_s1026" type="#_x0000_t32" style="position:absolute;margin-left:1.7pt;margin-top:3.1pt;width:0;height:66.3pt;flip:x y;z-index:251672576;visibility:visible;mso-wrap-style:square;mso-width-percent:0;mso-height-percent:0;mso-wrap-distance-left:9pt;mso-wrap-distance-top:0;mso-wrap-distance-right:9pt;mso-wrap-distance-bottom:0;mso-position-horizontal:absolute;mso-position-horizontal-relative:text;mso-position-vertical:absolute;mso-position-vertical-relative:text;mso-width-percent:0;mso-height-percent:0;mso-width-relative:margin;mso-height-relative:margin" o:gfxdata="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" strokecolor="black [3040]">
                       <v:stroke endarrow="open"/>
                     </v:shape>
                   </w:pict>
@@ -10602,7 +10528,7 @@
                 </mc:Choice>
                 <mc:Fallback>
                   <w:pict>
-                    <v:shape w14:anchorId="6854C862" id="13 Conector recto de flecha" o:spid="_x0000_s1026" type="#_x0000_t32" style="position:absolute;margin-left:1.6pt;margin-top:3.1pt;width:0;height:66.35pt;z-index:251674624;visibility:visible;mso-wrap-style:square;mso-width-percent:0;mso-wrap-distance-left:9pt;mso-wrap-distance-top:0;mso-wrap-distance-right:9pt;mso-wrap-distance-bottom:0;mso-position-horizontal:absolute;mso-position-horizontal-relative:text;mso-position-vertical:absolute;mso-position-vertical-relative:text;mso-width-percent:0;mso-width-relative:margin" o:gfxdata="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" strokecolor="black [3040]">
+                    <v:shape w14:anchorId="1AF1F8A6" id="13 Conector recto de flecha" o:spid="_x0000_s1026" type="#_x0000_t32" style="position:absolute;margin-left:1.6pt;margin-top:3.1pt;width:0;height:66.35pt;z-index:251674624;visibility:visible;mso-wrap-style:square;mso-width-percent:0;mso-wrap-distance-left:9pt;mso-wrap-distance-top:0;mso-wrap-distance-right:9pt;mso-wrap-distance-bottom:0;mso-position-horizontal:absolute;mso-position-horizontal-relative:text;mso-position-vertical:absolute;mso-position-vertical-relative:text;mso-width-percent:0;mso-width-relative:margin" o:gfxdata="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" strokecolor="black [3040]">
                       <v:stroke endarrow="open"/>
                     </v:shape>
                   </w:pict>
@@ -10691,7 +10617,7 @@
                 </mc:Choice>
                 <mc:Fallback>
                   <w:pict>
-                    <v:shape w14:anchorId="24003A8A" id="14 Conector recto de flecha" o:spid="_x0000_s1026" type="#_x0000_t32" style="position:absolute;margin-left:1.7pt;margin-top:3.1pt;width:0;height:66.3pt;flip:x y;z-index:251675648;visibility:visible;mso-wrap-style:square;mso-width-percent:0;mso-height-percent:0;mso-wrap-distance-left:9pt;mso-wrap-distance-top:0;mso-wrap-distance-right:9pt;mso-wrap-distance-bottom:0;mso-position-horizontal:absolute;mso-position-horizontal-relative:text;mso-position-vertical:absolute;mso-position-vertical-relative:text;mso-width-percent:0;mso-height-percent:0;mso-width-relative:margin;mso-height-relative:margin" o:gfxdata="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" strokecolor="black [3040]">
+                    <v:shape w14:anchorId="68CC4E8C" id="14 Conector recto de flecha" o:spid="_x0000_s1026" type="#_x0000_t32" style="position:absolute;margin-left:1.7pt;margin-top:3.1pt;width:0;height:66.3pt;flip:x y;z-index:251675648;visibility:visible;mso-wrap-style:square;mso-width-percent:0;mso-height-percent:0;mso-wrap-distance-left:9pt;mso-wrap-distance-top:0;mso-wrap-distance-right:9pt;mso-wrap-distance-bottom:0;mso-position-horizontal:absolute;mso-position-horizontal-relative:text;mso-position-vertical:absolute;mso-position-vertical-relative:text;mso-width-percent:0;mso-height-percent:0;mso-width-relative:margin;mso-height-relative:margin" o:gfxdata="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" strokecolor="black [3040]">
                       <v:stroke endarrow="open"/>
                     </v:shape>
                   </w:pict>
@@ -11323,15 +11249,7 @@
         </w:tabs>
       </w:pPr>
       <w:r>
-        <w:t xml:space="preserve">Ambas curvas representan los puntos de aprovechamiento óptimo de los recursos y tecnología </w:t>
-      </w:r>
-      <w:proofErr w:type="gramStart"/>
-      <w:r>
-        <w:t>disponibles</w:t>
-      </w:r>
-      <w:proofErr w:type="gramEnd"/>
-      <w:r>
-        <w:t xml:space="preserve"> así como las distintas combinaciones posibles en la producción de dos bienes.</w:t>
+        <w:t>Ambas curvas representan los puntos de aprovechamiento óptimo de los recursos y tecnología disponibles así como las distintas combinaciones posibles en la producción de dos bienes.</w:t>
       </w:r>
     </w:p>
     <w:p>
@@ -11590,21 +11508,7 @@
         <w:rPr>
           <w:rFonts w:eastAsiaTheme="minorEastAsia"/>
         </w:rPr>
-        <w:t>Y= 2</w:t>
-      </w:r>
-      <w:proofErr w:type="gramStart"/>
-      <w:r>
-        <w:rPr>
-          <w:rFonts w:eastAsiaTheme="minorEastAsia"/>
-        </w:rPr>
-        <w:t>W :</w:t>
-      </w:r>
-      <w:proofErr w:type="gramEnd"/>
-      <w:r>
-        <w:rPr>
-          <w:rFonts w:eastAsiaTheme="minorEastAsia"/>
-        </w:rPr>
-        <w:t>. W</w:t>
+        <w:t>Y= 2W :. W</w:t>
       </w:r>
       <w:r>
         <w:rPr>
@@ -12861,16 +12765,8 @@
         <w:rPr>
           <w:rFonts w:eastAsiaTheme="minorEastAsia"/>
         </w:rPr>
-        <w:t>K=</w:t>
-      </w:r>
-      <w:proofErr w:type="spellStart"/>
-      <w:r>
-        <w:rPr>
-          <w:rFonts w:eastAsiaTheme="minorEastAsia"/>
-        </w:rPr>
-        <w:t>Intereses+Ganancias</w:t>
-      </w:r>
-      <w:proofErr w:type="spellEnd"/>
+        <w:t>K=Intereses+Ganancias</w:t>
+      </w:r>
     </w:p>
     <w:p>
       <w:pPr>
@@ -21491,19 +21387,11 @@
                 <w:rFonts w:eastAsiaTheme="minorEastAsia"/>
               </w:rPr>
             </w:pPr>
-            <w:proofErr w:type="gramStart"/>
             <w:r>
               <w:rPr>
                 <w:rFonts w:eastAsiaTheme="minorEastAsia"/>
               </w:rPr>
-              <w:t>?=</w:t>
-            </w:r>
-            <w:proofErr w:type="gramEnd"/>
-            <w:r>
-              <w:rPr>
-                <w:rFonts w:eastAsiaTheme="minorEastAsia"/>
-              </w:rPr>
-              <w:t>917</w:t>
+              <w:t>?=917</w:t>
             </w:r>
           </w:p>
         </w:tc>
@@ -21641,19 +21529,11 @@
                 <w:rFonts w:eastAsiaTheme="minorEastAsia"/>
               </w:rPr>
             </w:pPr>
-            <w:proofErr w:type="gramStart"/>
             <w:r>
               <w:rPr>
                 <w:rFonts w:eastAsiaTheme="minorEastAsia"/>
               </w:rPr>
-              <w:t>?=</w:t>
-            </w:r>
-            <w:proofErr w:type="gramEnd"/>
-            <w:r>
-              <w:rPr>
-                <w:rFonts w:eastAsiaTheme="minorEastAsia"/>
-              </w:rPr>
-              <w:t>1269</w:t>
+              <w:t>?=1269</w:t>
             </w:r>
           </w:p>
         </w:tc>
@@ -21791,19 +21671,11 @@
                 <w:rFonts w:eastAsiaTheme="minorEastAsia"/>
               </w:rPr>
             </w:pPr>
-            <w:proofErr w:type="gramStart"/>
             <w:r>
               <w:rPr>
                 <w:rFonts w:eastAsiaTheme="minorEastAsia"/>
               </w:rPr>
-              <w:t>?=</w:t>
-            </w:r>
-            <w:proofErr w:type="gramEnd"/>
-            <w:r>
-              <w:rPr>
-                <w:rFonts w:eastAsiaTheme="minorEastAsia"/>
-              </w:rPr>
-              <w:t>1755</w:t>
+              <w:t>?=1755</w:t>
             </w:r>
           </w:p>
         </w:tc>
@@ -25171,16 +25043,8 @@
         <w:rPr>
           <w:rFonts w:eastAsiaTheme="minorEastAsia"/>
         </w:rPr>
-        <w:t xml:space="preserve">a) Porque las 17 </w:t>
-      </w:r>
-      <w:proofErr w:type="spellStart"/>
-      <w:r>
-        <w:rPr>
-          <w:rFonts w:eastAsiaTheme="minorEastAsia"/>
-        </w:rPr>
-        <w:t>u.m</w:t>
-      </w:r>
-      <w:proofErr w:type="spellEnd"/>
+        <w:t>a) Porque las 17 u.m</w:t>
+      </w:r>
       <w:r>
         <w:rPr>
           <w:rFonts w:eastAsiaTheme="minorEastAsia"/>
@@ -25289,21 +25153,7 @@
         <w:rPr>
           <w:rFonts w:eastAsiaTheme="minorEastAsia"/>
         </w:rPr>
-        <w:t xml:space="preserve">que las empresas gastan en insumos sus propios fondos dinerarios, y los insumos representan los bienes necesarios para la generación de otros bienes, las 45 </w:t>
-      </w:r>
-      <w:proofErr w:type="spellStart"/>
-      <w:r>
-        <w:rPr>
-          <w:rFonts w:eastAsiaTheme="minorEastAsia"/>
-        </w:rPr>
-        <w:t>u.m</w:t>
-      </w:r>
-      <w:proofErr w:type="spellEnd"/>
-      <w:r>
-        <w:rPr>
-          <w:rFonts w:eastAsiaTheme="minorEastAsia"/>
-        </w:rPr>
-        <w:t xml:space="preserve">. representan el valor de los bienes intermedios o insumos intermedios y </w:t>
+        <w:t xml:space="preserve">que las empresas gastan en insumos sus propios fondos dinerarios, y los insumos representan los bienes necesarios para la generación de otros bienes, las 45 u.m. representan el valor de los bienes intermedios o insumos intermedios y </w:t>
       </w:r>
       <w:r>
         <w:rPr>
@@ -36556,14 +36406,7 @@
             <w:rFonts w:ascii="Cambria Math" w:eastAsiaTheme="minorEastAsia" w:hAnsi="Cambria Math"/>
             <w:lang w:val="en-US"/>
           </w:rPr>
-          <m:t>VBP</m:t>
-        </m:r>
-        <m:r>
-          <w:rPr>
-            <w:rFonts w:ascii="Cambria Math" w:eastAsiaTheme="minorEastAsia" w:hAnsi="Cambria Math"/>
-            <w:lang w:val="en-US"/>
-          </w:rPr>
-          <m:t>=</m:t>
+          <m:t>VBP=</m:t>
         </m:r>
         <m:sSub>
           <m:sSubPr>
@@ -36599,21 +36442,7 @@
             <w:rFonts w:ascii="Cambria Math" w:eastAsiaTheme="minorEastAsia" w:hAnsi="Cambria Math"/>
             <w:lang w:val="en-US"/>
           </w:rPr>
-          <m:t>+</m:t>
-        </m:r>
-        <m:r>
-          <w:rPr>
-            <w:rFonts w:ascii="Cambria Math" w:eastAsiaTheme="minorEastAsia" w:hAnsi="Cambria Math"/>
-            <w:lang w:val="en-US"/>
-          </w:rPr>
-          <m:t>BF</m:t>
-        </m:r>
-        <m:r>
-          <w:rPr>
-            <w:rFonts w:ascii="Cambria Math" w:eastAsiaTheme="minorEastAsia" w:hAnsi="Cambria Math"/>
-            <w:lang w:val="en-US"/>
-          </w:rPr>
-          <m:t>=135</m:t>
+          <m:t>+BF=135</m:t>
         </m:r>
       </m:oMath>
       <w:r>
@@ -36649,14 +36478,7 @@
             <w:rFonts w:ascii="Cambria Math" w:eastAsiaTheme="minorEastAsia" w:hAnsi="Cambria Math"/>
             <w:lang w:val="en-US"/>
           </w:rPr>
-          <m:t>BF</m:t>
-        </m:r>
-        <m:r>
-          <w:rPr>
-            <w:rFonts w:ascii="Cambria Math" w:eastAsiaTheme="minorEastAsia" w:hAnsi="Cambria Math"/>
-            <w:lang w:val="en-US"/>
-          </w:rPr>
-          <m:t>=</m:t>
+          <m:t>BF=</m:t>
         </m:r>
         <m:sSub>
           <m:sSubPr>
@@ -37289,14 +37111,7 @@
             <w:rFonts w:ascii="Cambria Math" w:eastAsiaTheme="minorEastAsia" w:hAnsi="Cambria Math"/>
             <w:lang w:val="en-US"/>
           </w:rPr>
-          <m:t>VBP</m:t>
-        </m:r>
-        <m:r>
-          <w:rPr>
-            <w:rFonts w:ascii="Cambria Math" w:eastAsiaTheme="minorEastAsia" w:hAnsi="Cambria Math"/>
-            <w:lang w:val="en-US"/>
-          </w:rPr>
-          <m:t>=</m:t>
+          <m:t>VBP=</m:t>
         </m:r>
         <m:sSub>
           <m:sSubPr>
@@ -37332,28 +37147,7 @@
             <w:rFonts w:ascii="Cambria Math" w:eastAsiaTheme="minorEastAsia" w:hAnsi="Cambria Math"/>
             <w:lang w:val="en-US"/>
           </w:rPr>
-          <m:t>+</m:t>
-        </m:r>
-        <m:r>
-          <w:rPr>
-            <w:rFonts w:ascii="Cambria Math" w:eastAsiaTheme="minorEastAsia" w:hAnsi="Cambria Math"/>
-            <w:lang w:val="en-US"/>
-          </w:rPr>
-          <m:t>BF</m:t>
-        </m:r>
-        <m:r>
-          <w:rPr>
-            <w:rFonts w:ascii="Cambria Math" w:eastAsiaTheme="minorEastAsia" w:hAnsi="Cambria Math"/>
-            <w:lang w:val="en-US"/>
-          </w:rPr>
-          <m:t>=1</m:t>
-        </m:r>
-        <m:r>
-          <w:rPr>
-            <w:rFonts w:ascii="Cambria Math" w:eastAsiaTheme="minorEastAsia" w:hAnsi="Cambria Math"/>
-            <w:lang w:val="en-US"/>
-          </w:rPr>
-          <m:t>80</m:t>
+          <m:t>+BF=180</m:t>
         </m:r>
       </m:oMath>
       <w:r>
@@ -37389,14 +37183,7 @@
             <w:rFonts w:ascii="Cambria Math" w:eastAsiaTheme="minorEastAsia" w:hAnsi="Cambria Math"/>
             <w:lang w:val="en-US"/>
           </w:rPr>
-          <m:t>BF</m:t>
-        </m:r>
-        <m:r>
-          <w:rPr>
-            <w:rFonts w:ascii="Cambria Math" w:eastAsiaTheme="minorEastAsia" w:hAnsi="Cambria Math"/>
-            <w:lang w:val="en-US"/>
-          </w:rPr>
-          <m:t>=</m:t>
+          <m:t>BF=</m:t>
         </m:r>
         <m:sSub>
           <m:sSubPr>
@@ -37504,28 +37291,7 @@
             <w:rFonts w:ascii="Cambria Math" w:eastAsiaTheme="minorEastAsia" w:hAnsi="Cambria Math"/>
             <w:lang w:val="en-US"/>
           </w:rPr>
-          <m:t>=</m:t>
-        </m:r>
-        <m:r>
-          <w:rPr>
-            <w:rFonts w:ascii="Cambria Math" w:eastAsiaTheme="minorEastAsia" w:hAnsi="Cambria Math"/>
-            <w:lang w:val="en-US"/>
-          </w:rPr>
-          <m:t>40</m:t>
-        </m:r>
-        <m:r>
-          <w:rPr>
-            <w:rFonts w:ascii="Cambria Math" w:eastAsiaTheme="minorEastAsia" w:hAnsi="Cambria Math"/>
-            <w:lang w:val="en-US"/>
-          </w:rPr>
-          <m:t>+120</m:t>
-        </m:r>
-        <m:r>
-          <w:rPr>
-            <w:rFonts w:ascii="Cambria Math" w:eastAsiaTheme="minorEastAsia" w:hAnsi="Cambria Math"/>
-            <w:lang w:val="en-US"/>
-          </w:rPr>
-          <m:t>=160</m:t>
+          <m:t>=40+120=160</m:t>
         </m:r>
       </m:oMath>
       <w:r>
@@ -37606,6 +37372,7 @@
         <w:ind w:left="708"/>
         <w:rPr>
           <w:rFonts w:eastAsiaTheme="minorEastAsia"/>
+          <w:lang w:val="en-US"/>
         </w:rPr>
       </w:pPr>
       <w:r>
@@ -37660,21 +37427,7 @@
             <w:rFonts w:ascii="Cambria Math" w:eastAsiaTheme="minorEastAsia" w:hAnsi="Cambria Math"/>
             <w:lang w:val="en-US"/>
           </w:rPr>
-          <m:t>=1</m:t>
-        </m:r>
-        <m:r>
-          <w:rPr>
-            <w:rFonts w:ascii="Cambria Math" w:eastAsiaTheme="minorEastAsia" w:hAnsi="Cambria Math"/>
-            <w:lang w:val="en-US"/>
-          </w:rPr>
-          <m:t>2</m:t>
-        </m:r>
-        <m:r>
-          <w:rPr>
-            <w:rFonts w:ascii="Cambria Math" w:eastAsiaTheme="minorEastAsia" w:hAnsi="Cambria Math"/>
-            <w:lang w:val="en-US"/>
-          </w:rPr>
-          <m:t>0</m:t>
+          <m:t>=120</m:t>
         </m:r>
       </m:oMath>
       <w:r>
@@ -37729,19 +37482,13 @@
             <w:rFonts w:ascii="Cambria Math" w:eastAsiaTheme="minorEastAsia" w:hAnsi="Cambria Math"/>
             <w:lang w:val="en-US"/>
           </w:rPr>
-          <m:t>=</m:t>
-        </m:r>
-        <m:r>
-          <w:rPr>
-            <w:rFonts w:ascii="Cambria Math" w:eastAsiaTheme="minorEastAsia" w:hAnsi="Cambria Math"/>
-            <w:lang w:val="en-US"/>
-          </w:rPr>
-          <m:t>40</m:t>
-        </m:r>
-      </m:oMath>
-      <w:r>
-        <w:rPr>
-          <w:rFonts w:eastAsiaTheme="minorEastAsia"/>
+          <m:t>=40</m:t>
+        </m:r>
+      </m:oMath>
+      <w:r>
+        <w:rPr>
+          <w:rFonts w:eastAsiaTheme="minorEastAsia"/>
+          <w:lang w:val="en-US"/>
         </w:rPr>
         <w:t>,</w:t>
       </w:r>
@@ -37870,31 +37617,7 @@
           <w:rPr>
             <w:rFonts w:ascii="Cambria Math" w:eastAsiaTheme="minorEastAsia" w:hAnsi="Cambria Math"/>
           </w:rPr>
-          <m:t>*1</m:t>
-        </m:r>
-        <m:r>
-          <w:rPr>
-            <w:rFonts w:ascii="Cambria Math" w:eastAsiaTheme="minorEastAsia" w:hAnsi="Cambria Math"/>
-          </w:rPr>
-          <m:t>6</m:t>
-        </m:r>
-        <m:r>
-          <w:rPr>
-            <w:rFonts w:ascii="Cambria Math" w:eastAsiaTheme="minorEastAsia" w:hAnsi="Cambria Math"/>
-          </w:rPr>
-          <m:t>0=</m:t>
-        </m:r>
-        <m:r>
-          <w:rPr>
-            <w:rFonts w:ascii="Cambria Math" w:eastAsiaTheme="minorEastAsia" w:hAnsi="Cambria Math"/>
-          </w:rPr>
-          <m:t>40</m:t>
-        </m:r>
-        <m:r>
-          <w:rPr>
-            <w:rFonts w:ascii="Cambria Math" w:eastAsiaTheme="minorEastAsia" w:hAnsi="Cambria Math"/>
-          </w:rPr>
-          <m:t>=S=I</m:t>
+          <m:t>*160=40=S=I</m:t>
         </m:r>
       </m:oMath>
       <w:r>
@@ -37961,21 +37684,7 @@
             <w:rFonts w:ascii="Cambria Math" w:eastAsiaTheme="minorEastAsia" w:hAnsi="Cambria Math"/>
             <w:lang w:val="en-US"/>
           </w:rPr>
-          <m:t>=1</m:t>
-        </m:r>
-        <m:r>
-          <w:rPr>
-            <w:rFonts w:ascii="Cambria Math" w:eastAsiaTheme="minorEastAsia" w:hAnsi="Cambria Math"/>
-            <w:lang w:val="en-US"/>
-          </w:rPr>
-          <m:t>20</m:t>
-        </m:r>
-        <m:r>
-          <w:rPr>
-            <w:rFonts w:ascii="Cambria Math" w:eastAsiaTheme="minorEastAsia" w:hAnsi="Cambria Math"/>
-            <w:lang w:val="en-US"/>
-          </w:rPr>
-          <m:t>+</m:t>
+          <m:t>=120+</m:t>
         </m:r>
         <m:f>
           <m:fPr>
@@ -38016,21 +37725,7 @@
             <w:rFonts w:ascii="Cambria Math" w:eastAsiaTheme="minorEastAsia" w:hAnsi="Cambria Math"/>
             <w:lang w:val="en-US"/>
           </w:rPr>
-          <m:t>=1</m:t>
-        </m:r>
-        <m:r>
-          <w:rPr>
-            <w:rFonts w:ascii="Cambria Math" w:eastAsiaTheme="minorEastAsia" w:hAnsi="Cambria Math"/>
-            <w:lang w:val="en-US"/>
-          </w:rPr>
-          <m:t>2</m:t>
-        </m:r>
-        <m:r>
-          <w:rPr>
-            <w:rFonts w:ascii="Cambria Math" w:eastAsiaTheme="minorEastAsia" w:hAnsi="Cambria Math"/>
-            <w:lang w:val="en-US"/>
-          </w:rPr>
-          <m:t>0/</m:t>
+          <m:t>=120/</m:t>
         </m:r>
         <m:f>
           <m:fPr>
@@ -38065,21 +37760,7 @@
             <w:rFonts w:ascii="Cambria Math" w:eastAsiaTheme="minorEastAsia" w:hAnsi="Cambria Math"/>
             <w:lang w:val="en-US"/>
           </w:rPr>
-          <m:t>=1</m:t>
-        </m:r>
-        <m:r>
-          <w:rPr>
-            <w:rFonts w:ascii="Cambria Math" w:eastAsiaTheme="minorEastAsia" w:hAnsi="Cambria Math"/>
-            <w:lang w:val="en-US"/>
-          </w:rPr>
-          <m:t>6</m:t>
-        </m:r>
-        <m:r>
-          <w:rPr>
-            <w:rFonts w:ascii="Cambria Math" w:eastAsiaTheme="minorEastAsia" w:hAnsi="Cambria Math"/>
-            <w:lang w:val="en-US"/>
-          </w:rPr>
-          <m:t>0</m:t>
+          <m:t>=160</m:t>
         </m:r>
       </m:oMath>
       <w:r>
@@ -38135,14 +37816,7 @@
             <w:rFonts w:ascii="Cambria Math" w:eastAsiaTheme="minorEastAsia" w:hAnsi="Cambria Math"/>
             <w:lang w:val="en-US"/>
           </w:rPr>
-          <m:t>VBP</m:t>
-        </m:r>
-        <m:r>
-          <w:rPr>
-            <w:rFonts w:ascii="Cambria Math" w:eastAsiaTheme="minorEastAsia" w:hAnsi="Cambria Math"/>
-            <w:lang w:val="en-US"/>
-          </w:rPr>
-          <m:t>=</m:t>
+          <m:t>VBP=</m:t>
         </m:r>
         <m:sSub>
           <m:sSubPr>
@@ -38178,28 +37852,7 @@
             <w:rFonts w:ascii="Cambria Math" w:eastAsiaTheme="minorEastAsia" w:hAnsi="Cambria Math"/>
             <w:lang w:val="en-US"/>
           </w:rPr>
-          <m:t>+</m:t>
-        </m:r>
-        <m:r>
-          <w:rPr>
-            <w:rFonts w:ascii="Cambria Math" w:eastAsiaTheme="minorEastAsia" w:hAnsi="Cambria Math"/>
-            <w:lang w:val="en-US"/>
-          </w:rPr>
-          <m:t>BF</m:t>
-        </m:r>
-        <m:r>
-          <w:rPr>
-            <w:rFonts w:ascii="Cambria Math" w:eastAsiaTheme="minorEastAsia" w:hAnsi="Cambria Math"/>
-            <w:lang w:val="en-US"/>
-          </w:rPr>
-          <m:t>=1</m:t>
-        </m:r>
-        <m:r>
-          <w:rPr>
-            <w:rFonts w:ascii="Cambria Math" w:eastAsiaTheme="minorEastAsia" w:hAnsi="Cambria Math"/>
-            <w:lang w:val="en-US"/>
-          </w:rPr>
-          <m:t>27</m:t>
+          <m:t>+BF=127</m:t>
         </m:r>
       </m:oMath>
       <w:r>
@@ -38235,14 +37888,7 @@
             <w:rFonts w:ascii="Cambria Math" w:eastAsiaTheme="minorEastAsia" w:hAnsi="Cambria Math"/>
             <w:lang w:val="en-US"/>
           </w:rPr>
-          <m:t>BF</m:t>
-        </m:r>
-        <m:r>
-          <w:rPr>
-            <w:rFonts w:ascii="Cambria Math" w:eastAsiaTheme="minorEastAsia" w:hAnsi="Cambria Math"/>
-            <w:lang w:val="en-US"/>
-          </w:rPr>
-          <m:t>=</m:t>
+          <m:t>BF=</m:t>
         </m:r>
         <m:sSub>
           <m:sSubPr>
@@ -38296,35 +37942,7 @@
                 <w:rFonts w:ascii="Cambria Math" w:eastAsiaTheme="minorEastAsia" w:hAnsi="Cambria Math"/>
                 <w:lang w:val="en-US"/>
               </w:rPr>
-              <m:t>=1</m:t>
-            </m:r>
-            <m:r>
-              <w:rPr>
-                <w:rFonts w:ascii="Cambria Math" w:eastAsiaTheme="minorEastAsia" w:hAnsi="Cambria Math"/>
-                <w:lang w:val="en-US"/>
-              </w:rPr>
-              <m:t>27</m:t>
-            </m:r>
-            <m:r>
-              <w:rPr>
-                <w:rFonts w:ascii="Cambria Math" w:eastAsiaTheme="minorEastAsia" w:hAnsi="Cambria Math"/>
-                <w:lang w:val="en-US"/>
-              </w:rPr>
-              <m:t>-</m:t>
-            </m:r>
-            <m:r>
-              <w:rPr>
-                <w:rFonts w:ascii="Cambria Math" w:eastAsiaTheme="minorEastAsia" w:hAnsi="Cambria Math"/>
-                <w:lang w:val="en-US"/>
-              </w:rPr>
-              <m:t>37</m:t>
-            </m:r>
-            <m:r>
-              <w:rPr>
-                <w:rFonts w:ascii="Cambria Math" w:eastAsiaTheme="minorEastAsia" w:hAnsi="Cambria Math"/>
-                <w:lang w:val="en-US"/>
-              </w:rPr>
-              <m:t>=B</m:t>
+              <m:t>=127-37=B</m:t>
             </m:r>
           </m:e>
           <m:sub>
@@ -38378,63 +37996,7 @@
             <w:rFonts w:ascii="Cambria Math" w:eastAsiaTheme="minorEastAsia" w:hAnsi="Cambria Math"/>
             <w:lang w:val="en-US"/>
           </w:rPr>
-          <m:t>=</m:t>
-        </m:r>
-        <m:r>
-          <w:rPr>
-            <w:rFonts w:ascii="Cambria Math" w:eastAsiaTheme="minorEastAsia" w:hAnsi="Cambria Math"/>
-            <w:lang w:val="en-US"/>
-          </w:rPr>
-          <m:t>6</m:t>
-        </m:r>
-        <m:r>
-          <w:rPr>
-            <w:rFonts w:ascii="Cambria Math" w:eastAsiaTheme="minorEastAsia" w:hAnsi="Cambria Math"/>
-            <w:lang w:val="en-US"/>
-          </w:rPr>
-          <m:t>0</m:t>
-        </m:r>
-        <m:r>
-          <w:rPr>
-            <w:rFonts w:ascii="Cambria Math" w:eastAsiaTheme="minorEastAsia" w:hAnsi="Cambria Math"/>
-            <w:lang w:val="en-US"/>
-          </w:rPr>
-          <m:t>+</m:t>
-        </m:r>
-        <m:r>
-          <w:rPr>
-            <w:rFonts w:ascii="Cambria Math" w:eastAsiaTheme="minorEastAsia" w:hAnsi="Cambria Math"/>
-            <w:lang w:val="en-US"/>
-          </w:rPr>
-          <m:t>3</m:t>
-        </m:r>
-        <m:r>
-          <w:rPr>
-            <w:rFonts w:ascii="Cambria Math" w:eastAsiaTheme="minorEastAsia" w:hAnsi="Cambria Math"/>
-            <w:lang w:val="en-US"/>
-          </w:rPr>
-          <m:t>0</m:t>
-        </m:r>
-        <m:r>
-          <w:rPr>
-            <w:rFonts w:ascii="Cambria Math" w:eastAsiaTheme="minorEastAsia" w:hAnsi="Cambria Math"/>
-            <w:lang w:val="en-US"/>
-          </w:rPr>
-          <m:t>=</m:t>
-        </m:r>
-        <m:r>
-          <w:rPr>
-            <w:rFonts w:ascii="Cambria Math" w:eastAsiaTheme="minorEastAsia" w:hAnsi="Cambria Math"/>
-            <w:lang w:val="en-US"/>
-          </w:rPr>
-          <m:t>9</m:t>
-        </m:r>
-        <m:r>
-          <w:rPr>
-            <w:rFonts w:ascii="Cambria Math" w:eastAsiaTheme="minorEastAsia" w:hAnsi="Cambria Math"/>
-            <w:lang w:val="en-US"/>
-          </w:rPr>
-          <m:t>0</m:t>
+          <m:t>=60+30=90</m:t>
         </m:r>
       </m:oMath>
       <w:r>
@@ -38515,11 +38077,13 @@
         <w:ind w:left="708"/>
         <w:rPr>
           <w:rFonts w:eastAsiaTheme="minorEastAsia"/>
-        </w:rPr>
-      </w:pPr>
-      <w:r>
-        <w:rPr>
-          <w:rFonts w:eastAsiaTheme="minorEastAsia"/>
+          <w:lang w:val="en-US"/>
+        </w:rPr>
+      </w:pPr>
+      <w:r>
+        <w:rPr>
+          <w:rFonts w:eastAsiaTheme="minorEastAsia"/>
+          <w:lang w:val="en-US"/>
         </w:rPr>
         <w:t xml:space="preserve">d) </w:t>
       </w:r>
@@ -38533,6 +38097,7 @@
         <m:r>
           <w:rPr>
             <w:rFonts w:ascii="Cambria Math" w:eastAsiaTheme="minorEastAsia" w:hAnsi="Cambria Math"/>
+            <w:lang w:val="en-US"/>
           </w:rPr>
           <m:t>=</m:t>
         </m:r>
@@ -38565,25 +38130,15 @@
         <m:r>
           <w:rPr>
             <w:rFonts w:ascii="Cambria Math" w:eastAsiaTheme="minorEastAsia" w:hAnsi="Cambria Math"/>
-          </w:rPr>
-          <m:t>=</m:t>
-        </m:r>
-        <m:r>
-          <w:rPr>
-            <w:rFonts w:ascii="Cambria Math" w:eastAsiaTheme="minorEastAsia" w:hAnsi="Cambria Math"/>
-          </w:rPr>
-          <m:t>3</m:t>
-        </m:r>
-        <m:r>
-          <w:rPr>
-            <w:rFonts w:ascii="Cambria Math" w:eastAsiaTheme="minorEastAsia" w:hAnsi="Cambria Math"/>
-          </w:rPr>
-          <m:t>0</m:t>
-        </m:r>
-      </m:oMath>
-      <w:r>
-        <w:rPr>
-          <w:rFonts w:eastAsiaTheme="minorEastAsia"/>
+            <w:lang w:val="en-US"/>
+          </w:rPr>
+          <m:t>=30</m:t>
+        </m:r>
+      </m:oMath>
+      <w:r>
+        <w:rPr>
+          <w:rFonts w:eastAsiaTheme="minorEastAsia"/>
+          <w:lang w:val="en-US"/>
         </w:rPr>
         <w:t xml:space="preserve">; </w:t>
       </w:r>
@@ -38597,6 +38152,7 @@
         <m:r>
           <w:rPr>
             <w:rFonts w:ascii="Cambria Math" w:eastAsiaTheme="minorEastAsia" w:hAnsi="Cambria Math"/>
+            <w:lang w:val="en-US"/>
           </w:rPr>
           <m:t>=</m:t>
         </m:r>
@@ -38629,25 +38185,15 @@
         <m:r>
           <w:rPr>
             <w:rFonts w:ascii="Cambria Math" w:eastAsiaTheme="minorEastAsia" w:hAnsi="Cambria Math"/>
-          </w:rPr>
-          <m:t>=</m:t>
-        </m:r>
-        <m:r>
-          <w:rPr>
-            <w:rFonts w:ascii="Cambria Math" w:eastAsiaTheme="minorEastAsia" w:hAnsi="Cambria Math"/>
-          </w:rPr>
-          <m:t>6</m:t>
-        </m:r>
-        <m:r>
-          <w:rPr>
-            <w:rFonts w:ascii="Cambria Math" w:eastAsiaTheme="minorEastAsia" w:hAnsi="Cambria Math"/>
-          </w:rPr>
-          <m:t>0</m:t>
-        </m:r>
-      </m:oMath>
-      <w:r>
-        <w:rPr>
-          <w:rFonts w:eastAsiaTheme="minorEastAsia"/>
+            <w:lang w:val="en-US"/>
+          </w:rPr>
+          <m:t>=60</m:t>
+        </m:r>
+      </m:oMath>
+      <w:r>
+        <w:rPr>
+          <w:rFonts w:eastAsiaTheme="minorEastAsia"/>
+          <w:lang w:val="en-US"/>
         </w:rPr>
         <w:t>,</w:t>
       </w:r>
@@ -38680,43 +38226,7 @@
           <w:rPr>
             <w:rFonts w:ascii="Cambria Math" w:eastAsiaTheme="minorEastAsia" w:hAnsi="Cambria Math"/>
           </w:rPr>
-          <m:t>C+I=P=Y=</m:t>
-        </m:r>
-        <m:r>
-          <w:rPr>
-            <w:rFonts w:ascii="Cambria Math" w:eastAsiaTheme="minorEastAsia" w:hAnsi="Cambria Math"/>
-          </w:rPr>
-          <m:t>3</m:t>
-        </m:r>
-        <m:r>
-          <w:rPr>
-            <w:rFonts w:ascii="Cambria Math" w:eastAsiaTheme="minorEastAsia" w:hAnsi="Cambria Math"/>
-          </w:rPr>
-          <m:t>0+</m:t>
-        </m:r>
-        <m:r>
-          <w:rPr>
-            <w:rFonts w:ascii="Cambria Math" w:eastAsiaTheme="minorEastAsia" w:hAnsi="Cambria Math"/>
-          </w:rPr>
-          <m:t>6</m:t>
-        </m:r>
-        <m:r>
-          <w:rPr>
-            <w:rFonts w:ascii="Cambria Math" w:eastAsiaTheme="minorEastAsia" w:hAnsi="Cambria Math"/>
-          </w:rPr>
-          <m:t>0=</m:t>
-        </m:r>
-        <m:r>
-          <w:rPr>
-            <w:rFonts w:ascii="Cambria Math" w:eastAsiaTheme="minorEastAsia" w:hAnsi="Cambria Math"/>
-          </w:rPr>
-          <m:t>9</m:t>
-        </m:r>
-        <m:r>
-          <w:rPr>
-            <w:rFonts w:ascii="Cambria Math" w:eastAsiaTheme="minorEastAsia" w:hAnsi="Cambria Math"/>
-          </w:rPr>
-          <m:t>0</m:t>
+          <m:t>C+I=P=Y=30+60=90</m:t>
         </m:r>
       </m:oMath>
       <w:r>
@@ -38812,31 +38322,7 @@
           <w:rPr>
             <w:rFonts w:ascii="Cambria Math" w:eastAsiaTheme="minorEastAsia" w:hAnsi="Cambria Math"/>
           </w:rPr>
-          <m:t>*</m:t>
-        </m:r>
-        <m:r>
-          <w:rPr>
-            <w:rFonts w:ascii="Cambria Math" w:eastAsiaTheme="minorEastAsia" w:hAnsi="Cambria Math"/>
-          </w:rPr>
-          <m:t>9</m:t>
-        </m:r>
-        <m:r>
-          <w:rPr>
-            <w:rFonts w:ascii="Cambria Math" w:eastAsiaTheme="minorEastAsia" w:hAnsi="Cambria Math"/>
-          </w:rPr>
-          <m:t>0=</m:t>
-        </m:r>
-        <m:r>
-          <w:rPr>
-            <w:rFonts w:ascii="Cambria Math" w:eastAsiaTheme="minorEastAsia" w:hAnsi="Cambria Math"/>
-          </w:rPr>
-          <m:t>6</m:t>
-        </m:r>
-        <m:r>
-          <w:rPr>
-            <w:rFonts w:ascii="Cambria Math" w:eastAsiaTheme="minorEastAsia" w:hAnsi="Cambria Math"/>
-          </w:rPr>
-          <m:t>0=S=I</m:t>
+          <m:t>*90=60=S=I</m:t>
         </m:r>
       </m:oMath>
       <w:r>
@@ -38903,21 +38389,7 @@
             <w:rFonts w:ascii="Cambria Math" w:eastAsiaTheme="minorEastAsia" w:hAnsi="Cambria Math"/>
             <w:lang w:val="en-US"/>
           </w:rPr>
-          <m:t>=</m:t>
-        </m:r>
-        <m:r>
-          <w:rPr>
-            <w:rFonts w:ascii="Cambria Math" w:eastAsiaTheme="minorEastAsia" w:hAnsi="Cambria Math"/>
-            <w:lang w:val="en-US"/>
-          </w:rPr>
-          <m:t>3</m:t>
-        </m:r>
-        <m:r>
-          <w:rPr>
-            <w:rFonts w:ascii="Cambria Math" w:eastAsiaTheme="minorEastAsia" w:hAnsi="Cambria Math"/>
-            <w:lang w:val="en-US"/>
-          </w:rPr>
-          <m:t>0+</m:t>
+          <m:t>=30+</m:t>
         </m:r>
         <m:f>
           <m:fPr>
@@ -38956,21 +38428,7 @@
             <w:rFonts w:ascii="Cambria Math" w:eastAsiaTheme="minorEastAsia" w:hAnsi="Cambria Math"/>
             <w:lang w:val="en-US"/>
           </w:rPr>
-          <m:t>=</m:t>
-        </m:r>
-        <m:r>
-          <w:rPr>
-            <w:rFonts w:ascii="Cambria Math" w:eastAsiaTheme="minorEastAsia" w:hAnsi="Cambria Math"/>
-            <w:lang w:val="en-US"/>
-          </w:rPr>
-          <m:t>3</m:t>
-        </m:r>
-        <m:r>
-          <w:rPr>
-            <w:rFonts w:ascii="Cambria Math" w:eastAsiaTheme="minorEastAsia" w:hAnsi="Cambria Math"/>
-            <w:lang w:val="en-US"/>
-          </w:rPr>
-          <m:t>0/</m:t>
+          <m:t>=30/</m:t>
         </m:r>
         <m:f>
           <m:fPr>
@@ -39003,21 +38461,7 @@
             <w:rFonts w:ascii="Cambria Math" w:eastAsiaTheme="minorEastAsia" w:hAnsi="Cambria Math"/>
             <w:lang w:val="en-US"/>
           </w:rPr>
-          <m:t>=</m:t>
-        </m:r>
-        <m:r>
-          <w:rPr>
-            <w:rFonts w:ascii="Cambria Math" w:eastAsiaTheme="minorEastAsia" w:hAnsi="Cambria Math"/>
-            <w:lang w:val="en-US"/>
-          </w:rPr>
-          <m:t>9</m:t>
-        </m:r>
-        <m:r>
-          <w:rPr>
-            <w:rFonts w:ascii="Cambria Math" w:eastAsiaTheme="minorEastAsia" w:hAnsi="Cambria Math"/>
-            <w:lang w:val="en-US"/>
-          </w:rPr>
-          <m:t>0</m:t>
+          <m:t>=90</m:t>
         </m:r>
       </m:oMath>
       <w:r>
@@ -39051,8 +38495,785 @@
           <w:rFonts w:eastAsiaTheme="minorEastAsia"/>
         </w:rPr>
       </w:pPr>
-      <w:bookmarkStart w:id="0" w:name="_GoBack"/>
+      <w:r>
+        <w:rPr>
+          <w:rFonts w:eastAsiaTheme="minorEastAsia"/>
+        </w:rPr>
+        <w:lastRenderedPageBreak/>
+        <w:t>2.44</w:t>
+      </w:r>
+    </w:p>
+    <w:p>
+      <w:pPr>
+        <w:pStyle w:val="Prrafodelista"/>
+        <w:tabs>
+          <w:tab w:val="left" w:pos="7553"/>
+        </w:tabs>
+        <w:ind w:left="708"/>
+        <w:rPr>
+          <w:rFonts w:eastAsiaTheme="minorEastAsia"/>
+        </w:rPr>
+      </w:pPr>
+      <w:r>
+        <w:rPr>
+          <w:rFonts w:eastAsiaTheme="minorEastAsia"/>
+        </w:rPr>
+        <w:t xml:space="preserve">a) </w:t>
+      </w:r>
+      <m:oMath>
+        <m:r>
+          <w:rPr>
+            <w:rFonts w:ascii="Cambria Math" w:eastAsiaTheme="minorEastAsia" w:hAnsi="Cambria Math"/>
+          </w:rPr>
+          <m:t>VBP=</m:t>
+        </m:r>
+        <m:sSub>
+          <m:sSubPr>
+            <m:ctrlPr>
+              <w:rPr>
+                <w:rFonts w:ascii="Cambria Math" w:eastAsiaTheme="minorEastAsia" w:hAnsi="Cambria Math"/>
+                <w:i/>
+              </w:rPr>
+            </m:ctrlPr>
+          </m:sSubPr>
+          <m:e>
+            <m:r>
+              <w:rPr>
+                <w:rFonts w:ascii="Cambria Math" w:eastAsiaTheme="minorEastAsia" w:hAnsi="Cambria Math"/>
+              </w:rPr>
+              <m:t>B</m:t>
+            </m:r>
+          </m:e>
+          <m:sub>
+            <m:r>
+              <w:rPr>
+                <w:rFonts w:ascii="Cambria Math" w:eastAsiaTheme="minorEastAsia" w:hAnsi="Cambria Math"/>
+              </w:rPr>
+              <m:t>I</m:t>
+            </m:r>
+          </m:sub>
+        </m:sSub>
+        <m:r>
+          <w:rPr>
+            <w:rFonts w:ascii="Cambria Math" w:eastAsiaTheme="minorEastAsia" w:hAnsi="Cambria Math"/>
+          </w:rPr>
+          <m:t>+BF</m:t>
+        </m:r>
+        <m:r>
+          <w:rPr>
+            <w:rFonts w:ascii="Cambria Math" w:eastAsiaTheme="minorEastAsia" w:hAnsi="Cambria Math"/>
+          </w:rPr>
+          <m:t>=40+BF</m:t>
+        </m:r>
+      </m:oMath>
+    </w:p>
+    <w:p>
+      <w:pPr>
+        <w:pStyle w:val="Prrafodelista"/>
+        <w:tabs>
+          <w:tab w:val="left" w:pos="7553"/>
+        </w:tabs>
+        <w:ind w:left="708"/>
+        <w:rPr>
+          <w:rFonts w:eastAsiaTheme="minorEastAsia"/>
+        </w:rPr>
+      </w:pPr>
+      <w:r>
+        <w:rPr>
+          <w:rFonts w:eastAsiaTheme="minorEastAsia"/>
+        </w:rPr>
+        <w:t xml:space="preserve">b) </w:t>
+      </w:r>
+      <m:oMath>
+        <m:r>
+          <w:rPr>
+            <w:rFonts w:ascii="Cambria Math" w:eastAsiaTheme="minorEastAsia" w:hAnsi="Cambria Math"/>
+          </w:rPr>
+          <m:t>BF=</m:t>
+        </m:r>
+        <m:sSub>
+          <m:sSubPr>
+            <m:ctrlPr>
+              <w:rPr>
+                <w:rFonts w:ascii="Cambria Math" w:eastAsiaTheme="minorEastAsia" w:hAnsi="Cambria Math"/>
+                <w:i/>
+              </w:rPr>
+            </m:ctrlPr>
+          </m:sSubPr>
+          <m:e>
+            <m:r>
+              <w:rPr>
+                <w:rFonts w:ascii="Cambria Math" w:eastAsiaTheme="minorEastAsia" w:hAnsi="Cambria Math"/>
+              </w:rPr>
+              <m:t>B</m:t>
+            </m:r>
+          </m:e>
+          <m:sub>
+            <m:r>
+              <w:rPr>
+                <w:rFonts w:ascii="Cambria Math" w:eastAsiaTheme="minorEastAsia" w:hAnsi="Cambria Math"/>
+              </w:rPr>
+              <m:t>K</m:t>
+            </m:r>
+          </m:sub>
+        </m:sSub>
+        <m:r>
+          <w:rPr>
+            <w:rFonts w:ascii="Cambria Math" w:eastAsiaTheme="minorEastAsia" w:hAnsi="Cambria Math"/>
+          </w:rPr>
+          <m:t>+</m:t>
+        </m:r>
+        <m:sSub>
+          <m:sSubPr>
+            <m:ctrlPr>
+              <w:rPr>
+                <w:rFonts w:ascii="Cambria Math" w:eastAsiaTheme="minorEastAsia" w:hAnsi="Cambria Math"/>
+                <w:i/>
+              </w:rPr>
+            </m:ctrlPr>
+          </m:sSubPr>
+          <m:e>
+            <m:r>
+              <w:rPr>
+                <w:rFonts w:ascii="Cambria Math" w:eastAsiaTheme="minorEastAsia" w:hAnsi="Cambria Math"/>
+              </w:rPr>
+              <m:t>B</m:t>
+            </m:r>
+          </m:e>
+          <m:sub>
+            <m:r>
+              <w:rPr>
+                <w:rFonts w:ascii="Cambria Math" w:eastAsiaTheme="minorEastAsia" w:hAnsi="Cambria Math"/>
+              </w:rPr>
+              <m:t>C</m:t>
+            </m:r>
+          </m:sub>
+        </m:sSub>
+      </m:oMath>
+    </w:p>
+    <w:p>
+      <w:pPr>
+        <w:pStyle w:val="Prrafodelista"/>
+        <w:tabs>
+          <w:tab w:val="left" w:pos="7553"/>
+        </w:tabs>
+        <w:ind w:left="426"/>
+        <w:rPr>
+          <w:rFonts w:eastAsiaTheme="minorEastAsia"/>
+          <w:lang w:val="en-US"/>
+        </w:rPr>
+      </w:pPr>
+      <w:r>
+        <w:rPr>
+          <w:rFonts w:eastAsiaTheme="minorEastAsia"/>
+          <w:lang w:val="en-US"/>
+        </w:rPr>
+        <w:t>2.45</w:t>
+      </w:r>
+    </w:p>
+    <w:p>
+      <w:pPr>
+        <w:pStyle w:val="Prrafodelista"/>
+        <w:tabs>
+          <w:tab w:val="left" w:pos="7553"/>
+        </w:tabs>
+        <w:ind w:left="708"/>
+        <w:rPr>
+          <w:rFonts w:eastAsiaTheme="minorEastAsia"/>
+          <w:lang w:val="en-US"/>
+        </w:rPr>
+      </w:pPr>
+      <w:r>
+        <w:rPr>
+          <w:rFonts w:eastAsiaTheme="minorEastAsia"/>
+          <w:lang w:val="en-US"/>
+        </w:rPr>
+        <w:t xml:space="preserve">a) </w:t>
+      </w:r>
+      <m:oMath>
+        <m:r>
+          <w:rPr>
+            <w:rFonts w:ascii="Cambria Math" w:eastAsiaTheme="minorEastAsia" w:hAnsi="Cambria Math"/>
+            <w:lang w:val="en-US"/>
+          </w:rPr>
+          <m:t>VBP=</m:t>
+        </m:r>
+        <m:sSub>
+          <m:sSubPr>
+            <m:ctrlPr>
+              <w:rPr>
+                <w:rFonts w:ascii="Cambria Math" w:eastAsiaTheme="minorEastAsia" w:hAnsi="Cambria Math"/>
+                <w:i/>
+                <w:lang w:val="en-US"/>
+              </w:rPr>
+            </m:ctrlPr>
+          </m:sSubPr>
+          <m:e>
+            <m:r>
+              <w:rPr>
+                <w:rFonts w:ascii="Cambria Math" w:eastAsiaTheme="minorEastAsia" w:hAnsi="Cambria Math"/>
+                <w:lang w:val="en-US"/>
+              </w:rPr>
+              <m:t>B</m:t>
+            </m:r>
+          </m:e>
+          <m:sub>
+            <m:r>
+              <w:rPr>
+                <w:rFonts w:ascii="Cambria Math" w:eastAsiaTheme="minorEastAsia" w:hAnsi="Cambria Math"/>
+                <w:lang w:val="en-US"/>
+              </w:rPr>
+              <m:t>I</m:t>
+            </m:r>
+          </m:sub>
+        </m:sSub>
+        <m:r>
+          <w:rPr>
+            <w:rFonts w:ascii="Cambria Math" w:eastAsiaTheme="minorEastAsia" w:hAnsi="Cambria Math"/>
+            <w:lang w:val="en-US"/>
+          </w:rPr>
+          <m:t>+</m:t>
+        </m:r>
+        <m:r>
+          <w:rPr>
+            <w:rFonts w:ascii="Cambria Math" w:eastAsiaTheme="minorEastAsia" w:hAnsi="Cambria Math"/>
+            <w:lang w:val="en-US"/>
+          </w:rPr>
+          <m:t>BF=</m:t>
+        </m:r>
+        <m:sSub>
+          <m:sSubPr>
+            <m:ctrlPr>
+              <w:rPr>
+                <w:rFonts w:ascii="Cambria Math" w:eastAsiaTheme="minorEastAsia" w:hAnsi="Cambria Math"/>
+                <w:i/>
+                <w:lang w:val="en-US"/>
+              </w:rPr>
+            </m:ctrlPr>
+          </m:sSubPr>
+          <m:e>
+            <m:r>
+              <w:rPr>
+                <w:rFonts w:ascii="Cambria Math" w:eastAsiaTheme="minorEastAsia" w:hAnsi="Cambria Math"/>
+                <w:lang w:val="en-US"/>
+              </w:rPr>
+              <m:t>B</m:t>
+            </m:r>
+          </m:e>
+          <m:sub>
+            <m:r>
+              <w:rPr>
+                <w:rFonts w:ascii="Cambria Math" w:eastAsiaTheme="minorEastAsia" w:hAnsi="Cambria Math"/>
+                <w:lang w:val="en-US"/>
+              </w:rPr>
+              <m:t>I</m:t>
+            </m:r>
+          </m:sub>
+        </m:sSub>
+        <m:r>
+          <w:rPr>
+            <w:rFonts w:ascii="Cambria Math" w:eastAsiaTheme="minorEastAsia" w:hAnsi="Cambria Math"/>
+            <w:lang w:val="en-US"/>
+          </w:rPr>
+          <m:t>+</m:t>
+        </m:r>
+        <m:sSub>
+          <m:sSubPr>
+            <m:ctrlPr>
+              <w:rPr>
+                <w:rFonts w:ascii="Cambria Math" w:eastAsiaTheme="minorEastAsia" w:hAnsi="Cambria Math"/>
+                <w:i/>
+                <w:lang w:val="en-US"/>
+              </w:rPr>
+            </m:ctrlPr>
+          </m:sSubPr>
+          <m:e>
+            <m:r>
+              <w:rPr>
+                <w:rFonts w:ascii="Cambria Math" w:eastAsiaTheme="minorEastAsia" w:hAnsi="Cambria Math"/>
+                <w:lang w:val="en-US"/>
+              </w:rPr>
+              <m:t>B</m:t>
+            </m:r>
+          </m:e>
+          <m:sub>
+            <m:r>
+              <w:rPr>
+                <w:rFonts w:ascii="Cambria Math" w:eastAsiaTheme="minorEastAsia" w:hAnsi="Cambria Math"/>
+                <w:lang w:val="en-US"/>
+              </w:rPr>
+              <m:t>K</m:t>
+            </m:r>
+          </m:sub>
+        </m:sSub>
+        <m:r>
+          <w:rPr>
+            <w:rFonts w:ascii="Cambria Math" w:eastAsiaTheme="minorEastAsia" w:hAnsi="Cambria Math"/>
+            <w:lang w:val="en-US"/>
+          </w:rPr>
+          <m:t>+</m:t>
+        </m:r>
+        <m:sSub>
+          <m:sSubPr>
+            <m:ctrlPr>
+              <w:rPr>
+                <w:rFonts w:ascii="Cambria Math" w:eastAsiaTheme="minorEastAsia" w:hAnsi="Cambria Math"/>
+                <w:i/>
+                <w:lang w:val="en-US"/>
+              </w:rPr>
+            </m:ctrlPr>
+          </m:sSubPr>
+          <m:e>
+            <m:r>
+              <w:rPr>
+                <w:rFonts w:ascii="Cambria Math" w:eastAsiaTheme="minorEastAsia" w:hAnsi="Cambria Math"/>
+                <w:lang w:val="en-US"/>
+              </w:rPr>
+              <m:t>B</m:t>
+            </m:r>
+          </m:e>
+          <m:sub>
+            <m:r>
+              <w:rPr>
+                <w:rFonts w:ascii="Cambria Math" w:eastAsiaTheme="minorEastAsia" w:hAnsi="Cambria Math"/>
+                <w:lang w:val="en-US"/>
+              </w:rPr>
+              <m:t>C</m:t>
+            </m:r>
+          </m:sub>
+        </m:sSub>
+        <m:r>
+          <w:rPr>
+            <w:rFonts w:ascii="Cambria Math" w:eastAsiaTheme="minorEastAsia" w:hAnsi="Cambria Math"/>
+            <w:lang w:val="en-US"/>
+          </w:rPr>
+          <m:t>=</m:t>
+        </m:r>
+        <w:bookmarkStart w:id="0" w:name="_Hlk20300630"/>
+        <m:r>
+          <w:rPr>
+            <w:rFonts w:ascii="Cambria Math" w:eastAsiaTheme="minorEastAsia" w:hAnsi="Cambria Math"/>
+            <w:lang w:val="en-US"/>
+          </w:rPr>
+          <m:t>800=350+150+</m:t>
+        </m:r>
+        <m:sSub>
+          <m:sSubPr>
+            <m:ctrlPr>
+              <w:rPr>
+                <w:rFonts w:ascii="Cambria Math" w:eastAsiaTheme="minorEastAsia" w:hAnsi="Cambria Math"/>
+                <w:i/>
+                <w:lang w:val="en-US"/>
+              </w:rPr>
+            </m:ctrlPr>
+          </m:sSubPr>
+          <m:e>
+            <m:r>
+              <w:rPr>
+                <w:rFonts w:ascii="Cambria Math" w:eastAsiaTheme="minorEastAsia" w:hAnsi="Cambria Math"/>
+                <w:lang w:val="en-US"/>
+              </w:rPr>
+              <m:t>B</m:t>
+            </m:r>
+          </m:e>
+          <m:sub>
+            <m:r>
+              <w:rPr>
+                <w:rFonts w:ascii="Cambria Math" w:eastAsiaTheme="minorEastAsia" w:hAnsi="Cambria Math"/>
+                <w:lang w:val="en-US"/>
+              </w:rPr>
+              <m:t>C</m:t>
+            </m:r>
+          </m:sub>
+        </m:sSub>
+      </m:oMath>
       <w:bookmarkEnd w:id="0"/>
+    </w:p>
+    <w:p>
+      <w:pPr>
+        <w:pStyle w:val="Prrafodelista"/>
+        <w:tabs>
+          <w:tab w:val="left" w:pos="7553"/>
+        </w:tabs>
+        <w:ind w:left="708"/>
+        <w:rPr>
+          <w:rFonts w:eastAsiaTheme="minorEastAsia"/>
+        </w:rPr>
+      </w:pPr>
+      <w:r>
+        <w:rPr>
+          <w:rFonts w:eastAsiaTheme="minorEastAsia"/>
+        </w:rPr>
+        <w:t xml:space="preserve">b) </w:t>
+      </w:r>
+      <m:oMath>
+        <m:r>
+          <w:rPr>
+            <w:rFonts w:ascii="Cambria Math" w:eastAsiaTheme="minorEastAsia" w:hAnsi="Cambria Math"/>
+            <w:lang w:val="en-US"/>
+          </w:rPr>
+          <m:t>VBP</m:t>
+        </m:r>
+        <m:r>
+          <w:rPr>
+            <w:rFonts w:ascii="Cambria Math" w:eastAsiaTheme="minorEastAsia" w:hAnsi="Cambria Math"/>
+          </w:rPr>
+          <m:t>=</m:t>
+        </m:r>
+        <m:r>
+          <w:rPr>
+            <w:rFonts w:ascii="Cambria Math" w:eastAsiaTheme="minorEastAsia" w:hAnsi="Cambria Math"/>
+          </w:rPr>
+          <m:t>800=350+150+</m:t>
+        </m:r>
+        <m:sSub>
+          <m:sSubPr>
+            <m:ctrlPr>
+              <w:rPr>
+                <w:rFonts w:ascii="Cambria Math" w:eastAsiaTheme="minorEastAsia" w:hAnsi="Cambria Math"/>
+                <w:i/>
+                <w:lang w:val="en-US"/>
+              </w:rPr>
+            </m:ctrlPr>
+          </m:sSubPr>
+          <m:e>
+            <m:r>
+              <w:rPr>
+                <w:rFonts w:ascii="Cambria Math" w:eastAsiaTheme="minorEastAsia" w:hAnsi="Cambria Math"/>
+                <w:lang w:val="en-US"/>
+              </w:rPr>
+              <m:t>B</m:t>
+            </m:r>
+          </m:e>
+          <m:sub>
+            <m:r>
+              <w:rPr>
+                <w:rFonts w:ascii="Cambria Math" w:eastAsiaTheme="minorEastAsia" w:hAnsi="Cambria Math"/>
+                <w:lang w:val="en-US"/>
+              </w:rPr>
+              <m:t>C</m:t>
+            </m:r>
+          </m:sub>
+        </m:sSub>
+      </m:oMath>
+      <w:r>
+        <w:rPr>
+          <w:rFonts w:eastAsiaTheme="minorEastAsia"/>
+        </w:rPr>
+        <w:t>, lueg</w:t>
+      </w:r>
+      <w:r>
+        <w:rPr>
+          <w:rFonts w:eastAsiaTheme="minorEastAsia"/>
+        </w:rPr>
+        <w:t xml:space="preserve">o entonces </w:t>
+      </w:r>
+      <m:oMath>
+        <m:sSub>
+          <m:sSubPr>
+            <m:ctrlPr>
+              <w:rPr>
+                <w:rFonts w:ascii="Cambria Math" w:eastAsiaTheme="minorEastAsia" w:hAnsi="Cambria Math"/>
+                <w:i/>
+              </w:rPr>
+            </m:ctrlPr>
+          </m:sSubPr>
+          <m:e>
+            <m:r>
+              <w:rPr>
+                <w:rFonts w:ascii="Cambria Math" w:eastAsiaTheme="minorEastAsia" w:hAnsi="Cambria Math"/>
+              </w:rPr>
+              <m:t>B</m:t>
+            </m:r>
+          </m:e>
+          <m:sub>
+            <m:r>
+              <w:rPr>
+                <w:rFonts w:ascii="Cambria Math" w:eastAsiaTheme="minorEastAsia" w:hAnsi="Cambria Math"/>
+              </w:rPr>
+              <m:t>C</m:t>
+            </m:r>
+          </m:sub>
+        </m:sSub>
+        <m:r>
+          <w:rPr>
+            <w:rFonts w:ascii="Cambria Math" w:eastAsiaTheme="minorEastAsia" w:hAnsi="Cambria Math"/>
+          </w:rPr>
+          <m:t>=800-500=300</m:t>
+        </m:r>
+      </m:oMath>
+    </w:p>
+    <w:p>
+      <w:pPr>
+        <w:pStyle w:val="Prrafodelista"/>
+        <w:tabs>
+          <w:tab w:val="left" w:pos="7553"/>
+        </w:tabs>
+        <w:ind w:left="426"/>
+        <w:rPr>
+          <w:rFonts w:eastAsiaTheme="minorEastAsia"/>
+        </w:rPr>
+      </w:pPr>
+      <w:r>
+        <w:rPr>
+          <w:rFonts w:eastAsiaTheme="minorEastAsia"/>
+        </w:rPr>
+        <w:t>2.46</w:t>
+      </w:r>
+    </w:p>
+    <w:p>
+      <w:pPr>
+        <w:pStyle w:val="Prrafodelista"/>
+        <w:tabs>
+          <w:tab w:val="left" w:pos="7553"/>
+        </w:tabs>
+        <w:ind w:left="708"/>
+        <w:rPr>
+          <w:rFonts w:eastAsiaTheme="minorEastAsia"/>
+        </w:rPr>
+      </w:pPr>
+      <w:r>
+        <w:rPr>
+          <w:rFonts w:eastAsiaTheme="minorEastAsia"/>
+        </w:rPr>
+        <w:t xml:space="preserve">a) </w:t>
+      </w:r>
+      <m:oMath>
+        <m:r>
+          <w:rPr>
+            <w:rFonts w:ascii="Cambria Math" w:eastAsiaTheme="minorEastAsia" w:hAnsi="Cambria Math"/>
+          </w:rPr>
+          <m:t>VA</m:t>
+        </m:r>
+        <m:r>
+          <w:rPr>
+            <w:rFonts w:ascii="Cambria Math" w:eastAsiaTheme="minorEastAsia" w:hAnsi="Cambria Math"/>
+          </w:rPr>
+          <m:t>=BF</m:t>
+        </m:r>
+        <m:r>
+          <w:rPr>
+            <w:rFonts w:ascii="Cambria Math" w:eastAsiaTheme="minorEastAsia" w:hAnsi="Cambria Math"/>
+          </w:rPr>
+          <m:t>=</m:t>
+        </m:r>
+        <m:sSub>
+          <m:sSubPr>
+            <m:ctrlPr>
+              <w:rPr>
+                <w:rFonts w:ascii="Cambria Math" w:eastAsiaTheme="minorEastAsia" w:hAnsi="Cambria Math"/>
+                <w:i/>
+              </w:rPr>
+            </m:ctrlPr>
+          </m:sSubPr>
+          <m:e>
+            <m:r>
+              <w:rPr>
+                <w:rFonts w:ascii="Cambria Math" w:eastAsiaTheme="minorEastAsia" w:hAnsi="Cambria Math"/>
+              </w:rPr>
+              <m:t>B</m:t>
+            </m:r>
+          </m:e>
+          <m:sub>
+            <m:r>
+              <w:rPr>
+                <w:rFonts w:ascii="Cambria Math" w:eastAsiaTheme="minorEastAsia" w:hAnsi="Cambria Math"/>
+              </w:rPr>
+              <m:t>K</m:t>
+            </m:r>
+          </m:sub>
+        </m:sSub>
+        <m:r>
+          <w:rPr>
+            <w:rFonts w:ascii="Cambria Math" w:eastAsiaTheme="minorEastAsia" w:hAnsi="Cambria Math"/>
+          </w:rPr>
+          <m:t>+</m:t>
+        </m:r>
+        <m:sSub>
+          <m:sSubPr>
+            <m:ctrlPr>
+              <w:rPr>
+                <w:rFonts w:ascii="Cambria Math" w:eastAsiaTheme="minorEastAsia" w:hAnsi="Cambria Math"/>
+                <w:i/>
+              </w:rPr>
+            </m:ctrlPr>
+          </m:sSubPr>
+          <m:e>
+            <m:r>
+              <w:rPr>
+                <w:rFonts w:ascii="Cambria Math" w:eastAsiaTheme="minorEastAsia" w:hAnsi="Cambria Math"/>
+              </w:rPr>
+              <m:t>B</m:t>
+            </m:r>
+          </m:e>
+          <m:sub>
+            <m:r>
+              <w:rPr>
+                <w:rFonts w:ascii="Cambria Math" w:eastAsiaTheme="minorEastAsia" w:hAnsi="Cambria Math"/>
+              </w:rPr>
+              <m:t>C</m:t>
+            </m:r>
+          </m:sub>
+        </m:sSub>
+        <m:r>
+          <w:rPr>
+            <w:rFonts w:ascii="Cambria Math" w:eastAsiaTheme="minorEastAsia" w:hAnsi="Cambria Math"/>
+          </w:rPr>
+          <m:t>=150+300=450</m:t>
+        </m:r>
+      </m:oMath>
+    </w:p>
+    <w:p>
+      <w:pPr>
+        <w:pStyle w:val="Prrafodelista"/>
+        <w:tabs>
+          <w:tab w:val="left" w:pos="7553"/>
+        </w:tabs>
+        <w:ind w:left="708"/>
+        <w:rPr>
+          <w:rFonts w:eastAsiaTheme="minorEastAsia"/>
+        </w:rPr>
+      </w:pPr>
+      <w:r>
+        <w:rPr>
+          <w:rFonts w:eastAsiaTheme="minorEastAsia"/>
+        </w:rPr>
+        <w:t xml:space="preserve">b) </w:t>
+      </w:r>
+      <w:r>
+        <w:rPr>
+          <w:rFonts w:eastAsiaTheme="minorEastAsia"/>
+        </w:rPr>
+        <w:t>S</w:t>
+      </w:r>
+      <w:r>
+        <w:rPr>
+          <w:rFonts w:eastAsiaTheme="minorEastAsia"/>
+        </w:rPr>
+        <w:t>e tiene que el pago que reciben las familias derivado del intercambio de los factores productivos</w:t>
+      </w:r>
+      <w:r>
+        <w:rPr>
+          <w:rFonts w:eastAsiaTheme="minorEastAsia"/>
+        </w:rPr>
+        <w:t xml:space="preserve"> está incluido en la producción, </w:t>
+      </w:r>
+      <w:r>
+        <w:rPr>
+          <w:rFonts w:eastAsiaTheme="minorEastAsia"/>
+        </w:rPr>
+        <w:t>el</w:t>
+      </w:r>
+      <w:r>
+        <w:rPr>
+          <w:rFonts w:eastAsiaTheme="minorEastAsia"/>
+        </w:rPr>
+        <w:t xml:space="preserve">lo </w:t>
+      </w:r>
+      <w:r>
+        <w:rPr>
+          <w:rFonts w:eastAsiaTheme="minorEastAsia"/>
+        </w:rPr>
+        <w:t xml:space="preserve">se </w:t>
+      </w:r>
+      <w:r>
+        <w:rPr>
+          <w:rFonts w:eastAsiaTheme="minorEastAsia"/>
+        </w:rPr>
+        <w:t>traduc</w:t>
+      </w:r>
+      <w:r>
+        <w:rPr>
+          <w:rFonts w:eastAsiaTheme="minorEastAsia"/>
+        </w:rPr>
+        <w:t>e</w:t>
+      </w:r>
+      <w:r>
+        <w:rPr>
+          <w:rFonts w:eastAsiaTheme="minorEastAsia"/>
+        </w:rPr>
+        <w:t xml:space="preserve"> bajo la denominación de bienes de capital y bienes de consumo, de ahí la relación entre </w:t>
+      </w:r>
+      <w:r>
+        <w:rPr>
+          <w:rFonts w:eastAsiaTheme="minorEastAsia"/>
+        </w:rPr>
+        <w:t>los bienes finales y el valor agregado</w:t>
+      </w:r>
+      <w:r>
+        <w:rPr>
+          <w:rFonts w:eastAsiaTheme="minorEastAsia"/>
+        </w:rPr>
+        <w:t>, lo que permite calcular su magnitud.</w:t>
+      </w:r>
+      <w:bookmarkStart w:id="1" w:name="_GoBack"/>
+      <w:bookmarkEnd w:id="1"/>
+    </w:p>
+    <w:p>
+      <w:pPr>
+        <w:pStyle w:val="Prrafodelista"/>
+        <w:tabs>
+          <w:tab w:val="left" w:pos="7553"/>
+        </w:tabs>
+        <w:ind w:left="426"/>
+        <w:rPr>
+          <w:rFonts w:eastAsiaTheme="minorEastAsia"/>
+        </w:rPr>
+      </w:pPr>
+      <w:r>
+        <w:rPr>
+          <w:rFonts w:eastAsiaTheme="minorEastAsia"/>
+        </w:rPr>
+        <w:t>2.47</w:t>
+      </w:r>
+    </w:p>
+    <w:p>
+      <w:pPr>
+        <w:pStyle w:val="Prrafodelista"/>
+        <w:tabs>
+          <w:tab w:val="left" w:pos="7553"/>
+        </w:tabs>
+        <w:ind w:left="426"/>
+        <w:rPr>
+          <w:rFonts w:eastAsiaTheme="minorEastAsia"/>
+        </w:rPr>
+      </w:pPr>
+    </w:p>
+    <w:p>
+      <w:pPr>
+        <w:pStyle w:val="Prrafodelista"/>
+        <w:tabs>
+          <w:tab w:val="left" w:pos="7553"/>
+        </w:tabs>
+        <w:ind w:left="426"/>
+        <w:rPr>
+          <w:rFonts w:eastAsiaTheme="minorEastAsia"/>
+        </w:rPr>
+      </w:pPr>
+    </w:p>
+    <w:p>
+      <w:pPr>
+        <w:pStyle w:val="Prrafodelista"/>
+        <w:tabs>
+          <w:tab w:val="left" w:pos="7553"/>
+        </w:tabs>
+        <w:ind w:left="426"/>
+        <w:rPr>
+          <w:rFonts w:eastAsiaTheme="minorEastAsia"/>
+        </w:rPr>
+      </w:pPr>
+    </w:p>
+    <w:p>
+      <w:pPr>
+        <w:pStyle w:val="Prrafodelista"/>
+        <w:tabs>
+          <w:tab w:val="left" w:pos="7553"/>
+        </w:tabs>
+        <w:ind w:left="426"/>
+        <w:rPr>
+          <w:rFonts w:eastAsiaTheme="minorEastAsia"/>
+        </w:rPr>
+      </w:pPr>
     </w:p>
     <w:p>
       <w:pPr>
@@ -45908,7 +46129,7 @@
 </file>
 
 <file path=customXml/itemProps1.xml><?xml version="1.0" encoding="utf-8"?>
-<ds:datastoreItem xmlns:ds="http://schemas.openxmlformats.org/officeDocument/2006/customXml" ds:itemID="{6767830A-26B6-4C95-84D6-5E84FD624F60}">
+<ds:datastoreItem xmlns:ds="http://schemas.openxmlformats.org/officeDocument/2006/customXml" ds:itemID="{9BEFEBE1-DF94-4603-8E00-B53FDECF3DA7}">
   <ds:schemaRefs>
     <ds:schemaRef ds:uri="http://schemas.openxmlformats.org/officeDocument/2006/bibliography"/>
   </ds:schemaRefs>

</xml_diff>

<commit_message>
Actualizacion hasta el ejercicio 4.48
</commit_message>
<xml_diff>
--- a/EJERCICIOS FUNDAMENTOS DE ECONOMÍA CUANTITATIVA (2).docx
+++ b/EJERCICIOS FUNDAMENTOS DE ECONOMÍA CUANTITATIVA (2).docx
@@ -655,7 +655,15 @@
         </w:numPr>
       </w:pPr>
       <w:r>
-        <w:t>7.53 = 7  53/100</w:t>
+        <w:t xml:space="preserve">7.53 = </w:t>
+      </w:r>
+      <w:proofErr w:type="gramStart"/>
+      <w:r>
+        <w:t>7  53</w:t>
+      </w:r>
+      <w:proofErr w:type="gramEnd"/>
+      <w:r>
+        <w:t>/100</w:t>
       </w:r>
     </w:p>
     <w:p>
@@ -2633,7 +2641,7 @@
           </mc:Choice>
           <mc:Fallback>
             <w:pict>
-              <v:line w14:anchorId="7A6AD3D2" id="1 Conector recto" o:spid="_x0000_s1026" style="position:absolute;z-index:251659264;visibility:visible;mso-wrap-style:square;mso-wrap-distance-left:9pt;mso-wrap-distance-top:0;mso-wrap-distance-right:9pt;mso-wrap-distance-bottom:0;mso-position-horizontal:absolute;mso-position-horizontal-relative:text;mso-position-vertical:absolute;mso-position-vertical-relative:text" from="34.9pt,-.1pt" to="133.05pt,-.1pt" o:gfxdata="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" strokecolor="black [3040]"/>
+              <v:line w14:anchorId="74352413" id="1 Conector recto" o:spid="_x0000_s1026" style="position:absolute;z-index:251659264;visibility:visible;mso-wrap-style:square;mso-wrap-distance-left:9pt;mso-wrap-distance-top:0;mso-wrap-distance-right:9pt;mso-wrap-distance-bottom:0;mso-position-horizontal:absolute;mso-position-horizontal-relative:text;mso-position-vertical:absolute;mso-position-vertical-relative:text" from="34.9pt,-.1pt" to="133.05pt,-.1pt" o:gfxdata="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" strokecolor="black [3040]"/>
             </w:pict>
           </mc:Fallback>
         </mc:AlternateContent>
@@ -2805,7 +2813,7 @@
           </mc:Choice>
           <mc:Fallback>
             <w:pict>
-              <v:line w14:anchorId="765A19EA" id="2 Conector recto" o:spid="_x0000_s1026" style="position:absolute;z-index:251661312;visibility:visible;mso-wrap-style:square;mso-wrap-distance-left:9pt;mso-wrap-distance-top:0;mso-wrap-distance-right:9pt;mso-wrap-distance-bottom:0;mso-position-horizontal:absolute;mso-position-horizontal-relative:text;mso-position-vertical:absolute;mso-position-vertical-relative:text" from="35.3pt,.35pt" to="133.45pt,.35pt" o:gfxdata="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" strokecolor="black [3040]"/>
+              <v:line w14:anchorId="0C8D7B5A" id="2 Conector recto" o:spid="_x0000_s1026" style="position:absolute;z-index:251661312;visibility:visible;mso-wrap-style:square;mso-wrap-distance-left:9pt;mso-wrap-distance-top:0;mso-wrap-distance-right:9pt;mso-wrap-distance-bottom:0;mso-position-horizontal:absolute;mso-position-horizontal-relative:text;mso-position-vertical:absolute;mso-position-vertical-relative:text" from="35.3pt,.35pt" to="133.45pt,.35pt" o:gfxdata="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" strokecolor="black [3040]"/>
             </w:pict>
           </mc:Fallback>
         </mc:AlternateContent>
@@ -3165,7 +3173,7 @@
           </mc:Choice>
           <mc:Fallback>
             <w:pict>
-              <v:line w14:anchorId="13345FA3" id="3 Conector recto" o:spid="_x0000_s1026" style="position:absolute;z-index:251663360;visibility:visible;mso-wrap-style:square;mso-wrap-distance-left:9pt;mso-wrap-distance-top:0;mso-wrap-distance-right:9pt;mso-wrap-distance-bottom:0;mso-position-horizontal:absolute;mso-position-horizontal-relative:text;mso-position-vertical:absolute;mso-position-vertical-relative:text" from="31.85pt,1pt" to="130pt,1pt" o:gfxdata="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" strokecolor="black [3040]"/>
+              <v:line w14:anchorId="76A6DDCA" id="3 Conector recto" o:spid="_x0000_s1026" style="position:absolute;z-index:251663360;visibility:visible;mso-wrap-style:square;mso-wrap-distance-left:9pt;mso-wrap-distance-top:0;mso-wrap-distance-right:9pt;mso-wrap-distance-bottom:0;mso-position-horizontal:absolute;mso-position-horizontal-relative:text;mso-position-vertical:absolute;mso-position-vertical-relative:text" from="31.85pt,1pt" to="130pt,1pt" o:gfxdata="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" strokecolor="black [3040]"/>
             </w:pict>
           </mc:Fallback>
         </mc:AlternateContent>
@@ -4162,7 +4170,7 @@
           </mc:Choice>
           <mc:Fallback>
             <w:pict>
-              <v:line w14:anchorId="369C4255" id="4 Conector recto" o:spid="_x0000_s1026" style="position:absolute;z-index:251665408;visibility:visible;mso-wrap-style:square;mso-width-percent:0;mso-wrap-distance-left:9pt;mso-wrap-distance-top:0;mso-wrap-distance-right:9pt;mso-wrap-distance-bottom:0;mso-position-horizontal:absolute;mso-position-horizontal-relative:text;mso-position-vertical:absolute;mso-position-vertical-relative:text;mso-width-percent:0;mso-width-relative:margin" from="33.65pt,1pt" to="200.1pt,1pt" o:gfxdata="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" strokecolor="black [3040]"/>
+              <v:line w14:anchorId="5822B600" id="4 Conector recto" o:spid="_x0000_s1026" style="position:absolute;z-index:251665408;visibility:visible;mso-wrap-style:square;mso-width-percent:0;mso-wrap-distance-left:9pt;mso-wrap-distance-top:0;mso-wrap-distance-right:9pt;mso-wrap-distance-bottom:0;mso-position-horizontal:absolute;mso-position-horizontal-relative:text;mso-position-vertical:absolute;mso-position-vertical-relative:text;mso-width-percent:0;mso-width-relative:margin" from="33.65pt,1pt" to="200.1pt,1pt" o:gfxdata="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" strokecolor="black [3040]"/>
             </w:pict>
           </mc:Fallback>
         </mc:AlternateContent>
@@ -7759,7 +7767,21 @@
               <w:rPr>
                 <w:rFonts w:eastAsiaTheme="minorEastAsia"/>
               </w:rPr>
-              <w:t>PO = (1/2)(4/5) PT = 40</w:t>
+              <w:t>PO = (1/</w:t>
+            </w:r>
+            <w:proofErr w:type="gramStart"/>
+            <w:r>
+              <w:rPr>
+                <w:rFonts w:eastAsiaTheme="minorEastAsia"/>
+              </w:rPr>
+              <w:t>2)(</w:t>
+            </w:r>
+            <w:proofErr w:type="gramEnd"/>
+            <w:r>
+              <w:rPr>
+                <w:rFonts w:eastAsiaTheme="minorEastAsia"/>
+              </w:rPr>
+              <w:t>4/5) PT = 40</w:t>
             </w:r>
           </w:p>
           <w:p>
@@ -8022,7 +8044,21 @@
               <w:rPr>
                 <w:rFonts w:eastAsiaTheme="minorEastAsia"/>
               </w:rPr>
-              <w:t>(2/3)(3/5 PT) = 6/15 PT</w:t>
+              <w:t>(2/</w:t>
+            </w:r>
+            <w:proofErr w:type="gramStart"/>
+            <w:r>
+              <w:rPr>
+                <w:rFonts w:eastAsiaTheme="minorEastAsia"/>
+              </w:rPr>
+              <w:t>3)(</w:t>
+            </w:r>
+            <w:proofErr w:type="gramEnd"/>
+            <w:r>
+              <w:rPr>
+                <w:rFonts w:eastAsiaTheme="minorEastAsia"/>
+              </w:rPr>
+              <w:t>3/5 PT) = 6/15 PT</w:t>
             </w:r>
           </w:p>
         </w:tc>
@@ -8127,7 +8163,21 @@
           <w:rFonts w:eastAsiaTheme="minorEastAsia"/>
         </w:rPr>
         <w:tab/>
-        <w:t xml:space="preserve">población B con respecto a su total, sin embargo no se podría inferir la proporción en que </w:t>
+        <w:t xml:space="preserve">población B con respecto a su total, sin </w:t>
+      </w:r>
+      <w:proofErr w:type="gramStart"/>
+      <w:r>
+        <w:rPr>
+          <w:rFonts w:eastAsiaTheme="minorEastAsia"/>
+        </w:rPr>
+        <w:t>embargo</w:t>
+      </w:r>
+      <w:proofErr w:type="gramEnd"/>
+      <w:r>
+        <w:rPr>
+          <w:rFonts w:eastAsiaTheme="minorEastAsia"/>
+        </w:rPr>
+        <w:t xml:space="preserve"> no se podría inferir la proporción en que </w:t>
       </w:r>
       <w:r>
         <w:rPr>
@@ -8227,7 +8277,7 @@
           </mc:Choice>
           <mc:Fallback>
             <w:pict>
-              <v:shapetype w14:anchorId="3143571D" id="_x0000_t88" coordsize="21600,21600" o:spt="88" adj="1800,10800" path="m,qx10800@0l10800@2qy21600@11,10800@3l10800@1qy,21600e" filled="f">
+              <v:shapetype w14:anchorId="088FA5D3" id="_x0000_t88" coordsize="21600,21600" o:spt="88" adj="1800,10800" path="m,qx10800@0l10800@2qy21600@11,10800@3l10800@1qy,21600e" filled="f">
                 <v:formulas>
                   <v:f eqn="val #0"/>
                   <v:f eqn="sum 21600 0 #0"/>
@@ -8532,7 +8582,7 @@
                 </mc:Choice>
                 <mc:Fallback>
                   <w:pict>
-                    <v:shapetype w14:anchorId="467CB27B" id="_x0000_t32" coordsize="21600,21600" o:spt="32" o:oned="t" path="m,l21600,21600e" filled="f">
+                    <v:shapetype w14:anchorId="6813CA56" id="_x0000_t32" coordsize="21600,21600" o:spt="32" o:oned="t" path="m,l21600,21600e" filled="f">
                       <v:path arrowok="t" fillok="f" o:connecttype="none"/>
                       <o:lock v:ext="edit" shapetype="t"/>
                     </v:shapetype>
@@ -8631,7 +8681,7 @@
                 </mc:Choice>
                 <mc:Fallback>
                   <w:pict>
-                    <v:shape w14:anchorId="0638E494" id="7 Conector recto de flecha" o:spid="_x0000_s1026" type="#_x0000_t32" style="position:absolute;margin-left:9.05pt;margin-top:2.9pt;width:0;height:61.8pt;flip:y;z-index:251667456;visibility:visible;mso-wrap-style:square;mso-width-percent:0;mso-height-percent:0;mso-wrap-distance-left:9pt;mso-wrap-distance-top:0;mso-wrap-distance-right:9pt;mso-wrap-distance-bottom:0;mso-position-horizontal:absolute;mso-position-horizontal-relative:text;mso-position-vertical:absolute;mso-position-vertical-relative:text;mso-width-percent:0;mso-height-percent:0;mso-width-relative:margin;mso-height-relative:margin" o:gfxdata="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" strokecolor="black [3040]">
+                    <v:shape w14:anchorId="04C13E2D" id="7 Conector recto de flecha" o:spid="_x0000_s1026" type="#_x0000_t32" style="position:absolute;margin-left:9.05pt;margin-top:2.9pt;width:0;height:61.8pt;flip:y;z-index:251667456;visibility:visible;mso-wrap-style:square;mso-width-percent:0;mso-height-percent:0;mso-wrap-distance-left:9pt;mso-wrap-distance-top:0;mso-wrap-distance-right:9pt;mso-wrap-distance-bottom:0;mso-position-horizontal:absolute;mso-position-horizontal-relative:text;mso-position-vertical:absolute;mso-position-vertical-relative:text;mso-width-percent:0;mso-height-percent:0;mso-width-relative:margin;mso-height-relative:margin" o:gfxdata="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" strokecolor="black [3040]">
                       <v:stroke endarrow="open"/>
                     </v:shape>
                   </w:pict>
@@ -9160,7 +9210,15 @@
         </w:tabs>
       </w:pPr>
       <w:r>
-        <w:t>b) Al pasar del punto D al punto E el  incremento en los bienes de consumo tienen un costo de oportunidad de 18 unidades</w:t>
+        <w:t xml:space="preserve">b) Al pasar del punto D al punto E </w:t>
+      </w:r>
+      <w:proofErr w:type="gramStart"/>
+      <w:r>
+        <w:t>el  incremento</w:t>
+      </w:r>
+      <w:proofErr w:type="gramEnd"/>
+      <w:r>
+        <w:t xml:space="preserve"> en los bienes de consumo tienen un costo de oportunidad de 18 unidades</w:t>
       </w:r>
     </w:p>
     <w:p>
@@ -9210,7 +9268,15 @@
         </w:tabs>
       </w:pPr>
       <w:r>
-        <w:t>Al trasladarse de E a C el costo de oportunidad en términos de bienes de consumo es de 4 toneladas, mientras que de C a A es de 4 toneladas.</w:t>
+        <w:t xml:space="preserve">Al trasladarse de E a C el costo de oportunidad en términos de bienes de consumo es de 4 toneladas, mientras que de C a </w:t>
+      </w:r>
+      <w:proofErr w:type="spellStart"/>
+      <w:r>
+        <w:t>A</w:t>
+      </w:r>
+      <w:proofErr w:type="spellEnd"/>
+      <w:r>
+        <w:t xml:space="preserve"> es de 4 toneladas.</w:t>
       </w:r>
     </w:p>
     <w:p>
@@ -9435,7 +9501,7 @@
                 </v:shape>
                 <w10:wrap type="square" anchorx="margin" anchory="margin"/>
               </v:group>
-              <o:OLEObject Type="Embed" ProgID="Excel.Chart.8" ShapeID="Gráfico 9" DrawAspect="Content" ObjectID="_1630914187" r:id="rId8">
+              <o:OLEObject Type="Embed" ProgID="Excel.Chart.8" ShapeID="Gráfico 9" DrawAspect="Content" ObjectID="_1631004494" r:id="rId8">
                 <o:FieldCodes>\s</o:FieldCodes>
               </o:OLEObject>
             </w:pict>
@@ -9496,8 +9562,16 @@
         <w:rPr>
           <w:highlight w:val="yellow"/>
         </w:rPr>
-        <w:t>Asignar letras A)…</w:t>
-      </w:r>
+        <w:t xml:space="preserve">Asignar letras </w:t>
+      </w:r>
+      <w:proofErr w:type="gramStart"/>
+      <w:r>
+        <w:rPr>
+          <w:highlight w:val="yellow"/>
+        </w:rPr>
+        <w:t>A)…</w:t>
+      </w:r>
+      <w:proofErr w:type="gramEnd"/>
     </w:p>
     <w:tbl>
       <w:tblPr>
@@ -9717,7 +9791,7 @@
                 </mc:Choice>
                 <mc:Fallback>
                   <w:pict>
-                    <v:shape w14:anchorId="7C016538" id="6 Conector recto de flecha" o:spid="_x0000_s1026" type="#_x0000_t32" style="position:absolute;margin-left:1.6pt;margin-top:3.1pt;width:0;height:66.35pt;z-index:251671552;visibility:visible;mso-wrap-style:square;mso-width-percent:0;mso-wrap-distance-left:9pt;mso-wrap-distance-top:0;mso-wrap-distance-right:9pt;mso-wrap-distance-bottom:0;mso-position-horizontal:absolute;mso-position-horizontal-relative:text;mso-position-vertical:absolute;mso-position-vertical-relative:text;mso-width-percent:0;mso-width-relative:margin" o:gfxdata="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" strokecolor="black [3040]">
+                    <v:shape w14:anchorId="0DAFFD40" id="6 Conector recto de flecha" o:spid="_x0000_s1026" type="#_x0000_t32" style="position:absolute;margin-left:1.6pt;margin-top:3.1pt;width:0;height:66.35pt;z-index:251671552;visibility:visible;mso-wrap-style:square;mso-width-percent:0;mso-wrap-distance-left:9pt;mso-wrap-distance-top:0;mso-wrap-distance-right:9pt;mso-wrap-distance-bottom:0;mso-position-horizontal:absolute;mso-position-horizontal-relative:text;mso-position-vertical:absolute;mso-position-vertical-relative:text;mso-width-percent:0;mso-width-relative:margin" o:gfxdata="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" strokecolor="black [3040]">
                       <v:stroke endarrow="open"/>
                     </v:shape>
                   </w:pict>
@@ -9806,7 +9880,7 @@
                 </mc:Choice>
                 <mc:Fallback>
                   <w:pict>
-                    <v:shape w14:anchorId="02F3955F" id="12 Conector recto de flecha" o:spid="_x0000_s1026" type="#_x0000_t32" style="position:absolute;margin-left:1.7pt;margin-top:3.1pt;width:0;height:66.3pt;flip:x y;z-index:251672576;visibility:visible;mso-wrap-style:square;mso-width-percent:0;mso-height-percent:0;mso-wrap-distance-left:9pt;mso-wrap-distance-top:0;mso-wrap-distance-right:9pt;mso-wrap-distance-bottom:0;mso-position-horizontal:absolute;mso-position-horizontal-relative:text;mso-position-vertical:absolute;mso-position-vertical-relative:text;mso-width-percent:0;mso-height-percent:0;mso-width-relative:margin;mso-height-relative:margin" o:gfxdata="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" strokecolor="black [3040]">
+                    <v:shape w14:anchorId="665C5C0A" id="12 Conector recto de flecha" o:spid="_x0000_s1026" type="#_x0000_t32" style="position:absolute;margin-left:1.7pt;margin-top:3.1pt;width:0;height:66.3pt;flip:x y;z-index:251672576;visibility:visible;mso-wrap-style:square;mso-width-percent:0;mso-height-percent:0;mso-wrap-distance-left:9pt;mso-wrap-distance-top:0;mso-wrap-distance-right:9pt;mso-wrap-distance-bottom:0;mso-position-horizontal:absolute;mso-position-horizontal-relative:text;mso-position-vertical:absolute;mso-position-vertical-relative:text;mso-width-percent:0;mso-height-percent:0;mso-width-relative:margin;mso-height-relative:margin" o:gfxdata="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" strokecolor="black [3040]">
                       <v:stroke endarrow="open"/>
                     </v:shape>
                   </w:pict>
@@ -10528,7 +10602,7 @@
                 </mc:Choice>
                 <mc:Fallback>
                   <w:pict>
-                    <v:shape w14:anchorId="1AF1F8A6" id="13 Conector recto de flecha" o:spid="_x0000_s1026" type="#_x0000_t32" style="position:absolute;margin-left:1.6pt;margin-top:3.1pt;width:0;height:66.35pt;z-index:251674624;visibility:visible;mso-wrap-style:square;mso-width-percent:0;mso-wrap-distance-left:9pt;mso-wrap-distance-top:0;mso-wrap-distance-right:9pt;mso-wrap-distance-bottom:0;mso-position-horizontal:absolute;mso-position-horizontal-relative:text;mso-position-vertical:absolute;mso-position-vertical-relative:text;mso-width-percent:0;mso-width-relative:margin" o:gfxdata="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" strokecolor="black [3040]">
+                    <v:shape w14:anchorId="15CFE7D8" id="13 Conector recto de flecha" o:spid="_x0000_s1026" type="#_x0000_t32" style="position:absolute;margin-left:1.6pt;margin-top:3.1pt;width:0;height:66.35pt;z-index:251674624;visibility:visible;mso-wrap-style:square;mso-width-percent:0;mso-wrap-distance-left:9pt;mso-wrap-distance-top:0;mso-wrap-distance-right:9pt;mso-wrap-distance-bottom:0;mso-position-horizontal:absolute;mso-position-horizontal-relative:text;mso-position-vertical:absolute;mso-position-vertical-relative:text;mso-width-percent:0;mso-width-relative:margin" o:gfxdata="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" strokecolor="black [3040]">
                       <v:stroke endarrow="open"/>
                     </v:shape>
                   </w:pict>
@@ -10617,7 +10691,7 @@
                 </mc:Choice>
                 <mc:Fallback>
                   <w:pict>
-                    <v:shape w14:anchorId="68CC4E8C" id="14 Conector recto de flecha" o:spid="_x0000_s1026" type="#_x0000_t32" style="position:absolute;margin-left:1.7pt;margin-top:3.1pt;width:0;height:66.3pt;flip:x y;z-index:251675648;visibility:visible;mso-wrap-style:square;mso-width-percent:0;mso-height-percent:0;mso-wrap-distance-left:9pt;mso-wrap-distance-top:0;mso-wrap-distance-right:9pt;mso-wrap-distance-bottom:0;mso-position-horizontal:absolute;mso-position-horizontal-relative:text;mso-position-vertical:absolute;mso-position-vertical-relative:text;mso-width-percent:0;mso-height-percent:0;mso-width-relative:margin;mso-height-relative:margin" o:gfxdata="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" strokecolor="black [3040]">
+                    <v:shape w14:anchorId="4FC4925B" id="14 Conector recto de flecha" o:spid="_x0000_s1026" type="#_x0000_t32" style="position:absolute;margin-left:1.7pt;margin-top:3.1pt;width:0;height:66.3pt;flip:x y;z-index:251675648;visibility:visible;mso-wrap-style:square;mso-width-percent:0;mso-height-percent:0;mso-wrap-distance-left:9pt;mso-wrap-distance-top:0;mso-wrap-distance-right:9pt;mso-wrap-distance-bottom:0;mso-position-horizontal:absolute;mso-position-horizontal-relative:text;mso-position-vertical:absolute;mso-position-vertical-relative:text;mso-width-percent:0;mso-height-percent:0;mso-width-relative:margin;mso-height-relative:margin" o:gfxdata="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" strokecolor="black [3040]">
                       <v:stroke endarrow="open"/>
                     </v:shape>
                   </w:pict>
@@ -11249,7 +11323,15 @@
         </w:tabs>
       </w:pPr>
       <w:r>
-        <w:t>Ambas curvas representan los puntos de aprovechamiento óptimo de los recursos y tecnología disponibles así como las distintas combinaciones posibles en la producción de dos bienes.</w:t>
+        <w:t xml:space="preserve">Ambas curvas representan los puntos de aprovechamiento óptimo de los recursos y tecnología </w:t>
+      </w:r>
+      <w:proofErr w:type="gramStart"/>
+      <w:r>
+        <w:t>disponibles</w:t>
+      </w:r>
+      <w:proofErr w:type="gramEnd"/>
+      <w:r>
+        <w:t xml:space="preserve"> así como las distintas combinaciones posibles en la producción de dos bienes.</w:t>
       </w:r>
     </w:p>
     <w:p>
@@ -11508,7 +11590,21 @@
         <w:rPr>
           <w:rFonts w:eastAsiaTheme="minorEastAsia"/>
         </w:rPr>
-        <w:t>Y= 2W :. W</w:t>
+        <w:t>Y= 2</w:t>
+      </w:r>
+      <w:proofErr w:type="gramStart"/>
+      <w:r>
+        <w:rPr>
+          <w:rFonts w:eastAsiaTheme="minorEastAsia"/>
+        </w:rPr>
+        <w:t>W :</w:t>
+      </w:r>
+      <w:proofErr w:type="gramEnd"/>
+      <w:r>
+        <w:rPr>
+          <w:rFonts w:eastAsiaTheme="minorEastAsia"/>
+        </w:rPr>
+        <w:t>. W</w:t>
       </w:r>
       <w:r>
         <w:rPr>
@@ -12765,8 +12861,16 @@
         <w:rPr>
           <w:rFonts w:eastAsiaTheme="minorEastAsia"/>
         </w:rPr>
-        <w:t>K=Intereses+Ganancias</w:t>
-      </w:r>
+        <w:t>K=</w:t>
+      </w:r>
+      <w:proofErr w:type="spellStart"/>
+      <w:r>
+        <w:rPr>
+          <w:rFonts w:eastAsiaTheme="minorEastAsia"/>
+        </w:rPr>
+        <w:t>Intereses+Ganancias</w:t>
+      </w:r>
+      <w:proofErr w:type="spellEnd"/>
     </w:p>
     <w:p>
       <w:pPr>
@@ -21387,11 +21491,19 @@
                 <w:rFonts w:eastAsiaTheme="minorEastAsia"/>
               </w:rPr>
             </w:pPr>
+            <w:proofErr w:type="gramStart"/>
             <w:r>
               <w:rPr>
                 <w:rFonts w:eastAsiaTheme="minorEastAsia"/>
               </w:rPr>
-              <w:t>?=917</w:t>
+              <w:t>?=</w:t>
+            </w:r>
+            <w:proofErr w:type="gramEnd"/>
+            <w:r>
+              <w:rPr>
+                <w:rFonts w:eastAsiaTheme="minorEastAsia"/>
+              </w:rPr>
+              <w:t>917</w:t>
             </w:r>
           </w:p>
         </w:tc>
@@ -21529,11 +21641,19 @@
                 <w:rFonts w:eastAsiaTheme="minorEastAsia"/>
               </w:rPr>
             </w:pPr>
+            <w:proofErr w:type="gramStart"/>
             <w:r>
               <w:rPr>
                 <w:rFonts w:eastAsiaTheme="minorEastAsia"/>
               </w:rPr>
-              <w:t>?=1269</w:t>
+              <w:t>?=</w:t>
+            </w:r>
+            <w:proofErr w:type="gramEnd"/>
+            <w:r>
+              <w:rPr>
+                <w:rFonts w:eastAsiaTheme="minorEastAsia"/>
+              </w:rPr>
+              <w:t>1269</w:t>
             </w:r>
           </w:p>
         </w:tc>
@@ -21671,11 +21791,19 @@
                 <w:rFonts w:eastAsiaTheme="minorEastAsia"/>
               </w:rPr>
             </w:pPr>
+            <w:proofErr w:type="gramStart"/>
             <w:r>
               <w:rPr>
                 <w:rFonts w:eastAsiaTheme="minorEastAsia"/>
               </w:rPr>
-              <w:t>?=1755</w:t>
+              <w:t>?=</w:t>
+            </w:r>
+            <w:proofErr w:type="gramEnd"/>
+            <w:r>
+              <w:rPr>
+                <w:rFonts w:eastAsiaTheme="minorEastAsia"/>
+              </w:rPr>
+              <w:t>1755</w:t>
             </w:r>
           </w:p>
         </w:tc>
@@ -25043,8 +25171,16 @@
         <w:rPr>
           <w:rFonts w:eastAsiaTheme="minorEastAsia"/>
         </w:rPr>
-        <w:t>a) Porque las 17 u.m</w:t>
-      </w:r>
+        <w:t xml:space="preserve">a) Porque las 17 </w:t>
+      </w:r>
+      <w:proofErr w:type="spellStart"/>
+      <w:r>
+        <w:rPr>
+          <w:rFonts w:eastAsiaTheme="minorEastAsia"/>
+        </w:rPr>
+        <w:t>u.m</w:t>
+      </w:r>
+      <w:proofErr w:type="spellEnd"/>
       <w:r>
         <w:rPr>
           <w:rFonts w:eastAsiaTheme="minorEastAsia"/>
@@ -25153,7 +25289,21 @@
         <w:rPr>
           <w:rFonts w:eastAsiaTheme="minorEastAsia"/>
         </w:rPr>
-        <w:t xml:space="preserve">que las empresas gastan en insumos sus propios fondos dinerarios, y los insumos representan los bienes necesarios para la generación de otros bienes, las 45 u.m. representan el valor de los bienes intermedios o insumos intermedios y </w:t>
+        <w:t xml:space="preserve">que las empresas gastan en insumos sus propios fondos dinerarios, y los insumos representan los bienes necesarios para la generación de otros bienes, las 45 </w:t>
+      </w:r>
+      <w:proofErr w:type="spellStart"/>
+      <w:r>
+        <w:rPr>
+          <w:rFonts w:eastAsiaTheme="minorEastAsia"/>
+        </w:rPr>
+        <w:t>u.m</w:t>
+      </w:r>
+      <w:proofErr w:type="spellEnd"/>
+      <w:r>
+        <w:rPr>
+          <w:rFonts w:eastAsiaTheme="minorEastAsia"/>
+        </w:rPr>
+        <w:t xml:space="preserve">. representan el valor de los bienes intermedios o insumos intermedios y </w:t>
       </w:r>
       <w:r>
         <w:rPr>
@@ -38557,13 +38707,7 @@
           <w:rPr>
             <w:rFonts w:ascii="Cambria Math" w:eastAsiaTheme="minorEastAsia" w:hAnsi="Cambria Math"/>
           </w:rPr>
-          <m:t>+BF</m:t>
-        </m:r>
-        <m:r>
-          <w:rPr>
-            <w:rFonts w:ascii="Cambria Math" w:eastAsiaTheme="minorEastAsia" w:hAnsi="Cambria Math"/>
-          </w:rPr>
-          <m:t>=40+BF</m:t>
+          <m:t>+BF=40+BF</m:t>
         </m:r>
       </m:oMath>
     </w:p>
@@ -38660,13 +38804,11 @@
         <w:ind w:left="426"/>
         <w:rPr>
           <w:rFonts w:eastAsiaTheme="minorEastAsia"/>
-          <w:lang w:val="en-US"/>
-        </w:rPr>
-      </w:pPr>
-      <w:r>
-        <w:rPr>
-          <w:rFonts w:eastAsiaTheme="minorEastAsia"/>
-          <w:lang w:val="en-US"/>
+        </w:rPr>
+      </w:pPr>
+      <w:r>
+        <w:rPr>
+          <w:rFonts w:eastAsiaTheme="minorEastAsia"/>
         </w:rPr>
         <w:t>2.45</w:t>
       </w:r>
@@ -38680,13 +38822,11 @@
         <w:ind w:left="708"/>
         <w:rPr>
           <w:rFonts w:eastAsiaTheme="minorEastAsia"/>
-          <w:lang w:val="en-US"/>
-        </w:rPr>
-      </w:pPr>
-      <w:r>
-        <w:rPr>
-          <w:rFonts w:eastAsiaTheme="minorEastAsia"/>
-          <w:lang w:val="en-US"/>
+        </w:rPr>
+      </w:pPr>
+      <w:r>
+        <w:rPr>
+          <w:rFonts w:eastAsiaTheme="minorEastAsia"/>
         </w:rPr>
         <w:t xml:space="preserve">a) </w:t>
       </w:r>
@@ -38696,7 +38836,13 @@
             <w:rFonts w:ascii="Cambria Math" w:eastAsiaTheme="minorEastAsia" w:hAnsi="Cambria Math"/>
             <w:lang w:val="en-US"/>
           </w:rPr>
-          <m:t>VBP=</m:t>
+          <m:t>VBP</m:t>
+        </m:r>
+        <m:r>
+          <w:rPr>
+            <w:rFonts w:ascii="Cambria Math" w:eastAsiaTheme="minorEastAsia" w:hAnsi="Cambria Math"/>
+          </w:rPr>
+          <m:t>=</m:t>
         </m:r>
         <m:sSub>
           <m:sSubPr>
@@ -38730,16 +38876,21 @@
         <m:r>
           <w:rPr>
             <w:rFonts w:ascii="Cambria Math" w:eastAsiaTheme="minorEastAsia" w:hAnsi="Cambria Math"/>
+          </w:rPr>
+          <m:t>+</m:t>
+        </m:r>
+        <m:r>
+          <w:rPr>
+            <w:rFonts w:ascii="Cambria Math" w:eastAsiaTheme="minorEastAsia" w:hAnsi="Cambria Math"/>
             <w:lang w:val="en-US"/>
           </w:rPr>
-          <m:t>+</m:t>
-        </m:r>
-        <m:r>
-          <w:rPr>
-            <w:rFonts w:ascii="Cambria Math" w:eastAsiaTheme="minorEastAsia" w:hAnsi="Cambria Math"/>
-            <w:lang w:val="en-US"/>
-          </w:rPr>
-          <m:t>BF=</m:t>
+          <m:t>BF</m:t>
+        </m:r>
+        <m:r>
+          <w:rPr>
+            <w:rFonts w:ascii="Cambria Math" w:eastAsiaTheme="minorEastAsia" w:hAnsi="Cambria Math"/>
+          </w:rPr>
+          <m:t>=</m:t>
         </m:r>
         <m:sSub>
           <m:sSubPr>
@@ -38773,7 +38924,6 @@
         <m:r>
           <w:rPr>
             <w:rFonts w:ascii="Cambria Math" w:eastAsiaTheme="minorEastAsia" w:hAnsi="Cambria Math"/>
-            <w:lang w:val="en-US"/>
           </w:rPr>
           <m:t>+</m:t>
         </m:r>
@@ -38809,7 +38959,6 @@
         <m:r>
           <w:rPr>
             <w:rFonts w:ascii="Cambria Math" w:eastAsiaTheme="minorEastAsia" w:hAnsi="Cambria Math"/>
-            <w:lang w:val="en-US"/>
           </w:rPr>
           <m:t>+</m:t>
         </m:r>
@@ -38845,7 +38994,6 @@
         <m:r>
           <w:rPr>
             <w:rFonts w:ascii="Cambria Math" w:eastAsiaTheme="minorEastAsia" w:hAnsi="Cambria Math"/>
-            <w:lang w:val="en-US"/>
           </w:rPr>
           <m:t>=</m:t>
         </m:r>
@@ -38853,7 +39001,6 @@
         <m:r>
           <w:rPr>
             <w:rFonts w:ascii="Cambria Math" w:eastAsiaTheme="minorEastAsia" w:hAnsi="Cambria Math"/>
-            <w:lang w:val="en-US"/>
           </w:rPr>
           <m:t>800=350+150+</m:t>
         </m:r>
@@ -38918,13 +39065,7 @@
           <w:rPr>
             <w:rFonts w:ascii="Cambria Math" w:eastAsiaTheme="minorEastAsia" w:hAnsi="Cambria Math"/>
           </w:rPr>
-          <m:t>=</m:t>
-        </m:r>
-        <m:r>
-          <w:rPr>
-            <w:rFonts w:ascii="Cambria Math" w:eastAsiaTheme="minorEastAsia" w:hAnsi="Cambria Math"/>
-          </w:rPr>
-          <m:t>800=350+150+</m:t>
+          <m:t>=800=350+150+</m:t>
         </m:r>
         <m:sSub>
           <m:sSubPr>
@@ -39043,19 +39184,7 @@
           <w:rPr>
             <w:rFonts w:ascii="Cambria Math" w:eastAsiaTheme="minorEastAsia" w:hAnsi="Cambria Math"/>
           </w:rPr>
-          <m:t>VA</m:t>
-        </m:r>
-        <m:r>
-          <w:rPr>
-            <w:rFonts w:ascii="Cambria Math" w:eastAsiaTheme="minorEastAsia" w:hAnsi="Cambria Math"/>
-          </w:rPr>
-          <m:t>=BF</m:t>
-        </m:r>
-        <m:r>
-          <w:rPr>
-            <w:rFonts w:ascii="Cambria Math" w:eastAsiaTheme="minorEastAsia" w:hAnsi="Cambria Math"/>
-          </w:rPr>
-          <m:t>=</m:t>
+          <m:t>VA=BF=</m:t>
         </m:r>
         <m:sSub>
           <m:sSubPr>
@@ -39192,13 +39321,7 @@
         <w:rPr>
           <w:rFonts w:eastAsiaTheme="minorEastAsia"/>
         </w:rPr>
-        <w:t xml:space="preserve"> bajo la denominación de bienes de capital y bienes de consumo, de ahí la relación entre </w:t>
-      </w:r>
-      <w:r>
-        <w:rPr>
-          <w:rFonts w:eastAsiaTheme="minorEastAsia"/>
-        </w:rPr>
-        <w:t>los bienes finales y el valor agregado</w:t>
+        <w:t xml:space="preserve"> bajo la denominación de bienes de capital y bienes de consumo, de ahí la relación entre los bienes finales y el valor agregado</w:t>
       </w:r>
       <w:r>
         <w:rPr>
@@ -39206,8 +39329,6 @@
         </w:rPr>
         <w:t>, lo que permite calcular su magnitud.</w:t>
       </w:r>
-      <w:bookmarkStart w:id="1" w:name="_GoBack"/>
-      <w:bookmarkEnd w:id="1"/>
     </w:p>
     <w:p>
       <w:pPr>
@@ -39218,13 +39339,592 @@
         <w:ind w:left="426"/>
         <w:rPr>
           <w:rFonts w:eastAsiaTheme="minorEastAsia"/>
-        </w:rPr>
-      </w:pPr>
-      <w:r>
-        <w:rPr>
-          <w:rFonts w:eastAsiaTheme="minorEastAsia"/>
+          <w:lang w:val="en-US"/>
+        </w:rPr>
+      </w:pPr>
+      <w:r>
+        <w:rPr>
+          <w:rFonts w:eastAsiaTheme="minorEastAsia"/>
+          <w:lang w:val="en-US"/>
         </w:rPr>
         <w:t>2.47</w:t>
+      </w:r>
+    </w:p>
+    <w:p>
+      <w:pPr>
+        <w:pStyle w:val="Prrafodelista"/>
+        <w:tabs>
+          <w:tab w:val="left" w:pos="7553"/>
+        </w:tabs>
+        <w:ind w:left="708"/>
+        <w:rPr>
+          <w:rFonts w:eastAsiaTheme="minorEastAsia"/>
+        </w:rPr>
+      </w:pPr>
+      <w:r>
+        <w:rPr>
+          <w:rFonts w:eastAsiaTheme="minorEastAsia"/>
+        </w:rPr>
+        <w:t xml:space="preserve">a) </w:t>
+      </w:r>
+      <m:oMath>
+        <m:r>
+          <w:rPr>
+            <w:rFonts w:ascii="Cambria Math" w:eastAsiaTheme="minorEastAsia" w:hAnsi="Cambria Math"/>
+            <w:lang w:val="en-US"/>
+          </w:rPr>
+          <m:t>VBP</m:t>
+        </m:r>
+        <m:r>
+          <w:rPr>
+            <w:rFonts w:ascii="Cambria Math" w:eastAsiaTheme="minorEastAsia" w:hAnsi="Cambria Math"/>
+          </w:rPr>
+          <m:t>=19.4+15+(0.1+2+2.5+1.9)=40.9</m:t>
+        </m:r>
+      </m:oMath>
+    </w:p>
+    <w:p>
+      <w:pPr>
+        <w:pStyle w:val="Prrafodelista"/>
+        <w:tabs>
+          <w:tab w:val="left" w:pos="7553"/>
+        </w:tabs>
+        <w:ind w:left="708"/>
+        <w:rPr>
+          <w:rFonts w:eastAsiaTheme="minorEastAsia"/>
+        </w:rPr>
+      </w:pPr>
+      <w:r>
+        <w:rPr>
+          <w:rFonts w:eastAsiaTheme="minorEastAsia"/>
+        </w:rPr>
+        <w:t xml:space="preserve">b) </w:t>
+      </w:r>
+    </w:p>
+    <w:p>
+      <w:pPr>
+        <w:pStyle w:val="Prrafodelista"/>
+        <w:tabs>
+          <w:tab w:val="left" w:pos="7553"/>
+        </w:tabs>
+        <w:ind w:left="1416"/>
+        <w:rPr>
+          <w:rFonts w:eastAsiaTheme="minorEastAsia"/>
+        </w:rPr>
+      </w:pPr>
+      <w:r>
+        <w:rPr>
+          <w:rFonts w:eastAsiaTheme="minorEastAsia"/>
+        </w:rPr>
+        <w:t xml:space="preserve">Sector I) </w:t>
+      </w:r>
+      <m:oMath>
+        <m:r>
+          <w:rPr>
+            <w:rFonts w:ascii="Cambria Math" w:eastAsiaTheme="minorEastAsia" w:hAnsi="Cambria Math"/>
+          </w:rPr>
+          <m:t>19.4-10=9.4</m:t>
+        </m:r>
+      </m:oMath>
+      <w:r>
+        <w:rPr>
+          <w:rFonts w:eastAsiaTheme="minorEastAsia"/>
+        </w:rPr>
+        <w:t>,</w:t>
+      </w:r>
+    </w:p>
+    <w:p>
+      <w:pPr>
+        <w:pStyle w:val="Prrafodelista"/>
+        <w:tabs>
+          <w:tab w:val="left" w:pos="7553"/>
+        </w:tabs>
+        <w:ind w:left="1416"/>
+        <w:rPr>
+          <w:rFonts w:eastAsiaTheme="minorEastAsia"/>
+        </w:rPr>
+      </w:pPr>
+      <w:r>
+        <w:rPr>
+          <w:rFonts w:eastAsiaTheme="minorEastAsia"/>
+        </w:rPr>
+        <w:t>Sector II</w:t>
+      </w:r>
+      <w:r>
+        <w:rPr>
+          <w:rFonts w:eastAsiaTheme="minorEastAsia"/>
+        </w:rPr>
+        <w:t xml:space="preserve">) </w:t>
+      </w:r>
+      <m:oMath>
+        <m:r>
+          <w:rPr>
+            <w:rFonts w:ascii="Cambria Math" w:eastAsiaTheme="minorEastAsia" w:hAnsi="Cambria Math"/>
+          </w:rPr>
+          <m:t>15-(5+1+2)=7</m:t>
+        </m:r>
+      </m:oMath>
+      <w:r>
+        <w:rPr>
+          <w:rFonts w:eastAsiaTheme="minorEastAsia"/>
+        </w:rPr>
+        <w:t>,</w:t>
+      </w:r>
+    </w:p>
+    <w:p>
+      <w:pPr>
+        <w:pStyle w:val="Prrafodelista"/>
+        <w:tabs>
+          <w:tab w:val="left" w:pos="7553"/>
+        </w:tabs>
+        <w:ind w:left="1416"/>
+        <w:rPr>
+          <w:rFonts w:eastAsiaTheme="minorEastAsia"/>
+        </w:rPr>
+      </w:pPr>
+      <w:r>
+        <w:rPr>
+          <w:rFonts w:eastAsiaTheme="minorEastAsia"/>
+        </w:rPr>
+        <w:t>Sector III)</w:t>
+      </w:r>
+      <w:r>
+        <w:rPr>
+          <w:rFonts w:eastAsiaTheme="minorEastAsia"/>
+        </w:rPr>
+        <w:t xml:space="preserve"> </w:t>
+      </w:r>
+      <m:oMath>
+        <m:r>
+          <w:rPr>
+            <w:rFonts w:ascii="Cambria Math" w:eastAsiaTheme="minorEastAsia" w:hAnsi="Cambria Math"/>
+          </w:rPr>
+          <m:t>6.5-5=1.5</m:t>
+        </m:r>
+      </m:oMath>
+      <w:r>
+        <w:rPr>
+          <w:rFonts w:eastAsiaTheme="minorEastAsia"/>
+        </w:rPr>
+        <w:t>,</w:t>
+      </w:r>
+    </w:p>
+    <w:p>
+      <w:pPr>
+        <w:pStyle w:val="Prrafodelista"/>
+        <w:tabs>
+          <w:tab w:val="left" w:pos="7553"/>
+        </w:tabs>
+        <w:ind w:left="708"/>
+        <w:rPr>
+          <w:rFonts w:eastAsiaTheme="minorEastAsia"/>
+        </w:rPr>
+      </w:pPr>
+      <w:r>
+        <w:rPr>
+          <w:rFonts w:eastAsiaTheme="minorEastAsia"/>
+        </w:rPr>
+        <w:t xml:space="preserve">c) </w:t>
+      </w:r>
+      <m:oMath>
+        <m:r>
+          <w:rPr>
+            <w:rFonts w:ascii="Cambria Math" w:eastAsiaTheme="minorEastAsia" w:hAnsi="Cambria Math"/>
+          </w:rPr>
+          <m:t>9.4+7+1.5=17.9</m:t>
+        </m:r>
+      </m:oMath>
+    </w:p>
+    <w:p>
+      <w:pPr>
+        <w:pStyle w:val="Prrafodelista"/>
+        <w:tabs>
+          <w:tab w:val="left" w:pos="7553"/>
+        </w:tabs>
+        <w:ind w:left="993" w:hanging="285"/>
+        <w:rPr>
+          <w:rFonts w:eastAsiaTheme="minorEastAsia"/>
+        </w:rPr>
+      </w:pPr>
+      <w:r>
+        <w:rPr>
+          <w:rFonts w:eastAsiaTheme="minorEastAsia"/>
+        </w:rPr>
+        <w:t xml:space="preserve">d) </w:t>
+      </w:r>
+      <w:r>
+        <w:rPr>
+          <w:rFonts w:eastAsiaTheme="minorEastAsia"/>
+        </w:rPr>
+        <w:t xml:space="preserve"> </w:t>
+      </w:r>
+      <w:bookmarkStart w:id="1" w:name="_GoBack"/>
+      <w:bookmarkEnd w:id="1"/>
+      <w:r>
+        <w:rPr>
+          <w:rFonts w:eastAsiaTheme="minorEastAsia"/>
+        </w:rPr>
+        <w:t>Dados los sup</w:t>
+      </w:r>
+      <w:r>
+        <w:rPr>
+          <w:rFonts w:eastAsiaTheme="minorEastAsia"/>
+        </w:rPr>
+        <w:t>uestos</w:t>
+      </w:r>
+      <w:r>
+        <w:rPr>
+          <w:rFonts w:eastAsiaTheme="minorEastAsia"/>
+        </w:rPr>
+        <w:t>, la suma del VA del sector I y sector II, constituye el valor de los bienes de consumo (</w:t>
+      </w:r>
+      <m:oMath>
+        <m:sSub>
+          <m:sSubPr>
+            <m:ctrlPr>
+              <w:rPr>
+                <w:rFonts w:ascii="Cambria Math" w:eastAsiaTheme="minorEastAsia" w:hAnsi="Cambria Math"/>
+                <w:i/>
+              </w:rPr>
+            </m:ctrlPr>
+          </m:sSubPr>
+          <m:e>
+            <m:r>
+              <w:rPr>
+                <w:rFonts w:ascii="Cambria Math" w:eastAsiaTheme="minorEastAsia" w:hAnsi="Cambria Math"/>
+              </w:rPr>
+              <m:t>B</m:t>
+            </m:r>
+          </m:e>
+          <m:sub>
+            <m:r>
+              <w:rPr>
+                <w:rFonts w:ascii="Cambria Math" w:eastAsiaTheme="minorEastAsia" w:hAnsi="Cambria Math"/>
+              </w:rPr>
+              <m:t>C</m:t>
+            </m:r>
+          </m:sub>
+        </m:sSub>
+        <m:r>
+          <w:rPr>
+            <w:rFonts w:ascii="Cambria Math" w:eastAsiaTheme="minorEastAsia" w:hAnsi="Cambria Math"/>
+          </w:rPr>
+          <m:t>=</m:t>
+        </m:r>
+        <m:r>
+          <w:rPr>
+            <w:rFonts w:ascii="Cambria Math" w:eastAsiaTheme="minorEastAsia" w:hAnsi="Cambria Math"/>
+          </w:rPr>
+          <m:t>9.4+7=16.4</m:t>
+        </m:r>
+      </m:oMath>
+      <w:r>
+        <w:rPr>
+          <w:rFonts w:eastAsiaTheme="minorEastAsia"/>
+        </w:rPr>
+        <w:t xml:space="preserve">); </w:t>
+      </w:r>
+      <m:oMath>
+        <m:r>
+          <w:rPr>
+            <w:rFonts w:ascii="Cambria Math" w:eastAsiaTheme="minorEastAsia" w:hAnsi="Cambria Math"/>
+          </w:rPr>
+          <m:t>BF=VBP-</m:t>
+        </m:r>
+        <m:sSub>
+          <m:sSubPr>
+            <m:ctrlPr>
+              <w:rPr>
+                <w:rFonts w:ascii="Cambria Math" w:eastAsiaTheme="minorEastAsia" w:hAnsi="Cambria Math"/>
+                <w:i/>
+              </w:rPr>
+            </m:ctrlPr>
+          </m:sSubPr>
+          <m:e>
+            <m:r>
+              <w:rPr>
+                <w:rFonts w:ascii="Cambria Math" w:eastAsiaTheme="minorEastAsia" w:hAnsi="Cambria Math"/>
+              </w:rPr>
+              <m:t>B</m:t>
+            </m:r>
+          </m:e>
+          <m:sub>
+            <m:r>
+              <w:rPr>
+                <w:rFonts w:ascii="Cambria Math" w:eastAsiaTheme="minorEastAsia" w:hAnsi="Cambria Math"/>
+              </w:rPr>
+              <m:t>I</m:t>
+            </m:r>
+          </m:sub>
+        </m:sSub>
+      </m:oMath>
+      <w:r>
+        <w:rPr>
+          <w:rFonts w:eastAsiaTheme="minorEastAsia"/>
+        </w:rPr>
+        <w:t xml:space="preserve">, para el sector I </w:t>
+      </w:r>
+      <m:oMath>
+        <m:r>
+          <w:rPr>
+            <w:rFonts w:ascii="Cambria Math" w:eastAsiaTheme="minorEastAsia" w:hAnsi="Cambria Math"/>
+          </w:rPr>
+          <m:t>BF=19.4-9.9=9.5</m:t>
+        </m:r>
+      </m:oMath>
+      <w:r>
+        <w:rPr>
+          <w:rFonts w:eastAsiaTheme="minorEastAsia"/>
+        </w:rPr>
+        <w:t xml:space="preserve">, para el sector II </w:t>
+      </w:r>
+      <m:oMath>
+        <m:r>
+          <w:rPr>
+            <w:rFonts w:ascii="Cambria Math" w:eastAsiaTheme="minorEastAsia" w:hAnsi="Cambria Math"/>
+          </w:rPr>
+          <m:t>BF=15-8.5=6.5</m:t>
+        </m:r>
+      </m:oMath>
+      <w:r>
+        <w:rPr>
+          <w:rFonts w:eastAsiaTheme="minorEastAsia"/>
+        </w:rPr>
+        <w:t xml:space="preserve"> y para el sector III </w:t>
+      </w:r>
+      <m:oMath>
+        <m:r>
+          <w:rPr>
+            <w:rFonts w:ascii="Cambria Math" w:eastAsiaTheme="minorEastAsia" w:hAnsi="Cambria Math"/>
+          </w:rPr>
+          <m:t>BF=6.5-4.6=1.9</m:t>
+        </m:r>
+      </m:oMath>
+      <w:r>
+        <w:rPr>
+          <w:rFonts w:eastAsiaTheme="minorEastAsia"/>
+        </w:rPr>
+        <w:t xml:space="preserve">, la suma de éstos valores es igual a </w:t>
+      </w:r>
+      <m:oMath>
+        <m:r>
+          <w:rPr>
+            <w:rFonts w:ascii="Cambria Math" w:eastAsiaTheme="minorEastAsia" w:hAnsi="Cambria Math"/>
+          </w:rPr>
+          <m:t>BF=9.5+6.5+1.9=17.9</m:t>
+        </m:r>
+      </m:oMath>
+      <w:r>
+        <w:rPr>
+          <w:rFonts w:eastAsiaTheme="minorEastAsia"/>
+        </w:rPr>
+        <w:t xml:space="preserve">, y al usarlos para obtener el monto de los bienes de capital (inversión) mediante la ecuación </w:t>
+      </w:r>
+      <m:oMath>
+        <m:sSub>
+          <m:sSubPr>
+            <m:ctrlPr>
+              <w:rPr>
+                <w:rFonts w:ascii="Cambria Math" w:eastAsiaTheme="minorEastAsia" w:hAnsi="Cambria Math"/>
+                <w:i/>
+              </w:rPr>
+            </m:ctrlPr>
+          </m:sSubPr>
+          <m:e>
+            <m:r>
+              <w:rPr>
+                <w:rFonts w:ascii="Cambria Math" w:eastAsiaTheme="minorEastAsia" w:hAnsi="Cambria Math"/>
+              </w:rPr>
+              <m:t>B</m:t>
+            </m:r>
+          </m:e>
+          <m:sub>
+            <m:r>
+              <w:rPr>
+                <w:rFonts w:ascii="Cambria Math" w:eastAsiaTheme="minorEastAsia" w:hAnsi="Cambria Math"/>
+              </w:rPr>
+              <m:t>K</m:t>
+            </m:r>
+          </m:sub>
+        </m:sSub>
+        <m:r>
+          <w:rPr>
+            <w:rFonts w:ascii="Cambria Math" w:eastAsiaTheme="minorEastAsia" w:hAnsi="Cambria Math"/>
+          </w:rPr>
+          <m:t>=BF-</m:t>
+        </m:r>
+        <m:sSub>
+          <m:sSubPr>
+            <m:ctrlPr>
+              <w:rPr>
+                <w:rFonts w:ascii="Cambria Math" w:eastAsiaTheme="minorEastAsia" w:hAnsi="Cambria Math"/>
+                <w:i/>
+              </w:rPr>
+            </m:ctrlPr>
+          </m:sSubPr>
+          <m:e>
+            <m:r>
+              <w:rPr>
+                <w:rFonts w:ascii="Cambria Math" w:eastAsiaTheme="minorEastAsia" w:hAnsi="Cambria Math"/>
+              </w:rPr>
+              <m:t>B</m:t>
+            </m:r>
+          </m:e>
+          <m:sub>
+            <m:r>
+              <w:rPr>
+                <w:rFonts w:ascii="Cambria Math" w:eastAsiaTheme="minorEastAsia" w:hAnsi="Cambria Math"/>
+              </w:rPr>
+              <m:t>C</m:t>
+            </m:r>
+          </m:sub>
+        </m:sSub>
+      </m:oMath>
+      <w:r>
+        <w:rPr>
+          <w:rFonts w:eastAsiaTheme="minorEastAsia"/>
+        </w:rPr>
+        <w:t xml:space="preserve">, el resultado es: para el sector I </w:t>
+      </w:r>
+      <m:oMath>
+        <m:sSub>
+          <m:sSubPr>
+            <m:ctrlPr>
+              <w:rPr>
+                <w:rFonts w:ascii="Cambria Math" w:eastAsiaTheme="minorEastAsia" w:hAnsi="Cambria Math"/>
+                <w:i/>
+              </w:rPr>
+            </m:ctrlPr>
+          </m:sSubPr>
+          <m:e>
+            <m:r>
+              <w:rPr>
+                <w:rFonts w:ascii="Cambria Math" w:eastAsiaTheme="minorEastAsia" w:hAnsi="Cambria Math"/>
+              </w:rPr>
+              <m:t>B</m:t>
+            </m:r>
+          </m:e>
+          <m:sub>
+            <m:r>
+              <w:rPr>
+                <w:rFonts w:ascii="Cambria Math" w:eastAsiaTheme="minorEastAsia" w:hAnsi="Cambria Math"/>
+              </w:rPr>
+              <m:t>K</m:t>
+            </m:r>
+          </m:sub>
+        </m:sSub>
+        <m:r>
+          <w:rPr>
+            <w:rFonts w:ascii="Cambria Math" w:eastAsiaTheme="minorEastAsia" w:hAnsi="Cambria Math"/>
+          </w:rPr>
+          <m:t>=9.5-9.4=0.1</m:t>
+        </m:r>
+      </m:oMath>
+      <w:r>
+        <w:rPr>
+          <w:rFonts w:eastAsiaTheme="minorEastAsia"/>
+        </w:rPr>
+        <w:t xml:space="preserve">, para el sector II </w:t>
+      </w:r>
+      <m:oMath>
+        <m:sSub>
+          <m:sSubPr>
+            <m:ctrlPr>
+              <w:rPr>
+                <w:rFonts w:ascii="Cambria Math" w:eastAsiaTheme="minorEastAsia" w:hAnsi="Cambria Math"/>
+                <w:i/>
+              </w:rPr>
+            </m:ctrlPr>
+          </m:sSubPr>
+          <m:e>
+            <m:r>
+              <w:rPr>
+                <w:rFonts w:ascii="Cambria Math" w:eastAsiaTheme="minorEastAsia" w:hAnsi="Cambria Math"/>
+              </w:rPr>
+              <m:t>B</m:t>
+            </m:r>
+          </m:e>
+          <m:sub>
+            <m:r>
+              <w:rPr>
+                <w:rFonts w:ascii="Cambria Math" w:eastAsiaTheme="minorEastAsia" w:hAnsi="Cambria Math"/>
+              </w:rPr>
+              <m:t>K</m:t>
+            </m:r>
+          </m:sub>
+        </m:sSub>
+        <m:r>
+          <w:rPr>
+            <w:rFonts w:ascii="Cambria Math" w:eastAsiaTheme="minorEastAsia" w:hAnsi="Cambria Math"/>
+          </w:rPr>
+          <m:t>=6.5-7</m:t>
+        </m:r>
+        <m:r>
+          <w:rPr>
+            <w:rFonts w:ascii="Cambria Math" w:eastAsiaTheme="minorEastAsia" w:hAnsi="Cambria Math"/>
+          </w:rPr>
+          <m:t>=-0.5</m:t>
+        </m:r>
+      </m:oMath>
+      <w:r>
+        <w:rPr>
+          <w:rFonts w:eastAsiaTheme="minorEastAsia"/>
+        </w:rPr>
+        <w:t xml:space="preserve"> y para el sector III </w:t>
+      </w:r>
+      <m:oMath>
+        <m:sSub>
+          <m:sSubPr>
+            <m:ctrlPr>
+              <w:rPr>
+                <w:rFonts w:ascii="Cambria Math" w:eastAsiaTheme="minorEastAsia" w:hAnsi="Cambria Math"/>
+                <w:i/>
+              </w:rPr>
+            </m:ctrlPr>
+          </m:sSubPr>
+          <m:e>
+            <m:r>
+              <w:rPr>
+                <w:rFonts w:ascii="Cambria Math" w:eastAsiaTheme="minorEastAsia" w:hAnsi="Cambria Math"/>
+              </w:rPr>
+              <m:t>B</m:t>
+            </m:r>
+          </m:e>
+          <m:sub>
+            <m:r>
+              <w:rPr>
+                <w:rFonts w:ascii="Cambria Math" w:eastAsiaTheme="minorEastAsia" w:hAnsi="Cambria Math"/>
+              </w:rPr>
+              <m:t>K</m:t>
+            </m:r>
+          </m:sub>
+        </m:sSub>
+        <m:r>
+          <w:rPr>
+            <w:rFonts w:ascii="Cambria Math" w:eastAsiaTheme="minorEastAsia" w:hAnsi="Cambria Math"/>
+          </w:rPr>
+          <m:t>=1.9-0=1.9</m:t>
+        </m:r>
+      </m:oMath>
+      <w:r>
+        <w:rPr>
+          <w:rFonts w:eastAsiaTheme="minorEastAsia"/>
+        </w:rPr>
+        <w:t xml:space="preserve">, nótese que dado el supuesto, los bienes de consumo son cero para el sector III; la suma de los bienes de capital es </w:t>
+      </w:r>
+      <m:oMath>
+        <m:r>
+          <w:rPr>
+            <w:rFonts w:ascii="Cambria Math" w:eastAsiaTheme="minorEastAsia" w:hAnsi="Cambria Math"/>
+          </w:rPr>
+          <m:t>B=0.1-0.5+1.9=1.5</m:t>
+        </m:r>
+      </m:oMath>
+      <w:r>
+        <w:rPr>
+          <w:rFonts w:eastAsiaTheme="minorEastAsia"/>
+        </w:rPr>
+        <w:t>.</w:t>
       </w:r>
     </w:p>
     <w:p>
@@ -39236,6 +39936,2395 @@
         <w:ind w:left="426"/>
         <w:rPr>
           <w:rFonts w:eastAsiaTheme="minorEastAsia"/>
+          <w:lang w:val="en-US"/>
+        </w:rPr>
+      </w:pPr>
+      <w:r>
+        <w:rPr>
+          <w:rFonts w:eastAsiaTheme="minorEastAsia"/>
+          <w:lang w:val="en-US"/>
+        </w:rPr>
+        <w:t>2.48</w:t>
+      </w:r>
+    </w:p>
+    <w:tbl>
+      <w:tblPr>
+        <w:tblStyle w:val="Tablaconcuadrcula"/>
+        <w:tblW w:w="0" w:type="auto"/>
+        <w:tblInd w:w="708" w:type="dxa"/>
+        <w:tblLayout w:type="fixed"/>
+        <w:tblLook w:val="04A0" w:firstRow="1" w:lastRow="0" w:firstColumn="1" w:lastColumn="0" w:noHBand="0" w:noVBand="1"/>
+      </w:tblPr>
+      <w:tblGrid>
+        <w:gridCol w:w="904"/>
+        <w:gridCol w:w="1048"/>
+        <w:gridCol w:w="708"/>
+        <w:gridCol w:w="891"/>
+        <w:gridCol w:w="1271"/>
+        <w:gridCol w:w="607"/>
+        <w:gridCol w:w="634"/>
+        <w:gridCol w:w="1290"/>
+        <w:gridCol w:w="993"/>
+      </w:tblGrid>
+      <w:tr>
+        <w:tc>
+          <w:tcPr>
+            <w:tcW w:w="904" w:type="dxa"/>
+          </w:tcPr>
+          <w:p>
+            <w:pPr>
+              <w:pStyle w:val="Prrafodelista"/>
+              <w:tabs>
+                <w:tab w:val="left" w:pos="7553"/>
+              </w:tabs>
+              <w:ind w:left="0"/>
+              <w:jc w:val="center"/>
+              <w:rPr>
+                <w:rFonts w:eastAsiaTheme="minorEastAsia"/>
+                <w:lang w:val="en-US"/>
+              </w:rPr>
+            </w:pPr>
+            <w:r>
+              <w:rPr>
+                <w:rFonts w:eastAsiaTheme="minorEastAsia"/>
+                <w:lang w:val="en-US"/>
+              </w:rPr>
+              <w:t>Destino</w:t>
+            </w:r>
+          </w:p>
+        </w:tc>
+        <w:tc>
+          <w:tcPr>
+            <w:tcW w:w="3918" w:type="dxa"/>
+            <w:gridSpan w:val="4"/>
+          </w:tcPr>
+          <w:p>
+            <w:pPr>
+              <w:pStyle w:val="Prrafodelista"/>
+              <w:tabs>
+                <w:tab w:val="left" w:pos="7553"/>
+              </w:tabs>
+              <w:ind w:left="0"/>
+              <w:jc w:val="center"/>
+              <w:rPr>
+                <w:rFonts w:eastAsiaTheme="minorEastAsia"/>
+                <w:lang w:val="en-US"/>
+              </w:rPr>
+            </w:pPr>
+            <w:r>
+              <w:rPr>
+                <w:rFonts w:eastAsiaTheme="minorEastAsia"/>
+                <w:lang w:val="en-US"/>
+              </w:rPr>
+              <w:t>Producción intermedia</w:t>
+            </w:r>
+          </w:p>
+        </w:tc>
+        <w:tc>
+          <w:tcPr>
+            <w:tcW w:w="2531" w:type="dxa"/>
+            <w:gridSpan w:val="3"/>
+          </w:tcPr>
+          <w:p>
+            <w:pPr>
+              <w:pStyle w:val="Prrafodelista"/>
+              <w:tabs>
+                <w:tab w:val="left" w:pos="7553"/>
+              </w:tabs>
+              <w:ind w:left="0"/>
+              <w:jc w:val="center"/>
+              <w:rPr>
+                <w:rFonts w:eastAsiaTheme="minorEastAsia"/>
+                <w:lang w:val="en-US"/>
+              </w:rPr>
+            </w:pPr>
+            <w:r>
+              <w:rPr>
+                <w:rFonts w:eastAsiaTheme="minorEastAsia"/>
+                <w:lang w:val="en-US"/>
+              </w:rPr>
+              <w:t>Producción final</w:t>
+            </w:r>
+          </w:p>
+        </w:tc>
+        <w:tc>
+          <w:tcPr>
+            <w:tcW w:w="993" w:type="dxa"/>
+            <w:vMerge w:val="restart"/>
+            <w:vAlign w:val="center"/>
+          </w:tcPr>
+          <w:p>
+            <w:pPr>
+              <w:pStyle w:val="Prrafodelista"/>
+              <w:tabs>
+                <w:tab w:val="left" w:pos="7553"/>
+              </w:tabs>
+              <w:ind w:left="0"/>
+              <w:jc w:val="center"/>
+              <w:rPr>
+                <w:rFonts w:eastAsiaTheme="minorEastAsia"/>
+                <w:lang w:val="en-US"/>
+              </w:rPr>
+            </w:pPr>
+            <w:r>
+              <w:rPr>
+                <w:rFonts w:eastAsiaTheme="minorEastAsia"/>
+                <w:lang w:val="en-US"/>
+              </w:rPr>
+              <w:t>VBP</w:t>
+            </w:r>
+          </w:p>
+        </w:tc>
+      </w:tr>
+      <w:tr>
+        <w:tc>
+          <w:tcPr>
+            <w:tcW w:w="904" w:type="dxa"/>
+            <w:vMerge w:val="restart"/>
+            <w:vAlign w:val="center"/>
+          </w:tcPr>
+          <w:p>
+            <w:pPr>
+              <w:pStyle w:val="Prrafodelista"/>
+              <w:tabs>
+                <w:tab w:val="left" w:pos="7553"/>
+              </w:tabs>
+              <w:ind w:left="0"/>
+              <w:jc w:val="center"/>
+              <w:rPr>
+                <w:rFonts w:eastAsiaTheme="minorEastAsia"/>
+                <w:lang w:val="en-US"/>
+              </w:rPr>
+            </w:pPr>
+            <w:r>
+              <w:rPr>
+                <w:rFonts w:eastAsiaTheme="minorEastAsia"/>
+                <w:lang w:val="en-US"/>
+              </w:rPr>
+              <w:t>Origen</w:t>
+            </w:r>
+          </w:p>
+        </w:tc>
+        <w:tc>
+          <w:tcPr>
+            <w:tcW w:w="2647" w:type="dxa"/>
+            <w:gridSpan w:val="3"/>
+          </w:tcPr>
+          <w:p>
+            <w:pPr>
+              <w:pStyle w:val="Prrafodelista"/>
+              <w:tabs>
+                <w:tab w:val="left" w:pos="7553"/>
+              </w:tabs>
+              <w:ind w:left="0"/>
+              <w:jc w:val="center"/>
+              <w:rPr>
+                <w:rFonts w:eastAsiaTheme="minorEastAsia"/>
+                <w:lang w:val="en-US"/>
+              </w:rPr>
+            </w:pPr>
+            <w:r>
+              <w:rPr>
+                <w:rFonts w:eastAsiaTheme="minorEastAsia"/>
+                <w:lang w:val="en-US"/>
+              </w:rPr>
+              <w:t>Sectores</w:t>
+            </w:r>
+          </w:p>
+        </w:tc>
+        <w:tc>
+          <w:tcPr>
+            <w:tcW w:w="1271" w:type="dxa"/>
+            <w:vMerge w:val="restart"/>
+            <w:vAlign w:val="bottom"/>
+          </w:tcPr>
+          <w:p>
+            <w:pPr>
+              <w:pStyle w:val="Prrafodelista"/>
+              <w:tabs>
+                <w:tab w:val="left" w:pos="7553"/>
+              </w:tabs>
+              <w:ind w:left="0"/>
+              <w:jc w:val="center"/>
+              <w:rPr>
+                <w:rFonts w:eastAsiaTheme="minorEastAsia"/>
+                <w:lang w:val="en-US"/>
+              </w:rPr>
+            </w:pPr>
+            <w:r>
+              <w:rPr>
+                <w:rFonts w:eastAsiaTheme="minorEastAsia"/>
+                <w:lang w:val="en-US"/>
+              </w:rPr>
+              <w:t>Subtotal</w:t>
+            </w:r>
+          </w:p>
+        </w:tc>
+        <w:tc>
+          <w:tcPr>
+            <w:tcW w:w="607" w:type="dxa"/>
+            <w:vMerge w:val="restart"/>
+            <w:vAlign w:val="bottom"/>
+          </w:tcPr>
+          <w:p>
+            <w:pPr>
+              <w:pStyle w:val="Prrafodelista"/>
+              <w:tabs>
+                <w:tab w:val="left" w:pos="7553"/>
+              </w:tabs>
+              <w:ind w:left="0"/>
+              <w:jc w:val="center"/>
+              <w:rPr>
+                <w:rFonts w:eastAsiaTheme="minorEastAsia"/>
+                <w:lang w:val="en-US"/>
+              </w:rPr>
+            </w:pPr>
+            <w:r>
+              <w:rPr>
+                <w:rFonts w:eastAsiaTheme="minorEastAsia"/>
+                <w:lang w:val="en-US"/>
+              </w:rPr>
+              <w:t>C</w:t>
+            </w:r>
+          </w:p>
+        </w:tc>
+        <w:tc>
+          <w:tcPr>
+            <w:tcW w:w="634" w:type="dxa"/>
+            <w:vMerge w:val="restart"/>
+            <w:vAlign w:val="bottom"/>
+          </w:tcPr>
+          <w:p>
+            <w:pPr>
+              <w:pStyle w:val="Prrafodelista"/>
+              <w:tabs>
+                <w:tab w:val="left" w:pos="7553"/>
+              </w:tabs>
+              <w:ind w:left="0"/>
+              <w:jc w:val="center"/>
+              <w:rPr>
+                <w:rFonts w:eastAsiaTheme="minorEastAsia"/>
+                <w:lang w:val="en-US"/>
+              </w:rPr>
+            </w:pPr>
+            <w:r>
+              <w:rPr>
+                <w:rFonts w:eastAsiaTheme="minorEastAsia"/>
+                <w:lang w:val="en-US"/>
+              </w:rPr>
+              <w:t>I</w:t>
+            </w:r>
+          </w:p>
+        </w:tc>
+        <w:tc>
+          <w:tcPr>
+            <w:tcW w:w="1290" w:type="dxa"/>
+            <w:vMerge w:val="restart"/>
+            <w:vAlign w:val="bottom"/>
+          </w:tcPr>
+          <w:p>
+            <w:pPr>
+              <w:pStyle w:val="Prrafodelista"/>
+              <w:tabs>
+                <w:tab w:val="left" w:pos="7553"/>
+              </w:tabs>
+              <w:ind w:left="0"/>
+              <w:jc w:val="center"/>
+              <w:rPr>
+                <w:rFonts w:eastAsiaTheme="minorEastAsia"/>
+                <w:lang w:val="en-US"/>
+              </w:rPr>
+            </w:pPr>
+            <w:r>
+              <w:rPr>
+                <w:rFonts w:eastAsiaTheme="minorEastAsia"/>
+                <w:lang w:val="en-US"/>
+              </w:rPr>
+              <w:t>Subtotal</w:t>
+            </w:r>
+          </w:p>
+        </w:tc>
+        <w:tc>
+          <w:tcPr>
+            <w:tcW w:w="993" w:type="dxa"/>
+            <w:vMerge/>
+          </w:tcPr>
+          <w:p>
+            <w:pPr>
+              <w:pStyle w:val="Prrafodelista"/>
+              <w:tabs>
+                <w:tab w:val="left" w:pos="7553"/>
+              </w:tabs>
+              <w:ind w:left="0"/>
+              <w:jc w:val="center"/>
+              <w:rPr>
+                <w:rFonts w:eastAsiaTheme="minorEastAsia"/>
+                <w:lang w:val="en-US"/>
+              </w:rPr>
+            </w:pPr>
+          </w:p>
+        </w:tc>
+      </w:tr>
+      <w:tr>
+        <w:tc>
+          <w:tcPr>
+            <w:tcW w:w="904" w:type="dxa"/>
+            <w:vMerge/>
+          </w:tcPr>
+          <w:p>
+            <w:pPr>
+              <w:pStyle w:val="Prrafodelista"/>
+              <w:tabs>
+                <w:tab w:val="left" w:pos="7553"/>
+              </w:tabs>
+              <w:ind w:left="0"/>
+              <w:jc w:val="center"/>
+              <w:rPr>
+                <w:rFonts w:eastAsiaTheme="minorEastAsia"/>
+                <w:lang w:val="en-US"/>
+              </w:rPr>
+            </w:pPr>
+          </w:p>
+        </w:tc>
+        <w:tc>
+          <w:tcPr>
+            <w:tcW w:w="1048" w:type="dxa"/>
+          </w:tcPr>
+          <w:p>
+            <w:pPr>
+              <w:pStyle w:val="Prrafodelista"/>
+              <w:tabs>
+                <w:tab w:val="left" w:pos="7553"/>
+              </w:tabs>
+              <w:ind w:left="0"/>
+              <w:jc w:val="center"/>
+              <w:rPr>
+                <w:rFonts w:eastAsiaTheme="minorEastAsia"/>
+                <w:lang w:val="en-US"/>
+              </w:rPr>
+            </w:pPr>
+            <w:r>
+              <w:rPr>
+                <w:rFonts w:eastAsiaTheme="minorEastAsia"/>
+                <w:lang w:val="en-US"/>
+              </w:rPr>
+              <w:t>I</w:t>
+            </w:r>
+          </w:p>
+        </w:tc>
+        <w:tc>
+          <w:tcPr>
+            <w:tcW w:w="708" w:type="dxa"/>
+          </w:tcPr>
+          <w:p>
+            <w:pPr>
+              <w:pStyle w:val="Prrafodelista"/>
+              <w:tabs>
+                <w:tab w:val="left" w:pos="7553"/>
+              </w:tabs>
+              <w:ind w:left="0"/>
+              <w:jc w:val="center"/>
+              <w:rPr>
+                <w:rFonts w:eastAsiaTheme="minorEastAsia"/>
+                <w:lang w:val="en-US"/>
+              </w:rPr>
+            </w:pPr>
+            <w:r>
+              <w:rPr>
+                <w:rFonts w:eastAsiaTheme="minorEastAsia"/>
+                <w:lang w:val="en-US"/>
+              </w:rPr>
+              <w:t>II</w:t>
+            </w:r>
+          </w:p>
+        </w:tc>
+        <w:tc>
+          <w:tcPr>
+            <w:tcW w:w="891" w:type="dxa"/>
+          </w:tcPr>
+          <w:p>
+            <w:pPr>
+              <w:pStyle w:val="Prrafodelista"/>
+              <w:tabs>
+                <w:tab w:val="left" w:pos="7553"/>
+              </w:tabs>
+              <w:ind w:left="0"/>
+              <w:jc w:val="center"/>
+              <w:rPr>
+                <w:rFonts w:eastAsiaTheme="minorEastAsia"/>
+                <w:lang w:val="en-US"/>
+              </w:rPr>
+            </w:pPr>
+            <w:r>
+              <w:rPr>
+                <w:rFonts w:eastAsiaTheme="minorEastAsia"/>
+                <w:lang w:val="en-US"/>
+              </w:rPr>
+              <w:t>III</w:t>
+            </w:r>
+          </w:p>
+        </w:tc>
+        <w:tc>
+          <w:tcPr>
+            <w:tcW w:w="1271" w:type="dxa"/>
+            <w:vMerge/>
+          </w:tcPr>
+          <w:p>
+            <w:pPr>
+              <w:pStyle w:val="Prrafodelista"/>
+              <w:tabs>
+                <w:tab w:val="left" w:pos="7553"/>
+              </w:tabs>
+              <w:ind w:left="0"/>
+              <w:jc w:val="center"/>
+              <w:rPr>
+                <w:rFonts w:eastAsiaTheme="minorEastAsia"/>
+                <w:lang w:val="en-US"/>
+              </w:rPr>
+            </w:pPr>
+          </w:p>
+        </w:tc>
+        <w:tc>
+          <w:tcPr>
+            <w:tcW w:w="607" w:type="dxa"/>
+            <w:vMerge/>
+          </w:tcPr>
+          <w:p>
+            <w:pPr>
+              <w:pStyle w:val="Prrafodelista"/>
+              <w:tabs>
+                <w:tab w:val="left" w:pos="7553"/>
+              </w:tabs>
+              <w:ind w:left="0"/>
+              <w:jc w:val="center"/>
+              <w:rPr>
+                <w:rFonts w:eastAsiaTheme="minorEastAsia"/>
+                <w:lang w:val="en-US"/>
+              </w:rPr>
+            </w:pPr>
+          </w:p>
+        </w:tc>
+        <w:tc>
+          <w:tcPr>
+            <w:tcW w:w="634" w:type="dxa"/>
+            <w:vMerge/>
+          </w:tcPr>
+          <w:p>
+            <w:pPr>
+              <w:pStyle w:val="Prrafodelista"/>
+              <w:tabs>
+                <w:tab w:val="left" w:pos="7553"/>
+              </w:tabs>
+              <w:ind w:left="0"/>
+              <w:jc w:val="center"/>
+              <w:rPr>
+                <w:rFonts w:eastAsiaTheme="minorEastAsia"/>
+                <w:lang w:val="en-US"/>
+              </w:rPr>
+            </w:pPr>
+          </w:p>
+        </w:tc>
+        <w:tc>
+          <w:tcPr>
+            <w:tcW w:w="1290" w:type="dxa"/>
+            <w:vMerge/>
+          </w:tcPr>
+          <w:p>
+            <w:pPr>
+              <w:pStyle w:val="Prrafodelista"/>
+              <w:tabs>
+                <w:tab w:val="left" w:pos="7553"/>
+              </w:tabs>
+              <w:ind w:left="0"/>
+              <w:jc w:val="center"/>
+              <w:rPr>
+                <w:rFonts w:eastAsiaTheme="minorEastAsia"/>
+                <w:lang w:val="en-US"/>
+              </w:rPr>
+            </w:pPr>
+          </w:p>
+        </w:tc>
+        <w:tc>
+          <w:tcPr>
+            <w:tcW w:w="993" w:type="dxa"/>
+            <w:vMerge/>
+          </w:tcPr>
+          <w:p>
+            <w:pPr>
+              <w:pStyle w:val="Prrafodelista"/>
+              <w:tabs>
+                <w:tab w:val="left" w:pos="7553"/>
+              </w:tabs>
+              <w:ind w:left="0"/>
+              <w:jc w:val="center"/>
+              <w:rPr>
+                <w:rFonts w:eastAsiaTheme="minorEastAsia"/>
+                <w:lang w:val="en-US"/>
+              </w:rPr>
+            </w:pPr>
+          </w:p>
+        </w:tc>
+      </w:tr>
+      <w:tr>
+        <w:tc>
+          <w:tcPr>
+            <w:tcW w:w="904" w:type="dxa"/>
+          </w:tcPr>
+          <w:p>
+            <w:pPr>
+              <w:pStyle w:val="Prrafodelista"/>
+              <w:tabs>
+                <w:tab w:val="left" w:pos="7553"/>
+              </w:tabs>
+              <w:ind w:left="0"/>
+              <w:jc w:val="center"/>
+              <w:rPr>
+                <w:rFonts w:eastAsiaTheme="minorEastAsia"/>
+                <w:lang w:val="en-US"/>
+              </w:rPr>
+            </w:pPr>
+            <w:r>
+              <w:rPr>
+                <w:rFonts w:eastAsiaTheme="minorEastAsia"/>
+                <w:lang w:val="en-US"/>
+              </w:rPr>
+              <w:t>Sector 1</w:t>
+            </w:r>
+          </w:p>
+        </w:tc>
+        <w:tc>
+          <w:tcPr>
+            <w:tcW w:w="1048" w:type="dxa"/>
+          </w:tcPr>
+          <w:p>
+            <w:pPr>
+              <w:pStyle w:val="Prrafodelista"/>
+              <w:tabs>
+                <w:tab w:val="left" w:pos="7553"/>
+              </w:tabs>
+              <w:ind w:left="0"/>
+              <w:jc w:val="center"/>
+              <w:rPr>
+                <w:rFonts w:eastAsiaTheme="minorEastAsia"/>
+                <w:color w:val="0070C0"/>
+                <w:lang w:val="en-US"/>
+              </w:rPr>
+            </w:pPr>
+            <w:r>
+              <w:rPr>
+                <w:rFonts w:eastAsiaTheme="minorEastAsia"/>
+                <w:lang w:val="en-US"/>
+              </w:rPr>
+              <w:t>10</w:t>
+            </w:r>
+            <w:r>
+              <w:rPr>
+                <w:rFonts w:eastAsiaTheme="minorEastAsia"/>
+                <w:lang w:val="en-US"/>
+              </w:rPr>
+              <w:t xml:space="preserve">-6.1= </w:t>
+            </w:r>
+            <w:r>
+              <w:rPr>
+                <w:rFonts w:eastAsiaTheme="minorEastAsia"/>
+                <w:b/>
+                <w:bCs/>
+                <w:lang w:val="en-US"/>
+              </w:rPr>
+              <w:t>3.9</w:t>
+            </w:r>
+          </w:p>
+        </w:tc>
+        <w:tc>
+          <w:tcPr>
+            <w:tcW w:w="708" w:type="dxa"/>
+          </w:tcPr>
+          <w:p>
+            <w:pPr>
+              <w:pStyle w:val="Prrafodelista"/>
+              <w:tabs>
+                <w:tab w:val="left" w:pos="7553"/>
+              </w:tabs>
+              <w:ind w:left="0"/>
+              <w:jc w:val="center"/>
+              <w:rPr>
+                <w:rFonts w:eastAsiaTheme="minorEastAsia"/>
+                <w:lang w:val="en-US"/>
+              </w:rPr>
+            </w:pPr>
+            <w:r>
+              <w:rPr>
+                <w:rFonts w:eastAsiaTheme="minorEastAsia"/>
+                <w:color w:val="0070C0"/>
+                <w:lang w:val="en-US"/>
+              </w:rPr>
+              <w:t>5.0</w:t>
+            </w:r>
+          </w:p>
+        </w:tc>
+        <w:tc>
+          <w:tcPr>
+            <w:tcW w:w="891" w:type="dxa"/>
+          </w:tcPr>
+          <w:p>
+            <w:pPr>
+              <w:pStyle w:val="Prrafodelista"/>
+              <w:tabs>
+                <w:tab w:val="left" w:pos="7553"/>
+              </w:tabs>
+              <w:ind w:left="0"/>
+              <w:jc w:val="center"/>
+              <w:rPr>
+                <w:rFonts w:eastAsiaTheme="minorEastAsia"/>
+                <w:lang w:val="en-US"/>
+              </w:rPr>
+            </w:pPr>
+            <w:r>
+              <w:rPr>
+                <w:rFonts w:eastAsiaTheme="minorEastAsia"/>
+                <w:color w:val="00B050"/>
+                <w:lang w:val="en-US"/>
+              </w:rPr>
+              <w:t>1.0</w:t>
+            </w:r>
+          </w:p>
+        </w:tc>
+        <w:tc>
+          <w:tcPr>
+            <w:tcW w:w="1271" w:type="dxa"/>
+            <w:tcBorders>
+              <w:bottom w:val="single" w:sz="4" w:space="0" w:color="auto"/>
+            </w:tcBorders>
+          </w:tcPr>
+          <w:p>
+            <w:pPr>
+              <w:pStyle w:val="Prrafodelista"/>
+              <w:tabs>
+                <w:tab w:val="left" w:pos="7553"/>
+              </w:tabs>
+              <w:ind w:left="0"/>
+              <w:jc w:val="center"/>
+              <w:rPr>
+                <w:rFonts w:eastAsiaTheme="minorEastAsia"/>
+                <w:lang w:val="en-US"/>
+              </w:rPr>
+            </w:pPr>
+            <w:r>
+              <w:rPr>
+                <w:rFonts w:eastAsiaTheme="minorEastAsia"/>
+                <w:lang w:val="en-US"/>
+              </w:rPr>
+              <w:t>9.9</w:t>
+            </w:r>
+          </w:p>
+        </w:tc>
+        <w:tc>
+          <w:tcPr>
+            <w:tcW w:w="607" w:type="dxa"/>
+            <w:tcBorders>
+              <w:bottom w:val="single" w:sz="4" w:space="0" w:color="auto"/>
+            </w:tcBorders>
+          </w:tcPr>
+          <w:p>
+            <w:pPr>
+              <w:pStyle w:val="Prrafodelista"/>
+              <w:tabs>
+                <w:tab w:val="left" w:pos="7553"/>
+              </w:tabs>
+              <w:ind w:left="0"/>
+              <w:jc w:val="center"/>
+              <w:rPr>
+                <w:rFonts w:eastAsiaTheme="minorEastAsia"/>
+                <w:color w:val="7030A0"/>
+                <w:lang w:val="en-US"/>
+              </w:rPr>
+            </w:pPr>
+            <w:r>
+              <w:rPr>
+                <w:rFonts w:eastAsiaTheme="minorEastAsia"/>
+                <w:color w:val="7030A0"/>
+                <w:lang w:val="en-US"/>
+              </w:rPr>
+              <w:t>9.4</w:t>
+            </w:r>
+          </w:p>
+        </w:tc>
+        <w:tc>
+          <w:tcPr>
+            <w:tcW w:w="634" w:type="dxa"/>
+            <w:tcBorders>
+              <w:bottom w:val="single" w:sz="4" w:space="0" w:color="auto"/>
+            </w:tcBorders>
+          </w:tcPr>
+          <w:p>
+            <w:pPr>
+              <w:pStyle w:val="Prrafodelista"/>
+              <w:tabs>
+                <w:tab w:val="left" w:pos="7553"/>
+              </w:tabs>
+              <w:ind w:left="0"/>
+              <w:jc w:val="center"/>
+              <w:rPr>
+                <w:rFonts w:eastAsiaTheme="minorEastAsia"/>
+                <w:color w:val="7030A0"/>
+                <w:lang w:val="en-US"/>
+              </w:rPr>
+            </w:pPr>
+            <w:r>
+              <w:rPr>
+                <w:rFonts w:eastAsiaTheme="minorEastAsia"/>
+                <w:color w:val="7030A0"/>
+                <w:lang w:val="en-US"/>
+              </w:rPr>
+              <w:t>0.1</w:t>
+            </w:r>
+          </w:p>
+        </w:tc>
+        <w:tc>
+          <w:tcPr>
+            <w:tcW w:w="1290" w:type="dxa"/>
+            <w:tcBorders>
+              <w:bottom w:val="single" w:sz="4" w:space="0" w:color="auto"/>
+            </w:tcBorders>
+          </w:tcPr>
+          <w:p>
+            <w:pPr>
+              <w:pStyle w:val="Prrafodelista"/>
+              <w:tabs>
+                <w:tab w:val="left" w:pos="7553"/>
+              </w:tabs>
+              <w:ind w:left="0"/>
+              <w:jc w:val="center"/>
+              <w:rPr>
+                <w:rFonts w:eastAsiaTheme="minorEastAsia"/>
+                <w:lang w:val="en-US"/>
+              </w:rPr>
+            </w:pPr>
+            <w:r>
+              <w:rPr>
+                <w:rFonts w:eastAsiaTheme="minorEastAsia"/>
+                <w:lang w:val="en-US"/>
+              </w:rPr>
+              <w:t xml:space="preserve">19.4-9.9= </w:t>
+            </w:r>
+            <w:r>
+              <w:rPr>
+                <w:rFonts w:eastAsiaTheme="minorEastAsia"/>
+                <w:b/>
+                <w:bCs/>
+                <w:lang w:val="en-US"/>
+              </w:rPr>
+              <w:t>9.5</w:t>
+            </w:r>
+          </w:p>
+        </w:tc>
+        <w:tc>
+          <w:tcPr>
+            <w:tcW w:w="993" w:type="dxa"/>
+            <w:tcBorders>
+              <w:bottom w:val="single" w:sz="4" w:space="0" w:color="auto"/>
+            </w:tcBorders>
+          </w:tcPr>
+          <w:p>
+            <w:pPr>
+              <w:pStyle w:val="Prrafodelista"/>
+              <w:tabs>
+                <w:tab w:val="left" w:pos="7553"/>
+              </w:tabs>
+              <w:ind w:left="0"/>
+              <w:jc w:val="center"/>
+              <w:rPr>
+                <w:rFonts w:eastAsiaTheme="minorEastAsia"/>
+                <w:lang w:val="en-US"/>
+              </w:rPr>
+            </w:pPr>
+            <w:r>
+              <w:rPr>
+                <w:rFonts w:eastAsiaTheme="minorEastAsia"/>
+                <w:lang w:val="en-US"/>
+              </w:rPr>
+              <w:t>19.4</w:t>
+            </w:r>
+          </w:p>
+        </w:tc>
+      </w:tr>
+      <w:tr>
+        <w:tc>
+          <w:tcPr>
+            <w:tcW w:w="904" w:type="dxa"/>
+          </w:tcPr>
+          <w:p>
+            <w:pPr>
+              <w:pStyle w:val="Prrafodelista"/>
+              <w:tabs>
+                <w:tab w:val="left" w:pos="7553"/>
+              </w:tabs>
+              <w:ind w:left="0"/>
+              <w:jc w:val="center"/>
+              <w:rPr>
+                <w:rFonts w:eastAsiaTheme="minorEastAsia"/>
+                <w:lang w:val="en-US"/>
+              </w:rPr>
+            </w:pPr>
+            <w:r>
+              <w:rPr>
+                <w:rFonts w:eastAsiaTheme="minorEastAsia"/>
+                <w:lang w:val="en-US"/>
+              </w:rPr>
+              <w:t>Sector 2</w:t>
+            </w:r>
+          </w:p>
+        </w:tc>
+        <w:tc>
+          <w:tcPr>
+            <w:tcW w:w="1048" w:type="dxa"/>
+          </w:tcPr>
+          <w:p>
+            <w:pPr>
+              <w:pStyle w:val="Prrafodelista"/>
+              <w:tabs>
+                <w:tab w:val="left" w:pos="7553"/>
+              </w:tabs>
+              <w:ind w:left="0"/>
+              <w:jc w:val="center"/>
+              <w:rPr>
+                <w:rFonts w:eastAsiaTheme="minorEastAsia"/>
+                <w:lang w:val="en-US"/>
+              </w:rPr>
+            </w:pPr>
+            <w:r>
+              <w:rPr>
+                <w:rFonts w:eastAsiaTheme="minorEastAsia"/>
+                <w:lang w:val="en-US"/>
+              </w:rPr>
+              <w:t>6.0</w:t>
+            </w:r>
+          </w:p>
+        </w:tc>
+        <w:tc>
+          <w:tcPr>
+            <w:tcW w:w="708" w:type="dxa"/>
+          </w:tcPr>
+          <w:p>
+            <w:pPr>
+              <w:pStyle w:val="Prrafodelista"/>
+              <w:tabs>
+                <w:tab w:val="left" w:pos="7553"/>
+              </w:tabs>
+              <w:ind w:left="0"/>
+              <w:jc w:val="center"/>
+              <w:rPr>
+                <w:rFonts w:eastAsiaTheme="minorEastAsia"/>
+                <w:lang w:val="en-US"/>
+              </w:rPr>
+            </w:pPr>
+            <w:r>
+              <w:rPr>
+                <w:rFonts w:eastAsiaTheme="minorEastAsia"/>
+                <w:color w:val="0070C0"/>
+                <w:lang w:val="en-US"/>
+              </w:rPr>
+              <w:t>1.0</w:t>
+            </w:r>
+          </w:p>
+        </w:tc>
+        <w:tc>
+          <w:tcPr>
+            <w:tcW w:w="891" w:type="dxa"/>
+          </w:tcPr>
+          <w:p>
+            <w:pPr>
+              <w:pStyle w:val="Prrafodelista"/>
+              <w:tabs>
+                <w:tab w:val="left" w:pos="7553"/>
+              </w:tabs>
+              <w:ind w:left="0"/>
+              <w:jc w:val="center"/>
+              <w:rPr>
+                <w:rFonts w:eastAsiaTheme="minorEastAsia"/>
+                <w:lang w:val="en-US"/>
+              </w:rPr>
+            </w:pPr>
+            <w:r>
+              <w:rPr>
+                <w:rFonts w:eastAsiaTheme="minorEastAsia"/>
+                <w:color w:val="0070C0"/>
+                <w:lang w:val="en-US"/>
+              </w:rPr>
+              <w:t>8.5-7=</w:t>
+            </w:r>
+            <w:r>
+              <w:rPr>
+                <w:rFonts w:eastAsiaTheme="minorEastAsia"/>
+                <w:color w:val="0070C0"/>
+                <w:lang w:val="en-US"/>
+              </w:rPr>
+              <w:t xml:space="preserve"> </w:t>
+            </w:r>
+            <w:r>
+              <w:rPr>
+                <w:rFonts w:eastAsiaTheme="minorEastAsia"/>
+                <w:b/>
+                <w:bCs/>
+                <w:color w:val="0070C0"/>
+                <w:lang w:val="en-US"/>
+              </w:rPr>
+              <w:t>1.5</w:t>
+            </w:r>
+          </w:p>
+        </w:tc>
+        <w:tc>
+          <w:tcPr>
+            <w:tcW w:w="1271" w:type="dxa"/>
+          </w:tcPr>
+          <w:p>
+            <w:pPr>
+              <w:pStyle w:val="Prrafodelista"/>
+              <w:tabs>
+                <w:tab w:val="left" w:pos="7553"/>
+              </w:tabs>
+              <w:ind w:left="0"/>
+              <w:jc w:val="center"/>
+              <w:rPr>
+                <w:rFonts w:eastAsiaTheme="minorEastAsia"/>
+                <w:color w:val="0070C0"/>
+                <w:lang w:val="en-US"/>
+              </w:rPr>
+            </w:pPr>
+            <w:r>
+              <w:rPr>
+                <w:rFonts w:eastAsiaTheme="minorEastAsia"/>
+                <w:color w:val="0070C0"/>
+                <w:lang w:val="en-US"/>
+              </w:rPr>
+              <w:t>15-6.5=</w:t>
+            </w:r>
+            <w:r>
+              <w:rPr>
+                <w:rFonts w:eastAsiaTheme="minorEastAsia"/>
+                <w:color w:val="0070C0"/>
+                <w:lang w:val="en-US"/>
+              </w:rPr>
+              <w:t xml:space="preserve"> </w:t>
+            </w:r>
+            <w:r>
+              <w:rPr>
+                <w:rFonts w:eastAsiaTheme="minorEastAsia"/>
+                <w:b/>
+                <w:bCs/>
+                <w:color w:val="0070C0"/>
+                <w:lang w:val="en-US"/>
+              </w:rPr>
+              <w:t>8.5</w:t>
+            </w:r>
+          </w:p>
+        </w:tc>
+        <w:tc>
+          <w:tcPr>
+            <w:tcW w:w="607" w:type="dxa"/>
+          </w:tcPr>
+          <w:p>
+            <w:pPr>
+              <w:pStyle w:val="Prrafodelista"/>
+              <w:tabs>
+                <w:tab w:val="left" w:pos="7553"/>
+              </w:tabs>
+              <w:ind w:left="0"/>
+              <w:jc w:val="center"/>
+              <w:rPr>
+                <w:rFonts w:eastAsiaTheme="minorEastAsia"/>
+                <w:color w:val="7030A0"/>
+                <w:lang w:val="en-US"/>
+              </w:rPr>
+            </w:pPr>
+            <w:r>
+              <w:rPr>
+                <w:rFonts w:eastAsiaTheme="minorEastAsia"/>
+                <w:color w:val="7030A0"/>
+                <w:lang w:val="en-US"/>
+              </w:rPr>
+              <w:t>7</w:t>
+            </w:r>
+          </w:p>
+        </w:tc>
+        <w:tc>
+          <w:tcPr>
+            <w:tcW w:w="634" w:type="dxa"/>
+          </w:tcPr>
+          <w:p>
+            <w:pPr>
+              <w:pStyle w:val="Prrafodelista"/>
+              <w:tabs>
+                <w:tab w:val="left" w:pos="7553"/>
+              </w:tabs>
+              <w:ind w:left="0"/>
+              <w:jc w:val="center"/>
+              <w:rPr>
+                <w:rFonts w:eastAsiaTheme="minorEastAsia"/>
+                <w:color w:val="7030A0"/>
+                <w:lang w:val="en-US"/>
+              </w:rPr>
+            </w:pPr>
+            <w:r>
+              <w:rPr>
+                <w:rFonts w:eastAsiaTheme="minorEastAsia"/>
+                <w:color w:val="7030A0"/>
+                <w:lang w:val="en-US"/>
+              </w:rPr>
+              <w:t>-0.5</w:t>
+            </w:r>
+          </w:p>
+        </w:tc>
+        <w:tc>
+          <w:tcPr>
+            <w:tcW w:w="1290" w:type="dxa"/>
+          </w:tcPr>
+          <w:p>
+            <w:pPr>
+              <w:pStyle w:val="Prrafodelista"/>
+              <w:tabs>
+                <w:tab w:val="left" w:pos="7553"/>
+              </w:tabs>
+              <w:ind w:left="0"/>
+              <w:jc w:val="center"/>
+              <w:rPr>
+                <w:rFonts w:eastAsiaTheme="minorEastAsia"/>
+                <w:lang w:val="en-US"/>
+              </w:rPr>
+            </w:pPr>
+            <w:r>
+              <w:rPr>
+                <w:rFonts w:eastAsiaTheme="minorEastAsia"/>
+                <w:color w:val="0070C0"/>
+                <w:lang w:val="en-US"/>
+              </w:rPr>
+              <w:t>6.5</w:t>
+            </w:r>
+          </w:p>
+        </w:tc>
+        <w:tc>
+          <w:tcPr>
+            <w:tcW w:w="993" w:type="dxa"/>
+          </w:tcPr>
+          <w:p>
+            <w:pPr>
+              <w:pStyle w:val="Prrafodelista"/>
+              <w:tabs>
+                <w:tab w:val="left" w:pos="7553"/>
+              </w:tabs>
+              <w:ind w:left="0"/>
+              <w:jc w:val="center"/>
+              <w:rPr>
+                <w:rFonts w:eastAsiaTheme="minorEastAsia"/>
+                <w:lang w:val="en-US"/>
+              </w:rPr>
+            </w:pPr>
+            <w:r>
+              <w:rPr>
+                <w:rFonts w:eastAsiaTheme="minorEastAsia"/>
+                <w:color w:val="0070C0"/>
+                <w:lang w:val="en-US"/>
+              </w:rPr>
+              <w:t>15</w:t>
+            </w:r>
+            <w:r>
+              <w:rPr>
+                <w:rFonts w:eastAsiaTheme="minorEastAsia"/>
+                <w:color w:val="0070C0"/>
+                <w:lang w:val="en-US"/>
+              </w:rPr>
+              <w:t>.0</w:t>
+            </w:r>
+          </w:p>
+        </w:tc>
+      </w:tr>
+      <w:tr>
+        <w:tc>
+          <w:tcPr>
+            <w:tcW w:w="904" w:type="dxa"/>
+          </w:tcPr>
+          <w:p>
+            <w:pPr>
+              <w:pStyle w:val="Prrafodelista"/>
+              <w:tabs>
+                <w:tab w:val="left" w:pos="7553"/>
+              </w:tabs>
+              <w:ind w:left="0"/>
+              <w:jc w:val="center"/>
+              <w:rPr>
+                <w:rFonts w:eastAsiaTheme="minorEastAsia"/>
+                <w:lang w:val="en-US"/>
+              </w:rPr>
+            </w:pPr>
+            <w:r>
+              <w:rPr>
+                <w:rFonts w:eastAsiaTheme="minorEastAsia"/>
+                <w:lang w:val="en-US"/>
+              </w:rPr>
+              <w:t>Sector 3</w:t>
+            </w:r>
+          </w:p>
+        </w:tc>
+        <w:tc>
+          <w:tcPr>
+            <w:tcW w:w="1048" w:type="dxa"/>
+          </w:tcPr>
+          <w:p>
+            <w:pPr>
+              <w:pStyle w:val="Prrafodelista"/>
+              <w:tabs>
+                <w:tab w:val="left" w:pos="7553"/>
+              </w:tabs>
+              <w:ind w:left="0"/>
+              <w:jc w:val="center"/>
+              <w:rPr>
+                <w:rFonts w:eastAsiaTheme="minorEastAsia"/>
+                <w:lang w:val="en-US"/>
+              </w:rPr>
+            </w:pPr>
+            <w:r>
+              <w:rPr>
+                <w:rFonts w:eastAsiaTheme="minorEastAsia"/>
+                <w:lang w:val="en-US"/>
+              </w:rPr>
+              <w:t>0.1</w:t>
+            </w:r>
+          </w:p>
+        </w:tc>
+        <w:tc>
+          <w:tcPr>
+            <w:tcW w:w="708" w:type="dxa"/>
+          </w:tcPr>
+          <w:p>
+            <w:pPr>
+              <w:pStyle w:val="Prrafodelista"/>
+              <w:tabs>
+                <w:tab w:val="left" w:pos="7553"/>
+              </w:tabs>
+              <w:ind w:left="0"/>
+              <w:jc w:val="center"/>
+              <w:rPr>
+                <w:rFonts w:eastAsiaTheme="minorEastAsia"/>
+                <w:lang w:val="en-US"/>
+              </w:rPr>
+            </w:pPr>
+            <w:r>
+              <w:rPr>
+                <w:rFonts w:eastAsiaTheme="minorEastAsia"/>
+                <w:color w:val="0070C0"/>
+                <w:lang w:val="en-US"/>
+              </w:rPr>
+              <w:t>2.0</w:t>
+            </w:r>
+          </w:p>
+        </w:tc>
+        <w:tc>
+          <w:tcPr>
+            <w:tcW w:w="891" w:type="dxa"/>
+            <w:tcBorders>
+              <w:bottom w:val="single" w:sz="4" w:space="0" w:color="auto"/>
+            </w:tcBorders>
+          </w:tcPr>
+          <w:p>
+            <w:pPr>
+              <w:pStyle w:val="Prrafodelista"/>
+              <w:tabs>
+                <w:tab w:val="left" w:pos="7553"/>
+              </w:tabs>
+              <w:ind w:left="0"/>
+              <w:jc w:val="center"/>
+              <w:rPr>
+                <w:rFonts w:eastAsiaTheme="minorEastAsia"/>
+                <w:color w:val="00B050"/>
+                <w:lang w:val="en-US"/>
+              </w:rPr>
+            </w:pPr>
+            <w:r>
+              <w:rPr>
+                <w:rFonts w:eastAsiaTheme="minorEastAsia"/>
+                <w:color w:val="00B050"/>
+                <w:lang w:val="en-US"/>
+              </w:rPr>
+              <w:t>2.5</w:t>
+            </w:r>
+          </w:p>
+        </w:tc>
+        <w:tc>
+          <w:tcPr>
+            <w:tcW w:w="1271" w:type="dxa"/>
+            <w:tcBorders>
+              <w:bottom w:val="single" w:sz="4" w:space="0" w:color="auto"/>
+            </w:tcBorders>
+          </w:tcPr>
+          <w:p>
+            <w:pPr>
+              <w:pStyle w:val="Prrafodelista"/>
+              <w:tabs>
+                <w:tab w:val="left" w:pos="7553"/>
+              </w:tabs>
+              <w:ind w:left="0"/>
+              <w:jc w:val="center"/>
+              <w:rPr>
+                <w:rFonts w:eastAsiaTheme="minorEastAsia"/>
+                <w:lang w:val="en-US"/>
+              </w:rPr>
+            </w:pPr>
+            <w:r>
+              <w:rPr>
+                <w:rFonts w:eastAsiaTheme="minorEastAsia"/>
+                <w:color w:val="00B050"/>
+                <w:lang w:val="en-US"/>
+              </w:rPr>
+              <w:t>0.1+2+2.5</w:t>
+            </w:r>
+            <w:r>
+              <w:rPr>
+                <w:rFonts w:eastAsiaTheme="minorEastAsia"/>
+                <w:color w:val="00B050"/>
+                <w:lang w:val="en-US"/>
+              </w:rPr>
+              <w:t xml:space="preserve"> </w:t>
+            </w:r>
+            <w:r>
+              <w:rPr>
+                <w:rFonts w:eastAsiaTheme="minorEastAsia"/>
+                <w:color w:val="00B050"/>
+                <w:lang w:val="en-US"/>
+              </w:rPr>
+              <w:t>=</w:t>
+            </w:r>
+            <w:r>
+              <w:rPr>
+                <w:rFonts w:eastAsiaTheme="minorEastAsia"/>
+                <w:b/>
+                <w:bCs/>
+                <w:color w:val="00B050"/>
+                <w:lang w:val="en-US"/>
+              </w:rPr>
+              <w:t>4.6</w:t>
+            </w:r>
+          </w:p>
+        </w:tc>
+        <w:tc>
+          <w:tcPr>
+            <w:tcW w:w="607" w:type="dxa"/>
+            <w:tcBorders>
+              <w:bottom w:val="single" w:sz="4" w:space="0" w:color="auto"/>
+            </w:tcBorders>
+          </w:tcPr>
+          <w:p>
+            <w:pPr>
+              <w:pStyle w:val="Prrafodelista"/>
+              <w:tabs>
+                <w:tab w:val="left" w:pos="7553"/>
+              </w:tabs>
+              <w:ind w:left="0"/>
+              <w:jc w:val="center"/>
+              <w:rPr>
+                <w:rFonts w:eastAsiaTheme="minorEastAsia"/>
+                <w:b/>
+                <w:bCs/>
+                <w:color w:val="7030A0"/>
+                <w:lang w:val="en-US"/>
+              </w:rPr>
+            </w:pPr>
+            <w:r>
+              <w:rPr>
+                <w:rFonts w:eastAsiaTheme="minorEastAsia"/>
+                <w:b/>
+                <w:bCs/>
+                <w:color w:val="7030A0"/>
+                <w:lang w:val="en-US"/>
+              </w:rPr>
+              <w:t>0</w:t>
+            </w:r>
+          </w:p>
+        </w:tc>
+        <w:tc>
+          <w:tcPr>
+            <w:tcW w:w="634" w:type="dxa"/>
+            <w:tcBorders>
+              <w:bottom w:val="single" w:sz="4" w:space="0" w:color="auto"/>
+            </w:tcBorders>
+          </w:tcPr>
+          <w:p>
+            <w:pPr>
+              <w:pStyle w:val="Prrafodelista"/>
+              <w:tabs>
+                <w:tab w:val="left" w:pos="7553"/>
+              </w:tabs>
+              <w:ind w:left="0"/>
+              <w:jc w:val="center"/>
+              <w:rPr>
+                <w:rFonts w:eastAsiaTheme="minorEastAsia"/>
+                <w:color w:val="7030A0"/>
+                <w:lang w:val="en-US"/>
+              </w:rPr>
+            </w:pPr>
+            <w:r>
+              <w:rPr>
+                <w:rFonts w:eastAsiaTheme="minorEastAsia"/>
+                <w:color w:val="7030A0"/>
+                <w:lang w:val="en-US"/>
+              </w:rPr>
+              <w:t>1.9</w:t>
+            </w:r>
+          </w:p>
+        </w:tc>
+        <w:tc>
+          <w:tcPr>
+            <w:tcW w:w="1290" w:type="dxa"/>
+            <w:tcBorders>
+              <w:bottom w:val="single" w:sz="4" w:space="0" w:color="auto"/>
+            </w:tcBorders>
+          </w:tcPr>
+          <w:p>
+            <w:pPr>
+              <w:pStyle w:val="Prrafodelista"/>
+              <w:tabs>
+                <w:tab w:val="left" w:pos="7553"/>
+              </w:tabs>
+              <w:ind w:left="0"/>
+              <w:jc w:val="center"/>
+              <w:rPr>
+                <w:rFonts w:eastAsiaTheme="minorEastAsia"/>
+                <w:lang w:val="en-US"/>
+              </w:rPr>
+            </w:pPr>
+            <w:r>
+              <w:rPr>
+                <w:rFonts w:eastAsiaTheme="minorEastAsia"/>
+                <w:color w:val="00B050"/>
+                <w:lang w:val="en-US"/>
+              </w:rPr>
+              <w:t>1.9</w:t>
+            </w:r>
+          </w:p>
+        </w:tc>
+        <w:tc>
+          <w:tcPr>
+            <w:tcW w:w="993" w:type="dxa"/>
+            <w:tcBorders>
+              <w:bottom w:val="single" w:sz="4" w:space="0" w:color="auto"/>
+            </w:tcBorders>
+          </w:tcPr>
+          <w:p>
+            <w:pPr>
+              <w:pStyle w:val="Prrafodelista"/>
+              <w:tabs>
+                <w:tab w:val="left" w:pos="7553"/>
+              </w:tabs>
+              <w:ind w:left="0"/>
+              <w:jc w:val="center"/>
+              <w:rPr>
+                <w:rFonts w:eastAsiaTheme="minorEastAsia"/>
+                <w:lang w:val="en-US"/>
+              </w:rPr>
+            </w:pPr>
+            <w:r>
+              <w:rPr>
+                <w:rFonts w:eastAsiaTheme="minorEastAsia"/>
+                <w:color w:val="00B050"/>
+                <w:lang w:val="en-US"/>
+              </w:rPr>
+              <w:t xml:space="preserve">4.6+1.9= </w:t>
+            </w:r>
+            <w:r>
+              <w:rPr>
+                <w:rFonts w:eastAsiaTheme="minorEastAsia"/>
+                <w:b/>
+                <w:bCs/>
+                <w:color w:val="00B050"/>
+                <w:lang w:val="en-US"/>
+              </w:rPr>
+              <w:t>6.5</w:t>
+            </w:r>
+          </w:p>
+        </w:tc>
+      </w:tr>
+      <w:tr>
+        <w:tc>
+          <w:tcPr>
+            <w:tcW w:w="904" w:type="dxa"/>
+          </w:tcPr>
+          <w:p>
+            <w:pPr>
+              <w:pStyle w:val="Prrafodelista"/>
+              <w:tabs>
+                <w:tab w:val="left" w:pos="7553"/>
+              </w:tabs>
+              <w:ind w:left="0"/>
+              <w:jc w:val="center"/>
+              <w:rPr>
+                <w:rFonts w:eastAsiaTheme="minorEastAsia"/>
+                <w:lang w:val="en-US"/>
+              </w:rPr>
+            </w:pPr>
+            <m:oMathPara>
+              <m:oMath>
+                <m:sSub>
+                  <m:sSubPr>
+                    <m:ctrlPr>
+                      <w:rPr>
+                        <w:rFonts w:ascii="Cambria Math" w:eastAsiaTheme="minorEastAsia" w:hAnsi="Cambria Math"/>
+                        <w:i/>
+                        <w:lang w:val="en-US"/>
+                      </w:rPr>
+                    </m:ctrlPr>
+                  </m:sSubPr>
+                  <m:e>
+                    <m:r>
+                      <w:rPr>
+                        <w:rFonts w:ascii="Cambria Math" w:eastAsiaTheme="minorEastAsia" w:hAnsi="Cambria Math"/>
+                        <w:lang w:val="en-US"/>
+                      </w:rPr>
+                      <m:t>I</m:t>
+                    </m:r>
+                  </m:e>
+                  <m:sub>
+                    <m:r>
+                      <w:rPr>
+                        <w:rFonts w:ascii="Cambria Math" w:eastAsiaTheme="minorEastAsia" w:hAnsi="Cambria Math"/>
+                        <w:lang w:val="en-US"/>
+                      </w:rPr>
+                      <m:t>IT</m:t>
+                    </m:r>
+                  </m:sub>
+                </m:sSub>
+              </m:oMath>
+            </m:oMathPara>
+          </w:p>
+        </w:tc>
+        <w:tc>
+          <w:tcPr>
+            <w:tcW w:w="1048" w:type="dxa"/>
+          </w:tcPr>
+          <w:p>
+            <w:pPr>
+              <w:pStyle w:val="Prrafodelista"/>
+              <w:tabs>
+                <w:tab w:val="left" w:pos="7553"/>
+              </w:tabs>
+              <w:ind w:left="0"/>
+              <w:jc w:val="center"/>
+              <w:rPr>
+                <w:rFonts w:eastAsiaTheme="minorEastAsia"/>
+                <w:lang w:val="en-US"/>
+              </w:rPr>
+            </w:pPr>
+            <w:r>
+              <w:rPr>
+                <w:rFonts w:eastAsiaTheme="minorEastAsia"/>
+                <w:lang w:val="en-US"/>
+              </w:rPr>
+              <w:t>10</w:t>
+            </w:r>
+          </w:p>
+        </w:tc>
+        <w:tc>
+          <w:tcPr>
+            <w:tcW w:w="708" w:type="dxa"/>
+          </w:tcPr>
+          <w:p>
+            <w:pPr>
+              <w:pStyle w:val="Prrafodelista"/>
+              <w:tabs>
+                <w:tab w:val="left" w:pos="7553"/>
+              </w:tabs>
+              <w:ind w:left="0"/>
+              <w:jc w:val="center"/>
+              <w:rPr>
+                <w:rFonts w:eastAsiaTheme="minorEastAsia"/>
+                <w:lang w:val="en-US"/>
+              </w:rPr>
+            </w:pPr>
+            <w:r>
+              <w:rPr>
+                <w:rFonts w:eastAsiaTheme="minorEastAsia"/>
+                <w:color w:val="0070C0"/>
+                <w:lang w:val="en-US"/>
+              </w:rPr>
+              <w:t xml:space="preserve">5+1+2= </w:t>
+            </w:r>
+            <w:r>
+              <w:rPr>
+                <w:rFonts w:eastAsiaTheme="minorEastAsia"/>
+                <w:b/>
+                <w:bCs/>
+                <w:color w:val="0070C0"/>
+                <w:lang w:val="en-US"/>
+              </w:rPr>
+              <w:t>8</w:t>
+            </w:r>
+          </w:p>
+        </w:tc>
+        <w:tc>
+          <w:tcPr>
+            <w:tcW w:w="891" w:type="dxa"/>
+            <w:tcBorders>
+              <w:right w:val="single" w:sz="4" w:space="0" w:color="auto"/>
+            </w:tcBorders>
+          </w:tcPr>
+          <w:p>
+            <w:pPr>
+              <w:pStyle w:val="Prrafodelista"/>
+              <w:tabs>
+                <w:tab w:val="left" w:pos="7553"/>
+              </w:tabs>
+              <w:ind w:left="0"/>
+              <w:jc w:val="center"/>
+              <w:rPr>
+                <w:rFonts w:eastAsiaTheme="minorEastAsia"/>
+                <w:color w:val="00B050"/>
+                <w:lang w:val="en-US"/>
+              </w:rPr>
+            </w:pPr>
+            <w:r>
+              <w:rPr>
+                <w:rFonts w:eastAsiaTheme="minorEastAsia"/>
+                <w:color w:val="00B050"/>
+                <w:lang w:val="en-US"/>
+              </w:rPr>
+              <w:t>5.0</w:t>
+            </w:r>
+          </w:p>
+        </w:tc>
+        <w:tc>
+          <w:tcPr>
+            <w:tcW w:w="1271" w:type="dxa"/>
+            <w:tcBorders>
+              <w:top w:val="single" w:sz="4" w:space="0" w:color="auto"/>
+              <w:left w:val="single" w:sz="4" w:space="0" w:color="auto"/>
+              <w:bottom w:val="single" w:sz="4" w:space="0" w:color="auto"/>
+              <w:right w:val="single" w:sz="4" w:space="0" w:color="auto"/>
+            </w:tcBorders>
+          </w:tcPr>
+          <w:p>
+            <w:pPr>
+              <w:pStyle w:val="Prrafodelista"/>
+              <w:tabs>
+                <w:tab w:val="left" w:pos="7553"/>
+              </w:tabs>
+              <w:ind w:left="0"/>
+              <w:jc w:val="center"/>
+              <w:rPr>
+                <w:rFonts w:eastAsiaTheme="minorEastAsia"/>
+                <w:lang w:val="en-US"/>
+              </w:rPr>
+            </w:pPr>
+            <w:r>
+              <w:rPr>
+                <w:rFonts w:eastAsiaTheme="minorEastAsia"/>
+                <w:color w:val="7030A0"/>
+                <w:lang w:val="en-US"/>
+              </w:rPr>
+              <w:t>9.9+8.5+4.6</w:t>
+            </w:r>
+            <w:r>
+              <w:rPr>
+                <w:rFonts w:eastAsiaTheme="minorEastAsia"/>
+                <w:color w:val="7030A0"/>
+                <w:lang w:val="en-US"/>
+              </w:rPr>
+              <w:t xml:space="preserve"> </w:t>
+            </w:r>
+            <w:r>
+              <w:rPr>
+                <w:rFonts w:eastAsiaTheme="minorEastAsia"/>
+                <w:color w:val="7030A0"/>
+                <w:lang w:val="en-US"/>
+              </w:rPr>
+              <w:t xml:space="preserve">= </w:t>
+            </w:r>
+            <w:r>
+              <w:rPr>
+                <w:rFonts w:eastAsiaTheme="minorEastAsia"/>
+                <w:b/>
+                <w:bCs/>
+                <w:color w:val="7030A0"/>
+                <w:lang w:val="en-US"/>
+              </w:rPr>
+              <w:t>23</w:t>
+            </w:r>
+          </w:p>
+        </w:tc>
+        <w:tc>
+          <w:tcPr>
+            <w:tcW w:w="607" w:type="dxa"/>
+            <w:tcBorders>
+              <w:top w:val="single" w:sz="4" w:space="0" w:color="auto"/>
+              <w:left w:val="single" w:sz="4" w:space="0" w:color="auto"/>
+              <w:bottom w:val="single" w:sz="4" w:space="0" w:color="auto"/>
+              <w:right w:val="single" w:sz="4" w:space="0" w:color="auto"/>
+            </w:tcBorders>
+          </w:tcPr>
+          <w:p>
+            <w:pPr>
+              <w:pStyle w:val="Prrafodelista"/>
+              <w:tabs>
+                <w:tab w:val="left" w:pos="7553"/>
+              </w:tabs>
+              <w:ind w:left="0"/>
+              <w:jc w:val="center"/>
+              <w:rPr>
+                <w:rFonts w:eastAsiaTheme="minorEastAsia"/>
+                <w:color w:val="7030A0"/>
+                <w:lang w:val="en-US"/>
+              </w:rPr>
+            </w:pPr>
+            <w:r>
+              <w:rPr>
+                <w:rFonts w:eastAsiaTheme="minorEastAsia"/>
+                <w:color w:val="7030A0"/>
+                <w:lang w:val="en-US"/>
+              </w:rPr>
+              <w:t>1</w:t>
+            </w:r>
+            <w:r>
+              <w:rPr>
+                <w:rFonts w:eastAsiaTheme="minorEastAsia"/>
+                <w:color w:val="7030A0"/>
+                <w:lang w:val="en-US"/>
+              </w:rPr>
+              <w:t>6</w:t>
+            </w:r>
+            <w:r>
+              <w:rPr>
+                <w:rFonts w:eastAsiaTheme="minorEastAsia"/>
+                <w:color w:val="7030A0"/>
+                <w:lang w:val="en-US"/>
+              </w:rPr>
+              <w:t>.</w:t>
+            </w:r>
+            <w:r>
+              <w:rPr>
+                <w:rFonts w:eastAsiaTheme="minorEastAsia"/>
+                <w:color w:val="7030A0"/>
+                <w:lang w:val="en-US"/>
+              </w:rPr>
+              <w:t>4</w:t>
+            </w:r>
+          </w:p>
+        </w:tc>
+        <w:tc>
+          <w:tcPr>
+            <w:tcW w:w="634" w:type="dxa"/>
+            <w:tcBorders>
+              <w:top w:val="single" w:sz="4" w:space="0" w:color="auto"/>
+              <w:left w:val="single" w:sz="4" w:space="0" w:color="auto"/>
+              <w:bottom w:val="single" w:sz="4" w:space="0" w:color="auto"/>
+              <w:right w:val="single" w:sz="4" w:space="0" w:color="auto"/>
+            </w:tcBorders>
+          </w:tcPr>
+          <w:p>
+            <w:pPr>
+              <w:pStyle w:val="Prrafodelista"/>
+              <w:tabs>
+                <w:tab w:val="left" w:pos="7553"/>
+              </w:tabs>
+              <w:ind w:left="0"/>
+              <w:jc w:val="center"/>
+              <w:rPr>
+                <w:rFonts w:eastAsiaTheme="minorEastAsia"/>
+                <w:color w:val="7030A0"/>
+                <w:lang w:val="en-US"/>
+              </w:rPr>
+            </w:pPr>
+            <w:r>
+              <w:rPr>
+                <w:rFonts w:eastAsiaTheme="minorEastAsia"/>
+                <w:color w:val="7030A0"/>
+                <w:lang w:val="en-US"/>
+              </w:rPr>
+              <w:t>1.5</w:t>
+            </w:r>
+          </w:p>
+        </w:tc>
+        <w:tc>
+          <w:tcPr>
+            <w:tcW w:w="1290" w:type="dxa"/>
+            <w:tcBorders>
+              <w:top w:val="single" w:sz="4" w:space="0" w:color="auto"/>
+              <w:left w:val="single" w:sz="4" w:space="0" w:color="auto"/>
+              <w:bottom w:val="single" w:sz="4" w:space="0" w:color="auto"/>
+              <w:right w:val="single" w:sz="4" w:space="0" w:color="auto"/>
+            </w:tcBorders>
+          </w:tcPr>
+          <w:p>
+            <w:pPr>
+              <w:pStyle w:val="Prrafodelista"/>
+              <w:tabs>
+                <w:tab w:val="left" w:pos="7553"/>
+              </w:tabs>
+              <w:ind w:left="0"/>
+              <w:jc w:val="center"/>
+              <w:rPr>
+                <w:rFonts w:eastAsiaTheme="minorEastAsia"/>
+                <w:b/>
+                <w:bCs/>
+                <w:lang w:val="en-US"/>
+              </w:rPr>
+            </w:pPr>
+            <w:r>
+              <w:rPr>
+                <w:rFonts w:eastAsiaTheme="minorEastAsia"/>
+                <w:color w:val="7030A0"/>
+                <w:lang w:val="en-US"/>
+              </w:rPr>
+              <w:t>9.5+6.5+1.9</w:t>
+            </w:r>
+            <w:r>
+              <w:rPr>
+                <w:rFonts w:eastAsiaTheme="minorEastAsia"/>
+                <w:color w:val="7030A0"/>
+                <w:lang w:val="en-US"/>
+              </w:rPr>
+              <w:t xml:space="preserve"> </w:t>
+            </w:r>
+            <w:r>
+              <w:rPr>
+                <w:rFonts w:eastAsiaTheme="minorEastAsia"/>
+                <w:color w:val="7030A0"/>
+                <w:lang w:val="en-US"/>
+              </w:rPr>
+              <w:t>=</w:t>
+            </w:r>
+            <w:r>
+              <w:rPr>
+                <w:rFonts w:eastAsiaTheme="minorEastAsia"/>
+                <w:b/>
+                <w:bCs/>
+                <w:color w:val="7030A0"/>
+                <w:lang w:val="en-US"/>
+              </w:rPr>
+              <w:t xml:space="preserve"> </w:t>
+            </w:r>
+            <w:r>
+              <w:rPr>
+                <w:rFonts w:eastAsiaTheme="minorEastAsia"/>
+                <w:b/>
+                <w:bCs/>
+                <w:color w:val="7030A0"/>
+                <w:lang w:val="en-US"/>
+              </w:rPr>
+              <w:t>17.9</w:t>
+            </w:r>
+          </w:p>
+        </w:tc>
+        <w:tc>
+          <w:tcPr>
+            <w:tcW w:w="993" w:type="dxa"/>
+            <w:tcBorders>
+              <w:top w:val="single" w:sz="4" w:space="0" w:color="auto"/>
+              <w:left w:val="single" w:sz="4" w:space="0" w:color="auto"/>
+              <w:bottom w:val="nil"/>
+              <w:right w:val="nil"/>
+            </w:tcBorders>
+          </w:tcPr>
+          <w:p>
+            <w:pPr>
+              <w:pStyle w:val="Prrafodelista"/>
+              <w:tabs>
+                <w:tab w:val="left" w:pos="7553"/>
+              </w:tabs>
+              <w:ind w:left="0"/>
+              <w:jc w:val="center"/>
+              <w:rPr>
+                <w:rFonts w:eastAsiaTheme="minorEastAsia"/>
+                <w:lang w:val="en-US"/>
+              </w:rPr>
+            </w:pPr>
+          </w:p>
+        </w:tc>
+      </w:tr>
+      <w:tr>
+        <w:tc>
+          <w:tcPr>
+            <w:tcW w:w="904" w:type="dxa"/>
+          </w:tcPr>
+          <w:p>
+            <w:pPr>
+              <w:pStyle w:val="Prrafodelista"/>
+              <w:tabs>
+                <w:tab w:val="left" w:pos="7553"/>
+              </w:tabs>
+              <w:ind w:left="0"/>
+              <w:jc w:val="center"/>
+              <w:rPr>
+                <w:rFonts w:eastAsiaTheme="minorEastAsia"/>
+                <w:lang w:val="en-US"/>
+              </w:rPr>
+            </w:pPr>
+            <w:r>
+              <w:rPr>
+                <w:rFonts w:eastAsiaTheme="minorEastAsia"/>
+                <w:lang w:val="en-US"/>
+              </w:rPr>
+              <w:t>VA</w:t>
+            </w:r>
+          </w:p>
+        </w:tc>
+        <w:tc>
+          <w:tcPr>
+            <w:tcW w:w="1048" w:type="dxa"/>
+          </w:tcPr>
+          <w:p>
+            <w:pPr>
+              <w:pStyle w:val="Prrafodelista"/>
+              <w:tabs>
+                <w:tab w:val="left" w:pos="7553"/>
+              </w:tabs>
+              <w:ind w:left="0"/>
+              <w:jc w:val="center"/>
+              <w:rPr>
+                <w:rFonts w:eastAsiaTheme="minorEastAsia"/>
+                <w:lang w:val="en-US"/>
+              </w:rPr>
+            </w:pPr>
+            <w:r>
+              <w:rPr>
+                <w:rFonts w:eastAsiaTheme="minorEastAsia"/>
+                <w:lang w:val="en-US"/>
+              </w:rPr>
+              <w:t xml:space="preserve">19.4-10= </w:t>
+            </w:r>
+            <w:r>
+              <w:rPr>
+                <w:rFonts w:eastAsiaTheme="minorEastAsia"/>
+                <w:b/>
+                <w:bCs/>
+                <w:lang w:val="en-US"/>
+              </w:rPr>
+              <w:t>9.4</w:t>
+            </w:r>
+          </w:p>
+        </w:tc>
+        <w:tc>
+          <w:tcPr>
+            <w:tcW w:w="708" w:type="dxa"/>
+          </w:tcPr>
+          <w:p>
+            <w:pPr>
+              <w:pStyle w:val="Prrafodelista"/>
+              <w:tabs>
+                <w:tab w:val="left" w:pos="7553"/>
+              </w:tabs>
+              <w:ind w:left="0"/>
+              <w:jc w:val="center"/>
+              <w:rPr>
+                <w:rFonts w:eastAsiaTheme="minorEastAsia"/>
+                <w:color w:val="0070C0"/>
+                <w:lang w:val="en-US"/>
+              </w:rPr>
+            </w:pPr>
+            <w:r>
+              <w:rPr>
+                <w:rFonts w:eastAsiaTheme="minorEastAsia"/>
+                <w:color w:val="0070C0"/>
+                <w:lang w:val="en-US"/>
+              </w:rPr>
+              <w:t>15-8=</w:t>
+            </w:r>
+            <w:r>
+              <w:rPr>
+                <w:rFonts w:eastAsiaTheme="minorEastAsia"/>
+                <w:color w:val="0070C0"/>
+                <w:lang w:val="en-US"/>
+              </w:rPr>
+              <w:t xml:space="preserve"> </w:t>
+            </w:r>
+            <w:r>
+              <w:rPr>
+                <w:rFonts w:eastAsiaTheme="minorEastAsia"/>
+                <w:b/>
+                <w:bCs/>
+                <w:color w:val="0070C0"/>
+                <w:lang w:val="en-US"/>
+              </w:rPr>
+              <w:t>7</w:t>
+            </w:r>
+          </w:p>
+        </w:tc>
+        <w:tc>
+          <w:tcPr>
+            <w:tcW w:w="891" w:type="dxa"/>
+            <w:tcBorders>
+              <w:right w:val="single" w:sz="4" w:space="0" w:color="auto"/>
+            </w:tcBorders>
+          </w:tcPr>
+          <w:p>
+            <w:pPr>
+              <w:pStyle w:val="Prrafodelista"/>
+              <w:tabs>
+                <w:tab w:val="left" w:pos="7553"/>
+              </w:tabs>
+              <w:ind w:left="0"/>
+              <w:jc w:val="center"/>
+              <w:rPr>
+                <w:rFonts w:eastAsiaTheme="minorEastAsia"/>
+                <w:color w:val="00B050"/>
+                <w:lang w:val="en-US"/>
+              </w:rPr>
+            </w:pPr>
+            <w:r>
+              <w:rPr>
+                <w:rFonts w:eastAsiaTheme="minorEastAsia"/>
+                <w:color w:val="00B050"/>
+                <w:lang w:val="en-US"/>
+              </w:rPr>
+              <w:t>6.5-5=</w:t>
+            </w:r>
+            <w:r>
+              <w:rPr>
+                <w:rFonts w:eastAsiaTheme="minorEastAsia"/>
+                <w:color w:val="00B050"/>
+                <w:lang w:val="en-US"/>
+              </w:rPr>
+              <w:t xml:space="preserve"> </w:t>
+            </w:r>
+            <w:r>
+              <w:rPr>
+                <w:rFonts w:eastAsiaTheme="minorEastAsia"/>
+                <w:b/>
+                <w:bCs/>
+                <w:color w:val="00B050"/>
+                <w:lang w:val="en-US"/>
+              </w:rPr>
+              <w:t>1.5</w:t>
+            </w:r>
+          </w:p>
+        </w:tc>
+        <w:tc>
+          <w:tcPr>
+            <w:tcW w:w="1271" w:type="dxa"/>
+            <w:tcBorders>
+              <w:top w:val="single" w:sz="4" w:space="0" w:color="auto"/>
+              <w:left w:val="single" w:sz="4" w:space="0" w:color="auto"/>
+              <w:bottom w:val="single" w:sz="4" w:space="0" w:color="auto"/>
+              <w:right w:val="single" w:sz="4" w:space="0" w:color="auto"/>
+            </w:tcBorders>
+          </w:tcPr>
+          <w:p>
+            <w:pPr>
+              <w:pStyle w:val="Prrafodelista"/>
+              <w:tabs>
+                <w:tab w:val="left" w:pos="7553"/>
+              </w:tabs>
+              <w:ind w:left="0"/>
+              <w:jc w:val="center"/>
+              <w:rPr>
+                <w:rFonts w:eastAsiaTheme="minorEastAsia"/>
+                <w:b/>
+                <w:bCs/>
+                <w:lang w:val="en-US"/>
+              </w:rPr>
+            </w:pPr>
+            <w:r>
+              <w:rPr>
+                <w:rFonts w:eastAsiaTheme="minorEastAsia"/>
+                <w:color w:val="7030A0"/>
+                <w:lang w:val="en-US"/>
+              </w:rPr>
+              <w:t>9.4+7+1.5</w:t>
+            </w:r>
+            <w:r>
+              <w:rPr>
+                <w:rFonts w:eastAsiaTheme="minorEastAsia"/>
+                <w:color w:val="7030A0"/>
+                <w:lang w:val="en-US"/>
+              </w:rPr>
+              <w:t xml:space="preserve">  </w:t>
+            </w:r>
+            <w:r>
+              <w:rPr>
+                <w:rFonts w:eastAsiaTheme="minorEastAsia"/>
+                <w:color w:val="7030A0"/>
+                <w:lang w:val="en-US"/>
+              </w:rPr>
+              <w:t>=</w:t>
+            </w:r>
+            <w:r>
+              <w:rPr>
+                <w:rFonts w:eastAsiaTheme="minorEastAsia"/>
+                <w:color w:val="7030A0"/>
+                <w:lang w:val="en-US"/>
+              </w:rPr>
+              <w:t xml:space="preserve"> </w:t>
+            </w:r>
+            <w:r>
+              <w:rPr>
+                <w:rFonts w:eastAsiaTheme="minorEastAsia"/>
+                <w:b/>
+                <w:bCs/>
+                <w:color w:val="7030A0"/>
+                <w:lang w:val="en-US"/>
+              </w:rPr>
+              <w:t>17.9</w:t>
+            </w:r>
+          </w:p>
+        </w:tc>
+        <w:tc>
+          <w:tcPr>
+            <w:tcW w:w="607" w:type="dxa"/>
+            <w:tcBorders>
+              <w:top w:val="single" w:sz="4" w:space="0" w:color="auto"/>
+              <w:left w:val="single" w:sz="4" w:space="0" w:color="auto"/>
+              <w:bottom w:val="nil"/>
+              <w:right w:val="nil"/>
+            </w:tcBorders>
+          </w:tcPr>
+          <w:p>
+            <w:pPr>
+              <w:pStyle w:val="Prrafodelista"/>
+              <w:tabs>
+                <w:tab w:val="left" w:pos="7553"/>
+              </w:tabs>
+              <w:ind w:left="0"/>
+              <w:jc w:val="center"/>
+              <w:rPr>
+                <w:rFonts w:eastAsiaTheme="minorEastAsia"/>
+                <w:lang w:val="en-US"/>
+              </w:rPr>
+            </w:pPr>
+          </w:p>
+        </w:tc>
+        <w:tc>
+          <w:tcPr>
+            <w:tcW w:w="634" w:type="dxa"/>
+            <w:tcBorders>
+              <w:top w:val="single" w:sz="4" w:space="0" w:color="auto"/>
+              <w:left w:val="nil"/>
+              <w:bottom w:val="nil"/>
+              <w:right w:val="nil"/>
+            </w:tcBorders>
+          </w:tcPr>
+          <w:p>
+            <w:pPr>
+              <w:pStyle w:val="Prrafodelista"/>
+              <w:tabs>
+                <w:tab w:val="left" w:pos="7553"/>
+              </w:tabs>
+              <w:ind w:left="0"/>
+              <w:jc w:val="center"/>
+              <w:rPr>
+                <w:rFonts w:eastAsiaTheme="minorEastAsia"/>
+                <w:lang w:val="en-US"/>
+              </w:rPr>
+            </w:pPr>
+          </w:p>
+        </w:tc>
+        <w:tc>
+          <w:tcPr>
+            <w:tcW w:w="1290" w:type="dxa"/>
+            <w:tcBorders>
+              <w:top w:val="single" w:sz="4" w:space="0" w:color="auto"/>
+              <w:left w:val="nil"/>
+              <w:bottom w:val="nil"/>
+              <w:right w:val="nil"/>
+            </w:tcBorders>
+          </w:tcPr>
+          <w:p>
+            <w:pPr>
+              <w:pStyle w:val="Prrafodelista"/>
+              <w:tabs>
+                <w:tab w:val="left" w:pos="7553"/>
+              </w:tabs>
+              <w:ind w:left="0"/>
+              <w:jc w:val="center"/>
+              <w:rPr>
+                <w:rFonts w:eastAsiaTheme="minorEastAsia"/>
+                <w:lang w:val="en-US"/>
+              </w:rPr>
+            </w:pPr>
+          </w:p>
+        </w:tc>
+        <w:tc>
+          <w:tcPr>
+            <w:tcW w:w="993" w:type="dxa"/>
+            <w:tcBorders>
+              <w:top w:val="nil"/>
+              <w:left w:val="nil"/>
+              <w:bottom w:val="single" w:sz="4" w:space="0" w:color="auto"/>
+              <w:right w:val="nil"/>
+            </w:tcBorders>
+          </w:tcPr>
+          <w:p>
+            <w:pPr>
+              <w:pStyle w:val="Prrafodelista"/>
+              <w:tabs>
+                <w:tab w:val="left" w:pos="7553"/>
+              </w:tabs>
+              <w:ind w:left="0"/>
+              <w:jc w:val="center"/>
+              <w:rPr>
+                <w:rFonts w:eastAsiaTheme="minorEastAsia"/>
+                <w:lang w:val="en-US"/>
+              </w:rPr>
+            </w:pPr>
+          </w:p>
+        </w:tc>
+      </w:tr>
+      <w:tr>
+        <w:tc>
+          <w:tcPr>
+            <w:tcW w:w="904" w:type="dxa"/>
+          </w:tcPr>
+          <w:p>
+            <w:pPr>
+              <w:pStyle w:val="Prrafodelista"/>
+              <w:tabs>
+                <w:tab w:val="left" w:pos="7553"/>
+              </w:tabs>
+              <w:ind w:left="0"/>
+              <w:jc w:val="center"/>
+              <w:rPr>
+                <w:rFonts w:eastAsiaTheme="minorEastAsia"/>
+                <w:lang w:val="en-US"/>
+              </w:rPr>
+            </w:pPr>
+            <w:r>
+              <w:rPr>
+                <w:rFonts w:eastAsiaTheme="minorEastAsia"/>
+                <w:lang w:val="en-US"/>
+              </w:rPr>
+              <w:t>VBP</w:t>
+            </w:r>
+          </w:p>
+        </w:tc>
+        <w:tc>
+          <w:tcPr>
+            <w:tcW w:w="1048" w:type="dxa"/>
+          </w:tcPr>
+          <w:p>
+            <w:pPr>
+              <w:pStyle w:val="Prrafodelista"/>
+              <w:tabs>
+                <w:tab w:val="left" w:pos="7553"/>
+              </w:tabs>
+              <w:ind w:left="0"/>
+              <w:jc w:val="center"/>
+              <w:rPr>
+                <w:rFonts w:eastAsiaTheme="minorEastAsia"/>
+                <w:lang w:val="en-US"/>
+              </w:rPr>
+            </w:pPr>
+            <w:r>
+              <w:rPr>
+                <w:rFonts w:eastAsiaTheme="minorEastAsia"/>
+                <w:lang w:val="en-US"/>
+              </w:rPr>
+              <w:t>19.4</w:t>
+            </w:r>
+          </w:p>
+        </w:tc>
+        <w:tc>
+          <w:tcPr>
+            <w:tcW w:w="708" w:type="dxa"/>
+          </w:tcPr>
+          <w:p>
+            <w:pPr>
+              <w:pStyle w:val="Prrafodelista"/>
+              <w:tabs>
+                <w:tab w:val="left" w:pos="7553"/>
+              </w:tabs>
+              <w:ind w:left="0"/>
+              <w:jc w:val="center"/>
+              <w:rPr>
+                <w:rFonts w:eastAsiaTheme="minorEastAsia"/>
+                <w:color w:val="0070C0"/>
+                <w:lang w:val="en-US"/>
+              </w:rPr>
+            </w:pPr>
+            <w:r>
+              <w:rPr>
+                <w:rFonts w:eastAsiaTheme="minorEastAsia"/>
+                <w:color w:val="0070C0"/>
+                <w:lang w:val="en-US"/>
+              </w:rPr>
+              <w:t>15.0</w:t>
+            </w:r>
+          </w:p>
+        </w:tc>
+        <w:tc>
+          <w:tcPr>
+            <w:tcW w:w="891" w:type="dxa"/>
+            <w:tcBorders>
+              <w:right w:val="single" w:sz="4" w:space="0" w:color="auto"/>
+            </w:tcBorders>
+          </w:tcPr>
+          <w:p>
+            <w:pPr>
+              <w:pStyle w:val="Prrafodelista"/>
+              <w:tabs>
+                <w:tab w:val="left" w:pos="7553"/>
+              </w:tabs>
+              <w:ind w:left="0"/>
+              <w:jc w:val="center"/>
+              <w:rPr>
+                <w:rFonts w:eastAsiaTheme="minorEastAsia"/>
+                <w:color w:val="00B050"/>
+                <w:lang w:val="en-US"/>
+              </w:rPr>
+            </w:pPr>
+            <w:r>
+              <w:rPr>
+                <w:rFonts w:eastAsiaTheme="minorEastAsia"/>
+                <w:color w:val="00B050"/>
+                <w:lang w:val="en-US"/>
+              </w:rPr>
+              <w:t>6.5</w:t>
+            </w:r>
+          </w:p>
+        </w:tc>
+        <w:tc>
+          <w:tcPr>
+            <w:tcW w:w="1271" w:type="dxa"/>
+            <w:tcBorders>
+              <w:top w:val="single" w:sz="4" w:space="0" w:color="auto"/>
+              <w:left w:val="single" w:sz="4" w:space="0" w:color="auto"/>
+              <w:bottom w:val="nil"/>
+              <w:right w:val="nil"/>
+            </w:tcBorders>
+          </w:tcPr>
+          <w:p>
+            <w:pPr>
+              <w:pStyle w:val="Prrafodelista"/>
+              <w:tabs>
+                <w:tab w:val="left" w:pos="7553"/>
+              </w:tabs>
+              <w:ind w:left="0"/>
+              <w:jc w:val="center"/>
+              <w:rPr>
+                <w:rFonts w:eastAsiaTheme="minorEastAsia"/>
+                <w:lang w:val="en-US"/>
+              </w:rPr>
+            </w:pPr>
+          </w:p>
+        </w:tc>
+        <w:tc>
+          <w:tcPr>
+            <w:tcW w:w="607" w:type="dxa"/>
+            <w:tcBorders>
+              <w:top w:val="nil"/>
+              <w:left w:val="nil"/>
+              <w:bottom w:val="nil"/>
+              <w:right w:val="nil"/>
+            </w:tcBorders>
+          </w:tcPr>
+          <w:p>
+            <w:pPr>
+              <w:pStyle w:val="Prrafodelista"/>
+              <w:tabs>
+                <w:tab w:val="left" w:pos="7553"/>
+              </w:tabs>
+              <w:ind w:left="0"/>
+              <w:jc w:val="center"/>
+              <w:rPr>
+                <w:rFonts w:eastAsiaTheme="minorEastAsia"/>
+                <w:lang w:val="en-US"/>
+              </w:rPr>
+            </w:pPr>
+          </w:p>
+        </w:tc>
+        <w:tc>
+          <w:tcPr>
+            <w:tcW w:w="634" w:type="dxa"/>
+            <w:tcBorders>
+              <w:top w:val="nil"/>
+              <w:left w:val="nil"/>
+              <w:bottom w:val="nil"/>
+              <w:right w:val="nil"/>
+            </w:tcBorders>
+          </w:tcPr>
+          <w:p>
+            <w:pPr>
+              <w:pStyle w:val="Prrafodelista"/>
+              <w:tabs>
+                <w:tab w:val="left" w:pos="7553"/>
+              </w:tabs>
+              <w:ind w:left="0"/>
+              <w:jc w:val="center"/>
+              <w:rPr>
+                <w:rFonts w:eastAsiaTheme="minorEastAsia"/>
+                <w:lang w:val="en-US"/>
+              </w:rPr>
+            </w:pPr>
+          </w:p>
+        </w:tc>
+        <w:tc>
+          <w:tcPr>
+            <w:tcW w:w="1290" w:type="dxa"/>
+            <w:tcBorders>
+              <w:top w:val="nil"/>
+              <w:left w:val="nil"/>
+              <w:bottom w:val="nil"/>
+              <w:right w:val="single" w:sz="4" w:space="0" w:color="auto"/>
+            </w:tcBorders>
+          </w:tcPr>
+          <w:p>
+            <w:pPr>
+              <w:pStyle w:val="Prrafodelista"/>
+              <w:tabs>
+                <w:tab w:val="left" w:pos="7553"/>
+              </w:tabs>
+              <w:ind w:left="0"/>
+              <w:jc w:val="center"/>
+              <w:rPr>
+                <w:rFonts w:eastAsiaTheme="minorEastAsia"/>
+                <w:lang w:val="en-US"/>
+              </w:rPr>
+            </w:pPr>
+          </w:p>
+        </w:tc>
+        <w:tc>
+          <w:tcPr>
+            <w:tcW w:w="993" w:type="dxa"/>
+            <w:tcBorders>
+              <w:top w:val="single" w:sz="4" w:space="0" w:color="auto"/>
+              <w:left w:val="single" w:sz="4" w:space="0" w:color="auto"/>
+              <w:bottom w:val="single" w:sz="4" w:space="0" w:color="auto"/>
+              <w:right w:val="single" w:sz="4" w:space="0" w:color="auto"/>
+            </w:tcBorders>
+          </w:tcPr>
+          <w:p>
+            <w:pPr>
+              <w:pStyle w:val="Prrafodelista"/>
+              <w:tabs>
+                <w:tab w:val="left" w:pos="7553"/>
+              </w:tabs>
+              <w:ind w:left="0"/>
+              <w:jc w:val="center"/>
+              <w:rPr>
+                <w:rFonts w:eastAsiaTheme="minorEastAsia"/>
+                <w:b/>
+                <w:bCs/>
+                <w:lang w:val="en-US"/>
+              </w:rPr>
+            </w:pPr>
+            <w:r>
+              <w:rPr>
+                <w:rFonts w:eastAsiaTheme="minorEastAsia"/>
+                <w:b/>
+                <w:bCs/>
+                <w:color w:val="7030A0"/>
+                <w:lang w:val="en-US"/>
+              </w:rPr>
+              <w:t>40.9</w:t>
+            </w:r>
+          </w:p>
+        </w:tc>
+      </w:tr>
+    </w:tbl>
+    <w:p>
+      <w:pPr>
+        <w:pStyle w:val="Prrafodelista"/>
+        <w:tabs>
+          <w:tab w:val="left" w:pos="7553"/>
+        </w:tabs>
+        <w:ind w:left="708"/>
+        <w:rPr>
+          <w:rFonts w:eastAsiaTheme="minorEastAsia"/>
+          <w:lang w:val="en-US"/>
         </w:rPr>
       </w:pPr>
     </w:p>
@@ -39248,6 +42337,7 @@
         <w:ind w:left="426"/>
         <w:rPr>
           <w:rFonts w:eastAsiaTheme="minorEastAsia"/>
+          <w:lang w:val="en-US"/>
         </w:rPr>
       </w:pPr>
     </w:p>
@@ -39260,6 +42350,7 @@
         <w:ind w:left="426"/>
         <w:rPr>
           <w:rFonts w:eastAsiaTheme="minorEastAsia"/>
+          <w:lang w:val="en-US"/>
         </w:rPr>
       </w:pPr>
     </w:p>
@@ -39272,6 +42363,7 @@
         <w:ind w:left="426"/>
         <w:rPr>
           <w:rFonts w:eastAsiaTheme="minorEastAsia"/>
+          <w:lang w:val="en-US"/>
         </w:rPr>
       </w:pPr>
     </w:p>
@@ -39284,6 +42376,59 @@
         <w:ind w:left="426"/>
         <w:rPr>
           <w:rFonts w:eastAsiaTheme="minorEastAsia"/>
+          <w:lang w:val="en-US"/>
+        </w:rPr>
+      </w:pPr>
+    </w:p>
+    <w:p>
+      <w:pPr>
+        <w:pStyle w:val="Prrafodelista"/>
+        <w:tabs>
+          <w:tab w:val="left" w:pos="7553"/>
+        </w:tabs>
+        <w:ind w:left="426"/>
+        <w:rPr>
+          <w:rFonts w:eastAsiaTheme="minorEastAsia"/>
+          <w:lang w:val="en-US"/>
+        </w:rPr>
+      </w:pPr>
+    </w:p>
+    <w:p>
+      <w:pPr>
+        <w:pStyle w:val="Prrafodelista"/>
+        <w:tabs>
+          <w:tab w:val="left" w:pos="7553"/>
+        </w:tabs>
+        <w:ind w:left="426"/>
+        <w:rPr>
+          <w:rFonts w:eastAsiaTheme="minorEastAsia"/>
+          <w:lang w:val="en-US"/>
+        </w:rPr>
+      </w:pPr>
+    </w:p>
+    <w:p>
+      <w:pPr>
+        <w:pStyle w:val="Prrafodelista"/>
+        <w:tabs>
+          <w:tab w:val="left" w:pos="7553"/>
+        </w:tabs>
+        <w:ind w:left="426"/>
+        <w:rPr>
+          <w:rFonts w:eastAsiaTheme="minorEastAsia"/>
+          <w:lang w:val="en-US"/>
+        </w:rPr>
+      </w:pPr>
+    </w:p>
+    <w:p>
+      <w:pPr>
+        <w:pStyle w:val="Prrafodelista"/>
+        <w:tabs>
+          <w:tab w:val="left" w:pos="7553"/>
+        </w:tabs>
+        <w:ind w:left="426"/>
+        <w:rPr>
+          <w:rFonts w:eastAsiaTheme="minorEastAsia"/>
+          <w:lang w:val="en-US"/>
         </w:rPr>
       </w:pPr>
     </w:p>
@@ -46129,7 +49274,7 @@
 </file>
 
 <file path=customXml/itemProps1.xml><?xml version="1.0" encoding="utf-8"?>
-<ds:datastoreItem xmlns:ds="http://schemas.openxmlformats.org/officeDocument/2006/customXml" ds:itemID="{9BEFEBE1-DF94-4603-8E00-B53FDECF3DA7}">
+<ds:datastoreItem xmlns:ds="http://schemas.openxmlformats.org/officeDocument/2006/customXml" ds:itemID="{A8EAF6C8-3667-46AB-9B4F-8562D8ECF79B}">
   <ds:schemaRefs>
     <ds:schemaRef ds:uri="http://schemas.openxmlformats.org/officeDocument/2006/bibliography"/>
   </ds:schemaRefs>

</xml_diff>

<commit_message>
Actualizacion hasta el ejercicio 2.50
</commit_message>
<xml_diff>
--- a/EJERCICIOS FUNDAMENTOS DE ECONOMÍA CUANTITATIVA (2).docx
+++ b/EJERCICIOS FUNDAMENTOS DE ECONOMÍA CUANTITATIVA (2).docx
@@ -655,15 +655,7 @@
         </w:numPr>
       </w:pPr>
       <w:r>
-        <w:t xml:space="preserve">7.53 = </w:t>
-      </w:r>
-      <w:proofErr w:type="gramStart"/>
-      <w:r>
-        <w:t>7  53</w:t>
-      </w:r>
-      <w:proofErr w:type="gramEnd"/>
-      <w:r>
-        <w:t>/100</w:t>
+        <w:t>7.53 = 7  53/100</w:t>
       </w:r>
     </w:p>
     <w:p>
@@ -2641,7 +2633,7 @@
           </mc:Choice>
           <mc:Fallback>
             <w:pict>
-              <v:line w14:anchorId="74352413" id="1 Conector recto" o:spid="_x0000_s1026" style="position:absolute;z-index:251659264;visibility:visible;mso-wrap-style:square;mso-wrap-distance-left:9pt;mso-wrap-distance-top:0;mso-wrap-distance-right:9pt;mso-wrap-distance-bottom:0;mso-position-horizontal:absolute;mso-position-horizontal-relative:text;mso-position-vertical:absolute;mso-position-vertical-relative:text" from="34.9pt,-.1pt" to="133.05pt,-.1pt" o:gfxdata="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" strokecolor="black [3040]"/>
+              <v:line w14:anchorId="4A821A6F" id="1 Conector recto" o:spid="_x0000_s1026" style="position:absolute;z-index:251659264;visibility:visible;mso-wrap-style:square;mso-wrap-distance-left:9pt;mso-wrap-distance-top:0;mso-wrap-distance-right:9pt;mso-wrap-distance-bottom:0;mso-position-horizontal:absolute;mso-position-horizontal-relative:text;mso-position-vertical:absolute;mso-position-vertical-relative:text" from="34.9pt,-.1pt" to="133.05pt,-.1pt" o:gfxdata="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" strokecolor="black [3040]"/>
             </w:pict>
           </mc:Fallback>
         </mc:AlternateContent>
@@ -2813,7 +2805,7 @@
           </mc:Choice>
           <mc:Fallback>
             <w:pict>
-              <v:line w14:anchorId="0C8D7B5A" id="2 Conector recto" o:spid="_x0000_s1026" style="position:absolute;z-index:251661312;visibility:visible;mso-wrap-style:square;mso-wrap-distance-left:9pt;mso-wrap-distance-top:0;mso-wrap-distance-right:9pt;mso-wrap-distance-bottom:0;mso-position-horizontal:absolute;mso-position-horizontal-relative:text;mso-position-vertical:absolute;mso-position-vertical-relative:text" from="35.3pt,.35pt" to="133.45pt,.35pt" o:gfxdata="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" strokecolor="black [3040]"/>
+              <v:line w14:anchorId="0405B4B8" id="2 Conector recto" o:spid="_x0000_s1026" style="position:absolute;z-index:251661312;visibility:visible;mso-wrap-style:square;mso-wrap-distance-left:9pt;mso-wrap-distance-top:0;mso-wrap-distance-right:9pt;mso-wrap-distance-bottom:0;mso-position-horizontal:absolute;mso-position-horizontal-relative:text;mso-position-vertical:absolute;mso-position-vertical-relative:text" from="35.3pt,.35pt" to="133.45pt,.35pt" o:gfxdata="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" strokecolor="black [3040]"/>
             </w:pict>
           </mc:Fallback>
         </mc:AlternateContent>
@@ -3173,7 +3165,7 @@
           </mc:Choice>
           <mc:Fallback>
             <w:pict>
-              <v:line w14:anchorId="76A6DDCA" id="3 Conector recto" o:spid="_x0000_s1026" style="position:absolute;z-index:251663360;visibility:visible;mso-wrap-style:square;mso-wrap-distance-left:9pt;mso-wrap-distance-top:0;mso-wrap-distance-right:9pt;mso-wrap-distance-bottom:0;mso-position-horizontal:absolute;mso-position-horizontal-relative:text;mso-position-vertical:absolute;mso-position-vertical-relative:text" from="31.85pt,1pt" to="130pt,1pt" o:gfxdata="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" strokecolor="black [3040]"/>
+              <v:line w14:anchorId="2265CD93" id="3 Conector recto" o:spid="_x0000_s1026" style="position:absolute;z-index:251663360;visibility:visible;mso-wrap-style:square;mso-wrap-distance-left:9pt;mso-wrap-distance-top:0;mso-wrap-distance-right:9pt;mso-wrap-distance-bottom:0;mso-position-horizontal:absolute;mso-position-horizontal-relative:text;mso-position-vertical:absolute;mso-position-vertical-relative:text" from="31.85pt,1pt" to="130pt,1pt" o:gfxdata="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" strokecolor="black [3040]"/>
             </w:pict>
           </mc:Fallback>
         </mc:AlternateContent>
@@ -4170,7 +4162,7 @@
           </mc:Choice>
           <mc:Fallback>
             <w:pict>
-              <v:line w14:anchorId="5822B600" id="4 Conector recto" o:spid="_x0000_s1026" style="position:absolute;z-index:251665408;visibility:visible;mso-wrap-style:square;mso-width-percent:0;mso-wrap-distance-left:9pt;mso-wrap-distance-top:0;mso-wrap-distance-right:9pt;mso-wrap-distance-bottom:0;mso-position-horizontal:absolute;mso-position-horizontal-relative:text;mso-position-vertical:absolute;mso-position-vertical-relative:text;mso-width-percent:0;mso-width-relative:margin" from="33.65pt,1pt" to="200.1pt,1pt" o:gfxdata="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" strokecolor="black [3040]"/>
+              <v:line w14:anchorId="4FDE8E9C" id="4 Conector recto" o:spid="_x0000_s1026" style="position:absolute;z-index:251665408;visibility:visible;mso-wrap-style:square;mso-width-percent:0;mso-wrap-distance-left:9pt;mso-wrap-distance-top:0;mso-wrap-distance-right:9pt;mso-wrap-distance-bottom:0;mso-position-horizontal:absolute;mso-position-horizontal-relative:text;mso-position-vertical:absolute;mso-position-vertical-relative:text;mso-width-percent:0;mso-width-relative:margin" from="33.65pt,1pt" to="200.1pt,1pt" o:gfxdata="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" strokecolor="black [3040]"/>
             </w:pict>
           </mc:Fallback>
         </mc:AlternateContent>
@@ -7767,21 +7759,7 @@
               <w:rPr>
                 <w:rFonts w:eastAsiaTheme="minorEastAsia"/>
               </w:rPr>
-              <w:t>PO = (1/</w:t>
-            </w:r>
-            <w:proofErr w:type="gramStart"/>
-            <w:r>
-              <w:rPr>
-                <w:rFonts w:eastAsiaTheme="minorEastAsia"/>
-              </w:rPr>
-              <w:t>2)(</w:t>
-            </w:r>
-            <w:proofErr w:type="gramEnd"/>
-            <w:r>
-              <w:rPr>
-                <w:rFonts w:eastAsiaTheme="minorEastAsia"/>
-              </w:rPr>
-              <w:t>4/5) PT = 40</w:t>
+              <w:t>PO = (1/2)(4/5) PT = 40</w:t>
             </w:r>
           </w:p>
           <w:p>
@@ -8044,21 +8022,7 @@
               <w:rPr>
                 <w:rFonts w:eastAsiaTheme="minorEastAsia"/>
               </w:rPr>
-              <w:t>(2/</w:t>
-            </w:r>
-            <w:proofErr w:type="gramStart"/>
-            <w:r>
-              <w:rPr>
-                <w:rFonts w:eastAsiaTheme="minorEastAsia"/>
-              </w:rPr>
-              <w:t>3)(</w:t>
-            </w:r>
-            <w:proofErr w:type="gramEnd"/>
-            <w:r>
-              <w:rPr>
-                <w:rFonts w:eastAsiaTheme="minorEastAsia"/>
-              </w:rPr>
-              <w:t>3/5 PT) = 6/15 PT</w:t>
+              <w:t>(2/3)(3/5 PT) = 6/15 PT</w:t>
             </w:r>
           </w:p>
         </w:tc>
@@ -8163,21 +8127,7 @@
           <w:rFonts w:eastAsiaTheme="minorEastAsia"/>
         </w:rPr>
         <w:tab/>
-        <w:t xml:space="preserve">población B con respecto a su total, sin </w:t>
-      </w:r>
-      <w:proofErr w:type="gramStart"/>
-      <w:r>
-        <w:rPr>
-          <w:rFonts w:eastAsiaTheme="minorEastAsia"/>
-        </w:rPr>
-        <w:t>embargo</w:t>
-      </w:r>
-      <w:proofErr w:type="gramEnd"/>
-      <w:r>
-        <w:rPr>
-          <w:rFonts w:eastAsiaTheme="minorEastAsia"/>
-        </w:rPr>
-        <w:t xml:space="preserve"> no se podría inferir la proporción en que </w:t>
+        <w:t xml:space="preserve">población B con respecto a su total, sin embargo no se podría inferir la proporción en que </w:t>
       </w:r>
       <w:r>
         <w:rPr>
@@ -8277,7 +8227,7 @@
           </mc:Choice>
           <mc:Fallback>
             <w:pict>
-              <v:shapetype w14:anchorId="088FA5D3" id="_x0000_t88" coordsize="21600,21600" o:spt="88" adj="1800,10800" path="m,qx10800@0l10800@2qy21600@11,10800@3l10800@1qy,21600e" filled="f">
+              <v:shapetype w14:anchorId="6A82DD3C" id="_x0000_t88" coordsize="21600,21600" o:spt="88" adj="1800,10800" path="m,qx10800@0l10800@2qy21600@11,10800@3l10800@1qy,21600e" filled="f">
                 <v:formulas>
                   <v:f eqn="val #0"/>
                   <v:f eqn="sum 21600 0 #0"/>
@@ -8582,7 +8532,7 @@
                 </mc:Choice>
                 <mc:Fallback>
                   <w:pict>
-                    <v:shapetype w14:anchorId="6813CA56" id="_x0000_t32" coordsize="21600,21600" o:spt="32" o:oned="t" path="m,l21600,21600e" filled="f">
+                    <v:shapetype w14:anchorId="23F19EBF" id="_x0000_t32" coordsize="21600,21600" o:spt="32" o:oned="t" path="m,l21600,21600e" filled="f">
                       <v:path arrowok="t" fillok="f" o:connecttype="none"/>
                       <o:lock v:ext="edit" shapetype="t"/>
                     </v:shapetype>
@@ -8681,7 +8631,7 @@
                 </mc:Choice>
                 <mc:Fallback>
                   <w:pict>
-                    <v:shape w14:anchorId="04C13E2D" id="7 Conector recto de flecha" o:spid="_x0000_s1026" type="#_x0000_t32" style="position:absolute;margin-left:9.05pt;margin-top:2.9pt;width:0;height:61.8pt;flip:y;z-index:251667456;visibility:visible;mso-wrap-style:square;mso-width-percent:0;mso-height-percent:0;mso-wrap-distance-left:9pt;mso-wrap-distance-top:0;mso-wrap-distance-right:9pt;mso-wrap-distance-bottom:0;mso-position-horizontal:absolute;mso-position-horizontal-relative:text;mso-position-vertical:absolute;mso-position-vertical-relative:text;mso-width-percent:0;mso-height-percent:0;mso-width-relative:margin;mso-height-relative:margin" o:gfxdata="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" strokecolor="black [3040]">
+                    <v:shape w14:anchorId="646C561B" id="7 Conector recto de flecha" o:spid="_x0000_s1026" type="#_x0000_t32" style="position:absolute;margin-left:9.05pt;margin-top:2.9pt;width:0;height:61.8pt;flip:y;z-index:251667456;visibility:visible;mso-wrap-style:square;mso-width-percent:0;mso-height-percent:0;mso-wrap-distance-left:9pt;mso-wrap-distance-top:0;mso-wrap-distance-right:9pt;mso-wrap-distance-bottom:0;mso-position-horizontal:absolute;mso-position-horizontal-relative:text;mso-position-vertical:absolute;mso-position-vertical-relative:text;mso-width-percent:0;mso-height-percent:0;mso-width-relative:margin;mso-height-relative:margin" o:gfxdata="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" strokecolor="black [3040]">
                       <v:stroke endarrow="open"/>
                     </v:shape>
                   </w:pict>
@@ -9210,15 +9160,7 @@
         </w:tabs>
       </w:pPr>
       <w:r>
-        <w:t xml:space="preserve">b) Al pasar del punto D al punto E </w:t>
-      </w:r>
-      <w:proofErr w:type="gramStart"/>
-      <w:r>
-        <w:t>el  incremento</w:t>
-      </w:r>
-      <w:proofErr w:type="gramEnd"/>
-      <w:r>
-        <w:t xml:space="preserve"> en los bienes de consumo tienen un costo de oportunidad de 18 unidades</w:t>
+        <w:t>b) Al pasar del punto D al punto E el  incremento en los bienes de consumo tienen un costo de oportunidad de 18 unidades</w:t>
       </w:r>
     </w:p>
     <w:p>
@@ -9268,15 +9210,7 @@
         </w:tabs>
       </w:pPr>
       <w:r>
-        <w:t xml:space="preserve">Al trasladarse de E a C el costo de oportunidad en términos de bienes de consumo es de 4 toneladas, mientras que de C a </w:t>
-      </w:r>
-      <w:proofErr w:type="spellStart"/>
-      <w:r>
-        <w:t>A</w:t>
-      </w:r>
-      <w:proofErr w:type="spellEnd"/>
-      <w:r>
-        <w:t xml:space="preserve"> es de 4 toneladas.</w:t>
+        <w:t>Al trasladarse de E a C el costo de oportunidad en términos de bienes de consumo es de 4 toneladas, mientras que de C a A es de 4 toneladas.</w:t>
       </w:r>
     </w:p>
     <w:p>
@@ -9501,7 +9435,7 @@
                 </v:shape>
                 <w10:wrap type="square" anchorx="margin" anchory="margin"/>
               </v:group>
-              <o:OLEObject Type="Embed" ProgID="Excel.Chart.8" ShapeID="Gráfico 9" DrawAspect="Content" ObjectID="_1631004494" r:id="rId8">
+              <o:OLEObject Type="Embed" ProgID="Excel.Chart.8" ShapeID="Gráfico 9" DrawAspect="Content" ObjectID="_1631088098" r:id="rId8">
                 <o:FieldCodes>\s</o:FieldCodes>
               </o:OLEObject>
             </w:pict>
@@ -9562,16 +9496,8 @@
         <w:rPr>
           <w:highlight w:val="yellow"/>
         </w:rPr>
-        <w:t xml:space="preserve">Asignar letras </w:t>
-      </w:r>
-      <w:proofErr w:type="gramStart"/>
-      <w:r>
-        <w:rPr>
-          <w:highlight w:val="yellow"/>
-        </w:rPr>
-        <w:t>A)…</w:t>
-      </w:r>
-      <w:proofErr w:type="gramEnd"/>
+        <w:t>Asignar letras A)…</w:t>
+      </w:r>
     </w:p>
     <w:tbl>
       <w:tblPr>
@@ -9791,7 +9717,7 @@
                 </mc:Choice>
                 <mc:Fallback>
                   <w:pict>
-                    <v:shape w14:anchorId="0DAFFD40" id="6 Conector recto de flecha" o:spid="_x0000_s1026" type="#_x0000_t32" style="position:absolute;margin-left:1.6pt;margin-top:3.1pt;width:0;height:66.35pt;z-index:251671552;visibility:visible;mso-wrap-style:square;mso-width-percent:0;mso-wrap-distance-left:9pt;mso-wrap-distance-top:0;mso-wrap-distance-right:9pt;mso-wrap-distance-bottom:0;mso-position-horizontal:absolute;mso-position-horizontal-relative:text;mso-position-vertical:absolute;mso-position-vertical-relative:text;mso-width-percent:0;mso-width-relative:margin" o:gfxdata="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" strokecolor="black [3040]">
+                    <v:shape w14:anchorId="7554FA0D" id="6 Conector recto de flecha" o:spid="_x0000_s1026" type="#_x0000_t32" style="position:absolute;margin-left:1.6pt;margin-top:3.1pt;width:0;height:66.35pt;z-index:251671552;visibility:visible;mso-wrap-style:square;mso-width-percent:0;mso-wrap-distance-left:9pt;mso-wrap-distance-top:0;mso-wrap-distance-right:9pt;mso-wrap-distance-bottom:0;mso-position-horizontal:absolute;mso-position-horizontal-relative:text;mso-position-vertical:absolute;mso-position-vertical-relative:text;mso-width-percent:0;mso-width-relative:margin" o:gfxdata="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" strokecolor="black [3040]">
                       <v:stroke endarrow="open"/>
                     </v:shape>
                   </w:pict>
@@ -9880,7 +9806,7 @@
                 </mc:Choice>
                 <mc:Fallback>
                   <w:pict>
-                    <v:shape w14:anchorId="665C5C0A" id="12 Conector recto de flecha" o:spid="_x0000_s1026" type="#_x0000_t32" style="position:absolute;margin-left:1.7pt;margin-top:3.1pt;width:0;height:66.3pt;flip:x y;z-index:251672576;visibility:visible;mso-wrap-style:square;mso-width-percent:0;mso-height-percent:0;mso-wrap-distance-left:9pt;mso-wrap-distance-top:0;mso-wrap-distance-right:9pt;mso-wrap-distance-bottom:0;mso-position-horizontal:absolute;mso-position-horizontal-relative:text;mso-position-vertical:absolute;mso-position-vertical-relative:text;mso-width-percent:0;mso-height-percent:0;mso-width-relative:margin;mso-height-relative:margin" o:gfxdata="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" strokecolor="black [3040]">
+                    <v:shape w14:anchorId="78558643" id="12 Conector recto de flecha" o:spid="_x0000_s1026" type="#_x0000_t32" style="position:absolute;margin-left:1.7pt;margin-top:3.1pt;width:0;height:66.3pt;flip:x y;z-index:251672576;visibility:visible;mso-wrap-style:square;mso-width-percent:0;mso-height-percent:0;mso-wrap-distance-left:9pt;mso-wrap-distance-top:0;mso-wrap-distance-right:9pt;mso-wrap-distance-bottom:0;mso-position-horizontal:absolute;mso-position-horizontal-relative:text;mso-position-vertical:absolute;mso-position-vertical-relative:text;mso-width-percent:0;mso-height-percent:0;mso-width-relative:margin;mso-height-relative:margin" o:gfxdata="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" strokecolor="black [3040]">
                       <v:stroke endarrow="open"/>
                     </v:shape>
                   </w:pict>
@@ -10602,7 +10528,7 @@
                 </mc:Choice>
                 <mc:Fallback>
                   <w:pict>
-                    <v:shape w14:anchorId="15CFE7D8" id="13 Conector recto de flecha" o:spid="_x0000_s1026" type="#_x0000_t32" style="position:absolute;margin-left:1.6pt;margin-top:3.1pt;width:0;height:66.35pt;z-index:251674624;visibility:visible;mso-wrap-style:square;mso-width-percent:0;mso-wrap-distance-left:9pt;mso-wrap-distance-top:0;mso-wrap-distance-right:9pt;mso-wrap-distance-bottom:0;mso-position-horizontal:absolute;mso-position-horizontal-relative:text;mso-position-vertical:absolute;mso-position-vertical-relative:text;mso-width-percent:0;mso-width-relative:margin" o:gfxdata="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" strokecolor="black [3040]">
+                    <v:shape w14:anchorId="190A02E4" id="13 Conector recto de flecha" o:spid="_x0000_s1026" type="#_x0000_t32" style="position:absolute;margin-left:1.6pt;margin-top:3.1pt;width:0;height:66.35pt;z-index:251674624;visibility:visible;mso-wrap-style:square;mso-width-percent:0;mso-wrap-distance-left:9pt;mso-wrap-distance-top:0;mso-wrap-distance-right:9pt;mso-wrap-distance-bottom:0;mso-position-horizontal:absolute;mso-position-horizontal-relative:text;mso-position-vertical:absolute;mso-position-vertical-relative:text;mso-width-percent:0;mso-width-relative:margin" o:gfxdata="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" strokecolor="black [3040]">
                       <v:stroke endarrow="open"/>
                     </v:shape>
                   </w:pict>
@@ -10691,7 +10617,7 @@
                 </mc:Choice>
                 <mc:Fallback>
                   <w:pict>
-                    <v:shape w14:anchorId="4FC4925B" id="14 Conector recto de flecha" o:spid="_x0000_s1026" type="#_x0000_t32" style="position:absolute;margin-left:1.7pt;margin-top:3.1pt;width:0;height:66.3pt;flip:x y;z-index:251675648;visibility:visible;mso-wrap-style:square;mso-width-percent:0;mso-height-percent:0;mso-wrap-distance-left:9pt;mso-wrap-distance-top:0;mso-wrap-distance-right:9pt;mso-wrap-distance-bottom:0;mso-position-horizontal:absolute;mso-position-horizontal-relative:text;mso-position-vertical:absolute;mso-position-vertical-relative:text;mso-width-percent:0;mso-height-percent:0;mso-width-relative:margin;mso-height-relative:margin" o:gfxdata="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" strokecolor="black [3040]">
+                    <v:shape w14:anchorId="016E26A0" id="14 Conector recto de flecha" o:spid="_x0000_s1026" type="#_x0000_t32" style="position:absolute;margin-left:1.7pt;margin-top:3.1pt;width:0;height:66.3pt;flip:x y;z-index:251675648;visibility:visible;mso-wrap-style:square;mso-width-percent:0;mso-height-percent:0;mso-wrap-distance-left:9pt;mso-wrap-distance-top:0;mso-wrap-distance-right:9pt;mso-wrap-distance-bottom:0;mso-position-horizontal:absolute;mso-position-horizontal-relative:text;mso-position-vertical:absolute;mso-position-vertical-relative:text;mso-width-percent:0;mso-height-percent:0;mso-width-relative:margin;mso-height-relative:margin" o:gfxdata="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" strokecolor="black [3040]">
                       <v:stroke endarrow="open"/>
                     </v:shape>
                   </w:pict>
@@ -11323,15 +11249,7 @@
         </w:tabs>
       </w:pPr>
       <w:r>
-        <w:t xml:space="preserve">Ambas curvas representan los puntos de aprovechamiento óptimo de los recursos y tecnología </w:t>
-      </w:r>
-      <w:proofErr w:type="gramStart"/>
-      <w:r>
-        <w:t>disponibles</w:t>
-      </w:r>
-      <w:proofErr w:type="gramEnd"/>
-      <w:r>
-        <w:t xml:space="preserve"> así como las distintas combinaciones posibles en la producción de dos bienes.</w:t>
+        <w:t>Ambas curvas representan los puntos de aprovechamiento óptimo de los recursos y tecnología disponibles así como las distintas combinaciones posibles en la producción de dos bienes.</w:t>
       </w:r>
     </w:p>
     <w:p>
@@ -11590,21 +11508,7 @@
         <w:rPr>
           <w:rFonts w:eastAsiaTheme="minorEastAsia"/>
         </w:rPr>
-        <w:t>Y= 2</w:t>
-      </w:r>
-      <w:proofErr w:type="gramStart"/>
-      <w:r>
-        <w:rPr>
-          <w:rFonts w:eastAsiaTheme="minorEastAsia"/>
-        </w:rPr>
-        <w:t>W :</w:t>
-      </w:r>
-      <w:proofErr w:type="gramEnd"/>
-      <w:r>
-        <w:rPr>
-          <w:rFonts w:eastAsiaTheme="minorEastAsia"/>
-        </w:rPr>
-        <w:t>. W</w:t>
+        <w:t>Y= 2W :. W</w:t>
       </w:r>
       <w:r>
         <w:rPr>
@@ -12861,16 +12765,8 @@
         <w:rPr>
           <w:rFonts w:eastAsiaTheme="minorEastAsia"/>
         </w:rPr>
-        <w:t>K=</w:t>
-      </w:r>
-      <w:proofErr w:type="spellStart"/>
-      <w:r>
-        <w:rPr>
-          <w:rFonts w:eastAsiaTheme="minorEastAsia"/>
-        </w:rPr>
-        <w:t>Intereses+Ganancias</w:t>
-      </w:r>
-      <w:proofErr w:type="spellEnd"/>
+        <w:t>K=Intereses+Ganancias</w:t>
+      </w:r>
     </w:p>
     <w:p>
       <w:pPr>
@@ -21491,19 +21387,11 @@
                 <w:rFonts w:eastAsiaTheme="minorEastAsia"/>
               </w:rPr>
             </w:pPr>
-            <w:proofErr w:type="gramStart"/>
             <w:r>
               <w:rPr>
                 <w:rFonts w:eastAsiaTheme="minorEastAsia"/>
               </w:rPr>
-              <w:t>?=</w:t>
-            </w:r>
-            <w:proofErr w:type="gramEnd"/>
-            <w:r>
-              <w:rPr>
-                <w:rFonts w:eastAsiaTheme="minorEastAsia"/>
-              </w:rPr>
-              <w:t>917</w:t>
+              <w:t>?=917</w:t>
             </w:r>
           </w:p>
         </w:tc>
@@ -21641,19 +21529,11 @@
                 <w:rFonts w:eastAsiaTheme="minorEastAsia"/>
               </w:rPr>
             </w:pPr>
-            <w:proofErr w:type="gramStart"/>
             <w:r>
               <w:rPr>
                 <w:rFonts w:eastAsiaTheme="minorEastAsia"/>
               </w:rPr>
-              <w:t>?=</w:t>
-            </w:r>
-            <w:proofErr w:type="gramEnd"/>
-            <w:r>
-              <w:rPr>
-                <w:rFonts w:eastAsiaTheme="minorEastAsia"/>
-              </w:rPr>
-              <w:t>1269</w:t>
+              <w:t>?=1269</w:t>
             </w:r>
           </w:p>
         </w:tc>
@@ -21791,19 +21671,11 @@
                 <w:rFonts w:eastAsiaTheme="minorEastAsia"/>
               </w:rPr>
             </w:pPr>
-            <w:proofErr w:type="gramStart"/>
             <w:r>
               <w:rPr>
                 <w:rFonts w:eastAsiaTheme="minorEastAsia"/>
               </w:rPr>
-              <w:t>?=</w:t>
-            </w:r>
-            <w:proofErr w:type="gramEnd"/>
-            <w:r>
-              <w:rPr>
-                <w:rFonts w:eastAsiaTheme="minorEastAsia"/>
-              </w:rPr>
-              <w:t>1755</w:t>
+              <w:t>?=1755</w:t>
             </w:r>
           </w:p>
         </w:tc>
@@ -25171,16 +25043,8 @@
         <w:rPr>
           <w:rFonts w:eastAsiaTheme="minorEastAsia"/>
         </w:rPr>
-        <w:t xml:space="preserve">a) Porque las 17 </w:t>
-      </w:r>
-      <w:proofErr w:type="spellStart"/>
-      <w:r>
-        <w:rPr>
-          <w:rFonts w:eastAsiaTheme="minorEastAsia"/>
-        </w:rPr>
-        <w:t>u.m</w:t>
-      </w:r>
-      <w:proofErr w:type="spellEnd"/>
+        <w:t>a) Porque las 17 u.m</w:t>
+      </w:r>
       <w:r>
         <w:rPr>
           <w:rFonts w:eastAsiaTheme="minorEastAsia"/>
@@ -25289,21 +25153,7 @@
         <w:rPr>
           <w:rFonts w:eastAsiaTheme="minorEastAsia"/>
         </w:rPr>
-        <w:t xml:space="preserve">que las empresas gastan en insumos sus propios fondos dinerarios, y los insumos representan los bienes necesarios para la generación de otros bienes, las 45 </w:t>
-      </w:r>
-      <w:proofErr w:type="spellStart"/>
-      <w:r>
-        <w:rPr>
-          <w:rFonts w:eastAsiaTheme="minorEastAsia"/>
-        </w:rPr>
-        <w:t>u.m</w:t>
-      </w:r>
-      <w:proofErr w:type="spellEnd"/>
-      <w:r>
-        <w:rPr>
-          <w:rFonts w:eastAsiaTheme="minorEastAsia"/>
-        </w:rPr>
-        <w:t xml:space="preserve">. representan el valor de los bienes intermedios o insumos intermedios y </w:t>
+        <w:t xml:space="preserve">que las empresas gastan en insumos sus propios fondos dinerarios, y los insumos representan los bienes necesarios para la generación de otros bienes, las 45 u.m. representan el valor de los bienes intermedios o insumos intermedios y </w:t>
       </w:r>
       <w:r>
         <w:rPr>
@@ -38554,6 +38404,7 @@
             <m:r>
               <w:rPr>
                 <w:rFonts w:ascii="Cambria Math" w:eastAsiaTheme="minorEastAsia" w:hAnsi="Cambria Math"/>
+                <w:lang w:val="en-US"/>
               </w:rPr>
               <m:t>2</m:t>
             </m:r>
@@ -38562,6 +38413,7 @@
             <m:r>
               <w:rPr>
                 <w:rFonts w:ascii="Cambria Math" w:eastAsiaTheme="minorEastAsia" w:hAnsi="Cambria Math"/>
+                <w:lang w:val="en-US"/>
               </w:rPr>
               <m:t>3</m:t>
             </m:r>
@@ -38593,6 +38445,7 @@
             <m:r>
               <w:rPr>
                 <w:rFonts w:ascii="Cambria Math" w:eastAsiaTheme="minorEastAsia" w:hAnsi="Cambria Math"/>
+                <w:lang w:val="en-US"/>
               </w:rPr>
               <m:t>1</m:t>
             </m:r>
@@ -38601,6 +38454,7 @@
             <m:r>
               <w:rPr>
                 <w:rFonts w:ascii="Cambria Math" w:eastAsiaTheme="minorEastAsia" w:hAnsi="Cambria Math"/>
+                <w:lang w:val="en-US"/>
               </w:rPr>
               <m:t>3</m:t>
             </m:r>
@@ -38631,6 +38485,7 @@
         <w:ind w:left="426"/>
         <w:rPr>
           <w:rFonts w:eastAsiaTheme="minorEastAsia"/>
+          <w:lang w:val="en-US"/>
         </w:rPr>
       </w:pPr>
     </w:p>
@@ -38643,11 +38498,13 @@
         <w:ind w:left="426"/>
         <w:rPr>
           <w:rFonts w:eastAsiaTheme="minorEastAsia"/>
-        </w:rPr>
-      </w:pPr>
-      <w:r>
-        <w:rPr>
-          <w:rFonts w:eastAsiaTheme="minorEastAsia"/>
+          <w:lang w:val="en-US"/>
+        </w:rPr>
+      </w:pPr>
+      <w:r>
+        <w:rPr>
+          <w:rFonts w:eastAsiaTheme="minorEastAsia"/>
+          <w:lang w:val="en-US"/>
         </w:rPr>
         <w:lastRenderedPageBreak/>
         <w:t>2.44</w:t>
@@ -38662,11 +38519,13 @@
         <w:ind w:left="708"/>
         <w:rPr>
           <w:rFonts w:eastAsiaTheme="minorEastAsia"/>
-        </w:rPr>
-      </w:pPr>
-      <w:r>
-        <w:rPr>
-          <w:rFonts w:eastAsiaTheme="minorEastAsia"/>
+          <w:lang w:val="en-US"/>
+        </w:rPr>
+      </w:pPr>
+      <w:r>
+        <w:rPr>
+          <w:rFonts w:eastAsiaTheme="minorEastAsia"/>
+          <w:lang w:val="en-US"/>
         </w:rPr>
         <w:t xml:space="preserve">a) </w:t>
       </w:r>
@@ -38675,7 +38534,14 @@
           <w:rPr>
             <w:rFonts w:ascii="Cambria Math" w:eastAsiaTheme="minorEastAsia" w:hAnsi="Cambria Math"/>
           </w:rPr>
-          <m:t>VBP=</m:t>
+          <m:t>VBP</m:t>
+        </m:r>
+        <m:r>
+          <w:rPr>
+            <w:rFonts w:ascii="Cambria Math" w:eastAsiaTheme="minorEastAsia" w:hAnsi="Cambria Math"/>
+            <w:lang w:val="en-US"/>
+          </w:rPr>
+          <m:t>=</m:t>
         </m:r>
         <m:sSub>
           <m:sSubPr>
@@ -38706,8 +38572,28 @@
         <m:r>
           <w:rPr>
             <w:rFonts w:ascii="Cambria Math" w:eastAsiaTheme="minorEastAsia" w:hAnsi="Cambria Math"/>
-          </w:rPr>
-          <m:t>+BF=40+BF</m:t>
+            <w:lang w:val="en-US"/>
+          </w:rPr>
+          <m:t>+</m:t>
+        </m:r>
+        <m:r>
+          <w:rPr>
+            <w:rFonts w:ascii="Cambria Math" w:eastAsiaTheme="minorEastAsia" w:hAnsi="Cambria Math"/>
+          </w:rPr>
+          <m:t>BF</m:t>
+        </m:r>
+        <m:r>
+          <w:rPr>
+            <w:rFonts w:ascii="Cambria Math" w:eastAsiaTheme="minorEastAsia" w:hAnsi="Cambria Math"/>
+            <w:lang w:val="en-US"/>
+          </w:rPr>
+          <m:t>=40+</m:t>
+        </m:r>
+        <m:r>
+          <w:rPr>
+            <w:rFonts w:ascii="Cambria Math" w:eastAsiaTheme="minorEastAsia" w:hAnsi="Cambria Math"/>
+          </w:rPr>
+          <m:t>BF</m:t>
         </m:r>
       </m:oMath>
     </w:p>
@@ -38720,11 +38606,13 @@
         <w:ind w:left="708"/>
         <w:rPr>
           <w:rFonts w:eastAsiaTheme="minorEastAsia"/>
-        </w:rPr>
-      </w:pPr>
-      <w:r>
-        <w:rPr>
-          <w:rFonts w:eastAsiaTheme="minorEastAsia"/>
+          <w:lang w:val="en-US"/>
+        </w:rPr>
+      </w:pPr>
+      <w:r>
+        <w:rPr>
+          <w:rFonts w:eastAsiaTheme="minorEastAsia"/>
+          <w:lang w:val="en-US"/>
         </w:rPr>
         <w:t xml:space="preserve">b) </w:t>
       </w:r>
@@ -38733,7 +38621,14 @@
           <w:rPr>
             <w:rFonts w:ascii="Cambria Math" w:eastAsiaTheme="minorEastAsia" w:hAnsi="Cambria Math"/>
           </w:rPr>
-          <m:t>BF=</m:t>
+          <m:t>BF</m:t>
+        </m:r>
+        <m:r>
+          <w:rPr>
+            <w:rFonts w:ascii="Cambria Math" w:eastAsiaTheme="minorEastAsia" w:hAnsi="Cambria Math"/>
+            <w:lang w:val="en-US"/>
+          </w:rPr>
+          <m:t>=</m:t>
         </m:r>
         <m:sSub>
           <m:sSubPr>
@@ -38764,6 +38659,7 @@
         <m:r>
           <w:rPr>
             <w:rFonts w:ascii="Cambria Math" w:eastAsiaTheme="minorEastAsia" w:hAnsi="Cambria Math"/>
+            <w:lang w:val="en-US"/>
           </w:rPr>
           <m:t>+</m:t>
         </m:r>
@@ -38804,11 +38700,13 @@
         <w:ind w:left="426"/>
         <w:rPr>
           <w:rFonts w:eastAsiaTheme="minorEastAsia"/>
-        </w:rPr>
-      </w:pPr>
-      <w:r>
-        <w:rPr>
-          <w:rFonts w:eastAsiaTheme="minorEastAsia"/>
+          <w:lang w:val="en-US"/>
+        </w:rPr>
+      </w:pPr>
+      <w:r>
+        <w:rPr>
+          <w:rFonts w:eastAsiaTheme="minorEastAsia"/>
+          <w:lang w:val="en-US"/>
         </w:rPr>
         <w:t>2.45</w:t>
       </w:r>
@@ -38822,11 +38720,13 @@
         <w:ind w:left="708"/>
         <w:rPr>
           <w:rFonts w:eastAsiaTheme="minorEastAsia"/>
-        </w:rPr>
-      </w:pPr>
-      <w:r>
-        <w:rPr>
-          <w:rFonts w:eastAsiaTheme="minorEastAsia"/>
+          <w:lang w:val="en-US"/>
+        </w:rPr>
+      </w:pPr>
+      <w:r>
+        <w:rPr>
+          <w:rFonts w:eastAsiaTheme="minorEastAsia"/>
+          <w:lang w:val="en-US"/>
         </w:rPr>
         <w:t xml:space="preserve">a) </w:t>
       </w:r>
@@ -38841,6 +38741,7 @@
         <m:r>
           <w:rPr>
             <w:rFonts w:ascii="Cambria Math" w:eastAsiaTheme="minorEastAsia" w:hAnsi="Cambria Math"/>
+            <w:lang w:val="en-US"/>
           </w:rPr>
           <m:t>=</m:t>
         </m:r>
@@ -38876,6 +38777,7 @@
         <m:r>
           <w:rPr>
             <w:rFonts w:ascii="Cambria Math" w:eastAsiaTheme="minorEastAsia" w:hAnsi="Cambria Math"/>
+            <w:lang w:val="en-US"/>
           </w:rPr>
           <m:t>+</m:t>
         </m:r>
@@ -38889,6 +38791,7 @@
         <m:r>
           <w:rPr>
             <w:rFonts w:ascii="Cambria Math" w:eastAsiaTheme="minorEastAsia" w:hAnsi="Cambria Math"/>
+            <w:lang w:val="en-US"/>
           </w:rPr>
           <m:t>=</m:t>
         </m:r>
@@ -38924,6 +38827,7 @@
         <m:r>
           <w:rPr>
             <w:rFonts w:ascii="Cambria Math" w:eastAsiaTheme="minorEastAsia" w:hAnsi="Cambria Math"/>
+            <w:lang w:val="en-US"/>
           </w:rPr>
           <m:t>+</m:t>
         </m:r>
@@ -38959,6 +38863,7 @@
         <m:r>
           <w:rPr>
             <w:rFonts w:ascii="Cambria Math" w:eastAsiaTheme="minorEastAsia" w:hAnsi="Cambria Math"/>
+            <w:lang w:val="en-US"/>
           </w:rPr>
           <m:t>+</m:t>
         </m:r>
@@ -38994,6 +38899,7 @@
         <m:r>
           <w:rPr>
             <w:rFonts w:ascii="Cambria Math" w:eastAsiaTheme="minorEastAsia" w:hAnsi="Cambria Math"/>
+            <w:lang w:val="en-US"/>
           </w:rPr>
           <m:t>=</m:t>
         </m:r>
@@ -39001,6 +38907,7 @@
         <m:r>
           <w:rPr>
             <w:rFonts w:ascii="Cambria Math" w:eastAsiaTheme="minorEastAsia" w:hAnsi="Cambria Math"/>
+            <w:lang w:val="en-US"/>
           </w:rPr>
           <m:t>800=350+150+</m:t>
         </m:r>
@@ -39359,11 +39266,13 @@
         <w:ind w:left="708"/>
         <w:rPr>
           <w:rFonts w:eastAsiaTheme="minorEastAsia"/>
-        </w:rPr>
-      </w:pPr>
-      <w:r>
-        <w:rPr>
-          <w:rFonts w:eastAsiaTheme="minorEastAsia"/>
+          <w:lang w:val="en-US"/>
+        </w:rPr>
+      </w:pPr>
+      <w:r>
+        <w:rPr>
+          <w:rFonts w:eastAsiaTheme="minorEastAsia"/>
+          <w:lang w:val="en-US"/>
         </w:rPr>
         <w:t xml:space="preserve">a) </w:t>
       </w:r>
@@ -39378,6 +39287,7 @@
         <m:r>
           <w:rPr>
             <w:rFonts w:ascii="Cambria Math" w:eastAsiaTheme="minorEastAsia" w:hAnsi="Cambria Math"/>
+            <w:lang w:val="en-US"/>
           </w:rPr>
           <m:t>=19.4+15+(0.1+2+2.5+1.9)=40.9</m:t>
         </m:r>
@@ -39392,11 +39302,13 @@
         <w:ind w:left="708"/>
         <w:rPr>
           <w:rFonts w:eastAsiaTheme="minorEastAsia"/>
-        </w:rPr>
-      </w:pPr>
-      <w:r>
-        <w:rPr>
-          <w:rFonts w:eastAsiaTheme="minorEastAsia"/>
+          <w:lang w:val="en-US"/>
+        </w:rPr>
+      </w:pPr>
+      <w:r>
+        <w:rPr>
+          <w:rFonts w:eastAsiaTheme="minorEastAsia"/>
+          <w:lang w:val="en-US"/>
         </w:rPr>
         <w:t xml:space="preserve">b) </w:t>
       </w:r>
@@ -39410,11 +39322,13 @@
         <w:ind w:left="1416"/>
         <w:rPr>
           <w:rFonts w:eastAsiaTheme="minorEastAsia"/>
-        </w:rPr>
-      </w:pPr>
-      <w:r>
-        <w:rPr>
-          <w:rFonts w:eastAsiaTheme="minorEastAsia"/>
+          <w:lang w:val="en-US"/>
+        </w:rPr>
+      </w:pPr>
+      <w:r>
+        <w:rPr>
+          <w:rFonts w:eastAsiaTheme="minorEastAsia"/>
+          <w:lang w:val="en-US"/>
         </w:rPr>
         <w:t xml:space="preserve">Sector I) </w:t>
       </w:r>
@@ -39422,6 +39336,7 @@
         <m:r>
           <w:rPr>
             <w:rFonts w:ascii="Cambria Math" w:eastAsiaTheme="minorEastAsia" w:hAnsi="Cambria Math"/>
+            <w:lang w:val="en-US"/>
           </w:rPr>
           <m:t>19.4-10=9.4</m:t>
         </m:r>
@@ -39429,6 +39344,7 @@
       <w:r>
         <w:rPr>
           <w:rFonts w:eastAsiaTheme="minorEastAsia"/>
+          <w:lang w:val="en-US"/>
         </w:rPr>
         <w:t>,</w:t>
       </w:r>
@@ -39558,8 +39474,6 @@
         </w:rPr>
         <w:t xml:space="preserve"> </w:t>
       </w:r>
-      <w:bookmarkStart w:id="1" w:name="_GoBack"/>
-      <w:bookmarkEnd w:id="1"/>
       <w:r>
         <w:rPr>
           <w:rFonts w:eastAsiaTheme="minorEastAsia"/>
@@ -39609,13 +39523,7 @@
           <w:rPr>
             <w:rFonts w:ascii="Cambria Math" w:eastAsiaTheme="minorEastAsia" w:hAnsi="Cambria Math"/>
           </w:rPr>
-          <m:t>=</m:t>
-        </m:r>
-        <m:r>
-          <w:rPr>
-            <w:rFonts w:ascii="Cambria Math" w:eastAsiaTheme="minorEastAsia" w:hAnsi="Cambria Math"/>
-          </w:rPr>
-          <m:t>9.4+7=16.4</m:t>
+          <m:t>=9.4+7=16.4</m:t>
         </m:r>
       </m:oMath>
       <w:r>
@@ -39857,13 +39765,7 @@
           <w:rPr>
             <w:rFonts w:ascii="Cambria Math" w:eastAsiaTheme="minorEastAsia" w:hAnsi="Cambria Math"/>
           </w:rPr>
-          <m:t>=6.5-7</m:t>
-        </m:r>
-        <m:r>
-          <w:rPr>
-            <w:rFonts w:ascii="Cambria Math" w:eastAsiaTheme="minorEastAsia" w:hAnsi="Cambria Math"/>
-          </w:rPr>
-          <m:t>=-0.5</m:t>
+          <m:t>=6.5-7=-0.5</m:t>
         </m:r>
       </m:oMath>
       <w:r>
@@ -39913,11 +39815,37 @@
         <w:t xml:space="preserve">, nótese que dado el supuesto, los bienes de consumo son cero para el sector III; la suma de los bienes de capital es </w:t>
       </w:r>
       <m:oMath>
-        <m:r>
-          <w:rPr>
-            <w:rFonts w:ascii="Cambria Math" w:eastAsiaTheme="minorEastAsia" w:hAnsi="Cambria Math"/>
-          </w:rPr>
-          <m:t>B=0.1-0.5+1.9=1.5</m:t>
+        <m:sSub>
+          <m:sSubPr>
+            <m:ctrlPr>
+              <w:rPr>
+                <w:rFonts w:ascii="Cambria Math" w:eastAsiaTheme="minorEastAsia" w:hAnsi="Cambria Math"/>
+                <w:i/>
+              </w:rPr>
+            </m:ctrlPr>
+          </m:sSubPr>
+          <m:e>
+            <m:r>
+              <w:rPr>
+                <w:rFonts w:ascii="Cambria Math" w:eastAsiaTheme="minorEastAsia" w:hAnsi="Cambria Math"/>
+              </w:rPr>
+              <m:t>B</m:t>
+            </m:r>
+          </m:e>
+          <m:sub>
+            <m:r>
+              <w:rPr>
+                <w:rFonts w:ascii="Cambria Math" w:eastAsiaTheme="minorEastAsia" w:hAnsi="Cambria Math"/>
+              </w:rPr>
+              <m:t>K</m:t>
+            </m:r>
+          </m:sub>
+        </m:sSub>
+        <m:r>
+          <w:rPr>
+            <w:rFonts w:ascii="Cambria Math" w:eastAsiaTheme="minorEastAsia" w:hAnsi="Cambria Math"/>
+          </w:rPr>
+          <m:t>=0.1-0.5+1.9=1.5</m:t>
         </m:r>
       </m:oMath>
       <w:r>
@@ -42321,12 +42249,1060 @@
         <w:tabs>
           <w:tab w:val="left" w:pos="7553"/>
         </w:tabs>
+        <w:ind w:left="426"/>
+        <w:rPr>
+          <w:rFonts w:eastAsiaTheme="minorEastAsia"/>
+          <w:lang w:val="en-US"/>
+        </w:rPr>
+      </w:pPr>
+      <w:r>
+        <w:rPr>
+          <w:rFonts w:eastAsiaTheme="minorEastAsia"/>
+          <w:lang w:val="en-US"/>
+        </w:rPr>
+        <w:lastRenderedPageBreak/>
+        <w:t>2.49</w:t>
+      </w:r>
+    </w:p>
+    <w:p>
+      <w:pPr>
+        <w:pStyle w:val="Prrafodelista"/>
+        <w:tabs>
+          <w:tab w:val="left" w:pos="7553"/>
+        </w:tabs>
         <w:ind w:left="708"/>
         <w:rPr>
           <w:rFonts w:eastAsiaTheme="minorEastAsia"/>
           <w:lang w:val="en-US"/>
         </w:rPr>
       </w:pPr>
+      <w:r>
+        <w:rPr>
+          <w:rFonts w:eastAsiaTheme="minorEastAsia"/>
+          <w:lang w:val="en-US"/>
+        </w:rPr>
+        <w:t xml:space="preserve">a) </w:t>
+      </w:r>
+      <m:oMath>
+        <m:r>
+          <w:rPr>
+            <w:rFonts w:ascii="Cambria Math" w:eastAsiaTheme="minorEastAsia" w:hAnsi="Cambria Math"/>
+            <w:lang w:val="en-US"/>
+          </w:rPr>
+          <m:t>VBP</m:t>
+        </m:r>
+        <m:r>
+          <w:rPr>
+            <w:rFonts w:ascii="Cambria Math" w:eastAsiaTheme="minorEastAsia" w:hAnsi="Cambria Math"/>
+            <w:lang w:val="en-US"/>
+          </w:rPr>
+          <m:t>=</m:t>
+        </m:r>
+        <m:r>
+          <w:rPr>
+            <w:rFonts w:ascii="Cambria Math" w:eastAsiaTheme="minorEastAsia" w:hAnsi="Cambria Math"/>
+            <w:lang w:val="en-US"/>
+          </w:rPr>
+          <m:t>3</m:t>
+        </m:r>
+        <m:r>
+          <w:rPr>
+            <w:rFonts w:ascii="Cambria Math" w:eastAsiaTheme="minorEastAsia" w:hAnsi="Cambria Math"/>
+            <w:lang w:val="en-US"/>
+          </w:rPr>
+          <m:t>4+</m:t>
+        </m:r>
+        <m:r>
+          <w:rPr>
+            <w:rFonts w:ascii="Cambria Math" w:eastAsiaTheme="minorEastAsia" w:hAnsi="Cambria Math"/>
+            <w:lang w:val="en-US"/>
+          </w:rPr>
+          <m:t>26.8</m:t>
+        </m:r>
+        <m:r>
+          <w:rPr>
+            <w:rFonts w:ascii="Cambria Math" w:eastAsiaTheme="minorEastAsia" w:hAnsi="Cambria Math"/>
+            <w:lang w:val="en-US"/>
+          </w:rPr>
+          <m:t>+(2</m:t>
+        </m:r>
+        <m:r>
+          <w:rPr>
+            <w:rFonts w:ascii="Cambria Math" w:eastAsiaTheme="minorEastAsia" w:hAnsi="Cambria Math"/>
+            <w:lang w:val="en-US"/>
+          </w:rPr>
+          <m:t>9</m:t>
+        </m:r>
+        <m:r>
+          <w:rPr>
+            <w:rFonts w:ascii="Cambria Math" w:eastAsiaTheme="minorEastAsia" w:hAnsi="Cambria Math"/>
+            <w:lang w:val="en-US"/>
+          </w:rPr>
+          <m:t>+9</m:t>
+        </m:r>
+        <m:r>
+          <w:rPr>
+            <w:rFonts w:ascii="Cambria Math" w:eastAsiaTheme="minorEastAsia" w:hAnsi="Cambria Math"/>
+            <w:lang w:val="en-US"/>
+          </w:rPr>
+          <m:t>.1</m:t>
+        </m:r>
+        <m:r>
+          <w:rPr>
+            <w:rFonts w:ascii="Cambria Math" w:eastAsiaTheme="minorEastAsia" w:hAnsi="Cambria Math"/>
+            <w:lang w:val="en-US"/>
+          </w:rPr>
+          <m:t>)=</m:t>
+        </m:r>
+        <m:r>
+          <w:rPr>
+            <w:rFonts w:ascii="Cambria Math" w:eastAsiaTheme="minorEastAsia" w:hAnsi="Cambria Math"/>
+            <w:lang w:val="en-US"/>
+          </w:rPr>
+          <m:t>9</m:t>
+        </m:r>
+        <m:r>
+          <w:rPr>
+            <w:rFonts w:ascii="Cambria Math" w:eastAsiaTheme="minorEastAsia" w:hAnsi="Cambria Math"/>
+            <w:lang w:val="en-US"/>
+          </w:rPr>
+          <m:t>8</m:t>
+        </m:r>
+        <m:r>
+          <w:rPr>
+            <w:rFonts w:ascii="Cambria Math" w:eastAsiaTheme="minorEastAsia" w:hAnsi="Cambria Math"/>
+            <w:lang w:val="en-US"/>
+          </w:rPr>
+          <m:t>.</m:t>
+        </m:r>
+        <m:r>
+          <w:rPr>
+            <w:rFonts w:ascii="Cambria Math" w:eastAsiaTheme="minorEastAsia" w:hAnsi="Cambria Math"/>
+            <w:lang w:val="en-US"/>
+          </w:rPr>
+          <m:t>9</m:t>
+        </m:r>
+      </m:oMath>
+    </w:p>
+    <w:p>
+      <w:pPr>
+        <w:pStyle w:val="Prrafodelista"/>
+        <w:tabs>
+          <w:tab w:val="left" w:pos="7553"/>
+        </w:tabs>
+        <w:ind w:left="708"/>
+        <w:rPr>
+          <w:rFonts w:eastAsiaTheme="minorEastAsia"/>
+          <w:lang w:val="en-US"/>
+        </w:rPr>
+      </w:pPr>
+      <w:r>
+        <w:rPr>
+          <w:rFonts w:eastAsiaTheme="minorEastAsia"/>
+          <w:lang w:val="en-US"/>
+        </w:rPr>
+        <w:t xml:space="preserve">b) </w:t>
+      </w:r>
+    </w:p>
+    <w:p>
+      <w:pPr>
+        <w:pStyle w:val="Prrafodelista"/>
+        <w:tabs>
+          <w:tab w:val="left" w:pos="7553"/>
+        </w:tabs>
+        <w:ind w:left="1416"/>
+        <w:rPr>
+          <w:rFonts w:eastAsiaTheme="minorEastAsia"/>
+          <w:lang w:val="en-US"/>
+        </w:rPr>
+      </w:pPr>
+      <w:r>
+        <w:rPr>
+          <w:rFonts w:eastAsiaTheme="minorEastAsia"/>
+          <w:lang w:val="en-US"/>
+        </w:rPr>
+        <w:t xml:space="preserve">Sector I) </w:t>
+      </w:r>
+      <m:oMath>
+        <m:r>
+          <w:rPr>
+            <w:rFonts w:ascii="Cambria Math" w:eastAsiaTheme="minorEastAsia" w:hAnsi="Cambria Math"/>
+            <w:lang w:val="en-US"/>
+          </w:rPr>
+          <m:t>3</m:t>
+        </m:r>
+        <m:r>
+          <w:rPr>
+            <w:rFonts w:ascii="Cambria Math" w:eastAsiaTheme="minorEastAsia" w:hAnsi="Cambria Math"/>
+            <w:lang w:val="en-US"/>
+          </w:rPr>
+          <m:t>4-1</m:t>
+        </m:r>
+        <m:r>
+          <w:rPr>
+            <w:rFonts w:ascii="Cambria Math" w:eastAsiaTheme="minorEastAsia" w:hAnsi="Cambria Math"/>
+            <w:lang w:val="en-US"/>
+          </w:rPr>
+          <m:t>3</m:t>
+        </m:r>
+        <m:r>
+          <w:rPr>
+            <w:rFonts w:ascii="Cambria Math" w:eastAsiaTheme="minorEastAsia" w:hAnsi="Cambria Math"/>
+            <w:lang w:val="en-US"/>
+          </w:rPr>
+          <m:t>=</m:t>
+        </m:r>
+        <m:r>
+          <w:rPr>
+            <w:rFonts w:ascii="Cambria Math" w:eastAsiaTheme="minorEastAsia" w:hAnsi="Cambria Math"/>
+            <w:lang w:val="en-US"/>
+          </w:rPr>
+          <m:t>21</m:t>
+        </m:r>
+      </m:oMath>
+      <w:r>
+        <w:rPr>
+          <w:rFonts w:eastAsiaTheme="minorEastAsia"/>
+          <w:lang w:val="en-US"/>
+        </w:rPr>
+        <w:t>,</w:t>
+      </w:r>
+    </w:p>
+    <w:p>
+      <w:pPr>
+        <w:pStyle w:val="Prrafodelista"/>
+        <w:tabs>
+          <w:tab w:val="left" w:pos="7553"/>
+        </w:tabs>
+        <w:ind w:left="1416"/>
+        <w:rPr>
+          <w:rFonts w:eastAsiaTheme="minorEastAsia"/>
+        </w:rPr>
+      </w:pPr>
+      <w:r>
+        <w:rPr>
+          <w:rFonts w:eastAsiaTheme="minorEastAsia"/>
+        </w:rPr>
+        <w:t xml:space="preserve">Sector II) </w:t>
+      </w:r>
+      <m:oMath>
+        <m:r>
+          <w:rPr>
+            <w:rFonts w:ascii="Cambria Math" w:eastAsiaTheme="minorEastAsia" w:hAnsi="Cambria Math"/>
+          </w:rPr>
+          <m:t>26.8</m:t>
+        </m:r>
+        <m:r>
+          <w:rPr>
+            <w:rFonts w:ascii="Cambria Math" w:eastAsiaTheme="minorEastAsia" w:hAnsi="Cambria Math"/>
+          </w:rPr>
+          <m:t>-(</m:t>
+        </m:r>
+        <m:r>
+          <w:rPr>
+            <w:rFonts w:ascii="Cambria Math" w:eastAsiaTheme="minorEastAsia" w:hAnsi="Cambria Math"/>
+          </w:rPr>
+          <m:t>9</m:t>
+        </m:r>
+        <m:r>
+          <w:rPr>
+            <w:rFonts w:ascii="Cambria Math" w:eastAsiaTheme="minorEastAsia" w:hAnsi="Cambria Math"/>
+          </w:rPr>
+          <m:t>+</m:t>
+        </m:r>
+        <m:r>
+          <w:rPr>
+            <w:rFonts w:ascii="Cambria Math" w:eastAsiaTheme="minorEastAsia" w:hAnsi="Cambria Math"/>
+          </w:rPr>
+          <m:t>4</m:t>
+        </m:r>
+        <m:r>
+          <w:rPr>
+            <w:rFonts w:ascii="Cambria Math" w:eastAsiaTheme="minorEastAsia" w:hAnsi="Cambria Math"/>
+          </w:rPr>
+          <m:t>+</m:t>
+        </m:r>
+        <m:r>
+          <w:rPr>
+            <w:rFonts w:ascii="Cambria Math" w:eastAsiaTheme="minorEastAsia" w:hAnsi="Cambria Math"/>
+          </w:rPr>
+          <m:t>3.5</m:t>
+        </m:r>
+        <m:r>
+          <w:rPr>
+            <w:rFonts w:ascii="Cambria Math" w:eastAsiaTheme="minorEastAsia" w:hAnsi="Cambria Math"/>
+          </w:rPr>
+          <m:t>)=</m:t>
+        </m:r>
+        <m:r>
+          <w:rPr>
+            <w:rFonts w:ascii="Cambria Math" w:eastAsiaTheme="minorEastAsia" w:hAnsi="Cambria Math"/>
+          </w:rPr>
+          <m:t>10.3</m:t>
+        </m:r>
+      </m:oMath>
+      <w:r>
+        <w:rPr>
+          <w:rFonts w:eastAsiaTheme="minorEastAsia"/>
+        </w:rPr>
+        <w:t>,</w:t>
+      </w:r>
+    </w:p>
+    <w:p>
+      <w:pPr>
+        <w:pStyle w:val="Prrafodelista"/>
+        <w:tabs>
+          <w:tab w:val="left" w:pos="7553"/>
+        </w:tabs>
+        <w:ind w:left="1416"/>
+        <w:rPr>
+          <w:rFonts w:eastAsiaTheme="minorEastAsia"/>
+        </w:rPr>
+      </w:pPr>
+      <w:r>
+        <w:rPr>
+          <w:rFonts w:eastAsiaTheme="minorEastAsia"/>
+        </w:rPr>
+        <w:t>Sector III)</w:t>
+      </w:r>
+      <w:r>
+        <w:rPr>
+          <w:rFonts w:eastAsiaTheme="minorEastAsia"/>
+        </w:rPr>
+        <w:t xml:space="preserve"> </w:t>
+      </w:r>
+      <m:oMath>
+        <m:r>
+          <w:rPr>
+            <w:rFonts w:ascii="Cambria Math" w:eastAsiaTheme="minorEastAsia" w:hAnsi="Cambria Math"/>
+          </w:rPr>
+          <m:t>39</m:t>
+        </m:r>
+        <m:r>
+          <w:rPr>
+            <w:rFonts w:ascii="Cambria Math" w:eastAsiaTheme="minorEastAsia" w:hAnsi="Cambria Math"/>
+          </w:rPr>
+          <m:t>.1</m:t>
+        </m:r>
+        <m:r>
+          <w:rPr>
+            <w:rFonts w:ascii="Cambria Math" w:eastAsiaTheme="minorEastAsia" w:hAnsi="Cambria Math"/>
+          </w:rPr>
+          <m:t>-</m:t>
+        </m:r>
+        <m:r>
+          <w:rPr>
+            <w:rFonts w:ascii="Cambria Math" w:eastAsiaTheme="minorEastAsia" w:hAnsi="Cambria Math"/>
+          </w:rPr>
+          <m:t>19.6</m:t>
+        </m:r>
+        <m:r>
+          <w:rPr>
+            <w:rFonts w:ascii="Cambria Math" w:eastAsiaTheme="minorEastAsia" w:hAnsi="Cambria Math"/>
+          </w:rPr>
+          <m:t>=1</m:t>
+        </m:r>
+        <m:r>
+          <w:rPr>
+            <w:rFonts w:ascii="Cambria Math" w:eastAsiaTheme="minorEastAsia" w:hAnsi="Cambria Math"/>
+          </w:rPr>
+          <m:t>9</m:t>
+        </m:r>
+        <m:r>
+          <w:rPr>
+            <w:rFonts w:ascii="Cambria Math" w:eastAsiaTheme="minorEastAsia" w:hAnsi="Cambria Math"/>
+          </w:rPr>
+          <m:t>.</m:t>
+        </m:r>
+        <m:r>
+          <w:rPr>
+            <w:rFonts w:ascii="Cambria Math" w:eastAsiaTheme="minorEastAsia" w:hAnsi="Cambria Math"/>
+          </w:rPr>
+          <m:t>5</m:t>
+        </m:r>
+      </m:oMath>
+      <w:r>
+        <w:rPr>
+          <w:rFonts w:eastAsiaTheme="minorEastAsia"/>
+        </w:rPr>
+        <w:t>,</w:t>
+      </w:r>
+    </w:p>
+    <w:p>
+      <w:pPr>
+        <w:pStyle w:val="Prrafodelista"/>
+        <w:tabs>
+          <w:tab w:val="left" w:pos="7553"/>
+        </w:tabs>
+        <w:ind w:left="708"/>
+        <w:rPr>
+          <w:rFonts w:eastAsiaTheme="minorEastAsia"/>
+        </w:rPr>
+      </w:pPr>
+      <w:r>
+        <w:rPr>
+          <w:rFonts w:eastAsiaTheme="minorEastAsia"/>
+        </w:rPr>
+        <w:t xml:space="preserve">c) </w:t>
+      </w:r>
+      <m:oMath>
+        <m:r>
+          <w:rPr>
+            <w:rFonts w:ascii="Cambria Math" w:eastAsiaTheme="minorEastAsia" w:hAnsi="Cambria Math"/>
+          </w:rPr>
+          <m:t>PIB=</m:t>
+        </m:r>
+        <m:nary>
+          <m:naryPr>
+            <m:chr m:val="∑"/>
+            <m:limLoc m:val="undOvr"/>
+            <m:subHide m:val="1"/>
+            <m:supHide m:val="1"/>
+            <m:ctrlPr>
+              <w:rPr>
+                <w:rFonts w:ascii="Cambria Math" w:eastAsiaTheme="minorEastAsia" w:hAnsi="Cambria Math"/>
+                <w:i/>
+              </w:rPr>
+            </m:ctrlPr>
+          </m:naryPr>
+          <m:sub/>
+          <m:sup/>
+          <m:e>
+            <m:r>
+              <w:rPr>
+                <w:rFonts w:ascii="Cambria Math" w:eastAsiaTheme="minorEastAsia" w:hAnsi="Cambria Math"/>
+              </w:rPr>
+              <m:t>VA</m:t>
+            </m:r>
+          </m:e>
+        </m:nary>
+        <m:r>
+          <w:rPr>
+            <w:rFonts w:ascii="Cambria Math" w:eastAsiaTheme="minorEastAsia" w:hAnsi="Cambria Math"/>
+          </w:rPr>
+          <m:t>=21+10.3+1</m:t>
+        </m:r>
+        <m:r>
+          <w:rPr>
+            <w:rFonts w:ascii="Cambria Math" w:eastAsiaTheme="minorEastAsia" w:hAnsi="Cambria Math"/>
+          </w:rPr>
+          <m:t>8</m:t>
+        </m:r>
+        <m:r>
+          <w:rPr>
+            <w:rFonts w:ascii="Cambria Math" w:eastAsiaTheme="minorEastAsia" w:hAnsi="Cambria Math"/>
+          </w:rPr>
+          <m:t>.5</m:t>
+        </m:r>
+        <m:r>
+          <w:rPr>
+            <w:rFonts w:ascii="Cambria Math" w:eastAsiaTheme="minorEastAsia" w:hAnsi="Cambria Math"/>
+          </w:rPr>
+          <m:t>=</m:t>
+        </m:r>
+        <m:r>
+          <w:rPr>
+            <w:rFonts w:ascii="Cambria Math" w:eastAsiaTheme="minorEastAsia" w:hAnsi="Cambria Math"/>
+          </w:rPr>
+          <m:t>49</m:t>
+        </m:r>
+        <m:r>
+          <w:rPr>
+            <w:rFonts w:ascii="Cambria Math" w:eastAsiaTheme="minorEastAsia" w:hAnsi="Cambria Math"/>
+          </w:rPr>
+          <m:t>.8</m:t>
+        </m:r>
+      </m:oMath>
+    </w:p>
+    <w:p>
+      <w:pPr>
+        <w:pStyle w:val="Prrafodelista"/>
+        <w:tabs>
+          <w:tab w:val="left" w:pos="7553"/>
+        </w:tabs>
+        <w:ind w:left="993" w:hanging="285"/>
+        <w:rPr>
+          <w:rFonts w:eastAsiaTheme="minorEastAsia"/>
+        </w:rPr>
+      </w:pPr>
+      <w:r>
+        <w:rPr>
+          <w:rFonts w:eastAsiaTheme="minorEastAsia"/>
+        </w:rPr>
+        <w:t xml:space="preserve">d) </w:t>
+      </w:r>
+      <w:r>
+        <w:rPr>
+          <w:rFonts w:eastAsiaTheme="minorEastAsia"/>
+        </w:rPr>
+        <w:t xml:space="preserve"> </w:t>
+      </w:r>
+      <w:r>
+        <w:rPr>
+          <w:rFonts w:eastAsiaTheme="minorEastAsia"/>
+        </w:rPr>
+        <w:t>Dados los sup</w:t>
+      </w:r>
+      <w:r>
+        <w:rPr>
+          <w:rFonts w:eastAsiaTheme="minorEastAsia"/>
+        </w:rPr>
+        <w:t>uestos, la suma del VA del sector I y sector II, constituye el valor de los bienes de consumo (</w:t>
+      </w:r>
+      <m:oMath>
+        <m:sSub>
+          <m:sSubPr>
+            <m:ctrlPr>
+              <w:rPr>
+                <w:rFonts w:ascii="Cambria Math" w:eastAsiaTheme="minorEastAsia" w:hAnsi="Cambria Math"/>
+                <w:i/>
+              </w:rPr>
+            </m:ctrlPr>
+          </m:sSubPr>
+          <m:e>
+            <m:r>
+              <w:rPr>
+                <w:rFonts w:ascii="Cambria Math" w:eastAsiaTheme="minorEastAsia" w:hAnsi="Cambria Math"/>
+              </w:rPr>
+              <m:t>B</m:t>
+            </m:r>
+          </m:e>
+          <m:sub>
+            <m:r>
+              <w:rPr>
+                <w:rFonts w:ascii="Cambria Math" w:eastAsiaTheme="minorEastAsia" w:hAnsi="Cambria Math"/>
+              </w:rPr>
+              <m:t>C</m:t>
+            </m:r>
+          </m:sub>
+        </m:sSub>
+        <m:r>
+          <w:rPr>
+            <w:rFonts w:ascii="Cambria Math" w:eastAsiaTheme="minorEastAsia" w:hAnsi="Cambria Math"/>
+          </w:rPr>
+          <m:t>=</m:t>
+        </m:r>
+        <m:r>
+          <w:rPr>
+            <w:rFonts w:ascii="Cambria Math" w:eastAsiaTheme="minorEastAsia" w:hAnsi="Cambria Math"/>
+          </w:rPr>
+          <m:t>21</m:t>
+        </m:r>
+        <m:r>
+          <w:rPr>
+            <w:rFonts w:ascii="Cambria Math" w:eastAsiaTheme="minorEastAsia" w:hAnsi="Cambria Math"/>
+          </w:rPr>
+          <m:t>+</m:t>
+        </m:r>
+        <m:r>
+          <w:rPr>
+            <w:rFonts w:ascii="Cambria Math" w:eastAsiaTheme="minorEastAsia" w:hAnsi="Cambria Math"/>
+          </w:rPr>
+          <m:t>10.3</m:t>
+        </m:r>
+        <m:r>
+          <w:rPr>
+            <w:rFonts w:ascii="Cambria Math" w:eastAsiaTheme="minorEastAsia" w:hAnsi="Cambria Math"/>
+          </w:rPr>
+          <m:t>=</m:t>
+        </m:r>
+        <m:r>
+          <w:rPr>
+            <w:rFonts w:ascii="Cambria Math" w:eastAsiaTheme="minorEastAsia" w:hAnsi="Cambria Math"/>
+          </w:rPr>
+          <m:t>31.3</m:t>
+        </m:r>
+      </m:oMath>
+      <w:r>
+        <w:rPr>
+          <w:rFonts w:eastAsiaTheme="minorEastAsia"/>
+        </w:rPr>
+        <w:t xml:space="preserve">); </w:t>
+      </w:r>
+      <m:oMath>
+        <m:r>
+          <w:rPr>
+            <w:rFonts w:ascii="Cambria Math" w:eastAsiaTheme="minorEastAsia" w:hAnsi="Cambria Math"/>
+          </w:rPr>
+          <m:t>BF=VBP-</m:t>
+        </m:r>
+        <m:sSub>
+          <m:sSubPr>
+            <m:ctrlPr>
+              <w:rPr>
+                <w:rFonts w:ascii="Cambria Math" w:eastAsiaTheme="minorEastAsia" w:hAnsi="Cambria Math"/>
+                <w:i/>
+              </w:rPr>
+            </m:ctrlPr>
+          </m:sSubPr>
+          <m:e>
+            <m:r>
+              <w:rPr>
+                <w:rFonts w:ascii="Cambria Math" w:eastAsiaTheme="minorEastAsia" w:hAnsi="Cambria Math"/>
+              </w:rPr>
+              <m:t>B</m:t>
+            </m:r>
+          </m:e>
+          <m:sub>
+            <m:r>
+              <w:rPr>
+                <w:rFonts w:ascii="Cambria Math" w:eastAsiaTheme="minorEastAsia" w:hAnsi="Cambria Math"/>
+              </w:rPr>
+              <m:t>I</m:t>
+            </m:r>
+          </m:sub>
+        </m:sSub>
+      </m:oMath>
+      <w:r>
+        <w:rPr>
+          <w:rFonts w:eastAsiaTheme="minorEastAsia"/>
+        </w:rPr>
+        <w:t xml:space="preserve">, para el sector I </w:t>
+      </w:r>
+      <m:oMath>
+        <m:r>
+          <w:rPr>
+            <w:rFonts w:ascii="Cambria Math" w:eastAsiaTheme="minorEastAsia" w:hAnsi="Cambria Math"/>
+          </w:rPr>
+          <m:t>BF=</m:t>
+        </m:r>
+        <m:r>
+          <w:rPr>
+            <w:rFonts w:ascii="Cambria Math" w:eastAsiaTheme="minorEastAsia" w:hAnsi="Cambria Math"/>
+          </w:rPr>
+          <m:t>34-25.2=8.8</m:t>
+        </m:r>
+      </m:oMath>
+      <w:r>
+        <w:rPr>
+          <w:rFonts w:eastAsiaTheme="minorEastAsia"/>
+        </w:rPr>
+        <w:t xml:space="preserve">, para el sector II </w:t>
+      </w:r>
+      <m:oMath>
+        <m:r>
+          <w:rPr>
+            <w:rFonts w:ascii="Cambria Math" w:eastAsiaTheme="minorEastAsia" w:hAnsi="Cambria Math"/>
+          </w:rPr>
+          <m:t>BF=</m:t>
+        </m:r>
+        <m:r>
+          <w:rPr>
+            <w:rFonts w:ascii="Cambria Math" w:eastAsiaTheme="minorEastAsia" w:hAnsi="Cambria Math"/>
+          </w:rPr>
+          <m:t>26.8</m:t>
+        </m:r>
+        <m:r>
+          <w:rPr>
+            <w:rFonts w:ascii="Cambria Math" w:eastAsiaTheme="minorEastAsia" w:hAnsi="Cambria Math"/>
+          </w:rPr>
+          <m:t>-</m:t>
+        </m:r>
+        <m:r>
+          <w:rPr>
+            <w:rFonts w:ascii="Cambria Math" w:eastAsiaTheme="minorEastAsia" w:hAnsi="Cambria Math"/>
+          </w:rPr>
+          <m:t>14.8</m:t>
+        </m:r>
+        <m:r>
+          <w:rPr>
+            <w:rFonts w:ascii="Cambria Math" w:eastAsiaTheme="minorEastAsia" w:hAnsi="Cambria Math"/>
+          </w:rPr>
+          <m:t>=</m:t>
+        </m:r>
+        <m:r>
+          <w:rPr>
+            <w:rFonts w:ascii="Cambria Math" w:eastAsiaTheme="minorEastAsia" w:hAnsi="Cambria Math"/>
+          </w:rPr>
+          <m:t>12</m:t>
+        </m:r>
+      </m:oMath>
+      <w:r>
+        <w:rPr>
+          <w:rFonts w:eastAsiaTheme="minorEastAsia"/>
+        </w:rPr>
+        <w:t xml:space="preserve"> y para el sector III </w:t>
+      </w:r>
+      <m:oMath>
+        <m:r>
+          <w:rPr>
+            <w:rFonts w:ascii="Cambria Math" w:eastAsiaTheme="minorEastAsia" w:hAnsi="Cambria Math"/>
+          </w:rPr>
+          <m:t>BF=</m:t>
+        </m:r>
+        <m:r>
+          <w:rPr>
+            <w:rFonts w:ascii="Cambria Math" w:eastAsiaTheme="minorEastAsia" w:hAnsi="Cambria Math"/>
+          </w:rPr>
+          <m:t>38.1</m:t>
+        </m:r>
+        <m:r>
+          <w:rPr>
+            <w:rFonts w:ascii="Cambria Math" w:eastAsiaTheme="minorEastAsia" w:hAnsi="Cambria Math"/>
+          </w:rPr>
+          <m:t>-</m:t>
+        </m:r>
+        <m:r>
+          <w:rPr>
+            <w:rFonts w:ascii="Cambria Math" w:eastAsiaTheme="minorEastAsia" w:hAnsi="Cambria Math"/>
+          </w:rPr>
+          <m:t>9.1</m:t>
+        </m:r>
+        <m:r>
+          <w:rPr>
+            <w:rFonts w:ascii="Cambria Math" w:eastAsiaTheme="minorEastAsia" w:hAnsi="Cambria Math"/>
+          </w:rPr>
+          <m:t>=</m:t>
+        </m:r>
+        <m:r>
+          <w:rPr>
+            <w:rFonts w:ascii="Cambria Math" w:eastAsiaTheme="minorEastAsia" w:hAnsi="Cambria Math"/>
+          </w:rPr>
+          <m:t>2</m:t>
+        </m:r>
+        <m:r>
+          <w:rPr>
+            <w:rFonts w:ascii="Cambria Math" w:eastAsiaTheme="minorEastAsia" w:hAnsi="Cambria Math"/>
+          </w:rPr>
+          <m:t>9</m:t>
+        </m:r>
+      </m:oMath>
+      <w:r>
+        <w:rPr>
+          <w:rFonts w:eastAsiaTheme="minorEastAsia"/>
+        </w:rPr>
+        <w:t xml:space="preserve">, la suma de éstos valores es igual a </w:t>
+      </w:r>
+      <m:oMath>
+        <m:r>
+          <w:rPr>
+            <w:rFonts w:ascii="Cambria Math" w:eastAsiaTheme="minorEastAsia" w:hAnsi="Cambria Math"/>
+          </w:rPr>
+          <m:t>BF=</m:t>
+        </m:r>
+        <m:r>
+          <w:rPr>
+            <w:rFonts w:ascii="Cambria Math" w:eastAsiaTheme="minorEastAsia" w:hAnsi="Cambria Math"/>
+          </w:rPr>
+          <m:t>8.8</m:t>
+        </m:r>
+        <m:r>
+          <w:rPr>
+            <w:rFonts w:ascii="Cambria Math" w:eastAsiaTheme="minorEastAsia" w:hAnsi="Cambria Math"/>
+          </w:rPr>
+          <m:t>+</m:t>
+        </m:r>
+        <m:r>
+          <w:rPr>
+            <w:rFonts w:ascii="Cambria Math" w:eastAsiaTheme="minorEastAsia" w:hAnsi="Cambria Math"/>
+          </w:rPr>
+          <m:t>12</m:t>
+        </m:r>
+        <m:r>
+          <w:rPr>
+            <w:rFonts w:ascii="Cambria Math" w:eastAsiaTheme="minorEastAsia" w:hAnsi="Cambria Math"/>
+          </w:rPr>
+          <m:t>+</m:t>
+        </m:r>
+        <m:r>
+          <w:rPr>
+            <w:rFonts w:ascii="Cambria Math" w:eastAsiaTheme="minorEastAsia" w:hAnsi="Cambria Math"/>
+          </w:rPr>
+          <m:t>2</m:t>
+        </m:r>
+        <m:r>
+          <w:rPr>
+            <w:rFonts w:ascii="Cambria Math" w:eastAsiaTheme="minorEastAsia" w:hAnsi="Cambria Math"/>
+          </w:rPr>
+          <m:t>9=</m:t>
+        </m:r>
+        <m:r>
+          <w:rPr>
+            <w:rFonts w:ascii="Cambria Math" w:eastAsiaTheme="minorEastAsia" w:hAnsi="Cambria Math"/>
+          </w:rPr>
+          <m:t>4</m:t>
+        </m:r>
+        <m:r>
+          <w:rPr>
+            <w:rFonts w:ascii="Cambria Math" w:eastAsiaTheme="minorEastAsia" w:hAnsi="Cambria Math"/>
+          </w:rPr>
+          <m:t>9</m:t>
+        </m:r>
+        <m:r>
+          <w:rPr>
+            <w:rFonts w:ascii="Cambria Math" w:eastAsiaTheme="minorEastAsia" w:hAnsi="Cambria Math"/>
+          </w:rPr>
+          <m:t>.8</m:t>
+        </m:r>
+      </m:oMath>
+      <w:r>
+        <w:rPr>
+          <w:rFonts w:eastAsiaTheme="minorEastAsia"/>
+        </w:rPr>
+        <w:t xml:space="preserve">, y al usarlos para obtener el monto de los bienes de capital (inversión) mediante la ecuación </w:t>
+      </w:r>
+      <m:oMath>
+        <m:sSub>
+          <m:sSubPr>
+            <m:ctrlPr>
+              <w:rPr>
+                <w:rFonts w:ascii="Cambria Math" w:eastAsiaTheme="minorEastAsia" w:hAnsi="Cambria Math"/>
+                <w:i/>
+              </w:rPr>
+            </m:ctrlPr>
+          </m:sSubPr>
+          <m:e>
+            <m:r>
+              <w:rPr>
+                <w:rFonts w:ascii="Cambria Math" w:eastAsiaTheme="minorEastAsia" w:hAnsi="Cambria Math"/>
+              </w:rPr>
+              <m:t>B</m:t>
+            </m:r>
+          </m:e>
+          <m:sub>
+            <m:r>
+              <w:rPr>
+                <w:rFonts w:ascii="Cambria Math" w:eastAsiaTheme="minorEastAsia" w:hAnsi="Cambria Math"/>
+              </w:rPr>
+              <m:t>K</m:t>
+            </m:r>
+          </m:sub>
+        </m:sSub>
+        <m:r>
+          <w:rPr>
+            <w:rFonts w:ascii="Cambria Math" w:eastAsiaTheme="minorEastAsia" w:hAnsi="Cambria Math"/>
+          </w:rPr>
+          <m:t>=BF-</m:t>
+        </m:r>
+        <m:sSub>
+          <m:sSubPr>
+            <m:ctrlPr>
+              <w:rPr>
+                <w:rFonts w:ascii="Cambria Math" w:eastAsiaTheme="minorEastAsia" w:hAnsi="Cambria Math"/>
+                <w:i/>
+              </w:rPr>
+            </m:ctrlPr>
+          </m:sSubPr>
+          <m:e>
+            <m:r>
+              <w:rPr>
+                <w:rFonts w:ascii="Cambria Math" w:eastAsiaTheme="minorEastAsia" w:hAnsi="Cambria Math"/>
+              </w:rPr>
+              <m:t>B</m:t>
+            </m:r>
+          </m:e>
+          <m:sub>
+            <m:r>
+              <w:rPr>
+                <w:rFonts w:ascii="Cambria Math" w:eastAsiaTheme="minorEastAsia" w:hAnsi="Cambria Math"/>
+              </w:rPr>
+              <m:t>C</m:t>
+            </m:r>
+          </m:sub>
+        </m:sSub>
+      </m:oMath>
+      <w:r>
+        <w:rPr>
+          <w:rFonts w:eastAsiaTheme="minorEastAsia"/>
+        </w:rPr>
+        <w:t xml:space="preserve">, el resultado es: para el sector I </w:t>
+      </w:r>
+      <m:oMath>
+        <m:sSub>
+          <m:sSubPr>
+            <m:ctrlPr>
+              <w:rPr>
+                <w:rFonts w:ascii="Cambria Math" w:eastAsiaTheme="minorEastAsia" w:hAnsi="Cambria Math"/>
+                <w:i/>
+              </w:rPr>
+            </m:ctrlPr>
+          </m:sSubPr>
+          <m:e>
+            <m:r>
+              <w:rPr>
+                <w:rFonts w:ascii="Cambria Math" w:eastAsiaTheme="minorEastAsia" w:hAnsi="Cambria Math"/>
+              </w:rPr>
+              <m:t>B</m:t>
+            </m:r>
+          </m:e>
+          <m:sub>
+            <m:r>
+              <w:rPr>
+                <w:rFonts w:ascii="Cambria Math" w:eastAsiaTheme="minorEastAsia" w:hAnsi="Cambria Math"/>
+              </w:rPr>
+              <m:t>K</m:t>
+            </m:r>
+          </m:sub>
+        </m:sSub>
+        <m:r>
+          <w:rPr>
+            <w:rFonts w:ascii="Cambria Math" w:eastAsiaTheme="minorEastAsia" w:hAnsi="Cambria Math"/>
+          </w:rPr>
+          <m:t>=</m:t>
+        </m:r>
+        <m:r>
+          <w:rPr>
+            <w:rFonts w:ascii="Cambria Math" w:eastAsiaTheme="minorEastAsia" w:hAnsi="Cambria Math"/>
+          </w:rPr>
+          <m:t>8.8-21=-12.2</m:t>
+        </m:r>
+      </m:oMath>
+      <w:r>
+        <w:rPr>
+          <w:rFonts w:eastAsiaTheme="minorEastAsia"/>
+        </w:rPr>
+        <w:t xml:space="preserve">, para el sector II </w:t>
+      </w:r>
+      <m:oMath>
+        <m:sSub>
+          <m:sSubPr>
+            <m:ctrlPr>
+              <w:rPr>
+                <w:rFonts w:ascii="Cambria Math" w:eastAsiaTheme="minorEastAsia" w:hAnsi="Cambria Math"/>
+                <w:i/>
+              </w:rPr>
+            </m:ctrlPr>
+          </m:sSubPr>
+          <m:e>
+            <m:r>
+              <w:rPr>
+                <w:rFonts w:ascii="Cambria Math" w:eastAsiaTheme="minorEastAsia" w:hAnsi="Cambria Math"/>
+              </w:rPr>
+              <m:t>B</m:t>
+            </m:r>
+          </m:e>
+          <m:sub>
+            <m:r>
+              <w:rPr>
+                <w:rFonts w:ascii="Cambria Math" w:eastAsiaTheme="minorEastAsia" w:hAnsi="Cambria Math"/>
+              </w:rPr>
+              <m:t>K</m:t>
+            </m:r>
+          </m:sub>
+        </m:sSub>
+        <m:r>
+          <w:rPr>
+            <w:rFonts w:ascii="Cambria Math" w:eastAsiaTheme="minorEastAsia" w:hAnsi="Cambria Math"/>
+          </w:rPr>
+          <m:t>=</m:t>
+        </m:r>
+        <m:r>
+          <w:rPr>
+            <w:rFonts w:ascii="Cambria Math" w:eastAsiaTheme="minorEastAsia" w:hAnsi="Cambria Math"/>
+          </w:rPr>
+          <m:t>12-10.3=1.7</m:t>
+        </m:r>
+      </m:oMath>
+      <w:r>
+        <w:rPr>
+          <w:rFonts w:eastAsiaTheme="minorEastAsia"/>
+        </w:rPr>
+        <w:t xml:space="preserve"> y para el sector III </w:t>
+      </w:r>
+      <m:oMath>
+        <m:sSub>
+          <m:sSubPr>
+            <m:ctrlPr>
+              <w:rPr>
+                <w:rFonts w:ascii="Cambria Math" w:eastAsiaTheme="minorEastAsia" w:hAnsi="Cambria Math"/>
+                <w:i/>
+              </w:rPr>
+            </m:ctrlPr>
+          </m:sSubPr>
+          <m:e>
+            <m:r>
+              <w:rPr>
+                <w:rFonts w:ascii="Cambria Math" w:eastAsiaTheme="minorEastAsia" w:hAnsi="Cambria Math"/>
+              </w:rPr>
+              <m:t>B</m:t>
+            </m:r>
+          </m:e>
+          <m:sub>
+            <m:r>
+              <w:rPr>
+                <w:rFonts w:ascii="Cambria Math" w:eastAsiaTheme="minorEastAsia" w:hAnsi="Cambria Math"/>
+              </w:rPr>
+              <m:t>K</m:t>
+            </m:r>
+          </m:sub>
+        </m:sSub>
+        <m:r>
+          <w:rPr>
+            <w:rFonts w:ascii="Cambria Math" w:eastAsiaTheme="minorEastAsia" w:hAnsi="Cambria Math"/>
+          </w:rPr>
+          <m:t>=</m:t>
+        </m:r>
+        <m:r>
+          <w:rPr>
+            <w:rFonts w:ascii="Cambria Math" w:eastAsiaTheme="minorEastAsia" w:hAnsi="Cambria Math"/>
+          </w:rPr>
+          <m:t>29-0=29</m:t>
+        </m:r>
+      </m:oMath>
+      <w:r>
+        <w:rPr>
+          <w:rFonts w:eastAsiaTheme="minorEastAsia"/>
+        </w:rPr>
+        <w:t xml:space="preserve">, nótese que dado el supuesto, los bienes de consumo son cero para el sector III; la suma de los bienes de capital es </w:t>
+      </w:r>
+      <m:oMath>
+        <m:sSub>
+          <m:sSubPr>
+            <m:ctrlPr>
+              <w:rPr>
+                <w:rFonts w:ascii="Cambria Math" w:eastAsiaTheme="minorEastAsia" w:hAnsi="Cambria Math"/>
+                <w:i/>
+              </w:rPr>
+            </m:ctrlPr>
+          </m:sSubPr>
+          <m:e>
+            <m:r>
+              <w:rPr>
+                <w:rFonts w:ascii="Cambria Math" w:eastAsiaTheme="minorEastAsia" w:hAnsi="Cambria Math"/>
+              </w:rPr>
+              <m:t>B</m:t>
+            </m:r>
+          </m:e>
+          <m:sub>
+            <m:r>
+              <w:rPr>
+                <w:rFonts w:ascii="Cambria Math" w:eastAsiaTheme="minorEastAsia" w:hAnsi="Cambria Math"/>
+              </w:rPr>
+              <m:t>K</m:t>
+            </m:r>
+          </m:sub>
+        </m:sSub>
+        <m:r>
+          <w:rPr>
+            <w:rFonts w:ascii="Cambria Math" w:eastAsiaTheme="minorEastAsia" w:hAnsi="Cambria Math"/>
+          </w:rPr>
+          <m:t>=</m:t>
+        </m:r>
+        <m:r>
+          <w:rPr>
+            <w:rFonts w:ascii="Cambria Math" w:eastAsiaTheme="minorEastAsia" w:hAnsi="Cambria Math"/>
+          </w:rPr>
+          <m:t>-12.2+1.7+2</m:t>
+        </m:r>
+        <m:r>
+          <w:rPr>
+            <w:rFonts w:ascii="Cambria Math" w:eastAsiaTheme="minorEastAsia" w:hAnsi="Cambria Math"/>
+          </w:rPr>
+          <m:t>9=</m:t>
+        </m:r>
+        <m:r>
+          <w:rPr>
+            <w:rFonts w:ascii="Cambria Math" w:eastAsiaTheme="minorEastAsia" w:hAnsi="Cambria Math"/>
+          </w:rPr>
+          <m:t>18.5</m:t>
+        </m:r>
+      </m:oMath>
+      <w:r>
+        <w:rPr>
+          <w:rFonts w:eastAsiaTheme="minorEastAsia"/>
+        </w:rPr>
+        <w:t>.</w:t>
+      </w:r>
     </w:p>
     <w:p>
       <w:pPr>
@@ -42337,10 +43313,2243 @@
         <w:ind w:left="426"/>
         <w:rPr>
           <w:rFonts w:eastAsiaTheme="minorEastAsia"/>
-          <w:lang w:val="en-US"/>
-        </w:rPr>
-      </w:pPr>
-    </w:p>
+        </w:rPr>
+      </w:pPr>
+      <w:r>
+        <w:rPr>
+          <w:rFonts w:eastAsiaTheme="minorEastAsia"/>
+        </w:rPr>
+        <w:t>2.50</w:t>
+      </w:r>
+    </w:p>
+    <w:tbl>
+      <w:tblPr>
+        <w:tblStyle w:val="Tablaconcuadrcula"/>
+        <w:tblW w:w="0" w:type="auto"/>
+        <w:tblInd w:w="708" w:type="dxa"/>
+        <w:tblLayout w:type="fixed"/>
+        <w:tblLook w:val="04A0" w:firstRow="1" w:lastRow="0" w:firstColumn="1" w:lastColumn="0" w:noHBand="0" w:noVBand="1"/>
+      </w:tblPr>
+      <w:tblGrid>
+        <w:gridCol w:w="904"/>
+        <w:gridCol w:w="1048"/>
+        <w:gridCol w:w="708"/>
+        <w:gridCol w:w="891"/>
+        <w:gridCol w:w="1271"/>
+        <w:gridCol w:w="607"/>
+        <w:gridCol w:w="775"/>
+        <w:gridCol w:w="1149"/>
+        <w:gridCol w:w="993"/>
+      </w:tblGrid>
+      <w:tr>
+        <w:tc>
+          <w:tcPr>
+            <w:tcW w:w="904" w:type="dxa"/>
+          </w:tcPr>
+          <w:p>
+            <w:pPr>
+              <w:pStyle w:val="Prrafodelista"/>
+              <w:tabs>
+                <w:tab w:val="left" w:pos="7553"/>
+              </w:tabs>
+              <w:ind w:left="0"/>
+              <w:jc w:val="center"/>
+              <w:rPr>
+                <w:rFonts w:eastAsiaTheme="minorEastAsia"/>
+                <w:lang w:val="en-US"/>
+              </w:rPr>
+            </w:pPr>
+            <w:r>
+              <w:rPr>
+                <w:rFonts w:eastAsiaTheme="minorEastAsia"/>
+                <w:lang w:val="en-US"/>
+              </w:rPr>
+              <w:t>Destino</w:t>
+            </w:r>
+          </w:p>
+        </w:tc>
+        <w:tc>
+          <w:tcPr>
+            <w:tcW w:w="3918" w:type="dxa"/>
+            <w:gridSpan w:val="4"/>
+          </w:tcPr>
+          <w:p>
+            <w:pPr>
+              <w:pStyle w:val="Prrafodelista"/>
+              <w:tabs>
+                <w:tab w:val="left" w:pos="7553"/>
+              </w:tabs>
+              <w:ind w:left="0"/>
+              <w:jc w:val="center"/>
+              <w:rPr>
+                <w:rFonts w:eastAsiaTheme="minorEastAsia"/>
+                <w:lang w:val="en-US"/>
+              </w:rPr>
+            </w:pPr>
+            <w:r>
+              <w:rPr>
+                <w:rFonts w:eastAsiaTheme="minorEastAsia"/>
+                <w:lang w:val="en-US"/>
+              </w:rPr>
+              <w:t>Producción intermedia</w:t>
+            </w:r>
+          </w:p>
+        </w:tc>
+        <w:tc>
+          <w:tcPr>
+            <w:tcW w:w="2531" w:type="dxa"/>
+            <w:gridSpan w:val="3"/>
+          </w:tcPr>
+          <w:p>
+            <w:pPr>
+              <w:pStyle w:val="Prrafodelista"/>
+              <w:tabs>
+                <w:tab w:val="left" w:pos="7553"/>
+              </w:tabs>
+              <w:ind w:left="0"/>
+              <w:jc w:val="center"/>
+              <w:rPr>
+                <w:rFonts w:eastAsiaTheme="minorEastAsia"/>
+                <w:lang w:val="en-US"/>
+              </w:rPr>
+            </w:pPr>
+            <w:r>
+              <w:rPr>
+                <w:rFonts w:eastAsiaTheme="minorEastAsia"/>
+                <w:lang w:val="en-US"/>
+              </w:rPr>
+              <w:t>Producción final</w:t>
+            </w:r>
+          </w:p>
+        </w:tc>
+        <w:tc>
+          <w:tcPr>
+            <w:tcW w:w="993" w:type="dxa"/>
+            <w:vMerge w:val="restart"/>
+            <w:vAlign w:val="center"/>
+          </w:tcPr>
+          <w:p>
+            <w:pPr>
+              <w:pStyle w:val="Prrafodelista"/>
+              <w:tabs>
+                <w:tab w:val="left" w:pos="7553"/>
+              </w:tabs>
+              <w:ind w:left="0"/>
+              <w:jc w:val="center"/>
+              <w:rPr>
+                <w:rFonts w:eastAsiaTheme="minorEastAsia"/>
+                <w:lang w:val="en-US"/>
+              </w:rPr>
+            </w:pPr>
+            <w:r>
+              <w:rPr>
+                <w:rFonts w:eastAsiaTheme="minorEastAsia"/>
+                <w:lang w:val="en-US"/>
+              </w:rPr>
+              <w:t>VBP</w:t>
+            </w:r>
+          </w:p>
+        </w:tc>
+      </w:tr>
+      <w:tr>
+        <w:tc>
+          <w:tcPr>
+            <w:tcW w:w="904" w:type="dxa"/>
+            <w:vMerge w:val="restart"/>
+            <w:vAlign w:val="center"/>
+          </w:tcPr>
+          <w:p>
+            <w:pPr>
+              <w:pStyle w:val="Prrafodelista"/>
+              <w:tabs>
+                <w:tab w:val="left" w:pos="7553"/>
+              </w:tabs>
+              <w:ind w:left="0"/>
+              <w:jc w:val="center"/>
+              <w:rPr>
+                <w:rFonts w:eastAsiaTheme="minorEastAsia"/>
+                <w:lang w:val="en-US"/>
+              </w:rPr>
+            </w:pPr>
+            <w:r>
+              <w:rPr>
+                <w:rFonts w:eastAsiaTheme="minorEastAsia"/>
+                <w:lang w:val="en-US"/>
+              </w:rPr>
+              <w:t>Origen</w:t>
+            </w:r>
+          </w:p>
+        </w:tc>
+        <w:tc>
+          <w:tcPr>
+            <w:tcW w:w="2647" w:type="dxa"/>
+            <w:gridSpan w:val="3"/>
+          </w:tcPr>
+          <w:p>
+            <w:pPr>
+              <w:pStyle w:val="Prrafodelista"/>
+              <w:tabs>
+                <w:tab w:val="left" w:pos="7553"/>
+              </w:tabs>
+              <w:ind w:left="0"/>
+              <w:jc w:val="center"/>
+              <w:rPr>
+                <w:rFonts w:eastAsiaTheme="minorEastAsia"/>
+                <w:lang w:val="en-US"/>
+              </w:rPr>
+            </w:pPr>
+            <w:r>
+              <w:rPr>
+                <w:rFonts w:eastAsiaTheme="minorEastAsia"/>
+                <w:lang w:val="en-US"/>
+              </w:rPr>
+              <w:t>Sectores</w:t>
+            </w:r>
+          </w:p>
+        </w:tc>
+        <w:tc>
+          <w:tcPr>
+            <w:tcW w:w="1271" w:type="dxa"/>
+            <w:vMerge w:val="restart"/>
+            <w:vAlign w:val="bottom"/>
+          </w:tcPr>
+          <w:p>
+            <w:pPr>
+              <w:pStyle w:val="Prrafodelista"/>
+              <w:tabs>
+                <w:tab w:val="left" w:pos="7553"/>
+              </w:tabs>
+              <w:ind w:left="0"/>
+              <w:jc w:val="center"/>
+              <w:rPr>
+                <w:rFonts w:eastAsiaTheme="minorEastAsia"/>
+                <w:lang w:val="en-US"/>
+              </w:rPr>
+            </w:pPr>
+            <w:r>
+              <w:rPr>
+                <w:rFonts w:eastAsiaTheme="minorEastAsia"/>
+                <w:lang w:val="en-US"/>
+              </w:rPr>
+              <w:t>Subtotal</w:t>
+            </w:r>
+          </w:p>
+        </w:tc>
+        <w:tc>
+          <w:tcPr>
+            <w:tcW w:w="607" w:type="dxa"/>
+            <w:vMerge w:val="restart"/>
+            <w:vAlign w:val="bottom"/>
+          </w:tcPr>
+          <w:p>
+            <w:pPr>
+              <w:pStyle w:val="Prrafodelista"/>
+              <w:tabs>
+                <w:tab w:val="left" w:pos="7553"/>
+              </w:tabs>
+              <w:ind w:left="0"/>
+              <w:jc w:val="center"/>
+              <w:rPr>
+                <w:rFonts w:eastAsiaTheme="minorEastAsia"/>
+                <w:lang w:val="en-US"/>
+              </w:rPr>
+            </w:pPr>
+            <w:r>
+              <w:rPr>
+                <w:rFonts w:eastAsiaTheme="minorEastAsia"/>
+                <w:lang w:val="en-US"/>
+              </w:rPr>
+              <w:t>C</w:t>
+            </w:r>
+          </w:p>
+        </w:tc>
+        <w:tc>
+          <w:tcPr>
+            <w:tcW w:w="775" w:type="dxa"/>
+            <w:vMerge w:val="restart"/>
+            <w:vAlign w:val="bottom"/>
+          </w:tcPr>
+          <w:p>
+            <w:pPr>
+              <w:pStyle w:val="Prrafodelista"/>
+              <w:tabs>
+                <w:tab w:val="left" w:pos="7553"/>
+              </w:tabs>
+              <w:ind w:left="0"/>
+              <w:jc w:val="center"/>
+              <w:rPr>
+                <w:rFonts w:eastAsiaTheme="minorEastAsia"/>
+                <w:lang w:val="en-US"/>
+              </w:rPr>
+            </w:pPr>
+            <w:r>
+              <w:rPr>
+                <w:rFonts w:eastAsiaTheme="minorEastAsia"/>
+                <w:lang w:val="en-US"/>
+              </w:rPr>
+              <w:t>I</w:t>
+            </w:r>
+          </w:p>
+        </w:tc>
+        <w:tc>
+          <w:tcPr>
+            <w:tcW w:w="1149" w:type="dxa"/>
+            <w:vMerge w:val="restart"/>
+            <w:vAlign w:val="bottom"/>
+          </w:tcPr>
+          <w:p>
+            <w:pPr>
+              <w:pStyle w:val="Prrafodelista"/>
+              <w:tabs>
+                <w:tab w:val="left" w:pos="7553"/>
+              </w:tabs>
+              <w:ind w:left="0"/>
+              <w:jc w:val="center"/>
+              <w:rPr>
+                <w:rFonts w:eastAsiaTheme="minorEastAsia"/>
+                <w:lang w:val="en-US"/>
+              </w:rPr>
+            </w:pPr>
+            <w:r>
+              <w:rPr>
+                <w:rFonts w:eastAsiaTheme="minorEastAsia"/>
+                <w:lang w:val="en-US"/>
+              </w:rPr>
+              <w:t>Subtotal</w:t>
+            </w:r>
+          </w:p>
+        </w:tc>
+        <w:tc>
+          <w:tcPr>
+            <w:tcW w:w="993" w:type="dxa"/>
+            <w:vMerge/>
+          </w:tcPr>
+          <w:p>
+            <w:pPr>
+              <w:pStyle w:val="Prrafodelista"/>
+              <w:tabs>
+                <w:tab w:val="left" w:pos="7553"/>
+              </w:tabs>
+              <w:ind w:left="0"/>
+              <w:jc w:val="center"/>
+              <w:rPr>
+                <w:rFonts w:eastAsiaTheme="minorEastAsia"/>
+                <w:lang w:val="en-US"/>
+              </w:rPr>
+            </w:pPr>
+          </w:p>
+        </w:tc>
+      </w:tr>
+      <w:tr>
+        <w:tc>
+          <w:tcPr>
+            <w:tcW w:w="904" w:type="dxa"/>
+            <w:vMerge/>
+          </w:tcPr>
+          <w:p>
+            <w:pPr>
+              <w:pStyle w:val="Prrafodelista"/>
+              <w:tabs>
+                <w:tab w:val="left" w:pos="7553"/>
+              </w:tabs>
+              <w:ind w:left="0"/>
+              <w:jc w:val="center"/>
+              <w:rPr>
+                <w:rFonts w:eastAsiaTheme="minorEastAsia"/>
+                <w:lang w:val="en-US"/>
+              </w:rPr>
+            </w:pPr>
+          </w:p>
+        </w:tc>
+        <w:tc>
+          <w:tcPr>
+            <w:tcW w:w="1048" w:type="dxa"/>
+          </w:tcPr>
+          <w:p>
+            <w:pPr>
+              <w:pStyle w:val="Prrafodelista"/>
+              <w:tabs>
+                <w:tab w:val="left" w:pos="7553"/>
+              </w:tabs>
+              <w:ind w:left="0"/>
+              <w:jc w:val="center"/>
+              <w:rPr>
+                <w:rFonts w:eastAsiaTheme="minorEastAsia"/>
+                <w:lang w:val="en-US"/>
+              </w:rPr>
+            </w:pPr>
+            <w:r>
+              <w:rPr>
+                <w:rFonts w:eastAsiaTheme="minorEastAsia"/>
+                <w:lang w:val="en-US"/>
+              </w:rPr>
+              <w:t>I</w:t>
+            </w:r>
+          </w:p>
+        </w:tc>
+        <w:tc>
+          <w:tcPr>
+            <w:tcW w:w="708" w:type="dxa"/>
+          </w:tcPr>
+          <w:p>
+            <w:pPr>
+              <w:pStyle w:val="Prrafodelista"/>
+              <w:tabs>
+                <w:tab w:val="left" w:pos="7553"/>
+              </w:tabs>
+              <w:ind w:left="0"/>
+              <w:jc w:val="center"/>
+              <w:rPr>
+                <w:rFonts w:eastAsiaTheme="minorEastAsia"/>
+                <w:lang w:val="en-US"/>
+              </w:rPr>
+            </w:pPr>
+            <w:r>
+              <w:rPr>
+                <w:rFonts w:eastAsiaTheme="minorEastAsia"/>
+                <w:lang w:val="en-US"/>
+              </w:rPr>
+              <w:t>II</w:t>
+            </w:r>
+          </w:p>
+        </w:tc>
+        <w:tc>
+          <w:tcPr>
+            <w:tcW w:w="891" w:type="dxa"/>
+          </w:tcPr>
+          <w:p>
+            <w:pPr>
+              <w:pStyle w:val="Prrafodelista"/>
+              <w:tabs>
+                <w:tab w:val="left" w:pos="7553"/>
+              </w:tabs>
+              <w:ind w:left="0"/>
+              <w:jc w:val="center"/>
+              <w:rPr>
+                <w:rFonts w:eastAsiaTheme="minorEastAsia"/>
+                <w:lang w:val="en-US"/>
+              </w:rPr>
+            </w:pPr>
+            <w:r>
+              <w:rPr>
+                <w:rFonts w:eastAsiaTheme="minorEastAsia"/>
+                <w:lang w:val="en-US"/>
+              </w:rPr>
+              <w:t>III</w:t>
+            </w:r>
+          </w:p>
+        </w:tc>
+        <w:tc>
+          <w:tcPr>
+            <w:tcW w:w="1271" w:type="dxa"/>
+            <w:vMerge/>
+          </w:tcPr>
+          <w:p>
+            <w:pPr>
+              <w:pStyle w:val="Prrafodelista"/>
+              <w:tabs>
+                <w:tab w:val="left" w:pos="7553"/>
+              </w:tabs>
+              <w:ind w:left="0"/>
+              <w:jc w:val="center"/>
+              <w:rPr>
+                <w:rFonts w:eastAsiaTheme="minorEastAsia"/>
+                <w:lang w:val="en-US"/>
+              </w:rPr>
+            </w:pPr>
+          </w:p>
+        </w:tc>
+        <w:tc>
+          <w:tcPr>
+            <w:tcW w:w="607" w:type="dxa"/>
+            <w:vMerge/>
+          </w:tcPr>
+          <w:p>
+            <w:pPr>
+              <w:pStyle w:val="Prrafodelista"/>
+              <w:tabs>
+                <w:tab w:val="left" w:pos="7553"/>
+              </w:tabs>
+              <w:ind w:left="0"/>
+              <w:jc w:val="center"/>
+              <w:rPr>
+                <w:rFonts w:eastAsiaTheme="minorEastAsia"/>
+                <w:lang w:val="en-US"/>
+              </w:rPr>
+            </w:pPr>
+          </w:p>
+        </w:tc>
+        <w:tc>
+          <w:tcPr>
+            <w:tcW w:w="775" w:type="dxa"/>
+            <w:vMerge/>
+          </w:tcPr>
+          <w:p>
+            <w:pPr>
+              <w:pStyle w:val="Prrafodelista"/>
+              <w:tabs>
+                <w:tab w:val="left" w:pos="7553"/>
+              </w:tabs>
+              <w:ind w:left="0"/>
+              <w:jc w:val="center"/>
+              <w:rPr>
+                <w:rFonts w:eastAsiaTheme="minorEastAsia"/>
+                <w:lang w:val="en-US"/>
+              </w:rPr>
+            </w:pPr>
+          </w:p>
+        </w:tc>
+        <w:tc>
+          <w:tcPr>
+            <w:tcW w:w="1149" w:type="dxa"/>
+            <w:vMerge/>
+          </w:tcPr>
+          <w:p>
+            <w:pPr>
+              <w:pStyle w:val="Prrafodelista"/>
+              <w:tabs>
+                <w:tab w:val="left" w:pos="7553"/>
+              </w:tabs>
+              <w:ind w:left="0"/>
+              <w:jc w:val="center"/>
+              <w:rPr>
+                <w:rFonts w:eastAsiaTheme="minorEastAsia"/>
+                <w:lang w:val="en-US"/>
+              </w:rPr>
+            </w:pPr>
+          </w:p>
+        </w:tc>
+        <w:tc>
+          <w:tcPr>
+            <w:tcW w:w="993" w:type="dxa"/>
+            <w:vMerge/>
+          </w:tcPr>
+          <w:p>
+            <w:pPr>
+              <w:pStyle w:val="Prrafodelista"/>
+              <w:tabs>
+                <w:tab w:val="left" w:pos="7553"/>
+              </w:tabs>
+              <w:ind w:left="0"/>
+              <w:jc w:val="center"/>
+              <w:rPr>
+                <w:rFonts w:eastAsiaTheme="minorEastAsia"/>
+                <w:lang w:val="en-US"/>
+              </w:rPr>
+            </w:pPr>
+          </w:p>
+        </w:tc>
+      </w:tr>
+      <w:tr>
+        <w:tc>
+          <w:tcPr>
+            <w:tcW w:w="904" w:type="dxa"/>
+          </w:tcPr>
+          <w:p>
+            <w:pPr>
+              <w:pStyle w:val="Prrafodelista"/>
+              <w:tabs>
+                <w:tab w:val="left" w:pos="7553"/>
+              </w:tabs>
+              <w:ind w:left="0"/>
+              <w:jc w:val="center"/>
+              <w:rPr>
+                <w:rFonts w:eastAsiaTheme="minorEastAsia"/>
+                <w:lang w:val="en-US"/>
+              </w:rPr>
+            </w:pPr>
+            <w:r>
+              <w:rPr>
+                <w:rFonts w:eastAsiaTheme="minorEastAsia"/>
+                <w:lang w:val="en-US"/>
+              </w:rPr>
+              <w:t>Sector 1</w:t>
+            </w:r>
+          </w:p>
+        </w:tc>
+        <w:tc>
+          <w:tcPr>
+            <w:tcW w:w="1048" w:type="dxa"/>
+          </w:tcPr>
+          <w:p>
+            <w:pPr>
+              <w:pStyle w:val="Prrafodelista"/>
+              <w:tabs>
+                <w:tab w:val="left" w:pos="7553"/>
+              </w:tabs>
+              <w:ind w:left="0"/>
+              <w:jc w:val="center"/>
+              <w:rPr>
+                <w:rFonts w:eastAsiaTheme="minorEastAsia"/>
+                <w:b/>
+                <w:bCs/>
+                <w:color w:val="0070C0"/>
+                <w:lang w:val="en-US"/>
+              </w:rPr>
+            </w:pPr>
+            <w:r>
+              <w:rPr>
+                <w:rFonts w:eastAsiaTheme="minorEastAsia"/>
+                <w:b/>
+                <w:bCs/>
+                <w:color w:val="0070C0"/>
+                <w:lang w:val="en-US"/>
+              </w:rPr>
+              <w:t>5.2</w:t>
+            </w:r>
+          </w:p>
+        </w:tc>
+        <w:tc>
+          <w:tcPr>
+            <w:tcW w:w="708" w:type="dxa"/>
+          </w:tcPr>
+          <w:p>
+            <w:pPr>
+              <w:pStyle w:val="Prrafodelista"/>
+              <w:tabs>
+                <w:tab w:val="left" w:pos="7553"/>
+              </w:tabs>
+              <w:ind w:left="0"/>
+              <w:jc w:val="center"/>
+              <w:rPr>
+                <w:rFonts w:eastAsiaTheme="minorEastAsia"/>
+                <w:lang w:val="en-US"/>
+              </w:rPr>
+            </w:pPr>
+            <w:r>
+              <w:rPr>
+                <w:rFonts w:eastAsiaTheme="minorEastAsia"/>
+                <w:lang w:val="en-US"/>
+              </w:rPr>
+              <w:t>9</w:t>
+            </w:r>
+          </w:p>
+        </w:tc>
+        <w:tc>
+          <w:tcPr>
+            <w:tcW w:w="891" w:type="dxa"/>
+          </w:tcPr>
+          <w:p>
+            <w:pPr>
+              <w:pStyle w:val="Prrafodelista"/>
+              <w:tabs>
+                <w:tab w:val="left" w:pos="7553"/>
+              </w:tabs>
+              <w:ind w:left="0"/>
+              <w:jc w:val="center"/>
+              <w:rPr>
+                <w:rFonts w:eastAsiaTheme="minorEastAsia"/>
+                <w:lang w:val="en-US"/>
+              </w:rPr>
+            </w:pPr>
+            <w:r>
+              <w:rPr>
+                <w:rFonts w:eastAsiaTheme="minorEastAsia"/>
+                <w:lang w:val="en-US"/>
+              </w:rPr>
+              <w:t>11</w:t>
+            </w:r>
+          </w:p>
+        </w:tc>
+        <w:tc>
+          <w:tcPr>
+            <w:tcW w:w="1271" w:type="dxa"/>
+            <w:tcBorders>
+              <w:bottom w:val="single" w:sz="4" w:space="0" w:color="auto"/>
+            </w:tcBorders>
+          </w:tcPr>
+          <w:p>
+            <w:pPr>
+              <w:pStyle w:val="Prrafodelista"/>
+              <w:tabs>
+                <w:tab w:val="left" w:pos="7553"/>
+              </w:tabs>
+              <w:ind w:left="0"/>
+              <w:jc w:val="center"/>
+              <w:rPr>
+                <w:rFonts w:eastAsiaTheme="minorEastAsia"/>
+                <w:lang w:val="en-US"/>
+              </w:rPr>
+            </w:pPr>
+            <w:r>
+              <w:rPr>
+                <w:rFonts w:eastAsiaTheme="minorEastAsia"/>
+                <w:lang w:val="en-US"/>
+              </w:rPr>
+              <w:t>25.2</w:t>
+            </w:r>
+          </w:p>
+        </w:tc>
+        <w:tc>
+          <w:tcPr>
+            <w:tcW w:w="607" w:type="dxa"/>
+            <w:tcBorders>
+              <w:bottom w:val="single" w:sz="4" w:space="0" w:color="auto"/>
+            </w:tcBorders>
+          </w:tcPr>
+          <w:p>
+            <w:pPr>
+              <w:pStyle w:val="Prrafodelista"/>
+              <w:tabs>
+                <w:tab w:val="left" w:pos="7553"/>
+              </w:tabs>
+              <w:ind w:left="0"/>
+              <w:jc w:val="center"/>
+              <w:rPr>
+                <w:rFonts w:eastAsiaTheme="minorEastAsia"/>
+                <w:color w:val="7030A0"/>
+                <w:lang w:val="en-US"/>
+              </w:rPr>
+            </w:pPr>
+            <w:r>
+              <w:rPr>
+                <w:rFonts w:eastAsiaTheme="minorEastAsia"/>
+                <w:color w:val="7030A0"/>
+                <w:lang w:val="en-US"/>
+              </w:rPr>
+              <w:t>21</w:t>
+            </w:r>
+          </w:p>
+        </w:tc>
+        <w:tc>
+          <w:tcPr>
+            <w:tcW w:w="775" w:type="dxa"/>
+            <w:tcBorders>
+              <w:bottom w:val="single" w:sz="4" w:space="0" w:color="auto"/>
+            </w:tcBorders>
+          </w:tcPr>
+          <w:p>
+            <w:pPr>
+              <w:pStyle w:val="Prrafodelista"/>
+              <w:tabs>
+                <w:tab w:val="left" w:pos="7553"/>
+              </w:tabs>
+              <w:ind w:left="0"/>
+              <w:jc w:val="center"/>
+              <w:rPr>
+                <w:rFonts w:eastAsiaTheme="minorEastAsia"/>
+                <w:b/>
+                <w:bCs/>
+                <w:color w:val="7030A0"/>
+                <w:lang w:val="en-US"/>
+              </w:rPr>
+            </w:pPr>
+            <w:r>
+              <w:rPr>
+                <w:rFonts w:eastAsiaTheme="minorEastAsia"/>
+                <w:b/>
+                <w:bCs/>
+                <w:color w:val="7030A0"/>
+                <w:lang w:val="en-US"/>
+              </w:rPr>
+              <w:t>-12.2</w:t>
+            </w:r>
+          </w:p>
+        </w:tc>
+        <w:tc>
+          <w:tcPr>
+            <w:tcW w:w="1149" w:type="dxa"/>
+            <w:tcBorders>
+              <w:bottom w:val="single" w:sz="4" w:space="0" w:color="auto"/>
+            </w:tcBorders>
+          </w:tcPr>
+          <w:p>
+            <w:pPr>
+              <w:pStyle w:val="Prrafodelista"/>
+              <w:tabs>
+                <w:tab w:val="left" w:pos="7553"/>
+              </w:tabs>
+              <w:ind w:left="0"/>
+              <w:jc w:val="center"/>
+              <w:rPr>
+                <w:rFonts w:eastAsiaTheme="minorEastAsia"/>
+                <w:lang w:val="en-US"/>
+              </w:rPr>
+            </w:pPr>
+            <w:r>
+              <w:rPr>
+                <w:rFonts w:eastAsiaTheme="minorEastAsia"/>
+                <w:lang w:val="en-US"/>
+              </w:rPr>
+              <w:t>8.8</w:t>
+            </w:r>
+          </w:p>
+        </w:tc>
+        <w:tc>
+          <w:tcPr>
+            <w:tcW w:w="993" w:type="dxa"/>
+            <w:tcBorders>
+              <w:bottom w:val="single" w:sz="4" w:space="0" w:color="auto"/>
+            </w:tcBorders>
+          </w:tcPr>
+          <w:p>
+            <w:pPr>
+              <w:pStyle w:val="Prrafodelista"/>
+              <w:tabs>
+                <w:tab w:val="left" w:pos="225"/>
+                <w:tab w:val="center" w:pos="388"/>
+                <w:tab w:val="left" w:pos="7553"/>
+              </w:tabs>
+              <w:ind w:left="0"/>
+              <w:jc w:val="center"/>
+              <w:rPr>
+                <w:rFonts w:eastAsiaTheme="minorEastAsia"/>
+                <w:lang w:val="en-US"/>
+              </w:rPr>
+            </w:pPr>
+            <w:r>
+              <w:rPr>
+                <w:rFonts w:eastAsiaTheme="minorEastAsia"/>
+                <w:lang w:val="en-US"/>
+              </w:rPr>
+              <w:t>34</w:t>
+            </w:r>
+          </w:p>
+        </w:tc>
+      </w:tr>
+      <w:tr>
+        <w:tc>
+          <w:tcPr>
+            <w:tcW w:w="904" w:type="dxa"/>
+          </w:tcPr>
+          <w:p>
+            <w:pPr>
+              <w:pStyle w:val="Prrafodelista"/>
+              <w:tabs>
+                <w:tab w:val="left" w:pos="7553"/>
+              </w:tabs>
+              <w:ind w:left="0"/>
+              <w:jc w:val="center"/>
+              <w:rPr>
+                <w:rFonts w:eastAsiaTheme="minorEastAsia"/>
+                <w:lang w:val="en-US"/>
+              </w:rPr>
+            </w:pPr>
+            <w:r>
+              <w:rPr>
+                <w:rFonts w:eastAsiaTheme="minorEastAsia"/>
+                <w:lang w:val="en-US"/>
+              </w:rPr>
+              <w:t>Sector 2</w:t>
+            </w:r>
+          </w:p>
+        </w:tc>
+        <w:tc>
+          <w:tcPr>
+            <w:tcW w:w="1048" w:type="dxa"/>
+          </w:tcPr>
+          <w:p>
+            <w:pPr>
+              <w:pStyle w:val="Prrafodelista"/>
+              <w:tabs>
+                <w:tab w:val="left" w:pos="7553"/>
+              </w:tabs>
+              <w:ind w:left="0"/>
+              <w:jc w:val="center"/>
+              <w:rPr>
+                <w:rFonts w:eastAsiaTheme="minorEastAsia"/>
+                <w:lang w:val="en-US"/>
+              </w:rPr>
+            </w:pPr>
+            <w:r>
+              <w:rPr>
+                <w:rFonts w:eastAsiaTheme="minorEastAsia"/>
+                <w:lang w:val="en-US"/>
+              </w:rPr>
+              <w:t>7.1</w:t>
+            </w:r>
+          </w:p>
+        </w:tc>
+        <w:tc>
+          <w:tcPr>
+            <w:tcW w:w="708" w:type="dxa"/>
+          </w:tcPr>
+          <w:p>
+            <w:pPr>
+              <w:pStyle w:val="Prrafodelista"/>
+              <w:tabs>
+                <w:tab w:val="left" w:pos="7553"/>
+              </w:tabs>
+              <w:ind w:left="0"/>
+              <w:jc w:val="center"/>
+              <w:rPr>
+                <w:rFonts w:eastAsiaTheme="minorEastAsia"/>
+                <w:lang w:val="en-US"/>
+              </w:rPr>
+            </w:pPr>
+            <w:r>
+              <w:rPr>
+                <w:rFonts w:eastAsiaTheme="minorEastAsia"/>
+                <w:lang w:val="en-US"/>
+              </w:rPr>
+              <w:t>4</w:t>
+            </w:r>
+          </w:p>
+        </w:tc>
+        <w:tc>
+          <w:tcPr>
+            <w:tcW w:w="891" w:type="dxa"/>
+          </w:tcPr>
+          <w:p>
+            <w:pPr>
+              <w:pStyle w:val="Prrafodelista"/>
+              <w:tabs>
+                <w:tab w:val="left" w:pos="7553"/>
+              </w:tabs>
+              <w:ind w:left="0"/>
+              <w:jc w:val="center"/>
+              <w:rPr>
+                <w:rFonts w:eastAsiaTheme="minorEastAsia"/>
+                <w:b/>
+                <w:bCs/>
+                <w:lang w:val="en-US"/>
+              </w:rPr>
+            </w:pPr>
+            <w:r>
+              <w:rPr>
+                <w:rFonts w:eastAsiaTheme="minorEastAsia"/>
+                <w:b/>
+                <w:bCs/>
+                <w:lang w:val="en-US"/>
+              </w:rPr>
+              <w:t>3.7</w:t>
+            </w:r>
+          </w:p>
+        </w:tc>
+        <w:tc>
+          <w:tcPr>
+            <w:tcW w:w="1271" w:type="dxa"/>
+          </w:tcPr>
+          <w:p>
+            <w:pPr>
+              <w:pStyle w:val="Prrafodelista"/>
+              <w:tabs>
+                <w:tab w:val="left" w:pos="7553"/>
+              </w:tabs>
+              <w:ind w:left="0"/>
+              <w:jc w:val="center"/>
+              <w:rPr>
+                <w:rFonts w:eastAsiaTheme="minorEastAsia"/>
+                <w:b/>
+                <w:bCs/>
+                <w:color w:val="0070C0"/>
+                <w:lang w:val="en-US"/>
+              </w:rPr>
+            </w:pPr>
+            <w:r>
+              <w:rPr>
+                <w:rFonts w:eastAsiaTheme="minorEastAsia"/>
+                <w:b/>
+                <w:bCs/>
+                <w:color w:val="0070C0"/>
+                <w:lang w:val="en-US"/>
+              </w:rPr>
+              <w:t>14.8</w:t>
+            </w:r>
+          </w:p>
+        </w:tc>
+        <w:tc>
+          <w:tcPr>
+            <w:tcW w:w="607" w:type="dxa"/>
+          </w:tcPr>
+          <w:p>
+            <w:pPr>
+              <w:pStyle w:val="Prrafodelista"/>
+              <w:tabs>
+                <w:tab w:val="left" w:pos="7553"/>
+              </w:tabs>
+              <w:ind w:left="0"/>
+              <w:jc w:val="center"/>
+              <w:rPr>
+                <w:rFonts w:eastAsiaTheme="minorEastAsia"/>
+                <w:color w:val="7030A0"/>
+                <w:lang w:val="en-US"/>
+              </w:rPr>
+            </w:pPr>
+            <w:r>
+              <w:rPr>
+                <w:rFonts w:eastAsiaTheme="minorEastAsia"/>
+                <w:color w:val="7030A0"/>
+                <w:lang w:val="en-US"/>
+              </w:rPr>
+              <w:t>10.3</w:t>
+            </w:r>
+          </w:p>
+        </w:tc>
+        <w:tc>
+          <w:tcPr>
+            <w:tcW w:w="775" w:type="dxa"/>
+          </w:tcPr>
+          <w:p>
+            <w:pPr>
+              <w:pStyle w:val="Prrafodelista"/>
+              <w:tabs>
+                <w:tab w:val="left" w:pos="7553"/>
+              </w:tabs>
+              <w:ind w:left="0"/>
+              <w:jc w:val="center"/>
+              <w:rPr>
+                <w:rFonts w:eastAsiaTheme="minorEastAsia"/>
+                <w:b/>
+                <w:bCs/>
+                <w:color w:val="7030A0"/>
+                <w:lang w:val="en-US"/>
+              </w:rPr>
+            </w:pPr>
+            <w:r>
+              <w:rPr>
+                <w:rFonts w:eastAsiaTheme="minorEastAsia"/>
+                <w:b/>
+                <w:bCs/>
+                <w:color w:val="7030A0"/>
+                <w:lang w:val="en-US"/>
+              </w:rPr>
+              <w:t>1.7</w:t>
+            </w:r>
+          </w:p>
+        </w:tc>
+        <w:tc>
+          <w:tcPr>
+            <w:tcW w:w="1149" w:type="dxa"/>
+          </w:tcPr>
+          <w:p>
+            <w:pPr>
+              <w:pStyle w:val="Prrafodelista"/>
+              <w:tabs>
+                <w:tab w:val="left" w:pos="7553"/>
+              </w:tabs>
+              <w:ind w:left="0"/>
+              <w:jc w:val="center"/>
+              <w:rPr>
+                <w:rFonts w:eastAsiaTheme="minorEastAsia"/>
+                <w:lang w:val="en-US"/>
+              </w:rPr>
+            </w:pPr>
+            <w:r>
+              <w:rPr>
+                <w:rFonts w:eastAsiaTheme="minorEastAsia"/>
+                <w:lang w:val="en-US"/>
+              </w:rPr>
+              <w:t>12</w:t>
+            </w:r>
+          </w:p>
+        </w:tc>
+        <w:tc>
+          <w:tcPr>
+            <w:tcW w:w="993" w:type="dxa"/>
+          </w:tcPr>
+          <w:p>
+            <w:pPr>
+              <w:pStyle w:val="Prrafodelista"/>
+              <w:tabs>
+                <w:tab w:val="left" w:pos="7553"/>
+              </w:tabs>
+              <w:ind w:left="0"/>
+              <w:jc w:val="center"/>
+              <w:rPr>
+                <w:rFonts w:eastAsiaTheme="minorEastAsia"/>
+                <w:lang w:val="en-US"/>
+              </w:rPr>
+            </w:pPr>
+            <w:r>
+              <w:rPr>
+                <w:rFonts w:eastAsiaTheme="minorEastAsia"/>
+                <w:lang w:val="en-US"/>
+              </w:rPr>
+              <w:t>26.8</w:t>
+            </w:r>
+          </w:p>
+        </w:tc>
+      </w:tr>
+      <w:tr>
+        <w:tc>
+          <w:tcPr>
+            <w:tcW w:w="904" w:type="dxa"/>
+          </w:tcPr>
+          <w:p>
+            <w:pPr>
+              <w:pStyle w:val="Prrafodelista"/>
+              <w:tabs>
+                <w:tab w:val="left" w:pos="7553"/>
+              </w:tabs>
+              <w:ind w:left="0"/>
+              <w:jc w:val="center"/>
+              <w:rPr>
+                <w:rFonts w:eastAsiaTheme="minorEastAsia"/>
+                <w:lang w:val="en-US"/>
+              </w:rPr>
+            </w:pPr>
+            <w:r>
+              <w:rPr>
+                <w:rFonts w:eastAsiaTheme="minorEastAsia"/>
+                <w:lang w:val="en-US"/>
+              </w:rPr>
+              <w:t>Sector 3</w:t>
+            </w:r>
+          </w:p>
+        </w:tc>
+        <w:tc>
+          <w:tcPr>
+            <w:tcW w:w="1048" w:type="dxa"/>
+          </w:tcPr>
+          <w:p>
+            <w:pPr>
+              <w:pStyle w:val="Prrafodelista"/>
+              <w:tabs>
+                <w:tab w:val="left" w:pos="7553"/>
+              </w:tabs>
+              <w:ind w:left="0"/>
+              <w:jc w:val="center"/>
+              <w:rPr>
+                <w:rFonts w:eastAsiaTheme="minorEastAsia"/>
+                <w:lang w:val="en-US"/>
+              </w:rPr>
+            </w:pPr>
+            <w:r>
+              <w:rPr>
+                <w:rFonts w:eastAsiaTheme="minorEastAsia"/>
+                <w:lang w:val="en-US"/>
+              </w:rPr>
+              <w:t>0.7</w:t>
+            </w:r>
+          </w:p>
+        </w:tc>
+        <w:tc>
+          <w:tcPr>
+            <w:tcW w:w="708" w:type="dxa"/>
+          </w:tcPr>
+          <w:p>
+            <w:pPr>
+              <w:pStyle w:val="Prrafodelista"/>
+              <w:tabs>
+                <w:tab w:val="left" w:pos="7553"/>
+              </w:tabs>
+              <w:ind w:left="0"/>
+              <w:jc w:val="center"/>
+              <w:rPr>
+                <w:rFonts w:eastAsiaTheme="minorEastAsia"/>
+                <w:lang w:val="en-US"/>
+              </w:rPr>
+            </w:pPr>
+            <w:r>
+              <w:rPr>
+                <w:rFonts w:eastAsiaTheme="minorEastAsia"/>
+                <w:lang w:val="en-US"/>
+              </w:rPr>
+              <w:t>3.5</w:t>
+            </w:r>
+          </w:p>
+        </w:tc>
+        <w:tc>
+          <w:tcPr>
+            <w:tcW w:w="891" w:type="dxa"/>
+            <w:tcBorders>
+              <w:bottom w:val="single" w:sz="4" w:space="0" w:color="auto"/>
+            </w:tcBorders>
+          </w:tcPr>
+          <w:p>
+            <w:pPr>
+              <w:pStyle w:val="Prrafodelista"/>
+              <w:tabs>
+                <w:tab w:val="left" w:pos="7553"/>
+              </w:tabs>
+              <w:ind w:left="0"/>
+              <w:jc w:val="center"/>
+              <w:rPr>
+                <w:rFonts w:eastAsiaTheme="minorEastAsia"/>
+                <w:color w:val="00B050"/>
+                <w:lang w:val="en-US"/>
+              </w:rPr>
+            </w:pPr>
+            <w:r>
+              <w:rPr>
+                <w:rFonts w:eastAsiaTheme="minorEastAsia"/>
+                <w:color w:val="00B050"/>
+                <w:lang w:val="en-US"/>
+              </w:rPr>
+              <w:t>4.9</w:t>
+            </w:r>
+          </w:p>
+        </w:tc>
+        <w:tc>
+          <w:tcPr>
+            <w:tcW w:w="1271" w:type="dxa"/>
+            <w:tcBorders>
+              <w:bottom w:val="single" w:sz="4" w:space="0" w:color="auto"/>
+            </w:tcBorders>
+          </w:tcPr>
+          <w:p>
+            <w:pPr>
+              <w:pStyle w:val="Prrafodelista"/>
+              <w:tabs>
+                <w:tab w:val="left" w:pos="7553"/>
+              </w:tabs>
+              <w:ind w:left="0"/>
+              <w:jc w:val="center"/>
+              <w:rPr>
+                <w:rFonts w:eastAsiaTheme="minorEastAsia"/>
+                <w:b/>
+                <w:bCs/>
+                <w:lang w:val="en-US"/>
+              </w:rPr>
+            </w:pPr>
+            <w:r>
+              <w:rPr>
+                <w:rFonts w:eastAsiaTheme="minorEastAsia"/>
+                <w:b/>
+                <w:bCs/>
+                <w:lang w:val="en-US"/>
+              </w:rPr>
+              <w:t>9.1</w:t>
+            </w:r>
+          </w:p>
+        </w:tc>
+        <w:tc>
+          <w:tcPr>
+            <w:tcW w:w="607" w:type="dxa"/>
+            <w:tcBorders>
+              <w:bottom w:val="single" w:sz="4" w:space="0" w:color="auto"/>
+            </w:tcBorders>
+          </w:tcPr>
+          <w:p>
+            <w:pPr>
+              <w:pStyle w:val="Prrafodelista"/>
+              <w:tabs>
+                <w:tab w:val="left" w:pos="7553"/>
+              </w:tabs>
+              <w:ind w:left="0"/>
+              <w:jc w:val="center"/>
+              <w:rPr>
+                <w:rFonts w:eastAsiaTheme="minorEastAsia"/>
+                <w:b/>
+                <w:bCs/>
+                <w:color w:val="7030A0"/>
+                <w:lang w:val="en-US"/>
+              </w:rPr>
+            </w:pPr>
+            <w:r>
+              <w:rPr>
+                <w:rFonts w:eastAsiaTheme="minorEastAsia"/>
+                <w:b/>
+                <w:bCs/>
+                <w:color w:val="7030A0"/>
+                <w:lang w:val="en-US"/>
+              </w:rPr>
+              <w:t>0</w:t>
+            </w:r>
+          </w:p>
+        </w:tc>
+        <w:tc>
+          <w:tcPr>
+            <w:tcW w:w="775" w:type="dxa"/>
+            <w:tcBorders>
+              <w:bottom w:val="single" w:sz="4" w:space="0" w:color="auto"/>
+            </w:tcBorders>
+          </w:tcPr>
+          <w:p>
+            <w:pPr>
+              <w:pStyle w:val="Prrafodelista"/>
+              <w:tabs>
+                <w:tab w:val="left" w:pos="7553"/>
+              </w:tabs>
+              <w:ind w:left="0"/>
+              <w:jc w:val="center"/>
+              <w:rPr>
+                <w:rFonts w:eastAsiaTheme="minorEastAsia"/>
+                <w:color w:val="7030A0"/>
+                <w:lang w:val="en-US"/>
+              </w:rPr>
+            </w:pPr>
+            <w:r>
+              <w:rPr>
+                <w:rFonts w:eastAsiaTheme="minorEastAsia"/>
+                <w:b/>
+                <w:bCs/>
+                <w:color w:val="7030A0"/>
+                <w:lang w:val="en-US"/>
+              </w:rPr>
+              <w:t>29</w:t>
+            </w:r>
+          </w:p>
+        </w:tc>
+        <w:tc>
+          <w:tcPr>
+            <w:tcW w:w="1149" w:type="dxa"/>
+            <w:tcBorders>
+              <w:bottom w:val="single" w:sz="4" w:space="0" w:color="auto"/>
+            </w:tcBorders>
+          </w:tcPr>
+          <w:p>
+            <w:pPr>
+              <w:pStyle w:val="Prrafodelista"/>
+              <w:tabs>
+                <w:tab w:val="left" w:pos="7553"/>
+              </w:tabs>
+              <w:ind w:left="0"/>
+              <w:jc w:val="center"/>
+              <w:rPr>
+                <w:rFonts w:eastAsiaTheme="minorEastAsia"/>
+                <w:lang w:val="en-US"/>
+              </w:rPr>
+            </w:pPr>
+            <w:r>
+              <w:rPr>
+                <w:rFonts w:eastAsiaTheme="minorEastAsia"/>
+                <w:lang w:val="en-US"/>
+              </w:rPr>
+              <w:t>29</w:t>
+            </w:r>
+          </w:p>
+        </w:tc>
+        <w:tc>
+          <w:tcPr>
+            <w:tcW w:w="993" w:type="dxa"/>
+            <w:tcBorders>
+              <w:bottom w:val="single" w:sz="4" w:space="0" w:color="auto"/>
+            </w:tcBorders>
+          </w:tcPr>
+          <w:p>
+            <w:pPr>
+              <w:pStyle w:val="Prrafodelista"/>
+              <w:tabs>
+                <w:tab w:val="left" w:pos="7553"/>
+              </w:tabs>
+              <w:ind w:left="0"/>
+              <w:jc w:val="center"/>
+              <w:rPr>
+                <w:rFonts w:eastAsiaTheme="minorEastAsia"/>
+                <w:b/>
+                <w:bCs/>
+                <w:lang w:val="en-US"/>
+              </w:rPr>
+            </w:pPr>
+            <w:r>
+              <w:rPr>
+                <w:rFonts w:eastAsiaTheme="minorEastAsia"/>
+                <w:b/>
+                <w:bCs/>
+                <w:lang w:val="en-US"/>
+              </w:rPr>
+              <w:t>3</w:t>
+            </w:r>
+            <w:r>
+              <w:rPr>
+                <w:rFonts w:eastAsiaTheme="minorEastAsia"/>
+                <w:b/>
+                <w:bCs/>
+                <w:lang w:val="en-US"/>
+              </w:rPr>
+              <w:t>8</w:t>
+            </w:r>
+            <w:r>
+              <w:rPr>
+                <w:rFonts w:eastAsiaTheme="minorEastAsia"/>
+                <w:b/>
+                <w:bCs/>
+                <w:lang w:val="en-US"/>
+              </w:rPr>
+              <w:t>.1</w:t>
+            </w:r>
+          </w:p>
+        </w:tc>
+      </w:tr>
+      <w:tr>
+        <w:tc>
+          <w:tcPr>
+            <w:tcW w:w="904" w:type="dxa"/>
+          </w:tcPr>
+          <w:p>
+            <w:pPr>
+              <w:pStyle w:val="Prrafodelista"/>
+              <w:tabs>
+                <w:tab w:val="left" w:pos="7553"/>
+              </w:tabs>
+              <w:ind w:left="0"/>
+              <w:jc w:val="center"/>
+              <w:rPr>
+                <w:rFonts w:eastAsiaTheme="minorEastAsia"/>
+                <w:lang w:val="en-US"/>
+              </w:rPr>
+            </w:pPr>
+            <m:oMathPara>
+              <m:oMath>
+                <m:sSub>
+                  <m:sSubPr>
+                    <m:ctrlPr>
+                      <w:rPr>
+                        <w:rFonts w:ascii="Cambria Math" w:eastAsiaTheme="minorEastAsia" w:hAnsi="Cambria Math"/>
+                        <w:i/>
+                        <w:lang w:val="en-US"/>
+                      </w:rPr>
+                    </m:ctrlPr>
+                  </m:sSubPr>
+                  <m:e>
+                    <m:r>
+                      <w:rPr>
+                        <w:rFonts w:ascii="Cambria Math" w:eastAsiaTheme="minorEastAsia" w:hAnsi="Cambria Math"/>
+                        <w:lang w:val="en-US"/>
+                      </w:rPr>
+                      <m:t>I</m:t>
+                    </m:r>
+                  </m:e>
+                  <m:sub>
+                    <m:r>
+                      <w:rPr>
+                        <w:rFonts w:ascii="Cambria Math" w:eastAsiaTheme="minorEastAsia" w:hAnsi="Cambria Math"/>
+                        <w:lang w:val="en-US"/>
+                      </w:rPr>
+                      <m:t>IT</m:t>
+                    </m:r>
+                  </m:sub>
+                </m:sSub>
+              </m:oMath>
+            </m:oMathPara>
+          </w:p>
+        </w:tc>
+        <w:tc>
+          <w:tcPr>
+            <w:tcW w:w="1048" w:type="dxa"/>
+          </w:tcPr>
+          <w:p>
+            <w:pPr>
+              <w:pStyle w:val="Prrafodelista"/>
+              <w:tabs>
+                <w:tab w:val="left" w:pos="7553"/>
+              </w:tabs>
+              <w:ind w:left="0"/>
+              <w:jc w:val="center"/>
+              <w:rPr>
+                <w:rFonts w:eastAsiaTheme="minorEastAsia"/>
+                <w:lang w:val="en-US"/>
+              </w:rPr>
+            </w:pPr>
+            <w:r>
+              <w:rPr>
+                <w:rFonts w:eastAsiaTheme="minorEastAsia"/>
+                <w:lang w:val="en-US"/>
+              </w:rPr>
+              <w:t>13</w:t>
+            </w:r>
+          </w:p>
+        </w:tc>
+        <w:tc>
+          <w:tcPr>
+            <w:tcW w:w="708" w:type="dxa"/>
+          </w:tcPr>
+          <w:p>
+            <w:pPr>
+              <w:pStyle w:val="Prrafodelista"/>
+              <w:tabs>
+                <w:tab w:val="left" w:pos="7553"/>
+              </w:tabs>
+              <w:ind w:left="0"/>
+              <w:jc w:val="center"/>
+              <w:rPr>
+                <w:rFonts w:eastAsiaTheme="minorEastAsia"/>
+                <w:b/>
+                <w:bCs/>
+                <w:lang w:val="en-US"/>
+              </w:rPr>
+            </w:pPr>
+            <w:r>
+              <w:rPr>
+                <w:rFonts w:eastAsiaTheme="minorEastAsia"/>
+                <w:b/>
+                <w:bCs/>
+                <w:lang w:val="en-US"/>
+              </w:rPr>
+              <w:t>16.5</w:t>
+            </w:r>
+          </w:p>
+        </w:tc>
+        <w:tc>
+          <w:tcPr>
+            <w:tcW w:w="891" w:type="dxa"/>
+            <w:tcBorders>
+              <w:right w:val="single" w:sz="4" w:space="0" w:color="auto"/>
+            </w:tcBorders>
+          </w:tcPr>
+          <w:p>
+            <w:pPr>
+              <w:pStyle w:val="Prrafodelista"/>
+              <w:tabs>
+                <w:tab w:val="left" w:pos="7553"/>
+              </w:tabs>
+              <w:ind w:left="0"/>
+              <w:jc w:val="center"/>
+              <w:rPr>
+                <w:rFonts w:eastAsiaTheme="minorEastAsia"/>
+                <w:color w:val="00B050"/>
+                <w:lang w:val="en-US"/>
+              </w:rPr>
+            </w:pPr>
+            <w:r>
+              <w:rPr>
+                <w:rFonts w:eastAsiaTheme="minorEastAsia"/>
+                <w:color w:val="00B050"/>
+                <w:lang w:val="en-US"/>
+              </w:rPr>
+              <w:t>19.6</w:t>
+            </w:r>
+          </w:p>
+        </w:tc>
+        <w:tc>
+          <w:tcPr>
+            <w:tcW w:w="1271" w:type="dxa"/>
+            <w:tcBorders>
+              <w:top w:val="single" w:sz="4" w:space="0" w:color="auto"/>
+              <w:left w:val="single" w:sz="4" w:space="0" w:color="auto"/>
+              <w:bottom w:val="single" w:sz="4" w:space="0" w:color="auto"/>
+              <w:right w:val="single" w:sz="4" w:space="0" w:color="auto"/>
+            </w:tcBorders>
+          </w:tcPr>
+          <w:p>
+            <w:pPr>
+              <w:pStyle w:val="Prrafodelista"/>
+              <w:tabs>
+                <w:tab w:val="left" w:pos="7553"/>
+              </w:tabs>
+              <w:ind w:left="0"/>
+              <w:jc w:val="center"/>
+              <w:rPr>
+                <w:rFonts w:eastAsiaTheme="minorEastAsia"/>
+                <w:b/>
+                <w:bCs/>
+                <w:lang w:val="en-US"/>
+              </w:rPr>
+            </w:pPr>
+            <w:r>
+              <w:rPr>
+                <w:rFonts w:eastAsiaTheme="minorEastAsia"/>
+                <w:b/>
+                <w:bCs/>
+                <w:lang w:val="en-US"/>
+              </w:rPr>
+              <w:t>49.1</w:t>
+            </w:r>
+          </w:p>
+        </w:tc>
+        <w:tc>
+          <w:tcPr>
+            <w:tcW w:w="607" w:type="dxa"/>
+            <w:tcBorders>
+              <w:top w:val="single" w:sz="4" w:space="0" w:color="auto"/>
+              <w:left w:val="single" w:sz="4" w:space="0" w:color="auto"/>
+              <w:bottom w:val="single" w:sz="4" w:space="0" w:color="auto"/>
+              <w:right w:val="single" w:sz="4" w:space="0" w:color="auto"/>
+            </w:tcBorders>
+          </w:tcPr>
+          <w:p>
+            <w:pPr>
+              <w:pStyle w:val="Prrafodelista"/>
+              <w:tabs>
+                <w:tab w:val="left" w:pos="7553"/>
+              </w:tabs>
+              <w:ind w:left="0"/>
+              <w:jc w:val="center"/>
+              <w:rPr>
+                <w:rFonts w:eastAsiaTheme="minorEastAsia"/>
+                <w:color w:val="7030A0"/>
+                <w:lang w:val="en-US"/>
+              </w:rPr>
+            </w:pPr>
+            <w:r>
+              <w:rPr>
+                <w:rFonts w:eastAsiaTheme="minorEastAsia"/>
+                <w:color w:val="7030A0"/>
+                <w:lang w:val="en-US"/>
+              </w:rPr>
+              <w:t>31.3</w:t>
+            </w:r>
+          </w:p>
+        </w:tc>
+        <w:tc>
+          <w:tcPr>
+            <w:tcW w:w="775" w:type="dxa"/>
+            <w:tcBorders>
+              <w:top w:val="single" w:sz="4" w:space="0" w:color="auto"/>
+              <w:left w:val="single" w:sz="4" w:space="0" w:color="auto"/>
+              <w:bottom w:val="single" w:sz="4" w:space="0" w:color="auto"/>
+              <w:right w:val="single" w:sz="4" w:space="0" w:color="auto"/>
+            </w:tcBorders>
+          </w:tcPr>
+          <w:p>
+            <w:pPr>
+              <w:pStyle w:val="Prrafodelista"/>
+              <w:tabs>
+                <w:tab w:val="left" w:pos="7553"/>
+              </w:tabs>
+              <w:ind w:left="0"/>
+              <w:jc w:val="center"/>
+              <w:rPr>
+                <w:rFonts w:eastAsiaTheme="minorEastAsia"/>
+                <w:color w:val="7030A0"/>
+                <w:lang w:val="en-US"/>
+              </w:rPr>
+            </w:pPr>
+            <w:r>
+              <w:rPr>
+                <w:rFonts w:eastAsiaTheme="minorEastAsia"/>
+                <w:color w:val="7030A0"/>
+                <w:lang w:val="en-US"/>
+              </w:rPr>
+              <w:t>18.5</w:t>
+            </w:r>
+          </w:p>
+        </w:tc>
+        <w:tc>
+          <w:tcPr>
+            <w:tcW w:w="1149" w:type="dxa"/>
+            <w:tcBorders>
+              <w:top w:val="single" w:sz="4" w:space="0" w:color="auto"/>
+              <w:left w:val="single" w:sz="4" w:space="0" w:color="auto"/>
+              <w:bottom w:val="single" w:sz="4" w:space="0" w:color="auto"/>
+              <w:right w:val="single" w:sz="4" w:space="0" w:color="auto"/>
+            </w:tcBorders>
+          </w:tcPr>
+          <w:p>
+            <w:pPr>
+              <w:pStyle w:val="Prrafodelista"/>
+              <w:tabs>
+                <w:tab w:val="left" w:pos="7553"/>
+              </w:tabs>
+              <w:ind w:left="0"/>
+              <w:jc w:val="center"/>
+              <w:rPr>
+                <w:rFonts w:eastAsiaTheme="minorEastAsia"/>
+                <w:b/>
+                <w:bCs/>
+                <w:lang w:val="en-US"/>
+              </w:rPr>
+            </w:pPr>
+            <w:r>
+              <w:rPr>
+                <w:rFonts w:eastAsiaTheme="minorEastAsia"/>
+                <w:b/>
+                <w:bCs/>
+                <w:lang w:val="en-US"/>
+              </w:rPr>
+              <w:t>49.8</w:t>
+            </w:r>
+          </w:p>
+        </w:tc>
+        <w:tc>
+          <w:tcPr>
+            <w:tcW w:w="993" w:type="dxa"/>
+            <w:tcBorders>
+              <w:top w:val="single" w:sz="4" w:space="0" w:color="auto"/>
+              <w:left w:val="single" w:sz="4" w:space="0" w:color="auto"/>
+              <w:bottom w:val="nil"/>
+              <w:right w:val="nil"/>
+            </w:tcBorders>
+          </w:tcPr>
+          <w:p>
+            <w:pPr>
+              <w:pStyle w:val="Prrafodelista"/>
+              <w:tabs>
+                <w:tab w:val="left" w:pos="7553"/>
+              </w:tabs>
+              <w:ind w:left="0"/>
+              <w:jc w:val="center"/>
+              <w:rPr>
+                <w:rFonts w:eastAsiaTheme="minorEastAsia"/>
+                <w:lang w:val="en-US"/>
+              </w:rPr>
+            </w:pPr>
+          </w:p>
+        </w:tc>
+      </w:tr>
+      <w:tr>
+        <w:tc>
+          <w:tcPr>
+            <w:tcW w:w="904" w:type="dxa"/>
+          </w:tcPr>
+          <w:p>
+            <w:pPr>
+              <w:pStyle w:val="Prrafodelista"/>
+              <w:tabs>
+                <w:tab w:val="left" w:pos="7553"/>
+              </w:tabs>
+              <w:ind w:left="0"/>
+              <w:jc w:val="center"/>
+              <w:rPr>
+                <w:rFonts w:eastAsiaTheme="minorEastAsia"/>
+                <w:lang w:val="en-US"/>
+              </w:rPr>
+            </w:pPr>
+            <w:r>
+              <w:rPr>
+                <w:rFonts w:eastAsiaTheme="minorEastAsia"/>
+                <w:lang w:val="en-US"/>
+              </w:rPr>
+              <w:t>VA</w:t>
+            </w:r>
+          </w:p>
+        </w:tc>
+        <w:tc>
+          <w:tcPr>
+            <w:tcW w:w="1048" w:type="dxa"/>
+          </w:tcPr>
+          <w:p>
+            <w:pPr>
+              <w:pStyle w:val="Prrafodelista"/>
+              <w:tabs>
+                <w:tab w:val="left" w:pos="7553"/>
+              </w:tabs>
+              <w:ind w:left="0"/>
+              <w:jc w:val="center"/>
+              <w:rPr>
+                <w:rFonts w:eastAsiaTheme="minorEastAsia"/>
+                <w:b/>
+                <w:bCs/>
+                <w:lang w:val="en-US"/>
+              </w:rPr>
+            </w:pPr>
+            <w:r>
+              <w:rPr>
+                <w:rFonts w:eastAsiaTheme="minorEastAsia"/>
+                <w:b/>
+                <w:bCs/>
+                <w:lang w:val="en-US"/>
+              </w:rPr>
+              <w:t>21</w:t>
+            </w:r>
+          </w:p>
+        </w:tc>
+        <w:tc>
+          <w:tcPr>
+            <w:tcW w:w="708" w:type="dxa"/>
+          </w:tcPr>
+          <w:p>
+            <w:pPr>
+              <w:pStyle w:val="Prrafodelista"/>
+              <w:tabs>
+                <w:tab w:val="left" w:pos="7553"/>
+              </w:tabs>
+              <w:ind w:left="0"/>
+              <w:jc w:val="center"/>
+              <w:rPr>
+                <w:rFonts w:eastAsiaTheme="minorEastAsia"/>
+                <w:b/>
+                <w:bCs/>
+                <w:color w:val="0070C0"/>
+                <w:lang w:val="en-US"/>
+              </w:rPr>
+            </w:pPr>
+            <w:r>
+              <w:rPr>
+                <w:rFonts w:eastAsiaTheme="minorEastAsia"/>
+                <w:b/>
+                <w:bCs/>
+                <w:color w:val="0070C0"/>
+                <w:lang w:val="en-US"/>
+              </w:rPr>
+              <w:t>10.3</w:t>
+            </w:r>
+          </w:p>
+        </w:tc>
+        <w:tc>
+          <w:tcPr>
+            <w:tcW w:w="891" w:type="dxa"/>
+            <w:tcBorders>
+              <w:right w:val="single" w:sz="4" w:space="0" w:color="auto"/>
+            </w:tcBorders>
+          </w:tcPr>
+          <w:p>
+            <w:pPr>
+              <w:pStyle w:val="Prrafodelista"/>
+              <w:tabs>
+                <w:tab w:val="left" w:pos="7553"/>
+              </w:tabs>
+              <w:ind w:left="0"/>
+              <w:jc w:val="center"/>
+              <w:rPr>
+                <w:rFonts w:eastAsiaTheme="minorEastAsia"/>
+                <w:b/>
+                <w:bCs/>
+                <w:color w:val="00B050"/>
+                <w:lang w:val="en-US"/>
+              </w:rPr>
+            </w:pPr>
+            <w:r>
+              <w:rPr>
+                <w:rFonts w:eastAsiaTheme="minorEastAsia"/>
+                <w:b/>
+                <w:bCs/>
+                <w:color w:val="00B050"/>
+                <w:lang w:val="en-US"/>
+              </w:rPr>
+              <w:t>1</w:t>
+            </w:r>
+            <w:r>
+              <w:rPr>
+                <w:rFonts w:eastAsiaTheme="minorEastAsia"/>
+                <w:b/>
+                <w:bCs/>
+                <w:color w:val="00B050"/>
+                <w:lang w:val="en-US"/>
+              </w:rPr>
+              <w:t>8</w:t>
+            </w:r>
+            <w:r>
+              <w:rPr>
+                <w:rFonts w:eastAsiaTheme="minorEastAsia"/>
+                <w:b/>
+                <w:bCs/>
+                <w:color w:val="00B050"/>
+                <w:lang w:val="en-US"/>
+              </w:rPr>
+              <w:t>.</w:t>
+            </w:r>
+            <w:r>
+              <w:rPr>
+                <w:rFonts w:eastAsiaTheme="minorEastAsia"/>
+                <w:b/>
+                <w:bCs/>
+                <w:color w:val="00B050"/>
+                <w:lang w:val="en-US"/>
+              </w:rPr>
+              <w:t>5</w:t>
+            </w:r>
+          </w:p>
+        </w:tc>
+        <w:tc>
+          <w:tcPr>
+            <w:tcW w:w="1271" w:type="dxa"/>
+            <w:tcBorders>
+              <w:top w:val="single" w:sz="4" w:space="0" w:color="auto"/>
+              <w:left w:val="single" w:sz="4" w:space="0" w:color="auto"/>
+              <w:bottom w:val="single" w:sz="4" w:space="0" w:color="auto"/>
+              <w:right w:val="single" w:sz="4" w:space="0" w:color="auto"/>
+            </w:tcBorders>
+          </w:tcPr>
+          <w:p>
+            <w:pPr>
+              <w:pStyle w:val="Prrafodelista"/>
+              <w:tabs>
+                <w:tab w:val="left" w:pos="7553"/>
+              </w:tabs>
+              <w:ind w:left="0"/>
+              <w:jc w:val="center"/>
+              <w:rPr>
+                <w:rFonts w:eastAsiaTheme="minorEastAsia"/>
+                <w:b/>
+                <w:bCs/>
+                <w:lang w:val="en-US"/>
+              </w:rPr>
+            </w:pPr>
+            <w:r>
+              <w:rPr>
+                <w:rFonts w:eastAsiaTheme="minorEastAsia"/>
+                <w:b/>
+                <w:bCs/>
+                <w:lang w:val="en-US"/>
+              </w:rPr>
+              <w:t>49</w:t>
+            </w:r>
+            <w:r>
+              <w:rPr>
+                <w:rFonts w:eastAsiaTheme="minorEastAsia"/>
+                <w:b/>
+                <w:bCs/>
+                <w:lang w:val="en-US"/>
+              </w:rPr>
+              <w:t>.8</w:t>
+            </w:r>
+          </w:p>
+        </w:tc>
+        <w:tc>
+          <w:tcPr>
+            <w:tcW w:w="607" w:type="dxa"/>
+            <w:tcBorders>
+              <w:top w:val="single" w:sz="4" w:space="0" w:color="auto"/>
+              <w:left w:val="single" w:sz="4" w:space="0" w:color="auto"/>
+              <w:bottom w:val="nil"/>
+              <w:right w:val="nil"/>
+            </w:tcBorders>
+          </w:tcPr>
+          <w:p>
+            <w:pPr>
+              <w:pStyle w:val="Prrafodelista"/>
+              <w:tabs>
+                <w:tab w:val="left" w:pos="7553"/>
+              </w:tabs>
+              <w:ind w:left="0"/>
+              <w:jc w:val="center"/>
+              <w:rPr>
+                <w:rFonts w:eastAsiaTheme="minorEastAsia"/>
+                <w:lang w:val="en-US"/>
+              </w:rPr>
+            </w:pPr>
+          </w:p>
+        </w:tc>
+        <w:tc>
+          <w:tcPr>
+            <w:tcW w:w="775" w:type="dxa"/>
+            <w:tcBorders>
+              <w:top w:val="single" w:sz="4" w:space="0" w:color="auto"/>
+              <w:left w:val="nil"/>
+              <w:bottom w:val="nil"/>
+              <w:right w:val="nil"/>
+            </w:tcBorders>
+          </w:tcPr>
+          <w:p>
+            <w:pPr>
+              <w:pStyle w:val="Prrafodelista"/>
+              <w:tabs>
+                <w:tab w:val="left" w:pos="7553"/>
+              </w:tabs>
+              <w:ind w:left="0"/>
+              <w:jc w:val="center"/>
+              <w:rPr>
+                <w:rFonts w:eastAsiaTheme="minorEastAsia"/>
+                <w:lang w:val="en-US"/>
+              </w:rPr>
+            </w:pPr>
+          </w:p>
+        </w:tc>
+        <w:tc>
+          <w:tcPr>
+            <w:tcW w:w="1149" w:type="dxa"/>
+            <w:tcBorders>
+              <w:top w:val="single" w:sz="4" w:space="0" w:color="auto"/>
+              <w:left w:val="nil"/>
+              <w:bottom w:val="nil"/>
+              <w:right w:val="nil"/>
+            </w:tcBorders>
+          </w:tcPr>
+          <w:p>
+            <w:pPr>
+              <w:pStyle w:val="Prrafodelista"/>
+              <w:tabs>
+                <w:tab w:val="left" w:pos="7553"/>
+              </w:tabs>
+              <w:ind w:left="0"/>
+              <w:jc w:val="center"/>
+              <w:rPr>
+                <w:rFonts w:eastAsiaTheme="minorEastAsia"/>
+                <w:lang w:val="en-US"/>
+              </w:rPr>
+            </w:pPr>
+          </w:p>
+        </w:tc>
+        <w:tc>
+          <w:tcPr>
+            <w:tcW w:w="993" w:type="dxa"/>
+            <w:tcBorders>
+              <w:top w:val="nil"/>
+              <w:left w:val="nil"/>
+              <w:bottom w:val="single" w:sz="4" w:space="0" w:color="auto"/>
+              <w:right w:val="nil"/>
+            </w:tcBorders>
+          </w:tcPr>
+          <w:p>
+            <w:pPr>
+              <w:pStyle w:val="Prrafodelista"/>
+              <w:tabs>
+                <w:tab w:val="left" w:pos="7553"/>
+              </w:tabs>
+              <w:ind w:left="0"/>
+              <w:jc w:val="center"/>
+              <w:rPr>
+                <w:rFonts w:eastAsiaTheme="minorEastAsia"/>
+                <w:lang w:val="en-US"/>
+              </w:rPr>
+            </w:pPr>
+          </w:p>
+        </w:tc>
+      </w:tr>
+      <w:tr>
+        <w:tc>
+          <w:tcPr>
+            <w:tcW w:w="904" w:type="dxa"/>
+          </w:tcPr>
+          <w:p>
+            <w:pPr>
+              <w:pStyle w:val="Prrafodelista"/>
+              <w:tabs>
+                <w:tab w:val="left" w:pos="7553"/>
+              </w:tabs>
+              <w:ind w:left="0"/>
+              <w:jc w:val="center"/>
+              <w:rPr>
+                <w:rFonts w:eastAsiaTheme="minorEastAsia"/>
+                <w:lang w:val="en-US"/>
+              </w:rPr>
+            </w:pPr>
+            <w:r>
+              <w:rPr>
+                <w:rFonts w:eastAsiaTheme="minorEastAsia"/>
+                <w:lang w:val="en-US"/>
+              </w:rPr>
+              <w:t>VBP</w:t>
+            </w:r>
+          </w:p>
+        </w:tc>
+        <w:tc>
+          <w:tcPr>
+            <w:tcW w:w="1048" w:type="dxa"/>
+          </w:tcPr>
+          <w:p>
+            <w:pPr>
+              <w:pStyle w:val="Prrafodelista"/>
+              <w:tabs>
+                <w:tab w:val="left" w:pos="7553"/>
+              </w:tabs>
+              <w:ind w:left="0"/>
+              <w:jc w:val="center"/>
+              <w:rPr>
+                <w:rFonts w:eastAsiaTheme="minorEastAsia"/>
+                <w:lang w:val="en-US"/>
+              </w:rPr>
+            </w:pPr>
+            <w:r>
+              <w:rPr>
+                <w:rFonts w:eastAsiaTheme="minorEastAsia"/>
+                <w:lang w:val="en-US"/>
+              </w:rPr>
+              <w:t>34</w:t>
+            </w:r>
+          </w:p>
+        </w:tc>
+        <w:tc>
+          <w:tcPr>
+            <w:tcW w:w="708" w:type="dxa"/>
+          </w:tcPr>
+          <w:p>
+            <w:pPr>
+              <w:pStyle w:val="Prrafodelista"/>
+              <w:tabs>
+                <w:tab w:val="left" w:pos="7553"/>
+              </w:tabs>
+              <w:ind w:left="0"/>
+              <w:jc w:val="center"/>
+              <w:rPr>
+                <w:rFonts w:eastAsiaTheme="minorEastAsia"/>
+                <w:color w:val="0070C0"/>
+                <w:lang w:val="en-US"/>
+              </w:rPr>
+            </w:pPr>
+            <w:r>
+              <w:rPr>
+                <w:rFonts w:eastAsiaTheme="minorEastAsia"/>
+                <w:color w:val="0070C0"/>
+                <w:lang w:val="en-US"/>
+              </w:rPr>
+              <w:t>26.8</w:t>
+            </w:r>
+          </w:p>
+        </w:tc>
+        <w:tc>
+          <w:tcPr>
+            <w:tcW w:w="891" w:type="dxa"/>
+            <w:tcBorders>
+              <w:right w:val="single" w:sz="4" w:space="0" w:color="auto"/>
+            </w:tcBorders>
+          </w:tcPr>
+          <w:p>
+            <w:pPr>
+              <w:pStyle w:val="Prrafodelista"/>
+              <w:tabs>
+                <w:tab w:val="left" w:pos="7553"/>
+              </w:tabs>
+              <w:ind w:left="0"/>
+              <w:jc w:val="center"/>
+              <w:rPr>
+                <w:rFonts w:eastAsiaTheme="minorEastAsia"/>
+                <w:b/>
+                <w:bCs/>
+                <w:color w:val="00B050"/>
+                <w:lang w:val="en-US"/>
+              </w:rPr>
+            </w:pPr>
+            <w:r>
+              <w:rPr>
+                <w:rFonts w:eastAsiaTheme="minorEastAsia"/>
+                <w:b/>
+                <w:bCs/>
+                <w:color w:val="00B050"/>
+                <w:lang w:val="en-US"/>
+              </w:rPr>
+              <w:t>3</w:t>
+            </w:r>
+            <w:r>
+              <w:rPr>
+                <w:rFonts w:eastAsiaTheme="minorEastAsia"/>
+                <w:b/>
+                <w:bCs/>
+                <w:color w:val="00B050"/>
+                <w:lang w:val="en-US"/>
+              </w:rPr>
+              <w:t>8.1</w:t>
+            </w:r>
+          </w:p>
+        </w:tc>
+        <w:tc>
+          <w:tcPr>
+            <w:tcW w:w="1271" w:type="dxa"/>
+            <w:tcBorders>
+              <w:top w:val="single" w:sz="4" w:space="0" w:color="auto"/>
+              <w:left w:val="single" w:sz="4" w:space="0" w:color="auto"/>
+              <w:bottom w:val="nil"/>
+              <w:right w:val="nil"/>
+            </w:tcBorders>
+          </w:tcPr>
+          <w:p>
+            <w:pPr>
+              <w:pStyle w:val="Prrafodelista"/>
+              <w:tabs>
+                <w:tab w:val="left" w:pos="7553"/>
+              </w:tabs>
+              <w:ind w:left="0"/>
+              <w:jc w:val="center"/>
+              <w:rPr>
+                <w:rFonts w:eastAsiaTheme="minorEastAsia"/>
+                <w:lang w:val="en-US"/>
+              </w:rPr>
+            </w:pPr>
+          </w:p>
+        </w:tc>
+        <w:tc>
+          <w:tcPr>
+            <w:tcW w:w="607" w:type="dxa"/>
+            <w:tcBorders>
+              <w:top w:val="nil"/>
+              <w:left w:val="nil"/>
+              <w:bottom w:val="nil"/>
+              <w:right w:val="nil"/>
+            </w:tcBorders>
+          </w:tcPr>
+          <w:p>
+            <w:pPr>
+              <w:pStyle w:val="Prrafodelista"/>
+              <w:tabs>
+                <w:tab w:val="left" w:pos="7553"/>
+              </w:tabs>
+              <w:ind w:left="0"/>
+              <w:jc w:val="center"/>
+              <w:rPr>
+                <w:rFonts w:eastAsiaTheme="minorEastAsia"/>
+                <w:lang w:val="en-US"/>
+              </w:rPr>
+            </w:pPr>
+          </w:p>
+        </w:tc>
+        <w:tc>
+          <w:tcPr>
+            <w:tcW w:w="775" w:type="dxa"/>
+            <w:tcBorders>
+              <w:top w:val="nil"/>
+              <w:left w:val="nil"/>
+              <w:bottom w:val="nil"/>
+              <w:right w:val="nil"/>
+            </w:tcBorders>
+          </w:tcPr>
+          <w:p>
+            <w:pPr>
+              <w:pStyle w:val="Prrafodelista"/>
+              <w:tabs>
+                <w:tab w:val="left" w:pos="7553"/>
+              </w:tabs>
+              <w:ind w:left="0"/>
+              <w:jc w:val="center"/>
+              <w:rPr>
+                <w:rFonts w:eastAsiaTheme="minorEastAsia"/>
+                <w:lang w:val="en-US"/>
+              </w:rPr>
+            </w:pPr>
+          </w:p>
+        </w:tc>
+        <w:tc>
+          <w:tcPr>
+            <w:tcW w:w="1149" w:type="dxa"/>
+            <w:tcBorders>
+              <w:top w:val="nil"/>
+              <w:left w:val="nil"/>
+              <w:bottom w:val="nil"/>
+              <w:right w:val="single" w:sz="4" w:space="0" w:color="auto"/>
+            </w:tcBorders>
+          </w:tcPr>
+          <w:p>
+            <w:pPr>
+              <w:pStyle w:val="Prrafodelista"/>
+              <w:tabs>
+                <w:tab w:val="left" w:pos="7553"/>
+              </w:tabs>
+              <w:ind w:left="0"/>
+              <w:jc w:val="center"/>
+              <w:rPr>
+                <w:rFonts w:eastAsiaTheme="minorEastAsia"/>
+                <w:lang w:val="en-US"/>
+              </w:rPr>
+            </w:pPr>
+          </w:p>
+        </w:tc>
+        <w:tc>
+          <w:tcPr>
+            <w:tcW w:w="993" w:type="dxa"/>
+            <w:tcBorders>
+              <w:top w:val="single" w:sz="4" w:space="0" w:color="auto"/>
+              <w:left w:val="single" w:sz="4" w:space="0" w:color="auto"/>
+              <w:bottom w:val="single" w:sz="4" w:space="0" w:color="auto"/>
+              <w:right w:val="single" w:sz="4" w:space="0" w:color="auto"/>
+            </w:tcBorders>
+          </w:tcPr>
+          <w:p>
+            <w:pPr>
+              <w:pStyle w:val="Prrafodelista"/>
+              <w:tabs>
+                <w:tab w:val="left" w:pos="7553"/>
+              </w:tabs>
+              <w:ind w:left="0"/>
+              <w:jc w:val="center"/>
+              <w:rPr>
+                <w:rFonts w:eastAsiaTheme="minorEastAsia"/>
+                <w:b/>
+                <w:bCs/>
+                <w:lang w:val="en-US"/>
+              </w:rPr>
+            </w:pPr>
+            <w:r>
+              <w:rPr>
+                <w:rFonts w:eastAsiaTheme="minorEastAsia"/>
+                <w:b/>
+                <w:bCs/>
+                <w:lang w:val="en-US"/>
+              </w:rPr>
+              <w:t>9</w:t>
+            </w:r>
+            <w:r>
+              <w:rPr>
+                <w:rFonts w:eastAsiaTheme="minorEastAsia"/>
+                <w:b/>
+                <w:bCs/>
+                <w:lang w:val="en-US"/>
+              </w:rPr>
+              <w:t>8</w:t>
+            </w:r>
+            <w:r>
+              <w:rPr>
+                <w:rFonts w:eastAsiaTheme="minorEastAsia"/>
+                <w:b/>
+                <w:bCs/>
+                <w:lang w:val="en-US"/>
+              </w:rPr>
+              <w:t>.</w:t>
+            </w:r>
+            <w:r>
+              <w:rPr>
+                <w:rFonts w:eastAsiaTheme="minorEastAsia"/>
+                <w:b/>
+                <w:bCs/>
+                <w:lang w:val="en-US"/>
+              </w:rPr>
+              <w:t>9</w:t>
+            </w:r>
+          </w:p>
+        </w:tc>
+      </w:tr>
+    </w:tbl>
     <w:p>
       <w:pPr>
         <w:pStyle w:val="Prrafodelista"/>
@@ -42350,9 +45559,16 @@
         <w:ind w:left="426"/>
         <w:rPr>
           <w:rFonts w:eastAsiaTheme="minorEastAsia"/>
-          <w:lang w:val="en-US"/>
-        </w:rPr>
-      </w:pPr>
+        </w:rPr>
+      </w:pPr>
+      <w:r>
+        <w:rPr>
+          <w:rFonts w:eastAsiaTheme="minorEastAsia"/>
+        </w:rPr>
+        <w:t>2.51</w:t>
+      </w:r>
+      <w:bookmarkStart w:id="1" w:name="_GoBack"/>
+      <w:bookmarkEnd w:id="1"/>
     </w:p>
     <w:p>
       <w:pPr>
@@ -42363,7 +45579,6 @@
         <w:ind w:left="426"/>
         <w:rPr>
           <w:rFonts w:eastAsiaTheme="minorEastAsia"/>
-          <w:lang w:val="en-US"/>
         </w:rPr>
       </w:pPr>
     </w:p>
@@ -42376,7 +45591,6 @@
         <w:ind w:left="426"/>
         <w:rPr>
           <w:rFonts w:eastAsiaTheme="minorEastAsia"/>
-          <w:lang w:val="en-US"/>
         </w:rPr>
       </w:pPr>
     </w:p>
@@ -42389,7 +45603,6 @@
         <w:ind w:left="426"/>
         <w:rPr>
           <w:rFonts w:eastAsiaTheme="minorEastAsia"/>
-          <w:lang w:val="en-US"/>
         </w:rPr>
       </w:pPr>
     </w:p>
@@ -42402,7 +45615,6 @@
         <w:ind w:left="426"/>
         <w:rPr>
           <w:rFonts w:eastAsiaTheme="minorEastAsia"/>
-          <w:lang w:val="en-US"/>
         </w:rPr>
       </w:pPr>
     </w:p>
@@ -42415,7 +45627,6 @@
         <w:ind w:left="426"/>
         <w:rPr>
           <w:rFonts w:eastAsiaTheme="minorEastAsia"/>
-          <w:lang w:val="en-US"/>
         </w:rPr>
       </w:pPr>
     </w:p>
@@ -42428,7 +45639,6 @@
         <w:ind w:left="426"/>
         <w:rPr>
           <w:rFonts w:eastAsiaTheme="minorEastAsia"/>
-          <w:lang w:val="en-US"/>
         </w:rPr>
       </w:pPr>
     </w:p>
@@ -49274,7 +52484,7 @@
 </file>
 
 <file path=customXml/itemProps1.xml><?xml version="1.0" encoding="utf-8"?>
-<ds:datastoreItem xmlns:ds="http://schemas.openxmlformats.org/officeDocument/2006/customXml" ds:itemID="{A8EAF6C8-3667-46AB-9B4F-8562D8ECF79B}">
+<ds:datastoreItem xmlns:ds="http://schemas.openxmlformats.org/officeDocument/2006/customXml" ds:itemID="{8125A30A-1CE2-405D-A0EE-58F2E5EF3043}">
   <ds:schemaRefs>
     <ds:schemaRef ds:uri="http://schemas.openxmlformats.org/officeDocument/2006/bibliography"/>
   </ds:schemaRefs>

</xml_diff>

<commit_message>
Actualizacion hasta el ejercicio 2.56
</commit_message>
<xml_diff>
--- a/EJERCICIOS FUNDAMENTOS DE ECONOMÍA CUANTITATIVA (2).docx
+++ b/EJERCICIOS FUNDAMENTOS DE ECONOMÍA CUANTITATIVA (2).docx
@@ -655,7 +655,15 @@
         </w:numPr>
       </w:pPr>
       <w:r>
-        <w:t>7.53 = 7  53/100</w:t>
+        <w:t xml:space="preserve">7.53 = </w:t>
+      </w:r>
+      <w:proofErr w:type="gramStart"/>
+      <w:r>
+        <w:t>7  53</w:t>
+      </w:r>
+      <w:proofErr w:type="gramEnd"/>
+      <w:r>
+        <w:t>/100</w:t>
       </w:r>
     </w:p>
     <w:p>
@@ -2633,7 +2641,7 @@
           </mc:Choice>
           <mc:Fallback>
             <w:pict>
-              <v:line w14:anchorId="542782C4" id="1 Conector recto" o:spid="_x0000_s1026" style="position:absolute;z-index:251659264;visibility:visible;mso-wrap-style:square;mso-wrap-distance-left:9pt;mso-wrap-distance-top:0;mso-wrap-distance-right:9pt;mso-wrap-distance-bottom:0;mso-position-horizontal:absolute;mso-position-horizontal-relative:text;mso-position-vertical:absolute;mso-position-vertical-relative:text" from="34.9pt,-.1pt" to="133.05pt,-.1pt" o:gfxdata="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" strokecolor="black [3040]"/>
+              <v:line w14:anchorId="6E8D37F9" id="1 Conector recto" o:spid="_x0000_s1026" style="position:absolute;z-index:251659264;visibility:visible;mso-wrap-style:square;mso-wrap-distance-left:9pt;mso-wrap-distance-top:0;mso-wrap-distance-right:9pt;mso-wrap-distance-bottom:0;mso-position-horizontal:absolute;mso-position-horizontal-relative:text;mso-position-vertical:absolute;mso-position-vertical-relative:text" from="34.9pt,-.1pt" to="133.05pt,-.1pt" o:gfxdata="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" strokecolor="black [3040]"/>
             </w:pict>
           </mc:Fallback>
         </mc:AlternateContent>
@@ -2805,7 +2813,7 @@
           </mc:Choice>
           <mc:Fallback>
             <w:pict>
-              <v:line w14:anchorId="01EB8A2A" id="2 Conector recto" o:spid="_x0000_s1026" style="position:absolute;z-index:251661312;visibility:visible;mso-wrap-style:square;mso-wrap-distance-left:9pt;mso-wrap-distance-top:0;mso-wrap-distance-right:9pt;mso-wrap-distance-bottom:0;mso-position-horizontal:absolute;mso-position-horizontal-relative:text;mso-position-vertical:absolute;mso-position-vertical-relative:text" from="35.3pt,.35pt" to="133.45pt,.35pt" o:gfxdata="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" strokecolor="black [3040]"/>
+              <v:line w14:anchorId="49B21F9D" id="2 Conector recto" o:spid="_x0000_s1026" style="position:absolute;z-index:251661312;visibility:visible;mso-wrap-style:square;mso-wrap-distance-left:9pt;mso-wrap-distance-top:0;mso-wrap-distance-right:9pt;mso-wrap-distance-bottom:0;mso-position-horizontal:absolute;mso-position-horizontal-relative:text;mso-position-vertical:absolute;mso-position-vertical-relative:text" from="35.3pt,.35pt" to="133.45pt,.35pt" o:gfxdata="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" strokecolor="black [3040]"/>
             </w:pict>
           </mc:Fallback>
         </mc:AlternateContent>
@@ -3165,7 +3173,7 @@
           </mc:Choice>
           <mc:Fallback>
             <w:pict>
-              <v:line w14:anchorId="18D7E43B" id="3 Conector recto" o:spid="_x0000_s1026" style="position:absolute;z-index:251663360;visibility:visible;mso-wrap-style:square;mso-wrap-distance-left:9pt;mso-wrap-distance-top:0;mso-wrap-distance-right:9pt;mso-wrap-distance-bottom:0;mso-position-horizontal:absolute;mso-position-horizontal-relative:text;mso-position-vertical:absolute;mso-position-vertical-relative:text" from="31.85pt,1pt" to="130pt,1pt" o:gfxdata="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" strokecolor="black [3040]"/>
+              <v:line w14:anchorId="2D0629F6" id="3 Conector recto" o:spid="_x0000_s1026" style="position:absolute;z-index:251663360;visibility:visible;mso-wrap-style:square;mso-wrap-distance-left:9pt;mso-wrap-distance-top:0;mso-wrap-distance-right:9pt;mso-wrap-distance-bottom:0;mso-position-horizontal:absolute;mso-position-horizontal-relative:text;mso-position-vertical:absolute;mso-position-vertical-relative:text" from="31.85pt,1pt" to="130pt,1pt" o:gfxdata="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" strokecolor="black [3040]"/>
             </w:pict>
           </mc:Fallback>
         </mc:AlternateContent>
@@ -4162,7 +4170,7 @@
           </mc:Choice>
           <mc:Fallback>
             <w:pict>
-              <v:line w14:anchorId="1DE111C7" id="4 Conector recto" o:spid="_x0000_s1026" style="position:absolute;z-index:251665408;visibility:visible;mso-wrap-style:square;mso-width-percent:0;mso-wrap-distance-left:9pt;mso-wrap-distance-top:0;mso-wrap-distance-right:9pt;mso-wrap-distance-bottom:0;mso-position-horizontal:absolute;mso-position-horizontal-relative:text;mso-position-vertical:absolute;mso-position-vertical-relative:text;mso-width-percent:0;mso-width-relative:margin" from="33.65pt,1pt" to="200.1pt,1pt" o:gfxdata="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" strokecolor="black [3040]"/>
+              <v:line w14:anchorId="735E1C6C" id="4 Conector recto" o:spid="_x0000_s1026" style="position:absolute;z-index:251665408;visibility:visible;mso-wrap-style:square;mso-width-percent:0;mso-wrap-distance-left:9pt;mso-wrap-distance-top:0;mso-wrap-distance-right:9pt;mso-wrap-distance-bottom:0;mso-position-horizontal:absolute;mso-position-horizontal-relative:text;mso-position-vertical:absolute;mso-position-vertical-relative:text;mso-width-percent:0;mso-width-relative:margin" from="33.65pt,1pt" to="200.1pt,1pt" o:gfxdata="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" strokecolor="black [3040]"/>
             </w:pict>
           </mc:Fallback>
         </mc:AlternateContent>
@@ -7759,7 +7767,21 @@
               <w:rPr>
                 <w:rFonts w:eastAsiaTheme="minorEastAsia"/>
               </w:rPr>
-              <w:t>PO = (1/2)(4/5) PT = 40</w:t>
+              <w:t>PO = (1/</w:t>
+            </w:r>
+            <w:proofErr w:type="gramStart"/>
+            <w:r>
+              <w:rPr>
+                <w:rFonts w:eastAsiaTheme="minorEastAsia"/>
+              </w:rPr>
+              <w:t>2)(</w:t>
+            </w:r>
+            <w:proofErr w:type="gramEnd"/>
+            <w:r>
+              <w:rPr>
+                <w:rFonts w:eastAsiaTheme="minorEastAsia"/>
+              </w:rPr>
+              <w:t>4/5) PT = 40</w:t>
             </w:r>
           </w:p>
           <w:p>
@@ -8022,7 +8044,21 @@
               <w:rPr>
                 <w:rFonts w:eastAsiaTheme="minorEastAsia"/>
               </w:rPr>
-              <w:t>(2/3)(3/5 PT) = 6/15 PT</w:t>
+              <w:t>(2/</w:t>
+            </w:r>
+            <w:proofErr w:type="gramStart"/>
+            <w:r>
+              <w:rPr>
+                <w:rFonts w:eastAsiaTheme="minorEastAsia"/>
+              </w:rPr>
+              <w:t>3)(</w:t>
+            </w:r>
+            <w:proofErr w:type="gramEnd"/>
+            <w:r>
+              <w:rPr>
+                <w:rFonts w:eastAsiaTheme="minorEastAsia"/>
+              </w:rPr>
+              <w:t>3/5 PT) = 6/15 PT</w:t>
             </w:r>
           </w:p>
         </w:tc>
@@ -8127,7 +8163,21 @@
           <w:rFonts w:eastAsiaTheme="minorEastAsia"/>
         </w:rPr>
         <w:tab/>
-        <w:t xml:space="preserve">población B con respecto a su total, sin embargo no se podría inferir la proporción en que </w:t>
+        <w:t xml:space="preserve">población B con respecto a su total, sin </w:t>
+      </w:r>
+      <w:proofErr w:type="gramStart"/>
+      <w:r>
+        <w:rPr>
+          <w:rFonts w:eastAsiaTheme="minorEastAsia"/>
+        </w:rPr>
+        <w:t>embargo</w:t>
+      </w:r>
+      <w:proofErr w:type="gramEnd"/>
+      <w:r>
+        <w:rPr>
+          <w:rFonts w:eastAsiaTheme="minorEastAsia"/>
+        </w:rPr>
+        <w:t xml:space="preserve"> no se podría inferir la proporción en que </w:t>
       </w:r>
       <w:r>
         <w:rPr>
@@ -8227,7 +8277,7 @@
           </mc:Choice>
           <mc:Fallback>
             <w:pict>
-              <v:shapetype w14:anchorId="1FDE6261" id="_x0000_t88" coordsize="21600,21600" o:spt="88" adj="1800,10800" path="m,qx10800@0l10800@2qy21600@11,10800@3l10800@1qy,21600e" filled="f">
+              <v:shapetype w14:anchorId="6383646E" id="_x0000_t88" coordsize="21600,21600" o:spt="88" adj="1800,10800" path="m,qx10800@0l10800@2qy21600@11,10800@3l10800@1qy,21600e" filled="f">
                 <v:formulas>
                   <v:f eqn="val #0"/>
                   <v:f eqn="sum 21600 0 #0"/>
@@ -8532,7 +8582,7 @@
                 </mc:Choice>
                 <mc:Fallback>
                   <w:pict>
-                    <v:shapetype w14:anchorId="407AC381" id="_x0000_t32" coordsize="21600,21600" o:spt="32" o:oned="t" path="m,l21600,21600e" filled="f">
+                    <v:shapetype w14:anchorId="26220763" id="_x0000_t32" coordsize="21600,21600" o:spt="32" o:oned="t" path="m,l21600,21600e" filled="f">
                       <v:path arrowok="t" fillok="f" o:connecttype="none"/>
                       <o:lock v:ext="edit" shapetype="t"/>
                     </v:shapetype>
@@ -8631,7 +8681,7 @@
                 </mc:Choice>
                 <mc:Fallback>
                   <w:pict>
-                    <v:shape w14:anchorId="59A1C72D" id="7 Conector recto de flecha" o:spid="_x0000_s1026" type="#_x0000_t32" style="position:absolute;margin-left:9.05pt;margin-top:2.9pt;width:0;height:61.8pt;flip:y;z-index:251667456;visibility:visible;mso-wrap-style:square;mso-width-percent:0;mso-height-percent:0;mso-wrap-distance-left:9pt;mso-wrap-distance-top:0;mso-wrap-distance-right:9pt;mso-wrap-distance-bottom:0;mso-position-horizontal:absolute;mso-position-horizontal-relative:text;mso-position-vertical:absolute;mso-position-vertical-relative:text;mso-width-percent:0;mso-height-percent:0;mso-width-relative:margin;mso-height-relative:margin" o:gfxdata="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" strokecolor="black [3040]">
+                    <v:shape w14:anchorId="0F94D421" id="7 Conector recto de flecha" o:spid="_x0000_s1026" type="#_x0000_t32" style="position:absolute;margin-left:9.05pt;margin-top:2.9pt;width:0;height:61.8pt;flip:y;z-index:251667456;visibility:visible;mso-wrap-style:square;mso-width-percent:0;mso-height-percent:0;mso-wrap-distance-left:9pt;mso-wrap-distance-top:0;mso-wrap-distance-right:9pt;mso-wrap-distance-bottom:0;mso-position-horizontal:absolute;mso-position-horizontal-relative:text;mso-position-vertical:absolute;mso-position-vertical-relative:text;mso-width-percent:0;mso-height-percent:0;mso-width-relative:margin;mso-height-relative:margin" o:gfxdata="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" strokecolor="black [3040]">
                       <v:stroke endarrow="open"/>
                     </v:shape>
                   </w:pict>
@@ -9160,7 +9210,15 @@
         </w:tabs>
       </w:pPr>
       <w:r>
-        <w:t>b) Al pasar del punto D al punto E el  incremento en los bienes de consumo tienen un costo de oportunidad de 18 unidades</w:t>
+        <w:t xml:space="preserve">b) Al pasar del punto D al punto E </w:t>
+      </w:r>
+      <w:proofErr w:type="gramStart"/>
+      <w:r>
+        <w:t>el  incremento</w:t>
+      </w:r>
+      <w:proofErr w:type="gramEnd"/>
+      <w:r>
+        <w:t xml:space="preserve"> en los bienes de consumo tienen un costo de oportunidad de 18 unidades</w:t>
       </w:r>
     </w:p>
     <w:p>
@@ -9443,7 +9501,7 @@
                 </v:shape>
                 <w10:wrap type="square" anchorx="margin" anchory="margin"/>
               </v:group>
-              <o:OLEObject Type="Embed" ProgID="Excel.Chart.8" ShapeID="Gráfico 9" DrawAspect="Content" ObjectID="_1631180074" r:id="rId8">
+              <o:OLEObject Type="Embed" ProgID="Excel.Chart.8" ShapeID="Gráfico 9" DrawAspect="Content" ObjectID="_1631359203" r:id="rId8">
                 <o:FieldCodes>\s</o:FieldCodes>
               </o:OLEObject>
             </w:pict>
@@ -9504,8 +9562,16 @@
         <w:rPr>
           <w:highlight w:val="yellow"/>
         </w:rPr>
-        <w:t>Asignar letras A)…</w:t>
-      </w:r>
+        <w:t xml:space="preserve">Asignar letras </w:t>
+      </w:r>
+      <w:proofErr w:type="gramStart"/>
+      <w:r>
+        <w:rPr>
+          <w:highlight w:val="yellow"/>
+        </w:rPr>
+        <w:t>A)…</w:t>
+      </w:r>
+      <w:proofErr w:type="gramEnd"/>
     </w:p>
     <w:tbl>
       <w:tblPr>
@@ -9725,7 +9791,7 @@
                 </mc:Choice>
                 <mc:Fallback>
                   <w:pict>
-                    <v:shape w14:anchorId="03C694AF" id="6 Conector recto de flecha" o:spid="_x0000_s1026" type="#_x0000_t32" style="position:absolute;margin-left:1.6pt;margin-top:3.1pt;width:0;height:66.35pt;z-index:251671552;visibility:visible;mso-wrap-style:square;mso-width-percent:0;mso-wrap-distance-left:9pt;mso-wrap-distance-top:0;mso-wrap-distance-right:9pt;mso-wrap-distance-bottom:0;mso-position-horizontal:absolute;mso-position-horizontal-relative:text;mso-position-vertical:absolute;mso-position-vertical-relative:text;mso-width-percent:0;mso-width-relative:margin" o:gfxdata="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" strokecolor="black [3040]">
+                    <v:shape w14:anchorId="4ACCB08C" id="6 Conector recto de flecha" o:spid="_x0000_s1026" type="#_x0000_t32" style="position:absolute;margin-left:1.6pt;margin-top:3.1pt;width:0;height:66.35pt;z-index:251671552;visibility:visible;mso-wrap-style:square;mso-width-percent:0;mso-wrap-distance-left:9pt;mso-wrap-distance-top:0;mso-wrap-distance-right:9pt;mso-wrap-distance-bottom:0;mso-position-horizontal:absolute;mso-position-horizontal-relative:text;mso-position-vertical:absolute;mso-position-vertical-relative:text;mso-width-percent:0;mso-width-relative:margin" o:gfxdata="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" strokecolor="black [3040]">
                       <v:stroke endarrow="open"/>
                     </v:shape>
                   </w:pict>
@@ -9814,7 +9880,7 @@
                 </mc:Choice>
                 <mc:Fallback>
                   <w:pict>
-                    <v:shape w14:anchorId="7F2239E5" id="12 Conector recto de flecha" o:spid="_x0000_s1026" type="#_x0000_t32" style="position:absolute;margin-left:1.7pt;margin-top:3.1pt;width:0;height:66.3pt;flip:x y;z-index:251672576;visibility:visible;mso-wrap-style:square;mso-width-percent:0;mso-height-percent:0;mso-wrap-distance-left:9pt;mso-wrap-distance-top:0;mso-wrap-distance-right:9pt;mso-wrap-distance-bottom:0;mso-position-horizontal:absolute;mso-position-horizontal-relative:text;mso-position-vertical:absolute;mso-position-vertical-relative:text;mso-width-percent:0;mso-height-percent:0;mso-width-relative:margin;mso-height-relative:margin" o:gfxdata="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" strokecolor="black [3040]">
+                    <v:shape w14:anchorId="1725EC9F" id="12 Conector recto de flecha" o:spid="_x0000_s1026" type="#_x0000_t32" style="position:absolute;margin-left:1.7pt;margin-top:3.1pt;width:0;height:66.3pt;flip:x y;z-index:251672576;visibility:visible;mso-wrap-style:square;mso-width-percent:0;mso-height-percent:0;mso-wrap-distance-left:9pt;mso-wrap-distance-top:0;mso-wrap-distance-right:9pt;mso-wrap-distance-bottom:0;mso-position-horizontal:absolute;mso-position-horizontal-relative:text;mso-position-vertical:absolute;mso-position-vertical-relative:text;mso-width-percent:0;mso-height-percent:0;mso-width-relative:margin;mso-height-relative:margin" o:gfxdata="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" strokecolor="black [3040]">
                       <v:stroke endarrow="open"/>
                     </v:shape>
                   </w:pict>
@@ -10536,7 +10602,7 @@
                 </mc:Choice>
                 <mc:Fallback>
                   <w:pict>
-                    <v:shape w14:anchorId="42785E48" id="13 Conector recto de flecha" o:spid="_x0000_s1026" type="#_x0000_t32" style="position:absolute;margin-left:1.6pt;margin-top:3.1pt;width:0;height:66.35pt;z-index:251674624;visibility:visible;mso-wrap-style:square;mso-width-percent:0;mso-wrap-distance-left:9pt;mso-wrap-distance-top:0;mso-wrap-distance-right:9pt;mso-wrap-distance-bottom:0;mso-position-horizontal:absolute;mso-position-horizontal-relative:text;mso-position-vertical:absolute;mso-position-vertical-relative:text;mso-width-percent:0;mso-width-relative:margin" o:gfxdata="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" strokecolor="black [3040]">
+                    <v:shape w14:anchorId="2B4D6FFB" id="13 Conector recto de flecha" o:spid="_x0000_s1026" type="#_x0000_t32" style="position:absolute;margin-left:1.6pt;margin-top:3.1pt;width:0;height:66.35pt;z-index:251674624;visibility:visible;mso-wrap-style:square;mso-width-percent:0;mso-wrap-distance-left:9pt;mso-wrap-distance-top:0;mso-wrap-distance-right:9pt;mso-wrap-distance-bottom:0;mso-position-horizontal:absolute;mso-position-horizontal-relative:text;mso-position-vertical:absolute;mso-position-vertical-relative:text;mso-width-percent:0;mso-width-relative:margin" o:gfxdata="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" strokecolor="black [3040]">
                       <v:stroke endarrow="open"/>
                     </v:shape>
                   </w:pict>
@@ -10625,7 +10691,7 @@
                 </mc:Choice>
                 <mc:Fallback>
                   <w:pict>
-                    <v:shape w14:anchorId="682755A5" id="14 Conector recto de flecha" o:spid="_x0000_s1026" type="#_x0000_t32" style="position:absolute;margin-left:1.7pt;margin-top:3.1pt;width:0;height:66.3pt;flip:x y;z-index:251675648;visibility:visible;mso-wrap-style:square;mso-width-percent:0;mso-height-percent:0;mso-wrap-distance-left:9pt;mso-wrap-distance-top:0;mso-wrap-distance-right:9pt;mso-wrap-distance-bottom:0;mso-position-horizontal:absolute;mso-position-horizontal-relative:text;mso-position-vertical:absolute;mso-position-vertical-relative:text;mso-width-percent:0;mso-height-percent:0;mso-width-relative:margin;mso-height-relative:margin" o:gfxdata="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" strokecolor="black [3040]">
+                    <v:shape w14:anchorId="38BC5182" id="14 Conector recto de flecha" o:spid="_x0000_s1026" type="#_x0000_t32" style="position:absolute;margin-left:1.7pt;margin-top:3.1pt;width:0;height:66.3pt;flip:x y;z-index:251675648;visibility:visible;mso-wrap-style:square;mso-width-percent:0;mso-height-percent:0;mso-wrap-distance-left:9pt;mso-wrap-distance-top:0;mso-wrap-distance-right:9pt;mso-wrap-distance-bottom:0;mso-position-horizontal:absolute;mso-position-horizontal-relative:text;mso-position-vertical:absolute;mso-position-vertical-relative:text;mso-width-percent:0;mso-height-percent:0;mso-width-relative:margin;mso-height-relative:margin" o:gfxdata="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" strokecolor="black [3040]">
                       <v:stroke endarrow="open"/>
                     </v:shape>
                   </w:pict>
@@ -11257,7 +11323,15 @@
         </w:tabs>
       </w:pPr>
       <w:r>
-        <w:t>Ambas curvas representan los puntos de aprovechamiento óptimo de los recursos y tecnología disponibles así como las distintas combinaciones posibles en la producción de dos bienes.</w:t>
+        <w:t xml:space="preserve">Ambas curvas representan los puntos de aprovechamiento óptimo de los recursos y tecnología </w:t>
+      </w:r>
+      <w:proofErr w:type="gramStart"/>
+      <w:r>
+        <w:t>disponibles</w:t>
+      </w:r>
+      <w:proofErr w:type="gramEnd"/>
+      <w:r>
+        <w:t xml:space="preserve"> así como las distintas combinaciones posibles en la producción de dos bienes.</w:t>
       </w:r>
     </w:p>
     <w:p>
@@ -11516,7 +11590,21 @@
         <w:rPr>
           <w:rFonts w:eastAsiaTheme="minorEastAsia"/>
         </w:rPr>
-        <w:t>Y= 2W :. W</w:t>
+        <w:t>Y= 2</w:t>
+      </w:r>
+      <w:proofErr w:type="gramStart"/>
+      <w:r>
+        <w:rPr>
+          <w:rFonts w:eastAsiaTheme="minorEastAsia"/>
+        </w:rPr>
+        <w:t>W :</w:t>
+      </w:r>
+      <w:proofErr w:type="gramEnd"/>
+      <w:r>
+        <w:rPr>
+          <w:rFonts w:eastAsiaTheme="minorEastAsia"/>
+        </w:rPr>
+        <w:t>. W</w:t>
       </w:r>
       <w:r>
         <w:rPr>
@@ -21403,11 +21491,19 @@
                 <w:rFonts w:eastAsiaTheme="minorEastAsia"/>
               </w:rPr>
             </w:pPr>
+            <w:proofErr w:type="gramStart"/>
             <w:r>
               <w:rPr>
                 <w:rFonts w:eastAsiaTheme="minorEastAsia"/>
               </w:rPr>
-              <w:t>?=917</w:t>
+              <w:t>?=</w:t>
+            </w:r>
+            <w:proofErr w:type="gramEnd"/>
+            <w:r>
+              <w:rPr>
+                <w:rFonts w:eastAsiaTheme="minorEastAsia"/>
+              </w:rPr>
+              <w:t>917</w:t>
             </w:r>
           </w:p>
         </w:tc>
@@ -21545,11 +21641,19 @@
                 <w:rFonts w:eastAsiaTheme="minorEastAsia"/>
               </w:rPr>
             </w:pPr>
+            <w:proofErr w:type="gramStart"/>
             <w:r>
               <w:rPr>
                 <w:rFonts w:eastAsiaTheme="minorEastAsia"/>
               </w:rPr>
-              <w:t>?=1269</w:t>
+              <w:t>?=</w:t>
+            </w:r>
+            <w:proofErr w:type="gramEnd"/>
+            <w:r>
+              <w:rPr>
+                <w:rFonts w:eastAsiaTheme="minorEastAsia"/>
+              </w:rPr>
+              <w:t>1269</w:t>
             </w:r>
           </w:p>
         </w:tc>
@@ -21687,11 +21791,19 @@
                 <w:rFonts w:eastAsiaTheme="minorEastAsia"/>
               </w:rPr>
             </w:pPr>
+            <w:proofErr w:type="gramStart"/>
             <w:r>
               <w:rPr>
                 <w:rFonts w:eastAsiaTheme="minorEastAsia"/>
               </w:rPr>
-              <w:t>?=1755</w:t>
+              <w:t>?=</w:t>
+            </w:r>
+            <w:proofErr w:type="gramEnd"/>
+            <w:r>
+              <w:rPr>
+                <w:rFonts w:eastAsiaTheme="minorEastAsia"/>
+              </w:rPr>
+              <w:t>1755</w:t>
             </w:r>
           </w:p>
         </w:tc>
@@ -30251,21 +30363,7 @@
         <w:rPr>
           <w:rFonts w:eastAsiaTheme="minorEastAsia"/>
         </w:rPr>
-        <w:t>, luego entonces, al sus</w:t>
-      </w:r>
-      <w:proofErr w:type="spellStart"/>
-      <w:r>
-        <w:rPr>
-          <w:rFonts w:eastAsiaTheme="minorEastAsia"/>
-        </w:rPr>
-        <w:t>tituir</w:t>
-      </w:r>
-      <w:proofErr w:type="spellEnd"/>
-      <w:r>
-        <w:rPr>
-          <w:rFonts w:eastAsiaTheme="minorEastAsia"/>
-        </w:rPr>
-        <w:t xml:space="preserve"> se tiene que     </w:t>
+        <w:t xml:space="preserve">, luego entonces, al sustituir se tiene que     </w:t>
       </w:r>
       <m:oMath>
         <m:r>
@@ -41899,7 +41997,16 @@
                 <w:color w:val="7030A0"/>
                 <w:lang w:val="en-US"/>
               </w:rPr>
-              <w:t>9.4+7+1.5</w:t>
+              <w:t>9.4+7+1.</w:t>
+            </w:r>
+            <w:proofErr w:type="gramStart"/>
+            <w:r>
+              <w:rPr>
+                <w:rFonts w:eastAsiaTheme="minorEastAsia"/>
+                <w:color w:val="7030A0"/>
+                <w:lang w:val="en-US"/>
+              </w:rPr>
+              <w:t>5</w:t>
             </w:r>
             <w:r>
               <w:rPr>
@@ -41917,6 +42024,7 @@
               </w:rPr>
               <w:t>=</w:t>
             </w:r>
+            <w:proofErr w:type="gramEnd"/>
             <w:r>
               <w:rPr>
                 <w:rFonts w:eastAsiaTheme="minorEastAsia"/>
@@ -42634,21 +42742,7 @@
         <w:rPr>
           <w:rFonts w:eastAsiaTheme="minorEastAsia"/>
         </w:rPr>
-        <w:t>, para el sect</w:t>
-      </w:r>
-      <w:proofErr w:type="spellStart"/>
-      <w:r>
-        <w:rPr>
-          <w:rFonts w:eastAsiaTheme="minorEastAsia"/>
-        </w:rPr>
-        <w:t>or</w:t>
-      </w:r>
-      <w:proofErr w:type="spellEnd"/>
-      <w:r>
-        <w:rPr>
-          <w:rFonts w:eastAsiaTheme="minorEastAsia"/>
-        </w:rPr>
-        <w:t xml:space="preserve"> I </w:t>
+        <w:t xml:space="preserve">, para el sector I </w:t>
       </w:r>
       <m:oMath>
         <m:r>
@@ -45244,84 +45338,7 @@
             <w:rFonts w:ascii="Cambria Math" w:eastAsiaTheme="minorEastAsia" w:hAnsi="Cambria Math"/>
             <w:lang w:val="en-US"/>
           </w:rPr>
-          <m:t>VBP=4</m:t>
-        </m:r>
-        <m:r>
-          <w:rPr>
-            <w:rFonts w:ascii="Cambria Math" w:eastAsiaTheme="minorEastAsia" w:hAnsi="Cambria Math"/>
-            <w:lang w:val="en-US"/>
-          </w:rPr>
-          <m:t>8</m:t>
-        </m:r>
-        <m:r>
-          <w:rPr>
-            <w:rFonts w:ascii="Cambria Math" w:eastAsiaTheme="minorEastAsia" w:hAnsi="Cambria Math"/>
-            <w:lang w:val="en-US"/>
-          </w:rPr>
-          <m:t>+</m:t>
-        </m:r>
-        <m:r>
-          <w:rPr>
-            <w:rFonts w:ascii="Cambria Math" w:eastAsiaTheme="minorEastAsia" w:hAnsi="Cambria Math"/>
-            <w:lang w:val="en-US"/>
-          </w:rPr>
-          <m:t>39.6</m:t>
-        </m:r>
-        <m:r>
-          <w:rPr>
-            <w:rFonts w:ascii="Cambria Math" w:eastAsiaTheme="minorEastAsia" w:hAnsi="Cambria Math"/>
-            <w:lang w:val="en-US"/>
-          </w:rPr>
-          <m:t>+(</m:t>
-        </m:r>
-        <m:r>
-          <w:rPr>
-            <w:rFonts w:ascii="Cambria Math" w:eastAsiaTheme="minorEastAsia" w:hAnsi="Cambria Math"/>
-            <w:lang w:val="en-US"/>
-          </w:rPr>
-          <m:t>3.5</m:t>
-        </m:r>
-        <m:r>
-          <w:rPr>
-            <w:rFonts w:ascii="Cambria Math" w:eastAsiaTheme="minorEastAsia" w:hAnsi="Cambria Math"/>
-            <w:lang w:val="en-US"/>
-          </w:rPr>
-          <m:t>+</m:t>
-        </m:r>
-        <m:r>
-          <w:rPr>
-            <w:rFonts w:ascii="Cambria Math" w:eastAsiaTheme="minorEastAsia" w:hAnsi="Cambria Math"/>
-            <w:lang w:val="en-US"/>
-          </w:rPr>
-          <m:t>5.6+1</m:t>
-        </m:r>
-        <m:r>
-          <w:rPr>
-            <w:rFonts w:ascii="Cambria Math" w:eastAsiaTheme="minorEastAsia" w:hAnsi="Cambria Math"/>
-            <w:lang w:val="en-US"/>
-          </w:rPr>
-          <m:t>1</m:t>
-        </m:r>
-        <m:r>
-          <w:rPr>
-            <w:rFonts w:ascii="Cambria Math" w:eastAsiaTheme="minorEastAsia" w:hAnsi="Cambria Math"/>
-            <w:lang w:val="en-US"/>
-          </w:rPr>
-          <m:t>+54</m:t>
-        </m:r>
-        <m:r>
-          <w:rPr>
-            <w:rFonts w:ascii="Cambria Math" w:eastAsiaTheme="minorEastAsia" w:hAnsi="Cambria Math"/>
-            <w:lang w:val="en-US"/>
-          </w:rPr>
-          <m:t>)=</m:t>
-        </m:r>
-        <m:r>
-          <w:rPr>
-            <w:rFonts w:ascii="Cambria Math" w:eastAsiaTheme="minorEastAsia" w:hAnsi="Cambria Math"/>
-            <w:lang w:val="en-US"/>
-          </w:rPr>
-          <m:t>161.7</m:t>
+          <m:t>VBP=48+39.6+(3.5+5.6+11+54)=161.7</m:t>
         </m:r>
       </m:oMath>
     </w:p>
@@ -45370,42 +45387,7 @@
             <w:rFonts w:ascii="Cambria Math" w:eastAsiaTheme="minorEastAsia" w:hAnsi="Cambria Math"/>
             <w:lang w:val="en-US"/>
           </w:rPr>
-          <m:t>4</m:t>
-        </m:r>
-        <m:r>
-          <w:rPr>
-            <w:rFonts w:ascii="Cambria Math" w:eastAsiaTheme="minorEastAsia" w:hAnsi="Cambria Math"/>
-            <w:lang w:val="en-US"/>
-          </w:rPr>
-          <m:t>8</m:t>
-        </m:r>
-        <m:r>
-          <w:rPr>
-            <w:rFonts w:ascii="Cambria Math" w:eastAsiaTheme="minorEastAsia" w:hAnsi="Cambria Math"/>
-            <w:lang w:val="en-US"/>
-          </w:rPr>
-          <m:t>-</m:t>
-        </m:r>
-        <m:r>
-          <w:rPr>
-            <w:rFonts w:ascii="Cambria Math" w:eastAsiaTheme="minorEastAsia" w:hAnsi="Cambria Math"/>
-            <w:lang w:val="en-US"/>
-          </w:rPr>
-          <m:t>24.9</m:t>
-        </m:r>
-        <m:r>
-          <w:rPr>
-            <w:rFonts w:ascii="Cambria Math" w:eastAsiaTheme="minorEastAsia" w:hAnsi="Cambria Math"/>
-            <w:lang w:val="en-US"/>
-          </w:rPr>
-          <m:t>=2</m:t>
-        </m:r>
-        <m:r>
-          <w:rPr>
-            <w:rFonts w:ascii="Cambria Math" w:eastAsiaTheme="minorEastAsia" w:hAnsi="Cambria Math"/>
-            <w:lang w:val="en-US"/>
-          </w:rPr>
-          <m:t>3.1</m:t>
+          <m:t>48-24.9=23.1</m:t>
         </m:r>
       </m:oMath>
       <w:r>
@@ -45444,55 +45426,7 @@
           <w:rPr>
             <w:rFonts w:ascii="Cambria Math" w:eastAsiaTheme="minorEastAsia" w:hAnsi="Cambria Math"/>
           </w:rPr>
-          <m:t>-(9</m:t>
-        </m:r>
-        <m:r>
-          <w:rPr>
-            <w:rFonts w:ascii="Cambria Math" w:eastAsiaTheme="minorEastAsia" w:hAnsi="Cambria Math"/>
-          </w:rPr>
-          <m:t>.5</m:t>
-        </m:r>
-        <m:r>
-          <w:rPr>
-            <w:rFonts w:ascii="Cambria Math" w:eastAsiaTheme="minorEastAsia" w:hAnsi="Cambria Math"/>
-          </w:rPr>
-          <m:t>+</m:t>
-        </m:r>
-        <m:r>
-          <w:rPr>
-            <w:rFonts w:ascii="Cambria Math" w:eastAsiaTheme="minorEastAsia" w:hAnsi="Cambria Math"/>
-          </w:rPr>
-          <m:t>5.2</m:t>
-        </m:r>
-        <m:r>
-          <w:rPr>
-            <w:rFonts w:ascii="Cambria Math" w:eastAsiaTheme="minorEastAsia" w:hAnsi="Cambria Math"/>
-          </w:rPr>
-          <m:t>+5</m:t>
-        </m:r>
-        <m:r>
-          <w:rPr>
-            <w:rFonts w:ascii="Cambria Math" w:eastAsiaTheme="minorEastAsia" w:hAnsi="Cambria Math"/>
-          </w:rPr>
-          <m:t>.6</m:t>
-        </m:r>
-        <m:r>
-          <w:rPr>
-            <w:rFonts w:ascii="Cambria Math" w:eastAsiaTheme="minorEastAsia" w:hAnsi="Cambria Math"/>
-          </w:rPr>
-          <m:t>)=1</m:t>
-        </m:r>
-        <m:r>
-          <w:rPr>
-            <w:rFonts w:ascii="Cambria Math" w:eastAsiaTheme="minorEastAsia" w:hAnsi="Cambria Math"/>
-          </w:rPr>
-          <m:t>9</m:t>
-        </m:r>
-        <m:r>
-          <w:rPr>
-            <w:rFonts w:ascii="Cambria Math" w:eastAsiaTheme="minorEastAsia" w:hAnsi="Cambria Math"/>
-          </w:rPr>
-          <m:t>.3</m:t>
+          <m:t>-(9.5+5.2+5.6)=19.3</m:t>
         </m:r>
       </m:oMath>
       <w:r>
@@ -45530,31 +45464,7 @@
           <w:rPr>
             <w:rFonts w:ascii="Cambria Math" w:eastAsiaTheme="minorEastAsia" w:hAnsi="Cambria Math"/>
           </w:rPr>
-          <m:t>74</m:t>
-        </m:r>
-        <m:r>
-          <w:rPr>
-            <w:rFonts w:ascii="Cambria Math" w:eastAsiaTheme="minorEastAsia" w:hAnsi="Cambria Math"/>
-          </w:rPr>
-          <m:t>.1-</m:t>
-        </m:r>
-        <m:r>
-          <w:rPr>
-            <w:rFonts w:ascii="Cambria Math" w:eastAsiaTheme="minorEastAsia" w:hAnsi="Cambria Math"/>
-          </w:rPr>
-          <m:t>26.7</m:t>
-        </m:r>
-        <m:r>
-          <w:rPr>
-            <w:rFonts w:ascii="Cambria Math" w:eastAsiaTheme="minorEastAsia" w:hAnsi="Cambria Math"/>
-          </w:rPr>
-          <m:t>=</m:t>
-        </m:r>
-        <m:r>
-          <w:rPr>
-            <w:rFonts w:ascii="Cambria Math" w:eastAsiaTheme="minorEastAsia" w:hAnsi="Cambria Math"/>
-          </w:rPr>
-          <m:t>47.4</m:t>
+          <m:t>74.1-26.7=47.4</m:t>
         </m:r>
       </m:oMath>
       <w:r>
@@ -45616,55 +45526,7 @@
           <w:rPr>
             <w:rFonts w:ascii="Cambria Math" w:eastAsiaTheme="minorEastAsia" w:hAnsi="Cambria Math"/>
           </w:rPr>
-          <m:t>=2</m:t>
-        </m:r>
-        <m:r>
-          <w:rPr>
-            <w:rFonts w:ascii="Cambria Math" w:eastAsiaTheme="minorEastAsia" w:hAnsi="Cambria Math"/>
-          </w:rPr>
-          <m:t>3.</m:t>
-        </m:r>
-        <m:r>
-          <w:rPr>
-            <w:rFonts w:ascii="Cambria Math" w:eastAsiaTheme="minorEastAsia" w:hAnsi="Cambria Math"/>
-          </w:rPr>
-          <m:t>1+1</m:t>
-        </m:r>
-        <m:r>
-          <w:rPr>
-            <w:rFonts w:ascii="Cambria Math" w:eastAsiaTheme="minorEastAsia" w:hAnsi="Cambria Math"/>
-          </w:rPr>
-          <m:t>9</m:t>
-        </m:r>
-        <m:r>
-          <w:rPr>
-            <w:rFonts w:ascii="Cambria Math" w:eastAsiaTheme="minorEastAsia" w:hAnsi="Cambria Math"/>
-          </w:rPr>
-          <m:t>.3+</m:t>
-        </m:r>
-        <m:r>
-          <w:rPr>
-            <w:rFonts w:ascii="Cambria Math" w:eastAsiaTheme="minorEastAsia" w:hAnsi="Cambria Math"/>
-          </w:rPr>
-          <m:t>47.4</m:t>
-        </m:r>
-        <m:r>
-          <w:rPr>
-            <w:rFonts w:ascii="Cambria Math" w:eastAsiaTheme="minorEastAsia" w:hAnsi="Cambria Math"/>
-          </w:rPr>
-          <m:t>=</m:t>
-        </m:r>
-        <m:r>
-          <w:rPr>
-            <w:rFonts w:ascii="Cambria Math" w:eastAsiaTheme="minorEastAsia" w:hAnsi="Cambria Math"/>
-          </w:rPr>
-          <m:t>8</m:t>
-        </m:r>
-        <m:r>
-          <w:rPr>
-            <w:rFonts w:ascii="Cambria Math" w:eastAsiaTheme="minorEastAsia" w:hAnsi="Cambria Math"/>
-          </w:rPr>
-          <m:t>9.8</m:t>
+          <m:t>=23.1+19.3+47.4=89.8</m:t>
         </m:r>
       </m:oMath>
     </w:p>
@@ -45734,37 +45596,7 @@
           <w:rPr>
             <w:rFonts w:ascii="Cambria Math" w:eastAsiaTheme="minorEastAsia" w:hAnsi="Cambria Math"/>
           </w:rPr>
-          <m:t>=2</m:t>
-        </m:r>
-        <m:r>
-          <w:rPr>
-            <w:rFonts w:ascii="Cambria Math" w:eastAsiaTheme="minorEastAsia" w:hAnsi="Cambria Math"/>
-          </w:rPr>
-          <m:t>3.</m:t>
-        </m:r>
-        <m:r>
-          <w:rPr>
-            <w:rFonts w:ascii="Cambria Math" w:eastAsiaTheme="minorEastAsia" w:hAnsi="Cambria Math"/>
-          </w:rPr>
-          <m:t>1+1</m:t>
-        </m:r>
-        <m:r>
-          <w:rPr>
-            <w:rFonts w:ascii="Cambria Math" w:eastAsiaTheme="minorEastAsia" w:hAnsi="Cambria Math"/>
-          </w:rPr>
-          <m:t>9</m:t>
-        </m:r>
-        <m:r>
-          <w:rPr>
-            <w:rFonts w:ascii="Cambria Math" w:eastAsiaTheme="minorEastAsia" w:hAnsi="Cambria Math"/>
-          </w:rPr>
-          <m:t>.3=</m:t>
-        </m:r>
-        <m:r>
-          <w:rPr>
-            <w:rFonts w:ascii="Cambria Math" w:eastAsiaTheme="minorEastAsia" w:hAnsi="Cambria Math"/>
-          </w:rPr>
-          <m:t>42.4</m:t>
+          <m:t>=23.1+19.3=42.4</m:t>
         </m:r>
       </m:oMath>
       <w:r>
@@ -45818,43 +45650,7 @@
           <w:rPr>
             <w:rFonts w:ascii="Cambria Math" w:eastAsiaTheme="minorEastAsia" w:hAnsi="Cambria Math"/>
           </w:rPr>
-          <m:t>BF=4</m:t>
-        </m:r>
-        <m:r>
-          <w:rPr>
-            <w:rFonts w:ascii="Cambria Math" w:eastAsiaTheme="minorEastAsia" w:hAnsi="Cambria Math"/>
-          </w:rPr>
-          <m:t>8</m:t>
-        </m:r>
-        <m:r>
-          <w:rPr>
-            <w:rFonts w:ascii="Cambria Math" w:eastAsiaTheme="minorEastAsia" w:hAnsi="Cambria Math"/>
-          </w:rPr>
-          <m:t>-</m:t>
-        </m:r>
-        <m:r>
-          <w:rPr>
-            <w:rFonts w:ascii="Cambria Math" w:eastAsiaTheme="minorEastAsia" w:hAnsi="Cambria Math"/>
-          </w:rPr>
-          <m:t>31</m:t>
-        </m:r>
-        <m:r>
-          <w:rPr>
-            <w:rFonts w:ascii="Cambria Math" w:eastAsiaTheme="minorEastAsia" w:hAnsi="Cambria Math"/>
-          </w:rPr>
-          <m:t>.2=</m:t>
-        </m:r>
-        <m:r>
-          <w:rPr>
-            <w:rFonts w:ascii="Cambria Math" w:eastAsiaTheme="minorEastAsia" w:hAnsi="Cambria Math"/>
-          </w:rPr>
-          <m:t>16</m:t>
-        </m:r>
-        <m:r>
-          <w:rPr>
-            <w:rFonts w:ascii="Cambria Math" w:eastAsiaTheme="minorEastAsia" w:hAnsi="Cambria Math"/>
-          </w:rPr>
-          <m:t>.8</m:t>
+          <m:t>BF=48-31.2=16.8</m:t>
         </m:r>
       </m:oMath>
       <w:r>
@@ -45868,37 +45664,7 @@
           <w:rPr>
             <w:rFonts w:ascii="Cambria Math" w:eastAsiaTheme="minorEastAsia" w:hAnsi="Cambria Math"/>
           </w:rPr>
-          <m:t>BF=</m:t>
-        </m:r>
-        <m:r>
-          <w:rPr>
-            <w:rFonts w:ascii="Cambria Math" w:eastAsiaTheme="minorEastAsia" w:hAnsi="Cambria Math"/>
-          </w:rPr>
-          <m:t>39.</m:t>
-        </m:r>
-        <m:r>
-          <w:rPr>
-            <w:rFonts w:ascii="Cambria Math" w:eastAsiaTheme="minorEastAsia" w:hAnsi="Cambria Math"/>
-          </w:rPr>
-          <m:t>6-</m:t>
-        </m:r>
-        <m:r>
-          <w:rPr>
-            <w:rFonts w:ascii="Cambria Math" w:eastAsiaTheme="minorEastAsia" w:hAnsi="Cambria Math"/>
-          </w:rPr>
-          <m:t>20.6</m:t>
-        </m:r>
-        <m:r>
-          <w:rPr>
-            <w:rFonts w:ascii="Cambria Math" w:eastAsiaTheme="minorEastAsia" w:hAnsi="Cambria Math"/>
-          </w:rPr>
-          <m:t>=</m:t>
-        </m:r>
-        <m:r>
-          <w:rPr>
-            <w:rFonts w:ascii="Cambria Math" w:eastAsiaTheme="minorEastAsia" w:hAnsi="Cambria Math"/>
-          </w:rPr>
-          <m:t>19</m:t>
+          <m:t>BF=39.6-20.6=19</m:t>
         </m:r>
       </m:oMath>
       <w:r>
@@ -45918,37 +45684,7 @@
           <w:rPr>
             <w:rFonts w:ascii="Cambria Math" w:eastAsiaTheme="minorEastAsia" w:hAnsi="Cambria Math"/>
           </w:rPr>
-          <m:t>BF=</m:t>
-        </m:r>
-        <m:r>
-          <w:rPr>
-            <w:rFonts w:ascii="Cambria Math" w:eastAsiaTheme="minorEastAsia" w:hAnsi="Cambria Math"/>
-          </w:rPr>
-          <m:t>74</m:t>
-        </m:r>
-        <m:r>
-          <w:rPr>
-            <w:rFonts w:ascii="Cambria Math" w:eastAsiaTheme="minorEastAsia" w:hAnsi="Cambria Math"/>
-          </w:rPr>
-          <m:t>.1-</m:t>
-        </m:r>
-        <m:r>
-          <w:rPr>
-            <w:rFonts w:ascii="Cambria Math" w:eastAsiaTheme="minorEastAsia" w:hAnsi="Cambria Math"/>
-          </w:rPr>
-          <m:t>20</m:t>
-        </m:r>
-        <m:r>
-          <w:rPr>
-            <w:rFonts w:ascii="Cambria Math" w:eastAsiaTheme="minorEastAsia" w:hAnsi="Cambria Math"/>
-          </w:rPr>
-          <m:t>.1=</m:t>
-        </m:r>
-        <m:r>
-          <w:rPr>
-            <w:rFonts w:ascii="Cambria Math" w:eastAsiaTheme="minorEastAsia" w:hAnsi="Cambria Math"/>
-          </w:rPr>
-          <m:t>54</m:t>
+          <m:t>BF=74.1-20.1=54</m:t>
         </m:r>
       </m:oMath>
       <w:r>
@@ -45962,55 +45698,7 @@
           <w:rPr>
             <w:rFonts w:ascii="Cambria Math" w:eastAsiaTheme="minorEastAsia" w:hAnsi="Cambria Math"/>
           </w:rPr>
-          <m:t>BF=</m:t>
-        </m:r>
-        <m:r>
-          <w:rPr>
-            <w:rFonts w:ascii="Cambria Math" w:eastAsiaTheme="minorEastAsia" w:hAnsi="Cambria Math"/>
-          </w:rPr>
-          <m:t>16.8</m:t>
-        </m:r>
-        <m:r>
-          <w:rPr>
-            <w:rFonts w:ascii="Cambria Math" w:eastAsiaTheme="minorEastAsia" w:hAnsi="Cambria Math"/>
-          </w:rPr>
-          <m:t>+1</m:t>
-        </m:r>
-        <m:r>
-          <w:rPr>
-            <w:rFonts w:ascii="Cambria Math" w:eastAsiaTheme="minorEastAsia" w:hAnsi="Cambria Math"/>
-          </w:rPr>
-          <m:t>9</m:t>
-        </m:r>
-        <m:r>
-          <w:rPr>
-            <w:rFonts w:ascii="Cambria Math" w:eastAsiaTheme="minorEastAsia" w:hAnsi="Cambria Math"/>
-          </w:rPr>
-          <m:t>+</m:t>
-        </m:r>
-        <m:r>
-          <w:rPr>
-            <w:rFonts w:ascii="Cambria Math" w:eastAsiaTheme="minorEastAsia" w:hAnsi="Cambria Math"/>
-          </w:rPr>
-          <m:t>54</m:t>
-        </m:r>
-        <m:r>
-          <w:rPr>
-            <w:rFonts w:ascii="Cambria Math" w:eastAsiaTheme="minorEastAsia" w:hAnsi="Cambria Math"/>
-          </w:rPr>
-          <m:t>=</m:t>
-        </m:r>
-        <m:r>
-          <w:rPr>
-            <w:rFonts w:ascii="Cambria Math" w:eastAsiaTheme="minorEastAsia" w:hAnsi="Cambria Math"/>
-          </w:rPr>
-          <m:t>8</m:t>
-        </m:r>
-        <m:r>
-          <w:rPr>
-            <w:rFonts w:ascii="Cambria Math" w:eastAsiaTheme="minorEastAsia" w:hAnsi="Cambria Math"/>
-          </w:rPr>
-          <m:t>9.8</m:t>
+          <m:t>BF=16.8+19+54=89.8</m:t>
         </m:r>
       </m:oMath>
       <w:r>
@@ -46116,49 +45804,7 @@
           <w:rPr>
             <w:rFonts w:ascii="Cambria Math" w:eastAsiaTheme="minorEastAsia" w:hAnsi="Cambria Math"/>
           </w:rPr>
-          <m:t>=</m:t>
-        </m:r>
-        <m:r>
-          <w:rPr>
-            <w:rFonts w:ascii="Cambria Math" w:eastAsiaTheme="minorEastAsia" w:hAnsi="Cambria Math"/>
-          </w:rPr>
-          <m:t>16</m:t>
-        </m:r>
-        <m:r>
-          <w:rPr>
-            <w:rFonts w:ascii="Cambria Math" w:eastAsiaTheme="minorEastAsia" w:hAnsi="Cambria Math"/>
-          </w:rPr>
-          <m:t>.8-2</m:t>
-        </m:r>
-        <m:r>
-          <w:rPr>
-            <w:rFonts w:ascii="Cambria Math" w:eastAsiaTheme="minorEastAsia" w:hAnsi="Cambria Math"/>
-          </w:rPr>
-          <m:t>3.</m:t>
-        </m:r>
-        <m:r>
-          <w:rPr>
-            <w:rFonts w:ascii="Cambria Math" w:eastAsiaTheme="minorEastAsia" w:hAnsi="Cambria Math"/>
-          </w:rPr>
-          <m:t>1=-</m:t>
-        </m:r>
-        <m:r>
-          <w:rPr>
-            <w:rFonts w:ascii="Cambria Math" w:eastAsiaTheme="minorEastAsia" w:hAnsi="Cambria Math"/>
-          </w:rPr>
-          <m:t>6</m:t>
-        </m:r>
-        <m:r>
-          <w:rPr>
-            <w:rFonts w:ascii="Cambria Math" w:eastAsiaTheme="minorEastAsia" w:hAnsi="Cambria Math"/>
-          </w:rPr>
-          <m:t>.</m:t>
-        </m:r>
-        <m:r>
-          <w:rPr>
-            <w:rFonts w:ascii="Cambria Math" w:eastAsiaTheme="minorEastAsia" w:hAnsi="Cambria Math"/>
-          </w:rPr>
-          <m:t>3</m:t>
+          <m:t>=16.8-23.1=-6.3</m:t>
         </m:r>
       </m:oMath>
       <w:r>
@@ -46198,37 +45844,7 @@
           <w:rPr>
             <w:rFonts w:ascii="Cambria Math" w:eastAsiaTheme="minorEastAsia" w:hAnsi="Cambria Math"/>
           </w:rPr>
-          <m:t>=1</m:t>
-        </m:r>
-        <m:r>
-          <w:rPr>
-            <w:rFonts w:ascii="Cambria Math" w:eastAsiaTheme="minorEastAsia" w:hAnsi="Cambria Math"/>
-          </w:rPr>
-          <m:t>9</m:t>
-        </m:r>
-        <m:r>
-          <w:rPr>
-            <w:rFonts w:ascii="Cambria Math" w:eastAsiaTheme="minorEastAsia" w:hAnsi="Cambria Math"/>
-          </w:rPr>
-          <m:t>-1</m:t>
-        </m:r>
-        <m:r>
-          <w:rPr>
-            <w:rFonts w:ascii="Cambria Math" w:eastAsiaTheme="minorEastAsia" w:hAnsi="Cambria Math"/>
-          </w:rPr>
-          <m:t>9</m:t>
-        </m:r>
-        <m:r>
-          <w:rPr>
-            <w:rFonts w:ascii="Cambria Math" w:eastAsiaTheme="minorEastAsia" w:hAnsi="Cambria Math"/>
-          </w:rPr>
-          <m:t>.3=</m:t>
-        </m:r>
-        <m:r>
-          <w:rPr>
-            <w:rFonts w:ascii="Cambria Math" w:eastAsiaTheme="minorEastAsia" w:hAnsi="Cambria Math"/>
-          </w:rPr>
-          <m:t>-0.3</m:t>
+          <m:t>=19-19.3=-0.3</m:t>
         </m:r>
       </m:oMath>
       <w:r>
@@ -46268,25 +45884,7 @@
           <w:rPr>
             <w:rFonts w:ascii="Cambria Math" w:eastAsiaTheme="minorEastAsia" w:hAnsi="Cambria Math"/>
           </w:rPr>
-          <m:t>=</m:t>
-        </m:r>
-        <m:r>
-          <w:rPr>
-            <w:rFonts w:ascii="Cambria Math" w:eastAsiaTheme="minorEastAsia" w:hAnsi="Cambria Math"/>
-          </w:rPr>
-          <m:t>54</m:t>
-        </m:r>
-        <m:r>
-          <w:rPr>
-            <w:rFonts w:ascii="Cambria Math" w:eastAsiaTheme="minorEastAsia" w:hAnsi="Cambria Math"/>
-          </w:rPr>
-          <m:t>-0=</m:t>
-        </m:r>
-        <m:r>
-          <w:rPr>
-            <w:rFonts w:ascii="Cambria Math" w:eastAsiaTheme="minorEastAsia" w:hAnsi="Cambria Math"/>
-          </w:rPr>
-          <m:t>54</m:t>
+          <m:t>=54-0=54</m:t>
         </m:r>
       </m:oMath>
       <w:r>
@@ -46333,25 +45931,7 @@
           <w:rPr>
             <w:rFonts w:ascii="Cambria Math" w:eastAsiaTheme="minorEastAsia" w:hAnsi="Cambria Math"/>
           </w:rPr>
-          <m:t>=</m:t>
-        </m:r>
-        <m:r>
-          <w:rPr>
-            <w:rFonts w:ascii="Cambria Math" w:eastAsiaTheme="minorEastAsia" w:hAnsi="Cambria Math"/>
-          </w:rPr>
-          <m:t>-6.3-0.3+54=4</m:t>
-        </m:r>
-        <m:r>
-          <w:rPr>
-            <w:rFonts w:ascii="Cambria Math" w:eastAsiaTheme="minorEastAsia" w:hAnsi="Cambria Math"/>
-          </w:rPr>
-          <m:t>7</m:t>
-        </m:r>
-        <m:r>
-          <w:rPr>
-            <w:rFonts w:ascii="Cambria Math" w:eastAsiaTheme="minorEastAsia" w:hAnsi="Cambria Math"/>
-          </w:rPr>
-          <m:t>.4</m:t>
+          <m:t>=-6.3-0.3+54=47.4</m:t>
         </m:r>
       </m:oMath>
       <w:r>
@@ -48683,84 +48263,7 @@
             <w:rFonts w:ascii="Cambria Math" w:eastAsiaTheme="minorEastAsia" w:hAnsi="Cambria Math"/>
             <w:lang w:val="en-US"/>
           </w:rPr>
-          <m:t>VBP=</m:t>
-        </m:r>
-        <m:r>
-          <w:rPr>
-            <w:rFonts w:ascii="Cambria Math" w:eastAsiaTheme="minorEastAsia" w:hAnsi="Cambria Math"/>
-            <w:lang w:val="en-US"/>
-          </w:rPr>
-          <m:t>52.</m:t>
-        </m:r>
-        <m:r>
-          <w:rPr>
-            <w:rFonts w:ascii="Cambria Math" w:eastAsiaTheme="minorEastAsia" w:hAnsi="Cambria Math"/>
-            <w:lang w:val="en-US"/>
-          </w:rPr>
-          <m:t>8+</m:t>
-        </m:r>
-        <m:r>
-          <w:rPr>
-            <w:rFonts w:ascii="Cambria Math" w:eastAsiaTheme="minorEastAsia" w:hAnsi="Cambria Math"/>
-            <w:lang w:val="en-US"/>
-          </w:rPr>
-          <m:t>48.7</m:t>
-        </m:r>
-        <m:r>
-          <w:rPr>
-            <w:rFonts w:ascii="Cambria Math" w:eastAsiaTheme="minorEastAsia" w:hAnsi="Cambria Math"/>
-            <w:lang w:val="en-US"/>
-          </w:rPr>
-          <m:t>+(</m:t>
-        </m:r>
-        <m:r>
-          <w:rPr>
-            <w:rFonts w:ascii="Cambria Math" w:eastAsiaTheme="minorEastAsia" w:hAnsi="Cambria Math"/>
-            <w:lang w:val="en-US"/>
-          </w:rPr>
-          <m:t>2</m:t>
-        </m:r>
-        <m:r>
-          <w:rPr>
-            <w:rFonts w:ascii="Cambria Math" w:eastAsiaTheme="minorEastAsia" w:hAnsi="Cambria Math"/>
-            <w:lang w:val="en-US"/>
-          </w:rPr>
-          <m:t>.</m:t>
-        </m:r>
-        <m:r>
-          <w:rPr>
-            <w:rFonts w:ascii="Cambria Math" w:eastAsiaTheme="minorEastAsia" w:hAnsi="Cambria Math"/>
-            <w:lang w:val="en-US"/>
-          </w:rPr>
-          <m:t>1</m:t>
-        </m:r>
-        <m:r>
-          <w:rPr>
-            <w:rFonts w:ascii="Cambria Math" w:eastAsiaTheme="minorEastAsia" w:hAnsi="Cambria Math"/>
-            <w:lang w:val="en-US"/>
-          </w:rPr>
-          <m:t>+</m:t>
-        </m:r>
-        <m:r>
-          <w:rPr>
-            <w:rFonts w:ascii="Cambria Math" w:eastAsiaTheme="minorEastAsia" w:hAnsi="Cambria Math"/>
-            <w:lang w:val="en-US"/>
-          </w:rPr>
-          <m:t>9.3+9.1+21</m:t>
-        </m:r>
-        <m:r>
-          <w:rPr>
-            <w:rFonts w:ascii="Cambria Math" w:eastAsiaTheme="minorEastAsia" w:hAnsi="Cambria Math"/>
-            <w:lang w:val="en-US"/>
-          </w:rPr>
-          <m:t>)=</m:t>
-        </m:r>
-        <m:r>
-          <w:rPr>
-            <w:rFonts w:ascii="Cambria Math" w:eastAsiaTheme="minorEastAsia" w:hAnsi="Cambria Math"/>
-            <w:lang w:val="en-US"/>
-          </w:rPr>
-          <m:t>143</m:t>
+          <m:t>VBP=52.8+48.7+(2.1+9.3+9.1+21)=143</m:t>
         </m:r>
       </m:oMath>
     </w:p>
@@ -48809,35 +48312,7 @@
             <w:rFonts w:ascii="Cambria Math" w:eastAsiaTheme="minorEastAsia" w:hAnsi="Cambria Math"/>
             <w:lang w:val="en-US"/>
           </w:rPr>
-          <m:t>52.8</m:t>
-        </m:r>
-        <m:r>
-          <w:rPr>
-            <w:rFonts w:ascii="Cambria Math" w:eastAsiaTheme="minorEastAsia" w:hAnsi="Cambria Math"/>
-            <w:lang w:val="en-US"/>
-          </w:rPr>
-          <m:t>-</m:t>
-        </m:r>
-        <m:r>
-          <w:rPr>
-            <w:rFonts w:ascii="Cambria Math" w:eastAsiaTheme="minorEastAsia" w:hAnsi="Cambria Math"/>
-            <w:lang w:val="en-US"/>
-          </w:rPr>
-          <m:t>7.5</m:t>
-        </m:r>
-        <m:r>
-          <w:rPr>
-            <w:rFonts w:ascii="Cambria Math" w:eastAsiaTheme="minorEastAsia" w:hAnsi="Cambria Math"/>
-            <w:lang w:val="en-US"/>
-          </w:rPr>
-          <m:t>=</m:t>
-        </m:r>
-        <m:r>
-          <w:rPr>
-            <w:rFonts w:ascii="Cambria Math" w:eastAsiaTheme="minorEastAsia" w:hAnsi="Cambria Math"/>
-            <w:lang w:val="en-US"/>
-          </w:rPr>
-          <m:t>45.3</m:t>
+          <m:t>52.8-7.5=45.3</m:t>
         </m:r>
       </m:oMath>
       <w:r>
@@ -48870,31 +48345,7 @@
           <w:rPr>
             <w:rFonts w:ascii="Cambria Math" w:eastAsiaTheme="minorEastAsia" w:hAnsi="Cambria Math"/>
           </w:rPr>
-          <m:t>48.7</m:t>
-        </m:r>
-        <m:r>
-          <w:rPr>
-            <w:rFonts w:ascii="Cambria Math" w:eastAsiaTheme="minorEastAsia" w:hAnsi="Cambria Math"/>
-          </w:rPr>
-          <m:t>-(</m:t>
-        </m:r>
-        <m:r>
-          <w:rPr>
-            <w:rFonts w:ascii="Cambria Math" w:eastAsiaTheme="minorEastAsia" w:hAnsi="Cambria Math"/>
-          </w:rPr>
-          <m:t>17.4+12.6+9.3</m:t>
-        </m:r>
-        <m:r>
-          <w:rPr>
-            <w:rFonts w:ascii="Cambria Math" w:eastAsiaTheme="minorEastAsia" w:hAnsi="Cambria Math"/>
-          </w:rPr>
-          <m:t>)=</m:t>
-        </m:r>
-        <m:r>
-          <w:rPr>
-            <w:rFonts w:ascii="Cambria Math" w:eastAsiaTheme="minorEastAsia" w:hAnsi="Cambria Math"/>
-          </w:rPr>
-          <m:t>9.4</m:t>
+          <m:t>48.7-(17.4+12.6+9.3)=9.4</m:t>
         </m:r>
       </m:oMath>
       <w:r>
@@ -48932,19 +48383,7 @@
           <w:rPr>
             <w:rFonts w:ascii="Cambria Math" w:eastAsiaTheme="minorEastAsia" w:hAnsi="Cambria Math"/>
           </w:rPr>
-          <m:t>41.5-23.9=1</m:t>
-        </m:r>
-        <m:r>
-          <w:rPr>
-            <w:rFonts w:ascii="Cambria Math" w:eastAsiaTheme="minorEastAsia" w:hAnsi="Cambria Math"/>
-          </w:rPr>
-          <m:t>7</m:t>
-        </m:r>
-        <m:r>
-          <w:rPr>
-            <w:rFonts w:ascii="Cambria Math" w:eastAsiaTheme="minorEastAsia" w:hAnsi="Cambria Math"/>
-          </w:rPr>
-          <m:t>.6</m:t>
+          <m:t>41.5-23.9=17.6</m:t>
         </m:r>
       </m:oMath>
       <w:r>
@@ -49006,13 +48445,7 @@
           <w:rPr>
             <w:rFonts w:ascii="Cambria Math" w:eastAsiaTheme="minorEastAsia" w:hAnsi="Cambria Math"/>
           </w:rPr>
-          <m:t>=</m:t>
-        </m:r>
-        <m:r>
-          <w:rPr>
-            <w:rFonts w:ascii="Cambria Math" w:eastAsiaTheme="minorEastAsia" w:hAnsi="Cambria Math"/>
-          </w:rPr>
-          <m:t>45.3+9.4+17.6=72.3</m:t>
+          <m:t>=45.3+9.4+17.6=72.3</m:t>
         </m:r>
       </m:oMath>
     </w:p>
@@ -49082,13 +48515,7 @@
           <w:rPr>
             <w:rFonts w:ascii="Cambria Math" w:eastAsiaTheme="minorEastAsia" w:hAnsi="Cambria Math"/>
           </w:rPr>
-          <m:t>=</m:t>
-        </m:r>
-        <m:r>
-          <w:rPr>
-            <w:rFonts w:ascii="Cambria Math" w:eastAsiaTheme="minorEastAsia" w:hAnsi="Cambria Math"/>
-          </w:rPr>
-          <m:t>45.3+9.4=54.7</m:t>
+          <m:t>=45.3+9.4=54.7</m:t>
         </m:r>
       </m:oMath>
       <w:r>
@@ -49142,37 +48569,7 @@
           <w:rPr>
             <w:rFonts w:ascii="Cambria Math" w:eastAsiaTheme="minorEastAsia" w:hAnsi="Cambria Math"/>
           </w:rPr>
-          <m:t>BF=</m:t>
-        </m:r>
-        <m:r>
-          <w:rPr>
-            <w:rFonts w:ascii="Cambria Math" w:eastAsiaTheme="minorEastAsia" w:hAnsi="Cambria Math"/>
-          </w:rPr>
-          <m:t>52.</m:t>
-        </m:r>
-        <m:r>
-          <w:rPr>
-            <w:rFonts w:ascii="Cambria Math" w:eastAsiaTheme="minorEastAsia" w:hAnsi="Cambria Math"/>
-          </w:rPr>
-          <m:t>8-</m:t>
-        </m:r>
-        <m:r>
-          <w:rPr>
-            <w:rFonts w:ascii="Cambria Math" w:eastAsiaTheme="minorEastAsia" w:hAnsi="Cambria Math"/>
-          </w:rPr>
-          <m:t>26.5</m:t>
-        </m:r>
-        <m:r>
-          <w:rPr>
-            <w:rFonts w:ascii="Cambria Math" w:eastAsiaTheme="minorEastAsia" w:hAnsi="Cambria Math"/>
-          </w:rPr>
-          <m:t>=</m:t>
-        </m:r>
-        <m:r>
-          <w:rPr>
-            <w:rFonts w:ascii="Cambria Math" w:eastAsiaTheme="minorEastAsia" w:hAnsi="Cambria Math"/>
-          </w:rPr>
-          <m:t>26.3</m:t>
+          <m:t>BF=52.8-26.5=26.3</m:t>
         </m:r>
       </m:oMath>
       <w:r>
@@ -49186,13 +48583,7 @@
           <w:rPr>
             <w:rFonts w:ascii="Cambria Math" w:eastAsiaTheme="minorEastAsia" w:hAnsi="Cambria Math"/>
           </w:rPr>
-          <m:t>BF=</m:t>
-        </m:r>
-        <m:r>
-          <w:rPr>
-            <w:rFonts w:ascii="Cambria Math" w:eastAsiaTheme="minorEastAsia" w:hAnsi="Cambria Math"/>
-          </w:rPr>
-          <m:t>25</m:t>
+          <m:t>BF=25</m:t>
         </m:r>
       </m:oMath>
       <w:r>
@@ -49206,13 +48597,7 @@
           <w:rPr>
             <w:rFonts w:ascii="Cambria Math" w:eastAsiaTheme="minorEastAsia" w:hAnsi="Cambria Math"/>
           </w:rPr>
-          <m:t>BF=</m:t>
-        </m:r>
-        <m:r>
-          <w:rPr>
-            <w:rFonts w:ascii="Cambria Math" w:eastAsiaTheme="minorEastAsia" w:hAnsi="Cambria Math"/>
-          </w:rPr>
-          <m:t>21</m:t>
+          <m:t>BF=21</m:t>
         </m:r>
       </m:oMath>
       <w:r>
@@ -49226,25 +48611,7 @@
           <w:rPr>
             <w:rFonts w:ascii="Cambria Math" w:eastAsiaTheme="minorEastAsia" w:hAnsi="Cambria Math"/>
           </w:rPr>
-          <m:t>BF=</m:t>
-        </m:r>
-        <m:r>
-          <w:rPr>
-            <w:rFonts w:ascii="Cambria Math" w:eastAsiaTheme="minorEastAsia" w:hAnsi="Cambria Math"/>
-          </w:rPr>
-          <m:t>26.3+25+21</m:t>
-        </m:r>
-        <m:r>
-          <w:rPr>
-            <w:rFonts w:ascii="Cambria Math" w:eastAsiaTheme="minorEastAsia" w:hAnsi="Cambria Math"/>
-          </w:rPr>
-          <m:t>=</m:t>
-        </m:r>
-        <m:r>
-          <w:rPr>
-            <w:rFonts w:ascii="Cambria Math" w:eastAsiaTheme="minorEastAsia" w:hAnsi="Cambria Math"/>
-          </w:rPr>
-          <m:t>72.3</m:t>
+          <m:t>BF=26.3+25+21=72.3</m:t>
         </m:r>
       </m:oMath>
       <w:r>
@@ -49317,21 +48684,7 @@
         <w:rPr>
           <w:rFonts w:eastAsiaTheme="minorEastAsia"/>
         </w:rPr>
-        <w:t>, el resul</w:t>
-      </w:r>
-      <w:proofErr w:type="spellStart"/>
-      <w:r>
-        <w:rPr>
-          <w:rFonts w:eastAsiaTheme="minorEastAsia"/>
-        </w:rPr>
-        <w:t>tado</w:t>
-      </w:r>
-      <w:proofErr w:type="spellEnd"/>
-      <w:r>
-        <w:rPr>
-          <w:rFonts w:eastAsiaTheme="minorEastAsia"/>
-        </w:rPr>
-        <w:t xml:space="preserve"> es: para el sector I </w:t>
+        <w:t xml:space="preserve">, el resultado es: para el sector I </w:t>
       </w:r>
       <m:oMath>
         <m:sSub>
@@ -49364,25 +48717,7 @@
           <w:rPr>
             <w:rFonts w:ascii="Cambria Math" w:eastAsiaTheme="minorEastAsia" w:hAnsi="Cambria Math"/>
           </w:rPr>
-          <m:t>=</m:t>
-        </m:r>
-        <m:r>
-          <w:rPr>
-            <w:rFonts w:ascii="Cambria Math" w:eastAsiaTheme="minorEastAsia" w:hAnsi="Cambria Math"/>
-          </w:rPr>
-          <m:t>26.3-45.3</m:t>
-        </m:r>
-        <m:r>
-          <w:rPr>
-            <w:rFonts w:ascii="Cambria Math" w:eastAsiaTheme="minorEastAsia" w:hAnsi="Cambria Math"/>
-          </w:rPr>
-          <m:t>=</m:t>
-        </m:r>
-        <m:r>
-          <w:rPr>
-            <w:rFonts w:ascii="Cambria Math" w:eastAsiaTheme="minorEastAsia" w:hAnsi="Cambria Math"/>
-          </w:rPr>
-          <m:t>-19</m:t>
+          <m:t>=26.3-45.3=-19</m:t>
         </m:r>
       </m:oMath>
       <w:r>
@@ -49422,37 +48757,7 @@
           <w:rPr>
             <w:rFonts w:ascii="Cambria Math" w:eastAsiaTheme="minorEastAsia" w:hAnsi="Cambria Math"/>
           </w:rPr>
-          <m:t>=</m:t>
-        </m:r>
-        <m:r>
-          <w:rPr>
-            <w:rFonts w:ascii="Cambria Math" w:eastAsiaTheme="minorEastAsia" w:hAnsi="Cambria Math"/>
-          </w:rPr>
-          <m:t>25</m:t>
-        </m:r>
-        <m:r>
-          <w:rPr>
-            <w:rFonts w:ascii="Cambria Math" w:eastAsiaTheme="minorEastAsia" w:hAnsi="Cambria Math"/>
-          </w:rPr>
-          <m:t>-</m:t>
-        </m:r>
-        <m:r>
-          <w:rPr>
-            <w:rFonts w:ascii="Cambria Math" w:eastAsiaTheme="minorEastAsia" w:hAnsi="Cambria Math"/>
-          </w:rPr>
-          <m:t>9.4</m:t>
-        </m:r>
-        <m:r>
-          <w:rPr>
-            <w:rFonts w:ascii="Cambria Math" w:eastAsiaTheme="minorEastAsia" w:hAnsi="Cambria Math"/>
-          </w:rPr>
-          <m:t>=</m:t>
-        </m:r>
-        <m:r>
-          <w:rPr>
-            <w:rFonts w:ascii="Cambria Math" w:eastAsiaTheme="minorEastAsia" w:hAnsi="Cambria Math"/>
-          </w:rPr>
-          <m:t>15.6</m:t>
+          <m:t>=25-9.4=15.6</m:t>
         </m:r>
       </m:oMath>
       <w:r>
@@ -49492,25 +48797,7 @@
           <w:rPr>
             <w:rFonts w:ascii="Cambria Math" w:eastAsiaTheme="minorEastAsia" w:hAnsi="Cambria Math"/>
           </w:rPr>
-          <m:t>=</m:t>
-        </m:r>
-        <m:r>
-          <w:rPr>
-            <w:rFonts w:ascii="Cambria Math" w:eastAsiaTheme="minorEastAsia" w:hAnsi="Cambria Math"/>
-          </w:rPr>
-          <m:t>21</m:t>
-        </m:r>
-        <m:r>
-          <w:rPr>
-            <w:rFonts w:ascii="Cambria Math" w:eastAsiaTheme="minorEastAsia" w:hAnsi="Cambria Math"/>
-          </w:rPr>
-          <m:t>-0=</m:t>
-        </m:r>
-        <m:r>
-          <w:rPr>
-            <w:rFonts w:ascii="Cambria Math" w:eastAsiaTheme="minorEastAsia" w:hAnsi="Cambria Math"/>
-          </w:rPr>
-          <m:t>21</m:t>
+          <m:t>=21-0=21</m:t>
         </m:r>
       </m:oMath>
       <w:r>
@@ -49550,49 +48837,7 @@
           <w:rPr>
             <w:rFonts w:ascii="Cambria Math" w:eastAsiaTheme="minorEastAsia" w:hAnsi="Cambria Math"/>
           </w:rPr>
-          <m:t>=-</m:t>
-        </m:r>
-        <m:r>
-          <w:rPr>
-            <w:rFonts w:ascii="Cambria Math" w:eastAsiaTheme="minorEastAsia" w:hAnsi="Cambria Math"/>
-          </w:rPr>
-          <m:t>19+15.6</m:t>
-        </m:r>
-        <m:r>
-          <w:rPr>
-            <w:rFonts w:ascii="Cambria Math" w:eastAsiaTheme="minorEastAsia" w:hAnsi="Cambria Math"/>
-          </w:rPr>
-          <m:t>+</m:t>
-        </m:r>
-        <m:r>
-          <w:rPr>
-            <w:rFonts w:ascii="Cambria Math" w:eastAsiaTheme="minorEastAsia" w:hAnsi="Cambria Math"/>
-          </w:rPr>
-          <m:t>21</m:t>
-        </m:r>
-        <m:r>
-          <w:rPr>
-            <w:rFonts w:ascii="Cambria Math" w:eastAsiaTheme="minorEastAsia" w:hAnsi="Cambria Math"/>
-          </w:rPr>
-          <m:t>=</m:t>
-        </m:r>
-        <m:r>
-          <w:rPr>
-            <w:rFonts w:ascii="Cambria Math" w:eastAsiaTheme="minorEastAsia" w:hAnsi="Cambria Math"/>
-          </w:rPr>
-          <m:t>17</m:t>
-        </m:r>
-        <m:r>
-          <w:rPr>
-            <w:rFonts w:ascii="Cambria Math" w:eastAsiaTheme="minorEastAsia" w:hAnsi="Cambria Math"/>
-          </w:rPr>
-          <m:t>.</m:t>
-        </m:r>
-        <m:r>
-          <w:rPr>
-            <w:rFonts w:ascii="Cambria Math" w:eastAsiaTheme="minorEastAsia" w:hAnsi="Cambria Math"/>
-          </w:rPr>
-          <m:t>6</m:t>
+          <m:t>=-19+15.6+21=17.6</m:t>
         </m:r>
       </m:oMath>
       <w:r>
@@ -51792,7 +51037,6 @@
       <w:r>
         <w:rPr>
           <w:rFonts w:eastAsiaTheme="minorEastAsia"/>
-          <w:highlight w:val="yellow"/>
         </w:rPr>
         <w:lastRenderedPageBreak/>
         <w:t>2.55</w:t>
@@ -51823,7 +51067,56 @@
             <w:rFonts w:ascii="Cambria Math" w:eastAsiaTheme="minorEastAsia" w:hAnsi="Cambria Math"/>
             <w:lang w:val="en-US"/>
           </w:rPr>
-          <m:t>VBP=52.8+48.7+(2.1+9.3+9.1+21)=143</m:t>
+          <m:t>VBP=</m:t>
+        </m:r>
+        <m:r>
+          <w:rPr>
+            <w:rFonts w:ascii="Cambria Math" w:eastAsiaTheme="minorEastAsia" w:hAnsi="Cambria Math"/>
+            <w:lang w:val="en-US"/>
+          </w:rPr>
+          <m:t>77</m:t>
+        </m:r>
+        <m:r>
+          <w:rPr>
+            <w:rFonts w:ascii="Cambria Math" w:eastAsiaTheme="minorEastAsia" w:hAnsi="Cambria Math"/>
+            <w:lang w:val="en-US"/>
+          </w:rPr>
+          <m:t>+</m:t>
+        </m:r>
+        <m:r>
+          <w:rPr>
+            <w:rFonts w:ascii="Cambria Math" w:eastAsiaTheme="minorEastAsia" w:hAnsi="Cambria Math"/>
+            <w:lang w:val="en-US"/>
+          </w:rPr>
+          <m:t>21.9</m:t>
+        </m:r>
+        <m:r>
+          <w:rPr>
+            <w:rFonts w:ascii="Cambria Math" w:eastAsiaTheme="minorEastAsia" w:hAnsi="Cambria Math"/>
+            <w:lang w:val="en-US"/>
+          </w:rPr>
+          <m:t>+(</m:t>
+        </m:r>
+        <m:r>
+          <w:rPr>
+            <w:rFonts w:ascii="Cambria Math" w:eastAsiaTheme="minorEastAsia" w:hAnsi="Cambria Math"/>
+            <w:lang w:val="en-US"/>
+          </w:rPr>
+          <m:t>31+5.3+7.1+15</m:t>
+        </m:r>
+        <m:r>
+          <w:rPr>
+            <w:rFonts w:ascii="Cambria Math" w:eastAsiaTheme="minorEastAsia" w:hAnsi="Cambria Math"/>
+            <w:lang w:val="en-US"/>
+          </w:rPr>
+          <m:t>)=</m:t>
+        </m:r>
+        <m:r>
+          <w:rPr>
+            <w:rFonts w:ascii="Cambria Math" w:eastAsiaTheme="minorEastAsia" w:hAnsi="Cambria Math"/>
+            <w:lang w:val="en-US"/>
+          </w:rPr>
+          <m:t>157.3</m:t>
         </m:r>
       </m:oMath>
     </w:p>
@@ -51872,7 +51165,42 @@
             <w:rFonts w:ascii="Cambria Math" w:eastAsiaTheme="minorEastAsia" w:hAnsi="Cambria Math"/>
             <w:lang w:val="en-US"/>
           </w:rPr>
-          <m:t>52.8-7.5=45.3</m:t>
+          <m:t>77</m:t>
+        </m:r>
+        <m:r>
+          <w:rPr>
+            <w:rFonts w:ascii="Cambria Math" w:eastAsiaTheme="minorEastAsia" w:hAnsi="Cambria Math"/>
+            <w:lang w:val="en-US"/>
+          </w:rPr>
+          <m:t>-</m:t>
+        </m:r>
+        <m:r>
+          <w:rPr>
+            <w:rFonts w:ascii="Cambria Math" w:eastAsiaTheme="minorEastAsia" w:hAnsi="Cambria Math"/>
+            <w:lang w:val="en-US"/>
+          </w:rPr>
+          <m:t>53</m:t>
+        </m:r>
+        <m:r>
+          <w:rPr>
+            <w:rFonts w:ascii="Cambria Math" w:eastAsiaTheme="minorEastAsia" w:hAnsi="Cambria Math"/>
+            <w:lang w:val="en-US"/>
+          </w:rPr>
+          <m:t>=</m:t>
+        </m:r>
+        <m:r>
+          <w:rPr>
+            <w:rFonts w:ascii="Cambria Math" w:eastAsiaTheme="minorEastAsia" w:hAnsi="Cambria Math"/>
+            <w:lang w:val="en-US"/>
+          </w:rPr>
+          <m:t>2</m:t>
+        </m:r>
+        <m:r>
+          <w:rPr>
+            <w:rFonts w:ascii="Cambria Math" w:eastAsiaTheme="minorEastAsia" w:hAnsi="Cambria Math"/>
+            <w:lang w:val="en-US"/>
+          </w:rPr>
+          <m:t>4</m:t>
         </m:r>
       </m:oMath>
       <w:r>
@@ -51905,7 +51233,43 @@
           <w:rPr>
             <w:rFonts w:ascii="Cambria Math" w:eastAsiaTheme="minorEastAsia" w:hAnsi="Cambria Math"/>
           </w:rPr>
-          <m:t>48.7-(17.4+12.6+9.3)=9.4</m:t>
+          <m:t>21.9</m:t>
+        </m:r>
+        <m:r>
+          <w:rPr>
+            <w:rFonts w:ascii="Cambria Math" w:eastAsiaTheme="minorEastAsia" w:hAnsi="Cambria Math"/>
+          </w:rPr>
+          <m:t>-(4</m:t>
+        </m:r>
+        <m:r>
+          <w:rPr>
+            <w:rFonts w:ascii="Cambria Math" w:eastAsiaTheme="minorEastAsia" w:hAnsi="Cambria Math"/>
+          </w:rPr>
+          <m:t>.6</m:t>
+        </m:r>
+        <m:r>
+          <w:rPr>
+            <w:rFonts w:ascii="Cambria Math" w:eastAsiaTheme="minorEastAsia" w:hAnsi="Cambria Math"/>
+          </w:rPr>
+          <m:t>+2+</m:t>
+        </m:r>
+        <m:r>
+          <w:rPr>
+            <w:rFonts w:ascii="Cambria Math" w:eastAsiaTheme="minorEastAsia" w:hAnsi="Cambria Math"/>
+          </w:rPr>
+          <m:t>5</m:t>
+        </m:r>
+        <m:r>
+          <w:rPr>
+            <w:rFonts w:ascii="Cambria Math" w:eastAsiaTheme="minorEastAsia" w:hAnsi="Cambria Math"/>
+          </w:rPr>
+          <m:t>.3)=</m:t>
+        </m:r>
+        <m:r>
+          <w:rPr>
+            <w:rFonts w:ascii="Cambria Math" w:eastAsiaTheme="minorEastAsia" w:hAnsi="Cambria Math"/>
+          </w:rPr>
+          <m:t>10</m:t>
         </m:r>
       </m:oMath>
       <w:r>
@@ -51943,7 +51307,31 @@
           <w:rPr>
             <w:rFonts w:ascii="Cambria Math" w:eastAsiaTheme="minorEastAsia" w:hAnsi="Cambria Math"/>
           </w:rPr>
-          <m:t>41.5-23.9=17.6</m:t>
+          <m:t>(31+5.3+7.1+15)</m:t>
+        </m:r>
+        <m:r>
+          <w:rPr>
+            <w:rFonts w:ascii="Cambria Math" w:eastAsiaTheme="minorEastAsia" w:hAnsi="Cambria Math"/>
+          </w:rPr>
+          <m:t>-2</m:t>
+        </m:r>
+        <m:r>
+          <w:rPr>
+            <w:rFonts w:ascii="Cambria Math" w:eastAsiaTheme="minorEastAsia" w:hAnsi="Cambria Math"/>
+          </w:rPr>
+          <m:t>2</m:t>
+        </m:r>
+        <m:r>
+          <w:rPr>
+            <w:rFonts w:ascii="Cambria Math" w:eastAsiaTheme="minorEastAsia" w:hAnsi="Cambria Math"/>
+          </w:rPr>
+          <m:t>=</m:t>
+        </m:r>
+        <m:r>
+          <w:rPr>
+            <w:rFonts w:ascii="Cambria Math" w:eastAsiaTheme="minorEastAsia" w:hAnsi="Cambria Math"/>
+          </w:rPr>
+          <m:t>36.4</m:t>
         </m:r>
       </m:oMath>
       <w:r>
@@ -52005,7 +51393,61 @@
           <w:rPr>
             <w:rFonts w:ascii="Cambria Math" w:eastAsiaTheme="minorEastAsia" w:hAnsi="Cambria Math"/>
           </w:rPr>
-          <m:t>=45.3+9.4+17.6=72.3</m:t>
+          <m:t>=</m:t>
+        </m:r>
+        <m:r>
+          <w:rPr>
+            <w:rFonts w:ascii="Cambria Math" w:eastAsiaTheme="minorEastAsia" w:hAnsi="Cambria Math"/>
+          </w:rPr>
+          <m:t>2</m:t>
+        </m:r>
+        <m:r>
+          <w:rPr>
+            <w:rFonts w:ascii="Cambria Math" w:eastAsiaTheme="minorEastAsia" w:hAnsi="Cambria Math"/>
+          </w:rPr>
+          <m:t>4+</m:t>
+        </m:r>
+        <m:r>
+          <w:rPr>
+            <w:rFonts w:ascii="Cambria Math" w:eastAsiaTheme="minorEastAsia" w:hAnsi="Cambria Math"/>
+          </w:rPr>
+          <m:t>10</m:t>
+        </m:r>
+        <m:r>
+          <w:rPr>
+            <w:rFonts w:ascii="Cambria Math" w:eastAsiaTheme="minorEastAsia" w:hAnsi="Cambria Math"/>
+          </w:rPr>
+          <m:t>+</m:t>
+        </m:r>
+        <m:r>
+          <w:rPr>
+            <w:rFonts w:ascii="Cambria Math" w:eastAsiaTheme="minorEastAsia" w:hAnsi="Cambria Math"/>
+          </w:rPr>
+          <m:t>3</m:t>
+        </m:r>
+        <m:r>
+          <w:rPr>
+            <w:rFonts w:ascii="Cambria Math" w:eastAsiaTheme="minorEastAsia" w:hAnsi="Cambria Math"/>
+          </w:rPr>
+          <m:t>6</m:t>
+        </m:r>
+        <m:r>
+          <w:rPr>
+            <w:rFonts w:ascii="Cambria Math" w:eastAsiaTheme="minorEastAsia" w:hAnsi="Cambria Math"/>
+          </w:rPr>
+          <m:t>.4</m:t>
+        </m:r>
+        <m:r>
+          <w:rPr>
+            <w:rFonts w:ascii="Cambria Math" w:eastAsiaTheme="minorEastAsia" w:hAnsi="Cambria Math"/>
+          </w:rPr>
+          <m:t>=</m:t>
+        </m:r>
+        <m:r>
+          <w:rPr>
+            <w:rFonts w:ascii="Cambria Math" w:eastAsiaTheme="minorEastAsia" w:hAnsi="Cambria Math"/>
+          </w:rPr>
+          <m:t>70.4</m:t>
         </m:r>
       </m:oMath>
     </w:p>
@@ -52075,7 +51517,43 @@
           <w:rPr>
             <w:rFonts w:ascii="Cambria Math" w:eastAsiaTheme="minorEastAsia" w:hAnsi="Cambria Math"/>
           </w:rPr>
-          <m:t>=45.3+9.4=54.7</m:t>
+          <m:t>=</m:t>
+        </m:r>
+        <m:r>
+          <w:rPr>
+            <w:rFonts w:ascii="Cambria Math" w:eastAsiaTheme="minorEastAsia" w:hAnsi="Cambria Math"/>
+          </w:rPr>
+          <m:t>2</m:t>
+        </m:r>
+        <m:r>
+          <w:rPr>
+            <w:rFonts w:ascii="Cambria Math" w:eastAsiaTheme="minorEastAsia" w:hAnsi="Cambria Math"/>
+          </w:rPr>
+          <m:t>4+</m:t>
+        </m:r>
+        <m:r>
+          <w:rPr>
+            <w:rFonts w:ascii="Cambria Math" w:eastAsiaTheme="minorEastAsia" w:hAnsi="Cambria Math"/>
+          </w:rPr>
+          <m:t>10</m:t>
+        </m:r>
+        <m:r>
+          <w:rPr>
+            <w:rFonts w:ascii="Cambria Math" w:eastAsiaTheme="minorEastAsia" w:hAnsi="Cambria Math"/>
+          </w:rPr>
+          <m:t>=</m:t>
+        </m:r>
+        <m:r>
+          <w:rPr>
+            <w:rFonts w:ascii="Cambria Math" w:eastAsiaTheme="minorEastAsia" w:hAnsi="Cambria Math"/>
+          </w:rPr>
+          <m:t>3</m:t>
+        </m:r>
+        <m:r>
+          <w:rPr>
+            <w:rFonts w:ascii="Cambria Math" w:eastAsiaTheme="minorEastAsia" w:hAnsi="Cambria Math"/>
+          </w:rPr>
+          <m:t>4</m:t>
         </m:r>
       </m:oMath>
       <w:r>
@@ -52122,77 +51600,179 @@
         <w:rPr>
           <w:rFonts w:eastAsiaTheme="minorEastAsia"/>
         </w:rPr>
-        <w:t>, para el sect</w:t>
+        <w:t xml:space="preserve">, para el sector I </w:t>
+      </w:r>
+      <m:oMath>
+        <m:r>
+          <w:rPr>
+            <w:rFonts w:ascii="Cambria Math" w:eastAsiaTheme="minorEastAsia" w:hAnsi="Cambria Math"/>
+          </w:rPr>
+          <m:t>BF=</m:t>
+        </m:r>
+        <m:r>
+          <w:rPr>
+            <w:rFonts w:ascii="Cambria Math" w:eastAsiaTheme="minorEastAsia" w:hAnsi="Cambria Math"/>
+          </w:rPr>
+          <m:t>77</m:t>
+        </m:r>
+        <m:r>
+          <w:rPr>
+            <w:rFonts w:ascii="Cambria Math" w:eastAsiaTheme="minorEastAsia" w:hAnsi="Cambria Math"/>
+          </w:rPr>
+          <m:t>-2</m:t>
+        </m:r>
+        <m:r>
+          <w:rPr>
+            <w:rFonts w:ascii="Cambria Math" w:eastAsiaTheme="minorEastAsia" w:hAnsi="Cambria Math"/>
+          </w:rPr>
+          <m:t>5</m:t>
+        </m:r>
+        <m:r>
+          <w:rPr>
+            <w:rFonts w:ascii="Cambria Math" w:eastAsiaTheme="minorEastAsia" w:hAnsi="Cambria Math"/>
+          </w:rPr>
+          <m:t>.</m:t>
+        </m:r>
+        <m:r>
+          <w:rPr>
+            <w:rFonts w:ascii="Cambria Math" w:eastAsiaTheme="minorEastAsia" w:hAnsi="Cambria Math"/>
+          </w:rPr>
+          <m:t>6</m:t>
+        </m:r>
+        <m:r>
+          <w:rPr>
+            <w:rFonts w:ascii="Cambria Math" w:eastAsiaTheme="minorEastAsia" w:hAnsi="Cambria Math"/>
+          </w:rPr>
+          <m:t>=</m:t>
+        </m:r>
+        <m:r>
+          <w:rPr>
+            <w:rFonts w:ascii="Cambria Math" w:eastAsiaTheme="minorEastAsia" w:hAnsi="Cambria Math"/>
+          </w:rPr>
+          <m:t>51.4</m:t>
+        </m:r>
+      </m:oMath>
+      <w:r>
+        <w:rPr>
+          <w:rFonts w:eastAsiaTheme="minorEastAsia"/>
+        </w:rPr>
+        <w:t xml:space="preserve">, para el sector II </w:t>
+      </w:r>
+      <m:oMath>
+        <m:r>
+          <w:rPr>
+            <w:rFonts w:ascii="Cambria Math" w:eastAsiaTheme="minorEastAsia" w:hAnsi="Cambria Math"/>
+          </w:rPr>
+          <m:t>BF=</m:t>
+        </m:r>
+        <m:r>
+          <w:rPr>
+            <w:rFonts w:ascii="Cambria Math" w:eastAsiaTheme="minorEastAsia" w:hAnsi="Cambria Math"/>
+          </w:rPr>
+          <m:t>4</m:t>
+        </m:r>
+      </m:oMath>
+      <w:r>
+        <w:rPr>
+          <w:rFonts w:eastAsiaTheme="minorEastAsia"/>
+        </w:rPr>
+        <w:t xml:space="preserve"> </w:t>
+      </w:r>
+      <w:r>
+        <w:rPr>
+          <w:rFonts w:eastAsiaTheme="minorEastAsia"/>
+        </w:rPr>
+        <w:t xml:space="preserve">y para el sector III </w:t>
+      </w:r>
+      <m:oMath>
+        <m:r>
+          <w:rPr>
+            <w:rFonts w:ascii="Cambria Math" w:eastAsiaTheme="minorEastAsia" w:hAnsi="Cambria Math"/>
+          </w:rPr>
+          <m:t>BF=</m:t>
+        </m:r>
+        <m:r>
+          <w:rPr>
+            <w:rFonts w:ascii="Cambria Math" w:eastAsiaTheme="minorEastAsia" w:hAnsi="Cambria Math"/>
+          </w:rPr>
+          <m:t>15</m:t>
+        </m:r>
+      </m:oMath>
+      <w:r>
+        <w:rPr>
+          <w:rFonts w:eastAsiaTheme="minorEastAsia"/>
+        </w:rPr>
+        <w:t xml:space="preserve">, la suma de éstos valores es igual a </w:t>
+      </w:r>
+      <m:oMath>
+        <m:r>
+          <w:rPr>
+            <w:rFonts w:ascii="Cambria Math" w:eastAsiaTheme="minorEastAsia" w:hAnsi="Cambria Math"/>
+          </w:rPr>
+          <m:t>BF=</m:t>
+        </m:r>
+        <m:r>
+          <w:rPr>
+            <w:rFonts w:ascii="Cambria Math" w:eastAsiaTheme="minorEastAsia" w:hAnsi="Cambria Math"/>
+          </w:rPr>
+          <m:t>51.4</m:t>
+        </m:r>
+        <m:r>
+          <w:rPr>
+            <w:rFonts w:ascii="Cambria Math" w:eastAsiaTheme="minorEastAsia" w:hAnsi="Cambria Math"/>
+          </w:rPr>
+          <m:t>+</m:t>
+        </m:r>
+        <m:r>
+          <w:rPr>
+            <w:rFonts w:ascii="Cambria Math" w:eastAsiaTheme="minorEastAsia" w:hAnsi="Cambria Math"/>
+          </w:rPr>
+          <m:t>4</m:t>
+        </m:r>
+        <m:r>
+          <w:rPr>
+            <w:rFonts w:ascii="Cambria Math" w:eastAsiaTheme="minorEastAsia" w:hAnsi="Cambria Math"/>
+          </w:rPr>
+          <m:t>+</m:t>
+        </m:r>
+        <m:r>
+          <w:rPr>
+            <w:rFonts w:ascii="Cambria Math" w:eastAsiaTheme="minorEastAsia" w:hAnsi="Cambria Math"/>
+          </w:rPr>
+          <m:t>15</m:t>
+        </m:r>
+        <m:r>
+          <w:rPr>
+            <w:rFonts w:ascii="Cambria Math" w:eastAsiaTheme="minorEastAsia" w:hAnsi="Cambria Math"/>
+          </w:rPr>
+          <m:t>=</m:t>
+        </m:r>
+        <m:r>
+          <w:rPr>
+            <w:rFonts w:ascii="Cambria Math" w:eastAsiaTheme="minorEastAsia" w:hAnsi="Cambria Math"/>
+          </w:rPr>
+          <m:t>70.4</m:t>
+        </m:r>
+      </m:oMath>
+      <w:r>
+        <w:rPr>
+          <w:rFonts w:eastAsiaTheme="minorEastAsia"/>
+        </w:rPr>
+        <w:t>, y al usa</w:t>
       </w:r>
       <w:proofErr w:type="spellStart"/>
       <w:r>
         <w:rPr>
           <w:rFonts w:eastAsiaTheme="minorEastAsia"/>
         </w:rPr>
-        <w:t>or</w:t>
+        <w:t>rlos</w:t>
       </w:r>
       <w:proofErr w:type="spellEnd"/>
       <w:r>
         <w:rPr>
           <w:rFonts w:eastAsiaTheme="minorEastAsia"/>
         </w:rPr>
-        <w:t xml:space="preserve"> I </w:t>
-      </w:r>
-      <m:oMath>
-        <m:r>
-          <w:rPr>
-            <w:rFonts w:ascii="Cambria Math" w:eastAsiaTheme="minorEastAsia" w:hAnsi="Cambria Math"/>
-          </w:rPr>
-          <m:t>BF=52.8-26.5=26.3</m:t>
-        </m:r>
-      </m:oMath>
-      <w:r>
-        <w:rPr>
-          <w:rFonts w:eastAsiaTheme="minorEastAsia"/>
-        </w:rPr>
-        <w:t xml:space="preserve">, para el sector II </w:t>
-      </w:r>
-      <m:oMath>
-        <m:r>
-          <w:rPr>
-            <w:rFonts w:ascii="Cambria Math" w:eastAsiaTheme="minorEastAsia" w:hAnsi="Cambria Math"/>
-          </w:rPr>
-          <m:t>BF=25</m:t>
-        </m:r>
-      </m:oMath>
-      <w:r>
-        <w:rPr>
-          <w:rFonts w:eastAsiaTheme="minorEastAsia"/>
-        </w:rPr>
-        <w:t xml:space="preserve"> y para el sector III </w:t>
-      </w:r>
-      <m:oMath>
-        <m:r>
-          <w:rPr>
-            <w:rFonts w:ascii="Cambria Math" w:eastAsiaTheme="minorEastAsia" w:hAnsi="Cambria Math"/>
-          </w:rPr>
-          <m:t>BF=21</m:t>
-        </m:r>
-      </m:oMath>
-      <w:r>
-        <w:rPr>
-          <w:rFonts w:eastAsiaTheme="minorEastAsia"/>
-        </w:rPr>
-        <w:t xml:space="preserve">, la suma de éstos valores es igual a </w:t>
-      </w:r>
-      <m:oMath>
-        <m:r>
-          <w:rPr>
-            <w:rFonts w:ascii="Cambria Math" w:eastAsiaTheme="minorEastAsia" w:hAnsi="Cambria Math"/>
-          </w:rPr>
-          <m:t>BF=26.3+25+21=72.3</m:t>
-        </m:r>
-      </m:oMath>
-      <w:r>
-        <w:rPr>
-          <w:rFonts w:eastAsiaTheme="minorEastAsia"/>
-        </w:rPr>
-        <w:t xml:space="preserve">, y al usarlos para obtener el monto de los bienes de capital (inversión) mediante la ecuación </w:t>
+        <w:t xml:space="preserve"> para obtener el monto de los bienes de capital (inversión) mediante la ecuación </w:t>
       </w:r>
       <m:oMath>
         <m:sSub>
@@ -52258,21 +51838,7 @@
         <w:rPr>
           <w:rFonts w:eastAsiaTheme="minorEastAsia"/>
         </w:rPr>
-        <w:t>, el resul</w:t>
-      </w:r>
-      <w:proofErr w:type="spellStart"/>
-      <w:r>
-        <w:rPr>
-          <w:rFonts w:eastAsiaTheme="minorEastAsia"/>
-        </w:rPr>
-        <w:t>tado</w:t>
-      </w:r>
-      <w:proofErr w:type="spellEnd"/>
-      <w:r>
-        <w:rPr>
-          <w:rFonts w:eastAsiaTheme="minorEastAsia"/>
-        </w:rPr>
-        <w:t xml:space="preserve"> es: para el sector I </w:t>
+        <w:t xml:space="preserve">, el resultado es: para el sector I </w:t>
       </w:r>
       <m:oMath>
         <m:sSub>
@@ -52305,7 +51871,37 @@
           <w:rPr>
             <w:rFonts w:ascii="Cambria Math" w:eastAsiaTheme="minorEastAsia" w:hAnsi="Cambria Math"/>
           </w:rPr>
-          <m:t>=26.3-45.3=-19</m:t>
+          <m:t>=</m:t>
+        </m:r>
+        <m:r>
+          <w:rPr>
+            <w:rFonts w:ascii="Cambria Math" w:eastAsiaTheme="minorEastAsia" w:hAnsi="Cambria Math"/>
+          </w:rPr>
+          <m:t>51.4</m:t>
+        </m:r>
+        <m:r>
+          <w:rPr>
+            <w:rFonts w:ascii="Cambria Math" w:eastAsiaTheme="minorEastAsia" w:hAnsi="Cambria Math"/>
+          </w:rPr>
+          <m:t>-</m:t>
+        </m:r>
+        <m:r>
+          <w:rPr>
+            <w:rFonts w:ascii="Cambria Math" w:eastAsiaTheme="minorEastAsia" w:hAnsi="Cambria Math"/>
+          </w:rPr>
+          <m:t>2</m:t>
+        </m:r>
+        <m:r>
+          <w:rPr>
+            <w:rFonts w:ascii="Cambria Math" w:eastAsiaTheme="minorEastAsia" w:hAnsi="Cambria Math"/>
+          </w:rPr>
+          <m:t>4=-</m:t>
+        </m:r>
+        <m:r>
+          <w:rPr>
+            <w:rFonts w:ascii="Cambria Math" w:eastAsiaTheme="minorEastAsia" w:hAnsi="Cambria Math"/>
+          </w:rPr>
+          <m:t>27.4</m:t>
         </m:r>
       </m:oMath>
       <w:r>
@@ -52345,7 +51941,43 @@
           <w:rPr>
             <w:rFonts w:ascii="Cambria Math" w:eastAsiaTheme="minorEastAsia" w:hAnsi="Cambria Math"/>
           </w:rPr>
-          <m:t>=25-9.4=15.6</m:t>
+          <m:t>=</m:t>
+        </m:r>
+        <m:r>
+          <w:rPr>
+            <w:rFonts w:ascii="Cambria Math" w:eastAsiaTheme="minorEastAsia" w:hAnsi="Cambria Math"/>
+          </w:rPr>
+          <m:t>4</m:t>
+        </m:r>
+        <m:r>
+          <w:rPr>
+            <w:rFonts w:ascii="Cambria Math" w:eastAsiaTheme="minorEastAsia" w:hAnsi="Cambria Math"/>
+          </w:rPr>
+          <m:t>-</m:t>
+        </m:r>
+        <m:r>
+          <w:rPr>
+            <w:rFonts w:ascii="Cambria Math" w:eastAsiaTheme="minorEastAsia" w:hAnsi="Cambria Math"/>
+          </w:rPr>
+          <m:t>10</m:t>
+        </m:r>
+        <m:r>
+          <w:rPr>
+            <w:rFonts w:ascii="Cambria Math" w:eastAsiaTheme="minorEastAsia" w:hAnsi="Cambria Math"/>
+          </w:rPr>
+          <m:t>=</m:t>
+        </m:r>
+        <m:r>
+          <w:rPr>
+            <w:rFonts w:ascii="Cambria Math" w:eastAsiaTheme="minorEastAsia" w:hAnsi="Cambria Math"/>
+          </w:rPr>
+          <m:t>-</m:t>
+        </m:r>
+        <m:r>
+          <w:rPr>
+            <w:rFonts w:ascii="Cambria Math" w:eastAsiaTheme="minorEastAsia" w:hAnsi="Cambria Math"/>
+          </w:rPr>
+          <m:t>6</m:t>
         </m:r>
       </m:oMath>
       <w:r>
@@ -52385,7 +52017,25 @@
           <w:rPr>
             <w:rFonts w:ascii="Cambria Math" w:eastAsiaTheme="minorEastAsia" w:hAnsi="Cambria Math"/>
           </w:rPr>
-          <m:t>=21-0=21</m:t>
+          <m:t>=1</m:t>
+        </m:r>
+        <m:r>
+          <w:rPr>
+            <w:rFonts w:ascii="Cambria Math" w:eastAsiaTheme="minorEastAsia" w:hAnsi="Cambria Math"/>
+          </w:rPr>
+          <m:t>5</m:t>
+        </m:r>
+        <m:r>
+          <w:rPr>
+            <w:rFonts w:ascii="Cambria Math" w:eastAsiaTheme="minorEastAsia" w:hAnsi="Cambria Math"/>
+          </w:rPr>
+          <m:t>-0=1</m:t>
+        </m:r>
+        <m:r>
+          <w:rPr>
+            <w:rFonts w:ascii="Cambria Math" w:eastAsiaTheme="minorEastAsia" w:hAnsi="Cambria Math"/>
+          </w:rPr>
+          <m:t>5</m:t>
         </m:r>
       </m:oMath>
       <w:r>
@@ -52425,7 +52075,49 @@
           <w:rPr>
             <w:rFonts w:ascii="Cambria Math" w:eastAsiaTheme="minorEastAsia" w:hAnsi="Cambria Math"/>
           </w:rPr>
-          <m:t>=-19+15.6+21=17.6</m:t>
+          <m:t>=</m:t>
+        </m:r>
+        <m:r>
+          <w:rPr>
+            <w:rFonts w:ascii="Cambria Math" w:eastAsiaTheme="minorEastAsia" w:hAnsi="Cambria Math"/>
+          </w:rPr>
+          <m:t>27.4-</m:t>
+        </m:r>
+        <m:r>
+          <w:rPr>
+            <w:rFonts w:ascii="Cambria Math" w:eastAsiaTheme="minorEastAsia" w:hAnsi="Cambria Math"/>
+          </w:rPr>
+          <m:t>6+1</m:t>
+        </m:r>
+        <m:r>
+          <w:rPr>
+            <w:rFonts w:ascii="Cambria Math" w:eastAsiaTheme="minorEastAsia" w:hAnsi="Cambria Math"/>
+          </w:rPr>
+          <m:t>5</m:t>
+        </m:r>
+        <m:r>
+          <w:rPr>
+            <w:rFonts w:ascii="Cambria Math" w:eastAsiaTheme="minorEastAsia" w:hAnsi="Cambria Math"/>
+          </w:rPr>
+          <m:t>=</m:t>
+        </m:r>
+        <m:r>
+          <w:rPr>
+            <w:rFonts w:ascii="Cambria Math" w:eastAsiaTheme="minorEastAsia" w:hAnsi="Cambria Math"/>
+          </w:rPr>
+          <m:t>36</m:t>
+        </m:r>
+        <m:r>
+          <w:rPr>
+            <w:rFonts w:ascii="Cambria Math" w:eastAsiaTheme="minorEastAsia" w:hAnsi="Cambria Math"/>
+          </w:rPr>
+          <m:t>.</m:t>
+        </m:r>
+        <m:r>
+          <w:rPr>
+            <w:rFonts w:ascii="Cambria Math" w:eastAsiaTheme="minorEastAsia" w:hAnsi="Cambria Math"/>
+          </w:rPr>
+          <m:t>4</m:t>
         </m:r>
       </m:oMath>
       <w:r>
@@ -52450,13 +52142,7 @@
         <w:rPr>
           <w:rFonts w:eastAsiaTheme="minorEastAsia"/>
         </w:rPr>
-        <w:t>2.5</w:t>
-      </w:r>
-      <w:r>
-        <w:rPr>
-          <w:rFonts w:eastAsiaTheme="minorEastAsia"/>
-        </w:rPr>
-        <w:t>6</w:t>
+        <w:t>2.56</w:t>
       </w:r>
     </w:p>
     <w:tbl>
@@ -53046,8 +52732,16 @@
                 <w:lang w:val="en-US"/>
               </w:rPr>
             </w:pPr>
-            <w:bookmarkStart w:id="1" w:name="_GoBack"/>
-            <w:bookmarkEnd w:id="1"/>
+            <w:r>
+              <w:rPr>
+                <w:rFonts w:eastAsiaTheme="minorEastAsia"/>
+                <w:b/>
+                <w:bCs/>
+                <w:color w:val="0070C0"/>
+                <w:lang w:val="en-US"/>
+              </w:rPr>
+              <w:t>10</w:t>
+            </w:r>
           </w:p>
         </w:tc>
         <w:tc>
@@ -53067,6 +52761,13 @@
                 <w:lang w:val="en-US"/>
               </w:rPr>
             </w:pPr>
+            <w:r>
+              <w:rPr>
+                <w:rFonts w:eastAsiaTheme="minorEastAsia"/>
+                <w:lang w:val="en-US"/>
+              </w:rPr>
+              <w:t>4.6</w:t>
+            </w:r>
           </w:p>
         </w:tc>
         <w:tc>
@@ -53086,6 +52787,13 @@
                 <w:lang w:val="en-US"/>
               </w:rPr>
             </w:pPr>
+            <w:r>
+              <w:rPr>
+                <w:rFonts w:eastAsiaTheme="minorEastAsia"/>
+                <w:lang w:val="en-US"/>
+              </w:rPr>
+              <w:t>11</w:t>
+            </w:r>
           </w:p>
         </w:tc>
         <w:tc>
@@ -53108,6 +52816,13 @@
                 <w:lang w:val="en-US"/>
               </w:rPr>
             </w:pPr>
+            <w:r>
+              <w:rPr>
+                <w:rFonts w:eastAsiaTheme="minorEastAsia"/>
+                <w:lang w:val="en-US"/>
+              </w:rPr>
+              <w:t>25.6</w:t>
+            </w:r>
           </w:p>
         </w:tc>
         <w:tc>
@@ -53131,6 +52846,14 @@
                 <w:lang w:val="en-US"/>
               </w:rPr>
             </w:pPr>
+            <w:r>
+              <w:rPr>
+                <w:rFonts w:eastAsiaTheme="minorEastAsia"/>
+                <w:color w:val="7030A0"/>
+                <w:lang w:val="en-US"/>
+              </w:rPr>
+              <w:t>24</w:t>
+            </w:r>
           </w:p>
         </w:tc>
         <w:tc>
@@ -53156,6 +52879,16 @@
                 <w:lang w:val="en-US"/>
               </w:rPr>
             </w:pPr>
+            <w:r>
+              <w:rPr>
+                <w:rFonts w:eastAsiaTheme="minorEastAsia"/>
+                <w:b/>
+                <w:bCs/>
+                <w:color w:val="7030A0"/>
+                <w:lang w:val="en-US"/>
+              </w:rPr>
+              <w:t>27.4</w:t>
+            </w:r>
           </w:p>
         </w:tc>
         <w:tc>
@@ -53180,6 +52913,15 @@
                 <w:lang w:val="en-US"/>
               </w:rPr>
             </w:pPr>
+            <w:r>
+              <w:rPr>
+                <w:rFonts w:eastAsiaTheme="minorEastAsia"/>
+                <w:b/>
+                <w:bCs/>
+                <w:lang w:val="en-US"/>
+              </w:rPr>
+              <w:t>51.4</w:t>
+            </w:r>
           </w:p>
         </w:tc>
         <w:tc>
@@ -53204,6 +52946,13 @@
                 <w:lang w:val="en-US"/>
               </w:rPr>
             </w:pPr>
+            <w:r>
+              <w:rPr>
+                <w:rFonts w:eastAsiaTheme="minorEastAsia"/>
+                <w:lang w:val="en-US"/>
+              </w:rPr>
+              <w:t>77</w:t>
+            </w:r>
           </w:p>
         </w:tc>
       </w:tr>
@@ -53251,6 +53000,13 @@
                 <w:lang w:val="en-US"/>
               </w:rPr>
             </w:pPr>
+            <w:r>
+              <w:rPr>
+                <w:rFonts w:eastAsiaTheme="minorEastAsia"/>
+                <w:lang w:val="en-US"/>
+              </w:rPr>
+              <w:t>12</w:t>
+            </w:r>
           </w:p>
         </w:tc>
         <w:tc>
@@ -53270,6 +53026,13 @@
                 <w:lang w:val="en-US"/>
               </w:rPr>
             </w:pPr>
+            <w:r>
+              <w:rPr>
+                <w:rFonts w:eastAsiaTheme="minorEastAsia"/>
+                <w:lang w:val="en-US"/>
+              </w:rPr>
+              <w:t>2</w:t>
+            </w:r>
           </w:p>
         </w:tc>
         <w:tc>
@@ -53291,6 +53054,15 @@
                 <w:lang w:val="en-US"/>
               </w:rPr>
             </w:pPr>
+            <w:r>
+              <w:rPr>
+                <w:rFonts w:eastAsiaTheme="minorEastAsia"/>
+                <w:b/>
+                <w:bCs/>
+                <w:lang w:val="en-US"/>
+              </w:rPr>
+              <w:t>3.9</w:t>
+            </w:r>
           </w:p>
         </w:tc>
         <w:tc>
@@ -53313,6 +53085,16 @@
                 <w:lang w:val="en-US"/>
               </w:rPr>
             </w:pPr>
+            <w:r>
+              <w:rPr>
+                <w:rFonts w:eastAsiaTheme="minorEastAsia"/>
+                <w:b/>
+                <w:bCs/>
+                <w:color w:val="0070C0"/>
+                <w:lang w:val="en-US"/>
+              </w:rPr>
+              <w:t>17.9</w:t>
+            </w:r>
           </w:p>
         </w:tc>
         <w:tc>
@@ -53333,6 +53115,14 @@
                 <w:lang w:val="en-US"/>
               </w:rPr>
             </w:pPr>
+            <w:r>
+              <w:rPr>
+                <w:rFonts w:eastAsiaTheme="minorEastAsia"/>
+                <w:color w:val="7030A0"/>
+                <w:lang w:val="en-US"/>
+              </w:rPr>
+              <w:t>10</w:t>
+            </w:r>
           </w:p>
         </w:tc>
         <w:tc>
@@ -53355,6 +53145,16 @@
                 <w:lang w:val="en-US"/>
               </w:rPr>
             </w:pPr>
+            <w:r>
+              <w:rPr>
+                <w:rFonts w:eastAsiaTheme="minorEastAsia"/>
+                <w:b/>
+                <w:bCs/>
+                <w:color w:val="7030A0"/>
+                <w:lang w:val="en-US"/>
+              </w:rPr>
+              <w:t>-6</w:t>
+            </w:r>
           </w:p>
         </w:tc>
         <w:tc>
@@ -53374,6 +53174,13 @@
                 <w:lang w:val="en-US"/>
               </w:rPr>
             </w:pPr>
+            <w:r>
+              <w:rPr>
+                <w:rFonts w:eastAsiaTheme="minorEastAsia"/>
+                <w:lang w:val="en-US"/>
+              </w:rPr>
+              <w:t>4</w:t>
+            </w:r>
           </w:p>
         </w:tc>
         <w:tc>
@@ -53393,6 +53200,13 @@
                 <w:lang w:val="en-US"/>
               </w:rPr>
             </w:pPr>
+            <w:r>
+              <w:rPr>
+                <w:rFonts w:eastAsiaTheme="minorEastAsia"/>
+                <w:lang w:val="en-US"/>
+              </w:rPr>
+              <w:t>21.9</w:t>
+            </w:r>
           </w:p>
         </w:tc>
       </w:tr>
@@ -53440,6 +53254,13 @@
                 <w:lang w:val="en-US"/>
               </w:rPr>
             </w:pPr>
+            <w:r>
+              <w:rPr>
+                <w:rFonts w:eastAsiaTheme="minorEastAsia"/>
+                <w:lang w:val="en-US"/>
+              </w:rPr>
+              <w:t>31</w:t>
+            </w:r>
           </w:p>
         </w:tc>
         <w:tc>
@@ -53459,6 +53280,13 @@
                 <w:lang w:val="en-US"/>
               </w:rPr>
             </w:pPr>
+            <w:r>
+              <w:rPr>
+                <w:rFonts w:eastAsiaTheme="minorEastAsia"/>
+                <w:lang w:val="en-US"/>
+              </w:rPr>
+              <w:t>5.3</w:t>
+            </w:r>
           </w:p>
         </w:tc>
         <w:tc>
@@ -53482,6 +53310,14 @@
                 <w:lang w:val="en-US"/>
               </w:rPr>
             </w:pPr>
+            <w:r>
+              <w:rPr>
+                <w:rFonts w:eastAsiaTheme="minorEastAsia"/>
+                <w:color w:val="00B050"/>
+                <w:lang w:val="en-US"/>
+              </w:rPr>
+              <w:t>7.1</w:t>
+            </w:r>
           </w:p>
         </w:tc>
         <w:tc>
@@ -53506,6 +53342,15 @@
                 <w:lang w:val="en-US"/>
               </w:rPr>
             </w:pPr>
+            <w:r>
+              <w:rPr>
+                <w:rFonts w:eastAsiaTheme="minorEastAsia"/>
+                <w:b/>
+                <w:bCs/>
+                <w:lang w:val="en-US"/>
+              </w:rPr>
+              <w:t>43.4</w:t>
+            </w:r>
           </w:p>
         </w:tc>
         <w:tc>
@@ -53531,6 +53376,16 @@
                 <w:lang w:val="en-US"/>
               </w:rPr>
             </w:pPr>
+            <w:r>
+              <w:rPr>
+                <w:rFonts w:eastAsiaTheme="minorEastAsia"/>
+                <w:b/>
+                <w:bCs/>
+                <w:color w:val="7030A0"/>
+                <w:lang w:val="en-US"/>
+              </w:rPr>
+              <w:t>0</w:t>
+            </w:r>
           </w:p>
         </w:tc>
         <w:tc>
@@ -53554,6 +53409,14 @@
                 <w:lang w:val="en-US"/>
               </w:rPr>
             </w:pPr>
+            <w:r>
+              <w:rPr>
+                <w:rFonts w:eastAsiaTheme="minorEastAsia"/>
+                <w:color w:val="7030A0"/>
+                <w:lang w:val="en-US"/>
+              </w:rPr>
+              <w:t>15</w:t>
+            </w:r>
           </w:p>
         </w:tc>
         <w:tc>
@@ -53576,6 +53439,13 @@
                 <w:lang w:val="en-US"/>
               </w:rPr>
             </w:pPr>
+            <w:r>
+              <w:rPr>
+                <w:rFonts w:eastAsiaTheme="minorEastAsia"/>
+                <w:lang w:val="en-US"/>
+              </w:rPr>
+              <w:t>15</w:t>
+            </w:r>
           </w:p>
         </w:tc>
         <w:tc>
@@ -53600,6 +53470,15 @@
                 <w:lang w:val="en-US"/>
               </w:rPr>
             </w:pPr>
+            <w:r>
+              <w:rPr>
+                <w:rFonts w:eastAsiaTheme="minorEastAsia"/>
+                <w:b/>
+                <w:bCs/>
+                <w:lang w:val="en-US"/>
+              </w:rPr>
+              <w:t>58.4</w:t>
+            </w:r>
           </w:p>
         </w:tc>
       </w:tr>
@@ -53673,6 +53552,13 @@
                 <w:lang w:val="en-US"/>
               </w:rPr>
             </w:pPr>
+            <w:r>
+              <w:rPr>
+                <w:rFonts w:eastAsiaTheme="minorEastAsia"/>
+                <w:lang w:val="en-US"/>
+              </w:rPr>
+              <w:t>53</w:t>
+            </w:r>
           </w:p>
         </w:tc>
         <w:tc>
@@ -53694,6 +53580,15 @@
                 <w:lang w:val="en-US"/>
               </w:rPr>
             </w:pPr>
+            <w:r>
+              <w:rPr>
+                <w:rFonts w:eastAsiaTheme="minorEastAsia"/>
+                <w:b/>
+                <w:bCs/>
+                <w:lang w:val="en-US"/>
+              </w:rPr>
+              <w:t>11.9</w:t>
+            </w:r>
           </w:p>
         </w:tc>
         <w:tc>
@@ -53717,6 +53612,14 @@
                 <w:lang w:val="en-US"/>
               </w:rPr>
             </w:pPr>
+            <w:r>
+              <w:rPr>
+                <w:rFonts w:eastAsiaTheme="minorEastAsia"/>
+                <w:color w:val="00B050"/>
+                <w:lang w:val="en-US"/>
+              </w:rPr>
+              <w:t>22</w:t>
+            </w:r>
           </w:p>
         </w:tc>
         <w:tc>
@@ -53744,6 +53647,15 @@
                 <w:lang w:val="en-US"/>
               </w:rPr>
             </w:pPr>
+            <w:r>
+              <w:rPr>
+                <w:rFonts w:eastAsiaTheme="minorEastAsia"/>
+                <w:b/>
+                <w:bCs/>
+                <w:lang w:val="en-US"/>
+              </w:rPr>
+              <w:t>86.9</w:t>
+            </w:r>
           </w:p>
         </w:tc>
         <w:tc>
@@ -53770,6 +53682,14 @@
                 <w:lang w:val="en-US"/>
               </w:rPr>
             </w:pPr>
+            <w:r>
+              <w:rPr>
+                <w:rFonts w:eastAsiaTheme="minorEastAsia"/>
+                <w:color w:val="7030A0"/>
+                <w:lang w:val="en-US"/>
+              </w:rPr>
+              <w:t>34</w:t>
+            </w:r>
           </w:p>
         </w:tc>
         <w:tc>
@@ -53796,6 +53716,14 @@
                 <w:lang w:val="en-US"/>
               </w:rPr>
             </w:pPr>
+            <w:r>
+              <w:rPr>
+                <w:rFonts w:eastAsiaTheme="minorEastAsia"/>
+                <w:color w:val="7030A0"/>
+                <w:lang w:val="en-US"/>
+              </w:rPr>
+              <w:t>36.4</w:t>
+            </w:r>
           </w:p>
         </w:tc>
         <w:tc>
@@ -53823,6 +53751,15 @@
                 <w:lang w:val="en-US"/>
               </w:rPr>
             </w:pPr>
+            <w:r>
+              <w:rPr>
+                <w:rFonts w:eastAsiaTheme="minorEastAsia"/>
+                <w:b/>
+                <w:bCs/>
+                <w:lang w:val="en-US"/>
+              </w:rPr>
+              <w:t>70.4</w:t>
+            </w:r>
           </w:p>
         </w:tc>
         <w:tc>
@@ -53897,6 +53834,15 @@
                 <w:lang w:val="en-US"/>
               </w:rPr>
             </w:pPr>
+            <w:r>
+              <w:rPr>
+                <w:rFonts w:eastAsiaTheme="minorEastAsia"/>
+                <w:b/>
+                <w:bCs/>
+                <w:lang w:val="en-US"/>
+              </w:rPr>
+              <w:t>24</w:t>
+            </w:r>
           </w:p>
         </w:tc>
         <w:tc>
@@ -53919,6 +53865,16 @@
                 <w:lang w:val="en-US"/>
               </w:rPr>
             </w:pPr>
+            <w:r>
+              <w:rPr>
+                <w:rFonts w:eastAsiaTheme="minorEastAsia"/>
+                <w:b/>
+                <w:bCs/>
+                <w:color w:val="0070C0"/>
+                <w:lang w:val="en-US"/>
+              </w:rPr>
+              <w:t>10</w:t>
+            </w:r>
           </w:p>
         </w:tc>
         <w:tc>
@@ -53944,6 +53900,16 @@
                 <w:lang w:val="en-US"/>
               </w:rPr>
             </w:pPr>
+            <w:r>
+              <w:rPr>
+                <w:rFonts w:eastAsiaTheme="minorEastAsia"/>
+                <w:b/>
+                <w:bCs/>
+                <w:color w:val="00B050"/>
+                <w:lang w:val="en-US"/>
+              </w:rPr>
+              <w:t>36.4</w:t>
+            </w:r>
           </w:p>
         </w:tc>
         <w:tc>
@@ -53971,6 +53937,15 @@
                 <w:lang w:val="en-US"/>
               </w:rPr>
             </w:pPr>
+            <w:r>
+              <w:rPr>
+                <w:rFonts w:eastAsiaTheme="minorEastAsia"/>
+                <w:b/>
+                <w:bCs/>
+                <w:lang w:val="en-US"/>
+              </w:rPr>
+              <w:t>70.4</w:t>
+            </w:r>
           </w:p>
         </w:tc>
         <w:tc>
@@ -54118,6 +54093,13 @@
                 <w:lang w:val="en-US"/>
               </w:rPr>
             </w:pPr>
+            <w:r>
+              <w:rPr>
+                <w:rFonts w:eastAsiaTheme="minorEastAsia"/>
+                <w:lang w:val="en-US"/>
+              </w:rPr>
+              <w:t>77</w:t>
+            </w:r>
           </w:p>
         </w:tc>
         <w:tc>
@@ -54138,6 +54120,14 @@
                 <w:lang w:val="en-US"/>
               </w:rPr>
             </w:pPr>
+            <w:r>
+              <w:rPr>
+                <w:rFonts w:eastAsiaTheme="minorEastAsia"/>
+                <w:color w:val="0070C0"/>
+                <w:lang w:val="en-US"/>
+              </w:rPr>
+              <w:t>21.9</w:t>
+            </w:r>
           </w:p>
         </w:tc>
         <w:tc>
@@ -54163,6 +54153,16 @@
                 <w:lang w:val="en-US"/>
               </w:rPr>
             </w:pPr>
+            <w:r>
+              <w:rPr>
+                <w:rFonts w:eastAsiaTheme="minorEastAsia"/>
+                <w:b/>
+                <w:bCs/>
+                <w:color w:val="00B050"/>
+                <w:lang w:val="en-US"/>
+              </w:rPr>
+              <w:t>58.4</w:t>
+            </w:r>
           </w:p>
         </w:tc>
         <w:tc>
@@ -54290,6 +54290,15 @@
                 <w:lang w:val="en-US"/>
               </w:rPr>
             </w:pPr>
+            <w:r>
+              <w:rPr>
+                <w:rFonts w:eastAsiaTheme="minorEastAsia"/>
+                <w:b/>
+                <w:bCs/>
+                <w:lang w:val="en-US"/>
+              </w:rPr>
+              <w:t>157.3</w:t>
+            </w:r>
           </w:p>
         </w:tc>
       </w:tr>
@@ -54317,6 +54326,8 @@
           <w:rFonts w:eastAsiaTheme="minorEastAsia"/>
         </w:rPr>
       </w:pPr>
+      <w:bookmarkStart w:id="1" w:name="_GoBack"/>
+      <w:bookmarkEnd w:id="1"/>
     </w:p>
     <w:p>
       <w:pPr>
@@ -61220,7 +61231,7 @@
 </file>
 
 <file path=customXml/itemProps1.xml><?xml version="1.0" encoding="utf-8"?>
-<ds:datastoreItem xmlns:ds="http://schemas.openxmlformats.org/officeDocument/2006/customXml" ds:itemID="{325E39C0-765B-4940-94E9-CF64F989C328}">
+<ds:datastoreItem xmlns:ds="http://schemas.openxmlformats.org/officeDocument/2006/customXml" ds:itemID="{F28C9AE0-5AD3-438C-A3C7-82C35D688CD0}">
   <ds:schemaRefs>
     <ds:schemaRef ds:uri="http://schemas.openxmlformats.org/officeDocument/2006/bibliography"/>
   </ds:schemaRefs>

</xml_diff>

<commit_message>
Actualizacion hasta el ejercicio 2.58
</commit_message>
<xml_diff>
--- a/EJERCICIOS FUNDAMENTOS DE ECONOMÍA CUANTITATIVA (2).docx
+++ b/EJERCICIOS FUNDAMENTOS DE ECONOMÍA CUANTITATIVA (2).docx
@@ -2641,7 +2641,7 @@
           </mc:Choice>
           <mc:Fallback>
             <w:pict>
-              <v:line w14:anchorId="6E8D37F9" id="1 Conector recto" o:spid="_x0000_s1026" style="position:absolute;z-index:251659264;visibility:visible;mso-wrap-style:square;mso-wrap-distance-left:9pt;mso-wrap-distance-top:0;mso-wrap-distance-right:9pt;mso-wrap-distance-bottom:0;mso-position-horizontal:absolute;mso-position-horizontal-relative:text;mso-position-vertical:absolute;mso-position-vertical-relative:text" from="34.9pt,-.1pt" to="133.05pt,-.1pt" o:gfxdata="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" strokecolor="black [3040]"/>
+              <v:line w14:anchorId="494414CD" id="1 Conector recto" o:spid="_x0000_s1026" style="position:absolute;z-index:251659264;visibility:visible;mso-wrap-style:square;mso-wrap-distance-left:9pt;mso-wrap-distance-top:0;mso-wrap-distance-right:9pt;mso-wrap-distance-bottom:0;mso-position-horizontal:absolute;mso-position-horizontal-relative:text;mso-position-vertical:absolute;mso-position-vertical-relative:text" from="34.9pt,-.1pt" to="133.05pt,-.1pt" o:gfxdata="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" strokecolor="black [3040]"/>
             </w:pict>
           </mc:Fallback>
         </mc:AlternateContent>
@@ -2813,7 +2813,7 @@
           </mc:Choice>
           <mc:Fallback>
             <w:pict>
-              <v:line w14:anchorId="49B21F9D" id="2 Conector recto" o:spid="_x0000_s1026" style="position:absolute;z-index:251661312;visibility:visible;mso-wrap-style:square;mso-wrap-distance-left:9pt;mso-wrap-distance-top:0;mso-wrap-distance-right:9pt;mso-wrap-distance-bottom:0;mso-position-horizontal:absolute;mso-position-horizontal-relative:text;mso-position-vertical:absolute;mso-position-vertical-relative:text" from="35.3pt,.35pt" to="133.45pt,.35pt" o:gfxdata="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" strokecolor="black [3040]"/>
+              <v:line w14:anchorId="69486F7A" id="2 Conector recto" o:spid="_x0000_s1026" style="position:absolute;z-index:251661312;visibility:visible;mso-wrap-style:square;mso-wrap-distance-left:9pt;mso-wrap-distance-top:0;mso-wrap-distance-right:9pt;mso-wrap-distance-bottom:0;mso-position-horizontal:absolute;mso-position-horizontal-relative:text;mso-position-vertical:absolute;mso-position-vertical-relative:text" from="35.3pt,.35pt" to="133.45pt,.35pt" o:gfxdata="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" strokecolor="black [3040]"/>
             </w:pict>
           </mc:Fallback>
         </mc:AlternateContent>
@@ -3173,7 +3173,7 @@
           </mc:Choice>
           <mc:Fallback>
             <w:pict>
-              <v:line w14:anchorId="2D0629F6" id="3 Conector recto" o:spid="_x0000_s1026" style="position:absolute;z-index:251663360;visibility:visible;mso-wrap-style:square;mso-wrap-distance-left:9pt;mso-wrap-distance-top:0;mso-wrap-distance-right:9pt;mso-wrap-distance-bottom:0;mso-position-horizontal:absolute;mso-position-horizontal-relative:text;mso-position-vertical:absolute;mso-position-vertical-relative:text" from="31.85pt,1pt" to="130pt,1pt" o:gfxdata="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" strokecolor="black [3040]"/>
+              <v:line w14:anchorId="12042571" id="3 Conector recto" o:spid="_x0000_s1026" style="position:absolute;z-index:251663360;visibility:visible;mso-wrap-style:square;mso-wrap-distance-left:9pt;mso-wrap-distance-top:0;mso-wrap-distance-right:9pt;mso-wrap-distance-bottom:0;mso-position-horizontal:absolute;mso-position-horizontal-relative:text;mso-position-vertical:absolute;mso-position-vertical-relative:text" from="31.85pt,1pt" to="130pt,1pt" o:gfxdata="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" strokecolor="black [3040]"/>
             </w:pict>
           </mc:Fallback>
         </mc:AlternateContent>
@@ -4170,7 +4170,7 @@
           </mc:Choice>
           <mc:Fallback>
             <w:pict>
-              <v:line w14:anchorId="735E1C6C" id="4 Conector recto" o:spid="_x0000_s1026" style="position:absolute;z-index:251665408;visibility:visible;mso-wrap-style:square;mso-width-percent:0;mso-wrap-distance-left:9pt;mso-wrap-distance-top:0;mso-wrap-distance-right:9pt;mso-wrap-distance-bottom:0;mso-position-horizontal:absolute;mso-position-horizontal-relative:text;mso-position-vertical:absolute;mso-position-vertical-relative:text;mso-width-percent:0;mso-width-relative:margin" from="33.65pt,1pt" to="200.1pt,1pt" o:gfxdata="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" strokecolor="black [3040]"/>
+              <v:line w14:anchorId="4B3C395E" id="4 Conector recto" o:spid="_x0000_s1026" style="position:absolute;z-index:251665408;visibility:visible;mso-wrap-style:square;mso-width-percent:0;mso-wrap-distance-left:9pt;mso-wrap-distance-top:0;mso-wrap-distance-right:9pt;mso-wrap-distance-bottom:0;mso-position-horizontal:absolute;mso-position-horizontal-relative:text;mso-position-vertical:absolute;mso-position-vertical-relative:text;mso-width-percent:0;mso-width-relative:margin" from="33.65pt,1pt" to="200.1pt,1pt" o:gfxdata="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" strokecolor="black [3040]"/>
             </w:pict>
           </mc:Fallback>
         </mc:AlternateContent>
@@ -8277,7 +8277,7 @@
           </mc:Choice>
           <mc:Fallback>
             <w:pict>
-              <v:shapetype w14:anchorId="6383646E" id="_x0000_t88" coordsize="21600,21600" o:spt="88" adj="1800,10800" path="m,qx10800@0l10800@2qy21600@11,10800@3l10800@1qy,21600e" filled="f">
+              <v:shapetype w14:anchorId="67CF5A44" id="_x0000_t88" coordsize="21600,21600" o:spt="88" adj="1800,10800" path="m,qx10800@0l10800@2qy21600@11,10800@3l10800@1qy,21600e" filled="f">
                 <v:formulas>
                   <v:f eqn="val #0"/>
                   <v:f eqn="sum 21600 0 #0"/>
@@ -8582,7 +8582,7 @@
                 </mc:Choice>
                 <mc:Fallback>
                   <w:pict>
-                    <v:shapetype w14:anchorId="26220763" id="_x0000_t32" coordsize="21600,21600" o:spt="32" o:oned="t" path="m,l21600,21600e" filled="f">
+                    <v:shapetype w14:anchorId="722264A7" id="_x0000_t32" coordsize="21600,21600" o:spt="32" o:oned="t" path="m,l21600,21600e" filled="f">
                       <v:path arrowok="t" fillok="f" o:connecttype="none"/>
                       <o:lock v:ext="edit" shapetype="t"/>
                     </v:shapetype>
@@ -8681,7 +8681,7 @@
                 </mc:Choice>
                 <mc:Fallback>
                   <w:pict>
-                    <v:shape w14:anchorId="0F94D421" id="7 Conector recto de flecha" o:spid="_x0000_s1026" type="#_x0000_t32" style="position:absolute;margin-left:9.05pt;margin-top:2.9pt;width:0;height:61.8pt;flip:y;z-index:251667456;visibility:visible;mso-wrap-style:square;mso-width-percent:0;mso-height-percent:0;mso-wrap-distance-left:9pt;mso-wrap-distance-top:0;mso-wrap-distance-right:9pt;mso-wrap-distance-bottom:0;mso-position-horizontal:absolute;mso-position-horizontal-relative:text;mso-position-vertical:absolute;mso-position-vertical-relative:text;mso-width-percent:0;mso-height-percent:0;mso-width-relative:margin;mso-height-relative:margin" o:gfxdata="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" strokecolor="black [3040]">
+                    <v:shape w14:anchorId="29C6AE6F" id="7 Conector recto de flecha" o:spid="_x0000_s1026" type="#_x0000_t32" style="position:absolute;margin-left:9.05pt;margin-top:2.9pt;width:0;height:61.8pt;flip:y;z-index:251667456;visibility:visible;mso-wrap-style:square;mso-width-percent:0;mso-height-percent:0;mso-wrap-distance-left:9pt;mso-wrap-distance-top:0;mso-wrap-distance-right:9pt;mso-wrap-distance-bottom:0;mso-position-horizontal:absolute;mso-position-horizontal-relative:text;mso-position-vertical:absolute;mso-position-vertical-relative:text;mso-width-percent:0;mso-height-percent:0;mso-width-relative:margin;mso-height-relative:margin" o:gfxdata="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" strokecolor="black [3040]">
                       <v:stroke endarrow="open"/>
                     </v:shape>
                   </w:pict>
@@ -9501,7 +9501,7 @@
                 </v:shape>
                 <w10:wrap type="square" anchorx="margin" anchory="margin"/>
               </v:group>
-              <o:OLEObject Type="Embed" ProgID="Excel.Chart.8" ShapeID="Gráfico 9" DrawAspect="Content" ObjectID="_1631359203" r:id="rId8">
+              <o:OLEObject Type="Embed" ProgID="Excel.Chart.8" ShapeID="Gráfico 9" DrawAspect="Content" ObjectID="_1631444071" r:id="rId8">
                 <o:FieldCodes>\s</o:FieldCodes>
               </o:OLEObject>
             </w:pict>
@@ -9791,7 +9791,7 @@
                 </mc:Choice>
                 <mc:Fallback>
                   <w:pict>
-                    <v:shape w14:anchorId="4ACCB08C" id="6 Conector recto de flecha" o:spid="_x0000_s1026" type="#_x0000_t32" style="position:absolute;margin-left:1.6pt;margin-top:3.1pt;width:0;height:66.35pt;z-index:251671552;visibility:visible;mso-wrap-style:square;mso-width-percent:0;mso-wrap-distance-left:9pt;mso-wrap-distance-top:0;mso-wrap-distance-right:9pt;mso-wrap-distance-bottom:0;mso-position-horizontal:absolute;mso-position-horizontal-relative:text;mso-position-vertical:absolute;mso-position-vertical-relative:text;mso-width-percent:0;mso-width-relative:margin" o:gfxdata="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" strokecolor="black [3040]">
+                    <v:shape w14:anchorId="591B75FB" id="6 Conector recto de flecha" o:spid="_x0000_s1026" type="#_x0000_t32" style="position:absolute;margin-left:1.6pt;margin-top:3.1pt;width:0;height:66.35pt;z-index:251671552;visibility:visible;mso-wrap-style:square;mso-width-percent:0;mso-wrap-distance-left:9pt;mso-wrap-distance-top:0;mso-wrap-distance-right:9pt;mso-wrap-distance-bottom:0;mso-position-horizontal:absolute;mso-position-horizontal-relative:text;mso-position-vertical:absolute;mso-position-vertical-relative:text;mso-width-percent:0;mso-width-relative:margin" o:gfxdata="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" strokecolor="black [3040]">
                       <v:stroke endarrow="open"/>
                     </v:shape>
                   </w:pict>
@@ -9880,7 +9880,7 @@
                 </mc:Choice>
                 <mc:Fallback>
                   <w:pict>
-                    <v:shape w14:anchorId="1725EC9F" id="12 Conector recto de flecha" o:spid="_x0000_s1026" type="#_x0000_t32" style="position:absolute;margin-left:1.7pt;margin-top:3.1pt;width:0;height:66.3pt;flip:x y;z-index:251672576;visibility:visible;mso-wrap-style:square;mso-width-percent:0;mso-height-percent:0;mso-wrap-distance-left:9pt;mso-wrap-distance-top:0;mso-wrap-distance-right:9pt;mso-wrap-distance-bottom:0;mso-position-horizontal:absolute;mso-position-horizontal-relative:text;mso-position-vertical:absolute;mso-position-vertical-relative:text;mso-width-percent:0;mso-height-percent:0;mso-width-relative:margin;mso-height-relative:margin" o:gfxdata="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" strokecolor="black [3040]">
+                    <v:shape w14:anchorId="18C215FE" id="12 Conector recto de flecha" o:spid="_x0000_s1026" type="#_x0000_t32" style="position:absolute;margin-left:1.7pt;margin-top:3.1pt;width:0;height:66.3pt;flip:x y;z-index:251672576;visibility:visible;mso-wrap-style:square;mso-width-percent:0;mso-height-percent:0;mso-wrap-distance-left:9pt;mso-wrap-distance-top:0;mso-wrap-distance-right:9pt;mso-wrap-distance-bottom:0;mso-position-horizontal:absolute;mso-position-horizontal-relative:text;mso-position-vertical:absolute;mso-position-vertical-relative:text;mso-width-percent:0;mso-height-percent:0;mso-width-relative:margin;mso-height-relative:margin" o:gfxdata="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" strokecolor="black [3040]">
                       <v:stroke endarrow="open"/>
                     </v:shape>
                   </w:pict>
@@ -10602,7 +10602,7 @@
                 </mc:Choice>
                 <mc:Fallback>
                   <w:pict>
-                    <v:shape w14:anchorId="2B4D6FFB" id="13 Conector recto de flecha" o:spid="_x0000_s1026" type="#_x0000_t32" style="position:absolute;margin-left:1.6pt;margin-top:3.1pt;width:0;height:66.35pt;z-index:251674624;visibility:visible;mso-wrap-style:square;mso-width-percent:0;mso-wrap-distance-left:9pt;mso-wrap-distance-top:0;mso-wrap-distance-right:9pt;mso-wrap-distance-bottom:0;mso-position-horizontal:absolute;mso-position-horizontal-relative:text;mso-position-vertical:absolute;mso-position-vertical-relative:text;mso-width-percent:0;mso-width-relative:margin" o:gfxdata="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" strokecolor="black [3040]">
+                    <v:shape w14:anchorId="1A882DD2" id="13 Conector recto de flecha" o:spid="_x0000_s1026" type="#_x0000_t32" style="position:absolute;margin-left:1.6pt;margin-top:3.1pt;width:0;height:66.35pt;z-index:251674624;visibility:visible;mso-wrap-style:square;mso-width-percent:0;mso-wrap-distance-left:9pt;mso-wrap-distance-top:0;mso-wrap-distance-right:9pt;mso-wrap-distance-bottom:0;mso-position-horizontal:absolute;mso-position-horizontal-relative:text;mso-position-vertical:absolute;mso-position-vertical-relative:text;mso-width-percent:0;mso-width-relative:margin" o:gfxdata="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" strokecolor="black [3040]">
                       <v:stroke endarrow="open"/>
                     </v:shape>
                   </w:pict>
@@ -10691,7 +10691,7 @@
                 </mc:Choice>
                 <mc:Fallback>
                   <w:pict>
-                    <v:shape w14:anchorId="38BC5182" id="14 Conector recto de flecha" o:spid="_x0000_s1026" type="#_x0000_t32" style="position:absolute;margin-left:1.7pt;margin-top:3.1pt;width:0;height:66.3pt;flip:x y;z-index:251675648;visibility:visible;mso-wrap-style:square;mso-width-percent:0;mso-height-percent:0;mso-wrap-distance-left:9pt;mso-wrap-distance-top:0;mso-wrap-distance-right:9pt;mso-wrap-distance-bottom:0;mso-position-horizontal:absolute;mso-position-horizontal-relative:text;mso-position-vertical:absolute;mso-position-vertical-relative:text;mso-width-percent:0;mso-height-percent:0;mso-width-relative:margin;mso-height-relative:margin" o:gfxdata="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" strokecolor="black [3040]">
+                    <v:shape w14:anchorId="35AB2AEE" id="14 Conector recto de flecha" o:spid="_x0000_s1026" type="#_x0000_t32" style="position:absolute;margin-left:1.7pt;margin-top:3.1pt;width:0;height:66.3pt;flip:x y;z-index:251675648;visibility:visible;mso-wrap-style:square;mso-width-percent:0;mso-height-percent:0;mso-wrap-distance-left:9pt;mso-wrap-distance-top:0;mso-wrap-distance-right:9pt;mso-wrap-distance-bottom:0;mso-position-horizontal:absolute;mso-position-horizontal-relative:text;mso-position-vertical:absolute;mso-position-vertical-relative:text;mso-width-percent:0;mso-height-percent:0;mso-width-relative:margin;mso-height-relative:margin" o:gfxdata="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" strokecolor="black [3040]">
                       <v:stroke endarrow="open"/>
                     </v:shape>
                   </w:pict>
@@ -51067,56 +51067,7 @@
             <w:rFonts w:ascii="Cambria Math" w:eastAsiaTheme="minorEastAsia" w:hAnsi="Cambria Math"/>
             <w:lang w:val="en-US"/>
           </w:rPr>
-          <m:t>VBP=</m:t>
-        </m:r>
-        <m:r>
-          <w:rPr>
-            <w:rFonts w:ascii="Cambria Math" w:eastAsiaTheme="minorEastAsia" w:hAnsi="Cambria Math"/>
-            <w:lang w:val="en-US"/>
-          </w:rPr>
-          <m:t>77</m:t>
-        </m:r>
-        <m:r>
-          <w:rPr>
-            <w:rFonts w:ascii="Cambria Math" w:eastAsiaTheme="minorEastAsia" w:hAnsi="Cambria Math"/>
-            <w:lang w:val="en-US"/>
-          </w:rPr>
-          <m:t>+</m:t>
-        </m:r>
-        <m:r>
-          <w:rPr>
-            <w:rFonts w:ascii="Cambria Math" w:eastAsiaTheme="minorEastAsia" w:hAnsi="Cambria Math"/>
-            <w:lang w:val="en-US"/>
-          </w:rPr>
-          <m:t>21.9</m:t>
-        </m:r>
-        <m:r>
-          <w:rPr>
-            <w:rFonts w:ascii="Cambria Math" w:eastAsiaTheme="minorEastAsia" w:hAnsi="Cambria Math"/>
-            <w:lang w:val="en-US"/>
-          </w:rPr>
-          <m:t>+(</m:t>
-        </m:r>
-        <m:r>
-          <w:rPr>
-            <w:rFonts w:ascii="Cambria Math" w:eastAsiaTheme="minorEastAsia" w:hAnsi="Cambria Math"/>
-            <w:lang w:val="en-US"/>
-          </w:rPr>
-          <m:t>31+5.3+7.1+15</m:t>
-        </m:r>
-        <m:r>
-          <w:rPr>
-            <w:rFonts w:ascii="Cambria Math" w:eastAsiaTheme="minorEastAsia" w:hAnsi="Cambria Math"/>
-            <w:lang w:val="en-US"/>
-          </w:rPr>
-          <m:t>)=</m:t>
-        </m:r>
-        <m:r>
-          <w:rPr>
-            <w:rFonts w:ascii="Cambria Math" w:eastAsiaTheme="minorEastAsia" w:hAnsi="Cambria Math"/>
-            <w:lang w:val="en-US"/>
-          </w:rPr>
-          <m:t>157.3</m:t>
+          <m:t>VBP=77+21.9+(31+5.3+7.1+15)=157.3</m:t>
         </m:r>
       </m:oMath>
     </w:p>
@@ -51165,42 +51116,7 @@
             <w:rFonts w:ascii="Cambria Math" w:eastAsiaTheme="minorEastAsia" w:hAnsi="Cambria Math"/>
             <w:lang w:val="en-US"/>
           </w:rPr>
-          <m:t>77</m:t>
-        </m:r>
-        <m:r>
-          <w:rPr>
-            <w:rFonts w:ascii="Cambria Math" w:eastAsiaTheme="minorEastAsia" w:hAnsi="Cambria Math"/>
-            <w:lang w:val="en-US"/>
-          </w:rPr>
-          <m:t>-</m:t>
-        </m:r>
-        <m:r>
-          <w:rPr>
-            <w:rFonts w:ascii="Cambria Math" w:eastAsiaTheme="minorEastAsia" w:hAnsi="Cambria Math"/>
-            <w:lang w:val="en-US"/>
-          </w:rPr>
-          <m:t>53</m:t>
-        </m:r>
-        <m:r>
-          <w:rPr>
-            <w:rFonts w:ascii="Cambria Math" w:eastAsiaTheme="minorEastAsia" w:hAnsi="Cambria Math"/>
-            <w:lang w:val="en-US"/>
-          </w:rPr>
-          <m:t>=</m:t>
-        </m:r>
-        <m:r>
-          <w:rPr>
-            <w:rFonts w:ascii="Cambria Math" w:eastAsiaTheme="minorEastAsia" w:hAnsi="Cambria Math"/>
-            <w:lang w:val="en-US"/>
-          </w:rPr>
-          <m:t>2</m:t>
-        </m:r>
-        <m:r>
-          <w:rPr>
-            <w:rFonts w:ascii="Cambria Math" w:eastAsiaTheme="minorEastAsia" w:hAnsi="Cambria Math"/>
-            <w:lang w:val="en-US"/>
-          </w:rPr>
-          <m:t>4</m:t>
+          <m:t>77-53=24</m:t>
         </m:r>
       </m:oMath>
       <w:r>
@@ -51233,43 +51149,7 @@
           <w:rPr>
             <w:rFonts w:ascii="Cambria Math" w:eastAsiaTheme="minorEastAsia" w:hAnsi="Cambria Math"/>
           </w:rPr>
-          <m:t>21.9</m:t>
-        </m:r>
-        <m:r>
-          <w:rPr>
-            <w:rFonts w:ascii="Cambria Math" w:eastAsiaTheme="minorEastAsia" w:hAnsi="Cambria Math"/>
-          </w:rPr>
-          <m:t>-(4</m:t>
-        </m:r>
-        <m:r>
-          <w:rPr>
-            <w:rFonts w:ascii="Cambria Math" w:eastAsiaTheme="minorEastAsia" w:hAnsi="Cambria Math"/>
-          </w:rPr>
-          <m:t>.6</m:t>
-        </m:r>
-        <m:r>
-          <w:rPr>
-            <w:rFonts w:ascii="Cambria Math" w:eastAsiaTheme="minorEastAsia" w:hAnsi="Cambria Math"/>
-          </w:rPr>
-          <m:t>+2+</m:t>
-        </m:r>
-        <m:r>
-          <w:rPr>
-            <w:rFonts w:ascii="Cambria Math" w:eastAsiaTheme="minorEastAsia" w:hAnsi="Cambria Math"/>
-          </w:rPr>
-          <m:t>5</m:t>
-        </m:r>
-        <m:r>
-          <w:rPr>
-            <w:rFonts w:ascii="Cambria Math" w:eastAsiaTheme="minorEastAsia" w:hAnsi="Cambria Math"/>
-          </w:rPr>
-          <m:t>.3)=</m:t>
-        </m:r>
-        <m:r>
-          <w:rPr>
-            <w:rFonts w:ascii="Cambria Math" w:eastAsiaTheme="minorEastAsia" w:hAnsi="Cambria Math"/>
-          </w:rPr>
-          <m:t>10</m:t>
+          <m:t>21.9-(4.6+2+5.3)=10</m:t>
         </m:r>
       </m:oMath>
       <w:r>
@@ -51307,31 +51187,7 @@
           <w:rPr>
             <w:rFonts w:ascii="Cambria Math" w:eastAsiaTheme="minorEastAsia" w:hAnsi="Cambria Math"/>
           </w:rPr>
-          <m:t>(31+5.3+7.1+15)</m:t>
-        </m:r>
-        <m:r>
-          <w:rPr>
-            <w:rFonts w:ascii="Cambria Math" w:eastAsiaTheme="minorEastAsia" w:hAnsi="Cambria Math"/>
-          </w:rPr>
-          <m:t>-2</m:t>
-        </m:r>
-        <m:r>
-          <w:rPr>
-            <w:rFonts w:ascii="Cambria Math" w:eastAsiaTheme="minorEastAsia" w:hAnsi="Cambria Math"/>
-          </w:rPr>
-          <m:t>2</m:t>
-        </m:r>
-        <m:r>
-          <w:rPr>
-            <w:rFonts w:ascii="Cambria Math" w:eastAsiaTheme="minorEastAsia" w:hAnsi="Cambria Math"/>
-          </w:rPr>
-          <m:t>=</m:t>
-        </m:r>
-        <m:r>
-          <w:rPr>
-            <w:rFonts w:ascii="Cambria Math" w:eastAsiaTheme="minorEastAsia" w:hAnsi="Cambria Math"/>
-          </w:rPr>
-          <m:t>36.4</m:t>
+          <m:t>(31+5.3+7.1+15)-22=36.4</m:t>
         </m:r>
       </m:oMath>
       <w:r>
@@ -51393,61 +51249,7 @@
           <w:rPr>
             <w:rFonts w:ascii="Cambria Math" w:eastAsiaTheme="minorEastAsia" w:hAnsi="Cambria Math"/>
           </w:rPr>
-          <m:t>=</m:t>
-        </m:r>
-        <m:r>
-          <w:rPr>
-            <w:rFonts w:ascii="Cambria Math" w:eastAsiaTheme="minorEastAsia" w:hAnsi="Cambria Math"/>
-          </w:rPr>
-          <m:t>2</m:t>
-        </m:r>
-        <m:r>
-          <w:rPr>
-            <w:rFonts w:ascii="Cambria Math" w:eastAsiaTheme="minorEastAsia" w:hAnsi="Cambria Math"/>
-          </w:rPr>
-          <m:t>4+</m:t>
-        </m:r>
-        <m:r>
-          <w:rPr>
-            <w:rFonts w:ascii="Cambria Math" w:eastAsiaTheme="minorEastAsia" w:hAnsi="Cambria Math"/>
-          </w:rPr>
-          <m:t>10</m:t>
-        </m:r>
-        <m:r>
-          <w:rPr>
-            <w:rFonts w:ascii="Cambria Math" w:eastAsiaTheme="minorEastAsia" w:hAnsi="Cambria Math"/>
-          </w:rPr>
-          <m:t>+</m:t>
-        </m:r>
-        <m:r>
-          <w:rPr>
-            <w:rFonts w:ascii="Cambria Math" w:eastAsiaTheme="minorEastAsia" w:hAnsi="Cambria Math"/>
-          </w:rPr>
-          <m:t>3</m:t>
-        </m:r>
-        <m:r>
-          <w:rPr>
-            <w:rFonts w:ascii="Cambria Math" w:eastAsiaTheme="minorEastAsia" w:hAnsi="Cambria Math"/>
-          </w:rPr>
-          <m:t>6</m:t>
-        </m:r>
-        <m:r>
-          <w:rPr>
-            <w:rFonts w:ascii="Cambria Math" w:eastAsiaTheme="minorEastAsia" w:hAnsi="Cambria Math"/>
-          </w:rPr>
-          <m:t>.4</m:t>
-        </m:r>
-        <m:r>
-          <w:rPr>
-            <w:rFonts w:ascii="Cambria Math" w:eastAsiaTheme="minorEastAsia" w:hAnsi="Cambria Math"/>
-          </w:rPr>
-          <m:t>=</m:t>
-        </m:r>
-        <m:r>
-          <w:rPr>
-            <w:rFonts w:ascii="Cambria Math" w:eastAsiaTheme="minorEastAsia" w:hAnsi="Cambria Math"/>
-          </w:rPr>
-          <m:t>70.4</m:t>
+          <m:t>=24+10+36.4=70.4</m:t>
         </m:r>
       </m:oMath>
     </w:p>
@@ -51517,43 +51319,7 @@
           <w:rPr>
             <w:rFonts w:ascii="Cambria Math" w:eastAsiaTheme="minorEastAsia" w:hAnsi="Cambria Math"/>
           </w:rPr>
-          <m:t>=</m:t>
-        </m:r>
-        <m:r>
-          <w:rPr>
-            <w:rFonts w:ascii="Cambria Math" w:eastAsiaTheme="minorEastAsia" w:hAnsi="Cambria Math"/>
-          </w:rPr>
-          <m:t>2</m:t>
-        </m:r>
-        <m:r>
-          <w:rPr>
-            <w:rFonts w:ascii="Cambria Math" w:eastAsiaTheme="minorEastAsia" w:hAnsi="Cambria Math"/>
-          </w:rPr>
-          <m:t>4+</m:t>
-        </m:r>
-        <m:r>
-          <w:rPr>
-            <w:rFonts w:ascii="Cambria Math" w:eastAsiaTheme="minorEastAsia" w:hAnsi="Cambria Math"/>
-          </w:rPr>
-          <m:t>10</m:t>
-        </m:r>
-        <m:r>
-          <w:rPr>
-            <w:rFonts w:ascii="Cambria Math" w:eastAsiaTheme="minorEastAsia" w:hAnsi="Cambria Math"/>
-          </w:rPr>
-          <m:t>=</m:t>
-        </m:r>
-        <m:r>
-          <w:rPr>
-            <w:rFonts w:ascii="Cambria Math" w:eastAsiaTheme="minorEastAsia" w:hAnsi="Cambria Math"/>
-          </w:rPr>
-          <m:t>3</m:t>
-        </m:r>
-        <m:r>
-          <w:rPr>
-            <w:rFonts w:ascii="Cambria Math" w:eastAsiaTheme="minorEastAsia" w:hAnsi="Cambria Math"/>
-          </w:rPr>
-          <m:t>4</m:t>
+          <m:t>=24+10=34</m:t>
         </m:r>
       </m:oMath>
       <w:r>
@@ -51607,49 +51373,7 @@
           <w:rPr>
             <w:rFonts w:ascii="Cambria Math" w:eastAsiaTheme="minorEastAsia" w:hAnsi="Cambria Math"/>
           </w:rPr>
-          <m:t>BF=</m:t>
-        </m:r>
-        <m:r>
-          <w:rPr>
-            <w:rFonts w:ascii="Cambria Math" w:eastAsiaTheme="minorEastAsia" w:hAnsi="Cambria Math"/>
-          </w:rPr>
-          <m:t>77</m:t>
-        </m:r>
-        <m:r>
-          <w:rPr>
-            <w:rFonts w:ascii="Cambria Math" w:eastAsiaTheme="minorEastAsia" w:hAnsi="Cambria Math"/>
-          </w:rPr>
-          <m:t>-2</m:t>
-        </m:r>
-        <m:r>
-          <w:rPr>
-            <w:rFonts w:ascii="Cambria Math" w:eastAsiaTheme="minorEastAsia" w:hAnsi="Cambria Math"/>
-          </w:rPr>
-          <m:t>5</m:t>
-        </m:r>
-        <m:r>
-          <w:rPr>
-            <w:rFonts w:ascii="Cambria Math" w:eastAsiaTheme="minorEastAsia" w:hAnsi="Cambria Math"/>
-          </w:rPr>
-          <m:t>.</m:t>
-        </m:r>
-        <m:r>
-          <w:rPr>
-            <w:rFonts w:ascii="Cambria Math" w:eastAsiaTheme="minorEastAsia" w:hAnsi="Cambria Math"/>
-          </w:rPr>
-          <m:t>6</m:t>
-        </m:r>
-        <m:r>
-          <w:rPr>
-            <w:rFonts w:ascii="Cambria Math" w:eastAsiaTheme="minorEastAsia" w:hAnsi="Cambria Math"/>
-          </w:rPr>
-          <m:t>=</m:t>
-        </m:r>
-        <m:r>
-          <w:rPr>
-            <w:rFonts w:ascii="Cambria Math" w:eastAsiaTheme="minorEastAsia" w:hAnsi="Cambria Math"/>
-          </w:rPr>
-          <m:t>51.4</m:t>
+          <m:t>BF=77-25.6=51.4</m:t>
         </m:r>
       </m:oMath>
       <w:r>
@@ -51663,13 +51387,7 @@
           <w:rPr>
             <w:rFonts w:ascii="Cambria Math" w:eastAsiaTheme="minorEastAsia" w:hAnsi="Cambria Math"/>
           </w:rPr>
-          <m:t>BF=</m:t>
-        </m:r>
-        <m:r>
-          <w:rPr>
-            <w:rFonts w:ascii="Cambria Math" w:eastAsiaTheme="minorEastAsia" w:hAnsi="Cambria Math"/>
-          </w:rPr>
-          <m:t>4</m:t>
+          <m:t>BF=4</m:t>
         </m:r>
       </m:oMath>
       <w:r>
@@ -51689,13 +51407,7 @@
           <w:rPr>
             <w:rFonts w:ascii="Cambria Math" w:eastAsiaTheme="minorEastAsia" w:hAnsi="Cambria Math"/>
           </w:rPr>
-          <m:t>BF=</m:t>
-        </m:r>
-        <m:r>
-          <w:rPr>
-            <w:rFonts w:ascii="Cambria Math" w:eastAsiaTheme="minorEastAsia" w:hAnsi="Cambria Math"/>
-          </w:rPr>
-          <m:t>15</m:t>
+          <m:t>BF=15</m:t>
         </m:r>
       </m:oMath>
       <w:r>
@@ -51709,70 +51421,14 @@
           <w:rPr>
             <w:rFonts w:ascii="Cambria Math" w:eastAsiaTheme="minorEastAsia" w:hAnsi="Cambria Math"/>
           </w:rPr>
-          <m:t>BF=</m:t>
-        </m:r>
-        <m:r>
-          <w:rPr>
-            <w:rFonts w:ascii="Cambria Math" w:eastAsiaTheme="minorEastAsia" w:hAnsi="Cambria Math"/>
-          </w:rPr>
-          <m:t>51.4</m:t>
-        </m:r>
-        <m:r>
-          <w:rPr>
-            <w:rFonts w:ascii="Cambria Math" w:eastAsiaTheme="minorEastAsia" w:hAnsi="Cambria Math"/>
-          </w:rPr>
-          <m:t>+</m:t>
-        </m:r>
-        <m:r>
-          <w:rPr>
-            <w:rFonts w:ascii="Cambria Math" w:eastAsiaTheme="minorEastAsia" w:hAnsi="Cambria Math"/>
-          </w:rPr>
-          <m:t>4</m:t>
-        </m:r>
-        <m:r>
-          <w:rPr>
-            <w:rFonts w:ascii="Cambria Math" w:eastAsiaTheme="minorEastAsia" w:hAnsi="Cambria Math"/>
-          </w:rPr>
-          <m:t>+</m:t>
-        </m:r>
-        <m:r>
-          <w:rPr>
-            <w:rFonts w:ascii="Cambria Math" w:eastAsiaTheme="minorEastAsia" w:hAnsi="Cambria Math"/>
-          </w:rPr>
-          <m:t>15</m:t>
-        </m:r>
-        <m:r>
-          <w:rPr>
-            <w:rFonts w:ascii="Cambria Math" w:eastAsiaTheme="minorEastAsia" w:hAnsi="Cambria Math"/>
-          </w:rPr>
-          <m:t>=</m:t>
-        </m:r>
-        <m:r>
-          <w:rPr>
-            <w:rFonts w:ascii="Cambria Math" w:eastAsiaTheme="minorEastAsia" w:hAnsi="Cambria Math"/>
-          </w:rPr>
-          <m:t>70.4</m:t>
+          <m:t>BF=51.4+4+15=70.4</m:t>
         </m:r>
       </m:oMath>
       <w:r>
         <w:rPr>
           <w:rFonts w:eastAsiaTheme="minorEastAsia"/>
         </w:rPr>
-        <w:t>, y al usa</w:t>
-      </w:r>
-      <w:proofErr w:type="spellStart"/>
-      <w:r>
-        <w:rPr>
-          <w:rFonts w:eastAsiaTheme="minorEastAsia"/>
-        </w:rPr>
-        <w:t>rlos</w:t>
-      </w:r>
-      <w:proofErr w:type="spellEnd"/>
-      <w:r>
-        <w:rPr>
-          <w:rFonts w:eastAsiaTheme="minorEastAsia"/>
-        </w:rPr>
-        <w:t xml:space="preserve"> para obtener el monto de los bienes de capital (inversión) mediante la ecuación </w:t>
+        <w:t xml:space="preserve">, y al usarlos para obtener el monto de los bienes de capital (inversión) mediante la ecuación </w:t>
       </w:r>
       <m:oMath>
         <m:sSub>
@@ -51871,37 +51527,7 @@
           <w:rPr>
             <w:rFonts w:ascii="Cambria Math" w:eastAsiaTheme="minorEastAsia" w:hAnsi="Cambria Math"/>
           </w:rPr>
-          <m:t>=</m:t>
-        </m:r>
-        <m:r>
-          <w:rPr>
-            <w:rFonts w:ascii="Cambria Math" w:eastAsiaTheme="minorEastAsia" w:hAnsi="Cambria Math"/>
-          </w:rPr>
-          <m:t>51.4</m:t>
-        </m:r>
-        <m:r>
-          <w:rPr>
-            <w:rFonts w:ascii="Cambria Math" w:eastAsiaTheme="minorEastAsia" w:hAnsi="Cambria Math"/>
-          </w:rPr>
-          <m:t>-</m:t>
-        </m:r>
-        <m:r>
-          <w:rPr>
-            <w:rFonts w:ascii="Cambria Math" w:eastAsiaTheme="minorEastAsia" w:hAnsi="Cambria Math"/>
-          </w:rPr>
-          <m:t>2</m:t>
-        </m:r>
-        <m:r>
-          <w:rPr>
-            <w:rFonts w:ascii="Cambria Math" w:eastAsiaTheme="minorEastAsia" w:hAnsi="Cambria Math"/>
-          </w:rPr>
-          <m:t>4=-</m:t>
-        </m:r>
-        <m:r>
-          <w:rPr>
-            <w:rFonts w:ascii="Cambria Math" w:eastAsiaTheme="minorEastAsia" w:hAnsi="Cambria Math"/>
-          </w:rPr>
-          <m:t>27.4</m:t>
+          <m:t>=51.4-24=-27.4</m:t>
         </m:r>
       </m:oMath>
       <w:r>
@@ -51941,43 +51567,7 @@
           <w:rPr>
             <w:rFonts w:ascii="Cambria Math" w:eastAsiaTheme="minorEastAsia" w:hAnsi="Cambria Math"/>
           </w:rPr>
-          <m:t>=</m:t>
-        </m:r>
-        <m:r>
-          <w:rPr>
-            <w:rFonts w:ascii="Cambria Math" w:eastAsiaTheme="minorEastAsia" w:hAnsi="Cambria Math"/>
-          </w:rPr>
-          <m:t>4</m:t>
-        </m:r>
-        <m:r>
-          <w:rPr>
-            <w:rFonts w:ascii="Cambria Math" w:eastAsiaTheme="minorEastAsia" w:hAnsi="Cambria Math"/>
-          </w:rPr>
-          <m:t>-</m:t>
-        </m:r>
-        <m:r>
-          <w:rPr>
-            <w:rFonts w:ascii="Cambria Math" w:eastAsiaTheme="minorEastAsia" w:hAnsi="Cambria Math"/>
-          </w:rPr>
-          <m:t>10</m:t>
-        </m:r>
-        <m:r>
-          <w:rPr>
-            <w:rFonts w:ascii="Cambria Math" w:eastAsiaTheme="minorEastAsia" w:hAnsi="Cambria Math"/>
-          </w:rPr>
-          <m:t>=</m:t>
-        </m:r>
-        <m:r>
-          <w:rPr>
-            <w:rFonts w:ascii="Cambria Math" w:eastAsiaTheme="minorEastAsia" w:hAnsi="Cambria Math"/>
-          </w:rPr>
-          <m:t>-</m:t>
-        </m:r>
-        <m:r>
-          <w:rPr>
-            <w:rFonts w:ascii="Cambria Math" w:eastAsiaTheme="minorEastAsia" w:hAnsi="Cambria Math"/>
-          </w:rPr>
-          <m:t>6</m:t>
+          <m:t>=4-10=-6</m:t>
         </m:r>
       </m:oMath>
       <w:r>
@@ -52017,25 +51607,7 @@
           <w:rPr>
             <w:rFonts w:ascii="Cambria Math" w:eastAsiaTheme="minorEastAsia" w:hAnsi="Cambria Math"/>
           </w:rPr>
-          <m:t>=1</m:t>
-        </m:r>
-        <m:r>
-          <w:rPr>
-            <w:rFonts w:ascii="Cambria Math" w:eastAsiaTheme="minorEastAsia" w:hAnsi="Cambria Math"/>
-          </w:rPr>
-          <m:t>5</m:t>
-        </m:r>
-        <m:r>
-          <w:rPr>
-            <w:rFonts w:ascii="Cambria Math" w:eastAsiaTheme="minorEastAsia" w:hAnsi="Cambria Math"/>
-          </w:rPr>
-          <m:t>-0=1</m:t>
-        </m:r>
-        <m:r>
-          <w:rPr>
-            <w:rFonts w:ascii="Cambria Math" w:eastAsiaTheme="minorEastAsia" w:hAnsi="Cambria Math"/>
-          </w:rPr>
-          <m:t>5</m:t>
+          <m:t>=15-0=15</m:t>
         </m:r>
       </m:oMath>
       <w:r>
@@ -52075,49 +51647,7 @@
           <w:rPr>
             <w:rFonts w:ascii="Cambria Math" w:eastAsiaTheme="minorEastAsia" w:hAnsi="Cambria Math"/>
           </w:rPr>
-          <m:t>=</m:t>
-        </m:r>
-        <m:r>
-          <w:rPr>
-            <w:rFonts w:ascii="Cambria Math" w:eastAsiaTheme="minorEastAsia" w:hAnsi="Cambria Math"/>
-          </w:rPr>
-          <m:t>27.4-</m:t>
-        </m:r>
-        <m:r>
-          <w:rPr>
-            <w:rFonts w:ascii="Cambria Math" w:eastAsiaTheme="minorEastAsia" w:hAnsi="Cambria Math"/>
-          </w:rPr>
-          <m:t>6+1</m:t>
-        </m:r>
-        <m:r>
-          <w:rPr>
-            <w:rFonts w:ascii="Cambria Math" w:eastAsiaTheme="minorEastAsia" w:hAnsi="Cambria Math"/>
-          </w:rPr>
-          <m:t>5</m:t>
-        </m:r>
-        <m:r>
-          <w:rPr>
-            <w:rFonts w:ascii="Cambria Math" w:eastAsiaTheme="minorEastAsia" w:hAnsi="Cambria Math"/>
-          </w:rPr>
-          <m:t>=</m:t>
-        </m:r>
-        <m:r>
-          <w:rPr>
-            <w:rFonts w:ascii="Cambria Math" w:eastAsiaTheme="minorEastAsia" w:hAnsi="Cambria Math"/>
-          </w:rPr>
-          <m:t>36</m:t>
-        </m:r>
-        <m:r>
-          <w:rPr>
-            <w:rFonts w:ascii="Cambria Math" w:eastAsiaTheme="minorEastAsia" w:hAnsi="Cambria Math"/>
-          </w:rPr>
-          <m:t>.</m:t>
-        </m:r>
-        <m:r>
-          <w:rPr>
-            <w:rFonts w:ascii="Cambria Math" w:eastAsiaTheme="minorEastAsia" w:hAnsi="Cambria Math"/>
-          </w:rPr>
-          <m:t>4</m:t>
+          <m:t>=27.4-6+15=36.4</m:t>
         </m:r>
       </m:oMath>
       <w:r>
@@ -54314,6 +53844,176 @@
           <w:rFonts w:eastAsiaTheme="minorEastAsia"/>
         </w:rPr>
       </w:pPr>
+      <w:r>
+        <w:rPr>
+          <w:rFonts w:eastAsiaTheme="minorEastAsia"/>
+          <w:highlight w:val="yellow"/>
+        </w:rPr>
+        <w:t>2.57</w:t>
+      </w:r>
+    </w:p>
+    <w:p>
+      <w:pPr>
+        <w:pStyle w:val="Prrafodelista"/>
+        <w:tabs>
+          <w:tab w:val="left" w:pos="7553"/>
+        </w:tabs>
+        <w:ind w:left="708"/>
+        <w:rPr>
+          <w:rFonts w:eastAsiaTheme="minorEastAsia"/>
+          <w:lang w:val="en-US"/>
+        </w:rPr>
+      </w:pPr>
+      <w:r>
+        <w:rPr>
+          <w:rFonts w:eastAsiaTheme="minorEastAsia"/>
+          <w:lang w:val="en-US"/>
+        </w:rPr>
+        <w:t xml:space="preserve">a) </w:t>
+      </w:r>
+      <m:oMath>
+        <m:r>
+          <w:rPr>
+            <w:rFonts w:ascii="Cambria Math" w:eastAsiaTheme="minorEastAsia" w:hAnsi="Cambria Math"/>
+            <w:lang w:val="en-US"/>
+          </w:rPr>
+          <m:t>C+I+G=PNB=YNB=F+D+T</m:t>
+        </m:r>
+      </m:oMath>
+    </w:p>
+    <w:p>
+      <w:pPr>
+        <w:pStyle w:val="Prrafodelista"/>
+        <w:tabs>
+          <w:tab w:val="left" w:pos="7553"/>
+        </w:tabs>
+        <w:ind w:left="708"/>
+        <w:rPr>
+          <w:rFonts w:eastAsiaTheme="minorEastAsia"/>
+        </w:rPr>
+      </w:pPr>
+      <w:r>
+        <w:rPr>
+          <w:rFonts w:eastAsiaTheme="minorEastAsia"/>
+        </w:rPr>
+        <w:t xml:space="preserve">b) </w:t>
+      </w:r>
+      <w:r>
+        <w:rPr>
+          <w:rFonts w:eastAsiaTheme="minorEastAsia"/>
+        </w:rPr>
+        <w:t xml:space="preserve">Como </w:t>
+      </w:r>
+      <w:r>
+        <w:rPr>
+          <w:rFonts w:eastAsiaTheme="minorEastAsia"/>
+        </w:rPr>
+        <w:t>e</w:t>
+      </w:r>
+      <w:r>
+        <w:rPr>
+          <w:rFonts w:eastAsiaTheme="minorEastAsia"/>
+        </w:rPr>
+        <w:t xml:space="preserve">l presupuesto es equilibrado, los ingresos del gobierno son iguales </w:t>
+      </w:r>
+      <w:r>
+        <w:rPr>
+          <w:rFonts w:eastAsiaTheme="minorEastAsia"/>
+        </w:rPr>
+        <w:t xml:space="preserve">a </w:t>
+      </w:r>
+      <w:r>
+        <w:rPr>
+          <w:rFonts w:eastAsiaTheme="minorEastAsia"/>
+        </w:rPr>
+        <w:t xml:space="preserve">su demanda de bienes de consumo </w:t>
+      </w:r>
+      <m:oMath>
+        <m:r>
+          <w:rPr>
+            <w:rFonts w:ascii="Cambria Math" w:eastAsiaTheme="minorEastAsia" w:hAnsi="Cambria Math"/>
+          </w:rPr>
+          <m:t>T=G=500</m:t>
+        </m:r>
+      </m:oMath>
+      <w:r>
+        <w:rPr>
+          <w:rFonts w:eastAsiaTheme="minorEastAsia"/>
+        </w:rPr>
+        <w:t xml:space="preserve">, </w:t>
+      </w:r>
+      <w:r>
+        <w:rPr>
+          <w:rFonts w:eastAsiaTheme="minorEastAsia"/>
+        </w:rPr>
+        <w:t xml:space="preserve">además, como se supone una inversión neta, ello indica que no existe gasto en la reposición de bienes de capital, por lo que D=0, así, </w:t>
+      </w:r>
+      <m:oMath>
+        <m:r>
+          <w:rPr>
+            <w:rFonts w:ascii="Cambria Math" w:eastAsiaTheme="minorEastAsia" w:hAnsi="Cambria Math"/>
+          </w:rPr>
+          <m:t>YNB=F+D+T=7500+0+500=8000</m:t>
+        </m:r>
+      </m:oMath>
+      <w:r>
+        <w:rPr>
+          <w:rFonts w:eastAsiaTheme="minorEastAsia"/>
+        </w:rPr>
+        <w:t>, luego</w:t>
+      </w:r>
+      <w:r>
+        <w:rPr>
+          <w:rFonts w:eastAsiaTheme="minorEastAsia"/>
+        </w:rPr>
+        <w:t xml:space="preserve"> </w:t>
+      </w:r>
+      <w:r>
+        <w:rPr>
+          <w:rFonts w:eastAsiaTheme="minorEastAsia"/>
+        </w:rPr>
+        <w:t xml:space="preserve"> </w:t>
+      </w:r>
+      <m:oMath>
+        <m:r>
+          <w:rPr>
+            <w:rFonts w:ascii="Cambria Math" w:eastAsiaTheme="minorEastAsia" w:hAnsi="Cambria Math"/>
+          </w:rPr>
+          <m:t>YNB=PNB=C+I+G=C+2500+500</m:t>
+        </m:r>
+      </m:oMath>
+      <w:r>
+        <w:rPr>
+          <w:rFonts w:eastAsiaTheme="minorEastAsia"/>
+        </w:rPr>
+        <w:t>, entonces</w:t>
+      </w:r>
+      <w:r>
+        <w:rPr>
+          <w:rFonts w:eastAsiaTheme="minorEastAsia"/>
+        </w:rPr>
+        <w:t xml:space="preserve">, </w:t>
+      </w:r>
+      <w:r>
+        <w:rPr>
+          <w:rFonts w:eastAsiaTheme="minorEastAsia"/>
+        </w:rPr>
+        <w:t xml:space="preserve"> </w:t>
+      </w:r>
+      <m:oMath>
+        <m:r>
+          <w:rPr>
+            <w:rFonts w:ascii="Cambria Math" w:eastAsiaTheme="minorEastAsia" w:hAnsi="Cambria Math"/>
+          </w:rPr>
+          <m:t>C=8000-3000=5000</m:t>
+        </m:r>
+      </m:oMath>
+      <w:r>
+        <w:rPr>
+          <w:rFonts w:eastAsiaTheme="minorEastAsia"/>
+        </w:rPr>
+        <w:t>.</w:t>
+      </w:r>
     </w:p>
     <w:p>
       <w:pPr>
@@ -54326,8 +54026,394 @@
           <w:rFonts w:eastAsiaTheme="minorEastAsia"/>
         </w:rPr>
       </w:pPr>
+      <w:r>
+        <w:rPr>
+          <w:rFonts w:eastAsiaTheme="minorEastAsia"/>
+          <w:highlight w:val="yellow"/>
+        </w:rPr>
+        <w:t>2.58</w:t>
+      </w:r>
+    </w:p>
+    <w:p>
+      <w:pPr>
+        <w:pStyle w:val="Prrafodelista"/>
+        <w:tabs>
+          <w:tab w:val="left" w:pos="7553"/>
+        </w:tabs>
+        <w:ind w:left="708"/>
+        <w:rPr>
+          <w:rFonts w:eastAsiaTheme="minorEastAsia"/>
+        </w:rPr>
+      </w:pPr>
+      <w:r>
+        <w:rPr>
+          <w:rFonts w:eastAsiaTheme="minorEastAsia"/>
+        </w:rPr>
+        <w:t xml:space="preserve">a) </w:t>
+      </w:r>
+      <m:oMath>
+        <m:r>
+          <w:rPr>
+            <w:rFonts w:ascii="Cambria Math" w:eastAsiaTheme="minorEastAsia" w:hAnsi="Cambria Math"/>
+            <w:lang w:val="en-US"/>
+          </w:rPr>
+          <m:t>Y</m:t>
+        </m:r>
+        <m:r>
+          <w:rPr>
+            <w:rFonts w:ascii="Cambria Math" w:eastAsiaTheme="minorEastAsia" w:hAnsi="Cambria Math"/>
+            <w:lang w:val="en-US"/>
+          </w:rPr>
+          <m:t>NB</m:t>
+        </m:r>
+        <m:r>
+          <w:rPr>
+            <w:rFonts w:ascii="Cambria Math" w:eastAsiaTheme="minorEastAsia" w:hAnsi="Cambria Math"/>
+          </w:rPr>
+          <m:t>=</m:t>
+        </m:r>
+        <m:r>
+          <w:rPr>
+            <w:rFonts w:ascii="Cambria Math" w:eastAsiaTheme="minorEastAsia" w:hAnsi="Cambria Math"/>
+          </w:rPr>
+          <m:t>T</m:t>
+        </m:r>
+        <m:r>
+          <w:rPr>
+            <w:rFonts w:ascii="Cambria Math" w:eastAsiaTheme="minorEastAsia" w:hAnsi="Cambria Math"/>
+          </w:rPr>
+          <m:t>+</m:t>
+        </m:r>
+        <m:r>
+          <w:rPr>
+            <w:rFonts w:ascii="Cambria Math" w:eastAsiaTheme="minorEastAsia" w:hAnsi="Cambria Math"/>
+            <w:lang w:val="en-US"/>
+          </w:rPr>
+          <m:t>F</m:t>
+        </m:r>
+        <m:r>
+          <w:rPr>
+            <w:rFonts w:ascii="Cambria Math" w:eastAsiaTheme="minorEastAsia" w:hAnsi="Cambria Math"/>
+          </w:rPr>
+          <m:t>+</m:t>
+        </m:r>
+        <m:r>
+          <w:rPr>
+            <w:rFonts w:ascii="Cambria Math" w:eastAsiaTheme="minorEastAsia" w:hAnsi="Cambria Math"/>
+          </w:rPr>
+          <m:t>D</m:t>
+        </m:r>
+      </m:oMath>
+      <w:r>
+        <w:rPr>
+          <w:rFonts w:eastAsiaTheme="minorEastAsia"/>
+        </w:rPr>
+        <w:t xml:space="preserve">, </w:t>
+      </w:r>
+      <w:r>
+        <w:rPr>
+          <w:rFonts w:eastAsiaTheme="minorEastAsia"/>
+        </w:rPr>
+        <w:t xml:space="preserve"> </w:t>
+      </w:r>
+      <m:oMath>
+        <m:r>
+          <w:rPr>
+            <w:rFonts w:ascii="Cambria Math" w:eastAsiaTheme="minorEastAsia" w:hAnsi="Cambria Math"/>
+          </w:rPr>
+          <m:t>11,300=125+9,200+</m:t>
+        </m:r>
+        <m:r>
+          <w:rPr>
+            <w:rFonts w:ascii="Cambria Math" w:eastAsiaTheme="minorEastAsia" w:hAnsi="Cambria Math"/>
+          </w:rPr>
+          <m:t>D</m:t>
+        </m:r>
+      </m:oMath>
+      <w:r>
+        <w:rPr>
+          <w:rFonts w:eastAsiaTheme="minorEastAsia"/>
+        </w:rPr>
+        <w:t>, luego</w:t>
+      </w:r>
+      <w:r>
+        <w:rPr>
+          <w:rFonts w:eastAsiaTheme="minorEastAsia"/>
+        </w:rPr>
+        <w:t>,</w:t>
+      </w:r>
+      <w:r>
+        <w:rPr>
+          <w:rFonts w:eastAsiaTheme="minorEastAsia"/>
+        </w:rPr>
+        <w:t xml:space="preserve"> </w:t>
+      </w:r>
+      <m:oMath>
+        <m:r>
+          <w:rPr>
+            <w:rFonts w:ascii="Cambria Math" w:eastAsiaTheme="minorEastAsia" w:hAnsi="Cambria Math"/>
+          </w:rPr>
+          <m:t>D=11,300-9,325=1,975</m:t>
+        </m:r>
+      </m:oMath>
+      <w:r>
+        <w:rPr>
+          <w:rFonts w:eastAsiaTheme="minorEastAsia"/>
+        </w:rPr>
+        <w:t xml:space="preserve">, no obstante, a pesar del ingreso de las empresas, el planteamiento del problema indica que </w:t>
+      </w:r>
+      <w:r>
+        <w:rPr>
+          <w:rFonts w:eastAsiaTheme="minorEastAsia"/>
+        </w:rPr>
+        <w:t>no se realiza inversión neta, de tal modo que no hay gasto de reposición.</w:t>
+      </w:r>
+      <w:r>
+        <w:rPr>
+          <w:rFonts w:eastAsiaTheme="minorEastAsia"/>
+        </w:rPr>
+        <w:t xml:space="preserve"> </w:t>
+      </w:r>
+    </w:p>
+    <w:p>
+      <w:pPr>
+        <w:pStyle w:val="Prrafodelista"/>
+        <w:tabs>
+          <w:tab w:val="left" w:pos="7553"/>
+        </w:tabs>
+        <w:ind w:left="708"/>
+        <w:rPr>
+          <w:rFonts w:eastAsiaTheme="minorEastAsia"/>
+        </w:rPr>
+      </w:pPr>
+      <w:r>
+        <w:rPr>
+          <w:rFonts w:eastAsiaTheme="minorEastAsia"/>
+        </w:rPr>
+        <w:t xml:space="preserve">b) </w:t>
+      </w:r>
+      <w:r>
+        <w:rPr>
+          <w:rFonts w:eastAsiaTheme="minorEastAsia"/>
+        </w:rPr>
+        <w:t>Una manera ingeniosa de atender</w:t>
+      </w:r>
+      <w:r>
+        <w:rPr>
+          <w:rFonts w:eastAsiaTheme="minorEastAsia"/>
+        </w:rPr>
+        <w:t xml:space="preserve"> </w:t>
+      </w:r>
+      <w:r>
+        <w:rPr>
+          <w:rFonts w:eastAsiaTheme="minorEastAsia"/>
+        </w:rPr>
+        <w:t>al inciso anterior</w:t>
+      </w:r>
+      <w:r>
+        <w:rPr>
+          <w:rFonts w:eastAsiaTheme="minorEastAsia"/>
+        </w:rPr>
+        <w:t xml:space="preserve"> es indicando que la producción de bienes de capital es 0, de tal forma que las ganancias de las empresas no pueden ser gastadas en estos bienes, lo que se ve reflejado en el consumo  </w:t>
+      </w:r>
+      <m:oMath>
+        <m:r>
+          <w:rPr>
+            <w:rFonts w:ascii="Cambria Math" w:eastAsiaTheme="minorEastAsia" w:hAnsi="Cambria Math"/>
+          </w:rPr>
+          <m:t>P</m:t>
+        </m:r>
+        <m:r>
+          <w:rPr>
+            <w:rFonts w:ascii="Cambria Math" w:eastAsiaTheme="minorEastAsia" w:hAnsi="Cambria Math"/>
+          </w:rPr>
+          <m:t>NB</m:t>
+        </m:r>
+        <m:r>
+          <w:rPr>
+            <w:rFonts w:ascii="Cambria Math" w:eastAsiaTheme="minorEastAsia" w:hAnsi="Cambria Math"/>
+          </w:rPr>
+          <m:t>=C+I+G=11,300=C+0+125</m:t>
+        </m:r>
+      </m:oMath>
+      <w:r>
+        <w:rPr>
+          <w:rFonts w:eastAsiaTheme="minorEastAsia"/>
+        </w:rPr>
+        <w:t xml:space="preserve">, luego, </w:t>
+      </w:r>
+      <m:oMath>
+        <m:r>
+          <w:rPr>
+            <w:rFonts w:ascii="Cambria Math" w:eastAsiaTheme="minorEastAsia" w:hAnsi="Cambria Math"/>
+          </w:rPr>
+          <m:t>C=11,300-125=11,175</m:t>
+        </m:r>
+      </m:oMath>
+      <w:r>
+        <w:rPr>
+          <w:rFonts w:eastAsiaTheme="minorEastAsia"/>
+        </w:rPr>
+        <w:t>.</w:t>
+      </w:r>
+    </w:p>
+    <w:p>
+      <w:pPr>
+        <w:pStyle w:val="Prrafodelista"/>
+        <w:tabs>
+          <w:tab w:val="left" w:pos="7553"/>
+        </w:tabs>
+        <w:ind w:left="426"/>
+        <w:rPr>
+          <w:rFonts w:eastAsiaTheme="minorEastAsia"/>
+        </w:rPr>
+      </w:pPr>
       <w:bookmarkStart w:id="1" w:name="_GoBack"/>
       <w:bookmarkEnd w:id="1"/>
+    </w:p>
+    <w:p>
+      <w:pPr>
+        <w:pStyle w:val="Prrafodelista"/>
+        <w:tabs>
+          <w:tab w:val="left" w:pos="7553"/>
+        </w:tabs>
+        <w:ind w:left="426"/>
+        <w:rPr>
+          <w:rFonts w:eastAsiaTheme="minorEastAsia"/>
+        </w:rPr>
+      </w:pPr>
+    </w:p>
+    <w:p>
+      <w:pPr>
+        <w:pStyle w:val="Prrafodelista"/>
+        <w:tabs>
+          <w:tab w:val="left" w:pos="7553"/>
+        </w:tabs>
+        <w:ind w:left="426"/>
+        <w:rPr>
+          <w:rFonts w:eastAsiaTheme="minorEastAsia"/>
+        </w:rPr>
+      </w:pPr>
+    </w:p>
+    <w:p>
+      <w:pPr>
+        <w:pStyle w:val="Prrafodelista"/>
+        <w:tabs>
+          <w:tab w:val="left" w:pos="7553"/>
+        </w:tabs>
+        <w:ind w:left="426"/>
+        <w:rPr>
+          <w:rFonts w:eastAsiaTheme="minorEastAsia"/>
+        </w:rPr>
+      </w:pPr>
+    </w:p>
+    <w:p>
+      <w:pPr>
+        <w:pStyle w:val="Prrafodelista"/>
+        <w:tabs>
+          <w:tab w:val="left" w:pos="7553"/>
+        </w:tabs>
+        <w:ind w:left="426"/>
+        <w:rPr>
+          <w:rFonts w:eastAsiaTheme="minorEastAsia"/>
+        </w:rPr>
+      </w:pPr>
+    </w:p>
+    <w:p>
+      <w:pPr>
+        <w:pStyle w:val="Prrafodelista"/>
+        <w:tabs>
+          <w:tab w:val="left" w:pos="7553"/>
+        </w:tabs>
+        <w:ind w:left="426"/>
+        <w:rPr>
+          <w:rFonts w:eastAsiaTheme="minorEastAsia"/>
+        </w:rPr>
+      </w:pPr>
+    </w:p>
+    <w:p>
+      <w:pPr>
+        <w:pStyle w:val="Prrafodelista"/>
+        <w:tabs>
+          <w:tab w:val="left" w:pos="7553"/>
+        </w:tabs>
+        <w:ind w:left="426"/>
+        <w:rPr>
+          <w:rFonts w:eastAsiaTheme="minorEastAsia"/>
+        </w:rPr>
+      </w:pPr>
+    </w:p>
+    <w:p>
+      <w:pPr>
+        <w:pStyle w:val="Prrafodelista"/>
+        <w:tabs>
+          <w:tab w:val="left" w:pos="7553"/>
+        </w:tabs>
+        <w:ind w:left="426"/>
+        <w:rPr>
+          <w:rFonts w:eastAsiaTheme="minorEastAsia"/>
+        </w:rPr>
+      </w:pPr>
+    </w:p>
+    <w:p>
+      <w:pPr>
+        <w:pStyle w:val="Prrafodelista"/>
+        <w:tabs>
+          <w:tab w:val="left" w:pos="7553"/>
+        </w:tabs>
+        <w:ind w:left="426"/>
+        <w:rPr>
+          <w:rFonts w:eastAsiaTheme="minorEastAsia"/>
+        </w:rPr>
+      </w:pPr>
+    </w:p>
+    <w:p>
+      <w:pPr>
+        <w:pStyle w:val="Prrafodelista"/>
+        <w:tabs>
+          <w:tab w:val="left" w:pos="7553"/>
+        </w:tabs>
+        <w:ind w:left="426"/>
+        <w:rPr>
+          <w:rFonts w:eastAsiaTheme="minorEastAsia"/>
+        </w:rPr>
+      </w:pPr>
+    </w:p>
+    <w:p>
+      <w:pPr>
+        <w:pStyle w:val="Prrafodelista"/>
+        <w:tabs>
+          <w:tab w:val="left" w:pos="7553"/>
+        </w:tabs>
+        <w:ind w:left="426"/>
+        <w:rPr>
+          <w:rFonts w:eastAsiaTheme="minorEastAsia"/>
+        </w:rPr>
+      </w:pPr>
+    </w:p>
+    <w:p>
+      <w:pPr>
+        <w:pStyle w:val="Prrafodelista"/>
+        <w:tabs>
+          <w:tab w:val="left" w:pos="7553"/>
+        </w:tabs>
+        <w:ind w:left="426"/>
+        <w:rPr>
+          <w:rFonts w:eastAsiaTheme="minorEastAsia"/>
+        </w:rPr>
+      </w:pPr>
+    </w:p>
+    <w:p>
+      <w:pPr>
+        <w:pStyle w:val="Prrafodelista"/>
+        <w:tabs>
+          <w:tab w:val="left" w:pos="7553"/>
+        </w:tabs>
+        <w:ind w:left="426"/>
+        <w:rPr>
+          <w:rFonts w:eastAsiaTheme="minorEastAsia"/>
+        </w:rPr>
+      </w:pPr>
     </w:p>
     <w:p>
       <w:pPr>
@@ -61231,7 +61317,7 @@
 </file>
 
 <file path=customXml/itemProps1.xml><?xml version="1.0" encoding="utf-8"?>
-<ds:datastoreItem xmlns:ds="http://schemas.openxmlformats.org/officeDocument/2006/customXml" ds:itemID="{F28C9AE0-5AD3-438C-A3C7-82C35D688CD0}">
+<ds:datastoreItem xmlns:ds="http://schemas.openxmlformats.org/officeDocument/2006/customXml" ds:itemID="{0083DD14-E1ED-440F-BC3A-E8DA1A26375D}">
   <ds:schemaRefs>
     <ds:schemaRef ds:uri="http://schemas.openxmlformats.org/officeDocument/2006/bibliography"/>
   </ds:schemaRefs>

</xml_diff>

<commit_message>
Actualizacion hasta el ejercicio 2.62
</commit_message>
<xml_diff>
--- a/EJERCICIOS FUNDAMENTOS DE ECONOMÍA CUANTITATIVA (2).docx
+++ b/EJERCICIOS FUNDAMENTOS DE ECONOMÍA CUANTITATIVA (2).docx
@@ -2641,7 +2641,7 @@
           </mc:Choice>
           <mc:Fallback>
             <w:pict>
-              <v:line w14:anchorId="494414CD" id="1 Conector recto" o:spid="_x0000_s1026" style="position:absolute;z-index:251659264;visibility:visible;mso-wrap-style:square;mso-wrap-distance-left:9pt;mso-wrap-distance-top:0;mso-wrap-distance-right:9pt;mso-wrap-distance-bottom:0;mso-position-horizontal:absolute;mso-position-horizontal-relative:text;mso-position-vertical:absolute;mso-position-vertical-relative:text" from="34.9pt,-.1pt" to="133.05pt,-.1pt" o:gfxdata="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" strokecolor="black [3040]"/>
+              <v:line w14:anchorId="525E512D" id="1 Conector recto" o:spid="_x0000_s1026" style="position:absolute;z-index:251659264;visibility:visible;mso-wrap-style:square;mso-wrap-distance-left:9pt;mso-wrap-distance-top:0;mso-wrap-distance-right:9pt;mso-wrap-distance-bottom:0;mso-position-horizontal:absolute;mso-position-horizontal-relative:text;mso-position-vertical:absolute;mso-position-vertical-relative:text" from="34.9pt,-.1pt" to="133.05pt,-.1pt" o:gfxdata="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" strokecolor="black [3040]"/>
             </w:pict>
           </mc:Fallback>
         </mc:AlternateContent>
@@ -2813,7 +2813,7 @@
           </mc:Choice>
           <mc:Fallback>
             <w:pict>
-              <v:line w14:anchorId="69486F7A" id="2 Conector recto" o:spid="_x0000_s1026" style="position:absolute;z-index:251661312;visibility:visible;mso-wrap-style:square;mso-wrap-distance-left:9pt;mso-wrap-distance-top:0;mso-wrap-distance-right:9pt;mso-wrap-distance-bottom:0;mso-position-horizontal:absolute;mso-position-horizontal-relative:text;mso-position-vertical:absolute;mso-position-vertical-relative:text" from="35.3pt,.35pt" to="133.45pt,.35pt" o:gfxdata="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" strokecolor="black [3040]"/>
+              <v:line w14:anchorId="25B95F3F" id="2 Conector recto" o:spid="_x0000_s1026" style="position:absolute;z-index:251661312;visibility:visible;mso-wrap-style:square;mso-wrap-distance-left:9pt;mso-wrap-distance-top:0;mso-wrap-distance-right:9pt;mso-wrap-distance-bottom:0;mso-position-horizontal:absolute;mso-position-horizontal-relative:text;mso-position-vertical:absolute;mso-position-vertical-relative:text" from="35.3pt,.35pt" to="133.45pt,.35pt" o:gfxdata="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" strokecolor="black [3040]"/>
             </w:pict>
           </mc:Fallback>
         </mc:AlternateContent>
@@ -3173,7 +3173,7 @@
           </mc:Choice>
           <mc:Fallback>
             <w:pict>
-              <v:line w14:anchorId="12042571" id="3 Conector recto" o:spid="_x0000_s1026" style="position:absolute;z-index:251663360;visibility:visible;mso-wrap-style:square;mso-wrap-distance-left:9pt;mso-wrap-distance-top:0;mso-wrap-distance-right:9pt;mso-wrap-distance-bottom:0;mso-position-horizontal:absolute;mso-position-horizontal-relative:text;mso-position-vertical:absolute;mso-position-vertical-relative:text" from="31.85pt,1pt" to="130pt,1pt" o:gfxdata="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" strokecolor="black [3040]"/>
+              <v:line w14:anchorId="02E8D5FC" id="3 Conector recto" o:spid="_x0000_s1026" style="position:absolute;z-index:251663360;visibility:visible;mso-wrap-style:square;mso-wrap-distance-left:9pt;mso-wrap-distance-top:0;mso-wrap-distance-right:9pt;mso-wrap-distance-bottom:0;mso-position-horizontal:absolute;mso-position-horizontal-relative:text;mso-position-vertical:absolute;mso-position-vertical-relative:text" from="31.85pt,1pt" to="130pt,1pt" o:gfxdata="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" strokecolor="black [3040]"/>
             </w:pict>
           </mc:Fallback>
         </mc:AlternateContent>
@@ -4170,7 +4170,7 @@
           </mc:Choice>
           <mc:Fallback>
             <w:pict>
-              <v:line w14:anchorId="4B3C395E" id="4 Conector recto" o:spid="_x0000_s1026" style="position:absolute;z-index:251665408;visibility:visible;mso-wrap-style:square;mso-width-percent:0;mso-wrap-distance-left:9pt;mso-wrap-distance-top:0;mso-wrap-distance-right:9pt;mso-wrap-distance-bottom:0;mso-position-horizontal:absolute;mso-position-horizontal-relative:text;mso-position-vertical:absolute;mso-position-vertical-relative:text;mso-width-percent:0;mso-width-relative:margin" from="33.65pt,1pt" to="200.1pt,1pt" o:gfxdata="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" strokecolor="black [3040]"/>
+              <v:line w14:anchorId="48C93284" id="4 Conector recto" o:spid="_x0000_s1026" style="position:absolute;z-index:251665408;visibility:visible;mso-wrap-style:square;mso-width-percent:0;mso-wrap-distance-left:9pt;mso-wrap-distance-top:0;mso-wrap-distance-right:9pt;mso-wrap-distance-bottom:0;mso-position-horizontal:absolute;mso-position-horizontal-relative:text;mso-position-vertical:absolute;mso-position-vertical-relative:text;mso-width-percent:0;mso-width-relative:margin" from="33.65pt,1pt" to="200.1pt,1pt" o:gfxdata="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" strokecolor="black [3040]"/>
             </w:pict>
           </mc:Fallback>
         </mc:AlternateContent>
@@ -8277,7 +8277,7 @@
           </mc:Choice>
           <mc:Fallback>
             <w:pict>
-              <v:shapetype w14:anchorId="67CF5A44" id="_x0000_t88" coordsize="21600,21600" o:spt="88" adj="1800,10800" path="m,qx10800@0l10800@2qy21600@11,10800@3l10800@1qy,21600e" filled="f">
+              <v:shapetype w14:anchorId="72A4B975" id="_x0000_t88" coordsize="21600,21600" o:spt="88" adj="1800,10800" path="m,qx10800@0l10800@2qy21600@11,10800@3l10800@1qy,21600e" filled="f">
                 <v:formulas>
                   <v:f eqn="val #0"/>
                   <v:f eqn="sum 21600 0 #0"/>
@@ -8582,7 +8582,7 @@
                 </mc:Choice>
                 <mc:Fallback>
                   <w:pict>
-                    <v:shapetype w14:anchorId="722264A7" id="_x0000_t32" coordsize="21600,21600" o:spt="32" o:oned="t" path="m,l21600,21600e" filled="f">
+                    <v:shapetype w14:anchorId="68228289" id="_x0000_t32" coordsize="21600,21600" o:spt="32" o:oned="t" path="m,l21600,21600e" filled="f">
                       <v:path arrowok="t" fillok="f" o:connecttype="none"/>
                       <o:lock v:ext="edit" shapetype="t"/>
                     </v:shapetype>
@@ -8681,7 +8681,7 @@
                 </mc:Choice>
                 <mc:Fallback>
                   <w:pict>
-                    <v:shape w14:anchorId="29C6AE6F" id="7 Conector recto de flecha" o:spid="_x0000_s1026" type="#_x0000_t32" style="position:absolute;margin-left:9.05pt;margin-top:2.9pt;width:0;height:61.8pt;flip:y;z-index:251667456;visibility:visible;mso-wrap-style:square;mso-width-percent:0;mso-height-percent:0;mso-wrap-distance-left:9pt;mso-wrap-distance-top:0;mso-wrap-distance-right:9pt;mso-wrap-distance-bottom:0;mso-position-horizontal:absolute;mso-position-horizontal-relative:text;mso-position-vertical:absolute;mso-position-vertical-relative:text;mso-width-percent:0;mso-height-percent:0;mso-width-relative:margin;mso-height-relative:margin" o:gfxdata="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" strokecolor="black [3040]">
+                    <v:shape w14:anchorId="21931493" id="7 Conector recto de flecha" o:spid="_x0000_s1026" type="#_x0000_t32" style="position:absolute;margin-left:9.05pt;margin-top:2.9pt;width:0;height:61.8pt;flip:y;z-index:251667456;visibility:visible;mso-wrap-style:square;mso-width-percent:0;mso-height-percent:0;mso-wrap-distance-left:9pt;mso-wrap-distance-top:0;mso-wrap-distance-right:9pt;mso-wrap-distance-bottom:0;mso-position-horizontal:absolute;mso-position-horizontal-relative:text;mso-position-vertical:absolute;mso-position-vertical-relative:text;mso-width-percent:0;mso-height-percent:0;mso-width-relative:margin;mso-height-relative:margin" o:gfxdata="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" strokecolor="black [3040]">
                       <v:stroke endarrow="open"/>
                     </v:shape>
                   </w:pict>
@@ -9501,7 +9501,7 @@
                 </v:shape>
                 <w10:wrap type="square" anchorx="margin" anchory="margin"/>
               </v:group>
-              <o:OLEObject Type="Embed" ProgID="Excel.Chart.8" ShapeID="Gráfico 9" DrawAspect="Content" ObjectID="_1631444071" r:id="rId8">
+              <o:OLEObject Type="Embed" ProgID="Excel.Chart.8" ShapeID="Gráfico 9" DrawAspect="Content" ObjectID="_1631612437" r:id="rId8">
                 <o:FieldCodes>\s</o:FieldCodes>
               </o:OLEObject>
             </w:pict>
@@ -9791,7 +9791,7 @@
                 </mc:Choice>
                 <mc:Fallback>
                   <w:pict>
-                    <v:shape w14:anchorId="591B75FB" id="6 Conector recto de flecha" o:spid="_x0000_s1026" type="#_x0000_t32" style="position:absolute;margin-left:1.6pt;margin-top:3.1pt;width:0;height:66.35pt;z-index:251671552;visibility:visible;mso-wrap-style:square;mso-width-percent:0;mso-wrap-distance-left:9pt;mso-wrap-distance-top:0;mso-wrap-distance-right:9pt;mso-wrap-distance-bottom:0;mso-position-horizontal:absolute;mso-position-horizontal-relative:text;mso-position-vertical:absolute;mso-position-vertical-relative:text;mso-width-percent:0;mso-width-relative:margin" o:gfxdata="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" strokecolor="black [3040]">
+                    <v:shape w14:anchorId="62B6DE4C" id="6 Conector recto de flecha" o:spid="_x0000_s1026" type="#_x0000_t32" style="position:absolute;margin-left:1.6pt;margin-top:3.1pt;width:0;height:66.35pt;z-index:251671552;visibility:visible;mso-wrap-style:square;mso-width-percent:0;mso-wrap-distance-left:9pt;mso-wrap-distance-top:0;mso-wrap-distance-right:9pt;mso-wrap-distance-bottom:0;mso-position-horizontal:absolute;mso-position-horizontal-relative:text;mso-position-vertical:absolute;mso-position-vertical-relative:text;mso-width-percent:0;mso-width-relative:margin" o:gfxdata="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" strokecolor="black [3040]">
                       <v:stroke endarrow="open"/>
                     </v:shape>
                   </w:pict>
@@ -9880,7 +9880,7 @@
                 </mc:Choice>
                 <mc:Fallback>
                   <w:pict>
-                    <v:shape w14:anchorId="18C215FE" id="12 Conector recto de flecha" o:spid="_x0000_s1026" type="#_x0000_t32" style="position:absolute;margin-left:1.7pt;margin-top:3.1pt;width:0;height:66.3pt;flip:x y;z-index:251672576;visibility:visible;mso-wrap-style:square;mso-width-percent:0;mso-height-percent:0;mso-wrap-distance-left:9pt;mso-wrap-distance-top:0;mso-wrap-distance-right:9pt;mso-wrap-distance-bottom:0;mso-position-horizontal:absolute;mso-position-horizontal-relative:text;mso-position-vertical:absolute;mso-position-vertical-relative:text;mso-width-percent:0;mso-height-percent:0;mso-width-relative:margin;mso-height-relative:margin" o:gfxdata="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" strokecolor="black [3040]">
+                    <v:shape w14:anchorId="066A36C9" id="12 Conector recto de flecha" o:spid="_x0000_s1026" type="#_x0000_t32" style="position:absolute;margin-left:1.7pt;margin-top:3.1pt;width:0;height:66.3pt;flip:x y;z-index:251672576;visibility:visible;mso-wrap-style:square;mso-width-percent:0;mso-height-percent:0;mso-wrap-distance-left:9pt;mso-wrap-distance-top:0;mso-wrap-distance-right:9pt;mso-wrap-distance-bottom:0;mso-position-horizontal:absolute;mso-position-horizontal-relative:text;mso-position-vertical:absolute;mso-position-vertical-relative:text;mso-width-percent:0;mso-height-percent:0;mso-width-relative:margin;mso-height-relative:margin" o:gfxdata="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" strokecolor="black [3040]">
                       <v:stroke endarrow="open"/>
                     </v:shape>
                   </w:pict>
@@ -10602,7 +10602,7 @@
                 </mc:Choice>
                 <mc:Fallback>
                   <w:pict>
-                    <v:shape w14:anchorId="1A882DD2" id="13 Conector recto de flecha" o:spid="_x0000_s1026" type="#_x0000_t32" style="position:absolute;margin-left:1.6pt;margin-top:3.1pt;width:0;height:66.35pt;z-index:251674624;visibility:visible;mso-wrap-style:square;mso-width-percent:0;mso-wrap-distance-left:9pt;mso-wrap-distance-top:0;mso-wrap-distance-right:9pt;mso-wrap-distance-bottom:0;mso-position-horizontal:absolute;mso-position-horizontal-relative:text;mso-position-vertical:absolute;mso-position-vertical-relative:text;mso-width-percent:0;mso-width-relative:margin" o:gfxdata="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" strokecolor="black [3040]">
+                    <v:shape w14:anchorId="40F79DD7" id="13 Conector recto de flecha" o:spid="_x0000_s1026" type="#_x0000_t32" style="position:absolute;margin-left:1.6pt;margin-top:3.1pt;width:0;height:66.35pt;z-index:251674624;visibility:visible;mso-wrap-style:square;mso-width-percent:0;mso-wrap-distance-left:9pt;mso-wrap-distance-top:0;mso-wrap-distance-right:9pt;mso-wrap-distance-bottom:0;mso-position-horizontal:absolute;mso-position-horizontal-relative:text;mso-position-vertical:absolute;mso-position-vertical-relative:text;mso-width-percent:0;mso-width-relative:margin" o:gfxdata="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" strokecolor="black [3040]">
                       <v:stroke endarrow="open"/>
                     </v:shape>
                   </w:pict>
@@ -10691,7 +10691,7 @@
                 </mc:Choice>
                 <mc:Fallback>
                   <w:pict>
-                    <v:shape w14:anchorId="35AB2AEE" id="14 Conector recto de flecha" o:spid="_x0000_s1026" type="#_x0000_t32" style="position:absolute;margin-left:1.7pt;margin-top:3.1pt;width:0;height:66.3pt;flip:x y;z-index:251675648;visibility:visible;mso-wrap-style:square;mso-width-percent:0;mso-height-percent:0;mso-wrap-distance-left:9pt;mso-wrap-distance-top:0;mso-wrap-distance-right:9pt;mso-wrap-distance-bottom:0;mso-position-horizontal:absolute;mso-position-horizontal-relative:text;mso-position-vertical:absolute;mso-position-vertical-relative:text;mso-width-percent:0;mso-height-percent:0;mso-width-relative:margin;mso-height-relative:margin" o:gfxdata="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" strokecolor="black [3040]">
+                    <v:shape w14:anchorId="2E80AD0C" id="14 Conector recto de flecha" o:spid="_x0000_s1026" type="#_x0000_t32" style="position:absolute;margin-left:1.7pt;margin-top:3.1pt;width:0;height:66.3pt;flip:x y;z-index:251675648;visibility:visible;mso-wrap-style:square;mso-width-percent:0;mso-height-percent:0;mso-wrap-distance-left:9pt;mso-wrap-distance-top:0;mso-wrap-distance-right:9pt;mso-wrap-distance-bottom:0;mso-position-horizontal:absolute;mso-position-horizontal-relative:text;mso-position-vertical:absolute;mso-position-vertical-relative:text;mso-width-percent:0;mso-height-percent:0;mso-width-relative:margin;mso-height-relative:margin" o:gfxdata="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" strokecolor="black [3040]">
                       <v:stroke endarrow="open"/>
                     </v:shape>
                   </w:pict>
@@ -54057,51 +54057,26 @@
             <w:rFonts w:ascii="Cambria Math" w:eastAsiaTheme="minorEastAsia" w:hAnsi="Cambria Math"/>
             <w:lang w:val="en-US"/>
           </w:rPr>
-          <m:t>Y</m:t>
+          <m:t>YNB</m:t>
+        </m:r>
+        <m:r>
+          <w:rPr>
+            <w:rFonts w:ascii="Cambria Math" w:eastAsiaTheme="minorEastAsia" w:hAnsi="Cambria Math"/>
+          </w:rPr>
+          <m:t>=T+</m:t>
         </m:r>
         <m:r>
           <w:rPr>
             <w:rFonts w:ascii="Cambria Math" w:eastAsiaTheme="minorEastAsia" w:hAnsi="Cambria Math"/>
             <w:lang w:val="en-US"/>
           </w:rPr>
-          <m:t>NB</m:t>
-        </m:r>
-        <m:r>
-          <w:rPr>
-            <w:rFonts w:ascii="Cambria Math" w:eastAsiaTheme="minorEastAsia" w:hAnsi="Cambria Math"/>
-          </w:rPr>
-          <m:t>=</m:t>
-        </m:r>
-        <m:r>
-          <w:rPr>
-            <w:rFonts w:ascii="Cambria Math" w:eastAsiaTheme="minorEastAsia" w:hAnsi="Cambria Math"/>
-          </w:rPr>
-          <m:t>T</m:t>
-        </m:r>
-        <m:r>
-          <w:rPr>
-            <w:rFonts w:ascii="Cambria Math" w:eastAsiaTheme="minorEastAsia" w:hAnsi="Cambria Math"/>
-          </w:rPr>
-          <m:t>+</m:t>
-        </m:r>
-        <m:r>
-          <w:rPr>
-            <w:rFonts w:ascii="Cambria Math" w:eastAsiaTheme="minorEastAsia" w:hAnsi="Cambria Math"/>
-            <w:lang w:val="en-US"/>
-          </w:rPr>
           <m:t>F</m:t>
         </m:r>
         <m:r>
           <w:rPr>
             <w:rFonts w:ascii="Cambria Math" w:eastAsiaTheme="minorEastAsia" w:hAnsi="Cambria Math"/>
           </w:rPr>
-          <m:t>+</m:t>
-        </m:r>
-        <m:r>
-          <w:rPr>
-            <w:rFonts w:ascii="Cambria Math" w:eastAsiaTheme="minorEastAsia" w:hAnsi="Cambria Math"/>
-          </w:rPr>
-          <m:t>D</m:t>
+          <m:t>+D</m:t>
         </m:r>
       </m:oMath>
       <w:r>
@@ -54121,13 +54096,7 @@
           <w:rPr>
             <w:rFonts w:ascii="Cambria Math" w:eastAsiaTheme="minorEastAsia" w:hAnsi="Cambria Math"/>
           </w:rPr>
-          <m:t>11,300=125+9,200+</m:t>
-        </m:r>
-        <m:r>
-          <w:rPr>
-            <w:rFonts w:ascii="Cambria Math" w:eastAsiaTheme="minorEastAsia" w:hAnsi="Cambria Math"/>
-          </w:rPr>
-          <m:t>D</m:t>
+          <m:t>11,300=125+9,200+D</m:t>
         </m:r>
       </m:oMath>
       <w:r>
@@ -54221,19 +54190,7 @@
           <w:rPr>
             <w:rFonts w:ascii="Cambria Math" w:eastAsiaTheme="minorEastAsia" w:hAnsi="Cambria Math"/>
           </w:rPr>
-          <m:t>P</m:t>
-        </m:r>
-        <m:r>
-          <w:rPr>
-            <w:rFonts w:ascii="Cambria Math" w:eastAsiaTheme="minorEastAsia" w:hAnsi="Cambria Math"/>
-          </w:rPr>
-          <m:t>NB</m:t>
-        </m:r>
-        <m:r>
-          <w:rPr>
-            <w:rFonts w:ascii="Cambria Math" w:eastAsiaTheme="minorEastAsia" w:hAnsi="Cambria Math"/>
-          </w:rPr>
-          <m:t>=C+I+G=11,300=C+0+125</m:t>
+          <m:t>PNB=C+I+G=11,300=C+0+125</m:t>
         </m:r>
       </m:oMath>
       <w:r>
@@ -54268,8 +54225,249 @@
           <w:rFonts w:eastAsiaTheme="minorEastAsia"/>
         </w:rPr>
       </w:pPr>
-      <w:bookmarkStart w:id="1" w:name="_GoBack"/>
-      <w:bookmarkEnd w:id="1"/>
+      <w:r>
+        <w:rPr>
+          <w:rFonts w:eastAsiaTheme="minorEastAsia"/>
+        </w:rPr>
+        <w:lastRenderedPageBreak/>
+        <w:t>2.59</w:t>
+      </w:r>
+    </w:p>
+    <w:p>
+      <w:pPr>
+        <w:pStyle w:val="Prrafodelista"/>
+        <w:tabs>
+          <w:tab w:val="left" w:pos="7553"/>
+        </w:tabs>
+        <w:ind w:left="708"/>
+        <w:rPr>
+          <w:rFonts w:eastAsiaTheme="minorEastAsia"/>
+        </w:rPr>
+      </w:pPr>
+      <w:r>
+        <w:rPr>
+          <w:rFonts w:eastAsiaTheme="minorEastAsia"/>
+        </w:rPr>
+        <w:t xml:space="preserve">a) </w:t>
+      </w:r>
+      <m:oMath>
+        <m:r>
+          <w:rPr>
+            <w:rFonts w:ascii="Cambria Math" w:eastAsiaTheme="minorEastAsia" w:hAnsi="Cambria Math"/>
+          </w:rPr>
+          <m:t>3,500</m:t>
+        </m:r>
+      </m:oMath>
+    </w:p>
+    <w:p>
+      <w:pPr>
+        <w:pStyle w:val="Prrafodelista"/>
+        <w:tabs>
+          <w:tab w:val="left" w:pos="7553"/>
+        </w:tabs>
+        <w:ind w:left="708"/>
+        <w:rPr>
+          <w:rFonts w:eastAsiaTheme="minorEastAsia"/>
+        </w:rPr>
+      </w:pPr>
+      <w:r>
+        <w:rPr>
+          <w:rFonts w:eastAsiaTheme="minorEastAsia"/>
+        </w:rPr>
+        <w:t xml:space="preserve">b) </w:t>
+      </w:r>
+      <m:oMath>
+        <m:r>
+          <w:rPr>
+            <w:rFonts w:ascii="Cambria Math" w:eastAsiaTheme="minorEastAsia" w:hAnsi="Cambria Math"/>
+          </w:rPr>
+          <m:t>7%*3,500=245</m:t>
+        </m:r>
+      </m:oMath>
+    </w:p>
+    <w:p>
+      <w:pPr>
+        <w:pStyle w:val="Prrafodelista"/>
+        <w:tabs>
+          <w:tab w:val="left" w:pos="7553"/>
+        </w:tabs>
+        <w:ind w:left="708"/>
+        <w:rPr>
+          <w:rFonts w:eastAsiaTheme="minorEastAsia"/>
+        </w:rPr>
+      </w:pPr>
+      <w:r>
+        <w:rPr>
+          <w:rFonts w:eastAsiaTheme="minorEastAsia"/>
+        </w:rPr>
+        <w:t xml:space="preserve">c) </w:t>
+      </w:r>
+      <m:oMath>
+        <m:r>
+          <w:rPr>
+            <w:rFonts w:ascii="Cambria Math" w:eastAsiaTheme="minorEastAsia" w:hAnsi="Cambria Math"/>
+          </w:rPr>
+          <m:t>G=T</m:t>
+        </m:r>
+      </m:oMath>
+      <w:r>
+        <w:rPr>
+          <w:rFonts w:eastAsiaTheme="minorEastAsia"/>
+        </w:rPr>
+        <w:t xml:space="preserve">, luego, </w:t>
+      </w:r>
+      <m:oMath>
+        <m:r>
+          <w:rPr>
+            <w:rFonts w:ascii="Cambria Math" w:eastAsiaTheme="minorEastAsia" w:hAnsi="Cambria Math"/>
+          </w:rPr>
+          <m:t>1,500=1,500</m:t>
+        </m:r>
+      </m:oMath>
+    </w:p>
+    <w:p>
+      <w:pPr>
+        <w:pStyle w:val="Prrafodelista"/>
+        <w:tabs>
+          <w:tab w:val="left" w:pos="7553"/>
+        </w:tabs>
+        <w:ind w:left="708"/>
+        <w:rPr>
+          <w:rFonts w:eastAsiaTheme="minorEastAsia"/>
+        </w:rPr>
+      </w:pPr>
+      <w:r>
+        <w:rPr>
+          <w:rFonts w:eastAsiaTheme="minorEastAsia"/>
+        </w:rPr>
+        <w:t xml:space="preserve">d) </w:t>
+      </w:r>
+      <m:oMath>
+        <m:r>
+          <w:rPr>
+            <w:rFonts w:ascii="Cambria Math" w:eastAsiaTheme="minorEastAsia" w:hAnsi="Cambria Math"/>
+          </w:rPr>
+          <m:t>3,500-1,500-245=1,755</m:t>
+        </m:r>
+      </m:oMath>
+    </w:p>
+    <w:p>
+      <w:pPr>
+        <w:pStyle w:val="Prrafodelista"/>
+        <w:tabs>
+          <w:tab w:val="left" w:pos="7553"/>
+        </w:tabs>
+        <w:ind w:left="708"/>
+        <w:rPr>
+          <w:rFonts w:eastAsiaTheme="minorEastAsia"/>
+        </w:rPr>
+      </w:pPr>
+      <w:r>
+        <w:rPr>
+          <w:rFonts w:eastAsiaTheme="minorEastAsia"/>
+        </w:rPr>
+        <w:t xml:space="preserve">e) </w:t>
+      </w:r>
+      <m:oMath>
+        <m:r>
+          <w:rPr>
+            <w:rFonts w:ascii="Cambria Math" w:eastAsiaTheme="minorEastAsia" w:hAnsi="Cambria Math"/>
+            <w:lang w:val="en-US"/>
+          </w:rPr>
+          <m:t>C</m:t>
+        </m:r>
+        <m:r>
+          <w:rPr>
+            <w:rFonts w:ascii="Cambria Math" w:eastAsiaTheme="minorEastAsia" w:hAnsi="Cambria Math"/>
+          </w:rPr>
+          <m:t>+</m:t>
+        </m:r>
+        <m:r>
+          <w:rPr>
+            <w:rFonts w:ascii="Cambria Math" w:eastAsiaTheme="minorEastAsia" w:hAnsi="Cambria Math"/>
+            <w:lang w:val="en-US"/>
+          </w:rPr>
+          <m:t>I</m:t>
+        </m:r>
+        <m:r>
+          <w:rPr>
+            <w:rFonts w:ascii="Cambria Math" w:eastAsiaTheme="minorEastAsia" w:hAnsi="Cambria Math"/>
+          </w:rPr>
+          <m:t>+</m:t>
+        </m:r>
+        <m:r>
+          <w:rPr>
+            <w:rFonts w:ascii="Cambria Math" w:eastAsiaTheme="minorEastAsia" w:hAnsi="Cambria Math"/>
+            <w:lang w:val="en-US"/>
+          </w:rPr>
+          <m:t>G</m:t>
+        </m:r>
+        <m:r>
+          <w:rPr>
+            <w:rFonts w:ascii="Cambria Math" w:eastAsiaTheme="minorEastAsia" w:hAnsi="Cambria Math"/>
+          </w:rPr>
+          <m:t>=</m:t>
+        </m:r>
+        <m:r>
+          <w:rPr>
+            <w:rFonts w:ascii="Cambria Math" w:eastAsiaTheme="minorEastAsia" w:hAnsi="Cambria Math"/>
+            <w:lang w:val="en-US"/>
+          </w:rPr>
+          <m:t>PNB</m:t>
+        </m:r>
+        <m:r>
+          <w:rPr>
+            <w:rFonts w:ascii="Cambria Math" w:eastAsiaTheme="minorEastAsia" w:hAnsi="Cambria Math"/>
+          </w:rPr>
+          <m:t>=</m:t>
+        </m:r>
+        <m:r>
+          <w:rPr>
+            <w:rFonts w:ascii="Cambria Math" w:eastAsiaTheme="minorEastAsia" w:hAnsi="Cambria Math"/>
+            <w:lang w:val="en-US"/>
+          </w:rPr>
+          <m:t>YNB</m:t>
+        </m:r>
+        <m:r>
+          <w:rPr>
+            <w:rFonts w:ascii="Cambria Math" w:eastAsiaTheme="minorEastAsia" w:hAnsi="Cambria Math"/>
+          </w:rPr>
+          <m:t>=</m:t>
+        </m:r>
+        <m:r>
+          <w:rPr>
+            <w:rFonts w:ascii="Cambria Math" w:eastAsiaTheme="minorEastAsia" w:hAnsi="Cambria Math"/>
+            <w:lang w:val="en-US"/>
+          </w:rPr>
+          <m:t>F</m:t>
+        </m:r>
+        <m:r>
+          <w:rPr>
+            <w:rFonts w:ascii="Cambria Math" w:eastAsiaTheme="minorEastAsia" w:hAnsi="Cambria Math"/>
+          </w:rPr>
+          <m:t>+</m:t>
+        </m:r>
+        <m:r>
+          <w:rPr>
+            <w:rFonts w:ascii="Cambria Math" w:eastAsiaTheme="minorEastAsia" w:hAnsi="Cambria Math"/>
+            <w:lang w:val="en-US"/>
+          </w:rPr>
+          <m:t>D</m:t>
+        </m:r>
+        <m:r>
+          <w:rPr>
+            <w:rFonts w:ascii="Cambria Math" w:eastAsiaTheme="minorEastAsia" w:hAnsi="Cambria Math"/>
+          </w:rPr>
+          <m:t>+</m:t>
+        </m:r>
+        <m:r>
+          <w:rPr>
+            <w:rFonts w:ascii="Cambria Math" w:eastAsiaTheme="minorEastAsia" w:hAnsi="Cambria Math"/>
+            <w:lang w:val="en-US"/>
+          </w:rPr>
+          <m:t>T</m:t>
+        </m:r>
+      </m:oMath>
     </w:p>
     <w:p>
       <w:pPr>
@@ -54280,8 +54478,81 @@
         <w:ind w:left="426"/>
         <w:rPr>
           <w:rFonts w:eastAsiaTheme="minorEastAsia"/>
-        </w:rPr>
-      </w:pPr>
+          <w:lang w:val="en-US"/>
+        </w:rPr>
+      </w:pPr>
+      <w:r>
+        <w:rPr>
+          <w:rFonts w:eastAsiaTheme="minorEastAsia"/>
+          <w:lang w:val="en-US"/>
+        </w:rPr>
+        <w:t>2.60</w:t>
+      </w:r>
+    </w:p>
+    <w:p>
+      <w:pPr>
+        <w:pStyle w:val="Prrafodelista"/>
+        <w:tabs>
+          <w:tab w:val="left" w:pos="7553"/>
+        </w:tabs>
+        <w:ind w:left="708"/>
+        <w:rPr>
+          <w:rFonts w:eastAsiaTheme="minorEastAsia"/>
+          <w:lang w:val="en-US"/>
+        </w:rPr>
+      </w:pPr>
+      <m:oMath>
+        <m:r>
+          <w:rPr>
+            <w:rFonts w:ascii="Cambria Math" w:eastAsiaTheme="minorEastAsia" w:hAnsi="Cambria Math"/>
+            <w:lang w:val="en-US"/>
+          </w:rPr>
+          <m:t>320+</m:t>
+        </m:r>
+        <m:f>
+          <m:fPr>
+            <m:ctrlPr>
+              <w:rPr>
+                <w:rFonts w:ascii="Cambria Math" w:eastAsiaTheme="minorEastAsia" w:hAnsi="Cambria Math"/>
+                <w:i/>
+                <w:lang w:val="en-US"/>
+              </w:rPr>
+            </m:ctrlPr>
+          </m:fPr>
+          <m:num>
+            <m:r>
+              <w:rPr>
+                <w:rFonts w:ascii="Cambria Math" w:eastAsiaTheme="minorEastAsia" w:hAnsi="Cambria Math"/>
+                <w:lang w:val="en-US"/>
+              </w:rPr>
+              <m:t>320*6</m:t>
+            </m:r>
+          </m:num>
+          <m:den>
+            <m:r>
+              <w:rPr>
+                <w:rFonts w:ascii="Cambria Math" w:eastAsiaTheme="minorEastAsia" w:hAnsi="Cambria Math"/>
+                <w:lang w:val="en-US"/>
+              </w:rPr>
+              <m:t>7</m:t>
+            </m:r>
+          </m:den>
+        </m:f>
+        <m:r>
+          <w:rPr>
+            <w:rFonts w:ascii="Cambria Math" w:eastAsiaTheme="minorEastAsia" w:hAnsi="Cambria Math"/>
+            <w:lang w:val="en-US"/>
+          </w:rPr>
+          <m:t>=320+274.2=594.2=PNB, mientras que T+D=274.2</m:t>
+        </m:r>
+      </m:oMath>
+      <w:r>
+        <w:rPr>
+          <w:rFonts w:eastAsiaTheme="minorEastAsia"/>
+          <w:lang w:val="en-US"/>
+        </w:rPr>
+        <w:t xml:space="preserve"> </w:t>
+      </w:r>
     </w:p>
     <w:p>
       <w:pPr>
@@ -54292,8 +54563,91 @@
         <w:ind w:left="426"/>
         <w:rPr>
           <w:rFonts w:eastAsiaTheme="minorEastAsia"/>
-        </w:rPr>
-      </w:pPr>
+          <w:lang w:val="en-US"/>
+        </w:rPr>
+      </w:pPr>
+      <w:r>
+        <w:rPr>
+          <w:rFonts w:eastAsiaTheme="minorEastAsia"/>
+          <w:lang w:val="en-US"/>
+        </w:rPr>
+        <w:t>2.61</w:t>
+      </w:r>
+    </w:p>
+    <w:p>
+      <w:pPr>
+        <w:pStyle w:val="Prrafodelista"/>
+        <w:tabs>
+          <w:tab w:val="left" w:pos="7553"/>
+        </w:tabs>
+        <w:ind w:left="708"/>
+        <w:rPr>
+          <w:rFonts w:eastAsiaTheme="minorEastAsia"/>
+        </w:rPr>
+      </w:pPr>
+      <m:oMath>
+        <m:r>
+          <w:rPr>
+            <w:rFonts w:ascii="Cambria Math" w:eastAsiaTheme="minorEastAsia" w:hAnsi="Cambria Math"/>
+          </w:rPr>
+          <m:t>370=</m:t>
+        </m:r>
+        <m:r>
+          <w:rPr>
+            <w:rFonts w:ascii="Cambria Math" w:eastAsiaTheme="minorEastAsia" w:hAnsi="Cambria Math"/>
+            <w:lang w:val="en-US"/>
+          </w:rPr>
+          <m:t>T</m:t>
+        </m:r>
+      </m:oMath>
+      <w:r>
+        <w:rPr>
+          <w:rFonts w:eastAsiaTheme="minorEastAsia"/>
+        </w:rPr>
+        <w:t xml:space="preserve">, </w:t>
+      </w:r>
+      <m:oMath>
+        <m:r>
+          <w:rPr>
+            <w:rFonts w:ascii="Cambria Math" w:eastAsiaTheme="minorEastAsia" w:hAnsi="Cambria Math"/>
+          </w:rPr>
+          <m:t>25%*1,200=300=</m:t>
+        </m:r>
+        <m:r>
+          <w:rPr>
+            <w:rFonts w:ascii="Cambria Math" w:eastAsiaTheme="minorEastAsia" w:hAnsi="Cambria Math"/>
+            <w:lang w:val="en-US"/>
+          </w:rPr>
+          <m:t>D</m:t>
+        </m:r>
+      </m:oMath>
+      <w:r>
+        <w:rPr>
+          <w:rFonts w:eastAsiaTheme="minorEastAsia"/>
+        </w:rPr>
+        <w:t xml:space="preserve"> y </w:t>
+      </w:r>
+      <m:oMath>
+        <m:r>
+          <w:rPr>
+            <w:rFonts w:ascii="Cambria Math" w:eastAsiaTheme="minorEastAsia" w:hAnsi="Cambria Math"/>
+          </w:rPr>
+          <m:t>1,200-(300+370)=530 =</m:t>
+        </m:r>
+        <m:r>
+          <w:rPr>
+            <w:rFonts w:ascii="Cambria Math" w:eastAsiaTheme="minorEastAsia" w:hAnsi="Cambria Math"/>
+            <w:lang w:val="en-US"/>
+          </w:rPr>
+          <m:t>F</m:t>
+        </m:r>
+      </m:oMath>
+      <w:r>
+        <w:rPr>
+          <w:rFonts w:eastAsiaTheme="minorEastAsia"/>
+        </w:rPr>
+        <w:t>.</w:t>
+      </w:r>
     </w:p>
     <w:p>
       <w:pPr>
@@ -54306,6 +54660,118 @@
           <w:rFonts w:eastAsiaTheme="minorEastAsia"/>
         </w:rPr>
       </w:pPr>
+      <w:r>
+        <w:rPr>
+          <w:rFonts w:eastAsiaTheme="minorEastAsia"/>
+        </w:rPr>
+        <w:t>2.62</w:t>
+      </w:r>
+    </w:p>
+    <w:p>
+      <w:pPr>
+        <w:pStyle w:val="Prrafodelista"/>
+        <w:tabs>
+          <w:tab w:val="left" w:pos="7553"/>
+        </w:tabs>
+        <w:ind w:left="708"/>
+        <w:rPr>
+          <w:rFonts w:eastAsiaTheme="minorEastAsia"/>
+        </w:rPr>
+      </w:pPr>
+      <w:r>
+        <w:rPr>
+          <w:rFonts w:eastAsiaTheme="minorEastAsia"/>
+        </w:rPr>
+        <w:t xml:space="preserve">Asumiendo que </w:t>
+      </w:r>
+      <m:oMath>
+        <m:r>
+          <w:rPr>
+            <w:rFonts w:ascii="Cambria Math" w:eastAsiaTheme="minorEastAsia" w:hAnsi="Cambria Math"/>
+          </w:rPr>
+          <m:t>C =780=F</m:t>
+        </m:r>
+      </m:oMath>
+      <w:r>
+        <w:rPr>
+          <w:rFonts w:eastAsiaTheme="minorEastAsia"/>
+        </w:rPr>
+        <w:t xml:space="preserve">, </w:t>
+      </w:r>
+      <m:oMath>
+        <m:f>
+          <m:fPr>
+            <m:ctrlPr>
+              <w:rPr>
+                <w:rFonts w:ascii="Cambria Math" w:eastAsiaTheme="minorEastAsia" w:hAnsi="Cambria Math"/>
+                <w:i/>
+              </w:rPr>
+            </m:ctrlPr>
+          </m:fPr>
+          <m:num>
+            <m:r>
+              <w:rPr>
+                <w:rFonts w:ascii="Cambria Math" w:eastAsiaTheme="minorEastAsia" w:hAnsi="Cambria Math"/>
+              </w:rPr>
+              <m:t>1</m:t>
+            </m:r>
+          </m:num>
+          <m:den>
+            <m:r>
+              <w:rPr>
+                <w:rFonts w:ascii="Cambria Math" w:eastAsiaTheme="minorEastAsia" w:hAnsi="Cambria Math"/>
+              </w:rPr>
+              <m:t>2</m:t>
+            </m:r>
+          </m:den>
+        </m:f>
+        <m:r>
+          <w:rPr>
+            <w:rFonts w:ascii="Cambria Math" w:eastAsiaTheme="minorEastAsia" w:hAnsi="Cambria Math"/>
+          </w:rPr>
+          <m:t>F=D=390</m:t>
+        </m:r>
+      </m:oMath>
+      <w:r>
+        <w:rPr>
+          <w:rFonts w:eastAsiaTheme="minorEastAsia"/>
+        </w:rPr>
+        <w:t xml:space="preserve">, </w:t>
+      </w:r>
+      <m:oMath>
+        <m:r>
+          <w:rPr>
+            <w:rFonts w:ascii="Cambria Math" w:eastAsiaTheme="minorEastAsia" w:hAnsi="Cambria Math"/>
+          </w:rPr>
+          <m:t>2.4D=T=1,092</m:t>
+        </m:r>
+      </m:oMath>
+      <w:r>
+        <w:rPr>
+          <w:rFonts w:eastAsiaTheme="minorEastAsia"/>
+        </w:rPr>
+        <w:t xml:space="preserve"> </w:t>
+      </w:r>
+      <w:r>
+        <w:rPr>
+          <w:rFonts w:eastAsiaTheme="minorEastAsia"/>
+        </w:rPr>
+        <w:t xml:space="preserve">, luego </w:t>
+      </w:r>
+      <m:oMath>
+        <m:r>
+          <w:rPr>
+            <w:rFonts w:ascii="Cambria Math" w:eastAsiaTheme="minorEastAsia" w:hAnsi="Cambria Math"/>
+          </w:rPr>
+          <m:t>PNB=YNB=780+390+1,092=2262</m:t>
+        </m:r>
+      </m:oMath>
+      <w:r>
+        <w:rPr>
+          <w:rFonts w:eastAsiaTheme="minorEastAsia"/>
+        </w:rPr>
+        <w:t>,(unidades en millones).</w:t>
+      </w:r>
     </w:p>
     <w:p>
       <w:pPr>
@@ -54318,78 +54784,8 @@
           <w:rFonts w:eastAsiaTheme="minorEastAsia"/>
         </w:rPr>
       </w:pPr>
-    </w:p>
-    <w:p>
-      <w:pPr>
-        <w:pStyle w:val="Prrafodelista"/>
-        <w:tabs>
-          <w:tab w:val="left" w:pos="7553"/>
-        </w:tabs>
-        <w:ind w:left="426"/>
-        <w:rPr>
-          <w:rFonts w:eastAsiaTheme="minorEastAsia"/>
-        </w:rPr>
-      </w:pPr>
-    </w:p>
-    <w:p>
-      <w:pPr>
-        <w:pStyle w:val="Prrafodelista"/>
-        <w:tabs>
-          <w:tab w:val="left" w:pos="7553"/>
-        </w:tabs>
-        <w:ind w:left="426"/>
-        <w:rPr>
-          <w:rFonts w:eastAsiaTheme="minorEastAsia"/>
-        </w:rPr>
-      </w:pPr>
-    </w:p>
-    <w:p>
-      <w:pPr>
-        <w:pStyle w:val="Prrafodelista"/>
-        <w:tabs>
-          <w:tab w:val="left" w:pos="7553"/>
-        </w:tabs>
-        <w:ind w:left="426"/>
-        <w:rPr>
-          <w:rFonts w:eastAsiaTheme="minorEastAsia"/>
-        </w:rPr>
-      </w:pPr>
-    </w:p>
-    <w:p>
-      <w:pPr>
-        <w:pStyle w:val="Prrafodelista"/>
-        <w:tabs>
-          <w:tab w:val="left" w:pos="7553"/>
-        </w:tabs>
-        <w:ind w:left="426"/>
-        <w:rPr>
-          <w:rFonts w:eastAsiaTheme="minorEastAsia"/>
-        </w:rPr>
-      </w:pPr>
-    </w:p>
-    <w:p>
-      <w:pPr>
-        <w:pStyle w:val="Prrafodelista"/>
-        <w:tabs>
-          <w:tab w:val="left" w:pos="7553"/>
-        </w:tabs>
-        <w:ind w:left="426"/>
-        <w:rPr>
-          <w:rFonts w:eastAsiaTheme="minorEastAsia"/>
-        </w:rPr>
-      </w:pPr>
-    </w:p>
-    <w:p>
-      <w:pPr>
-        <w:pStyle w:val="Prrafodelista"/>
-        <w:tabs>
-          <w:tab w:val="left" w:pos="7553"/>
-        </w:tabs>
-        <w:ind w:left="426"/>
-        <w:rPr>
-          <w:rFonts w:eastAsiaTheme="minorEastAsia"/>
-        </w:rPr>
-      </w:pPr>
+      <w:bookmarkStart w:id="1" w:name="_GoBack"/>
+      <w:bookmarkEnd w:id="1"/>
     </w:p>
     <w:p>
       <w:pPr>
@@ -61317,7 +61713,7 @@
 </file>
 
 <file path=customXml/itemProps1.xml><?xml version="1.0" encoding="utf-8"?>
-<ds:datastoreItem xmlns:ds="http://schemas.openxmlformats.org/officeDocument/2006/customXml" ds:itemID="{0083DD14-E1ED-440F-BC3A-E8DA1A26375D}">
+<ds:datastoreItem xmlns:ds="http://schemas.openxmlformats.org/officeDocument/2006/customXml" ds:itemID="{694A843A-C38C-4A0C-8250-DA953BD6BF78}">
   <ds:schemaRefs>
     <ds:schemaRef ds:uri="http://schemas.openxmlformats.org/officeDocument/2006/bibliography"/>
   </ds:schemaRefs>

</xml_diff>

<commit_message>
Actualizacion hasta el ejercicio 2.64
</commit_message>
<xml_diff>
--- a/EJERCICIOS FUNDAMENTOS DE ECONOMÍA CUANTITATIVA (2).docx
+++ b/EJERCICIOS FUNDAMENTOS DE ECONOMÍA CUANTITATIVA (2).docx
@@ -2641,7 +2641,7 @@
           </mc:Choice>
           <mc:Fallback>
             <w:pict>
-              <v:line w14:anchorId="525E512D" id="1 Conector recto" o:spid="_x0000_s1026" style="position:absolute;z-index:251659264;visibility:visible;mso-wrap-style:square;mso-wrap-distance-left:9pt;mso-wrap-distance-top:0;mso-wrap-distance-right:9pt;mso-wrap-distance-bottom:0;mso-position-horizontal:absolute;mso-position-horizontal-relative:text;mso-position-vertical:absolute;mso-position-vertical-relative:text" from="34.9pt,-.1pt" to="133.05pt,-.1pt" o:gfxdata="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" strokecolor="black [3040]"/>
+              <v:line w14:anchorId="72D7C299" id="1 Conector recto" o:spid="_x0000_s1026" style="position:absolute;z-index:251659264;visibility:visible;mso-wrap-style:square;mso-wrap-distance-left:9pt;mso-wrap-distance-top:0;mso-wrap-distance-right:9pt;mso-wrap-distance-bottom:0;mso-position-horizontal:absolute;mso-position-horizontal-relative:text;mso-position-vertical:absolute;mso-position-vertical-relative:text" from="34.9pt,-.1pt" to="133.05pt,-.1pt" o:gfxdata="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" strokecolor="black [3040]"/>
             </w:pict>
           </mc:Fallback>
         </mc:AlternateContent>
@@ -2813,7 +2813,7 @@
           </mc:Choice>
           <mc:Fallback>
             <w:pict>
-              <v:line w14:anchorId="25B95F3F" id="2 Conector recto" o:spid="_x0000_s1026" style="position:absolute;z-index:251661312;visibility:visible;mso-wrap-style:square;mso-wrap-distance-left:9pt;mso-wrap-distance-top:0;mso-wrap-distance-right:9pt;mso-wrap-distance-bottom:0;mso-position-horizontal:absolute;mso-position-horizontal-relative:text;mso-position-vertical:absolute;mso-position-vertical-relative:text" from="35.3pt,.35pt" to="133.45pt,.35pt" o:gfxdata="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" strokecolor="b